<commit_message>
update semaine 2 v2
</commit_message>
<xml_diff>
--- a/aide_rapport_alternance_1.docx
+++ b/aide_rapport_alternance_1.docx
@@ -127,19 +127,17 @@
         </w:rPr>
         <w:t xml:space="preserve">Tri des </w:t>
       </w:r>
-      <w:proofErr w:type="spellStart"/>
+      <w:r>
+        <w:t>résulta</w:t>
+      </w:r>
+      <w:r>
+        <w:t xml:space="preserve">ts </w:t>
+      </w:r>
       <w:r>
         <w:rPr>
           <w:lang w:val="en-US"/>
         </w:rPr>
-        <w:t>resultats</w:t>
-      </w:r>
-      <w:proofErr w:type="spellEnd"/>
-      <w:r>
-        <w:rPr>
-          <w:lang w:val="en-US"/>
-        </w:rPr>
-        <w:t xml:space="preserve"> par status (FINISHED, STARTED, ERROR, …)</w:t>
+        <w:t>par status (FINISHED, STARTED, ERROR, …)</w:t>
       </w:r>
     </w:p>
     <w:p>
@@ -163,16 +161,17 @@
         <w:t>tri sur la page en cou</w:t>
       </w:r>
       <w:r>
-        <w:t xml:space="preserve">rt, et pas sur tout les </w:t>
-      </w:r>
-      <w:proofErr w:type="spellStart"/>
-      <w:r>
-        <w:t>resulta</w:t>
+        <w:t>rt, et pas sur tous</w:t>
+      </w:r>
+      <w:r>
+        <w:t xml:space="preserve"> les </w:t>
+      </w:r>
+      <w:r>
+        <w:t>résulta</w:t>
       </w:r>
       <w:r>
         <w:t>ts</w:t>
       </w:r>
-      <w:proofErr w:type="spellEnd"/>
       <w:r>
         <w:t xml:space="preserve"> du tableau !</w:t>
       </w:r>
@@ -205,35 +204,27 @@
       <w:r>
         <w:t xml:space="preserve">, pour spécifier l'action </w:t>
       </w:r>
-      <w:proofErr w:type="gramStart"/>
-      <w:r>
-        <w:t>a</w:t>
-      </w:r>
-      <w:proofErr w:type="gramEnd"/>
+      <w:r>
+        <w:t>à</w:t>
+      </w:r>
       <w:r>
         <w:t xml:space="preserve"> faire, lorsque l'on clique sur une colonne pour la trier. Je relance la </w:t>
       </w:r>
-      <w:proofErr w:type="spellStart"/>
-      <w:r>
-        <w:t>requete</w:t>
-      </w:r>
-      <w:proofErr w:type="spellEnd"/>
+      <w:r>
+        <w:t>requête</w:t>
+      </w:r>
       <w:r>
         <w:t xml:space="preserve"> pour trier directement tout les </w:t>
       </w:r>
-      <w:proofErr w:type="spellStart"/>
-      <w:r>
-        <w:t>elements</w:t>
-      </w:r>
-      <w:proofErr w:type="spellEnd"/>
+      <w:r>
+        <w:t>éléments</w:t>
+      </w:r>
       <w:r>
         <w:t xml:space="preserve"> et ça rempli le tableau seulement </w:t>
       </w:r>
-      <w:proofErr w:type="spellStart"/>
-      <w:r>
-        <w:t>apres</w:t>
-      </w:r>
-      <w:proofErr w:type="spellEnd"/>
+      <w:r>
+        <w:t>après</w:t>
+      </w:r>
       <w:r>
         <w:t xml:space="preserve">. </w:t>
       </w:r>

</xml_diff>

<commit_message>
update semaine 2 v3
</commit_message>
<xml_diff>
--- a/aide_rapport_alternance_1.docx
+++ b/aide_rapport_alternance_1.docx
@@ -16,15 +16,7 @@
         </w:numPr>
       </w:pPr>
       <w:r>
-        <w:t xml:space="preserve">Correction des dates, et du </w:t>
-      </w:r>
-      <w:proofErr w:type="spellStart"/>
-      <w:r>
-        <w:t>typeahead</w:t>
-      </w:r>
-      <w:proofErr w:type="spellEnd"/>
-      <w:r>
-        <w:t xml:space="preserve"> (ouverture, et non fermeture des choix)</w:t>
+        <w:t>Correction des dates, et du typeahead (ouverture, et non fermeture des choix)</w:t>
       </w:r>
     </w:p>
     <w:p>
@@ -36,15 +28,7 @@
         </w:numPr>
       </w:pPr>
       <w:r>
-        <w:t xml:space="preserve">Ajout d'une colonne dans le tableau de résultats pour indiquer les </w:t>
-      </w:r>
-      <w:proofErr w:type="spellStart"/>
-      <w:r>
-        <w:t>status</w:t>
-      </w:r>
-      <w:proofErr w:type="spellEnd"/>
-      <w:r>
-        <w:t xml:space="preserve"> (FINISHED, STARTED, …) avec des icones.</w:t>
+        <w:t>Ajout d'une colonne dans le tableau de résultats pour indiquer les status (FINISHED, STARTED, …) avec des icones.</w:t>
       </w:r>
     </w:p>
     <w:p/>
@@ -74,21 +58,8 @@
         </w:numPr>
       </w:pPr>
       <w:r>
-        <w:t xml:space="preserve">Changement des noms </w:t>
-      </w:r>
-      <w:proofErr w:type="spellStart"/>
-      <w:r>
-        <w:t>Utils</w:t>
-      </w:r>
-      <w:proofErr w:type="spellEnd"/>
-      <w:r>
-        <w:t xml:space="preserve"> -&gt; </w:t>
-      </w:r>
-      <w:proofErr w:type="spellStart"/>
-      <w:r>
-        <w:t>Util</w:t>
-      </w:r>
-      <w:proofErr w:type="spellEnd"/>
+        <w:t>Changement des noms Utils -&gt; Util</w:t>
+      </w:r>
     </w:p>
     <w:p>
       <w:pPr>
@@ -99,15 +70,7 @@
         </w:numPr>
       </w:pPr>
       <w:r>
-        <w:t>OF-</w:t>
-      </w:r>
-      <w:proofErr w:type="spellStart"/>
-      <w:r>
-        <w:t>core</w:t>
-      </w:r>
-      <w:proofErr w:type="spellEnd"/>
-      <w:r>
-        <w:t xml:space="preserve"> : jeux de tests pour mon appli, envoie de message dans la queue</w:t>
+        <w:t>OF-core : jeux de tests pour mon appli, envoie de message dans la queue</w:t>
       </w:r>
     </w:p>
     <w:p>
@@ -194,15 +157,7 @@
         <w:t xml:space="preserve"> : </w:t>
       </w:r>
       <w:r>
-        <w:t xml:space="preserve">change </w:t>
-      </w:r>
-      <w:proofErr w:type="spellStart"/>
-      <w:r>
-        <w:t>gridApi</w:t>
-      </w:r>
-      <w:proofErr w:type="spellEnd"/>
-      <w:r>
-        <w:t xml:space="preserve">, pour spécifier l'action </w:t>
+        <w:t xml:space="preserve">change gridApi, pour spécifier l'action </w:t>
       </w:r>
       <w:r>
         <w:t>à</w:t>
@@ -227,6 +182,33 @@
       </w:r>
       <w:r>
         <w:t xml:space="preserve">. </w:t>
+      </w:r>
+    </w:p>
+    <w:p>
+      <w:pPr>
+        <w:pStyle w:val="Paragraphedeliste"/>
+        <w:numPr>
+          <w:ilvl w:val="0"/>
+          <w:numId w:val="1"/>
+        </w:numPr>
+      </w:pPr>
+      <w:r>
+        <w:t>Ajout</w:t>
+      </w:r>
+      <w:r>
+        <w:t xml:space="preserve"> du niveau des priorités pour les status, apres la collecte des messages, pour l'envoie dans ElasticSearch</w:t>
+      </w:r>
+    </w:p>
+    <w:p>
+      <w:pPr>
+        <w:pStyle w:val="Paragraphedeliste"/>
+        <w:numPr>
+          <w:ilvl w:val="0"/>
+          <w:numId w:val="1"/>
+        </w:numPr>
+      </w:pPr>
+      <w:r>
+        <w:t>Tri des status par leur priorité</w:t>
       </w:r>
     </w:p>
     <w:sectPr>

</xml_diff>

<commit_message>
update semaine 2 v5
</commit_message>
<xml_diff>
--- a/aide_rapport_alternance_1.docx
+++ b/aide_rapport_alternance_1.docx
@@ -212,6 +212,30 @@
       </w:r>
       <w:r>
         <w:t xml:space="preserve"> : petit probleme: le ng grid ne rafraichi pas les directives de status. Resolution : watcher sur la cellule de la colonne, et si elle change, on met a jour l'icon, la couleur et le tooltip.</w:t>
+      </w:r>
+    </w:p>
+    <w:p>
+      <w:pPr>
+        <w:pStyle w:val="Paragraphedeliste"/>
+        <w:numPr>
+          <w:ilvl w:val="0"/>
+          <w:numId w:val="1"/>
+        </w:numPr>
+      </w:pPr>
+      <w:r>
+        <w:t>Commit change</w:t>
+      </w:r>
+    </w:p>
+    <w:p>
+      <w:pPr>
+        <w:pStyle w:val="Paragraphedeliste"/>
+        <w:numPr>
+          <w:ilvl w:val="0"/>
+          <w:numId w:val="1"/>
+        </w:numPr>
+      </w:pPr>
+      <w:r>
+        <w:t>Debut d'association de of core et of front. Je dois lancer elasticsearch et of core (collecte) depuis of front, des le lancement du serveur tomcat.</w:t>
       </w:r>
     </w:p>
     <w:sectPr>

</xml_diff>

<commit_message>
init semaine 3 v1.0
</commit_message>
<xml_diff>
--- a/aide_rapport_alternance_1.docx
+++ b/aide_rapport_alternance_1.docx
@@ -237,6 +237,21 @@
       <w:r>
         <w:t>Debut d'association de of core et of front. Je dois lancer elasticsearch et of core (collecte) depuis of front, des le lancement du serveur tomcat.</w:t>
       </w:r>
+    </w:p>
+    <w:p/>
+    <w:p>
+      <w:r>
+        <w:t>Semaine 3: 26/10 – 30/10</w:t>
+      </w:r>
+    </w:p>
+    <w:p>
+      <w:pPr>
+        <w:pStyle w:val="Paragraphedeliste"/>
+        <w:numPr>
+          <w:ilvl w:val="0"/>
+          <w:numId w:val="1"/>
+        </w:numPr>
+      </w:pPr>
     </w:p>
     <w:sectPr>
       <w:pgSz w:w="11906" w:h="16838"/>

</xml_diff>

<commit_message>
update semaine 3 v1.1
</commit_message>
<xml_diff>
--- a/aide_rapport_alternance_1.docx
+++ b/aide_rapport_alternance_1.docx
@@ -16,19 +16,35 @@
         </w:numPr>
       </w:pPr>
       <w:r>
-        <w:t>Correction des dates, et du typeahead (ouverture, et non fermeture des choix)</w:t>
-      </w:r>
-    </w:p>
-    <w:p>
-      <w:pPr>
-        <w:pStyle w:val="Paragraphedeliste"/>
-        <w:numPr>
-          <w:ilvl w:val="0"/>
-          <w:numId w:val="1"/>
-        </w:numPr>
-      </w:pPr>
-      <w:r>
-        <w:t>Ajout d'une colonne dans le tableau de résultats pour indiquer les status (FINISHED, STARTED, …) avec des icones.</w:t>
+        <w:t xml:space="preserve">Correction des dates, et du </w:t>
+      </w:r>
+      <w:proofErr w:type="spellStart"/>
+      <w:r>
+        <w:t>typeahead</w:t>
+      </w:r>
+      <w:proofErr w:type="spellEnd"/>
+      <w:r>
+        <w:t xml:space="preserve"> (ouverture, et non fermeture des choix)</w:t>
+      </w:r>
+    </w:p>
+    <w:p>
+      <w:pPr>
+        <w:pStyle w:val="Paragraphedeliste"/>
+        <w:numPr>
+          <w:ilvl w:val="0"/>
+          <w:numId w:val="1"/>
+        </w:numPr>
+      </w:pPr>
+      <w:r>
+        <w:t xml:space="preserve">Ajout d'une colonne dans le tableau de résultats pour indiquer les </w:t>
+      </w:r>
+      <w:proofErr w:type="spellStart"/>
+      <w:r>
+        <w:t>status</w:t>
+      </w:r>
+      <w:proofErr w:type="spellEnd"/>
+      <w:r>
+        <w:t xml:space="preserve"> (FINISHED, STARTED, …) avec des icones.</w:t>
       </w:r>
     </w:p>
     <w:p/>
@@ -58,19 +74,40 @@
         </w:numPr>
       </w:pPr>
       <w:r>
-        <w:t>Changement des noms Utils -&gt; Util</w:t>
-      </w:r>
-    </w:p>
-    <w:p>
-      <w:pPr>
-        <w:pStyle w:val="Paragraphedeliste"/>
-        <w:numPr>
-          <w:ilvl w:val="0"/>
-          <w:numId w:val="1"/>
-        </w:numPr>
-      </w:pPr>
-      <w:r>
-        <w:t>OF-core : jeux de tests pour mon appli, envoie de message dans la queue</w:t>
+        <w:t xml:space="preserve">Changement des noms </w:t>
+      </w:r>
+      <w:proofErr w:type="spellStart"/>
+      <w:r>
+        <w:t>Utils</w:t>
+      </w:r>
+      <w:proofErr w:type="spellEnd"/>
+      <w:r>
+        <w:t xml:space="preserve"> -&gt; </w:t>
+      </w:r>
+      <w:proofErr w:type="spellStart"/>
+      <w:r>
+        <w:t>Util</w:t>
+      </w:r>
+      <w:proofErr w:type="spellEnd"/>
+    </w:p>
+    <w:p>
+      <w:pPr>
+        <w:pStyle w:val="Paragraphedeliste"/>
+        <w:numPr>
+          <w:ilvl w:val="0"/>
+          <w:numId w:val="1"/>
+        </w:numPr>
+      </w:pPr>
+      <w:r>
+        <w:t>OF-</w:t>
+      </w:r>
+      <w:proofErr w:type="spellStart"/>
+      <w:r>
+        <w:t>core</w:t>
+      </w:r>
+      <w:proofErr w:type="spellEnd"/>
+      <w:r>
+        <w:t xml:space="preserve"> : jeux de tests pour mon appli, envoie de message dans la queue</w:t>
       </w:r>
     </w:p>
     <w:p>
@@ -157,7 +194,15 @@
         <w:t xml:space="preserve"> : </w:t>
       </w:r>
       <w:r>
-        <w:t xml:space="preserve">change gridApi, pour spécifier l'action </w:t>
+        <w:t xml:space="preserve">change </w:t>
+      </w:r>
+      <w:proofErr w:type="spellStart"/>
+      <w:r>
+        <w:t>gridApi</w:t>
+      </w:r>
+      <w:proofErr w:type="spellEnd"/>
+      <w:r>
+        <w:t xml:space="preserve">, pour spécifier l'action </w:t>
       </w:r>
       <w:r>
         <w:t>à</w:t>
@@ -196,22 +241,115 @@
         <w:t>Ajout</w:t>
       </w:r>
       <w:r>
-        <w:t xml:space="preserve"> du niveau des priorités pour les status, apres la collecte des messages, pour l'envoie dans ElasticSearch</w:t>
-      </w:r>
-    </w:p>
-    <w:p>
-      <w:pPr>
-        <w:pStyle w:val="Paragraphedeliste"/>
-        <w:numPr>
-          <w:ilvl w:val="0"/>
-          <w:numId w:val="1"/>
-        </w:numPr>
-      </w:pPr>
-      <w:r>
-        <w:t>Tri des status par leur priorité</w:t>
-      </w:r>
-      <w:r>
-        <w:t xml:space="preserve"> : petit probleme: le ng grid ne rafraichi pas les directives de status. Resolution : watcher sur la cellule de la colonne, et si elle change, on met a jour l'icon, la couleur et le tooltip.</w:t>
+        <w:t xml:space="preserve"> du niveau des priorités pour les </w:t>
+      </w:r>
+      <w:proofErr w:type="spellStart"/>
+      <w:r>
+        <w:t>status</w:t>
+      </w:r>
+      <w:proofErr w:type="spellEnd"/>
+      <w:r>
+        <w:t xml:space="preserve">, </w:t>
+      </w:r>
+      <w:proofErr w:type="spellStart"/>
+      <w:r>
+        <w:t>apres</w:t>
+      </w:r>
+      <w:proofErr w:type="spellEnd"/>
+      <w:r>
+        <w:t xml:space="preserve"> la collecte des messages, pour l'envoie dans </w:t>
+      </w:r>
+      <w:proofErr w:type="spellStart"/>
+      <w:r>
+        <w:t>ElasticSearch</w:t>
+      </w:r>
+      <w:proofErr w:type="spellEnd"/>
+    </w:p>
+    <w:p>
+      <w:pPr>
+        <w:pStyle w:val="Paragraphedeliste"/>
+        <w:numPr>
+          <w:ilvl w:val="0"/>
+          <w:numId w:val="1"/>
+        </w:numPr>
+      </w:pPr>
+      <w:r>
+        <w:t xml:space="preserve">Tri des </w:t>
+      </w:r>
+      <w:proofErr w:type="spellStart"/>
+      <w:r>
+        <w:t>status</w:t>
+      </w:r>
+      <w:proofErr w:type="spellEnd"/>
+      <w:r>
+        <w:t xml:space="preserve"> par leur priorité</w:t>
+      </w:r>
+      <w:r>
+        <w:t xml:space="preserve"> : petit </w:t>
+      </w:r>
+      <w:proofErr w:type="spellStart"/>
+      <w:r>
+        <w:t>probleme</w:t>
+      </w:r>
+      <w:proofErr w:type="spellEnd"/>
+      <w:r>
+        <w:t xml:space="preserve">: le </w:t>
+      </w:r>
+      <w:proofErr w:type="spellStart"/>
+      <w:r>
+        <w:t>ng</w:t>
+      </w:r>
+      <w:proofErr w:type="spellEnd"/>
+      <w:r>
+        <w:t xml:space="preserve"> </w:t>
+      </w:r>
+      <w:proofErr w:type="spellStart"/>
+      <w:r>
+        <w:t>grid</w:t>
+      </w:r>
+      <w:proofErr w:type="spellEnd"/>
+      <w:r>
+        <w:t xml:space="preserve"> ne rafraichi pas les directives de </w:t>
+      </w:r>
+      <w:proofErr w:type="spellStart"/>
+      <w:r>
+        <w:t>status</w:t>
+      </w:r>
+      <w:proofErr w:type="spellEnd"/>
+      <w:r>
+        <w:t xml:space="preserve">. </w:t>
+      </w:r>
+      <w:proofErr w:type="spellStart"/>
+      <w:r>
+        <w:t>Resolution</w:t>
+      </w:r>
+      <w:proofErr w:type="spellEnd"/>
+      <w:r>
+        <w:t xml:space="preserve"> : </w:t>
+      </w:r>
+      <w:proofErr w:type="spellStart"/>
+      <w:r>
+        <w:t>watcher</w:t>
+      </w:r>
+      <w:proofErr w:type="spellEnd"/>
+      <w:r>
+        <w:t xml:space="preserve"> sur la cellule de la colonne, et si elle change, on met a jour l'</w:t>
+      </w:r>
+      <w:proofErr w:type="spellStart"/>
+      <w:r>
+        <w:t>icon</w:t>
+      </w:r>
+      <w:proofErr w:type="spellEnd"/>
+      <w:r>
+        <w:t xml:space="preserve">, la couleur et le </w:t>
+      </w:r>
+      <w:proofErr w:type="spellStart"/>
+      <w:r>
+        <w:t>tooltip</w:t>
+      </w:r>
+      <w:proofErr w:type="spellEnd"/>
+      <w:r>
+        <w:t>.</w:t>
       </w:r>
     </w:p>
     <w:p>
@@ -234,14 +372,79 @@
           <w:numId w:val="1"/>
         </w:numPr>
       </w:pPr>
-      <w:r>
-        <w:t>Debut d'association de of core et of front. Je dois lancer elasticsearch et of core (collecte) depuis of front, des le lancement du serveur tomcat.</w:t>
+      <w:proofErr w:type="spellStart"/>
+      <w:r>
+        <w:t>Debut</w:t>
+      </w:r>
+      <w:proofErr w:type="spellEnd"/>
+      <w:r>
+        <w:t xml:space="preserve"> d'association de of </w:t>
+      </w:r>
+      <w:proofErr w:type="spellStart"/>
+      <w:r>
+        <w:t>core</w:t>
+      </w:r>
+      <w:proofErr w:type="spellEnd"/>
+      <w:r>
+        <w:t xml:space="preserve"> et of front. Je dois lancer </w:t>
+      </w:r>
+      <w:proofErr w:type="spellStart"/>
+      <w:r>
+        <w:t>elasticsearch</w:t>
+      </w:r>
+      <w:proofErr w:type="spellEnd"/>
+      <w:r>
+        <w:t xml:space="preserve"> et of </w:t>
+      </w:r>
+      <w:proofErr w:type="spellStart"/>
+      <w:r>
+        <w:t>core</w:t>
+      </w:r>
+      <w:proofErr w:type="spellEnd"/>
+      <w:r>
+        <w:t xml:space="preserve"> (collecte) depuis of front, des le lancement du serveur </w:t>
+      </w:r>
+      <w:proofErr w:type="spellStart"/>
+      <w:r>
+        <w:t>tomcat</w:t>
+      </w:r>
+      <w:proofErr w:type="spellEnd"/>
+      <w:r>
+        <w:t>.</w:t>
       </w:r>
     </w:p>
     <w:p/>
     <w:p>
       <w:r>
         <w:t>Semaine 3: 26/10 – 30/10</w:t>
+      </w:r>
+    </w:p>
+    <w:p>
+      <w:pPr>
+        <w:pStyle w:val="Paragraphedeliste"/>
+        <w:numPr>
+          <w:ilvl w:val="0"/>
+          <w:numId w:val="1"/>
+        </w:numPr>
+      </w:pPr>
+      <w:r>
+        <w:t xml:space="preserve">Association des deux projets, avec </w:t>
+      </w:r>
+      <w:proofErr w:type="gramStart"/>
+      <w:r>
+        <w:t>leur dépendances</w:t>
+      </w:r>
+      <w:proofErr w:type="gramEnd"/>
+      <w:r>
+        <w:t xml:space="preserve"> </w:t>
+      </w:r>
+      <w:proofErr w:type="spellStart"/>
+      <w:r>
+        <w:t>maven</w:t>
+      </w:r>
+      <w:proofErr w:type="spellEnd"/>
+      <w:r>
+        <w:t>. Test pour voir si tout fonctionne bien. OK.</w:t>
       </w:r>
     </w:p>
     <w:p>

</xml_diff>

<commit_message>
update semaine 2 v1.2
</commit_message>
<xml_diff>
--- a/aide_rapport_alternance_1.docx
+++ b/aide_rapport_alternance_1.docx
@@ -16,35 +16,19 @@
         </w:numPr>
       </w:pPr>
       <w:r>
-        <w:t xml:space="preserve">Correction des dates, et du </w:t>
-      </w:r>
-      <w:proofErr w:type="spellStart"/>
-      <w:r>
-        <w:t>typeahead</w:t>
-      </w:r>
-      <w:proofErr w:type="spellEnd"/>
-      <w:r>
-        <w:t xml:space="preserve"> (ouverture, et non fermeture des choix)</w:t>
-      </w:r>
-    </w:p>
-    <w:p>
-      <w:pPr>
-        <w:pStyle w:val="Paragraphedeliste"/>
-        <w:numPr>
-          <w:ilvl w:val="0"/>
-          <w:numId w:val="1"/>
-        </w:numPr>
-      </w:pPr>
-      <w:r>
-        <w:t xml:space="preserve">Ajout d'une colonne dans le tableau de résultats pour indiquer les </w:t>
-      </w:r>
-      <w:proofErr w:type="spellStart"/>
-      <w:r>
-        <w:t>status</w:t>
-      </w:r>
-      <w:proofErr w:type="spellEnd"/>
-      <w:r>
-        <w:t xml:space="preserve"> (FINISHED, STARTED, …) avec des icones.</w:t>
+        <w:t>Correction des dates, et du typeahead (ouverture, et non fermeture des choix)</w:t>
+      </w:r>
+    </w:p>
+    <w:p>
+      <w:pPr>
+        <w:pStyle w:val="Paragraphedeliste"/>
+        <w:numPr>
+          <w:ilvl w:val="0"/>
+          <w:numId w:val="1"/>
+        </w:numPr>
+      </w:pPr>
+      <w:r>
+        <w:t>Ajout d'une colonne dans le tableau de résultats pour indiquer les status (FINISHED, STARTED, …) avec des icones.</w:t>
       </w:r>
     </w:p>
     <w:p/>
@@ -74,40 +58,19 @@
         </w:numPr>
       </w:pPr>
       <w:r>
-        <w:t xml:space="preserve">Changement des noms </w:t>
-      </w:r>
-      <w:proofErr w:type="spellStart"/>
-      <w:r>
-        <w:t>Utils</w:t>
-      </w:r>
-      <w:proofErr w:type="spellEnd"/>
-      <w:r>
-        <w:t xml:space="preserve"> -&gt; </w:t>
-      </w:r>
-      <w:proofErr w:type="spellStart"/>
-      <w:r>
-        <w:t>Util</w:t>
-      </w:r>
-      <w:proofErr w:type="spellEnd"/>
-    </w:p>
-    <w:p>
-      <w:pPr>
-        <w:pStyle w:val="Paragraphedeliste"/>
-        <w:numPr>
-          <w:ilvl w:val="0"/>
-          <w:numId w:val="1"/>
-        </w:numPr>
-      </w:pPr>
-      <w:r>
-        <w:t>OF-</w:t>
-      </w:r>
-      <w:proofErr w:type="spellStart"/>
-      <w:r>
-        <w:t>core</w:t>
-      </w:r>
-      <w:proofErr w:type="spellEnd"/>
-      <w:r>
-        <w:t xml:space="preserve"> : jeux de tests pour mon appli, envoie de message dans la queue</w:t>
+        <w:t>Changement des noms Utils -&gt; Util</w:t>
+      </w:r>
+    </w:p>
+    <w:p>
+      <w:pPr>
+        <w:pStyle w:val="Paragraphedeliste"/>
+        <w:numPr>
+          <w:ilvl w:val="0"/>
+          <w:numId w:val="1"/>
+        </w:numPr>
+      </w:pPr>
+      <w:r>
+        <w:t>OF-core : jeux de tests pour mon appli, envoie de message dans la queue</w:t>
       </w:r>
     </w:p>
     <w:p>
@@ -194,15 +157,7 @@
         <w:t xml:space="preserve"> : </w:t>
       </w:r>
       <w:r>
-        <w:t xml:space="preserve">change </w:t>
-      </w:r>
-      <w:proofErr w:type="spellStart"/>
-      <w:r>
-        <w:t>gridApi</w:t>
-      </w:r>
-      <w:proofErr w:type="spellEnd"/>
-      <w:r>
-        <w:t xml:space="preserve">, pour spécifier l'action </w:t>
+        <w:t xml:space="preserve">change gridApi, pour spécifier l'action </w:t>
       </w:r>
       <w:r>
         <w:t>à</w:t>
@@ -241,115 +196,22 @@
         <w:t>Ajout</w:t>
       </w:r>
       <w:r>
-        <w:t xml:space="preserve"> du niveau des priorités pour les </w:t>
-      </w:r>
-      <w:proofErr w:type="spellStart"/>
-      <w:r>
-        <w:t>status</w:t>
-      </w:r>
-      <w:proofErr w:type="spellEnd"/>
-      <w:r>
-        <w:t xml:space="preserve">, </w:t>
-      </w:r>
-      <w:proofErr w:type="spellStart"/>
-      <w:r>
-        <w:t>apres</w:t>
-      </w:r>
-      <w:proofErr w:type="spellEnd"/>
-      <w:r>
-        <w:t xml:space="preserve"> la collecte des messages, pour l'envoie dans </w:t>
-      </w:r>
-      <w:proofErr w:type="spellStart"/>
-      <w:r>
-        <w:t>ElasticSearch</w:t>
-      </w:r>
-      <w:proofErr w:type="spellEnd"/>
-    </w:p>
-    <w:p>
-      <w:pPr>
-        <w:pStyle w:val="Paragraphedeliste"/>
-        <w:numPr>
-          <w:ilvl w:val="0"/>
-          <w:numId w:val="1"/>
-        </w:numPr>
-      </w:pPr>
-      <w:r>
-        <w:t xml:space="preserve">Tri des </w:t>
-      </w:r>
-      <w:proofErr w:type="spellStart"/>
-      <w:r>
-        <w:t>status</w:t>
-      </w:r>
-      <w:proofErr w:type="spellEnd"/>
-      <w:r>
-        <w:t xml:space="preserve"> par leur priorité</w:t>
-      </w:r>
-      <w:r>
-        <w:t xml:space="preserve"> : petit </w:t>
-      </w:r>
-      <w:proofErr w:type="spellStart"/>
-      <w:r>
-        <w:t>probleme</w:t>
-      </w:r>
-      <w:proofErr w:type="spellEnd"/>
-      <w:r>
-        <w:t xml:space="preserve">: le </w:t>
-      </w:r>
-      <w:proofErr w:type="spellStart"/>
-      <w:r>
-        <w:t>ng</w:t>
-      </w:r>
-      <w:proofErr w:type="spellEnd"/>
-      <w:r>
-        <w:t xml:space="preserve"> </w:t>
-      </w:r>
-      <w:proofErr w:type="spellStart"/>
-      <w:r>
-        <w:t>grid</w:t>
-      </w:r>
-      <w:proofErr w:type="spellEnd"/>
-      <w:r>
-        <w:t xml:space="preserve"> ne rafraichi pas les directives de </w:t>
-      </w:r>
-      <w:proofErr w:type="spellStart"/>
-      <w:r>
-        <w:t>status</w:t>
-      </w:r>
-      <w:proofErr w:type="spellEnd"/>
-      <w:r>
-        <w:t xml:space="preserve">. </w:t>
-      </w:r>
-      <w:proofErr w:type="spellStart"/>
-      <w:r>
-        <w:t>Resolution</w:t>
-      </w:r>
-      <w:proofErr w:type="spellEnd"/>
-      <w:r>
-        <w:t xml:space="preserve"> : </w:t>
-      </w:r>
-      <w:proofErr w:type="spellStart"/>
-      <w:r>
-        <w:t>watcher</w:t>
-      </w:r>
-      <w:proofErr w:type="spellEnd"/>
-      <w:r>
-        <w:t xml:space="preserve"> sur la cellule de la colonne, et si elle change, on met a jour l'</w:t>
-      </w:r>
-      <w:proofErr w:type="spellStart"/>
-      <w:r>
-        <w:t>icon</w:t>
-      </w:r>
-      <w:proofErr w:type="spellEnd"/>
-      <w:r>
-        <w:t xml:space="preserve">, la couleur et le </w:t>
-      </w:r>
-      <w:proofErr w:type="spellStart"/>
-      <w:r>
-        <w:t>tooltip</w:t>
-      </w:r>
-      <w:proofErr w:type="spellEnd"/>
-      <w:r>
-        <w:t>.</w:t>
+        <w:t xml:space="preserve"> du niveau des priorités pour les status, apres la collecte des messages, pour l'envoie dans ElasticSearch</w:t>
+      </w:r>
+    </w:p>
+    <w:p>
+      <w:pPr>
+        <w:pStyle w:val="Paragraphedeliste"/>
+        <w:numPr>
+          <w:ilvl w:val="0"/>
+          <w:numId w:val="1"/>
+        </w:numPr>
+      </w:pPr>
+      <w:r>
+        <w:t>Tri des status par leur priorité</w:t>
+      </w:r>
+      <w:r>
+        <w:t xml:space="preserve"> : petit probleme: le ng grid ne rafraichi pas les directives de status. Resolution : watcher sur la cellule de la colonne, et si elle change, on met a jour l'icon, la couleur et le tooltip.</w:t>
       </w:r>
     </w:p>
     <w:p>
@@ -372,45 +234,8 @@
           <w:numId w:val="1"/>
         </w:numPr>
       </w:pPr>
-      <w:proofErr w:type="spellStart"/>
-      <w:r>
-        <w:t>Debut</w:t>
-      </w:r>
-      <w:proofErr w:type="spellEnd"/>
-      <w:r>
-        <w:t xml:space="preserve"> d'association de of </w:t>
-      </w:r>
-      <w:proofErr w:type="spellStart"/>
-      <w:r>
-        <w:t>core</w:t>
-      </w:r>
-      <w:proofErr w:type="spellEnd"/>
-      <w:r>
-        <w:t xml:space="preserve"> et of front. Je dois lancer </w:t>
-      </w:r>
-      <w:proofErr w:type="spellStart"/>
-      <w:r>
-        <w:t>elasticsearch</w:t>
-      </w:r>
-      <w:proofErr w:type="spellEnd"/>
-      <w:r>
-        <w:t xml:space="preserve"> et of </w:t>
-      </w:r>
-      <w:proofErr w:type="spellStart"/>
-      <w:r>
-        <w:t>core</w:t>
-      </w:r>
-      <w:proofErr w:type="spellEnd"/>
-      <w:r>
-        <w:t xml:space="preserve"> (collecte) depuis of front, des le lancement du serveur </w:t>
-      </w:r>
-      <w:proofErr w:type="spellStart"/>
-      <w:r>
-        <w:t>tomcat</w:t>
-      </w:r>
-      <w:proofErr w:type="spellEnd"/>
-      <w:r>
-        <w:t>.</w:t>
+      <w:r>
+        <w:t>Debut d'association de of core et of front. Je dois lancer elasticsearch et of core (collecte) depuis of front, des le lancement du serveur tomcat.</w:t>
       </w:r>
     </w:p>
     <w:p/>
@@ -430,21 +255,23 @@
       <w:r>
         <w:t xml:space="preserve">Association des deux projets, avec </w:t>
       </w:r>
-      <w:proofErr w:type="gramStart"/>
-      <w:r>
-        <w:t>leur dépendances</w:t>
-      </w:r>
-      <w:proofErr w:type="gramEnd"/>
-      <w:r>
-        <w:t xml:space="preserve"> </w:t>
-      </w:r>
-      <w:proofErr w:type="spellStart"/>
-      <w:r>
-        <w:t>maven</w:t>
-      </w:r>
-      <w:proofErr w:type="spellEnd"/>
-      <w:r>
-        <w:t>. Test pour voir si tout fonctionne bien. OK.</w:t>
+      <w:r>
+        <w:t>leurs dépendances</w:t>
+      </w:r>
+      <w:r>
+        <w:t xml:space="preserve"> maven. Test pour voir si tout fonctionne bien. OK.</w:t>
+      </w:r>
+    </w:p>
+    <w:p>
+      <w:pPr>
+        <w:pStyle w:val="Paragraphedeliste"/>
+        <w:numPr>
+          <w:ilvl w:val="0"/>
+          <w:numId w:val="1"/>
+        </w:numPr>
+      </w:pPr>
+      <w:r>
+        <w:t>Lancement d'Elasticsearch au demarrage de tomcat. Un elasticsearch embarqué.  Ajout d'un plugin java, et modification pour qu'il s'adapte a nos besoins…</w:t>
       </w:r>
     </w:p>
     <w:p>

</xml_diff>

<commit_message>
update semaine 3 v1.4
</commit_message>
<xml_diff>
--- a/aide_rapport_alternance_1.docx
+++ b/aide_rapport_alternance_1.docx
@@ -16,7 +16,15 @@
         </w:numPr>
       </w:pPr>
       <w:r>
-        <w:t>Correction des dates, et du typeahead (ouverture, et non fermeture des choix)</w:t>
+        <w:t xml:space="preserve">Correction des dates, et du </w:t>
+      </w:r>
+      <w:proofErr w:type="spellStart"/>
+      <w:r>
+        <w:t>typeahead</w:t>
+      </w:r>
+      <w:proofErr w:type="spellEnd"/>
+      <w:r>
+        <w:t xml:space="preserve"> (ouverture, et non fermeture des choix)</w:t>
       </w:r>
     </w:p>
     <w:p>
@@ -28,7 +36,15 @@
         </w:numPr>
       </w:pPr>
       <w:r>
-        <w:t>Ajout d'une colonne dans le tableau de résultats pour indiquer les status (FINISHED, STARTED, …) avec des icones.</w:t>
+        <w:t xml:space="preserve">Ajout d'une colonne dans le tableau de résultats pour indiquer les </w:t>
+      </w:r>
+      <w:proofErr w:type="spellStart"/>
+      <w:r>
+        <w:t>status</w:t>
+      </w:r>
+      <w:proofErr w:type="spellEnd"/>
+      <w:r>
+        <w:t xml:space="preserve"> (FINISHED, STARTED, …) avec des icones.</w:t>
       </w:r>
     </w:p>
     <w:p/>
@@ -58,8 +74,21 @@
         </w:numPr>
       </w:pPr>
       <w:r>
-        <w:t>Changement des noms Utils -&gt; Util</w:t>
-      </w:r>
+        <w:t xml:space="preserve">Changement des noms </w:t>
+      </w:r>
+      <w:proofErr w:type="spellStart"/>
+      <w:r>
+        <w:t>Utils</w:t>
+      </w:r>
+      <w:proofErr w:type="spellEnd"/>
+      <w:r>
+        <w:t xml:space="preserve"> -&gt; </w:t>
+      </w:r>
+      <w:proofErr w:type="spellStart"/>
+      <w:r>
+        <w:t>Util</w:t>
+      </w:r>
+      <w:proofErr w:type="spellEnd"/>
     </w:p>
     <w:p>
       <w:pPr>
@@ -70,7 +99,15 @@
         </w:numPr>
       </w:pPr>
       <w:r>
-        <w:t>OF-core : jeux de tests pour mon appli, envoie de message dans la queue</w:t>
+        <w:t>OF-</w:t>
+      </w:r>
+      <w:proofErr w:type="spellStart"/>
+      <w:r>
+        <w:t>core</w:t>
+      </w:r>
+      <w:proofErr w:type="spellEnd"/>
+      <w:r>
+        <w:t xml:space="preserve"> : jeux de tests pour mon appli, envoie de message dans la queue</w:t>
       </w:r>
     </w:p>
     <w:p>
@@ -157,7 +194,15 @@
         <w:t xml:space="preserve"> : </w:t>
       </w:r>
       <w:r>
-        <w:t xml:space="preserve">change gridApi, pour spécifier l'action </w:t>
+        <w:t xml:space="preserve">change </w:t>
+      </w:r>
+      <w:proofErr w:type="spellStart"/>
+      <w:r>
+        <w:t>gridApi</w:t>
+      </w:r>
+      <w:proofErr w:type="spellEnd"/>
+      <w:r>
+        <w:t xml:space="preserve">, pour spécifier l'action </w:t>
       </w:r>
       <w:r>
         <w:t>à</w:t>
@@ -196,8 +241,29 @@
         <w:t>Ajout</w:t>
       </w:r>
       <w:r>
-        <w:t xml:space="preserve"> du niveau des priorités pour les status, apres la collecte des messages, pour l'envoie dans ElasticSearch</w:t>
-      </w:r>
+        <w:t xml:space="preserve"> du niveau des priorités pour les </w:t>
+      </w:r>
+      <w:proofErr w:type="spellStart"/>
+      <w:r>
+        <w:t>status</w:t>
+      </w:r>
+      <w:proofErr w:type="spellEnd"/>
+      <w:r>
+        <w:t xml:space="preserve">, </w:t>
+      </w:r>
+      <w:proofErr w:type="spellStart"/>
+      <w:r>
+        <w:t>apres</w:t>
+      </w:r>
+      <w:proofErr w:type="spellEnd"/>
+      <w:r>
+        <w:t xml:space="preserve"> la collecte des messages, pour l'envoie dans </w:t>
+      </w:r>
+      <w:proofErr w:type="spellStart"/>
+      <w:r>
+        <w:t>ElasticSearch</w:t>
+      </w:r>
+      <w:proofErr w:type="spellEnd"/>
     </w:p>
     <w:p>
       <w:pPr>
@@ -208,10 +274,82 @@
         </w:numPr>
       </w:pPr>
       <w:r>
-        <w:t>Tri des status par leur priorité</w:t>
-      </w:r>
-      <w:r>
-        <w:t xml:space="preserve"> : petit probleme: le ng grid ne rafraichi pas les directives de status. Resolution : watcher sur la cellule de la colonne, et si elle change, on met a jour l'icon, la couleur et le tooltip.</w:t>
+        <w:t xml:space="preserve">Tri des </w:t>
+      </w:r>
+      <w:proofErr w:type="spellStart"/>
+      <w:r>
+        <w:t>status</w:t>
+      </w:r>
+      <w:proofErr w:type="spellEnd"/>
+      <w:r>
+        <w:t xml:space="preserve"> par leur priorité</w:t>
+      </w:r>
+      <w:r>
+        <w:t xml:space="preserve"> : petit </w:t>
+      </w:r>
+      <w:proofErr w:type="spellStart"/>
+      <w:r>
+        <w:t>probleme</w:t>
+      </w:r>
+      <w:proofErr w:type="spellEnd"/>
+      <w:r>
+        <w:t xml:space="preserve">: le </w:t>
+      </w:r>
+      <w:proofErr w:type="spellStart"/>
+      <w:r>
+        <w:t>ng</w:t>
+      </w:r>
+      <w:proofErr w:type="spellEnd"/>
+      <w:r>
+        <w:t xml:space="preserve"> </w:t>
+      </w:r>
+      <w:proofErr w:type="spellStart"/>
+      <w:r>
+        <w:t>grid</w:t>
+      </w:r>
+      <w:proofErr w:type="spellEnd"/>
+      <w:r>
+        <w:t xml:space="preserve"> ne rafraichi pas les directives de </w:t>
+      </w:r>
+      <w:proofErr w:type="spellStart"/>
+      <w:r>
+        <w:t>status</w:t>
+      </w:r>
+      <w:proofErr w:type="spellEnd"/>
+      <w:r>
+        <w:t xml:space="preserve">. </w:t>
+      </w:r>
+      <w:proofErr w:type="spellStart"/>
+      <w:r>
+        <w:t>Resolution</w:t>
+      </w:r>
+      <w:proofErr w:type="spellEnd"/>
+      <w:r>
+        <w:t xml:space="preserve"> : </w:t>
+      </w:r>
+      <w:proofErr w:type="spellStart"/>
+      <w:r>
+        <w:t>watcher</w:t>
+      </w:r>
+      <w:proofErr w:type="spellEnd"/>
+      <w:r>
+        <w:t xml:space="preserve"> sur la cellule de la colonne, et si elle change, on met a jour l'</w:t>
+      </w:r>
+      <w:proofErr w:type="spellStart"/>
+      <w:r>
+        <w:t>icon</w:t>
+      </w:r>
+      <w:proofErr w:type="spellEnd"/>
+      <w:r>
+        <w:t xml:space="preserve">, la couleur et le </w:t>
+      </w:r>
+      <w:proofErr w:type="spellStart"/>
+      <w:r>
+        <w:t>tooltip</w:t>
+      </w:r>
+      <w:proofErr w:type="spellEnd"/>
+      <w:r>
+        <w:t>.</w:t>
       </w:r>
     </w:p>
     <w:p>
@@ -234,8 +372,45 @@
           <w:numId w:val="1"/>
         </w:numPr>
       </w:pPr>
-      <w:r>
-        <w:t>Debut d'association de of core et of front. Je dois lancer elasticsearch et of core (collecte) depuis of front, des le lancement du serveur tomcat.</w:t>
+      <w:proofErr w:type="spellStart"/>
+      <w:r>
+        <w:t>Debut</w:t>
+      </w:r>
+      <w:proofErr w:type="spellEnd"/>
+      <w:r>
+        <w:t xml:space="preserve"> d'association de of </w:t>
+      </w:r>
+      <w:proofErr w:type="spellStart"/>
+      <w:r>
+        <w:t>core</w:t>
+      </w:r>
+      <w:proofErr w:type="spellEnd"/>
+      <w:r>
+        <w:t xml:space="preserve"> et of front. Je dois lancer </w:t>
+      </w:r>
+      <w:proofErr w:type="spellStart"/>
+      <w:r>
+        <w:t>elasticsearch</w:t>
+      </w:r>
+      <w:proofErr w:type="spellEnd"/>
+      <w:r>
+        <w:t xml:space="preserve"> et of </w:t>
+      </w:r>
+      <w:proofErr w:type="spellStart"/>
+      <w:r>
+        <w:t>core</w:t>
+      </w:r>
+      <w:proofErr w:type="spellEnd"/>
+      <w:r>
+        <w:t xml:space="preserve"> (collecte) depuis of front, des le lancement du serveur </w:t>
+      </w:r>
+      <w:proofErr w:type="spellStart"/>
+      <w:r>
+        <w:t>tomcat</w:t>
+      </w:r>
+      <w:proofErr w:type="spellEnd"/>
+      <w:r>
+        <w:t>.</w:t>
       </w:r>
     </w:p>
     <w:p/>
@@ -259,7 +434,15 @@
         <w:t>leurs dépendances</w:t>
       </w:r>
       <w:r>
-        <w:t xml:space="preserve"> maven. Test pour voir si tout fonctionne bien. OK.</w:t>
+        <w:t xml:space="preserve"> </w:t>
+      </w:r>
+      <w:proofErr w:type="spellStart"/>
+      <w:r>
+        <w:t>maven</w:t>
+      </w:r>
+      <w:proofErr w:type="spellEnd"/>
+      <w:r>
+        <w:t>. Test pour voir si tout fonctionne bien. OK.</w:t>
       </w:r>
     </w:p>
     <w:p>
@@ -271,7 +454,39 @@
         </w:numPr>
       </w:pPr>
       <w:r>
-        <w:t>Lancement d'Elasticsearch au demarrage de tomcat. Un elasticsearch embarqué.  Ajout d'un plugin java, et modification pour qu'il s'adapte a nos besoins…</w:t>
+        <w:t>Lancement d'</w:t>
+      </w:r>
+      <w:proofErr w:type="spellStart"/>
+      <w:r>
+        <w:t>Elasticsearch</w:t>
+      </w:r>
+      <w:proofErr w:type="spellEnd"/>
+      <w:r>
+        <w:t xml:space="preserve"> au </w:t>
+      </w:r>
+      <w:proofErr w:type="spellStart"/>
+      <w:r>
+        <w:t>demarrage</w:t>
+      </w:r>
+      <w:proofErr w:type="spellEnd"/>
+      <w:r>
+        <w:t xml:space="preserve"> de </w:t>
+      </w:r>
+      <w:proofErr w:type="spellStart"/>
+      <w:r>
+        <w:t>tomcat</w:t>
+      </w:r>
+      <w:proofErr w:type="spellEnd"/>
+      <w:r>
+        <w:t xml:space="preserve">. Un </w:t>
+      </w:r>
+      <w:proofErr w:type="spellStart"/>
+      <w:r>
+        <w:t>elasticsearch</w:t>
+      </w:r>
+      <w:proofErr w:type="spellEnd"/>
+      <w:r>
+        <w:t xml:space="preserve"> embarqué.  Ajout d'un plugin java, et modification pour qu'il s'adapte a nos besoins…</w:t>
       </w:r>
       <w:r>
         <w:t>.. OK</w:t>
@@ -281,10 +496,18 @@
       <w:pPr>
         <w:pStyle w:val="Paragraphedeliste"/>
         <w:numPr>
-          <w:ilvl w:val="0"/>
-          <w:numId w:val="1"/>
-        </w:numPr>
-      </w:pPr>
+          <w:ilvl w:val="1"/>
+          <w:numId w:val="1"/>
+        </w:numPr>
+      </w:pPr>
+      <w:proofErr w:type="spellStart"/>
+      <w:r>
+        <w:t>Probleme</w:t>
+      </w:r>
+      <w:proofErr w:type="spellEnd"/>
+      <w:r>
+        <w:t xml:space="preserve"> : je ne sais pas ou est instancié ES.</w:t>
+      </w:r>
     </w:p>
     <w:sectPr>
       <w:pgSz w:w="11906" w:h="16838"/>

</xml_diff>

<commit_message>
update semaine 3 v1.5
</commit_message>
<xml_diff>
--- a/aide_rapport_alternance_1.docx
+++ b/aide_rapport_alternance_1.docx
@@ -507,6 +507,214 @@
       <w:proofErr w:type="spellEnd"/>
       <w:r>
         <w:t xml:space="preserve"> : je ne sais pas ou est instancié ES.</w:t>
+      </w:r>
+    </w:p>
+    <w:p>
+      <w:pPr>
+        <w:pStyle w:val="Paragraphedeliste"/>
+        <w:numPr>
+          <w:ilvl w:val="2"/>
+          <w:numId w:val="1"/>
+        </w:numPr>
+      </w:pPr>
+      <w:proofErr w:type="spellStart"/>
+      <w:r>
+        <w:t>Reso</w:t>
+      </w:r>
+      <w:proofErr w:type="spellEnd"/>
+      <w:r>
+        <w:t xml:space="preserve">: Enfaite il se trouve sur l'"url-pattern" de la </w:t>
+      </w:r>
+      <w:proofErr w:type="spellStart"/>
+      <w:r>
+        <w:t>servlet</w:t>
+      </w:r>
+      <w:proofErr w:type="spellEnd"/>
+      <w:r>
+        <w:t xml:space="preserve"> que le lance, je devais ajouter à "/</w:t>
+      </w:r>
+      <w:proofErr w:type="spellStart"/>
+      <w:r>
+        <w:t>elasticsearch</w:t>
+      </w:r>
+      <w:proofErr w:type="spellEnd"/>
+      <w:r>
+        <w:t xml:space="preserve">", "/*" a la fin, pour pouvoir explorer </w:t>
+      </w:r>
+      <w:proofErr w:type="spellStart"/>
+      <w:r>
+        <w:t>elasticsearch</w:t>
+      </w:r>
+      <w:proofErr w:type="spellEnd"/>
+      <w:r>
+        <w:t xml:space="preserve">, et pouvoir faire des </w:t>
+      </w:r>
+      <w:proofErr w:type="spellStart"/>
+      <w:r>
+        <w:t>requete</w:t>
+      </w:r>
+      <w:proofErr w:type="spellEnd"/>
+      <w:r>
+        <w:t xml:space="preserve"> dessus.</w:t>
+      </w:r>
+    </w:p>
+    <w:p>
+      <w:pPr>
+        <w:pStyle w:val="Paragraphedeliste"/>
+        <w:numPr>
+          <w:ilvl w:val="1"/>
+          <w:numId w:val="1"/>
+        </w:numPr>
+      </w:pPr>
+      <w:proofErr w:type="spellStart"/>
+      <w:r>
+        <w:t>Probleme</w:t>
+      </w:r>
+      <w:proofErr w:type="spellEnd"/>
+      <w:r>
+        <w:t xml:space="preserve"> : </w:t>
+      </w:r>
+      <w:proofErr w:type="spellStart"/>
+      <w:r>
+        <w:t>acces</w:t>
+      </w:r>
+      <w:proofErr w:type="spellEnd"/>
+      <w:r>
+        <w:t xml:space="preserve"> interdit, via </w:t>
+      </w:r>
+      <w:proofErr w:type="spellStart"/>
+      <w:r>
+        <w:t>CrsfFilters</w:t>
+      </w:r>
+      <w:proofErr w:type="spellEnd"/>
+      <w:r>
+        <w:t xml:space="preserve">, pour les </w:t>
+      </w:r>
+      <w:proofErr w:type="spellStart"/>
+      <w:r>
+        <w:t>requetes</w:t>
+      </w:r>
+      <w:proofErr w:type="spellEnd"/>
+      <w:r>
+        <w:t xml:space="preserve"> de type POST, </w:t>
+      </w:r>
+    </w:p>
+    <w:p>
+      <w:pPr>
+        <w:pStyle w:val="Paragraphedeliste"/>
+        <w:numPr>
+          <w:ilvl w:val="2"/>
+          <w:numId w:val="1"/>
+        </w:numPr>
+        <w:rPr>
+          <w:lang w:val="en-US"/>
+        </w:rPr>
+      </w:pPr>
+      <w:proofErr w:type="spellStart"/>
+      <w:r>
+        <w:t>Reso</w:t>
+      </w:r>
+      <w:proofErr w:type="spellEnd"/>
+      <w:r>
+        <w:t xml:space="preserve">: </w:t>
+      </w:r>
+      <w:proofErr w:type="spellStart"/>
+      <w:r>
+        <w:t>creation</w:t>
+      </w:r>
+      <w:proofErr w:type="spellEnd"/>
+      <w:r>
+        <w:t xml:space="preserve"> du </w:t>
+      </w:r>
+      <w:proofErr w:type="spellStart"/>
+      <w:r>
+        <w:t>CsrfFilter</w:t>
+      </w:r>
+      <w:proofErr w:type="spellEnd"/>
+      <w:r>
+        <w:t xml:space="preserve"> perso pour qu'il accepte les </w:t>
+      </w:r>
+      <w:proofErr w:type="spellStart"/>
+      <w:r>
+        <w:t>requetes</w:t>
+      </w:r>
+      <w:proofErr w:type="spellEnd"/>
+      <w:r>
+        <w:t xml:space="preserve"> POST. </w:t>
+      </w:r>
+      <w:r>
+        <w:rPr>
+          <w:lang w:val="en-US"/>
+        </w:rPr>
+        <w:t xml:space="preserve">Definition du </w:t>
+      </w:r>
+      <w:proofErr w:type="spellStart"/>
+      <w:r>
+        <w:rPr>
+          <w:lang w:val="en-US"/>
+        </w:rPr>
+        <w:t>csrf</w:t>
+      </w:r>
+      <w:proofErr w:type="spellEnd"/>
+      <w:r>
+        <w:rPr>
+          <w:lang w:val="en-US"/>
+        </w:rPr>
+        <w:t xml:space="preserve"> filter </w:t>
+      </w:r>
+      <w:proofErr w:type="spellStart"/>
+      <w:r>
+        <w:rPr>
+          <w:lang w:val="en-US"/>
+        </w:rPr>
+        <w:t>dans</w:t>
+      </w:r>
+      <w:proofErr w:type="spellEnd"/>
+      <w:r>
+        <w:rPr>
+          <w:lang w:val="en-US"/>
+        </w:rPr>
+        <w:t xml:space="preserve"> spring security avec &lt;</w:t>
+      </w:r>
+      <w:proofErr w:type="spellStart"/>
+      <w:r>
+        <w:rPr>
+          <w:lang w:val="en-US"/>
+        </w:rPr>
+        <w:t>security:csrf</w:t>
+      </w:r>
+      <w:proofErr w:type="spellEnd"/>
+      <w:r>
+        <w:rPr>
+          <w:lang w:val="en-US"/>
+        </w:rPr>
+        <w:t xml:space="preserve"> request-matcher</w:t>
+      </w:r>
+      <w:r>
+        <w:rPr>
+          <w:lang w:val="en-US"/>
+        </w:rPr>
+        <w:t>-ref</w:t>
+      </w:r>
+      <w:r>
+        <w:rPr>
+          <w:lang w:val="en-US"/>
+        </w:rPr>
+        <w:t>="</w:t>
+      </w:r>
+      <w:proofErr w:type="spellStart"/>
+      <w:r>
+        <w:rPr>
+          <w:lang w:val="en-US"/>
+        </w:rPr>
+        <w:t>maclass</w:t>
+      </w:r>
+      <w:proofErr w:type="spellEnd"/>
+      <w:r>
+        <w:rPr>
+          <w:lang w:val="en-US"/>
+        </w:rPr>
+        <w:t>"/&gt;</w:t>
       </w:r>
     </w:p>
     <w:sectPr>
@@ -548,7 +756,7 @@
         <w:rFonts w:ascii="Courier New" w:hAnsi="Courier New" w:cs="Courier New" w:hint="default"/>
       </w:rPr>
     </w:lvl>
-    <w:lvl w:ilvl="2" w:tplc="040C0005" w:tentative="1">
+    <w:lvl w:ilvl="2" w:tplc="040C0005">
       <w:start w:val="1"/>
       <w:numFmt w:val="bullet"/>
       <w:lvlText w:val=""/>

</xml_diff>

<commit_message>
update semaine 3 v1.6
</commit_message>
<xml_diff>
--- a/aide_rapport_alternance_1.docx
+++ b/aide_rapport_alternance_1.docx
@@ -16,35 +16,19 @@
         </w:numPr>
       </w:pPr>
       <w:r>
-        <w:t xml:space="preserve">Correction des dates, et du </w:t>
-      </w:r>
-      <w:proofErr w:type="spellStart"/>
-      <w:r>
-        <w:t>typeahead</w:t>
-      </w:r>
-      <w:proofErr w:type="spellEnd"/>
-      <w:r>
-        <w:t xml:space="preserve"> (ouverture, et non fermeture des choix)</w:t>
-      </w:r>
-    </w:p>
-    <w:p>
-      <w:pPr>
-        <w:pStyle w:val="Paragraphedeliste"/>
-        <w:numPr>
-          <w:ilvl w:val="0"/>
-          <w:numId w:val="1"/>
-        </w:numPr>
-      </w:pPr>
-      <w:r>
-        <w:t xml:space="preserve">Ajout d'une colonne dans le tableau de résultats pour indiquer les </w:t>
-      </w:r>
-      <w:proofErr w:type="spellStart"/>
-      <w:r>
-        <w:t>status</w:t>
-      </w:r>
-      <w:proofErr w:type="spellEnd"/>
-      <w:r>
-        <w:t xml:space="preserve"> (FINISHED, STARTED, …) avec des icones.</w:t>
+        <w:t>Correction des dates, et du typeahead (ouverture, et non fermeture des choix)</w:t>
+      </w:r>
+    </w:p>
+    <w:p>
+      <w:pPr>
+        <w:pStyle w:val="Paragraphedeliste"/>
+        <w:numPr>
+          <w:ilvl w:val="0"/>
+          <w:numId w:val="1"/>
+        </w:numPr>
+      </w:pPr>
+      <w:r>
+        <w:t>Ajout d'une colonne dans le tableau de résultats pour indiquer les status (FINISHED, STARTED, …) avec des icones.</w:t>
       </w:r>
     </w:p>
     <w:p/>
@@ -74,40 +58,19 @@
         </w:numPr>
       </w:pPr>
       <w:r>
-        <w:t xml:space="preserve">Changement des noms </w:t>
-      </w:r>
-      <w:proofErr w:type="spellStart"/>
-      <w:r>
-        <w:t>Utils</w:t>
-      </w:r>
-      <w:proofErr w:type="spellEnd"/>
-      <w:r>
-        <w:t xml:space="preserve"> -&gt; </w:t>
-      </w:r>
-      <w:proofErr w:type="spellStart"/>
-      <w:r>
-        <w:t>Util</w:t>
-      </w:r>
-      <w:proofErr w:type="spellEnd"/>
-    </w:p>
-    <w:p>
-      <w:pPr>
-        <w:pStyle w:val="Paragraphedeliste"/>
-        <w:numPr>
-          <w:ilvl w:val="0"/>
-          <w:numId w:val="1"/>
-        </w:numPr>
-      </w:pPr>
-      <w:r>
-        <w:t>OF-</w:t>
-      </w:r>
-      <w:proofErr w:type="spellStart"/>
-      <w:r>
-        <w:t>core</w:t>
-      </w:r>
-      <w:proofErr w:type="spellEnd"/>
-      <w:r>
-        <w:t xml:space="preserve"> : jeux de tests pour mon appli, envoie de message dans la queue</w:t>
+        <w:t>Changement des noms Utils -&gt; Util</w:t>
+      </w:r>
+    </w:p>
+    <w:p>
+      <w:pPr>
+        <w:pStyle w:val="Paragraphedeliste"/>
+        <w:numPr>
+          <w:ilvl w:val="0"/>
+          <w:numId w:val="1"/>
+        </w:numPr>
+      </w:pPr>
+      <w:r>
+        <w:t>OF-core : jeux de tests pour mon appli, envoie de message dans la queue</w:t>
       </w:r>
     </w:p>
     <w:p>
@@ -194,15 +157,7 @@
         <w:t xml:space="preserve"> : </w:t>
       </w:r>
       <w:r>
-        <w:t xml:space="preserve">change </w:t>
-      </w:r>
-      <w:proofErr w:type="spellStart"/>
-      <w:r>
-        <w:t>gridApi</w:t>
-      </w:r>
-      <w:proofErr w:type="spellEnd"/>
-      <w:r>
-        <w:t xml:space="preserve">, pour spécifier l'action </w:t>
+        <w:t xml:space="preserve">change gridApi, pour spécifier l'action </w:t>
       </w:r>
       <w:r>
         <w:t>à</w:t>
@@ -241,360 +196,158 @@
         <w:t>Ajout</w:t>
       </w:r>
       <w:r>
-        <w:t xml:space="preserve"> du niveau des priorités pour les </w:t>
-      </w:r>
-      <w:proofErr w:type="spellStart"/>
-      <w:r>
-        <w:t>status</w:t>
-      </w:r>
-      <w:proofErr w:type="spellEnd"/>
-      <w:r>
-        <w:t xml:space="preserve">, </w:t>
-      </w:r>
-      <w:proofErr w:type="spellStart"/>
-      <w:r>
-        <w:t>apres</w:t>
-      </w:r>
-      <w:proofErr w:type="spellEnd"/>
-      <w:r>
-        <w:t xml:space="preserve"> la collecte des messages, pour l'envoie dans </w:t>
-      </w:r>
-      <w:proofErr w:type="spellStart"/>
-      <w:r>
-        <w:t>ElasticSearch</w:t>
-      </w:r>
-      <w:proofErr w:type="spellEnd"/>
-    </w:p>
-    <w:p>
-      <w:pPr>
-        <w:pStyle w:val="Paragraphedeliste"/>
-        <w:numPr>
-          <w:ilvl w:val="0"/>
-          <w:numId w:val="1"/>
-        </w:numPr>
-      </w:pPr>
-      <w:r>
-        <w:t xml:space="preserve">Tri des </w:t>
-      </w:r>
-      <w:proofErr w:type="spellStart"/>
-      <w:r>
-        <w:t>status</w:t>
-      </w:r>
-      <w:proofErr w:type="spellEnd"/>
-      <w:r>
-        <w:t xml:space="preserve"> par leur priorité</w:t>
-      </w:r>
-      <w:r>
-        <w:t xml:space="preserve"> : petit </w:t>
-      </w:r>
-      <w:proofErr w:type="spellStart"/>
-      <w:r>
-        <w:t>probleme</w:t>
-      </w:r>
-      <w:proofErr w:type="spellEnd"/>
-      <w:r>
-        <w:t xml:space="preserve">: le </w:t>
-      </w:r>
-      <w:proofErr w:type="spellStart"/>
-      <w:r>
-        <w:t>ng</w:t>
-      </w:r>
-      <w:proofErr w:type="spellEnd"/>
-      <w:r>
-        <w:t xml:space="preserve"> </w:t>
-      </w:r>
-      <w:proofErr w:type="spellStart"/>
-      <w:r>
-        <w:t>grid</w:t>
-      </w:r>
-      <w:proofErr w:type="spellEnd"/>
-      <w:r>
-        <w:t xml:space="preserve"> ne rafraichi pas les directives de </w:t>
-      </w:r>
-      <w:proofErr w:type="spellStart"/>
-      <w:r>
-        <w:t>status</w:t>
-      </w:r>
-      <w:proofErr w:type="spellEnd"/>
-      <w:r>
-        <w:t xml:space="preserve">. </w:t>
-      </w:r>
-      <w:proofErr w:type="spellStart"/>
-      <w:r>
-        <w:t>Resolution</w:t>
-      </w:r>
-      <w:proofErr w:type="spellEnd"/>
+        <w:t xml:space="preserve"> du niveau des priorités pour les status, apres la collecte des messages, pour l'envoie dans ElasticSearch</w:t>
+      </w:r>
+    </w:p>
+    <w:p>
+      <w:pPr>
+        <w:pStyle w:val="Paragraphedeliste"/>
+        <w:numPr>
+          <w:ilvl w:val="0"/>
+          <w:numId w:val="1"/>
+        </w:numPr>
+      </w:pPr>
+      <w:r>
+        <w:t>Tri des status par leur priorité</w:t>
+      </w:r>
+      <w:r>
+        <w:t xml:space="preserve"> : petit probleme: le ng grid ne rafraichi pas les directives de status. Resolution : watcher sur la cellule de la colonne, et si elle change, on met a jour l'icon, la couleur et le tooltip.</w:t>
+      </w:r>
+    </w:p>
+    <w:p>
+      <w:pPr>
+        <w:pStyle w:val="Paragraphedeliste"/>
+        <w:numPr>
+          <w:ilvl w:val="0"/>
+          <w:numId w:val="1"/>
+        </w:numPr>
+      </w:pPr>
+      <w:r>
+        <w:t>Commit change</w:t>
+      </w:r>
+    </w:p>
+    <w:p>
+      <w:pPr>
+        <w:pStyle w:val="Paragraphedeliste"/>
+        <w:numPr>
+          <w:ilvl w:val="0"/>
+          <w:numId w:val="1"/>
+        </w:numPr>
+      </w:pPr>
+      <w:r>
+        <w:t>Debut d'association de of core et of front. Je dois lancer elasticsearch et of core (collecte) depuis of front, des le lancement du serveur tomcat.</w:t>
+      </w:r>
+    </w:p>
+    <w:p/>
+    <w:p>
+      <w:r>
+        <w:t>Semaine 3: 26/10 – 30/10</w:t>
+      </w:r>
+    </w:p>
+    <w:p>
+      <w:pPr>
+        <w:pStyle w:val="Paragraphedeliste"/>
+        <w:numPr>
+          <w:ilvl w:val="0"/>
+          <w:numId w:val="1"/>
+        </w:numPr>
+      </w:pPr>
+      <w:r>
+        <w:t xml:space="preserve">Association des deux projets, avec </w:t>
+      </w:r>
+      <w:r>
+        <w:t>leurs dépendances</w:t>
+      </w:r>
+      <w:r>
+        <w:t xml:space="preserve"> maven. Test pour voir si tout fonctionne bien. OK.</w:t>
+      </w:r>
+    </w:p>
+    <w:p>
+      <w:pPr>
+        <w:pStyle w:val="Paragraphedeliste"/>
+        <w:numPr>
+          <w:ilvl w:val="0"/>
+          <w:numId w:val="1"/>
+        </w:numPr>
+      </w:pPr>
+      <w:r>
+        <w:t xml:space="preserve">Lancement d'Elasticsearch au </w:t>
+      </w:r>
+      <w:r>
+        <w:t>démarrage</w:t>
+      </w:r>
+      <w:r>
+        <w:t xml:space="preserve"> de tomcat. Un elasticsearch embarqué.  Ajout d'un plugin java, et modification pour qu'il s'adapte a nos besoins…</w:t>
+      </w:r>
+      <w:r>
+        <w:t>.. OK</w:t>
+      </w:r>
+    </w:p>
+    <w:p>
+      <w:pPr>
+        <w:pStyle w:val="Paragraphedeliste"/>
+        <w:numPr>
+          <w:ilvl w:val="1"/>
+          <w:numId w:val="1"/>
+        </w:numPr>
+      </w:pPr>
+      <w:r>
+        <w:t>Problème</w:t>
+      </w:r>
+      <w:r>
+        <w:t xml:space="preserve"> : je ne sais pas ou est instancié ES.</w:t>
+      </w:r>
+    </w:p>
+    <w:p>
+      <w:pPr>
+        <w:pStyle w:val="Paragraphedeliste"/>
+        <w:numPr>
+          <w:ilvl w:val="2"/>
+          <w:numId w:val="1"/>
+        </w:numPr>
+      </w:pPr>
+      <w:r>
+        <w:t>Ré</w:t>
+      </w:r>
+      <w:r>
+        <w:t>so</w:t>
+      </w:r>
+      <w:r>
+        <w:t>lution</w:t>
+      </w:r>
+      <w:r>
+        <w:t xml:space="preserve">: Enfaite il se trouve sur l'"url-pattern" de la servlet que le lance, je devais ajouter à "/elasticsearch", "/*" a la fin, pour pouvoir explorer elasticsearch, et pouvoir faire des </w:t>
+      </w:r>
+      <w:r>
+        <w:t>requête</w:t>
+      </w:r>
+      <w:r>
+        <w:t xml:space="preserve"> dessus.</w:t>
+      </w:r>
+    </w:p>
+    <w:p>
+      <w:pPr>
+        <w:pStyle w:val="Paragraphedeliste"/>
+        <w:numPr>
+          <w:ilvl w:val="1"/>
+          <w:numId w:val="1"/>
+        </w:numPr>
+      </w:pPr>
+      <w:r>
+        <w:t>Problème</w:t>
+      </w:r>
       <w:r>
         <w:t xml:space="preserve"> : </w:t>
       </w:r>
-      <w:proofErr w:type="spellStart"/>
-      <w:r>
-        <w:t>watcher</w:t>
-      </w:r>
-      <w:proofErr w:type="spellEnd"/>
-      <w:r>
-        <w:t xml:space="preserve"> sur la cellule de la colonne, et si elle change, on met a jour l'</w:t>
-      </w:r>
-      <w:proofErr w:type="spellStart"/>
-      <w:r>
-        <w:t>icon</w:t>
-      </w:r>
-      <w:proofErr w:type="spellEnd"/>
-      <w:r>
-        <w:t xml:space="preserve">, la couleur et le </w:t>
-      </w:r>
-      <w:proofErr w:type="spellStart"/>
-      <w:r>
-        <w:t>tooltip</w:t>
-      </w:r>
-      <w:proofErr w:type="spellEnd"/>
-      <w:r>
-        <w:t>.</w:t>
-      </w:r>
-    </w:p>
-    <w:p>
-      <w:pPr>
-        <w:pStyle w:val="Paragraphedeliste"/>
-        <w:numPr>
-          <w:ilvl w:val="0"/>
-          <w:numId w:val="1"/>
-        </w:numPr>
-      </w:pPr>
-      <w:r>
-        <w:t>Commit change</w:t>
-      </w:r>
-    </w:p>
-    <w:p>
-      <w:pPr>
-        <w:pStyle w:val="Paragraphedeliste"/>
-        <w:numPr>
-          <w:ilvl w:val="0"/>
-          <w:numId w:val="1"/>
-        </w:numPr>
-      </w:pPr>
-      <w:proofErr w:type="spellStart"/>
-      <w:r>
-        <w:t>Debut</w:t>
-      </w:r>
-      <w:proofErr w:type="spellEnd"/>
-      <w:r>
-        <w:t xml:space="preserve"> d'association de of </w:t>
-      </w:r>
-      <w:proofErr w:type="spellStart"/>
-      <w:r>
-        <w:t>core</w:t>
-      </w:r>
-      <w:proofErr w:type="spellEnd"/>
-      <w:r>
-        <w:t xml:space="preserve"> et of front. Je dois lancer </w:t>
-      </w:r>
-      <w:proofErr w:type="spellStart"/>
-      <w:r>
-        <w:t>elasticsearch</w:t>
-      </w:r>
-      <w:proofErr w:type="spellEnd"/>
-      <w:r>
-        <w:t xml:space="preserve"> et of </w:t>
-      </w:r>
-      <w:proofErr w:type="spellStart"/>
-      <w:r>
-        <w:t>core</w:t>
-      </w:r>
-      <w:proofErr w:type="spellEnd"/>
-      <w:r>
-        <w:t xml:space="preserve"> (collecte) depuis of front, des le lancement du serveur </w:t>
-      </w:r>
-      <w:proofErr w:type="spellStart"/>
-      <w:r>
-        <w:t>tomcat</w:t>
-      </w:r>
-      <w:proofErr w:type="spellEnd"/>
-      <w:r>
-        <w:t>.</w:t>
-      </w:r>
-    </w:p>
-    <w:p/>
-    <w:p>
-      <w:r>
-        <w:t>Semaine 3: 26/10 – 30/10</w:t>
-      </w:r>
-    </w:p>
-    <w:p>
-      <w:pPr>
-        <w:pStyle w:val="Paragraphedeliste"/>
-        <w:numPr>
-          <w:ilvl w:val="0"/>
-          <w:numId w:val="1"/>
-        </w:numPr>
-      </w:pPr>
-      <w:r>
-        <w:t xml:space="preserve">Association des deux projets, avec </w:t>
-      </w:r>
-      <w:r>
-        <w:t>leurs dépendances</w:t>
-      </w:r>
-      <w:r>
-        <w:t xml:space="preserve"> </w:t>
-      </w:r>
-      <w:proofErr w:type="spellStart"/>
-      <w:r>
-        <w:t>maven</w:t>
-      </w:r>
-      <w:proofErr w:type="spellEnd"/>
-      <w:r>
-        <w:t>. Test pour voir si tout fonctionne bien. OK.</w:t>
-      </w:r>
-    </w:p>
-    <w:p>
-      <w:pPr>
-        <w:pStyle w:val="Paragraphedeliste"/>
-        <w:numPr>
-          <w:ilvl w:val="0"/>
-          <w:numId w:val="1"/>
-        </w:numPr>
-      </w:pPr>
-      <w:r>
-        <w:t>Lancement d'</w:t>
-      </w:r>
-      <w:proofErr w:type="spellStart"/>
-      <w:r>
-        <w:t>Elasticsearch</w:t>
-      </w:r>
-      <w:proofErr w:type="spellEnd"/>
-      <w:r>
-        <w:t xml:space="preserve"> au </w:t>
-      </w:r>
-      <w:proofErr w:type="spellStart"/>
-      <w:r>
-        <w:t>demarrage</w:t>
-      </w:r>
-      <w:proofErr w:type="spellEnd"/>
-      <w:r>
-        <w:t xml:space="preserve"> de </w:t>
-      </w:r>
-      <w:proofErr w:type="spellStart"/>
-      <w:r>
-        <w:t>tomcat</w:t>
-      </w:r>
-      <w:proofErr w:type="spellEnd"/>
-      <w:r>
-        <w:t xml:space="preserve">. Un </w:t>
-      </w:r>
-      <w:proofErr w:type="spellStart"/>
-      <w:r>
-        <w:t>elasticsearch</w:t>
-      </w:r>
-      <w:proofErr w:type="spellEnd"/>
-      <w:r>
-        <w:t xml:space="preserve"> embarqué.  Ajout d'un plugin java, et modification pour qu'il s'adapte a nos besoins…</w:t>
-      </w:r>
-      <w:r>
-        <w:t>.. OK</w:t>
-      </w:r>
-    </w:p>
-    <w:p>
-      <w:pPr>
-        <w:pStyle w:val="Paragraphedeliste"/>
-        <w:numPr>
-          <w:ilvl w:val="1"/>
-          <w:numId w:val="1"/>
-        </w:numPr>
-      </w:pPr>
-      <w:proofErr w:type="spellStart"/>
-      <w:r>
-        <w:t>Probleme</w:t>
-      </w:r>
-      <w:proofErr w:type="spellEnd"/>
-      <w:r>
-        <w:t xml:space="preserve"> : je ne sais pas ou est instancié ES.</w:t>
-      </w:r>
-    </w:p>
-    <w:p>
-      <w:pPr>
-        <w:pStyle w:val="Paragraphedeliste"/>
-        <w:numPr>
-          <w:ilvl w:val="2"/>
-          <w:numId w:val="1"/>
-        </w:numPr>
-      </w:pPr>
-      <w:proofErr w:type="spellStart"/>
-      <w:r>
-        <w:t>Reso</w:t>
-      </w:r>
-      <w:proofErr w:type="spellEnd"/>
-      <w:r>
-        <w:t xml:space="preserve">: Enfaite il se trouve sur l'"url-pattern" de la </w:t>
-      </w:r>
-      <w:proofErr w:type="spellStart"/>
-      <w:r>
-        <w:t>servlet</w:t>
-      </w:r>
-      <w:proofErr w:type="spellEnd"/>
-      <w:r>
-        <w:t xml:space="preserve"> que le lance, je devais ajouter à "/</w:t>
-      </w:r>
-      <w:proofErr w:type="spellStart"/>
-      <w:r>
-        <w:t>elasticsearch</w:t>
-      </w:r>
-      <w:proofErr w:type="spellEnd"/>
-      <w:r>
-        <w:t xml:space="preserve">", "/*" a la fin, pour pouvoir explorer </w:t>
-      </w:r>
-      <w:proofErr w:type="spellStart"/>
-      <w:r>
-        <w:t>elasticsearch</w:t>
-      </w:r>
-      <w:proofErr w:type="spellEnd"/>
-      <w:r>
-        <w:t xml:space="preserve">, et pouvoir faire des </w:t>
-      </w:r>
-      <w:proofErr w:type="spellStart"/>
-      <w:r>
-        <w:t>requete</w:t>
-      </w:r>
-      <w:proofErr w:type="spellEnd"/>
-      <w:r>
-        <w:t xml:space="preserve"> dessus.</w:t>
-      </w:r>
-    </w:p>
-    <w:p>
-      <w:pPr>
-        <w:pStyle w:val="Paragraphedeliste"/>
-        <w:numPr>
-          <w:ilvl w:val="1"/>
-          <w:numId w:val="1"/>
-        </w:numPr>
-      </w:pPr>
-      <w:proofErr w:type="spellStart"/>
-      <w:r>
-        <w:t>Probleme</w:t>
-      </w:r>
-      <w:proofErr w:type="spellEnd"/>
-      <w:r>
-        <w:t xml:space="preserve"> : </w:t>
-      </w:r>
-      <w:proofErr w:type="spellStart"/>
-      <w:r>
-        <w:t>acces</w:t>
-      </w:r>
-      <w:proofErr w:type="spellEnd"/>
-      <w:r>
-        <w:t xml:space="preserve"> interdit, via </w:t>
-      </w:r>
-      <w:proofErr w:type="spellStart"/>
-      <w:r>
-        <w:t>CrsfFilters</w:t>
-      </w:r>
-      <w:proofErr w:type="spellEnd"/>
-      <w:r>
-        <w:t xml:space="preserve">, pour les </w:t>
-      </w:r>
-      <w:proofErr w:type="spellStart"/>
-      <w:r>
-        <w:t>requetes</w:t>
-      </w:r>
-      <w:proofErr w:type="spellEnd"/>
+      <w:r>
+        <w:t>accès</w:t>
+      </w:r>
+      <w:r>
+        <w:t xml:space="preserve"> interdit, via CrsfFilters, pour les </w:t>
+      </w:r>
+      <w:r>
+        <w:t>requêtes</w:t>
+      </w:r>
       <w:r>
         <w:t xml:space="preserve"> de type POST, </w:t>
       </w:r>
@@ -610,85 +363,23 @@
           <w:lang w:val="en-US"/>
         </w:rPr>
       </w:pPr>
-      <w:proofErr w:type="spellStart"/>
-      <w:r>
-        <w:t>Reso</w:t>
-      </w:r>
-      <w:proofErr w:type="spellEnd"/>
-      <w:r>
-        <w:t xml:space="preserve">: </w:t>
-      </w:r>
-      <w:proofErr w:type="spellStart"/>
-      <w:r>
-        <w:t>creation</w:t>
-      </w:r>
-      <w:proofErr w:type="spellEnd"/>
-      <w:r>
-        <w:t xml:space="preserve"> du </w:t>
-      </w:r>
-      <w:proofErr w:type="spellStart"/>
-      <w:r>
-        <w:t>CsrfFilter</w:t>
-      </w:r>
-      <w:proofErr w:type="spellEnd"/>
-      <w:r>
-        <w:t xml:space="preserve"> perso pour qu'il accepte les </w:t>
-      </w:r>
-      <w:proofErr w:type="spellStart"/>
-      <w:r>
-        <w:t>requetes</w:t>
-      </w:r>
-      <w:proofErr w:type="spellEnd"/>
-      <w:r>
-        <w:t xml:space="preserve"> POST. </w:t>
+      <w:r>
+        <w:t>Idée de ré</w:t>
+      </w:r>
+      <w:r>
+        <w:t>so</w:t>
+      </w:r>
+      <w:r>
+        <w:t>lution</w:t>
+      </w:r>
+      <w:r>
+        <w:t xml:space="preserve">: creation du CsrfFilter perso pour qu'il accepte les requetes POST. </w:t>
       </w:r>
       <w:r>
         <w:rPr>
           <w:lang w:val="en-US"/>
         </w:rPr>
-        <w:t xml:space="preserve">Definition du </w:t>
-      </w:r>
-      <w:proofErr w:type="spellStart"/>
-      <w:r>
-        <w:rPr>
-          <w:lang w:val="en-US"/>
-        </w:rPr>
-        <w:t>csrf</w:t>
-      </w:r>
-      <w:proofErr w:type="spellEnd"/>
-      <w:r>
-        <w:rPr>
-          <w:lang w:val="en-US"/>
-        </w:rPr>
-        <w:t xml:space="preserve"> filter </w:t>
-      </w:r>
-      <w:proofErr w:type="spellStart"/>
-      <w:r>
-        <w:rPr>
-          <w:lang w:val="en-US"/>
-        </w:rPr>
-        <w:t>dans</w:t>
-      </w:r>
-      <w:proofErr w:type="spellEnd"/>
-      <w:r>
-        <w:rPr>
-          <w:lang w:val="en-US"/>
-        </w:rPr>
-        <w:t xml:space="preserve"> spring security avec &lt;</w:t>
-      </w:r>
-      <w:proofErr w:type="spellStart"/>
-      <w:r>
-        <w:rPr>
-          <w:lang w:val="en-US"/>
-        </w:rPr>
-        <w:t>security:csrf</w:t>
-      </w:r>
-      <w:proofErr w:type="spellEnd"/>
-      <w:r>
-        <w:rPr>
-          <w:lang w:val="en-US"/>
-        </w:rPr>
-        <w:t xml:space="preserve"> request-matcher</w:t>
+        <w:t>Definition du csrf filter dans spring security avec &lt;security:csrf request-matcher</w:t>
       </w:r>
       <w:r>
         <w:rPr>
@@ -700,21 +391,31 @@
         <w:rPr>
           <w:lang w:val="en-US"/>
         </w:rPr>
-        <w:t>="</w:t>
-      </w:r>
-      <w:proofErr w:type="spellStart"/>
-      <w:r>
-        <w:rPr>
-          <w:lang w:val="en-US"/>
-        </w:rPr>
-        <w:t>maclass</w:t>
-      </w:r>
-      <w:proofErr w:type="spellEnd"/>
-      <w:r>
-        <w:rPr>
-          <w:lang w:val="en-US"/>
-        </w:rPr>
-        <w:t>"/&gt;</w:t>
+        <w:t>="maclass"/&gt;</w:t>
+      </w:r>
+    </w:p>
+    <w:p>
+      <w:pPr>
+        <w:pStyle w:val="Paragraphedeliste"/>
+        <w:numPr>
+          <w:ilvl w:val="2"/>
+          <w:numId w:val="1"/>
+        </w:numPr>
+      </w:pPr>
+      <w:r>
+        <w:t>Fonctionne -&gt; ajout des données déjà creer sur le serveur, pour les integrer dans le dossier spécifié</w:t>
+      </w:r>
+    </w:p>
+    <w:p>
+      <w:pPr>
+        <w:pStyle w:val="Paragraphedeliste"/>
+        <w:numPr>
+          <w:ilvl w:val="0"/>
+          <w:numId w:val="1"/>
+        </w:numPr>
+      </w:pPr>
+      <w:r>
+        <w:t>Resolution des erreurs au demarrage de tomcat. Ex : log4j qui n'a pas acces au fichier de log</w:t>
       </w:r>
     </w:p>
     <w:sectPr>

</xml_diff>

<commit_message>
update semaine 3 v3.6
</commit_message>
<xml_diff>
--- a/aide_rapport_alternance_1.docx
+++ b/aide_rapport_alternance_1.docx
@@ -416,6 +416,46 @@
       </w:pPr>
       <w:r>
         <w:t>Resolution des erreurs au demarrage de tomcat. Ex : log4j qui n'a pas acces au fichier de log</w:t>
+      </w:r>
+    </w:p>
+    <w:p>
+      <w:pPr>
+        <w:pStyle w:val="Paragraphedeliste"/>
+        <w:numPr>
+          <w:ilvl w:val="0"/>
+          <w:numId w:val="1"/>
+        </w:numPr>
+      </w:pPr>
+      <w:r>
+        <w:lastRenderedPageBreak/>
+        <w:t>Ameliorer l'outil de versionning de documents.</w:t>
+      </w:r>
+      <w:r>
+        <w:t xml:space="preserve"> 2 logiques de versionning proposé, a moi de choisir l'une d'elle. </w:t>
+      </w:r>
+    </w:p>
+    <w:p>
+      <w:pPr>
+        <w:pStyle w:val="Paragraphedeliste"/>
+        <w:numPr>
+          <w:ilvl w:val="1"/>
+          <w:numId w:val="1"/>
+        </w:numPr>
+      </w:pPr>
+      <w:r>
+        <w:t>Logique 1 : Comparer le nouveau document (avant insertion), avec le document actif. Puis ajouter dans la base de versionning, que les champs qui diffère entre les 2. Et inserer le nouveau documents comme actif.</w:t>
+      </w:r>
+    </w:p>
+    <w:p>
+      <w:pPr>
+        <w:pStyle w:val="Paragraphedeliste"/>
+        <w:numPr>
+          <w:ilvl w:val="1"/>
+          <w:numId w:val="1"/>
+        </w:numPr>
+      </w:pPr>
+      <w:r>
+        <w:t>Logique 2 : Inserer dans la base de versionning le document actif au complet, puis mettre le nouveau document comme actif. Et faire tournée une routine qui va comparer les champs et supprimer ceux qui sont identiques.</w:t>
       </w:r>
     </w:p>
     <w:sectPr>

</xml_diff>

<commit_message>
update semaine 3 v3.7
</commit_message>
<xml_diff>
--- a/aide_rapport_alternance_1.docx
+++ b/aide_rapport_alternance_1.docx
@@ -456,6 +456,54 @@
       </w:pPr>
       <w:r>
         <w:t>Logique 2 : Inserer dans la base de versionning le document actif au complet, puis mettre le nouveau document comme actif. Et faire tournée une routine qui va comparer les champs et supprimer ceux qui sont identiques.</w:t>
+      </w:r>
+    </w:p>
+    <w:p>
+      <w:pPr>
+        <w:pStyle w:val="Paragraphedeliste"/>
+        <w:numPr>
+          <w:ilvl w:val="1"/>
+          <w:numId w:val="1"/>
+        </w:numPr>
+      </w:pPr>
+      <w:r>
+        <w:t>Reflexion -&gt; logique 2, compliqué et surchage de boucle pour comparé dans la base de versionning ce qui a changer etc.</w:t>
+      </w:r>
+    </w:p>
+    <w:p>
+      <w:pPr>
+        <w:pStyle w:val="Paragraphedeliste"/>
+        <w:numPr>
+          <w:ilvl w:val="1"/>
+          <w:numId w:val="1"/>
+        </w:numPr>
+      </w:pPr>
+      <w:r>
+        <w:t>J'ai choisi la logique 1, apres avoir trouver une api java qui compare 2 objets, et renvoie les differences entre les 2, ce qui permet de savoir ce qui a reelement changer, et nous permettra d'ajouter directement dans la base de versionning que les champs qui ont été modifié.</w:t>
+      </w:r>
+    </w:p>
+    <w:p>
+      <w:pPr>
+        <w:pStyle w:val="Paragraphedeliste"/>
+        <w:numPr>
+          <w:ilvl w:val="1"/>
+          <w:numId w:val="1"/>
+        </w:numPr>
+      </w:pPr>
+      <w:r>
+        <w:t>Test de l'api java Javers qui compare 2 objet et renvoie les champs qui diffèrent.</w:t>
+      </w:r>
+    </w:p>
+    <w:p>
+      <w:pPr>
+        <w:pStyle w:val="Paragraphedeliste"/>
+        <w:numPr>
+          <w:ilvl w:val="1"/>
+          <w:numId w:val="1"/>
+        </w:numPr>
+      </w:pPr>
+      <w:r>
+        <w:t>Implémentation de Javers dans le projet</w:t>
       </w:r>
     </w:p>
     <w:sectPr>

</xml_diff>

<commit_message>
update semaine 3 v3.8
</commit_message>
<xml_diff>
--- a/aide_rapport_alternance_1.docx
+++ b/aide_rapport_alternance_1.docx
@@ -28,7 +28,13 @@
         </w:numPr>
       </w:pPr>
       <w:r>
-        <w:t>Ajout d'une colonne dans le tableau de résultats pour indiquer les status (FINISHED, STARTED, …) avec des icones.</w:t>
+        <w:t xml:space="preserve">Ajout d'une colonne dans le tableau de résultats pour indiquer les </w:t>
+      </w:r>
+      <w:r>
+        <w:t>statuts</w:t>
+      </w:r>
+      <w:r>
+        <w:t xml:space="preserve"> (FINISHED, STARTED, …) avec des icones.</w:t>
       </w:r>
     </w:p>
     <w:p/>
@@ -196,7 +202,19 @@
         <w:t>Ajout</w:t>
       </w:r>
       <w:r>
-        <w:t xml:space="preserve"> du niveau des priorités pour les status, apres la collecte des messages, pour l'envoie dans ElasticSearch</w:t>
+        <w:t xml:space="preserve"> du niveau des priorités pour les </w:t>
+      </w:r>
+      <w:r>
+        <w:t>statuts</w:t>
+      </w:r>
+      <w:r>
+        <w:t xml:space="preserve">, </w:t>
+      </w:r>
+      <w:r>
+        <w:t>après</w:t>
+      </w:r>
+      <w:r>
+        <w:t xml:space="preserve"> la collecte des messages, pour l'envoie dans ElasticSearch</w:t>
       </w:r>
     </w:p>
     <w:p>
@@ -208,10 +226,46 @@
         </w:numPr>
       </w:pPr>
       <w:r>
-        <w:t>Tri des status par leur priorité</w:t>
-      </w:r>
-      <w:r>
-        <w:t xml:space="preserve"> : petit probleme: le ng grid ne rafraichi pas les directives de status. Resolution : watcher sur la cellule de la colonne, et si elle change, on met a jour l'icon, la couleur et le tooltip.</w:t>
+        <w:t xml:space="preserve">Tri des </w:t>
+      </w:r>
+      <w:r>
+        <w:t>statuts</w:t>
+      </w:r>
+      <w:r>
+        <w:t xml:space="preserve"> par leur priorité</w:t>
+      </w:r>
+      <w:r>
+        <w:t xml:space="preserve"> : petit </w:t>
+      </w:r>
+      <w:r>
+        <w:t>problème</w:t>
+      </w:r>
+      <w:r>
+        <w:t>: le ng</w:t>
+      </w:r>
+      <w:r>
+        <w:t>-</w:t>
+      </w:r>
+      <w:r>
+        <w:t xml:space="preserve">grid ne rafraichi pas les directives de </w:t>
+      </w:r>
+      <w:r>
+        <w:t>statuts</w:t>
+      </w:r>
+      <w:r>
+        <w:t xml:space="preserve">. </w:t>
+      </w:r>
+      <w:r>
+        <w:t>Résolution</w:t>
+      </w:r>
+      <w:r>
+        <w:t xml:space="preserve"> : watcher sur la cellule de la colonne, et si elle change, on met a jour l'</w:t>
+      </w:r>
+      <w:r>
+        <w:t>icone</w:t>
+      </w:r>
+      <w:r>
+        <w:t>, la couleur et le tooltip.</w:t>
       </w:r>
     </w:p>
     <w:p>
@@ -235,7 +289,10 @@
         </w:numPr>
       </w:pPr>
       <w:r>
-        <w:t>Debut d'association de of core et of front. Je dois lancer elasticsearch et of core (collecte) depuis of front, des le lancement du serveur tomcat.</w:t>
+        <w:t>Début d'association d'of-core et of-</w:t>
+      </w:r>
+      <w:r>
+        <w:t>front. Je dois lancer elasticsearch et of core (collecte) depuis of front, des le lancement du serveur tomcat.</w:t>
       </w:r>
     </w:p>
     <w:p/>
@@ -373,13 +430,40 @@
         <w:t>lution</w:t>
       </w:r>
       <w:r>
-        <w:t xml:space="preserve">: creation du CsrfFilter perso pour qu'il accepte les requetes POST. </w:t>
+        <w:t xml:space="preserve">: </w:t>
+      </w:r>
+      <w:r>
+        <w:t>création</w:t>
+      </w:r>
+      <w:r>
+        <w:t xml:space="preserve"> du </w:t>
+      </w:r>
+      <w:r>
+        <w:t>CrsfFilters</w:t>
+      </w:r>
+      <w:r>
+        <w:t xml:space="preserve"> perso pour qu'il accepte les </w:t>
+      </w:r>
+      <w:r>
+        <w:t>requêtes</w:t>
+      </w:r>
+      <w:r>
+        <w:t xml:space="preserve"> POST. </w:t>
       </w:r>
       <w:r>
         <w:rPr>
           <w:lang w:val="en-US"/>
         </w:rPr>
-        <w:t>Definition du csrf filter dans spring security avec &lt;security:csrf request-matcher</w:t>
+        <w:t xml:space="preserve">Definition du csrf filter </w:t>
+      </w:r>
+      <w:r>
+        <w:t>dans</w:t>
+      </w:r>
+      <w:r>
+        <w:rPr>
+          <w:lang w:val="en-US"/>
+        </w:rPr>
+        <w:t xml:space="preserve"> spring security avec &lt;security:csrf request-matcher</w:t>
       </w:r>
       <w:r>
         <w:rPr>
@@ -403,7 +487,19 @@
         </w:numPr>
       </w:pPr>
       <w:r>
-        <w:t>Fonctionne -&gt; ajout des données déjà creer sur le serveur, pour les integrer dans le dossier spécifié</w:t>
+        <w:t xml:space="preserve">Fonctionne -&gt; ajout des données déjà </w:t>
+      </w:r>
+      <w:r>
+        <w:t>créer</w:t>
+      </w:r>
+      <w:r>
+        <w:t xml:space="preserve"> sur le serveur, pour les </w:t>
+      </w:r>
+      <w:r>
+        <w:t>intégrer</w:t>
+      </w:r>
+      <w:r>
+        <w:t xml:space="preserve"> dans le dossier spécifié</w:t>
       </w:r>
     </w:p>
     <w:p>
@@ -415,7 +511,22 @@
         </w:numPr>
       </w:pPr>
       <w:r>
-        <w:t>Resolution des erreurs au demarrage de tomcat. Ex : log4j qui n'a pas acces au fichier de log</w:t>
+        <w:t>Résolution</w:t>
+      </w:r>
+      <w:r>
+        <w:t xml:space="preserve"> des erreurs au </w:t>
+      </w:r>
+      <w:r>
+        <w:t>démarrage</w:t>
+      </w:r>
+      <w:r>
+        <w:t xml:space="preserve"> de tomcat. Ex : log4j qui n'a pas </w:t>
+      </w:r>
+      <w:r>
+        <w:t>accès</w:t>
+      </w:r>
+      <w:r>
+        <w:t xml:space="preserve"> au fichier de log</w:t>
       </w:r>
     </w:p>
     <w:p>
@@ -428,10 +539,19 @@
       </w:pPr>
       <w:r>
         <w:lastRenderedPageBreak/>
-        <w:t>Ameliorer l'outil de versionning de documents.</w:t>
-      </w:r>
-      <w:r>
-        <w:t xml:space="preserve"> 2 logiques de versionning proposé, a moi de choisir l'une d'elle. </w:t>
+        <w:t>Améliorer</w:t>
+      </w:r>
+      <w:r>
+        <w:t xml:space="preserve"> l'outil de versionning de documents.</w:t>
+      </w:r>
+      <w:r>
+        <w:t xml:space="preserve"> 2 logiques de versionning proposé, </w:t>
+      </w:r>
+      <w:r>
+        <w:t>à</w:t>
+      </w:r>
+      <w:r>
+        <w:t xml:space="preserve"> moi de choisir l'une d'elle. </w:t>
       </w:r>
     </w:p>
     <w:p>
@@ -443,7 +563,13 @@
         </w:numPr>
       </w:pPr>
       <w:r>
-        <w:t>Logique 1 : Comparer le nouveau document (avant insertion), avec le document actif. Puis ajouter dans la base de versionning, que les champs qui diffère entre les 2. Et inserer le nouveau documents comme actif.</w:t>
+        <w:t xml:space="preserve">Logique 1 : Comparer le nouveau document (avant insertion), avec le document actif. Puis ajouter dans la base de versionning, que les champs qui diffère entre les 2. Et </w:t>
+      </w:r>
+      <w:r>
+        <w:t>insérer</w:t>
+      </w:r>
+      <w:r>
+        <w:t xml:space="preserve"> le nouveau document comme actif.</w:t>
       </w:r>
     </w:p>
     <w:p>
@@ -455,7 +581,13 @@
         </w:numPr>
       </w:pPr>
       <w:r>
-        <w:t>Logique 2 : Inserer dans la base de versionning le document actif au complet, puis mettre le nouveau document comme actif. Et faire tournée une routine qui va comparer les champs et supprimer ceux qui sont identiques.</w:t>
+        <w:t xml:space="preserve">Logique 2 : </w:t>
+      </w:r>
+      <w:r>
+        <w:t>Insérer</w:t>
+      </w:r>
+      <w:r>
+        <w:t xml:space="preserve"> dans la base de versionning le document actif au complet, puis mettre le nouveau document comme actif. Et faire tournée une routine qui va comparer les champs et supprimer ceux qui sont identiques.</w:t>
       </w:r>
     </w:p>
     <w:p>
@@ -467,7 +599,16 @@
         </w:numPr>
       </w:pPr>
       <w:r>
-        <w:t>Reflexion -&gt; logique 2, compliqué et surchage de boucle pour comparé dans la base de versionning ce qui a changer etc.</w:t>
+        <w:t>Réflexion</w:t>
+      </w:r>
+      <w:r>
+        <w:t xml:space="preserve"> -&gt; logique 2, compliqué et </w:t>
+      </w:r>
+      <w:r>
+        <w:t>surcharge</w:t>
+      </w:r>
+      <w:r>
+        <w:t xml:space="preserve"> de boucle pour comparé dans la base de versionning ce qui a changer etc.</w:t>
       </w:r>
     </w:p>
     <w:p>
@@ -479,7 +620,37 @@
         </w:numPr>
       </w:pPr>
       <w:r>
-        <w:t>J'ai choisi la logique 1, apres avoir trouver une api java qui compare 2 objets, et renvoie les differences entre les 2, ce qui permet de savoir ce qui a reelement changer, et nous permettra d'ajouter directement dans la base de versionning que les champs qui ont été modifié.</w:t>
+        <w:t xml:space="preserve">J'ai choisi la logique 1, </w:t>
+      </w:r>
+      <w:r>
+        <w:t>après</w:t>
+      </w:r>
+      <w:r>
+        <w:t xml:space="preserve"> avoir </w:t>
+      </w:r>
+      <w:r>
+        <w:t>trouvé</w:t>
+      </w:r>
+      <w:r>
+        <w:t xml:space="preserve"> une </w:t>
+      </w:r>
+      <w:r>
+        <w:t>API</w:t>
+      </w:r>
+      <w:r>
+        <w:t xml:space="preserve"> java qui compare 2 objets, et renvoie les </w:t>
+      </w:r>
+      <w:r>
+        <w:t>différences</w:t>
+      </w:r>
+      <w:r>
+        <w:t xml:space="preserve"> entre les 2, ce qui permet de savoir ce qui a </w:t>
+      </w:r>
+      <w:r>
+        <w:t>réellement</w:t>
+      </w:r>
+      <w:r>
+        <w:t xml:space="preserve"> changer, et nous permettra d'ajouter directement dans la base de versionning que les champs qui ont été modifié.</w:t>
       </w:r>
     </w:p>
     <w:p>
@@ -504,6 +675,42 @@
       </w:pPr>
       <w:r>
         <w:t>Implémentation de Javers dans le projet</w:t>
+      </w:r>
+    </w:p>
+    <w:p>
+      <w:pPr>
+        <w:pStyle w:val="Paragraphedeliste"/>
+        <w:numPr>
+          <w:ilvl w:val="2"/>
+          <w:numId w:val="1"/>
+        </w:numPr>
+      </w:pPr>
+      <w:r>
+        <w:t xml:space="preserve">Pas </w:t>
+      </w:r>
+      <w:proofErr w:type="spellStart"/>
+      <w:r>
+        <w:t>bcp</w:t>
+      </w:r>
+      <w:proofErr w:type="spellEnd"/>
+      <w:r>
+        <w:t xml:space="preserve"> de doc, difficile d'</w:t>
+      </w:r>
+      <w:proofErr w:type="spellStart"/>
+      <w:r>
+        <w:t>acceder</w:t>
+      </w:r>
+      <w:proofErr w:type="spellEnd"/>
+      <w:r>
+        <w:t xml:space="preserve"> </w:t>
+      </w:r>
+      <w:proofErr w:type="gramStart"/>
+      <w:r>
+        <w:t>au</w:t>
+      </w:r>
+      <w:proofErr w:type="gramEnd"/>
+      <w:r>
+        <w:t xml:space="preserve"> propriété et a leur value (celle qui ont été modifié)</w:t>
       </w:r>
     </w:p>
     <w:sectPr>

</xml_diff>

<commit_message>
update semaine 3 v3.9
</commit_message>
<xml_diff>
--- a/aide_rapport_alternance_1.docx
+++ b/aide_rapport_alternance_1.docx
@@ -686,31 +686,49 @@
         </w:numPr>
       </w:pPr>
       <w:r>
-        <w:t xml:space="preserve">Pas </w:t>
-      </w:r>
-      <w:proofErr w:type="spellStart"/>
-      <w:r>
-        <w:t>bcp</w:t>
-      </w:r>
-      <w:proofErr w:type="spellEnd"/>
-      <w:r>
-        <w:t xml:space="preserve"> de doc, difficile d'</w:t>
-      </w:r>
-      <w:proofErr w:type="spellStart"/>
-      <w:r>
-        <w:t>acceder</w:t>
-      </w:r>
-      <w:proofErr w:type="spellEnd"/>
+        <w:t>Pas b</w:t>
+      </w:r>
+      <w:r>
+        <w:t>eau</w:t>
+      </w:r>
+      <w:r>
+        <w:t>c</w:t>
+      </w:r>
+      <w:r>
+        <w:t>ou</w:t>
+      </w:r>
+      <w:r>
+        <w:t>p de doc, difficile d'</w:t>
+      </w:r>
+      <w:r>
+        <w:t>accéder</w:t>
+      </w:r>
+      <w:r>
+        <w:t xml:space="preserve"> au</w:t>
+      </w:r>
+      <w:r>
+        <w:t>x</w:t>
+      </w:r>
       <w:r>
         <w:t xml:space="preserve"> </w:t>
       </w:r>
-      <w:proofErr w:type="gramStart"/>
-      <w:r>
-        <w:t>au</w:t>
-      </w:r>
-      <w:proofErr w:type="gramEnd"/>
-      <w:r>
-        <w:t xml:space="preserve"> propriété et a leur value (celle qui ont été modifié)</w:t>
+      <w:r>
+        <w:t>propriétés</w:t>
+      </w:r>
+      <w:r>
+        <w:t xml:space="preserve"> et </w:t>
+      </w:r>
+      <w:r>
+        <w:t>à leur val</w:t>
+      </w:r>
+      <w:r>
+        <w:t>e</w:t>
+      </w:r>
+      <w:r>
+        <w:t>ur</w:t>
+      </w:r>
+      <w:r>
+        <w:t xml:space="preserve"> (celle qui ont été modifié)</w:t>
       </w:r>
     </w:p>
     <w:sectPr>

</xml_diff>

<commit_message>
Update semaine 4 v4.0
</commit_message>
<xml_diff>
--- a/aide_rapport_alternance_1.docx
+++ b/aide_rapport_alternance_1.docx
@@ -3,8 +3,33 @@
 <w:document xmlns:ve="http://schemas.openxmlformats.org/markup-compatibility/2006" xmlns:o="urn:schemas-microsoft-com:office:office" xmlns:r="http://schemas.openxmlformats.org/officeDocument/2006/relationships" xmlns:m="http://schemas.openxmlformats.org/officeDocument/2006/math" xmlns:v="urn:schemas-microsoft-com:vml" xmlns:wp="http://schemas.openxmlformats.org/drawingml/2006/wordprocessingDrawing" xmlns:w10="urn:schemas-microsoft-com:office:word" xmlns:w="http://schemas.openxmlformats.org/wordprocessingml/2006/main" xmlns:wne="http://schemas.microsoft.com/office/word/2006/wordml">
   <w:body>
     <w:p>
-      <w:r>
-        <w:t>Semaine 1 : 28/09 – 02/10</w:t>
+      <w:pPr>
+        <w:spacing w:after="0"/>
+        <w:jc w:val="center"/>
+        <w:rPr>
+          <w:b/>
+        </w:rPr>
+      </w:pPr>
+      <w:r>
+        <w:rPr>
+          <w:b/>
+          <w:sz w:val="32"/>
+        </w:rPr>
+        <w:t>Semaine 1</w:t>
+      </w:r>
+      <w:r>
+        <w:rPr>
+          <w:b/>
+        </w:rPr>
+        <w:t xml:space="preserve"> </w:t>
+      </w:r>
+    </w:p>
+    <w:p>
+      <w:pPr>
+        <w:jc w:val="center"/>
+      </w:pPr>
+      <w:r>
+        <w:t>28/09 – 02/10</w:t>
       </w:r>
     </w:p>
     <w:p>
@@ -39,8 +64,28 @@
     </w:p>
     <w:p/>
     <w:p>
-      <w:r>
-        <w:t>Semaine 2: 12/10 – 16/10</w:t>
+      <w:pPr>
+        <w:spacing w:after="0"/>
+        <w:jc w:val="center"/>
+        <w:rPr>
+          <w:b/>
+          <w:sz w:val="32"/>
+        </w:rPr>
+      </w:pPr>
+      <w:r>
+        <w:rPr>
+          <w:b/>
+          <w:sz w:val="32"/>
+        </w:rPr>
+        <w:t>Semaine 2</w:t>
+      </w:r>
+    </w:p>
+    <w:p>
+      <w:pPr>
+        <w:jc w:val="center"/>
+      </w:pPr>
+      <w:r>
+        <w:t>12/10 – 16/10</w:t>
       </w:r>
     </w:p>
     <w:p>
@@ -295,10 +340,36 @@
         <w:t>front. Je dois lancer elasticsearch et of core (collecte) depuis of front, des le lancement du serveur tomcat.</w:t>
       </w:r>
     </w:p>
-    <w:p/>
-    <w:p>
-      <w:r>
-        <w:t>Semaine 3: 26/10 – 30/10</w:t>
+    <w:p>
+      <w:r>
+        <w:br w:type="page"/>
+      </w:r>
+    </w:p>
+    <w:p>
+      <w:pPr>
+        <w:spacing w:after="0"/>
+        <w:jc w:val="center"/>
+        <w:rPr>
+          <w:b/>
+          <w:sz w:val="32"/>
+        </w:rPr>
+      </w:pPr>
+      <w:r>
+        <w:rPr>
+          <w:b/>
+          <w:sz w:val="32"/>
+        </w:rPr>
+        <w:lastRenderedPageBreak/>
+        <w:t>Semaine 3</w:t>
+      </w:r>
+    </w:p>
+    <w:p>
+      <w:pPr>
+        <w:spacing w:after="0"/>
+        <w:jc w:val="center"/>
+      </w:pPr>
+      <w:r>
+        <w:t>26/10 – 30/10</w:t>
       </w:r>
     </w:p>
     <w:p>
@@ -454,11 +525,30 @@
         <w:rPr>
           <w:lang w:val="en-US"/>
         </w:rPr>
-        <w:t xml:space="preserve">Definition du csrf filter </w:t>
-      </w:r>
-      <w:r>
+        <w:t xml:space="preserve">Definition du </w:t>
+      </w:r>
+      <w:proofErr w:type="spellStart"/>
+      <w:r>
+        <w:rPr>
+          <w:lang w:val="en-US"/>
+        </w:rPr>
+        <w:t>csrf</w:t>
+      </w:r>
+      <w:proofErr w:type="spellEnd"/>
+      <w:r>
+        <w:rPr>
+          <w:lang w:val="en-US"/>
+        </w:rPr>
+        <w:t xml:space="preserve"> filter </w:t>
+      </w:r>
+      <w:proofErr w:type="spellStart"/>
+      <w:r>
+        <w:rPr>
+          <w:lang w:val="en-US"/>
+        </w:rPr>
         <w:t>dans</w:t>
       </w:r>
+      <w:proofErr w:type="spellEnd"/>
       <w:r>
         <w:rPr>
           <w:lang w:val="en-US"/>
@@ -538,198 +628,264 @@
         </w:numPr>
       </w:pPr>
       <w:r>
+        <w:t>Améliorer</w:t>
+      </w:r>
+      <w:r>
+        <w:t xml:space="preserve"> l'outil de versionning de documents.</w:t>
+      </w:r>
+      <w:r>
+        <w:t xml:space="preserve"> 2 logiques de versionning proposé, </w:t>
+      </w:r>
+      <w:r>
+        <w:t>à</w:t>
+      </w:r>
+      <w:r>
+        <w:t xml:space="preserve"> moi de choisir l'une d'elle. </w:t>
+      </w:r>
+    </w:p>
+    <w:p>
+      <w:pPr>
+        <w:pStyle w:val="Paragraphedeliste"/>
+        <w:numPr>
+          <w:ilvl w:val="1"/>
+          <w:numId w:val="1"/>
+        </w:numPr>
+      </w:pPr>
+      <w:r>
+        <w:t xml:space="preserve">Logique 1 : Comparer le nouveau document (avant insertion), avec le document actif. Puis ajouter dans la base de versionning, que les champs qui diffère entre les 2. Et </w:t>
+      </w:r>
+      <w:r>
+        <w:t>insérer</w:t>
+      </w:r>
+      <w:r>
+        <w:t xml:space="preserve"> le nouveau document comme actif.</w:t>
+      </w:r>
+    </w:p>
+    <w:p>
+      <w:pPr>
+        <w:pStyle w:val="Paragraphedeliste"/>
+        <w:numPr>
+          <w:ilvl w:val="1"/>
+          <w:numId w:val="1"/>
+        </w:numPr>
+      </w:pPr>
+      <w:r>
+        <w:t xml:space="preserve">Logique 2 : </w:t>
+      </w:r>
+      <w:r>
+        <w:t>Insérer</w:t>
+      </w:r>
+      <w:r>
+        <w:t xml:space="preserve"> dans la base de versionning le document actif au complet, puis mettre le nouveau document comme actif. Et faire tournée une routine qui va comparer les champs et supprimer ceux qui sont identiques.</w:t>
+      </w:r>
+    </w:p>
+    <w:p>
+      <w:pPr>
+        <w:pStyle w:val="Paragraphedeliste"/>
+        <w:numPr>
+          <w:ilvl w:val="1"/>
+          <w:numId w:val="1"/>
+        </w:numPr>
+      </w:pPr>
+      <w:r>
+        <w:t>Réflexion</w:t>
+      </w:r>
+      <w:r>
+        <w:t xml:space="preserve"> -&gt; logique 2, compliqué et </w:t>
+      </w:r>
+      <w:r>
+        <w:t>surcharge</w:t>
+      </w:r>
+      <w:r>
+        <w:t xml:space="preserve"> de boucle pour comparé dans la base de versionning ce qui a changer etc.</w:t>
+      </w:r>
+    </w:p>
+    <w:p>
+      <w:pPr>
+        <w:pStyle w:val="Paragraphedeliste"/>
+        <w:numPr>
+          <w:ilvl w:val="1"/>
+          <w:numId w:val="1"/>
+        </w:numPr>
+      </w:pPr>
+      <w:r>
+        <w:t xml:space="preserve">J'ai choisi la logique 1, </w:t>
+      </w:r>
+      <w:r>
+        <w:t>après</w:t>
+      </w:r>
+      <w:r>
+        <w:t xml:space="preserve"> avoir </w:t>
+      </w:r>
+      <w:r>
+        <w:t>trouvé</w:t>
+      </w:r>
+      <w:r>
+        <w:t xml:space="preserve"> une </w:t>
+      </w:r>
+      <w:r>
+        <w:t>API</w:t>
+      </w:r>
+      <w:r>
+        <w:t xml:space="preserve"> java qui compare 2 objets, et renvoie les </w:t>
+      </w:r>
+      <w:r>
+        <w:t>différences</w:t>
+      </w:r>
+      <w:r>
+        <w:t xml:space="preserve"> entre les 2, ce qui permet de savoir ce qui a </w:t>
+      </w:r>
+      <w:r>
+        <w:t>réellement</w:t>
+      </w:r>
+      <w:r>
+        <w:t xml:space="preserve"> changer, et nous permettra d'ajouter directement dans la base de versionning que les champs qui ont été modifié.</w:t>
+      </w:r>
+    </w:p>
+    <w:p>
+      <w:pPr>
+        <w:pStyle w:val="Paragraphedeliste"/>
+        <w:numPr>
+          <w:ilvl w:val="1"/>
+          <w:numId w:val="1"/>
+        </w:numPr>
+      </w:pPr>
+      <w:r>
+        <w:t>Test de l'api java Javers qui compare 2 objet et renvoie les champs qui diffèrent.</w:t>
+      </w:r>
+    </w:p>
+    <w:p>
+      <w:pPr>
+        <w:pStyle w:val="Paragraphedeliste"/>
+        <w:numPr>
+          <w:ilvl w:val="1"/>
+          <w:numId w:val="1"/>
+        </w:numPr>
+      </w:pPr>
+      <w:r>
+        <w:t>Implémentation de Javers dans le projet</w:t>
+      </w:r>
+    </w:p>
+    <w:p>
+      <w:pPr>
+        <w:pStyle w:val="Paragraphedeliste"/>
+        <w:numPr>
+          <w:ilvl w:val="2"/>
+          <w:numId w:val="1"/>
+        </w:numPr>
+      </w:pPr>
+      <w:r>
+        <w:t>Pas b</w:t>
+      </w:r>
+      <w:r>
+        <w:t>eau</w:t>
+      </w:r>
+      <w:r>
+        <w:t>c</w:t>
+      </w:r>
+      <w:r>
+        <w:t>ou</w:t>
+      </w:r>
+      <w:r>
+        <w:t>p de doc, difficile d'</w:t>
+      </w:r>
+      <w:r>
+        <w:t>accéder</w:t>
+      </w:r>
+      <w:r>
+        <w:t xml:space="preserve"> au</w:t>
+      </w:r>
+      <w:r>
+        <w:t>x</w:t>
+      </w:r>
+      <w:r>
+        <w:t xml:space="preserve"> </w:t>
+      </w:r>
+      <w:r>
+        <w:t>propriétés</w:t>
+      </w:r>
+      <w:r>
+        <w:t xml:space="preserve"> et </w:t>
+      </w:r>
+      <w:r>
+        <w:t>à leur val</w:t>
+      </w:r>
+      <w:r>
+        <w:t>e</w:t>
+      </w:r>
+      <w:r>
+        <w:t>ur</w:t>
+      </w:r>
+      <w:r>
+        <w:t xml:space="preserve"> (celle qui ont été modifié)</w:t>
+      </w:r>
+    </w:p>
+    <w:p>
+      <w:r>
+        <w:br w:type="page"/>
+      </w:r>
+    </w:p>
+    <w:p>
+      <w:pPr>
+        <w:spacing w:after="0"/>
+        <w:jc w:val="center"/>
+        <w:rPr>
+          <w:b/>
+          <w:sz w:val="32"/>
+        </w:rPr>
+      </w:pPr>
+      <w:r>
+        <w:rPr>
+          <w:b/>
+          <w:sz w:val="32"/>
+        </w:rPr>
         <w:lastRenderedPageBreak/>
-        <w:t>Améliorer</w:t>
-      </w:r>
-      <w:r>
-        <w:t xml:space="preserve"> l'outil de versionning de documents.</w:t>
-      </w:r>
-      <w:r>
-        <w:t xml:space="preserve"> 2 logiques de versionning proposé, </w:t>
-      </w:r>
-      <w:r>
-        <w:t>à</w:t>
-      </w:r>
-      <w:r>
-        <w:t xml:space="preserve"> moi de choisir l'une d'elle. </w:t>
-      </w:r>
-    </w:p>
-    <w:p>
-      <w:pPr>
-        <w:pStyle w:val="Paragraphedeliste"/>
-        <w:numPr>
-          <w:ilvl w:val="1"/>
-          <w:numId w:val="1"/>
-        </w:numPr>
-      </w:pPr>
-      <w:r>
-        <w:t xml:space="preserve">Logique 1 : Comparer le nouveau document (avant insertion), avec le document actif. Puis ajouter dans la base de versionning, que les champs qui diffère entre les 2. Et </w:t>
-      </w:r>
-      <w:r>
-        <w:t>insérer</w:t>
-      </w:r>
-      <w:r>
-        <w:t xml:space="preserve"> le nouveau document comme actif.</w:t>
-      </w:r>
-    </w:p>
-    <w:p>
-      <w:pPr>
-        <w:pStyle w:val="Paragraphedeliste"/>
-        <w:numPr>
-          <w:ilvl w:val="1"/>
-          <w:numId w:val="1"/>
-        </w:numPr>
-      </w:pPr>
-      <w:r>
-        <w:t xml:space="preserve">Logique 2 : </w:t>
-      </w:r>
-      <w:r>
-        <w:t>Insérer</w:t>
-      </w:r>
-      <w:r>
-        <w:t xml:space="preserve"> dans la base de versionning le document actif au complet, puis mettre le nouveau document comme actif. Et faire tournée une routine qui va comparer les champs et supprimer ceux qui sont identiques.</w:t>
-      </w:r>
-    </w:p>
-    <w:p>
-      <w:pPr>
-        <w:pStyle w:val="Paragraphedeliste"/>
-        <w:numPr>
-          <w:ilvl w:val="1"/>
-          <w:numId w:val="1"/>
-        </w:numPr>
-      </w:pPr>
-      <w:r>
-        <w:t>Réflexion</w:t>
-      </w:r>
-      <w:r>
-        <w:t xml:space="preserve"> -&gt; logique 2, compliqué et </w:t>
-      </w:r>
-      <w:r>
-        <w:t>surcharge</w:t>
-      </w:r>
-      <w:r>
-        <w:t xml:space="preserve"> de boucle pour comparé dans la base de versionning ce qui a changer etc.</w:t>
-      </w:r>
-    </w:p>
-    <w:p>
-      <w:pPr>
-        <w:pStyle w:val="Paragraphedeliste"/>
-        <w:numPr>
-          <w:ilvl w:val="1"/>
-          <w:numId w:val="1"/>
-        </w:numPr>
-      </w:pPr>
-      <w:r>
-        <w:t xml:space="preserve">J'ai choisi la logique 1, </w:t>
-      </w:r>
-      <w:r>
-        <w:t>après</w:t>
-      </w:r>
-      <w:r>
-        <w:t xml:space="preserve"> avoir </w:t>
-      </w:r>
-      <w:r>
-        <w:t>trouvé</w:t>
-      </w:r>
-      <w:r>
-        <w:t xml:space="preserve"> une </w:t>
-      </w:r>
-      <w:r>
-        <w:t>API</w:t>
-      </w:r>
-      <w:r>
-        <w:t xml:space="preserve"> java qui compare 2 objets, et renvoie les </w:t>
-      </w:r>
-      <w:r>
-        <w:t>différences</w:t>
-      </w:r>
-      <w:r>
-        <w:t xml:space="preserve"> entre les 2, ce qui permet de savoir ce qui a </w:t>
-      </w:r>
-      <w:r>
-        <w:t>réellement</w:t>
-      </w:r>
-      <w:r>
-        <w:t xml:space="preserve"> changer, et nous permettra d'ajouter directement dans la base de versionning que les champs qui ont été modifié.</w:t>
-      </w:r>
-    </w:p>
-    <w:p>
-      <w:pPr>
-        <w:pStyle w:val="Paragraphedeliste"/>
-        <w:numPr>
-          <w:ilvl w:val="1"/>
-          <w:numId w:val="1"/>
-        </w:numPr>
-      </w:pPr>
-      <w:r>
-        <w:t>Test de l'api java Javers qui compare 2 objet et renvoie les champs qui diffèrent.</w:t>
-      </w:r>
-    </w:p>
-    <w:p>
-      <w:pPr>
-        <w:pStyle w:val="Paragraphedeliste"/>
-        <w:numPr>
-          <w:ilvl w:val="1"/>
-          <w:numId w:val="1"/>
-        </w:numPr>
-      </w:pPr>
-      <w:r>
-        <w:t>Implémentation de Javers dans le projet</w:t>
-      </w:r>
-    </w:p>
-    <w:p>
-      <w:pPr>
-        <w:pStyle w:val="Paragraphedeliste"/>
-        <w:numPr>
-          <w:ilvl w:val="2"/>
-          <w:numId w:val="1"/>
-        </w:numPr>
-      </w:pPr>
-      <w:r>
-        <w:t>Pas b</w:t>
-      </w:r>
-      <w:r>
-        <w:t>eau</w:t>
-      </w:r>
-      <w:r>
-        <w:t>c</w:t>
-      </w:r>
-      <w:r>
-        <w:t>ou</w:t>
-      </w:r>
-      <w:r>
-        <w:t>p de doc, difficile d'</w:t>
-      </w:r>
-      <w:r>
-        <w:t>accéder</w:t>
-      </w:r>
-      <w:r>
-        <w:t xml:space="preserve"> au</w:t>
-      </w:r>
-      <w:r>
-        <w:t>x</w:t>
-      </w:r>
-      <w:r>
-        <w:t xml:space="preserve"> </w:t>
-      </w:r>
-      <w:r>
-        <w:t>propriétés</w:t>
-      </w:r>
-      <w:r>
-        <w:t xml:space="preserve"> et </w:t>
-      </w:r>
-      <w:r>
-        <w:t>à leur val</w:t>
-      </w:r>
-      <w:r>
-        <w:t>e</w:t>
-      </w:r>
-      <w:r>
-        <w:t>ur</w:t>
-      </w:r>
-      <w:r>
-        <w:t xml:space="preserve"> (celle qui ont été modifié)</w:t>
-      </w:r>
+        <w:t>Se</w:t>
+      </w:r>
+      <w:r>
+        <w:rPr>
+          <w:b/>
+          <w:sz w:val="32"/>
+        </w:rPr>
+        <w:t>m</w:t>
+      </w:r>
+      <w:r>
+        <w:rPr>
+          <w:b/>
+          <w:sz w:val="32"/>
+        </w:rPr>
+        <w:t>a</w:t>
+      </w:r>
+      <w:r>
+        <w:rPr>
+          <w:b/>
+          <w:sz w:val="32"/>
+        </w:rPr>
+        <w:t>ine 4</w:t>
+      </w:r>
+    </w:p>
+    <w:p>
+      <w:pPr>
+        <w:spacing w:after="0"/>
+        <w:jc w:val="center"/>
+      </w:pPr>
+      <w:r>
+        <w:t>09/11 – 13/11</w:t>
+      </w:r>
+    </w:p>
+    <w:p>
+      <w:pPr>
+        <w:pStyle w:val="Paragraphedeliste"/>
+        <w:numPr>
+          <w:ilvl w:val="0"/>
+          <w:numId w:val="1"/>
+        </w:numPr>
+      </w:pPr>
+      <w:proofErr w:type="spellStart"/>
+      <w:r>
+        <w:t>gne</w:t>
+      </w:r>
+      <w:proofErr w:type="spellEnd"/>
     </w:p>
     <w:sectPr>
       <w:pgSz w:w="11906" w:h="16838"/>

</xml_diff>

<commit_message>
update semaine 4 v4.1
</commit_message>
<xml_diff>
--- a/aide_rapport_alternance_1.docx
+++ b/aide_rapport_alternance_1.docx
@@ -525,30 +525,14 @@
         <w:rPr>
           <w:lang w:val="en-US"/>
         </w:rPr>
-        <w:t xml:space="preserve">Definition du </w:t>
-      </w:r>
-      <w:proofErr w:type="spellStart"/>
+        <w:t xml:space="preserve">Definition du csrf filter </w:t>
+      </w:r>
       <w:r>
         <w:rPr>
           <w:lang w:val="en-US"/>
         </w:rPr>
-        <w:t>csrf</w:t>
-      </w:r>
-      <w:proofErr w:type="spellEnd"/>
-      <w:r>
-        <w:rPr>
-          <w:lang w:val="en-US"/>
-        </w:rPr>
-        <w:t xml:space="preserve"> filter </w:t>
-      </w:r>
-      <w:proofErr w:type="spellStart"/>
-      <w:r>
-        <w:rPr>
-          <w:lang w:val="en-US"/>
-        </w:rPr>
         <w:t>dans</w:t>
       </w:r>
-      <w:proofErr w:type="spellEnd"/>
       <w:r>
         <w:rPr>
           <w:lang w:val="en-US"/>
@@ -881,11 +865,21 @@
           <w:numId w:val="1"/>
         </w:numPr>
       </w:pPr>
-      <w:proofErr w:type="spellStart"/>
-      <w:r>
-        <w:t>gne</w:t>
-      </w:r>
-      <w:proofErr w:type="spellEnd"/>
+      <w:r>
+        <w:t>TODO: modifier l'interface Kibana, pour ajouter des colonnes au tableau, et donc modifier la requete qui renvoie les resultats.</w:t>
+      </w:r>
+    </w:p>
+    <w:p>
+      <w:pPr>
+        <w:pStyle w:val="Paragraphedeliste"/>
+        <w:numPr>
+          <w:ilvl w:val="0"/>
+          <w:numId w:val="1"/>
+        </w:numPr>
+      </w:pPr>
+      <w:r>
+        <w:t>DONE: ajouterl es colonnes c'est bon, il manque de modifier la requete sur elasticsearch pour ajouter les données que je veux pour les mettres dans mes nouvelles colonnes.</w:t>
+      </w:r>
     </w:p>
     <w:sectPr>
       <w:pgSz w:w="11906" w:h="16838"/>

</xml_diff>

<commit_message>
update semaine 4 v4.2
</commit_message>
<xml_diff>
--- a/aide_rapport_alternance_1.docx
+++ b/aide_rapport_alternance_1.docx
@@ -525,14 +525,30 @@
         <w:rPr>
           <w:lang w:val="en-US"/>
         </w:rPr>
-        <w:t xml:space="preserve">Definition du csrf filter </w:t>
-      </w:r>
+        <w:t xml:space="preserve">Definition du </w:t>
+      </w:r>
+      <w:proofErr w:type="spellStart"/>
       <w:r>
         <w:rPr>
           <w:lang w:val="en-US"/>
         </w:rPr>
+        <w:t>csrf</w:t>
+      </w:r>
+      <w:proofErr w:type="spellEnd"/>
+      <w:r>
+        <w:rPr>
+          <w:lang w:val="en-US"/>
+        </w:rPr>
+        <w:t xml:space="preserve"> filter </w:t>
+      </w:r>
+      <w:proofErr w:type="spellStart"/>
+      <w:r>
+        <w:rPr>
+          <w:lang w:val="en-US"/>
+        </w:rPr>
         <w:t>dans</w:t>
       </w:r>
+      <w:proofErr w:type="spellEnd"/>
       <w:r>
         <w:rPr>
           <w:lang w:val="en-US"/>
@@ -866,19 +882,99 @@
         </w:numPr>
       </w:pPr>
       <w:r>
-        <w:t>TODO: modifier l'interface Kibana, pour ajouter des colonnes au tableau, et donc modifier la requete qui renvoie les resultats.</w:t>
-      </w:r>
-    </w:p>
-    <w:p>
-      <w:pPr>
-        <w:pStyle w:val="Paragraphedeliste"/>
-        <w:numPr>
-          <w:ilvl w:val="0"/>
-          <w:numId w:val="1"/>
-        </w:numPr>
-      </w:pPr>
-      <w:r>
-        <w:t>DONE: ajouterl es colonnes c'est bon, il manque de modifier la requete sur elasticsearch pour ajouter les données que je veux pour les mettres dans mes nouvelles colonnes.</w:t>
+        <w:t xml:space="preserve">TODO: modifier l'interface </w:t>
+      </w:r>
+      <w:proofErr w:type="spellStart"/>
+      <w:r>
+        <w:t>Kibana</w:t>
+      </w:r>
+      <w:proofErr w:type="spellEnd"/>
+      <w:r>
+        <w:t xml:space="preserve">, pour ajouter des colonnes au tableau, et donc modifier la </w:t>
+      </w:r>
+      <w:proofErr w:type="spellStart"/>
+      <w:r>
+        <w:t>requete</w:t>
+      </w:r>
+      <w:proofErr w:type="spellEnd"/>
+      <w:r>
+        <w:t xml:space="preserve"> qui renvoie les </w:t>
+      </w:r>
+      <w:proofErr w:type="spellStart"/>
+      <w:r>
+        <w:t>resultats</w:t>
+      </w:r>
+      <w:proofErr w:type="spellEnd"/>
+      <w:r>
+        <w:t>.</w:t>
+      </w:r>
+    </w:p>
+    <w:p>
+      <w:pPr>
+        <w:pStyle w:val="Paragraphedeliste"/>
+        <w:numPr>
+          <w:ilvl w:val="0"/>
+          <w:numId w:val="1"/>
+        </w:numPr>
+      </w:pPr>
+      <w:r>
+        <w:t>DONE: ajouter</w:t>
+      </w:r>
+      <w:r>
+        <w:t xml:space="preserve"> </w:t>
+      </w:r>
+      <w:r>
+        <w:t xml:space="preserve">les colonnes c'est bon, il manque de modifier la </w:t>
+      </w:r>
+      <w:proofErr w:type="spellStart"/>
+      <w:r>
+        <w:t>requete</w:t>
+      </w:r>
+      <w:proofErr w:type="spellEnd"/>
+      <w:r>
+        <w:t xml:space="preserve"> sur </w:t>
+      </w:r>
+      <w:proofErr w:type="spellStart"/>
+      <w:r>
+        <w:t>elasticsearch</w:t>
+      </w:r>
+      <w:proofErr w:type="spellEnd"/>
+      <w:r>
+        <w:t xml:space="preserve"> pour ajouter les données que je veux pour les </w:t>
+      </w:r>
+      <w:proofErr w:type="spellStart"/>
+      <w:r>
+        <w:t>mettres</w:t>
+      </w:r>
+      <w:proofErr w:type="spellEnd"/>
+      <w:r>
+        <w:t xml:space="preserve"> dans mes nouvelles colonnes.</w:t>
+      </w:r>
+    </w:p>
+    <w:p>
+      <w:pPr>
+        <w:pStyle w:val="Paragraphedeliste"/>
+        <w:numPr>
+          <w:ilvl w:val="0"/>
+          <w:numId w:val="1"/>
+        </w:numPr>
+      </w:pPr>
+      <w:r>
+        <w:t xml:space="preserve">IN PROGRESS: créer nouvelle </w:t>
+      </w:r>
+      <w:proofErr w:type="spellStart"/>
+      <w:r>
+        <w:t>requet</w:t>
+      </w:r>
+      <w:r>
+        <w:t>e</w:t>
+      </w:r>
+      <w:proofErr w:type="spellEnd"/>
+      <w:r>
+        <w:t xml:space="preserve"> pour avoir le compte d'erreur </w:t>
+      </w:r>
+      <w:r>
+        <w:t>uniquement</w:t>
       </w:r>
     </w:p>
     <w:sectPr>

</xml_diff>

<commit_message>
update semaine 4 v4.3
</commit_message>
<xml_diff>
--- a/aide_rapport_alternance_1.docx
+++ b/aide_rapport_alternance_1.docx
@@ -525,30 +525,14 @@
         <w:rPr>
           <w:lang w:val="en-US"/>
         </w:rPr>
-        <w:t xml:space="preserve">Definition du </w:t>
-      </w:r>
-      <w:proofErr w:type="spellStart"/>
+        <w:t xml:space="preserve">Definition du csrf filter </w:t>
+      </w:r>
       <w:r>
         <w:rPr>
           <w:lang w:val="en-US"/>
         </w:rPr>
-        <w:t>csrf</w:t>
-      </w:r>
-      <w:proofErr w:type="spellEnd"/>
-      <w:r>
-        <w:rPr>
-          <w:lang w:val="en-US"/>
-        </w:rPr>
-        <w:t xml:space="preserve"> filter </w:t>
-      </w:r>
-      <w:proofErr w:type="spellStart"/>
-      <w:r>
-        <w:rPr>
-          <w:lang w:val="en-US"/>
-        </w:rPr>
         <w:t>dans</w:t>
       </w:r>
-      <w:proofErr w:type="spellEnd"/>
       <w:r>
         <w:rPr>
           <w:lang w:val="en-US"/>
@@ -882,31 +866,13 @@
         </w:numPr>
       </w:pPr>
       <w:r>
-        <w:t xml:space="preserve">TODO: modifier l'interface </w:t>
-      </w:r>
-      <w:proofErr w:type="spellStart"/>
-      <w:r>
-        <w:t>Kibana</w:t>
-      </w:r>
-      <w:proofErr w:type="spellEnd"/>
-      <w:r>
-        <w:t xml:space="preserve">, pour ajouter des colonnes au tableau, et donc modifier la </w:t>
-      </w:r>
-      <w:proofErr w:type="spellStart"/>
-      <w:r>
-        <w:t>requete</w:t>
-      </w:r>
-      <w:proofErr w:type="spellEnd"/>
-      <w:r>
-        <w:t xml:space="preserve"> qui renvoie les </w:t>
-      </w:r>
-      <w:proofErr w:type="spellStart"/>
-      <w:r>
-        <w:t>resultats</w:t>
-      </w:r>
-      <w:proofErr w:type="spellEnd"/>
-      <w:r>
-        <w:t>.</w:t>
+        <w:t xml:space="preserve">TODO: </w:t>
+      </w:r>
+      <w:r>
+        <w:t xml:space="preserve">(BOA) </w:t>
+      </w:r>
+      <w:r>
+        <w:t>modifier l'interface Kibana, pour ajouter des colonnes au tableau, et donc modifier la requete qui renvoie les resultats.</w:t>
       </w:r>
     </w:p>
     <w:p>
@@ -924,57 +890,49 @@
         <w:t xml:space="preserve"> </w:t>
       </w:r>
       <w:r>
-        <w:t xml:space="preserve">les colonnes c'est bon, il manque de modifier la </w:t>
-      </w:r>
-      <w:proofErr w:type="spellStart"/>
-      <w:r>
-        <w:t>requete</w:t>
-      </w:r>
-      <w:proofErr w:type="spellEnd"/>
-      <w:r>
-        <w:t xml:space="preserve"> sur </w:t>
-      </w:r>
-      <w:proofErr w:type="spellStart"/>
-      <w:r>
-        <w:t>elasticsearch</w:t>
-      </w:r>
-      <w:proofErr w:type="spellEnd"/>
-      <w:r>
-        <w:t xml:space="preserve"> pour ajouter les données que je veux pour les </w:t>
-      </w:r>
-      <w:proofErr w:type="spellStart"/>
-      <w:r>
-        <w:t>mettres</w:t>
-      </w:r>
-      <w:proofErr w:type="spellEnd"/>
-      <w:r>
-        <w:t xml:space="preserve"> dans mes nouvelles colonnes.</w:t>
-      </w:r>
-    </w:p>
-    <w:p>
-      <w:pPr>
-        <w:pStyle w:val="Paragraphedeliste"/>
-        <w:numPr>
-          <w:ilvl w:val="0"/>
-          <w:numId w:val="1"/>
-        </w:numPr>
-      </w:pPr>
-      <w:r>
-        <w:t xml:space="preserve">IN PROGRESS: créer nouvelle </w:t>
-      </w:r>
-      <w:proofErr w:type="spellStart"/>
-      <w:r>
-        <w:t>requet</w:t>
-      </w:r>
-      <w:r>
-        <w:t>e</w:t>
-      </w:r>
-      <w:proofErr w:type="spellEnd"/>
-      <w:r>
-        <w:t xml:space="preserve"> pour avoir le compte d'erreur </w:t>
+        <w:t>les colonnes c'est bon, il manque de modifier la requete sur elasticsearch pour ajouter les données que je veux pour les mettres dans mes nouvelles colonnes.</w:t>
+      </w:r>
+    </w:p>
+    <w:p>
+      <w:pPr>
+        <w:pStyle w:val="Paragraphedeliste"/>
+        <w:numPr>
+          <w:ilvl w:val="0"/>
+          <w:numId w:val="1"/>
+        </w:numPr>
+      </w:pPr>
+      <w:r>
+        <w:t>IN PROGRESS: créer nouvelle requet</w:t>
+      </w:r>
+      <w:r>
+        <w:t xml:space="preserve">e pour avoir le compte d'erreur </w:t>
       </w:r>
       <w:r>
         <w:t>uniquement</w:t>
+      </w:r>
+    </w:p>
+    <w:p>
+      <w:pPr>
+        <w:pStyle w:val="Paragraphedeliste"/>
+        <w:numPr>
+          <w:ilvl w:val="0"/>
+          <w:numId w:val="1"/>
+        </w:numPr>
+      </w:pPr>
+      <w:r>
+        <w:t>DONE: requete trouver, et inserer.</w:t>
+      </w:r>
+    </w:p>
+    <w:p>
+      <w:pPr>
+        <w:pStyle w:val="Paragraphedeliste"/>
+        <w:numPr>
+          <w:ilvl w:val="0"/>
+          <w:numId w:val="1"/>
+        </w:numPr>
+      </w:pPr>
+      <w:r>
+        <w:t>IN PROGRESS: inserer les donnée dans le tableau de resultats</w:t>
       </w:r>
     </w:p>
     <w:sectPr>

</xml_diff>

<commit_message>
update semaine 4 v4.4
</commit_message>
<xml_diff>
--- a/aide_rapport_alternance_1.docx
+++ b/aide_rapport_alternance_1.docx
@@ -934,6 +934,27 @@
       <w:r>
         <w:t>IN PROGRESS: inserer les donnée dans le tableau de resultats</w:t>
       </w:r>
+    </w:p>
+    <w:p>
+      <w:pPr>
+        <w:pStyle w:val="Paragraphedeliste"/>
+        <w:numPr>
+          <w:ilvl w:val="0"/>
+          <w:numId w:val="1"/>
+        </w:numPr>
+      </w:pPr>
+      <w:r>
+        <w:t>DONE: insertion des données dans le tableau</w:t>
+      </w:r>
+    </w:p>
+    <w:p>
+      <w:pPr>
+        <w:pStyle w:val="Paragraphedeliste"/>
+        <w:numPr>
+          <w:ilvl w:val="0"/>
+          <w:numId w:val="1"/>
+        </w:numPr>
+      </w:pPr>
     </w:p>
     <w:sectPr>
       <w:pgSz w:w="11906" w:h="16838"/>

</xml_diff>

<commit_message>
update semaine 4 v4.6
</commit_message>
<xml_diff>
--- a/aide_rapport_alternance_1.docx
+++ b/aide_rapport_alternance_1.docx
@@ -41,7 +41,15 @@
         </w:numPr>
       </w:pPr>
       <w:r>
-        <w:t>Correction des dates, et du typeahead (ouverture, et non fermeture des choix)</w:t>
+        <w:t xml:space="preserve">Correction des dates, et du </w:t>
+      </w:r>
+      <w:proofErr w:type="spellStart"/>
+      <w:r>
+        <w:t>typeahead</w:t>
+      </w:r>
+      <w:proofErr w:type="spellEnd"/>
+      <w:r>
+        <w:t xml:space="preserve"> (ouverture, et non fermeture des choix)</w:t>
       </w:r>
     </w:p>
     <w:p>
@@ -109,19 +117,40 @@
         </w:numPr>
       </w:pPr>
       <w:r>
-        <w:t>Changement des noms Utils -&gt; Util</w:t>
-      </w:r>
-    </w:p>
-    <w:p>
-      <w:pPr>
-        <w:pStyle w:val="Paragraphedeliste"/>
-        <w:numPr>
-          <w:ilvl w:val="0"/>
-          <w:numId w:val="1"/>
-        </w:numPr>
-      </w:pPr>
-      <w:r>
-        <w:t>OF-core : jeux de tests pour mon appli, envoie de message dans la queue</w:t>
+        <w:t xml:space="preserve">Changement des noms </w:t>
+      </w:r>
+      <w:proofErr w:type="spellStart"/>
+      <w:r>
+        <w:t>Utils</w:t>
+      </w:r>
+      <w:proofErr w:type="spellEnd"/>
+      <w:r>
+        <w:t xml:space="preserve"> -&gt; </w:t>
+      </w:r>
+      <w:proofErr w:type="spellStart"/>
+      <w:r>
+        <w:t>Util</w:t>
+      </w:r>
+      <w:proofErr w:type="spellEnd"/>
+    </w:p>
+    <w:p>
+      <w:pPr>
+        <w:pStyle w:val="Paragraphedeliste"/>
+        <w:numPr>
+          <w:ilvl w:val="0"/>
+          <w:numId w:val="1"/>
+        </w:numPr>
+      </w:pPr>
+      <w:r>
+        <w:t>OF-</w:t>
+      </w:r>
+      <w:proofErr w:type="spellStart"/>
+      <w:r>
+        <w:t>core</w:t>
+      </w:r>
+      <w:proofErr w:type="spellEnd"/>
+      <w:r>
+        <w:t xml:space="preserve"> : jeux de tests pour mon appli, envoie de message dans la queue</w:t>
       </w:r>
     </w:p>
     <w:p>
@@ -208,7 +237,15 @@
         <w:t xml:space="preserve"> : </w:t>
       </w:r>
       <w:r>
-        <w:t xml:space="preserve">change gridApi, pour spécifier l'action </w:t>
+        <w:t xml:space="preserve">change </w:t>
+      </w:r>
+      <w:proofErr w:type="spellStart"/>
+      <w:r>
+        <w:t>gridApi</w:t>
+      </w:r>
+      <w:proofErr w:type="spellEnd"/>
+      <w:r>
+        <w:t xml:space="preserve">, pour spécifier l'action </w:t>
       </w:r>
       <w:r>
         <w:t>à</w:t>
@@ -259,8 +296,13 @@
         <w:t>après</w:t>
       </w:r>
       <w:r>
-        <w:t xml:space="preserve"> la collecte des messages, pour l'envoie dans ElasticSearch</w:t>
-      </w:r>
+        <w:t xml:space="preserve"> la collecte des messages, pour l'envoie dans </w:t>
+      </w:r>
+      <w:proofErr w:type="spellStart"/>
+      <w:r>
+        <w:t>ElasticSearch</w:t>
+      </w:r>
+      <w:proofErr w:type="spellEnd"/>
     </w:p>
     <w:p>
       <w:pPr>
@@ -286,13 +328,23 @@
         <w:t>problème</w:t>
       </w:r>
       <w:r>
-        <w:t>: le ng</w:t>
-      </w:r>
+        <w:t xml:space="preserve">: le </w:t>
+      </w:r>
+      <w:proofErr w:type="spellStart"/>
+      <w:r>
+        <w:t>ng</w:t>
+      </w:r>
+      <w:proofErr w:type="spellEnd"/>
       <w:r>
         <w:t>-</w:t>
       </w:r>
-      <w:r>
-        <w:t xml:space="preserve">grid ne rafraichi pas les directives de </w:t>
+      <w:proofErr w:type="spellStart"/>
+      <w:r>
+        <w:t>grid</w:t>
+      </w:r>
+      <w:proofErr w:type="spellEnd"/>
+      <w:r>
+        <w:t xml:space="preserve"> ne rafraichi pas les directives de </w:t>
       </w:r>
       <w:r>
         <w:t>statuts</w:t>
@@ -304,13 +356,29 @@
         <w:t>Résolution</w:t>
       </w:r>
       <w:r>
-        <w:t xml:space="preserve"> : watcher sur la cellule de la colonne, et si elle change, on met a jour l'</w:t>
+        <w:t xml:space="preserve"> : </w:t>
+      </w:r>
+      <w:proofErr w:type="spellStart"/>
+      <w:r>
+        <w:t>watcher</w:t>
+      </w:r>
+      <w:proofErr w:type="spellEnd"/>
+      <w:r>
+        <w:t xml:space="preserve"> sur la cellule de la colonne, et si elle change, on met a jour l'</w:t>
       </w:r>
       <w:r>
         <w:t>icone</w:t>
       </w:r>
       <w:r>
-        <w:t>, la couleur et le tooltip.</w:t>
+        <w:t xml:space="preserve">, la couleur et le </w:t>
+      </w:r>
+      <w:proofErr w:type="spellStart"/>
+      <w:r>
+        <w:t>tooltip</w:t>
+      </w:r>
+      <w:proofErr w:type="spellEnd"/>
+      <w:r>
+        <w:t>.</w:t>
       </w:r>
     </w:p>
     <w:p>
@@ -334,10 +402,34 @@
         </w:numPr>
       </w:pPr>
       <w:r>
-        <w:t>Début d'association d'of-core et of-</w:t>
-      </w:r>
-      <w:r>
-        <w:t>front. Je dois lancer elasticsearch et of core (collecte) depuis of front, des le lancement du serveur tomcat.</w:t>
+        <w:t>Début d'association d'of-</w:t>
+      </w:r>
+      <w:proofErr w:type="spellStart"/>
+      <w:r>
+        <w:t>core</w:t>
+      </w:r>
+      <w:proofErr w:type="spellEnd"/>
+      <w:r>
+        <w:t xml:space="preserve"> et of-</w:t>
+      </w:r>
+      <w:r>
+        <w:t xml:space="preserve">front. Je dois lancer elasticsearch et of </w:t>
+      </w:r>
+      <w:proofErr w:type="spellStart"/>
+      <w:r>
+        <w:t>core</w:t>
+      </w:r>
+      <w:proofErr w:type="spellEnd"/>
+      <w:r>
+        <w:t xml:space="preserve"> (collecte) depuis of front, des le lancement du serveur </w:t>
+      </w:r>
+      <w:proofErr w:type="spellStart"/>
+      <w:r>
+        <w:t>tomcat</w:t>
+      </w:r>
+      <w:proofErr w:type="spellEnd"/>
+      <w:r>
+        <w:t>.</w:t>
       </w:r>
     </w:p>
     <w:p>
@@ -387,7 +479,15 @@
         <w:t>leurs dépendances</w:t>
       </w:r>
       <w:r>
-        <w:t xml:space="preserve"> maven. Test pour voir si tout fonctionne bien. OK.</w:t>
+        <w:t xml:space="preserve"> </w:t>
+      </w:r>
+      <w:proofErr w:type="spellStart"/>
+      <w:r>
+        <w:t>maven</w:t>
+      </w:r>
+      <w:proofErr w:type="spellEnd"/>
+      <w:r>
+        <w:t>. Test pour voir si tout fonctionne bien. OK.</w:t>
       </w:r>
     </w:p>
     <w:p>
@@ -405,7 +505,15 @@
         <w:t>démarrage</w:t>
       </w:r>
       <w:r>
-        <w:t xml:space="preserve"> de tomcat. Un elasticsearch embarqué.  Ajout d'un plugin java, et modification pour qu'il s'adapte a nos besoins…</w:t>
+        <w:t xml:space="preserve"> de </w:t>
+      </w:r>
+      <w:proofErr w:type="spellStart"/>
+      <w:r>
+        <w:t>tomcat</w:t>
+      </w:r>
+      <w:proofErr w:type="spellEnd"/>
+      <w:r>
+        <w:t>. Un elasticsearch embarqué.  Ajout d'un plugin java, et modification pour qu'il s'adapte a nos besoins…</w:t>
       </w:r>
       <w:r>
         <w:t>.. OK</w:t>
@@ -444,7 +552,15 @@
         <w:t>lution</w:t>
       </w:r>
       <w:r>
-        <w:t xml:space="preserve">: Enfaite il se trouve sur l'"url-pattern" de la servlet que le lance, je devais ajouter à "/elasticsearch", "/*" a la fin, pour pouvoir explorer elasticsearch, et pouvoir faire des </w:t>
+        <w:t xml:space="preserve">: Enfaite il se trouve sur l'"url-pattern" de la </w:t>
+      </w:r>
+      <w:proofErr w:type="spellStart"/>
+      <w:r>
+        <w:t>servlet</w:t>
+      </w:r>
+      <w:proofErr w:type="spellEnd"/>
+      <w:r>
+        <w:t xml:space="preserve"> que le lance, je devais ajouter à "/elasticsearch", "/*" a la fin, pour pouvoir explorer elasticsearch, et pouvoir faire des </w:t>
       </w:r>
       <w:r>
         <w:t>requête</w:t>
@@ -471,7 +587,15 @@
         <w:t>accès</w:t>
       </w:r>
       <w:r>
-        <w:t xml:space="preserve"> interdit, via CrsfFilters, pour les </w:t>
+        <w:t xml:space="preserve"> interdit, via </w:t>
+      </w:r>
+      <w:proofErr w:type="spellStart"/>
+      <w:r>
+        <w:t>CrsfFilters</w:t>
+      </w:r>
+      <w:proofErr w:type="spellEnd"/>
+      <w:r>
+        <w:t xml:space="preserve">, pour les </w:t>
       </w:r>
       <w:r>
         <w:t>requêtes</w:t>
@@ -509,9 +633,11 @@
       <w:r>
         <w:t xml:space="preserve"> du </w:t>
       </w:r>
+      <w:proofErr w:type="spellStart"/>
       <w:r>
         <w:t>CrsfFilters</w:t>
       </w:r>
+      <w:proofErr w:type="spellEnd"/>
       <w:r>
         <w:t xml:space="preserve"> perso pour qu'il accepte les </w:t>
       </w:r>
@@ -525,31 +651,75 @@
         <w:rPr>
           <w:lang w:val="en-US"/>
         </w:rPr>
-        <w:t xml:space="preserve">Definition du csrf filter </w:t>
-      </w:r>
+        <w:t xml:space="preserve">Definition du </w:t>
+      </w:r>
+      <w:proofErr w:type="spellStart"/>
       <w:r>
         <w:rPr>
           <w:lang w:val="en-US"/>
         </w:rPr>
+        <w:t>csrf</w:t>
+      </w:r>
+      <w:proofErr w:type="spellEnd"/>
+      <w:r>
+        <w:rPr>
+          <w:lang w:val="en-US"/>
+        </w:rPr>
+        <w:t xml:space="preserve"> filter </w:t>
+      </w:r>
+      <w:proofErr w:type="spellStart"/>
+      <w:r>
+        <w:rPr>
+          <w:lang w:val="en-US"/>
+        </w:rPr>
         <w:t>dans</w:t>
       </w:r>
+      <w:proofErr w:type="spellEnd"/>
       <w:r>
         <w:rPr>
           <w:lang w:val="en-US"/>
         </w:rPr>
-        <w:t xml:space="preserve"> spring security avec &lt;security:csrf request-matcher</w:t>
-      </w:r>
+        <w:t xml:space="preserve"> spring security avec &lt;</w:t>
+      </w:r>
+      <w:proofErr w:type="spellStart"/>
       <w:r>
         <w:rPr>
           <w:lang w:val="en-US"/>
         </w:rPr>
+        <w:t>security:csrf</w:t>
+      </w:r>
+      <w:proofErr w:type="spellEnd"/>
+      <w:r>
+        <w:rPr>
+          <w:lang w:val="en-US"/>
+        </w:rPr>
+        <w:t xml:space="preserve"> request-matcher</w:t>
+      </w:r>
+      <w:r>
+        <w:rPr>
+          <w:lang w:val="en-US"/>
+        </w:rPr>
         <w:t>-ref</w:t>
       </w:r>
       <w:r>
         <w:rPr>
           <w:lang w:val="en-US"/>
         </w:rPr>
-        <w:t>="maclass"/&gt;</w:t>
+        <w:t>="</w:t>
+      </w:r>
+      <w:proofErr w:type="spellStart"/>
+      <w:r>
+        <w:rPr>
+          <w:lang w:val="en-US"/>
+        </w:rPr>
+        <w:t>maclass</w:t>
+      </w:r>
+      <w:proofErr w:type="spellEnd"/>
+      <w:r>
+        <w:rPr>
+          <w:lang w:val="en-US"/>
+        </w:rPr>
+        <w:t>"/&gt;</w:t>
       </w:r>
     </w:p>
     <w:p>
@@ -594,7 +764,15 @@
         <w:t>démarrage</w:t>
       </w:r>
       <w:r>
-        <w:t xml:space="preserve"> de tomcat. Ex : log4j qui n'a pas </w:t>
+        <w:t xml:space="preserve"> de </w:t>
+      </w:r>
+      <w:proofErr w:type="spellStart"/>
+      <w:r>
+        <w:t>tomcat</w:t>
+      </w:r>
+      <w:proofErr w:type="spellEnd"/>
+      <w:r>
+        <w:t xml:space="preserve">. Ex : log4j qui n'a pas </w:t>
       </w:r>
       <w:r>
         <w:t>accès</w:t>
@@ -615,10 +793,26 @@
         <w:t>Améliorer</w:t>
       </w:r>
       <w:r>
-        <w:t xml:space="preserve"> l'outil de versionning de documents.</w:t>
-      </w:r>
-      <w:r>
-        <w:t xml:space="preserve"> 2 logiques de versionning proposé, </w:t>
+        <w:t xml:space="preserve"> l'outil de </w:t>
+      </w:r>
+      <w:proofErr w:type="spellStart"/>
+      <w:r>
+        <w:t>versionning</w:t>
+      </w:r>
+      <w:proofErr w:type="spellEnd"/>
+      <w:r>
+        <w:t xml:space="preserve"> de documents.</w:t>
+      </w:r>
+      <w:r>
+        <w:t xml:space="preserve"> 2 logiques de </w:t>
+      </w:r>
+      <w:proofErr w:type="spellStart"/>
+      <w:r>
+        <w:t>versionning</w:t>
+      </w:r>
+      <w:proofErr w:type="spellEnd"/>
+      <w:r>
+        <w:t xml:space="preserve"> proposé, </w:t>
       </w:r>
       <w:r>
         <w:t>à</w:t>
@@ -636,7 +830,15 @@
         </w:numPr>
       </w:pPr>
       <w:r>
-        <w:t xml:space="preserve">Logique 1 : Comparer le nouveau document (avant insertion), avec le document actif. Puis ajouter dans la base de versionning, que les champs qui diffère entre les 2. Et </w:t>
+        <w:t xml:space="preserve">Logique 1 : Comparer le nouveau document (avant insertion), avec le document actif. Puis ajouter dans la base de </w:t>
+      </w:r>
+      <w:proofErr w:type="spellStart"/>
+      <w:r>
+        <w:t>versionning</w:t>
+      </w:r>
+      <w:proofErr w:type="spellEnd"/>
+      <w:r>
+        <w:t xml:space="preserve">, que les champs qui diffère entre les 2. Et </w:t>
       </w:r>
       <w:r>
         <w:t>insérer</w:t>
@@ -660,7 +862,15 @@
         <w:t>Insérer</w:t>
       </w:r>
       <w:r>
-        <w:t xml:space="preserve"> dans la base de versionning le document actif au complet, puis mettre le nouveau document comme actif. Et faire tournée une routine qui va comparer les champs et supprimer ceux qui sont identiques.</w:t>
+        <w:t xml:space="preserve"> dans la base de </w:t>
+      </w:r>
+      <w:proofErr w:type="spellStart"/>
+      <w:r>
+        <w:t>versionning</w:t>
+      </w:r>
+      <w:proofErr w:type="spellEnd"/>
+      <w:r>
+        <w:t xml:space="preserve"> le document actif au complet, puis mettre le nouveau document comme actif. Et faire tournée une routine qui va comparer les champs et supprimer ceux qui sont identiques.</w:t>
       </w:r>
     </w:p>
     <w:p>
@@ -681,7 +891,15 @@
         <w:t>surcharge</w:t>
       </w:r>
       <w:r>
-        <w:t xml:space="preserve"> de boucle pour comparé dans la base de versionning ce qui a changer etc.</w:t>
+        <w:t xml:space="preserve"> de boucle pour comparé dans la base de </w:t>
+      </w:r>
+      <w:proofErr w:type="spellStart"/>
+      <w:r>
+        <w:t>versionning</w:t>
+      </w:r>
+      <w:proofErr w:type="spellEnd"/>
+      <w:r>
+        <w:t xml:space="preserve"> ce qui a changer etc.</w:t>
       </w:r>
     </w:p>
     <w:p>
@@ -723,7 +941,15 @@
         <w:t>réellement</w:t>
       </w:r>
       <w:r>
-        <w:t xml:space="preserve"> changer, et nous permettra d'ajouter directement dans la base de versionning que les champs qui ont été modifié.</w:t>
+        <w:t xml:space="preserve"> changer, et nous permettra d'ajouter directement dans la base de </w:t>
+      </w:r>
+      <w:proofErr w:type="spellStart"/>
+      <w:r>
+        <w:t>versionning</w:t>
+      </w:r>
+      <w:proofErr w:type="spellEnd"/>
+      <w:r>
+        <w:t xml:space="preserve"> que les champs qui ont été modifié.</w:t>
       </w:r>
     </w:p>
     <w:p>
@@ -735,7 +961,15 @@
         </w:numPr>
       </w:pPr>
       <w:r>
-        <w:t>Test de l'api java Javers qui compare 2 objet et renvoie les champs qui diffèrent.</w:t>
+        <w:t xml:space="preserve">Test de l'api java </w:t>
+      </w:r>
+      <w:proofErr w:type="spellStart"/>
+      <w:r>
+        <w:t>Javers</w:t>
+      </w:r>
+      <w:proofErr w:type="spellEnd"/>
+      <w:r>
+        <w:t xml:space="preserve"> qui compare 2 objet et renvoie les champs qui diffèrent.</w:t>
       </w:r>
     </w:p>
     <w:p>
@@ -747,7 +981,15 @@
         </w:numPr>
       </w:pPr>
       <w:r>
-        <w:t>Implémentation de Javers dans le projet</w:t>
+        <w:t xml:space="preserve">Implémentation de </w:t>
+      </w:r>
+      <w:proofErr w:type="spellStart"/>
+      <w:r>
+        <w:t>Javers</w:t>
+      </w:r>
+      <w:proofErr w:type="spellEnd"/>
+      <w:r>
+        <w:t xml:space="preserve"> dans le projet</w:t>
       </w:r>
     </w:p>
     <w:p>
@@ -872,7 +1114,27 @@
         <w:t xml:space="preserve">(BOA) </w:t>
       </w:r>
       <w:r>
-        <w:t>modifier l'interface Kibana, pour ajouter des colonnes au tableau, et donc modifier la requete qui renvoie les resultats.</w:t>
+        <w:t xml:space="preserve">modifier l'interface </w:t>
+      </w:r>
+      <w:proofErr w:type="spellStart"/>
+      <w:r>
+        <w:t>Kibana</w:t>
+      </w:r>
+      <w:proofErr w:type="spellEnd"/>
+      <w:r>
+        <w:t xml:space="preserve">, pour ajouter des colonnes au tableau, et donc modifier la </w:t>
+      </w:r>
+      <w:r>
+        <w:t>requête</w:t>
+      </w:r>
+      <w:r>
+        <w:t xml:space="preserve"> qui renvoie les </w:t>
+      </w:r>
+      <w:r>
+        <w:t>résultats</w:t>
+      </w:r>
+      <w:r>
+        <w:t>.</w:t>
       </w:r>
     </w:p>
     <w:p>
@@ -890,22 +1152,37 @@
         <w:t xml:space="preserve"> </w:t>
       </w:r>
       <w:r>
-        <w:t>les colonnes c'est bon, il manque de modifier la requete sur elasticsearch pour ajouter les données que je veux pour les mettres dans mes nouvelles colonnes.</w:t>
-      </w:r>
-    </w:p>
-    <w:p>
-      <w:pPr>
-        <w:pStyle w:val="Paragraphedeliste"/>
-        <w:numPr>
-          <w:ilvl w:val="0"/>
-          <w:numId w:val="1"/>
-        </w:numPr>
-      </w:pPr>
-      <w:r>
-        <w:t>IN PROGRESS: créer nouvelle requet</w:t>
-      </w:r>
-      <w:r>
-        <w:t xml:space="preserve">e pour avoir le compte d'erreur </w:t>
+        <w:t xml:space="preserve">les colonnes c'est bon, il manque de modifier la </w:t>
+      </w:r>
+      <w:r>
+        <w:t>requête</w:t>
+      </w:r>
+      <w:r>
+        <w:t xml:space="preserve"> sur elasticsearch pour ajouter les données que je veux pour les </w:t>
+      </w:r>
+      <w:r>
+        <w:t>mettre</w:t>
+      </w:r>
+      <w:r>
+        <w:t xml:space="preserve"> dans mes nouvelles colonnes.</w:t>
+      </w:r>
+    </w:p>
+    <w:p>
+      <w:pPr>
+        <w:pStyle w:val="Paragraphedeliste"/>
+        <w:numPr>
+          <w:ilvl w:val="0"/>
+          <w:numId w:val="1"/>
+        </w:numPr>
+      </w:pPr>
+      <w:r>
+        <w:t xml:space="preserve">IN PROGRESS: créer nouvelle </w:t>
+      </w:r>
+      <w:r>
+        <w:t>requête</w:t>
+      </w:r>
+      <w:r>
+        <w:t xml:space="preserve"> pour avoir le compte d'erreur </w:t>
       </w:r>
       <w:r>
         <w:t>uniquement</w:t>
@@ -920,19 +1197,46 @@
         </w:numPr>
       </w:pPr>
       <w:r>
-        <w:t>DONE: requete trouver, et inserer.</w:t>
-      </w:r>
-    </w:p>
-    <w:p>
-      <w:pPr>
-        <w:pStyle w:val="Paragraphedeliste"/>
-        <w:numPr>
-          <w:ilvl w:val="0"/>
-          <w:numId w:val="1"/>
-        </w:numPr>
-      </w:pPr>
-      <w:r>
-        <w:t>IN PROGRESS: inserer les donnée dans le tableau de resultats</w:t>
+        <w:t xml:space="preserve">DONE: </w:t>
+      </w:r>
+      <w:r>
+        <w:t>requête</w:t>
+      </w:r>
+      <w:r>
+        <w:t xml:space="preserve"> trouver, et </w:t>
+      </w:r>
+      <w:r>
+        <w:t>insérer</w:t>
+      </w:r>
+      <w:r>
+        <w:t>.</w:t>
+      </w:r>
+    </w:p>
+    <w:p>
+      <w:pPr>
+        <w:pStyle w:val="Paragraphedeliste"/>
+        <w:numPr>
+          <w:ilvl w:val="0"/>
+          <w:numId w:val="1"/>
+        </w:numPr>
+      </w:pPr>
+      <w:r>
+        <w:t xml:space="preserve">IN PROGRESS: </w:t>
+      </w:r>
+      <w:r>
+        <w:t>insérer</w:t>
+      </w:r>
+      <w:r>
+        <w:t xml:space="preserve"> </w:t>
+      </w:r>
+      <w:r>
+        <w:t>les données</w:t>
+      </w:r>
+      <w:r>
+        <w:t xml:space="preserve"> dans le tableau de </w:t>
+      </w:r>
+      <w:r>
+        <w:t>résultats</w:t>
       </w:r>
     </w:p>
     <w:p>
@@ -957,6 +1261,48 @@
       </w:pPr>
       <w:r>
         <w:t>TODO: lister les applications sans que ce soit possible de les filtrer</w:t>
+      </w:r>
+    </w:p>
+    <w:p>
+      <w:pPr>
+        <w:pStyle w:val="Paragraphedeliste"/>
+        <w:numPr>
+          <w:ilvl w:val="0"/>
+          <w:numId w:val="1"/>
+        </w:numPr>
+      </w:pPr>
+      <w:r>
+        <w:t xml:space="preserve">Je refais la </w:t>
+      </w:r>
+      <w:r>
+        <w:t>requête</w:t>
+      </w:r>
+      <w:r>
+        <w:t xml:space="preserve"> pour ajouter les erreur</w:t>
+      </w:r>
+      <w:r>
+        <w:t>s</w:t>
+      </w:r>
+      <w:r>
+        <w:t xml:space="preserve"> et </w:t>
+      </w:r>
+      <w:r>
+        <w:t>succès</w:t>
+      </w:r>
+      <w:r>
+        <w:t>, elle s'</w:t>
+      </w:r>
+      <w:r>
+        <w:t>exécute</w:t>
+      </w:r>
+      <w:r>
+        <w:t xml:space="preserve"> juste avant d'</w:t>
+      </w:r>
+      <w:r>
+        <w:t>insérer</w:t>
+      </w:r>
+      <w:r>
+        <w:t xml:space="preserve"> les données dans le tableau.</w:t>
       </w:r>
     </w:p>
     <w:sectPr>

</xml_diff>

<commit_message>
update semaine 4 v4.7
</commit_message>
<xml_diff>
--- a/aide_rapport_alternance_1.docx
+++ b/aide_rapport_alternance_1.docx
@@ -8,6 +8,16 @@
         <w:jc w:val="center"/>
         <w:rPr>
           <w:b/>
+          <w:sz w:val="32"/>
+        </w:rPr>
+      </w:pPr>
+    </w:p>
+    <w:p>
+      <w:pPr>
+        <w:spacing w:after="0"/>
+        <w:jc w:val="center"/>
+        <w:rPr>
+          <w:b/>
         </w:rPr>
       </w:pPr>
       <w:r>
@@ -41,15 +51,7 @@
         </w:numPr>
       </w:pPr>
       <w:r>
-        <w:t xml:space="preserve">Correction des dates, et du </w:t>
-      </w:r>
-      <w:proofErr w:type="spellStart"/>
-      <w:r>
-        <w:t>typeahead</w:t>
-      </w:r>
-      <w:proofErr w:type="spellEnd"/>
-      <w:r>
-        <w:t xml:space="preserve"> (ouverture, et non fermeture des choix)</w:t>
+        <w:t>Correction des dates, et du typeahead (ouverture, et non fermeture des choix)</w:t>
       </w:r>
     </w:p>
     <w:p>
@@ -70,6 +72,8 @@
         <w:t xml:space="preserve"> (FINISHED, STARTED, …) avec des icones.</w:t>
       </w:r>
     </w:p>
+    <w:p/>
+    <w:p/>
     <w:p/>
     <w:p>
       <w:pPr>
@@ -117,40 +121,19 @@
         </w:numPr>
       </w:pPr>
       <w:r>
-        <w:t xml:space="preserve">Changement des noms </w:t>
-      </w:r>
-      <w:proofErr w:type="spellStart"/>
-      <w:r>
-        <w:t>Utils</w:t>
-      </w:r>
-      <w:proofErr w:type="spellEnd"/>
-      <w:r>
-        <w:t xml:space="preserve"> -&gt; </w:t>
-      </w:r>
-      <w:proofErr w:type="spellStart"/>
-      <w:r>
-        <w:t>Util</w:t>
-      </w:r>
-      <w:proofErr w:type="spellEnd"/>
-    </w:p>
-    <w:p>
-      <w:pPr>
-        <w:pStyle w:val="Paragraphedeliste"/>
-        <w:numPr>
-          <w:ilvl w:val="0"/>
-          <w:numId w:val="1"/>
-        </w:numPr>
-      </w:pPr>
-      <w:r>
-        <w:t>OF-</w:t>
-      </w:r>
-      <w:proofErr w:type="spellStart"/>
-      <w:r>
-        <w:t>core</w:t>
-      </w:r>
-      <w:proofErr w:type="spellEnd"/>
-      <w:r>
-        <w:t xml:space="preserve"> : jeux de tests pour mon appli, envoie de message dans la queue</w:t>
+        <w:t>Changement des noms Utils -&gt; Util</w:t>
+      </w:r>
+    </w:p>
+    <w:p>
+      <w:pPr>
+        <w:pStyle w:val="Paragraphedeliste"/>
+        <w:numPr>
+          <w:ilvl w:val="0"/>
+          <w:numId w:val="1"/>
+        </w:numPr>
+      </w:pPr>
+      <w:r>
+        <w:t>OF-core : jeux de tests pour mon appli, envoie de message dans la queue</w:t>
       </w:r>
     </w:p>
     <w:p>
@@ -237,15 +220,7 @@
         <w:t xml:space="preserve"> : </w:t>
       </w:r>
       <w:r>
-        <w:t xml:space="preserve">change </w:t>
-      </w:r>
-      <w:proofErr w:type="spellStart"/>
-      <w:r>
-        <w:t>gridApi</w:t>
-      </w:r>
-      <w:proofErr w:type="spellEnd"/>
-      <w:r>
-        <w:t xml:space="preserve">, pour spécifier l'action </w:t>
+        <w:t xml:space="preserve">change gridApi, pour spécifier l'action </w:t>
       </w:r>
       <w:r>
         <w:t>à</w:t>
@@ -296,13 +271,8 @@
         <w:t>après</w:t>
       </w:r>
       <w:r>
-        <w:t xml:space="preserve"> la collecte des messages, pour l'envoie dans </w:t>
-      </w:r>
-      <w:proofErr w:type="spellStart"/>
-      <w:r>
-        <w:t>ElasticSearch</w:t>
-      </w:r>
-      <w:proofErr w:type="spellEnd"/>
+        <w:t xml:space="preserve"> la collecte des messages, pour l'envoie dans ElasticSearch</w:t>
+      </w:r>
     </w:p>
     <w:p>
       <w:pPr>
@@ -328,23 +298,13 @@
         <w:t>problème</w:t>
       </w:r>
       <w:r>
-        <w:t xml:space="preserve">: le </w:t>
-      </w:r>
-      <w:proofErr w:type="spellStart"/>
-      <w:r>
-        <w:t>ng</w:t>
-      </w:r>
-      <w:proofErr w:type="spellEnd"/>
+        <w:t>: le ng</w:t>
+      </w:r>
       <w:r>
         <w:t>-</w:t>
       </w:r>
-      <w:proofErr w:type="spellStart"/>
-      <w:r>
-        <w:t>grid</w:t>
-      </w:r>
-      <w:proofErr w:type="spellEnd"/>
-      <w:r>
-        <w:t xml:space="preserve"> ne rafraichi pas les directives de </w:t>
+      <w:r>
+        <w:t xml:space="preserve">grid ne rafraichi pas les directives de </w:t>
       </w:r>
       <w:r>
         <w:t>statuts</w:t>
@@ -356,29 +316,13 @@
         <w:t>Résolution</w:t>
       </w:r>
       <w:r>
-        <w:t xml:space="preserve"> : </w:t>
-      </w:r>
-      <w:proofErr w:type="spellStart"/>
-      <w:r>
-        <w:t>watcher</w:t>
-      </w:r>
-      <w:proofErr w:type="spellEnd"/>
-      <w:r>
-        <w:t xml:space="preserve"> sur la cellule de la colonne, et si elle change, on met a jour l'</w:t>
+        <w:t xml:space="preserve"> : watcher sur la cellule de la colonne, et si elle change, on met a jour l'</w:t>
       </w:r>
       <w:r>
         <w:t>icone</w:t>
       </w:r>
       <w:r>
-        <w:t xml:space="preserve">, la couleur et le </w:t>
-      </w:r>
-      <w:proofErr w:type="spellStart"/>
-      <w:r>
-        <w:t>tooltip</w:t>
-      </w:r>
-      <w:proofErr w:type="spellEnd"/>
-      <w:r>
-        <w:t>.</w:t>
+        <w:t>, la couleur et le tooltip.</w:t>
       </w:r>
     </w:p>
     <w:p>
@@ -402,34 +346,10 @@
         </w:numPr>
       </w:pPr>
       <w:r>
-        <w:t>Début d'association d'of-</w:t>
-      </w:r>
-      <w:proofErr w:type="spellStart"/>
-      <w:r>
-        <w:t>core</w:t>
-      </w:r>
-      <w:proofErr w:type="spellEnd"/>
-      <w:r>
-        <w:t xml:space="preserve"> et of-</w:t>
-      </w:r>
-      <w:r>
-        <w:t xml:space="preserve">front. Je dois lancer elasticsearch et of </w:t>
-      </w:r>
-      <w:proofErr w:type="spellStart"/>
-      <w:r>
-        <w:t>core</w:t>
-      </w:r>
-      <w:proofErr w:type="spellEnd"/>
-      <w:r>
-        <w:t xml:space="preserve"> (collecte) depuis of front, des le lancement du serveur </w:t>
-      </w:r>
-      <w:proofErr w:type="spellStart"/>
-      <w:r>
-        <w:t>tomcat</w:t>
-      </w:r>
-      <w:proofErr w:type="spellEnd"/>
-      <w:r>
-        <w:t>.</w:t>
+        <w:t>Début d'association d'of-core et of-</w:t>
+      </w:r>
+      <w:r>
+        <w:t>front. Je dois lancer elasticsearch et of core (collecte) depuis of front, des le lancement du serveur tomcat.</w:t>
       </w:r>
     </w:p>
     <w:p>
@@ -479,15 +399,7 @@
         <w:t>leurs dépendances</w:t>
       </w:r>
       <w:r>
-        <w:t xml:space="preserve"> </w:t>
-      </w:r>
-      <w:proofErr w:type="spellStart"/>
-      <w:r>
-        <w:t>maven</w:t>
-      </w:r>
-      <w:proofErr w:type="spellEnd"/>
-      <w:r>
-        <w:t>. Test pour voir si tout fonctionne bien. OK.</w:t>
+        <w:t xml:space="preserve"> maven. Test pour voir si tout fonctionne bien. OK.</w:t>
       </w:r>
     </w:p>
     <w:p>
@@ -505,15 +417,7 @@
         <w:t>démarrage</w:t>
       </w:r>
       <w:r>
-        <w:t xml:space="preserve"> de </w:t>
-      </w:r>
-      <w:proofErr w:type="spellStart"/>
-      <w:r>
-        <w:t>tomcat</w:t>
-      </w:r>
-      <w:proofErr w:type="spellEnd"/>
-      <w:r>
-        <w:t>. Un elasticsearch embarqué.  Ajout d'un plugin java, et modification pour qu'il s'adapte a nos besoins…</w:t>
+        <w:t xml:space="preserve"> de tomcat. Un elasticsearch embarqué.  Ajout d'un plugin java, et modification pour qu'il s'adapte a nos besoins…</w:t>
       </w:r>
       <w:r>
         <w:t>.. OK</w:t>
@@ -552,15 +456,7 @@
         <w:t>lution</w:t>
       </w:r>
       <w:r>
-        <w:t xml:space="preserve">: Enfaite il se trouve sur l'"url-pattern" de la </w:t>
-      </w:r>
-      <w:proofErr w:type="spellStart"/>
-      <w:r>
-        <w:t>servlet</w:t>
-      </w:r>
-      <w:proofErr w:type="spellEnd"/>
-      <w:r>
-        <w:t xml:space="preserve"> que le lance, je devais ajouter à "/elasticsearch", "/*" a la fin, pour pouvoir explorer elasticsearch, et pouvoir faire des </w:t>
+        <w:t xml:space="preserve">: Enfaite il se trouve sur l'"url-pattern" de la servlet que le lance, je devais ajouter à "/elasticsearch", "/*" a la fin, pour pouvoir explorer elasticsearch, et pouvoir faire des </w:t>
       </w:r>
       <w:r>
         <w:t>requête</w:t>
@@ -587,21 +483,85 @@
         <w:t>accès</w:t>
       </w:r>
       <w:r>
-        <w:t xml:space="preserve"> interdit, via </w:t>
-      </w:r>
-      <w:proofErr w:type="spellStart"/>
+        <w:t xml:space="preserve"> interdit, via CrsfFilters, pour les </w:t>
+      </w:r>
+      <w:r>
+        <w:t>requêtes</w:t>
+      </w:r>
+      <w:r>
+        <w:t xml:space="preserve"> de type POST, </w:t>
+      </w:r>
+    </w:p>
+    <w:p>
+      <w:pPr>
+        <w:pStyle w:val="Paragraphedeliste"/>
+        <w:numPr>
+          <w:ilvl w:val="2"/>
+          <w:numId w:val="1"/>
+        </w:numPr>
+        <w:rPr>
+          <w:lang w:val="en-US"/>
+        </w:rPr>
+      </w:pPr>
+      <w:r>
+        <w:t>Idée de ré</w:t>
+      </w:r>
+      <w:r>
+        <w:t>so</w:t>
+      </w:r>
+      <w:r>
+        <w:t>lution</w:t>
+      </w:r>
+      <w:r>
+        <w:t xml:space="preserve">: </w:t>
+      </w:r>
+      <w:r>
+        <w:t>création</w:t>
+      </w:r>
+      <w:r>
+        <w:t xml:space="preserve"> du </w:t>
+      </w:r>
       <w:r>
         <w:t>CrsfFilters</w:t>
       </w:r>
-      <w:proofErr w:type="spellEnd"/>
-      <w:r>
-        <w:t xml:space="preserve">, pour les </w:t>
+      <w:r>
+        <w:t xml:space="preserve"> perso pour qu'il accepte les </w:t>
       </w:r>
       <w:r>
         <w:t>requêtes</w:t>
       </w:r>
       <w:r>
-        <w:t xml:space="preserve"> de type POST, </w:t>
+        <w:t xml:space="preserve"> POST. </w:t>
+      </w:r>
+      <w:r>
+        <w:rPr>
+          <w:lang w:val="en-US"/>
+        </w:rPr>
+        <w:t xml:space="preserve">Definition du csrf filter </w:t>
+      </w:r>
+      <w:r>
+        <w:rPr>
+          <w:lang w:val="en-US"/>
+        </w:rPr>
+        <w:t>dans</w:t>
+      </w:r>
+      <w:r>
+        <w:rPr>
+          <w:lang w:val="en-US"/>
+        </w:rPr>
+        <w:t xml:space="preserve"> spring security avec &lt;security:csrf request-matcher</w:t>
+      </w:r>
+      <w:r>
+        <w:rPr>
+          <w:lang w:val="en-US"/>
+        </w:rPr>
+        <w:t>-ref</w:t>
+      </w:r>
+      <w:r>
+        <w:rPr>
+          <w:lang w:val="en-US"/>
+        </w:rPr>
+        <w:t>="maclass"/&gt;</w:t>
       </w:r>
     </w:p>
     <w:p>
@@ -611,124 +571,6 @@
           <w:ilvl w:val="2"/>
           <w:numId w:val="1"/>
         </w:numPr>
-        <w:rPr>
-          <w:lang w:val="en-US"/>
-        </w:rPr>
-      </w:pPr>
-      <w:r>
-        <w:t>Idée de ré</w:t>
-      </w:r>
-      <w:r>
-        <w:t>so</w:t>
-      </w:r>
-      <w:r>
-        <w:t>lution</w:t>
-      </w:r>
-      <w:r>
-        <w:t xml:space="preserve">: </w:t>
-      </w:r>
-      <w:r>
-        <w:t>création</w:t>
-      </w:r>
-      <w:r>
-        <w:t xml:space="preserve"> du </w:t>
-      </w:r>
-      <w:proofErr w:type="spellStart"/>
-      <w:r>
-        <w:t>CrsfFilters</w:t>
-      </w:r>
-      <w:proofErr w:type="spellEnd"/>
-      <w:r>
-        <w:t xml:space="preserve"> perso pour qu'il accepte les </w:t>
-      </w:r>
-      <w:r>
-        <w:t>requêtes</w:t>
-      </w:r>
-      <w:r>
-        <w:t xml:space="preserve"> POST. </w:t>
-      </w:r>
-      <w:r>
-        <w:rPr>
-          <w:lang w:val="en-US"/>
-        </w:rPr>
-        <w:t xml:space="preserve">Definition du </w:t>
-      </w:r>
-      <w:proofErr w:type="spellStart"/>
-      <w:r>
-        <w:rPr>
-          <w:lang w:val="en-US"/>
-        </w:rPr>
-        <w:t>csrf</w:t>
-      </w:r>
-      <w:proofErr w:type="spellEnd"/>
-      <w:r>
-        <w:rPr>
-          <w:lang w:val="en-US"/>
-        </w:rPr>
-        <w:t xml:space="preserve"> filter </w:t>
-      </w:r>
-      <w:proofErr w:type="spellStart"/>
-      <w:r>
-        <w:rPr>
-          <w:lang w:val="en-US"/>
-        </w:rPr>
-        <w:t>dans</w:t>
-      </w:r>
-      <w:proofErr w:type="spellEnd"/>
-      <w:r>
-        <w:rPr>
-          <w:lang w:val="en-US"/>
-        </w:rPr>
-        <w:t xml:space="preserve"> spring security avec &lt;</w:t>
-      </w:r>
-      <w:proofErr w:type="spellStart"/>
-      <w:r>
-        <w:rPr>
-          <w:lang w:val="en-US"/>
-        </w:rPr>
-        <w:t>security:csrf</w:t>
-      </w:r>
-      <w:proofErr w:type="spellEnd"/>
-      <w:r>
-        <w:rPr>
-          <w:lang w:val="en-US"/>
-        </w:rPr>
-        <w:t xml:space="preserve"> request-matcher</w:t>
-      </w:r>
-      <w:r>
-        <w:rPr>
-          <w:lang w:val="en-US"/>
-        </w:rPr>
-        <w:t>-ref</w:t>
-      </w:r>
-      <w:r>
-        <w:rPr>
-          <w:lang w:val="en-US"/>
-        </w:rPr>
-        <w:t>="</w:t>
-      </w:r>
-      <w:proofErr w:type="spellStart"/>
-      <w:r>
-        <w:rPr>
-          <w:lang w:val="en-US"/>
-        </w:rPr>
-        <w:t>maclass</w:t>
-      </w:r>
-      <w:proofErr w:type="spellEnd"/>
-      <w:r>
-        <w:rPr>
-          <w:lang w:val="en-US"/>
-        </w:rPr>
-        <w:t>"/&gt;</w:t>
-      </w:r>
-    </w:p>
-    <w:p>
-      <w:pPr>
-        <w:pStyle w:val="Paragraphedeliste"/>
-        <w:numPr>
-          <w:ilvl w:val="2"/>
-          <w:numId w:val="1"/>
-        </w:numPr>
       </w:pPr>
       <w:r>
         <w:t xml:space="preserve">Fonctionne -&gt; ajout des données déjà </w:t>
@@ -764,15 +606,7 @@
         <w:t>démarrage</w:t>
       </w:r>
       <w:r>
-        <w:t xml:space="preserve"> de </w:t>
-      </w:r>
-      <w:proofErr w:type="spellStart"/>
-      <w:r>
-        <w:t>tomcat</w:t>
-      </w:r>
-      <w:proofErr w:type="spellEnd"/>
-      <w:r>
-        <w:t xml:space="preserve">. Ex : log4j qui n'a pas </w:t>
+        <w:t xml:space="preserve"> de tomcat. Ex : log4j qui n'a pas </w:t>
       </w:r>
       <w:r>
         <w:t>accès</w:t>
@@ -793,26 +627,10 @@
         <w:t>Améliorer</w:t>
       </w:r>
       <w:r>
-        <w:t xml:space="preserve"> l'outil de </w:t>
-      </w:r>
-      <w:proofErr w:type="spellStart"/>
-      <w:r>
-        <w:t>versionning</w:t>
-      </w:r>
-      <w:proofErr w:type="spellEnd"/>
-      <w:r>
-        <w:t xml:space="preserve"> de documents.</w:t>
-      </w:r>
-      <w:r>
-        <w:t xml:space="preserve"> 2 logiques de </w:t>
-      </w:r>
-      <w:proofErr w:type="spellStart"/>
-      <w:r>
-        <w:t>versionning</w:t>
-      </w:r>
-      <w:proofErr w:type="spellEnd"/>
-      <w:r>
-        <w:t xml:space="preserve"> proposé, </w:t>
+        <w:t xml:space="preserve"> l'outil de versionning de documents.</w:t>
+      </w:r>
+      <w:r>
+        <w:t xml:space="preserve"> 2 logiques de versionning proposé, </w:t>
       </w:r>
       <w:r>
         <w:t>à</w:t>
@@ -830,15 +648,7 @@
         </w:numPr>
       </w:pPr>
       <w:r>
-        <w:t xml:space="preserve">Logique 1 : Comparer le nouveau document (avant insertion), avec le document actif. Puis ajouter dans la base de </w:t>
-      </w:r>
-      <w:proofErr w:type="spellStart"/>
-      <w:r>
-        <w:t>versionning</w:t>
-      </w:r>
-      <w:proofErr w:type="spellEnd"/>
-      <w:r>
-        <w:t xml:space="preserve">, que les champs qui diffère entre les 2. Et </w:t>
+        <w:t xml:space="preserve">Logique 1 : Comparer le nouveau document (avant insertion), avec le document actif. Puis ajouter dans la base de versionning, que les champs qui diffère entre les 2. Et </w:t>
       </w:r>
       <w:r>
         <w:t>insérer</w:t>
@@ -862,15 +672,7 @@
         <w:t>Insérer</w:t>
       </w:r>
       <w:r>
-        <w:t xml:space="preserve"> dans la base de </w:t>
-      </w:r>
-      <w:proofErr w:type="spellStart"/>
-      <w:r>
-        <w:t>versionning</w:t>
-      </w:r>
-      <w:proofErr w:type="spellEnd"/>
-      <w:r>
-        <w:t xml:space="preserve"> le document actif au complet, puis mettre le nouveau document comme actif. Et faire tournée une routine qui va comparer les champs et supprimer ceux qui sont identiques.</w:t>
+        <w:t xml:space="preserve"> dans la base de versionning le document actif au complet, puis mettre le nouveau document comme actif. Et faire tournée une routine qui va comparer les champs et supprimer ceux qui sont identiques.</w:t>
       </w:r>
     </w:p>
     <w:p>
@@ -891,15 +693,7 @@
         <w:t>surcharge</w:t>
       </w:r>
       <w:r>
-        <w:t xml:space="preserve"> de boucle pour comparé dans la base de </w:t>
-      </w:r>
-      <w:proofErr w:type="spellStart"/>
-      <w:r>
-        <w:t>versionning</w:t>
-      </w:r>
-      <w:proofErr w:type="spellEnd"/>
-      <w:r>
-        <w:t xml:space="preserve"> ce qui a changer etc.</w:t>
+        <w:t xml:space="preserve"> de boucle pour comparé dans la base de versionning ce qui a changer etc.</w:t>
       </w:r>
     </w:p>
     <w:p>
@@ -941,15 +735,7 @@
         <w:t>réellement</w:t>
       </w:r>
       <w:r>
-        <w:t xml:space="preserve"> changer, et nous permettra d'ajouter directement dans la base de </w:t>
-      </w:r>
-      <w:proofErr w:type="spellStart"/>
-      <w:r>
-        <w:t>versionning</w:t>
-      </w:r>
-      <w:proofErr w:type="spellEnd"/>
-      <w:r>
-        <w:t xml:space="preserve"> que les champs qui ont été modifié.</w:t>
+        <w:t xml:space="preserve"> changer, et nous permettra d'ajouter directement dans la base de versionning que les champs qui ont été modifié.</w:t>
       </w:r>
     </w:p>
     <w:p>
@@ -961,15 +747,7 @@
         </w:numPr>
       </w:pPr>
       <w:r>
-        <w:t xml:space="preserve">Test de l'api java </w:t>
-      </w:r>
-      <w:proofErr w:type="spellStart"/>
-      <w:r>
-        <w:t>Javers</w:t>
-      </w:r>
-      <w:proofErr w:type="spellEnd"/>
-      <w:r>
-        <w:t xml:space="preserve"> qui compare 2 objet et renvoie les champs qui diffèrent.</w:t>
+        <w:t>Test de l'api java Javers qui compare 2 objet et renvoie les champs qui diffèrent.</w:t>
       </w:r>
     </w:p>
     <w:p>
@@ -981,15 +759,7 @@
         </w:numPr>
       </w:pPr>
       <w:r>
-        <w:t xml:space="preserve">Implémentation de </w:t>
-      </w:r>
-      <w:proofErr w:type="spellStart"/>
-      <w:r>
-        <w:t>Javers</w:t>
-      </w:r>
-      <w:proofErr w:type="spellEnd"/>
-      <w:r>
-        <w:t xml:space="preserve"> dans le projet</w:t>
+        <w:t>Implémentation de Javers dans le projet</w:t>
       </w:r>
     </w:p>
     <w:p>
@@ -1114,15 +884,7 @@
         <w:t xml:space="preserve">(BOA) </w:t>
       </w:r>
       <w:r>
-        <w:t xml:space="preserve">modifier l'interface </w:t>
-      </w:r>
-      <w:proofErr w:type="spellStart"/>
-      <w:r>
-        <w:t>Kibana</w:t>
-      </w:r>
-      <w:proofErr w:type="spellEnd"/>
-      <w:r>
-        <w:t xml:space="preserve">, pour ajouter des colonnes au tableau, et donc modifier la </w:t>
+        <w:t xml:space="preserve">modifier l'interface Kibana, pour ajouter des colonnes au tableau, et donc modifier la </w:t>
       </w:r>
       <w:r>
         <w:t>requête</w:t>
@@ -1304,6 +1066,100 @@
       <w:r>
         <w:t xml:space="preserve"> les données dans le tableau.</w:t>
       </w:r>
+    </w:p>
+    <w:p>
+      <w:pPr>
+        <w:pStyle w:val="Paragraphedeliste"/>
+        <w:numPr>
+          <w:ilvl w:val="0"/>
+          <w:numId w:val="1"/>
+        </w:numPr>
+      </w:pPr>
+      <w:r>
+        <w:t>Pas facile, bcp d'erreur de promise (asynchronisme), avec les _.each. J'ai tout repris, la logique c'est : kibana charge et compte les noms d'applications</w:t>
+      </w:r>
+      <w:r>
+        <w:t xml:space="preserve"> (</w:t>
+      </w:r>
+      <w:r>
+        <w:t>nombre max de 10), et seulement apres qu'il ait fini, je refait une requete, qui va chercher le nombre d'erreur et le nombre de succes de cette application.</w:t>
+      </w:r>
+    </w:p>
+    <w:p>
+      <w:pPr>
+        <w:pStyle w:val="Paragraphedeliste"/>
+        <w:numPr>
+          <w:ilvl w:val="0"/>
+          <w:numId w:val="1"/>
+        </w:numPr>
+      </w:pPr>
+      <w:r>
+        <w:t>Kibana calcul une ligne supplémentaire "Other values", avec le nombre restant de données (etant donnée qu'il y en a plus de 10), cependant sur mes colonnes que j'ai ajouter, rien n'était indiqué, donc j'ai créer une nouvelle requete qui s'execute avant le traitement des données et qui me renvoie le nombre maximum d'erreur et de success, et puis au moment du traitement des données, des qu'il insert un nombre d'erreur (ou de succes), il increment une variable de cette somme, pour qu'a la fin du traitement on ai le total d'erreur que l'on a afficher (et de succes), et ensuite j'insert a coté de "Other values" le nombre total d'erreur – la somme trouvé pour avoir le restant.</w:t>
+      </w:r>
+    </w:p>
+    <w:p>
+      <w:pPr>
+        <w:pStyle w:val="Paragraphedeliste"/>
+      </w:pPr>
+    </w:p>
+    <w:p>
+      <w:pPr>
+        <w:pStyle w:val="Paragraphedeliste"/>
+        <w:numPr>
+          <w:ilvl w:val="0"/>
+          <w:numId w:val="1"/>
+        </w:numPr>
+      </w:pPr>
+      <w:r>
+        <w:t xml:space="preserve">OBJECTIF </w:t>
+      </w:r>
+      <w:r>
+        <w:t>semaine prochaine : Faire un tableau FIXE avec que les noms d'applications, un bouton d'action qui ajoute des filtres pour les autres graphes, MAIS lui ne change PAS !</w:t>
+      </w:r>
+    </w:p>
+    <w:p>
+      <w:pPr>
+        <w:pStyle w:val="Paragraphedeliste"/>
+      </w:pPr>
+    </w:p>
+    <w:p>
+      <w:r>
+        <w:br w:type="page"/>
+      </w:r>
+    </w:p>
+    <w:p>
+      <w:pPr>
+        <w:jc w:val="center"/>
+        <w:rPr>
+          <w:b/>
+          <w:sz w:val="32"/>
+        </w:rPr>
+      </w:pPr>
+      <w:r>
+        <w:rPr>
+          <w:b/>
+          <w:sz w:val="32"/>
+        </w:rPr>
+        <w:lastRenderedPageBreak/>
+        <w:t>Semaine 5</w:t>
+      </w:r>
+    </w:p>
+    <w:p>
+      <w:pPr>
+        <w:jc w:val="center"/>
+      </w:pPr>
+      <w:r>
+        <w:t>23/11 – 27/11</w:t>
+      </w:r>
+    </w:p>
+    <w:p>
+      <w:pPr>
+        <w:pStyle w:val="Paragraphedeliste"/>
+        <w:numPr>
+          <w:ilvl w:val="0"/>
+          <w:numId w:val="1"/>
+        </w:numPr>
+      </w:pPr>
     </w:p>
     <w:sectPr>
       <w:pgSz w:w="11906" w:h="16838"/>

</xml_diff>

<commit_message>
update semaine 4 v4.8
</commit_message>
<xml_diff>
--- a/aide_rapport_alternance_1.docx
+++ b/aide_rapport_alternance_1.docx
@@ -1115,6 +1115,26 @@
       </w:r>
       <w:r>
         <w:t>semaine prochaine : Faire un tableau FIXE avec que les noms d'applications, un bouton d'action qui ajoute des filtres pour les autres graphes, MAIS lui ne change PAS !</w:t>
+      </w:r>
+    </w:p>
+    <w:p>
+      <w:pPr>
+        <w:pStyle w:val="Paragraphedeliste"/>
+      </w:pPr>
+    </w:p>
+    <w:p>
+      <w:pPr>
+        <w:pStyle w:val="Paragraphedeliste"/>
+        <w:numPr>
+          <w:ilvl w:val="0"/>
+          <w:numId w:val="1"/>
+        </w:numPr>
+      </w:pPr>
+      <w:r>
+        <w:t xml:space="preserve">Idee : créer un style (ex : tablefixe), avec une requete spécifique a integrer dans le code (voir panel/terms/module.js et modifier module.html pour faire un tableau spécifique avec les bouton etc. Cool </w:t>
+      </w:r>
+      <w:r>
+        <w:sym w:font="Wingdings" w:char="F04A"/>
       </w:r>
     </w:p>
     <w:p>

</xml_diff>

<commit_message>
update semaine 5 v5.1
</commit_message>
<xml_diff>
--- a/aide_rapport_alternance_1.docx
+++ b/aide_rapport_alternance_1.docx
@@ -51,7 +51,15 @@
         </w:numPr>
       </w:pPr>
       <w:r>
-        <w:t>Correction des dates, et du typeahead (ouverture, et non fermeture des choix)</w:t>
+        <w:t xml:space="preserve">Correction des dates, et du </w:t>
+      </w:r>
+      <w:proofErr w:type="spellStart"/>
+      <w:r>
+        <w:t>typeahead</w:t>
+      </w:r>
+      <w:proofErr w:type="spellEnd"/>
+      <w:r>
+        <w:t xml:space="preserve"> (ouverture, et non fermeture des choix)</w:t>
       </w:r>
     </w:p>
     <w:p>
@@ -121,19 +129,40 @@
         </w:numPr>
       </w:pPr>
       <w:r>
-        <w:t>Changement des noms Utils -&gt; Util</w:t>
-      </w:r>
-    </w:p>
-    <w:p>
-      <w:pPr>
-        <w:pStyle w:val="Paragraphedeliste"/>
-        <w:numPr>
-          <w:ilvl w:val="0"/>
-          <w:numId w:val="1"/>
-        </w:numPr>
-      </w:pPr>
-      <w:r>
-        <w:t>OF-core : jeux de tests pour mon appli, envoie de message dans la queue</w:t>
+        <w:t xml:space="preserve">Changement des noms </w:t>
+      </w:r>
+      <w:proofErr w:type="spellStart"/>
+      <w:r>
+        <w:t>Utils</w:t>
+      </w:r>
+      <w:proofErr w:type="spellEnd"/>
+      <w:r>
+        <w:t xml:space="preserve"> -&gt; </w:t>
+      </w:r>
+      <w:proofErr w:type="spellStart"/>
+      <w:r>
+        <w:t>Util</w:t>
+      </w:r>
+      <w:proofErr w:type="spellEnd"/>
+    </w:p>
+    <w:p>
+      <w:pPr>
+        <w:pStyle w:val="Paragraphedeliste"/>
+        <w:numPr>
+          <w:ilvl w:val="0"/>
+          <w:numId w:val="1"/>
+        </w:numPr>
+      </w:pPr>
+      <w:r>
+        <w:t>OF-</w:t>
+      </w:r>
+      <w:proofErr w:type="spellStart"/>
+      <w:r>
+        <w:t>core</w:t>
+      </w:r>
+      <w:proofErr w:type="spellEnd"/>
+      <w:r>
+        <w:t xml:space="preserve"> : jeux de tests pour mon appli, envoie de message dans la queue</w:t>
       </w:r>
     </w:p>
     <w:p>
@@ -220,7 +249,15 @@
         <w:t xml:space="preserve"> : </w:t>
       </w:r>
       <w:r>
-        <w:t xml:space="preserve">change gridApi, pour spécifier l'action </w:t>
+        <w:t xml:space="preserve">change </w:t>
+      </w:r>
+      <w:proofErr w:type="spellStart"/>
+      <w:r>
+        <w:t>gridApi</w:t>
+      </w:r>
+      <w:proofErr w:type="spellEnd"/>
+      <w:r>
+        <w:t xml:space="preserve">, pour spécifier l'action </w:t>
       </w:r>
       <w:r>
         <w:t>à</w:t>
@@ -271,8 +308,13 @@
         <w:t>après</w:t>
       </w:r>
       <w:r>
-        <w:t xml:space="preserve"> la collecte des messages, pour l'envoie dans ElasticSearch</w:t>
-      </w:r>
+        <w:t xml:space="preserve"> la collecte des messages, pour l'envoie dans </w:t>
+      </w:r>
+      <w:proofErr w:type="spellStart"/>
+      <w:r>
+        <w:t>ElasticSearch</w:t>
+      </w:r>
+      <w:proofErr w:type="spellEnd"/>
     </w:p>
     <w:p>
       <w:pPr>
@@ -298,13 +340,23 @@
         <w:t>problème</w:t>
       </w:r>
       <w:r>
-        <w:t>: le ng</w:t>
-      </w:r>
+        <w:t xml:space="preserve">: le </w:t>
+      </w:r>
+      <w:proofErr w:type="spellStart"/>
+      <w:r>
+        <w:t>ng</w:t>
+      </w:r>
+      <w:proofErr w:type="spellEnd"/>
       <w:r>
         <w:t>-</w:t>
       </w:r>
-      <w:r>
-        <w:t xml:space="preserve">grid ne rafraichi pas les directives de </w:t>
+      <w:proofErr w:type="spellStart"/>
+      <w:r>
+        <w:t>grid</w:t>
+      </w:r>
+      <w:proofErr w:type="spellEnd"/>
+      <w:r>
+        <w:t xml:space="preserve"> ne rafraichi pas les directives de </w:t>
       </w:r>
       <w:r>
         <w:t>statuts</w:t>
@@ -316,13 +368,29 @@
         <w:t>Résolution</w:t>
       </w:r>
       <w:r>
-        <w:t xml:space="preserve"> : watcher sur la cellule de la colonne, et si elle change, on met a jour l'</w:t>
+        <w:t xml:space="preserve"> : </w:t>
+      </w:r>
+      <w:proofErr w:type="spellStart"/>
+      <w:r>
+        <w:t>watcher</w:t>
+      </w:r>
+      <w:proofErr w:type="spellEnd"/>
+      <w:r>
+        <w:t xml:space="preserve"> sur la cellule de la colonne, et si elle change, on met a jour l'</w:t>
       </w:r>
       <w:r>
         <w:t>icone</w:t>
       </w:r>
       <w:r>
-        <w:t>, la couleur et le tooltip.</w:t>
+        <w:t xml:space="preserve">, la couleur et le </w:t>
+      </w:r>
+      <w:proofErr w:type="spellStart"/>
+      <w:r>
+        <w:t>tooltip</w:t>
+      </w:r>
+      <w:proofErr w:type="spellEnd"/>
+      <w:r>
+        <w:t>.</w:t>
       </w:r>
     </w:p>
     <w:p>
@@ -346,10 +414,42 @@
         </w:numPr>
       </w:pPr>
       <w:r>
-        <w:t>Début d'association d'of-core et of-</w:t>
-      </w:r>
-      <w:r>
-        <w:t>front. Je dois lancer elasticsearch et of core (collecte) depuis of front, des le lancement du serveur tomcat.</w:t>
+        <w:t>Début d'association d'of-</w:t>
+      </w:r>
+      <w:proofErr w:type="spellStart"/>
+      <w:r>
+        <w:t>core</w:t>
+      </w:r>
+      <w:proofErr w:type="spellEnd"/>
+      <w:r>
+        <w:t xml:space="preserve"> et of-</w:t>
+      </w:r>
+      <w:r>
+        <w:t xml:space="preserve">front. Je dois lancer </w:t>
+      </w:r>
+      <w:proofErr w:type="spellStart"/>
+      <w:r>
+        <w:t>elasticsearch</w:t>
+      </w:r>
+      <w:proofErr w:type="spellEnd"/>
+      <w:r>
+        <w:t xml:space="preserve"> et of </w:t>
+      </w:r>
+      <w:proofErr w:type="spellStart"/>
+      <w:r>
+        <w:t>core</w:t>
+      </w:r>
+      <w:proofErr w:type="spellEnd"/>
+      <w:r>
+        <w:t xml:space="preserve"> (collecte) depuis of front, des le lancement du serveur </w:t>
+      </w:r>
+      <w:proofErr w:type="spellStart"/>
+      <w:r>
+        <w:t>tomcat</w:t>
+      </w:r>
+      <w:proofErr w:type="spellEnd"/>
+      <w:r>
+        <w:t>.</w:t>
       </w:r>
     </w:p>
     <w:p>
@@ -399,25 +499,57 @@
         <w:t>leurs dépendances</w:t>
       </w:r>
       <w:r>
-        <w:t xml:space="preserve"> maven. Test pour voir si tout fonctionne bien. OK.</w:t>
-      </w:r>
-    </w:p>
-    <w:p>
-      <w:pPr>
-        <w:pStyle w:val="Paragraphedeliste"/>
-        <w:numPr>
-          <w:ilvl w:val="0"/>
-          <w:numId w:val="1"/>
-        </w:numPr>
-      </w:pPr>
-      <w:r>
-        <w:t xml:space="preserve">Lancement d'Elasticsearch au </w:t>
+        <w:t xml:space="preserve"> </w:t>
+      </w:r>
+      <w:proofErr w:type="spellStart"/>
+      <w:r>
+        <w:t>maven</w:t>
+      </w:r>
+      <w:proofErr w:type="spellEnd"/>
+      <w:r>
+        <w:t>. Test pour voir si tout fonctionne bien. OK.</w:t>
+      </w:r>
+    </w:p>
+    <w:p>
+      <w:pPr>
+        <w:pStyle w:val="Paragraphedeliste"/>
+        <w:numPr>
+          <w:ilvl w:val="0"/>
+          <w:numId w:val="1"/>
+        </w:numPr>
+      </w:pPr>
+      <w:r>
+        <w:t>Lancement d'</w:t>
+      </w:r>
+      <w:proofErr w:type="spellStart"/>
+      <w:r>
+        <w:t>Elasticsearch</w:t>
+      </w:r>
+      <w:proofErr w:type="spellEnd"/>
+      <w:r>
+        <w:t xml:space="preserve"> au </w:t>
       </w:r>
       <w:r>
         <w:t>démarrage</w:t>
       </w:r>
       <w:r>
-        <w:t xml:space="preserve"> de tomcat. Un elasticsearch embarqué.  Ajout d'un plugin java, et modification pour qu'il s'adapte a nos besoins…</w:t>
+        <w:t xml:space="preserve"> de </w:t>
+      </w:r>
+      <w:proofErr w:type="spellStart"/>
+      <w:r>
+        <w:t>tomcat</w:t>
+      </w:r>
+      <w:proofErr w:type="spellEnd"/>
+      <w:r>
+        <w:t xml:space="preserve">. Un </w:t>
+      </w:r>
+      <w:proofErr w:type="spellStart"/>
+      <w:r>
+        <w:t>elasticsearch</w:t>
+      </w:r>
+      <w:proofErr w:type="spellEnd"/>
+      <w:r>
+        <w:t xml:space="preserve"> embarqué.  Ajout d'un plugin java, et modification pour qu'il s'adapte a nos besoins…</w:t>
       </w:r>
       <w:r>
         <w:t>.. OK</w:t>
@@ -456,7 +588,31 @@
         <w:t>lution</w:t>
       </w:r>
       <w:r>
-        <w:t xml:space="preserve">: Enfaite il se trouve sur l'"url-pattern" de la servlet que le lance, je devais ajouter à "/elasticsearch", "/*" a la fin, pour pouvoir explorer elasticsearch, et pouvoir faire des </w:t>
+        <w:t xml:space="preserve">: Enfaite il se trouve sur l'"url-pattern" de la </w:t>
+      </w:r>
+      <w:proofErr w:type="spellStart"/>
+      <w:r>
+        <w:t>servlet</w:t>
+      </w:r>
+      <w:proofErr w:type="spellEnd"/>
+      <w:r>
+        <w:t xml:space="preserve"> que le lance, je devais ajouter à "/</w:t>
+      </w:r>
+      <w:proofErr w:type="spellStart"/>
+      <w:r>
+        <w:t>elasticsearch</w:t>
+      </w:r>
+      <w:proofErr w:type="spellEnd"/>
+      <w:r>
+        <w:t xml:space="preserve">", "/*" a la fin, pour pouvoir explorer </w:t>
+      </w:r>
+      <w:proofErr w:type="spellStart"/>
+      <w:r>
+        <w:t>elasticsearch</w:t>
+      </w:r>
+      <w:proofErr w:type="spellEnd"/>
+      <w:r>
+        <w:t xml:space="preserve">, et pouvoir faire des </w:t>
       </w:r>
       <w:r>
         <w:t>requête</w:t>
@@ -483,7 +639,15 @@
         <w:t>accès</w:t>
       </w:r>
       <w:r>
-        <w:t xml:space="preserve"> interdit, via CrsfFilters, pour les </w:t>
+        <w:t xml:space="preserve"> interdit, via </w:t>
+      </w:r>
+      <w:proofErr w:type="spellStart"/>
+      <w:r>
+        <w:t>CrsfFilters</w:t>
+      </w:r>
+      <w:proofErr w:type="spellEnd"/>
+      <w:r>
+        <w:t xml:space="preserve">, pour les </w:t>
       </w:r>
       <w:r>
         <w:t>requêtes</w:t>
@@ -521,9 +685,11 @@
       <w:r>
         <w:t xml:space="preserve"> du </w:t>
       </w:r>
+      <w:proofErr w:type="spellStart"/>
       <w:r>
         <w:t>CrsfFilters</w:t>
       </w:r>
+      <w:proofErr w:type="spellEnd"/>
       <w:r>
         <w:t xml:space="preserve"> perso pour qu'il accepte les </w:t>
       </w:r>
@@ -537,31 +703,75 @@
         <w:rPr>
           <w:lang w:val="en-US"/>
         </w:rPr>
-        <w:t xml:space="preserve">Definition du csrf filter </w:t>
-      </w:r>
+        <w:t xml:space="preserve">Definition du </w:t>
+      </w:r>
+      <w:proofErr w:type="spellStart"/>
       <w:r>
         <w:rPr>
           <w:lang w:val="en-US"/>
         </w:rPr>
+        <w:t>csrf</w:t>
+      </w:r>
+      <w:proofErr w:type="spellEnd"/>
+      <w:r>
+        <w:rPr>
+          <w:lang w:val="en-US"/>
+        </w:rPr>
+        <w:t xml:space="preserve"> filter </w:t>
+      </w:r>
+      <w:proofErr w:type="spellStart"/>
+      <w:r>
+        <w:rPr>
+          <w:lang w:val="en-US"/>
+        </w:rPr>
         <w:t>dans</w:t>
       </w:r>
+      <w:proofErr w:type="spellEnd"/>
       <w:r>
         <w:rPr>
           <w:lang w:val="en-US"/>
         </w:rPr>
-        <w:t xml:space="preserve"> spring security avec &lt;security:csrf request-matcher</w:t>
-      </w:r>
+        <w:t xml:space="preserve"> spring security avec &lt;</w:t>
+      </w:r>
+      <w:proofErr w:type="spellStart"/>
       <w:r>
         <w:rPr>
           <w:lang w:val="en-US"/>
         </w:rPr>
+        <w:t>security:csrf</w:t>
+      </w:r>
+      <w:proofErr w:type="spellEnd"/>
+      <w:r>
+        <w:rPr>
+          <w:lang w:val="en-US"/>
+        </w:rPr>
+        <w:t xml:space="preserve"> request-matcher</w:t>
+      </w:r>
+      <w:r>
+        <w:rPr>
+          <w:lang w:val="en-US"/>
+        </w:rPr>
         <w:t>-ref</w:t>
       </w:r>
       <w:r>
         <w:rPr>
           <w:lang w:val="en-US"/>
         </w:rPr>
-        <w:t>="maclass"/&gt;</w:t>
+        <w:t>="</w:t>
+      </w:r>
+      <w:proofErr w:type="spellStart"/>
+      <w:r>
+        <w:rPr>
+          <w:lang w:val="en-US"/>
+        </w:rPr>
+        <w:t>maclass</w:t>
+      </w:r>
+      <w:proofErr w:type="spellEnd"/>
+      <w:r>
+        <w:rPr>
+          <w:lang w:val="en-US"/>
+        </w:rPr>
+        <w:t>"/&gt;</w:t>
       </w:r>
     </w:p>
     <w:p>
@@ -606,7 +816,15 @@
         <w:t>démarrage</w:t>
       </w:r>
       <w:r>
-        <w:t xml:space="preserve"> de tomcat. Ex : log4j qui n'a pas </w:t>
+        <w:t xml:space="preserve"> de </w:t>
+      </w:r>
+      <w:proofErr w:type="spellStart"/>
+      <w:r>
+        <w:t>tomcat</w:t>
+      </w:r>
+      <w:proofErr w:type="spellEnd"/>
+      <w:r>
+        <w:t xml:space="preserve">. Ex : log4j qui n'a pas </w:t>
       </w:r>
       <w:r>
         <w:t>accès</w:t>
@@ -627,10 +845,26 @@
         <w:t>Améliorer</w:t>
       </w:r>
       <w:r>
-        <w:t xml:space="preserve"> l'outil de versionning de documents.</w:t>
-      </w:r>
-      <w:r>
-        <w:t xml:space="preserve"> 2 logiques de versionning proposé, </w:t>
+        <w:t xml:space="preserve"> l'outil de </w:t>
+      </w:r>
+      <w:proofErr w:type="spellStart"/>
+      <w:r>
+        <w:t>versionning</w:t>
+      </w:r>
+      <w:proofErr w:type="spellEnd"/>
+      <w:r>
+        <w:t xml:space="preserve"> de documents.</w:t>
+      </w:r>
+      <w:r>
+        <w:t xml:space="preserve"> 2 logiques de </w:t>
+      </w:r>
+      <w:proofErr w:type="spellStart"/>
+      <w:r>
+        <w:t>versionning</w:t>
+      </w:r>
+      <w:proofErr w:type="spellEnd"/>
+      <w:r>
+        <w:t xml:space="preserve"> proposé, </w:t>
       </w:r>
       <w:r>
         <w:t>à</w:t>
@@ -648,7 +882,15 @@
         </w:numPr>
       </w:pPr>
       <w:r>
-        <w:t xml:space="preserve">Logique 1 : Comparer le nouveau document (avant insertion), avec le document actif. Puis ajouter dans la base de versionning, que les champs qui diffère entre les 2. Et </w:t>
+        <w:t xml:space="preserve">Logique 1 : Comparer le nouveau document (avant insertion), avec le document actif. Puis ajouter dans la base de </w:t>
+      </w:r>
+      <w:proofErr w:type="spellStart"/>
+      <w:r>
+        <w:t>versionning</w:t>
+      </w:r>
+      <w:proofErr w:type="spellEnd"/>
+      <w:r>
+        <w:t xml:space="preserve">, que les champs qui diffère entre les 2. Et </w:t>
       </w:r>
       <w:r>
         <w:t>insérer</w:t>
@@ -672,7 +914,15 @@
         <w:t>Insérer</w:t>
       </w:r>
       <w:r>
-        <w:t xml:space="preserve"> dans la base de versionning le document actif au complet, puis mettre le nouveau document comme actif. Et faire tournée une routine qui va comparer les champs et supprimer ceux qui sont identiques.</w:t>
+        <w:t xml:space="preserve"> dans la base de </w:t>
+      </w:r>
+      <w:proofErr w:type="spellStart"/>
+      <w:r>
+        <w:t>versionning</w:t>
+      </w:r>
+      <w:proofErr w:type="spellEnd"/>
+      <w:r>
+        <w:t xml:space="preserve"> le document actif au complet, puis mettre le nouveau document comme actif. Et faire tournée une routine qui va comparer les champs et supprimer ceux qui sont identiques.</w:t>
       </w:r>
     </w:p>
     <w:p>
@@ -693,7 +943,15 @@
         <w:t>surcharge</w:t>
       </w:r>
       <w:r>
-        <w:t xml:space="preserve"> de boucle pour comparé dans la base de versionning ce qui a changer etc.</w:t>
+        <w:t xml:space="preserve"> de boucle pour comparé dans la base de </w:t>
+      </w:r>
+      <w:proofErr w:type="spellStart"/>
+      <w:r>
+        <w:t>versionning</w:t>
+      </w:r>
+      <w:proofErr w:type="spellEnd"/>
+      <w:r>
+        <w:t xml:space="preserve"> ce qui a changer etc.</w:t>
       </w:r>
     </w:p>
     <w:p>
@@ -735,7 +993,15 @@
         <w:t>réellement</w:t>
       </w:r>
       <w:r>
-        <w:t xml:space="preserve"> changer, et nous permettra d'ajouter directement dans la base de versionning que les champs qui ont été modifié.</w:t>
+        <w:t xml:space="preserve"> changer, et nous permettra d'ajouter directement dans la base de </w:t>
+      </w:r>
+      <w:proofErr w:type="spellStart"/>
+      <w:r>
+        <w:t>versionning</w:t>
+      </w:r>
+      <w:proofErr w:type="spellEnd"/>
+      <w:r>
+        <w:t xml:space="preserve"> que les champs qui ont été modifié.</w:t>
       </w:r>
     </w:p>
     <w:p>
@@ -747,7 +1013,15 @@
         </w:numPr>
       </w:pPr>
       <w:r>
-        <w:t>Test de l'api java Javers qui compare 2 objet et renvoie les champs qui diffèrent.</w:t>
+        <w:t xml:space="preserve">Test de l'api java </w:t>
+      </w:r>
+      <w:proofErr w:type="spellStart"/>
+      <w:r>
+        <w:t>Javers</w:t>
+      </w:r>
+      <w:proofErr w:type="spellEnd"/>
+      <w:r>
+        <w:t xml:space="preserve"> qui compare 2 objet et renvoie les champs qui diffèrent.</w:t>
       </w:r>
     </w:p>
     <w:p>
@@ -759,7 +1033,15 @@
         </w:numPr>
       </w:pPr>
       <w:r>
-        <w:t>Implémentation de Javers dans le projet</w:t>
+        <w:t xml:space="preserve">Implémentation de </w:t>
+      </w:r>
+      <w:proofErr w:type="spellStart"/>
+      <w:r>
+        <w:t>Javers</w:t>
+      </w:r>
+      <w:proofErr w:type="spellEnd"/>
+      <w:r>
+        <w:t xml:space="preserve"> dans le projet</w:t>
       </w:r>
     </w:p>
     <w:p>
@@ -884,7 +1166,15 @@
         <w:t xml:space="preserve">(BOA) </w:t>
       </w:r>
       <w:r>
-        <w:t xml:space="preserve">modifier l'interface Kibana, pour ajouter des colonnes au tableau, et donc modifier la </w:t>
+        <w:t xml:space="preserve">modifier l'interface </w:t>
+      </w:r>
+      <w:proofErr w:type="spellStart"/>
+      <w:r>
+        <w:t>Kibana</w:t>
+      </w:r>
+      <w:proofErr w:type="spellEnd"/>
+      <w:r>
+        <w:t xml:space="preserve">, pour ajouter des colonnes au tableau, et donc modifier la </w:t>
       </w:r>
       <w:r>
         <w:t>requête</w:t>
@@ -920,7 +1210,15 @@
         <w:t>requête</w:t>
       </w:r>
       <w:r>
-        <w:t xml:space="preserve"> sur elasticsearch pour ajouter les données que je veux pour les </w:t>
+        <w:t xml:space="preserve"> sur </w:t>
+      </w:r>
+      <w:proofErr w:type="spellStart"/>
+      <w:r>
+        <w:t>elasticsearch</w:t>
+      </w:r>
+      <w:proofErr w:type="spellEnd"/>
+      <w:r>
+        <w:t xml:space="preserve"> pour ajouter les données que je veux pour les </w:t>
       </w:r>
       <w:r>
         <w:t>mettre</w:t>
@@ -1076,25 +1374,158 @@
         </w:numPr>
       </w:pPr>
       <w:r>
-        <w:t>Pas facile, bcp d'erreur de promise (asynchronisme), avec les _.each. J'ai tout repris, la logique c'est : kibana charge et compte les noms d'applications</w:t>
+        <w:t xml:space="preserve">Pas facile, </w:t>
+      </w:r>
+      <w:proofErr w:type="spellStart"/>
+      <w:r>
+        <w:t>bcp</w:t>
+      </w:r>
+      <w:proofErr w:type="spellEnd"/>
+      <w:r>
+        <w:t xml:space="preserve"> d'erreur de promise (asynchronisme), avec les _.</w:t>
+      </w:r>
+      <w:proofErr w:type="spellStart"/>
+      <w:r>
+        <w:t>each</w:t>
+      </w:r>
+      <w:proofErr w:type="spellEnd"/>
+      <w:r>
+        <w:t xml:space="preserve">. J'ai tout repris, la logique c'est : </w:t>
+      </w:r>
+      <w:proofErr w:type="spellStart"/>
+      <w:r>
+        <w:t>kibana</w:t>
+      </w:r>
+      <w:proofErr w:type="spellEnd"/>
+      <w:r>
+        <w:t xml:space="preserve"> charge et compte les noms d'applications</w:t>
       </w:r>
       <w:r>
         <w:t xml:space="preserve"> (</w:t>
       </w:r>
       <w:r>
-        <w:t>nombre max de 10), et seulement apres qu'il ait fini, je refait une requete, qui va chercher le nombre d'erreur et le nombre de succes de cette application.</w:t>
-      </w:r>
-    </w:p>
-    <w:p>
-      <w:pPr>
-        <w:pStyle w:val="Paragraphedeliste"/>
-        <w:numPr>
-          <w:ilvl w:val="0"/>
-          <w:numId w:val="1"/>
-        </w:numPr>
-      </w:pPr>
-      <w:r>
-        <w:t>Kibana calcul une ligne supplémentaire "Other values", avec le nombre restant de données (etant donnée qu'il y en a plus de 10), cependant sur mes colonnes que j'ai ajouter, rien n'était indiqué, donc j'ai créer une nouvelle requete qui s'execute avant le traitement des données et qui me renvoie le nombre maximum d'erreur et de success, et puis au moment du traitement des données, des qu'il insert un nombre d'erreur (ou de succes), il increment une variable de cette somme, pour qu'a la fin du traitement on ai le total d'erreur que l'on a afficher (et de succes), et ensuite j'insert a coté de "Other values" le nombre total d'erreur – la somme trouvé pour avoir le restant.</w:t>
+        <w:t xml:space="preserve">nombre max de 10), et seulement </w:t>
+      </w:r>
+      <w:proofErr w:type="spellStart"/>
+      <w:r>
+        <w:t>apres</w:t>
+      </w:r>
+      <w:proofErr w:type="spellEnd"/>
+      <w:r>
+        <w:t xml:space="preserve"> qu'il ait fini, je </w:t>
+      </w:r>
+      <w:proofErr w:type="gramStart"/>
+      <w:r>
+        <w:t>refait</w:t>
+      </w:r>
+      <w:proofErr w:type="gramEnd"/>
+      <w:r>
+        <w:t xml:space="preserve"> une </w:t>
+      </w:r>
+      <w:proofErr w:type="spellStart"/>
+      <w:r>
+        <w:t>requete</w:t>
+      </w:r>
+      <w:proofErr w:type="spellEnd"/>
+      <w:r>
+        <w:t xml:space="preserve">, qui va chercher le nombre d'erreur et le nombre de </w:t>
+      </w:r>
+      <w:proofErr w:type="spellStart"/>
+      <w:r>
+        <w:t>succes</w:t>
+      </w:r>
+      <w:proofErr w:type="spellEnd"/>
+      <w:r>
+        <w:t xml:space="preserve"> de cette application.</w:t>
+      </w:r>
+    </w:p>
+    <w:p>
+      <w:pPr>
+        <w:pStyle w:val="Paragraphedeliste"/>
+        <w:numPr>
+          <w:ilvl w:val="0"/>
+          <w:numId w:val="1"/>
+        </w:numPr>
+      </w:pPr>
+      <w:proofErr w:type="spellStart"/>
+      <w:r>
+        <w:t>Kibana</w:t>
+      </w:r>
+      <w:proofErr w:type="spellEnd"/>
+      <w:r>
+        <w:t xml:space="preserve"> calcul une ligne supplémentaire "</w:t>
+      </w:r>
+      <w:proofErr w:type="spellStart"/>
+      <w:r>
+        <w:t>Other</w:t>
+      </w:r>
+      <w:proofErr w:type="spellEnd"/>
+      <w:r>
+        <w:t xml:space="preserve"> values", avec le nombre restant de données (</w:t>
+      </w:r>
+      <w:proofErr w:type="spellStart"/>
+      <w:r>
+        <w:t>etant</w:t>
+      </w:r>
+      <w:proofErr w:type="spellEnd"/>
+      <w:r>
+        <w:t xml:space="preserve"> donnée qu'il y en a plus de 10), cependant sur mes colonnes que j'ai ajouter, rien n'était indiqué, donc j'ai créer une nouvelle </w:t>
+      </w:r>
+      <w:proofErr w:type="spellStart"/>
+      <w:r>
+        <w:t>requete</w:t>
+      </w:r>
+      <w:proofErr w:type="spellEnd"/>
+      <w:r>
+        <w:t xml:space="preserve"> qui s'</w:t>
+      </w:r>
+      <w:proofErr w:type="spellStart"/>
+      <w:r>
+        <w:t>execute</w:t>
+      </w:r>
+      <w:proofErr w:type="spellEnd"/>
+      <w:r>
+        <w:t xml:space="preserve"> avant le traitement des données et qui me renvoie le nombre maximum d'erreur et de </w:t>
+      </w:r>
+      <w:proofErr w:type="spellStart"/>
+      <w:r>
+        <w:t>success</w:t>
+      </w:r>
+      <w:proofErr w:type="spellEnd"/>
+      <w:r>
+        <w:t xml:space="preserve">, et puis au moment du traitement des données, des qu'il insert un nombre d'erreur (ou de </w:t>
+      </w:r>
+      <w:proofErr w:type="spellStart"/>
+      <w:r>
+        <w:t>succes</w:t>
+      </w:r>
+      <w:proofErr w:type="spellEnd"/>
+      <w:r>
+        <w:t xml:space="preserve">), il </w:t>
+      </w:r>
+      <w:proofErr w:type="spellStart"/>
+      <w:r>
+        <w:t>increment</w:t>
+      </w:r>
+      <w:proofErr w:type="spellEnd"/>
+      <w:r>
+        <w:t xml:space="preserve"> une variable de cette somme, pour qu'a la fin du traitement on ai le total d'erreur que l'on a afficher (et de </w:t>
+      </w:r>
+      <w:proofErr w:type="spellStart"/>
+      <w:r>
+        <w:t>succes</w:t>
+      </w:r>
+      <w:proofErr w:type="spellEnd"/>
+      <w:r>
+        <w:t>), et ensuite j'insert a coté de "</w:t>
+      </w:r>
+      <w:proofErr w:type="spellStart"/>
+      <w:r>
+        <w:t>Other</w:t>
+      </w:r>
+      <w:proofErr w:type="spellEnd"/>
+      <w:r>
+        <w:t xml:space="preserve"> values" le nombre total d'erreur – la somme trouvé pour avoir le restant.</w:t>
       </w:r>
     </w:p>
     <w:p>
@@ -1130,8 +1561,53 @@
           <w:numId w:val="1"/>
         </w:numPr>
       </w:pPr>
-      <w:r>
-        <w:t xml:space="preserve">Idee : créer un style (ex : tablefixe), avec une requete spécifique a integrer dans le code (voir panel/terms/module.js et modifier module.html pour faire un tableau spécifique avec les bouton etc. Cool </w:t>
+      <w:proofErr w:type="spellStart"/>
+      <w:r>
+        <w:t>Idee</w:t>
+      </w:r>
+      <w:proofErr w:type="spellEnd"/>
+      <w:r>
+        <w:t xml:space="preserve"> : créer un style (ex : </w:t>
+      </w:r>
+      <w:proofErr w:type="spellStart"/>
+      <w:r>
+        <w:t>tablefixe</w:t>
+      </w:r>
+      <w:proofErr w:type="spellEnd"/>
+      <w:r>
+        <w:t xml:space="preserve">), avec une </w:t>
+      </w:r>
+      <w:proofErr w:type="spellStart"/>
+      <w:r>
+        <w:t>requete</w:t>
+      </w:r>
+      <w:proofErr w:type="spellEnd"/>
+      <w:r>
+        <w:t xml:space="preserve"> spécifique a </w:t>
+      </w:r>
+      <w:proofErr w:type="spellStart"/>
+      <w:r>
+        <w:t>integrer</w:t>
+      </w:r>
+      <w:proofErr w:type="spellEnd"/>
+      <w:r>
+        <w:t xml:space="preserve"> dans le code (voir panel/</w:t>
+      </w:r>
+      <w:proofErr w:type="spellStart"/>
+      <w:r>
+        <w:t>terms</w:t>
+      </w:r>
+      <w:proofErr w:type="spellEnd"/>
+      <w:r>
+        <w:t xml:space="preserve">/module.js et modifier module.html pour faire un tableau spécifique avec </w:t>
+      </w:r>
+      <w:proofErr w:type="gramStart"/>
+      <w:r>
+        <w:t>les bouton</w:t>
+      </w:r>
+      <w:proofErr w:type="gramEnd"/>
+      <w:r>
+        <w:t xml:space="preserve"> etc. Cool </w:t>
       </w:r>
       <w:r>
         <w:sym w:font="Wingdings" w:char="F04A"/>
@@ -1181,8 +1657,80 @@
         </w:numPr>
       </w:pPr>
       <w:r>
-        <w:t>Je dois créer un "widget" sur kibana, qui permet de créer un filtre de recherche a kibana.</w:t>
-      </w:r>
+        <w:t>Je dois créer un "</w:t>
+      </w:r>
+      <w:proofErr w:type="spellStart"/>
+      <w:r>
+        <w:t>widget</w:t>
+      </w:r>
+      <w:proofErr w:type="spellEnd"/>
+      <w:r>
+        <w:t xml:space="preserve">" sur </w:t>
+      </w:r>
+      <w:proofErr w:type="spellStart"/>
+      <w:r>
+        <w:t>kibana</w:t>
+      </w:r>
+      <w:proofErr w:type="spellEnd"/>
+      <w:r>
+        <w:t>, qui permet d</w:t>
+      </w:r>
+      <w:r>
+        <w:t xml:space="preserve">'ajouter des filtres précis sur </w:t>
+      </w:r>
+      <w:proofErr w:type="spellStart"/>
+      <w:r>
+        <w:t>kibana</w:t>
+      </w:r>
+      <w:proofErr w:type="spellEnd"/>
+      <w:r>
+        <w:t xml:space="preserve"> 3.</w:t>
+      </w:r>
+    </w:p>
+    <w:p>
+      <w:pPr>
+        <w:pStyle w:val="Paragraphedeliste"/>
+        <w:numPr>
+          <w:ilvl w:val="0"/>
+          <w:numId w:val="1"/>
+        </w:numPr>
+      </w:pPr>
+      <w:r>
+        <w:t xml:space="preserve">Ajout d'un module, pour l'instant le </w:t>
+      </w:r>
+      <w:proofErr w:type="spellStart"/>
+      <w:r>
+        <w:t>meme</w:t>
+      </w:r>
+      <w:proofErr w:type="spellEnd"/>
+      <w:r>
+        <w:t xml:space="preserve"> que celui qui </w:t>
+      </w:r>
+      <w:proofErr w:type="spellStart"/>
+      <w:r>
+        <w:t>gere</w:t>
+      </w:r>
+      <w:proofErr w:type="spellEnd"/>
+      <w:r>
+        <w:t xml:space="preserve"> les filtres, pour analyser les fonctions d'ajout, pour ensuite </w:t>
+      </w:r>
+      <w:proofErr w:type="spellStart"/>
+      <w:r>
+        <w:t>reutiliser</w:t>
+      </w:r>
+      <w:proofErr w:type="spellEnd"/>
+      <w:r>
+        <w:t xml:space="preserve"> certaines fonctions, ou les modifier un peu pour les adapter.</w:t>
+      </w:r>
+    </w:p>
+    <w:p>
+      <w:pPr>
+        <w:pStyle w:val="Paragraphedeliste"/>
+        <w:numPr>
+          <w:ilvl w:val="0"/>
+          <w:numId w:val="1"/>
+        </w:numPr>
+      </w:pPr>
     </w:p>
     <w:sectPr>
       <w:pgSz w:w="11906" w:h="16838"/>

</xml_diff>

<commit_message>
update semaine 5 v5.2
</commit_message>
<xml_diff>
--- a/aide_rapport_alternance_1.docx
+++ b/aide_rapport_alternance_1.docx
@@ -1731,6 +1731,77 @@
           <w:numId w:val="1"/>
         </w:numPr>
       </w:pPr>
+      <w:r>
+        <w:t xml:space="preserve">Fais. Pour le moment, on a 4 champs (appli source, appli cible, </w:t>
+      </w:r>
+      <w:proofErr w:type="spellStart"/>
+      <w:r>
+        <w:t>mediation</w:t>
+      </w:r>
+      <w:proofErr w:type="spellEnd"/>
+      <w:r>
+        <w:t xml:space="preserve"> et domaine), on </w:t>
+      </w:r>
+      <w:proofErr w:type="spellStart"/>
+      <w:r>
+        <w:t>genere</w:t>
+      </w:r>
+      <w:proofErr w:type="spellEnd"/>
+      <w:r>
+        <w:t xml:space="preserve"> la liste brute de toute les appli, </w:t>
+      </w:r>
+      <w:proofErr w:type="spellStart"/>
+      <w:r>
+        <w:t>etc</w:t>
+      </w:r>
+      <w:proofErr w:type="spellEnd"/>
+      <w:r>
+        <w:t xml:space="preserve">… puis l'utilisateur </w:t>
+      </w:r>
+      <w:proofErr w:type="spellStart"/>
+      <w:r>
+        <w:t>chiosir</w:t>
+      </w:r>
+      <w:proofErr w:type="spellEnd"/>
+      <w:r>
+        <w:t xml:space="preserve"> </w:t>
+      </w:r>
+      <w:proofErr w:type="spellStart"/>
+      <w:r>
+        <w:t>parmis</w:t>
+      </w:r>
+      <w:proofErr w:type="spellEnd"/>
+      <w:r>
+        <w:t xml:space="preserve"> la liste pour ajouter au filtres de </w:t>
+      </w:r>
+      <w:proofErr w:type="spellStart"/>
+      <w:r>
+        <w:t>kibana</w:t>
+      </w:r>
+      <w:proofErr w:type="spellEnd"/>
+      <w:r>
+        <w:t>.</w:t>
+      </w:r>
+    </w:p>
+    <w:p>
+      <w:pPr>
+        <w:pStyle w:val="Paragraphedeliste"/>
+        <w:numPr>
+          <w:ilvl w:val="0"/>
+          <w:numId w:val="1"/>
+        </w:numPr>
+      </w:pPr>
+      <w:r>
+        <w:t xml:space="preserve">Rendre </w:t>
+      </w:r>
+      <w:proofErr w:type="spellStart"/>
+      <w:r>
+        <w:t>generique</w:t>
+      </w:r>
+      <w:proofErr w:type="spellEnd"/>
+      <w:r>
+        <w:t xml:space="preserve">, quelques soit le filtre. </w:t>
+      </w:r>
     </w:p>
     <w:sectPr>
       <w:pgSz w:w="11906" w:h="16838"/>

</xml_diff>

<commit_message>
update semaine 5 v5.3
</commit_message>
<xml_diff>
--- a/aide_rapport_alternance_1.docx
+++ b/aide_rapport_alternance_1.docx
@@ -51,15 +51,7 @@
         </w:numPr>
       </w:pPr>
       <w:r>
-        <w:t xml:space="preserve">Correction des dates, et du </w:t>
-      </w:r>
-      <w:proofErr w:type="spellStart"/>
-      <w:r>
-        <w:t>typeahead</w:t>
-      </w:r>
-      <w:proofErr w:type="spellEnd"/>
-      <w:r>
-        <w:t xml:space="preserve"> (ouverture, et non fermeture des choix)</w:t>
+        <w:t>Correction des dates, et du typeahead (ouverture, et non fermeture des choix)</w:t>
       </w:r>
     </w:p>
     <w:p>
@@ -129,40 +121,19 @@
         </w:numPr>
       </w:pPr>
       <w:r>
-        <w:t xml:space="preserve">Changement des noms </w:t>
-      </w:r>
-      <w:proofErr w:type="spellStart"/>
-      <w:r>
-        <w:t>Utils</w:t>
-      </w:r>
-      <w:proofErr w:type="spellEnd"/>
-      <w:r>
-        <w:t xml:space="preserve"> -&gt; </w:t>
-      </w:r>
-      <w:proofErr w:type="spellStart"/>
-      <w:r>
-        <w:t>Util</w:t>
-      </w:r>
-      <w:proofErr w:type="spellEnd"/>
-    </w:p>
-    <w:p>
-      <w:pPr>
-        <w:pStyle w:val="Paragraphedeliste"/>
-        <w:numPr>
-          <w:ilvl w:val="0"/>
-          <w:numId w:val="1"/>
-        </w:numPr>
-      </w:pPr>
-      <w:r>
-        <w:t>OF-</w:t>
-      </w:r>
-      <w:proofErr w:type="spellStart"/>
-      <w:r>
-        <w:t>core</w:t>
-      </w:r>
-      <w:proofErr w:type="spellEnd"/>
-      <w:r>
-        <w:t xml:space="preserve"> : jeux de tests pour mon appli, envoie de message dans la queue</w:t>
+        <w:t>Changement des noms Utils -&gt; Util</w:t>
+      </w:r>
+    </w:p>
+    <w:p>
+      <w:pPr>
+        <w:pStyle w:val="Paragraphedeliste"/>
+        <w:numPr>
+          <w:ilvl w:val="0"/>
+          <w:numId w:val="1"/>
+        </w:numPr>
+      </w:pPr>
+      <w:r>
+        <w:t>OF-core : jeux de tests pour mon appli, envoie de message dans la queue</w:t>
       </w:r>
     </w:p>
     <w:p>
@@ -249,15 +220,7 @@
         <w:t xml:space="preserve"> : </w:t>
       </w:r>
       <w:r>
-        <w:t xml:space="preserve">change </w:t>
-      </w:r>
-      <w:proofErr w:type="spellStart"/>
-      <w:r>
-        <w:t>gridApi</w:t>
-      </w:r>
-      <w:proofErr w:type="spellEnd"/>
-      <w:r>
-        <w:t xml:space="preserve">, pour spécifier l'action </w:t>
+        <w:t xml:space="preserve">change gridApi, pour spécifier l'action </w:t>
       </w:r>
       <w:r>
         <w:t>à</w:t>
@@ -308,13 +271,8 @@
         <w:t>après</w:t>
       </w:r>
       <w:r>
-        <w:t xml:space="preserve"> la collecte des messages, pour l'envoie dans </w:t>
-      </w:r>
-      <w:proofErr w:type="spellStart"/>
-      <w:r>
-        <w:t>ElasticSearch</w:t>
-      </w:r>
-      <w:proofErr w:type="spellEnd"/>
+        <w:t xml:space="preserve"> la collecte des messages, pour l'envoie dans ElasticSearch</w:t>
+      </w:r>
     </w:p>
     <w:p>
       <w:pPr>
@@ -340,23 +298,13 @@
         <w:t>problème</w:t>
       </w:r>
       <w:r>
-        <w:t xml:space="preserve">: le </w:t>
-      </w:r>
-      <w:proofErr w:type="spellStart"/>
-      <w:r>
-        <w:t>ng</w:t>
-      </w:r>
-      <w:proofErr w:type="spellEnd"/>
+        <w:t>: le ng</w:t>
+      </w:r>
       <w:r>
         <w:t>-</w:t>
       </w:r>
-      <w:proofErr w:type="spellStart"/>
-      <w:r>
-        <w:t>grid</w:t>
-      </w:r>
-      <w:proofErr w:type="spellEnd"/>
-      <w:r>
-        <w:t xml:space="preserve"> ne rafraichi pas les directives de </w:t>
+      <w:r>
+        <w:t xml:space="preserve">grid ne rafraichi pas les directives de </w:t>
       </w:r>
       <w:r>
         <w:t>statuts</w:t>
@@ -368,29 +316,13 @@
         <w:t>Résolution</w:t>
       </w:r>
       <w:r>
-        <w:t xml:space="preserve"> : </w:t>
-      </w:r>
-      <w:proofErr w:type="spellStart"/>
-      <w:r>
-        <w:t>watcher</w:t>
-      </w:r>
-      <w:proofErr w:type="spellEnd"/>
-      <w:r>
-        <w:t xml:space="preserve"> sur la cellule de la colonne, et si elle change, on met a jour l'</w:t>
+        <w:t xml:space="preserve"> : watcher sur la cellule de la colonne, et si elle change, on met a jour l'</w:t>
       </w:r>
       <w:r>
         <w:t>icone</w:t>
       </w:r>
       <w:r>
-        <w:t xml:space="preserve">, la couleur et le </w:t>
-      </w:r>
-      <w:proofErr w:type="spellStart"/>
-      <w:r>
-        <w:t>tooltip</w:t>
-      </w:r>
-      <w:proofErr w:type="spellEnd"/>
-      <w:r>
-        <w:t>.</w:t>
+        <w:t>, la couleur et le tooltip.</w:t>
       </w:r>
     </w:p>
     <w:p>
@@ -414,42 +346,10 @@
         </w:numPr>
       </w:pPr>
       <w:r>
-        <w:t>Début d'association d'of-</w:t>
-      </w:r>
-      <w:proofErr w:type="spellStart"/>
-      <w:r>
-        <w:t>core</w:t>
-      </w:r>
-      <w:proofErr w:type="spellEnd"/>
-      <w:r>
-        <w:t xml:space="preserve"> et of-</w:t>
-      </w:r>
-      <w:r>
-        <w:t xml:space="preserve">front. Je dois lancer </w:t>
-      </w:r>
-      <w:proofErr w:type="spellStart"/>
-      <w:r>
-        <w:t>elasticsearch</w:t>
-      </w:r>
-      <w:proofErr w:type="spellEnd"/>
-      <w:r>
-        <w:t xml:space="preserve"> et of </w:t>
-      </w:r>
-      <w:proofErr w:type="spellStart"/>
-      <w:r>
-        <w:t>core</w:t>
-      </w:r>
-      <w:proofErr w:type="spellEnd"/>
-      <w:r>
-        <w:t xml:space="preserve"> (collecte) depuis of front, des le lancement du serveur </w:t>
-      </w:r>
-      <w:proofErr w:type="spellStart"/>
-      <w:r>
-        <w:t>tomcat</w:t>
-      </w:r>
-      <w:proofErr w:type="spellEnd"/>
-      <w:r>
-        <w:t>.</w:t>
+        <w:t>Début d'association d'of-core et of-</w:t>
+      </w:r>
+      <w:r>
+        <w:t>front. Je dois lancer elasticsearch et of core (collecte) depuis of front, des le lancement du serveur tomcat.</w:t>
       </w:r>
     </w:p>
     <w:p>
@@ -499,57 +399,25 @@
         <w:t>leurs dépendances</w:t>
       </w:r>
       <w:r>
-        <w:t xml:space="preserve"> </w:t>
-      </w:r>
-      <w:proofErr w:type="spellStart"/>
-      <w:r>
-        <w:t>maven</w:t>
-      </w:r>
-      <w:proofErr w:type="spellEnd"/>
-      <w:r>
-        <w:t>. Test pour voir si tout fonctionne bien. OK.</w:t>
-      </w:r>
-    </w:p>
-    <w:p>
-      <w:pPr>
-        <w:pStyle w:val="Paragraphedeliste"/>
-        <w:numPr>
-          <w:ilvl w:val="0"/>
-          <w:numId w:val="1"/>
-        </w:numPr>
-      </w:pPr>
-      <w:r>
-        <w:t>Lancement d'</w:t>
-      </w:r>
-      <w:proofErr w:type="spellStart"/>
-      <w:r>
-        <w:t>Elasticsearch</w:t>
-      </w:r>
-      <w:proofErr w:type="spellEnd"/>
-      <w:r>
-        <w:t xml:space="preserve"> au </w:t>
+        <w:t xml:space="preserve"> maven. Test pour voir si tout fonctionne bien. OK.</w:t>
+      </w:r>
+    </w:p>
+    <w:p>
+      <w:pPr>
+        <w:pStyle w:val="Paragraphedeliste"/>
+        <w:numPr>
+          <w:ilvl w:val="0"/>
+          <w:numId w:val="1"/>
+        </w:numPr>
+      </w:pPr>
+      <w:r>
+        <w:t xml:space="preserve">Lancement d'Elasticsearch au </w:t>
       </w:r>
       <w:r>
         <w:t>démarrage</w:t>
       </w:r>
       <w:r>
-        <w:t xml:space="preserve"> de </w:t>
-      </w:r>
-      <w:proofErr w:type="spellStart"/>
-      <w:r>
-        <w:t>tomcat</w:t>
-      </w:r>
-      <w:proofErr w:type="spellEnd"/>
-      <w:r>
-        <w:t xml:space="preserve">. Un </w:t>
-      </w:r>
-      <w:proofErr w:type="spellStart"/>
-      <w:r>
-        <w:t>elasticsearch</w:t>
-      </w:r>
-      <w:proofErr w:type="spellEnd"/>
-      <w:r>
-        <w:t xml:space="preserve"> embarqué.  Ajout d'un plugin java, et modification pour qu'il s'adapte a nos besoins…</w:t>
+        <w:t xml:space="preserve"> de tomcat. Un elasticsearch embarqué.  Ajout d'un plugin java, et modification pour qu'il s'adapte a nos besoins…</w:t>
       </w:r>
       <w:r>
         <w:t>.. OK</w:t>
@@ -588,31 +456,7 @@
         <w:t>lution</w:t>
       </w:r>
       <w:r>
-        <w:t xml:space="preserve">: Enfaite il se trouve sur l'"url-pattern" de la </w:t>
-      </w:r>
-      <w:proofErr w:type="spellStart"/>
-      <w:r>
-        <w:t>servlet</w:t>
-      </w:r>
-      <w:proofErr w:type="spellEnd"/>
-      <w:r>
-        <w:t xml:space="preserve"> que le lance, je devais ajouter à "/</w:t>
-      </w:r>
-      <w:proofErr w:type="spellStart"/>
-      <w:r>
-        <w:t>elasticsearch</w:t>
-      </w:r>
-      <w:proofErr w:type="spellEnd"/>
-      <w:r>
-        <w:t xml:space="preserve">", "/*" a la fin, pour pouvoir explorer </w:t>
-      </w:r>
-      <w:proofErr w:type="spellStart"/>
-      <w:r>
-        <w:t>elasticsearch</w:t>
-      </w:r>
-      <w:proofErr w:type="spellEnd"/>
-      <w:r>
-        <w:t xml:space="preserve">, et pouvoir faire des </w:t>
+        <w:t xml:space="preserve">: Enfaite il se trouve sur l'"url-pattern" de la servlet que le lance, je devais ajouter à "/elasticsearch", "/*" a la fin, pour pouvoir explorer elasticsearch, et pouvoir faire des </w:t>
       </w:r>
       <w:r>
         <w:t>requête</w:t>
@@ -639,21 +483,85 @@
         <w:t>accès</w:t>
       </w:r>
       <w:r>
-        <w:t xml:space="preserve"> interdit, via </w:t>
-      </w:r>
-      <w:proofErr w:type="spellStart"/>
+        <w:t xml:space="preserve"> interdit, via CrsfFilters, pour les </w:t>
+      </w:r>
+      <w:r>
+        <w:t>requêtes</w:t>
+      </w:r>
+      <w:r>
+        <w:t xml:space="preserve"> de type POST, </w:t>
+      </w:r>
+    </w:p>
+    <w:p>
+      <w:pPr>
+        <w:pStyle w:val="Paragraphedeliste"/>
+        <w:numPr>
+          <w:ilvl w:val="2"/>
+          <w:numId w:val="1"/>
+        </w:numPr>
+        <w:rPr>
+          <w:lang w:val="en-US"/>
+        </w:rPr>
+      </w:pPr>
+      <w:r>
+        <w:t>Idée de ré</w:t>
+      </w:r>
+      <w:r>
+        <w:t>so</w:t>
+      </w:r>
+      <w:r>
+        <w:t>lution</w:t>
+      </w:r>
+      <w:r>
+        <w:t xml:space="preserve">: </w:t>
+      </w:r>
+      <w:r>
+        <w:t>création</w:t>
+      </w:r>
+      <w:r>
+        <w:t xml:space="preserve"> du </w:t>
+      </w:r>
       <w:r>
         <w:t>CrsfFilters</w:t>
       </w:r>
-      <w:proofErr w:type="spellEnd"/>
-      <w:r>
-        <w:t xml:space="preserve">, pour les </w:t>
+      <w:r>
+        <w:t xml:space="preserve"> perso pour qu'il accepte les </w:t>
       </w:r>
       <w:r>
         <w:t>requêtes</w:t>
       </w:r>
       <w:r>
-        <w:t xml:space="preserve"> de type POST, </w:t>
+        <w:t xml:space="preserve"> POST. </w:t>
+      </w:r>
+      <w:r>
+        <w:rPr>
+          <w:lang w:val="en-US"/>
+        </w:rPr>
+        <w:t xml:space="preserve">Definition du csrf filter </w:t>
+      </w:r>
+      <w:r>
+        <w:rPr>
+          <w:lang w:val="en-US"/>
+        </w:rPr>
+        <w:t>dans</w:t>
+      </w:r>
+      <w:r>
+        <w:rPr>
+          <w:lang w:val="en-US"/>
+        </w:rPr>
+        <w:t xml:space="preserve"> spring security avec &lt;security:csrf request-matcher</w:t>
+      </w:r>
+      <w:r>
+        <w:rPr>
+          <w:lang w:val="en-US"/>
+        </w:rPr>
+        <w:t>-ref</w:t>
+      </w:r>
+      <w:r>
+        <w:rPr>
+          <w:lang w:val="en-US"/>
+        </w:rPr>
+        <w:t>="maclass"/&gt;</w:t>
       </w:r>
     </w:p>
     <w:p>
@@ -663,124 +571,6 @@
           <w:ilvl w:val="2"/>
           <w:numId w:val="1"/>
         </w:numPr>
-        <w:rPr>
-          <w:lang w:val="en-US"/>
-        </w:rPr>
-      </w:pPr>
-      <w:r>
-        <w:t>Idée de ré</w:t>
-      </w:r>
-      <w:r>
-        <w:t>so</w:t>
-      </w:r>
-      <w:r>
-        <w:t>lution</w:t>
-      </w:r>
-      <w:r>
-        <w:t xml:space="preserve">: </w:t>
-      </w:r>
-      <w:r>
-        <w:t>création</w:t>
-      </w:r>
-      <w:r>
-        <w:t xml:space="preserve"> du </w:t>
-      </w:r>
-      <w:proofErr w:type="spellStart"/>
-      <w:r>
-        <w:t>CrsfFilters</w:t>
-      </w:r>
-      <w:proofErr w:type="spellEnd"/>
-      <w:r>
-        <w:t xml:space="preserve"> perso pour qu'il accepte les </w:t>
-      </w:r>
-      <w:r>
-        <w:t>requêtes</w:t>
-      </w:r>
-      <w:r>
-        <w:t xml:space="preserve"> POST. </w:t>
-      </w:r>
-      <w:r>
-        <w:rPr>
-          <w:lang w:val="en-US"/>
-        </w:rPr>
-        <w:t xml:space="preserve">Definition du </w:t>
-      </w:r>
-      <w:proofErr w:type="spellStart"/>
-      <w:r>
-        <w:rPr>
-          <w:lang w:val="en-US"/>
-        </w:rPr>
-        <w:t>csrf</w:t>
-      </w:r>
-      <w:proofErr w:type="spellEnd"/>
-      <w:r>
-        <w:rPr>
-          <w:lang w:val="en-US"/>
-        </w:rPr>
-        <w:t xml:space="preserve"> filter </w:t>
-      </w:r>
-      <w:proofErr w:type="spellStart"/>
-      <w:r>
-        <w:rPr>
-          <w:lang w:val="en-US"/>
-        </w:rPr>
-        <w:t>dans</w:t>
-      </w:r>
-      <w:proofErr w:type="spellEnd"/>
-      <w:r>
-        <w:rPr>
-          <w:lang w:val="en-US"/>
-        </w:rPr>
-        <w:t xml:space="preserve"> spring security avec &lt;</w:t>
-      </w:r>
-      <w:proofErr w:type="spellStart"/>
-      <w:r>
-        <w:rPr>
-          <w:lang w:val="en-US"/>
-        </w:rPr>
-        <w:t>security:csrf</w:t>
-      </w:r>
-      <w:proofErr w:type="spellEnd"/>
-      <w:r>
-        <w:rPr>
-          <w:lang w:val="en-US"/>
-        </w:rPr>
-        <w:t xml:space="preserve"> request-matcher</w:t>
-      </w:r>
-      <w:r>
-        <w:rPr>
-          <w:lang w:val="en-US"/>
-        </w:rPr>
-        <w:t>-ref</w:t>
-      </w:r>
-      <w:r>
-        <w:rPr>
-          <w:lang w:val="en-US"/>
-        </w:rPr>
-        <w:t>="</w:t>
-      </w:r>
-      <w:proofErr w:type="spellStart"/>
-      <w:r>
-        <w:rPr>
-          <w:lang w:val="en-US"/>
-        </w:rPr>
-        <w:t>maclass</w:t>
-      </w:r>
-      <w:proofErr w:type="spellEnd"/>
-      <w:r>
-        <w:rPr>
-          <w:lang w:val="en-US"/>
-        </w:rPr>
-        <w:t>"/&gt;</w:t>
-      </w:r>
-    </w:p>
-    <w:p>
-      <w:pPr>
-        <w:pStyle w:val="Paragraphedeliste"/>
-        <w:numPr>
-          <w:ilvl w:val="2"/>
-          <w:numId w:val="1"/>
-        </w:numPr>
       </w:pPr>
       <w:r>
         <w:t xml:space="preserve">Fonctionne -&gt; ajout des données déjà </w:t>
@@ -816,15 +606,7 @@
         <w:t>démarrage</w:t>
       </w:r>
       <w:r>
-        <w:t xml:space="preserve"> de </w:t>
-      </w:r>
-      <w:proofErr w:type="spellStart"/>
-      <w:r>
-        <w:t>tomcat</w:t>
-      </w:r>
-      <w:proofErr w:type="spellEnd"/>
-      <w:r>
-        <w:t xml:space="preserve">. Ex : log4j qui n'a pas </w:t>
+        <w:t xml:space="preserve"> de tomcat. Ex : log4j qui n'a pas </w:t>
       </w:r>
       <w:r>
         <w:t>accès</w:t>
@@ -845,26 +627,10 @@
         <w:t>Améliorer</w:t>
       </w:r>
       <w:r>
-        <w:t xml:space="preserve"> l'outil de </w:t>
-      </w:r>
-      <w:proofErr w:type="spellStart"/>
-      <w:r>
-        <w:t>versionning</w:t>
-      </w:r>
-      <w:proofErr w:type="spellEnd"/>
-      <w:r>
-        <w:t xml:space="preserve"> de documents.</w:t>
-      </w:r>
-      <w:r>
-        <w:t xml:space="preserve"> 2 logiques de </w:t>
-      </w:r>
-      <w:proofErr w:type="spellStart"/>
-      <w:r>
-        <w:t>versionning</w:t>
-      </w:r>
-      <w:proofErr w:type="spellEnd"/>
-      <w:r>
-        <w:t xml:space="preserve"> proposé, </w:t>
+        <w:t xml:space="preserve"> l'outil de versionning de documents.</w:t>
+      </w:r>
+      <w:r>
+        <w:t xml:space="preserve"> 2 logiques de versionning proposé, </w:t>
       </w:r>
       <w:r>
         <w:t>à</w:t>
@@ -882,15 +648,7 @@
         </w:numPr>
       </w:pPr>
       <w:r>
-        <w:t xml:space="preserve">Logique 1 : Comparer le nouveau document (avant insertion), avec le document actif. Puis ajouter dans la base de </w:t>
-      </w:r>
-      <w:proofErr w:type="spellStart"/>
-      <w:r>
-        <w:t>versionning</w:t>
-      </w:r>
-      <w:proofErr w:type="spellEnd"/>
-      <w:r>
-        <w:t xml:space="preserve">, que les champs qui diffère entre les 2. Et </w:t>
+        <w:t xml:space="preserve">Logique 1 : Comparer le nouveau document (avant insertion), avec le document actif. Puis ajouter dans la base de versionning, que les champs qui diffère entre les 2. Et </w:t>
       </w:r>
       <w:r>
         <w:t>insérer</w:t>
@@ -914,15 +672,7 @@
         <w:t>Insérer</w:t>
       </w:r>
       <w:r>
-        <w:t xml:space="preserve"> dans la base de </w:t>
-      </w:r>
-      <w:proofErr w:type="spellStart"/>
-      <w:r>
-        <w:t>versionning</w:t>
-      </w:r>
-      <w:proofErr w:type="spellEnd"/>
-      <w:r>
-        <w:t xml:space="preserve"> le document actif au complet, puis mettre le nouveau document comme actif. Et faire tournée une routine qui va comparer les champs et supprimer ceux qui sont identiques.</w:t>
+        <w:t xml:space="preserve"> dans la base de versionning le document actif au complet, puis mettre le nouveau document comme actif. Et faire tournée une routine qui va comparer les champs et supprimer ceux qui sont identiques.</w:t>
       </w:r>
     </w:p>
     <w:p>
@@ -943,15 +693,7 @@
         <w:t>surcharge</w:t>
       </w:r>
       <w:r>
-        <w:t xml:space="preserve"> de boucle pour comparé dans la base de </w:t>
-      </w:r>
-      <w:proofErr w:type="spellStart"/>
-      <w:r>
-        <w:t>versionning</w:t>
-      </w:r>
-      <w:proofErr w:type="spellEnd"/>
-      <w:r>
-        <w:t xml:space="preserve"> ce qui a changer etc.</w:t>
+        <w:t xml:space="preserve"> de boucle pour comparé dans la base de versionning ce qui a changer etc.</w:t>
       </w:r>
     </w:p>
     <w:p>
@@ -993,15 +735,7 @@
         <w:t>réellement</w:t>
       </w:r>
       <w:r>
-        <w:t xml:space="preserve"> changer, et nous permettra d'ajouter directement dans la base de </w:t>
-      </w:r>
-      <w:proofErr w:type="spellStart"/>
-      <w:r>
-        <w:t>versionning</w:t>
-      </w:r>
-      <w:proofErr w:type="spellEnd"/>
-      <w:r>
-        <w:t xml:space="preserve"> que les champs qui ont été modifié.</w:t>
+        <w:t xml:space="preserve"> changer, et nous permettra d'ajouter directement dans la base de versionning que les champs qui ont été modifié.</w:t>
       </w:r>
     </w:p>
     <w:p>
@@ -1013,15 +747,7 @@
         </w:numPr>
       </w:pPr>
       <w:r>
-        <w:t xml:space="preserve">Test de l'api java </w:t>
-      </w:r>
-      <w:proofErr w:type="spellStart"/>
-      <w:r>
-        <w:t>Javers</w:t>
-      </w:r>
-      <w:proofErr w:type="spellEnd"/>
-      <w:r>
-        <w:t xml:space="preserve"> qui compare 2 objet et renvoie les champs qui diffèrent.</w:t>
+        <w:t>Test de l'api java Javers qui compare 2 objet et renvoie les champs qui diffèrent.</w:t>
       </w:r>
     </w:p>
     <w:p>
@@ -1033,15 +759,7 @@
         </w:numPr>
       </w:pPr>
       <w:r>
-        <w:t xml:space="preserve">Implémentation de </w:t>
-      </w:r>
-      <w:proofErr w:type="spellStart"/>
-      <w:r>
-        <w:t>Javers</w:t>
-      </w:r>
-      <w:proofErr w:type="spellEnd"/>
-      <w:r>
-        <w:t xml:space="preserve"> dans le projet</w:t>
+        <w:t>Implémentation de Javers dans le projet</w:t>
       </w:r>
     </w:p>
     <w:p>
@@ -1166,15 +884,7 @@
         <w:t xml:space="preserve">(BOA) </w:t>
       </w:r>
       <w:r>
-        <w:t xml:space="preserve">modifier l'interface </w:t>
-      </w:r>
-      <w:proofErr w:type="spellStart"/>
-      <w:r>
-        <w:t>Kibana</w:t>
-      </w:r>
-      <w:proofErr w:type="spellEnd"/>
-      <w:r>
-        <w:t xml:space="preserve">, pour ajouter des colonnes au tableau, et donc modifier la </w:t>
+        <w:t xml:space="preserve">modifier l'interface Kibana, pour ajouter des colonnes au tableau, et donc modifier la </w:t>
       </w:r>
       <w:r>
         <w:t>requête</w:t>
@@ -1210,15 +920,7 @@
         <w:t>requête</w:t>
       </w:r>
       <w:r>
-        <w:t xml:space="preserve"> sur </w:t>
-      </w:r>
-      <w:proofErr w:type="spellStart"/>
-      <w:r>
-        <w:t>elasticsearch</w:t>
-      </w:r>
-      <w:proofErr w:type="spellEnd"/>
-      <w:r>
-        <w:t xml:space="preserve"> pour ajouter les données que je veux pour les </w:t>
+        <w:t xml:space="preserve"> sur elasticsearch pour ajouter les données que je veux pour les </w:t>
       </w:r>
       <w:r>
         <w:t>mettre</w:t>
@@ -1374,158 +1076,25 @@
         </w:numPr>
       </w:pPr>
       <w:r>
-        <w:t xml:space="preserve">Pas facile, </w:t>
-      </w:r>
-      <w:proofErr w:type="spellStart"/>
-      <w:r>
-        <w:t>bcp</w:t>
-      </w:r>
-      <w:proofErr w:type="spellEnd"/>
-      <w:r>
-        <w:t xml:space="preserve"> d'erreur de promise (asynchronisme), avec les _.</w:t>
-      </w:r>
-      <w:proofErr w:type="spellStart"/>
-      <w:r>
-        <w:t>each</w:t>
-      </w:r>
-      <w:proofErr w:type="spellEnd"/>
-      <w:r>
-        <w:t xml:space="preserve">. J'ai tout repris, la logique c'est : </w:t>
-      </w:r>
-      <w:proofErr w:type="spellStart"/>
-      <w:r>
-        <w:t>kibana</w:t>
-      </w:r>
-      <w:proofErr w:type="spellEnd"/>
-      <w:r>
-        <w:t xml:space="preserve"> charge et compte les noms d'applications</w:t>
+        <w:t>Pas facile, bcp d'erreur de promise (asynchronisme), avec les _.each. J'ai tout repris, la logique c'est : kibana charge et compte les noms d'applications</w:t>
       </w:r>
       <w:r>
         <w:t xml:space="preserve"> (</w:t>
       </w:r>
       <w:r>
-        <w:t xml:space="preserve">nombre max de 10), et seulement </w:t>
-      </w:r>
-      <w:proofErr w:type="spellStart"/>
-      <w:r>
-        <w:t>apres</w:t>
-      </w:r>
-      <w:proofErr w:type="spellEnd"/>
-      <w:r>
-        <w:t xml:space="preserve"> qu'il ait fini, je </w:t>
-      </w:r>
-      <w:proofErr w:type="gramStart"/>
-      <w:r>
-        <w:t>refait</w:t>
-      </w:r>
-      <w:proofErr w:type="gramEnd"/>
-      <w:r>
-        <w:t xml:space="preserve"> une </w:t>
-      </w:r>
-      <w:proofErr w:type="spellStart"/>
-      <w:r>
-        <w:t>requete</w:t>
-      </w:r>
-      <w:proofErr w:type="spellEnd"/>
-      <w:r>
-        <w:t xml:space="preserve">, qui va chercher le nombre d'erreur et le nombre de </w:t>
-      </w:r>
-      <w:proofErr w:type="spellStart"/>
-      <w:r>
-        <w:t>succes</w:t>
-      </w:r>
-      <w:proofErr w:type="spellEnd"/>
-      <w:r>
-        <w:t xml:space="preserve"> de cette application.</w:t>
-      </w:r>
-    </w:p>
-    <w:p>
-      <w:pPr>
-        <w:pStyle w:val="Paragraphedeliste"/>
-        <w:numPr>
-          <w:ilvl w:val="0"/>
-          <w:numId w:val="1"/>
-        </w:numPr>
-      </w:pPr>
-      <w:proofErr w:type="spellStart"/>
-      <w:r>
-        <w:t>Kibana</w:t>
-      </w:r>
-      <w:proofErr w:type="spellEnd"/>
-      <w:r>
-        <w:t xml:space="preserve"> calcul une ligne supplémentaire "</w:t>
-      </w:r>
-      <w:proofErr w:type="spellStart"/>
-      <w:r>
-        <w:t>Other</w:t>
-      </w:r>
-      <w:proofErr w:type="spellEnd"/>
-      <w:r>
-        <w:t xml:space="preserve"> values", avec le nombre restant de données (</w:t>
-      </w:r>
-      <w:proofErr w:type="spellStart"/>
-      <w:r>
-        <w:t>etant</w:t>
-      </w:r>
-      <w:proofErr w:type="spellEnd"/>
-      <w:r>
-        <w:t xml:space="preserve"> donnée qu'il y en a plus de 10), cependant sur mes colonnes que j'ai ajouter, rien n'était indiqué, donc j'ai créer une nouvelle </w:t>
-      </w:r>
-      <w:proofErr w:type="spellStart"/>
-      <w:r>
-        <w:t>requete</w:t>
-      </w:r>
-      <w:proofErr w:type="spellEnd"/>
-      <w:r>
-        <w:t xml:space="preserve"> qui s'</w:t>
-      </w:r>
-      <w:proofErr w:type="spellStart"/>
-      <w:r>
-        <w:t>execute</w:t>
-      </w:r>
-      <w:proofErr w:type="spellEnd"/>
-      <w:r>
-        <w:t xml:space="preserve"> avant le traitement des données et qui me renvoie le nombre maximum d'erreur et de </w:t>
-      </w:r>
-      <w:proofErr w:type="spellStart"/>
-      <w:r>
-        <w:t>success</w:t>
-      </w:r>
-      <w:proofErr w:type="spellEnd"/>
-      <w:r>
-        <w:t xml:space="preserve">, et puis au moment du traitement des données, des qu'il insert un nombre d'erreur (ou de </w:t>
-      </w:r>
-      <w:proofErr w:type="spellStart"/>
-      <w:r>
-        <w:t>succes</w:t>
-      </w:r>
-      <w:proofErr w:type="spellEnd"/>
-      <w:r>
-        <w:t xml:space="preserve">), il </w:t>
-      </w:r>
-      <w:proofErr w:type="spellStart"/>
-      <w:r>
-        <w:t>increment</w:t>
-      </w:r>
-      <w:proofErr w:type="spellEnd"/>
-      <w:r>
-        <w:t xml:space="preserve"> une variable de cette somme, pour qu'a la fin du traitement on ai le total d'erreur que l'on a afficher (et de </w:t>
-      </w:r>
-      <w:proofErr w:type="spellStart"/>
-      <w:r>
-        <w:t>succes</w:t>
-      </w:r>
-      <w:proofErr w:type="spellEnd"/>
-      <w:r>
-        <w:t>), et ensuite j'insert a coté de "</w:t>
-      </w:r>
-      <w:proofErr w:type="spellStart"/>
-      <w:r>
-        <w:t>Other</w:t>
-      </w:r>
-      <w:proofErr w:type="spellEnd"/>
-      <w:r>
-        <w:t xml:space="preserve"> values" le nombre total d'erreur – la somme trouvé pour avoir le restant.</w:t>
+        <w:t>nombre max de 10), et seulement apres qu'il ait fini, je refait une requete, qui va chercher le nombre d'erreur et le nombre de succes de cette application.</w:t>
+      </w:r>
+    </w:p>
+    <w:p>
+      <w:pPr>
+        <w:pStyle w:val="Paragraphedeliste"/>
+        <w:numPr>
+          <w:ilvl w:val="0"/>
+          <w:numId w:val="1"/>
+        </w:numPr>
+      </w:pPr>
+      <w:r>
+        <w:t>Kibana calcul une ligne supplémentaire "Other values", avec le nombre restant de données (etant donnée qu'il y en a plus de 10), cependant sur mes colonnes que j'ai ajouter, rien n'était indiqué, donc j'ai créer une nouvelle requete qui s'execute avant le traitement des données et qui me renvoie le nombre maximum d'erreur et de success, et puis au moment du traitement des données, des qu'il insert un nombre d'erreur (ou de succes), il increment une variable de cette somme, pour qu'a la fin du traitement on ai le total d'erreur que l'on a afficher (et de succes), et ensuite j'insert a coté de "Other values" le nombre total d'erreur – la somme trouvé pour avoir le restant.</w:t>
       </w:r>
     </w:p>
     <w:p>
@@ -1561,53 +1130,8 @@
           <w:numId w:val="1"/>
         </w:numPr>
       </w:pPr>
-      <w:proofErr w:type="spellStart"/>
-      <w:r>
-        <w:t>Idee</w:t>
-      </w:r>
-      <w:proofErr w:type="spellEnd"/>
-      <w:r>
-        <w:t xml:space="preserve"> : créer un style (ex : </w:t>
-      </w:r>
-      <w:proofErr w:type="spellStart"/>
-      <w:r>
-        <w:t>tablefixe</w:t>
-      </w:r>
-      <w:proofErr w:type="spellEnd"/>
-      <w:r>
-        <w:t xml:space="preserve">), avec une </w:t>
-      </w:r>
-      <w:proofErr w:type="spellStart"/>
-      <w:r>
-        <w:t>requete</w:t>
-      </w:r>
-      <w:proofErr w:type="spellEnd"/>
-      <w:r>
-        <w:t xml:space="preserve"> spécifique a </w:t>
-      </w:r>
-      <w:proofErr w:type="spellStart"/>
-      <w:r>
-        <w:t>integrer</w:t>
-      </w:r>
-      <w:proofErr w:type="spellEnd"/>
-      <w:r>
-        <w:t xml:space="preserve"> dans le code (voir panel/</w:t>
-      </w:r>
-      <w:proofErr w:type="spellStart"/>
-      <w:r>
-        <w:t>terms</w:t>
-      </w:r>
-      <w:proofErr w:type="spellEnd"/>
-      <w:r>
-        <w:t xml:space="preserve">/module.js et modifier module.html pour faire un tableau spécifique avec </w:t>
-      </w:r>
-      <w:proofErr w:type="gramStart"/>
-      <w:r>
-        <w:t>les bouton</w:t>
-      </w:r>
-      <w:proofErr w:type="gramEnd"/>
-      <w:r>
-        <w:t xml:space="preserve"> etc. Cool </w:t>
+      <w:r>
+        <w:t xml:space="preserve">Idee : créer un style (ex : tablefixe), avec une requete spécifique a integrer dans le code (voir panel/terms/module.js et modifier module.html pour faire un tableau spécifique avec les bouton etc. Cool </w:t>
       </w:r>
       <w:r>
         <w:sym w:font="Wingdings" w:char="F04A"/>
@@ -1657,150 +1181,82 @@
         </w:numPr>
       </w:pPr>
       <w:r>
-        <w:t>Je dois créer un "</w:t>
-      </w:r>
-      <w:proofErr w:type="spellStart"/>
-      <w:r>
-        <w:t>widget</w:t>
-      </w:r>
-      <w:proofErr w:type="spellEnd"/>
-      <w:r>
-        <w:t xml:space="preserve">" sur </w:t>
-      </w:r>
-      <w:proofErr w:type="spellStart"/>
-      <w:r>
-        <w:t>kibana</w:t>
-      </w:r>
-      <w:proofErr w:type="spellEnd"/>
-      <w:r>
-        <w:t>, qui permet d</w:t>
-      </w:r>
-      <w:r>
-        <w:t xml:space="preserve">'ajouter des filtres précis sur </w:t>
-      </w:r>
-      <w:proofErr w:type="spellStart"/>
-      <w:r>
-        <w:t>kibana</w:t>
-      </w:r>
-      <w:proofErr w:type="spellEnd"/>
-      <w:r>
-        <w:t xml:space="preserve"> 3.</w:t>
-      </w:r>
-    </w:p>
-    <w:p>
-      <w:pPr>
-        <w:pStyle w:val="Paragraphedeliste"/>
-        <w:numPr>
-          <w:ilvl w:val="0"/>
-          <w:numId w:val="1"/>
-        </w:numPr>
-      </w:pPr>
-      <w:r>
-        <w:t xml:space="preserve">Ajout d'un module, pour l'instant le </w:t>
-      </w:r>
-      <w:proofErr w:type="spellStart"/>
-      <w:r>
-        <w:t>meme</w:t>
-      </w:r>
-      <w:proofErr w:type="spellEnd"/>
-      <w:r>
-        <w:t xml:space="preserve"> que celui qui </w:t>
-      </w:r>
-      <w:proofErr w:type="spellStart"/>
-      <w:r>
-        <w:t>gere</w:t>
-      </w:r>
-      <w:proofErr w:type="spellEnd"/>
-      <w:r>
-        <w:t xml:space="preserve"> les filtres, pour analyser les fonctions d'ajout, pour ensuite </w:t>
-      </w:r>
-      <w:proofErr w:type="spellStart"/>
-      <w:r>
-        <w:t>reutiliser</w:t>
-      </w:r>
-      <w:proofErr w:type="spellEnd"/>
-      <w:r>
-        <w:t xml:space="preserve"> certaines fonctions, ou les modifier un peu pour les adapter.</w:t>
-      </w:r>
-    </w:p>
-    <w:p>
-      <w:pPr>
-        <w:pStyle w:val="Paragraphedeliste"/>
-        <w:numPr>
-          <w:ilvl w:val="0"/>
-          <w:numId w:val="1"/>
-        </w:numPr>
-      </w:pPr>
-      <w:r>
-        <w:t xml:space="preserve">Fais. Pour le moment, on a 4 champs (appli source, appli cible, </w:t>
-      </w:r>
-      <w:proofErr w:type="spellStart"/>
-      <w:r>
-        <w:t>mediation</w:t>
-      </w:r>
-      <w:proofErr w:type="spellEnd"/>
-      <w:r>
-        <w:t xml:space="preserve"> et domaine), on </w:t>
-      </w:r>
-      <w:proofErr w:type="spellStart"/>
-      <w:r>
-        <w:t>genere</w:t>
-      </w:r>
-      <w:proofErr w:type="spellEnd"/>
-      <w:r>
-        <w:t xml:space="preserve"> la liste brute de toute les appli, </w:t>
-      </w:r>
-      <w:proofErr w:type="spellStart"/>
-      <w:r>
-        <w:t>etc</w:t>
-      </w:r>
-      <w:proofErr w:type="spellEnd"/>
-      <w:r>
-        <w:t xml:space="preserve">… puis l'utilisateur </w:t>
-      </w:r>
-      <w:proofErr w:type="spellStart"/>
-      <w:r>
-        <w:t>chiosir</w:t>
-      </w:r>
-      <w:proofErr w:type="spellEnd"/>
-      <w:r>
-        <w:t xml:space="preserve"> </w:t>
-      </w:r>
-      <w:proofErr w:type="spellStart"/>
-      <w:r>
-        <w:t>parmis</w:t>
-      </w:r>
-      <w:proofErr w:type="spellEnd"/>
-      <w:r>
-        <w:t xml:space="preserve"> la liste pour ajouter au filtres de </w:t>
-      </w:r>
-      <w:proofErr w:type="spellStart"/>
-      <w:r>
-        <w:t>kibana</w:t>
-      </w:r>
-      <w:proofErr w:type="spellEnd"/>
-      <w:r>
-        <w:t>.</w:t>
-      </w:r>
-    </w:p>
-    <w:p>
-      <w:pPr>
-        <w:pStyle w:val="Paragraphedeliste"/>
-        <w:numPr>
-          <w:ilvl w:val="0"/>
-          <w:numId w:val="1"/>
-        </w:numPr>
-      </w:pPr>
-      <w:r>
-        <w:t xml:space="preserve">Rendre </w:t>
-      </w:r>
-      <w:proofErr w:type="spellStart"/>
-      <w:r>
-        <w:t>generique</w:t>
-      </w:r>
-      <w:proofErr w:type="spellEnd"/>
-      <w:r>
-        <w:t xml:space="preserve">, quelques soit le filtre. </w:t>
+        <w:t>Je dois créer un "widget" sur kibana, qui permet d</w:t>
+      </w:r>
+      <w:r>
+        <w:t>'ajouter des filtres précis sur kibana 3.</w:t>
+      </w:r>
+    </w:p>
+    <w:p>
+      <w:pPr>
+        <w:pStyle w:val="Paragraphedeliste"/>
+        <w:numPr>
+          <w:ilvl w:val="0"/>
+          <w:numId w:val="1"/>
+        </w:numPr>
+      </w:pPr>
+      <w:r>
+        <w:t>Ajout d'un module, pour l'instant le meme que celui qui gere les filtres, pour analyser les fonctions d'ajout, pour ensuite reutiliser certaines fonctions, ou les modifier un peu pour les adapter.</w:t>
+      </w:r>
+    </w:p>
+    <w:p>
+      <w:pPr>
+        <w:pStyle w:val="Paragraphedeliste"/>
+        <w:numPr>
+          <w:ilvl w:val="0"/>
+          <w:numId w:val="1"/>
+        </w:numPr>
+      </w:pPr>
+      <w:r>
+        <w:t>Fais. Pour le moment, on a 4 champs (appli source, appli cible, mediation et domaine), on genere la liste brute de toute les appli, etc… puis l'utilisateur chiosir parmis la liste pour ajouter au filtres de kibana.</w:t>
+      </w:r>
+    </w:p>
+    <w:p>
+      <w:pPr>
+        <w:pStyle w:val="Paragraphedeliste"/>
+        <w:numPr>
+          <w:ilvl w:val="0"/>
+          <w:numId w:val="1"/>
+        </w:numPr>
+      </w:pPr>
+      <w:r>
+        <w:t xml:space="preserve">Rendre generique, quelques soit le filtre. </w:t>
+      </w:r>
+    </w:p>
+    <w:p>
+      <w:pPr>
+        <w:pStyle w:val="Paragraphedeliste"/>
+        <w:numPr>
+          <w:ilvl w:val="0"/>
+          <w:numId w:val="1"/>
+        </w:numPr>
+      </w:pPr>
+      <w:r>
+        <w:t>OK</w:t>
+      </w:r>
+    </w:p>
+    <w:p>
+      <w:pPr>
+        <w:pStyle w:val="Paragraphedeliste"/>
+        <w:numPr>
+          <w:ilvl w:val="0"/>
+          <w:numId w:val="1"/>
+        </w:numPr>
+      </w:pPr>
+      <w:r>
+        <w:t xml:space="preserve">Mtn, je dois ajouter une ligne de constante sur un histogramme. </w:t>
+      </w:r>
+    </w:p>
+    <w:p>
+      <w:pPr>
+        <w:pStyle w:val="Paragraphedeliste"/>
+        <w:numPr>
+          <w:ilvl w:val="0"/>
+          <w:numId w:val="1"/>
+        </w:numPr>
+      </w:pPr>
+      <w:r>
+        <w:t>Je cherche comment ajouter une barre sur l'histogramme, sans aucun critere ni rien. Voir si c'est faisable déjà !</w:t>
       </w:r>
     </w:p>
     <w:sectPr>

</xml_diff>

<commit_message>
update semaine 5 v5.4
</commit_message>
<xml_diff>
--- a/aide_rapport_alternance_1.docx
+++ b/aide_rapport_alternance_1.docx
@@ -1257,6 +1257,18 @@
       </w:pPr>
       <w:r>
         <w:t>Je cherche comment ajouter une barre sur l'histogramme, sans aucun critere ni rien. Voir si c'est faisable déjà !</w:t>
+      </w:r>
+    </w:p>
+    <w:p>
+      <w:pPr>
+        <w:pStyle w:val="Paragraphedeliste"/>
+        <w:numPr>
+          <w:ilvl w:val="0"/>
+          <w:numId w:val="1"/>
+        </w:numPr>
+      </w:pPr>
+      <w:r>
+        <w:t>Apparemment c'est chaud patate…</w:t>
       </w:r>
     </w:p>
     <w:sectPr>

</xml_diff>

<commit_message>
update semaine 5 v5.5
</commit_message>
<xml_diff>
--- a/aide_rapport_alternance_1.docx
+++ b/aide_rapport_alternance_1.docx
@@ -1257,6 +1257,57 @@
       </w:pPr>
       <w:r>
         <w:t>Je cherche comment ajouter une barre sur l'histogramme, sans aucun critere ni rien. Voir si c'est faisable déjà !</w:t>
+      </w:r>
+    </w:p>
+    <w:p>
+      <w:pPr>
+        <w:pStyle w:val="Paragraphedeliste"/>
+        <w:numPr>
+          <w:ilvl w:val="0"/>
+          <w:numId w:val="1"/>
+        </w:numPr>
+      </w:pPr>
+      <w:r>
+        <w:t xml:space="preserve">Idee: </w:t>
+      </w:r>
+    </w:p>
+    <w:p>
+      <w:pPr>
+        <w:pStyle w:val="Paragraphedeliste"/>
+        <w:numPr>
+          <w:ilvl w:val="1"/>
+          <w:numId w:val="1"/>
+        </w:numPr>
+      </w:pPr>
+      <w:r>
+        <w:t>Parametrer le graphe pour ajouter une autre valeur (avoir 2 courbes) pb: pour le moment la variable SLA qui est fixe pour chaque données, ne e trouve pas dans les donée, dans elasticssearch, donc peu pas test.</w:t>
+      </w:r>
+    </w:p>
+    <w:p>
+      <w:pPr>
+        <w:pStyle w:val="Paragraphedeliste"/>
+        <w:numPr>
+          <w:ilvl w:val="1"/>
+          <w:numId w:val="1"/>
+        </w:numPr>
+      </w:pPr>
+      <w:r>
+        <w:t>Integrer en dur la valeur du SLA, apres que Kibana est fait sa requete sur elasticsearch, pb: je sais pas comment ajouter un point avec cette valeur sur le graphe.</w:t>
+      </w:r>
+    </w:p>
+    <w:p>
+      <w:pPr>
+        <w:pStyle w:val="Paragraphedeliste"/>
+        <w:numPr>
+          <w:ilvl w:val="1"/>
+          <w:numId w:val="1"/>
+        </w:numPr>
+      </w:pPr>
+      <w:r>
+        <w:t xml:space="preserve">Monter l'axe des X, pour que en gros les valeurs positive soit superieur au SLA, et les valeurs negatives soit inférieir au SLA. </w:t>
+      </w:r>
+      <w:r>
+        <w:t>J'ai reussi a monter l'axe X, en indiquant que la valeur minimum est de -3 (par exemple), je pense qu'il faut ensuite enlever la valeur du SLA a toute les données.</w:t>
       </w:r>
     </w:p>
     <w:p>

</xml_diff>

<commit_message>
update semaine 5 v5.6
</commit_message>
<xml_diff>
--- a/aide_rapport_alternance_1.docx
+++ b/aide_rapport_alternance_1.docx
@@ -51,7 +51,15 @@
         </w:numPr>
       </w:pPr>
       <w:r>
-        <w:t>Correction des dates, et du typeahead (ouverture, et non fermeture des choix)</w:t>
+        <w:t xml:space="preserve">Correction des dates, et du </w:t>
+      </w:r>
+      <w:proofErr w:type="spellStart"/>
+      <w:r>
+        <w:t>typeahead</w:t>
+      </w:r>
+      <w:proofErr w:type="spellEnd"/>
+      <w:r>
+        <w:t xml:space="preserve"> (ouverture, et non fermeture des choix)</w:t>
       </w:r>
     </w:p>
     <w:p>
@@ -121,19 +129,40 @@
         </w:numPr>
       </w:pPr>
       <w:r>
-        <w:t>Changement des noms Utils -&gt; Util</w:t>
-      </w:r>
-    </w:p>
-    <w:p>
-      <w:pPr>
-        <w:pStyle w:val="Paragraphedeliste"/>
-        <w:numPr>
-          <w:ilvl w:val="0"/>
-          <w:numId w:val="1"/>
-        </w:numPr>
-      </w:pPr>
-      <w:r>
-        <w:t>OF-core : jeux de tests pour mon appli, envoie de message dans la queue</w:t>
+        <w:t xml:space="preserve">Changement des noms </w:t>
+      </w:r>
+      <w:proofErr w:type="spellStart"/>
+      <w:r>
+        <w:t>Utils</w:t>
+      </w:r>
+      <w:proofErr w:type="spellEnd"/>
+      <w:r>
+        <w:t xml:space="preserve"> -&gt; </w:t>
+      </w:r>
+      <w:proofErr w:type="spellStart"/>
+      <w:r>
+        <w:t>Util</w:t>
+      </w:r>
+      <w:proofErr w:type="spellEnd"/>
+    </w:p>
+    <w:p>
+      <w:pPr>
+        <w:pStyle w:val="Paragraphedeliste"/>
+        <w:numPr>
+          <w:ilvl w:val="0"/>
+          <w:numId w:val="1"/>
+        </w:numPr>
+      </w:pPr>
+      <w:r>
+        <w:t>OF-</w:t>
+      </w:r>
+      <w:proofErr w:type="spellStart"/>
+      <w:r>
+        <w:t>core</w:t>
+      </w:r>
+      <w:proofErr w:type="spellEnd"/>
+      <w:r>
+        <w:t xml:space="preserve"> : jeux de tests pour mon appli, envoie de message dans la queue</w:t>
       </w:r>
     </w:p>
     <w:p>
@@ -220,7 +249,15 @@
         <w:t xml:space="preserve"> : </w:t>
       </w:r>
       <w:r>
-        <w:t xml:space="preserve">change gridApi, pour spécifier l'action </w:t>
+        <w:t xml:space="preserve">change </w:t>
+      </w:r>
+      <w:proofErr w:type="spellStart"/>
+      <w:r>
+        <w:t>gridApi</w:t>
+      </w:r>
+      <w:proofErr w:type="spellEnd"/>
+      <w:r>
+        <w:t xml:space="preserve">, pour spécifier l'action </w:t>
       </w:r>
       <w:r>
         <w:t>à</w:t>
@@ -271,8 +308,13 @@
         <w:t>après</w:t>
       </w:r>
       <w:r>
-        <w:t xml:space="preserve"> la collecte des messages, pour l'envoie dans ElasticSearch</w:t>
-      </w:r>
+        <w:t xml:space="preserve"> la collecte des messages, pour l'envoie dans </w:t>
+      </w:r>
+      <w:proofErr w:type="spellStart"/>
+      <w:r>
+        <w:t>ElasticSearch</w:t>
+      </w:r>
+      <w:proofErr w:type="spellEnd"/>
     </w:p>
     <w:p>
       <w:pPr>
@@ -298,13 +340,23 @@
         <w:t>problème</w:t>
       </w:r>
       <w:r>
-        <w:t>: le ng</w:t>
-      </w:r>
+        <w:t xml:space="preserve">: le </w:t>
+      </w:r>
+      <w:proofErr w:type="spellStart"/>
+      <w:r>
+        <w:t>ng</w:t>
+      </w:r>
+      <w:proofErr w:type="spellEnd"/>
       <w:r>
         <w:t>-</w:t>
       </w:r>
-      <w:r>
-        <w:t xml:space="preserve">grid ne rafraichi pas les directives de </w:t>
+      <w:proofErr w:type="spellStart"/>
+      <w:r>
+        <w:t>grid</w:t>
+      </w:r>
+      <w:proofErr w:type="spellEnd"/>
+      <w:r>
+        <w:t xml:space="preserve"> ne rafraichi pas les directives de </w:t>
       </w:r>
       <w:r>
         <w:t>statuts</w:t>
@@ -316,13 +368,29 @@
         <w:t>Résolution</w:t>
       </w:r>
       <w:r>
-        <w:t xml:space="preserve"> : watcher sur la cellule de la colonne, et si elle change, on met a jour l'</w:t>
+        <w:t xml:space="preserve"> : </w:t>
+      </w:r>
+      <w:proofErr w:type="spellStart"/>
+      <w:r>
+        <w:t>watcher</w:t>
+      </w:r>
+      <w:proofErr w:type="spellEnd"/>
+      <w:r>
+        <w:t xml:space="preserve"> sur la cellule de la colonne, et si elle change, on met a jour l'</w:t>
       </w:r>
       <w:r>
         <w:t>icone</w:t>
       </w:r>
       <w:r>
-        <w:t>, la couleur et le tooltip.</w:t>
+        <w:t xml:space="preserve">, la couleur et le </w:t>
+      </w:r>
+      <w:proofErr w:type="spellStart"/>
+      <w:r>
+        <w:t>tooltip</w:t>
+      </w:r>
+      <w:proofErr w:type="spellEnd"/>
+      <w:r>
+        <w:t>.</w:t>
       </w:r>
     </w:p>
     <w:p>
@@ -346,10 +414,42 @@
         </w:numPr>
       </w:pPr>
       <w:r>
-        <w:t>Début d'association d'of-core et of-</w:t>
-      </w:r>
-      <w:r>
-        <w:t>front. Je dois lancer elasticsearch et of core (collecte) depuis of front, des le lancement du serveur tomcat.</w:t>
+        <w:t>Début d'association d'of-</w:t>
+      </w:r>
+      <w:proofErr w:type="spellStart"/>
+      <w:r>
+        <w:t>core</w:t>
+      </w:r>
+      <w:proofErr w:type="spellEnd"/>
+      <w:r>
+        <w:t xml:space="preserve"> et of-</w:t>
+      </w:r>
+      <w:r>
+        <w:t xml:space="preserve">front. Je dois lancer </w:t>
+      </w:r>
+      <w:proofErr w:type="spellStart"/>
+      <w:r>
+        <w:t>elasticsearch</w:t>
+      </w:r>
+      <w:proofErr w:type="spellEnd"/>
+      <w:r>
+        <w:t xml:space="preserve"> et of </w:t>
+      </w:r>
+      <w:proofErr w:type="spellStart"/>
+      <w:r>
+        <w:t>core</w:t>
+      </w:r>
+      <w:proofErr w:type="spellEnd"/>
+      <w:r>
+        <w:t xml:space="preserve"> (collecte) depuis of front, des le lancement du serveur </w:t>
+      </w:r>
+      <w:proofErr w:type="spellStart"/>
+      <w:r>
+        <w:t>tomcat</w:t>
+      </w:r>
+      <w:proofErr w:type="spellEnd"/>
+      <w:r>
+        <w:t>.</w:t>
       </w:r>
     </w:p>
     <w:p>
@@ -399,25 +499,57 @@
         <w:t>leurs dépendances</w:t>
       </w:r>
       <w:r>
-        <w:t xml:space="preserve"> maven. Test pour voir si tout fonctionne bien. OK.</w:t>
-      </w:r>
-    </w:p>
-    <w:p>
-      <w:pPr>
-        <w:pStyle w:val="Paragraphedeliste"/>
-        <w:numPr>
-          <w:ilvl w:val="0"/>
-          <w:numId w:val="1"/>
-        </w:numPr>
-      </w:pPr>
-      <w:r>
-        <w:t xml:space="preserve">Lancement d'Elasticsearch au </w:t>
+        <w:t xml:space="preserve"> </w:t>
+      </w:r>
+      <w:proofErr w:type="spellStart"/>
+      <w:r>
+        <w:t>maven</w:t>
+      </w:r>
+      <w:proofErr w:type="spellEnd"/>
+      <w:r>
+        <w:t>. Test pour voir si tout fonctionne bien. OK.</w:t>
+      </w:r>
+    </w:p>
+    <w:p>
+      <w:pPr>
+        <w:pStyle w:val="Paragraphedeliste"/>
+        <w:numPr>
+          <w:ilvl w:val="0"/>
+          <w:numId w:val="1"/>
+        </w:numPr>
+      </w:pPr>
+      <w:r>
+        <w:t>Lancement d'</w:t>
+      </w:r>
+      <w:proofErr w:type="spellStart"/>
+      <w:r>
+        <w:t>Elasticsearch</w:t>
+      </w:r>
+      <w:proofErr w:type="spellEnd"/>
+      <w:r>
+        <w:t xml:space="preserve"> au </w:t>
       </w:r>
       <w:r>
         <w:t>démarrage</w:t>
       </w:r>
       <w:r>
-        <w:t xml:space="preserve"> de tomcat. Un elasticsearch embarqué.  Ajout d'un plugin java, et modification pour qu'il s'adapte a nos besoins…</w:t>
+        <w:t xml:space="preserve"> de </w:t>
+      </w:r>
+      <w:proofErr w:type="spellStart"/>
+      <w:r>
+        <w:t>tomcat</w:t>
+      </w:r>
+      <w:proofErr w:type="spellEnd"/>
+      <w:r>
+        <w:t xml:space="preserve">. Un </w:t>
+      </w:r>
+      <w:proofErr w:type="spellStart"/>
+      <w:r>
+        <w:t>elasticsearch</w:t>
+      </w:r>
+      <w:proofErr w:type="spellEnd"/>
+      <w:r>
+        <w:t xml:space="preserve"> embarqué.  Ajout d'un plugin java, et modification pour qu'il s'adapte a nos besoins…</w:t>
       </w:r>
       <w:r>
         <w:t>.. OK</w:t>
@@ -456,7 +588,31 @@
         <w:t>lution</w:t>
       </w:r>
       <w:r>
-        <w:t xml:space="preserve">: Enfaite il se trouve sur l'"url-pattern" de la servlet que le lance, je devais ajouter à "/elasticsearch", "/*" a la fin, pour pouvoir explorer elasticsearch, et pouvoir faire des </w:t>
+        <w:t xml:space="preserve">: Enfaite il se trouve sur l'"url-pattern" de la </w:t>
+      </w:r>
+      <w:proofErr w:type="spellStart"/>
+      <w:r>
+        <w:t>servlet</w:t>
+      </w:r>
+      <w:proofErr w:type="spellEnd"/>
+      <w:r>
+        <w:t xml:space="preserve"> que le lance, je devais ajouter à "/</w:t>
+      </w:r>
+      <w:proofErr w:type="spellStart"/>
+      <w:r>
+        <w:t>elasticsearch</w:t>
+      </w:r>
+      <w:proofErr w:type="spellEnd"/>
+      <w:r>
+        <w:t xml:space="preserve">", "/*" a la fin, pour pouvoir explorer </w:t>
+      </w:r>
+      <w:proofErr w:type="spellStart"/>
+      <w:r>
+        <w:t>elasticsearch</w:t>
+      </w:r>
+      <w:proofErr w:type="spellEnd"/>
+      <w:r>
+        <w:t xml:space="preserve">, et pouvoir faire des </w:t>
       </w:r>
       <w:r>
         <w:t>requête</w:t>
@@ -483,7 +639,15 @@
         <w:t>accès</w:t>
       </w:r>
       <w:r>
-        <w:t xml:space="preserve"> interdit, via CrsfFilters, pour les </w:t>
+        <w:t xml:space="preserve"> interdit, via </w:t>
+      </w:r>
+      <w:proofErr w:type="spellStart"/>
+      <w:r>
+        <w:t>CrsfFilters</w:t>
+      </w:r>
+      <w:proofErr w:type="spellEnd"/>
+      <w:r>
+        <w:t xml:space="preserve">, pour les </w:t>
       </w:r>
       <w:r>
         <w:t>requêtes</w:t>
@@ -521,9 +685,11 @@
       <w:r>
         <w:t xml:space="preserve"> du </w:t>
       </w:r>
+      <w:proofErr w:type="spellStart"/>
       <w:r>
         <w:t>CrsfFilters</w:t>
       </w:r>
+      <w:proofErr w:type="spellEnd"/>
       <w:r>
         <w:t xml:space="preserve"> perso pour qu'il accepte les </w:t>
       </w:r>
@@ -537,31 +703,75 @@
         <w:rPr>
           <w:lang w:val="en-US"/>
         </w:rPr>
-        <w:t xml:space="preserve">Definition du csrf filter </w:t>
-      </w:r>
+        <w:t xml:space="preserve">Definition du </w:t>
+      </w:r>
+      <w:proofErr w:type="spellStart"/>
       <w:r>
         <w:rPr>
           <w:lang w:val="en-US"/>
         </w:rPr>
+        <w:t>csrf</w:t>
+      </w:r>
+      <w:proofErr w:type="spellEnd"/>
+      <w:r>
+        <w:rPr>
+          <w:lang w:val="en-US"/>
+        </w:rPr>
+        <w:t xml:space="preserve"> filter </w:t>
+      </w:r>
+      <w:proofErr w:type="spellStart"/>
+      <w:r>
+        <w:rPr>
+          <w:lang w:val="en-US"/>
+        </w:rPr>
         <w:t>dans</w:t>
       </w:r>
+      <w:proofErr w:type="spellEnd"/>
       <w:r>
         <w:rPr>
           <w:lang w:val="en-US"/>
         </w:rPr>
-        <w:t xml:space="preserve"> spring security avec &lt;security:csrf request-matcher</w:t>
-      </w:r>
+        <w:t xml:space="preserve"> spring security avec &lt;</w:t>
+      </w:r>
+      <w:proofErr w:type="spellStart"/>
       <w:r>
         <w:rPr>
           <w:lang w:val="en-US"/>
         </w:rPr>
+        <w:t>security:csrf</w:t>
+      </w:r>
+      <w:proofErr w:type="spellEnd"/>
+      <w:r>
+        <w:rPr>
+          <w:lang w:val="en-US"/>
+        </w:rPr>
+        <w:t xml:space="preserve"> request-matcher</w:t>
+      </w:r>
+      <w:r>
+        <w:rPr>
+          <w:lang w:val="en-US"/>
+        </w:rPr>
         <w:t>-ref</w:t>
       </w:r>
       <w:r>
         <w:rPr>
           <w:lang w:val="en-US"/>
         </w:rPr>
-        <w:t>="maclass"/&gt;</w:t>
+        <w:t>="</w:t>
+      </w:r>
+      <w:proofErr w:type="spellStart"/>
+      <w:r>
+        <w:rPr>
+          <w:lang w:val="en-US"/>
+        </w:rPr>
+        <w:t>maclass</w:t>
+      </w:r>
+      <w:proofErr w:type="spellEnd"/>
+      <w:r>
+        <w:rPr>
+          <w:lang w:val="en-US"/>
+        </w:rPr>
+        <w:t>"/&gt;</w:t>
       </w:r>
     </w:p>
     <w:p>
@@ -606,7 +816,15 @@
         <w:t>démarrage</w:t>
       </w:r>
       <w:r>
-        <w:t xml:space="preserve"> de tomcat. Ex : log4j qui n'a pas </w:t>
+        <w:t xml:space="preserve"> de </w:t>
+      </w:r>
+      <w:proofErr w:type="spellStart"/>
+      <w:r>
+        <w:t>tomcat</w:t>
+      </w:r>
+      <w:proofErr w:type="spellEnd"/>
+      <w:r>
+        <w:t xml:space="preserve">. Ex : log4j qui n'a pas </w:t>
       </w:r>
       <w:r>
         <w:t>accès</w:t>
@@ -627,10 +845,26 @@
         <w:t>Améliorer</w:t>
       </w:r>
       <w:r>
-        <w:t xml:space="preserve"> l'outil de versionning de documents.</w:t>
-      </w:r>
-      <w:r>
-        <w:t xml:space="preserve"> 2 logiques de versionning proposé, </w:t>
+        <w:t xml:space="preserve"> l'outil de </w:t>
+      </w:r>
+      <w:proofErr w:type="spellStart"/>
+      <w:r>
+        <w:t>versionning</w:t>
+      </w:r>
+      <w:proofErr w:type="spellEnd"/>
+      <w:r>
+        <w:t xml:space="preserve"> de documents.</w:t>
+      </w:r>
+      <w:r>
+        <w:t xml:space="preserve"> 2 logiques de </w:t>
+      </w:r>
+      <w:proofErr w:type="spellStart"/>
+      <w:r>
+        <w:t>versionning</w:t>
+      </w:r>
+      <w:proofErr w:type="spellEnd"/>
+      <w:r>
+        <w:t xml:space="preserve"> proposé, </w:t>
       </w:r>
       <w:r>
         <w:t>à</w:t>
@@ -648,7 +882,15 @@
         </w:numPr>
       </w:pPr>
       <w:r>
-        <w:t xml:space="preserve">Logique 1 : Comparer le nouveau document (avant insertion), avec le document actif. Puis ajouter dans la base de versionning, que les champs qui diffère entre les 2. Et </w:t>
+        <w:t xml:space="preserve">Logique 1 : Comparer le nouveau document (avant insertion), avec le document actif. Puis ajouter dans la base de </w:t>
+      </w:r>
+      <w:proofErr w:type="spellStart"/>
+      <w:r>
+        <w:t>versionning</w:t>
+      </w:r>
+      <w:proofErr w:type="spellEnd"/>
+      <w:r>
+        <w:t xml:space="preserve">, que les champs qui diffère entre les 2. Et </w:t>
       </w:r>
       <w:r>
         <w:t>insérer</w:t>
@@ -672,7 +914,15 @@
         <w:t>Insérer</w:t>
       </w:r>
       <w:r>
-        <w:t xml:space="preserve"> dans la base de versionning le document actif au complet, puis mettre le nouveau document comme actif. Et faire tournée une routine qui va comparer les champs et supprimer ceux qui sont identiques.</w:t>
+        <w:t xml:space="preserve"> dans la base de </w:t>
+      </w:r>
+      <w:proofErr w:type="spellStart"/>
+      <w:r>
+        <w:t>versionning</w:t>
+      </w:r>
+      <w:proofErr w:type="spellEnd"/>
+      <w:r>
+        <w:t xml:space="preserve"> le document actif au complet, puis mettre le nouveau document comme actif. Et faire tournée une routine qui va comparer les champs et supprimer ceux qui sont identiques.</w:t>
       </w:r>
     </w:p>
     <w:p>
@@ -693,7 +943,15 @@
         <w:t>surcharge</w:t>
       </w:r>
       <w:r>
-        <w:t xml:space="preserve"> de boucle pour comparé dans la base de versionning ce qui a changer etc.</w:t>
+        <w:t xml:space="preserve"> de boucle pour comparé dans la base de </w:t>
+      </w:r>
+      <w:proofErr w:type="spellStart"/>
+      <w:r>
+        <w:t>versionning</w:t>
+      </w:r>
+      <w:proofErr w:type="spellEnd"/>
+      <w:r>
+        <w:t xml:space="preserve"> ce qui a changer etc.</w:t>
       </w:r>
     </w:p>
     <w:p>
@@ -735,7 +993,15 @@
         <w:t>réellement</w:t>
       </w:r>
       <w:r>
-        <w:t xml:space="preserve"> changer, et nous permettra d'ajouter directement dans la base de versionning que les champs qui ont été modifié.</w:t>
+        <w:t xml:space="preserve"> changer, et nous permettra d'ajouter directement dans la base de </w:t>
+      </w:r>
+      <w:proofErr w:type="spellStart"/>
+      <w:r>
+        <w:t>versionning</w:t>
+      </w:r>
+      <w:proofErr w:type="spellEnd"/>
+      <w:r>
+        <w:t xml:space="preserve"> que les champs qui ont été modifié.</w:t>
       </w:r>
     </w:p>
     <w:p>
@@ -747,7 +1013,15 @@
         </w:numPr>
       </w:pPr>
       <w:r>
-        <w:t>Test de l'api java Javers qui compare 2 objet et renvoie les champs qui diffèrent.</w:t>
+        <w:t xml:space="preserve">Test de l'api java </w:t>
+      </w:r>
+      <w:proofErr w:type="spellStart"/>
+      <w:r>
+        <w:t>Javers</w:t>
+      </w:r>
+      <w:proofErr w:type="spellEnd"/>
+      <w:r>
+        <w:t xml:space="preserve"> qui compare 2 objet et renvoie les champs qui diffèrent.</w:t>
       </w:r>
     </w:p>
     <w:p>
@@ -759,7 +1033,15 @@
         </w:numPr>
       </w:pPr>
       <w:r>
-        <w:t>Implémentation de Javers dans le projet</w:t>
+        <w:t xml:space="preserve">Implémentation de </w:t>
+      </w:r>
+      <w:proofErr w:type="spellStart"/>
+      <w:r>
+        <w:t>Javers</w:t>
+      </w:r>
+      <w:proofErr w:type="spellEnd"/>
+      <w:r>
+        <w:t xml:space="preserve"> dans le projet</w:t>
       </w:r>
     </w:p>
     <w:p>
@@ -884,7 +1166,15 @@
         <w:t xml:space="preserve">(BOA) </w:t>
       </w:r>
       <w:r>
-        <w:t xml:space="preserve">modifier l'interface Kibana, pour ajouter des colonnes au tableau, et donc modifier la </w:t>
+        <w:t xml:space="preserve">modifier l'interface </w:t>
+      </w:r>
+      <w:proofErr w:type="spellStart"/>
+      <w:r>
+        <w:t>Kibana</w:t>
+      </w:r>
+      <w:proofErr w:type="spellEnd"/>
+      <w:r>
+        <w:t xml:space="preserve">, pour ajouter des colonnes au tableau, et donc modifier la </w:t>
       </w:r>
       <w:r>
         <w:t>requête</w:t>
@@ -920,7 +1210,15 @@
         <w:t>requête</w:t>
       </w:r>
       <w:r>
-        <w:t xml:space="preserve"> sur elasticsearch pour ajouter les données que je veux pour les </w:t>
+        <w:t xml:space="preserve"> sur </w:t>
+      </w:r>
+      <w:proofErr w:type="spellStart"/>
+      <w:r>
+        <w:t>elasticsearch</w:t>
+      </w:r>
+      <w:proofErr w:type="spellEnd"/>
+      <w:r>
+        <w:t xml:space="preserve"> pour ajouter les données que je veux pour les </w:t>
       </w:r>
       <w:r>
         <w:t>mettre</w:t>
@@ -1076,25 +1374,158 @@
         </w:numPr>
       </w:pPr>
       <w:r>
-        <w:t>Pas facile, bcp d'erreur de promise (asynchronisme), avec les _.each. J'ai tout repris, la logique c'est : kibana charge et compte les noms d'applications</w:t>
+        <w:t xml:space="preserve">Pas facile, </w:t>
+      </w:r>
+      <w:proofErr w:type="spellStart"/>
+      <w:r>
+        <w:t>bcp</w:t>
+      </w:r>
+      <w:proofErr w:type="spellEnd"/>
+      <w:r>
+        <w:t xml:space="preserve"> d'erreur de promise (asynchronisme), avec les _.</w:t>
+      </w:r>
+      <w:proofErr w:type="spellStart"/>
+      <w:r>
+        <w:t>each</w:t>
+      </w:r>
+      <w:proofErr w:type="spellEnd"/>
+      <w:r>
+        <w:t xml:space="preserve">. J'ai tout repris, la logique c'est : </w:t>
+      </w:r>
+      <w:proofErr w:type="spellStart"/>
+      <w:r>
+        <w:t>kibana</w:t>
+      </w:r>
+      <w:proofErr w:type="spellEnd"/>
+      <w:r>
+        <w:t xml:space="preserve"> charge et compte les noms d'applications</w:t>
       </w:r>
       <w:r>
         <w:t xml:space="preserve"> (</w:t>
       </w:r>
       <w:r>
-        <w:t>nombre max de 10), et seulement apres qu'il ait fini, je refait une requete, qui va chercher le nombre d'erreur et le nombre de succes de cette application.</w:t>
-      </w:r>
-    </w:p>
-    <w:p>
-      <w:pPr>
-        <w:pStyle w:val="Paragraphedeliste"/>
-        <w:numPr>
-          <w:ilvl w:val="0"/>
-          <w:numId w:val="1"/>
-        </w:numPr>
-      </w:pPr>
-      <w:r>
-        <w:t>Kibana calcul une ligne supplémentaire "Other values", avec le nombre restant de données (etant donnée qu'il y en a plus de 10), cependant sur mes colonnes que j'ai ajouter, rien n'était indiqué, donc j'ai créer une nouvelle requete qui s'execute avant le traitement des données et qui me renvoie le nombre maximum d'erreur et de success, et puis au moment du traitement des données, des qu'il insert un nombre d'erreur (ou de succes), il increment une variable de cette somme, pour qu'a la fin du traitement on ai le total d'erreur que l'on a afficher (et de succes), et ensuite j'insert a coté de "Other values" le nombre total d'erreur – la somme trouvé pour avoir le restant.</w:t>
+        <w:t xml:space="preserve">nombre max de 10), et seulement </w:t>
+      </w:r>
+      <w:proofErr w:type="spellStart"/>
+      <w:r>
+        <w:t>apres</w:t>
+      </w:r>
+      <w:proofErr w:type="spellEnd"/>
+      <w:r>
+        <w:t xml:space="preserve"> qu'il ait fini, je </w:t>
+      </w:r>
+      <w:proofErr w:type="gramStart"/>
+      <w:r>
+        <w:t>refait</w:t>
+      </w:r>
+      <w:proofErr w:type="gramEnd"/>
+      <w:r>
+        <w:t xml:space="preserve"> une </w:t>
+      </w:r>
+      <w:proofErr w:type="spellStart"/>
+      <w:r>
+        <w:t>requete</w:t>
+      </w:r>
+      <w:proofErr w:type="spellEnd"/>
+      <w:r>
+        <w:t xml:space="preserve">, qui va chercher le nombre d'erreur et le nombre de </w:t>
+      </w:r>
+      <w:proofErr w:type="spellStart"/>
+      <w:r>
+        <w:t>succes</w:t>
+      </w:r>
+      <w:proofErr w:type="spellEnd"/>
+      <w:r>
+        <w:t xml:space="preserve"> de cette application.</w:t>
+      </w:r>
+    </w:p>
+    <w:p>
+      <w:pPr>
+        <w:pStyle w:val="Paragraphedeliste"/>
+        <w:numPr>
+          <w:ilvl w:val="0"/>
+          <w:numId w:val="1"/>
+        </w:numPr>
+      </w:pPr>
+      <w:proofErr w:type="spellStart"/>
+      <w:r>
+        <w:t>Kibana</w:t>
+      </w:r>
+      <w:proofErr w:type="spellEnd"/>
+      <w:r>
+        <w:t xml:space="preserve"> calcul une ligne supplémentaire "</w:t>
+      </w:r>
+      <w:proofErr w:type="spellStart"/>
+      <w:r>
+        <w:t>Other</w:t>
+      </w:r>
+      <w:proofErr w:type="spellEnd"/>
+      <w:r>
+        <w:t xml:space="preserve"> values", avec le nombre restant de données (</w:t>
+      </w:r>
+      <w:proofErr w:type="spellStart"/>
+      <w:r>
+        <w:t>etant</w:t>
+      </w:r>
+      <w:proofErr w:type="spellEnd"/>
+      <w:r>
+        <w:t xml:space="preserve"> donnée qu'il y en a plus de 10), cependant sur mes colonnes que j'ai ajouter, rien n'était indiqué, donc j'ai créer une nouvelle </w:t>
+      </w:r>
+      <w:proofErr w:type="spellStart"/>
+      <w:r>
+        <w:t>requete</w:t>
+      </w:r>
+      <w:proofErr w:type="spellEnd"/>
+      <w:r>
+        <w:t xml:space="preserve"> qui s'</w:t>
+      </w:r>
+      <w:proofErr w:type="spellStart"/>
+      <w:r>
+        <w:t>execute</w:t>
+      </w:r>
+      <w:proofErr w:type="spellEnd"/>
+      <w:r>
+        <w:t xml:space="preserve"> avant le traitement des données et qui me renvoie le nombre maximum d'erreur et de </w:t>
+      </w:r>
+      <w:proofErr w:type="spellStart"/>
+      <w:r>
+        <w:t>success</w:t>
+      </w:r>
+      <w:proofErr w:type="spellEnd"/>
+      <w:r>
+        <w:t xml:space="preserve">, et puis au moment du traitement des données, des qu'il insert un nombre d'erreur (ou de </w:t>
+      </w:r>
+      <w:proofErr w:type="spellStart"/>
+      <w:r>
+        <w:t>succes</w:t>
+      </w:r>
+      <w:proofErr w:type="spellEnd"/>
+      <w:r>
+        <w:t xml:space="preserve">), il </w:t>
+      </w:r>
+      <w:proofErr w:type="spellStart"/>
+      <w:r>
+        <w:t>increment</w:t>
+      </w:r>
+      <w:proofErr w:type="spellEnd"/>
+      <w:r>
+        <w:t xml:space="preserve"> une variable de cette somme, pour qu'a la fin du traitement on ai le total d'erreur que l'on a afficher (et de </w:t>
+      </w:r>
+      <w:proofErr w:type="spellStart"/>
+      <w:r>
+        <w:t>succes</w:t>
+      </w:r>
+      <w:proofErr w:type="spellEnd"/>
+      <w:r>
+        <w:t>), et ensuite j'insert a coté de "</w:t>
+      </w:r>
+      <w:proofErr w:type="spellStart"/>
+      <w:r>
+        <w:t>Other</w:t>
+      </w:r>
+      <w:proofErr w:type="spellEnd"/>
+      <w:r>
+        <w:t xml:space="preserve"> values" le nombre total d'erreur – la somme trouvé pour avoir le restant.</w:t>
       </w:r>
     </w:p>
     <w:p>
@@ -1130,8 +1561,53 @@
           <w:numId w:val="1"/>
         </w:numPr>
       </w:pPr>
-      <w:r>
-        <w:t xml:space="preserve">Idee : créer un style (ex : tablefixe), avec une requete spécifique a integrer dans le code (voir panel/terms/module.js et modifier module.html pour faire un tableau spécifique avec les bouton etc. Cool </w:t>
+      <w:proofErr w:type="spellStart"/>
+      <w:r>
+        <w:t>Idee</w:t>
+      </w:r>
+      <w:proofErr w:type="spellEnd"/>
+      <w:r>
+        <w:t xml:space="preserve"> : créer un style (ex : </w:t>
+      </w:r>
+      <w:proofErr w:type="spellStart"/>
+      <w:r>
+        <w:t>tablefixe</w:t>
+      </w:r>
+      <w:proofErr w:type="spellEnd"/>
+      <w:r>
+        <w:t xml:space="preserve">), avec une </w:t>
+      </w:r>
+      <w:proofErr w:type="spellStart"/>
+      <w:r>
+        <w:t>requete</w:t>
+      </w:r>
+      <w:proofErr w:type="spellEnd"/>
+      <w:r>
+        <w:t xml:space="preserve"> spécifique a </w:t>
+      </w:r>
+      <w:proofErr w:type="spellStart"/>
+      <w:r>
+        <w:t>integrer</w:t>
+      </w:r>
+      <w:proofErr w:type="spellEnd"/>
+      <w:r>
+        <w:t xml:space="preserve"> dans le code (voir panel/</w:t>
+      </w:r>
+      <w:proofErr w:type="spellStart"/>
+      <w:r>
+        <w:t>terms</w:t>
+      </w:r>
+      <w:proofErr w:type="spellEnd"/>
+      <w:r>
+        <w:t xml:space="preserve">/module.js et modifier module.html pour faire un tableau spécifique avec </w:t>
+      </w:r>
+      <w:proofErr w:type="gramStart"/>
+      <w:r>
+        <w:t>les bouton</w:t>
+      </w:r>
+      <w:proofErr w:type="gramEnd"/>
+      <w:r>
+        <w:t xml:space="preserve"> etc. Cool </w:t>
       </w:r>
       <w:r>
         <w:sym w:font="Wingdings" w:char="F04A"/>
@@ -1181,46 +1657,134 @@
         </w:numPr>
       </w:pPr>
       <w:r>
-        <w:t>Je dois créer un "widget" sur kibana, qui permet d</w:t>
-      </w:r>
-      <w:r>
-        <w:t>'ajouter des filtres précis sur kibana 3.</w:t>
-      </w:r>
-    </w:p>
-    <w:p>
-      <w:pPr>
-        <w:pStyle w:val="Paragraphedeliste"/>
-        <w:numPr>
-          <w:ilvl w:val="0"/>
-          <w:numId w:val="1"/>
-        </w:numPr>
-      </w:pPr>
-      <w:r>
-        <w:t>Ajout d'un module, pour l'instant le meme que celui qui gere les filtres, pour analyser les fonctions d'ajout, pour ensuite reutiliser certaines fonctions, ou les modifier un peu pour les adapter.</w:t>
-      </w:r>
-    </w:p>
-    <w:p>
-      <w:pPr>
-        <w:pStyle w:val="Paragraphedeliste"/>
-        <w:numPr>
-          <w:ilvl w:val="0"/>
-          <w:numId w:val="1"/>
-        </w:numPr>
-      </w:pPr>
-      <w:r>
-        <w:t>Fais. Pour le moment, on a 4 champs (appli source, appli cible, mediation et domaine), on genere la liste brute de toute les appli, etc… puis l'utilisateur chiosir parmis la liste pour ajouter au filtres de kibana.</w:t>
-      </w:r>
-    </w:p>
-    <w:p>
-      <w:pPr>
-        <w:pStyle w:val="Paragraphedeliste"/>
-        <w:numPr>
-          <w:ilvl w:val="0"/>
-          <w:numId w:val="1"/>
-        </w:numPr>
-      </w:pPr>
-      <w:r>
-        <w:t xml:space="preserve">Rendre generique, quelques soit le filtre. </w:t>
+        <w:t>Je dois créer un "</w:t>
+      </w:r>
+      <w:proofErr w:type="spellStart"/>
+      <w:r>
+        <w:t>widget</w:t>
+      </w:r>
+      <w:proofErr w:type="spellEnd"/>
+      <w:r>
+        <w:t xml:space="preserve">" sur </w:t>
+      </w:r>
+      <w:proofErr w:type="spellStart"/>
+      <w:r>
+        <w:t>kibana</w:t>
+      </w:r>
+      <w:proofErr w:type="spellEnd"/>
+      <w:r>
+        <w:t>, qui permet d</w:t>
+      </w:r>
+      <w:r>
+        <w:t xml:space="preserve">'ajouter des filtres précis sur </w:t>
+      </w:r>
+      <w:proofErr w:type="spellStart"/>
+      <w:r>
+        <w:t>kibana</w:t>
+      </w:r>
+      <w:proofErr w:type="spellEnd"/>
+      <w:r>
+        <w:t xml:space="preserve"> 3.</w:t>
+      </w:r>
+    </w:p>
+    <w:p>
+      <w:pPr>
+        <w:pStyle w:val="Paragraphedeliste"/>
+        <w:numPr>
+          <w:ilvl w:val="0"/>
+          <w:numId w:val="1"/>
+        </w:numPr>
+      </w:pPr>
+      <w:r>
+        <w:t xml:space="preserve">Ajout d'un module, pour l'instant le </w:t>
+      </w:r>
+      <w:r>
+        <w:t>même</w:t>
+      </w:r>
+      <w:r>
+        <w:t xml:space="preserve"> que celui qui </w:t>
+      </w:r>
+      <w:r>
+        <w:t>gère</w:t>
+      </w:r>
+      <w:r>
+        <w:t xml:space="preserve"> les filtres, pour analyser les fonctions d'ajout, pour ensuite </w:t>
+      </w:r>
+      <w:r>
+        <w:t>réutiliser</w:t>
+      </w:r>
+      <w:r>
+        <w:t xml:space="preserve"> certaines fonctions, ou les modifier un peu pour les adapter.</w:t>
+      </w:r>
+    </w:p>
+    <w:p>
+      <w:pPr>
+        <w:pStyle w:val="Paragraphedeliste"/>
+        <w:numPr>
+          <w:ilvl w:val="0"/>
+          <w:numId w:val="1"/>
+        </w:numPr>
+      </w:pPr>
+      <w:r>
+        <w:t xml:space="preserve">Fais. Pour le moment, on a 4 champs (appli source, appli cible, </w:t>
+      </w:r>
+      <w:r>
+        <w:t>médiation</w:t>
+      </w:r>
+      <w:r>
+        <w:t xml:space="preserve"> et domaine), on </w:t>
+      </w:r>
+      <w:r>
+        <w:t>génère</w:t>
+      </w:r>
+      <w:r>
+        <w:t xml:space="preserve"> la liste brute de toute les appli, </w:t>
+      </w:r>
+      <w:proofErr w:type="spellStart"/>
+      <w:r>
+        <w:t>etc</w:t>
+      </w:r>
+      <w:proofErr w:type="spellEnd"/>
+      <w:r>
+        <w:t xml:space="preserve">… puis l'utilisateur </w:t>
+      </w:r>
+      <w:r>
+        <w:t>choisir</w:t>
+      </w:r>
+      <w:r>
+        <w:t xml:space="preserve"> </w:t>
+      </w:r>
+      <w:r>
+        <w:t>parmi</w:t>
+      </w:r>
+      <w:r>
+        <w:t xml:space="preserve"> la liste pour ajouter au filtres de </w:t>
+      </w:r>
+      <w:proofErr w:type="spellStart"/>
+      <w:r>
+        <w:t>kibana</w:t>
+      </w:r>
+      <w:proofErr w:type="spellEnd"/>
+      <w:r>
+        <w:t>.</w:t>
+      </w:r>
+    </w:p>
+    <w:p>
+      <w:pPr>
+        <w:pStyle w:val="Paragraphedeliste"/>
+        <w:numPr>
+          <w:ilvl w:val="0"/>
+          <w:numId w:val="1"/>
+        </w:numPr>
+      </w:pPr>
+      <w:r>
+        <w:t xml:space="preserve">Rendre </w:t>
+      </w:r>
+      <w:r>
+        <w:t>générique</w:t>
+      </w:r>
+      <w:r>
+        <w:t xml:space="preserve">, quelques soit le filtre. </w:t>
       </w:r>
     </w:p>
     <w:p>
@@ -1243,32 +1807,46 @@
           <w:numId w:val="1"/>
         </w:numPr>
       </w:pPr>
-      <w:r>
-        <w:t xml:space="preserve">Mtn, je dois ajouter une ligne de constante sur un histogramme. </w:t>
-      </w:r>
-    </w:p>
-    <w:p>
-      <w:pPr>
-        <w:pStyle w:val="Paragraphedeliste"/>
-        <w:numPr>
-          <w:ilvl w:val="0"/>
-          <w:numId w:val="1"/>
-        </w:numPr>
-      </w:pPr>
-      <w:r>
-        <w:t>Je cherche comment ajouter une barre sur l'histogramme, sans aucun critere ni rien. Voir si c'est faisable déjà !</w:t>
-      </w:r>
-    </w:p>
-    <w:p>
-      <w:pPr>
-        <w:pStyle w:val="Paragraphedeliste"/>
-        <w:numPr>
-          <w:ilvl w:val="0"/>
-          <w:numId w:val="1"/>
-        </w:numPr>
-      </w:pPr>
-      <w:r>
-        <w:t xml:space="preserve">Idee: </w:t>
+      <w:proofErr w:type="spellStart"/>
+      <w:r>
+        <w:t>Mtn</w:t>
+      </w:r>
+      <w:proofErr w:type="spellEnd"/>
+      <w:r>
+        <w:t xml:space="preserve">, je dois ajouter une ligne de constante sur un histogramme. </w:t>
+      </w:r>
+    </w:p>
+    <w:p>
+      <w:pPr>
+        <w:pStyle w:val="Paragraphedeliste"/>
+        <w:numPr>
+          <w:ilvl w:val="0"/>
+          <w:numId w:val="1"/>
+        </w:numPr>
+      </w:pPr>
+      <w:r>
+        <w:t xml:space="preserve">Je cherche comment ajouter une barre sur l'histogramme, sans aucun </w:t>
+      </w:r>
+      <w:r>
+        <w:t>critère</w:t>
+      </w:r>
+      <w:r>
+        <w:t xml:space="preserve"> ni rien. Voir si c'est faisable déjà !</w:t>
+      </w:r>
+    </w:p>
+    <w:p>
+      <w:pPr>
+        <w:pStyle w:val="Paragraphedeliste"/>
+        <w:numPr>
+          <w:ilvl w:val="0"/>
+          <w:numId w:val="1"/>
+        </w:numPr>
+      </w:pPr>
+      <w:r>
+        <w:t>Idée</w:t>
+      </w:r>
+      <w:r>
+        <w:t xml:space="preserve">: </w:t>
       </w:r>
     </w:p>
     <w:p>
@@ -1280,7 +1858,32 @@
         </w:numPr>
       </w:pPr>
       <w:r>
-        <w:t>Parametrer le graphe pour ajouter une autre valeur (avoir 2 courbes) pb: pour le moment la variable SLA qui est fixe pour chaque données, ne e trouve pas dans les donée, dans elasticssearch, donc peu pas test.</w:t>
+        <w:t>Paramétrer</w:t>
+      </w:r>
+      <w:r>
+        <w:t xml:space="preserve"> le graphe pour ajouter une autre valeur (avoir 2 courbes) </w:t>
+      </w:r>
+      <w:proofErr w:type="spellStart"/>
+      <w:r>
+        <w:t>pb</w:t>
+      </w:r>
+      <w:proofErr w:type="spellEnd"/>
+      <w:r>
+        <w:t xml:space="preserve">: pour le moment la variable SLA qui est fixe pour chaque données, ne e trouve pas dans les </w:t>
+      </w:r>
+      <w:r>
+        <w:t>donnée</w:t>
+      </w:r>
+      <w:r>
+        <w:t xml:space="preserve">, dans </w:t>
+      </w:r>
+      <w:proofErr w:type="spellStart"/>
+      <w:r>
+        <w:t>elasticssearch</w:t>
+      </w:r>
+      <w:proofErr w:type="spellEnd"/>
+      <w:r>
+        <w:t>, donc peu pas test.</w:t>
       </w:r>
     </w:p>
     <w:p>
@@ -1292,7 +1895,52 @@
         </w:numPr>
       </w:pPr>
       <w:r>
-        <w:t>Integrer en dur la valeur du SLA, apres que Kibana est fait sa requete sur elasticsearch, pb: je sais pas comment ajouter un point avec cette valeur sur le graphe.</w:t>
+        <w:t>Intégrer</w:t>
+      </w:r>
+      <w:r>
+        <w:t xml:space="preserve"> en dur la valeur du SLA, </w:t>
+      </w:r>
+      <w:r>
+        <w:t>après</w:t>
+      </w:r>
+      <w:r>
+        <w:t xml:space="preserve"> que </w:t>
+      </w:r>
+      <w:proofErr w:type="spellStart"/>
+      <w:r>
+        <w:t>Kibana</w:t>
+      </w:r>
+      <w:proofErr w:type="spellEnd"/>
+      <w:r>
+        <w:t xml:space="preserve"> est fait sa </w:t>
+      </w:r>
+      <w:r>
+        <w:t>requête</w:t>
+      </w:r>
+      <w:r>
+        <w:t xml:space="preserve"> sur </w:t>
+      </w:r>
+      <w:proofErr w:type="spellStart"/>
+      <w:r>
+        <w:t>elasticsearch</w:t>
+      </w:r>
+      <w:proofErr w:type="spellEnd"/>
+      <w:r>
+        <w:t xml:space="preserve">, </w:t>
+      </w:r>
+      <w:proofErr w:type="spellStart"/>
+      <w:r>
+        <w:t>pb</w:t>
+      </w:r>
+      <w:proofErr w:type="spellEnd"/>
+      <w:r>
+        <w:t xml:space="preserve">: </w:t>
+      </w:r>
+      <w:r>
+        <w:t>je ne sais</w:t>
+      </w:r>
+      <w:r>
+        <w:t xml:space="preserve"> pas comment ajouter un point avec cette valeur sur le graphe.</w:t>
       </w:r>
     </w:p>
     <w:p>
@@ -1304,10 +1952,58 @@
         </w:numPr>
       </w:pPr>
       <w:r>
-        <w:t xml:space="preserve">Monter l'axe des X, pour que en gros les valeurs positive soit superieur au SLA, et les valeurs negatives soit inférieir au SLA. </w:t>
-      </w:r>
-      <w:r>
-        <w:t>J'ai reussi a monter l'axe X, en indiquant que la valeur minimum est de -3 (par exemple), je pense qu'il faut ensuite enlever la valeur du SLA a toute les données.</w:t>
+        <w:t xml:space="preserve">Monter l'axe des X, pour </w:t>
+      </w:r>
+      <w:r>
+        <w:t>qu'en</w:t>
+      </w:r>
+      <w:r>
+        <w:t xml:space="preserve"> gros les valeurs </w:t>
+      </w:r>
+      <w:r>
+        <w:t>positivent</w:t>
+      </w:r>
+      <w:r>
+        <w:t xml:space="preserve"> soit </w:t>
+      </w:r>
+      <w:r>
+        <w:t>supérieur</w:t>
+      </w:r>
+      <w:r>
+        <w:t xml:space="preserve"> au SLA, et les valeurs </w:t>
+      </w:r>
+      <w:r>
+        <w:t>négatives</w:t>
+      </w:r>
+      <w:r>
+        <w:t xml:space="preserve"> soit </w:t>
+      </w:r>
+      <w:r>
+        <w:t>inférieur</w:t>
+      </w:r>
+      <w:r>
+        <w:t xml:space="preserve"> au SLA. </w:t>
+      </w:r>
+      <w:r>
+        <w:t xml:space="preserve">J'ai </w:t>
+      </w:r>
+      <w:r>
+        <w:t>réussi</w:t>
+      </w:r>
+      <w:r>
+        <w:t xml:space="preserve"> </w:t>
+      </w:r>
+      <w:r>
+        <w:t>à</w:t>
+      </w:r>
+      <w:r>
+        <w:t xml:space="preserve"> monter l'axe X, en indiquant que la valeur minimum est de -3 (par exemple), je pense qu'il faut ensuite enlever la valeur du SLA a toute les données.</w:t>
+      </w:r>
+      <w:r>
+        <w:t xml:space="preserve"> ANNULE</w:t>
+      </w:r>
+      <w:r>
+        <w:t>...</w:t>
       </w:r>
     </w:p>
     <w:p>

</xml_diff>

<commit_message>
update semaine 5 v5.7
</commit_message>
<xml_diff>
--- a/aide_rapport_alternance_1.docx
+++ b/aide_rapport_alternance_1.docx
@@ -51,15 +51,7 @@
         </w:numPr>
       </w:pPr>
       <w:r>
-        <w:t xml:space="preserve">Correction des dates, et du </w:t>
-      </w:r>
-      <w:proofErr w:type="spellStart"/>
-      <w:r>
-        <w:t>typeahead</w:t>
-      </w:r>
-      <w:proofErr w:type="spellEnd"/>
-      <w:r>
-        <w:t xml:space="preserve"> (ouverture, et non fermeture des choix)</w:t>
+        <w:t>Correction des dates, et du typeahead (ouverture, et non fermeture des choix)</w:t>
       </w:r>
     </w:p>
     <w:p>
@@ -129,40 +121,19 @@
         </w:numPr>
       </w:pPr>
       <w:r>
-        <w:t xml:space="preserve">Changement des noms </w:t>
-      </w:r>
-      <w:proofErr w:type="spellStart"/>
-      <w:r>
-        <w:t>Utils</w:t>
-      </w:r>
-      <w:proofErr w:type="spellEnd"/>
-      <w:r>
-        <w:t xml:space="preserve"> -&gt; </w:t>
-      </w:r>
-      <w:proofErr w:type="spellStart"/>
-      <w:r>
-        <w:t>Util</w:t>
-      </w:r>
-      <w:proofErr w:type="spellEnd"/>
-    </w:p>
-    <w:p>
-      <w:pPr>
-        <w:pStyle w:val="Paragraphedeliste"/>
-        <w:numPr>
-          <w:ilvl w:val="0"/>
-          <w:numId w:val="1"/>
-        </w:numPr>
-      </w:pPr>
-      <w:r>
-        <w:t>OF-</w:t>
-      </w:r>
-      <w:proofErr w:type="spellStart"/>
-      <w:r>
-        <w:t>core</w:t>
-      </w:r>
-      <w:proofErr w:type="spellEnd"/>
-      <w:r>
-        <w:t xml:space="preserve"> : jeux de tests pour mon appli, envoie de message dans la queue</w:t>
+        <w:t>Changement des noms Utils -&gt; Util</w:t>
+      </w:r>
+    </w:p>
+    <w:p>
+      <w:pPr>
+        <w:pStyle w:val="Paragraphedeliste"/>
+        <w:numPr>
+          <w:ilvl w:val="0"/>
+          <w:numId w:val="1"/>
+        </w:numPr>
+      </w:pPr>
+      <w:r>
+        <w:t>OF-core : jeux de tests pour mon appli, envoie de message dans la queue</w:t>
       </w:r>
     </w:p>
     <w:p>
@@ -249,15 +220,7 @@
         <w:t xml:space="preserve"> : </w:t>
       </w:r>
       <w:r>
-        <w:t xml:space="preserve">change </w:t>
-      </w:r>
-      <w:proofErr w:type="spellStart"/>
-      <w:r>
-        <w:t>gridApi</w:t>
-      </w:r>
-      <w:proofErr w:type="spellEnd"/>
-      <w:r>
-        <w:t xml:space="preserve">, pour spécifier l'action </w:t>
+        <w:t xml:space="preserve">change gridApi, pour spécifier l'action </w:t>
       </w:r>
       <w:r>
         <w:t>à</w:t>
@@ -308,13 +271,8 @@
         <w:t>après</w:t>
       </w:r>
       <w:r>
-        <w:t xml:space="preserve"> la collecte des messages, pour l'envoie dans </w:t>
-      </w:r>
-      <w:proofErr w:type="spellStart"/>
-      <w:r>
-        <w:t>ElasticSearch</w:t>
-      </w:r>
-      <w:proofErr w:type="spellEnd"/>
+        <w:t xml:space="preserve"> la collecte des messages, pour l'envoie dans ElasticSearch</w:t>
+      </w:r>
     </w:p>
     <w:p>
       <w:pPr>
@@ -340,23 +298,13 @@
         <w:t>problème</w:t>
       </w:r>
       <w:r>
-        <w:t xml:space="preserve">: le </w:t>
-      </w:r>
-      <w:proofErr w:type="spellStart"/>
-      <w:r>
-        <w:t>ng</w:t>
-      </w:r>
-      <w:proofErr w:type="spellEnd"/>
+        <w:t>: le ng</w:t>
+      </w:r>
       <w:r>
         <w:t>-</w:t>
       </w:r>
-      <w:proofErr w:type="spellStart"/>
-      <w:r>
-        <w:t>grid</w:t>
-      </w:r>
-      <w:proofErr w:type="spellEnd"/>
-      <w:r>
-        <w:t xml:space="preserve"> ne rafraichi pas les directives de </w:t>
+      <w:r>
+        <w:t xml:space="preserve">grid ne rafraichi pas les directives de </w:t>
       </w:r>
       <w:r>
         <w:t>statuts</w:t>
@@ -368,29 +316,13 @@
         <w:t>Résolution</w:t>
       </w:r>
       <w:r>
-        <w:t xml:space="preserve"> : </w:t>
-      </w:r>
-      <w:proofErr w:type="spellStart"/>
-      <w:r>
-        <w:t>watcher</w:t>
-      </w:r>
-      <w:proofErr w:type="spellEnd"/>
-      <w:r>
-        <w:t xml:space="preserve"> sur la cellule de la colonne, et si elle change, on met a jour l'</w:t>
+        <w:t xml:space="preserve"> : watcher sur la cellule de la colonne, et si elle change, on met a jour l'</w:t>
       </w:r>
       <w:r>
         <w:t>icone</w:t>
       </w:r>
       <w:r>
-        <w:t xml:space="preserve">, la couleur et le </w:t>
-      </w:r>
-      <w:proofErr w:type="spellStart"/>
-      <w:r>
-        <w:t>tooltip</w:t>
-      </w:r>
-      <w:proofErr w:type="spellEnd"/>
-      <w:r>
-        <w:t>.</w:t>
+        <w:t>, la couleur et le tooltip.</w:t>
       </w:r>
     </w:p>
     <w:p>
@@ -414,42 +346,10 @@
         </w:numPr>
       </w:pPr>
       <w:r>
-        <w:t>Début d'association d'of-</w:t>
-      </w:r>
-      <w:proofErr w:type="spellStart"/>
-      <w:r>
-        <w:t>core</w:t>
-      </w:r>
-      <w:proofErr w:type="spellEnd"/>
-      <w:r>
-        <w:t xml:space="preserve"> et of-</w:t>
-      </w:r>
-      <w:r>
-        <w:t xml:space="preserve">front. Je dois lancer </w:t>
-      </w:r>
-      <w:proofErr w:type="spellStart"/>
-      <w:r>
-        <w:t>elasticsearch</w:t>
-      </w:r>
-      <w:proofErr w:type="spellEnd"/>
-      <w:r>
-        <w:t xml:space="preserve"> et of </w:t>
-      </w:r>
-      <w:proofErr w:type="spellStart"/>
-      <w:r>
-        <w:t>core</w:t>
-      </w:r>
-      <w:proofErr w:type="spellEnd"/>
-      <w:r>
-        <w:t xml:space="preserve"> (collecte) depuis of front, des le lancement du serveur </w:t>
-      </w:r>
-      <w:proofErr w:type="spellStart"/>
-      <w:r>
-        <w:t>tomcat</w:t>
-      </w:r>
-      <w:proofErr w:type="spellEnd"/>
-      <w:r>
-        <w:t>.</w:t>
+        <w:t>Début d'association d'of-core et of-</w:t>
+      </w:r>
+      <w:r>
+        <w:t>front. Je dois lancer elasticsearch et of core (collecte) depuis of front, des le lancement du serveur tomcat.</w:t>
       </w:r>
     </w:p>
     <w:p>
@@ -499,57 +399,25 @@
         <w:t>leurs dépendances</w:t>
       </w:r>
       <w:r>
-        <w:t xml:space="preserve"> </w:t>
-      </w:r>
-      <w:proofErr w:type="spellStart"/>
-      <w:r>
-        <w:t>maven</w:t>
-      </w:r>
-      <w:proofErr w:type="spellEnd"/>
-      <w:r>
-        <w:t>. Test pour voir si tout fonctionne bien. OK.</w:t>
-      </w:r>
-    </w:p>
-    <w:p>
-      <w:pPr>
-        <w:pStyle w:val="Paragraphedeliste"/>
-        <w:numPr>
-          <w:ilvl w:val="0"/>
-          <w:numId w:val="1"/>
-        </w:numPr>
-      </w:pPr>
-      <w:r>
-        <w:t>Lancement d'</w:t>
-      </w:r>
-      <w:proofErr w:type="spellStart"/>
-      <w:r>
-        <w:t>Elasticsearch</w:t>
-      </w:r>
-      <w:proofErr w:type="spellEnd"/>
-      <w:r>
-        <w:t xml:space="preserve"> au </w:t>
+        <w:t xml:space="preserve"> maven. Test pour voir si tout fonctionne bien. OK.</w:t>
+      </w:r>
+    </w:p>
+    <w:p>
+      <w:pPr>
+        <w:pStyle w:val="Paragraphedeliste"/>
+        <w:numPr>
+          <w:ilvl w:val="0"/>
+          <w:numId w:val="1"/>
+        </w:numPr>
+      </w:pPr>
+      <w:r>
+        <w:t xml:space="preserve">Lancement d'Elasticsearch au </w:t>
       </w:r>
       <w:r>
         <w:t>démarrage</w:t>
       </w:r>
       <w:r>
-        <w:t xml:space="preserve"> de </w:t>
-      </w:r>
-      <w:proofErr w:type="spellStart"/>
-      <w:r>
-        <w:t>tomcat</w:t>
-      </w:r>
-      <w:proofErr w:type="spellEnd"/>
-      <w:r>
-        <w:t xml:space="preserve">. Un </w:t>
-      </w:r>
-      <w:proofErr w:type="spellStart"/>
-      <w:r>
-        <w:t>elasticsearch</w:t>
-      </w:r>
-      <w:proofErr w:type="spellEnd"/>
-      <w:r>
-        <w:t xml:space="preserve"> embarqué.  Ajout d'un plugin java, et modification pour qu'il s'adapte a nos besoins…</w:t>
+        <w:t xml:space="preserve"> de tomcat. Un elasticsearch embarqué.  Ajout d'un plugin java, et modification pour qu'il s'adapte a nos besoins…</w:t>
       </w:r>
       <w:r>
         <w:t>.. OK</w:t>
@@ -588,31 +456,7 @@
         <w:t>lution</w:t>
       </w:r>
       <w:r>
-        <w:t xml:space="preserve">: Enfaite il se trouve sur l'"url-pattern" de la </w:t>
-      </w:r>
-      <w:proofErr w:type="spellStart"/>
-      <w:r>
-        <w:t>servlet</w:t>
-      </w:r>
-      <w:proofErr w:type="spellEnd"/>
-      <w:r>
-        <w:t xml:space="preserve"> que le lance, je devais ajouter à "/</w:t>
-      </w:r>
-      <w:proofErr w:type="spellStart"/>
-      <w:r>
-        <w:t>elasticsearch</w:t>
-      </w:r>
-      <w:proofErr w:type="spellEnd"/>
-      <w:r>
-        <w:t xml:space="preserve">", "/*" a la fin, pour pouvoir explorer </w:t>
-      </w:r>
-      <w:proofErr w:type="spellStart"/>
-      <w:r>
-        <w:t>elasticsearch</w:t>
-      </w:r>
-      <w:proofErr w:type="spellEnd"/>
-      <w:r>
-        <w:t xml:space="preserve">, et pouvoir faire des </w:t>
+        <w:t xml:space="preserve">: Enfaite il se trouve sur l'"url-pattern" de la servlet que le lance, je devais ajouter à "/elasticsearch", "/*" a la fin, pour pouvoir explorer elasticsearch, et pouvoir faire des </w:t>
       </w:r>
       <w:r>
         <w:t>requête</w:t>
@@ -639,21 +483,85 @@
         <w:t>accès</w:t>
       </w:r>
       <w:r>
-        <w:t xml:space="preserve"> interdit, via </w:t>
-      </w:r>
-      <w:proofErr w:type="spellStart"/>
+        <w:t xml:space="preserve"> interdit, via CrsfFilters, pour les </w:t>
+      </w:r>
+      <w:r>
+        <w:t>requêtes</w:t>
+      </w:r>
+      <w:r>
+        <w:t xml:space="preserve"> de type POST, </w:t>
+      </w:r>
+    </w:p>
+    <w:p>
+      <w:pPr>
+        <w:pStyle w:val="Paragraphedeliste"/>
+        <w:numPr>
+          <w:ilvl w:val="2"/>
+          <w:numId w:val="1"/>
+        </w:numPr>
+        <w:rPr>
+          <w:lang w:val="en-US"/>
+        </w:rPr>
+      </w:pPr>
+      <w:r>
+        <w:t>Idée de ré</w:t>
+      </w:r>
+      <w:r>
+        <w:t>so</w:t>
+      </w:r>
+      <w:r>
+        <w:t>lution</w:t>
+      </w:r>
+      <w:r>
+        <w:t xml:space="preserve">: </w:t>
+      </w:r>
+      <w:r>
+        <w:t>création</w:t>
+      </w:r>
+      <w:r>
+        <w:t xml:space="preserve"> du </w:t>
+      </w:r>
       <w:r>
         <w:t>CrsfFilters</w:t>
       </w:r>
-      <w:proofErr w:type="spellEnd"/>
-      <w:r>
-        <w:t xml:space="preserve">, pour les </w:t>
+      <w:r>
+        <w:t xml:space="preserve"> perso pour qu'il accepte les </w:t>
       </w:r>
       <w:r>
         <w:t>requêtes</w:t>
       </w:r>
       <w:r>
-        <w:t xml:space="preserve"> de type POST, </w:t>
+        <w:t xml:space="preserve"> POST. </w:t>
+      </w:r>
+      <w:r>
+        <w:rPr>
+          <w:lang w:val="en-US"/>
+        </w:rPr>
+        <w:t xml:space="preserve">Definition du csrf filter </w:t>
+      </w:r>
+      <w:r>
+        <w:rPr>
+          <w:lang w:val="en-US"/>
+        </w:rPr>
+        <w:t>dans</w:t>
+      </w:r>
+      <w:r>
+        <w:rPr>
+          <w:lang w:val="en-US"/>
+        </w:rPr>
+        <w:t xml:space="preserve"> spring security avec &lt;security:csrf request-matcher</w:t>
+      </w:r>
+      <w:r>
+        <w:rPr>
+          <w:lang w:val="en-US"/>
+        </w:rPr>
+        <w:t>-ref</w:t>
+      </w:r>
+      <w:r>
+        <w:rPr>
+          <w:lang w:val="en-US"/>
+        </w:rPr>
+        <w:t>="maclass"/&gt;</w:t>
       </w:r>
     </w:p>
     <w:p>
@@ -663,124 +571,6 @@
           <w:ilvl w:val="2"/>
           <w:numId w:val="1"/>
         </w:numPr>
-        <w:rPr>
-          <w:lang w:val="en-US"/>
-        </w:rPr>
-      </w:pPr>
-      <w:r>
-        <w:t>Idée de ré</w:t>
-      </w:r>
-      <w:r>
-        <w:t>so</w:t>
-      </w:r>
-      <w:r>
-        <w:t>lution</w:t>
-      </w:r>
-      <w:r>
-        <w:t xml:space="preserve">: </w:t>
-      </w:r>
-      <w:r>
-        <w:t>création</w:t>
-      </w:r>
-      <w:r>
-        <w:t xml:space="preserve"> du </w:t>
-      </w:r>
-      <w:proofErr w:type="spellStart"/>
-      <w:r>
-        <w:t>CrsfFilters</w:t>
-      </w:r>
-      <w:proofErr w:type="spellEnd"/>
-      <w:r>
-        <w:t xml:space="preserve"> perso pour qu'il accepte les </w:t>
-      </w:r>
-      <w:r>
-        <w:t>requêtes</w:t>
-      </w:r>
-      <w:r>
-        <w:t xml:space="preserve"> POST. </w:t>
-      </w:r>
-      <w:r>
-        <w:rPr>
-          <w:lang w:val="en-US"/>
-        </w:rPr>
-        <w:t xml:space="preserve">Definition du </w:t>
-      </w:r>
-      <w:proofErr w:type="spellStart"/>
-      <w:r>
-        <w:rPr>
-          <w:lang w:val="en-US"/>
-        </w:rPr>
-        <w:t>csrf</w:t>
-      </w:r>
-      <w:proofErr w:type="spellEnd"/>
-      <w:r>
-        <w:rPr>
-          <w:lang w:val="en-US"/>
-        </w:rPr>
-        <w:t xml:space="preserve"> filter </w:t>
-      </w:r>
-      <w:proofErr w:type="spellStart"/>
-      <w:r>
-        <w:rPr>
-          <w:lang w:val="en-US"/>
-        </w:rPr>
-        <w:t>dans</w:t>
-      </w:r>
-      <w:proofErr w:type="spellEnd"/>
-      <w:r>
-        <w:rPr>
-          <w:lang w:val="en-US"/>
-        </w:rPr>
-        <w:t xml:space="preserve"> spring security avec &lt;</w:t>
-      </w:r>
-      <w:proofErr w:type="spellStart"/>
-      <w:r>
-        <w:rPr>
-          <w:lang w:val="en-US"/>
-        </w:rPr>
-        <w:t>security:csrf</w:t>
-      </w:r>
-      <w:proofErr w:type="spellEnd"/>
-      <w:r>
-        <w:rPr>
-          <w:lang w:val="en-US"/>
-        </w:rPr>
-        <w:t xml:space="preserve"> request-matcher</w:t>
-      </w:r>
-      <w:r>
-        <w:rPr>
-          <w:lang w:val="en-US"/>
-        </w:rPr>
-        <w:t>-ref</w:t>
-      </w:r>
-      <w:r>
-        <w:rPr>
-          <w:lang w:val="en-US"/>
-        </w:rPr>
-        <w:t>="</w:t>
-      </w:r>
-      <w:proofErr w:type="spellStart"/>
-      <w:r>
-        <w:rPr>
-          <w:lang w:val="en-US"/>
-        </w:rPr>
-        <w:t>maclass</w:t>
-      </w:r>
-      <w:proofErr w:type="spellEnd"/>
-      <w:r>
-        <w:rPr>
-          <w:lang w:val="en-US"/>
-        </w:rPr>
-        <w:t>"/&gt;</w:t>
-      </w:r>
-    </w:p>
-    <w:p>
-      <w:pPr>
-        <w:pStyle w:val="Paragraphedeliste"/>
-        <w:numPr>
-          <w:ilvl w:val="2"/>
-          <w:numId w:val="1"/>
-        </w:numPr>
       </w:pPr>
       <w:r>
         <w:t xml:space="preserve">Fonctionne -&gt; ajout des données déjà </w:t>
@@ -816,15 +606,7 @@
         <w:t>démarrage</w:t>
       </w:r>
       <w:r>
-        <w:t xml:space="preserve"> de </w:t>
-      </w:r>
-      <w:proofErr w:type="spellStart"/>
-      <w:r>
-        <w:t>tomcat</w:t>
-      </w:r>
-      <w:proofErr w:type="spellEnd"/>
-      <w:r>
-        <w:t xml:space="preserve">. Ex : log4j qui n'a pas </w:t>
+        <w:t xml:space="preserve"> de tomcat. Ex : log4j qui n'a pas </w:t>
       </w:r>
       <w:r>
         <w:t>accès</w:t>
@@ -845,26 +627,10 @@
         <w:t>Améliorer</w:t>
       </w:r>
       <w:r>
-        <w:t xml:space="preserve"> l'outil de </w:t>
-      </w:r>
-      <w:proofErr w:type="spellStart"/>
-      <w:r>
-        <w:t>versionning</w:t>
-      </w:r>
-      <w:proofErr w:type="spellEnd"/>
-      <w:r>
-        <w:t xml:space="preserve"> de documents.</w:t>
-      </w:r>
-      <w:r>
-        <w:t xml:space="preserve"> 2 logiques de </w:t>
-      </w:r>
-      <w:proofErr w:type="spellStart"/>
-      <w:r>
-        <w:t>versionning</w:t>
-      </w:r>
-      <w:proofErr w:type="spellEnd"/>
-      <w:r>
-        <w:t xml:space="preserve"> proposé, </w:t>
+        <w:t xml:space="preserve"> l'outil de versionning de documents.</w:t>
+      </w:r>
+      <w:r>
+        <w:t xml:space="preserve"> 2 logiques de versionning proposé, </w:t>
       </w:r>
       <w:r>
         <w:t>à</w:t>
@@ -882,15 +648,7 @@
         </w:numPr>
       </w:pPr>
       <w:r>
-        <w:t xml:space="preserve">Logique 1 : Comparer le nouveau document (avant insertion), avec le document actif. Puis ajouter dans la base de </w:t>
-      </w:r>
-      <w:proofErr w:type="spellStart"/>
-      <w:r>
-        <w:t>versionning</w:t>
-      </w:r>
-      <w:proofErr w:type="spellEnd"/>
-      <w:r>
-        <w:t xml:space="preserve">, que les champs qui diffère entre les 2. Et </w:t>
+        <w:t xml:space="preserve">Logique 1 : Comparer le nouveau document (avant insertion), avec le document actif. Puis ajouter dans la base de versionning, que les champs qui diffère entre les 2. Et </w:t>
       </w:r>
       <w:r>
         <w:t>insérer</w:t>
@@ -914,15 +672,7 @@
         <w:t>Insérer</w:t>
       </w:r>
       <w:r>
-        <w:t xml:space="preserve"> dans la base de </w:t>
-      </w:r>
-      <w:proofErr w:type="spellStart"/>
-      <w:r>
-        <w:t>versionning</w:t>
-      </w:r>
-      <w:proofErr w:type="spellEnd"/>
-      <w:r>
-        <w:t xml:space="preserve"> le document actif au complet, puis mettre le nouveau document comme actif. Et faire tournée une routine qui va comparer les champs et supprimer ceux qui sont identiques.</w:t>
+        <w:t xml:space="preserve"> dans la base de versionning le document actif au complet, puis mettre le nouveau document comme actif. Et faire tournée une routine qui va comparer les champs et supprimer ceux qui sont identiques.</w:t>
       </w:r>
     </w:p>
     <w:p>
@@ -943,15 +693,7 @@
         <w:t>surcharge</w:t>
       </w:r>
       <w:r>
-        <w:t xml:space="preserve"> de boucle pour comparé dans la base de </w:t>
-      </w:r>
-      <w:proofErr w:type="spellStart"/>
-      <w:r>
-        <w:t>versionning</w:t>
-      </w:r>
-      <w:proofErr w:type="spellEnd"/>
-      <w:r>
-        <w:t xml:space="preserve"> ce qui a changer etc.</w:t>
+        <w:t xml:space="preserve"> de boucle pour comparé dans la base de versionning ce qui a changer etc.</w:t>
       </w:r>
     </w:p>
     <w:p>
@@ -993,15 +735,7 @@
         <w:t>réellement</w:t>
       </w:r>
       <w:r>
-        <w:t xml:space="preserve"> changer, et nous permettra d'ajouter directement dans la base de </w:t>
-      </w:r>
-      <w:proofErr w:type="spellStart"/>
-      <w:r>
-        <w:t>versionning</w:t>
-      </w:r>
-      <w:proofErr w:type="spellEnd"/>
-      <w:r>
-        <w:t xml:space="preserve"> que les champs qui ont été modifié.</w:t>
+        <w:t xml:space="preserve"> changer, et nous permettra d'ajouter directement dans la base de versionning que les champs qui ont été modifié.</w:t>
       </w:r>
     </w:p>
     <w:p>
@@ -1013,15 +747,7 @@
         </w:numPr>
       </w:pPr>
       <w:r>
-        <w:t xml:space="preserve">Test de l'api java </w:t>
-      </w:r>
-      <w:proofErr w:type="spellStart"/>
-      <w:r>
-        <w:t>Javers</w:t>
-      </w:r>
-      <w:proofErr w:type="spellEnd"/>
-      <w:r>
-        <w:t xml:space="preserve"> qui compare 2 objet et renvoie les champs qui diffèrent.</w:t>
+        <w:t>Test de l'api java Javers qui compare 2 objet et renvoie les champs qui diffèrent.</w:t>
       </w:r>
     </w:p>
     <w:p>
@@ -1033,15 +759,7 @@
         </w:numPr>
       </w:pPr>
       <w:r>
-        <w:t xml:space="preserve">Implémentation de </w:t>
-      </w:r>
-      <w:proofErr w:type="spellStart"/>
-      <w:r>
-        <w:t>Javers</w:t>
-      </w:r>
-      <w:proofErr w:type="spellEnd"/>
-      <w:r>
-        <w:t xml:space="preserve"> dans le projet</w:t>
+        <w:t>Implémentation de Javers dans le projet</w:t>
       </w:r>
     </w:p>
     <w:p>
@@ -1166,15 +884,7 @@
         <w:t xml:space="preserve">(BOA) </w:t>
       </w:r>
       <w:r>
-        <w:t xml:space="preserve">modifier l'interface </w:t>
-      </w:r>
-      <w:proofErr w:type="spellStart"/>
-      <w:r>
-        <w:t>Kibana</w:t>
-      </w:r>
-      <w:proofErr w:type="spellEnd"/>
-      <w:r>
-        <w:t xml:space="preserve">, pour ajouter des colonnes au tableau, et donc modifier la </w:t>
+        <w:t xml:space="preserve">modifier l'interface Kibana, pour ajouter des colonnes au tableau, et donc modifier la </w:t>
       </w:r>
       <w:r>
         <w:t>requête</w:t>
@@ -1210,15 +920,7 @@
         <w:t>requête</w:t>
       </w:r>
       <w:r>
-        <w:t xml:space="preserve"> sur </w:t>
-      </w:r>
-      <w:proofErr w:type="spellStart"/>
-      <w:r>
-        <w:t>elasticsearch</w:t>
-      </w:r>
-      <w:proofErr w:type="spellEnd"/>
-      <w:r>
-        <w:t xml:space="preserve"> pour ajouter les données que je veux pour les </w:t>
+        <w:t xml:space="preserve"> sur elasticsearch pour ajouter les données que je veux pour les </w:t>
       </w:r>
       <w:r>
         <w:t>mettre</w:t>
@@ -1374,158 +1076,25 @@
         </w:numPr>
       </w:pPr>
       <w:r>
-        <w:t xml:space="preserve">Pas facile, </w:t>
-      </w:r>
-      <w:proofErr w:type="spellStart"/>
-      <w:r>
-        <w:t>bcp</w:t>
-      </w:r>
-      <w:proofErr w:type="spellEnd"/>
-      <w:r>
-        <w:t xml:space="preserve"> d'erreur de promise (asynchronisme), avec les _.</w:t>
-      </w:r>
-      <w:proofErr w:type="spellStart"/>
-      <w:r>
-        <w:t>each</w:t>
-      </w:r>
-      <w:proofErr w:type="spellEnd"/>
-      <w:r>
-        <w:t xml:space="preserve">. J'ai tout repris, la logique c'est : </w:t>
-      </w:r>
-      <w:proofErr w:type="spellStart"/>
-      <w:r>
-        <w:t>kibana</w:t>
-      </w:r>
-      <w:proofErr w:type="spellEnd"/>
-      <w:r>
-        <w:t xml:space="preserve"> charge et compte les noms d'applications</w:t>
+        <w:t>Pas facile, bcp d'erreur de promise (asynchronisme), avec les _.each. J'ai tout repris, la logique c'est : kibana charge et compte les noms d'applications</w:t>
       </w:r>
       <w:r>
         <w:t xml:space="preserve"> (</w:t>
       </w:r>
       <w:r>
-        <w:t xml:space="preserve">nombre max de 10), et seulement </w:t>
-      </w:r>
-      <w:proofErr w:type="spellStart"/>
-      <w:r>
-        <w:t>apres</w:t>
-      </w:r>
-      <w:proofErr w:type="spellEnd"/>
-      <w:r>
-        <w:t xml:space="preserve"> qu'il ait fini, je </w:t>
-      </w:r>
-      <w:proofErr w:type="gramStart"/>
-      <w:r>
-        <w:t>refait</w:t>
-      </w:r>
-      <w:proofErr w:type="gramEnd"/>
-      <w:r>
-        <w:t xml:space="preserve"> une </w:t>
-      </w:r>
-      <w:proofErr w:type="spellStart"/>
-      <w:r>
-        <w:t>requete</w:t>
-      </w:r>
-      <w:proofErr w:type="spellEnd"/>
-      <w:r>
-        <w:t xml:space="preserve">, qui va chercher le nombre d'erreur et le nombre de </w:t>
-      </w:r>
-      <w:proofErr w:type="spellStart"/>
-      <w:r>
-        <w:t>succes</w:t>
-      </w:r>
-      <w:proofErr w:type="spellEnd"/>
-      <w:r>
-        <w:t xml:space="preserve"> de cette application.</w:t>
-      </w:r>
-    </w:p>
-    <w:p>
-      <w:pPr>
-        <w:pStyle w:val="Paragraphedeliste"/>
-        <w:numPr>
-          <w:ilvl w:val="0"/>
-          <w:numId w:val="1"/>
-        </w:numPr>
-      </w:pPr>
-      <w:proofErr w:type="spellStart"/>
-      <w:r>
-        <w:t>Kibana</w:t>
-      </w:r>
-      <w:proofErr w:type="spellEnd"/>
-      <w:r>
-        <w:t xml:space="preserve"> calcul une ligne supplémentaire "</w:t>
-      </w:r>
-      <w:proofErr w:type="spellStart"/>
-      <w:r>
-        <w:t>Other</w:t>
-      </w:r>
-      <w:proofErr w:type="spellEnd"/>
-      <w:r>
-        <w:t xml:space="preserve"> values", avec le nombre restant de données (</w:t>
-      </w:r>
-      <w:proofErr w:type="spellStart"/>
-      <w:r>
-        <w:t>etant</w:t>
-      </w:r>
-      <w:proofErr w:type="spellEnd"/>
-      <w:r>
-        <w:t xml:space="preserve"> donnée qu'il y en a plus de 10), cependant sur mes colonnes que j'ai ajouter, rien n'était indiqué, donc j'ai créer une nouvelle </w:t>
-      </w:r>
-      <w:proofErr w:type="spellStart"/>
-      <w:r>
-        <w:t>requete</w:t>
-      </w:r>
-      <w:proofErr w:type="spellEnd"/>
-      <w:r>
-        <w:t xml:space="preserve"> qui s'</w:t>
-      </w:r>
-      <w:proofErr w:type="spellStart"/>
-      <w:r>
-        <w:t>execute</w:t>
-      </w:r>
-      <w:proofErr w:type="spellEnd"/>
-      <w:r>
-        <w:t xml:space="preserve"> avant le traitement des données et qui me renvoie le nombre maximum d'erreur et de </w:t>
-      </w:r>
-      <w:proofErr w:type="spellStart"/>
-      <w:r>
-        <w:t>success</w:t>
-      </w:r>
-      <w:proofErr w:type="spellEnd"/>
-      <w:r>
-        <w:t xml:space="preserve">, et puis au moment du traitement des données, des qu'il insert un nombre d'erreur (ou de </w:t>
-      </w:r>
-      <w:proofErr w:type="spellStart"/>
-      <w:r>
-        <w:t>succes</w:t>
-      </w:r>
-      <w:proofErr w:type="spellEnd"/>
-      <w:r>
-        <w:t xml:space="preserve">), il </w:t>
-      </w:r>
-      <w:proofErr w:type="spellStart"/>
-      <w:r>
-        <w:t>increment</w:t>
-      </w:r>
-      <w:proofErr w:type="spellEnd"/>
-      <w:r>
-        <w:t xml:space="preserve"> une variable de cette somme, pour qu'a la fin du traitement on ai le total d'erreur que l'on a afficher (et de </w:t>
-      </w:r>
-      <w:proofErr w:type="spellStart"/>
-      <w:r>
-        <w:t>succes</w:t>
-      </w:r>
-      <w:proofErr w:type="spellEnd"/>
-      <w:r>
-        <w:t>), et ensuite j'insert a coté de "</w:t>
-      </w:r>
-      <w:proofErr w:type="spellStart"/>
-      <w:r>
-        <w:t>Other</w:t>
-      </w:r>
-      <w:proofErr w:type="spellEnd"/>
-      <w:r>
-        <w:t xml:space="preserve"> values" le nombre total d'erreur – la somme trouvé pour avoir le restant.</w:t>
+        <w:t>nombre max de 10), et seulement apres qu'il ait fini, je refait une requete, qui va chercher le nombre d'erreur et le nombre de succes de cette application.</w:t>
+      </w:r>
+    </w:p>
+    <w:p>
+      <w:pPr>
+        <w:pStyle w:val="Paragraphedeliste"/>
+        <w:numPr>
+          <w:ilvl w:val="0"/>
+          <w:numId w:val="1"/>
+        </w:numPr>
+      </w:pPr>
+      <w:r>
+        <w:t>Kibana calcul une ligne supplémentaire "Other values", avec le nombre restant de données (etant donnée qu'il y en a plus de 10), cependant sur mes colonnes que j'ai ajouter, rien n'était indiqué, donc j'ai créer une nouvelle requete qui s'execute avant le traitement des données et qui me renvoie le nombre maximum d'erreur et de success, et puis au moment du traitement des données, des qu'il insert un nombre d'erreur (ou de succes), il increment une variable de cette somme, pour qu'a la fin du traitement on ai le total d'erreur que l'on a afficher (et de succes), et ensuite j'insert a coté de "Other values" le nombre total d'erreur – la somme trouvé pour avoir le restant.</w:t>
       </w:r>
     </w:p>
     <w:p>
@@ -1561,53 +1130,8 @@
           <w:numId w:val="1"/>
         </w:numPr>
       </w:pPr>
-      <w:proofErr w:type="spellStart"/>
-      <w:r>
-        <w:t>Idee</w:t>
-      </w:r>
-      <w:proofErr w:type="spellEnd"/>
-      <w:r>
-        <w:t xml:space="preserve"> : créer un style (ex : </w:t>
-      </w:r>
-      <w:proofErr w:type="spellStart"/>
-      <w:r>
-        <w:t>tablefixe</w:t>
-      </w:r>
-      <w:proofErr w:type="spellEnd"/>
-      <w:r>
-        <w:t xml:space="preserve">), avec une </w:t>
-      </w:r>
-      <w:proofErr w:type="spellStart"/>
-      <w:r>
-        <w:t>requete</w:t>
-      </w:r>
-      <w:proofErr w:type="spellEnd"/>
-      <w:r>
-        <w:t xml:space="preserve"> spécifique a </w:t>
-      </w:r>
-      <w:proofErr w:type="spellStart"/>
-      <w:r>
-        <w:t>integrer</w:t>
-      </w:r>
-      <w:proofErr w:type="spellEnd"/>
-      <w:r>
-        <w:t xml:space="preserve"> dans le code (voir panel/</w:t>
-      </w:r>
-      <w:proofErr w:type="spellStart"/>
-      <w:r>
-        <w:t>terms</w:t>
-      </w:r>
-      <w:proofErr w:type="spellEnd"/>
-      <w:r>
-        <w:t xml:space="preserve">/module.js et modifier module.html pour faire un tableau spécifique avec </w:t>
-      </w:r>
-      <w:proofErr w:type="gramStart"/>
-      <w:r>
-        <w:t>les bouton</w:t>
-      </w:r>
-      <w:proofErr w:type="gramEnd"/>
-      <w:r>
-        <w:t xml:space="preserve"> etc. Cool </w:t>
+      <w:r>
+        <w:t xml:space="preserve">Idee : créer un style (ex : tablefixe), avec une requete spécifique a integrer dans le code (voir panel/terms/module.js et modifier module.html pour faire un tableau spécifique avec les bouton etc. Cool </w:t>
       </w:r>
       <w:r>
         <w:sym w:font="Wingdings" w:char="F04A"/>
@@ -1657,34 +1181,10 @@
         </w:numPr>
       </w:pPr>
       <w:r>
-        <w:t>Je dois créer un "</w:t>
-      </w:r>
-      <w:proofErr w:type="spellStart"/>
-      <w:r>
-        <w:t>widget</w:t>
-      </w:r>
-      <w:proofErr w:type="spellEnd"/>
-      <w:r>
-        <w:t xml:space="preserve">" sur </w:t>
-      </w:r>
-      <w:proofErr w:type="spellStart"/>
-      <w:r>
-        <w:t>kibana</w:t>
-      </w:r>
-      <w:proofErr w:type="spellEnd"/>
-      <w:r>
-        <w:t>, qui permet d</w:t>
-      </w:r>
-      <w:r>
-        <w:t xml:space="preserve">'ajouter des filtres précis sur </w:t>
-      </w:r>
-      <w:proofErr w:type="spellStart"/>
-      <w:r>
-        <w:t>kibana</w:t>
-      </w:r>
-      <w:proofErr w:type="spellEnd"/>
-      <w:r>
-        <w:t xml:space="preserve"> 3.</w:t>
+        <w:t>Je dois créer un "widget" sur kibana, qui permet d</w:t>
+      </w:r>
+      <w:r>
+        <w:t>'ajouter des filtres précis sur kibana 3.</w:t>
       </w:r>
     </w:p>
     <w:p>
@@ -1738,15 +1238,7 @@
         <w:t>génère</w:t>
       </w:r>
       <w:r>
-        <w:t xml:space="preserve"> la liste brute de toute les appli, </w:t>
-      </w:r>
-      <w:proofErr w:type="spellStart"/>
-      <w:r>
-        <w:t>etc</w:t>
-      </w:r>
-      <w:proofErr w:type="spellEnd"/>
-      <w:r>
-        <w:t xml:space="preserve">… puis l'utilisateur </w:t>
+        <w:t xml:space="preserve"> la liste brute de toute les appli, etc… puis l'utilisateur </w:t>
       </w:r>
       <w:r>
         <w:t>choisir</w:t>
@@ -1758,15 +1250,7 @@
         <w:t>parmi</w:t>
       </w:r>
       <w:r>
-        <w:t xml:space="preserve"> la liste pour ajouter au filtres de </w:t>
-      </w:r>
-      <w:proofErr w:type="spellStart"/>
-      <w:r>
-        <w:t>kibana</w:t>
-      </w:r>
-      <w:proofErr w:type="spellEnd"/>
-      <w:r>
-        <w:t>.</w:t>
+        <w:t xml:space="preserve"> la liste pour ajouter au filtres de kibana.</w:t>
       </w:r>
     </w:p>
     <w:p>
@@ -1807,13 +1291,8 @@
           <w:numId w:val="1"/>
         </w:numPr>
       </w:pPr>
-      <w:proofErr w:type="spellStart"/>
-      <w:r>
-        <w:t>Mtn</w:t>
-      </w:r>
-      <w:proofErr w:type="spellEnd"/>
-      <w:r>
-        <w:t xml:space="preserve">, je dois ajouter une ligne de constante sur un histogramme. </w:t>
+      <w:r>
+        <w:t xml:space="preserve">Mtn, je dois ajouter une ligne de constante sur un histogramme. </w:t>
       </w:r>
     </w:p>
     <w:p>
@@ -1861,29 +1340,13 @@
         <w:t>Paramétrer</w:t>
       </w:r>
       <w:r>
-        <w:t xml:space="preserve"> le graphe pour ajouter une autre valeur (avoir 2 courbes) </w:t>
-      </w:r>
-      <w:proofErr w:type="spellStart"/>
-      <w:r>
-        <w:t>pb</w:t>
-      </w:r>
-      <w:proofErr w:type="spellEnd"/>
-      <w:r>
-        <w:t xml:space="preserve">: pour le moment la variable SLA qui est fixe pour chaque données, ne e trouve pas dans les </w:t>
+        <w:t xml:space="preserve"> le graphe pour ajouter une autre valeur (avoir 2 courbes) pb: pour le moment la variable SLA qui est fixe pour chaque données, ne e trouve pas dans les </w:t>
       </w:r>
       <w:r>
         <w:t>donnée</w:t>
       </w:r>
       <w:r>
-        <w:t xml:space="preserve">, dans </w:t>
-      </w:r>
-      <w:proofErr w:type="spellStart"/>
-      <w:r>
-        <w:t>elasticssearch</w:t>
-      </w:r>
-      <w:proofErr w:type="spellEnd"/>
-      <w:r>
-        <w:t>, donc peu pas test.</w:t>
+        <w:t>, dans elasticssearch, donc peu pas test.</w:t>
       </w:r>
     </w:p>
     <w:p>
@@ -1904,37 +1367,13 @@
         <w:t>après</w:t>
       </w:r>
       <w:r>
-        <w:t xml:space="preserve"> que </w:t>
-      </w:r>
-      <w:proofErr w:type="spellStart"/>
-      <w:r>
-        <w:t>Kibana</w:t>
-      </w:r>
-      <w:proofErr w:type="spellEnd"/>
-      <w:r>
-        <w:t xml:space="preserve"> est fait sa </w:t>
+        <w:t xml:space="preserve"> que Kibana est fait sa </w:t>
       </w:r>
       <w:r>
         <w:t>requête</w:t>
       </w:r>
       <w:r>
-        <w:t xml:space="preserve"> sur </w:t>
-      </w:r>
-      <w:proofErr w:type="spellStart"/>
-      <w:r>
-        <w:t>elasticsearch</w:t>
-      </w:r>
-      <w:proofErr w:type="spellEnd"/>
-      <w:r>
-        <w:t xml:space="preserve">, </w:t>
-      </w:r>
-      <w:proofErr w:type="spellStart"/>
-      <w:r>
-        <w:t>pb</w:t>
-      </w:r>
-      <w:proofErr w:type="spellEnd"/>
-      <w:r>
-        <w:t xml:space="preserve">: </w:t>
+        <w:t xml:space="preserve"> sur elasticsearch, pb: </w:t>
       </w:r>
       <w:r>
         <w:t>je ne sais</w:t>
@@ -2016,6 +1455,33 @@
       </w:pPr>
       <w:r>
         <w:t>Apparemment c'est chaud patate…</w:t>
+      </w:r>
+    </w:p>
+    <w:p>
+      <w:pPr>
+        <w:pStyle w:val="Paragraphedeliste"/>
+        <w:numPr>
+          <w:ilvl w:val="0"/>
+          <w:numId w:val="1"/>
+        </w:numPr>
+      </w:pPr>
+      <w:r>
+        <w:t>Je suis partie sur l'</w:t>
+      </w:r>
+      <w:r>
+        <w:t>idée</w:t>
+      </w:r>
+      <w:r>
+        <w:t xml:space="preserve"> d'</w:t>
+      </w:r>
+      <w:r>
+        <w:t>intégrer</w:t>
+      </w:r>
+      <w:r>
+        <w:t xml:space="preserve"> la valeur en dur</w:t>
+      </w:r>
+      <w:r>
+        <w:t xml:space="preserve"> en créant une deuxième courbe avec des valeurs fixes. D'abord en dur, et après paramétrable en fonction d'une médiation choisi.</w:t>
       </w:r>
     </w:p>
     <w:sectPr>

</xml_diff>

<commit_message>
update semaine 5 v5.8
</commit_message>
<xml_diff>
--- a/aide_rapport_alternance_1.docx
+++ b/aide_rapport_alternance_1.docx
@@ -1482,6 +1482,30 @@
       </w:r>
       <w:r>
         <w:t xml:space="preserve"> en créant une deuxième courbe avec des valeurs fixes. D'abord en dur, et après paramétrable en fonction d'une médiation choisi.</w:t>
+      </w:r>
+    </w:p>
+    <w:p>
+      <w:pPr>
+        <w:pStyle w:val="Paragraphedeliste"/>
+        <w:numPr>
+          <w:ilvl w:val="0"/>
+          <w:numId w:val="1"/>
+        </w:numPr>
+      </w:pPr>
+      <w:r>
+        <w:t>Pour ça, lorsque kibana traite ses données pour les transformer en graphe, je créer une deuxieme courbe qui aura les meme parametres, mais les données seront differentes, pour chaque temps enregistrer (axe X), on fixe une valeurs (ici 0.5 par exemple, mais ce sera parametrable plus tard, valeur du SLA)</w:t>
+      </w:r>
+    </w:p>
+    <w:p>
+      <w:pPr>
+        <w:pStyle w:val="Paragraphedeliste"/>
+        <w:numPr>
+          <w:ilvl w:val="1"/>
+          <w:numId w:val="1"/>
+        </w:numPr>
+      </w:pPr>
+      <w:r>
+        <w:t>Probleme : entre 2 enregistrements de valeurs, la courbe retourne a 0, et on observe donc des "trous" dans la courbe</w:t>
       </w:r>
     </w:p>
     <w:sectPr>

</xml_diff>

<commit_message>
update semaine 5 v5.9
</commit_message>
<xml_diff>
--- a/aide_rapport_alternance_1.docx
+++ b/aide_rapport_alternance_1.docx
@@ -1506,6 +1506,30 @@
       </w:pPr>
       <w:r>
         <w:t>Probleme : entre 2 enregistrements de valeurs, la courbe retourne a 0, et on observe donc des "trous" dans la courbe</w:t>
+      </w:r>
+    </w:p>
+    <w:p>
+      <w:pPr>
+        <w:pStyle w:val="Paragraphedeliste"/>
+        <w:numPr>
+          <w:ilvl w:val="1"/>
+          <w:numId w:val="1"/>
+        </w:numPr>
+      </w:pPr>
+      <w:r>
+        <w:t>Resolution: modifier le parametre fill_style de "null" à "no". Fill c'est la liaison entre les points, et le no permet de ne pas remettre la courbe a 0 quand il n'a pas de valeur</w:t>
+      </w:r>
+    </w:p>
+    <w:p>
+      <w:pPr>
+        <w:pStyle w:val="Paragraphedeliste"/>
+        <w:numPr>
+          <w:ilvl w:val="0"/>
+          <w:numId w:val="1"/>
+        </w:numPr>
+      </w:pPr>
+      <w:r>
+        <w:t>Rendre plus generique cette fonctionnalité</w:t>
       </w:r>
     </w:p>
     <w:sectPr>

</xml_diff>

<commit_message>
update semaine 5 v5.10
</commit_message>
<xml_diff>
--- a/aide_rapport_alternance_1.docx
+++ b/aide_rapport_alternance_1.docx
@@ -1340,7 +1340,13 @@
         <w:t>Paramétrer</w:t>
       </w:r>
       <w:r>
-        <w:t xml:space="preserve"> le graphe pour ajouter une autre valeur (avoir 2 courbes) pb: pour le moment la variable SLA qui est fixe pour chaque données, ne e trouve pas dans les </w:t>
+        <w:t xml:space="preserve"> le graphe pour ajouter une autre valeur (avoir 2 courbes) </w:t>
+      </w:r>
+      <w:r>
+        <w:t>problème</w:t>
+      </w:r>
+      <w:r>
+        <w:t xml:space="preserve">: pour le moment la variable SLA qui est fixe pour chaque données, ne e trouve pas dans les </w:t>
       </w:r>
       <w:r>
         <w:t>donnée</w:t>
@@ -1373,7 +1379,13 @@
         <w:t>requête</w:t>
       </w:r>
       <w:r>
-        <w:t xml:space="preserve"> sur elasticsearch, pb: </w:t>
+        <w:t xml:space="preserve"> sur elasticsearch, </w:t>
+      </w:r>
+      <w:r>
+        <w:t>problème</w:t>
+      </w:r>
+      <w:r>
+        <w:t xml:space="preserve">: </w:t>
       </w:r>
       <w:r>
         <w:t>je ne sais</w:t>
@@ -1493,7 +1505,43 @@
         </w:numPr>
       </w:pPr>
       <w:r>
-        <w:t>Pour ça, lorsque kibana traite ses données pour les transformer en graphe, je créer une deuxieme courbe qui aura les meme parametres, mais les données seront differentes, pour chaque temps enregistrer (axe X), on fixe une valeurs (ici 0.5 par exemple, mais ce sera parametrable plus tard, valeur du SLA)</w:t>
+        <w:t xml:space="preserve">Pour ça, lorsque kibana traite ses données pour les transformer en graphe, je créer une </w:t>
+      </w:r>
+      <w:r>
+        <w:t>deuxième</w:t>
+      </w:r>
+      <w:r>
+        <w:t xml:space="preserve"> courbe qui aura les </w:t>
+      </w:r>
+      <w:r>
+        <w:t>même</w:t>
+      </w:r>
+      <w:r>
+        <w:t xml:space="preserve"> </w:t>
+      </w:r>
+      <w:r>
+        <w:t>paramètres</w:t>
+      </w:r>
+      <w:r>
+        <w:t xml:space="preserve">, mais les données seront </w:t>
+      </w:r>
+      <w:r>
+        <w:t>différentes</w:t>
+      </w:r>
+      <w:r>
+        <w:t xml:space="preserve">, pour chaque temps enregistrer (axe X), on fixe une </w:t>
+      </w:r>
+      <w:r>
+        <w:t>valeur</w:t>
+      </w:r>
+      <w:r>
+        <w:t xml:space="preserve"> (ici 0.5 par exemple, mais ce sera </w:t>
+      </w:r>
+      <w:r>
+        <w:t>paramétrable</w:t>
+      </w:r>
+      <w:r>
+        <w:t xml:space="preserve"> plus tard, valeur du SLA)</w:t>
       </w:r>
     </w:p>
     <w:p>
@@ -1505,7 +1553,10 @@
         </w:numPr>
       </w:pPr>
       <w:r>
-        <w:t>Probleme : entre 2 enregistrements de valeurs, la courbe retourne a 0, et on observe donc des "trous" dans la courbe</w:t>
+        <w:t>Problème</w:t>
+      </w:r>
+      <w:r>
+        <w:t xml:space="preserve"> : entre 2 enregistrements de valeurs, la courbe retourne a 0, et on observe donc des "trous" dans la courbe</w:t>
       </w:r>
     </w:p>
     <w:p>
@@ -1517,19 +1568,61 @@
         </w:numPr>
       </w:pPr>
       <w:r>
-        <w:t>Resolution: modifier le parametre fill_style de "null" à "no". Fill c'est la liaison entre les points, et le no permet de ne pas remettre la courbe a 0 quand il n'a pas de valeur</w:t>
-      </w:r>
-    </w:p>
-    <w:p>
-      <w:pPr>
-        <w:pStyle w:val="Paragraphedeliste"/>
-        <w:numPr>
-          <w:ilvl w:val="0"/>
-          <w:numId w:val="1"/>
-        </w:numPr>
-      </w:pPr>
-      <w:r>
-        <w:t>Rendre plus generique cette fonctionnalité</w:t>
+        <w:t>Résolution</w:t>
+      </w:r>
+      <w:r>
+        <w:t xml:space="preserve">: modifier le </w:t>
+      </w:r>
+      <w:r>
+        <w:t>paramètre</w:t>
+      </w:r>
+      <w:r>
+        <w:t xml:space="preserve"> fill_style de "null" à "no". Fill c'est la liaison entre les points, et le no permet de ne pas remettre la courbe a 0 quand il n'a pas de valeur</w:t>
+      </w:r>
+    </w:p>
+    <w:p>
+      <w:pPr>
+        <w:pStyle w:val="Paragraphedeliste"/>
+        <w:numPr>
+          <w:ilvl w:val="0"/>
+          <w:numId w:val="1"/>
+        </w:numPr>
+      </w:pPr>
+      <w:r>
+        <w:t xml:space="preserve">Rendre plus </w:t>
+      </w:r>
+      <w:r>
+        <w:t>générique</w:t>
+      </w:r>
+      <w:r>
+        <w:t xml:space="preserve"> cette fonctionnalité</w:t>
+      </w:r>
+      <w:r>
+        <w:t xml:space="preserve">. </w:t>
+      </w:r>
+    </w:p>
+    <w:p>
+      <w:pPr>
+        <w:pStyle w:val="Paragraphedeliste"/>
+        <w:numPr>
+          <w:ilvl w:val="1"/>
+          <w:numId w:val="1"/>
+        </w:numPr>
+      </w:pPr>
+      <w:r>
+        <w:t xml:space="preserve"> checkbox dans les options du graphe, qui servira de test dans le code, puis input text pour entrer la valeur en dur pour le moment pour un graphe precis. OK</w:t>
+      </w:r>
+    </w:p>
+    <w:p>
+      <w:pPr>
+        <w:pStyle w:val="Paragraphedeliste"/>
+        <w:numPr>
+          <w:ilvl w:val="1"/>
+          <w:numId w:val="1"/>
+        </w:numPr>
+      </w:pPr>
+      <w:r>
+        <w:t>Lorsque l'on filtre sur le champs NOM_MEDIATION, on ajoute automatiquement au graphe avec la chexbox coché, la valeur du SLA de cette mediation.</w:t>
       </w:r>
     </w:p>
     <w:sectPr>

</xml_diff>

<commit_message>
update semaine 5 v5.11
</commit_message>
<xml_diff>
--- a/aide_rapport_alternance_1.docx
+++ b/aide_rapport_alternance_1.docx
@@ -1622,7 +1622,25 @@
         </w:numPr>
       </w:pPr>
       <w:r>
-        <w:t>Lorsque l'on filtre sur le champs NOM_MEDIATION, on ajoute automatiquement au graphe avec la chexbox coché, la valeur du SLA de cette mediation.</w:t>
+        <w:t>L</w:t>
+      </w:r>
+      <w:r>
+        <w:t>orsque l'on filtre sur le champ</w:t>
+      </w:r>
+      <w:r>
+        <w:t xml:space="preserve"> NOM_MEDIATION, on ajoute automatiquement au graphe avec la chexbox coché, la valeur du SLA de cette mediation.</w:t>
+      </w:r>
+    </w:p>
+    <w:p>
+      <w:pPr>
+        <w:pStyle w:val="Paragraphedeliste"/>
+        <w:numPr>
+          <w:ilvl w:val="0"/>
+          <w:numId w:val="1"/>
+        </w:numPr>
+      </w:pPr>
+      <w:r>
+        <w:t>Reprise d'OFv4, petite correction, pour présentation devant l'equipe.</w:t>
       </w:r>
     </w:p>
     <w:sectPr>

</xml_diff>

<commit_message>
update semaine 5 v5.12
</commit_message>
<xml_diff>
--- a/aide_rapport_alternance_1.docx
+++ b/aide_rapport_alternance_1.docx
@@ -1641,6 +1641,31 @@
       </w:pPr>
       <w:r>
         <w:t>Reprise d'OFv4, petite correction, pour présentation devant l'equipe.</w:t>
+      </w:r>
+    </w:p>
+    <w:p>
+      <w:pPr>
+        <w:pStyle w:val="Paragraphedeliste"/>
+        <w:numPr>
+          <w:ilvl w:val="0"/>
+          <w:numId w:val="1"/>
+        </w:numPr>
+      </w:pPr>
+      <w:r>
+        <w:t>Correction de la fonction remove de Kibana, reprise a 0 des ids, decallage des ids.</w:t>
+      </w:r>
+    </w:p>
+    <w:p>
+      <w:pPr>
+        <w:pStyle w:val="Paragraphedeliste"/>
+        <w:numPr>
+          <w:ilvl w:val="0"/>
+          <w:numId w:val="1"/>
+        </w:numPr>
+      </w:pPr>
+      <w:r>
+        <w:lastRenderedPageBreak/>
+        <w:t>Correction d'asynchronisme get business fields dans la liste du cote resultats.</w:t>
       </w:r>
     </w:p>
     <w:sectPr>

</xml_diff>

<commit_message>
update semaine 6 v6.1
</commit_message>
<xml_diff>
--- a/aide_rapport_alternance_1.docx
+++ b/aide_rapport_alternance_1.docx
@@ -51,7 +51,15 @@
         </w:numPr>
       </w:pPr>
       <w:r>
-        <w:t>Correction des dates, et du typeahead (ouverture, et non fermeture des choix)</w:t>
+        <w:t xml:space="preserve">Correction des dates, et du </w:t>
+      </w:r>
+      <w:proofErr w:type="spellStart"/>
+      <w:r>
+        <w:t>typeahead</w:t>
+      </w:r>
+      <w:proofErr w:type="spellEnd"/>
+      <w:r>
+        <w:t xml:space="preserve"> (ouverture, et non fermeture des choix)</w:t>
       </w:r>
     </w:p>
     <w:p>
@@ -121,19 +129,40 @@
         </w:numPr>
       </w:pPr>
       <w:r>
-        <w:t>Changement des noms Utils -&gt; Util</w:t>
-      </w:r>
-    </w:p>
-    <w:p>
-      <w:pPr>
-        <w:pStyle w:val="Paragraphedeliste"/>
-        <w:numPr>
-          <w:ilvl w:val="0"/>
-          <w:numId w:val="1"/>
-        </w:numPr>
-      </w:pPr>
-      <w:r>
-        <w:t>OF-core : jeux de tests pour mon appli, envoie de message dans la queue</w:t>
+        <w:t xml:space="preserve">Changement des noms </w:t>
+      </w:r>
+      <w:proofErr w:type="spellStart"/>
+      <w:r>
+        <w:t>Utils</w:t>
+      </w:r>
+      <w:proofErr w:type="spellEnd"/>
+      <w:r>
+        <w:t xml:space="preserve"> -&gt; </w:t>
+      </w:r>
+      <w:proofErr w:type="spellStart"/>
+      <w:r>
+        <w:t>Util</w:t>
+      </w:r>
+      <w:proofErr w:type="spellEnd"/>
+    </w:p>
+    <w:p>
+      <w:pPr>
+        <w:pStyle w:val="Paragraphedeliste"/>
+        <w:numPr>
+          <w:ilvl w:val="0"/>
+          <w:numId w:val="1"/>
+        </w:numPr>
+      </w:pPr>
+      <w:r>
+        <w:t>OF-</w:t>
+      </w:r>
+      <w:proofErr w:type="spellStart"/>
+      <w:r>
+        <w:t>core</w:t>
+      </w:r>
+      <w:proofErr w:type="spellEnd"/>
+      <w:r>
+        <w:t xml:space="preserve"> : jeux de tests pour mon appli, envoie de message dans la queue</w:t>
       </w:r>
     </w:p>
     <w:p>
@@ -220,7 +249,15 @@
         <w:t xml:space="preserve"> : </w:t>
       </w:r>
       <w:r>
-        <w:t xml:space="preserve">change gridApi, pour spécifier l'action </w:t>
+        <w:t xml:space="preserve">change </w:t>
+      </w:r>
+      <w:proofErr w:type="spellStart"/>
+      <w:r>
+        <w:t>gridApi</w:t>
+      </w:r>
+      <w:proofErr w:type="spellEnd"/>
+      <w:r>
+        <w:t xml:space="preserve">, pour spécifier l'action </w:t>
       </w:r>
       <w:r>
         <w:t>à</w:t>
@@ -271,8 +308,13 @@
         <w:t>après</w:t>
       </w:r>
       <w:r>
-        <w:t xml:space="preserve"> la collecte des messages, pour l'envoie dans ElasticSearch</w:t>
-      </w:r>
+        <w:t xml:space="preserve"> la collecte des messages, pour l'envoie dans </w:t>
+      </w:r>
+      <w:proofErr w:type="spellStart"/>
+      <w:r>
+        <w:t>ElasticSearch</w:t>
+      </w:r>
+      <w:proofErr w:type="spellEnd"/>
     </w:p>
     <w:p>
       <w:pPr>
@@ -298,13 +340,23 @@
         <w:t>problème</w:t>
       </w:r>
       <w:r>
-        <w:t>: le ng</w:t>
-      </w:r>
+        <w:t xml:space="preserve">: le </w:t>
+      </w:r>
+      <w:proofErr w:type="spellStart"/>
+      <w:r>
+        <w:t>ng</w:t>
+      </w:r>
+      <w:proofErr w:type="spellEnd"/>
       <w:r>
         <w:t>-</w:t>
       </w:r>
-      <w:r>
-        <w:t xml:space="preserve">grid ne rafraichi pas les directives de </w:t>
+      <w:proofErr w:type="spellStart"/>
+      <w:r>
+        <w:t>grid</w:t>
+      </w:r>
+      <w:proofErr w:type="spellEnd"/>
+      <w:r>
+        <w:t xml:space="preserve"> ne rafraichi pas les directives de </w:t>
       </w:r>
       <w:r>
         <w:t>statuts</w:t>
@@ -316,13 +368,29 @@
         <w:t>Résolution</w:t>
       </w:r>
       <w:r>
-        <w:t xml:space="preserve"> : watcher sur la cellule de la colonne, et si elle change, on met a jour l'</w:t>
+        <w:t xml:space="preserve"> : </w:t>
+      </w:r>
+      <w:proofErr w:type="spellStart"/>
+      <w:r>
+        <w:t>watcher</w:t>
+      </w:r>
+      <w:proofErr w:type="spellEnd"/>
+      <w:r>
+        <w:t xml:space="preserve"> sur la cellule de la colonne, et si elle change, on met a jour l'</w:t>
       </w:r>
       <w:r>
         <w:t>icone</w:t>
       </w:r>
       <w:r>
-        <w:t>, la couleur et le tooltip.</w:t>
+        <w:t xml:space="preserve">, la couleur et le </w:t>
+      </w:r>
+      <w:proofErr w:type="spellStart"/>
+      <w:r>
+        <w:t>tooltip</w:t>
+      </w:r>
+      <w:proofErr w:type="spellEnd"/>
+      <w:r>
+        <w:t>.</w:t>
       </w:r>
     </w:p>
     <w:p>
@@ -346,10 +414,42 @@
         </w:numPr>
       </w:pPr>
       <w:r>
-        <w:t>Début d'association d'of-core et of-</w:t>
-      </w:r>
-      <w:r>
-        <w:t>front. Je dois lancer elasticsearch et of core (collecte) depuis of front, des le lancement du serveur tomcat.</w:t>
+        <w:t>Début d'association d'of-</w:t>
+      </w:r>
+      <w:proofErr w:type="spellStart"/>
+      <w:r>
+        <w:t>core</w:t>
+      </w:r>
+      <w:proofErr w:type="spellEnd"/>
+      <w:r>
+        <w:t xml:space="preserve"> et of-</w:t>
+      </w:r>
+      <w:r>
+        <w:t xml:space="preserve">front. Je dois lancer </w:t>
+      </w:r>
+      <w:proofErr w:type="spellStart"/>
+      <w:r>
+        <w:t>elasticsearch</w:t>
+      </w:r>
+      <w:proofErr w:type="spellEnd"/>
+      <w:r>
+        <w:t xml:space="preserve"> et of </w:t>
+      </w:r>
+      <w:proofErr w:type="spellStart"/>
+      <w:r>
+        <w:t>core</w:t>
+      </w:r>
+      <w:proofErr w:type="spellEnd"/>
+      <w:r>
+        <w:t xml:space="preserve"> (collecte) depuis of front, des le lancement du serveur </w:t>
+      </w:r>
+      <w:proofErr w:type="spellStart"/>
+      <w:r>
+        <w:t>tomcat</w:t>
+      </w:r>
+      <w:proofErr w:type="spellEnd"/>
+      <w:r>
+        <w:t>.</w:t>
       </w:r>
     </w:p>
     <w:p>
@@ -399,25 +499,57 @@
         <w:t>leurs dépendances</w:t>
       </w:r>
       <w:r>
-        <w:t xml:space="preserve"> maven. Test pour voir si tout fonctionne bien. OK.</w:t>
-      </w:r>
-    </w:p>
-    <w:p>
-      <w:pPr>
-        <w:pStyle w:val="Paragraphedeliste"/>
-        <w:numPr>
-          <w:ilvl w:val="0"/>
-          <w:numId w:val="1"/>
-        </w:numPr>
-      </w:pPr>
-      <w:r>
-        <w:t xml:space="preserve">Lancement d'Elasticsearch au </w:t>
+        <w:t xml:space="preserve"> </w:t>
+      </w:r>
+      <w:proofErr w:type="spellStart"/>
+      <w:r>
+        <w:t>maven</w:t>
+      </w:r>
+      <w:proofErr w:type="spellEnd"/>
+      <w:r>
+        <w:t>. Test pour voir si tout fonctionne bien. OK.</w:t>
+      </w:r>
+    </w:p>
+    <w:p>
+      <w:pPr>
+        <w:pStyle w:val="Paragraphedeliste"/>
+        <w:numPr>
+          <w:ilvl w:val="0"/>
+          <w:numId w:val="1"/>
+        </w:numPr>
+      </w:pPr>
+      <w:r>
+        <w:t>Lancement d'</w:t>
+      </w:r>
+      <w:proofErr w:type="spellStart"/>
+      <w:r>
+        <w:t>Elasticsearch</w:t>
+      </w:r>
+      <w:proofErr w:type="spellEnd"/>
+      <w:r>
+        <w:t xml:space="preserve"> au </w:t>
       </w:r>
       <w:r>
         <w:t>démarrage</w:t>
       </w:r>
       <w:r>
-        <w:t xml:space="preserve"> de tomcat. Un elasticsearch embarqué.  Ajout d'un plugin java, et modification pour qu'il s'adapte a nos besoins…</w:t>
+        <w:t xml:space="preserve"> de </w:t>
+      </w:r>
+      <w:proofErr w:type="spellStart"/>
+      <w:r>
+        <w:t>tomcat</w:t>
+      </w:r>
+      <w:proofErr w:type="spellEnd"/>
+      <w:r>
+        <w:t xml:space="preserve">. Un </w:t>
+      </w:r>
+      <w:proofErr w:type="spellStart"/>
+      <w:r>
+        <w:t>elasticsearch</w:t>
+      </w:r>
+      <w:proofErr w:type="spellEnd"/>
+      <w:r>
+        <w:t xml:space="preserve"> embarqué.  Ajout d'un plugin java, et modification pour qu'il s'adapte a nos besoins…</w:t>
       </w:r>
       <w:r>
         <w:t>.. OK</w:t>
@@ -456,7 +588,31 @@
         <w:t>lution</w:t>
       </w:r>
       <w:r>
-        <w:t xml:space="preserve">: Enfaite il se trouve sur l'"url-pattern" de la servlet que le lance, je devais ajouter à "/elasticsearch", "/*" a la fin, pour pouvoir explorer elasticsearch, et pouvoir faire des </w:t>
+        <w:t xml:space="preserve">: Enfaite il se trouve sur l'"url-pattern" de la </w:t>
+      </w:r>
+      <w:proofErr w:type="spellStart"/>
+      <w:r>
+        <w:t>servlet</w:t>
+      </w:r>
+      <w:proofErr w:type="spellEnd"/>
+      <w:r>
+        <w:t xml:space="preserve"> que le lance, je devais ajouter à "/</w:t>
+      </w:r>
+      <w:proofErr w:type="spellStart"/>
+      <w:r>
+        <w:t>elasticsearch</w:t>
+      </w:r>
+      <w:proofErr w:type="spellEnd"/>
+      <w:r>
+        <w:t xml:space="preserve">", "/*" a la fin, pour pouvoir explorer </w:t>
+      </w:r>
+      <w:proofErr w:type="spellStart"/>
+      <w:r>
+        <w:t>elasticsearch</w:t>
+      </w:r>
+      <w:proofErr w:type="spellEnd"/>
+      <w:r>
+        <w:t xml:space="preserve">, et pouvoir faire des </w:t>
       </w:r>
       <w:r>
         <w:t>requête</w:t>
@@ -483,7 +639,15 @@
         <w:t>accès</w:t>
       </w:r>
       <w:r>
-        <w:t xml:space="preserve"> interdit, via CrsfFilters, pour les </w:t>
+        <w:t xml:space="preserve"> interdit, via </w:t>
+      </w:r>
+      <w:proofErr w:type="spellStart"/>
+      <w:r>
+        <w:t>CrsfFilters</w:t>
+      </w:r>
+      <w:proofErr w:type="spellEnd"/>
+      <w:r>
+        <w:t xml:space="preserve">, pour les </w:t>
       </w:r>
       <w:r>
         <w:t>requêtes</w:t>
@@ -521,9 +685,11 @@
       <w:r>
         <w:t xml:space="preserve"> du </w:t>
       </w:r>
+      <w:proofErr w:type="spellStart"/>
       <w:r>
         <w:t>CrsfFilters</w:t>
       </w:r>
+      <w:proofErr w:type="spellEnd"/>
       <w:r>
         <w:t xml:space="preserve"> perso pour qu'il accepte les </w:t>
       </w:r>
@@ -537,31 +703,75 @@
         <w:rPr>
           <w:lang w:val="en-US"/>
         </w:rPr>
-        <w:t xml:space="preserve">Definition du csrf filter </w:t>
-      </w:r>
+        <w:t xml:space="preserve">Definition du </w:t>
+      </w:r>
+      <w:proofErr w:type="spellStart"/>
       <w:r>
         <w:rPr>
           <w:lang w:val="en-US"/>
         </w:rPr>
+        <w:t>csrf</w:t>
+      </w:r>
+      <w:proofErr w:type="spellEnd"/>
+      <w:r>
+        <w:rPr>
+          <w:lang w:val="en-US"/>
+        </w:rPr>
+        <w:t xml:space="preserve"> filter </w:t>
+      </w:r>
+      <w:proofErr w:type="spellStart"/>
+      <w:r>
+        <w:rPr>
+          <w:lang w:val="en-US"/>
+        </w:rPr>
         <w:t>dans</w:t>
       </w:r>
+      <w:proofErr w:type="spellEnd"/>
       <w:r>
         <w:rPr>
           <w:lang w:val="en-US"/>
         </w:rPr>
-        <w:t xml:space="preserve"> spring security avec &lt;security:csrf request-matcher</w:t>
-      </w:r>
+        <w:t xml:space="preserve"> spring security avec &lt;</w:t>
+      </w:r>
+      <w:proofErr w:type="spellStart"/>
       <w:r>
         <w:rPr>
           <w:lang w:val="en-US"/>
         </w:rPr>
+        <w:t>security:csrf</w:t>
+      </w:r>
+      <w:proofErr w:type="spellEnd"/>
+      <w:r>
+        <w:rPr>
+          <w:lang w:val="en-US"/>
+        </w:rPr>
+        <w:t xml:space="preserve"> request-matcher</w:t>
+      </w:r>
+      <w:r>
+        <w:rPr>
+          <w:lang w:val="en-US"/>
+        </w:rPr>
         <w:t>-ref</w:t>
       </w:r>
       <w:r>
         <w:rPr>
           <w:lang w:val="en-US"/>
         </w:rPr>
-        <w:t>="maclass"/&gt;</w:t>
+        <w:t>="</w:t>
+      </w:r>
+      <w:proofErr w:type="spellStart"/>
+      <w:r>
+        <w:rPr>
+          <w:lang w:val="en-US"/>
+        </w:rPr>
+        <w:t>maclass</w:t>
+      </w:r>
+      <w:proofErr w:type="spellEnd"/>
+      <w:r>
+        <w:rPr>
+          <w:lang w:val="en-US"/>
+        </w:rPr>
+        <w:t>"/&gt;</w:t>
       </w:r>
     </w:p>
     <w:p>
@@ -606,7 +816,15 @@
         <w:t>démarrage</w:t>
       </w:r>
       <w:r>
-        <w:t xml:space="preserve"> de tomcat. Ex : log4j qui n'a pas </w:t>
+        <w:t xml:space="preserve"> de </w:t>
+      </w:r>
+      <w:proofErr w:type="spellStart"/>
+      <w:r>
+        <w:t>tomcat</w:t>
+      </w:r>
+      <w:proofErr w:type="spellEnd"/>
+      <w:r>
+        <w:t xml:space="preserve">. Ex : log4j qui n'a pas </w:t>
       </w:r>
       <w:r>
         <w:t>accès</w:t>
@@ -627,10 +845,26 @@
         <w:t>Améliorer</w:t>
       </w:r>
       <w:r>
-        <w:t xml:space="preserve"> l'outil de versionning de documents.</w:t>
-      </w:r>
-      <w:r>
-        <w:t xml:space="preserve"> 2 logiques de versionning proposé, </w:t>
+        <w:t xml:space="preserve"> l'outil de </w:t>
+      </w:r>
+      <w:proofErr w:type="spellStart"/>
+      <w:r>
+        <w:t>versionning</w:t>
+      </w:r>
+      <w:proofErr w:type="spellEnd"/>
+      <w:r>
+        <w:t xml:space="preserve"> de documents.</w:t>
+      </w:r>
+      <w:r>
+        <w:t xml:space="preserve"> 2 logiques de </w:t>
+      </w:r>
+      <w:proofErr w:type="spellStart"/>
+      <w:r>
+        <w:t>versionning</w:t>
+      </w:r>
+      <w:proofErr w:type="spellEnd"/>
+      <w:r>
+        <w:t xml:space="preserve"> proposé, </w:t>
       </w:r>
       <w:r>
         <w:t>à</w:t>
@@ -648,7 +882,15 @@
         </w:numPr>
       </w:pPr>
       <w:r>
-        <w:t xml:space="preserve">Logique 1 : Comparer le nouveau document (avant insertion), avec le document actif. Puis ajouter dans la base de versionning, que les champs qui diffère entre les 2. Et </w:t>
+        <w:t xml:space="preserve">Logique 1 : Comparer le nouveau document (avant insertion), avec le document actif. Puis ajouter dans la base de </w:t>
+      </w:r>
+      <w:proofErr w:type="spellStart"/>
+      <w:r>
+        <w:t>versionning</w:t>
+      </w:r>
+      <w:proofErr w:type="spellEnd"/>
+      <w:r>
+        <w:t xml:space="preserve">, que les champs qui diffère entre les 2. Et </w:t>
       </w:r>
       <w:r>
         <w:t>insérer</w:t>
@@ -672,7 +914,15 @@
         <w:t>Insérer</w:t>
       </w:r>
       <w:r>
-        <w:t xml:space="preserve"> dans la base de versionning le document actif au complet, puis mettre le nouveau document comme actif. Et faire tournée une routine qui va comparer les champs et supprimer ceux qui sont identiques.</w:t>
+        <w:t xml:space="preserve"> dans la base de </w:t>
+      </w:r>
+      <w:proofErr w:type="spellStart"/>
+      <w:r>
+        <w:t>versionning</w:t>
+      </w:r>
+      <w:proofErr w:type="spellEnd"/>
+      <w:r>
+        <w:t xml:space="preserve"> le document actif au complet, puis mettre le nouveau document comme actif. Et faire tournée une routine qui va comparer les champs et supprimer ceux qui sont identiques.</w:t>
       </w:r>
     </w:p>
     <w:p>
@@ -693,7 +943,15 @@
         <w:t>surcharge</w:t>
       </w:r>
       <w:r>
-        <w:t xml:space="preserve"> de boucle pour comparé dans la base de versionning ce qui a changer etc.</w:t>
+        <w:t xml:space="preserve"> de boucle pour comparé dans la base de </w:t>
+      </w:r>
+      <w:proofErr w:type="spellStart"/>
+      <w:r>
+        <w:t>versionning</w:t>
+      </w:r>
+      <w:proofErr w:type="spellEnd"/>
+      <w:r>
+        <w:t xml:space="preserve"> ce qui a changer etc.</w:t>
       </w:r>
     </w:p>
     <w:p>
@@ -735,7 +993,15 @@
         <w:t>réellement</w:t>
       </w:r>
       <w:r>
-        <w:t xml:space="preserve"> changer, et nous permettra d'ajouter directement dans la base de versionning que les champs qui ont été modifié.</w:t>
+        <w:t xml:space="preserve"> changer, et nous permettra d'ajouter directement dans la base de </w:t>
+      </w:r>
+      <w:proofErr w:type="spellStart"/>
+      <w:r>
+        <w:t>versionning</w:t>
+      </w:r>
+      <w:proofErr w:type="spellEnd"/>
+      <w:r>
+        <w:t xml:space="preserve"> que les champs qui ont été modifié.</w:t>
       </w:r>
     </w:p>
     <w:p>
@@ -747,7 +1013,15 @@
         </w:numPr>
       </w:pPr>
       <w:r>
-        <w:t>Test de l'api java Javers qui compare 2 objet et renvoie les champs qui diffèrent.</w:t>
+        <w:t xml:space="preserve">Test de l'api java </w:t>
+      </w:r>
+      <w:proofErr w:type="spellStart"/>
+      <w:r>
+        <w:t>Javers</w:t>
+      </w:r>
+      <w:proofErr w:type="spellEnd"/>
+      <w:r>
+        <w:t xml:space="preserve"> qui compare 2 objet et renvoie les champs qui diffèrent.</w:t>
       </w:r>
     </w:p>
     <w:p>
@@ -759,7 +1033,15 @@
         </w:numPr>
       </w:pPr>
       <w:r>
-        <w:t>Implémentation de Javers dans le projet</w:t>
+        <w:t xml:space="preserve">Implémentation de </w:t>
+      </w:r>
+      <w:proofErr w:type="spellStart"/>
+      <w:r>
+        <w:t>Javers</w:t>
+      </w:r>
+      <w:proofErr w:type="spellEnd"/>
+      <w:r>
+        <w:t xml:space="preserve"> dans le projet</w:t>
       </w:r>
     </w:p>
     <w:p>
@@ -884,7 +1166,15 @@
         <w:t xml:space="preserve">(BOA) </w:t>
       </w:r>
       <w:r>
-        <w:t xml:space="preserve">modifier l'interface Kibana, pour ajouter des colonnes au tableau, et donc modifier la </w:t>
+        <w:t xml:space="preserve">modifier l'interface </w:t>
+      </w:r>
+      <w:proofErr w:type="spellStart"/>
+      <w:r>
+        <w:t>Kibana</w:t>
+      </w:r>
+      <w:proofErr w:type="spellEnd"/>
+      <w:r>
+        <w:t xml:space="preserve">, pour ajouter des colonnes au tableau, et donc modifier la </w:t>
       </w:r>
       <w:r>
         <w:t>requête</w:t>
@@ -920,7 +1210,15 @@
         <w:t>requête</w:t>
       </w:r>
       <w:r>
-        <w:t xml:space="preserve"> sur elasticsearch pour ajouter les données que je veux pour les </w:t>
+        <w:t xml:space="preserve"> sur </w:t>
+      </w:r>
+      <w:proofErr w:type="spellStart"/>
+      <w:r>
+        <w:t>elasticsearch</w:t>
+      </w:r>
+      <w:proofErr w:type="spellEnd"/>
+      <w:r>
+        <w:t xml:space="preserve"> pour ajouter les données que je veux pour les </w:t>
       </w:r>
       <w:r>
         <w:t>mettre</w:t>
@@ -1076,25 +1374,158 @@
         </w:numPr>
       </w:pPr>
       <w:r>
-        <w:t>Pas facile, bcp d'erreur de promise (asynchronisme), avec les _.each. J'ai tout repris, la logique c'est : kibana charge et compte les noms d'applications</w:t>
+        <w:t xml:space="preserve">Pas facile, </w:t>
+      </w:r>
+      <w:proofErr w:type="spellStart"/>
+      <w:r>
+        <w:t>bcp</w:t>
+      </w:r>
+      <w:proofErr w:type="spellEnd"/>
+      <w:r>
+        <w:t xml:space="preserve"> d'erreur de promise (asynchronisme), avec les _.</w:t>
+      </w:r>
+      <w:proofErr w:type="spellStart"/>
+      <w:r>
+        <w:t>each</w:t>
+      </w:r>
+      <w:proofErr w:type="spellEnd"/>
+      <w:r>
+        <w:t xml:space="preserve">. J'ai tout repris, la logique c'est : </w:t>
+      </w:r>
+      <w:proofErr w:type="spellStart"/>
+      <w:r>
+        <w:t>kibana</w:t>
+      </w:r>
+      <w:proofErr w:type="spellEnd"/>
+      <w:r>
+        <w:t xml:space="preserve"> charge et compte les noms d'applications</w:t>
       </w:r>
       <w:r>
         <w:t xml:space="preserve"> (</w:t>
       </w:r>
       <w:r>
-        <w:t>nombre max de 10), et seulement apres qu'il ait fini, je refait une requete, qui va chercher le nombre d'erreur et le nombre de succes de cette application.</w:t>
-      </w:r>
-    </w:p>
-    <w:p>
-      <w:pPr>
-        <w:pStyle w:val="Paragraphedeliste"/>
-        <w:numPr>
-          <w:ilvl w:val="0"/>
-          <w:numId w:val="1"/>
-        </w:numPr>
-      </w:pPr>
-      <w:r>
-        <w:t>Kibana calcul une ligne supplémentaire "Other values", avec le nombre restant de données (etant donnée qu'il y en a plus de 10), cependant sur mes colonnes que j'ai ajouter, rien n'était indiqué, donc j'ai créer une nouvelle requete qui s'execute avant le traitement des données et qui me renvoie le nombre maximum d'erreur et de success, et puis au moment du traitement des données, des qu'il insert un nombre d'erreur (ou de succes), il increment une variable de cette somme, pour qu'a la fin du traitement on ai le total d'erreur que l'on a afficher (et de succes), et ensuite j'insert a coté de "Other values" le nombre total d'erreur – la somme trouvé pour avoir le restant.</w:t>
+        <w:t xml:space="preserve">nombre max de 10), et seulement </w:t>
+      </w:r>
+      <w:proofErr w:type="spellStart"/>
+      <w:r>
+        <w:t>apres</w:t>
+      </w:r>
+      <w:proofErr w:type="spellEnd"/>
+      <w:r>
+        <w:t xml:space="preserve"> qu'il ait fini, je </w:t>
+      </w:r>
+      <w:proofErr w:type="gramStart"/>
+      <w:r>
+        <w:t>refait</w:t>
+      </w:r>
+      <w:proofErr w:type="gramEnd"/>
+      <w:r>
+        <w:t xml:space="preserve"> une </w:t>
+      </w:r>
+      <w:proofErr w:type="spellStart"/>
+      <w:r>
+        <w:t>requete</w:t>
+      </w:r>
+      <w:proofErr w:type="spellEnd"/>
+      <w:r>
+        <w:t xml:space="preserve">, qui va chercher le nombre d'erreur et le nombre de </w:t>
+      </w:r>
+      <w:proofErr w:type="spellStart"/>
+      <w:r>
+        <w:t>succes</w:t>
+      </w:r>
+      <w:proofErr w:type="spellEnd"/>
+      <w:r>
+        <w:t xml:space="preserve"> de cette application.</w:t>
+      </w:r>
+    </w:p>
+    <w:p>
+      <w:pPr>
+        <w:pStyle w:val="Paragraphedeliste"/>
+        <w:numPr>
+          <w:ilvl w:val="0"/>
+          <w:numId w:val="1"/>
+        </w:numPr>
+      </w:pPr>
+      <w:proofErr w:type="spellStart"/>
+      <w:r>
+        <w:t>Kibana</w:t>
+      </w:r>
+      <w:proofErr w:type="spellEnd"/>
+      <w:r>
+        <w:t xml:space="preserve"> calcul une ligne supplémentaire "</w:t>
+      </w:r>
+      <w:proofErr w:type="spellStart"/>
+      <w:r>
+        <w:t>Other</w:t>
+      </w:r>
+      <w:proofErr w:type="spellEnd"/>
+      <w:r>
+        <w:t xml:space="preserve"> values", avec le nombre restant de données (</w:t>
+      </w:r>
+      <w:proofErr w:type="spellStart"/>
+      <w:r>
+        <w:t>etant</w:t>
+      </w:r>
+      <w:proofErr w:type="spellEnd"/>
+      <w:r>
+        <w:t xml:space="preserve"> donnée qu'il y en a plus de 10), cependant sur mes colonnes que j'ai ajouter, rien n'était indiqué, donc j'ai créer une nouvelle </w:t>
+      </w:r>
+      <w:proofErr w:type="spellStart"/>
+      <w:r>
+        <w:t>requete</w:t>
+      </w:r>
+      <w:proofErr w:type="spellEnd"/>
+      <w:r>
+        <w:t xml:space="preserve"> qui s'</w:t>
+      </w:r>
+      <w:proofErr w:type="spellStart"/>
+      <w:r>
+        <w:t>execute</w:t>
+      </w:r>
+      <w:proofErr w:type="spellEnd"/>
+      <w:r>
+        <w:t xml:space="preserve"> avant le traitement des données et qui me renvoie le nombre maximum d'erreur et de </w:t>
+      </w:r>
+      <w:proofErr w:type="spellStart"/>
+      <w:r>
+        <w:t>success</w:t>
+      </w:r>
+      <w:proofErr w:type="spellEnd"/>
+      <w:r>
+        <w:t xml:space="preserve">, et puis au moment du traitement des données, des qu'il insert un nombre d'erreur (ou de </w:t>
+      </w:r>
+      <w:proofErr w:type="spellStart"/>
+      <w:r>
+        <w:t>succes</w:t>
+      </w:r>
+      <w:proofErr w:type="spellEnd"/>
+      <w:r>
+        <w:t xml:space="preserve">), il </w:t>
+      </w:r>
+      <w:proofErr w:type="spellStart"/>
+      <w:r>
+        <w:t>increment</w:t>
+      </w:r>
+      <w:proofErr w:type="spellEnd"/>
+      <w:r>
+        <w:t xml:space="preserve"> une variable de cette somme, pour qu'a la fin du traitement on ai le total d'erreur que l'on a afficher (et de </w:t>
+      </w:r>
+      <w:proofErr w:type="spellStart"/>
+      <w:r>
+        <w:t>succes</w:t>
+      </w:r>
+      <w:proofErr w:type="spellEnd"/>
+      <w:r>
+        <w:t>), et ensuite j'insert a coté de "</w:t>
+      </w:r>
+      <w:proofErr w:type="spellStart"/>
+      <w:r>
+        <w:t>Other</w:t>
+      </w:r>
+      <w:proofErr w:type="spellEnd"/>
+      <w:r>
+        <w:t xml:space="preserve"> values" le nombre total d'erreur – la somme trouvé pour avoir le restant.</w:t>
       </w:r>
     </w:p>
     <w:p>
@@ -1130,8 +1561,53 @@
           <w:numId w:val="1"/>
         </w:numPr>
       </w:pPr>
-      <w:r>
-        <w:t xml:space="preserve">Idee : créer un style (ex : tablefixe), avec une requete spécifique a integrer dans le code (voir panel/terms/module.js et modifier module.html pour faire un tableau spécifique avec les bouton etc. Cool </w:t>
+      <w:proofErr w:type="spellStart"/>
+      <w:r>
+        <w:t>Idee</w:t>
+      </w:r>
+      <w:proofErr w:type="spellEnd"/>
+      <w:r>
+        <w:t xml:space="preserve"> : créer un style (ex : </w:t>
+      </w:r>
+      <w:proofErr w:type="spellStart"/>
+      <w:r>
+        <w:t>tablefixe</w:t>
+      </w:r>
+      <w:proofErr w:type="spellEnd"/>
+      <w:r>
+        <w:t xml:space="preserve">), avec une </w:t>
+      </w:r>
+      <w:proofErr w:type="spellStart"/>
+      <w:r>
+        <w:t>requete</w:t>
+      </w:r>
+      <w:proofErr w:type="spellEnd"/>
+      <w:r>
+        <w:t xml:space="preserve"> spécifique a </w:t>
+      </w:r>
+      <w:proofErr w:type="spellStart"/>
+      <w:r>
+        <w:t>integrer</w:t>
+      </w:r>
+      <w:proofErr w:type="spellEnd"/>
+      <w:r>
+        <w:t xml:space="preserve"> dans le code (voir panel/</w:t>
+      </w:r>
+      <w:proofErr w:type="spellStart"/>
+      <w:r>
+        <w:t>terms</w:t>
+      </w:r>
+      <w:proofErr w:type="spellEnd"/>
+      <w:r>
+        <w:t xml:space="preserve">/module.js et modifier module.html pour faire un tableau spécifique avec </w:t>
+      </w:r>
+      <w:proofErr w:type="gramStart"/>
+      <w:r>
+        <w:t>les bouton</w:t>
+      </w:r>
+      <w:proofErr w:type="gramEnd"/>
+      <w:r>
+        <w:t xml:space="preserve"> etc. Cool </w:t>
       </w:r>
       <w:r>
         <w:sym w:font="Wingdings" w:char="F04A"/>
@@ -1181,10 +1657,34 @@
         </w:numPr>
       </w:pPr>
       <w:r>
-        <w:t>Je dois créer un "widget" sur kibana, qui permet d</w:t>
-      </w:r>
-      <w:r>
-        <w:t>'ajouter des filtres précis sur kibana 3.</w:t>
+        <w:t>Je dois créer un "</w:t>
+      </w:r>
+      <w:proofErr w:type="spellStart"/>
+      <w:r>
+        <w:t>widget</w:t>
+      </w:r>
+      <w:proofErr w:type="spellEnd"/>
+      <w:r>
+        <w:t xml:space="preserve">" sur </w:t>
+      </w:r>
+      <w:proofErr w:type="spellStart"/>
+      <w:r>
+        <w:t>kibana</w:t>
+      </w:r>
+      <w:proofErr w:type="spellEnd"/>
+      <w:r>
+        <w:t>, qui permet d</w:t>
+      </w:r>
+      <w:r>
+        <w:t xml:space="preserve">'ajouter des filtres précis sur </w:t>
+      </w:r>
+      <w:proofErr w:type="spellStart"/>
+      <w:r>
+        <w:t>kibana</w:t>
+      </w:r>
+      <w:proofErr w:type="spellEnd"/>
+      <w:r>
+        <w:t xml:space="preserve"> 3.</w:t>
       </w:r>
     </w:p>
     <w:p>
@@ -1238,7 +1738,15 @@
         <w:t>génère</w:t>
       </w:r>
       <w:r>
-        <w:t xml:space="preserve"> la liste brute de toute les appli, etc… puis l'utilisateur </w:t>
+        <w:t xml:space="preserve"> la liste brute de toute les appli, </w:t>
+      </w:r>
+      <w:proofErr w:type="spellStart"/>
+      <w:r>
+        <w:t>etc</w:t>
+      </w:r>
+      <w:proofErr w:type="spellEnd"/>
+      <w:r>
+        <w:t xml:space="preserve">… puis l'utilisateur </w:t>
       </w:r>
       <w:r>
         <w:t>choisir</w:t>
@@ -1250,7 +1758,15 @@
         <w:t>parmi</w:t>
       </w:r>
       <w:r>
-        <w:t xml:space="preserve"> la liste pour ajouter au filtres de kibana.</w:t>
+        <w:t xml:space="preserve"> la liste pour ajouter au filtres de </w:t>
+      </w:r>
+      <w:proofErr w:type="spellStart"/>
+      <w:r>
+        <w:t>kibana</w:t>
+      </w:r>
+      <w:proofErr w:type="spellEnd"/>
+      <w:r>
+        <w:t>.</w:t>
       </w:r>
     </w:p>
     <w:p>
@@ -1291,8 +1807,13 @@
           <w:numId w:val="1"/>
         </w:numPr>
       </w:pPr>
-      <w:r>
-        <w:t xml:space="preserve">Mtn, je dois ajouter une ligne de constante sur un histogramme. </w:t>
+      <w:proofErr w:type="spellStart"/>
+      <w:r>
+        <w:t>Mtn</w:t>
+      </w:r>
+      <w:proofErr w:type="spellEnd"/>
+      <w:r>
+        <w:t xml:space="preserve">, je dois ajouter une ligne de constante sur un histogramme. </w:t>
       </w:r>
     </w:p>
     <w:p>
@@ -1352,7 +1873,15 @@
         <w:t>donnée</w:t>
       </w:r>
       <w:r>
-        <w:t>, dans elasticssearch, donc peu pas test.</w:t>
+        <w:t xml:space="preserve">, dans </w:t>
+      </w:r>
+      <w:proofErr w:type="spellStart"/>
+      <w:r>
+        <w:t>elasticssearch</w:t>
+      </w:r>
+      <w:proofErr w:type="spellEnd"/>
+      <w:r>
+        <w:t>, donc peu pas test.</w:t>
       </w:r>
     </w:p>
     <w:p>
@@ -1373,13 +1902,29 @@
         <w:t>après</w:t>
       </w:r>
       <w:r>
-        <w:t xml:space="preserve"> que Kibana est fait sa </w:t>
+        <w:t xml:space="preserve"> que </w:t>
+      </w:r>
+      <w:proofErr w:type="spellStart"/>
+      <w:r>
+        <w:t>Kibana</w:t>
+      </w:r>
+      <w:proofErr w:type="spellEnd"/>
+      <w:r>
+        <w:t xml:space="preserve"> est fait sa </w:t>
       </w:r>
       <w:r>
         <w:t>requête</w:t>
       </w:r>
       <w:r>
-        <w:t xml:space="preserve"> sur elasticsearch, </w:t>
+        <w:t xml:space="preserve"> sur </w:t>
+      </w:r>
+      <w:proofErr w:type="spellStart"/>
+      <w:r>
+        <w:t>elasticsearch</w:t>
+      </w:r>
+      <w:proofErr w:type="spellEnd"/>
+      <w:r>
+        <w:t xml:space="preserve">, </w:t>
       </w:r>
       <w:r>
         <w:t>problème</w:t>
@@ -1505,7 +2050,15 @@
         </w:numPr>
       </w:pPr>
       <w:r>
-        <w:t xml:space="preserve">Pour ça, lorsque kibana traite ses données pour les transformer en graphe, je créer une </w:t>
+        <w:t xml:space="preserve">Pour ça, lorsque </w:t>
+      </w:r>
+      <w:proofErr w:type="spellStart"/>
+      <w:r>
+        <w:t>kibana</w:t>
+      </w:r>
+      <w:proofErr w:type="spellEnd"/>
+      <w:r>
+        <w:t xml:space="preserve"> traite ses données pour les transformer en graphe, je créer une </w:t>
       </w:r>
       <w:r>
         <w:t>deuxième</w:t>
@@ -1556,7 +2109,15 @@
         <w:t>Problème</w:t>
       </w:r>
       <w:r>
-        <w:t xml:space="preserve"> : entre 2 enregistrements de valeurs, la courbe retourne a 0, et on observe donc des "trous" dans la courbe</w:t>
+        <w:t xml:space="preserve"> : entre 2 enregistrements de valeurs, la courbe retourne </w:t>
+      </w:r>
+      <w:proofErr w:type="gramStart"/>
+      <w:r>
+        <w:t>a</w:t>
+      </w:r>
+      <w:proofErr w:type="gramEnd"/>
+      <w:r>
+        <w:t xml:space="preserve"> 0, et on observe donc des "trous" dans la courbe</w:t>
       </w:r>
     </w:p>
     <w:p>
@@ -1577,7 +2138,39 @@
         <w:t>paramètre</w:t>
       </w:r>
       <w:r>
-        <w:t xml:space="preserve"> fill_style de "null" à "no". Fill c'est la liaison entre les points, et le no permet de ne pas remettre la courbe a 0 quand il n'a pas de valeur</w:t>
+        <w:t xml:space="preserve"> </w:t>
+      </w:r>
+      <w:proofErr w:type="spellStart"/>
+      <w:r>
+        <w:t>fill_style</w:t>
+      </w:r>
+      <w:proofErr w:type="spellEnd"/>
+      <w:r>
+        <w:t xml:space="preserve"> de "</w:t>
+      </w:r>
+      <w:proofErr w:type="spellStart"/>
+      <w:r>
+        <w:t>null</w:t>
+      </w:r>
+      <w:proofErr w:type="spellEnd"/>
+      <w:r>
+        <w:t xml:space="preserve">" à "no". </w:t>
+      </w:r>
+      <w:proofErr w:type="spellStart"/>
+      <w:r>
+        <w:t>Fill</w:t>
+      </w:r>
+      <w:proofErr w:type="spellEnd"/>
+      <w:r>
+        <w:t xml:space="preserve"> c'est la liaison entre les points, et le no permet de ne pas remettre la courbe </w:t>
+      </w:r>
+      <w:proofErr w:type="gramStart"/>
+      <w:r>
+        <w:t>a</w:t>
+      </w:r>
+      <w:proofErr w:type="gramEnd"/>
+      <w:r>
+        <w:t xml:space="preserve"> 0 quand il n'a pas de valeur</w:t>
       </w:r>
     </w:p>
     <w:p>
@@ -1610,7 +2203,31 @@
         </w:numPr>
       </w:pPr>
       <w:r>
-        <w:t xml:space="preserve"> checkbox dans les options du graphe, qui servira de test dans le code, puis input text pour entrer la valeur en dur pour le moment pour un graphe precis. OK</w:t>
+        <w:t xml:space="preserve"> </w:t>
+      </w:r>
+      <w:proofErr w:type="spellStart"/>
+      <w:r>
+        <w:t>checkbox</w:t>
+      </w:r>
+      <w:proofErr w:type="spellEnd"/>
+      <w:r>
+        <w:t xml:space="preserve"> dans les options du graphe, qui servira de test dans le code, puis input </w:t>
+      </w:r>
+      <w:proofErr w:type="spellStart"/>
+      <w:r>
+        <w:t>text</w:t>
+      </w:r>
+      <w:proofErr w:type="spellEnd"/>
+      <w:r>
+        <w:t xml:space="preserve"> pour entrer la valeur en dur pour le moment pour un graphe </w:t>
+      </w:r>
+      <w:proofErr w:type="spellStart"/>
+      <w:r>
+        <w:t>precis</w:t>
+      </w:r>
+      <w:proofErr w:type="spellEnd"/>
+      <w:r>
+        <w:t>. OK</w:t>
       </w:r>
     </w:p>
     <w:p>
@@ -1628,31 +2245,103 @@
         <w:t>orsque l'on filtre sur le champ</w:t>
       </w:r>
       <w:r>
-        <w:t xml:space="preserve"> NOM_MEDIATION, on ajoute automatiquement au graphe avec la chexbox coché, la valeur du SLA de cette mediation.</w:t>
-      </w:r>
-    </w:p>
-    <w:p>
-      <w:pPr>
-        <w:pStyle w:val="Paragraphedeliste"/>
-        <w:numPr>
-          <w:ilvl w:val="0"/>
-          <w:numId w:val="1"/>
-        </w:numPr>
-      </w:pPr>
-      <w:r>
-        <w:t>Reprise d'OFv4, petite correction, pour présentation devant l'equipe.</w:t>
-      </w:r>
-    </w:p>
-    <w:p>
-      <w:pPr>
-        <w:pStyle w:val="Paragraphedeliste"/>
-        <w:numPr>
-          <w:ilvl w:val="0"/>
-          <w:numId w:val="1"/>
-        </w:numPr>
-      </w:pPr>
-      <w:r>
-        <w:t>Correction de la fonction remove de Kibana, reprise a 0 des ids, decallage des ids.</w:t>
+        <w:t xml:space="preserve"> NOM_MEDIATION, on ajoute automatiquement au graphe avec la </w:t>
+      </w:r>
+      <w:proofErr w:type="spellStart"/>
+      <w:r>
+        <w:t>chexbox</w:t>
+      </w:r>
+      <w:proofErr w:type="spellEnd"/>
+      <w:r>
+        <w:t xml:space="preserve"> coché, la valeur du SLA de cette </w:t>
+      </w:r>
+      <w:proofErr w:type="spellStart"/>
+      <w:r>
+        <w:t>mediation</w:t>
+      </w:r>
+      <w:proofErr w:type="spellEnd"/>
+      <w:r>
+        <w:t>.</w:t>
+      </w:r>
+    </w:p>
+    <w:p>
+      <w:pPr>
+        <w:pStyle w:val="Paragraphedeliste"/>
+        <w:numPr>
+          <w:ilvl w:val="0"/>
+          <w:numId w:val="1"/>
+        </w:numPr>
+      </w:pPr>
+      <w:r>
+        <w:t>Reprise d'OFv4, petite correction, pour présentation devant l'</w:t>
+      </w:r>
+      <w:proofErr w:type="spellStart"/>
+      <w:r>
+        <w:t>equipe</w:t>
+      </w:r>
+      <w:proofErr w:type="spellEnd"/>
+      <w:r>
+        <w:t>.</w:t>
+      </w:r>
+    </w:p>
+    <w:p>
+      <w:pPr>
+        <w:pStyle w:val="Paragraphedeliste"/>
+        <w:numPr>
+          <w:ilvl w:val="0"/>
+          <w:numId w:val="1"/>
+        </w:numPr>
+      </w:pPr>
+      <w:r>
+        <w:t xml:space="preserve">Correction de la fonction </w:t>
+      </w:r>
+      <w:proofErr w:type="spellStart"/>
+      <w:r>
+        <w:t>remove</w:t>
+      </w:r>
+      <w:proofErr w:type="spellEnd"/>
+      <w:r>
+        <w:t xml:space="preserve"> de </w:t>
+      </w:r>
+      <w:proofErr w:type="spellStart"/>
+      <w:r>
+        <w:t>Kibana</w:t>
+      </w:r>
+      <w:proofErr w:type="spellEnd"/>
+      <w:r>
+        <w:t xml:space="preserve">, reprise </w:t>
+      </w:r>
+      <w:proofErr w:type="gramStart"/>
+      <w:r>
+        <w:t>a</w:t>
+      </w:r>
+      <w:proofErr w:type="gramEnd"/>
+      <w:r>
+        <w:t xml:space="preserve"> 0 des </w:t>
+      </w:r>
+      <w:proofErr w:type="spellStart"/>
+      <w:r>
+        <w:t>ids</w:t>
+      </w:r>
+      <w:proofErr w:type="spellEnd"/>
+      <w:r>
+        <w:t xml:space="preserve">, </w:t>
+      </w:r>
+      <w:proofErr w:type="spellStart"/>
+      <w:r>
+        <w:t>decallage</w:t>
+      </w:r>
+      <w:proofErr w:type="spellEnd"/>
+      <w:r>
+        <w:t xml:space="preserve"> des </w:t>
+      </w:r>
+      <w:proofErr w:type="spellStart"/>
+      <w:r>
+        <w:t>ids</w:t>
+      </w:r>
+      <w:proofErr w:type="spellEnd"/>
+      <w:r>
+        <w:t>.</w:t>
       </w:r>
     </w:p>
     <w:p>
@@ -1665,7 +2354,39 @@
       </w:pPr>
       <w:r>
         <w:lastRenderedPageBreak/>
-        <w:t>Correction d'asynchronisme get business fields dans la liste du cote resultats.</w:t>
+        <w:t xml:space="preserve">Correction d'asynchronisme </w:t>
+      </w:r>
+      <w:proofErr w:type="spellStart"/>
+      <w:r>
+        <w:t>get</w:t>
+      </w:r>
+      <w:proofErr w:type="spellEnd"/>
+      <w:r>
+        <w:t xml:space="preserve"> business </w:t>
+      </w:r>
+      <w:proofErr w:type="spellStart"/>
+      <w:r>
+        <w:t>fields</w:t>
+      </w:r>
+      <w:proofErr w:type="spellEnd"/>
+      <w:r>
+        <w:t xml:space="preserve"> dans la liste </w:t>
+      </w:r>
+      <w:proofErr w:type="gramStart"/>
+      <w:r>
+        <w:t>du</w:t>
+      </w:r>
+      <w:proofErr w:type="gramEnd"/>
+      <w:r>
+        <w:t xml:space="preserve"> cote </w:t>
+      </w:r>
+      <w:proofErr w:type="spellStart"/>
+      <w:r>
+        <w:t>resultats</w:t>
+      </w:r>
+      <w:proofErr w:type="spellEnd"/>
+      <w:r>
+        <w:t>.</w:t>
       </w:r>
     </w:p>
     <w:p>
@@ -1707,7 +2428,51 @@
         </w:numPr>
       </w:pPr>
       <w:r>
-        <w:t>Nouveau widget : faire des quartiles sur le temps de réponses.</w:t>
+        <w:t xml:space="preserve">Nouveau </w:t>
+      </w:r>
+      <w:proofErr w:type="spellStart"/>
+      <w:r>
+        <w:t>widget</w:t>
+      </w:r>
+      <w:proofErr w:type="spellEnd"/>
+      <w:r>
+        <w:t xml:space="preserve"> : faire des quartiles sur le temps de réponses.</w:t>
+      </w:r>
+    </w:p>
+    <w:p>
+      <w:pPr>
+        <w:pStyle w:val="Paragraphedeliste"/>
+        <w:numPr>
+          <w:ilvl w:val="0"/>
+          <w:numId w:val="1"/>
+        </w:numPr>
+      </w:pPr>
+      <w:r>
+        <w:t xml:space="preserve">Je dois utiliser le graphe existant, </w:t>
+      </w:r>
+      <w:proofErr w:type="spellStart"/>
+      <w:r>
+        <w:t>histogram</w:t>
+      </w:r>
+      <w:proofErr w:type="spellEnd"/>
+      <w:r>
+        <w:t xml:space="preserve">, abscisse temps, ordonnée nb instances, et modifier le </w:t>
+      </w:r>
+      <w:proofErr w:type="spellStart"/>
+      <w:r>
+        <w:t>tooltip</w:t>
+      </w:r>
+      <w:proofErr w:type="spellEnd"/>
+      <w:r>
+        <w:t xml:space="preserve"> pour </w:t>
+      </w:r>
+      <w:proofErr w:type="spellStart"/>
+      <w:r>
+        <w:t>affichier</w:t>
+      </w:r>
+      <w:proofErr w:type="spellEnd"/>
+      <w:r>
+        <w:t xml:space="preserve"> les quartiles.</w:t>
       </w:r>
     </w:p>
     <w:sectPr>

</xml_diff>

<commit_message>
update semaine 6 v6.2
</commit_message>
<xml_diff>
--- a/aide_rapport_alternance_1.docx
+++ b/aide_rapport_alternance_1.docx
@@ -51,15 +51,7 @@
         </w:numPr>
       </w:pPr>
       <w:r>
-        <w:t xml:space="preserve">Correction des dates, et du </w:t>
-      </w:r>
-      <w:proofErr w:type="spellStart"/>
-      <w:r>
-        <w:t>typeahead</w:t>
-      </w:r>
-      <w:proofErr w:type="spellEnd"/>
-      <w:r>
-        <w:t xml:space="preserve"> (ouverture, et non fermeture des choix)</w:t>
+        <w:t>Correction des dates, et du typeahead (ouverture, et non fermeture des choix)</w:t>
       </w:r>
     </w:p>
     <w:p>
@@ -129,40 +121,19 @@
         </w:numPr>
       </w:pPr>
       <w:r>
-        <w:t xml:space="preserve">Changement des noms </w:t>
-      </w:r>
-      <w:proofErr w:type="spellStart"/>
-      <w:r>
-        <w:t>Utils</w:t>
-      </w:r>
-      <w:proofErr w:type="spellEnd"/>
-      <w:r>
-        <w:t xml:space="preserve"> -&gt; </w:t>
-      </w:r>
-      <w:proofErr w:type="spellStart"/>
-      <w:r>
-        <w:t>Util</w:t>
-      </w:r>
-      <w:proofErr w:type="spellEnd"/>
-    </w:p>
-    <w:p>
-      <w:pPr>
-        <w:pStyle w:val="Paragraphedeliste"/>
-        <w:numPr>
-          <w:ilvl w:val="0"/>
-          <w:numId w:val="1"/>
-        </w:numPr>
-      </w:pPr>
-      <w:r>
-        <w:t>OF-</w:t>
-      </w:r>
-      <w:proofErr w:type="spellStart"/>
-      <w:r>
-        <w:t>core</w:t>
-      </w:r>
-      <w:proofErr w:type="spellEnd"/>
-      <w:r>
-        <w:t xml:space="preserve"> : jeux de tests pour mon appli, envoie de message dans la queue</w:t>
+        <w:t>Changement des noms Utils -&gt; Util</w:t>
+      </w:r>
+    </w:p>
+    <w:p>
+      <w:pPr>
+        <w:pStyle w:val="Paragraphedeliste"/>
+        <w:numPr>
+          <w:ilvl w:val="0"/>
+          <w:numId w:val="1"/>
+        </w:numPr>
+      </w:pPr>
+      <w:r>
+        <w:t>OF-core : jeux de tests pour mon appli, envoie de message dans la queue</w:t>
       </w:r>
     </w:p>
     <w:p>
@@ -249,15 +220,7 @@
         <w:t xml:space="preserve"> : </w:t>
       </w:r>
       <w:r>
-        <w:t xml:space="preserve">change </w:t>
-      </w:r>
-      <w:proofErr w:type="spellStart"/>
-      <w:r>
-        <w:t>gridApi</w:t>
-      </w:r>
-      <w:proofErr w:type="spellEnd"/>
-      <w:r>
-        <w:t xml:space="preserve">, pour spécifier l'action </w:t>
+        <w:t xml:space="preserve">change gridApi, pour spécifier l'action </w:t>
       </w:r>
       <w:r>
         <w:t>à</w:t>
@@ -308,13 +271,8 @@
         <w:t>après</w:t>
       </w:r>
       <w:r>
-        <w:t xml:space="preserve"> la collecte des messages, pour l'envoie dans </w:t>
-      </w:r>
-      <w:proofErr w:type="spellStart"/>
-      <w:r>
-        <w:t>ElasticSearch</w:t>
-      </w:r>
-      <w:proofErr w:type="spellEnd"/>
+        <w:t xml:space="preserve"> la collecte des messages, pour l'envoie dans ElasticSearch</w:t>
+      </w:r>
     </w:p>
     <w:p>
       <w:pPr>
@@ -340,23 +298,13 @@
         <w:t>problème</w:t>
       </w:r>
       <w:r>
-        <w:t xml:space="preserve">: le </w:t>
-      </w:r>
-      <w:proofErr w:type="spellStart"/>
-      <w:r>
-        <w:t>ng</w:t>
-      </w:r>
-      <w:proofErr w:type="spellEnd"/>
+        <w:t>: le ng</w:t>
+      </w:r>
       <w:r>
         <w:t>-</w:t>
       </w:r>
-      <w:proofErr w:type="spellStart"/>
-      <w:r>
-        <w:t>grid</w:t>
-      </w:r>
-      <w:proofErr w:type="spellEnd"/>
-      <w:r>
-        <w:t xml:space="preserve"> ne rafraichi pas les directives de </w:t>
+      <w:r>
+        <w:t xml:space="preserve">grid ne rafraichi pas les directives de </w:t>
       </w:r>
       <w:r>
         <w:t>statuts</w:t>
@@ -368,29 +316,13 @@
         <w:t>Résolution</w:t>
       </w:r>
       <w:r>
-        <w:t xml:space="preserve"> : </w:t>
-      </w:r>
-      <w:proofErr w:type="spellStart"/>
-      <w:r>
-        <w:t>watcher</w:t>
-      </w:r>
-      <w:proofErr w:type="spellEnd"/>
-      <w:r>
-        <w:t xml:space="preserve"> sur la cellule de la colonne, et si elle change, on met a jour l'</w:t>
+        <w:t xml:space="preserve"> : watcher sur la cellule de la colonne, et si elle change, on met a jour l'</w:t>
       </w:r>
       <w:r>
         <w:t>icone</w:t>
       </w:r>
       <w:r>
-        <w:t xml:space="preserve">, la couleur et le </w:t>
-      </w:r>
-      <w:proofErr w:type="spellStart"/>
-      <w:r>
-        <w:t>tooltip</w:t>
-      </w:r>
-      <w:proofErr w:type="spellEnd"/>
-      <w:r>
-        <w:t>.</w:t>
+        <w:t>, la couleur et le tooltip.</w:t>
       </w:r>
     </w:p>
     <w:p>
@@ -414,42 +346,10 @@
         </w:numPr>
       </w:pPr>
       <w:r>
-        <w:t>Début d'association d'of-</w:t>
-      </w:r>
-      <w:proofErr w:type="spellStart"/>
-      <w:r>
-        <w:t>core</w:t>
-      </w:r>
-      <w:proofErr w:type="spellEnd"/>
-      <w:r>
-        <w:t xml:space="preserve"> et of-</w:t>
-      </w:r>
-      <w:r>
-        <w:t xml:space="preserve">front. Je dois lancer </w:t>
-      </w:r>
-      <w:proofErr w:type="spellStart"/>
-      <w:r>
-        <w:t>elasticsearch</w:t>
-      </w:r>
-      <w:proofErr w:type="spellEnd"/>
-      <w:r>
-        <w:t xml:space="preserve"> et of </w:t>
-      </w:r>
-      <w:proofErr w:type="spellStart"/>
-      <w:r>
-        <w:t>core</w:t>
-      </w:r>
-      <w:proofErr w:type="spellEnd"/>
-      <w:r>
-        <w:t xml:space="preserve"> (collecte) depuis of front, des le lancement du serveur </w:t>
-      </w:r>
-      <w:proofErr w:type="spellStart"/>
-      <w:r>
-        <w:t>tomcat</w:t>
-      </w:r>
-      <w:proofErr w:type="spellEnd"/>
-      <w:r>
-        <w:t>.</w:t>
+        <w:t>Début d'association d'of-core et of-</w:t>
+      </w:r>
+      <w:r>
+        <w:t>front. Je dois lancer elasticsearch et of core (collecte) depuis of front, des le lancement du serveur tomcat.</w:t>
       </w:r>
     </w:p>
     <w:p>
@@ -499,57 +399,25 @@
         <w:t>leurs dépendances</w:t>
       </w:r>
       <w:r>
-        <w:t xml:space="preserve"> </w:t>
-      </w:r>
-      <w:proofErr w:type="spellStart"/>
-      <w:r>
-        <w:t>maven</w:t>
-      </w:r>
-      <w:proofErr w:type="spellEnd"/>
-      <w:r>
-        <w:t>. Test pour voir si tout fonctionne bien. OK.</w:t>
-      </w:r>
-    </w:p>
-    <w:p>
-      <w:pPr>
-        <w:pStyle w:val="Paragraphedeliste"/>
-        <w:numPr>
-          <w:ilvl w:val="0"/>
-          <w:numId w:val="1"/>
-        </w:numPr>
-      </w:pPr>
-      <w:r>
-        <w:t>Lancement d'</w:t>
-      </w:r>
-      <w:proofErr w:type="spellStart"/>
-      <w:r>
-        <w:t>Elasticsearch</w:t>
-      </w:r>
-      <w:proofErr w:type="spellEnd"/>
-      <w:r>
-        <w:t xml:space="preserve"> au </w:t>
+        <w:t xml:space="preserve"> maven. Test pour voir si tout fonctionne bien. OK.</w:t>
+      </w:r>
+    </w:p>
+    <w:p>
+      <w:pPr>
+        <w:pStyle w:val="Paragraphedeliste"/>
+        <w:numPr>
+          <w:ilvl w:val="0"/>
+          <w:numId w:val="1"/>
+        </w:numPr>
+      </w:pPr>
+      <w:r>
+        <w:t xml:space="preserve">Lancement d'Elasticsearch au </w:t>
       </w:r>
       <w:r>
         <w:t>démarrage</w:t>
       </w:r>
       <w:r>
-        <w:t xml:space="preserve"> de </w:t>
-      </w:r>
-      <w:proofErr w:type="spellStart"/>
-      <w:r>
-        <w:t>tomcat</w:t>
-      </w:r>
-      <w:proofErr w:type="spellEnd"/>
-      <w:r>
-        <w:t xml:space="preserve">. Un </w:t>
-      </w:r>
-      <w:proofErr w:type="spellStart"/>
-      <w:r>
-        <w:t>elasticsearch</w:t>
-      </w:r>
-      <w:proofErr w:type="spellEnd"/>
-      <w:r>
-        <w:t xml:space="preserve"> embarqué.  Ajout d'un plugin java, et modification pour qu'il s'adapte a nos besoins…</w:t>
+        <w:t xml:space="preserve"> de tomcat. Un elasticsearch embarqué.  Ajout d'un plugin java, et modification pour qu'il s'adapte a nos besoins…</w:t>
       </w:r>
       <w:r>
         <w:t>.. OK</w:t>
@@ -588,31 +456,7 @@
         <w:t>lution</w:t>
       </w:r>
       <w:r>
-        <w:t xml:space="preserve">: Enfaite il se trouve sur l'"url-pattern" de la </w:t>
-      </w:r>
-      <w:proofErr w:type="spellStart"/>
-      <w:r>
-        <w:t>servlet</w:t>
-      </w:r>
-      <w:proofErr w:type="spellEnd"/>
-      <w:r>
-        <w:t xml:space="preserve"> que le lance, je devais ajouter à "/</w:t>
-      </w:r>
-      <w:proofErr w:type="spellStart"/>
-      <w:r>
-        <w:t>elasticsearch</w:t>
-      </w:r>
-      <w:proofErr w:type="spellEnd"/>
-      <w:r>
-        <w:t xml:space="preserve">", "/*" a la fin, pour pouvoir explorer </w:t>
-      </w:r>
-      <w:proofErr w:type="spellStart"/>
-      <w:r>
-        <w:t>elasticsearch</w:t>
-      </w:r>
-      <w:proofErr w:type="spellEnd"/>
-      <w:r>
-        <w:t xml:space="preserve">, et pouvoir faire des </w:t>
+        <w:t xml:space="preserve">: Enfaite il se trouve sur l'"url-pattern" de la servlet que le lance, je devais ajouter à "/elasticsearch", "/*" a la fin, pour pouvoir explorer elasticsearch, et pouvoir faire des </w:t>
       </w:r>
       <w:r>
         <w:t>requête</w:t>
@@ -639,21 +483,85 @@
         <w:t>accès</w:t>
       </w:r>
       <w:r>
-        <w:t xml:space="preserve"> interdit, via </w:t>
-      </w:r>
-      <w:proofErr w:type="spellStart"/>
+        <w:t xml:space="preserve"> interdit, via CrsfFilters, pour les </w:t>
+      </w:r>
+      <w:r>
+        <w:t>requêtes</w:t>
+      </w:r>
+      <w:r>
+        <w:t xml:space="preserve"> de type POST, </w:t>
+      </w:r>
+    </w:p>
+    <w:p>
+      <w:pPr>
+        <w:pStyle w:val="Paragraphedeliste"/>
+        <w:numPr>
+          <w:ilvl w:val="2"/>
+          <w:numId w:val="1"/>
+        </w:numPr>
+        <w:rPr>
+          <w:lang w:val="en-US"/>
+        </w:rPr>
+      </w:pPr>
+      <w:r>
+        <w:t>Idée de ré</w:t>
+      </w:r>
+      <w:r>
+        <w:t>so</w:t>
+      </w:r>
+      <w:r>
+        <w:t>lution</w:t>
+      </w:r>
+      <w:r>
+        <w:t xml:space="preserve">: </w:t>
+      </w:r>
+      <w:r>
+        <w:t>création</w:t>
+      </w:r>
+      <w:r>
+        <w:t xml:space="preserve"> du </w:t>
+      </w:r>
       <w:r>
         <w:t>CrsfFilters</w:t>
       </w:r>
-      <w:proofErr w:type="spellEnd"/>
-      <w:r>
-        <w:t xml:space="preserve">, pour les </w:t>
+      <w:r>
+        <w:t xml:space="preserve"> perso pour qu'il accepte les </w:t>
       </w:r>
       <w:r>
         <w:t>requêtes</w:t>
       </w:r>
       <w:r>
-        <w:t xml:space="preserve"> de type POST, </w:t>
+        <w:t xml:space="preserve"> POST. </w:t>
+      </w:r>
+      <w:r>
+        <w:rPr>
+          <w:lang w:val="en-US"/>
+        </w:rPr>
+        <w:t xml:space="preserve">Definition du csrf filter </w:t>
+      </w:r>
+      <w:r>
+        <w:rPr>
+          <w:lang w:val="en-US"/>
+        </w:rPr>
+        <w:t>dans</w:t>
+      </w:r>
+      <w:r>
+        <w:rPr>
+          <w:lang w:val="en-US"/>
+        </w:rPr>
+        <w:t xml:space="preserve"> spring security avec &lt;security:csrf request-matcher</w:t>
+      </w:r>
+      <w:r>
+        <w:rPr>
+          <w:lang w:val="en-US"/>
+        </w:rPr>
+        <w:t>-ref</w:t>
+      </w:r>
+      <w:r>
+        <w:rPr>
+          <w:lang w:val="en-US"/>
+        </w:rPr>
+        <w:t>="maclass"/&gt;</w:t>
       </w:r>
     </w:p>
     <w:p>
@@ -663,124 +571,6 @@
           <w:ilvl w:val="2"/>
           <w:numId w:val="1"/>
         </w:numPr>
-        <w:rPr>
-          <w:lang w:val="en-US"/>
-        </w:rPr>
-      </w:pPr>
-      <w:r>
-        <w:t>Idée de ré</w:t>
-      </w:r>
-      <w:r>
-        <w:t>so</w:t>
-      </w:r>
-      <w:r>
-        <w:t>lution</w:t>
-      </w:r>
-      <w:r>
-        <w:t xml:space="preserve">: </w:t>
-      </w:r>
-      <w:r>
-        <w:t>création</w:t>
-      </w:r>
-      <w:r>
-        <w:t xml:space="preserve"> du </w:t>
-      </w:r>
-      <w:proofErr w:type="spellStart"/>
-      <w:r>
-        <w:t>CrsfFilters</w:t>
-      </w:r>
-      <w:proofErr w:type="spellEnd"/>
-      <w:r>
-        <w:t xml:space="preserve"> perso pour qu'il accepte les </w:t>
-      </w:r>
-      <w:r>
-        <w:t>requêtes</w:t>
-      </w:r>
-      <w:r>
-        <w:t xml:space="preserve"> POST. </w:t>
-      </w:r>
-      <w:r>
-        <w:rPr>
-          <w:lang w:val="en-US"/>
-        </w:rPr>
-        <w:t xml:space="preserve">Definition du </w:t>
-      </w:r>
-      <w:proofErr w:type="spellStart"/>
-      <w:r>
-        <w:rPr>
-          <w:lang w:val="en-US"/>
-        </w:rPr>
-        <w:t>csrf</w:t>
-      </w:r>
-      <w:proofErr w:type="spellEnd"/>
-      <w:r>
-        <w:rPr>
-          <w:lang w:val="en-US"/>
-        </w:rPr>
-        <w:t xml:space="preserve"> filter </w:t>
-      </w:r>
-      <w:proofErr w:type="spellStart"/>
-      <w:r>
-        <w:rPr>
-          <w:lang w:val="en-US"/>
-        </w:rPr>
-        <w:t>dans</w:t>
-      </w:r>
-      <w:proofErr w:type="spellEnd"/>
-      <w:r>
-        <w:rPr>
-          <w:lang w:val="en-US"/>
-        </w:rPr>
-        <w:t xml:space="preserve"> spring security avec &lt;</w:t>
-      </w:r>
-      <w:proofErr w:type="spellStart"/>
-      <w:r>
-        <w:rPr>
-          <w:lang w:val="en-US"/>
-        </w:rPr>
-        <w:t>security:csrf</w:t>
-      </w:r>
-      <w:proofErr w:type="spellEnd"/>
-      <w:r>
-        <w:rPr>
-          <w:lang w:val="en-US"/>
-        </w:rPr>
-        <w:t xml:space="preserve"> request-matcher</w:t>
-      </w:r>
-      <w:r>
-        <w:rPr>
-          <w:lang w:val="en-US"/>
-        </w:rPr>
-        <w:t>-ref</w:t>
-      </w:r>
-      <w:r>
-        <w:rPr>
-          <w:lang w:val="en-US"/>
-        </w:rPr>
-        <w:t>="</w:t>
-      </w:r>
-      <w:proofErr w:type="spellStart"/>
-      <w:r>
-        <w:rPr>
-          <w:lang w:val="en-US"/>
-        </w:rPr>
-        <w:t>maclass</w:t>
-      </w:r>
-      <w:proofErr w:type="spellEnd"/>
-      <w:r>
-        <w:rPr>
-          <w:lang w:val="en-US"/>
-        </w:rPr>
-        <w:t>"/&gt;</w:t>
-      </w:r>
-    </w:p>
-    <w:p>
-      <w:pPr>
-        <w:pStyle w:val="Paragraphedeliste"/>
-        <w:numPr>
-          <w:ilvl w:val="2"/>
-          <w:numId w:val="1"/>
-        </w:numPr>
       </w:pPr>
       <w:r>
         <w:t xml:space="preserve">Fonctionne -&gt; ajout des données déjà </w:t>
@@ -816,15 +606,7 @@
         <w:t>démarrage</w:t>
       </w:r>
       <w:r>
-        <w:t xml:space="preserve"> de </w:t>
-      </w:r>
-      <w:proofErr w:type="spellStart"/>
-      <w:r>
-        <w:t>tomcat</w:t>
-      </w:r>
-      <w:proofErr w:type="spellEnd"/>
-      <w:r>
-        <w:t xml:space="preserve">. Ex : log4j qui n'a pas </w:t>
+        <w:t xml:space="preserve"> de tomcat. Ex : log4j qui n'a pas </w:t>
       </w:r>
       <w:r>
         <w:t>accès</w:t>
@@ -845,26 +627,10 @@
         <w:t>Améliorer</w:t>
       </w:r>
       <w:r>
-        <w:t xml:space="preserve"> l'outil de </w:t>
-      </w:r>
-      <w:proofErr w:type="spellStart"/>
-      <w:r>
-        <w:t>versionning</w:t>
-      </w:r>
-      <w:proofErr w:type="spellEnd"/>
-      <w:r>
-        <w:t xml:space="preserve"> de documents.</w:t>
-      </w:r>
-      <w:r>
-        <w:t xml:space="preserve"> 2 logiques de </w:t>
-      </w:r>
-      <w:proofErr w:type="spellStart"/>
-      <w:r>
-        <w:t>versionning</w:t>
-      </w:r>
-      <w:proofErr w:type="spellEnd"/>
-      <w:r>
-        <w:t xml:space="preserve"> proposé, </w:t>
+        <w:t xml:space="preserve"> l'outil de versionning de documents.</w:t>
+      </w:r>
+      <w:r>
+        <w:t xml:space="preserve"> 2 logiques de versionning proposé, </w:t>
       </w:r>
       <w:r>
         <w:t>à</w:t>
@@ -882,15 +648,7 @@
         </w:numPr>
       </w:pPr>
       <w:r>
-        <w:t xml:space="preserve">Logique 1 : Comparer le nouveau document (avant insertion), avec le document actif. Puis ajouter dans la base de </w:t>
-      </w:r>
-      <w:proofErr w:type="spellStart"/>
-      <w:r>
-        <w:t>versionning</w:t>
-      </w:r>
-      <w:proofErr w:type="spellEnd"/>
-      <w:r>
-        <w:t xml:space="preserve">, que les champs qui diffère entre les 2. Et </w:t>
+        <w:t xml:space="preserve">Logique 1 : Comparer le nouveau document (avant insertion), avec le document actif. Puis ajouter dans la base de versionning, que les champs qui diffère entre les 2. Et </w:t>
       </w:r>
       <w:r>
         <w:t>insérer</w:t>
@@ -914,15 +672,7 @@
         <w:t>Insérer</w:t>
       </w:r>
       <w:r>
-        <w:t xml:space="preserve"> dans la base de </w:t>
-      </w:r>
-      <w:proofErr w:type="spellStart"/>
-      <w:r>
-        <w:t>versionning</w:t>
-      </w:r>
-      <w:proofErr w:type="spellEnd"/>
-      <w:r>
-        <w:t xml:space="preserve"> le document actif au complet, puis mettre le nouveau document comme actif. Et faire tournée une routine qui va comparer les champs et supprimer ceux qui sont identiques.</w:t>
+        <w:t xml:space="preserve"> dans la base de versionning le document actif au complet, puis mettre le nouveau document comme actif. Et faire tournée une routine qui va comparer les champs et supprimer ceux qui sont identiques.</w:t>
       </w:r>
     </w:p>
     <w:p>
@@ -943,15 +693,7 @@
         <w:t>surcharge</w:t>
       </w:r>
       <w:r>
-        <w:t xml:space="preserve"> de boucle pour comparé dans la base de </w:t>
-      </w:r>
-      <w:proofErr w:type="spellStart"/>
-      <w:r>
-        <w:t>versionning</w:t>
-      </w:r>
-      <w:proofErr w:type="spellEnd"/>
-      <w:r>
-        <w:t xml:space="preserve"> ce qui a changer etc.</w:t>
+        <w:t xml:space="preserve"> de boucle pour comparé dans la base de versionning ce qui a changer etc.</w:t>
       </w:r>
     </w:p>
     <w:p>
@@ -993,15 +735,7 @@
         <w:t>réellement</w:t>
       </w:r>
       <w:r>
-        <w:t xml:space="preserve"> changer, et nous permettra d'ajouter directement dans la base de </w:t>
-      </w:r>
-      <w:proofErr w:type="spellStart"/>
-      <w:r>
-        <w:t>versionning</w:t>
-      </w:r>
-      <w:proofErr w:type="spellEnd"/>
-      <w:r>
-        <w:t xml:space="preserve"> que les champs qui ont été modifié.</w:t>
+        <w:t xml:space="preserve"> changer, et nous permettra d'ajouter directement dans la base de versionning que les champs qui ont été modifié.</w:t>
       </w:r>
     </w:p>
     <w:p>
@@ -1013,15 +747,7 @@
         </w:numPr>
       </w:pPr>
       <w:r>
-        <w:t xml:space="preserve">Test de l'api java </w:t>
-      </w:r>
-      <w:proofErr w:type="spellStart"/>
-      <w:r>
-        <w:t>Javers</w:t>
-      </w:r>
-      <w:proofErr w:type="spellEnd"/>
-      <w:r>
-        <w:t xml:space="preserve"> qui compare 2 objet et renvoie les champs qui diffèrent.</w:t>
+        <w:t>Test de l'api java Javers qui compare 2 objet et renvoie les champs qui diffèrent.</w:t>
       </w:r>
     </w:p>
     <w:p>
@@ -1033,15 +759,7 @@
         </w:numPr>
       </w:pPr>
       <w:r>
-        <w:t xml:space="preserve">Implémentation de </w:t>
-      </w:r>
-      <w:proofErr w:type="spellStart"/>
-      <w:r>
-        <w:t>Javers</w:t>
-      </w:r>
-      <w:proofErr w:type="spellEnd"/>
-      <w:r>
-        <w:t xml:space="preserve"> dans le projet</w:t>
+        <w:t>Implémentation de Javers dans le projet</w:t>
       </w:r>
     </w:p>
     <w:p>
@@ -1166,15 +884,7 @@
         <w:t xml:space="preserve">(BOA) </w:t>
       </w:r>
       <w:r>
-        <w:t xml:space="preserve">modifier l'interface </w:t>
-      </w:r>
-      <w:proofErr w:type="spellStart"/>
-      <w:r>
-        <w:t>Kibana</w:t>
-      </w:r>
-      <w:proofErr w:type="spellEnd"/>
-      <w:r>
-        <w:t xml:space="preserve">, pour ajouter des colonnes au tableau, et donc modifier la </w:t>
+        <w:t xml:space="preserve">modifier l'interface Kibana, pour ajouter des colonnes au tableau, et donc modifier la </w:t>
       </w:r>
       <w:r>
         <w:t>requête</w:t>
@@ -1210,15 +920,7 @@
         <w:t>requête</w:t>
       </w:r>
       <w:r>
-        <w:t xml:space="preserve"> sur </w:t>
-      </w:r>
-      <w:proofErr w:type="spellStart"/>
-      <w:r>
-        <w:t>elasticsearch</w:t>
-      </w:r>
-      <w:proofErr w:type="spellEnd"/>
-      <w:r>
-        <w:t xml:space="preserve"> pour ajouter les données que je veux pour les </w:t>
+        <w:t xml:space="preserve"> sur elasticsearch pour ajouter les données que je veux pour les </w:t>
       </w:r>
       <w:r>
         <w:t>mettre</w:t>
@@ -1374,158 +1076,25 @@
         </w:numPr>
       </w:pPr>
       <w:r>
-        <w:t xml:space="preserve">Pas facile, </w:t>
-      </w:r>
-      <w:proofErr w:type="spellStart"/>
-      <w:r>
-        <w:t>bcp</w:t>
-      </w:r>
-      <w:proofErr w:type="spellEnd"/>
-      <w:r>
-        <w:t xml:space="preserve"> d'erreur de promise (asynchronisme), avec les _.</w:t>
-      </w:r>
-      <w:proofErr w:type="spellStart"/>
-      <w:r>
-        <w:t>each</w:t>
-      </w:r>
-      <w:proofErr w:type="spellEnd"/>
-      <w:r>
-        <w:t xml:space="preserve">. J'ai tout repris, la logique c'est : </w:t>
-      </w:r>
-      <w:proofErr w:type="spellStart"/>
-      <w:r>
-        <w:t>kibana</w:t>
-      </w:r>
-      <w:proofErr w:type="spellEnd"/>
-      <w:r>
-        <w:t xml:space="preserve"> charge et compte les noms d'applications</w:t>
+        <w:t>Pas facile, bcp d'erreur de promise (asynchronisme), avec les _.each. J'ai tout repris, la logique c'est : kibana charge et compte les noms d'applications</w:t>
       </w:r>
       <w:r>
         <w:t xml:space="preserve"> (</w:t>
       </w:r>
       <w:r>
-        <w:t xml:space="preserve">nombre max de 10), et seulement </w:t>
-      </w:r>
-      <w:proofErr w:type="spellStart"/>
-      <w:r>
-        <w:t>apres</w:t>
-      </w:r>
-      <w:proofErr w:type="spellEnd"/>
-      <w:r>
-        <w:t xml:space="preserve"> qu'il ait fini, je </w:t>
-      </w:r>
-      <w:proofErr w:type="gramStart"/>
-      <w:r>
-        <w:t>refait</w:t>
-      </w:r>
-      <w:proofErr w:type="gramEnd"/>
-      <w:r>
-        <w:t xml:space="preserve"> une </w:t>
-      </w:r>
-      <w:proofErr w:type="spellStart"/>
-      <w:r>
-        <w:t>requete</w:t>
-      </w:r>
-      <w:proofErr w:type="spellEnd"/>
-      <w:r>
-        <w:t xml:space="preserve">, qui va chercher le nombre d'erreur et le nombre de </w:t>
-      </w:r>
-      <w:proofErr w:type="spellStart"/>
-      <w:r>
-        <w:t>succes</w:t>
-      </w:r>
-      <w:proofErr w:type="spellEnd"/>
-      <w:r>
-        <w:t xml:space="preserve"> de cette application.</w:t>
-      </w:r>
-    </w:p>
-    <w:p>
-      <w:pPr>
-        <w:pStyle w:val="Paragraphedeliste"/>
-        <w:numPr>
-          <w:ilvl w:val="0"/>
-          <w:numId w:val="1"/>
-        </w:numPr>
-      </w:pPr>
-      <w:proofErr w:type="spellStart"/>
-      <w:r>
-        <w:t>Kibana</w:t>
-      </w:r>
-      <w:proofErr w:type="spellEnd"/>
-      <w:r>
-        <w:t xml:space="preserve"> calcul une ligne supplémentaire "</w:t>
-      </w:r>
-      <w:proofErr w:type="spellStart"/>
-      <w:r>
-        <w:t>Other</w:t>
-      </w:r>
-      <w:proofErr w:type="spellEnd"/>
-      <w:r>
-        <w:t xml:space="preserve"> values", avec le nombre restant de données (</w:t>
-      </w:r>
-      <w:proofErr w:type="spellStart"/>
-      <w:r>
-        <w:t>etant</w:t>
-      </w:r>
-      <w:proofErr w:type="spellEnd"/>
-      <w:r>
-        <w:t xml:space="preserve"> donnée qu'il y en a plus de 10), cependant sur mes colonnes que j'ai ajouter, rien n'était indiqué, donc j'ai créer une nouvelle </w:t>
-      </w:r>
-      <w:proofErr w:type="spellStart"/>
-      <w:r>
-        <w:t>requete</w:t>
-      </w:r>
-      <w:proofErr w:type="spellEnd"/>
-      <w:r>
-        <w:t xml:space="preserve"> qui s'</w:t>
-      </w:r>
-      <w:proofErr w:type="spellStart"/>
-      <w:r>
-        <w:t>execute</w:t>
-      </w:r>
-      <w:proofErr w:type="spellEnd"/>
-      <w:r>
-        <w:t xml:space="preserve"> avant le traitement des données et qui me renvoie le nombre maximum d'erreur et de </w:t>
-      </w:r>
-      <w:proofErr w:type="spellStart"/>
-      <w:r>
-        <w:t>success</w:t>
-      </w:r>
-      <w:proofErr w:type="spellEnd"/>
-      <w:r>
-        <w:t xml:space="preserve">, et puis au moment du traitement des données, des qu'il insert un nombre d'erreur (ou de </w:t>
-      </w:r>
-      <w:proofErr w:type="spellStart"/>
-      <w:r>
-        <w:t>succes</w:t>
-      </w:r>
-      <w:proofErr w:type="spellEnd"/>
-      <w:r>
-        <w:t xml:space="preserve">), il </w:t>
-      </w:r>
-      <w:proofErr w:type="spellStart"/>
-      <w:r>
-        <w:t>increment</w:t>
-      </w:r>
-      <w:proofErr w:type="spellEnd"/>
-      <w:r>
-        <w:t xml:space="preserve"> une variable de cette somme, pour qu'a la fin du traitement on ai le total d'erreur que l'on a afficher (et de </w:t>
-      </w:r>
-      <w:proofErr w:type="spellStart"/>
-      <w:r>
-        <w:t>succes</w:t>
-      </w:r>
-      <w:proofErr w:type="spellEnd"/>
-      <w:r>
-        <w:t>), et ensuite j'insert a coté de "</w:t>
-      </w:r>
-      <w:proofErr w:type="spellStart"/>
-      <w:r>
-        <w:t>Other</w:t>
-      </w:r>
-      <w:proofErr w:type="spellEnd"/>
-      <w:r>
-        <w:t xml:space="preserve"> values" le nombre total d'erreur – la somme trouvé pour avoir le restant.</w:t>
+        <w:t>nombre max de 10), et seulement apres qu'il ait fini, je refait une requete, qui va chercher le nombre d'erreur et le nombre de succes de cette application.</w:t>
+      </w:r>
+    </w:p>
+    <w:p>
+      <w:pPr>
+        <w:pStyle w:val="Paragraphedeliste"/>
+        <w:numPr>
+          <w:ilvl w:val="0"/>
+          <w:numId w:val="1"/>
+        </w:numPr>
+      </w:pPr>
+      <w:r>
+        <w:t>Kibana calcul une ligne supplémentaire "Other values", avec le nombre restant de données (etant donnée qu'il y en a plus de 10), cependant sur mes colonnes que j'ai ajouter, rien n'était indiqué, donc j'ai créer une nouvelle requete qui s'execute avant le traitement des données et qui me renvoie le nombre maximum d'erreur et de success, et puis au moment du traitement des données, des qu'il insert un nombre d'erreur (ou de succes), il increment une variable de cette somme, pour qu'a la fin du traitement on ai le total d'erreur que l'on a afficher (et de succes), et ensuite j'insert a coté de "Other values" le nombre total d'erreur – la somme trouvé pour avoir le restant.</w:t>
       </w:r>
     </w:p>
     <w:p>
@@ -1561,53 +1130,8 @@
           <w:numId w:val="1"/>
         </w:numPr>
       </w:pPr>
-      <w:proofErr w:type="spellStart"/>
-      <w:r>
-        <w:t>Idee</w:t>
-      </w:r>
-      <w:proofErr w:type="spellEnd"/>
-      <w:r>
-        <w:t xml:space="preserve"> : créer un style (ex : </w:t>
-      </w:r>
-      <w:proofErr w:type="spellStart"/>
-      <w:r>
-        <w:t>tablefixe</w:t>
-      </w:r>
-      <w:proofErr w:type="spellEnd"/>
-      <w:r>
-        <w:t xml:space="preserve">), avec une </w:t>
-      </w:r>
-      <w:proofErr w:type="spellStart"/>
-      <w:r>
-        <w:t>requete</w:t>
-      </w:r>
-      <w:proofErr w:type="spellEnd"/>
-      <w:r>
-        <w:t xml:space="preserve"> spécifique a </w:t>
-      </w:r>
-      <w:proofErr w:type="spellStart"/>
-      <w:r>
-        <w:t>integrer</w:t>
-      </w:r>
-      <w:proofErr w:type="spellEnd"/>
-      <w:r>
-        <w:t xml:space="preserve"> dans le code (voir panel/</w:t>
-      </w:r>
-      <w:proofErr w:type="spellStart"/>
-      <w:r>
-        <w:t>terms</w:t>
-      </w:r>
-      <w:proofErr w:type="spellEnd"/>
-      <w:r>
-        <w:t xml:space="preserve">/module.js et modifier module.html pour faire un tableau spécifique avec </w:t>
-      </w:r>
-      <w:proofErr w:type="gramStart"/>
-      <w:r>
-        <w:t>les bouton</w:t>
-      </w:r>
-      <w:proofErr w:type="gramEnd"/>
-      <w:r>
-        <w:t xml:space="preserve"> etc. Cool </w:t>
+      <w:r>
+        <w:t xml:space="preserve">Idee : créer un style (ex : tablefixe), avec une requete spécifique a integrer dans le code (voir panel/terms/module.js et modifier module.html pour faire un tableau spécifique avec les bouton etc. Cool </w:t>
       </w:r>
       <w:r>
         <w:sym w:font="Wingdings" w:char="F04A"/>
@@ -1657,34 +1181,10 @@
         </w:numPr>
       </w:pPr>
       <w:r>
-        <w:t>Je dois créer un "</w:t>
-      </w:r>
-      <w:proofErr w:type="spellStart"/>
-      <w:r>
-        <w:t>widget</w:t>
-      </w:r>
-      <w:proofErr w:type="spellEnd"/>
-      <w:r>
-        <w:t xml:space="preserve">" sur </w:t>
-      </w:r>
-      <w:proofErr w:type="spellStart"/>
-      <w:r>
-        <w:t>kibana</w:t>
-      </w:r>
-      <w:proofErr w:type="spellEnd"/>
-      <w:r>
-        <w:t>, qui permet d</w:t>
-      </w:r>
-      <w:r>
-        <w:t xml:space="preserve">'ajouter des filtres précis sur </w:t>
-      </w:r>
-      <w:proofErr w:type="spellStart"/>
-      <w:r>
-        <w:t>kibana</w:t>
-      </w:r>
-      <w:proofErr w:type="spellEnd"/>
-      <w:r>
-        <w:t xml:space="preserve"> 3.</w:t>
+        <w:t>Je dois créer un "widget" sur kibana, qui permet d</w:t>
+      </w:r>
+      <w:r>
+        <w:t>'ajouter des filtres précis sur kibana 3.</w:t>
       </w:r>
     </w:p>
     <w:p>
@@ -1738,15 +1238,7 @@
         <w:t>génère</w:t>
       </w:r>
       <w:r>
-        <w:t xml:space="preserve"> la liste brute de toute les appli, </w:t>
-      </w:r>
-      <w:proofErr w:type="spellStart"/>
-      <w:r>
-        <w:t>etc</w:t>
-      </w:r>
-      <w:proofErr w:type="spellEnd"/>
-      <w:r>
-        <w:t xml:space="preserve">… puis l'utilisateur </w:t>
+        <w:t xml:space="preserve"> la liste brute de toute les appli, etc… puis l'utilisateur </w:t>
       </w:r>
       <w:r>
         <w:t>choisir</w:t>
@@ -1758,15 +1250,7 @@
         <w:t>parmi</w:t>
       </w:r>
       <w:r>
-        <w:t xml:space="preserve"> la liste pour ajouter au filtres de </w:t>
-      </w:r>
-      <w:proofErr w:type="spellStart"/>
-      <w:r>
-        <w:t>kibana</w:t>
-      </w:r>
-      <w:proofErr w:type="spellEnd"/>
-      <w:r>
-        <w:t>.</w:t>
+        <w:t xml:space="preserve"> la liste pour ajouter au filtres de kibana.</w:t>
       </w:r>
     </w:p>
     <w:p>
@@ -1807,13 +1291,8 @@
           <w:numId w:val="1"/>
         </w:numPr>
       </w:pPr>
-      <w:proofErr w:type="spellStart"/>
-      <w:r>
-        <w:t>Mtn</w:t>
-      </w:r>
-      <w:proofErr w:type="spellEnd"/>
-      <w:r>
-        <w:t xml:space="preserve">, je dois ajouter une ligne de constante sur un histogramme. </w:t>
+      <w:r>
+        <w:t xml:space="preserve">Mtn, je dois ajouter une ligne de constante sur un histogramme. </w:t>
       </w:r>
     </w:p>
     <w:p>
@@ -1873,15 +1352,7 @@
         <w:t>donnée</w:t>
       </w:r>
       <w:r>
-        <w:t xml:space="preserve">, dans </w:t>
-      </w:r>
-      <w:proofErr w:type="spellStart"/>
-      <w:r>
-        <w:t>elasticssearch</w:t>
-      </w:r>
-      <w:proofErr w:type="spellEnd"/>
-      <w:r>
-        <w:t>, donc peu pas test.</w:t>
+        <w:t>, dans elasticssearch, donc peu pas test.</w:t>
       </w:r>
     </w:p>
     <w:p>
@@ -1902,29 +1373,13 @@
         <w:t>après</w:t>
       </w:r>
       <w:r>
-        <w:t xml:space="preserve"> que </w:t>
-      </w:r>
-      <w:proofErr w:type="spellStart"/>
-      <w:r>
-        <w:t>Kibana</w:t>
-      </w:r>
-      <w:proofErr w:type="spellEnd"/>
-      <w:r>
-        <w:t xml:space="preserve"> est fait sa </w:t>
+        <w:t xml:space="preserve"> que Kibana est fait sa </w:t>
       </w:r>
       <w:r>
         <w:t>requête</w:t>
       </w:r>
       <w:r>
-        <w:t xml:space="preserve"> sur </w:t>
-      </w:r>
-      <w:proofErr w:type="spellStart"/>
-      <w:r>
-        <w:t>elasticsearch</w:t>
-      </w:r>
-      <w:proofErr w:type="spellEnd"/>
-      <w:r>
-        <w:t xml:space="preserve">, </w:t>
+        <w:t xml:space="preserve"> sur elasticsearch, </w:t>
       </w:r>
       <w:r>
         <w:t>problème</w:t>
@@ -2050,15 +1505,7 @@
         </w:numPr>
       </w:pPr>
       <w:r>
-        <w:t xml:space="preserve">Pour ça, lorsque </w:t>
-      </w:r>
-      <w:proofErr w:type="spellStart"/>
-      <w:r>
-        <w:t>kibana</w:t>
-      </w:r>
-      <w:proofErr w:type="spellEnd"/>
-      <w:r>
-        <w:t xml:space="preserve"> traite ses données pour les transformer en graphe, je créer une </w:t>
+        <w:t xml:space="preserve">Pour ça, lorsque kibana traite ses données pour les transformer en graphe, je créer une </w:t>
       </w:r>
       <w:r>
         <w:t>deuxième</w:t>
@@ -2109,15 +1556,7 @@
         <w:t>Problème</w:t>
       </w:r>
       <w:r>
-        <w:t xml:space="preserve"> : entre 2 enregistrements de valeurs, la courbe retourne </w:t>
-      </w:r>
-      <w:proofErr w:type="gramStart"/>
-      <w:r>
-        <w:t>a</w:t>
-      </w:r>
-      <w:proofErr w:type="gramEnd"/>
-      <w:r>
-        <w:t xml:space="preserve"> 0, et on observe donc des "trous" dans la courbe</w:t>
+        <w:t xml:space="preserve"> : entre 2 enregistrements de valeurs, la courbe retourne a 0, et on observe donc des "trous" dans la courbe</w:t>
       </w:r>
     </w:p>
     <w:p>
@@ -2138,39 +1577,7 @@
         <w:t>paramètre</w:t>
       </w:r>
       <w:r>
-        <w:t xml:space="preserve"> </w:t>
-      </w:r>
-      <w:proofErr w:type="spellStart"/>
-      <w:r>
-        <w:t>fill_style</w:t>
-      </w:r>
-      <w:proofErr w:type="spellEnd"/>
-      <w:r>
-        <w:t xml:space="preserve"> de "</w:t>
-      </w:r>
-      <w:proofErr w:type="spellStart"/>
-      <w:r>
-        <w:t>null</w:t>
-      </w:r>
-      <w:proofErr w:type="spellEnd"/>
-      <w:r>
-        <w:t xml:space="preserve">" à "no". </w:t>
-      </w:r>
-      <w:proofErr w:type="spellStart"/>
-      <w:r>
-        <w:t>Fill</w:t>
-      </w:r>
-      <w:proofErr w:type="spellEnd"/>
-      <w:r>
-        <w:t xml:space="preserve"> c'est la liaison entre les points, et le no permet de ne pas remettre la courbe </w:t>
-      </w:r>
-      <w:proofErr w:type="gramStart"/>
-      <w:r>
-        <w:t>a</w:t>
-      </w:r>
-      <w:proofErr w:type="gramEnd"/>
-      <w:r>
-        <w:t xml:space="preserve"> 0 quand il n'a pas de valeur</w:t>
+        <w:t xml:space="preserve"> fill_style de "null" à "no". Fill c'est la liaison entre les points, et le no permet de ne pas remettre la courbe a 0 quand il n'a pas de valeur</w:t>
       </w:r>
     </w:p>
     <w:p>
@@ -2203,31 +1610,7 @@
         </w:numPr>
       </w:pPr>
       <w:r>
-        <w:t xml:space="preserve"> </w:t>
-      </w:r>
-      <w:proofErr w:type="spellStart"/>
-      <w:r>
-        <w:t>checkbox</w:t>
-      </w:r>
-      <w:proofErr w:type="spellEnd"/>
-      <w:r>
-        <w:t xml:space="preserve"> dans les options du graphe, qui servira de test dans le code, puis input </w:t>
-      </w:r>
-      <w:proofErr w:type="spellStart"/>
-      <w:r>
-        <w:t>text</w:t>
-      </w:r>
-      <w:proofErr w:type="spellEnd"/>
-      <w:r>
-        <w:t xml:space="preserve"> pour entrer la valeur en dur pour le moment pour un graphe </w:t>
-      </w:r>
-      <w:proofErr w:type="spellStart"/>
-      <w:r>
-        <w:t>precis</w:t>
-      </w:r>
-      <w:proofErr w:type="spellEnd"/>
-      <w:r>
-        <w:t>. OK</w:t>
+        <w:t xml:space="preserve"> checkbox dans les options du graphe, qui servira de test dans le code, puis input text pour entrer la valeur en dur pour le moment pour un graphe precis. OK</w:t>
       </w:r>
     </w:p>
     <w:p>
@@ -2245,103 +1628,31 @@
         <w:t>orsque l'on filtre sur le champ</w:t>
       </w:r>
       <w:r>
-        <w:t xml:space="preserve"> NOM_MEDIATION, on ajoute automatiquement au graphe avec la </w:t>
-      </w:r>
-      <w:proofErr w:type="spellStart"/>
-      <w:r>
-        <w:t>chexbox</w:t>
-      </w:r>
-      <w:proofErr w:type="spellEnd"/>
-      <w:r>
-        <w:t xml:space="preserve"> coché, la valeur du SLA de cette </w:t>
-      </w:r>
-      <w:proofErr w:type="spellStart"/>
-      <w:r>
-        <w:t>mediation</w:t>
-      </w:r>
-      <w:proofErr w:type="spellEnd"/>
-      <w:r>
-        <w:t>.</w:t>
-      </w:r>
-    </w:p>
-    <w:p>
-      <w:pPr>
-        <w:pStyle w:val="Paragraphedeliste"/>
-        <w:numPr>
-          <w:ilvl w:val="0"/>
-          <w:numId w:val="1"/>
-        </w:numPr>
-      </w:pPr>
-      <w:r>
-        <w:t>Reprise d'OFv4, petite correction, pour présentation devant l'</w:t>
-      </w:r>
-      <w:proofErr w:type="spellStart"/>
-      <w:r>
-        <w:t>equipe</w:t>
-      </w:r>
-      <w:proofErr w:type="spellEnd"/>
-      <w:r>
-        <w:t>.</w:t>
-      </w:r>
-    </w:p>
-    <w:p>
-      <w:pPr>
-        <w:pStyle w:val="Paragraphedeliste"/>
-        <w:numPr>
-          <w:ilvl w:val="0"/>
-          <w:numId w:val="1"/>
-        </w:numPr>
-      </w:pPr>
-      <w:r>
-        <w:t xml:space="preserve">Correction de la fonction </w:t>
-      </w:r>
-      <w:proofErr w:type="spellStart"/>
-      <w:r>
-        <w:t>remove</w:t>
-      </w:r>
-      <w:proofErr w:type="spellEnd"/>
-      <w:r>
-        <w:t xml:space="preserve"> de </w:t>
-      </w:r>
-      <w:proofErr w:type="spellStart"/>
-      <w:r>
-        <w:t>Kibana</w:t>
-      </w:r>
-      <w:proofErr w:type="spellEnd"/>
-      <w:r>
-        <w:t xml:space="preserve">, reprise </w:t>
-      </w:r>
-      <w:proofErr w:type="gramStart"/>
-      <w:r>
-        <w:t>a</w:t>
-      </w:r>
-      <w:proofErr w:type="gramEnd"/>
-      <w:r>
-        <w:t xml:space="preserve"> 0 des </w:t>
-      </w:r>
-      <w:proofErr w:type="spellStart"/>
-      <w:r>
-        <w:t>ids</w:t>
-      </w:r>
-      <w:proofErr w:type="spellEnd"/>
-      <w:r>
-        <w:t xml:space="preserve">, </w:t>
-      </w:r>
-      <w:proofErr w:type="spellStart"/>
-      <w:r>
-        <w:t>decallage</w:t>
-      </w:r>
-      <w:proofErr w:type="spellEnd"/>
-      <w:r>
-        <w:t xml:space="preserve"> des </w:t>
-      </w:r>
-      <w:proofErr w:type="spellStart"/>
-      <w:r>
-        <w:t>ids</w:t>
-      </w:r>
-      <w:proofErr w:type="spellEnd"/>
-      <w:r>
-        <w:t>.</w:t>
+        <w:t xml:space="preserve"> NOM_MEDIATION, on ajoute automatiquement au graphe avec la chexbox coché, la valeur du SLA de cette mediation.</w:t>
+      </w:r>
+    </w:p>
+    <w:p>
+      <w:pPr>
+        <w:pStyle w:val="Paragraphedeliste"/>
+        <w:numPr>
+          <w:ilvl w:val="0"/>
+          <w:numId w:val="1"/>
+        </w:numPr>
+      </w:pPr>
+      <w:r>
+        <w:t>Reprise d'OFv4, petite correction, pour présentation devant l'equipe.</w:t>
+      </w:r>
+    </w:p>
+    <w:p>
+      <w:pPr>
+        <w:pStyle w:val="Paragraphedeliste"/>
+        <w:numPr>
+          <w:ilvl w:val="0"/>
+          <w:numId w:val="1"/>
+        </w:numPr>
+      </w:pPr>
+      <w:r>
+        <w:t>Correction de la fonction remove de Kibana, reprise a 0 des ids, decallage des ids.</w:t>
       </w:r>
     </w:p>
     <w:p>
@@ -2354,39 +1665,7 @@
       </w:pPr>
       <w:r>
         <w:lastRenderedPageBreak/>
-        <w:t xml:space="preserve">Correction d'asynchronisme </w:t>
-      </w:r>
-      <w:proofErr w:type="spellStart"/>
-      <w:r>
-        <w:t>get</w:t>
-      </w:r>
-      <w:proofErr w:type="spellEnd"/>
-      <w:r>
-        <w:t xml:space="preserve"> business </w:t>
-      </w:r>
-      <w:proofErr w:type="spellStart"/>
-      <w:r>
-        <w:t>fields</w:t>
-      </w:r>
-      <w:proofErr w:type="spellEnd"/>
-      <w:r>
-        <w:t xml:space="preserve"> dans la liste </w:t>
-      </w:r>
-      <w:proofErr w:type="gramStart"/>
-      <w:r>
-        <w:t>du</w:t>
-      </w:r>
-      <w:proofErr w:type="gramEnd"/>
-      <w:r>
-        <w:t xml:space="preserve"> cote </w:t>
-      </w:r>
-      <w:proofErr w:type="spellStart"/>
-      <w:r>
-        <w:t>resultats</w:t>
-      </w:r>
-      <w:proofErr w:type="spellEnd"/>
-      <w:r>
-        <w:t>.</w:t>
+        <w:t>Correction d'asynchronisme get business fields dans la liste du cote resultats.</w:t>
       </w:r>
     </w:p>
     <w:p>
@@ -2428,51 +1707,31 @@
         </w:numPr>
       </w:pPr>
       <w:r>
-        <w:t xml:space="preserve">Nouveau </w:t>
-      </w:r>
-      <w:proofErr w:type="spellStart"/>
-      <w:r>
-        <w:t>widget</w:t>
-      </w:r>
-      <w:proofErr w:type="spellEnd"/>
-      <w:r>
-        <w:t xml:space="preserve"> : faire des quartiles sur le temps de réponses.</w:t>
-      </w:r>
-    </w:p>
-    <w:p>
-      <w:pPr>
-        <w:pStyle w:val="Paragraphedeliste"/>
-        <w:numPr>
-          <w:ilvl w:val="0"/>
-          <w:numId w:val="1"/>
-        </w:numPr>
-      </w:pPr>
-      <w:r>
-        <w:t xml:space="preserve">Je dois utiliser le graphe existant, </w:t>
-      </w:r>
-      <w:proofErr w:type="spellStart"/>
-      <w:r>
-        <w:t>histogram</w:t>
-      </w:r>
-      <w:proofErr w:type="spellEnd"/>
-      <w:r>
-        <w:t xml:space="preserve">, abscisse temps, ordonnée nb instances, et modifier le </w:t>
-      </w:r>
-      <w:proofErr w:type="spellStart"/>
-      <w:r>
-        <w:t>tooltip</w:t>
-      </w:r>
-      <w:proofErr w:type="spellEnd"/>
-      <w:r>
-        <w:t xml:space="preserve"> pour </w:t>
-      </w:r>
-      <w:proofErr w:type="spellStart"/>
-      <w:r>
-        <w:t>affichier</w:t>
-      </w:r>
-      <w:proofErr w:type="spellEnd"/>
-      <w:r>
-        <w:t xml:space="preserve"> les quartiles.</w:t>
+        <w:t>Nouveau widget : faire des quartiles sur le temps de réponses.</w:t>
+      </w:r>
+    </w:p>
+    <w:p>
+      <w:pPr>
+        <w:pStyle w:val="Paragraphedeliste"/>
+        <w:numPr>
+          <w:ilvl w:val="0"/>
+          <w:numId w:val="1"/>
+        </w:numPr>
+      </w:pPr>
+      <w:r>
+        <w:t xml:space="preserve">Je dois utiliser le graphe existant, histogram, abscisse </w:t>
+      </w:r>
+      <w:r>
+        <w:t xml:space="preserve">: </w:t>
+      </w:r>
+      <w:r>
+        <w:t xml:space="preserve">temps, ordonnée </w:t>
+      </w:r>
+      <w:r>
+        <w:t xml:space="preserve">: </w:t>
+      </w:r>
+      <w:r>
+        <w:t>nb instances, et modifier le tooltip pour affichier les quartiles.</w:t>
       </w:r>
     </w:p>
     <w:sectPr>

</xml_diff>

<commit_message>
update semaine 6 v6.3
</commit_message>
<xml_diff>
--- a/aide_rapport_alternance_1.docx
+++ b/aide_rapport_alternance_1.docx
@@ -1732,6 +1732,30 @@
       </w:r>
       <w:r>
         <w:t>nb instances, et modifier le tooltip pour affichier les quartiles.</w:t>
+      </w:r>
+    </w:p>
+    <w:p>
+      <w:pPr>
+        <w:pStyle w:val="Paragraphedeliste"/>
+        <w:numPr>
+          <w:ilvl w:val="0"/>
+          <w:numId w:val="1"/>
+        </w:numPr>
+      </w:pPr>
+      <w:r>
+        <w:t>Probleme avec le http.post, il ne s'execute pas, ou pas au bon moment…</w:t>
+      </w:r>
+    </w:p>
+    <w:p>
+      <w:pPr>
+        <w:pStyle w:val="Paragraphedeliste"/>
+        <w:numPr>
+          <w:ilvl w:val="0"/>
+          <w:numId w:val="1"/>
+        </w:numPr>
+      </w:pPr>
+      <w:r>
+        <w:t>Faire un graphe avec abscisse : instance id, ordonnée : list des status.</w:t>
       </w:r>
     </w:p>
     <w:sectPr>

</xml_diff>

<commit_message>
update semaine 6 v6.4
</commit_message>
<xml_diff>
--- a/aide_rapport_alternance_1.docx
+++ b/aide_rapport_alternance_1.docx
@@ -1756,6 +1756,30 @@
       </w:pPr>
       <w:r>
         <w:t>Faire un graphe avec abscisse : instance id, ordonnée : list des status.</w:t>
+      </w:r>
+    </w:p>
+    <w:p>
+      <w:pPr>
+        <w:pStyle w:val="Paragraphedeliste"/>
+        <w:numPr>
+          <w:ilvl w:val="0"/>
+          <w:numId w:val="1"/>
+        </w:numPr>
+      </w:pPr>
+      <w:r>
+        <w:t>Pas facile ..</w:t>
+      </w:r>
+    </w:p>
+    <w:p>
+      <w:pPr>
+        <w:pStyle w:val="Paragraphedeliste"/>
+        <w:numPr>
+          <w:ilvl w:val="0"/>
+          <w:numId w:val="1"/>
+        </w:numPr>
+      </w:pPr>
+      <w:r>
+        <w:t>Test : Kibana 4</w:t>
       </w:r>
     </w:p>
     <w:sectPr>

</xml_diff>

<commit_message>
update semaine 6 v6.5
</commit_message>
<xml_diff>
--- a/aide_rapport_alternance_1.docx
+++ b/aide_rapport_alternance_1.docx
@@ -8,16 +8,6 @@
         <w:jc w:val="center"/>
         <w:rPr>
           <w:b/>
-          <w:sz w:val="32"/>
-        </w:rPr>
-      </w:pPr>
-    </w:p>
-    <w:p>
-      <w:pPr>
-        <w:spacing w:after="0"/>
-        <w:jc w:val="center"/>
-        <w:rPr>
-          <w:b/>
         </w:rPr>
       </w:pPr>
       <w:r>
@@ -51,7 +41,15 @@
         </w:numPr>
       </w:pPr>
       <w:r>
-        <w:t>Correction des dates, et du typeahead (ouverture, et non fermeture des choix)</w:t>
+        <w:t xml:space="preserve">Correction des dates, et du </w:t>
+      </w:r>
+      <w:proofErr w:type="spellStart"/>
+      <w:r>
+        <w:t>typeahead</w:t>
+      </w:r>
+      <w:proofErr w:type="spellEnd"/>
+      <w:r>
+        <w:t xml:space="preserve"> (ouverture, et non fermeture des choix)</w:t>
       </w:r>
     </w:p>
     <w:p>
@@ -121,19 +119,40 @@
         </w:numPr>
       </w:pPr>
       <w:r>
-        <w:t>Changement des noms Utils -&gt; Util</w:t>
-      </w:r>
-    </w:p>
-    <w:p>
-      <w:pPr>
-        <w:pStyle w:val="Paragraphedeliste"/>
-        <w:numPr>
-          <w:ilvl w:val="0"/>
-          <w:numId w:val="1"/>
-        </w:numPr>
-      </w:pPr>
-      <w:r>
-        <w:t>OF-core : jeux de tests pour mon appli, envoie de message dans la queue</w:t>
+        <w:t xml:space="preserve">Changement des noms </w:t>
+      </w:r>
+      <w:proofErr w:type="spellStart"/>
+      <w:r>
+        <w:t>Utils</w:t>
+      </w:r>
+      <w:proofErr w:type="spellEnd"/>
+      <w:r>
+        <w:t xml:space="preserve"> -&gt; </w:t>
+      </w:r>
+      <w:proofErr w:type="spellStart"/>
+      <w:r>
+        <w:t>Util</w:t>
+      </w:r>
+      <w:proofErr w:type="spellEnd"/>
+    </w:p>
+    <w:p>
+      <w:pPr>
+        <w:pStyle w:val="Paragraphedeliste"/>
+        <w:numPr>
+          <w:ilvl w:val="0"/>
+          <w:numId w:val="1"/>
+        </w:numPr>
+      </w:pPr>
+      <w:r>
+        <w:t>OF-</w:t>
+      </w:r>
+      <w:proofErr w:type="spellStart"/>
+      <w:r>
+        <w:t>core</w:t>
+      </w:r>
+      <w:proofErr w:type="spellEnd"/>
+      <w:r>
+        <w:t xml:space="preserve"> : jeux de tests pour mon appli, envoie de message dans la queue</w:t>
       </w:r>
     </w:p>
     <w:p>
@@ -220,7 +239,15 @@
         <w:t xml:space="preserve"> : </w:t>
       </w:r>
       <w:r>
-        <w:t xml:space="preserve">change gridApi, pour spécifier l'action </w:t>
+        <w:t xml:space="preserve">change </w:t>
+      </w:r>
+      <w:proofErr w:type="spellStart"/>
+      <w:r>
+        <w:t>gridApi</w:t>
+      </w:r>
+      <w:proofErr w:type="spellEnd"/>
+      <w:r>
+        <w:t xml:space="preserve">, pour spécifier l'action </w:t>
       </w:r>
       <w:r>
         <w:t>à</w:t>
@@ -271,8 +298,13 @@
         <w:t>après</w:t>
       </w:r>
       <w:r>
-        <w:t xml:space="preserve"> la collecte des messages, pour l'envoie dans ElasticSearch</w:t>
-      </w:r>
+        <w:t xml:space="preserve"> la collecte des messages, pour l'envoie dans </w:t>
+      </w:r>
+      <w:proofErr w:type="spellStart"/>
+      <w:r>
+        <w:t>ElasticSearch</w:t>
+      </w:r>
+      <w:proofErr w:type="spellEnd"/>
     </w:p>
     <w:p>
       <w:pPr>
@@ -298,13 +330,23 @@
         <w:t>problème</w:t>
       </w:r>
       <w:r>
-        <w:t>: le ng</w:t>
-      </w:r>
+        <w:t xml:space="preserve">: le </w:t>
+      </w:r>
+      <w:proofErr w:type="spellStart"/>
+      <w:r>
+        <w:t>ng</w:t>
+      </w:r>
+      <w:proofErr w:type="spellEnd"/>
       <w:r>
         <w:t>-</w:t>
       </w:r>
-      <w:r>
-        <w:t xml:space="preserve">grid ne rafraichi pas les directives de </w:t>
+      <w:proofErr w:type="spellStart"/>
+      <w:r>
+        <w:t>grid</w:t>
+      </w:r>
+      <w:proofErr w:type="spellEnd"/>
+      <w:r>
+        <w:t xml:space="preserve"> ne rafraichi pas les directives de </w:t>
       </w:r>
       <w:r>
         <w:t>statuts</w:t>
@@ -316,13 +358,29 @@
         <w:t>Résolution</w:t>
       </w:r>
       <w:r>
-        <w:t xml:space="preserve"> : watcher sur la cellule de la colonne, et si elle change, on met a jour l'</w:t>
+        <w:t xml:space="preserve"> : </w:t>
+      </w:r>
+      <w:proofErr w:type="spellStart"/>
+      <w:r>
+        <w:t>watcher</w:t>
+      </w:r>
+      <w:proofErr w:type="spellEnd"/>
+      <w:r>
+        <w:t xml:space="preserve"> sur la cellule de la colonne, et si elle change, on met a jour l'</w:t>
       </w:r>
       <w:r>
         <w:t>icone</w:t>
       </w:r>
       <w:r>
-        <w:t>, la couleur et le tooltip.</w:t>
+        <w:t xml:space="preserve">, la couleur et le </w:t>
+      </w:r>
+      <w:proofErr w:type="spellStart"/>
+      <w:r>
+        <w:t>tooltip</w:t>
+      </w:r>
+      <w:proofErr w:type="spellEnd"/>
+      <w:r>
+        <w:t>.</w:t>
       </w:r>
     </w:p>
     <w:p>
@@ -346,10 +404,42 @@
         </w:numPr>
       </w:pPr>
       <w:r>
-        <w:t>Début d'association d'of-core et of-</w:t>
-      </w:r>
-      <w:r>
-        <w:t>front. Je dois lancer elasticsearch et of core (collecte) depuis of front, des le lancement du serveur tomcat.</w:t>
+        <w:t>Début d'association d'of-</w:t>
+      </w:r>
+      <w:proofErr w:type="spellStart"/>
+      <w:r>
+        <w:t>core</w:t>
+      </w:r>
+      <w:proofErr w:type="spellEnd"/>
+      <w:r>
+        <w:t xml:space="preserve"> et of-</w:t>
+      </w:r>
+      <w:r>
+        <w:t xml:space="preserve">front. Je dois lancer </w:t>
+      </w:r>
+      <w:proofErr w:type="spellStart"/>
+      <w:r>
+        <w:t>elasticsearch</w:t>
+      </w:r>
+      <w:proofErr w:type="spellEnd"/>
+      <w:r>
+        <w:t xml:space="preserve"> et of </w:t>
+      </w:r>
+      <w:proofErr w:type="spellStart"/>
+      <w:r>
+        <w:t>core</w:t>
+      </w:r>
+      <w:proofErr w:type="spellEnd"/>
+      <w:r>
+        <w:t xml:space="preserve"> (collecte) depuis of front, des le lancement du serveur </w:t>
+      </w:r>
+      <w:proofErr w:type="spellStart"/>
+      <w:r>
+        <w:t>tomcat</w:t>
+      </w:r>
+      <w:proofErr w:type="spellEnd"/>
+      <w:r>
+        <w:t>.</w:t>
       </w:r>
     </w:p>
     <w:p>
@@ -399,25 +489,57 @@
         <w:t>leurs dépendances</w:t>
       </w:r>
       <w:r>
-        <w:t xml:space="preserve"> maven. Test pour voir si tout fonctionne bien. OK.</w:t>
-      </w:r>
-    </w:p>
-    <w:p>
-      <w:pPr>
-        <w:pStyle w:val="Paragraphedeliste"/>
-        <w:numPr>
-          <w:ilvl w:val="0"/>
-          <w:numId w:val="1"/>
-        </w:numPr>
-      </w:pPr>
-      <w:r>
-        <w:t xml:space="preserve">Lancement d'Elasticsearch au </w:t>
+        <w:t xml:space="preserve"> </w:t>
+      </w:r>
+      <w:proofErr w:type="spellStart"/>
+      <w:r>
+        <w:t>maven</w:t>
+      </w:r>
+      <w:proofErr w:type="spellEnd"/>
+      <w:r>
+        <w:t>. Test pour voir si tout fonctionne bien. OK.</w:t>
+      </w:r>
+    </w:p>
+    <w:p>
+      <w:pPr>
+        <w:pStyle w:val="Paragraphedeliste"/>
+        <w:numPr>
+          <w:ilvl w:val="0"/>
+          <w:numId w:val="1"/>
+        </w:numPr>
+      </w:pPr>
+      <w:r>
+        <w:t>Lancement d'</w:t>
+      </w:r>
+      <w:proofErr w:type="spellStart"/>
+      <w:r>
+        <w:t>Elasticsearch</w:t>
+      </w:r>
+      <w:proofErr w:type="spellEnd"/>
+      <w:r>
+        <w:t xml:space="preserve"> au </w:t>
       </w:r>
       <w:r>
         <w:t>démarrage</w:t>
       </w:r>
       <w:r>
-        <w:t xml:space="preserve"> de tomcat. Un elasticsearch embarqué.  Ajout d'un plugin java, et modification pour qu'il s'adapte a nos besoins…</w:t>
+        <w:t xml:space="preserve"> de </w:t>
+      </w:r>
+      <w:proofErr w:type="spellStart"/>
+      <w:r>
+        <w:t>tomcat</w:t>
+      </w:r>
+      <w:proofErr w:type="spellEnd"/>
+      <w:r>
+        <w:t xml:space="preserve">. Un </w:t>
+      </w:r>
+      <w:proofErr w:type="spellStart"/>
+      <w:r>
+        <w:t>elasticsearch</w:t>
+      </w:r>
+      <w:proofErr w:type="spellEnd"/>
+      <w:r>
+        <w:t xml:space="preserve"> embarqué.  Ajout d'un plugin java, et modification pour qu'il s'adapte a nos besoins…</w:t>
       </w:r>
       <w:r>
         <w:t>.. OK</w:t>
@@ -456,7 +578,31 @@
         <w:t>lution</w:t>
       </w:r>
       <w:r>
-        <w:t xml:space="preserve">: Enfaite il se trouve sur l'"url-pattern" de la servlet que le lance, je devais ajouter à "/elasticsearch", "/*" a la fin, pour pouvoir explorer elasticsearch, et pouvoir faire des </w:t>
+        <w:t xml:space="preserve">: Enfaite il se trouve sur l'"url-pattern" de la </w:t>
+      </w:r>
+      <w:proofErr w:type="spellStart"/>
+      <w:r>
+        <w:t>servlet</w:t>
+      </w:r>
+      <w:proofErr w:type="spellEnd"/>
+      <w:r>
+        <w:t xml:space="preserve"> que le lance, je devais ajouter à "/</w:t>
+      </w:r>
+      <w:proofErr w:type="spellStart"/>
+      <w:r>
+        <w:t>elasticsearch</w:t>
+      </w:r>
+      <w:proofErr w:type="spellEnd"/>
+      <w:r>
+        <w:t xml:space="preserve">", "/*" a la fin, pour pouvoir explorer </w:t>
+      </w:r>
+      <w:proofErr w:type="spellStart"/>
+      <w:r>
+        <w:t>elasticsearch</w:t>
+      </w:r>
+      <w:proofErr w:type="spellEnd"/>
+      <w:r>
+        <w:t xml:space="preserve">, et pouvoir faire des </w:t>
       </w:r>
       <w:r>
         <w:t>requête</w:t>
@@ -483,7 +629,15 @@
         <w:t>accès</w:t>
       </w:r>
       <w:r>
-        <w:t xml:space="preserve"> interdit, via CrsfFilters, pour les </w:t>
+        <w:t xml:space="preserve"> interdit, via </w:t>
+      </w:r>
+      <w:proofErr w:type="spellStart"/>
+      <w:r>
+        <w:t>CrsfFilters</w:t>
+      </w:r>
+      <w:proofErr w:type="spellEnd"/>
+      <w:r>
+        <w:t xml:space="preserve">, pour les </w:t>
       </w:r>
       <w:r>
         <w:t>requêtes</w:t>
@@ -521,9 +675,11 @@
       <w:r>
         <w:t xml:space="preserve"> du </w:t>
       </w:r>
+      <w:proofErr w:type="spellStart"/>
       <w:r>
         <w:t>CrsfFilters</w:t>
       </w:r>
+      <w:proofErr w:type="spellEnd"/>
       <w:r>
         <w:t xml:space="preserve"> perso pour qu'il accepte les </w:t>
       </w:r>
@@ -537,31 +693,75 @@
         <w:rPr>
           <w:lang w:val="en-US"/>
         </w:rPr>
-        <w:t xml:space="preserve">Definition du csrf filter </w:t>
-      </w:r>
+        <w:t xml:space="preserve">Definition du </w:t>
+      </w:r>
+      <w:proofErr w:type="spellStart"/>
       <w:r>
         <w:rPr>
           <w:lang w:val="en-US"/>
         </w:rPr>
+        <w:t>csrf</w:t>
+      </w:r>
+      <w:proofErr w:type="spellEnd"/>
+      <w:r>
+        <w:rPr>
+          <w:lang w:val="en-US"/>
+        </w:rPr>
+        <w:t xml:space="preserve"> filter </w:t>
+      </w:r>
+      <w:proofErr w:type="spellStart"/>
+      <w:r>
+        <w:rPr>
+          <w:lang w:val="en-US"/>
+        </w:rPr>
         <w:t>dans</w:t>
       </w:r>
+      <w:proofErr w:type="spellEnd"/>
       <w:r>
         <w:rPr>
           <w:lang w:val="en-US"/>
         </w:rPr>
-        <w:t xml:space="preserve"> spring security avec &lt;security:csrf request-matcher</w:t>
-      </w:r>
+        <w:t xml:space="preserve"> spring security avec &lt;</w:t>
+      </w:r>
+      <w:proofErr w:type="spellStart"/>
       <w:r>
         <w:rPr>
           <w:lang w:val="en-US"/>
         </w:rPr>
+        <w:t>security:csrf</w:t>
+      </w:r>
+      <w:proofErr w:type="spellEnd"/>
+      <w:r>
+        <w:rPr>
+          <w:lang w:val="en-US"/>
+        </w:rPr>
+        <w:t xml:space="preserve"> request-matcher</w:t>
+      </w:r>
+      <w:r>
+        <w:rPr>
+          <w:lang w:val="en-US"/>
+        </w:rPr>
         <w:t>-ref</w:t>
       </w:r>
       <w:r>
         <w:rPr>
           <w:lang w:val="en-US"/>
         </w:rPr>
-        <w:t>="maclass"/&gt;</w:t>
+        <w:t>="</w:t>
+      </w:r>
+      <w:proofErr w:type="spellStart"/>
+      <w:r>
+        <w:rPr>
+          <w:lang w:val="en-US"/>
+        </w:rPr>
+        <w:t>maclass</w:t>
+      </w:r>
+      <w:proofErr w:type="spellEnd"/>
+      <w:r>
+        <w:rPr>
+          <w:lang w:val="en-US"/>
+        </w:rPr>
+        <w:t>"/&gt;</w:t>
       </w:r>
     </w:p>
     <w:p>
@@ -606,7 +806,15 @@
         <w:t>démarrage</w:t>
       </w:r>
       <w:r>
-        <w:t xml:space="preserve"> de tomcat. Ex : log4j qui n'a pas </w:t>
+        <w:t xml:space="preserve"> de </w:t>
+      </w:r>
+      <w:proofErr w:type="spellStart"/>
+      <w:r>
+        <w:t>tomcat</w:t>
+      </w:r>
+      <w:proofErr w:type="spellEnd"/>
+      <w:r>
+        <w:t xml:space="preserve">. Ex : log4j qui n'a pas </w:t>
       </w:r>
       <w:r>
         <w:t>accès</w:t>
@@ -627,10 +835,26 @@
         <w:t>Améliorer</w:t>
       </w:r>
       <w:r>
-        <w:t xml:space="preserve"> l'outil de versionning de documents.</w:t>
-      </w:r>
-      <w:r>
-        <w:t xml:space="preserve"> 2 logiques de versionning proposé, </w:t>
+        <w:t xml:space="preserve"> l'outil de </w:t>
+      </w:r>
+      <w:proofErr w:type="spellStart"/>
+      <w:r>
+        <w:t>versionning</w:t>
+      </w:r>
+      <w:proofErr w:type="spellEnd"/>
+      <w:r>
+        <w:t xml:space="preserve"> de documents.</w:t>
+      </w:r>
+      <w:r>
+        <w:t xml:space="preserve"> 2 logiques de </w:t>
+      </w:r>
+      <w:proofErr w:type="spellStart"/>
+      <w:r>
+        <w:t>versionning</w:t>
+      </w:r>
+      <w:proofErr w:type="spellEnd"/>
+      <w:r>
+        <w:t xml:space="preserve"> proposé, </w:t>
       </w:r>
       <w:r>
         <w:t>à</w:t>
@@ -648,7 +872,15 @@
         </w:numPr>
       </w:pPr>
       <w:r>
-        <w:t xml:space="preserve">Logique 1 : Comparer le nouveau document (avant insertion), avec le document actif. Puis ajouter dans la base de versionning, que les champs qui diffère entre les 2. Et </w:t>
+        <w:t xml:space="preserve">Logique 1 : Comparer le nouveau document (avant insertion), avec le document actif. Puis ajouter dans la base de </w:t>
+      </w:r>
+      <w:proofErr w:type="spellStart"/>
+      <w:r>
+        <w:t>versionning</w:t>
+      </w:r>
+      <w:proofErr w:type="spellEnd"/>
+      <w:r>
+        <w:t xml:space="preserve">, que les champs qui diffère entre les 2. Et </w:t>
       </w:r>
       <w:r>
         <w:t>insérer</w:t>
@@ -672,7 +904,15 @@
         <w:t>Insérer</w:t>
       </w:r>
       <w:r>
-        <w:t xml:space="preserve"> dans la base de versionning le document actif au complet, puis mettre le nouveau document comme actif. Et faire tournée une routine qui va comparer les champs et supprimer ceux qui sont identiques.</w:t>
+        <w:t xml:space="preserve"> dans la base de </w:t>
+      </w:r>
+      <w:proofErr w:type="spellStart"/>
+      <w:r>
+        <w:t>versionning</w:t>
+      </w:r>
+      <w:proofErr w:type="spellEnd"/>
+      <w:r>
+        <w:t xml:space="preserve"> le document actif au complet, puis mettre le nouveau document comme actif. Et faire tournée une routine qui va comparer les champs et supprimer ceux qui sont identiques.</w:t>
       </w:r>
     </w:p>
     <w:p>
@@ -693,7 +933,15 @@
         <w:t>surcharge</w:t>
       </w:r>
       <w:r>
-        <w:t xml:space="preserve"> de boucle pour comparé dans la base de versionning ce qui a changer etc.</w:t>
+        <w:t xml:space="preserve"> de boucle pour comparé dans la base de </w:t>
+      </w:r>
+      <w:proofErr w:type="spellStart"/>
+      <w:r>
+        <w:t>versionning</w:t>
+      </w:r>
+      <w:proofErr w:type="spellEnd"/>
+      <w:r>
+        <w:t xml:space="preserve"> ce qui a changer etc.</w:t>
       </w:r>
     </w:p>
     <w:p>
@@ -735,7 +983,15 @@
         <w:t>réellement</w:t>
       </w:r>
       <w:r>
-        <w:t xml:space="preserve"> changer, et nous permettra d'ajouter directement dans la base de versionning que les champs qui ont été modifié.</w:t>
+        <w:t xml:space="preserve"> changer, et nous permettra d'ajouter directement dans la base de </w:t>
+      </w:r>
+      <w:proofErr w:type="spellStart"/>
+      <w:r>
+        <w:t>versionning</w:t>
+      </w:r>
+      <w:proofErr w:type="spellEnd"/>
+      <w:r>
+        <w:t xml:space="preserve"> que les champs qui ont été modifié.</w:t>
       </w:r>
     </w:p>
     <w:p>
@@ -747,7 +1003,15 @@
         </w:numPr>
       </w:pPr>
       <w:r>
-        <w:t>Test de l'api java Javers qui compare 2 objet et renvoie les champs qui diffèrent.</w:t>
+        <w:t xml:space="preserve">Test de l'api java </w:t>
+      </w:r>
+      <w:proofErr w:type="spellStart"/>
+      <w:r>
+        <w:t>Javers</w:t>
+      </w:r>
+      <w:proofErr w:type="spellEnd"/>
+      <w:r>
+        <w:t xml:space="preserve"> qui compare 2 objet et renvoie les champs qui diffèrent.</w:t>
       </w:r>
     </w:p>
     <w:p>
@@ -759,7 +1023,15 @@
         </w:numPr>
       </w:pPr>
       <w:r>
-        <w:t>Implémentation de Javers dans le projet</w:t>
+        <w:t xml:space="preserve">Implémentation de </w:t>
+      </w:r>
+      <w:proofErr w:type="spellStart"/>
+      <w:r>
+        <w:t>Javers</w:t>
+      </w:r>
+      <w:proofErr w:type="spellEnd"/>
+      <w:r>
+        <w:t xml:space="preserve"> dans le projet</w:t>
       </w:r>
     </w:p>
     <w:p>
@@ -884,7 +1156,15 @@
         <w:t xml:space="preserve">(BOA) </w:t>
       </w:r>
       <w:r>
-        <w:t xml:space="preserve">modifier l'interface Kibana, pour ajouter des colonnes au tableau, et donc modifier la </w:t>
+        <w:t xml:space="preserve">modifier l'interface </w:t>
+      </w:r>
+      <w:proofErr w:type="spellStart"/>
+      <w:r>
+        <w:t>Kibana</w:t>
+      </w:r>
+      <w:proofErr w:type="spellEnd"/>
+      <w:r>
+        <w:t xml:space="preserve">, pour ajouter des colonnes au tableau, et donc modifier la </w:t>
       </w:r>
       <w:r>
         <w:t>requête</w:t>
@@ -920,7 +1200,15 @@
         <w:t>requête</w:t>
       </w:r>
       <w:r>
-        <w:t xml:space="preserve"> sur elasticsearch pour ajouter les données que je veux pour les </w:t>
+        <w:t xml:space="preserve"> sur </w:t>
+      </w:r>
+      <w:proofErr w:type="spellStart"/>
+      <w:r>
+        <w:t>elasticsearch</w:t>
+      </w:r>
+      <w:proofErr w:type="spellEnd"/>
+      <w:r>
+        <w:t xml:space="preserve"> pour ajouter les données que je veux pour les </w:t>
       </w:r>
       <w:r>
         <w:t>mettre</w:t>
@@ -1076,25 +1364,158 @@
         </w:numPr>
       </w:pPr>
       <w:r>
-        <w:t>Pas facile, bcp d'erreur de promise (asynchronisme), avec les _.each. J'ai tout repris, la logique c'est : kibana charge et compte les noms d'applications</w:t>
+        <w:t xml:space="preserve">Pas facile, </w:t>
+      </w:r>
+      <w:proofErr w:type="spellStart"/>
+      <w:r>
+        <w:t>bcp</w:t>
+      </w:r>
+      <w:proofErr w:type="spellEnd"/>
+      <w:r>
+        <w:t xml:space="preserve"> d'erreur de promise (asynchronisme), avec les _.</w:t>
+      </w:r>
+      <w:proofErr w:type="spellStart"/>
+      <w:r>
+        <w:t>each</w:t>
+      </w:r>
+      <w:proofErr w:type="spellEnd"/>
+      <w:r>
+        <w:t xml:space="preserve">. J'ai tout repris, la logique c'est : </w:t>
+      </w:r>
+      <w:proofErr w:type="spellStart"/>
+      <w:r>
+        <w:t>kibana</w:t>
+      </w:r>
+      <w:proofErr w:type="spellEnd"/>
+      <w:r>
+        <w:t xml:space="preserve"> charge et compte les noms d'applications</w:t>
       </w:r>
       <w:r>
         <w:t xml:space="preserve"> (</w:t>
       </w:r>
       <w:r>
-        <w:t>nombre max de 10), et seulement apres qu'il ait fini, je refait une requete, qui va chercher le nombre d'erreur et le nombre de succes de cette application.</w:t>
-      </w:r>
-    </w:p>
-    <w:p>
-      <w:pPr>
-        <w:pStyle w:val="Paragraphedeliste"/>
-        <w:numPr>
-          <w:ilvl w:val="0"/>
-          <w:numId w:val="1"/>
-        </w:numPr>
-      </w:pPr>
-      <w:r>
-        <w:t>Kibana calcul une ligne supplémentaire "Other values", avec le nombre restant de données (etant donnée qu'il y en a plus de 10), cependant sur mes colonnes que j'ai ajouter, rien n'était indiqué, donc j'ai créer une nouvelle requete qui s'execute avant le traitement des données et qui me renvoie le nombre maximum d'erreur et de success, et puis au moment du traitement des données, des qu'il insert un nombre d'erreur (ou de succes), il increment une variable de cette somme, pour qu'a la fin du traitement on ai le total d'erreur que l'on a afficher (et de succes), et ensuite j'insert a coté de "Other values" le nombre total d'erreur – la somme trouvé pour avoir le restant.</w:t>
+        <w:t xml:space="preserve">nombre max de 10), et seulement </w:t>
+      </w:r>
+      <w:proofErr w:type="spellStart"/>
+      <w:r>
+        <w:t>apres</w:t>
+      </w:r>
+      <w:proofErr w:type="spellEnd"/>
+      <w:r>
+        <w:t xml:space="preserve"> qu'il ait fini, je </w:t>
+      </w:r>
+      <w:proofErr w:type="gramStart"/>
+      <w:r>
+        <w:t>refait</w:t>
+      </w:r>
+      <w:proofErr w:type="gramEnd"/>
+      <w:r>
+        <w:t xml:space="preserve"> une </w:t>
+      </w:r>
+      <w:proofErr w:type="spellStart"/>
+      <w:r>
+        <w:t>requete</w:t>
+      </w:r>
+      <w:proofErr w:type="spellEnd"/>
+      <w:r>
+        <w:t xml:space="preserve">, qui va chercher le nombre d'erreur et le nombre de </w:t>
+      </w:r>
+      <w:proofErr w:type="spellStart"/>
+      <w:r>
+        <w:t>succes</w:t>
+      </w:r>
+      <w:proofErr w:type="spellEnd"/>
+      <w:r>
+        <w:t xml:space="preserve"> de cette application.</w:t>
+      </w:r>
+    </w:p>
+    <w:p>
+      <w:pPr>
+        <w:pStyle w:val="Paragraphedeliste"/>
+        <w:numPr>
+          <w:ilvl w:val="0"/>
+          <w:numId w:val="1"/>
+        </w:numPr>
+      </w:pPr>
+      <w:proofErr w:type="spellStart"/>
+      <w:r>
+        <w:t>Kibana</w:t>
+      </w:r>
+      <w:proofErr w:type="spellEnd"/>
+      <w:r>
+        <w:t xml:space="preserve"> calcul une ligne supplémentaire "</w:t>
+      </w:r>
+      <w:proofErr w:type="spellStart"/>
+      <w:r>
+        <w:t>Other</w:t>
+      </w:r>
+      <w:proofErr w:type="spellEnd"/>
+      <w:r>
+        <w:t xml:space="preserve"> values", avec le nombre restant de données (</w:t>
+      </w:r>
+      <w:proofErr w:type="spellStart"/>
+      <w:r>
+        <w:t>etant</w:t>
+      </w:r>
+      <w:proofErr w:type="spellEnd"/>
+      <w:r>
+        <w:t xml:space="preserve"> donnée qu'il y en a plus de 10), cependant sur mes colonnes que j'ai ajouter, rien n'était indiqué, donc j'ai créer une nouvelle </w:t>
+      </w:r>
+      <w:proofErr w:type="spellStart"/>
+      <w:r>
+        <w:t>requete</w:t>
+      </w:r>
+      <w:proofErr w:type="spellEnd"/>
+      <w:r>
+        <w:t xml:space="preserve"> qui s'</w:t>
+      </w:r>
+      <w:proofErr w:type="spellStart"/>
+      <w:r>
+        <w:t>execute</w:t>
+      </w:r>
+      <w:proofErr w:type="spellEnd"/>
+      <w:r>
+        <w:t xml:space="preserve"> avant le traitement des données et qui me renvoie le nombre maximum d'erreur et de </w:t>
+      </w:r>
+      <w:proofErr w:type="spellStart"/>
+      <w:r>
+        <w:t>success</w:t>
+      </w:r>
+      <w:proofErr w:type="spellEnd"/>
+      <w:r>
+        <w:t xml:space="preserve">, et puis au moment du traitement des données, des qu'il insert un nombre d'erreur (ou de </w:t>
+      </w:r>
+      <w:proofErr w:type="spellStart"/>
+      <w:r>
+        <w:t>succes</w:t>
+      </w:r>
+      <w:proofErr w:type="spellEnd"/>
+      <w:r>
+        <w:t xml:space="preserve">), il </w:t>
+      </w:r>
+      <w:proofErr w:type="spellStart"/>
+      <w:r>
+        <w:t>increment</w:t>
+      </w:r>
+      <w:proofErr w:type="spellEnd"/>
+      <w:r>
+        <w:t xml:space="preserve"> une variable de cette somme, pour qu'a la fin du traitement on ai le total d'erreur que l'on a afficher (et de </w:t>
+      </w:r>
+      <w:proofErr w:type="spellStart"/>
+      <w:r>
+        <w:t>succes</w:t>
+      </w:r>
+      <w:proofErr w:type="spellEnd"/>
+      <w:r>
+        <w:t>), et ensuite j'insert a coté de "</w:t>
+      </w:r>
+      <w:proofErr w:type="spellStart"/>
+      <w:r>
+        <w:t>Other</w:t>
+      </w:r>
+      <w:proofErr w:type="spellEnd"/>
+      <w:r>
+        <w:t xml:space="preserve"> values" le nombre total d'erreur – la somme trouvé pour avoir le restant.</w:t>
       </w:r>
     </w:p>
     <w:p>
@@ -1130,8 +1551,53 @@
           <w:numId w:val="1"/>
         </w:numPr>
       </w:pPr>
-      <w:r>
-        <w:t xml:space="preserve">Idee : créer un style (ex : tablefixe), avec une requete spécifique a integrer dans le code (voir panel/terms/module.js et modifier module.html pour faire un tableau spécifique avec les bouton etc. Cool </w:t>
+      <w:proofErr w:type="spellStart"/>
+      <w:r>
+        <w:t>Idee</w:t>
+      </w:r>
+      <w:proofErr w:type="spellEnd"/>
+      <w:r>
+        <w:t xml:space="preserve"> : créer un style (ex : </w:t>
+      </w:r>
+      <w:proofErr w:type="spellStart"/>
+      <w:r>
+        <w:t>tablefixe</w:t>
+      </w:r>
+      <w:proofErr w:type="spellEnd"/>
+      <w:r>
+        <w:t xml:space="preserve">), avec une </w:t>
+      </w:r>
+      <w:proofErr w:type="spellStart"/>
+      <w:r>
+        <w:t>requete</w:t>
+      </w:r>
+      <w:proofErr w:type="spellEnd"/>
+      <w:r>
+        <w:t xml:space="preserve"> spécifique a </w:t>
+      </w:r>
+      <w:proofErr w:type="spellStart"/>
+      <w:r>
+        <w:t>integrer</w:t>
+      </w:r>
+      <w:proofErr w:type="spellEnd"/>
+      <w:r>
+        <w:t xml:space="preserve"> dans le code (voir panel/</w:t>
+      </w:r>
+      <w:proofErr w:type="spellStart"/>
+      <w:r>
+        <w:t>terms</w:t>
+      </w:r>
+      <w:proofErr w:type="spellEnd"/>
+      <w:r>
+        <w:t xml:space="preserve">/module.js et modifier module.html pour faire un tableau spécifique avec </w:t>
+      </w:r>
+      <w:proofErr w:type="gramStart"/>
+      <w:r>
+        <w:t>les bouton</w:t>
+      </w:r>
+      <w:proofErr w:type="gramEnd"/>
+      <w:r>
+        <w:t xml:space="preserve"> etc. Cool </w:t>
       </w:r>
       <w:r>
         <w:sym w:font="Wingdings" w:char="F04A"/>
@@ -1181,10 +1647,34 @@
         </w:numPr>
       </w:pPr>
       <w:r>
-        <w:t>Je dois créer un "widget" sur kibana, qui permet d</w:t>
-      </w:r>
-      <w:r>
-        <w:t>'ajouter des filtres précis sur kibana 3.</w:t>
+        <w:t>Je dois créer un "</w:t>
+      </w:r>
+      <w:proofErr w:type="spellStart"/>
+      <w:r>
+        <w:t>widget</w:t>
+      </w:r>
+      <w:proofErr w:type="spellEnd"/>
+      <w:r>
+        <w:t xml:space="preserve">" sur </w:t>
+      </w:r>
+      <w:proofErr w:type="spellStart"/>
+      <w:r>
+        <w:t>kibana</w:t>
+      </w:r>
+      <w:proofErr w:type="spellEnd"/>
+      <w:r>
+        <w:t>, qui permet d</w:t>
+      </w:r>
+      <w:r>
+        <w:t xml:space="preserve">'ajouter des filtres précis sur </w:t>
+      </w:r>
+      <w:proofErr w:type="spellStart"/>
+      <w:r>
+        <w:t>kibana</w:t>
+      </w:r>
+      <w:proofErr w:type="spellEnd"/>
+      <w:r>
+        <w:t xml:space="preserve"> 3.</w:t>
       </w:r>
     </w:p>
     <w:p>
@@ -1238,7 +1728,15 @@
         <w:t>génère</w:t>
       </w:r>
       <w:r>
-        <w:t xml:space="preserve"> la liste brute de toute les appli, etc… puis l'utilisateur </w:t>
+        <w:t xml:space="preserve"> la liste brute de toute les appli, </w:t>
+      </w:r>
+      <w:proofErr w:type="spellStart"/>
+      <w:r>
+        <w:t>etc</w:t>
+      </w:r>
+      <w:proofErr w:type="spellEnd"/>
+      <w:r>
+        <w:t xml:space="preserve">… puis l'utilisateur </w:t>
       </w:r>
       <w:r>
         <w:t>choisir</w:t>
@@ -1250,7 +1748,15 @@
         <w:t>parmi</w:t>
       </w:r>
       <w:r>
-        <w:t xml:space="preserve"> la liste pour ajouter au filtres de kibana.</w:t>
+        <w:t xml:space="preserve"> la liste pour ajouter au filtres de </w:t>
+      </w:r>
+      <w:proofErr w:type="spellStart"/>
+      <w:r>
+        <w:t>kibana</w:t>
+      </w:r>
+      <w:proofErr w:type="spellEnd"/>
+      <w:r>
+        <w:t>.</w:t>
       </w:r>
     </w:p>
     <w:p>
@@ -1291,8 +1797,13 @@
           <w:numId w:val="1"/>
         </w:numPr>
       </w:pPr>
-      <w:r>
-        <w:t xml:space="preserve">Mtn, je dois ajouter une ligne de constante sur un histogramme. </w:t>
+      <w:proofErr w:type="spellStart"/>
+      <w:r>
+        <w:t>Mtn</w:t>
+      </w:r>
+      <w:proofErr w:type="spellEnd"/>
+      <w:r>
+        <w:t xml:space="preserve">, je dois ajouter une ligne de constante sur un histogramme. </w:t>
       </w:r>
     </w:p>
     <w:p>
@@ -1352,7 +1863,15 @@
         <w:t>donnée</w:t>
       </w:r>
       <w:r>
-        <w:t>, dans elasticssearch, donc peu pas test.</w:t>
+        <w:t xml:space="preserve">, dans </w:t>
+      </w:r>
+      <w:proofErr w:type="spellStart"/>
+      <w:r>
+        <w:t>elasticssearch</w:t>
+      </w:r>
+      <w:proofErr w:type="spellEnd"/>
+      <w:r>
+        <w:t>, donc peu pas test.</w:t>
       </w:r>
     </w:p>
     <w:p>
@@ -1373,13 +1892,29 @@
         <w:t>après</w:t>
       </w:r>
       <w:r>
-        <w:t xml:space="preserve"> que Kibana est fait sa </w:t>
+        <w:t xml:space="preserve"> que </w:t>
+      </w:r>
+      <w:proofErr w:type="spellStart"/>
+      <w:r>
+        <w:t>Kibana</w:t>
+      </w:r>
+      <w:proofErr w:type="spellEnd"/>
+      <w:r>
+        <w:t xml:space="preserve"> est fait sa </w:t>
       </w:r>
       <w:r>
         <w:t>requête</w:t>
       </w:r>
       <w:r>
-        <w:t xml:space="preserve"> sur elasticsearch, </w:t>
+        <w:t xml:space="preserve"> sur </w:t>
+      </w:r>
+      <w:proofErr w:type="spellStart"/>
+      <w:r>
+        <w:t>elasticsearch</w:t>
+      </w:r>
+      <w:proofErr w:type="spellEnd"/>
+      <w:r>
+        <w:t xml:space="preserve">, </w:t>
       </w:r>
       <w:r>
         <w:t>problème</w:t>
@@ -1505,7 +2040,15 @@
         </w:numPr>
       </w:pPr>
       <w:r>
-        <w:t xml:space="preserve">Pour ça, lorsque kibana traite ses données pour les transformer en graphe, je créer une </w:t>
+        <w:t xml:space="preserve">Pour ça, lorsque </w:t>
+      </w:r>
+      <w:proofErr w:type="spellStart"/>
+      <w:r>
+        <w:t>kibana</w:t>
+      </w:r>
+      <w:proofErr w:type="spellEnd"/>
+      <w:r>
+        <w:t xml:space="preserve"> traite ses données pour les transformer en graphe, je créer une </w:t>
       </w:r>
       <w:r>
         <w:t>deuxième</w:t>
@@ -1556,7 +2099,15 @@
         <w:t>Problème</w:t>
       </w:r>
       <w:r>
-        <w:t xml:space="preserve"> : entre 2 enregistrements de valeurs, la courbe retourne a 0, et on observe donc des "trous" dans la courbe</w:t>
+        <w:t xml:space="preserve"> : entre 2 enregistrements de valeurs, la courbe retourne </w:t>
+      </w:r>
+      <w:proofErr w:type="gramStart"/>
+      <w:r>
+        <w:t>a</w:t>
+      </w:r>
+      <w:proofErr w:type="gramEnd"/>
+      <w:r>
+        <w:t xml:space="preserve"> 0, et on observe donc des "trous" dans la courbe</w:t>
       </w:r>
     </w:p>
     <w:p>
@@ -1577,7 +2128,39 @@
         <w:t>paramètre</w:t>
       </w:r>
       <w:r>
-        <w:t xml:space="preserve"> fill_style de "null" à "no". Fill c'est la liaison entre les points, et le no permet de ne pas remettre la courbe a 0 quand il n'a pas de valeur</w:t>
+        <w:t xml:space="preserve"> </w:t>
+      </w:r>
+      <w:proofErr w:type="spellStart"/>
+      <w:r>
+        <w:t>fill_style</w:t>
+      </w:r>
+      <w:proofErr w:type="spellEnd"/>
+      <w:r>
+        <w:t xml:space="preserve"> de "</w:t>
+      </w:r>
+      <w:proofErr w:type="spellStart"/>
+      <w:r>
+        <w:t>null</w:t>
+      </w:r>
+      <w:proofErr w:type="spellEnd"/>
+      <w:r>
+        <w:t xml:space="preserve">" à "no". </w:t>
+      </w:r>
+      <w:proofErr w:type="spellStart"/>
+      <w:r>
+        <w:t>Fill</w:t>
+      </w:r>
+      <w:proofErr w:type="spellEnd"/>
+      <w:r>
+        <w:t xml:space="preserve"> c'est la liaison entre les points, et le no permet de ne pas remettre la courbe </w:t>
+      </w:r>
+      <w:proofErr w:type="gramStart"/>
+      <w:r>
+        <w:t>a</w:t>
+      </w:r>
+      <w:proofErr w:type="gramEnd"/>
+      <w:r>
+        <w:t xml:space="preserve"> 0 quand il n'a pas de valeur</w:t>
       </w:r>
     </w:p>
     <w:p>
@@ -1610,7 +2193,31 @@
         </w:numPr>
       </w:pPr>
       <w:r>
-        <w:t xml:space="preserve"> checkbox dans les options du graphe, qui servira de test dans le code, puis input text pour entrer la valeur en dur pour le moment pour un graphe precis. OK</w:t>
+        <w:t xml:space="preserve"> </w:t>
+      </w:r>
+      <w:proofErr w:type="spellStart"/>
+      <w:r>
+        <w:t>checkbox</w:t>
+      </w:r>
+      <w:proofErr w:type="spellEnd"/>
+      <w:r>
+        <w:t xml:space="preserve"> dans les options du graphe, qui servira de test dans le code, puis input </w:t>
+      </w:r>
+      <w:proofErr w:type="spellStart"/>
+      <w:r>
+        <w:t>text</w:t>
+      </w:r>
+      <w:proofErr w:type="spellEnd"/>
+      <w:r>
+        <w:t xml:space="preserve"> pour entrer la valeur en dur pour le moment pour un graphe </w:t>
+      </w:r>
+      <w:proofErr w:type="spellStart"/>
+      <w:r>
+        <w:t>precis</w:t>
+      </w:r>
+      <w:proofErr w:type="spellEnd"/>
+      <w:r>
+        <w:t>. OK</w:t>
       </w:r>
     </w:p>
     <w:p>
@@ -1628,31 +2235,103 @@
         <w:t>orsque l'on filtre sur le champ</w:t>
       </w:r>
       <w:r>
-        <w:t xml:space="preserve"> NOM_MEDIATION, on ajoute automatiquement au graphe avec la chexbox coché, la valeur du SLA de cette mediation.</w:t>
-      </w:r>
-    </w:p>
-    <w:p>
-      <w:pPr>
-        <w:pStyle w:val="Paragraphedeliste"/>
-        <w:numPr>
-          <w:ilvl w:val="0"/>
-          <w:numId w:val="1"/>
-        </w:numPr>
-      </w:pPr>
-      <w:r>
-        <w:t>Reprise d'OFv4, petite correction, pour présentation devant l'equipe.</w:t>
-      </w:r>
-    </w:p>
-    <w:p>
-      <w:pPr>
-        <w:pStyle w:val="Paragraphedeliste"/>
-        <w:numPr>
-          <w:ilvl w:val="0"/>
-          <w:numId w:val="1"/>
-        </w:numPr>
-      </w:pPr>
-      <w:r>
-        <w:t>Correction de la fonction remove de Kibana, reprise a 0 des ids, decallage des ids.</w:t>
+        <w:t xml:space="preserve"> NOM_MEDIATION, on ajoute automatiquement au graphe avec la </w:t>
+      </w:r>
+      <w:proofErr w:type="spellStart"/>
+      <w:r>
+        <w:t>chexbox</w:t>
+      </w:r>
+      <w:proofErr w:type="spellEnd"/>
+      <w:r>
+        <w:t xml:space="preserve"> coché, la valeur du SLA de cette </w:t>
+      </w:r>
+      <w:proofErr w:type="spellStart"/>
+      <w:r>
+        <w:t>mediation</w:t>
+      </w:r>
+      <w:proofErr w:type="spellEnd"/>
+      <w:r>
+        <w:t>.</w:t>
+      </w:r>
+    </w:p>
+    <w:p>
+      <w:pPr>
+        <w:pStyle w:val="Paragraphedeliste"/>
+        <w:numPr>
+          <w:ilvl w:val="0"/>
+          <w:numId w:val="1"/>
+        </w:numPr>
+      </w:pPr>
+      <w:r>
+        <w:t>Reprise d'OFv4, petite correction, pour présentation devant l'</w:t>
+      </w:r>
+      <w:proofErr w:type="spellStart"/>
+      <w:r>
+        <w:t>equipe</w:t>
+      </w:r>
+      <w:proofErr w:type="spellEnd"/>
+      <w:r>
+        <w:t>.</w:t>
+      </w:r>
+    </w:p>
+    <w:p>
+      <w:pPr>
+        <w:pStyle w:val="Paragraphedeliste"/>
+        <w:numPr>
+          <w:ilvl w:val="0"/>
+          <w:numId w:val="1"/>
+        </w:numPr>
+      </w:pPr>
+      <w:r>
+        <w:t xml:space="preserve">Correction de la fonction </w:t>
+      </w:r>
+      <w:proofErr w:type="spellStart"/>
+      <w:r>
+        <w:t>remove</w:t>
+      </w:r>
+      <w:proofErr w:type="spellEnd"/>
+      <w:r>
+        <w:t xml:space="preserve"> de </w:t>
+      </w:r>
+      <w:proofErr w:type="spellStart"/>
+      <w:r>
+        <w:t>Kibana</w:t>
+      </w:r>
+      <w:proofErr w:type="spellEnd"/>
+      <w:r>
+        <w:t xml:space="preserve">, reprise </w:t>
+      </w:r>
+      <w:proofErr w:type="gramStart"/>
+      <w:r>
+        <w:t>a</w:t>
+      </w:r>
+      <w:proofErr w:type="gramEnd"/>
+      <w:r>
+        <w:t xml:space="preserve"> 0 des </w:t>
+      </w:r>
+      <w:proofErr w:type="spellStart"/>
+      <w:r>
+        <w:t>ids</w:t>
+      </w:r>
+      <w:proofErr w:type="spellEnd"/>
+      <w:r>
+        <w:t xml:space="preserve">, </w:t>
+      </w:r>
+      <w:proofErr w:type="spellStart"/>
+      <w:r>
+        <w:t>decallage</w:t>
+      </w:r>
+      <w:proofErr w:type="spellEnd"/>
+      <w:r>
+        <w:t xml:space="preserve"> des </w:t>
+      </w:r>
+      <w:proofErr w:type="spellStart"/>
+      <w:r>
+        <w:t>ids</w:t>
+      </w:r>
+      <w:proofErr w:type="spellEnd"/>
+      <w:r>
+        <w:t>.</w:t>
       </w:r>
     </w:p>
     <w:p>
@@ -1665,7 +2344,39 @@
       </w:pPr>
       <w:r>
         <w:lastRenderedPageBreak/>
-        <w:t>Correction d'asynchronisme get business fields dans la liste du cote resultats.</w:t>
+        <w:t xml:space="preserve">Correction d'asynchronisme </w:t>
+      </w:r>
+      <w:proofErr w:type="spellStart"/>
+      <w:r>
+        <w:t>get</w:t>
+      </w:r>
+      <w:proofErr w:type="spellEnd"/>
+      <w:r>
+        <w:t xml:space="preserve"> business </w:t>
+      </w:r>
+      <w:proofErr w:type="spellStart"/>
+      <w:r>
+        <w:t>fields</w:t>
+      </w:r>
+      <w:proofErr w:type="spellEnd"/>
+      <w:r>
+        <w:t xml:space="preserve"> dans la liste </w:t>
+      </w:r>
+      <w:proofErr w:type="gramStart"/>
+      <w:r>
+        <w:t>du</w:t>
+      </w:r>
+      <w:proofErr w:type="gramEnd"/>
+      <w:r>
+        <w:t xml:space="preserve"> cote </w:t>
+      </w:r>
+      <w:proofErr w:type="spellStart"/>
+      <w:r>
+        <w:t>resultats</w:t>
+      </w:r>
+      <w:proofErr w:type="spellEnd"/>
+      <w:r>
+        <w:t>.</w:t>
       </w:r>
     </w:p>
     <w:p>
@@ -1707,19 +2418,35 @@
         </w:numPr>
       </w:pPr>
       <w:r>
-        <w:t>Nouveau widget : faire des quartiles sur le temps de réponses.</w:t>
-      </w:r>
-    </w:p>
-    <w:p>
-      <w:pPr>
-        <w:pStyle w:val="Paragraphedeliste"/>
-        <w:numPr>
-          <w:ilvl w:val="0"/>
-          <w:numId w:val="1"/>
-        </w:numPr>
-      </w:pPr>
-      <w:r>
-        <w:t xml:space="preserve">Je dois utiliser le graphe existant, histogram, abscisse </w:t>
+        <w:t xml:space="preserve">Nouveau </w:t>
+      </w:r>
+      <w:proofErr w:type="spellStart"/>
+      <w:r>
+        <w:t>widget</w:t>
+      </w:r>
+      <w:proofErr w:type="spellEnd"/>
+      <w:r>
+        <w:t xml:space="preserve"> : faire des quartiles sur le temps de réponses.</w:t>
+      </w:r>
+    </w:p>
+    <w:p>
+      <w:pPr>
+        <w:pStyle w:val="Paragraphedeliste"/>
+        <w:numPr>
+          <w:ilvl w:val="0"/>
+          <w:numId w:val="1"/>
+        </w:numPr>
+      </w:pPr>
+      <w:r>
+        <w:t xml:space="preserve">Je dois utiliser le graphe existant, </w:t>
+      </w:r>
+      <w:proofErr w:type="spellStart"/>
+      <w:r>
+        <w:t>histogram</w:t>
+      </w:r>
+      <w:proofErr w:type="spellEnd"/>
+      <w:r>
+        <w:t xml:space="preserve">, abscisse </w:t>
       </w:r>
       <w:r>
         <w:t xml:space="preserve">: </w:t>
@@ -1731,55 +2458,113 @@
         <w:t xml:space="preserve">: </w:t>
       </w:r>
       <w:r>
-        <w:t>nb instances, et modifier le tooltip pour affichier les quartiles.</w:t>
-      </w:r>
-    </w:p>
-    <w:p>
-      <w:pPr>
-        <w:pStyle w:val="Paragraphedeliste"/>
-        <w:numPr>
-          <w:ilvl w:val="0"/>
-          <w:numId w:val="1"/>
-        </w:numPr>
-      </w:pPr>
-      <w:r>
-        <w:t>Probleme avec le http.post, il ne s'execute pas, ou pas au bon moment…</w:t>
-      </w:r>
-    </w:p>
-    <w:p>
-      <w:pPr>
-        <w:pStyle w:val="Paragraphedeliste"/>
-        <w:numPr>
-          <w:ilvl w:val="0"/>
-          <w:numId w:val="1"/>
-        </w:numPr>
-      </w:pPr>
-      <w:r>
-        <w:t>Faire un graphe avec abscisse : instance id, ordonnée : list des status.</w:t>
-      </w:r>
-    </w:p>
-    <w:p>
-      <w:pPr>
-        <w:pStyle w:val="Paragraphedeliste"/>
-        <w:numPr>
-          <w:ilvl w:val="0"/>
-          <w:numId w:val="1"/>
-        </w:numPr>
-      </w:pPr>
-      <w:r>
-        <w:t>Pas facile ..</w:t>
-      </w:r>
-    </w:p>
-    <w:p>
-      <w:pPr>
-        <w:pStyle w:val="Paragraphedeliste"/>
-        <w:numPr>
-          <w:ilvl w:val="0"/>
-          <w:numId w:val="1"/>
-        </w:numPr>
-      </w:pPr>
-      <w:r>
-        <w:t>Test : Kibana 4</w:t>
+        <w:t xml:space="preserve">nb instances, et modifier le </w:t>
+      </w:r>
+      <w:proofErr w:type="spellStart"/>
+      <w:r>
+        <w:t>tooltip</w:t>
+      </w:r>
+      <w:proofErr w:type="spellEnd"/>
+      <w:r>
+        <w:t xml:space="preserve"> pour </w:t>
+      </w:r>
+      <w:proofErr w:type="spellStart"/>
+      <w:r>
+        <w:t>affichier</w:t>
+      </w:r>
+      <w:proofErr w:type="spellEnd"/>
+      <w:r>
+        <w:t xml:space="preserve"> les quartiles.</w:t>
+      </w:r>
+    </w:p>
+    <w:p>
+      <w:pPr>
+        <w:pStyle w:val="Paragraphedeliste"/>
+        <w:numPr>
+          <w:ilvl w:val="0"/>
+          <w:numId w:val="1"/>
+        </w:numPr>
+      </w:pPr>
+      <w:proofErr w:type="spellStart"/>
+      <w:r>
+        <w:t>Probleme</w:t>
+      </w:r>
+      <w:proofErr w:type="spellEnd"/>
+      <w:r>
+        <w:t xml:space="preserve"> avec le http.post, il ne s'</w:t>
+      </w:r>
+      <w:proofErr w:type="spellStart"/>
+      <w:r>
+        <w:t>execute</w:t>
+      </w:r>
+      <w:proofErr w:type="spellEnd"/>
+      <w:r>
+        <w:t xml:space="preserve"> pas, ou pas au bon moment…</w:t>
+      </w:r>
+    </w:p>
+    <w:p>
+      <w:pPr>
+        <w:pStyle w:val="Paragraphedeliste"/>
+        <w:numPr>
+          <w:ilvl w:val="0"/>
+          <w:numId w:val="1"/>
+        </w:numPr>
+      </w:pPr>
+      <w:r>
+        <w:t xml:space="preserve">Faire un graphe avec abscisse : instance id, ordonnée : </w:t>
+      </w:r>
+      <w:proofErr w:type="spellStart"/>
+      <w:r>
+        <w:t>list</w:t>
+      </w:r>
+      <w:proofErr w:type="spellEnd"/>
+      <w:r>
+        <w:t xml:space="preserve"> des </w:t>
+      </w:r>
+      <w:proofErr w:type="spellStart"/>
+      <w:r>
+        <w:t>status</w:t>
+      </w:r>
+      <w:proofErr w:type="spellEnd"/>
+      <w:r>
+        <w:t>.</w:t>
+      </w:r>
+    </w:p>
+    <w:p>
+      <w:pPr>
+        <w:pStyle w:val="Paragraphedeliste"/>
+        <w:numPr>
+          <w:ilvl w:val="0"/>
+          <w:numId w:val="1"/>
+        </w:numPr>
+      </w:pPr>
+      <w:r>
+        <w:t xml:space="preserve">Pas </w:t>
+      </w:r>
+      <w:proofErr w:type="gramStart"/>
+      <w:r>
+        <w:t>facile ..</w:t>
+      </w:r>
+      <w:proofErr w:type="gramEnd"/>
+    </w:p>
+    <w:p>
+      <w:pPr>
+        <w:pStyle w:val="Paragraphedeliste"/>
+        <w:numPr>
+          <w:ilvl w:val="0"/>
+          <w:numId w:val="1"/>
+        </w:numPr>
+      </w:pPr>
+      <w:r>
+        <w:t xml:space="preserve">Test : </w:t>
+      </w:r>
+      <w:proofErr w:type="spellStart"/>
+      <w:r>
+        <w:t>Kibana</w:t>
+      </w:r>
+      <w:proofErr w:type="spellEnd"/>
+      <w:r>
+        <w:t xml:space="preserve"> 4</w:t>
       </w:r>
     </w:p>
     <w:sectPr>

</xml_diff>

<commit_message>
update semaine 7 v7.0
</commit_message>
<xml_diff>
--- a/aide_rapport_alternance_1.docx
+++ b/aide_rapport_alternance_1.docx
@@ -1815,6 +1815,18 @@
       </w:r>
       <w:r>
         <w:t xml:space="preserve"> Les indexes dans elasticsearch où se trouvent les configurations, les dashboards de kibana, ont été malencontreusement supprimé, lors d'un packaging…</w:t>
+      </w:r>
+    </w:p>
+    <w:p>
+      <w:pPr>
+        <w:pStyle w:val="Paragraphedeliste"/>
+        <w:numPr>
+          <w:ilvl w:val="0"/>
+          <w:numId w:val="1"/>
+        </w:numPr>
+      </w:pPr>
+      <w:r>
+        <w:t>EA -&gt; fixer objectifs pour année prochaine.</w:t>
       </w:r>
     </w:p>
     <w:sectPr>

</xml_diff>

<commit_message>
update semaine 7 v7.1 + add tableur
</commit_message>
<xml_diff>
--- a/aide_rapport_alternance_1.docx
+++ b/aide_rapport_alternance_1.docx
@@ -41,7 +41,15 @@
         </w:numPr>
       </w:pPr>
       <w:r>
-        <w:t>Correction des dates, et du typeahead (ouverture, et non fermeture des choix)</w:t>
+        <w:t xml:space="preserve">Correction des dates, et du </w:t>
+      </w:r>
+      <w:proofErr w:type="spellStart"/>
+      <w:r>
+        <w:t>typeahead</w:t>
+      </w:r>
+      <w:proofErr w:type="spellEnd"/>
+      <w:r>
+        <w:t xml:space="preserve"> (ouverture, et non fermeture des choix)</w:t>
       </w:r>
     </w:p>
     <w:p>
@@ -111,19 +119,40 @@
         </w:numPr>
       </w:pPr>
       <w:r>
-        <w:t>Changement des noms Utils -&gt; Util</w:t>
-      </w:r>
-    </w:p>
-    <w:p>
-      <w:pPr>
-        <w:pStyle w:val="Paragraphedeliste"/>
-        <w:numPr>
-          <w:ilvl w:val="0"/>
-          <w:numId w:val="1"/>
-        </w:numPr>
-      </w:pPr>
-      <w:r>
-        <w:t>OF-core : jeux de tests pour mon appli, envoie de message dans la queue</w:t>
+        <w:t xml:space="preserve">Changement des noms </w:t>
+      </w:r>
+      <w:proofErr w:type="spellStart"/>
+      <w:r>
+        <w:t>Utils</w:t>
+      </w:r>
+      <w:proofErr w:type="spellEnd"/>
+      <w:r>
+        <w:t xml:space="preserve"> -&gt; </w:t>
+      </w:r>
+      <w:proofErr w:type="spellStart"/>
+      <w:r>
+        <w:t>Util</w:t>
+      </w:r>
+      <w:proofErr w:type="spellEnd"/>
+    </w:p>
+    <w:p>
+      <w:pPr>
+        <w:pStyle w:val="Paragraphedeliste"/>
+        <w:numPr>
+          <w:ilvl w:val="0"/>
+          <w:numId w:val="1"/>
+        </w:numPr>
+      </w:pPr>
+      <w:r>
+        <w:t>OF-</w:t>
+      </w:r>
+      <w:proofErr w:type="spellStart"/>
+      <w:r>
+        <w:t>core</w:t>
+      </w:r>
+      <w:proofErr w:type="spellEnd"/>
+      <w:r>
+        <w:t xml:space="preserve"> : jeux de tests pour mon appli, envoie de message dans la queue</w:t>
       </w:r>
     </w:p>
     <w:p>
@@ -210,7 +239,15 @@
         <w:t xml:space="preserve"> : </w:t>
       </w:r>
       <w:r>
-        <w:t xml:space="preserve">change gridApi, pour spécifier l'action </w:t>
+        <w:t xml:space="preserve">change </w:t>
+      </w:r>
+      <w:proofErr w:type="spellStart"/>
+      <w:r>
+        <w:t>gridApi</w:t>
+      </w:r>
+      <w:proofErr w:type="spellEnd"/>
+      <w:r>
+        <w:t xml:space="preserve">, pour spécifier l'action </w:t>
       </w:r>
       <w:r>
         <w:t>à</w:t>
@@ -261,8 +298,13 @@
         <w:t>après</w:t>
       </w:r>
       <w:r>
-        <w:t xml:space="preserve"> la collecte des messages, pour l'envoie dans ElasticSearch</w:t>
-      </w:r>
+        <w:t xml:space="preserve"> la collecte des messages, pour l'envoie dans </w:t>
+      </w:r>
+      <w:proofErr w:type="spellStart"/>
+      <w:r>
+        <w:t>ElasticSearch</w:t>
+      </w:r>
+      <w:proofErr w:type="spellEnd"/>
     </w:p>
     <w:p>
       <w:pPr>
@@ -288,13 +330,23 @@
         <w:t>problème</w:t>
       </w:r>
       <w:r>
-        <w:t>: le ng</w:t>
-      </w:r>
+        <w:t xml:space="preserve">: le </w:t>
+      </w:r>
+      <w:proofErr w:type="spellStart"/>
+      <w:r>
+        <w:t>ng</w:t>
+      </w:r>
+      <w:proofErr w:type="spellEnd"/>
       <w:r>
         <w:t>-</w:t>
       </w:r>
-      <w:r>
-        <w:t xml:space="preserve">grid ne rafraichi pas les directives de </w:t>
+      <w:proofErr w:type="spellStart"/>
+      <w:r>
+        <w:t>grid</w:t>
+      </w:r>
+      <w:proofErr w:type="spellEnd"/>
+      <w:r>
+        <w:t xml:space="preserve"> ne rafraichi pas les directives de </w:t>
       </w:r>
       <w:r>
         <w:t>statuts</w:t>
@@ -306,13 +358,29 @@
         <w:t>Résolution</w:t>
       </w:r>
       <w:r>
-        <w:t xml:space="preserve"> : watcher sur la cellule de la colonne, et si elle change, on met a jour l'</w:t>
+        <w:t xml:space="preserve"> : </w:t>
+      </w:r>
+      <w:proofErr w:type="spellStart"/>
+      <w:r>
+        <w:t>watcher</w:t>
+      </w:r>
+      <w:proofErr w:type="spellEnd"/>
+      <w:r>
+        <w:t xml:space="preserve"> sur la cellule de la colonne, et si elle change, on met a jour l'</w:t>
       </w:r>
       <w:r>
         <w:t>icone</w:t>
       </w:r>
       <w:r>
-        <w:t>, la couleur et le tooltip.</w:t>
+        <w:t xml:space="preserve">, la couleur et le </w:t>
+      </w:r>
+      <w:proofErr w:type="spellStart"/>
+      <w:r>
+        <w:t>tooltip</w:t>
+      </w:r>
+      <w:proofErr w:type="spellEnd"/>
+      <w:r>
+        <w:t>.</w:t>
       </w:r>
     </w:p>
     <w:p>
@@ -336,10 +404,42 @@
         </w:numPr>
       </w:pPr>
       <w:r>
-        <w:t>Début d'association d'of-core et of-</w:t>
-      </w:r>
-      <w:r>
-        <w:t>front. Je dois lancer elasticsearch et of core (collecte) depuis of front, des le lancement du serveur tomcat.</w:t>
+        <w:t>Début d'association d'of-</w:t>
+      </w:r>
+      <w:proofErr w:type="spellStart"/>
+      <w:r>
+        <w:t>core</w:t>
+      </w:r>
+      <w:proofErr w:type="spellEnd"/>
+      <w:r>
+        <w:t xml:space="preserve"> et of-</w:t>
+      </w:r>
+      <w:r>
+        <w:t xml:space="preserve">front. Je dois lancer </w:t>
+      </w:r>
+      <w:proofErr w:type="spellStart"/>
+      <w:r>
+        <w:t>elasticsearch</w:t>
+      </w:r>
+      <w:proofErr w:type="spellEnd"/>
+      <w:r>
+        <w:t xml:space="preserve"> et of </w:t>
+      </w:r>
+      <w:proofErr w:type="spellStart"/>
+      <w:r>
+        <w:t>core</w:t>
+      </w:r>
+      <w:proofErr w:type="spellEnd"/>
+      <w:r>
+        <w:t xml:space="preserve"> (collecte) depuis of front, des le lancement du serveur </w:t>
+      </w:r>
+      <w:proofErr w:type="spellStart"/>
+      <w:r>
+        <w:t>tomcat</w:t>
+      </w:r>
+      <w:proofErr w:type="spellEnd"/>
+      <w:r>
+        <w:t>.</w:t>
       </w:r>
     </w:p>
     <w:p>
@@ -389,25 +489,57 @@
         <w:t>leurs dépendances</w:t>
       </w:r>
       <w:r>
-        <w:t xml:space="preserve"> maven. Test pour voir si tout fonctionne bien. OK.</w:t>
-      </w:r>
-    </w:p>
-    <w:p>
-      <w:pPr>
-        <w:pStyle w:val="Paragraphedeliste"/>
-        <w:numPr>
-          <w:ilvl w:val="0"/>
-          <w:numId w:val="1"/>
-        </w:numPr>
-      </w:pPr>
-      <w:r>
-        <w:t xml:space="preserve">Lancement d'Elasticsearch au </w:t>
+        <w:t xml:space="preserve"> </w:t>
+      </w:r>
+      <w:proofErr w:type="spellStart"/>
+      <w:r>
+        <w:t>maven</w:t>
+      </w:r>
+      <w:proofErr w:type="spellEnd"/>
+      <w:r>
+        <w:t>. Test pour voir si tout fonctionne bien. OK.</w:t>
+      </w:r>
+    </w:p>
+    <w:p>
+      <w:pPr>
+        <w:pStyle w:val="Paragraphedeliste"/>
+        <w:numPr>
+          <w:ilvl w:val="0"/>
+          <w:numId w:val="1"/>
+        </w:numPr>
+      </w:pPr>
+      <w:r>
+        <w:t>Lancement d'</w:t>
+      </w:r>
+      <w:proofErr w:type="spellStart"/>
+      <w:r>
+        <w:t>Elasticsearch</w:t>
+      </w:r>
+      <w:proofErr w:type="spellEnd"/>
+      <w:r>
+        <w:t xml:space="preserve"> au </w:t>
       </w:r>
       <w:r>
         <w:t>démarrage</w:t>
       </w:r>
       <w:r>
-        <w:t xml:space="preserve"> de tomcat. Un elasticsearch embarqué.  Ajout d'un plugin java, et modification pour qu'il s'adapte a nos besoins…</w:t>
+        <w:t xml:space="preserve"> de </w:t>
+      </w:r>
+      <w:proofErr w:type="spellStart"/>
+      <w:r>
+        <w:t>tomcat</w:t>
+      </w:r>
+      <w:proofErr w:type="spellEnd"/>
+      <w:r>
+        <w:t xml:space="preserve">. Un </w:t>
+      </w:r>
+      <w:proofErr w:type="spellStart"/>
+      <w:r>
+        <w:t>elasticsearch</w:t>
+      </w:r>
+      <w:proofErr w:type="spellEnd"/>
+      <w:r>
+        <w:t xml:space="preserve"> embarqué.  Ajout d'un plugin java, et modification pour qu'il s'adapte a nos besoins…</w:t>
       </w:r>
       <w:r>
         <w:t>.. OK</w:t>
@@ -446,7 +578,31 @@
         <w:t>lution</w:t>
       </w:r>
       <w:r>
-        <w:t xml:space="preserve">: Enfaite il se trouve sur l'"url-pattern" de la servlet que le lance, je devais ajouter à "/elasticsearch", "/*" a la fin, pour pouvoir explorer elasticsearch, et pouvoir faire des </w:t>
+        <w:t xml:space="preserve">: Enfaite il se trouve sur l'"url-pattern" de la </w:t>
+      </w:r>
+      <w:proofErr w:type="spellStart"/>
+      <w:r>
+        <w:t>servlet</w:t>
+      </w:r>
+      <w:proofErr w:type="spellEnd"/>
+      <w:r>
+        <w:t xml:space="preserve"> que le lance, je devais ajouter à "/</w:t>
+      </w:r>
+      <w:proofErr w:type="spellStart"/>
+      <w:r>
+        <w:t>elasticsearch</w:t>
+      </w:r>
+      <w:proofErr w:type="spellEnd"/>
+      <w:r>
+        <w:t xml:space="preserve">", "/*" a la fin, pour pouvoir explorer </w:t>
+      </w:r>
+      <w:proofErr w:type="spellStart"/>
+      <w:r>
+        <w:t>elasticsearch</w:t>
+      </w:r>
+      <w:proofErr w:type="spellEnd"/>
+      <w:r>
+        <w:t xml:space="preserve">, et pouvoir faire des </w:t>
       </w:r>
       <w:r>
         <w:t>requête</w:t>
@@ -473,7 +629,15 @@
         <w:t>accès</w:t>
       </w:r>
       <w:r>
-        <w:t xml:space="preserve"> interdit, via CrsfFilters, pour les </w:t>
+        <w:t xml:space="preserve"> interdit, via </w:t>
+      </w:r>
+      <w:proofErr w:type="spellStart"/>
+      <w:r>
+        <w:t>CrsfFilters</w:t>
+      </w:r>
+      <w:proofErr w:type="spellEnd"/>
+      <w:r>
+        <w:t xml:space="preserve">, pour les </w:t>
       </w:r>
       <w:r>
         <w:t>requêtes</w:t>
@@ -511,9 +675,11 @@
       <w:r>
         <w:t xml:space="preserve"> du </w:t>
       </w:r>
+      <w:proofErr w:type="spellStart"/>
       <w:r>
         <w:t>CrsfFilters</w:t>
       </w:r>
+      <w:proofErr w:type="spellEnd"/>
       <w:r>
         <w:t xml:space="preserve"> perso pour qu'il accepte les </w:t>
       </w:r>
@@ -527,31 +693,75 @@
         <w:rPr>
           <w:lang w:val="en-US"/>
         </w:rPr>
-        <w:t xml:space="preserve">Definition du csrf filter </w:t>
-      </w:r>
+        <w:t xml:space="preserve">Definition du </w:t>
+      </w:r>
+      <w:proofErr w:type="spellStart"/>
       <w:r>
         <w:rPr>
           <w:lang w:val="en-US"/>
         </w:rPr>
+        <w:t>csrf</w:t>
+      </w:r>
+      <w:proofErr w:type="spellEnd"/>
+      <w:r>
+        <w:rPr>
+          <w:lang w:val="en-US"/>
+        </w:rPr>
+        <w:t xml:space="preserve"> filter </w:t>
+      </w:r>
+      <w:proofErr w:type="spellStart"/>
+      <w:r>
+        <w:rPr>
+          <w:lang w:val="en-US"/>
+        </w:rPr>
         <w:t>dans</w:t>
       </w:r>
+      <w:proofErr w:type="spellEnd"/>
       <w:r>
         <w:rPr>
           <w:lang w:val="en-US"/>
         </w:rPr>
-        <w:t xml:space="preserve"> spring security avec &lt;security:csrf request-matcher</w:t>
-      </w:r>
+        <w:t xml:space="preserve"> spring security avec &lt;</w:t>
+      </w:r>
+      <w:proofErr w:type="spellStart"/>
       <w:r>
         <w:rPr>
           <w:lang w:val="en-US"/>
         </w:rPr>
+        <w:t>security:csrf</w:t>
+      </w:r>
+      <w:proofErr w:type="spellEnd"/>
+      <w:r>
+        <w:rPr>
+          <w:lang w:val="en-US"/>
+        </w:rPr>
+        <w:t xml:space="preserve"> request-matcher</w:t>
+      </w:r>
+      <w:r>
+        <w:rPr>
+          <w:lang w:val="en-US"/>
+        </w:rPr>
         <w:t>-ref</w:t>
       </w:r>
       <w:r>
         <w:rPr>
           <w:lang w:val="en-US"/>
         </w:rPr>
-        <w:t>="maclass"/&gt;</w:t>
+        <w:t>="</w:t>
+      </w:r>
+      <w:proofErr w:type="spellStart"/>
+      <w:r>
+        <w:rPr>
+          <w:lang w:val="en-US"/>
+        </w:rPr>
+        <w:t>maclass</w:t>
+      </w:r>
+      <w:proofErr w:type="spellEnd"/>
+      <w:r>
+        <w:rPr>
+          <w:lang w:val="en-US"/>
+        </w:rPr>
+        <w:t>"/&gt;</w:t>
       </w:r>
     </w:p>
     <w:p>
@@ -596,7 +806,15 @@
         <w:t>démarrage</w:t>
       </w:r>
       <w:r>
-        <w:t xml:space="preserve"> de tomcat. Ex : log4j qui n'a pas </w:t>
+        <w:t xml:space="preserve"> de </w:t>
+      </w:r>
+      <w:proofErr w:type="spellStart"/>
+      <w:r>
+        <w:t>tomcat</w:t>
+      </w:r>
+      <w:proofErr w:type="spellEnd"/>
+      <w:r>
+        <w:t xml:space="preserve">. Ex : log4j qui n'a pas </w:t>
       </w:r>
       <w:r>
         <w:t>accès</w:t>
@@ -617,10 +835,26 @@
         <w:t>Améliorer</w:t>
       </w:r>
       <w:r>
-        <w:t xml:space="preserve"> l'outil de versionning de documents.</w:t>
-      </w:r>
-      <w:r>
-        <w:t xml:space="preserve"> 2 logiques de versionning proposé, </w:t>
+        <w:t xml:space="preserve"> l'outil de </w:t>
+      </w:r>
+      <w:proofErr w:type="spellStart"/>
+      <w:r>
+        <w:t>versionning</w:t>
+      </w:r>
+      <w:proofErr w:type="spellEnd"/>
+      <w:r>
+        <w:t xml:space="preserve"> de documents.</w:t>
+      </w:r>
+      <w:r>
+        <w:t xml:space="preserve"> 2 logiques de </w:t>
+      </w:r>
+      <w:proofErr w:type="spellStart"/>
+      <w:r>
+        <w:t>versionning</w:t>
+      </w:r>
+      <w:proofErr w:type="spellEnd"/>
+      <w:r>
+        <w:t xml:space="preserve"> proposé, </w:t>
       </w:r>
       <w:r>
         <w:t>à</w:t>
@@ -638,7 +872,15 @@
         </w:numPr>
       </w:pPr>
       <w:r>
-        <w:t xml:space="preserve">Logique 1 : Comparer le nouveau document (avant insertion), avec le document actif. Puis ajouter dans la base de versionning, que les champs qui diffère entre les 2. Et </w:t>
+        <w:t xml:space="preserve">Logique 1 : Comparer le nouveau document (avant insertion), avec le document actif. Puis ajouter dans la base de </w:t>
+      </w:r>
+      <w:proofErr w:type="spellStart"/>
+      <w:r>
+        <w:t>versionning</w:t>
+      </w:r>
+      <w:proofErr w:type="spellEnd"/>
+      <w:r>
+        <w:t xml:space="preserve">, que les champs qui diffère entre les 2. Et </w:t>
       </w:r>
       <w:r>
         <w:t>insérer</w:t>
@@ -662,7 +904,15 @@
         <w:t>Insérer</w:t>
       </w:r>
       <w:r>
-        <w:t xml:space="preserve"> dans la base de versionning le document actif au complet, puis mettre le nouveau document comme actif. Et faire tournée une routine qui va comparer les champs et supprimer ceux qui sont identiques.</w:t>
+        <w:t xml:space="preserve"> dans la base de </w:t>
+      </w:r>
+      <w:proofErr w:type="spellStart"/>
+      <w:r>
+        <w:t>versionning</w:t>
+      </w:r>
+      <w:proofErr w:type="spellEnd"/>
+      <w:r>
+        <w:t xml:space="preserve"> le document actif au complet, puis mettre le nouveau document comme actif. Et faire tournée une routine qui va comparer les champs et supprimer ceux qui sont identiques.</w:t>
       </w:r>
     </w:p>
     <w:p>
@@ -683,7 +933,15 @@
         <w:t>surcharge</w:t>
       </w:r>
       <w:r>
-        <w:t xml:space="preserve"> de boucle pour comparé dans la base de versionning ce qui a changer etc.</w:t>
+        <w:t xml:space="preserve"> de boucle pour comparé dans la base de </w:t>
+      </w:r>
+      <w:proofErr w:type="spellStart"/>
+      <w:r>
+        <w:t>versionning</w:t>
+      </w:r>
+      <w:proofErr w:type="spellEnd"/>
+      <w:r>
+        <w:t xml:space="preserve"> ce qui a changer etc.</w:t>
       </w:r>
     </w:p>
     <w:p>
@@ -725,7 +983,15 @@
         <w:t>réellement</w:t>
       </w:r>
       <w:r>
-        <w:t xml:space="preserve"> changer, et nous permettra d'ajouter directement dans la base de versionning que les champs qui ont été modifié.</w:t>
+        <w:t xml:space="preserve"> changer, et nous permettra d'ajouter directement dans la base de </w:t>
+      </w:r>
+      <w:proofErr w:type="spellStart"/>
+      <w:r>
+        <w:t>versionning</w:t>
+      </w:r>
+      <w:proofErr w:type="spellEnd"/>
+      <w:r>
+        <w:t xml:space="preserve"> que les champs qui ont été modifié.</w:t>
       </w:r>
     </w:p>
     <w:p>
@@ -737,7 +1003,15 @@
         </w:numPr>
       </w:pPr>
       <w:r>
-        <w:t>Test de l'api java Javers qui compare 2 objet et renvoie les champs qui diffèrent.</w:t>
+        <w:t xml:space="preserve">Test de l'api java </w:t>
+      </w:r>
+      <w:proofErr w:type="spellStart"/>
+      <w:r>
+        <w:t>Javers</w:t>
+      </w:r>
+      <w:proofErr w:type="spellEnd"/>
+      <w:r>
+        <w:t xml:space="preserve"> qui compare 2 objet et renvoie les champs qui diffèrent.</w:t>
       </w:r>
     </w:p>
     <w:p>
@@ -749,7 +1023,15 @@
         </w:numPr>
       </w:pPr>
       <w:r>
-        <w:t>Implémentation de Javers dans le projet</w:t>
+        <w:t xml:space="preserve">Implémentation de </w:t>
+      </w:r>
+      <w:proofErr w:type="spellStart"/>
+      <w:r>
+        <w:t>Javers</w:t>
+      </w:r>
+      <w:proofErr w:type="spellEnd"/>
+      <w:r>
+        <w:t xml:space="preserve"> dans le projet</w:t>
       </w:r>
     </w:p>
     <w:p>
@@ -874,7 +1156,15 @@
         <w:t xml:space="preserve">(BOA) </w:t>
       </w:r>
       <w:r>
-        <w:t xml:space="preserve">modifier l'interface Kibana, pour ajouter des colonnes au tableau, et donc modifier la </w:t>
+        <w:t xml:space="preserve">modifier l'interface </w:t>
+      </w:r>
+      <w:proofErr w:type="spellStart"/>
+      <w:r>
+        <w:t>Kibana</w:t>
+      </w:r>
+      <w:proofErr w:type="spellEnd"/>
+      <w:r>
+        <w:t xml:space="preserve">, pour ajouter des colonnes au tableau, et donc modifier la </w:t>
       </w:r>
       <w:r>
         <w:t>requête</w:t>
@@ -910,7 +1200,15 @@
         <w:t>requête</w:t>
       </w:r>
       <w:r>
-        <w:t xml:space="preserve"> sur elasticsearch pour ajouter les données que je veux pour les </w:t>
+        <w:t xml:space="preserve"> sur </w:t>
+      </w:r>
+      <w:proofErr w:type="spellStart"/>
+      <w:r>
+        <w:t>elasticsearch</w:t>
+      </w:r>
+      <w:proofErr w:type="spellEnd"/>
+      <w:r>
+        <w:t xml:space="preserve"> pour ajouter les données que je veux pour les </w:t>
       </w:r>
       <w:r>
         <w:t>mettre</w:t>
@@ -1066,25 +1364,158 @@
         </w:numPr>
       </w:pPr>
       <w:r>
-        <w:t>Pas facile, bcp d'erreur de promise (asynchronisme), avec les _.each. J'ai tout repris, la logique c'est : kibana charge et compte les noms d'applications</w:t>
+        <w:t xml:space="preserve">Pas facile, </w:t>
+      </w:r>
+      <w:proofErr w:type="spellStart"/>
+      <w:r>
+        <w:t>bcp</w:t>
+      </w:r>
+      <w:proofErr w:type="spellEnd"/>
+      <w:r>
+        <w:t xml:space="preserve"> d'erreur de promise (asynchronisme), avec les _.</w:t>
+      </w:r>
+      <w:proofErr w:type="spellStart"/>
+      <w:r>
+        <w:t>each</w:t>
+      </w:r>
+      <w:proofErr w:type="spellEnd"/>
+      <w:r>
+        <w:t xml:space="preserve">. J'ai tout repris, la logique c'est : </w:t>
+      </w:r>
+      <w:proofErr w:type="spellStart"/>
+      <w:r>
+        <w:t>kibana</w:t>
+      </w:r>
+      <w:proofErr w:type="spellEnd"/>
+      <w:r>
+        <w:t xml:space="preserve"> charge et compte les noms d'applications</w:t>
       </w:r>
       <w:r>
         <w:t xml:space="preserve"> (</w:t>
       </w:r>
       <w:r>
-        <w:t>nombre max de 10), et seulement apres qu'il ait fini, je refait une requete, qui va chercher le nombre d'erreur et le nombre de succes de cette application.</w:t>
-      </w:r>
-    </w:p>
-    <w:p>
-      <w:pPr>
-        <w:pStyle w:val="Paragraphedeliste"/>
-        <w:numPr>
-          <w:ilvl w:val="0"/>
-          <w:numId w:val="1"/>
-        </w:numPr>
-      </w:pPr>
-      <w:r>
-        <w:t>Kibana calcul une ligne supplémentaire "Other values", avec le nombre restant de données (etant donnée qu'il y en a plus de 10), cependant sur mes colonnes que j'ai ajouter, rien n'était indiqué, donc j'ai créer une nouvelle requete qui s'execute avant le traitement des données et qui me renvoie le nombre maximum d'erreur et de success, et puis au moment du traitement des données, des qu'il insert un nombre d'erreur (ou de succes), il increment une variable de cette somme, pour qu'a la fin du traitement on ai le total d'erreur que l'on a afficher (et de succes), et ensuite j'insert a coté de "Other values" le nombre total d'erreur – la somme trouvé pour avoir le restant.</w:t>
+        <w:t xml:space="preserve">nombre max de 10), et seulement </w:t>
+      </w:r>
+      <w:proofErr w:type="spellStart"/>
+      <w:r>
+        <w:t>apres</w:t>
+      </w:r>
+      <w:proofErr w:type="spellEnd"/>
+      <w:r>
+        <w:t xml:space="preserve"> qu'il ait fini, je </w:t>
+      </w:r>
+      <w:proofErr w:type="gramStart"/>
+      <w:r>
+        <w:t>refait</w:t>
+      </w:r>
+      <w:proofErr w:type="gramEnd"/>
+      <w:r>
+        <w:t xml:space="preserve"> une </w:t>
+      </w:r>
+      <w:proofErr w:type="spellStart"/>
+      <w:r>
+        <w:t>requete</w:t>
+      </w:r>
+      <w:proofErr w:type="spellEnd"/>
+      <w:r>
+        <w:t xml:space="preserve">, qui va chercher le nombre d'erreur et le nombre de </w:t>
+      </w:r>
+      <w:proofErr w:type="spellStart"/>
+      <w:r>
+        <w:t>succes</w:t>
+      </w:r>
+      <w:proofErr w:type="spellEnd"/>
+      <w:r>
+        <w:t xml:space="preserve"> de cette application.</w:t>
+      </w:r>
+    </w:p>
+    <w:p>
+      <w:pPr>
+        <w:pStyle w:val="Paragraphedeliste"/>
+        <w:numPr>
+          <w:ilvl w:val="0"/>
+          <w:numId w:val="1"/>
+        </w:numPr>
+      </w:pPr>
+      <w:proofErr w:type="spellStart"/>
+      <w:r>
+        <w:t>Kibana</w:t>
+      </w:r>
+      <w:proofErr w:type="spellEnd"/>
+      <w:r>
+        <w:t xml:space="preserve"> calcul une ligne supplémentaire "</w:t>
+      </w:r>
+      <w:proofErr w:type="spellStart"/>
+      <w:r>
+        <w:t>Other</w:t>
+      </w:r>
+      <w:proofErr w:type="spellEnd"/>
+      <w:r>
+        <w:t xml:space="preserve"> values", avec le nombre restant de données (</w:t>
+      </w:r>
+      <w:proofErr w:type="spellStart"/>
+      <w:r>
+        <w:t>etant</w:t>
+      </w:r>
+      <w:proofErr w:type="spellEnd"/>
+      <w:r>
+        <w:t xml:space="preserve"> donnée qu'il y en a plus de 10), cependant sur mes colonnes que j'ai ajouter, rien n'était indiqué, donc j'ai créer une nouvelle </w:t>
+      </w:r>
+      <w:proofErr w:type="spellStart"/>
+      <w:r>
+        <w:t>requete</w:t>
+      </w:r>
+      <w:proofErr w:type="spellEnd"/>
+      <w:r>
+        <w:t xml:space="preserve"> qui s'</w:t>
+      </w:r>
+      <w:proofErr w:type="spellStart"/>
+      <w:r>
+        <w:t>execute</w:t>
+      </w:r>
+      <w:proofErr w:type="spellEnd"/>
+      <w:r>
+        <w:t xml:space="preserve"> avant le traitement des données et qui me renvoie le nombre maximum d'erreur et de </w:t>
+      </w:r>
+      <w:proofErr w:type="spellStart"/>
+      <w:r>
+        <w:t>success</w:t>
+      </w:r>
+      <w:proofErr w:type="spellEnd"/>
+      <w:r>
+        <w:t xml:space="preserve">, et puis au moment du traitement des données, des qu'il insert un nombre d'erreur (ou de </w:t>
+      </w:r>
+      <w:proofErr w:type="spellStart"/>
+      <w:r>
+        <w:t>succes</w:t>
+      </w:r>
+      <w:proofErr w:type="spellEnd"/>
+      <w:r>
+        <w:t xml:space="preserve">), il </w:t>
+      </w:r>
+      <w:proofErr w:type="spellStart"/>
+      <w:r>
+        <w:t>increment</w:t>
+      </w:r>
+      <w:proofErr w:type="spellEnd"/>
+      <w:r>
+        <w:t xml:space="preserve"> une variable de cette somme, pour qu'a la fin du traitement on ai le total d'erreur que l'on a afficher (et de </w:t>
+      </w:r>
+      <w:proofErr w:type="spellStart"/>
+      <w:r>
+        <w:t>succes</w:t>
+      </w:r>
+      <w:proofErr w:type="spellEnd"/>
+      <w:r>
+        <w:t>), et ensuite j'insert a coté de "</w:t>
+      </w:r>
+      <w:proofErr w:type="spellStart"/>
+      <w:r>
+        <w:t>Other</w:t>
+      </w:r>
+      <w:proofErr w:type="spellEnd"/>
+      <w:r>
+        <w:t xml:space="preserve"> values" le nombre total d'erreur – la somme trouvé pour avoir le restant.</w:t>
       </w:r>
     </w:p>
     <w:p>
@@ -1120,8 +1551,53 @@
           <w:numId w:val="1"/>
         </w:numPr>
       </w:pPr>
-      <w:r>
-        <w:t xml:space="preserve">Idee : créer un style (ex : tablefixe), avec une requete spécifique a integrer dans le code (voir panel/terms/module.js et modifier module.html pour faire un tableau spécifique avec les bouton etc. Cool </w:t>
+      <w:proofErr w:type="spellStart"/>
+      <w:r>
+        <w:t>Idee</w:t>
+      </w:r>
+      <w:proofErr w:type="spellEnd"/>
+      <w:r>
+        <w:t xml:space="preserve"> : créer un style (ex : </w:t>
+      </w:r>
+      <w:proofErr w:type="spellStart"/>
+      <w:r>
+        <w:t>tablefixe</w:t>
+      </w:r>
+      <w:proofErr w:type="spellEnd"/>
+      <w:r>
+        <w:t xml:space="preserve">), avec une </w:t>
+      </w:r>
+      <w:proofErr w:type="spellStart"/>
+      <w:r>
+        <w:t>requete</w:t>
+      </w:r>
+      <w:proofErr w:type="spellEnd"/>
+      <w:r>
+        <w:t xml:space="preserve"> spécifique a </w:t>
+      </w:r>
+      <w:proofErr w:type="spellStart"/>
+      <w:r>
+        <w:t>integrer</w:t>
+      </w:r>
+      <w:proofErr w:type="spellEnd"/>
+      <w:r>
+        <w:t xml:space="preserve"> dans le code (voir panel/</w:t>
+      </w:r>
+      <w:proofErr w:type="spellStart"/>
+      <w:r>
+        <w:t>terms</w:t>
+      </w:r>
+      <w:proofErr w:type="spellEnd"/>
+      <w:r>
+        <w:t xml:space="preserve">/module.js et modifier module.html pour faire un tableau spécifique avec </w:t>
+      </w:r>
+      <w:proofErr w:type="gramStart"/>
+      <w:r>
+        <w:t>les bouton</w:t>
+      </w:r>
+      <w:proofErr w:type="gramEnd"/>
+      <w:r>
+        <w:t xml:space="preserve"> etc. Cool </w:t>
       </w:r>
       <w:r>
         <w:sym w:font="Wingdings" w:char="F04A"/>
@@ -1171,10 +1647,34 @@
         </w:numPr>
       </w:pPr>
       <w:r>
-        <w:t>Je dois créer un "widget" sur kibana, qui permet d</w:t>
-      </w:r>
-      <w:r>
-        <w:t>'ajouter des filtres précis sur kibana 3.</w:t>
+        <w:t>Je dois créer un "</w:t>
+      </w:r>
+      <w:proofErr w:type="spellStart"/>
+      <w:r>
+        <w:t>widget</w:t>
+      </w:r>
+      <w:proofErr w:type="spellEnd"/>
+      <w:r>
+        <w:t xml:space="preserve">" sur </w:t>
+      </w:r>
+      <w:proofErr w:type="spellStart"/>
+      <w:r>
+        <w:t>kibana</w:t>
+      </w:r>
+      <w:proofErr w:type="spellEnd"/>
+      <w:r>
+        <w:t>, qui permet d</w:t>
+      </w:r>
+      <w:r>
+        <w:t xml:space="preserve">'ajouter des filtres précis sur </w:t>
+      </w:r>
+      <w:proofErr w:type="spellStart"/>
+      <w:r>
+        <w:t>kibana</w:t>
+      </w:r>
+      <w:proofErr w:type="spellEnd"/>
+      <w:r>
+        <w:t xml:space="preserve"> 3.</w:t>
       </w:r>
     </w:p>
     <w:p>
@@ -1228,7 +1728,15 @@
         <w:t>génère</w:t>
       </w:r>
       <w:r>
-        <w:t xml:space="preserve"> la liste brute de toute les appli, etc… puis l'utilisateur </w:t>
+        <w:t xml:space="preserve"> la liste brute de toute les appli, </w:t>
+      </w:r>
+      <w:proofErr w:type="spellStart"/>
+      <w:r>
+        <w:t>etc</w:t>
+      </w:r>
+      <w:proofErr w:type="spellEnd"/>
+      <w:r>
+        <w:t xml:space="preserve">… puis l'utilisateur </w:t>
       </w:r>
       <w:r>
         <w:t>choisir</w:t>
@@ -1240,7 +1748,15 @@
         <w:t>parmi</w:t>
       </w:r>
       <w:r>
-        <w:t xml:space="preserve"> la liste pour ajouter au filtres de kibana.</w:t>
+        <w:t xml:space="preserve"> la liste pour ajouter au filtres de </w:t>
+      </w:r>
+      <w:proofErr w:type="spellStart"/>
+      <w:r>
+        <w:t>kibana</w:t>
+      </w:r>
+      <w:proofErr w:type="spellEnd"/>
+      <w:r>
+        <w:t>.</w:t>
       </w:r>
     </w:p>
     <w:p>
@@ -1281,8 +1797,13 @@
           <w:numId w:val="1"/>
         </w:numPr>
       </w:pPr>
-      <w:r>
-        <w:t xml:space="preserve">Mtn, je dois ajouter une ligne de constante sur un histogramme. </w:t>
+      <w:proofErr w:type="spellStart"/>
+      <w:r>
+        <w:t>Mtn</w:t>
+      </w:r>
+      <w:proofErr w:type="spellEnd"/>
+      <w:r>
+        <w:t xml:space="preserve">, je dois ajouter une ligne de constante sur un histogramme. </w:t>
       </w:r>
     </w:p>
     <w:p>
@@ -1342,7 +1863,15 @@
         <w:t>donnée</w:t>
       </w:r>
       <w:r>
-        <w:t>, dans elasticssearch, donc peu pas test.</w:t>
+        <w:t xml:space="preserve">, dans </w:t>
+      </w:r>
+      <w:proofErr w:type="spellStart"/>
+      <w:r>
+        <w:t>elasticssearch</w:t>
+      </w:r>
+      <w:proofErr w:type="spellEnd"/>
+      <w:r>
+        <w:t>, donc peu pas test.</w:t>
       </w:r>
     </w:p>
     <w:p>
@@ -1363,13 +1892,29 @@
         <w:t>après</w:t>
       </w:r>
       <w:r>
-        <w:t xml:space="preserve"> que Kibana est fait sa </w:t>
+        <w:t xml:space="preserve"> que </w:t>
+      </w:r>
+      <w:proofErr w:type="spellStart"/>
+      <w:r>
+        <w:t>Kibana</w:t>
+      </w:r>
+      <w:proofErr w:type="spellEnd"/>
+      <w:r>
+        <w:t xml:space="preserve"> est fait sa </w:t>
       </w:r>
       <w:r>
         <w:t>requête</w:t>
       </w:r>
       <w:r>
-        <w:t xml:space="preserve"> sur elasticsearch, </w:t>
+        <w:t xml:space="preserve"> sur </w:t>
+      </w:r>
+      <w:proofErr w:type="spellStart"/>
+      <w:r>
+        <w:t>elasticsearch</w:t>
+      </w:r>
+      <w:proofErr w:type="spellEnd"/>
+      <w:r>
+        <w:t xml:space="preserve">, </w:t>
       </w:r>
       <w:r>
         <w:t>problème</w:t>
@@ -1495,7 +2040,15 @@
         </w:numPr>
       </w:pPr>
       <w:r>
-        <w:t xml:space="preserve">Pour ça, lorsque kibana traite ses données pour les transformer en graphe, je créer une </w:t>
+        <w:t xml:space="preserve">Pour ça, lorsque </w:t>
+      </w:r>
+      <w:proofErr w:type="spellStart"/>
+      <w:r>
+        <w:t>kibana</w:t>
+      </w:r>
+      <w:proofErr w:type="spellEnd"/>
+      <w:r>
+        <w:t xml:space="preserve"> traite ses données pour les transformer en graphe, je créer une </w:t>
       </w:r>
       <w:r>
         <w:t>deuxième</w:t>
@@ -1546,7 +2099,15 @@
         <w:t>Problème</w:t>
       </w:r>
       <w:r>
-        <w:t xml:space="preserve"> : entre 2 enregistrements de valeurs, la courbe retourne a 0, et on observe donc des "trous" dans la courbe</w:t>
+        <w:t xml:space="preserve"> : entre 2 enregistrements de valeurs, la courbe retourne </w:t>
+      </w:r>
+      <w:proofErr w:type="gramStart"/>
+      <w:r>
+        <w:t>a</w:t>
+      </w:r>
+      <w:proofErr w:type="gramEnd"/>
+      <w:r>
+        <w:t xml:space="preserve"> 0, et on observe donc des "trous" dans la courbe</w:t>
       </w:r>
     </w:p>
     <w:p>
@@ -1567,7 +2128,39 @@
         <w:t>paramètre</w:t>
       </w:r>
       <w:r>
-        <w:t xml:space="preserve"> fill_style de "null" à "no". Fill c'est la liaison entre les points, et le no permet de ne pas remettre la courbe a 0 quand il n'a pas de valeur</w:t>
+        <w:t xml:space="preserve"> </w:t>
+      </w:r>
+      <w:proofErr w:type="spellStart"/>
+      <w:r>
+        <w:t>fill_style</w:t>
+      </w:r>
+      <w:proofErr w:type="spellEnd"/>
+      <w:r>
+        <w:t xml:space="preserve"> de "</w:t>
+      </w:r>
+      <w:proofErr w:type="spellStart"/>
+      <w:r>
+        <w:t>null</w:t>
+      </w:r>
+      <w:proofErr w:type="spellEnd"/>
+      <w:r>
+        <w:t xml:space="preserve">" à "no". </w:t>
+      </w:r>
+      <w:proofErr w:type="spellStart"/>
+      <w:r>
+        <w:t>Fill</w:t>
+      </w:r>
+      <w:proofErr w:type="spellEnd"/>
+      <w:r>
+        <w:t xml:space="preserve"> c'est la liaison entre les points, et le no permet de ne pas remettre la courbe </w:t>
+      </w:r>
+      <w:proofErr w:type="gramStart"/>
+      <w:r>
+        <w:t>a</w:t>
+      </w:r>
+      <w:proofErr w:type="gramEnd"/>
+      <w:r>
+        <w:t xml:space="preserve"> 0 quand il n'a pas de valeur</w:t>
       </w:r>
     </w:p>
     <w:p>
@@ -1600,7 +2193,31 @@
         </w:numPr>
       </w:pPr>
       <w:r>
-        <w:t xml:space="preserve"> checkbox dans les options du graphe, qui servira de test dans le code, puis input text pour entrer la valeur en dur pour le moment pour un graphe precis. OK</w:t>
+        <w:t xml:space="preserve"> </w:t>
+      </w:r>
+      <w:proofErr w:type="spellStart"/>
+      <w:r>
+        <w:t>checkbox</w:t>
+      </w:r>
+      <w:proofErr w:type="spellEnd"/>
+      <w:r>
+        <w:t xml:space="preserve"> dans les options du graphe, qui servira de test dans le code, puis input </w:t>
+      </w:r>
+      <w:proofErr w:type="spellStart"/>
+      <w:r>
+        <w:t>text</w:t>
+      </w:r>
+      <w:proofErr w:type="spellEnd"/>
+      <w:r>
+        <w:t xml:space="preserve"> pour entrer la valeur en dur pour le moment pour un graphe </w:t>
+      </w:r>
+      <w:proofErr w:type="spellStart"/>
+      <w:r>
+        <w:t>precis</w:t>
+      </w:r>
+      <w:proofErr w:type="spellEnd"/>
+      <w:r>
+        <w:t>. OK</w:t>
       </w:r>
     </w:p>
     <w:p>
@@ -1618,31 +2235,103 @@
         <w:t>orsque l'on filtre sur le champ</w:t>
       </w:r>
       <w:r>
-        <w:t xml:space="preserve"> NOM_MEDIATION, on ajoute automatiquement au graphe avec la chexbox coché, la valeur du SLA de cette mediation.</w:t>
-      </w:r>
-    </w:p>
-    <w:p>
-      <w:pPr>
-        <w:pStyle w:val="Paragraphedeliste"/>
-        <w:numPr>
-          <w:ilvl w:val="0"/>
-          <w:numId w:val="1"/>
-        </w:numPr>
-      </w:pPr>
-      <w:r>
-        <w:t>Reprise d'OFv4, petite correction, pour présentation devant l'equipe.</w:t>
-      </w:r>
-    </w:p>
-    <w:p>
-      <w:pPr>
-        <w:pStyle w:val="Paragraphedeliste"/>
-        <w:numPr>
-          <w:ilvl w:val="0"/>
-          <w:numId w:val="1"/>
-        </w:numPr>
-      </w:pPr>
-      <w:r>
-        <w:t>Correction de la fonction remove de Kibana, reprise a 0 des ids, decallage des ids.</w:t>
+        <w:t xml:space="preserve"> NOM_MEDIATION, on ajoute automatiquement au graphe avec la </w:t>
+      </w:r>
+      <w:proofErr w:type="spellStart"/>
+      <w:r>
+        <w:t>chexbox</w:t>
+      </w:r>
+      <w:proofErr w:type="spellEnd"/>
+      <w:r>
+        <w:t xml:space="preserve"> coché, la valeur du SLA de cette </w:t>
+      </w:r>
+      <w:proofErr w:type="spellStart"/>
+      <w:r>
+        <w:t>mediation</w:t>
+      </w:r>
+      <w:proofErr w:type="spellEnd"/>
+      <w:r>
+        <w:t>.</w:t>
+      </w:r>
+    </w:p>
+    <w:p>
+      <w:pPr>
+        <w:pStyle w:val="Paragraphedeliste"/>
+        <w:numPr>
+          <w:ilvl w:val="0"/>
+          <w:numId w:val="1"/>
+        </w:numPr>
+      </w:pPr>
+      <w:r>
+        <w:t>Reprise d'OFv4, petite correction, pour présentation devant l'</w:t>
+      </w:r>
+      <w:proofErr w:type="spellStart"/>
+      <w:r>
+        <w:t>equipe</w:t>
+      </w:r>
+      <w:proofErr w:type="spellEnd"/>
+      <w:r>
+        <w:t>.</w:t>
+      </w:r>
+    </w:p>
+    <w:p>
+      <w:pPr>
+        <w:pStyle w:val="Paragraphedeliste"/>
+        <w:numPr>
+          <w:ilvl w:val="0"/>
+          <w:numId w:val="1"/>
+        </w:numPr>
+      </w:pPr>
+      <w:r>
+        <w:t xml:space="preserve">Correction de la fonction </w:t>
+      </w:r>
+      <w:proofErr w:type="spellStart"/>
+      <w:r>
+        <w:t>remove</w:t>
+      </w:r>
+      <w:proofErr w:type="spellEnd"/>
+      <w:r>
+        <w:t xml:space="preserve"> de </w:t>
+      </w:r>
+      <w:proofErr w:type="spellStart"/>
+      <w:r>
+        <w:t>Kibana</w:t>
+      </w:r>
+      <w:proofErr w:type="spellEnd"/>
+      <w:r>
+        <w:t xml:space="preserve">, reprise </w:t>
+      </w:r>
+      <w:proofErr w:type="gramStart"/>
+      <w:r>
+        <w:t>a</w:t>
+      </w:r>
+      <w:proofErr w:type="gramEnd"/>
+      <w:r>
+        <w:t xml:space="preserve"> 0 des </w:t>
+      </w:r>
+      <w:proofErr w:type="spellStart"/>
+      <w:r>
+        <w:t>ids</w:t>
+      </w:r>
+      <w:proofErr w:type="spellEnd"/>
+      <w:r>
+        <w:t xml:space="preserve">, </w:t>
+      </w:r>
+      <w:proofErr w:type="spellStart"/>
+      <w:r>
+        <w:t>decallage</w:t>
+      </w:r>
+      <w:proofErr w:type="spellEnd"/>
+      <w:r>
+        <w:t xml:space="preserve"> des </w:t>
+      </w:r>
+      <w:proofErr w:type="spellStart"/>
+      <w:r>
+        <w:t>ids</w:t>
+      </w:r>
+      <w:proofErr w:type="spellEnd"/>
+      <w:r>
+        <w:t>.</w:t>
       </w:r>
     </w:p>
     <w:p>
@@ -1655,7 +2344,39 @@
       </w:pPr>
       <w:r>
         <w:lastRenderedPageBreak/>
-        <w:t>Correction d'asynchronisme get business fields dans la liste du cote resultats.</w:t>
+        <w:t xml:space="preserve">Correction d'asynchronisme </w:t>
+      </w:r>
+      <w:proofErr w:type="spellStart"/>
+      <w:r>
+        <w:t>get</w:t>
+      </w:r>
+      <w:proofErr w:type="spellEnd"/>
+      <w:r>
+        <w:t xml:space="preserve"> business </w:t>
+      </w:r>
+      <w:proofErr w:type="spellStart"/>
+      <w:r>
+        <w:t>fields</w:t>
+      </w:r>
+      <w:proofErr w:type="spellEnd"/>
+      <w:r>
+        <w:t xml:space="preserve"> dans la liste </w:t>
+      </w:r>
+      <w:proofErr w:type="gramStart"/>
+      <w:r>
+        <w:t>du</w:t>
+      </w:r>
+      <w:proofErr w:type="gramEnd"/>
+      <w:r>
+        <w:t xml:space="preserve"> cote </w:t>
+      </w:r>
+      <w:proofErr w:type="spellStart"/>
+      <w:r>
+        <w:t>resultats</w:t>
+      </w:r>
+      <w:proofErr w:type="spellEnd"/>
+      <w:r>
+        <w:t>.</w:t>
       </w:r>
     </w:p>
     <w:p>
@@ -1697,19 +2418,35 @@
         </w:numPr>
       </w:pPr>
       <w:r>
-        <w:t>Nouveau widget : faire des quartiles sur le temps de réponses.</w:t>
-      </w:r>
-    </w:p>
-    <w:p>
-      <w:pPr>
-        <w:pStyle w:val="Paragraphedeliste"/>
-        <w:numPr>
-          <w:ilvl w:val="0"/>
-          <w:numId w:val="1"/>
-        </w:numPr>
-      </w:pPr>
-      <w:r>
-        <w:t xml:space="preserve">Je dois utiliser le graphe existant, histogram, abscisse </w:t>
+        <w:t xml:space="preserve">Nouveau </w:t>
+      </w:r>
+      <w:proofErr w:type="spellStart"/>
+      <w:r>
+        <w:t>widget</w:t>
+      </w:r>
+      <w:proofErr w:type="spellEnd"/>
+      <w:r>
+        <w:t xml:space="preserve"> : faire des quartiles sur le temps de réponses.</w:t>
+      </w:r>
+    </w:p>
+    <w:p>
+      <w:pPr>
+        <w:pStyle w:val="Paragraphedeliste"/>
+        <w:numPr>
+          <w:ilvl w:val="0"/>
+          <w:numId w:val="1"/>
+        </w:numPr>
+      </w:pPr>
+      <w:r>
+        <w:t xml:space="preserve">Je dois utiliser le graphe existant, </w:t>
+      </w:r>
+      <w:proofErr w:type="spellStart"/>
+      <w:r>
+        <w:t>histogram</w:t>
+      </w:r>
+      <w:proofErr w:type="spellEnd"/>
+      <w:r>
+        <w:t xml:space="preserve">, abscisse </w:t>
       </w:r>
       <w:r>
         <w:t xml:space="preserve">: </w:t>
@@ -1721,55 +2458,113 @@
         <w:t xml:space="preserve">: </w:t>
       </w:r>
       <w:r>
-        <w:t>nb instances, et modifier le tooltip pour affichier les quartiles.</w:t>
-      </w:r>
-    </w:p>
-    <w:p>
-      <w:pPr>
-        <w:pStyle w:val="Paragraphedeliste"/>
-        <w:numPr>
-          <w:ilvl w:val="0"/>
-          <w:numId w:val="1"/>
-        </w:numPr>
-      </w:pPr>
-      <w:r>
-        <w:t>Probleme avec le http.post, il ne s'execute pas, ou pas au bon moment…</w:t>
-      </w:r>
-    </w:p>
-    <w:p>
-      <w:pPr>
-        <w:pStyle w:val="Paragraphedeliste"/>
-        <w:numPr>
-          <w:ilvl w:val="0"/>
-          <w:numId w:val="1"/>
-        </w:numPr>
-      </w:pPr>
-      <w:r>
-        <w:t>Faire un graphe avec abscisse : instance id, ordonnée : list des status.</w:t>
-      </w:r>
-    </w:p>
-    <w:p>
-      <w:pPr>
-        <w:pStyle w:val="Paragraphedeliste"/>
-        <w:numPr>
-          <w:ilvl w:val="0"/>
-          <w:numId w:val="1"/>
-        </w:numPr>
-      </w:pPr>
-      <w:r>
-        <w:t>Pas facile ..</w:t>
-      </w:r>
-    </w:p>
-    <w:p>
-      <w:pPr>
-        <w:pStyle w:val="Paragraphedeliste"/>
-        <w:numPr>
-          <w:ilvl w:val="0"/>
-          <w:numId w:val="1"/>
-        </w:numPr>
-      </w:pPr>
-      <w:r>
-        <w:t>Test : Kibana 4</w:t>
+        <w:t xml:space="preserve">nb instances, et modifier le </w:t>
+      </w:r>
+      <w:proofErr w:type="spellStart"/>
+      <w:r>
+        <w:t>tooltip</w:t>
+      </w:r>
+      <w:proofErr w:type="spellEnd"/>
+      <w:r>
+        <w:t xml:space="preserve"> pour </w:t>
+      </w:r>
+      <w:proofErr w:type="spellStart"/>
+      <w:r>
+        <w:t>affichier</w:t>
+      </w:r>
+      <w:proofErr w:type="spellEnd"/>
+      <w:r>
+        <w:t xml:space="preserve"> les quartiles.</w:t>
+      </w:r>
+    </w:p>
+    <w:p>
+      <w:pPr>
+        <w:pStyle w:val="Paragraphedeliste"/>
+        <w:numPr>
+          <w:ilvl w:val="0"/>
+          <w:numId w:val="1"/>
+        </w:numPr>
+      </w:pPr>
+      <w:proofErr w:type="spellStart"/>
+      <w:r>
+        <w:t>Probleme</w:t>
+      </w:r>
+      <w:proofErr w:type="spellEnd"/>
+      <w:r>
+        <w:t xml:space="preserve"> avec le http.post, il ne s'</w:t>
+      </w:r>
+      <w:proofErr w:type="spellStart"/>
+      <w:r>
+        <w:t>execute</w:t>
+      </w:r>
+      <w:proofErr w:type="spellEnd"/>
+      <w:r>
+        <w:t xml:space="preserve"> pas, ou pas au bon moment…</w:t>
+      </w:r>
+    </w:p>
+    <w:p>
+      <w:pPr>
+        <w:pStyle w:val="Paragraphedeliste"/>
+        <w:numPr>
+          <w:ilvl w:val="0"/>
+          <w:numId w:val="1"/>
+        </w:numPr>
+      </w:pPr>
+      <w:r>
+        <w:t xml:space="preserve">Faire un graphe avec abscisse : instance id, ordonnée : </w:t>
+      </w:r>
+      <w:proofErr w:type="spellStart"/>
+      <w:r>
+        <w:t>list</w:t>
+      </w:r>
+      <w:proofErr w:type="spellEnd"/>
+      <w:r>
+        <w:t xml:space="preserve"> des </w:t>
+      </w:r>
+      <w:proofErr w:type="spellStart"/>
+      <w:r>
+        <w:t>status</w:t>
+      </w:r>
+      <w:proofErr w:type="spellEnd"/>
+      <w:r>
+        <w:t>.</w:t>
+      </w:r>
+    </w:p>
+    <w:p>
+      <w:pPr>
+        <w:pStyle w:val="Paragraphedeliste"/>
+        <w:numPr>
+          <w:ilvl w:val="0"/>
+          <w:numId w:val="1"/>
+        </w:numPr>
+      </w:pPr>
+      <w:r>
+        <w:t xml:space="preserve">Pas </w:t>
+      </w:r>
+      <w:proofErr w:type="gramStart"/>
+      <w:r>
+        <w:t>facile ..</w:t>
+      </w:r>
+      <w:proofErr w:type="gramEnd"/>
+    </w:p>
+    <w:p>
+      <w:pPr>
+        <w:pStyle w:val="Paragraphedeliste"/>
+        <w:numPr>
+          <w:ilvl w:val="0"/>
+          <w:numId w:val="1"/>
+        </w:numPr>
+      </w:pPr>
+      <w:r>
+        <w:t xml:space="preserve">Test : </w:t>
+      </w:r>
+      <w:proofErr w:type="spellStart"/>
+      <w:r>
+        <w:t>Kibana</w:t>
+      </w:r>
+      <w:proofErr w:type="spellEnd"/>
+      <w:r>
+        <w:t xml:space="preserve"> 4</w:t>
       </w:r>
     </w:p>
     <w:p>
@@ -1811,23 +2606,88 @@
         </w:numPr>
       </w:pPr>
       <w:r>
-        <w:t>Aie aie aie ….</w:t>
-      </w:r>
-      <w:r>
-        <w:t xml:space="preserve"> Les indexes dans elasticsearch où se trouvent les configurations, les dashboards de kibana, ont été malencontreusement supprimé, lors d'un packaging…</w:t>
-      </w:r>
-    </w:p>
-    <w:p>
-      <w:pPr>
-        <w:pStyle w:val="Paragraphedeliste"/>
-        <w:numPr>
-          <w:ilvl w:val="0"/>
-          <w:numId w:val="1"/>
-        </w:numPr>
-      </w:pPr>
-      <w:r>
-        <w:t>EA -&gt; fixer objectifs pour année prochaine.</w:t>
-      </w:r>
+        <w:t xml:space="preserve">Aie </w:t>
+      </w:r>
+      <w:proofErr w:type="spellStart"/>
+      <w:r>
+        <w:t>aie</w:t>
+      </w:r>
+      <w:proofErr w:type="spellEnd"/>
+      <w:r>
+        <w:t xml:space="preserve"> </w:t>
+      </w:r>
+      <w:proofErr w:type="spellStart"/>
+      <w:r>
+        <w:t>aie</w:t>
+      </w:r>
+      <w:proofErr w:type="spellEnd"/>
+      <w:r>
+        <w:t xml:space="preserve"> ….</w:t>
+      </w:r>
+      <w:r>
+        <w:t xml:space="preserve"> Les indexes dans </w:t>
+      </w:r>
+      <w:proofErr w:type="spellStart"/>
+      <w:r>
+        <w:t>elasticsearch</w:t>
+      </w:r>
+      <w:proofErr w:type="spellEnd"/>
+      <w:r>
+        <w:t xml:space="preserve"> où se trouvent les configurations, les </w:t>
+      </w:r>
+      <w:proofErr w:type="spellStart"/>
+      <w:r>
+        <w:t>dashboards</w:t>
+      </w:r>
+      <w:proofErr w:type="spellEnd"/>
+      <w:r>
+        <w:t xml:space="preserve"> de </w:t>
+      </w:r>
+      <w:proofErr w:type="spellStart"/>
+      <w:r>
+        <w:t>kibana</w:t>
+      </w:r>
+      <w:proofErr w:type="spellEnd"/>
+      <w:r>
+        <w:t>, ont été malencontreusement supprimé, lors d'un packaging…</w:t>
+      </w:r>
+    </w:p>
+    <w:p>
+      <w:pPr>
+        <w:pStyle w:val="Paragraphedeliste"/>
+        <w:numPr>
+          <w:ilvl w:val="0"/>
+          <w:numId w:val="1"/>
+        </w:numPr>
+      </w:pPr>
+      <w:r>
+        <w:t xml:space="preserve">EA -&gt; </w:t>
+      </w:r>
+      <w:proofErr w:type="gramStart"/>
+      <w:r>
+        <w:t>fixer</w:t>
+      </w:r>
+      <w:proofErr w:type="gramEnd"/>
+      <w:r>
+        <w:t xml:space="preserve"> objectifs pour année prochaine.</w:t>
+      </w:r>
+    </w:p>
+    <w:p>
+      <w:pPr>
+        <w:pStyle w:val="Paragraphedeliste"/>
+        <w:numPr>
+          <w:ilvl w:val="0"/>
+          <w:numId w:val="1"/>
+        </w:numPr>
+      </w:pPr>
+      <w:r>
+        <w:t xml:space="preserve">Elaboration d'un tableau de tache avec temps estimé, % </w:t>
+      </w:r>
+      <w:proofErr w:type="spellStart"/>
+      <w:r>
+        <w:t>etc</w:t>
+      </w:r>
+      <w:proofErr w:type="spellEnd"/>
     </w:p>
     <w:sectPr>
       <w:pgSz w:w="11906" w:h="16838"/>

</xml_diff>

<commit_message>
update semaine 7 v7.3
</commit_message>
<xml_diff>
--- a/aide_rapport_alternance_1.docx
+++ b/aide_rapport_alternance_1.docx
@@ -41,15 +41,7 @@
         </w:numPr>
       </w:pPr>
       <w:r>
-        <w:t xml:space="preserve">Correction des dates, et du </w:t>
-      </w:r>
-      <w:proofErr w:type="spellStart"/>
-      <w:r>
-        <w:t>typeahead</w:t>
-      </w:r>
-      <w:proofErr w:type="spellEnd"/>
-      <w:r>
-        <w:t xml:space="preserve"> (ouverture, et non fermeture des choix)</w:t>
+        <w:t>Correction des dates, et du typeahead (ouverture, et non fermeture des choix)</w:t>
       </w:r>
     </w:p>
     <w:p>
@@ -119,40 +111,19 @@
         </w:numPr>
       </w:pPr>
       <w:r>
-        <w:t xml:space="preserve">Changement des noms </w:t>
-      </w:r>
-      <w:proofErr w:type="spellStart"/>
-      <w:r>
-        <w:t>Utils</w:t>
-      </w:r>
-      <w:proofErr w:type="spellEnd"/>
-      <w:r>
-        <w:t xml:space="preserve"> -&gt; </w:t>
-      </w:r>
-      <w:proofErr w:type="spellStart"/>
-      <w:r>
-        <w:t>Util</w:t>
-      </w:r>
-      <w:proofErr w:type="spellEnd"/>
-    </w:p>
-    <w:p>
-      <w:pPr>
-        <w:pStyle w:val="Paragraphedeliste"/>
-        <w:numPr>
-          <w:ilvl w:val="0"/>
-          <w:numId w:val="1"/>
-        </w:numPr>
-      </w:pPr>
-      <w:r>
-        <w:t>OF-</w:t>
-      </w:r>
-      <w:proofErr w:type="spellStart"/>
-      <w:r>
-        <w:t>core</w:t>
-      </w:r>
-      <w:proofErr w:type="spellEnd"/>
-      <w:r>
-        <w:t xml:space="preserve"> : jeux de tests pour mon appli, envoie de message dans la queue</w:t>
+        <w:t>Changement des noms Utils -&gt; Util</w:t>
+      </w:r>
+    </w:p>
+    <w:p>
+      <w:pPr>
+        <w:pStyle w:val="Paragraphedeliste"/>
+        <w:numPr>
+          <w:ilvl w:val="0"/>
+          <w:numId w:val="1"/>
+        </w:numPr>
+      </w:pPr>
+      <w:r>
+        <w:t>OF-core : jeux de tests pour mon appli, envoie de message dans la queue</w:t>
       </w:r>
     </w:p>
     <w:p>
@@ -239,15 +210,7 @@
         <w:t xml:space="preserve"> : </w:t>
       </w:r>
       <w:r>
-        <w:t xml:space="preserve">change </w:t>
-      </w:r>
-      <w:proofErr w:type="spellStart"/>
-      <w:r>
-        <w:t>gridApi</w:t>
-      </w:r>
-      <w:proofErr w:type="spellEnd"/>
-      <w:r>
-        <w:t xml:space="preserve">, pour spécifier l'action </w:t>
+        <w:t xml:space="preserve">change gridApi, pour spécifier l'action </w:t>
       </w:r>
       <w:r>
         <w:t>à</w:t>
@@ -298,13 +261,8 @@
         <w:t>après</w:t>
       </w:r>
       <w:r>
-        <w:t xml:space="preserve"> la collecte des messages, pour l'envoie dans </w:t>
-      </w:r>
-      <w:proofErr w:type="spellStart"/>
-      <w:r>
-        <w:t>ElasticSearch</w:t>
-      </w:r>
-      <w:proofErr w:type="spellEnd"/>
+        <w:t xml:space="preserve"> la collecte des messages, pour l'envoie dans ElasticSearch</w:t>
+      </w:r>
     </w:p>
     <w:p>
       <w:pPr>
@@ -330,23 +288,13 @@
         <w:t>problème</w:t>
       </w:r>
       <w:r>
-        <w:t xml:space="preserve">: le </w:t>
-      </w:r>
-      <w:proofErr w:type="spellStart"/>
-      <w:r>
-        <w:t>ng</w:t>
-      </w:r>
-      <w:proofErr w:type="spellEnd"/>
+        <w:t>: le ng</w:t>
+      </w:r>
       <w:r>
         <w:t>-</w:t>
       </w:r>
-      <w:proofErr w:type="spellStart"/>
-      <w:r>
-        <w:t>grid</w:t>
-      </w:r>
-      <w:proofErr w:type="spellEnd"/>
-      <w:r>
-        <w:t xml:space="preserve"> ne rafraichi pas les directives de </w:t>
+      <w:r>
+        <w:t xml:space="preserve">grid ne rafraichi pas les directives de </w:t>
       </w:r>
       <w:r>
         <w:t>statuts</w:t>
@@ -358,29 +306,13 @@
         <w:t>Résolution</w:t>
       </w:r>
       <w:r>
-        <w:t xml:space="preserve"> : </w:t>
-      </w:r>
-      <w:proofErr w:type="spellStart"/>
-      <w:r>
-        <w:t>watcher</w:t>
-      </w:r>
-      <w:proofErr w:type="spellEnd"/>
-      <w:r>
-        <w:t xml:space="preserve"> sur la cellule de la colonne, et si elle change, on met a jour l'</w:t>
+        <w:t xml:space="preserve"> : watcher sur la cellule de la colonne, et si elle change, on met a jour l'</w:t>
       </w:r>
       <w:r>
         <w:t>icone</w:t>
       </w:r>
       <w:r>
-        <w:t xml:space="preserve">, la couleur et le </w:t>
-      </w:r>
-      <w:proofErr w:type="spellStart"/>
-      <w:r>
-        <w:t>tooltip</w:t>
-      </w:r>
-      <w:proofErr w:type="spellEnd"/>
-      <w:r>
-        <w:t>.</w:t>
+        <w:t>, la couleur et le tooltip.</w:t>
       </w:r>
     </w:p>
     <w:p>
@@ -404,42 +336,10 @@
         </w:numPr>
       </w:pPr>
       <w:r>
-        <w:t>Début d'association d'of-</w:t>
-      </w:r>
-      <w:proofErr w:type="spellStart"/>
-      <w:r>
-        <w:t>core</w:t>
-      </w:r>
-      <w:proofErr w:type="spellEnd"/>
-      <w:r>
-        <w:t xml:space="preserve"> et of-</w:t>
-      </w:r>
-      <w:r>
-        <w:t xml:space="preserve">front. Je dois lancer </w:t>
-      </w:r>
-      <w:proofErr w:type="spellStart"/>
-      <w:r>
-        <w:t>elasticsearch</w:t>
-      </w:r>
-      <w:proofErr w:type="spellEnd"/>
-      <w:r>
-        <w:t xml:space="preserve"> et of </w:t>
-      </w:r>
-      <w:proofErr w:type="spellStart"/>
-      <w:r>
-        <w:t>core</w:t>
-      </w:r>
-      <w:proofErr w:type="spellEnd"/>
-      <w:r>
-        <w:t xml:space="preserve"> (collecte) depuis of front, des le lancement du serveur </w:t>
-      </w:r>
-      <w:proofErr w:type="spellStart"/>
-      <w:r>
-        <w:t>tomcat</w:t>
-      </w:r>
-      <w:proofErr w:type="spellEnd"/>
-      <w:r>
-        <w:t>.</w:t>
+        <w:t>Début d'association d'of-core et of-</w:t>
+      </w:r>
+      <w:r>
+        <w:t>front. Je dois lancer elasticsearch et of core (collecte) depuis of front, des le lancement du serveur tomcat.</w:t>
       </w:r>
     </w:p>
     <w:p>
@@ -489,57 +389,25 @@
         <w:t>leurs dépendances</w:t>
       </w:r>
       <w:r>
-        <w:t xml:space="preserve"> </w:t>
-      </w:r>
-      <w:proofErr w:type="spellStart"/>
-      <w:r>
-        <w:t>maven</w:t>
-      </w:r>
-      <w:proofErr w:type="spellEnd"/>
-      <w:r>
-        <w:t>. Test pour voir si tout fonctionne bien. OK.</w:t>
-      </w:r>
-    </w:p>
-    <w:p>
-      <w:pPr>
-        <w:pStyle w:val="Paragraphedeliste"/>
-        <w:numPr>
-          <w:ilvl w:val="0"/>
-          <w:numId w:val="1"/>
-        </w:numPr>
-      </w:pPr>
-      <w:r>
-        <w:t>Lancement d'</w:t>
-      </w:r>
-      <w:proofErr w:type="spellStart"/>
-      <w:r>
-        <w:t>Elasticsearch</w:t>
-      </w:r>
-      <w:proofErr w:type="spellEnd"/>
-      <w:r>
-        <w:t xml:space="preserve"> au </w:t>
+        <w:t xml:space="preserve"> maven. Test pour voir si tout fonctionne bien. OK.</w:t>
+      </w:r>
+    </w:p>
+    <w:p>
+      <w:pPr>
+        <w:pStyle w:val="Paragraphedeliste"/>
+        <w:numPr>
+          <w:ilvl w:val="0"/>
+          <w:numId w:val="1"/>
+        </w:numPr>
+      </w:pPr>
+      <w:r>
+        <w:t xml:space="preserve">Lancement d'Elasticsearch au </w:t>
       </w:r>
       <w:r>
         <w:t>démarrage</w:t>
       </w:r>
       <w:r>
-        <w:t xml:space="preserve"> de </w:t>
-      </w:r>
-      <w:proofErr w:type="spellStart"/>
-      <w:r>
-        <w:t>tomcat</w:t>
-      </w:r>
-      <w:proofErr w:type="spellEnd"/>
-      <w:r>
-        <w:t xml:space="preserve">. Un </w:t>
-      </w:r>
-      <w:proofErr w:type="spellStart"/>
-      <w:r>
-        <w:t>elasticsearch</w:t>
-      </w:r>
-      <w:proofErr w:type="spellEnd"/>
-      <w:r>
-        <w:t xml:space="preserve"> embarqué.  Ajout d'un plugin java, et modification pour qu'il s'adapte a nos besoins…</w:t>
+        <w:t xml:space="preserve"> de tomcat. Un elasticsearch embarqué.  Ajout d'un plugin java, et modification pour qu'il s'adapte a nos besoins…</w:t>
       </w:r>
       <w:r>
         <w:t>.. OK</w:t>
@@ -578,31 +446,7 @@
         <w:t>lution</w:t>
       </w:r>
       <w:r>
-        <w:t xml:space="preserve">: Enfaite il se trouve sur l'"url-pattern" de la </w:t>
-      </w:r>
-      <w:proofErr w:type="spellStart"/>
-      <w:r>
-        <w:t>servlet</w:t>
-      </w:r>
-      <w:proofErr w:type="spellEnd"/>
-      <w:r>
-        <w:t xml:space="preserve"> que le lance, je devais ajouter à "/</w:t>
-      </w:r>
-      <w:proofErr w:type="spellStart"/>
-      <w:r>
-        <w:t>elasticsearch</w:t>
-      </w:r>
-      <w:proofErr w:type="spellEnd"/>
-      <w:r>
-        <w:t xml:space="preserve">", "/*" a la fin, pour pouvoir explorer </w:t>
-      </w:r>
-      <w:proofErr w:type="spellStart"/>
-      <w:r>
-        <w:t>elasticsearch</w:t>
-      </w:r>
-      <w:proofErr w:type="spellEnd"/>
-      <w:r>
-        <w:t xml:space="preserve">, et pouvoir faire des </w:t>
+        <w:t xml:space="preserve">: Enfaite il se trouve sur l'"url-pattern" de la servlet que le lance, je devais ajouter à "/elasticsearch", "/*" a la fin, pour pouvoir explorer elasticsearch, et pouvoir faire des </w:t>
       </w:r>
       <w:r>
         <w:t>requête</w:t>
@@ -629,21 +473,85 @@
         <w:t>accès</w:t>
       </w:r>
       <w:r>
-        <w:t xml:space="preserve"> interdit, via </w:t>
-      </w:r>
-      <w:proofErr w:type="spellStart"/>
+        <w:t xml:space="preserve"> interdit, via CrsfFilters, pour les </w:t>
+      </w:r>
+      <w:r>
+        <w:t>requêtes</w:t>
+      </w:r>
+      <w:r>
+        <w:t xml:space="preserve"> de type POST, </w:t>
+      </w:r>
+    </w:p>
+    <w:p>
+      <w:pPr>
+        <w:pStyle w:val="Paragraphedeliste"/>
+        <w:numPr>
+          <w:ilvl w:val="2"/>
+          <w:numId w:val="1"/>
+        </w:numPr>
+        <w:rPr>
+          <w:lang w:val="en-US"/>
+        </w:rPr>
+      </w:pPr>
+      <w:r>
+        <w:t>Idée de ré</w:t>
+      </w:r>
+      <w:r>
+        <w:t>so</w:t>
+      </w:r>
+      <w:r>
+        <w:t>lution</w:t>
+      </w:r>
+      <w:r>
+        <w:t xml:space="preserve">: </w:t>
+      </w:r>
+      <w:r>
+        <w:t>création</w:t>
+      </w:r>
+      <w:r>
+        <w:t xml:space="preserve"> du </w:t>
+      </w:r>
       <w:r>
         <w:t>CrsfFilters</w:t>
       </w:r>
-      <w:proofErr w:type="spellEnd"/>
-      <w:r>
-        <w:t xml:space="preserve">, pour les </w:t>
+      <w:r>
+        <w:t xml:space="preserve"> perso pour qu'il accepte les </w:t>
       </w:r>
       <w:r>
         <w:t>requêtes</w:t>
       </w:r>
       <w:r>
-        <w:t xml:space="preserve"> de type POST, </w:t>
+        <w:t xml:space="preserve"> POST. </w:t>
+      </w:r>
+      <w:r>
+        <w:rPr>
+          <w:lang w:val="en-US"/>
+        </w:rPr>
+        <w:t xml:space="preserve">Definition du csrf filter </w:t>
+      </w:r>
+      <w:r>
+        <w:rPr>
+          <w:lang w:val="en-US"/>
+        </w:rPr>
+        <w:t>dans</w:t>
+      </w:r>
+      <w:r>
+        <w:rPr>
+          <w:lang w:val="en-US"/>
+        </w:rPr>
+        <w:t xml:space="preserve"> spring security avec &lt;security:csrf request-matcher</w:t>
+      </w:r>
+      <w:r>
+        <w:rPr>
+          <w:lang w:val="en-US"/>
+        </w:rPr>
+        <w:t>-ref</w:t>
+      </w:r>
+      <w:r>
+        <w:rPr>
+          <w:lang w:val="en-US"/>
+        </w:rPr>
+        <w:t>="maclass"/&gt;</w:t>
       </w:r>
     </w:p>
     <w:p>
@@ -653,124 +561,6 @@
           <w:ilvl w:val="2"/>
           <w:numId w:val="1"/>
         </w:numPr>
-        <w:rPr>
-          <w:lang w:val="en-US"/>
-        </w:rPr>
-      </w:pPr>
-      <w:r>
-        <w:t>Idée de ré</w:t>
-      </w:r>
-      <w:r>
-        <w:t>so</w:t>
-      </w:r>
-      <w:r>
-        <w:t>lution</w:t>
-      </w:r>
-      <w:r>
-        <w:t xml:space="preserve">: </w:t>
-      </w:r>
-      <w:r>
-        <w:t>création</w:t>
-      </w:r>
-      <w:r>
-        <w:t xml:space="preserve"> du </w:t>
-      </w:r>
-      <w:proofErr w:type="spellStart"/>
-      <w:r>
-        <w:t>CrsfFilters</w:t>
-      </w:r>
-      <w:proofErr w:type="spellEnd"/>
-      <w:r>
-        <w:t xml:space="preserve"> perso pour qu'il accepte les </w:t>
-      </w:r>
-      <w:r>
-        <w:t>requêtes</w:t>
-      </w:r>
-      <w:r>
-        <w:t xml:space="preserve"> POST. </w:t>
-      </w:r>
-      <w:r>
-        <w:rPr>
-          <w:lang w:val="en-US"/>
-        </w:rPr>
-        <w:t xml:space="preserve">Definition du </w:t>
-      </w:r>
-      <w:proofErr w:type="spellStart"/>
-      <w:r>
-        <w:rPr>
-          <w:lang w:val="en-US"/>
-        </w:rPr>
-        <w:t>csrf</w:t>
-      </w:r>
-      <w:proofErr w:type="spellEnd"/>
-      <w:r>
-        <w:rPr>
-          <w:lang w:val="en-US"/>
-        </w:rPr>
-        <w:t xml:space="preserve"> filter </w:t>
-      </w:r>
-      <w:proofErr w:type="spellStart"/>
-      <w:r>
-        <w:rPr>
-          <w:lang w:val="en-US"/>
-        </w:rPr>
-        <w:t>dans</w:t>
-      </w:r>
-      <w:proofErr w:type="spellEnd"/>
-      <w:r>
-        <w:rPr>
-          <w:lang w:val="en-US"/>
-        </w:rPr>
-        <w:t xml:space="preserve"> spring security avec &lt;</w:t>
-      </w:r>
-      <w:proofErr w:type="spellStart"/>
-      <w:r>
-        <w:rPr>
-          <w:lang w:val="en-US"/>
-        </w:rPr>
-        <w:t>security:csrf</w:t>
-      </w:r>
-      <w:proofErr w:type="spellEnd"/>
-      <w:r>
-        <w:rPr>
-          <w:lang w:val="en-US"/>
-        </w:rPr>
-        <w:t xml:space="preserve"> request-matcher</w:t>
-      </w:r>
-      <w:r>
-        <w:rPr>
-          <w:lang w:val="en-US"/>
-        </w:rPr>
-        <w:t>-ref</w:t>
-      </w:r>
-      <w:r>
-        <w:rPr>
-          <w:lang w:val="en-US"/>
-        </w:rPr>
-        <w:t>="</w:t>
-      </w:r>
-      <w:proofErr w:type="spellStart"/>
-      <w:r>
-        <w:rPr>
-          <w:lang w:val="en-US"/>
-        </w:rPr>
-        <w:t>maclass</w:t>
-      </w:r>
-      <w:proofErr w:type="spellEnd"/>
-      <w:r>
-        <w:rPr>
-          <w:lang w:val="en-US"/>
-        </w:rPr>
-        <w:t>"/&gt;</w:t>
-      </w:r>
-    </w:p>
-    <w:p>
-      <w:pPr>
-        <w:pStyle w:val="Paragraphedeliste"/>
-        <w:numPr>
-          <w:ilvl w:val="2"/>
-          <w:numId w:val="1"/>
-        </w:numPr>
       </w:pPr>
       <w:r>
         <w:t xml:space="preserve">Fonctionne -&gt; ajout des données déjà </w:t>
@@ -806,15 +596,7 @@
         <w:t>démarrage</w:t>
       </w:r>
       <w:r>
-        <w:t xml:space="preserve"> de </w:t>
-      </w:r>
-      <w:proofErr w:type="spellStart"/>
-      <w:r>
-        <w:t>tomcat</w:t>
-      </w:r>
-      <w:proofErr w:type="spellEnd"/>
-      <w:r>
-        <w:t xml:space="preserve">. Ex : log4j qui n'a pas </w:t>
+        <w:t xml:space="preserve"> de tomcat. Ex : log4j qui n'a pas </w:t>
       </w:r>
       <w:r>
         <w:t>accès</w:t>
@@ -835,26 +617,10 @@
         <w:t>Améliorer</w:t>
       </w:r>
       <w:r>
-        <w:t xml:space="preserve"> l'outil de </w:t>
-      </w:r>
-      <w:proofErr w:type="spellStart"/>
-      <w:r>
-        <w:t>versionning</w:t>
-      </w:r>
-      <w:proofErr w:type="spellEnd"/>
-      <w:r>
-        <w:t xml:space="preserve"> de documents.</w:t>
-      </w:r>
-      <w:r>
-        <w:t xml:space="preserve"> 2 logiques de </w:t>
-      </w:r>
-      <w:proofErr w:type="spellStart"/>
-      <w:r>
-        <w:t>versionning</w:t>
-      </w:r>
-      <w:proofErr w:type="spellEnd"/>
-      <w:r>
-        <w:t xml:space="preserve"> proposé, </w:t>
+        <w:t xml:space="preserve"> l'outil de versionning de documents.</w:t>
+      </w:r>
+      <w:r>
+        <w:t xml:space="preserve"> 2 logiques de versionning proposé, </w:t>
       </w:r>
       <w:r>
         <w:t>à</w:t>
@@ -872,15 +638,7 @@
         </w:numPr>
       </w:pPr>
       <w:r>
-        <w:t xml:space="preserve">Logique 1 : Comparer le nouveau document (avant insertion), avec le document actif. Puis ajouter dans la base de </w:t>
-      </w:r>
-      <w:proofErr w:type="spellStart"/>
-      <w:r>
-        <w:t>versionning</w:t>
-      </w:r>
-      <w:proofErr w:type="spellEnd"/>
-      <w:r>
-        <w:t xml:space="preserve">, que les champs qui diffère entre les 2. Et </w:t>
+        <w:t xml:space="preserve">Logique 1 : Comparer le nouveau document (avant insertion), avec le document actif. Puis ajouter dans la base de versionning, que les champs qui diffère entre les 2. Et </w:t>
       </w:r>
       <w:r>
         <w:t>insérer</w:t>
@@ -904,15 +662,7 @@
         <w:t>Insérer</w:t>
       </w:r>
       <w:r>
-        <w:t xml:space="preserve"> dans la base de </w:t>
-      </w:r>
-      <w:proofErr w:type="spellStart"/>
-      <w:r>
-        <w:t>versionning</w:t>
-      </w:r>
-      <w:proofErr w:type="spellEnd"/>
-      <w:r>
-        <w:t xml:space="preserve"> le document actif au complet, puis mettre le nouveau document comme actif. Et faire tournée une routine qui va comparer les champs et supprimer ceux qui sont identiques.</w:t>
+        <w:t xml:space="preserve"> dans la base de versionning le document actif au complet, puis mettre le nouveau document comme actif. Et faire tournée une routine qui va comparer les champs et supprimer ceux qui sont identiques.</w:t>
       </w:r>
     </w:p>
     <w:p>
@@ -933,15 +683,7 @@
         <w:t>surcharge</w:t>
       </w:r>
       <w:r>
-        <w:t xml:space="preserve"> de boucle pour comparé dans la base de </w:t>
-      </w:r>
-      <w:proofErr w:type="spellStart"/>
-      <w:r>
-        <w:t>versionning</w:t>
-      </w:r>
-      <w:proofErr w:type="spellEnd"/>
-      <w:r>
-        <w:t xml:space="preserve"> ce qui a changer etc.</w:t>
+        <w:t xml:space="preserve"> de boucle pour comparé dans la base de versionning ce qui a changer etc.</w:t>
       </w:r>
     </w:p>
     <w:p>
@@ -983,15 +725,7 @@
         <w:t>réellement</w:t>
       </w:r>
       <w:r>
-        <w:t xml:space="preserve"> changer, et nous permettra d'ajouter directement dans la base de </w:t>
-      </w:r>
-      <w:proofErr w:type="spellStart"/>
-      <w:r>
-        <w:t>versionning</w:t>
-      </w:r>
-      <w:proofErr w:type="spellEnd"/>
-      <w:r>
-        <w:t xml:space="preserve"> que les champs qui ont été modifié.</w:t>
+        <w:t xml:space="preserve"> changer, et nous permettra d'ajouter directement dans la base de versionning que les champs qui ont été modifié.</w:t>
       </w:r>
     </w:p>
     <w:p>
@@ -1003,15 +737,7 @@
         </w:numPr>
       </w:pPr>
       <w:r>
-        <w:t xml:space="preserve">Test de l'api java </w:t>
-      </w:r>
-      <w:proofErr w:type="spellStart"/>
-      <w:r>
-        <w:t>Javers</w:t>
-      </w:r>
-      <w:proofErr w:type="spellEnd"/>
-      <w:r>
-        <w:t xml:space="preserve"> qui compare 2 objet et renvoie les champs qui diffèrent.</w:t>
+        <w:t>Test de l'api java Javers qui compare 2 objet et renvoie les champs qui diffèrent.</w:t>
       </w:r>
     </w:p>
     <w:p>
@@ -1023,15 +749,7 @@
         </w:numPr>
       </w:pPr>
       <w:r>
-        <w:t xml:space="preserve">Implémentation de </w:t>
-      </w:r>
-      <w:proofErr w:type="spellStart"/>
-      <w:r>
-        <w:t>Javers</w:t>
-      </w:r>
-      <w:proofErr w:type="spellEnd"/>
-      <w:r>
-        <w:t xml:space="preserve"> dans le projet</w:t>
+        <w:t>Implémentation de Javers dans le projet</w:t>
       </w:r>
     </w:p>
     <w:p>
@@ -1156,15 +874,7 @@
         <w:t xml:space="preserve">(BOA) </w:t>
       </w:r>
       <w:r>
-        <w:t xml:space="preserve">modifier l'interface </w:t>
-      </w:r>
-      <w:proofErr w:type="spellStart"/>
-      <w:r>
-        <w:t>Kibana</w:t>
-      </w:r>
-      <w:proofErr w:type="spellEnd"/>
-      <w:r>
-        <w:t xml:space="preserve">, pour ajouter des colonnes au tableau, et donc modifier la </w:t>
+        <w:t xml:space="preserve">modifier l'interface Kibana, pour ajouter des colonnes au tableau, et donc modifier la </w:t>
       </w:r>
       <w:r>
         <w:t>requête</w:t>
@@ -1200,15 +910,7 @@
         <w:t>requête</w:t>
       </w:r>
       <w:r>
-        <w:t xml:space="preserve"> sur </w:t>
-      </w:r>
-      <w:proofErr w:type="spellStart"/>
-      <w:r>
-        <w:t>elasticsearch</w:t>
-      </w:r>
-      <w:proofErr w:type="spellEnd"/>
-      <w:r>
-        <w:t xml:space="preserve"> pour ajouter les données que je veux pour les </w:t>
+        <w:t xml:space="preserve"> sur elasticsearch pour ajouter les données que je veux pour les </w:t>
       </w:r>
       <w:r>
         <w:t>mettre</w:t>
@@ -1364,158 +1066,25 @@
         </w:numPr>
       </w:pPr>
       <w:r>
-        <w:t xml:space="preserve">Pas facile, </w:t>
-      </w:r>
-      <w:proofErr w:type="spellStart"/>
-      <w:r>
-        <w:t>bcp</w:t>
-      </w:r>
-      <w:proofErr w:type="spellEnd"/>
-      <w:r>
-        <w:t xml:space="preserve"> d'erreur de promise (asynchronisme), avec les _.</w:t>
-      </w:r>
-      <w:proofErr w:type="spellStart"/>
-      <w:r>
-        <w:t>each</w:t>
-      </w:r>
-      <w:proofErr w:type="spellEnd"/>
-      <w:r>
-        <w:t xml:space="preserve">. J'ai tout repris, la logique c'est : </w:t>
-      </w:r>
-      <w:proofErr w:type="spellStart"/>
-      <w:r>
-        <w:t>kibana</w:t>
-      </w:r>
-      <w:proofErr w:type="spellEnd"/>
-      <w:r>
-        <w:t xml:space="preserve"> charge et compte les noms d'applications</w:t>
+        <w:t>Pas facile, bcp d'erreur de promise (asynchronisme), avec les _.each. J'ai tout repris, la logique c'est : kibana charge et compte les noms d'applications</w:t>
       </w:r>
       <w:r>
         <w:t xml:space="preserve"> (</w:t>
       </w:r>
       <w:r>
-        <w:t xml:space="preserve">nombre max de 10), et seulement </w:t>
-      </w:r>
-      <w:proofErr w:type="spellStart"/>
-      <w:r>
-        <w:t>apres</w:t>
-      </w:r>
-      <w:proofErr w:type="spellEnd"/>
-      <w:r>
-        <w:t xml:space="preserve"> qu'il ait fini, je </w:t>
-      </w:r>
-      <w:proofErr w:type="gramStart"/>
-      <w:r>
-        <w:t>refait</w:t>
-      </w:r>
-      <w:proofErr w:type="gramEnd"/>
-      <w:r>
-        <w:t xml:space="preserve"> une </w:t>
-      </w:r>
-      <w:proofErr w:type="spellStart"/>
-      <w:r>
-        <w:t>requete</w:t>
-      </w:r>
-      <w:proofErr w:type="spellEnd"/>
-      <w:r>
-        <w:t xml:space="preserve">, qui va chercher le nombre d'erreur et le nombre de </w:t>
-      </w:r>
-      <w:proofErr w:type="spellStart"/>
-      <w:r>
-        <w:t>succes</w:t>
-      </w:r>
-      <w:proofErr w:type="spellEnd"/>
-      <w:r>
-        <w:t xml:space="preserve"> de cette application.</w:t>
-      </w:r>
-    </w:p>
-    <w:p>
-      <w:pPr>
-        <w:pStyle w:val="Paragraphedeliste"/>
-        <w:numPr>
-          <w:ilvl w:val="0"/>
-          <w:numId w:val="1"/>
-        </w:numPr>
-      </w:pPr>
-      <w:proofErr w:type="spellStart"/>
-      <w:r>
-        <w:t>Kibana</w:t>
-      </w:r>
-      <w:proofErr w:type="spellEnd"/>
-      <w:r>
-        <w:t xml:space="preserve"> calcul une ligne supplémentaire "</w:t>
-      </w:r>
-      <w:proofErr w:type="spellStart"/>
-      <w:r>
-        <w:t>Other</w:t>
-      </w:r>
-      <w:proofErr w:type="spellEnd"/>
-      <w:r>
-        <w:t xml:space="preserve"> values", avec le nombre restant de données (</w:t>
-      </w:r>
-      <w:proofErr w:type="spellStart"/>
-      <w:r>
-        <w:t>etant</w:t>
-      </w:r>
-      <w:proofErr w:type="spellEnd"/>
-      <w:r>
-        <w:t xml:space="preserve"> donnée qu'il y en a plus de 10), cependant sur mes colonnes que j'ai ajouter, rien n'était indiqué, donc j'ai créer une nouvelle </w:t>
-      </w:r>
-      <w:proofErr w:type="spellStart"/>
-      <w:r>
-        <w:t>requete</w:t>
-      </w:r>
-      <w:proofErr w:type="spellEnd"/>
-      <w:r>
-        <w:t xml:space="preserve"> qui s'</w:t>
-      </w:r>
-      <w:proofErr w:type="spellStart"/>
-      <w:r>
-        <w:t>execute</w:t>
-      </w:r>
-      <w:proofErr w:type="spellEnd"/>
-      <w:r>
-        <w:t xml:space="preserve"> avant le traitement des données et qui me renvoie le nombre maximum d'erreur et de </w:t>
-      </w:r>
-      <w:proofErr w:type="spellStart"/>
-      <w:r>
-        <w:t>success</w:t>
-      </w:r>
-      <w:proofErr w:type="spellEnd"/>
-      <w:r>
-        <w:t xml:space="preserve">, et puis au moment du traitement des données, des qu'il insert un nombre d'erreur (ou de </w:t>
-      </w:r>
-      <w:proofErr w:type="spellStart"/>
-      <w:r>
-        <w:t>succes</w:t>
-      </w:r>
-      <w:proofErr w:type="spellEnd"/>
-      <w:r>
-        <w:t xml:space="preserve">), il </w:t>
-      </w:r>
-      <w:proofErr w:type="spellStart"/>
-      <w:r>
-        <w:t>increment</w:t>
-      </w:r>
-      <w:proofErr w:type="spellEnd"/>
-      <w:r>
-        <w:t xml:space="preserve"> une variable de cette somme, pour qu'a la fin du traitement on ai le total d'erreur que l'on a afficher (et de </w:t>
-      </w:r>
-      <w:proofErr w:type="spellStart"/>
-      <w:r>
-        <w:t>succes</w:t>
-      </w:r>
-      <w:proofErr w:type="spellEnd"/>
-      <w:r>
-        <w:t>), et ensuite j'insert a coté de "</w:t>
-      </w:r>
-      <w:proofErr w:type="spellStart"/>
-      <w:r>
-        <w:t>Other</w:t>
-      </w:r>
-      <w:proofErr w:type="spellEnd"/>
-      <w:r>
-        <w:t xml:space="preserve"> values" le nombre total d'erreur – la somme trouvé pour avoir le restant.</w:t>
+        <w:t>nombre max de 10), et seulement apres qu'il ait fini, je refait une requete, qui va chercher le nombre d'erreur et le nombre de succes de cette application.</w:t>
+      </w:r>
+    </w:p>
+    <w:p>
+      <w:pPr>
+        <w:pStyle w:val="Paragraphedeliste"/>
+        <w:numPr>
+          <w:ilvl w:val="0"/>
+          <w:numId w:val="1"/>
+        </w:numPr>
+      </w:pPr>
+      <w:r>
+        <w:t>Kibana calcul une ligne supplémentaire "Other values", avec le nombre restant de données (etant donnée qu'il y en a plus de 10), cependant sur mes colonnes que j'ai ajouter, rien n'était indiqué, donc j'ai créer une nouvelle requete qui s'execute avant le traitement des données et qui me renvoie le nombre maximum d'erreur et de success, et puis au moment du traitement des données, des qu'il insert un nombre d'erreur (ou de succes), il increment une variable de cette somme, pour qu'a la fin du traitement on ai le total d'erreur que l'on a afficher (et de succes), et ensuite j'insert a coté de "Other values" le nombre total d'erreur – la somme trouvé pour avoir le restant.</w:t>
       </w:r>
     </w:p>
     <w:p>
@@ -1551,53 +1120,8 @@
           <w:numId w:val="1"/>
         </w:numPr>
       </w:pPr>
-      <w:proofErr w:type="spellStart"/>
-      <w:r>
-        <w:t>Idee</w:t>
-      </w:r>
-      <w:proofErr w:type="spellEnd"/>
-      <w:r>
-        <w:t xml:space="preserve"> : créer un style (ex : </w:t>
-      </w:r>
-      <w:proofErr w:type="spellStart"/>
-      <w:r>
-        <w:t>tablefixe</w:t>
-      </w:r>
-      <w:proofErr w:type="spellEnd"/>
-      <w:r>
-        <w:t xml:space="preserve">), avec une </w:t>
-      </w:r>
-      <w:proofErr w:type="spellStart"/>
-      <w:r>
-        <w:t>requete</w:t>
-      </w:r>
-      <w:proofErr w:type="spellEnd"/>
-      <w:r>
-        <w:t xml:space="preserve"> spécifique a </w:t>
-      </w:r>
-      <w:proofErr w:type="spellStart"/>
-      <w:r>
-        <w:t>integrer</w:t>
-      </w:r>
-      <w:proofErr w:type="spellEnd"/>
-      <w:r>
-        <w:t xml:space="preserve"> dans le code (voir panel/</w:t>
-      </w:r>
-      <w:proofErr w:type="spellStart"/>
-      <w:r>
-        <w:t>terms</w:t>
-      </w:r>
-      <w:proofErr w:type="spellEnd"/>
-      <w:r>
-        <w:t xml:space="preserve">/module.js et modifier module.html pour faire un tableau spécifique avec </w:t>
-      </w:r>
-      <w:proofErr w:type="gramStart"/>
-      <w:r>
-        <w:t>les bouton</w:t>
-      </w:r>
-      <w:proofErr w:type="gramEnd"/>
-      <w:r>
-        <w:t xml:space="preserve"> etc. Cool </w:t>
+      <w:r>
+        <w:t xml:space="preserve">Idee : créer un style (ex : tablefixe), avec une requete spécifique a integrer dans le code (voir panel/terms/module.js et modifier module.html pour faire un tableau spécifique avec les bouton etc. Cool </w:t>
       </w:r>
       <w:r>
         <w:sym w:font="Wingdings" w:char="F04A"/>
@@ -1647,34 +1171,10 @@
         </w:numPr>
       </w:pPr>
       <w:r>
-        <w:t>Je dois créer un "</w:t>
-      </w:r>
-      <w:proofErr w:type="spellStart"/>
-      <w:r>
-        <w:t>widget</w:t>
-      </w:r>
-      <w:proofErr w:type="spellEnd"/>
-      <w:r>
-        <w:t xml:space="preserve">" sur </w:t>
-      </w:r>
-      <w:proofErr w:type="spellStart"/>
-      <w:r>
-        <w:t>kibana</w:t>
-      </w:r>
-      <w:proofErr w:type="spellEnd"/>
-      <w:r>
-        <w:t>, qui permet d</w:t>
-      </w:r>
-      <w:r>
-        <w:t xml:space="preserve">'ajouter des filtres précis sur </w:t>
-      </w:r>
-      <w:proofErr w:type="spellStart"/>
-      <w:r>
-        <w:t>kibana</w:t>
-      </w:r>
-      <w:proofErr w:type="spellEnd"/>
-      <w:r>
-        <w:t xml:space="preserve"> 3.</w:t>
+        <w:t>Je dois créer un "widget" sur kibana, qui permet d</w:t>
+      </w:r>
+      <w:r>
+        <w:t>'ajouter des filtres précis sur kibana 3.</w:t>
       </w:r>
     </w:p>
     <w:p>
@@ -1728,15 +1228,7 @@
         <w:t>génère</w:t>
       </w:r>
       <w:r>
-        <w:t xml:space="preserve"> la liste brute de toute les appli, </w:t>
-      </w:r>
-      <w:proofErr w:type="spellStart"/>
-      <w:r>
-        <w:t>etc</w:t>
-      </w:r>
-      <w:proofErr w:type="spellEnd"/>
-      <w:r>
-        <w:t xml:space="preserve">… puis l'utilisateur </w:t>
+        <w:t xml:space="preserve"> la liste brute de toute les appli, etc… puis l'utilisateur </w:t>
       </w:r>
       <w:r>
         <w:t>choisir</w:t>
@@ -1748,15 +1240,7 @@
         <w:t>parmi</w:t>
       </w:r>
       <w:r>
-        <w:t xml:space="preserve"> la liste pour ajouter au filtres de </w:t>
-      </w:r>
-      <w:proofErr w:type="spellStart"/>
-      <w:r>
-        <w:t>kibana</w:t>
-      </w:r>
-      <w:proofErr w:type="spellEnd"/>
-      <w:r>
-        <w:t>.</w:t>
+        <w:t xml:space="preserve"> la liste pour ajouter au filtres de kibana.</w:t>
       </w:r>
     </w:p>
     <w:p>
@@ -1797,13 +1281,8 @@
           <w:numId w:val="1"/>
         </w:numPr>
       </w:pPr>
-      <w:proofErr w:type="spellStart"/>
-      <w:r>
-        <w:t>Mtn</w:t>
-      </w:r>
-      <w:proofErr w:type="spellEnd"/>
-      <w:r>
-        <w:t xml:space="preserve">, je dois ajouter une ligne de constante sur un histogramme. </w:t>
+      <w:r>
+        <w:t xml:space="preserve">Mtn, je dois ajouter une ligne de constante sur un histogramme. </w:t>
       </w:r>
     </w:p>
     <w:p>
@@ -1863,15 +1342,7 @@
         <w:t>donnée</w:t>
       </w:r>
       <w:r>
-        <w:t xml:space="preserve">, dans </w:t>
-      </w:r>
-      <w:proofErr w:type="spellStart"/>
-      <w:r>
-        <w:t>elasticssearch</w:t>
-      </w:r>
-      <w:proofErr w:type="spellEnd"/>
-      <w:r>
-        <w:t>, donc peu pas test.</w:t>
+        <w:t>, dans elasticssearch, donc peu pas test.</w:t>
       </w:r>
     </w:p>
     <w:p>
@@ -1892,29 +1363,13 @@
         <w:t>après</w:t>
       </w:r>
       <w:r>
-        <w:t xml:space="preserve"> que </w:t>
-      </w:r>
-      <w:proofErr w:type="spellStart"/>
-      <w:r>
-        <w:t>Kibana</w:t>
-      </w:r>
-      <w:proofErr w:type="spellEnd"/>
-      <w:r>
-        <w:t xml:space="preserve"> est fait sa </w:t>
+        <w:t xml:space="preserve"> que Kibana est fait sa </w:t>
       </w:r>
       <w:r>
         <w:t>requête</w:t>
       </w:r>
       <w:r>
-        <w:t xml:space="preserve"> sur </w:t>
-      </w:r>
-      <w:proofErr w:type="spellStart"/>
-      <w:r>
-        <w:t>elasticsearch</w:t>
-      </w:r>
-      <w:proofErr w:type="spellEnd"/>
-      <w:r>
-        <w:t xml:space="preserve">, </w:t>
+        <w:t xml:space="preserve"> sur elasticsearch, </w:t>
       </w:r>
       <w:r>
         <w:t>problème</w:t>
@@ -2040,15 +1495,7 @@
         </w:numPr>
       </w:pPr>
       <w:r>
-        <w:t xml:space="preserve">Pour ça, lorsque </w:t>
-      </w:r>
-      <w:proofErr w:type="spellStart"/>
-      <w:r>
-        <w:t>kibana</w:t>
-      </w:r>
-      <w:proofErr w:type="spellEnd"/>
-      <w:r>
-        <w:t xml:space="preserve"> traite ses données pour les transformer en graphe, je créer une </w:t>
+        <w:t xml:space="preserve">Pour ça, lorsque kibana traite ses données pour les transformer en graphe, je créer une </w:t>
       </w:r>
       <w:r>
         <w:t>deuxième</w:t>
@@ -2099,15 +1546,7 @@
         <w:t>Problème</w:t>
       </w:r>
       <w:r>
-        <w:t xml:space="preserve"> : entre 2 enregistrements de valeurs, la courbe retourne </w:t>
-      </w:r>
-      <w:proofErr w:type="gramStart"/>
-      <w:r>
-        <w:t>a</w:t>
-      </w:r>
-      <w:proofErr w:type="gramEnd"/>
-      <w:r>
-        <w:t xml:space="preserve"> 0, et on observe donc des "trous" dans la courbe</w:t>
+        <w:t xml:space="preserve"> : entre 2 enregistrements de valeurs, la courbe retourne a 0, et on observe donc des "trous" dans la courbe</w:t>
       </w:r>
     </w:p>
     <w:p>
@@ -2128,39 +1567,7 @@
         <w:t>paramètre</w:t>
       </w:r>
       <w:r>
-        <w:t xml:space="preserve"> </w:t>
-      </w:r>
-      <w:proofErr w:type="spellStart"/>
-      <w:r>
-        <w:t>fill_style</w:t>
-      </w:r>
-      <w:proofErr w:type="spellEnd"/>
-      <w:r>
-        <w:t xml:space="preserve"> de "</w:t>
-      </w:r>
-      <w:proofErr w:type="spellStart"/>
-      <w:r>
-        <w:t>null</w:t>
-      </w:r>
-      <w:proofErr w:type="spellEnd"/>
-      <w:r>
-        <w:t xml:space="preserve">" à "no". </w:t>
-      </w:r>
-      <w:proofErr w:type="spellStart"/>
-      <w:r>
-        <w:t>Fill</w:t>
-      </w:r>
-      <w:proofErr w:type="spellEnd"/>
-      <w:r>
-        <w:t xml:space="preserve"> c'est la liaison entre les points, et le no permet de ne pas remettre la courbe </w:t>
-      </w:r>
-      <w:proofErr w:type="gramStart"/>
-      <w:r>
-        <w:t>a</w:t>
-      </w:r>
-      <w:proofErr w:type="gramEnd"/>
-      <w:r>
-        <w:t xml:space="preserve"> 0 quand il n'a pas de valeur</w:t>
+        <w:t xml:space="preserve"> fill_style de "null" à "no". Fill c'est la liaison entre les points, et le no permet de ne pas remettre la courbe a 0 quand il n'a pas de valeur</w:t>
       </w:r>
     </w:p>
     <w:p>
@@ -2193,31 +1600,7 @@
         </w:numPr>
       </w:pPr>
       <w:r>
-        <w:t xml:space="preserve"> </w:t>
-      </w:r>
-      <w:proofErr w:type="spellStart"/>
-      <w:r>
-        <w:t>checkbox</w:t>
-      </w:r>
-      <w:proofErr w:type="spellEnd"/>
-      <w:r>
-        <w:t xml:space="preserve"> dans les options du graphe, qui servira de test dans le code, puis input </w:t>
-      </w:r>
-      <w:proofErr w:type="spellStart"/>
-      <w:r>
-        <w:t>text</w:t>
-      </w:r>
-      <w:proofErr w:type="spellEnd"/>
-      <w:r>
-        <w:t xml:space="preserve"> pour entrer la valeur en dur pour le moment pour un graphe </w:t>
-      </w:r>
-      <w:proofErr w:type="spellStart"/>
-      <w:r>
-        <w:t>precis</w:t>
-      </w:r>
-      <w:proofErr w:type="spellEnd"/>
-      <w:r>
-        <w:t>. OK</w:t>
+        <w:t xml:space="preserve"> checkbox dans les options du graphe, qui servira de test dans le code, puis input text pour entrer la valeur en dur pour le moment pour un graphe precis. OK</w:t>
       </w:r>
     </w:p>
     <w:p>
@@ -2235,103 +1618,31 @@
         <w:t>orsque l'on filtre sur le champ</w:t>
       </w:r>
       <w:r>
-        <w:t xml:space="preserve"> NOM_MEDIATION, on ajoute automatiquement au graphe avec la </w:t>
-      </w:r>
-      <w:proofErr w:type="spellStart"/>
-      <w:r>
-        <w:t>chexbox</w:t>
-      </w:r>
-      <w:proofErr w:type="spellEnd"/>
-      <w:r>
-        <w:t xml:space="preserve"> coché, la valeur du SLA de cette </w:t>
-      </w:r>
-      <w:proofErr w:type="spellStart"/>
-      <w:r>
-        <w:t>mediation</w:t>
-      </w:r>
-      <w:proofErr w:type="spellEnd"/>
-      <w:r>
-        <w:t>.</w:t>
-      </w:r>
-    </w:p>
-    <w:p>
-      <w:pPr>
-        <w:pStyle w:val="Paragraphedeliste"/>
-        <w:numPr>
-          <w:ilvl w:val="0"/>
-          <w:numId w:val="1"/>
-        </w:numPr>
-      </w:pPr>
-      <w:r>
-        <w:t>Reprise d'OFv4, petite correction, pour présentation devant l'</w:t>
-      </w:r>
-      <w:proofErr w:type="spellStart"/>
-      <w:r>
-        <w:t>equipe</w:t>
-      </w:r>
-      <w:proofErr w:type="spellEnd"/>
-      <w:r>
-        <w:t>.</w:t>
-      </w:r>
-    </w:p>
-    <w:p>
-      <w:pPr>
-        <w:pStyle w:val="Paragraphedeliste"/>
-        <w:numPr>
-          <w:ilvl w:val="0"/>
-          <w:numId w:val="1"/>
-        </w:numPr>
-      </w:pPr>
-      <w:r>
-        <w:t xml:space="preserve">Correction de la fonction </w:t>
-      </w:r>
-      <w:proofErr w:type="spellStart"/>
-      <w:r>
-        <w:t>remove</w:t>
-      </w:r>
-      <w:proofErr w:type="spellEnd"/>
-      <w:r>
-        <w:t xml:space="preserve"> de </w:t>
-      </w:r>
-      <w:proofErr w:type="spellStart"/>
-      <w:r>
-        <w:t>Kibana</w:t>
-      </w:r>
-      <w:proofErr w:type="spellEnd"/>
-      <w:r>
-        <w:t xml:space="preserve">, reprise </w:t>
-      </w:r>
-      <w:proofErr w:type="gramStart"/>
-      <w:r>
-        <w:t>a</w:t>
-      </w:r>
-      <w:proofErr w:type="gramEnd"/>
-      <w:r>
-        <w:t xml:space="preserve"> 0 des </w:t>
-      </w:r>
-      <w:proofErr w:type="spellStart"/>
-      <w:r>
-        <w:t>ids</w:t>
-      </w:r>
-      <w:proofErr w:type="spellEnd"/>
-      <w:r>
-        <w:t xml:space="preserve">, </w:t>
-      </w:r>
-      <w:proofErr w:type="spellStart"/>
-      <w:r>
-        <w:t>decallage</w:t>
-      </w:r>
-      <w:proofErr w:type="spellEnd"/>
-      <w:r>
-        <w:t xml:space="preserve"> des </w:t>
-      </w:r>
-      <w:proofErr w:type="spellStart"/>
-      <w:r>
-        <w:t>ids</w:t>
-      </w:r>
-      <w:proofErr w:type="spellEnd"/>
-      <w:r>
-        <w:t>.</w:t>
+        <w:t xml:space="preserve"> NOM_MEDIATION, on ajoute automatiquement au graphe avec la chexbox coché, la valeur du SLA de cette mediation.</w:t>
+      </w:r>
+    </w:p>
+    <w:p>
+      <w:pPr>
+        <w:pStyle w:val="Paragraphedeliste"/>
+        <w:numPr>
+          <w:ilvl w:val="0"/>
+          <w:numId w:val="1"/>
+        </w:numPr>
+      </w:pPr>
+      <w:r>
+        <w:t>Reprise d'OFv4, petite correction, pour présentation devant l'equipe.</w:t>
+      </w:r>
+    </w:p>
+    <w:p>
+      <w:pPr>
+        <w:pStyle w:val="Paragraphedeliste"/>
+        <w:numPr>
+          <w:ilvl w:val="0"/>
+          <w:numId w:val="1"/>
+        </w:numPr>
+      </w:pPr>
+      <w:r>
+        <w:t>Correction de la fonction remove de Kibana, reprise a 0 des ids, decallage des ids.</w:t>
       </w:r>
     </w:p>
     <w:p>
@@ -2344,39 +1655,7 @@
       </w:pPr>
       <w:r>
         <w:lastRenderedPageBreak/>
-        <w:t xml:space="preserve">Correction d'asynchronisme </w:t>
-      </w:r>
-      <w:proofErr w:type="spellStart"/>
-      <w:r>
-        <w:t>get</w:t>
-      </w:r>
-      <w:proofErr w:type="spellEnd"/>
-      <w:r>
-        <w:t xml:space="preserve"> business </w:t>
-      </w:r>
-      <w:proofErr w:type="spellStart"/>
-      <w:r>
-        <w:t>fields</w:t>
-      </w:r>
-      <w:proofErr w:type="spellEnd"/>
-      <w:r>
-        <w:t xml:space="preserve"> dans la liste </w:t>
-      </w:r>
-      <w:proofErr w:type="gramStart"/>
-      <w:r>
-        <w:t>du</w:t>
-      </w:r>
-      <w:proofErr w:type="gramEnd"/>
-      <w:r>
-        <w:t xml:space="preserve"> cote </w:t>
-      </w:r>
-      <w:proofErr w:type="spellStart"/>
-      <w:r>
-        <w:t>resultats</w:t>
-      </w:r>
-      <w:proofErr w:type="spellEnd"/>
-      <w:r>
-        <w:t>.</w:t>
+        <w:t>Correction d'asynchronisme get business fields dans la liste du cote resultats.</w:t>
       </w:r>
     </w:p>
     <w:p>
@@ -2418,35 +1697,19 @@
         </w:numPr>
       </w:pPr>
       <w:r>
-        <w:t xml:space="preserve">Nouveau </w:t>
-      </w:r>
-      <w:proofErr w:type="spellStart"/>
-      <w:r>
-        <w:t>widget</w:t>
-      </w:r>
-      <w:proofErr w:type="spellEnd"/>
-      <w:r>
-        <w:t xml:space="preserve"> : faire des quartiles sur le temps de réponses.</w:t>
-      </w:r>
-    </w:p>
-    <w:p>
-      <w:pPr>
-        <w:pStyle w:val="Paragraphedeliste"/>
-        <w:numPr>
-          <w:ilvl w:val="0"/>
-          <w:numId w:val="1"/>
-        </w:numPr>
-      </w:pPr>
-      <w:r>
-        <w:t xml:space="preserve">Je dois utiliser le graphe existant, </w:t>
-      </w:r>
-      <w:proofErr w:type="spellStart"/>
-      <w:r>
-        <w:t>histogram</w:t>
-      </w:r>
-      <w:proofErr w:type="spellEnd"/>
-      <w:r>
-        <w:t xml:space="preserve">, abscisse </w:t>
+        <w:t>Nouveau widget : faire des quartiles sur le temps de réponses.</w:t>
+      </w:r>
+    </w:p>
+    <w:p>
+      <w:pPr>
+        <w:pStyle w:val="Paragraphedeliste"/>
+        <w:numPr>
+          <w:ilvl w:val="0"/>
+          <w:numId w:val="1"/>
+        </w:numPr>
+      </w:pPr>
+      <w:r>
+        <w:t xml:space="preserve">Je dois utiliser le graphe existant, histogram, abscisse </w:t>
       </w:r>
       <w:r>
         <w:t xml:space="preserve">: </w:t>
@@ -2458,113 +1721,55 @@
         <w:t xml:space="preserve">: </w:t>
       </w:r>
       <w:r>
-        <w:t xml:space="preserve">nb instances, et modifier le </w:t>
-      </w:r>
-      <w:proofErr w:type="spellStart"/>
-      <w:r>
-        <w:t>tooltip</w:t>
-      </w:r>
-      <w:proofErr w:type="spellEnd"/>
-      <w:r>
-        <w:t xml:space="preserve"> pour </w:t>
-      </w:r>
-      <w:proofErr w:type="spellStart"/>
-      <w:r>
-        <w:t>affichier</w:t>
-      </w:r>
-      <w:proofErr w:type="spellEnd"/>
-      <w:r>
-        <w:t xml:space="preserve"> les quartiles.</w:t>
-      </w:r>
-    </w:p>
-    <w:p>
-      <w:pPr>
-        <w:pStyle w:val="Paragraphedeliste"/>
-        <w:numPr>
-          <w:ilvl w:val="0"/>
-          <w:numId w:val="1"/>
-        </w:numPr>
-      </w:pPr>
-      <w:proofErr w:type="spellStart"/>
-      <w:r>
-        <w:t>Probleme</w:t>
-      </w:r>
-      <w:proofErr w:type="spellEnd"/>
-      <w:r>
-        <w:t xml:space="preserve"> avec le http.post, il ne s'</w:t>
-      </w:r>
-      <w:proofErr w:type="spellStart"/>
-      <w:r>
-        <w:t>execute</w:t>
-      </w:r>
-      <w:proofErr w:type="spellEnd"/>
-      <w:r>
-        <w:t xml:space="preserve"> pas, ou pas au bon moment…</w:t>
-      </w:r>
-    </w:p>
-    <w:p>
-      <w:pPr>
-        <w:pStyle w:val="Paragraphedeliste"/>
-        <w:numPr>
-          <w:ilvl w:val="0"/>
-          <w:numId w:val="1"/>
-        </w:numPr>
-      </w:pPr>
-      <w:r>
-        <w:t xml:space="preserve">Faire un graphe avec abscisse : instance id, ordonnée : </w:t>
-      </w:r>
-      <w:proofErr w:type="spellStart"/>
-      <w:r>
-        <w:t>list</w:t>
-      </w:r>
-      <w:proofErr w:type="spellEnd"/>
-      <w:r>
-        <w:t xml:space="preserve"> des </w:t>
-      </w:r>
-      <w:proofErr w:type="spellStart"/>
-      <w:r>
-        <w:t>status</w:t>
-      </w:r>
-      <w:proofErr w:type="spellEnd"/>
-      <w:r>
-        <w:t>.</w:t>
-      </w:r>
-    </w:p>
-    <w:p>
-      <w:pPr>
-        <w:pStyle w:val="Paragraphedeliste"/>
-        <w:numPr>
-          <w:ilvl w:val="0"/>
-          <w:numId w:val="1"/>
-        </w:numPr>
-      </w:pPr>
-      <w:r>
-        <w:t xml:space="preserve">Pas </w:t>
-      </w:r>
-      <w:proofErr w:type="gramStart"/>
-      <w:r>
-        <w:t>facile ..</w:t>
-      </w:r>
-      <w:proofErr w:type="gramEnd"/>
-    </w:p>
-    <w:p>
-      <w:pPr>
-        <w:pStyle w:val="Paragraphedeliste"/>
-        <w:numPr>
-          <w:ilvl w:val="0"/>
-          <w:numId w:val="1"/>
-        </w:numPr>
-      </w:pPr>
-      <w:r>
-        <w:t xml:space="preserve">Test : </w:t>
-      </w:r>
-      <w:proofErr w:type="spellStart"/>
-      <w:r>
-        <w:t>Kibana</w:t>
-      </w:r>
-      <w:proofErr w:type="spellEnd"/>
-      <w:r>
-        <w:t xml:space="preserve"> 4</w:t>
+        <w:t>nb instances, et modifier le tooltip pour affichier les quartiles.</w:t>
+      </w:r>
+    </w:p>
+    <w:p>
+      <w:pPr>
+        <w:pStyle w:val="Paragraphedeliste"/>
+        <w:numPr>
+          <w:ilvl w:val="0"/>
+          <w:numId w:val="1"/>
+        </w:numPr>
+      </w:pPr>
+      <w:r>
+        <w:t>Probleme avec le http.post, il ne s'execute pas, ou pas au bon moment…</w:t>
+      </w:r>
+    </w:p>
+    <w:p>
+      <w:pPr>
+        <w:pStyle w:val="Paragraphedeliste"/>
+        <w:numPr>
+          <w:ilvl w:val="0"/>
+          <w:numId w:val="1"/>
+        </w:numPr>
+      </w:pPr>
+      <w:r>
+        <w:t>Faire un graphe avec abscisse : instance id, ordonnée : list des status.</w:t>
+      </w:r>
+    </w:p>
+    <w:p>
+      <w:pPr>
+        <w:pStyle w:val="Paragraphedeliste"/>
+        <w:numPr>
+          <w:ilvl w:val="0"/>
+          <w:numId w:val="1"/>
+        </w:numPr>
+      </w:pPr>
+      <w:r>
+        <w:t>Pas facile ..</w:t>
+      </w:r>
+    </w:p>
+    <w:p>
+      <w:pPr>
+        <w:pStyle w:val="Paragraphedeliste"/>
+        <w:numPr>
+          <w:ilvl w:val="0"/>
+          <w:numId w:val="1"/>
+        </w:numPr>
+      </w:pPr>
+      <w:r>
+        <w:t>Test : Kibana 4</w:t>
       </w:r>
     </w:p>
     <w:p>
@@ -2606,88 +1811,47 @@
         </w:numPr>
       </w:pPr>
       <w:r>
-        <w:t xml:space="preserve">Aie </w:t>
-      </w:r>
-      <w:proofErr w:type="spellStart"/>
-      <w:r>
-        <w:t>aie</w:t>
-      </w:r>
-      <w:proofErr w:type="spellEnd"/>
-      <w:r>
-        <w:t xml:space="preserve"> </w:t>
-      </w:r>
-      <w:proofErr w:type="spellStart"/>
-      <w:r>
-        <w:t>aie</w:t>
-      </w:r>
-      <w:proofErr w:type="spellEnd"/>
-      <w:r>
-        <w:t xml:space="preserve"> ….</w:t>
-      </w:r>
-      <w:r>
-        <w:t xml:space="preserve"> Les indexes dans </w:t>
-      </w:r>
-      <w:proofErr w:type="spellStart"/>
-      <w:r>
-        <w:t>elasticsearch</w:t>
-      </w:r>
-      <w:proofErr w:type="spellEnd"/>
-      <w:r>
-        <w:t xml:space="preserve"> où se trouvent les configurations, les </w:t>
-      </w:r>
-      <w:proofErr w:type="spellStart"/>
-      <w:r>
-        <w:t>dashboards</w:t>
-      </w:r>
-      <w:proofErr w:type="spellEnd"/>
-      <w:r>
-        <w:t xml:space="preserve"> de </w:t>
-      </w:r>
-      <w:proofErr w:type="spellStart"/>
-      <w:r>
-        <w:t>kibana</w:t>
-      </w:r>
-      <w:proofErr w:type="spellEnd"/>
-      <w:r>
-        <w:t>, ont été malencontreusement supprimé, lors d'un packaging…</w:t>
-      </w:r>
-    </w:p>
-    <w:p>
-      <w:pPr>
-        <w:pStyle w:val="Paragraphedeliste"/>
-        <w:numPr>
-          <w:ilvl w:val="0"/>
-          <w:numId w:val="1"/>
-        </w:numPr>
-      </w:pPr>
-      <w:r>
-        <w:t xml:space="preserve">EA -&gt; </w:t>
-      </w:r>
-      <w:proofErr w:type="gramStart"/>
-      <w:r>
-        <w:t>fixer</w:t>
-      </w:r>
-      <w:proofErr w:type="gramEnd"/>
-      <w:r>
-        <w:t xml:space="preserve"> objectifs pour année prochaine.</w:t>
-      </w:r>
-    </w:p>
-    <w:p>
-      <w:pPr>
-        <w:pStyle w:val="Paragraphedeliste"/>
-        <w:numPr>
-          <w:ilvl w:val="0"/>
-          <w:numId w:val="1"/>
-        </w:numPr>
-      </w:pPr>
-      <w:r>
-        <w:t xml:space="preserve">Elaboration d'un tableau de tache avec temps estimé, % </w:t>
-      </w:r>
-      <w:proofErr w:type="spellStart"/>
-      <w:r>
-        <w:t>etc</w:t>
-      </w:r>
-      <w:proofErr w:type="spellEnd"/>
+        <w:t>Aie aie aie ….</w:t>
+      </w:r>
+      <w:r>
+        <w:t xml:space="preserve"> Les indexes dans elasticsearch où se trouvent les configurations, les dashboards de kibana, ont été malencontreusement supprimé, lors d'un packaging…</w:t>
+      </w:r>
+    </w:p>
+    <w:p>
+      <w:pPr>
+        <w:pStyle w:val="Paragraphedeliste"/>
+        <w:numPr>
+          <w:ilvl w:val="0"/>
+          <w:numId w:val="1"/>
+        </w:numPr>
+      </w:pPr>
+      <w:r>
+        <w:t>EA -&gt; fixer objectifs pour année prochaine.</w:t>
+      </w:r>
+    </w:p>
+    <w:p>
+      <w:pPr>
+        <w:pStyle w:val="Paragraphedeliste"/>
+        <w:numPr>
+          <w:ilvl w:val="0"/>
+          <w:numId w:val="1"/>
+        </w:numPr>
+      </w:pPr>
+      <w:r>
+        <w:t>Elaboration d'un tableau de tache avec temps estimé, % etc</w:t>
+      </w:r>
+    </w:p>
+    <w:p>
+      <w:pPr>
+        <w:pStyle w:val="Paragraphedeliste"/>
+        <w:numPr>
+          <w:ilvl w:val="0"/>
+          <w:numId w:val="1"/>
+        </w:numPr>
+      </w:pPr>
+      <w:r>
+        <w:t>Probleme avec les counts, surement a cause du nouveau modele de données. Les requetes faites par Kibana n'obtient pas les meme resultats lorsque je fais un requete similaire. Je ne sais pas qui de moi ou kibana a les bon resultats. Je cherche bcp sur ce point !</w:t>
+      </w:r>
     </w:p>
     <w:sectPr>
       <w:pgSz w:w="11906" w:h="16838"/>

</xml_diff>

<commit_message>
update semaine 8 v8.0 + update table
</commit_message>
<xml_diff>
--- a/aide_rapport_alternance_1.docx
+++ b/aide_rapport_alternance_1.docx
@@ -41,15 +41,7 @@
         </w:numPr>
       </w:pPr>
       <w:r>
-        <w:t xml:space="preserve">Correction des dates, et du </w:t>
-      </w:r>
-      <w:proofErr w:type="spellStart"/>
-      <w:r>
-        <w:t>typeahead</w:t>
-      </w:r>
-      <w:proofErr w:type="spellEnd"/>
-      <w:r>
-        <w:t xml:space="preserve"> (ouverture, et non fermeture des choix)</w:t>
+        <w:t>Correction des dates, et du typeahead (ouverture, et non fermeture des choix)</w:t>
       </w:r>
     </w:p>
     <w:p>
@@ -119,40 +111,19 @@
         </w:numPr>
       </w:pPr>
       <w:r>
-        <w:t xml:space="preserve">Changement des noms </w:t>
-      </w:r>
-      <w:proofErr w:type="spellStart"/>
-      <w:r>
-        <w:t>Utils</w:t>
-      </w:r>
-      <w:proofErr w:type="spellEnd"/>
-      <w:r>
-        <w:t xml:space="preserve"> -&gt; </w:t>
-      </w:r>
-      <w:proofErr w:type="spellStart"/>
-      <w:r>
-        <w:t>Util</w:t>
-      </w:r>
-      <w:proofErr w:type="spellEnd"/>
-    </w:p>
-    <w:p>
-      <w:pPr>
-        <w:pStyle w:val="Paragraphedeliste"/>
-        <w:numPr>
-          <w:ilvl w:val="0"/>
-          <w:numId w:val="1"/>
-        </w:numPr>
-      </w:pPr>
-      <w:r>
-        <w:t>OF-</w:t>
-      </w:r>
-      <w:proofErr w:type="spellStart"/>
-      <w:r>
-        <w:t>core</w:t>
-      </w:r>
-      <w:proofErr w:type="spellEnd"/>
-      <w:r>
-        <w:t xml:space="preserve"> : jeux de tests pour mon appli, envoie de message dans la queue</w:t>
+        <w:t>Changement des noms Utils -&gt; Util</w:t>
+      </w:r>
+    </w:p>
+    <w:p>
+      <w:pPr>
+        <w:pStyle w:val="Paragraphedeliste"/>
+        <w:numPr>
+          <w:ilvl w:val="0"/>
+          <w:numId w:val="1"/>
+        </w:numPr>
+      </w:pPr>
+      <w:r>
+        <w:t>OF-core : jeux de tests pour mon appli, envoie de message dans la queue</w:t>
       </w:r>
     </w:p>
     <w:p>
@@ -239,15 +210,7 @@
         <w:t xml:space="preserve"> : </w:t>
       </w:r>
       <w:r>
-        <w:t xml:space="preserve">change </w:t>
-      </w:r>
-      <w:proofErr w:type="spellStart"/>
-      <w:r>
-        <w:t>gridApi</w:t>
-      </w:r>
-      <w:proofErr w:type="spellEnd"/>
-      <w:r>
-        <w:t xml:space="preserve">, pour spécifier l'action </w:t>
+        <w:t xml:space="preserve">change gridApi, pour spécifier l'action </w:t>
       </w:r>
       <w:r>
         <w:t>à</w:t>
@@ -298,13 +261,8 @@
         <w:t>après</w:t>
       </w:r>
       <w:r>
-        <w:t xml:space="preserve"> la collecte des messages, pour l'envoie dans </w:t>
-      </w:r>
-      <w:proofErr w:type="spellStart"/>
-      <w:r>
-        <w:t>ElasticSearch</w:t>
-      </w:r>
-      <w:proofErr w:type="spellEnd"/>
+        <w:t xml:space="preserve"> la collecte des messages, pour l'envoie dans ElasticSearch</w:t>
+      </w:r>
     </w:p>
     <w:p>
       <w:pPr>
@@ -330,23 +288,13 @@
         <w:t>problème</w:t>
       </w:r>
       <w:r>
-        <w:t xml:space="preserve">: le </w:t>
-      </w:r>
-      <w:proofErr w:type="spellStart"/>
-      <w:r>
-        <w:t>ng</w:t>
-      </w:r>
-      <w:proofErr w:type="spellEnd"/>
+        <w:t>: le ng</w:t>
+      </w:r>
       <w:r>
         <w:t>-</w:t>
       </w:r>
-      <w:proofErr w:type="spellStart"/>
-      <w:r>
-        <w:t>grid</w:t>
-      </w:r>
-      <w:proofErr w:type="spellEnd"/>
-      <w:r>
-        <w:t xml:space="preserve"> ne rafraichi pas les directives de </w:t>
+      <w:r>
+        <w:t xml:space="preserve">grid ne rafraichi pas les directives de </w:t>
       </w:r>
       <w:r>
         <w:t>statuts</w:t>
@@ -358,29 +306,13 @@
         <w:t>Résolution</w:t>
       </w:r>
       <w:r>
-        <w:t xml:space="preserve"> : </w:t>
-      </w:r>
-      <w:proofErr w:type="spellStart"/>
-      <w:r>
-        <w:t>watcher</w:t>
-      </w:r>
-      <w:proofErr w:type="spellEnd"/>
-      <w:r>
-        <w:t xml:space="preserve"> sur la cellule de la colonne, et si elle change, on met a jour l'</w:t>
+        <w:t xml:space="preserve"> : watcher sur la cellule de la colonne, et si elle change, on met a jour l'</w:t>
       </w:r>
       <w:r>
         <w:t>icone</w:t>
       </w:r>
       <w:r>
-        <w:t xml:space="preserve">, la couleur et le </w:t>
-      </w:r>
-      <w:proofErr w:type="spellStart"/>
-      <w:r>
-        <w:t>tooltip</w:t>
-      </w:r>
-      <w:proofErr w:type="spellEnd"/>
-      <w:r>
-        <w:t>.</w:t>
+        <w:t>, la couleur et le tooltip.</w:t>
       </w:r>
     </w:p>
     <w:p>
@@ -404,42 +336,10 @@
         </w:numPr>
       </w:pPr>
       <w:r>
-        <w:t>Début d'association d'of-</w:t>
-      </w:r>
-      <w:proofErr w:type="spellStart"/>
-      <w:r>
-        <w:t>core</w:t>
-      </w:r>
-      <w:proofErr w:type="spellEnd"/>
-      <w:r>
-        <w:t xml:space="preserve"> et of-</w:t>
-      </w:r>
-      <w:r>
-        <w:t xml:space="preserve">front. Je dois lancer </w:t>
-      </w:r>
-      <w:proofErr w:type="spellStart"/>
-      <w:r>
-        <w:t>elasticsearch</w:t>
-      </w:r>
-      <w:proofErr w:type="spellEnd"/>
-      <w:r>
-        <w:t xml:space="preserve"> et of </w:t>
-      </w:r>
-      <w:proofErr w:type="spellStart"/>
-      <w:r>
-        <w:t>core</w:t>
-      </w:r>
-      <w:proofErr w:type="spellEnd"/>
-      <w:r>
-        <w:t xml:space="preserve"> (collecte) depuis of front, des le lancement du serveur </w:t>
-      </w:r>
-      <w:proofErr w:type="spellStart"/>
-      <w:r>
-        <w:t>tomcat</w:t>
-      </w:r>
-      <w:proofErr w:type="spellEnd"/>
-      <w:r>
-        <w:t>.</w:t>
+        <w:t>Début d'association d'of-core et of-</w:t>
+      </w:r>
+      <w:r>
+        <w:t>front. Je dois lancer elasticsearch et of core (collecte) depuis of front, des le lancement du serveur tomcat.</w:t>
       </w:r>
     </w:p>
     <w:p>
@@ -489,57 +389,25 @@
         <w:t>leurs dépendances</w:t>
       </w:r>
       <w:r>
-        <w:t xml:space="preserve"> </w:t>
-      </w:r>
-      <w:proofErr w:type="spellStart"/>
-      <w:r>
-        <w:t>maven</w:t>
-      </w:r>
-      <w:proofErr w:type="spellEnd"/>
-      <w:r>
-        <w:t>. Test pour voir si tout fonctionne bien. OK.</w:t>
-      </w:r>
-    </w:p>
-    <w:p>
-      <w:pPr>
-        <w:pStyle w:val="Paragraphedeliste"/>
-        <w:numPr>
-          <w:ilvl w:val="0"/>
-          <w:numId w:val="1"/>
-        </w:numPr>
-      </w:pPr>
-      <w:r>
-        <w:t>Lancement d'</w:t>
-      </w:r>
-      <w:proofErr w:type="spellStart"/>
-      <w:r>
-        <w:t>Elasticsearch</w:t>
-      </w:r>
-      <w:proofErr w:type="spellEnd"/>
-      <w:r>
-        <w:t xml:space="preserve"> au </w:t>
+        <w:t xml:space="preserve"> maven. Test pour voir si tout fonctionne bien. OK.</w:t>
+      </w:r>
+    </w:p>
+    <w:p>
+      <w:pPr>
+        <w:pStyle w:val="Paragraphedeliste"/>
+        <w:numPr>
+          <w:ilvl w:val="0"/>
+          <w:numId w:val="1"/>
+        </w:numPr>
+      </w:pPr>
+      <w:r>
+        <w:t xml:space="preserve">Lancement d'Elasticsearch au </w:t>
       </w:r>
       <w:r>
         <w:t>démarrage</w:t>
       </w:r>
       <w:r>
-        <w:t xml:space="preserve"> de </w:t>
-      </w:r>
-      <w:proofErr w:type="spellStart"/>
-      <w:r>
-        <w:t>tomcat</w:t>
-      </w:r>
-      <w:proofErr w:type="spellEnd"/>
-      <w:r>
-        <w:t xml:space="preserve">. Un </w:t>
-      </w:r>
-      <w:proofErr w:type="spellStart"/>
-      <w:r>
-        <w:t>elasticsearch</w:t>
-      </w:r>
-      <w:proofErr w:type="spellEnd"/>
-      <w:r>
-        <w:t xml:space="preserve"> embarqué.  Ajout d'un plugin java, et modification pour qu'il s'adapte a nos besoins…</w:t>
+        <w:t xml:space="preserve"> de tomcat. Un elasticsearch embarqué.  Ajout d'un plugin java, et modification pour qu'il s'adapte a nos besoins…</w:t>
       </w:r>
       <w:r>
         <w:t>.. OK</w:t>
@@ -578,31 +446,7 @@
         <w:t>lution</w:t>
       </w:r>
       <w:r>
-        <w:t xml:space="preserve">: Enfaite il se trouve sur l'"url-pattern" de la </w:t>
-      </w:r>
-      <w:proofErr w:type="spellStart"/>
-      <w:r>
-        <w:t>servlet</w:t>
-      </w:r>
-      <w:proofErr w:type="spellEnd"/>
-      <w:r>
-        <w:t xml:space="preserve"> que le lance, je devais ajouter à "/</w:t>
-      </w:r>
-      <w:proofErr w:type="spellStart"/>
-      <w:r>
-        <w:t>elasticsearch</w:t>
-      </w:r>
-      <w:proofErr w:type="spellEnd"/>
-      <w:r>
-        <w:t xml:space="preserve">", "/*" a la fin, pour pouvoir explorer </w:t>
-      </w:r>
-      <w:proofErr w:type="spellStart"/>
-      <w:r>
-        <w:t>elasticsearch</w:t>
-      </w:r>
-      <w:proofErr w:type="spellEnd"/>
-      <w:r>
-        <w:t xml:space="preserve">, et pouvoir faire des </w:t>
+        <w:t xml:space="preserve">: Enfaite il se trouve sur l'"url-pattern" de la servlet que le lance, je devais ajouter à "/elasticsearch", "/*" a la fin, pour pouvoir explorer elasticsearch, et pouvoir faire des </w:t>
       </w:r>
       <w:r>
         <w:t>requête</w:t>
@@ -629,21 +473,85 @@
         <w:t>accès</w:t>
       </w:r>
       <w:r>
-        <w:t xml:space="preserve"> interdit, via </w:t>
-      </w:r>
-      <w:proofErr w:type="spellStart"/>
+        <w:t xml:space="preserve"> interdit, via CrsfFilters, pour les </w:t>
+      </w:r>
+      <w:r>
+        <w:t>requêtes</w:t>
+      </w:r>
+      <w:r>
+        <w:t xml:space="preserve"> de type POST, </w:t>
+      </w:r>
+    </w:p>
+    <w:p>
+      <w:pPr>
+        <w:pStyle w:val="Paragraphedeliste"/>
+        <w:numPr>
+          <w:ilvl w:val="2"/>
+          <w:numId w:val="1"/>
+        </w:numPr>
+        <w:rPr>
+          <w:lang w:val="en-US"/>
+        </w:rPr>
+      </w:pPr>
+      <w:r>
+        <w:t>Idée de ré</w:t>
+      </w:r>
+      <w:r>
+        <w:t>so</w:t>
+      </w:r>
+      <w:r>
+        <w:t>lution</w:t>
+      </w:r>
+      <w:r>
+        <w:t xml:space="preserve">: </w:t>
+      </w:r>
+      <w:r>
+        <w:t>création</w:t>
+      </w:r>
+      <w:r>
+        <w:t xml:space="preserve"> du </w:t>
+      </w:r>
       <w:r>
         <w:t>CrsfFilters</w:t>
       </w:r>
-      <w:proofErr w:type="spellEnd"/>
-      <w:r>
-        <w:t xml:space="preserve">, pour les </w:t>
+      <w:r>
+        <w:t xml:space="preserve"> perso pour qu'il accepte les </w:t>
       </w:r>
       <w:r>
         <w:t>requêtes</w:t>
       </w:r>
       <w:r>
-        <w:t xml:space="preserve"> de type POST, </w:t>
+        <w:t xml:space="preserve"> POST. </w:t>
+      </w:r>
+      <w:r>
+        <w:rPr>
+          <w:lang w:val="en-US"/>
+        </w:rPr>
+        <w:t xml:space="preserve">Definition du csrf filter </w:t>
+      </w:r>
+      <w:r>
+        <w:rPr>
+          <w:lang w:val="en-US"/>
+        </w:rPr>
+        <w:t>dans</w:t>
+      </w:r>
+      <w:r>
+        <w:rPr>
+          <w:lang w:val="en-US"/>
+        </w:rPr>
+        <w:t xml:space="preserve"> spring security avec &lt;security:csrf request-matcher</w:t>
+      </w:r>
+      <w:r>
+        <w:rPr>
+          <w:lang w:val="en-US"/>
+        </w:rPr>
+        <w:t>-ref</w:t>
+      </w:r>
+      <w:r>
+        <w:rPr>
+          <w:lang w:val="en-US"/>
+        </w:rPr>
+        <w:t>="maclass"/&gt;</w:t>
       </w:r>
     </w:p>
     <w:p>
@@ -653,124 +561,6 @@
           <w:ilvl w:val="2"/>
           <w:numId w:val="1"/>
         </w:numPr>
-        <w:rPr>
-          <w:lang w:val="en-US"/>
-        </w:rPr>
-      </w:pPr>
-      <w:r>
-        <w:t>Idée de ré</w:t>
-      </w:r>
-      <w:r>
-        <w:t>so</w:t>
-      </w:r>
-      <w:r>
-        <w:t>lution</w:t>
-      </w:r>
-      <w:r>
-        <w:t xml:space="preserve">: </w:t>
-      </w:r>
-      <w:r>
-        <w:t>création</w:t>
-      </w:r>
-      <w:r>
-        <w:t xml:space="preserve"> du </w:t>
-      </w:r>
-      <w:proofErr w:type="spellStart"/>
-      <w:r>
-        <w:t>CrsfFilters</w:t>
-      </w:r>
-      <w:proofErr w:type="spellEnd"/>
-      <w:r>
-        <w:t xml:space="preserve"> perso pour qu'il accepte les </w:t>
-      </w:r>
-      <w:r>
-        <w:t>requêtes</w:t>
-      </w:r>
-      <w:r>
-        <w:t xml:space="preserve"> POST. </w:t>
-      </w:r>
-      <w:r>
-        <w:rPr>
-          <w:lang w:val="en-US"/>
-        </w:rPr>
-        <w:t xml:space="preserve">Definition du </w:t>
-      </w:r>
-      <w:proofErr w:type="spellStart"/>
-      <w:r>
-        <w:rPr>
-          <w:lang w:val="en-US"/>
-        </w:rPr>
-        <w:t>csrf</w:t>
-      </w:r>
-      <w:proofErr w:type="spellEnd"/>
-      <w:r>
-        <w:rPr>
-          <w:lang w:val="en-US"/>
-        </w:rPr>
-        <w:t xml:space="preserve"> filter </w:t>
-      </w:r>
-      <w:proofErr w:type="spellStart"/>
-      <w:r>
-        <w:rPr>
-          <w:lang w:val="en-US"/>
-        </w:rPr>
-        <w:t>dans</w:t>
-      </w:r>
-      <w:proofErr w:type="spellEnd"/>
-      <w:r>
-        <w:rPr>
-          <w:lang w:val="en-US"/>
-        </w:rPr>
-        <w:t xml:space="preserve"> spring security avec &lt;</w:t>
-      </w:r>
-      <w:proofErr w:type="spellStart"/>
-      <w:r>
-        <w:rPr>
-          <w:lang w:val="en-US"/>
-        </w:rPr>
-        <w:t>security:csrf</w:t>
-      </w:r>
-      <w:proofErr w:type="spellEnd"/>
-      <w:r>
-        <w:rPr>
-          <w:lang w:val="en-US"/>
-        </w:rPr>
-        <w:t xml:space="preserve"> request-matcher</w:t>
-      </w:r>
-      <w:r>
-        <w:rPr>
-          <w:lang w:val="en-US"/>
-        </w:rPr>
-        <w:t>-ref</w:t>
-      </w:r>
-      <w:r>
-        <w:rPr>
-          <w:lang w:val="en-US"/>
-        </w:rPr>
-        <w:t>="</w:t>
-      </w:r>
-      <w:proofErr w:type="spellStart"/>
-      <w:r>
-        <w:rPr>
-          <w:lang w:val="en-US"/>
-        </w:rPr>
-        <w:t>maclass</w:t>
-      </w:r>
-      <w:proofErr w:type="spellEnd"/>
-      <w:r>
-        <w:rPr>
-          <w:lang w:val="en-US"/>
-        </w:rPr>
-        <w:t>"/&gt;</w:t>
-      </w:r>
-    </w:p>
-    <w:p>
-      <w:pPr>
-        <w:pStyle w:val="Paragraphedeliste"/>
-        <w:numPr>
-          <w:ilvl w:val="2"/>
-          <w:numId w:val="1"/>
-        </w:numPr>
       </w:pPr>
       <w:r>
         <w:t xml:space="preserve">Fonctionne -&gt; ajout des données déjà </w:t>
@@ -806,15 +596,7 @@
         <w:t>démarrage</w:t>
       </w:r>
       <w:r>
-        <w:t xml:space="preserve"> de </w:t>
-      </w:r>
-      <w:proofErr w:type="spellStart"/>
-      <w:r>
-        <w:t>tomcat</w:t>
-      </w:r>
-      <w:proofErr w:type="spellEnd"/>
-      <w:r>
-        <w:t xml:space="preserve">. Ex : log4j qui n'a pas </w:t>
+        <w:t xml:space="preserve"> de tomcat. Ex : log4j qui n'a pas </w:t>
       </w:r>
       <w:r>
         <w:t>accès</w:t>
@@ -835,26 +617,10 @@
         <w:t>Améliorer</w:t>
       </w:r>
       <w:r>
-        <w:t xml:space="preserve"> l'outil de </w:t>
-      </w:r>
-      <w:proofErr w:type="spellStart"/>
-      <w:r>
-        <w:t>versionning</w:t>
-      </w:r>
-      <w:proofErr w:type="spellEnd"/>
-      <w:r>
-        <w:t xml:space="preserve"> de documents.</w:t>
-      </w:r>
-      <w:r>
-        <w:t xml:space="preserve"> 2 logiques de </w:t>
-      </w:r>
-      <w:proofErr w:type="spellStart"/>
-      <w:r>
-        <w:t>versionning</w:t>
-      </w:r>
-      <w:proofErr w:type="spellEnd"/>
-      <w:r>
-        <w:t xml:space="preserve"> proposé, </w:t>
+        <w:t xml:space="preserve"> l'outil de versionning de documents.</w:t>
+      </w:r>
+      <w:r>
+        <w:t xml:space="preserve"> 2 logiques de versionning proposé, </w:t>
       </w:r>
       <w:r>
         <w:t>à</w:t>
@@ -872,15 +638,7 @@
         </w:numPr>
       </w:pPr>
       <w:r>
-        <w:t xml:space="preserve">Logique 1 : Comparer le nouveau document (avant insertion), avec le document actif. Puis ajouter dans la base de </w:t>
-      </w:r>
-      <w:proofErr w:type="spellStart"/>
-      <w:r>
-        <w:t>versionning</w:t>
-      </w:r>
-      <w:proofErr w:type="spellEnd"/>
-      <w:r>
-        <w:t xml:space="preserve">, que les champs qui diffère entre les 2. Et </w:t>
+        <w:t xml:space="preserve">Logique 1 : Comparer le nouveau document (avant insertion), avec le document actif. Puis ajouter dans la base de versionning, que les champs qui diffère entre les 2. Et </w:t>
       </w:r>
       <w:r>
         <w:t>insérer</w:t>
@@ -904,15 +662,7 @@
         <w:t>Insérer</w:t>
       </w:r>
       <w:r>
-        <w:t xml:space="preserve"> dans la base de </w:t>
-      </w:r>
-      <w:proofErr w:type="spellStart"/>
-      <w:r>
-        <w:t>versionning</w:t>
-      </w:r>
-      <w:proofErr w:type="spellEnd"/>
-      <w:r>
-        <w:t xml:space="preserve"> le document actif au complet, puis mettre le nouveau document comme actif. Et faire tournée une routine qui va comparer les champs et supprimer ceux qui sont identiques.</w:t>
+        <w:t xml:space="preserve"> dans la base de versionning le document actif au complet, puis mettre le nouveau document comme actif. Et faire tournée une routine qui va comparer les champs et supprimer ceux qui sont identiques.</w:t>
       </w:r>
     </w:p>
     <w:p>
@@ -933,15 +683,7 @@
         <w:t>surcharge</w:t>
       </w:r>
       <w:r>
-        <w:t xml:space="preserve"> de boucle pour comparé dans la base de </w:t>
-      </w:r>
-      <w:proofErr w:type="spellStart"/>
-      <w:r>
-        <w:t>versionning</w:t>
-      </w:r>
-      <w:proofErr w:type="spellEnd"/>
-      <w:r>
-        <w:t xml:space="preserve"> ce qui a changer etc.</w:t>
+        <w:t xml:space="preserve"> de boucle pour comparé dans la base de versionning ce qui a changer etc.</w:t>
       </w:r>
     </w:p>
     <w:p>
@@ -983,15 +725,7 @@
         <w:t>réellement</w:t>
       </w:r>
       <w:r>
-        <w:t xml:space="preserve"> changer, et nous permettra d'ajouter directement dans la base de </w:t>
-      </w:r>
-      <w:proofErr w:type="spellStart"/>
-      <w:r>
-        <w:t>versionning</w:t>
-      </w:r>
-      <w:proofErr w:type="spellEnd"/>
-      <w:r>
-        <w:t xml:space="preserve"> que les champs qui ont été modifié.</w:t>
+        <w:t xml:space="preserve"> changer, et nous permettra d'ajouter directement dans la base de versionning que les champs qui ont été modifié.</w:t>
       </w:r>
     </w:p>
     <w:p>
@@ -1003,15 +737,7 @@
         </w:numPr>
       </w:pPr>
       <w:r>
-        <w:t xml:space="preserve">Test de l'api java </w:t>
-      </w:r>
-      <w:proofErr w:type="spellStart"/>
-      <w:r>
-        <w:t>Javers</w:t>
-      </w:r>
-      <w:proofErr w:type="spellEnd"/>
-      <w:r>
-        <w:t xml:space="preserve"> qui compare 2 objet et renvoie les champs qui diffèrent.</w:t>
+        <w:t>Test de l'api java Javers qui compare 2 objet et renvoie les champs qui diffèrent.</w:t>
       </w:r>
     </w:p>
     <w:p>
@@ -1023,15 +749,7 @@
         </w:numPr>
       </w:pPr>
       <w:r>
-        <w:t xml:space="preserve">Implémentation de </w:t>
-      </w:r>
-      <w:proofErr w:type="spellStart"/>
-      <w:r>
-        <w:t>Javers</w:t>
-      </w:r>
-      <w:proofErr w:type="spellEnd"/>
-      <w:r>
-        <w:t xml:space="preserve"> dans le projet</w:t>
+        <w:t>Implémentation de Javers dans le projet</w:t>
       </w:r>
     </w:p>
     <w:p>
@@ -1156,15 +874,7 @@
         <w:t xml:space="preserve">(BOA) </w:t>
       </w:r>
       <w:r>
-        <w:t xml:space="preserve">modifier l'interface </w:t>
-      </w:r>
-      <w:proofErr w:type="spellStart"/>
-      <w:r>
-        <w:t>Kibana</w:t>
-      </w:r>
-      <w:proofErr w:type="spellEnd"/>
-      <w:r>
-        <w:t xml:space="preserve">, pour ajouter des colonnes au tableau, et donc modifier la </w:t>
+        <w:t xml:space="preserve">modifier l'interface Kibana, pour ajouter des colonnes au tableau, et donc modifier la </w:t>
       </w:r>
       <w:r>
         <w:t>requête</w:t>
@@ -1200,15 +910,7 @@
         <w:t>requête</w:t>
       </w:r>
       <w:r>
-        <w:t xml:space="preserve"> sur </w:t>
-      </w:r>
-      <w:proofErr w:type="spellStart"/>
-      <w:r>
-        <w:t>elasticsearch</w:t>
-      </w:r>
-      <w:proofErr w:type="spellEnd"/>
-      <w:r>
-        <w:t xml:space="preserve"> pour ajouter les données que je veux pour les </w:t>
+        <w:t xml:space="preserve"> sur elasticsearch pour ajouter les données que je veux pour les </w:t>
       </w:r>
       <w:r>
         <w:t>mettre</w:t>
@@ -1364,158 +1066,25 @@
         </w:numPr>
       </w:pPr>
       <w:r>
-        <w:t xml:space="preserve">Pas facile, </w:t>
-      </w:r>
-      <w:proofErr w:type="spellStart"/>
-      <w:r>
-        <w:t>bcp</w:t>
-      </w:r>
-      <w:proofErr w:type="spellEnd"/>
-      <w:r>
-        <w:t xml:space="preserve"> d'erreur de promise (asynchronisme), avec les _.</w:t>
-      </w:r>
-      <w:proofErr w:type="spellStart"/>
-      <w:r>
-        <w:t>each</w:t>
-      </w:r>
-      <w:proofErr w:type="spellEnd"/>
-      <w:r>
-        <w:t xml:space="preserve">. J'ai tout repris, la logique c'est : </w:t>
-      </w:r>
-      <w:proofErr w:type="spellStart"/>
-      <w:r>
-        <w:t>kibana</w:t>
-      </w:r>
-      <w:proofErr w:type="spellEnd"/>
-      <w:r>
-        <w:t xml:space="preserve"> charge et compte les noms d'applications</w:t>
+        <w:t>Pas facile, bcp d'erreur de promise (asynchronisme), avec les _.each. J'ai tout repris, la logique c'est : kibana charge et compte les noms d'applications</w:t>
       </w:r>
       <w:r>
         <w:t xml:space="preserve"> (</w:t>
       </w:r>
       <w:r>
-        <w:t xml:space="preserve">nombre max de 10), et seulement </w:t>
-      </w:r>
-      <w:proofErr w:type="spellStart"/>
-      <w:r>
-        <w:t>apres</w:t>
-      </w:r>
-      <w:proofErr w:type="spellEnd"/>
-      <w:r>
-        <w:t xml:space="preserve"> qu'il ait fini, je </w:t>
-      </w:r>
-      <w:proofErr w:type="gramStart"/>
-      <w:r>
-        <w:t>refait</w:t>
-      </w:r>
-      <w:proofErr w:type="gramEnd"/>
-      <w:r>
-        <w:t xml:space="preserve"> une </w:t>
-      </w:r>
-      <w:proofErr w:type="spellStart"/>
-      <w:r>
-        <w:t>requete</w:t>
-      </w:r>
-      <w:proofErr w:type="spellEnd"/>
-      <w:r>
-        <w:t xml:space="preserve">, qui va chercher le nombre d'erreur et le nombre de </w:t>
-      </w:r>
-      <w:proofErr w:type="spellStart"/>
-      <w:r>
-        <w:t>succes</w:t>
-      </w:r>
-      <w:proofErr w:type="spellEnd"/>
-      <w:r>
-        <w:t xml:space="preserve"> de cette application.</w:t>
-      </w:r>
-    </w:p>
-    <w:p>
-      <w:pPr>
-        <w:pStyle w:val="Paragraphedeliste"/>
-        <w:numPr>
-          <w:ilvl w:val="0"/>
-          <w:numId w:val="1"/>
-        </w:numPr>
-      </w:pPr>
-      <w:proofErr w:type="spellStart"/>
-      <w:r>
-        <w:t>Kibana</w:t>
-      </w:r>
-      <w:proofErr w:type="spellEnd"/>
-      <w:r>
-        <w:t xml:space="preserve"> calcul une ligne supplémentaire "</w:t>
-      </w:r>
-      <w:proofErr w:type="spellStart"/>
-      <w:r>
-        <w:t>Other</w:t>
-      </w:r>
-      <w:proofErr w:type="spellEnd"/>
-      <w:r>
-        <w:t xml:space="preserve"> values", avec le nombre restant de données (</w:t>
-      </w:r>
-      <w:proofErr w:type="spellStart"/>
-      <w:r>
-        <w:t>etant</w:t>
-      </w:r>
-      <w:proofErr w:type="spellEnd"/>
-      <w:r>
-        <w:t xml:space="preserve"> donnée qu'il y en a plus de 10), cependant sur mes colonnes que j'ai ajouter, rien n'était indiqué, donc j'ai créer une nouvelle </w:t>
-      </w:r>
-      <w:proofErr w:type="spellStart"/>
-      <w:r>
-        <w:t>requete</w:t>
-      </w:r>
-      <w:proofErr w:type="spellEnd"/>
-      <w:r>
-        <w:t xml:space="preserve"> qui s'</w:t>
-      </w:r>
-      <w:proofErr w:type="spellStart"/>
-      <w:r>
-        <w:t>execute</w:t>
-      </w:r>
-      <w:proofErr w:type="spellEnd"/>
-      <w:r>
-        <w:t xml:space="preserve"> avant le traitement des données et qui me renvoie le nombre maximum d'erreur et de </w:t>
-      </w:r>
-      <w:proofErr w:type="spellStart"/>
-      <w:r>
-        <w:t>success</w:t>
-      </w:r>
-      <w:proofErr w:type="spellEnd"/>
-      <w:r>
-        <w:t xml:space="preserve">, et puis au moment du traitement des données, des qu'il insert un nombre d'erreur (ou de </w:t>
-      </w:r>
-      <w:proofErr w:type="spellStart"/>
-      <w:r>
-        <w:t>succes</w:t>
-      </w:r>
-      <w:proofErr w:type="spellEnd"/>
-      <w:r>
-        <w:t xml:space="preserve">), il </w:t>
-      </w:r>
-      <w:proofErr w:type="spellStart"/>
-      <w:r>
-        <w:t>increment</w:t>
-      </w:r>
-      <w:proofErr w:type="spellEnd"/>
-      <w:r>
-        <w:t xml:space="preserve"> une variable de cette somme, pour qu'a la fin du traitement on ai le total d'erreur que l'on a afficher (et de </w:t>
-      </w:r>
-      <w:proofErr w:type="spellStart"/>
-      <w:r>
-        <w:t>succes</w:t>
-      </w:r>
-      <w:proofErr w:type="spellEnd"/>
-      <w:r>
-        <w:t>), et ensuite j'insert a coté de "</w:t>
-      </w:r>
-      <w:proofErr w:type="spellStart"/>
-      <w:r>
-        <w:t>Other</w:t>
-      </w:r>
-      <w:proofErr w:type="spellEnd"/>
-      <w:r>
-        <w:t xml:space="preserve"> values" le nombre total d'erreur – la somme trouvé pour avoir le restant.</w:t>
+        <w:t>nombre max de 10), et seulement apres qu'il ait fini, je refait une requete, qui va chercher le nombre d'erreur et le nombre de succes de cette application.</w:t>
+      </w:r>
+    </w:p>
+    <w:p>
+      <w:pPr>
+        <w:pStyle w:val="Paragraphedeliste"/>
+        <w:numPr>
+          <w:ilvl w:val="0"/>
+          <w:numId w:val="1"/>
+        </w:numPr>
+      </w:pPr>
+      <w:r>
+        <w:t>Kibana calcul une ligne supplémentaire "Other values", avec le nombre restant de données (etant donnée qu'il y en a plus de 10), cependant sur mes colonnes que j'ai ajouter, rien n'était indiqué, donc j'ai créer une nouvelle requete qui s'execute avant le traitement des données et qui me renvoie le nombre maximum d'erreur et de success, et puis au moment du traitement des données, des qu'il insert un nombre d'erreur (ou de succes), il increment une variable de cette somme, pour qu'a la fin du traitement on ai le total d'erreur que l'on a afficher (et de succes), et ensuite j'insert a coté de "Other values" le nombre total d'erreur – la somme trouvé pour avoir le restant.</w:t>
       </w:r>
     </w:p>
     <w:p>
@@ -1551,53 +1120,8 @@
           <w:numId w:val="1"/>
         </w:numPr>
       </w:pPr>
-      <w:proofErr w:type="spellStart"/>
-      <w:r>
-        <w:t>Idee</w:t>
-      </w:r>
-      <w:proofErr w:type="spellEnd"/>
-      <w:r>
-        <w:t xml:space="preserve"> : créer un style (ex : </w:t>
-      </w:r>
-      <w:proofErr w:type="spellStart"/>
-      <w:r>
-        <w:t>tablefixe</w:t>
-      </w:r>
-      <w:proofErr w:type="spellEnd"/>
-      <w:r>
-        <w:t xml:space="preserve">), avec une </w:t>
-      </w:r>
-      <w:proofErr w:type="spellStart"/>
-      <w:r>
-        <w:t>requete</w:t>
-      </w:r>
-      <w:proofErr w:type="spellEnd"/>
-      <w:r>
-        <w:t xml:space="preserve"> spécifique a </w:t>
-      </w:r>
-      <w:proofErr w:type="spellStart"/>
-      <w:r>
-        <w:t>integrer</w:t>
-      </w:r>
-      <w:proofErr w:type="spellEnd"/>
-      <w:r>
-        <w:t xml:space="preserve"> dans le code (voir panel/</w:t>
-      </w:r>
-      <w:proofErr w:type="spellStart"/>
-      <w:r>
-        <w:t>terms</w:t>
-      </w:r>
-      <w:proofErr w:type="spellEnd"/>
-      <w:r>
-        <w:t xml:space="preserve">/module.js et modifier module.html pour faire un tableau spécifique avec </w:t>
-      </w:r>
-      <w:proofErr w:type="gramStart"/>
-      <w:r>
-        <w:t>les bouton</w:t>
-      </w:r>
-      <w:proofErr w:type="gramEnd"/>
-      <w:r>
-        <w:t xml:space="preserve"> etc. Cool </w:t>
+      <w:r>
+        <w:t xml:space="preserve">Idee : créer un style (ex : tablefixe), avec une requete spécifique a integrer dans le code (voir panel/terms/module.js et modifier module.html pour faire un tableau spécifique avec les bouton etc. Cool </w:t>
       </w:r>
       <w:r>
         <w:sym w:font="Wingdings" w:char="F04A"/>
@@ -1647,34 +1171,10 @@
         </w:numPr>
       </w:pPr>
       <w:r>
-        <w:t>Je dois créer un "</w:t>
-      </w:r>
-      <w:proofErr w:type="spellStart"/>
-      <w:r>
-        <w:t>widget</w:t>
-      </w:r>
-      <w:proofErr w:type="spellEnd"/>
-      <w:r>
-        <w:t xml:space="preserve">" sur </w:t>
-      </w:r>
-      <w:proofErr w:type="spellStart"/>
-      <w:r>
-        <w:t>kibana</w:t>
-      </w:r>
-      <w:proofErr w:type="spellEnd"/>
-      <w:r>
-        <w:t>, qui permet d</w:t>
-      </w:r>
-      <w:r>
-        <w:t xml:space="preserve">'ajouter des filtres précis sur </w:t>
-      </w:r>
-      <w:proofErr w:type="spellStart"/>
-      <w:r>
-        <w:t>kibana</w:t>
-      </w:r>
-      <w:proofErr w:type="spellEnd"/>
-      <w:r>
-        <w:t xml:space="preserve"> 3.</w:t>
+        <w:t>Je dois créer un "widget" sur kibana, qui permet d</w:t>
+      </w:r>
+      <w:r>
+        <w:t>'ajouter des filtres précis sur kibana 3.</w:t>
       </w:r>
     </w:p>
     <w:p>
@@ -1728,15 +1228,7 @@
         <w:t>génère</w:t>
       </w:r>
       <w:r>
-        <w:t xml:space="preserve"> la liste brute de toute les appli, </w:t>
-      </w:r>
-      <w:proofErr w:type="spellStart"/>
-      <w:r>
-        <w:t>etc</w:t>
-      </w:r>
-      <w:proofErr w:type="spellEnd"/>
-      <w:r>
-        <w:t xml:space="preserve">… puis l'utilisateur </w:t>
+        <w:t xml:space="preserve"> la liste brute de toute les appli, etc… puis l'utilisateur </w:t>
       </w:r>
       <w:r>
         <w:t>choisir</w:t>
@@ -1748,15 +1240,7 @@
         <w:t>parmi</w:t>
       </w:r>
       <w:r>
-        <w:t xml:space="preserve"> la liste pour ajouter au filtres de </w:t>
-      </w:r>
-      <w:proofErr w:type="spellStart"/>
-      <w:r>
-        <w:t>kibana</w:t>
-      </w:r>
-      <w:proofErr w:type="spellEnd"/>
-      <w:r>
-        <w:t>.</w:t>
+        <w:t xml:space="preserve"> la liste pour ajouter au filtres de kibana.</w:t>
       </w:r>
     </w:p>
     <w:p>
@@ -1797,13 +1281,8 @@
           <w:numId w:val="1"/>
         </w:numPr>
       </w:pPr>
-      <w:proofErr w:type="spellStart"/>
-      <w:r>
-        <w:t>Mtn</w:t>
-      </w:r>
-      <w:proofErr w:type="spellEnd"/>
-      <w:r>
-        <w:t xml:space="preserve">, je dois ajouter une ligne de constante sur un histogramme. </w:t>
+      <w:r>
+        <w:t xml:space="preserve">Mtn, je dois ajouter une ligne de constante sur un histogramme. </w:t>
       </w:r>
     </w:p>
     <w:p>
@@ -1863,15 +1342,7 @@
         <w:t>donnée</w:t>
       </w:r>
       <w:r>
-        <w:t xml:space="preserve">, dans </w:t>
-      </w:r>
-      <w:proofErr w:type="spellStart"/>
-      <w:r>
-        <w:t>elasticssearch</w:t>
-      </w:r>
-      <w:proofErr w:type="spellEnd"/>
-      <w:r>
-        <w:t>, donc peu pas test.</w:t>
+        <w:t>, dans elasticssearch, donc peu pas test.</w:t>
       </w:r>
     </w:p>
     <w:p>
@@ -1892,29 +1363,13 @@
         <w:t>après</w:t>
       </w:r>
       <w:r>
-        <w:t xml:space="preserve"> que </w:t>
-      </w:r>
-      <w:proofErr w:type="spellStart"/>
-      <w:r>
-        <w:t>Kibana</w:t>
-      </w:r>
-      <w:proofErr w:type="spellEnd"/>
-      <w:r>
-        <w:t xml:space="preserve"> est fait sa </w:t>
+        <w:t xml:space="preserve"> que Kibana est fait sa </w:t>
       </w:r>
       <w:r>
         <w:t>requête</w:t>
       </w:r>
       <w:r>
-        <w:t xml:space="preserve"> sur </w:t>
-      </w:r>
-      <w:proofErr w:type="spellStart"/>
-      <w:r>
-        <w:t>elasticsearch</w:t>
-      </w:r>
-      <w:proofErr w:type="spellEnd"/>
-      <w:r>
-        <w:t xml:space="preserve">, </w:t>
+        <w:t xml:space="preserve"> sur elasticsearch, </w:t>
       </w:r>
       <w:r>
         <w:t>problème</w:t>
@@ -2040,15 +1495,7 @@
         </w:numPr>
       </w:pPr>
       <w:r>
-        <w:t xml:space="preserve">Pour ça, lorsque </w:t>
-      </w:r>
-      <w:proofErr w:type="spellStart"/>
-      <w:r>
-        <w:t>kibana</w:t>
-      </w:r>
-      <w:proofErr w:type="spellEnd"/>
-      <w:r>
-        <w:t xml:space="preserve"> traite ses données pour les transformer en graphe, je créer une </w:t>
+        <w:t xml:space="preserve">Pour ça, lorsque kibana traite ses données pour les transformer en graphe, je créer une </w:t>
       </w:r>
       <w:r>
         <w:t>deuxième</w:t>
@@ -2099,15 +1546,7 @@
         <w:t>Problème</w:t>
       </w:r>
       <w:r>
-        <w:t xml:space="preserve"> : entre 2 enregistrements de valeurs, la courbe retourne </w:t>
-      </w:r>
-      <w:proofErr w:type="gramStart"/>
-      <w:r>
-        <w:t>a</w:t>
-      </w:r>
-      <w:proofErr w:type="gramEnd"/>
-      <w:r>
-        <w:t xml:space="preserve"> 0, et on observe donc des "trous" dans la courbe</w:t>
+        <w:t xml:space="preserve"> : entre 2 enregistrements de valeurs, la courbe retourne a 0, et on observe donc des "trous" dans la courbe</w:t>
       </w:r>
     </w:p>
     <w:p>
@@ -2128,39 +1567,7 @@
         <w:t>paramètre</w:t>
       </w:r>
       <w:r>
-        <w:t xml:space="preserve"> </w:t>
-      </w:r>
-      <w:proofErr w:type="spellStart"/>
-      <w:r>
-        <w:t>fill_style</w:t>
-      </w:r>
-      <w:proofErr w:type="spellEnd"/>
-      <w:r>
-        <w:t xml:space="preserve"> de "</w:t>
-      </w:r>
-      <w:proofErr w:type="spellStart"/>
-      <w:r>
-        <w:t>null</w:t>
-      </w:r>
-      <w:proofErr w:type="spellEnd"/>
-      <w:r>
-        <w:t xml:space="preserve">" à "no". </w:t>
-      </w:r>
-      <w:proofErr w:type="spellStart"/>
-      <w:r>
-        <w:t>Fill</w:t>
-      </w:r>
-      <w:proofErr w:type="spellEnd"/>
-      <w:r>
-        <w:t xml:space="preserve"> c'est la liaison entre les points, et le no permet de ne pas remettre la courbe </w:t>
-      </w:r>
-      <w:proofErr w:type="gramStart"/>
-      <w:r>
-        <w:t>a</w:t>
-      </w:r>
-      <w:proofErr w:type="gramEnd"/>
-      <w:r>
-        <w:t xml:space="preserve"> 0 quand il n'a pas de valeur</w:t>
+        <w:t xml:space="preserve"> fill_style de "null" à "no". Fill c'est la liaison entre les points, et le no permet de ne pas remettre la courbe a 0 quand il n'a pas de valeur</w:t>
       </w:r>
     </w:p>
     <w:p>
@@ -2193,31 +1600,7 @@
         </w:numPr>
       </w:pPr>
       <w:r>
-        <w:t xml:space="preserve"> </w:t>
-      </w:r>
-      <w:proofErr w:type="spellStart"/>
-      <w:r>
-        <w:t>checkbox</w:t>
-      </w:r>
-      <w:proofErr w:type="spellEnd"/>
-      <w:r>
-        <w:t xml:space="preserve"> dans les options du graphe, qui servira de test dans le code, puis input </w:t>
-      </w:r>
-      <w:proofErr w:type="spellStart"/>
-      <w:r>
-        <w:t>text</w:t>
-      </w:r>
-      <w:proofErr w:type="spellEnd"/>
-      <w:r>
-        <w:t xml:space="preserve"> pour entrer la valeur en dur pour le moment pour un graphe </w:t>
-      </w:r>
-      <w:proofErr w:type="spellStart"/>
-      <w:r>
-        <w:t>precis</w:t>
-      </w:r>
-      <w:proofErr w:type="spellEnd"/>
-      <w:r>
-        <w:t>. OK</w:t>
+        <w:t xml:space="preserve"> checkbox dans les options du graphe, qui servira de test dans le code, puis input text pour entrer la valeur en dur pour le moment pour un graphe precis. OK</w:t>
       </w:r>
     </w:p>
     <w:p>
@@ -2235,103 +1618,31 @@
         <w:t>orsque l'on filtre sur le champ</w:t>
       </w:r>
       <w:r>
-        <w:t xml:space="preserve"> NOM_MEDIATION, on ajoute automatiquement au graphe avec la </w:t>
-      </w:r>
-      <w:proofErr w:type="spellStart"/>
-      <w:r>
-        <w:t>chexbox</w:t>
-      </w:r>
-      <w:proofErr w:type="spellEnd"/>
-      <w:r>
-        <w:t xml:space="preserve"> coché, la valeur du SLA de cette </w:t>
-      </w:r>
-      <w:proofErr w:type="spellStart"/>
-      <w:r>
-        <w:t>mediation</w:t>
-      </w:r>
-      <w:proofErr w:type="spellEnd"/>
-      <w:r>
-        <w:t>.</w:t>
-      </w:r>
-    </w:p>
-    <w:p>
-      <w:pPr>
-        <w:pStyle w:val="Paragraphedeliste"/>
-        <w:numPr>
-          <w:ilvl w:val="0"/>
-          <w:numId w:val="1"/>
-        </w:numPr>
-      </w:pPr>
-      <w:r>
-        <w:t>Reprise d'OFv4, petite correction, pour présentation devant l'</w:t>
-      </w:r>
-      <w:proofErr w:type="spellStart"/>
-      <w:r>
-        <w:t>equipe</w:t>
-      </w:r>
-      <w:proofErr w:type="spellEnd"/>
-      <w:r>
-        <w:t>.</w:t>
-      </w:r>
-    </w:p>
-    <w:p>
-      <w:pPr>
-        <w:pStyle w:val="Paragraphedeliste"/>
-        <w:numPr>
-          <w:ilvl w:val="0"/>
-          <w:numId w:val="1"/>
-        </w:numPr>
-      </w:pPr>
-      <w:r>
-        <w:t xml:space="preserve">Correction de la fonction </w:t>
-      </w:r>
-      <w:proofErr w:type="spellStart"/>
-      <w:r>
-        <w:t>remove</w:t>
-      </w:r>
-      <w:proofErr w:type="spellEnd"/>
-      <w:r>
-        <w:t xml:space="preserve"> de </w:t>
-      </w:r>
-      <w:proofErr w:type="spellStart"/>
-      <w:r>
-        <w:t>Kibana</w:t>
-      </w:r>
-      <w:proofErr w:type="spellEnd"/>
-      <w:r>
-        <w:t xml:space="preserve">, reprise </w:t>
-      </w:r>
-      <w:proofErr w:type="gramStart"/>
-      <w:r>
-        <w:t>a</w:t>
-      </w:r>
-      <w:proofErr w:type="gramEnd"/>
-      <w:r>
-        <w:t xml:space="preserve"> 0 des </w:t>
-      </w:r>
-      <w:proofErr w:type="spellStart"/>
-      <w:r>
-        <w:t>ids</w:t>
-      </w:r>
-      <w:proofErr w:type="spellEnd"/>
-      <w:r>
-        <w:t xml:space="preserve">, </w:t>
-      </w:r>
-      <w:proofErr w:type="spellStart"/>
-      <w:r>
-        <w:t>decallage</w:t>
-      </w:r>
-      <w:proofErr w:type="spellEnd"/>
-      <w:r>
-        <w:t xml:space="preserve"> des </w:t>
-      </w:r>
-      <w:proofErr w:type="spellStart"/>
-      <w:r>
-        <w:t>ids</w:t>
-      </w:r>
-      <w:proofErr w:type="spellEnd"/>
-      <w:r>
-        <w:t>.</w:t>
+        <w:t xml:space="preserve"> NOM_MEDIATION, on ajoute automatiquement au graphe avec la chexbox coché, la valeur du SLA de cette mediation.</w:t>
+      </w:r>
+    </w:p>
+    <w:p>
+      <w:pPr>
+        <w:pStyle w:val="Paragraphedeliste"/>
+        <w:numPr>
+          <w:ilvl w:val="0"/>
+          <w:numId w:val="1"/>
+        </w:numPr>
+      </w:pPr>
+      <w:r>
+        <w:t>Reprise d'OFv4, petite correction, pour présentation devant l'equipe.</w:t>
+      </w:r>
+    </w:p>
+    <w:p>
+      <w:pPr>
+        <w:pStyle w:val="Paragraphedeliste"/>
+        <w:numPr>
+          <w:ilvl w:val="0"/>
+          <w:numId w:val="1"/>
+        </w:numPr>
+      </w:pPr>
+      <w:r>
+        <w:t>Correction de la fonction remove de Kibana, reprise a 0 des ids, decallage des ids.</w:t>
       </w:r>
     </w:p>
     <w:p>
@@ -2344,39 +1655,7 @@
       </w:pPr>
       <w:r>
         <w:lastRenderedPageBreak/>
-        <w:t xml:space="preserve">Correction d'asynchronisme </w:t>
-      </w:r>
-      <w:proofErr w:type="spellStart"/>
-      <w:r>
-        <w:t>get</w:t>
-      </w:r>
-      <w:proofErr w:type="spellEnd"/>
-      <w:r>
-        <w:t xml:space="preserve"> business </w:t>
-      </w:r>
-      <w:proofErr w:type="spellStart"/>
-      <w:r>
-        <w:t>fields</w:t>
-      </w:r>
-      <w:proofErr w:type="spellEnd"/>
-      <w:r>
-        <w:t xml:space="preserve"> dans la liste </w:t>
-      </w:r>
-      <w:proofErr w:type="gramStart"/>
-      <w:r>
-        <w:t>du</w:t>
-      </w:r>
-      <w:proofErr w:type="gramEnd"/>
-      <w:r>
-        <w:t xml:space="preserve"> cote </w:t>
-      </w:r>
-      <w:proofErr w:type="spellStart"/>
-      <w:r>
-        <w:t>resultats</w:t>
-      </w:r>
-      <w:proofErr w:type="spellEnd"/>
-      <w:r>
-        <w:t>.</w:t>
+        <w:t>Correction d'asynchronisme get business fields dans la liste du cote resultats.</w:t>
       </w:r>
     </w:p>
     <w:p>
@@ -2418,35 +1697,19 @@
         </w:numPr>
       </w:pPr>
       <w:r>
-        <w:t xml:space="preserve">Nouveau </w:t>
-      </w:r>
-      <w:proofErr w:type="spellStart"/>
-      <w:r>
-        <w:t>widget</w:t>
-      </w:r>
-      <w:proofErr w:type="spellEnd"/>
-      <w:r>
-        <w:t xml:space="preserve"> : faire des quartiles sur le temps de réponses.</w:t>
-      </w:r>
-    </w:p>
-    <w:p>
-      <w:pPr>
-        <w:pStyle w:val="Paragraphedeliste"/>
-        <w:numPr>
-          <w:ilvl w:val="0"/>
-          <w:numId w:val="1"/>
-        </w:numPr>
-      </w:pPr>
-      <w:r>
-        <w:t xml:space="preserve">Je dois utiliser le graphe existant, </w:t>
-      </w:r>
-      <w:proofErr w:type="spellStart"/>
-      <w:r>
-        <w:t>histogram</w:t>
-      </w:r>
-      <w:proofErr w:type="spellEnd"/>
-      <w:r>
-        <w:t xml:space="preserve">, abscisse </w:t>
+        <w:t>Nouveau widget : faire des quartiles sur le temps de réponses.</w:t>
+      </w:r>
+    </w:p>
+    <w:p>
+      <w:pPr>
+        <w:pStyle w:val="Paragraphedeliste"/>
+        <w:numPr>
+          <w:ilvl w:val="0"/>
+          <w:numId w:val="1"/>
+        </w:numPr>
+      </w:pPr>
+      <w:r>
+        <w:t xml:space="preserve">Je dois utiliser le graphe existant, histogram, abscisse </w:t>
       </w:r>
       <w:r>
         <w:t xml:space="preserve">: </w:t>
@@ -2458,113 +1721,55 @@
         <w:t xml:space="preserve">: </w:t>
       </w:r>
       <w:r>
-        <w:t xml:space="preserve">nb instances, et modifier le </w:t>
-      </w:r>
-      <w:proofErr w:type="spellStart"/>
-      <w:r>
-        <w:t>tooltip</w:t>
-      </w:r>
-      <w:proofErr w:type="spellEnd"/>
-      <w:r>
-        <w:t xml:space="preserve"> pour </w:t>
-      </w:r>
-      <w:proofErr w:type="spellStart"/>
-      <w:r>
-        <w:t>affichier</w:t>
-      </w:r>
-      <w:proofErr w:type="spellEnd"/>
-      <w:r>
-        <w:t xml:space="preserve"> les quartiles.</w:t>
-      </w:r>
-    </w:p>
-    <w:p>
-      <w:pPr>
-        <w:pStyle w:val="Paragraphedeliste"/>
-        <w:numPr>
-          <w:ilvl w:val="0"/>
-          <w:numId w:val="1"/>
-        </w:numPr>
-      </w:pPr>
-      <w:proofErr w:type="spellStart"/>
-      <w:r>
-        <w:t>Probleme</w:t>
-      </w:r>
-      <w:proofErr w:type="spellEnd"/>
-      <w:r>
-        <w:t xml:space="preserve"> avec le http.post, il ne s'</w:t>
-      </w:r>
-      <w:proofErr w:type="spellStart"/>
-      <w:r>
-        <w:t>execute</w:t>
-      </w:r>
-      <w:proofErr w:type="spellEnd"/>
-      <w:r>
-        <w:t xml:space="preserve"> pas, ou pas au bon moment…</w:t>
-      </w:r>
-    </w:p>
-    <w:p>
-      <w:pPr>
-        <w:pStyle w:val="Paragraphedeliste"/>
-        <w:numPr>
-          <w:ilvl w:val="0"/>
-          <w:numId w:val="1"/>
-        </w:numPr>
-      </w:pPr>
-      <w:r>
-        <w:t xml:space="preserve">Faire un graphe avec abscisse : instance id, ordonnée : </w:t>
-      </w:r>
-      <w:proofErr w:type="spellStart"/>
-      <w:r>
-        <w:t>list</w:t>
-      </w:r>
-      <w:proofErr w:type="spellEnd"/>
-      <w:r>
-        <w:t xml:space="preserve"> des </w:t>
-      </w:r>
-      <w:proofErr w:type="spellStart"/>
-      <w:r>
-        <w:t>status</w:t>
-      </w:r>
-      <w:proofErr w:type="spellEnd"/>
-      <w:r>
-        <w:t>.</w:t>
-      </w:r>
-    </w:p>
-    <w:p>
-      <w:pPr>
-        <w:pStyle w:val="Paragraphedeliste"/>
-        <w:numPr>
-          <w:ilvl w:val="0"/>
-          <w:numId w:val="1"/>
-        </w:numPr>
-      </w:pPr>
-      <w:r>
-        <w:t xml:space="preserve">Pas </w:t>
-      </w:r>
-      <w:proofErr w:type="gramStart"/>
-      <w:r>
-        <w:t>facile ..</w:t>
-      </w:r>
-      <w:proofErr w:type="gramEnd"/>
-    </w:p>
-    <w:p>
-      <w:pPr>
-        <w:pStyle w:val="Paragraphedeliste"/>
-        <w:numPr>
-          <w:ilvl w:val="0"/>
-          <w:numId w:val="1"/>
-        </w:numPr>
-      </w:pPr>
-      <w:r>
-        <w:t xml:space="preserve">Test : </w:t>
-      </w:r>
-      <w:proofErr w:type="spellStart"/>
-      <w:r>
-        <w:t>Kibana</w:t>
-      </w:r>
-      <w:proofErr w:type="spellEnd"/>
-      <w:r>
-        <w:t xml:space="preserve"> 4</w:t>
+        <w:t>nb instances, et modifier le tooltip pour affichier les quartiles.</w:t>
+      </w:r>
+    </w:p>
+    <w:p>
+      <w:pPr>
+        <w:pStyle w:val="Paragraphedeliste"/>
+        <w:numPr>
+          <w:ilvl w:val="0"/>
+          <w:numId w:val="1"/>
+        </w:numPr>
+      </w:pPr>
+      <w:r>
+        <w:t>Probleme avec le http.post, il ne s'execute pas, ou pas au bon moment…</w:t>
+      </w:r>
+    </w:p>
+    <w:p>
+      <w:pPr>
+        <w:pStyle w:val="Paragraphedeliste"/>
+        <w:numPr>
+          <w:ilvl w:val="0"/>
+          <w:numId w:val="1"/>
+        </w:numPr>
+      </w:pPr>
+      <w:r>
+        <w:t>Faire un graphe avec abscisse : instance id, ordonnée : list des status.</w:t>
+      </w:r>
+    </w:p>
+    <w:p>
+      <w:pPr>
+        <w:pStyle w:val="Paragraphedeliste"/>
+        <w:numPr>
+          <w:ilvl w:val="0"/>
+          <w:numId w:val="1"/>
+        </w:numPr>
+      </w:pPr>
+      <w:r>
+        <w:t>Pas facile ..</w:t>
+      </w:r>
+    </w:p>
+    <w:p>
+      <w:pPr>
+        <w:pStyle w:val="Paragraphedeliste"/>
+        <w:numPr>
+          <w:ilvl w:val="0"/>
+          <w:numId w:val="1"/>
+        </w:numPr>
+      </w:pPr>
+      <w:r>
+        <w:t>Test : Kibana 4</w:t>
       </w:r>
     </w:p>
     <w:p>
@@ -2606,200 +1811,46 @@
         </w:numPr>
       </w:pPr>
       <w:r>
-        <w:t xml:space="preserve">Aie </w:t>
-      </w:r>
-      <w:proofErr w:type="spellStart"/>
-      <w:r>
-        <w:t>aie</w:t>
-      </w:r>
-      <w:proofErr w:type="spellEnd"/>
-      <w:r>
-        <w:t xml:space="preserve"> </w:t>
-      </w:r>
-      <w:proofErr w:type="spellStart"/>
-      <w:r>
-        <w:t>aie</w:t>
-      </w:r>
-      <w:proofErr w:type="spellEnd"/>
-      <w:r>
-        <w:t xml:space="preserve"> ….</w:t>
-      </w:r>
-      <w:r>
-        <w:t xml:space="preserve"> Les indexes dans </w:t>
-      </w:r>
-      <w:proofErr w:type="spellStart"/>
-      <w:r>
-        <w:t>elasticsearch</w:t>
-      </w:r>
-      <w:proofErr w:type="spellEnd"/>
-      <w:r>
-        <w:t xml:space="preserve"> où se trouvent les configurations, les </w:t>
-      </w:r>
-      <w:proofErr w:type="spellStart"/>
-      <w:r>
-        <w:t>dashboards</w:t>
-      </w:r>
-      <w:proofErr w:type="spellEnd"/>
-      <w:r>
-        <w:t xml:space="preserve"> de </w:t>
-      </w:r>
-      <w:proofErr w:type="spellStart"/>
-      <w:r>
-        <w:t>kibana</w:t>
-      </w:r>
-      <w:proofErr w:type="spellEnd"/>
-      <w:r>
-        <w:t>, ont été malencontreusement supprimé, lors d'un packaging…</w:t>
-      </w:r>
-    </w:p>
-    <w:p>
-      <w:pPr>
-        <w:pStyle w:val="Paragraphedeliste"/>
-        <w:numPr>
-          <w:ilvl w:val="0"/>
-          <w:numId w:val="1"/>
-        </w:numPr>
-      </w:pPr>
-      <w:r>
-        <w:t xml:space="preserve">EA -&gt; </w:t>
-      </w:r>
-      <w:proofErr w:type="gramStart"/>
-      <w:r>
-        <w:t>fixer</w:t>
-      </w:r>
-      <w:proofErr w:type="gramEnd"/>
-      <w:r>
-        <w:t xml:space="preserve"> objectifs pour année prochaine.</w:t>
-      </w:r>
-    </w:p>
-    <w:p>
-      <w:pPr>
-        <w:pStyle w:val="Paragraphedeliste"/>
-        <w:numPr>
-          <w:ilvl w:val="0"/>
-          <w:numId w:val="1"/>
-        </w:numPr>
-      </w:pPr>
-      <w:r>
-        <w:t xml:space="preserve">Elaboration d'un tableau de tache avec temps estimé, % </w:t>
-      </w:r>
-      <w:proofErr w:type="spellStart"/>
-      <w:r>
-        <w:t>etc</w:t>
-      </w:r>
-      <w:proofErr w:type="spellEnd"/>
-    </w:p>
-    <w:p>
-      <w:pPr>
-        <w:pStyle w:val="Paragraphedeliste"/>
-        <w:numPr>
-          <w:ilvl w:val="0"/>
-          <w:numId w:val="1"/>
-        </w:numPr>
-      </w:pPr>
-      <w:proofErr w:type="spellStart"/>
-      <w:r>
-        <w:t>Probleme</w:t>
-      </w:r>
-      <w:proofErr w:type="spellEnd"/>
-      <w:r>
-        <w:t xml:space="preserve"> avec les </w:t>
-      </w:r>
-      <w:proofErr w:type="spellStart"/>
-      <w:r>
-        <w:t>counts</w:t>
-      </w:r>
-      <w:proofErr w:type="spellEnd"/>
-      <w:r>
-        <w:t xml:space="preserve">, surement </w:t>
-      </w:r>
-      <w:proofErr w:type="gramStart"/>
-      <w:r>
-        <w:t>a</w:t>
-      </w:r>
-      <w:proofErr w:type="gramEnd"/>
-      <w:r>
-        <w:t xml:space="preserve"> cause du nouveau </w:t>
-      </w:r>
-      <w:proofErr w:type="spellStart"/>
-      <w:r>
-        <w:t>modele</w:t>
-      </w:r>
-      <w:proofErr w:type="spellEnd"/>
-      <w:r>
-        <w:t xml:space="preserve"> de données. Les </w:t>
-      </w:r>
-      <w:proofErr w:type="spellStart"/>
-      <w:r>
-        <w:t>requetes</w:t>
-      </w:r>
-      <w:proofErr w:type="spellEnd"/>
-      <w:r>
-        <w:t xml:space="preserve"> faites par </w:t>
-      </w:r>
-      <w:proofErr w:type="spellStart"/>
-      <w:r>
-        <w:t>Kibana</w:t>
-      </w:r>
-      <w:proofErr w:type="spellEnd"/>
-      <w:r>
-        <w:t xml:space="preserve"> </w:t>
-      </w:r>
-      <w:proofErr w:type="gramStart"/>
-      <w:r>
-        <w:t>n'obtient</w:t>
-      </w:r>
-      <w:proofErr w:type="gramEnd"/>
-      <w:r>
-        <w:t xml:space="preserve"> pas les </w:t>
-      </w:r>
-      <w:proofErr w:type="spellStart"/>
-      <w:r>
-        <w:t>meme</w:t>
-      </w:r>
-      <w:proofErr w:type="spellEnd"/>
-      <w:r>
-        <w:t xml:space="preserve"> </w:t>
-      </w:r>
-      <w:proofErr w:type="spellStart"/>
-      <w:r>
-        <w:t>resultats</w:t>
-      </w:r>
-      <w:proofErr w:type="spellEnd"/>
-      <w:r>
-        <w:t xml:space="preserve"> lorsque je fais un </w:t>
-      </w:r>
-      <w:proofErr w:type="spellStart"/>
-      <w:r>
-        <w:t>requete</w:t>
-      </w:r>
-      <w:proofErr w:type="spellEnd"/>
-      <w:r>
-        <w:t xml:space="preserve"> similaire. Je ne sais pas qui de moi ou </w:t>
-      </w:r>
-      <w:proofErr w:type="spellStart"/>
-      <w:r>
-        <w:t>kibana</w:t>
-      </w:r>
-      <w:proofErr w:type="spellEnd"/>
-      <w:r>
-        <w:t xml:space="preserve"> a les bon </w:t>
-      </w:r>
-      <w:proofErr w:type="spellStart"/>
-      <w:r>
-        <w:t>resultats</w:t>
-      </w:r>
-      <w:proofErr w:type="spellEnd"/>
-      <w:r>
-        <w:t xml:space="preserve">. Je cherche </w:t>
-      </w:r>
-      <w:proofErr w:type="spellStart"/>
-      <w:r>
-        <w:t>bcp</w:t>
-      </w:r>
-      <w:proofErr w:type="spellEnd"/>
-      <w:r>
-        <w:t xml:space="preserve"> sur ce point !</w:t>
+        <w:t>Aie aie aie ….</w:t>
+      </w:r>
+      <w:r>
+        <w:t xml:space="preserve"> Les indexes dans elasticsearch où se trouvent les configurations, les dashboards de kibana, ont été malencontreusement supprimé, lors d'un packaging…</w:t>
+      </w:r>
+    </w:p>
+    <w:p>
+      <w:pPr>
+        <w:pStyle w:val="Paragraphedeliste"/>
+        <w:numPr>
+          <w:ilvl w:val="0"/>
+          <w:numId w:val="1"/>
+        </w:numPr>
+      </w:pPr>
+      <w:r>
+        <w:t>EA -&gt; fixer objectifs pour année prochaine.</w:t>
+      </w:r>
+    </w:p>
+    <w:p>
+      <w:pPr>
+        <w:pStyle w:val="Paragraphedeliste"/>
+        <w:numPr>
+          <w:ilvl w:val="0"/>
+          <w:numId w:val="1"/>
+        </w:numPr>
+      </w:pPr>
+      <w:r>
+        <w:t>Elaboration d'un tableau de tache avec temps estimé, % etc</w:t>
+      </w:r>
+    </w:p>
+    <w:p>
+      <w:pPr>
+        <w:pStyle w:val="Paragraphedeliste"/>
+        <w:numPr>
+          <w:ilvl w:val="0"/>
+          <w:numId w:val="1"/>
+        </w:numPr>
+      </w:pPr>
+      <w:r>
+        <w:t>Probleme avec les counts, surement a cause du nouveau modele de données. Les requetes faites par Kibana n'obtient pas les meme resultats lorsque je fais un requete similaire. Je ne sais pas qui de moi ou kibana a les bon resultats. Je cherche bcp sur ce point !</w:t>
       </w:r>
     </w:p>
     <w:p>
@@ -2848,6 +1899,30 @@
       </w:r>
       <w:r>
         <w:t>)</w:t>
+      </w:r>
+    </w:p>
+    <w:p>
+      <w:pPr>
+        <w:pStyle w:val="Paragraphedeliste"/>
+        <w:numPr>
+          <w:ilvl w:val="0"/>
+          <w:numId w:val="1"/>
+        </w:numPr>
+      </w:pPr>
+      <w:r>
+        <w:t>Remise en forme de kibana sur le nouveeau type plus quelques petite opti pour qu'il soit plus stable (ex: filtre type : value : boaType9, auto grace au fichier config.js)</w:t>
+      </w:r>
+    </w:p>
+    <w:p>
+      <w:pPr>
+        <w:pStyle w:val="Paragraphedeliste"/>
+        <w:numPr>
+          <w:ilvl w:val="0"/>
+          <w:numId w:val="1"/>
+        </w:numPr>
+      </w:pPr>
+      <w:r>
+        <w:t>Nouvel tache : les liens des applis</w:t>
       </w:r>
     </w:p>
     <w:sectPr>

</xml_diff>

<commit_message>
update semaine 9 v9.0
</commit_message>
<xml_diff>
--- a/aide_rapport_alternance_1.docx
+++ b/aide_rapport_alternance_1.docx
@@ -1950,7 +1950,26 @@
     <w:p>
       <w:pPr>
         <w:pStyle w:val="Paragraphedeliste"/>
-      </w:pPr>
+        <w:numPr>
+          <w:ilvl w:val="0"/>
+          <w:numId w:val="1"/>
+        </w:numPr>
+      </w:pPr>
+      <w:r>
+        <w:t>Retour sur OFv4</w:t>
+      </w:r>
+    </w:p>
+    <w:p>
+      <w:pPr>
+        <w:pStyle w:val="Paragraphedeliste"/>
+        <w:numPr>
+          <w:ilvl w:val="0"/>
+          <w:numId w:val="1"/>
+        </w:numPr>
+      </w:pPr>
+      <w:r>
+        <w:t xml:space="preserve">Il y a eu une migration de SVN vers Git, j'ai donc importer le "nouveau" projet avec git, </w:t>
+      </w:r>
     </w:p>
     <w:sectPr>
       <w:pgSz w:w="11906" w:h="16838"/>

</xml_diff>

<commit_message>
update semaine 9 v9.1
</commit_message>
<xml_diff>
--- a/aide_rapport_alternance_1.docx
+++ b/aide_rapport_alternance_1.docx
@@ -41,7 +41,15 @@
         </w:numPr>
       </w:pPr>
       <w:r>
-        <w:t>Correction des dates, et du typeahead (ouverture, et non fermeture des choix)</w:t>
+        <w:t xml:space="preserve">Correction des dates, et du </w:t>
+      </w:r>
+      <w:proofErr w:type="spellStart"/>
+      <w:r>
+        <w:t>typeahead</w:t>
+      </w:r>
+      <w:proofErr w:type="spellEnd"/>
+      <w:r>
+        <w:t xml:space="preserve"> (ouverture, et non fermeture des choix)</w:t>
       </w:r>
     </w:p>
     <w:p>
@@ -111,19 +119,40 @@
         </w:numPr>
       </w:pPr>
       <w:r>
-        <w:t>Changement des noms Utils -&gt; Util</w:t>
-      </w:r>
-    </w:p>
-    <w:p>
-      <w:pPr>
-        <w:pStyle w:val="Paragraphedeliste"/>
-        <w:numPr>
-          <w:ilvl w:val="0"/>
-          <w:numId w:val="1"/>
-        </w:numPr>
-      </w:pPr>
-      <w:r>
-        <w:t>OF-core : jeux de tests pour mon appli, envoie de message dans la queue</w:t>
+        <w:t xml:space="preserve">Changement des noms </w:t>
+      </w:r>
+      <w:proofErr w:type="spellStart"/>
+      <w:r>
+        <w:t>Utils</w:t>
+      </w:r>
+      <w:proofErr w:type="spellEnd"/>
+      <w:r>
+        <w:t xml:space="preserve"> -&gt; </w:t>
+      </w:r>
+      <w:proofErr w:type="spellStart"/>
+      <w:r>
+        <w:t>Util</w:t>
+      </w:r>
+      <w:proofErr w:type="spellEnd"/>
+    </w:p>
+    <w:p>
+      <w:pPr>
+        <w:pStyle w:val="Paragraphedeliste"/>
+        <w:numPr>
+          <w:ilvl w:val="0"/>
+          <w:numId w:val="1"/>
+        </w:numPr>
+      </w:pPr>
+      <w:r>
+        <w:t>OF-</w:t>
+      </w:r>
+      <w:proofErr w:type="spellStart"/>
+      <w:r>
+        <w:t>core</w:t>
+      </w:r>
+      <w:proofErr w:type="spellEnd"/>
+      <w:r>
+        <w:t xml:space="preserve"> : jeux de tests pour mon appli, envoie de message dans la queue</w:t>
       </w:r>
     </w:p>
     <w:p>
@@ -210,7 +239,15 @@
         <w:t xml:space="preserve"> : </w:t>
       </w:r>
       <w:r>
-        <w:t xml:space="preserve">change gridApi, pour spécifier l'action </w:t>
+        <w:t xml:space="preserve">change </w:t>
+      </w:r>
+      <w:proofErr w:type="spellStart"/>
+      <w:r>
+        <w:t>gridApi</w:t>
+      </w:r>
+      <w:proofErr w:type="spellEnd"/>
+      <w:r>
+        <w:t xml:space="preserve">, pour spécifier l'action </w:t>
       </w:r>
       <w:r>
         <w:t>à</w:t>
@@ -261,8 +298,13 @@
         <w:t>après</w:t>
       </w:r>
       <w:r>
-        <w:t xml:space="preserve"> la collecte des messages, pour l'envoie dans ElasticSearch</w:t>
-      </w:r>
+        <w:t xml:space="preserve"> la collecte des messages, pour l'envoie dans </w:t>
+      </w:r>
+      <w:proofErr w:type="spellStart"/>
+      <w:r>
+        <w:t>ElasticSearch</w:t>
+      </w:r>
+      <w:proofErr w:type="spellEnd"/>
     </w:p>
     <w:p>
       <w:pPr>
@@ -288,13 +330,23 @@
         <w:t>problème</w:t>
       </w:r>
       <w:r>
-        <w:t>: le ng</w:t>
-      </w:r>
+        <w:t xml:space="preserve">: le </w:t>
+      </w:r>
+      <w:proofErr w:type="spellStart"/>
+      <w:r>
+        <w:t>ng</w:t>
+      </w:r>
+      <w:proofErr w:type="spellEnd"/>
       <w:r>
         <w:t>-</w:t>
       </w:r>
-      <w:r>
-        <w:t xml:space="preserve">grid ne rafraichi pas les directives de </w:t>
+      <w:proofErr w:type="spellStart"/>
+      <w:r>
+        <w:t>grid</w:t>
+      </w:r>
+      <w:proofErr w:type="spellEnd"/>
+      <w:r>
+        <w:t xml:space="preserve"> ne rafraichi pas les directives de </w:t>
       </w:r>
       <w:r>
         <w:t>statuts</w:t>
@@ -306,13 +358,29 @@
         <w:t>Résolution</w:t>
       </w:r>
       <w:r>
-        <w:t xml:space="preserve"> : watcher sur la cellule de la colonne, et si elle change, on met a jour l'</w:t>
+        <w:t xml:space="preserve"> : </w:t>
+      </w:r>
+      <w:proofErr w:type="spellStart"/>
+      <w:r>
+        <w:t>watcher</w:t>
+      </w:r>
+      <w:proofErr w:type="spellEnd"/>
+      <w:r>
+        <w:t xml:space="preserve"> sur la cellule de la colonne, et si elle change, on met a jour l'</w:t>
       </w:r>
       <w:r>
         <w:t>icone</w:t>
       </w:r>
       <w:r>
-        <w:t>, la couleur et le tooltip.</w:t>
+        <w:t xml:space="preserve">, la couleur et le </w:t>
+      </w:r>
+      <w:proofErr w:type="spellStart"/>
+      <w:r>
+        <w:t>tooltip</w:t>
+      </w:r>
+      <w:proofErr w:type="spellEnd"/>
+      <w:r>
+        <w:t>.</w:t>
       </w:r>
     </w:p>
     <w:p>
@@ -336,10 +404,42 @@
         </w:numPr>
       </w:pPr>
       <w:r>
-        <w:t>Début d'association d'of-core et of-</w:t>
-      </w:r>
-      <w:r>
-        <w:t>front. Je dois lancer elasticsearch et of core (collecte) depuis of front, des le lancement du serveur tomcat.</w:t>
+        <w:t>Début d'association d'of-</w:t>
+      </w:r>
+      <w:proofErr w:type="spellStart"/>
+      <w:r>
+        <w:t>core</w:t>
+      </w:r>
+      <w:proofErr w:type="spellEnd"/>
+      <w:r>
+        <w:t xml:space="preserve"> et of-</w:t>
+      </w:r>
+      <w:r>
+        <w:t xml:space="preserve">front. Je dois lancer </w:t>
+      </w:r>
+      <w:proofErr w:type="spellStart"/>
+      <w:r>
+        <w:t>elasticsearch</w:t>
+      </w:r>
+      <w:proofErr w:type="spellEnd"/>
+      <w:r>
+        <w:t xml:space="preserve"> et of </w:t>
+      </w:r>
+      <w:proofErr w:type="spellStart"/>
+      <w:r>
+        <w:t>core</w:t>
+      </w:r>
+      <w:proofErr w:type="spellEnd"/>
+      <w:r>
+        <w:t xml:space="preserve"> (collecte) depuis of front, des le lancement du serveur </w:t>
+      </w:r>
+      <w:proofErr w:type="spellStart"/>
+      <w:r>
+        <w:t>tomcat</w:t>
+      </w:r>
+      <w:proofErr w:type="spellEnd"/>
+      <w:r>
+        <w:t>.</w:t>
       </w:r>
     </w:p>
     <w:p>
@@ -389,25 +489,57 @@
         <w:t>leurs dépendances</w:t>
       </w:r>
       <w:r>
-        <w:t xml:space="preserve"> maven. Test pour voir si tout fonctionne bien. OK.</w:t>
-      </w:r>
-    </w:p>
-    <w:p>
-      <w:pPr>
-        <w:pStyle w:val="Paragraphedeliste"/>
-        <w:numPr>
-          <w:ilvl w:val="0"/>
-          <w:numId w:val="1"/>
-        </w:numPr>
-      </w:pPr>
-      <w:r>
-        <w:t xml:space="preserve">Lancement d'Elasticsearch au </w:t>
+        <w:t xml:space="preserve"> </w:t>
+      </w:r>
+      <w:proofErr w:type="spellStart"/>
+      <w:r>
+        <w:t>maven</w:t>
+      </w:r>
+      <w:proofErr w:type="spellEnd"/>
+      <w:r>
+        <w:t>. Test pour voir si tout fonctionne bien. OK.</w:t>
+      </w:r>
+    </w:p>
+    <w:p>
+      <w:pPr>
+        <w:pStyle w:val="Paragraphedeliste"/>
+        <w:numPr>
+          <w:ilvl w:val="0"/>
+          <w:numId w:val="1"/>
+        </w:numPr>
+      </w:pPr>
+      <w:r>
+        <w:t>Lancement d'</w:t>
+      </w:r>
+      <w:proofErr w:type="spellStart"/>
+      <w:r>
+        <w:t>Elasticsearch</w:t>
+      </w:r>
+      <w:proofErr w:type="spellEnd"/>
+      <w:r>
+        <w:t xml:space="preserve"> au </w:t>
       </w:r>
       <w:r>
         <w:t>démarrage</w:t>
       </w:r>
       <w:r>
-        <w:t xml:space="preserve"> de tomcat. Un elasticsearch embarqué.  Ajout d'un plugin java, et modification pour qu'il s'adapte a nos besoins…</w:t>
+        <w:t xml:space="preserve"> de </w:t>
+      </w:r>
+      <w:proofErr w:type="spellStart"/>
+      <w:r>
+        <w:t>tomcat</w:t>
+      </w:r>
+      <w:proofErr w:type="spellEnd"/>
+      <w:r>
+        <w:t xml:space="preserve">. Un </w:t>
+      </w:r>
+      <w:proofErr w:type="spellStart"/>
+      <w:r>
+        <w:t>elasticsearch</w:t>
+      </w:r>
+      <w:proofErr w:type="spellEnd"/>
+      <w:r>
+        <w:t xml:space="preserve"> embarqué.  Ajout d'un plugin java, et modification pour qu'il s'adapte a nos besoins…</w:t>
       </w:r>
       <w:r>
         <w:t>.. OK</w:t>
@@ -446,7 +578,31 @@
         <w:t>lution</w:t>
       </w:r>
       <w:r>
-        <w:t xml:space="preserve">: Enfaite il se trouve sur l'"url-pattern" de la servlet que le lance, je devais ajouter à "/elasticsearch", "/*" a la fin, pour pouvoir explorer elasticsearch, et pouvoir faire des </w:t>
+        <w:t xml:space="preserve">: Enfaite il se trouve sur l'"url-pattern" de la </w:t>
+      </w:r>
+      <w:proofErr w:type="spellStart"/>
+      <w:r>
+        <w:t>servlet</w:t>
+      </w:r>
+      <w:proofErr w:type="spellEnd"/>
+      <w:r>
+        <w:t xml:space="preserve"> que le lance, je devais ajouter à "/</w:t>
+      </w:r>
+      <w:proofErr w:type="spellStart"/>
+      <w:r>
+        <w:t>elasticsearch</w:t>
+      </w:r>
+      <w:proofErr w:type="spellEnd"/>
+      <w:r>
+        <w:t xml:space="preserve">", "/*" a la fin, pour pouvoir explorer </w:t>
+      </w:r>
+      <w:proofErr w:type="spellStart"/>
+      <w:r>
+        <w:t>elasticsearch</w:t>
+      </w:r>
+      <w:proofErr w:type="spellEnd"/>
+      <w:r>
+        <w:t xml:space="preserve">, et pouvoir faire des </w:t>
       </w:r>
       <w:r>
         <w:t>requête</w:t>
@@ -473,7 +629,15 @@
         <w:t>accès</w:t>
       </w:r>
       <w:r>
-        <w:t xml:space="preserve"> interdit, via CrsfFilters, pour les </w:t>
+        <w:t xml:space="preserve"> interdit, via </w:t>
+      </w:r>
+      <w:proofErr w:type="spellStart"/>
+      <w:r>
+        <w:t>CrsfFilters</w:t>
+      </w:r>
+      <w:proofErr w:type="spellEnd"/>
+      <w:r>
+        <w:t xml:space="preserve">, pour les </w:t>
       </w:r>
       <w:r>
         <w:t>requêtes</w:t>
@@ -511,9 +675,11 @@
       <w:r>
         <w:t xml:space="preserve"> du </w:t>
       </w:r>
+      <w:proofErr w:type="spellStart"/>
       <w:r>
         <w:t>CrsfFilters</w:t>
       </w:r>
+      <w:proofErr w:type="spellEnd"/>
       <w:r>
         <w:t xml:space="preserve"> perso pour qu'il accepte les </w:t>
       </w:r>
@@ -527,31 +693,75 @@
         <w:rPr>
           <w:lang w:val="en-US"/>
         </w:rPr>
-        <w:t xml:space="preserve">Definition du csrf filter </w:t>
-      </w:r>
+        <w:t xml:space="preserve">Definition du </w:t>
+      </w:r>
+      <w:proofErr w:type="spellStart"/>
       <w:r>
         <w:rPr>
           <w:lang w:val="en-US"/>
         </w:rPr>
+        <w:t>csrf</w:t>
+      </w:r>
+      <w:proofErr w:type="spellEnd"/>
+      <w:r>
+        <w:rPr>
+          <w:lang w:val="en-US"/>
+        </w:rPr>
+        <w:t xml:space="preserve"> filter </w:t>
+      </w:r>
+      <w:proofErr w:type="spellStart"/>
+      <w:r>
+        <w:rPr>
+          <w:lang w:val="en-US"/>
+        </w:rPr>
         <w:t>dans</w:t>
       </w:r>
+      <w:proofErr w:type="spellEnd"/>
       <w:r>
         <w:rPr>
           <w:lang w:val="en-US"/>
         </w:rPr>
-        <w:t xml:space="preserve"> spring security avec &lt;security:csrf request-matcher</w:t>
-      </w:r>
+        <w:t xml:space="preserve"> spring security avec &lt;</w:t>
+      </w:r>
+      <w:proofErr w:type="spellStart"/>
       <w:r>
         <w:rPr>
           <w:lang w:val="en-US"/>
         </w:rPr>
+        <w:t>security:csrf</w:t>
+      </w:r>
+      <w:proofErr w:type="spellEnd"/>
+      <w:r>
+        <w:rPr>
+          <w:lang w:val="en-US"/>
+        </w:rPr>
+        <w:t xml:space="preserve"> request-matcher</w:t>
+      </w:r>
+      <w:r>
+        <w:rPr>
+          <w:lang w:val="en-US"/>
+        </w:rPr>
         <w:t>-ref</w:t>
       </w:r>
       <w:r>
         <w:rPr>
           <w:lang w:val="en-US"/>
         </w:rPr>
-        <w:t>="maclass"/&gt;</w:t>
+        <w:t>="</w:t>
+      </w:r>
+      <w:proofErr w:type="spellStart"/>
+      <w:r>
+        <w:rPr>
+          <w:lang w:val="en-US"/>
+        </w:rPr>
+        <w:t>maclass</w:t>
+      </w:r>
+      <w:proofErr w:type="spellEnd"/>
+      <w:r>
+        <w:rPr>
+          <w:lang w:val="en-US"/>
+        </w:rPr>
+        <w:t>"/&gt;</w:t>
       </w:r>
     </w:p>
     <w:p>
@@ -596,7 +806,15 @@
         <w:t>démarrage</w:t>
       </w:r>
       <w:r>
-        <w:t xml:space="preserve"> de tomcat. Ex : log4j qui n'a pas </w:t>
+        <w:t xml:space="preserve"> de </w:t>
+      </w:r>
+      <w:proofErr w:type="spellStart"/>
+      <w:r>
+        <w:t>tomcat</w:t>
+      </w:r>
+      <w:proofErr w:type="spellEnd"/>
+      <w:r>
+        <w:t xml:space="preserve">. Ex : log4j qui n'a pas </w:t>
       </w:r>
       <w:r>
         <w:t>accès</w:t>
@@ -617,10 +835,26 @@
         <w:t>Améliorer</w:t>
       </w:r>
       <w:r>
-        <w:t xml:space="preserve"> l'outil de versionning de documents.</w:t>
-      </w:r>
-      <w:r>
-        <w:t xml:space="preserve"> 2 logiques de versionning proposé, </w:t>
+        <w:t xml:space="preserve"> l'outil de </w:t>
+      </w:r>
+      <w:proofErr w:type="spellStart"/>
+      <w:r>
+        <w:t>versionning</w:t>
+      </w:r>
+      <w:proofErr w:type="spellEnd"/>
+      <w:r>
+        <w:t xml:space="preserve"> de documents.</w:t>
+      </w:r>
+      <w:r>
+        <w:t xml:space="preserve"> 2 logiques de </w:t>
+      </w:r>
+      <w:proofErr w:type="spellStart"/>
+      <w:r>
+        <w:t>versionning</w:t>
+      </w:r>
+      <w:proofErr w:type="spellEnd"/>
+      <w:r>
+        <w:t xml:space="preserve"> proposé, </w:t>
       </w:r>
       <w:r>
         <w:t>à</w:t>
@@ -638,7 +872,15 @@
         </w:numPr>
       </w:pPr>
       <w:r>
-        <w:t xml:space="preserve">Logique 1 : Comparer le nouveau document (avant insertion), avec le document actif. Puis ajouter dans la base de versionning, que les champs qui diffère entre les 2. Et </w:t>
+        <w:t xml:space="preserve">Logique 1 : Comparer le nouveau document (avant insertion), avec le document actif. Puis ajouter dans la base de </w:t>
+      </w:r>
+      <w:proofErr w:type="spellStart"/>
+      <w:r>
+        <w:t>versionning</w:t>
+      </w:r>
+      <w:proofErr w:type="spellEnd"/>
+      <w:r>
+        <w:t xml:space="preserve">, que les champs qui diffère entre les 2. Et </w:t>
       </w:r>
       <w:r>
         <w:t>insérer</w:t>
@@ -662,7 +904,15 @@
         <w:t>Insérer</w:t>
       </w:r>
       <w:r>
-        <w:t xml:space="preserve"> dans la base de versionning le document actif au complet, puis mettre le nouveau document comme actif. Et faire tournée une routine qui va comparer les champs et supprimer ceux qui sont identiques.</w:t>
+        <w:t xml:space="preserve"> dans la base de </w:t>
+      </w:r>
+      <w:proofErr w:type="spellStart"/>
+      <w:r>
+        <w:t>versionning</w:t>
+      </w:r>
+      <w:proofErr w:type="spellEnd"/>
+      <w:r>
+        <w:t xml:space="preserve"> le document actif au complet, puis mettre le nouveau document comme actif. Et faire tournée une routine qui va comparer les champs et supprimer ceux qui sont identiques.</w:t>
       </w:r>
     </w:p>
     <w:p>
@@ -683,7 +933,15 @@
         <w:t>surcharge</w:t>
       </w:r>
       <w:r>
-        <w:t xml:space="preserve"> de boucle pour comparé dans la base de versionning ce qui a changer etc.</w:t>
+        <w:t xml:space="preserve"> de boucle pour comparé dans la base de </w:t>
+      </w:r>
+      <w:proofErr w:type="spellStart"/>
+      <w:r>
+        <w:t>versionning</w:t>
+      </w:r>
+      <w:proofErr w:type="spellEnd"/>
+      <w:r>
+        <w:t xml:space="preserve"> ce qui a changer etc.</w:t>
       </w:r>
     </w:p>
     <w:p>
@@ -725,7 +983,15 @@
         <w:t>réellement</w:t>
       </w:r>
       <w:r>
-        <w:t xml:space="preserve"> changer, et nous permettra d'ajouter directement dans la base de versionning que les champs qui ont été modifié.</w:t>
+        <w:t xml:space="preserve"> changer, et nous permettra d'ajouter directement dans la base de </w:t>
+      </w:r>
+      <w:proofErr w:type="spellStart"/>
+      <w:r>
+        <w:t>versionning</w:t>
+      </w:r>
+      <w:proofErr w:type="spellEnd"/>
+      <w:r>
+        <w:t xml:space="preserve"> que les champs qui ont été modifié.</w:t>
       </w:r>
     </w:p>
     <w:p>
@@ -737,7 +1003,15 @@
         </w:numPr>
       </w:pPr>
       <w:r>
-        <w:t>Test de l'api java Javers qui compare 2 objet et renvoie les champs qui diffèrent.</w:t>
+        <w:t xml:space="preserve">Test de l'api java </w:t>
+      </w:r>
+      <w:proofErr w:type="spellStart"/>
+      <w:r>
+        <w:t>Javers</w:t>
+      </w:r>
+      <w:proofErr w:type="spellEnd"/>
+      <w:r>
+        <w:t xml:space="preserve"> qui compare 2 objet et renvoie les champs qui diffèrent.</w:t>
       </w:r>
     </w:p>
     <w:p>
@@ -749,7 +1023,15 @@
         </w:numPr>
       </w:pPr>
       <w:r>
-        <w:t>Implémentation de Javers dans le projet</w:t>
+        <w:t xml:space="preserve">Implémentation de </w:t>
+      </w:r>
+      <w:proofErr w:type="spellStart"/>
+      <w:r>
+        <w:t>Javers</w:t>
+      </w:r>
+      <w:proofErr w:type="spellEnd"/>
+      <w:r>
+        <w:t xml:space="preserve"> dans le projet</w:t>
       </w:r>
     </w:p>
     <w:p>
@@ -874,7 +1156,15 @@
         <w:t xml:space="preserve">(BOA) </w:t>
       </w:r>
       <w:r>
-        <w:t xml:space="preserve">modifier l'interface Kibana, pour ajouter des colonnes au tableau, et donc modifier la </w:t>
+        <w:t xml:space="preserve">modifier l'interface </w:t>
+      </w:r>
+      <w:proofErr w:type="spellStart"/>
+      <w:r>
+        <w:t>Kibana</w:t>
+      </w:r>
+      <w:proofErr w:type="spellEnd"/>
+      <w:r>
+        <w:t xml:space="preserve">, pour ajouter des colonnes au tableau, et donc modifier la </w:t>
       </w:r>
       <w:r>
         <w:t>requête</w:t>
@@ -910,7 +1200,15 @@
         <w:t>requête</w:t>
       </w:r>
       <w:r>
-        <w:t xml:space="preserve"> sur elasticsearch pour ajouter les données que je veux pour les </w:t>
+        <w:t xml:space="preserve"> sur </w:t>
+      </w:r>
+      <w:proofErr w:type="spellStart"/>
+      <w:r>
+        <w:t>elasticsearch</w:t>
+      </w:r>
+      <w:proofErr w:type="spellEnd"/>
+      <w:r>
+        <w:t xml:space="preserve"> pour ajouter les données que je veux pour les </w:t>
       </w:r>
       <w:r>
         <w:t>mettre</w:t>
@@ -1066,25 +1364,158 @@
         </w:numPr>
       </w:pPr>
       <w:r>
-        <w:t>Pas facile, bcp d'erreur de promise (asynchronisme), avec les _.each. J'ai tout repris, la logique c'est : kibana charge et compte les noms d'applications</w:t>
+        <w:t xml:space="preserve">Pas facile, </w:t>
+      </w:r>
+      <w:proofErr w:type="spellStart"/>
+      <w:r>
+        <w:t>bcp</w:t>
+      </w:r>
+      <w:proofErr w:type="spellEnd"/>
+      <w:r>
+        <w:t xml:space="preserve"> d'erreur de promise (asynchronisme), avec les _.</w:t>
+      </w:r>
+      <w:proofErr w:type="spellStart"/>
+      <w:r>
+        <w:t>each</w:t>
+      </w:r>
+      <w:proofErr w:type="spellEnd"/>
+      <w:r>
+        <w:t xml:space="preserve">. J'ai tout repris, la logique c'est : </w:t>
+      </w:r>
+      <w:proofErr w:type="spellStart"/>
+      <w:r>
+        <w:t>kibana</w:t>
+      </w:r>
+      <w:proofErr w:type="spellEnd"/>
+      <w:r>
+        <w:t xml:space="preserve"> charge et compte les noms d'applications</w:t>
       </w:r>
       <w:r>
         <w:t xml:space="preserve"> (</w:t>
       </w:r>
       <w:r>
-        <w:t>nombre max de 10), et seulement apres qu'il ait fini, je refait une requete, qui va chercher le nombre d'erreur et le nombre de succes de cette application.</w:t>
-      </w:r>
-    </w:p>
-    <w:p>
-      <w:pPr>
-        <w:pStyle w:val="Paragraphedeliste"/>
-        <w:numPr>
-          <w:ilvl w:val="0"/>
-          <w:numId w:val="1"/>
-        </w:numPr>
-      </w:pPr>
-      <w:r>
-        <w:t>Kibana calcul une ligne supplémentaire "Other values", avec le nombre restant de données (etant donnée qu'il y en a plus de 10), cependant sur mes colonnes que j'ai ajouter, rien n'était indiqué, donc j'ai créer une nouvelle requete qui s'execute avant le traitement des données et qui me renvoie le nombre maximum d'erreur et de success, et puis au moment du traitement des données, des qu'il insert un nombre d'erreur (ou de succes), il increment une variable de cette somme, pour qu'a la fin du traitement on ai le total d'erreur que l'on a afficher (et de succes), et ensuite j'insert a coté de "Other values" le nombre total d'erreur – la somme trouvé pour avoir le restant.</w:t>
+        <w:t xml:space="preserve">nombre max de 10), et seulement </w:t>
+      </w:r>
+      <w:proofErr w:type="spellStart"/>
+      <w:r>
+        <w:t>apres</w:t>
+      </w:r>
+      <w:proofErr w:type="spellEnd"/>
+      <w:r>
+        <w:t xml:space="preserve"> qu'il ait fini, je </w:t>
+      </w:r>
+      <w:proofErr w:type="gramStart"/>
+      <w:r>
+        <w:t>refait</w:t>
+      </w:r>
+      <w:proofErr w:type="gramEnd"/>
+      <w:r>
+        <w:t xml:space="preserve"> une </w:t>
+      </w:r>
+      <w:proofErr w:type="spellStart"/>
+      <w:r>
+        <w:t>requete</w:t>
+      </w:r>
+      <w:proofErr w:type="spellEnd"/>
+      <w:r>
+        <w:t xml:space="preserve">, qui va chercher le nombre d'erreur et le nombre de </w:t>
+      </w:r>
+      <w:proofErr w:type="spellStart"/>
+      <w:r>
+        <w:t>succes</w:t>
+      </w:r>
+      <w:proofErr w:type="spellEnd"/>
+      <w:r>
+        <w:t xml:space="preserve"> de cette application.</w:t>
+      </w:r>
+    </w:p>
+    <w:p>
+      <w:pPr>
+        <w:pStyle w:val="Paragraphedeliste"/>
+        <w:numPr>
+          <w:ilvl w:val="0"/>
+          <w:numId w:val="1"/>
+        </w:numPr>
+      </w:pPr>
+      <w:proofErr w:type="spellStart"/>
+      <w:r>
+        <w:t>Kibana</w:t>
+      </w:r>
+      <w:proofErr w:type="spellEnd"/>
+      <w:r>
+        <w:t xml:space="preserve"> calcul une ligne supplémentaire "</w:t>
+      </w:r>
+      <w:proofErr w:type="spellStart"/>
+      <w:r>
+        <w:t>Other</w:t>
+      </w:r>
+      <w:proofErr w:type="spellEnd"/>
+      <w:r>
+        <w:t xml:space="preserve"> values", avec le nombre restant de données (</w:t>
+      </w:r>
+      <w:proofErr w:type="spellStart"/>
+      <w:r>
+        <w:t>etant</w:t>
+      </w:r>
+      <w:proofErr w:type="spellEnd"/>
+      <w:r>
+        <w:t xml:space="preserve"> donnée qu'il y en a plus de 10), cependant sur mes colonnes que j'ai ajouter, rien n'était indiqué, donc j'ai créer une nouvelle </w:t>
+      </w:r>
+      <w:proofErr w:type="spellStart"/>
+      <w:r>
+        <w:t>requete</w:t>
+      </w:r>
+      <w:proofErr w:type="spellEnd"/>
+      <w:r>
+        <w:t xml:space="preserve"> qui s'</w:t>
+      </w:r>
+      <w:proofErr w:type="spellStart"/>
+      <w:r>
+        <w:t>execute</w:t>
+      </w:r>
+      <w:proofErr w:type="spellEnd"/>
+      <w:r>
+        <w:t xml:space="preserve"> avant le traitement des données et qui me renvoie le nombre maximum d'erreur et de </w:t>
+      </w:r>
+      <w:proofErr w:type="spellStart"/>
+      <w:r>
+        <w:t>success</w:t>
+      </w:r>
+      <w:proofErr w:type="spellEnd"/>
+      <w:r>
+        <w:t xml:space="preserve">, et puis au moment du traitement des données, des qu'il insert un nombre d'erreur (ou de </w:t>
+      </w:r>
+      <w:proofErr w:type="spellStart"/>
+      <w:r>
+        <w:t>succes</w:t>
+      </w:r>
+      <w:proofErr w:type="spellEnd"/>
+      <w:r>
+        <w:t xml:space="preserve">), il </w:t>
+      </w:r>
+      <w:proofErr w:type="spellStart"/>
+      <w:r>
+        <w:t>increment</w:t>
+      </w:r>
+      <w:proofErr w:type="spellEnd"/>
+      <w:r>
+        <w:t xml:space="preserve"> une variable de cette somme, pour qu'a la fin du traitement on ai le total d'erreur que l'on a afficher (et de </w:t>
+      </w:r>
+      <w:proofErr w:type="spellStart"/>
+      <w:r>
+        <w:t>succes</w:t>
+      </w:r>
+      <w:proofErr w:type="spellEnd"/>
+      <w:r>
+        <w:t>), et ensuite j'insert a coté de "</w:t>
+      </w:r>
+      <w:proofErr w:type="spellStart"/>
+      <w:r>
+        <w:t>Other</w:t>
+      </w:r>
+      <w:proofErr w:type="spellEnd"/>
+      <w:r>
+        <w:t xml:space="preserve"> values" le nombre total d'erreur – la somme trouvé pour avoir le restant.</w:t>
       </w:r>
     </w:p>
     <w:p>
@@ -1120,8 +1551,53 @@
           <w:numId w:val="1"/>
         </w:numPr>
       </w:pPr>
-      <w:r>
-        <w:t xml:space="preserve">Idee : créer un style (ex : tablefixe), avec une requete spécifique a integrer dans le code (voir panel/terms/module.js et modifier module.html pour faire un tableau spécifique avec les bouton etc. Cool </w:t>
+      <w:proofErr w:type="spellStart"/>
+      <w:r>
+        <w:t>Idee</w:t>
+      </w:r>
+      <w:proofErr w:type="spellEnd"/>
+      <w:r>
+        <w:t xml:space="preserve"> : créer un style (ex : </w:t>
+      </w:r>
+      <w:proofErr w:type="spellStart"/>
+      <w:r>
+        <w:t>tablefixe</w:t>
+      </w:r>
+      <w:proofErr w:type="spellEnd"/>
+      <w:r>
+        <w:t xml:space="preserve">), avec une </w:t>
+      </w:r>
+      <w:proofErr w:type="spellStart"/>
+      <w:r>
+        <w:t>requete</w:t>
+      </w:r>
+      <w:proofErr w:type="spellEnd"/>
+      <w:r>
+        <w:t xml:space="preserve"> spécifique a </w:t>
+      </w:r>
+      <w:proofErr w:type="spellStart"/>
+      <w:r>
+        <w:t>integrer</w:t>
+      </w:r>
+      <w:proofErr w:type="spellEnd"/>
+      <w:r>
+        <w:t xml:space="preserve"> dans le code (voir panel/</w:t>
+      </w:r>
+      <w:proofErr w:type="spellStart"/>
+      <w:r>
+        <w:t>terms</w:t>
+      </w:r>
+      <w:proofErr w:type="spellEnd"/>
+      <w:r>
+        <w:t xml:space="preserve">/module.js et modifier module.html pour faire un tableau spécifique avec </w:t>
+      </w:r>
+      <w:proofErr w:type="gramStart"/>
+      <w:r>
+        <w:t>les bouton</w:t>
+      </w:r>
+      <w:proofErr w:type="gramEnd"/>
+      <w:r>
+        <w:t xml:space="preserve"> etc. Cool </w:t>
       </w:r>
       <w:r>
         <w:sym w:font="Wingdings" w:char="F04A"/>
@@ -1171,10 +1647,34 @@
         </w:numPr>
       </w:pPr>
       <w:r>
-        <w:t>Je dois créer un "widget" sur kibana, qui permet d</w:t>
-      </w:r>
-      <w:r>
-        <w:t>'ajouter des filtres précis sur kibana 3.</w:t>
+        <w:t>Je dois créer un "</w:t>
+      </w:r>
+      <w:proofErr w:type="spellStart"/>
+      <w:r>
+        <w:t>widget</w:t>
+      </w:r>
+      <w:proofErr w:type="spellEnd"/>
+      <w:r>
+        <w:t xml:space="preserve">" sur </w:t>
+      </w:r>
+      <w:proofErr w:type="spellStart"/>
+      <w:r>
+        <w:t>kibana</w:t>
+      </w:r>
+      <w:proofErr w:type="spellEnd"/>
+      <w:r>
+        <w:t>, qui permet d</w:t>
+      </w:r>
+      <w:r>
+        <w:t xml:space="preserve">'ajouter des filtres précis sur </w:t>
+      </w:r>
+      <w:proofErr w:type="spellStart"/>
+      <w:r>
+        <w:t>kibana</w:t>
+      </w:r>
+      <w:proofErr w:type="spellEnd"/>
+      <w:r>
+        <w:t xml:space="preserve"> 3.</w:t>
       </w:r>
     </w:p>
     <w:p>
@@ -1228,7 +1728,15 @@
         <w:t>génère</w:t>
       </w:r>
       <w:r>
-        <w:t xml:space="preserve"> la liste brute de toute les appli, etc… puis l'utilisateur </w:t>
+        <w:t xml:space="preserve"> la liste brute de toute les appli, </w:t>
+      </w:r>
+      <w:proofErr w:type="spellStart"/>
+      <w:r>
+        <w:t>etc</w:t>
+      </w:r>
+      <w:proofErr w:type="spellEnd"/>
+      <w:r>
+        <w:t xml:space="preserve">… puis l'utilisateur </w:t>
       </w:r>
       <w:r>
         <w:t>choisir</w:t>
@@ -1240,7 +1748,15 @@
         <w:t>parmi</w:t>
       </w:r>
       <w:r>
-        <w:t xml:space="preserve"> la liste pour ajouter au filtres de kibana.</w:t>
+        <w:t xml:space="preserve"> la liste pour ajouter au filtres de </w:t>
+      </w:r>
+      <w:proofErr w:type="spellStart"/>
+      <w:r>
+        <w:t>kibana</w:t>
+      </w:r>
+      <w:proofErr w:type="spellEnd"/>
+      <w:r>
+        <w:t>.</w:t>
       </w:r>
     </w:p>
     <w:p>
@@ -1281,8 +1797,13 @@
           <w:numId w:val="1"/>
         </w:numPr>
       </w:pPr>
-      <w:r>
-        <w:t xml:space="preserve">Mtn, je dois ajouter une ligne de constante sur un histogramme. </w:t>
+      <w:proofErr w:type="spellStart"/>
+      <w:r>
+        <w:t>Mtn</w:t>
+      </w:r>
+      <w:proofErr w:type="spellEnd"/>
+      <w:r>
+        <w:t xml:space="preserve">, je dois ajouter une ligne de constante sur un histogramme. </w:t>
       </w:r>
     </w:p>
     <w:p>
@@ -1342,7 +1863,15 @@
         <w:t>donnée</w:t>
       </w:r>
       <w:r>
-        <w:t>, dans elasticssearch, donc peu pas test.</w:t>
+        <w:t xml:space="preserve">, dans </w:t>
+      </w:r>
+      <w:proofErr w:type="spellStart"/>
+      <w:r>
+        <w:t>elasticssearch</w:t>
+      </w:r>
+      <w:proofErr w:type="spellEnd"/>
+      <w:r>
+        <w:t>, donc peu pas test.</w:t>
       </w:r>
     </w:p>
     <w:p>
@@ -1363,13 +1892,29 @@
         <w:t>après</w:t>
       </w:r>
       <w:r>
-        <w:t xml:space="preserve"> que Kibana est fait sa </w:t>
+        <w:t xml:space="preserve"> que </w:t>
+      </w:r>
+      <w:proofErr w:type="spellStart"/>
+      <w:r>
+        <w:t>Kibana</w:t>
+      </w:r>
+      <w:proofErr w:type="spellEnd"/>
+      <w:r>
+        <w:t xml:space="preserve"> est fait sa </w:t>
       </w:r>
       <w:r>
         <w:t>requête</w:t>
       </w:r>
       <w:r>
-        <w:t xml:space="preserve"> sur elasticsearch, </w:t>
+        <w:t xml:space="preserve"> sur </w:t>
+      </w:r>
+      <w:proofErr w:type="spellStart"/>
+      <w:r>
+        <w:t>elasticsearch</w:t>
+      </w:r>
+      <w:proofErr w:type="spellEnd"/>
+      <w:r>
+        <w:t xml:space="preserve">, </w:t>
       </w:r>
       <w:r>
         <w:t>problème</w:t>
@@ -1495,7 +2040,15 @@
         </w:numPr>
       </w:pPr>
       <w:r>
-        <w:t xml:space="preserve">Pour ça, lorsque kibana traite ses données pour les transformer en graphe, je créer une </w:t>
+        <w:t xml:space="preserve">Pour ça, lorsque </w:t>
+      </w:r>
+      <w:proofErr w:type="spellStart"/>
+      <w:r>
+        <w:t>kibana</w:t>
+      </w:r>
+      <w:proofErr w:type="spellEnd"/>
+      <w:r>
+        <w:t xml:space="preserve"> traite ses données pour les transformer en graphe, je créer une </w:t>
       </w:r>
       <w:r>
         <w:t>deuxième</w:t>
@@ -1546,7 +2099,15 @@
         <w:t>Problème</w:t>
       </w:r>
       <w:r>
-        <w:t xml:space="preserve"> : entre 2 enregistrements de valeurs, la courbe retourne a 0, et on observe donc des "trous" dans la courbe</w:t>
+        <w:t xml:space="preserve"> : entre 2 enregistrements de valeurs, la courbe retourne </w:t>
+      </w:r>
+      <w:proofErr w:type="gramStart"/>
+      <w:r>
+        <w:t>a</w:t>
+      </w:r>
+      <w:proofErr w:type="gramEnd"/>
+      <w:r>
+        <w:t xml:space="preserve"> 0, et on observe donc des "trous" dans la courbe</w:t>
       </w:r>
     </w:p>
     <w:p>
@@ -1567,7 +2128,39 @@
         <w:t>paramètre</w:t>
       </w:r>
       <w:r>
-        <w:t xml:space="preserve"> fill_style de "null" à "no". Fill c'est la liaison entre les points, et le no permet de ne pas remettre la courbe a 0 quand il n'a pas de valeur</w:t>
+        <w:t xml:space="preserve"> </w:t>
+      </w:r>
+      <w:proofErr w:type="spellStart"/>
+      <w:r>
+        <w:t>fill_style</w:t>
+      </w:r>
+      <w:proofErr w:type="spellEnd"/>
+      <w:r>
+        <w:t xml:space="preserve"> de "</w:t>
+      </w:r>
+      <w:proofErr w:type="spellStart"/>
+      <w:r>
+        <w:t>null</w:t>
+      </w:r>
+      <w:proofErr w:type="spellEnd"/>
+      <w:r>
+        <w:t xml:space="preserve">" à "no". </w:t>
+      </w:r>
+      <w:proofErr w:type="spellStart"/>
+      <w:r>
+        <w:t>Fill</w:t>
+      </w:r>
+      <w:proofErr w:type="spellEnd"/>
+      <w:r>
+        <w:t xml:space="preserve"> c'est la liaison entre les points, et le no permet de ne pas remettre la courbe </w:t>
+      </w:r>
+      <w:proofErr w:type="gramStart"/>
+      <w:r>
+        <w:t>a</w:t>
+      </w:r>
+      <w:proofErr w:type="gramEnd"/>
+      <w:r>
+        <w:t xml:space="preserve"> 0 quand il n'a pas de valeur</w:t>
       </w:r>
     </w:p>
     <w:p>
@@ -1600,7 +2193,31 @@
         </w:numPr>
       </w:pPr>
       <w:r>
-        <w:t xml:space="preserve"> checkbox dans les options du graphe, qui servira de test dans le code, puis input text pour entrer la valeur en dur pour le moment pour un graphe precis. OK</w:t>
+        <w:t xml:space="preserve"> </w:t>
+      </w:r>
+      <w:proofErr w:type="spellStart"/>
+      <w:r>
+        <w:t>checkbox</w:t>
+      </w:r>
+      <w:proofErr w:type="spellEnd"/>
+      <w:r>
+        <w:t xml:space="preserve"> dans les options du graphe, qui servira de test dans le code, puis input </w:t>
+      </w:r>
+      <w:proofErr w:type="spellStart"/>
+      <w:r>
+        <w:t>text</w:t>
+      </w:r>
+      <w:proofErr w:type="spellEnd"/>
+      <w:r>
+        <w:t xml:space="preserve"> pour entrer la valeur en dur pour le moment pour un graphe </w:t>
+      </w:r>
+      <w:proofErr w:type="spellStart"/>
+      <w:r>
+        <w:t>precis</w:t>
+      </w:r>
+      <w:proofErr w:type="spellEnd"/>
+      <w:r>
+        <w:t>. OK</w:t>
       </w:r>
     </w:p>
     <w:p>
@@ -1618,31 +2235,103 @@
         <w:t>orsque l'on filtre sur le champ</w:t>
       </w:r>
       <w:r>
-        <w:t xml:space="preserve"> NOM_MEDIATION, on ajoute automatiquement au graphe avec la chexbox coché, la valeur du SLA de cette mediation.</w:t>
-      </w:r>
-    </w:p>
-    <w:p>
-      <w:pPr>
-        <w:pStyle w:val="Paragraphedeliste"/>
-        <w:numPr>
-          <w:ilvl w:val="0"/>
-          <w:numId w:val="1"/>
-        </w:numPr>
-      </w:pPr>
-      <w:r>
-        <w:t>Reprise d'OFv4, petite correction, pour présentation devant l'equipe.</w:t>
-      </w:r>
-    </w:p>
-    <w:p>
-      <w:pPr>
-        <w:pStyle w:val="Paragraphedeliste"/>
-        <w:numPr>
-          <w:ilvl w:val="0"/>
-          <w:numId w:val="1"/>
-        </w:numPr>
-      </w:pPr>
-      <w:r>
-        <w:t>Correction de la fonction remove de Kibana, reprise a 0 des ids, decallage des ids.</w:t>
+        <w:t xml:space="preserve"> NOM_MEDIATION, on ajoute automatiquement au graphe avec la </w:t>
+      </w:r>
+      <w:proofErr w:type="spellStart"/>
+      <w:r>
+        <w:t>chexbox</w:t>
+      </w:r>
+      <w:proofErr w:type="spellEnd"/>
+      <w:r>
+        <w:t xml:space="preserve"> coché, la valeur du SLA de cette </w:t>
+      </w:r>
+      <w:proofErr w:type="spellStart"/>
+      <w:r>
+        <w:t>mediation</w:t>
+      </w:r>
+      <w:proofErr w:type="spellEnd"/>
+      <w:r>
+        <w:t>.</w:t>
+      </w:r>
+    </w:p>
+    <w:p>
+      <w:pPr>
+        <w:pStyle w:val="Paragraphedeliste"/>
+        <w:numPr>
+          <w:ilvl w:val="0"/>
+          <w:numId w:val="1"/>
+        </w:numPr>
+      </w:pPr>
+      <w:r>
+        <w:t>Reprise d'OFv4, petite correction, pour présentation devant l'</w:t>
+      </w:r>
+      <w:proofErr w:type="spellStart"/>
+      <w:r>
+        <w:t>equipe</w:t>
+      </w:r>
+      <w:proofErr w:type="spellEnd"/>
+      <w:r>
+        <w:t>.</w:t>
+      </w:r>
+    </w:p>
+    <w:p>
+      <w:pPr>
+        <w:pStyle w:val="Paragraphedeliste"/>
+        <w:numPr>
+          <w:ilvl w:val="0"/>
+          <w:numId w:val="1"/>
+        </w:numPr>
+      </w:pPr>
+      <w:r>
+        <w:t xml:space="preserve">Correction de la fonction </w:t>
+      </w:r>
+      <w:proofErr w:type="spellStart"/>
+      <w:r>
+        <w:t>remove</w:t>
+      </w:r>
+      <w:proofErr w:type="spellEnd"/>
+      <w:r>
+        <w:t xml:space="preserve"> de </w:t>
+      </w:r>
+      <w:proofErr w:type="spellStart"/>
+      <w:r>
+        <w:t>Kibana</w:t>
+      </w:r>
+      <w:proofErr w:type="spellEnd"/>
+      <w:r>
+        <w:t xml:space="preserve">, reprise </w:t>
+      </w:r>
+      <w:proofErr w:type="gramStart"/>
+      <w:r>
+        <w:t>a</w:t>
+      </w:r>
+      <w:proofErr w:type="gramEnd"/>
+      <w:r>
+        <w:t xml:space="preserve"> 0 des </w:t>
+      </w:r>
+      <w:proofErr w:type="spellStart"/>
+      <w:r>
+        <w:t>ids</w:t>
+      </w:r>
+      <w:proofErr w:type="spellEnd"/>
+      <w:r>
+        <w:t xml:space="preserve">, </w:t>
+      </w:r>
+      <w:proofErr w:type="spellStart"/>
+      <w:r>
+        <w:t>decallage</w:t>
+      </w:r>
+      <w:proofErr w:type="spellEnd"/>
+      <w:r>
+        <w:t xml:space="preserve"> des </w:t>
+      </w:r>
+      <w:proofErr w:type="spellStart"/>
+      <w:r>
+        <w:t>ids</w:t>
+      </w:r>
+      <w:proofErr w:type="spellEnd"/>
+      <w:r>
+        <w:t>.</w:t>
       </w:r>
     </w:p>
     <w:p>
@@ -1655,7 +2344,39 @@
       </w:pPr>
       <w:r>
         <w:lastRenderedPageBreak/>
-        <w:t>Correction d'asynchronisme get business fields dans la liste du cote resultats.</w:t>
+        <w:t xml:space="preserve">Correction d'asynchronisme </w:t>
+      </w:r>
+      <w:proofErr w:type="spellStart"/>
+      <w:r>
+        <w:t>get</w:t>
+      </w:r>
+      <w:proofErr w:type="spellEnd"/>
+      <w:r>
+        <w:t xml:space="preserve"> business </w:t>
+      </w:r>
+      <w:proofErr w:type="spellStart"/>
+      <w:r>
+        <w:t>fields</w:t>
+      </w:r>
+      <w:proofErr w:type="spellEnd"/>
+      <w:r>
+        <w:t xml:space="preserve"> dans la liste </w:t>
+      </w:r>
+      <w:proofErr w:type="gramStart"/>
+      <w:r>
+        <w:t>du</w:t>
+      </w:r>
+      <w:proofErr w:type="gramEnd"/>
+      <w:r>
+        <w:t xml:space="preserve"> cote </w:t>
+      </w:r>
+      <w:proofErr w:type="spellStart"/>
+      <w:r>
+        <w:t>resultats</w:t>
+      </w:r>
+      <w:proofErr w:type="spellEnd"/>
+      <w:r>
+        <w:t>.</w:t>
       </w:r>
     </w:p>
     <w:p>
@@ -1697,19 +2418,35 @@
         </w:numPr>
       </w:pPr>
       <w:r>
-        <w:t>Nouveau widget : faire des quartiles sur le temps de réponses.</w:t>
-      </w:r>
-    </w:p>
-    <w:p>
-      <w:pPr>
-        <w:pStyle w:val="Paragraphedeliste"/>
-        <w:numPr>
-          <w:ilvl w:val="0"/>
-          <w:numId w:val="1"/>
-        </w:numPr>
-      </w:pPr>
-      <w:r>
-        <w:t xml:space="preserve">Je dois utiliser le graphe existant, histogram, abscisse </w:t>
+        <w:t xml:space="preserve">Nouveau </w:t>
+      </w:r>
+      <w:proofErr w:type="spellStart"/>
+      <w:r>
+        <w:t>widget</w:t>
+      </w:r>
+      <w:proofErr w:type="spellEnd"/>
+      <w:r>
+        <w:t xml:space="preserve"> : faire des quartiles sur le temps de réponses.</w:t>
+      </w:r>
+    </w:p>
+    <w:p>
+      <w:pPr>
+        <w:pStyle w:val="Paragraphedeliste"/>
+        <w:numPr>
+          <w:ilvl w:val="0"/>
+          <w:numId w:val="1"/>
+        </w:numPr>
+      </w:pPr>
+      <w:r>
+        <w:t xml:space="preserve">Je dois utiliser le graphe existant, </w:t>
+      </w:r>
+      <w:proofErr w:type="spellStart"/>
+      <w:r>
+        <w:t>histogram</w:t>
+      </w:r>
+      <w:proofErr w:type="spellEnd"/>
+      <w:r>
+        <w:t xml:space="preserve">, abscisse </w:t>
       </w:r>
       <w:r>
         <w:t xml:space="preserve">: </w:t>
@@ -1721,55 +2458,113 @@
         <w:t xml:space="preserve">: </w:t>
       </w:r>
       <w:r>
-        <w:t>nb instances, et modifier le tooltip pour affichier les quartiles.</w:t>
-      </w:r>
-    </w:p>
-    <w:p>
-      <w:pPr>
-        <w:pStyle w:val="Paragraphedeliste"/>
-        <w:numPr>
-          <w:ilvl w:val="0"/>
-          <w:numId w:val="1"/>
-        </w:numPr>
-      </w:pPr>
-      <w:r>
-        <w:t>Probleme avec le http.post, il ne s'execute pas, ou pas au bon moment…</w:t>
-      </w:r>
-    </w:p>
-    <w:p>
-      <w:pPr>
-        <w:pStyle w:val="Paragraphedeliste"/>
-        <w:numPr>
-          <w:ilvl w:val="0"/>
-          <w:numId w:val="1"/>
-        </w:numPr>
-      </w:pPr>
-      <w:r>
-        <w:t>Faire un graphe avec abscisse : instance id, ordonnée : list des status.</w:t>
-      </w:r>
-    </w:p>
-    <w:p>
-      <w:pPr>
-        <w:pStyle w:val="Paragraphedeliste"/>
-        <w:numPr>
-          <w:ilvl w:val="0"/>
-          <w:numId w:val="1"/>
-        </w:numPr>
-      </w:pPr>
-      <w:r>
-        <w:t>Pas facile ..</w:t>
-      </w:r>
-    </w:p>
-    <w:p>
-      <w:pPr>
-        <w:pStyle w:val="Paragraphedeliste"/>
-        <w:numPr>
-          <w:ilvl w:val="0"/>
-          <w:numId w:val="1"/>
-        </w:numPr>
-      </w:pPr>
-      <w:r>
-        <w:t>Test : Kibana 4</w:t>
+        <w:t xml:space="preserve">nb instances, et modifier le </w:t>
+      </w:r>
+      <w:proofErr w:type="spellStart"/>
+      <w:r>
+        <w:t>tooltip</w:t>
+      </w:r>
+      <w:proofErr w:type="spellEnd"/>
+      <w:r>
+        <w:t xml:space="preserve"> pour </w:t>
+      </w:r>
+      <w:proofErr w:type="spellStart"/>
+      <w:r>
+        <w:t>affichier</w:t>
+      </w:r>
+      <w:proofErr w:type="spellEnd"/>
+      <w:r>
+        <w:t xml:space="preserve"> les quartiles.</w:t>
+      </w:r>
+    </w:p>
+    <w:p>
+      <w:pPr>
+        <w:pStyle w:val="Paragraphedeliste"/>
+        <w:numPr>
+          <w:ilvl w:val="0"/>
+          <w:numId w:val="1"/>
+        </w:numPr>
+      </w:pPr>
+      <w:proofErr w:type="spellStart"/>
+      <w:r>
+        <w:t>Probleme</w:t>
+      </w:r>
+      <w:proofErr w:type="spellEnd"/>
+      <w:r>
+        <w:t xml:space="preserve"> avec le http.post, il ne s'</w:t>
+      </w:r>
+      <w:proofErr w:type="spellStart"/>
+      <w:r>
+        <w:t>execute</w:t>
+      </w:r>
+      <w:proofErr w:type="spellEnd"/>
+      <w:r>
+        <w:t xml:space="preserve"> pas, ou pas au bon moment…</w:t>
+      </w:r>
+    </w:p>
+    <w:p>
+      <w:pPr>
+        <w:pStyle w:val="Paragraphedeliste"/>
+        <w:numPr>
+          <w:ilvl w:val="0"/>
+          <w:numId w:val="1"/>
+        </w:numPr>
+      </w:pPr>
+      <w:r>
+        <w:t xml:space="preserve">Faire un graphe avec abscisse : instance id, ordonnée : </w:t>
+      </w:r>
+      <w:proofErr w:type="spellStart"/>
+      <w:r>
+        <w:t>list</w:t>
+      </w:r>
+      <w:proofErr w:type="spellEnd"/>
+      <w:r>
+        <w:t xml:space="preserve"> des </w:t>
+      </w:r>
+      <w:proofErr w:type="spellStart"/>
+      <w:r>
+        <w:t>status</w:t>
+      </w:r>
+      <w:proofErr w:type="spellEnd"/>
+      <w:r>
+        <w:t>.</w:t>
+      </w:r>
+    </w:p>
+    <w:p>
+      <w:pPr>
+        <w:pStyle w:val="Paragraphedeliste"/>
+        <w:numPr>
+          <w:ilvl w:val="0"/>
+          <w:numId w:val="1"/>
+        </w:numPr>
+      </w:pPr>
+      <w:r>
+        <w:t xml:space="preserve">Pas </w:t>
+      </w:r>
+      <w:proofErr w:type="gramStart"/>
+      <w:r>
+        <w:t>facile ..</w:t>
+      </w:r>
+      <w:proofErr w:type="gramEnd"/>
+    </w:p>
+    <w:p>
+      <w:pPr>
+        <w:pStyle w:val="Paragraphedeliste"/>
+        <w:numPr>
+          <w:ilvl w:val="0"/>
+          <w:numId w:val="1"/>
+        </w:numPr>
+      </w:pPr>
+      <w:r>
+        <w:t xml:space="preserve">Test : </w:t>
+      </w:r>
+      <w:proofErr w:type="spellStart"/>
+      <w:r>
+        <w:t>Kibana</w:t>
+      </w:r>
+      <w:proofErr w:type="spellEnd"/>
+      <w:r>
+        <w:t xml:space="preserve"> 4</w:t>
       </w:r>
     </w:p>
     <w:p/>
@@ -1806,46 +2601,200 @@
         </w:numPr>
       </w:pPr>
       <w:r>
-        <w:t>Aie aie aie ….</w:t>
-      </w:r>
-      <w:r>
-        <w:t xml:space="preserve"> Les indexes dans elasticsearch où se trouvent les configurations, les dashboards de kibana, ont été malencontreusement supprimé, lors d'un packaging…</w:t>
-      </w:r>
-    </w:p>
-    <w:p>
-      <w:pPr>
-        <w:pStyle w:val="Paragraphedeliste"/>
-        <w:numPr>
-          <w:ilvl w:val="0"/>
-          <w:numId w:val="1"/>
-        </w:numPr>
-      </w:pPr>
-      <w:r>
-        <w:t>EA -&gt; fixer objectifs pour année prochaine.</w:t>
-      </w:r>
-    </w:p>
-    <w:p>
-      <w:pPr>
-        <w:pStyle w:val="Paragraphedeliste"/>
-        <w:numPr>
-          <w:ilvl w:val="0"/>
-          <w:numId w:val="1"/>
-        </w:numPr>
-      </w:pPr>
-      <w:r>
-        <w:t>Elaboration d'un tableau de tache avec temps estimé, % etc</w:t>
-      </w:r>
-    </w:p>
-    <w:p>
-      <w:pPr>
-        <w:pStyle w:val="Paragraphedeliste"/>
-        <w:numPr>
-          <w:ilvl w:val="0"/>
-          <w:numId w:val="1"/>
-        </w:numPr>
-      </w:pPr>
-      <w:r>
-        <w:t>Probleme avec les counts, surement a cause du nouveau modele de données. Les requetes faites par Kibana n'obtient pas les meme resultats lorsque je fais un requete similaire. Je ne sais pas qui de moi ou kibana a les bon resultats. Je cherche bcp sur ce point !</w:t>
+        <w:t xml:space="preserve">Aie </w:t>
+      </w:r>
+      <w:proofErr w:type="spellStart"/>
+      <w:r>
+        <w:t>aie</w:t>
+      </w:r>
+      <w:proofErr w:type="spellEnd"/>
+      <w:r>
+        <w:t xml:space="preserve"> </w:t>
+      </w:r>
+      <w:proofErr w:type="spellStart"/>
+      <w:r>
+        <w:t>aie</w:t>
+      </w:r>
+      <w:proofErr w:type="spellEnd"/>
+      <w:r>
+        <w:t xml:space="preserve"> ….</w:t>
+      </w:r>
+      <w:r>
+        <w:t xml:space="preserve"> Les indexes dans </w:t>
+      </w:r>
+      <w:proofErr w:type="spellStart"/>
+      <w:r>
+        <w:t>elasticsearch</w:t>
+      </w:r>
+      <w:proofErr w:type="spellEnd"/>
+      <w:r>
+        <w:t xml:space="preserve"> où se trouvent les configurations, les </w:t>
+      </w:r>
+      <w:proofErr w:type="spellStart"/>
+      <w:r>
+        <w:t>dashboards</w:t>
+      </w:r>
+      <w:proofErr w:type="spellEnd"/>
+      <w:r>
+        <w:t xml:space="preserve"> de </w:t>
+      </w:r>
+      <w:proofErr w:type="spellStart"/>
+      <w:r>
+        <w:t>kibana</w:t>
+      </w:r>
+      <w:proofErr w:type="spellEnd"/>
+      <w:r>
+        <w:t>, ont été malencontreusement supprimé, lors d'un packaging…</w:t>
+      </w:r>
+    </w:p>
+    <w:p>
+      <w:pPr>
+        <w:pStyle w:val="Paragraphedeliste"/>
+        <w:numPr>
+          <w:ilvl w:val="0"/>
+          <w:numId w:val="1"/>
+        </w:numPr>
+      </w:pPr>
+      <w:r>
+        <w:t xml:space="preserve">EA -&gt; </w:t>
+      </w:r>
+      <w:proofErr w:type="gramStart"/>
+      <w:r>
+        <w:t>fixer</w:t>
+      </w:r>
+      <w:proofErr w:type="gramEnd"/>
+      <w:r>
+        <w:t xml:space="preserve"> objectifs pour année prochaine.</w:t>
+      </w:r>
+    </w:p>
+    <w:p>
+      <w:pPr>
+        <w:pStyle w:val="Paragraphedeliste"/>
+        <w:numPr>
+          <w:ilvl w:val="0"/>
+          <w:numId w:val="1"/>
+        </w:numPr>
+      </w:pPr>
+      <w:r>
+        <w:t xml:space="preserve">Elaboration d'un tableau de tache avec temps estimé, % </w:t>
+      </w:r>
+      <w:proofErr w:type="spellStart"/>
+      <w:r>
+        <w:t>etc</w:t>
+      </w:r>
+      <w:proofErr w:type="spellEnd"/>
+    </w:p>
+    <w:p>
+      <w:pPr>
+        <w:pStyle w:val="Paragraphedeliste"/>
+        <w:numPr>
+          <w:ilvl w:val="0"/>
+          <w:numId w:val="1"/>
+        </w:numPr>
+      </w:pPr>
+      <w:proofErr w:type="spellStart"/>
+      <w:r>
+        <w:t>Probleme</w:t>
+      </w:r>
+      <w:proofErr w:type="spellEnd"/>
+      <w:r>
+        <w:t xml:space="preserve"> avec les </w:t>
+      </w:r>
+      <w:proofErr w:type="spellStart"/>
+      <w:r>
+        <w:t>counts</w:t>
+      </w:r>
+      <w:proofErr w:type="spellEnd"/>
+      <w:r>
+        <w:t xml:space="preserve">, surement </w:t>
+      </w:r>
+      <w:proofErr w:type="gramStart"/>
+      <w:r>
+        <w:t>a</w:t>
+      </w:r>
+      <w:proofErr w:type="gramEnd"/>
+      <w:r>
+        <w:t xml:space="preserve"> cause du nouveau </w:t>
+      </w:r>
+      <w:proofErr w:type="spellStart"/>
+      <w:r>
+        <w:t>modele</w:t>
+      </w:r>
+      <w:proofErr w:type="spellEnd"/>
+      <w:r>
+        <w:t xml:space="preserve"> de données. Les </w:t>
+      </w:r>
+      <w:proofErr w:type="spellStart"/>
+      <w:r>
+        <w:t>requetes</w:t>
+      </w:r>
+      <w:proofErr w:type="spellEnd"/>
+      <w:r>
+        <w:t xml:space="preserve"> faites par </w:t>
+      </w:r>
+      <w:proofErr w:type="spellStart"/>
+      <w:r>
+        <w:t>Kibana</w:t>
+      </w:r>
+      <w:proofErr w:type="spellEnd"/>
+      <w:r>
+        <w:t xml:space="preserve"> </w:t>
+      </w:r>
+      <w:proofErr w:type="gramStart"/>
+      <w:r>
+        <w:t>n'obtient</w:t>
+      </w:r>
+      <w:proofErr w:type="gramEnd"/>
+      <w:r>
+        <w:t xml:space="preserve"> pas les </w:t>
+      </w:r>
+      <w:proofErr w:type="spellStart"/>
+      <w:r>
+        <w:t>meme</w:t>
+      </w:r>
+      <w:proofErr w:type="spellEnd"/>
+      <w:r>
+        <w:t xml:space="preserve"> </w:t>
+      </w:r>
+      <w:proofErr w:type="spellStart"/>
+      <w:r>
+        <w:t>resultats</w:t>
+      </w:r>
+      <w:proofErr w:type="spellEnd"/>
+      <w:r>
+        <w:t xml:space="preserve"> lorsque je fais un </w:t>
+      </w:r>
+      <w:proofErr w:type="spellStart"/>
+      <w:r>
+        <w:t>requete</w:t>
+      </w:r>
+      <w:proofErr w:type="spellEnd"/>
+      <w:r>
+        <w:t xml:space="preserve"> similaire. Je ne sais pas qui de moi ou </w:t>
+      </w:r>
+      <w:proofErr w:type="spellStart"/>
+      <w:r>
+        <w:t>kibana</w:t>
+      </w:r>
+      <w:proofErr w:type="spellEnd"/>
+      <w:r>
+        <w:t xml:space="preserve"> a les bon </w:t>
+      </w:r>
+      <w:proofErr w:type="spellStart"/>
+      <w:r>
+        <w:t>resultats</w:t>
+      </w:r>
+      <w:proofErr w:type="spellEnd"/>
+      <w:r>
+        <w:t xml:space="preserve">. Je cherche </w:t>
+      </w:r>
+      <w:proofErr w:type="spellStart"/>
+      <w:r>
+        <w:t>bcp</w:t>
+      </w:r>
+      <w:proofErr w:type="spellEnd"/>
+      <w:r>
+        <w:t xml:space="preserve"> sur ce point !</w:t>
       </w:r>
     </w:p>
     <w:p/>
@@ -1900,7 +2849,39 @@
         </w:numPr>
       </w:pPr>
       <w:r>
-        <w:t>Remise en forme de kibana sur le nouveeau type plus quelques petite opti pour qu'il soit plus stable (ex: filtre type : value : boaType9, auto grace au fichier config.js)</w:t>
+        <w:t xml:space="preserve">Remise en forme de </w:t>
+      </w:r>
+      <w:proofErr w:type="spellStart"/>
+      <w:r>
+        <w:t>kibana</w:t>
+      </w:r>
+      <w:proofErr w:type="spellEnd"/>
+      <w:r>
+        <w:t xml:space="preserve"> sur le </w:t>
+      </w:r>
+      <w:proofErr w:type="spellStart"/>
+      <w:r>
+        <w:t>nouveeau</w:t>
+      </w:r>
+      <w:proofErr w:type="spellEnd"/>
+      <w:r>
+        <w:t xml:space="preserve"> type plus quelques petite </w:t>
+      </w:r>
+      <w:proofErr w:type="spellStart"/>
+      <w:r>
+        <w:t>opti</w:t>
+      </w:r>
+      <w:proofErr w:type="spellEnd"/>
+      <w:r>
+        <w:t xml:space="preserve"> pour qu'il soit plus stable (ex: filtre type : value : boaType9, auto </w:t>
+      </w:r>
+      <w:proofErr w:type="spellStart"/>
+      <w:r>
+        <w:t>grace</w:t>
+      </w:r>
+      <w:proofErr w:type="spellEnd"/>
+      <w:r>
+        <w:t xml:space="preserve"> au fichier config.js)</w:t>
       </w:r>
     </w:p>
     <w:p>
@@ -1915,13 +2896,43 @@
         <w:t>Nouvel tache : les liens des applis</w:t>
       </w:r>
       <w:r>
-        <w:t>, automatiqer les liens, temps estimé 2 jours, et il en faudra peu etre 3, mais ce n'est pas moi qui vais terminé cette tache parce qu'il vont livré la toute premiere version pendant que je serait en cours.</w:t>
-      </w:r>
-    </w:p>
-    <w:p>
-      <w:pPr>
-        <w:pStyle w:val="Paragraphedeliste"/>
-      </w:pPr>
+        <w:t xml:space="preserve">, </w:t>
+      </w:r>
+      <w:proofErr w:type="spellStart"/>
+      <w:r>
+        <w:t>automatiqer</w:t>
+      </w:r>
+      <w:proofErr w:type="spellEnd"/>
+      <w:r>
+        <w:t xml:space="preserve"> les liens, temps estimé 2 jours, et il en faudra peu </w:t>
+      </w:r>
+      <w:proofErr w:type="spellStart"/>
+      <w:r>
+        <w:t>etre</w:t>
+      </w:r>
+      <w:proofErr w:type="spellEnd"/>
+      <w:r>
+        <w:t xml:space="preserve"> 3, mais ce n'est pas moi qui vais </w:t>
+      </w:r>
+      <w:proofErr w:type="gramStart"/>
+      <w:r>
+        <w:t>terminé</w:t>
+      </w:r>
+      <w:proofErr w:type="gramEnd"/>
+      <w:r>
+        <w:t xml:space="preserve"> cette tache parce qu'il vont livré la toute </w:t>
+      </w:r>
+      <w:proofErr w:type="spellStart"/>
+      <w:r>
+        <w:t>premiere</w:t>
+      </w:r>
+      <w:proofErr w:type="spellEnd"/>
+      <w:r>
+        <w:t xml:space="preserve"> version pendant que je serait en cours.</w:t>
+      </w:r>
+      <w:r>
+        <w:br w:type="page"/>
+      </w:r>
     </w:p>
     <w:p>
       <w:pPr>
@@ -1936,6 +2947,7 @@
           <w:b/>
           <w:sz w:val="32"/>
         </w:rPr>
+        <w:lastRenderedPageBreak/>
         <w:t>Semaine 9</w:t>
       </w:r>
     </w:p>
@@ -1968,7 +2980,115 @@
         </w:numPr>
       </w:pPr>
       <w:r>
-        <w:t xml:space="preserve">Il y a eu une migration de SVN vers Git, j'ai donc importer le "nouveau" projet avec git, </w:t>
+        <w:t xml:space="preserve">Il y a eu une migration de SVN vers Git, j'ai donc </w:t>
+      </w:r>
+      <w:proofErr w:type="gramStart"/>
+      <w:r>
+        <w:t>importe</w:t>
+      </w:r>
+      <w:r>
+        <w:t>r</w:t>
+      </w:r>
+      <w:proofErr w:type="gramEnd"/>
+      <w:r>
+        <w:t xml:space="preserve"> le "nouveau" projet avec git.</w:t>
+      </w:r>
+    </w:p>
+    <w:p>
+      <w:pPr>
+        <w:pStyle w:val="Paragraphedeliste"/>
+        <w:numPr>
+          <w:ilvl w:val="0"/>
+          <w:numId w:val="1"/>
+        </w:numPr>
+      </w:pPr>
+      <w:r>
+        <w:t xml:space="preserve">Proposition d'utiliser </w:t>
+      </w:r>
+      <w:proofErr w:type="spellStart"/>
+      <w:r>
+        <w:t>IntelliJ</w:t>
+      </w:r>
+      <w:proofErr w:type="spellEnd"/>
+      <w:r>
+        <w:t xml:space="preserve">, suite a de nombreux </w:t>
+      </w:r>
+      <w:proofErr w:type="spellStart"/>
+      <w:r>
+        <w:t>probleme</w:t>
+      </w:r>
+      <w:proofErr w:type="spellEnd"/>
+      <w:r>
+        <w:t xml:space="preserve"> rencontrer sur </w:t>
+      </w:r>
+      <w:proofErr w:type="spellStart"/>
+      <w:r>
+        <w:t>eclipse</w:t>
+      </w:r>
+      <w:proofErr w:type="spellEnd"/>
+      <w:r>
+        <w:t xml:space="preserve"> (config, etc</w:t>
+      </w:r>
+      <w:proofErr w:type="gramStart"/>
+      <w:r>
+        <w:t>..)</w:t>
+      </w:r>
+      <w:proofErr w:type="gramEnd"/>
+    </w:p>
+    <w:p>
+      <w:pPr>
+        <w:pStyle w:val="Paragraphedeliste"/>
+        <w:numPr>
+          <w:ilvl w:val="0"/>
+          <w:numId w:val="1"/>
+        </w:numPr>
+      </w:pPr>
+      <w:r>
+        <w:t xml:space="preserve"> </w:t>
+      </w:r>
+      <w:proofErr w:type="spellStart"/>
+      <w:r>
+        <w:t>Telechargement</w:t>
+      </w:r>
+      <w:proofErr w:type="spellEnd"/>
+      <w:r>
+        <w:t xml:space="preserve"> de </w:t>
+      </w:r>
+      <w:proofErr w:type="spellStart"/>
+      <w:r>
+        <w:t>IntelliJ</w:t>
+      </w:r>
+      <w:proofErr w:type="spellEnd"/>
+      <w:r>
+        <w:t xml:space="preserve"> </w:t>
+      </w:r>
+      <w:proofErr w:type="spellStart"/>
+      <w:r>
+        <w:t>Idea</w:t>
+      </w:r>
+      <w:proofErr w:type="spellEnd"/>
+      <w:r>
+        <w:t xml:space="preserve">, avec la licence </w:t>
+      </w:r>
+      <w:proofErr w:type="spellStart"/>
+      <w:r>
+        <w:t>etudiante</w:t>
+      </w:r>
+      <w:proofErr w:type="spellEnd"/>
+      <w:r>
+        <w:t xml:space="preserve"> pour POC</w:t>
+      </w:r>
+    </w:p>
+    <w:p>
+      <w:pPr>
+        <w:pStyle w:val="Paragraphedeliste"/>
+        <w:numPr>
+          <w:ilvl w:val="0"/>
+          <w:numId w:val="1"/>
+        </w:numPr>
+      </w:pPr>
+      <w:r>
+        <w:t>Configuration</w:t>
       </w:r>
     </w:p>
     <w:sectPr>

</xml_diff>

<commit_message>
update semaine 9 v9.2
</commit_message>
<xml_diff>
--- a/aide_rapport_alternance_1.docx
+++ b/aide_rapport_alternance_1.docx
@@ -3090,6 +3090,118 @@
       <w:r>
         <w:t>Configuration</w:t>
       </w:r>
+      <w:r>
+        <w:t xml:space="preserve"> de </w:t>
+      </w:r>
+      <w:proofErr w:type="spellStart"/>
+      <w:r>
+        <w:t>tomcat</w:t>
+      </w:r>
+      <w:proofErr w:type="spellEnd"/>
+      <w:r>
+        <w:t xml:space="preserve">, </w:t>
+      </w:r>
+      <w:proofErr w:type="spellStart"/>
+      <w:r>
+        <w:t>maven</w:t>
+      </w:r>
+      <w:proofErr w:type="spellEnd"/>
+      <w:r>
+        <w:t xml:space="preserve"> …</w:t>
+      </w:r>
+    </w:p>
+    <w:p>
+      <w:pPr>
+        <w:pStyle w:val="Paragraphedeliste"/>
+        <w:numPr>
+          <w:ilvl w:val="0"/>
+          <w:numId w:val="1"/>
+        </w:numPr>
+      </w:pPr>
+      <w:r>
+        <w:t xml:space="preserve">Configuration du plugin </w:t>
+      </w:r>
+      <w:proofErr w:type="spellStart"/>
+      <w:r>
+        <w:t>LiveEdit</w:t>
+      </w:r>
+      <w:proofErr w:type="spellEnd"/>
+      <w:r>
+        <w:t xml:space="preserve"> + extension chrome </w:t>
+      </w:r>
+      <w:proofErr w:type="spellStart"/>
+      <w:r>
+        <w:t>JetBains</w:t>
+      </w:r>
+      <w:proofErr w:type="spellEnd"/>
+      <w:r>
+        <w:t xml:space="preserve"> IDE Support, qui permet de faire du live </w:t>
+      </w:r>
+      <w:proofErr w:type="spellStart"/>
+      <w:r>
+        <w:t>coding</w:t>
+      </w:r>
+      <w:proofErr w:type="spellEnd"/>
+      <w:r>
+        <w:t xml:space="preserve">, ce qui me permet de gagner </w:t>
+      </w:r>
+      <w:proofErr w:type="spellStart"/>
+      <w:r>
+        <w:t>bcp</w:t>
+      </w:r>
+      <w:proofErr w:type="spellEnd"/>
+      <w:r>
+        <w:t xml:space="preserve"> de temps de </w:t>
+      </w:r>
+      <w:proofErr w:type="spellStart"/>
+      <w:r>
+        <w:t>developpement</w:t>
+      </w:r>
+      <w:proofErr w:type="spellEnd"/>
+      <w:r>
+        <w:t xml:space="preserve">, parce que je n'aurai plus besoin de redémarrer </w:t>
+      </w:r>
+      <w:proofErr w:type="gramStart"/>
+      <w:r>
+        <w:t>a</w:t>
+      </w:r>
+      <w:proofErr w:type="gramEnd"/>
+      <w:r>
+        <w:t xml:space="preserve"> </w:t>
+      </w:r>
+      <w:proofErr w:type="spellStart"/>
+      <w:r>
+        <w:t>cahque</w:t>
+      </w:r>
+      <w:proofErr w:type="spellEnd"/>
+      <w:r>
+        <w:t xml:space="preserve"> </w:t>
+      </w:r>
+      <w:proofErr w:type="spellStart"/>
+      <w:r>
+        <w:t>changmeent</w:t>
+      </w:r>
+      <w:proofErr w:type="spellEnd"/>
+      <w:r>
+        <w:t xml:space="preserve"> mon serveur </w:t>
+      </w:r>
+      <w:proofErr w:type="spellStart"/>
+      <w:r>
+        <w:t>tomcat</w:t>
+      </w:r>
+      <w:proofErr w:type="spellEnd"/>
+      <w:r>
+        <w:t>.</w:t>
+      </w:r>
+    </w:p>
+    <w:p>
+      <w:pPr>
+        <w:pStyle w:val="Paragraphedeliste"/>
+        <w:numPr>
+          <w:ilvl w:val="0"/>
+          <w:numId w:val="1"/>
+        </w:numPr>
+      </w:pPr>
     </w:p>
     <w:sectPr>
       <w:pgSz w:w="11906" w:h="16838"/>

</xml_diff>

<commit_message>
update semaine 9 v9.3
</commit_message>
<xml_diff>
--- a/aide_rapport_alternance_1.docx
+++ b/aide_rapport_alternance_1.docx
@@ -3013,11 +3013,9 @@
       <w:r>
         <w:t xml:space="preserve">, suite a de nombreux </w:t>
       </w:r>
-      <w:proofErr w:type="spellStart"/>
-      <w:r>
-        <w:t>probleme</w:t>
-      </w:r>
-      <w:proofErr w:type="spellEnd"/>
+      <w:r>
+        <w:t>problèmes</w:t>
+      </w:r>
       <w:r>
         <w:t xml:space="preserve"> rencontrer sur </w:t>
       </w:r>
@@ -3046,162 +3044,320 @@
       <w:r>
         <w:t xml:space="preserve"> </w:t>
       </w:r>
-      <w:proofErr w:type="spellStart"/>
-      <w:r>
-        <w:t>Telechargement</w:t>
-      </w:r>
-      <w:proofErr w:type="spellEnd"/>
+      <w:r>
+        <w:t>Téléchargement</w:t>
+      </w:r>
+      <w:r>
+        <w:t xml:space="preserve"> </w:t>
+      </w:r>
+      <w:proofErr w:type="gramStart"/>
+      <w:r>
+        <w:t xml:space="preserve">de </w:t>
+      </w:r>
+      <w:proofErr w:type="spellStart"/>
+      <w:r>
+        <w:t>IntelliJ</w:t>
+      </w:r>
+      <w:proofErr w:type="spellEnd"/>
+      <w:proofErr w:type="gramEnd"/>
+      <w:r>
+        <w:t xml:space="preserve"> </w:t>
+      </w:r>
+      <w:proofErr w:type="spellStart"/>
+      <w:r>
+        <w:t>Idea</w:t>
+      </w:r>
+      <w:proofErr w:type="spellEnd"/>
+      <w:r>
+        <w:t xml:space="preserve">, avec la licence </w:t>
+      </w:r>
+      <w:r>
+        <w:t>étudiante</w:t>
+      </w:r>
+      <w:r>
+        <w:t xml:space="preserve"> pour POC</w:t>
+      </w:r>
+    </w:p>
+    <w:p>
+      <w:pPr>
+        <w:pStyle w:val="Paragraphedeliste"/>
+        <w:numPr>
+          <w:ilvl w:val="0"/>
+          <w:numId w:val="1"/>
+        </w:numPr>
+      </w:pPr>
+      <w:r>
+        <w:t>Configuration</w:t>
+      </w:r>
       <w:r>
         <w:t xml:space="preserve"> de </w:t>
       </w:r>
       <w:proofErr w:type="spellStart"/>
       <w:r>
-        <w:t>IntelliJ</w:t>
+        <w:t>tomcat</w:t>
+      </w:r>
+      <w:proofErr w:type="spellEnd"/>
+      <w:r>
+        <w:t xml:space="preserve">, </w:t>
+      </w:r>
+      <w:proofErr w:type="spellStart"/>
+      <w:r>
+        <w:t>maven</w:t>
+      </w:r>
+      <w:proofErr w:type="spellEnd"/>
+      <w:r>
+        <w:t xml:space="preserve"> …</w:t>
+      </w:r>
+    </w:p>
+    <w:p>
+      <w:pPr>
+        <w:pStyle w:val="Paragraphedeliste"/>
+        <w:numPr>
+          <w:ilvl w:val="0"/>
+          <w:numId w:val="1"/>
+        </w:numPr>
+      </w:pPr>
+      <w:r>
+        <w:t xml:space="preserve">Configuration du plugin </w:t>
+      </w:r>
+      <w:proofErr w:type="spellStart"/>
+      <w:r>
+        <w:t>LiveEdit</w:t>
+      </w:r>
+      <w:proofErr w:type="spellEnd"/>
+      <w:r>
+        <w:t xml:space="preserve"> + extension chrome </w:t>
+      </w:r>
+      <w:proofErr w:type="spellStart"/>
+      <w:r>
+        <w:t>JetBains</w:t>
+      </w:r>
+      <w:proofErr w:type="spellEnd"/>
+      <w:r>
+        <w:t xml:space="preserve"> IDE Support, qui permet de faire du live </w:t>
+      </w:r>
+      <w:proofErr w:type="spellStart"/>
+      <w:r>
+        <w:t>coding</w:t>
+      </w:r>
+      <w:proofErr w:type="spellEnd"/>
+      <w:r>
+        <w:t>, ce qui me permet de gagner b</w:t>
+      </w:r>
+      <w:r>
+        <w:t>eau</w:t>
+      </w:r>
+      <w:r>
+        <w:t>c</w:t>
+      </w:r>
+      <w:r>
+        <w:t>ou</w:t>
+      </w:r>
+      <w:r>
+        <w:t xml:space="preserve">p de temps de </w:t>
+      </w:r>
+      <w:r>
+        <w:t>développement</w:t>
+      </w:r>
+      <w:r>
+        <w:t>, parce que je n'aura</w:t>
+      </w:r>
+      <w:r>
+        <w:t>i plus besoin de redémarrer à c</w:t>
+      </w:r>
+      <w:r>
+        <w:t>h</w:t>
+      </w:r>
+      <w:r>
+        <w:t>a</w:t>
+      </w:r>
+      <w:r>
+        <w:t xml:space="preserve">que </w:t>
+      </w:r>
+      <w:r>
+        <w:t>changement</w:t>
+      </w:r>
+      <w:r>
+        <w:t xml:space="preserve"> mon serveur </w:t>
+      </w:r>
+      <w:proofErr w:type="spellStart"/>
+      <w:r>
+        <w:t>tomcat</w:t>
+      </w:r>
+      <w:proofErr w:type="spellEnd"/>
+      <w:r>
+        <w:t>.</w:t>
+      </w:r>
+    </w:p>
+    <w:p>
+      <w:pPr>
+        <w:pStyle w:val="Paragraphedeliste"/>
+        <w:numPr>
+          <w:ilvl w:val="0"/>
+          <w:numId w:val="1"/>
+        </w:numPr>
+      </w:pPr>
+      <w:proofErr w:type="spellStart"/>
+      <w:r>
+        <w:t>Repackaging</w:t>
+      </w:r>
+      <w:proofErr w:type="spellEnd"/>
+      <w:r>
+        <w:t xml:space="preserve"> du projet </w:t>
+      </w:r>
+      <w:proofErr w:type="spellStart"/>
+      <w:r>
+        <w:t>toolbox</w:t>
+      </w:r>
+      <w:proofErr w:type="spellEnd"/>
+      <w:r>
+        <w:t>-</w:t>
+      </w:r>
+      <w:proofErr w:type="spellStart"/>
+      <w:r>
+        <w:t>angular</w:t>
+      </w:r>
+      <w:proofErr w:type="spellEnd"/>
+      <w:r>
+        <w:t xml:space="preserve"> -&gt; </w:t>
+      </w:r>
+      <w:proofErr w:type="spellStart"/>
+      <w:r>
+        <w:t>separer</w:t>
       </w:r>
       <w:proofErr w:type="spellEnd"/>
       <w:r>
         <w:t xml:space="preserve"> </w:t>
       </w:r>
-      <w:proofErr w:type="spellStart"/>
-      <w:r>
-        <w:t>Idea</w:t>
-      </w:r>
-      <w:proofErr w:type="spellEnd"/>
-      <w:r>
-        <w:t xml:space="preserve">, avec la licence </w:t>
-      </w:r>
-      <w:proofErr w:type="spellStart"/>
-      <w:r>
-        <w:t>etudiante</w:t>
-      </w:r>
-      <w:proofErr w:type="spellEnd"/>
-      <w:r>
-        <w:t xml:space="preserve"> pour POC</w:t>
-      </w:r>
-    </w:p>
-    <w:p>
-      <w:pPr>
-        <w:pStyle w:val="Paragraphedeliste"/>
-        <w:numPr>
-          <w:ilvl w:val="0"/>
-          <w:numId w:val="1"/>
-        </w:numPr>
-      </w:pPr>
-      <w:r>
-        <w:t>Configuration</w:t>
-      </w:r>
-      <w:r>
-        <w:t xml:space="preserve"> de </w:t>
-      </w:r>
-      <w:proofErr w:type="spellStart"/>
-      <w:r>
-        <w:t>tomcat</w:t>
-      </w:r>
-      <w:proofErr w:type="spellEnd"/>
-      <w:r>
-        <w:t xml:space="preserve">, </w:t>
-      </w:r>
-      <w:proofErr w:type="spellStart"/>
-      <w:r>
-        <w:t>maven</w:t>
-      </w:r>
-      <w:proofErr w:type="spellEnd"/>
-      <w:r>
-        <w:t xml:space="preserve"> …</w:t>
-      </w:r>
-    </w:p>
-    <w:p>
-      <w:pPr>
-        <w:pStyle w:val="Paragraphedeliste"/>
-        <w:numPr>
-          <w:ilvl w:val="0"/>
-          <w:numId w:val="1"/>
-        </w:numPr>
-      </w:pPr>
-      <w:r>
-        <w:t xml:space="preserve">Configuration du plugin </w:t>
-      </w:r>
-      <w:proofErr w:type="spellStart"/>
-      <w:r>
-        <w:t>LiveEdit</w:t>
-      </w:r>
-      <w:proofErr w:type="spellEnd"/>
-      <w:r>
-        <w:t xml:space="preserve"> + extension chrome </w:t>
-      </w:r>
-      <w:proofErr w:type="spellStart"/>
-      <w:r>
-        <w:t>JetBains</w:t>
-      </w:r>
-      <w:proofErr w:type="spellEnd"/>
-      <w:r>
-        <w:t xml:space="preserve"> IDE Support, qui permet de faire du live </w:t>
-      </w:r>
-      <w:proofErr w:type="spellStart"/>
-      <w:r>
-        <w:t>coding</w:t>
-      </w:r>
-      <w:proofErr w:type="spellEnd"/>
-      <w:r>
-        <w:t xml:space="preserve">, ce qui me permet de gagner </w:t>
-      </w:r>
-      <w:proofErr w:type="spellStart"/>
-      <w:r>
-        <w:t>bcp</w:t>
-      </w:r>
-      <w:proofErr w:type="spellEnd"/>
-      <w:r>
-        <w:t xml:space="preserve"> de temps de </w:t>
-      </w:r>
-      <w:proofErr w:type="spellStart"/>
-      <w:r>
-        <w:t>developpement</w:t>
-      </w:r>
-      <w:proofErr w:type="spellEnd"/>
-      <w:r>
-        <w:t xml:space="preserve">, parce que je n'aurai plus besoin de redémarrer </w:t>
-      </w:r>
       <w:proofErr w:type="gramStart"/>
       <w:r>
-        <w:t>a</w:t>
+        <w:t>les fichier</w:t>
       </w:r>
       <w:proofErr w:type="gramEnd"/>
       <w:r>
+        <w:t xml:space="preserve"> d'import de </w:t>
+      </w:r>
+      <w:proofErr w:type="spellStart"/>
+      <w:r>
+        <w:t>ittbui</w:t>
+      </w:r>
+      <w:proofErr w:type="spellEnd"/>
+      <w:r>
+        <w:t xml:space="preserve"> et </w:t>
+      </w:r>
+      <w:proofErr w:type="spellStart"/>
+      <w:r>
+        <w:t>ittb</w:t>
+      </w:r>
+      <w:proofErr w:type="spellEnd"/>
+      <w:r>
         <w:t xml:space="preserve"> </w:t>
       </w:r>
       <w:proofErr w:type="spellStart"/>
       <w:r>
-        <w:t>cahque</w:t>
-      </w:r>
-      <w:proofErr w:type="spellEnd"/>
-      <w:r>
-        <w:t xml:space="preserve"> </w:t>
-      </w:r>
-      <w:proofErr w:type="spellStart"/>
-      <w:r>
-        <w:t>changmeent</w:t>
-      </w:r>
-      <w:proofErr w:type="spellEnd"/>
-      <w:r>
-        <w:t xml:space="preserve"> mon serveur </w:t>
-      </w:r>
-      <w:proofErr w:type="spellStart"/>
-      <w:r>
-        <w:t>tomcat</w:t>
-      </w:r>
-      <w:proofErr w:type="spellEnd"/>
-      <w:r>
-        <w:t>.</w:t>
-      </w:r>
-    </w:p>
-    <w:p>
-      <w:pPr>
-        <w:pStyle w:val="Paragraphedeliste"/>
-        <w:numPr>
-          <w:ilvl w:val="0"/>
-          <w:numId w:val="1"/>
-        </w:numPr>
-      </w:pPr>
+        <w:t>utils</w:t>
+      </w:r>
+      <w:proofErr w:type="spellEnd"/>
+    </w:p>
+    <w:p>
+      <w:pPr>
+        <w:pStyle w:val="Paragraphedeliste"/>
+        <w:numPr>
+          <w:ilvl w:val="0"/>
+          <w:numId w:val="1"/>
+        </w:numPr>
+      </w:pPr>
+      <w:r>
+        <w:t>Update des versions de</w:t>
+      </w:r>
+    </w:p>
+    <w:p>
+      <w:pPr>
+        <w:pStyle w:val="Paragraphedeliste"/>
+        <w:numPr>
+          <w:ilvl w:val="1"/>
+          <w:numId w:val="1"/>
+        </w:numPr>
+        <w:rPr>
+          <w:lang w:val="en-US"/>
+        </w:rPr>
+      </w:pPr>
+      <w:r>
+        <w:rPr>
+          <w:lang w:val="en-US"/>
+        </w:rPr>
+        <w:t>Angular (+ angular-aria + angular-animate) : 1.3.15 -&gt; 1.5.0-rc1</w:t>
+      </w:r>
+    </w:p>
+    <w:p>
+      <w:pPr>
+        <w:pStyle w:val="Paragraphedeliste"/>
+        <w:numPr>
+          <w:ilvl w:val="1"/>
+          <w:numId w:val="1"/>
+        </w:numPr>
+      </w:pPr>
+      <w:proofErr w:type="spellStart"/>
+      <w:r>
+        <w:t>Angular</w:t>
+      </w:r>
+      <w:proofErr w:type="spellEnd"/>
+      <w:r>
+        <w:t>-</w:t>
+      </w:r>
+      <w:proofErr w:type="spellStart"/>
+      <w:r>
+        <w:t>Material</w:t>
+      </w:r>
+      <w:proofErr w:type="spellEnd"/>
+      <w:r>
+        <w:t xml:space="preserve"> : 0.10.1 -&gt; 1.0.</w:t>
+      </w:r>
+      <w:r>
+        <w:t>0</w:t>
+      </w:r>
+    </w:p>
+    <w:p>
+      <w:pPr>
+        <w:pStyle w:val="Paragraphedeliste"/>
+        <w:numPr>
+          <w:ilvl w:val="1"/>
+          <w:numId w:val="1"/>
+        </w:numPr>
+      </w:pPr>
+      <w:proofErr w:type="spellStart"/>
+      <w:r>
+        <w:t>Ui</w:t>
+      </w:r>
+      <w:proofErr w:type="spellEnd"/>
+      <w:r>
+        <w:t>-</w:t>
+      </w:r>
+      <w:proofErr w:type="spellStart"/>
+      <w:r>
+        <w:t>grid</w:t>
+      </w:r>
+      <w:proofErr w:type="spellEnd"/>
+      <w:r>
+        <w:t xml:space="preserve"> : 3.0.1 -&gt; 3.1.0</w:t>
+      </w:r>
+    </w:p>
+    <w:p>
+      <w:pPr>
+        <w:pStyle w:val="Paragraphedeliste"/>
+        <w:numPr>
+          <w:ilvl w:val="1"/>
+          <w:numId w:val="1"/>
+        </w:numPr>
+      </w:pPr>
+      <w:proofErr w:type="spellStart"/>
+      <w:r>
+        <w:t>Angular</w:t>
+      </w:r>
+      <w:proofErr w:type="spellEnd"/>
+      <w:r>
+        <w:t>-translate : 2.7.1 - &gt; 2.8.1</w:t>
+      </w:r>
     </w:p>
     <w:sectPr>
       <w:pgSz w:w="11906" w:h="16838"/>

</xml_diff>

<commit_message>
update semaine 9 v9.4
</commit_message>
<xml_diff>
--- a/aide_rapport_alternance_1.docx
+++ b/aide_rapport_alternance_1.docx
@@ -41,15 +41,7 @@
         </w:numPr>
       </w:pPr>
       <w:r>
-        <w:t xml:space="preserve">Correction des dates, et du </w:t>
-      </w:r>
-      <w:proofErr w:type="spellStart"/>
-      <w:r>
-        <w:t>typeahead</w:t>
-      </w:r>
-      <w:proofErr w:type="spellEnd"/>
-      <w:r>
-        <w:t xml:space="preserve"> (ouverture, et non fermeture des choix)</w:t>
+        <w:t>Correction des dates, et du typeahead (ouverture, et non fermeture des choix)</w:t>
       </w:r>
     </w:p>
     <w:p>
@@ -119,40 +111,19 @@
         </w:numPr>
       </w:pPr>
       <w:r>
-        <w:t xml:space="preserve">Changement des noms </w:t>
-      </w:r>
-      <w:proofErr w:type="spellStart"/>
-      <w:r>
-        <w:t>Utils</w:t>
-      </w:r>
-      <w:proofErr w:type="spellEnd"/>
-      <w:r>
-        <w:t xml:space="preserve"> -&gt; </w:t>
-      </w:r>
-      <w:proofErr w:type="spellStart"/>
-      <w:r>
-        <w:t>Util</w:t>
-      </w:r>
-      <w:proofErr w:type="spellEnd"/>
-    </w:p>
-    <w:p>
-      <w:pPr>
-        <w:pStyle w:val="Paragraphedeliste"/>
-        <w:numPr>
-          <w:ilvl w:val="0"/>
-          <w:numId w:val="1"/>
-        </w:numPr>
-      </w:pPr>
-      <w:r>
-        <w:t>OF-</w:t>
-      </w:r>
-      <w:proofErr w:type="spellStart"/>
-      <w:r>
-        <w:t>core</w:t>
-      </w:r>
-      <w:proofErr w:type="spellEnd"/>
-      <w:r>
-        <w:t xml:space="preserve"> : jeux de tests pour mon appli, envoie de message dans la queue</w:t>
+        <w:t>Changement des noms Utils -&gt; Util</w:t>
+      </w:r>
+    </w:p>
+    <w:p>
+      <w:pPr>
+        <w:pStyle w:val="Paragraphedeliste"/>
+        <w:numPr>
+          <w:ilvl w:val="0"/>
+          <w:numId w:val="1"/>
+        </w:numPr>
+      </w:pPr>
+      <w:r>
+        <w:t>OF-core : jeux de tests pour mon appli, envoie de message dans la queue</w:t>
       </w:r>
     </w:p>
     <w:p>
@@ -239,15 +210,7 @@
         <w:t xml:space="preserve"> : </w:t>
       </w:r>
       <w:r>
-        <w:t xml:space="preserve">change </w:t>
-      </w:r>
-      <w:proofErr w:type="spellStart"/>
-      <w:r>
-        <w:t>gridApi</w:t>
-      </w:r>
-      <w:proofErr w:type="spellEnd"/>
-      <w:r>
-        <w:t xml:space="preserve">, pour spécifier l'action </w:t>
+        <w:t xml:space="preserve">change gridApi, pour spécifier l'action </w:t>
       </w:r>
       <w:r>
         <w:t>à</w:t>
@@ -298,13 +261,8 @@
         <w:t>après</w:t>
       </w:r>
       <w:r>
-        <w:t xml:space="preserve"> la collecte des messages, pour l'envoie dans </w:t>
-      </w:r>
-      <w:proofErr w:type="spellStart"/>
-      <w:r>
-        <w:t>ElasticSearch</w:t>
-      </w:r>
-      <w:proofErr w:type="spellEnd"/>
+        <w:t xml:space="preserve"> la collecte des messages, pour l'envoie dans ElasticSearch</w:t>
+      </w:r>
     </w:p>
     <w:p>
       <w:pPr>
@@ -330,23 +288,13 @@
         <w:t>problème</w:t>
       </w:r>
       <w:r>
-        <w:t xml:space="preserve">: le </w:t>
-      </w:r>
-      <w:proofErr w:type="spellStart"/>
-      <w:r>
-        <w:t>ng</w:t>
-      </w:r>
-      <w:proofErr w:type="spellEnd"/>
+        <w:t>: le ng</w:t>
+      </w:r>
       <w:r>
         <w:t>-</w:t>
       </w:r>
-      <w:proofErr w:type="spellStart"/>
-      <w:r>
-        <w:t>grid</w:t>
-      </w:r>
-      <w:proofErr w:type="spellEnd"/>
-      <w:r>
-        <w:t xml:space="preserve"> ne rafraichi pas les directives de </w:t>
+      <w:r>
+        <w:t xml:space="preserve">grid ne rafraichi pas les directives de </w:t>
       </w:r>
       <w:r>
         <w:t>statuts</w:t>
@@ -358,29 +306,13 @@
         <w:t>Résolution</w:t>
       </w:r>
       <w:r>
-        <w:t xml:space="preserve"> : </w:t>
-      </w:r>
-      <w:proofErr w:type="spellStart"/>
-      <w:r>
-        <w:t>watcher</w:t>
-      </w:r>
-      <w:proofErr w:type="spellEnd"/>
-      <w:r>
-        <w:t xml:space="preserve"> sur la cellule de la colonne, et si elle change, on met a jour l'</w:t>
+        <w:t xml:space="preserve"> : watcher sur la cellule de la colonne, et si elle change, on met a jour l'</w:t>
       </w:r>
       <w:r>
         <w:t>icone</w:t>
       </w:r>
       <w:r>
-        <w:t xml:space="preserve">, la couleur et le </w:t>
-      </w:r>
-      <w:proofErr w:type="spellStart"/>
-      <w:r>
-        <w:t>tooltip</w:t>
-      </w:r>
-      <w:proofErr w:type="spellEnd"/>
-      <w:r>
-        <w:t>.</w:t>
+        <w:t>, la couleur et le tooltip.</w:t>
       </w:r>
     </w:p>
     <w:p>
@@ -404,42 +336,10 @@
         </w:numPr>
       </w:pPr>
       <w:r>
-        <w:t>Début d'association d'of-</w:t>
-      </w:r>
-      <w:proofErr w:type="spellStart"/>
-      <w:r>
-        <w:t>core</w:t>
-      </w:r>
-      <w:proofErr w:type="spellEnd"/>
-      <w:r>
-        <w:t xml:space="preserve"> et of-</w:t>
-      </w:r>
-      <w:r>
-        <w:t xml:space="preserve">front. Je dois lancer </w:t>
-      </w:r>
-      <w:proofErr w:type="spellStart"/>
-      <w:r>
-        <w:t>elasticsearch</w:t>
-      </w:r>
-      <w:proofErr w:type="spellEnd"/>
-      <w:r>
-        <w:t xml:space="preserve"> et of </w:t>
-      </w:r>
-      <w:proofErr w:type="spellStart"/>
-      <w:r>
-        <w:t>core</w:t>
-      </w:r>
-      <w:proofErr w:type="spellEnd"/>
-      <w:r>
-        <w:t xml:space="preserve"> (collecte) depuis of front, des le lancement du serveur </w:t>
-      </w:r>
-      <w:proofErr w:type="spellStart"/>
-      <w:r>
-        <w:t>tomcat</w:t>
-      </w:r>
-      <w:proofErr w:type="spellEnd"/>
-      <w:r>
-        <w:t>.</w:t>
+        <w:t>Début d'association d'of-core et of-</w:t>
+      </w:r>
+      <w:r>
+        <w:t>front. Je dois lancer elasticsearch et of core (collecte) depuis of front, des le lancement du serveur tomcat.</w:t>
       </w:r>
     </w:p>
     <w:p>
@@ -489,57 +389,25 @@
         <w:t>leurs dépendances</w:t>
       </w:r>
       <w:r>
-        <w:t xml:space="preserve"> </w:t>
-      </w:r>
-      <w:proofErr w:type="spellStart"/>
-      <w:r>
-        <w:t>maven</w:t>
-      </w:r>
-      <w:proofErr w:type="spellEnd"/>
-      <w:r>
-        <w:t>. Test pour voir si tout fonctionne bien. OK.</w:t>
-      </w:r>
-    </w:p>
-    <w:p>
-      <w:pPr>
-        <w:pStyle w:val="Paragraphedeliste"/>
-        <w:numPr>
-          <w:ilvl w:val="0"/>
-          <w:numId w:val="1"/>
-        </w:numPr>
-      </w:pPr>
-      <w:r>
-        <w:t>Lancement d'</w:t>
-      </w:r>
-      <w:proofErr w:type="spellStart"/>
-      <w:r>
-        <w:t>Elasticsearch</w:t>
-      </w:r>
-      <w:proofErr w:type="spellEnd"/>
-      <w:r>
-        <w:t xml:space="preserve"> au </w:t>
+        <w:t xml:space="preserve"> maven. Test pour voir si tout fonctionne bien. OK.</w:t>
+      </w:r>
+    </w:p>
+    <w:p>
+      <w:pPr>
+        <w:pStyle w:val="Paragraphedeliste"/>
+        <w:numPr>
+          <w:ilvl w:val="0"/>
+          <w:numId w:val="1"/>
+        </w:numPr>
+      </w:pPr>
+      <w:r>
+        <w:t xml:space="preserve">Lancement d'Elasticsearch au </w:t>
       </w:r>
       <w:r>
         <w:t>démarrage</w:t>
       </w:r>
       <w:r>
-        <w:t xml:space="preserve"> de </w:t>
-      </w:r>
-      <w:proofErr w:type="spellStart"/>
-      <w:r>
-        <w:t>tomcat</w:t>
-      </w:r>
-      <w:proofErr w:type="spellEnd"/>
-      <w:r>
-        <w:t xml:space="preserve">. Un </w:t>
-      </w:r>
-      <w:proofErr w:type="spellStart"/>
-      <w:r>
-        <w:t>elasticsearch</w:t>
-      </w:r>
-      <w:proofErr w:type="spellEnd"/>
-      <w:r>
-        <w:t xml:space="preserve"> embarqué.  Ajout d'un plugin java, et modification pour qu'il s'adapte a nos besoins…</w:t>
+        <w:t xml:space="preserve"> de tomcat. Un elasticsearch embarqué.  Ajout d'un plugin java, et modification pour qu'il s'adapte a nos besoins…</w:t>
       </w:r>
       <w:r>
         <w:t>.. OK</w:t>
@@ -578,31 +446,7 @@
         <w:t>lution</w:t>
       </w:r>
       <w:r>
-        <w:t xml:space="preserve">: Enfaite il se trouve sur l'"url-pattern" de la </w:t>
-      </w:r>
-      <w:proofErr w:type="spellStart"/>
-      <w:r>
-        <w:t>servlet</w:t>
-      </w:r>
-      <w:proofErr w:type="spellEnd"/>
-      <w:r>
-        <w:t xml:space="preserve"> que le lance, je devais ajouter à "/</w:t>
-      </w:r>
-      <w:proofErr w:type="spellStart"/>
-      <w:r>
-        <w:t>elasticsearch</w:t>
-      </w:r>
-      <w:proofErr w:type="spellEnd"/>
-      <w:r>
-        <w:t xml:space="preserve">", "/*" a la fin, pour pouvoir explorer </w:t>
-      </w:r>
-      <w:proofErr w:type="spellStart"/>
-      <w:r>
-        <w:t>elasticsearch</w:t>
-      </w:r>
-      <w:proofErr w:type="spellEnd"/>
-      <w:r>
-        <w:t xml:space="preserve">, et pouvoir faire des </w:t>
+        <w:t xml:space="preserve">: Enfaite il se trouve sur l'"url-pattern" de la servlet que le lance, je devais ajouter à "/elasticsearch", "/*" a la fin, pour pouvoir explorer elasticsearch, et pouvoir faire des </w:t>
       </w:r>
       <w:r>
         <w:t>requête</w:t>
@@ -629,21 +473,85 @@
         <w:t>accès</w:t>
       </w:r>
       <w:r>
-        <w:t xml:space="preserve"> interdit, via </w:t>
-      </w:r>
-      <w:proofErr w:type="spellStart"/>
+        <w:t xml:space="preserve"> interdit, via CrsfFilters, pour les </w:t>
+      </w:r>
+      <w:r>
+        <w:t>requêtes</w:t>
+      </w:r>
+      <w:r>
+        <w:t xml:space="preserve"> de type POST, </w:t>
+      </w:r>
+    </w:p>
+    <w:p>
+      <w:pPr>
+        <w:pStyle w:val="Paragraphedeliste"/>
+        <w:numPr>
+          <w:ilvl w:val="2"/>
+          <w:numId w:val="1"/>
+        </w:numPr>
+        <w:rPr>
+          <w:lang w:val="en-US"/>
+        </w:rPr>
+      </w:pPr>
+      <w:r>
+        <w:t>Idée de ré</w:t>
+      </w:r>
+      <w:r>
+        <w:t>so</w:t>
+      </w:r>
+      <w:r>
+        <w:t>lution</w:t>
+      </w:r>
+      <w:r>
+        <w:t xml:space="preserve">: </w:t>
+      </w:r>
+      <w:r>
+        <w:t>création</w:t>
+      </w:r>
+      <w:r>
+        <w:t xml:space="preserve"> du </w:t>
+      </w:r>
       <w:r>
         <w:t>CrsfFilters</w:t>
       </w:r>
-      <w:proofErr w:type="spellEnd"/>
-      <w:r>
-        <w:t xml:space="preserve">, pour les </w:t>
+      <w:r>
+        <w:t xml:space="preserve"> perso pour qu'il accepte les </w:t>
       </w:r>
       <w:r>
         <w:t>requêtes</w:t>
       </w:r>
       <w:r>
-        <w:t xml:space="preserve"> de type POST, </w:t>
+        <w:t xml:space="preserve"> POST. </w:t>
+      </w:r>
+      <w:r>
+        <w:rPr>
+          <w:lang w:val="en-US"/>
+        </w:rPr>
+        <w:t xml:space="preserve">Definition du csrf filter </w:t>
+      </w:r>
+      <w:r>
+        <w:rPr>
+          <w:lang w:val="en-US"/>
+        </w:rPr>
+        <w:t>dans</w:t>
+      </w:r>
+      <w:r>
+        <w:rPr>
+          <w:lang w:val="en-US"/>
+        </w:rPr>
+        <w:t xml:space="preserve"> spring security avec &lt;security:csrf request-matcher</w:t>
+      </w:r>
+      <w:r>
+        <w:rPr>
+          <w:lang w:val="en-US"/>
+        </w:rPr>
+        <w:t>-ref</w:t>
+      </w:r>
+      <w:r>
+        <w:rPr>
+          <w:lang w:val="en-US"/>
+        </w:rPr>
+        <w:t>="maclass"/&gt;</w:t>
       </w:r>
     </w:p>
     <w:p>
@@ -653,124 +561,6 @@
           <w:ilvl w:val="2"/>
           <w:numId w:val="1"/>
         </w:numPr>
-        <w:rPr>
-          <w:lang w:val="en-US"/>
-        </w:rPr>
-      </w:pPr>
-      <w:r>
-        <w:t>Idée de ré</w:t>
-      </w:r>
-      <w:r>
-        <w:t>so</w:t>
-      </w:r>
-      <w:r>
-        <w:t>lution</w:t>
-      </w:r>
-      <w:r>
-        <w:t xml:space="preserve">: </w:t>
-      </w:r>
-      <w:r>
-        <w:t>création</w:t>
-      </w:r>
-      <w:r>
-        <w:t xml:space="preserve"> du </w:t>
-      </w:r>
-      <w:proofErr w:type="spellStart"/>
-      <w:r>
-        <w:t>CrsfFilters</w:t>
-      </w:r>
-      <w:proofErr w:type="spellEnd"/>
-      <w:r>
-        <w:t xml:space="preserve"> perso pour qu'il accepte les </w:t>
-      </w:r>
-      <w:r>
-        <w:t>requêtes</w:t>
-      </w:r>
-      <w:r>
-        <w:t xml:space="preserve"> POST. </w:t>
-      </w:r>
-      <w:r>
-        <w:rPr>
-          <w:lang w:val="en-US"/>
-        </w:rPr>
-        <w:t xml:space="preserve">Definition du </w:t>
-      </w:r>
-      <w:proofErr w:type="spellStart"/>
-      <w:r>
-        <w:rPr>
-          <w:lang w:val="en-US"/>
-        </w:rPr>
-        <w:t>csrf</w:t>
-      </w:r>
-      <w:proofErr w:type="spellEnd"/>
-      <w:r>
-        <w:rPr>
-          <w:lang w:val="en-US"/>
-        </w:rPr>
-        <w:t xml:space="preserve"> filter </w:t>
-      </w:r>
-      <w:proofErr w:type="spellStart"/>
-      <w:r>
-        <w:rPr>
-          <w:lang w:val="en-US"/>
-        </w:rPr>
-        <w:t>dans</w:t>
-      </w:r>
-      <w:proofErr w:type="spellEnd"/>
-      <w:r>
-        <w:rPr>
-          <w:lang w:val="en-US"/>
-        </w:rPr>
-        <w:t xml:space="preserve"> spring security avec &lt;</w:t>
-      </w:r>
-      <w:proofErr w:type="spellStart"/>
-      <w:r>
-        <w:rPr>
-          <w:lang w:val="en-US"/>
-        </w:rPr>
-        <w:t>security:csrf</w:t>
-      </w:r>
-      <w:proofErr w:type="spellEnd"/>
-      <w:r>
-        <w:rPr>
-          <w:lang w:val="en-US"/>
-        </w:rPr>
-        <w:t xml:space="preserve"> request-matcher</w:t>
-      </w:r>
-      <w:r>
-        <w:rPr>
-          <w:lang w:val="en-US"/>
-        </w:rPr>
-        <w:t>-ref</w:t>
-      </w:r>
-      <w:r>
-        <w:rPr>
-          <w:lang w:val="en-US"/>
-        </w:rPr>
-        <w:t>="</w:t>
-      </w:r>
-      <w:proofErr w:type="spellStart"/>
-      <w:r>
-        <w:rPr>
-          <w:lang w:val="en-US"/>
-        </w:rPr>
-        <w:t>maclass</w:t>
-      </w:r>
-      <w:proofErr w:type="spellEnd"/>
-      <w:r>
-        <w:rPr>
-          <w:lang w:val="en-US"/>
-        </w:rPr>
-        <w:t>"/&gt;</w:t>
-      </w:r>
-    </w:p>
-    <w:p>
-      <w:pPr>
-        <w:pStyle w:val="Paragraphedeliste"/>
-        <w:numPr>
-          <w:ilvl w:val="2"/>
-          <w:numId w:val="1"/>
-        </w:numPr>
       </w:pPr>
       <w:r>
         <w:t xml:space="preserve">Fonctionne -&gt; ajout des données déjà </w:t>
@@ -806,15 +596,7 @@
         <w:t>démarrage</w:t>
       </w:r>
       <w:r>
-        <w:t xml:space="preserve"> de </w:t>
-      </w:r>
-      <w:proofErr w:type="spellStart"/>
-      <w:r>
-        <w:t>tomcat</w:t>
-      </w:r>
-      <w:proofErr w:type="spellEnd"/>
-      <w:r>
-        <w:t xml:space="preserve">. Ex : log4j qui n'a pas </w:t>
+        <w:t xml:space="preserve"> de tomcat. Ex : log4j qui n'a pas </w:t>
       </w:r>
       <w:r>
         <w:t>accès</w:t>
@@ -835,26 +617,10 @@
         <w:t>Améliorer</w:t>
       </w:r>
       <w:r>
-        <w:t xml:space="preserve"> l'outil de </w:t>
-      </w:r>
-      <w:proofErr w:type="spellStart"/>
-      <w:r>
-        <w:t>versionning</w:t>
-      </w:r>
-      <w:proofErr w:type="spellEnd"/>
-      <w:r>
-        <w:t xml:space="preserve"> de documents.</w:t>
-      </w:r>
-      <w:r>
-        <w:t xml:space="preserve"> 2 logiques de </w:t>
-      </w:r>
-      <w:proofErr w:type="spellStart"/>
-      <w:r>
-        <w:t>versionning</w:t>
-      </w:r>
-      <w:proofErr w:type="spellEnd"/>
-      <w:r>
-        <w:t xml:space="preserve"> proposé, </w:t>
+        <w:t xml:space="preserve"> l'outil de versionning de documents.</w:t>
+      </w:r>
+      <w:r>
+        <w:t xml:space="preserve"> 2 logiques de versionning proposé, </w:t>
       </w:r>
       <w:r>
         <w:t>à</w:t>
@@ -872,15 +638,7 @@
         </w:numPr>
       </w:pPr>
       <w:r>
-        <w:t xml:space="preserve">Logique 1 : Comparer le nouveau document (avant insertion), avec le document actif. Puis ajouter dans la base de </w:t>
-      </w:r>
-      <w:proofErr w:type="spellStart"/>
-      <w:r>
-        <w:t>versionning</w:t>
-      </w:r>
-      <w:proofErr w:type="spellEnd"/>
-      <w:r>
-        <w:t xml:space="preserve">, que les champs qui diffère entre les 2. Et </w:t>
+        <w:t xml:space="preserve">Logique 1 : Comparer le nouveau document (avant insertion), avec le document actif. Puis ajouter dans la base de versionning, que les champs qui diffère entre les 2. Et </w:t>
       </w:r>
       <w:r>
         <w:t>insérer</w:t>
@@ -904,15 +662,7 @@
         <w:t>Insérer</w:t>
       </w:r>
       <w:r>
-        <w:t xml:space="preserve"> dans la base de </w:t>
-      </w:r>
-      <w:proofErr w:type="spellStart"/>
-      <w:r>
-        <w:t>versionning</w:t>
-      </w:r>
-      <w:proofErr w:type="spellEnd"/>
-      <w:r>
-        <w:t xml:space="preserve"> le document actif au complet, puis mettre le nouveau document comme actif. Et faire tournée une routine qui va comparer les champs et supprimer ceux qui sont identiques.</w:t>
+        <w:t xml:space="preserve"> dans la base de versionning le document actif au complet, puis mettre le nouveau document comme actif. Et faire tournée une routine qui va comparer les champs et supprimer ceux qui sont identiques.</w:t>
       </w:r>
     </w:p>
     <w:p>
@@ -933,15 +683,7 @@
         <w:t>surcharge</w:t>
       </w:r>
       <w:r>
-        <w:t xml:space="preserve"> de boucle pour comparé dans la base de </w:t>
-      </w:r>
-      <w:proofErr w:type="spellStart"/>
-      <w:r>
-        <w:t>versionning</w:t>
-      </w:r>
-      <w:proofErr w:type="spellEnd"/>
-      <w:r>
-        <w:t xml:space="preserve"> ce qui a changer etc.</w:t>
+        <w:t xml:space="preserve"> de boucle pour comparé dans la base de versionning ce qui a changer etc.</w:t>
       </w:r>
     </w:p>
     <w:p>
@@ -983,15 +725,7 @@
         <w:t>réellement</w:t>
       </w:r>
       <w:r>
-        <w:t xml:space="preserve"> changer, et nous permettra d'ajouter directement dans la base de </w:t>
-      </w:r>
-      <w:proofErr w:type="spellStart"/>
-      <w:r>
-        <w:t>versionning</w:t>
-      </w:r>
-      <w:proofErr w:type="spellEnd"/>
-      <w:r>
-        <w:t xml:space="preserve"> que les champs qui ont été modifié.</w:t>
+        <w:t xml:space="preserve"> changer, et nous permettra d'ajouter directement dans la base de versionning que les champs qui ont été modifié.</w:t>
       </w:r>
     </w:p>
     <w:p>
@@ -1003,15 +737,7 @@
         </w:numPr>
       </w:pPr>
       <w:r>
-        <w:t xml:space="preserve">Test de l'api java </w:t>
-      </w:r>
-      <w:proofErr w:type="spellStart"/>
-      <w:r>
-        <w:t>Javers</w:t>
-      </w:r>
-      <w:proofErr w:type="spellEnd"/>
-      <w:r>
-        <w:t xml:space="preserve"> qui compare 2 objet et renvoie les champs qui diffèrent.</w:t>
+        <w:t>Test de l'api java Javers qui compare 2 objet et renvoie les champs qui diffèrent.</w:t>
       </w:r>
     </w:p>
     <w:p>
@@ -1023,15 +749,7 @@
         </w:numPr>
       </w:pPr>
       <w:r>
-        <w:t xml:space="preserve">Implémentation de </w:t>
-      </w:r>
-      <w:proofErr w:type="spellStart"/>
-      <w:r>
-        <w:t>Javers</w:t>
-      </w:r>
-      <w:proofErr w:type="spellEnd"/>
-      <w:r>
-        <w:t xml:space="preserve"> dans le projet</w:t>
+        <w:t>Implémentation de Javers dans le projet</w:t>
       </w:r>
     </w:p>
     <w:p>
@@ -1156,15 +874,7 @@
         <w:t xml:space="preserve">(BOA) </w:t>
       </w:r>
       <w:r>
-        <w:t xml:space="preserve">modifier l'interface </w:t>
-      </w:r>
-      <w:proofErr w:type="spellStart"/>
-      <w:r>
-        <w:t>Kibana</w:t>
-      </w:r>
-      <w:proofErr w:type="spellEnd"/>
-      <w:r>
-        <w:t xml:space="preserve">, pour ajouter des colonnes au tableau, et donc modifier la </w:t>
+        <w:t xml:space="preserve">modifier l'interface Kibana, pour ajouter des colonnes au tableau, et donc modifier la </w:t>
       </w:r>
       <w:r>
         <w:t>requête</w:t>
@@ -1200,15 +910,7 @@
         <w:t>requête</w:t>
       </w:r>
       <w:r>
-        <w:t xml:space="preserve"> sur </w:t>
-      </w:r>
-      <w:proofErr w:type="spellStart"/>
-      <w:r>
-        <w:t>elasticsearch</w:t>
-      </w:r>
-      <w:proofErr w:type="spellEnd"/>
-      <w:r>
-        <w:t xml:space="preserve"> pour ajouter les données que je veux pour les </w:t>
+        <w:t xml:space="preserve"> sur elasticsearch pour ajouter les données que je veux pour les </w:t>
       </w:r>
       <w:r>
         <w:t>mettre</w:t>
@@ -1364,158 +1066,25 @@
         </w:numPr>
       </w:pPr>
       <w:r>
-        <w:t xml:space="preserve">Pas facile, </w:t>
-      </w:r>
-      <w:proofErr w:type="spellStart"/>
-      <w:r>
-        <w:t>bcp</w:t>
-      </w:r>
-      <w:proofErr w:type="spellEnd"/>
-      <w:r>
-        <w:t xml:space="preserve"> d'erreur de promise (asynchronisme), avec les _.</w:t>
-      </w:r>
-      <w:proofErr w:type="spellStart"/>
-      <w:r>
-        <w:t>each</w:t>
-      </w:r>
-      <w:proofErr w:type="spellEnd"/>
-      <w:r>
-        <w:t xml:space="preserve">. J'ai tout repris, la logique c'est : </w:t>
-      </w:r>
-      <w:proofErr w:type="spellStart"/>
-      <w:r>
-        <w:t>kibana</w:t>
-      </w:r>
-      <w:proofErr w:type="spellEnd"/>
-      <w:r>
-        <w:t xml:space="preserve"> charge et compte les noms d'applications</w:t>
+        <w:t>Pas facile, bcp d'erreur de promise (asynchronisme), avec les _.each. J'ai tout repris, la logique c'est : kibana charge et compte les noms d'applications</w:t>
       </w:r>
       <w:r>
         <w:t xml:space="preserve"> (</w:t>
       </w:r>
       <w:r>
-        <w:t xml:space="preserve">nombre max de 10), et seulement </w:t>
-      </w:r>
-      <w:proofErr w:type="spellStart"/>
-      <w:r>
-        <w:t>apres</w:t>
-      </w:r>
-      <w:proofErr w:type="spellEnd"/>
-      <w:r>
-        <w:t xml:space="preserve"> qu'il ait fini, je </w:t>
-      </w:r>
-      <w:proofErr w:type="gramStart"/>
-      <w:r>
-        <w:t>refait</w:t>
-      </w:r>
-      <w:proofErr w:type="gramEnd"/>
-      <w:r>
-        <w:t xml:space="preserve"> une </w:t>
-      </w:r>
-      <w:proofErr w:type="spellStart"/>
-      <w:r>
-        <w:t>requete</w:t>
-      </w:r>
-      <w:proofErr w:type="spellEnd"/>
-      <w:r>
-        <w:t xml:space="preserve">, qui va chercher le nombre d'erreur et le nombre de </w:t>
-      </w:r>
-      <w:proofErr w:type="spellStart"/>
-      <w:r>
-        <w:t>succes</w:t>
-      </w:r>
-      <w:proofErr w:type="spellEnd"/>
-      <w:r>
-        <w:t xml:space="preserve"> de cette application.</w:t>
-      </w:r>
-    </w:p>
-    <w:p>
-      <w:pPr>
-        <w:pStyle w:val="Paragraphedeliste"/>
-        <w:numPr>
-          <w:ilvl w:val="0"/>
-          <w:numId w:val="1"/>
-        </w:numPr>
-      </w:pPr>
-      <w:proofErr w:type="spellStart"/>
-      <w:r>
-        <w:t>Kibana</w:t>
-      </w:r>
-      <w:proofErr w:type="spellEnd"/>
-      <w:r>
-        <w:t xml:space="preserve"> calcul une ligne supplémentaire "</w:t>
-      </w:r>
-      <w:proofErr w:type="spellStart"/>
-      <w:r>
-        <w:t>Other</w:t>
-      </w:r>
-      <w:proofErr w:type="spellEnd"/>
-      <w:r>
-        <w:t xml:space="preserve"> values", avec le nombre restant de données (</w:t>
-      </w:r>
-      <w:proofErr w:type="spellStart"/>
-      <w:r>
-        <w:t>etant</w:t>
-      </w:r>
-      <w:proofErr w:type="spellEnd"/>
-      <w:r>
-        <w:t xml:space="preserve"> donnée qu'il y en a plus de 10), cependant sur mes colonnes que j'ai ajouter, rien n'était indiqué, donc j'ai créer une nouvelle </w:t>
-      </w:r>
-      <w:proofErr w:type="spellStart"/>
-      <w:r>
-        <w:t>requete</w:t>
-      </w:r>
-      <w:proofErr w:type="spellEnd"/>
-      <w:r>
-        <w:t xml:space="preserve"> qui s'</w:t>
-      </w:r>
-      <w:proofErr w:type="spellStart"/>
-      <w:r>
-        <w:t>execute</w:t>
-      </w:r>
-      <w:proofErr w:type="spellEnd"/>
-      <w:r>
-        <w:t xml:space="preserve"> avant le traitement des données et qui me renvoie le nombre maximum d'erreur et de </w:t>
-      </w:r>
-      <w:proofErr w:type="spellStart"/>
-      <w:r>
-        <w:t>success</w:t>
-      </w:r>
-      <w:proofErr w:type="spellEnd"/>
-      <w:r>
-        <w:t xml:space="preserve">, et puis au moment du traitement des données, des qu'il insert un nombre d'erreur (ou de </w:t>
-      </w:r>
-      <w:proofErr w:type="spellStart"/>
-      <w:r>
-        <w:t>succes</w:t>
-      </w:r>
-      <w:proofErr w:type="spellEnd"/>
-      <w:r>
-        <w:t xml:space="preserve">), il </w:t>
-      </w:r>
-      <w:proofErr w:type="spellStart"/>
-      <w:r>
-        <w:t>increment</w:t>
-      </w:r>
-      <w:proofErr w:type="spellEnd"/>
-      <w:r>
-        <w:t xml:space="preserve"> une variable de cette somme, pour qu'a la fin du traitement on ai le total d'erreur que l'on a afficher (et de </w:t>
-      </w:r>
-      <w:proofErr w:type="spellStart"/>
-      <w:r>
-        <w:t>succes</w:t>
-      </w:r>
-      <w:proofErr w:type="spellEnd"/>
-      <w:r>
-        <w:t>), et ensuite j'insert a coté de "</w:t>
-      </w:r>
-      <w:proofErr w:type="spellStart"/>
-      <w:r>
-        <w:t>Other</w:t>
-      </w:r>
-      <w:proofErr w:type="spellEnd"/>
-      <w:r>
-        <w:t xml:space="preserve"> values" le nombre total d'erreur – la somme trouvé pour avoir le restant.</w:t>
+        <w:t>nombre max de 10), et seulement apres qu'il ait fini, je refait une requete, qui va chercher le nombre d'erreur et le nombre de succes de cette application.</w:t>
+      </w:r>
+    </w:p>
+    <w:p>
+      <w:pPr>
+        <w:pStyle w:val="Paragraphedeliste"/>
+        <w:numPr>
+          <w:ilvl w:val="0"/>
+          <w:numId w:val="1"/>
+        </w:numPr>
+      </w:pPr>
+      <w:r>
+        <w:t>Kibana calcul une ligne supplémentaire "Other values", avec le nombre restant de données (etant donnée qu'il y en a plus de 10), cependant sur mes colonnes que j'ai ajouter, rien n'était indiqué, donc j'ai créer une nouvelle requete qui s'execute avant le traitement des données et qui me renvoie le nombre maximum d'erreur et de success, et puis au moment du traitement des données, des qu'il insert un nombre d'erreur (ou de succes), il increment une variable de cette somme, pour qu'a la fin du traitement on ai le total d'erreur que l'on a afficher (et de succes), et ensuite j'insert a coté de "Other values" le nombre total d'erreur – la somme trouvé pour avoir le restant.</w:t>
       </w:r>
     </w:p>
     <w:p>
@@ -1551,53 +1120,8 @@
           <w:numId w:val="1"/>
         </w:numPr>
       </w:pPr>
-      <w:proofErr w:type="spellStart"/>
-      <w:r>
-        <w:t>Idee</w:t>
-      </w:r>
-      <w:proofErr w:type="spellEnd"/>
-      <w:r>
-        <w:t xml:space="preserve"> : créer un style (ex : </w:t>
-      </w:r>
-      <w:proofErr w:type="spellStart"/>
-      <w:r>
-        <w:t>tablefixe</w:t>
-      </w:r>
-      <w:proofErr w:type="spellEnd"/>
-      <w:r>
-        <w:t xml:space="preserve">), avec une </w:t>
-      </w:r>
-      <w:proofErr w:type="spellStart"/>
-      <w:r>
-        <w:t>requete</w:t>
-      </w:r>
-      <w:proofErr w:type="spellEnd"/>
-      <w:r>
-        <w:t xml:space="preserve"> spécifique a </w:t>
-      </w:r>
-      <w:proofErr w:type="spellStart"/>
-      <w:r>
-        <w:t>integrer</w:t>
-      </w:r>
-      <w:proofErr w:type="spellEnd"/>
-      <w:r>
-        <w:t xml:space="preserve"> dans le code (voir panel/</w:t>
-      </w:r>
-      <w:proofErr w:type="spellStart"/>
-      <w:r>
-        <w:t>terms</w:t>
-      </w:r>
-      <w:proofErr w:type="spellEnd"/>
-      <w:r>
-        <w:t xml:space="preserve">/module.js et modifier module.html pour faire un tableau spécifique avec </w:t>
-      </w:r>
-      <w:proofErr w:type="gramStart"/>
-      <w:r>
-        <w:t>les bouton</w:t>
-      </w:r>
-      <w:proofErr w:type="gramEnd"/>
-      <w:r>
-        <w:t xml:space="preserve"> etc. Cool </w:t>
+      <w:r>
+        <w:t xml:space="preserve">Idee : créer un style (ex : tablefixe), avec une requete spécifique a integrer dans le code (voir panel/terms/module.js et modifier module.html pour faire un tableau spécifique avec les bouton etc. Cool </w:t>
       </w:r>
       <w:r>
         <w:sym w:font="Wingdings" w:char="F04A"/>
@@ -1647,34 +1171,10 @@
         </w:numPr>
       </w:pPr>
       <w:r>
-        <w:t>Je dois créer un "</w:t>
-      </w:r>
-      <w:proofErr w:type="spellStart"/>
-      <w:r>
-        <w:t>widget</w:t>
-      </w:r>
-      <w:proofErr w:type="spellEnd"/>
-      <w:r>
-        <w:t xml:space="preserve">" sur </w:t>
-      </w:r>
-      <w:proofErr w:type="spellStart"/>
-      <w:r>
-        <w:t>kibana</w:t>
-      </w:r>
-      <w:proofErr w:type="spellEnd"/>
-      <w:r>
-        <w:t>, qui permet d</w:t>
-      </w:r>
-      <w:r>
-        <w:t xml:space="preserve">'ajouter des filtres précis sur </w:t>
-      </w:r>
-      <w:proofErr w:type="spellStart"/>
-      <w:r>
-        <w:t>kibana</w:t>
-      </w:r>
-      <w:proofErr w:type="spellEnd"/>
-      <w:r>
-        <w:t xml:space="preserve"> 3.</w:t>
+        <w:t>Je dois créer un "widget" sur kibana, qui permet d</w:t>
+      </w:r>
+      <w:r>
+        <w:t>'ajouter des filtres précis sur kibana 3.</w:t>
       </w:r>
     </w:p>
     <w:p>
@@ -1728,15 +1228,7 @@
         <w:t>génère</w:t>
       </w:r>
       <w:r>
-        <w:t xml:space="preserve"> la liste brute de toute les appli, </w:t>
-      </w:r>
-      <w:proofErr w:type="spellStart"/>
-      <w:r>
-        <w:t>etc</w:t>
-      </w:r>
-      <w:proofErr w:type="spellEnd"/>
-      <w:r>
-        <w:t xml:space="preserve">… puis l'utilisateur </w:t>
+        <w:t xml:space="preserve"> la liste brute de toute les appli, etc… puis l'utilisateur </w:t>
       </w:r>
       <w:r>
         <w:t>choisir</w:t>
@@ -1748,15 +1240,7 @@
         <w:t>parmi</w:t>
       </w:r>
       <w:r>
-        <w:t xml:space="preserve"> la liste pour ajouter au filtres de </w:t>
-      </w:r>
-      <w:proofErr w:type="spellStart"/>
-      <w:r>
-        <w:t>kibana</w:t>
-      </w:r>
-      <w:proofErr w:type="spellEnd"/>
-      <w:r>
-        <w:t>.</w:t>
+        <w:t xml:space="preserve"> la liste pour ajouter au filtres de kibana.</w:t>
       </w:r>
     </w:p>
     <w:p>
@@ -1797,13 +1281,8 @@
           <w:numId w:val="1"/>
         </w:numPr>
       </w:pPr>
-      <w:proofErr w:type="spellStart"/>
-      <w:r>
-        <w:t>Mtn</w:t>
-      </w:r>
-      <w:proofErr w:type="spellEnd"/>
-      <w:r>
-        <w:t xml:space="preserve">, je dois ajouter une ligne de constante sur un histogramme. </w:t>
+      <w:r>
+        <w:t xml:space="preserve">Mtn, je dois ajouter une ligne de constante sur un histogramme. </w:t>
       </w:r>
     </w:p>
     <w:p>
@@ -1863,15 +1342,7 @@
         <w:t>donnée</w:t>
       </w:r>
       <w:r>
-        <w:t xml:space="preserve">, dans </w:t>
-      </w:r>
-      <w:proofErr w:type="spellStart"/>
-      <w:r>
-        <w:t>elasticssearch</w:t>
-      </w:r>
-      <w:proofErr w:type="spellEnd"/>
-      <w:r>
-        <w:t>, donc peu pas test.</w:t>
+        <w:t>, dans elasticssearch, donc peu pas test.</w:t>
       </w:r>
     </w:p>
     <w:p>
@@ -1892,29 +1363,13 @@
         <w:t>après</w:t>
       </w:r>
       <w:r>
-        <w:t xml:space="preserve"> que </w:t>
-      </w:r>
-      <w:proofErr w:type="spellStart"/>
-      <w:r>
-        <w:t>Kibana</w:t>
-      </w:r>
-      <w:proofErr w:type="spellEnd"/>
-      <w:r>
-        <w:t xml:space="preserve"> est fait sa </w:t>
+        <w:t xml:space="preserve"> que Kibana est fait sa </w:t>
       </w:r>
       <w:r>
         <w:t>requête</w:t>
       </w:r>
       <w:r>
-        <w:t xml:space="preserve"> sur </w:t>
-      </w:r>
-      <w:proofErr w:type="spellStart"/>
-      <w:r>
-        <w:t>elasticsearch</w:t>
-      </w:r>
-      <w:proofErr w:type="spellEnd"/>
-      <w:r>
-        <w:t xml:space="preserve">, </w:t>
+        <w:t xml:space="preserve"> sur elasticsearch, </w:t>
       </w:r>
       <w:r>
         <w:t>problème</w:t>
@@ -2040,15 +1495,7 @@
         </w:numPr>
       </w:pPr>
       <w:r>
-        <w:t xml:space="preserve">Pour ça, lorsque </w:t>
-      </w:r>
-      <w:proofErr w:type="spellStart"/>
-      <w:r>
-        <w:t>kibana</w:t>
-      </w:r>
-      <w:proofErr w:type="spellEnd"/>
-      <w:r>
-        <w:t xml:space="preserve"> traite ses données pour les transformer en graphe, je créer une </w:t>
+        <w:t xml:space="preserve">Pour ça, lorsque kibana traite ses données pour les transformer en graphe, je créer une </w:t>
       </w:r>
       <w:r>
         <w:t>deuxième</w:t>
@@ -2099,15 +1546,7 @@
         <w:t>Problème</w:t>
       </w:r>
       <w:r>
-        <w:t xml:space="preserve"> : entre 2 enregistrements de valeurs, la courbe retourne </w:t>
-      </w:r>
-      <w:proofErr w:type="gramStart"/>
-      <w:r>
-        <w:t>a</w:t>
-      </w:r>
-      <w:proofErr w:type="gramEnd"/>
-      <w:r>
-        <w:t xml:space="preserve"> 0, et on observe donc des "trous" dans la courbe</w:t>
+        <w:t xml:space="preserve"> : entre 2 enregistrements de valeurs, la courbe retourne a 0, et on observe donc des "trous" dans la courbe</w:t>
       </w:r>
     </w:p>
     <w:p>
@@ -2128,39 +1567,7 @@
         <w:t>paramètre</w:t>
       </w:r>
       <w:r>
-        <w:t xml:space="preserve"> </w:t>
-      </w:r>
-      <w:proofErr w:type="spellStart"/>
-      <w:r>
-        <w:t>fill_style</w:t>
-      </w:r>
-      <w:proofErr w:type="spellEnd"/>
-      <w:r>
-        <w:t xml:space="preserve"> de "</w:t>
-      </w:r>
-      <w:proofErr w:type="spellStart"/>
-      <w:r>
-        <w:t>null</w:t>
-      </w:r>
-      <w:proofErr w:type="spellEnd"/>
-      <w:r>
-        <w:t xml:space="preserve">" à "no". </w:t>
-      </w:r>
-      <w:proofErr w:type="spellStart"/>
-      <w:r>
-        <w:t>Fill</w:t>
-      </w:r>
-      <w:proofErr w:type="spellEnd"/>
-      <w:r>
-        <w:t xml:space="preserve"> c'est la liaison entre les points, et le no permet de ne pas remettre la courbe </w:t>
-      </w:r>
-      <w:proofErr w:type="gramStart"/>
-      <w:r>
-        <w:t>a</w:t>
-      </w:r>
-      <w:proofErr w:type="gramEnd"/>
-      <w:r>
-        <w:t xml:space="preserve"> 0 quand il n'a pas de valeur</w:t>
+        <w:t xml:space="preserve"> fill_style de "null" à "no". Fill c'est la liaison entre les points, et le no permet de ne pas remettre la courbe a 0 quand il n'a pas de valeur</w:t>
       </w:r>
     </w:p>
     <w:p>
@@ -2193,31 +1600,7 @@
         </w:numPr>
       </w:pPr>
       <w:r>
-        <w:t xml:space="preserve"> </w:t>
-      </w:r>
-      <w:proofErr w:type="spellStart"/>
-      <w:r>
-        <w:t>checkbox</w:t>
-      </w:r>
-      <w:proofErr w:type="spellEnd"/>
-      <w:r>
-        <w:t xml:space="preserve"> dans les options du graphe, qui servira de test dans le code, puis input </w:t>
-      </w:r>
-      <w:proofErr w:type="spellStart"/>
-      <w:r>
-        <w:t>text</w:t>
-      </w:r>
-      <w:proofErr w:type="spellEnd"/>
-      <w:r>
-        <w:t xml:space="preserve"> pour entrer la valeur en dur pour le moment pour un graphe </w:t>
-      </w:r>
-      <w:proofErr w:type="spellStart"/>
-      <w:r>
-        <w:t>precis</w:t>
-      </w:r>
-      <w:proofErr w:type="spellEnd"/>
-      <w:r>
-        <w:t>. OK</w:t>
+        <w:t xml:space="preserve"> checkbox dans les options du graphe, qui servira de test dans le code, puis input text pour entrer la valeur en dur pour le moment pour un graphe precis. OK</w:t>
       </w:r>
     </w:p>
     <w:p>
@@ -2235,103 +1618,31 @@
         <w:t>orsque l'on filtre sur le champ</w:t>
       </w:r>
       <w:r>
-        <w:t xml:space="preserve"> NOM_MEDIATION, on ajoute automatiquement au graphe avec la </w:t>
-      </w:r>
-      <w:proofErr w:type="spellStart"/>
-      <w:r>
-        <w:t>chexbox</w:t>
-      </w:r>
-      <w:proofErr w:type="spellEnd"/>
-      <w:r>
-        <w:t xml:space="preserve"> coché, la valeur du SLA de cette </w:t>
-      </w:r>
-      <w:proofErr w:type="spellStart"/>
-      <w:r>
-        <w:t>mediation</w:t>
-      </w:r>
-      <w:proofErr w:type="spellEnd"/>
-      <w:r>
-        <w:t>.</w:t>
-      </w:r>
-    </w:p>
-    <w:p>
-      <w:pPr>
-        <w:pStyle w:val="Paragraphedeliste"/>
-        <w:numPr>
-          <w:ilvl w:val="0"/>
-          <w:numId w:val="1"/>
-        </w:numPr>
-      </w:pPr>
-      <w:r>
-        <w:t>Reprise d'OFv4, petite correction, pour présentation devant l'</w:t>
-      </w:r>
-      <w:proofErr w:type="spellStart"/>
-      <w:r>
-        <w:t>equipe</w:t>
-      </w:r>
-      <w:proofErr w:type="spellEnd"/>
-      <w:r>
-        <w:t>.</w:t>
-      </w:r>
-    </w:p>
-    <w:p>
-      <w:pPr>
-        <w:pStyle w:val="Paragraphedeliste"/>
-        <w:numPr>
-          <w:ilvl w:val="0"/>
-          <w:numId w:val="1"/>
-        </w:numPr>
-      </w:pPr>
-      <w:r>
-        <w:t xml:space="preserve">Correction de la fonction </w:t>
-      </w:r>
-      <w:proofErr w:type="spellStart"/>
-      <w:r>
-        <w:t>remove</w:t>
-      </w:r>
-      <w:proofErr w:type="spellEnd"/>
-      <w:r>
-        <w:t xml:space="preserve"> de </w:t>
-      </w:r>
-      <w:proofErr w:type="spellStart"/>
-      <w:r>
-        <w:t>Kibana</w:t>
-      </w:r>
-      <w:proofErr w:type="spellEnd"/>
-      <w:r>
-        <w:t xml:space="preserve">, reprise </w:t>
-      </w:r>
-      <w:proofErr w:type="gramStart"/>
-      <w:r>
-        <w:t>a</w:t>
-      </w:r>
-      <w:proofErr w:type="gramEnd"/>
-      <w:r>
-        <w:t xml:space="preserve"> 0 des </w:t>
-      </w:r>
-      <w:proofErr w:type="spellStart"/>
-      <w:r>
-        <w:t>ids</w:t>
-      </w:r>
-      <w:proofErr w:type="spellEnd"/>
-      <w:r>
-        <w:t xml:space="preserve">, </w:t>
-      </w:r>
-      <w:proofErr w:type="spellStart"/>
-      <w:r>
-        <w:t>decallage</w:t>
-      </w:r>
-      <w:proofErr w:type="spellEnd"/>
-      <w:r>
-        <w:t xml:space="preserve"> des </w:t>
-      </w:r>
-      <w:proofErr w:type="spellStart"/>
-      <w:r>
-        <w:t>ids</w:t>
-      </w:r>
-      <w:proofErr w:type="spellEnd"/>
-      <w:r>
-        <w:t>.</w:t>
+        <w:t xml:space="preserve"> NOM_MEDIATION, on ajoute automatiquement au graphe avec la chexbox coché, la valeur du SLA de cette mediation.</w:t>
+      </w:r>
+    </w:p>
+    <w:p>
+      <w:pPr>
+        <w:pStyle w:val="Paragraphedeliste"/>
+        <w:numPr>
+          <w:ilvl w:val="0"/>
+          <w:numId w:val="1"/>
+        </w:numPr>
+      </w:pPr>
+      <w:r>
+        <w:t>Reprise d'OFv4, petite correction, pour présentation devant l'equipe.</w:t>
+      </w:r>
+    </w:p>
+    <w:p>
+      <w:pPr>
+        <w:pStyle w:val="Paragraphedeliste"/>
+        <w:numPr>
+          <w:ilvl w:val="0"/>
+          <w:numId w:val="1"/>
+        </w:numPr>
+      </w:pPr>
+      <w:r>
+        <w:t>Correction de la fonction remove de Kibana, reprise a 0 des ids, decallage des ids.</w:t>
       </w:r>
     </w:p>
     <w:p>
@@ -2344,39 +1655,7 @@
       </w:pPr>
       <w:r>
         <w:lastRenderedPageBreak/>
-        <w:t xml:space="preserve">Correction d'asynchronisme </w:t>
-      </w:r>
-      <w:proofErr w:type="spellStart"/>
-      <w:r>
-        <w:t>get</w:t>
-      </w:r>
-      <w:proofErr w:type="spellEnd"/>
-      <w:r>
-        <w:t xml:space="preserve"> business </w:t>
-      </w:r>
-      <w:proofErr w:type="spellStart"/>
-      <w:r>
-        <w:t>fields</w:t>
-      </w:r>
-      <w:proofErr w:type="spellEnd"/>
-      <w:r>
-        <w:t xml:space="preserve"> dans la liste </w:t>
-      </w:r>
-      <w:proofErr w:type="gramStart"/>
-      <w:r>
-        <w:t>du</w:t>
-      </w:r>
-      <w:proofErr w:type="gramEnd"/>
-      <w:r>
-        <w:t xml:space="preserve"> cote </w:t>
-      </w:r>
-      <w:proofErr w:type="spellStart"/>
-      <w:r>
-        <w:t>resultats</w:t>
-      </w:r>
-      <w:proofErr w:type="spellEnd"/>
-      <w:r>
-        <w:t>.</w:t>
+        <w:t>Correction d'asynchronisme get business fields dans la liste du cote resultats.</w:t>
       </w:r>
     </w:p>
     <w:p>
@@ -2418,35 +1697,19 @@
         </w:numPr>
       </w:pPr>
       <w:r>
-        <w:t xml:space="preserve">Nouveau </w:t>
-      </w:r>
-      <w:proofErr w:type="spellStart"/>
-      <w:r>
-        <w:t>widget</w:t>
-      </w:r>
-      <w:proofErr w:type="spellEnd"/>
-      <w:r>
-        <w:t xml:space="preserve"> : faire des quartiles sur le temps de réponses.</w:t>
-      </w:r>
-    </w:p>
-    <w:p>
-      <w:pPr>
-        <w:pStyle w:val="Paragraphedeliste"/>
-        <w:numPr>
-          <w:ilvl w:val="0"/>
-          <w:numId w:val="1"/>
-        </w:numPr>
-      </w:pPr>
-      <w:r>
-        <w:t xml:space="preserve">Je dois utiliser le graphe existant, </w:t>
-      </w:r>
-      <w:proofErr w:type="spellStart"/>
-      <w:r>
-        <w:t>histogram</w:t>
-      </w:r>
-      <w:proofErr w:type="spellEnd"/>
-      <w:r>
-        <w:t xml:space="preserve">, abscisse </w:t>
+        <w:t>Nouveau widget : faire des quartiles sur le temps de réponses.</w:t>
+      </w:r>
+    </w:p>
+    <w:p>
+      <w:pPr>
+        <w:pStyle w:val="Paragraphedeliste"/>
+        <w:numPr>
+          <w:ilvl w:val="0"/>
+          <w:numId w:val="1"/>
+        </w:numPr>
+      </w:pPr>
+      <w:r>
+        <w:t xml:space="preserve">Je dois utiliser le graphe existant, histogram, abscisse </w:t>
       </w:r>
       <w:r>
         <w:t xml:space="preserve">: </w:t>
@@ -2458,113 +1721,55 @@
         <w:t xml:space="preserve">: </w:t>
       </w:r>
       <w:r>
-        <w:t xml:space="preserve">nb instances, et modifier le </w:t>
-      </w:r>
-      <w:proofErr w:type="spellStart"/>
-      <w:r>
-        <w:t>tooltip</w:t>
-      </w:r>
-      <w:proofErr w:type="spellEnd"/>
-      <w:r>
-        <w:t xml:space="preserve"> pour </w:t>
-      </w:r>
-      <w:proofErr w:type="spellStart"/>
-      <w:r>
-        <w:t>affichier</w:t>
-      </w:r>
-      <w:proofErr w:type="spellEnd"/>
-      <w:r>
-        <w:t xml:space="preserve"> les quartiles.</w:t>
-      </w:r>
-    </w:p>
-    <w:p>
-      <w:pPr>
-        <w:pStyle w:val="Paragraphedeliste"/>
-        <w:numPr>
-          <w:ilvl w:val="0"/>
-          <w:numId w:val="1"/>
-        </w:numPr>
-      </w:pPr>
-      <w:proofErr w:type="spellStart"/>
-      <w:r>
-        <w:t>Probleme</w:t>
-      </w:r>
-      <w:proofErr w:type="spellEnd"/>
-      <w:r>
-        <w:t xml:space="preserve"> avec le http.post, il ne s'</w:t>
-      </w:r>
-      <w:proofErr w:type="spellStart"/>
-      <w:r>
-        <w:t>execute</w:t>
-      </w:r>
-      <w:proofErr w:type="spellEnd"/>
-      <w:r>
-        <w:t xml:space="preserve"> pas, ou pas au bon moment…</w:t>
-      </w:r>
-    </w:p>
-    <w:p>
-      <w:pPr>
-        <w:pStyle w:val="Paragraphedeliste"/>
-        <w:numPr>
-          <w:ilvl w:val="0"/>
-          <w:numId w:val="1"/>
-        </w:numPr>
-      </w:pPr>
-      <w:r>
-        <w:t xml:space="preserve">Faire un graphe avec abscisse : instance id, ordonnée : </w:t>
-      </w:r>
-      <w:proofErr w:type="spellStart"/>
-      <w:r>
-        <w:t>list</w:t>
-      </w:r>
-      <w:proofErr w:type="spellEnd"/>
-      <w:r>
-        <w:t xml:space="preserve"> des </w:t>
-      </w:r>
-      <w:proofErr w:type="spellStart"/>
-      <w:r>
-        <w:t>status</w:t>
-      </w:r>
-      <w:proofErr w:type="spellEnd"/>
-      <w:r>
-        <w:t>.</w:t>
-      </w:r>
-    </w:p>
-    <w:p>
-      <w:pPr>
-        <w:pStyle w:val="Paragraphedeliste"/>
-        <w:numPr>
-          <w:ilvl w:val="0"/>
-          <w:numId w:val="1"/>
-        </w:numPr>
-      </w:pPr>
-      <w:r>
-        <w:t xml:space="preserve">Pas </w:t>
-      </w:r>
-      <w:proofErr w:type="gramStart"/>
-      <w:r>
-        <w:t>facile ..</w:t>
-      </w:r>
-      <w:proofErr w:type="gramEnd"/>
-    </w:p>
-    <w:p>
-      <w:pPr>
-        <w:pStyle w:val="Paragraphedeliste"/>
-        <w:numPr>
-          <w:ilvl w:val="0"/>
-          <w:numId w:val="1"/>
-        </w:numPr>
-      </w:pPr>
-      <w:r>
-        <w:t xml:space="preserve">Test : </w:t>
-      </w:r>
-      <w:proofErr w:type="spellStart"/>
-      <w:r>
-        <w:t>Kibana</w:t>
-      </w:r>
-      <w:proofErr w:type="spellEnd"/>
-      <w:r>
-        <w:t xml:space="preserve"> 4</w:t>
+        <w:t>nb instances, et modifier le tooltip pour affichier les quartiles.</w:t>
+      </w:r>
+    </w:p>
+    <w:p>
+      <w:pPr>
+        <w:pStyle w:val="Paragraphedeliste"/>
+        <w:numPr>
+          <w:ilvl w:val="0"/>
+          <w:numId w:val="1"/>
+        </w:numPr>
+      </w:pPr>
+      <w:r>
+        <w:t>Probleme avec le http.post, il ne s'execute pas, ou pas au bon moment…</w:t>
+      </w:r>
+    </w:p>
+    <w:p>
+      <w:pPr>
+        <w:pStyle w:val="Paragraphedeliste"/>
+        <w:numPr>
+          <w:ilvl w:val="0"/>
+          <w:numId w:val="1"/>
+        </w:numPr>
+      </w:pPr>
+      <w:r>
+        <w:t>Faire un graphe avec abscisse : instance id, ordonnée : list des status.</w:t>
+      </w:r>
+    </w:p>
+    <w:p>
+      <w:pPr>
+        <w:pStyle w:val="Paragraphedeliste"/>
+        <w:numPr>
+          <w:ilvl w:val="0"/>
+          <w:numId w:val="1"/>
+        </w:numPr>
+      </w:pPr>
+      <w:r>
+        <w:t>Pas facile ..</w:t>
+      </w:r>
+    </w:p>
+    <w:p>
+      <w:pPr>
+        <w:pStyle w:val="Paragraphedeliste"/>
+        <w:numPr>
+          <w:ilvl w:val="0"/>
+          <w:numId w:val="1"/>
+        </w:numPr>
+      </w:pPr>
+      <w:r>
+        <w:t>Test : Kibana 4</w:t>
       </w:r>
     </w:p>
     <w:p/>
@@ -2601,200 +1806,46 @@
         </w:numPr>
       </w:pPr>
       <w:r>
-        <w:t xml:space="preserve">Aie </w:t>
-      </w:r>
-      <w:proofErr w:type="spellStart"/>
-      <w:r>
-        <w:t>aie</w:t>
-      </w:r>
-      <w:proofErr w:type="spellEnd"/>
-      <w:r>
-        <w:t xml:space="preserve"> </w:t>
-      </w:r>
-      <w:proofErr w:type="spellStart"/>
-      <w:r>
-        <w:t>aie</w:t>
-      </w:r>
-      <w:proofErr w:type="spellEnd"/>
-      <w:r>
-        <w:t xml:space="preserve"> ….</w:t>
-      </w:r>
-      <w:r>
-        <w:t xml:space="preserve"> Les indexes dans </w:t>
-      </w:r>
-      <w:proofErr w:type="spellStart"/>
-      <w:r>
-        <w:t>elasticsearch</w:t>
-      </w:r>
-      <w:proofErr w:type="spellEnd"/>
-      <w:r>
-        <w:t xml:space="preserve"> où se trouvent les configurations, les </w:t>
-      </w:r>
-      <w:proofErr w:type="spellStart"/>
-      <w:r>
-        <w:t>dashboards</w:t>
-      </w:r>
-      <w:proofErr w:type="spellEnd"/>
-      <w:r>
-        <w:t xml:space="preserve"> de </w:t>
-      </w:r>
-      <w:proofErr w:type="spellStart"/>
-      <w:r>
-        <w:t>kibana</w:t>
-      </w:r>
-      <w:proofErr w:type="spellEnd"/>
-      <w:r>
-        <w:t>, ont été malencontreusement supprimé, lors d'un packaging…</w:t>
-      </w:r>
-    </w:p>
-    <w:p>
-      <w:pPr>
-        <w:pStyle w:val="Paragraphedeliste"/>
-        <w:numPr>
-          <w:ilvl w:val="0"/>
-          <w:numId w:val="1"/>
-        </w:numPr>
-      </w:pPr>
-      <w:r>
-        <w:t xml:space="preserve">EA -&gt; </w:t>
-      </w:r>
-      <w:proofErr w:type="gramStart"/>
-      <w:r>
-        <w:t>fixer</w:t>
-      </w:r>
-      <w:proofErr w:type="gramEnd"/>
-      <w:r>
-        <w:t xml:space="preserve"> objectifs pour année prochaine.</w:t>
-      </w:r>
-    </w:p>
-    <w:p>
-      <w:pPr>
-        <w:pStyle w:val="Paragraphedeliste"/>
-        <w:numPr>
-          <w:ilvl w:val="0"/>
-          <w:numId w:val="1"/>
-        </w:numPr>
-      </w:pPr>
-      <w:r>
-        <w:t xml:space="preserve">Elaboration d'un tableau de tache avec temps estimé, % </w:t>
-      </w:r>
-      <w:proofErr w:type="spellStart"/>
-      <w:r>
-        <w:t>etc</w:t>
-      </w:r>
-      <w:proofErr w:type="spellEnd"/>
-    </w:p>
-    <w:p>
-      <w:pPr>
-        <w:pStyle w:val="Paragraphedeliste"/>
-        <w:numPr>
-          <w:ilvl w:val="0"/>
-          <w:numId w:val="1"/>
-        </w:numPr>
-      </w:pPr>
-      <w:proofErr w:type="spellStart"/>
-      <w:r>
-        <w:t>Probleme</w:t>
-      </w:r>
-      <w:proofErr w:type="spellEnd"/>
-      <w:r>
-        <w:t xml:space="preserve"> avec les </w:t>
-      </w:r>
-      <w:proofErr w:type="spellStart"/>
-      <w:r>
-        <w:t>counts</w:t>
-      </w:r>
-      <w:proofErr w:type="spellEnd"/>
-      <w:r>
-        <w:t xml:space="preserve">, surement </w:t>
-      </w:r>
-      <w:proofErr w:type="gramStart"/>
-      <w:r>
-        <w:t>a</w:t>
-      </w:r>
-      <w:proofErr w:type="gramEnd"/>
-      <w:r>
-        <w:t xml:space="preserve"> cause du nouveau </w:t>
-      </w:r>
-      <w:proofErr w:type="spellStart"/>
-      <w:r>
-        <w:t>modele</w:t>
-      </w:r>
-      <w:proofErr w:type="spellEnd"/>
-      <w:r>
-        <w:t xml:space="preserve"> de données. Les </w:t>
-      </w:r>
-      <w:proofErr w:type="spellStart"/>
-      <w:r>
-        <w:t>requetes</w:t>
-      </w:r>
-      <w:proofErr w:type="spellEnd"/>
-      <w:r>
-        <w:t xml:space="preserve"> faites par </w:t>
-      </w:r>
-      <w:proofErr w:type="spellStart"/>
-      <w:r>
-        <w:t>Kibana</w:t>
-      </w:r>
-      <w:proofErr w:type="spellEnd"/>
-      <w:r>
-        <w:t xml:space="preserve"> </w:t>
-      </w:r>
-      <w:proofErr w:type="gramStart"/>
-      <w:r>
-        <w:t>n'obtient</w:t>
-      </w:r>
-      <w:proofErr w:type="gramEnd"/>
-      <w:r>
-        <w:t xml:space="preserve"> pas les </w:t>
-      </w:r>
-      <w:proofErr w:type="spellStart"/>
-      <w:r>
-        <w:t>meme</w:t>
-      </w:r>
-      <w:proofErr w:type="spellEnd"/>
-      <w:r>
-        <w:t xml:space="preserve"> </w:t>
-      </w:r>
-      <w:proofErr w:type="spellStart"/>
-      <w:r>
-        <w:t>resultats</w:t>
-      </w:r>
-      <w:proofErr w:type="spellEnd"/>
-      <w:r>
-        <w:t xml:space="preserve"> lorsque je fais un </w:t>
-      </w:r>
-      <w:proofErr w:type="spellStart"/>
-      <w:r>
-        <w:t>requete</w:t>
-      </w:r>
-      <w:proofErr w:type="spellEnd"/>
-      <w:r>
-        <w:t xml:space="preserve"> similaire. Je ne sais pas qui de moi ou </w:t>
-      </w:r>
-      <w:proofErr w:type="spellStart"/>
-      <w:r>
-        <w:t>kibana</w:t>
-      </w:r>
-      <w:proofErr w:type="spellEnd"/>
-      <w:r>
-        <w:t xml:space="preserve"> a les bon </w:t>
-      </w:r>
-      <w:proofErr w:type="spellStart"/>
-      <w:r>
-        <w:t>resultats</w:t>
-      </w:r>
-      <w:proofErr w:type="spellEnd"/>
-      <w:r>
-        <w:t xml:space="preserve">. Je cherche </w:t>
-      </w:r>
-      <w:proofErr w:type="spellStart"/>
-      <w:r>
-        <w:t>bcp</w:t>
-      </w:r>
-      <w:proofErr w:type="spellEnd"/>
-      <w:r>
-        <w:t xml:space="preserve"> sur ce point !</w:t>
+        <w:t>Aie aie aie ….</w:t>
+      </w:r>
+      <w:r>
+        <w:t xml:space="preserve"> Les indexes dans elasticsearch où se trouvent les configurations, les dashboards de kibana, ont été malencontreusement supprimé, lors d'un packaging…</w:t>
+      </w:r>
+    </w:p>
+    <w:p>
+      <w:pPr>
+        <w:pStyle w:val="Paragraphedeliste"/>
+        <w:numPr>
+          <w:ilvl w:val="0"/>
+          <w:numId w:val="1"/>
+        </w:numPr>
+      </w:pPr>
+      <w:r>
+        <w:t>EA -&gt; fixer objectifs pour année prochaine.</w:t>
+      </w:r>
+    </w:p>
+    <w:p>
+      <w:pPr>
+        <w:pStyle w:val="Paragraphedeliste"/>
+        <w:numPr>
+          <w:ilvl w:val="0"/>
+          <w:numId w:val="1"/>
+        </w:numPr>
+      </w:pPr>
+      <w:r>
+        <w:t>Elaboration d'un tableau de tache avec temps estimé, % etc</w:t>
+      </w:r>
+    </w:p>
+    <w:p>
+      <w:pPr>
+        <w:pStyle w:val="Paragraphedeliste"/>
+        <w:numPr>
+          <w:ilvl w:val="0"/>
+          <w:numId w:val="1"/>
+        </w:numPr>
+      </w:pPr>
+      <w:r>
+        <w:t>Probleme avec les counts, surement a cause du nouveau modele de données. Les requetes faites par Kibana n'obtient pas les meme resultats lorsque je fais un requete similaire. Je ne sais pas qui de moi ou kibana a les bon resultats. Je cherche bcp sur ce point !</w:t>
       </w:r>
     </w:p>
     <w:p/>
@@ -2849,39 +1900,7 @@
         </w:numPr>
       </w:pPr>
       <w:r>
-        <w:t xml:space="preserve">Remise en forme de </w:t>
-      </w:r>
-      <w:proofErr w:type="spellStart"/>
-      <w:r>
-        <w:t>kibana</w:t>
-      </w:r>
-      <w:proofErr w:type="spellEnd"/>
-      <w:r>
-        <w:t xml:space="preserve"> sur le </w:t>
-      </w:r>
-      <w:proofErr w:type="spellStart"/>
-      <w:r>
-        <w:t>nouveeau</w:t>
-      </w:r>
-      <w:proofErr w:type="spellEnd"/>
-      <w:r>
-        <w:t xml:space="preserve"> type plus quelques petite </w:t>
-      </w:r>
-      <w:proofErr w:type="spellStart"/>
-      <w:r>
-        <w:t>opti</w:t>
-      </w:r>
-      <w:proofErr w:type="spellEnd"/>
-      <w:r>
-        <w:t xml:space="preserve"> pour qu'il soit plus stable (ex: filtre type : value : boaType9, auto </w:t>
-      </w:r>
-      <w:proofErr w:type="spellStart"/>
-      <w:r>
-        <w:t>grace</w:t>
-      </w:r>
-      <w:proofErr w:type="spellEnd"/>
-      <w:r>
-        <w:t xml:space="preserve"> au fichier config.js)</w:t>
+        <w:t>Remise en forme de kibana sur le nouveeau type plus quelques petite opti pour qu'il soit plus stable (ex: filtre type : value : boaType9, auto grace au fichier config.js)</w:t>
       </w:r>
     </w:p>
     <w:p>
@@ -2896,39 +1915,7 @@
         <w:t>Nouvel tache : les liens des applis</w:t>
       </w:r>
       <w:r>
-        <w:t xml:space="preserve">, </w:t>
-      </w:r>
-      <w:proofErr w:type="spellStart"/>
-      <w:r>
-        <w:t>automatiqer</w:t>
-      </w:r>
-      <w:proofErr w:type="spellEnd"/>
-      <w:r>
-        <w:t xml:space="preserve"> les liens, temps estimé 2 jours, et il en faudra peu </w:t>
-      </w:r>
-      <w:proofErr w:type="spellStart"/>
-      <w:r>
-        <w:t>etre</w:t>
-      </w:r>
-      <w:proofErr w:type="spellEnd"/>
-      <w:r>
-        <w:t xml:space="preserve"> 3, mais ce n'est pas moi qui vais </w:t>
-      </w:r>
-      <w:proofErr w:type="gramStart"/>
-      <w:r>
-        <w:t>terminé</w:t>
-      </w:r>
-      <w:proofErr w:type="gramEnd"/>
-      <w:r>
-        <w:t xml:space="preserve"> cette tache parce qu'il vont livré la toute </w:t>
-      </w:r>
-      <w:proofErr w:type="spellStart"/>
-      <w:r>
-        <w:t>premiere</w:t>
-      </w:r>
-      <w:proofErr w:type="spellEnd"/>
-      <w:r>
-        <w:t xml:space="preserve"> version pendant que je serait en cours.</w:t>
+        <w:t>, automatiqer les liens, temps estimé 2 jours, et il en faudra peu etre 3, mais ce n'est pas moi qui vais terminé cette tache parce qu'il vont livré la toute premiere version pendant que je serait en cours.</w:t>
       </w:r>
       <w:r>
         <w:br w:type="page"/>
@@ -2980,58 +1967,29 @@
         </w:numPr>
       </w:pPr>
       <w:r>
-        <w:t xml:space="preserve">Il y a eu une migration de SVN vers Git, j'ai donc </w:t>
-      </w:r>
-      <w:proofErr w:type="gramStart"/>
-      <w:r>
-        <w:t>importe</w:t>
-      </w:r>
-      <w:r>
-        <w:t>r</w:t>
-      </w:r>
-      <w:proofErr w:type="gramEnd"/>
-      <w:r>
-        <w:t xml:space="preserve"> le "nouveau" projet avec git.</w:t>
-      </w:r>
-    </w:p>
-    <w:p>
-      <w:pPr>
-        <w:pStyle w:val="Paragraphedeliste"/>
-        <w:numPr>
-          <w:ilvl w:val="0"/>
-          <w:numId w:val="1"/>
-        </w:numPr>
-      </w:pPr>
-      <w:r>
-        <w:t xml:space="preserve">Proposition d'utiliser </w:t>
-      </w:r>
-      <w:proofErr w:type="spellStart"/>
-      <w:r>
-        <w:t>IntelliJ</w:t>
-      </w:r>
-      <w:proofErr w:type="spellEnd"/>
-      <w:r>
-        <w:t xml:space="preserve">, suite a de nombreux </w:t>
+        <w:t>Il y a eu une migration de SVN vers Git, j'ai donc importe</w:t>
+      </w:r>
+      <w:r>
+        <w:t>r le "nouveau" projet avec git.</w:t>
+      </w:r>
+    </w:p>
+    <w:p>
+      <w:pPr>
+        <w:pStyle w:val="Paragraphedeliste"/>
+        <w:numPr>
+          <w:ilvl w:val="0"/>
+          <w:numId w:val="1"/>
+        </w:numPr>
+      </w:pPr>
+      <w:r>
+        <w:t xml:space="preserve">Proposition d'utiliser IntelliJ, suite a de nombreux </w:t>
       </w:r>
       <w:r>
         <w:t>problèmes</w:t>
       </w:r>
       <w:r>
-        <w:t xml:space="preserve"> rencontrer sur </w:t>
-      </w:r>
-      <w:proofErr w:type="spellStart"/>
-      <w:r>
-        <w:t>eclipse</w:t>
-      </w:r>
-      <w:proofErr w:type="spellEnd"/>
-      <w:r>
-        <w:t xml:space="preserve"> (config, etc</w:t>
-      </w:r>
-      <w:proofErr w:type="gramStart"/>
-      <w:r>
-        <w:t>..)</w:t>
-      </w:r>
-      <w:proofErr w:type="gramEnd"/>
+        <w:t xml:space="preserve"> rencontrer sur eclipse (config, etc..)</w:t>
+      </w:r>
     </w:p>
     <w:p>
       <w:pPr>
@@ -3048,28 +2006,7 @@
         <w:t>Téléchargement</w:t>
       </w:r>
       <w:r>
-        <w:t xml:space="preserve"> </w:t>
-      </w:r>
-      <w:proofErr w:type="gramStart"/>
-      <w:r>
-        <w:t xml:space="preserve">de </w:t>
-      </w:r>
-      <w:proofErr w:type="spellStart"/>
-      <w:r>
-        <w:t>IntelliJ</w:t>
-      </w:r>
-      <w:proofErr w:type="spellEnd"/>
-      <w:proofErr w:type="gramEnd"/>
-      <w:r>
-        <w:t xml:space="preserve"> </w:t>
-      </w:r>
-      <w:proofErr w:type="spellStart"/>
-      <w:r>
-        <w:t>Idea</w:t>
-      </w:r>
-      <w:proofErr w:type="spellEnd"/>
-      <w:r>
-        <w:t xml:space="preserve">, avec la licence </w:t>
+        <w:t xml:space="preserve"> de IntelliJ Idea, avec la licence </w:t>
       </w:r>
       <w:r>
         <w:t>étudiante</w:t>
@@ -3090,59 +2027,19 @@
         <w:t>Configuration</w:t>
       </w:r>
       <w:r>
-        <w:t xml:space="preserve"> de </w:t>
-      </w:r>
-      <w:proofErr w:type="spellStart"/>
-      <w:r>
-        <w:t>tomcat</w:t>
-      </w:r>
-      <w:proofErr w:type="spellEnd"/>
-      <w:r>
-        <w:t xml:space="preserve">, </w:t>
-      </w:r>
-      <w:proofErr w:type="spellStart"/>
-      <w:r>
-        <w:t>maven</w:t>
-      </w:r>
-      <w:proofErr w:type="spellEnd"/>
-      <w:r>
-        <w:t xml:space="preserve"> …</w:t>
-      </w:r>
-    </w:p>
-    <w:p>
-      <w:pPr>
-        <w:pStyle w:val="Paragraphedeliste"/>
-        <w:numPr>
-          <w:ilvl w:val="0"/>
-          <w:numId w:val="1"/>
-        </w:numPr>
-      </w:pPr>
-      <w:r>
-        <w:t xml:space="preserve">Configuration du plugin </w:t>
-      </w:r>
-      <w:proofErr w:type="spellStart"/>
-      <w:r>
-        <w:t>LiveEdit</w:t>
-      </w:r>
-      <w:proofErr w:type="spellEnd"/>
-      <w:r>
-        <w:t xml:space="preserve"> + extension chrome </w:t>
-      </w:r>
-      <w:proofErr w:type="spellStart"/>
-      <w:r>
-        <w:t>JetBains</w:t>
-      </w:r>
-      <w:proofErr w:type="spellEnd"/>
-      <w:r>
-        <w:t xml:space="preserve"> IDE Support, qui permet de faire du live </w:t>
-      </w:r>
-      <w:proofErr w:type="spellStart"/>
-      <w:r>
-        <w:t>coding</w:t>
-      </w:r>
-      <w:proofErr w:type="spellEnd"/>
-      <w:r>
-        <w:t>, ce qui me permet de gagner b</w:t>
+        <w:t xml:space="preserve"> de tomcat, maven …</w:t>
+      </w:r>
+    </w:p>
+    <w:p>
+      <w:pPr>
+        <w:pStyle w:val="Paragraphedeliste"/>
+        <w:numPr>
+          <w:ilvl w:val="0"/>
+          <w:numId w:val="1"/>
+        </w:numPr>
+      </w:pPr>
+      <w:r>
+        <w:t>Configuration du plugin LiveEdit + extension chrome JetBains IDE Support, qui permet de faire du live coding, ce qui me permet de gagner b</w:t>
       </w:r>
       <w:r>
         <w:t>eau</w:t>
@@ -3178,86 +2075,20 @@
         <w:t>changement</w:t>
       </w:r>
       <w:r>
-        <w:t xml:space="preserve"> mon serveur </w:t>
-      </w:r>
-      <w:proofErr w:type="spellStart"/>
-      <w:r>
-        <w:t>tomcat</w:t>
-      </w:r>
-      <w:proofErr w:type="spellEnd"/>
-      <w:r>
-        <w:t>.</w:t>
-      </w:r>
-    </w:p>
-    <w:p>
-      <w:pPr>
-        <w:pStyle w:val="Paragraphedeliste"/>
-        <w:numPr>
-          <w:ilvl w:val="0"/>
-          <w:numId w:val="1"/>
-        </w:numPr>
-      </w:pPr>
-      <w:proofErr w:type="spellStart"/>
-      <w:r>
-        <w:t>Repackaging</w:t>
-      </w:r>
-      <w:proofErr w:type="spellEnd"/>
-      <w:r>
-        <w:t xml:space="preserve"> du projet </w:t>
-      </w:r>
-      <w:proofErr w:type="spellStart"/>
-      <w:r>
-        <w:t>toolbox</w:t>
-      </w:r>
-      <w:proofErr w:type="spellEnd"/>
-      <w:r>
-        <w:t>-</w:t>
-      </w:r>
-      <w:proofErr w:type="spellStart"/>
-      <w:r>
-        <w:t>angular</w:t>
-      </w:r>
-      <w:proofErr w:type="spellEnd"/>
-      <w:r>
-        <w:t xml:space="preserve"> -&gt; </w:t>
-      </w:r>
-      <w:proofErr w:type="spellStart"/>
-      <w:r>
-        <w:t>separer</w:t>
-      </w:r>
-      <w:proofErr w:type="spellEnd"/>
-      <w:r>
-        <w:t xml:space="preserve"> </w:t>
-      </w:r>
-      <w:proofErr w:type="gramStart"/>
-      <w:r>
-        <w:t>les fichier</w:t>
-      </w:r>
-      <w:proofErr w:type="gramEnd"/>
-      <w:r>
-        <w:t xml:space="preserve"> d'import de </w:t>
-      </w:r>
-      <w:proofErr w:type="spellStart"/>
-      <w:r>
-        <w:t>ittbui</w:t>
-      </w:r>
-      <w:proofErr w:type="spellEnd"/>
-      <w:r>
-        <w:t xml:space="preserve"> et </w:t>
-      </w:r>
-      <w:proofErr w:type="spellStart"/>
-      <w:r>
-        <w:t>ittb</w:t>
-      </w:r>
-      <w:proofErr w:type="spellEnd"/>
-      <w:r>
-        <w:t xml:space="preserve"> </w:t>
-      </w:r>
-      <w:proofErr w:type="spellStart"/>
-      <w:r>
-        <w:t>utils</w:t>
-      </w:r>
-      <w:proofErr w:type="spellEnd"/>
+        <w:t xml:space="preserve"> mon serveur tomcat.</w:t>
+      </w:r>
+    </w:p>
+    <w:p>
+      <w:pPr>
+        <w:pStyle w:val="Paragraphedeliste"/>
+        <w:numPr>
+          <w:ilvl w:val="0"/>
+          <w:numId w:val="1"/>
+        </w:numPr>
+      </w:pPr>
+      <w:r>
+        <w:t>Repackaging du projet toolbox-angular -&gt; separer les fichier d'import de ittbui et ittb utils</w:t>
+      </w:r>
     </w:p>
     <w:p>
       <w:pPr>
@@ -3297,21 +2128,8 @@
           <w:numId w:val="1"/>
         </w:numPr>
       </w:pPr>
-      <w:proofErr w:type="spellStart"/>
-      <w:r>
-        <w:t>Angular</w:t>
-      </w:r>
-      <w:proofErr w:type="spellEnd"/>
-      <w:r>
-        <w:t>-</w:t>
-      </w:r>
-      <w:proofErr w:type="spellStart"/>
-      <w:r>
-        <w:t>Material</w:t>
-      </w:r>
-      <w:proofErr w:type="spellEnd"/>
-      <w:r>
-        <w:t xml:space="preserve"> : 0.10.1 -&gt; 1.0.</w:t>
+      <w:r>
+        <w:t>Angular-Material : 0.10.1 -&gt; 1.0.</w:t>
       </w:r>
       <w:r>
         <w:t>0</w:t>
@@ -3325,21 +2143,8 @@
           <w:numId w:val="1"/>
         </w:numPr>
       </w:pPr>
-      <w:proofErr w:type="spellStart"/>
-      <w:r>
-        <w:t>Ui</w:t>
-      </w:r>
-      <w:proofErr w:type="spellEnd"/>
-      <w:r>
-        <w:t>-</w:t>
-      </w:r>
-      <w:proofErr w:type="spellStart"/>
-      <w:r>
-        <w:t>grid</w:t>
-      </w:r>
-      <w:proofErr w:type="spellEnd"/>
-      <w:r>
-        <w:t xml:space="preserve"> : 3.0.1 -&gt; 3.1.0</w:t>
+      <w:r>
+        <w:t>Ui-grid : 3.0.1 -&gt; 3.1.0</w:t>
       </w:r>
     </w:p>
     <w:p>
@@ -3350,13 +2155,20 @@
           <w:numId w:val="1"/>
         </w:numPr>
       </w:pPr>
-      <w:proofErr w:type="spellStart"/>
-      <w:r>
-        <w:t>Angular</w:t>
-      </w:r>
-      <w:proofErr w:type="spellEnd"/>
-      <w:r>
-        <w:t>-translate : 2.7.1 - &gt; 2.8.1</w:t>
+      <w:r>
+        <w:t>Angular-translate : 2.7.1 - &gt; 2.8.1</w:t>
+      </w:r>
+    </w:p>
+    <w:p>
+      <w:pPr>
+        <w:pStyle w:val="Paragraphedeliste"/>
+        <w:numPr>
+          <w:ilvl w:val="1"/>
+          <w:numId w:val="1"/>
+        </w:numPr>
+      </w:pPr>
+      <w:r>
+        <w:t>jQuery : 2.1.4 -&gt; 2.2.0</w:t>
       </w:r>
     </w:p>
     <w:sectPr>

</xml_diff>

<commit_message>
update semaine 9 v9.5
</commit_message>
<xml_diff>
--- a/aide_rapport_alternance_1.docx
+++ b/aide_rapport_alternance_1.docx
@@ -41,7 +41,15 @@
         </w:numPr>
       </w:pPr>
       <w:r>
-        <w:t>Correction des dates, et du typeahead (ouverture, et non fermeture des choix)</w:t>
+        <w:t xml:space="preserve">Correction des dates, et du </w:t>
+      </w:r>
+      <w:proofErr w:type="spellStart"/>
+      <w:r>
+        <w:t>typeahead</w:t>
+      </w:r>
+      <w:proofErr w:type="spellEnd"/>
+      <w:r>
+        <w:t xml:space="preserve"> (ouverture, et non fermeture des choix)</w:t>
       </w:r>
     </w:p>
     <w:p>
@@ -111,19 +119,40 @@
         </w:numPr>
       </w:pPr>
       <w:r>
-        <w:t>Changement des noms Utils -&gt; Util</w:t>
-      </w:r>
-    </w:p>
-    <w:p>
-      <w:pPr>
-        <w:pStyle w:val="Paragraphedeliste"/>
-        <w:numPr>
-          <w:ilvl w:val="0"/>
-          <w:numId w:val="1"/>
-        </w:numPr>
-      </w:pPr>
-      <w:r>
-        <w:t>OF-core : jeux de tests pour mon appli, envoie de message dans la queue</w:t>
+        <w:t xml:space="preserve">Changement des noms </w:t>
+      </w:r>
+      <w:proofErr w:type="spellStart"/>
+      <w:r>
+        <w:t>Utils</w:t>
+      </w:r>
+      <w:proofErr w:type="spellEnd"/>
+      <w:r>
+        <w:t xml:space="preserve"> -&gt; </w:t>
+      </w:r>
+      <w:proofErr w:type="spellStart"/>
+      <w:r>
+        <w:t>Util</w:t>
+      </w:r>
+      <w:proofErr w:type="spellEnd"/>
+    </w:p>
+    <w:p>
+      <w:pPr>
+        <w:pStyle w:val="Paragraphedeliste"/>
+        <w:numPr>
+          <w:ilvl w:val="0"/>
+          <w:numId w:val="1"/>
+        </w:numPr>
+      </w:pPr>
+      <w:r>
+        <w:t>OF-</w:t>
+      </w:r>
+      <w:proofErr w:type="spellStart"/>
+      <w:r>
+        <w:t>core</w:t>
+      </w:r>
+      <w:proofErr w:type="spellEnd"/>
+      <w:r>
+        <w:t xml:space="preserve"> : jeux de tests pour mon appli, envoie de message dans la queue</w:t>
       </w:r>
     </w:p>
     <w:p>
@@ -210,7 +239,15 @@
         <w:t xml:space="preserve"> : </w:t>
       </w:r>
       <w:r>
-        <w:t xml:space="preserve">change gridApi, pour spécifier l'action </w:t>
+        <w:t xml:space="preserve">change </w:t>
+      </w:r>
+      <w:proofErr w:type="spellStart"/>
+      <w:r>
+        <w:t>gridApi</w:t>
+      </w:r>
+      <w:proofErr w:type="spellEnd"/>
+      <w:r>
+        <w:t xml:space="preserve">, pour spécifier l'action </w:t>
       </w:r>
       <w:r>
         <w:t>à</w:t>
@@ -261,8 +298,13 @@
         <w:t>après</w:t>
       </w:r>
       <w:r>
-        <w:t xml:space="preserve"> la collecte des messages, pour l'envoie dans ElasticSearch</w:t>
-      </w:r>
+        <w:t xml:space="preserve"> la collecte des messages, pour l'envoie dans </w:t>
+      </w:r>
+      <w:proofErr w:type="spellStart"/>
+      <w:r>
+        <w:t>ElasticSearch</w:t>
+      </w:r>
+      <w:proofErr w:type="spellEnd"/>
     </w:p>
     <w:p>
       <w:pPr>
@@ -288,13 +330,23 @@
         <w:t>problème</w:t>
       </w:r>
       <w:r>
-        <w:t>: le ng</w:t>
-      </w:r>
+        <w:t xml:space="preserve">: le </w:t>
+      </w:r>
+      <w:proofErr w:type="spellStart"/>
+      <w:r>
+        <w:t>ng</w:t>
+      </w:r>
+      <w:proofErr w:type="spellEnd"/>
       <w:r>
         <w:t>-</w:t>
       </w:r>
-      <w:r>
-        <w:t xml:space="preserve">grid ne rafraichi pas les directives de </w:t>
+      <w:proofErr w:type="spellStart"/>
+      <w:r>
+        <w:t>grid</w:t>
+      </w:r>
+      <w:proofErr w:type="spellEnd"/>
+      <w:r>
+        <w:t xml:space="preserve"> ne rafraichi pas les directives de </w:t>
       </w:r>
       <w:r>
         <w:t>statuts</w:t>
@@ -306,13 +358,29 @@
         <w:t>Résolution</w:t>
       </w:r>
       <w:r>
-        <w:t xml:space="preserve"> : watcher sur la cellule de la colonne, et si elle change, on met a jour l'</w:t>
+        <w:t xml:space="preserve"> : </w:t>
+      </w:r>
+      <w:proofErr w:type="spellStart"/>
+      <w:r>
+        <w:t>watcher</w:t>
+      </w:r>
+      <w:proofErr w:type="spellEnd"/>
+      <w:r>
+        <w:t xml:space="preserve"> sur la cellule de la colonne, et si elle change, on met a jour l'</w:t>
       </w:r>
       <w:r>
         <w:t>icone</w:t>
       </w:r>
       <w:r>
-        <w:t>, la couleur et le tooltip.</w:t>
+        <w:t xml:space="preserve">, la couleur et le </w:t>
+      </w:r>
+      <w:proofErr w:type="spellStart"/>
+      <w:r>
+        <w:t>tooltip</w:t>
+      </w:r>
+      <w:proofErr w:type="spellEnd"/>
+      <w:r>
+        <w:t>.</w:t>
       </w:r>
     </w:p>
     <w:p>
@@ -336,10 +404,42 @@
         </w:numPr>
       </w:pPr>
       <w:r>
-        <w:t>Début d'association d'of-core et of-</w:t>
-      </w:r>
-      <w:r>
-        <w:t>front. Je dois lancer elasticsearch et of core (collecte) depuis of front, des le lancement du serveur tomcat.</w:t>
+        <w:t>Début d'association d'of-</w:t>
+      </w:r>
+      <w:proofErr w:type="spellStart"/>
+      <w:r>
+        <w:t>core</w:t>
+      </w:r>
+      <w:proofErr w:type="spellEnd"/>
+      <w:r>
+        <w:t xml:space="preserve"> et of-</w:t>
+      </w:r>
+      <w:r>
+        <w:t xml:space="preserve">front. Je dois lancer </w:t>
+      </w:r>
+      <w:proofErr w:type="spellStart"/>
+      <w:r>
+        <w:t>elasticsearch</w:t>
+      </w:r>
+      <w:proofErr w:type="spellEnd"/>
+      <w:r>
+        <w:t xml:space="preserve"> et of </w:t>
+      </w:r>
+      <w:proofErr w:type="spellStart"/>
+      <w:r>
+        <w:t>core</w:t>
+      </w:r>
+      <w:proofErr w:type="spellEnd"/>
+      <w:r>
+        <w:t xml:space="preserve"> (collecte) depuis of front, des le lancement du serveur </w:t>
+      </w:r>
+      <w:proofErr w:type="spellStart"/>
+      <w:r>
+        <w:t>tomcat</w:t>
+      </w:r>
+      <w:proofErr w:type="spellEnd"/>
+      <w:r>
+        <w:t>.</w:t>
       </w:r>
     </w:p>
     <w:p>
@@ -389,25 +489,57 @@
         <w:t>leurs dépendances</w:t>
       </w:r>
       <w:r>
-        <w:t xml:space="preserve"> maven. Test pour voir si tout fonctionne bien. OK.</w:t>
-      </w:r>
-    </w:p>
-    <w:p>
-      <w:pPr>
-        <w:pStyle w:val="Paragraphedeliste"/>
-        <w:numPr>
-          <w:ilvl w:val="0"/>
-          <w:numId w:val="1"/>
-        </w:numPr>
-      </w:pPr>
-      <w:r>
-        <w:t xml:space="preserve">Lancement d'Elasticsearch au </w:t>
+        <w:t xml:space="preserve"> </w:t>
+      </w:r>
+      <w:proofErr w:type="spellStart"/>
+      <w:r>
+        <w:t>maven</w:t>
+      </w:r>
+      <w:proofErr w:type="spellEnd"/>
+      <w:r>
+        <w:t>. Test pour voir si tout fonctionne bien. OK.</w:t>
+      </w:r>
+    </w:p>
+    <w:p>
+      <w:pPr>
+        <w:pStyle w:val="Paragraphedeliste"/>
+        <w:numPr>
+          <w:ilvl w:val="0"/>
+          <w:numId w:val="1"/>
+        </w:numPr>
+      </w:pPr>
+      <w:r>
+        <w:t>Lancement d'</w:t>
+      </w:r>
+      <w:proofErr w:type="spellStart"/>
+      <w:r>
+        <w:t>Elasticsearch</w:t>
+      </w:r>
+      <w:proofErr w:type="spellEnd"/>
+      <w:r>
+        <w:t xml:space="preserve"> au </w:t>
       </w:r>
       <w:r>
         <w:t>démarrage</w:t>
       </w:r>
       <w:r>
-        <w:t xml:space="preserve"> de tomcat. Un elasticsearch embarqué.  Ajout d'un plugin java, et modification pour qu'il s'adapte a nos besoins…</w:t>
+        <w:t xml:space="preserve"> de </w:t>
+      </w:r>
+      <w:proofErr w:type="spellStart"/>
+      <w:r>
+        <w:t>tomcat</w:t>
+      </w:r>
+      <w:proofErr w:type="spellEnd"/>
+      <w:r>
+        <w:t xml:space="preserve">. Un </w:t>
+      </w:r>
+      <w:proofErr w:type="spellStart"/>
+      <w:r>
+        <w:t>elasticsearch</w:t>
+      </w:r>
+      <w:proofErr w:type="spellEnd"/>
+      <w:r>
+        <w:t xml:space="preserve"> embarqué.  Ajout d'un plugin java, et modification pour qu'il s'adapte a nos besoins…</w:t>
       </w:r>
       <w:r>
         <w:t>.. OK</w:t>
@@ -446,7 +578,31 @@
         <w:t>lution</w:t>
       </w:r>
       <w:r>
-        <w:t xml:space="preserve">: Enfaite il se trouve sur l'"url-pattern" de la servlet que le lance, je devais ajouter à "/elasticsearch", "/*" a la fin, pour pouvoir explorer elasticsearch, et pouvoir faire des </w:t>
+        <w:t xml:space="preserve">: Enfaite il se trouve sur l'"url-pattern" de la </w:t>
+      </w:r>
+      <w:proofErr w:type="spellStart"/>
+      <w:r>
+        <w:t>servlet</w:t>
+      </w:r>
+      <w:proofErr w:type="spellEnd"/>
+      <w:r>
+        <w:t xml:space="preserve"> que le lance, je devais ajouter à "/</w:t>
+      </w:r>
+      <w:proofErr w:type="spellStart"/>
+      <w:r>
+        <w:t>elasticsearch</w:t>
+      </w:r>
+      <w:proofErr w:type="spellEnd"/>
+      <w:r>
+        <w:t xml:space="preserve">", "/*" a la fin, pour pouvoir explorer </w:t>
+      </w:r>
+      <w:proofErr w:type="spellStart"/>
+      <w:r>
+        <w:t>elasticsearch</w:t>
+      </w:r>
+      <w:proofErr w:type="spellEnd"/>
+      <w:r>
+        <w:t xml:space="preserve">, et pouvoir faire des </w:t>
       </w:r>
       <w:r>
         <w:t>requête</w:t>
@@ -473,7 +629,15 @@
         <w:t>accès</w:t>
       </w:r>
       <w:r>
-        <w:t xml:space="preserve"> interdit, via CrsfFilters, pour les </w:t>
+        <w:t xml:space="preserve"> interdit, via </w:t>
+      </w:r>
+      <w:proofErr w:type="spellStart"/>
+      <w:r>
+        <w:t>CrsfFilters</w:t>
+      </w:r>
+      <w:proofErr w:type="spellEnd"/>
+      <w:r>
+        <w:t xml:space="preserve">, pour les </w:t>
       </w:r>
       <w:r>
         <w:t>requêtes</w:t>
@@ -511,9 +675,11 @@
       <w:r>
         <w:t xml:space="preserve"> du </w:t>
       </w:r>
+      <w:proofErr w:type="spellStart"/>
       <w:r>
         <w:t>CrsfFilters</w:t>
       </w:r>
+      <w:proofErr w:type="spellEnd"/>
       <w:r>
         <w:t xml:space="preserve"> perso pour qu'il accepte les </w:t>
       </w:r>
@@ -527,19 +693,49 @@
         <w:rPr>
           <w:lang w:val="en-US"/>
         </w:rPr>
-        <w:t xml:space="preserve">Definition du csrf filter </w:t>
-      </w:r>
+        <w:t xml:space="preserve">Definition du </w:t>
+      </w:r>
+      <w:proofErr w:type="spellStart"/>
+      <w:r>
+        <w:rPr>
+          <w:lang w:val="en-US"/>
+        </w:rPr>
+        <w:t>csrf</w:t>
+      </w:r>
+      <w:proofErr w:type="spellEnd"/>
+      <w:r>
+        <w:rPr>
+          <w:lang w:val="en-US"/>
+        </w:rPr>
+        <w:t xml:space="preserve"> filter </w:t>
+      </w:r>
+      <w:proofErr w:type="spellStart"/>
       <w:r>
         <w:rPr>
           <w:lang w:val="en-US"/>
         </w:rPr>
         <w:t>dans</w:t>
       </w:r>
+      <w:proofErr w:type="spellEnd"/>
       <w:r>
         <w:rPr>
           <w:lang w:val="en-US"/>
         </w:rPr>
-        <w:t xml:space="preserve"> spring security avec &lt;security:csrf request-matcher</w:t>
+        <w:t xml:space="preserve"> spring security avec &lt;</w:t>
+      </w:r>
+      <w:proofErr w:type="spellStart"/>
+      <w:r>
+        <w:rPr>
+          <w:lang w:val="en-US"/>
+        </w:rPr>
+        <w:t>security:csrf</w:t>
+      </w:r>
+      <w:proofErr w:type="spellEnd"/>
+      <w:r>
+        <w:rPr>
+          <w:lang w:val="en-US"/>
+        </w:rPr>
+        <w:t xml:space="preserve"> request-matcher</w:t>
       </w:r>
       <w:r>
         <w:rPr>
@@ -551,7 +747,21 @@
         <w:rPr>
           <w:lang w:val="en-US"/>
         </w:rPr>
-        <w:t>="maclass"/&gt;</w:t>
+        <w:t>="</w:t>
+      </w:r>
+      <w:proofErr w:type="spellStart"/>
+      <w:r>
+        <w:rPr>
+          <w:lang w:val="en-US"/>
+        </w:rPr>
+        <w:t>maclass</w:t>
+      </w:r>
+      <w:proofErr w:type="spellEnd"/>
+      <w:r>
+        <w:rPr>
+          <w:lang w:val="en-US"/>
+        </w:rPr>
+        <w:t>"/&gt;</w:t>
       </w:r>
     </w:p>
     <w:p>
@@ -596,7 +806,15 @@
         <w:t>démarrage</w:t>
       </w:r>
       <w:r>
-        <w:t xml:space="preserve"> de tomcat. Ex : log4j qui n'a pas </w:t>
+        <w:t xml:space="preserve"> de </w:t>
+      </w:r>
+      <w:proofErr w:type="spellStart"/>
+      <w:r>
+        <w:t>tomcat</w:t>
+      </w:r>
+      <w:proofErr w:type="spellEnd"/>
+      <w:r>
+        <w:t xml:space="preserve">. Ex : log4j qui n'a pas </w:t>
       </w:r>
       <w:r>
         <w:t>accès</w:t>
@@ -617,10 +835,26 @@
         <w:t>Améliorer</w:t>
       </w:r>
       <w:r>
-        <w:t xml:space="preserve"> l'outil de versionning de documents.</w:t>
-      </w:r>
-      <w:r>
-        <w:t xml:space="preserve"> 2 logiques de versionning proposé, </w:t>
+        <w:t xml:space="preserve"> l'outil de </w:t>
+      </w:r>
+      <w:proofErr w:type="spellStart"/>
+      <w:r>
+        <w:t>versionning</w:t>
+      </w:r>
+      <w:proofErr w:type="spellEnd"/>
+      <w:r>
+        <w:t xml:space="preserve"> de documents.</w:t>
+      </w:r>
+      <w:r>
+        <w:t xml:space="preserve"> 2 logiques de </w:t>
+      </w:r>
+      <w:proofErr w:type="spellStart"/>
+      <w:r>
+        <w:t>versionning</w:t>
+      </w:r>
+      <w:proofErr w:type="spellEnd"/>
+      <w:r>
+        <w:t xml:space="preserve"> proposé, </w:t>
       </w:r>
       <w:r>
         <w:t>à</w:t>
@@ -638,7 +872,15 @@
         </w:numPr>
       </w:pPr>
       <w:r>
-        <w:t xml:space="preserve">Logique 1 : Comparer le nouveau document (avant insertion), avec le document actif. Puis ajouter dans la base de versionning, que les champs qui diffère entre les 2. Et </w:t>
+        <w:t xml:space="preserve">Logique 1 : Comparer le nouveau document (avant insertion), avec le document actif. Puis ajouter dans la base de </w:t>
+      </w:r>
+      <w:proofErr w:type="spellStart"/>
+      <w:r>
+        <w:t>versionning</w:t>
+      </w:r>
+      <w:proofErr w:type="spellEnd"/>
+      <w:r>
+        <w:t xml:space="preserve">, que les champs qui diffère entre les 2. Et </w:t>
       </w:r>
       <w:r>
         <w:t>insérer</w:t>
@@ -662,7 +904,15 @@
         <w:t>Insérer</w:t>
       </w:r>
       <w:r>
-        <w:t xml:space="preserve"> dans la base de versionning le document actif au complet, puis mettre le nouveau document comme actif. Et faire tournée une routine qui va comparer les champs et supprimer ceux qui sont identiques.</w:t>
+        <w:t xml:space="preserve"> dans la base de </w:t>
+      </w:r>
+      <w:proofErr w:type="spellStart"/>
+      <w:r>
+        <w:t>versionning</w:t>
+      </w:r>
+      <w:proofErr w:type="spellEnd"/>
+      <w:r>
+        <w:t xml:space="preserve"> le document actif au complet, puis mettre le nouveau document comme actif. Et faire tournée une routine qui va comparer les champs et supprimer ceux qui sont identiques.</w:t>
       </w:r>
     </w:p>
     <w:p>
@@ -683,7 +933,15 @@
         <w:t>surcharge</w:t>
       </w:r>
       <w:r>
-        <w:t xml:space="preserve"> de boucle pour comparé dans la base de versionning ce qui a changer etc.</w:t>
+        <w:t xml:space="preserve"> de boucle pour comparé dans la base de </w:t>
+      </w:r>
+      <w:proofErr w:type="spellStart"/>
+      <w:r>
+        <w:t>versionning</w:t>
+      </w:r>
+      <w:proofErr w:type="spellEnd"/>
+      <w:r>
+        <w:t xml:space="preserve"> ce qui a changer etc.</w:t>
       </w:r>
     </w:p>
     <w:p>
@@ -725,7 +983,15 @@
         <w:t>réellement</w:t>
       </w:r>
       <w:r>
-        <w:t xml:space="preserve"> changer, et nous permettra d'ajouter directement dans la base de versionning que les champs qui ont été modifié.</w:t>
+        <w:t xml:space="preserve"> changer, et nous permettra d'ajouter directement dans la base de </w:t>
+      </w:r>
+      <w:proofErr w:type="spellStart"/>
+      <w:r>
+        <w:t>versionning</w:t>
+      </w:r>
+      <w:proofErr w:type="spellEnd"/>
+      <w:r>
+        <w:t xml:space="preserve"> que les champs qui ont été modifié.</w:t>
       </w:r>
     </w:p>
     <w:p>
@@ -737,7 +1003,15 @@
         </w:numPr>
       </w:pPr>
       <w:r>
-        <w:t>Test de l'api java Javers qui compare 2 objet et renvoie les champs qui diffèrent.</w:t>
+        <w:t xml:space="preserve">Test de l'api java </w:t>
+      </w:r>
+      <w:proofErr w:type="spellStart"/>
+      <w:r>
+        <w:t>Javers</w:t>
+      </w:r>
+      <w:proofErr w:type="spellEnd"/>
+      <w:r>
+        <w:t xml:space="preserve"> qui compare 2 objet et renvoie les champs qui diffèrent.</w:t>
       </w:r>
     </w:p>
     <w:p>
@@ -749,7 +1023,15 @@
         </w:numPr>
       </w:pPr>
       <w:r>
-        <w:t>Implémentation de Javers dans le projet</w:t>
+        <w:t xml:space="preserve">Implémentation de </w:t>
+      </w:r>
+      <w:proofErr w:type="spellStart"/>
+      <w:r>
+        <w:t>Javers</w:t>
+      </w:r>
+      <w:proofErr w:type="spellEnd"/>
+      <w:r>
+        <w:t xml:space="preserve"> dans le projet</w:t>
       </w:r>
     </w:p>
     <w:p>
@@ -874,7 +1156,15 @@
         <w:t xml:space="preserve">(BOA) </w:t>
       </w:r>
       <w:r>
-        <w:t xml:space="preserve">modifier l'interface Kibana, pour ajouter des colonnes au tableau, et donc modifier la </w:t>
+        <w:t xml:space="preserve">modifier l'interface </w:t>
+      </w:r>
+      <w:proofErr w:type="spellStart"/>
+      <w:r>
+        <w:t>Kibana</w:t>
+      </w:r>
+      <w:proofErr w:type="spellEnd"/>
+      <w:r>
+        <w:t xml:space="preserve">, pour ajouter des colonnes au tableau, et donc modifier la </w:t>
       </w:r>
       <w:r>
         <w:t>requête</w:t>
@@ -910,7 +1200,15 @@
         <w:t>requête</w:t>
       </w:r>
       <w:r>
-        <w:t xml:space="preserve"> sur elasticsearch pour ajouter les données que je veux pour les </w:t>
+        <w:t xml:space="preserve"> sur </w:t>
+      </w:r>
+      <w:proofErr w:type="spellStart"/>
+      <w:r>
+        <w:t>elasticsearch</w:t>
+      </w:r>
+      <w:proofErr w:type="spellEnd"/>
+      <w:r>
+        <w:t xml:space="preserve"> pour ajouter les données que je veux pour les </w:t>
       </w:r>
       <w:r>
         <w:t>mettre</w:t>
@@ -1066,25 +1364,158 @@
         </w:numPr>
       </w:pPr>
       <w:r>
-        <w:t>Pas facile, bcp d'erreur de promise (asynchronisme), avec les _.each. J'ai tout repris, la logique c'est : kibana charge et compte les noms d'applications</w:t>
+        <w:t xml:space="preserve">Pas facile, </w:t>
+      </w:r>
+      <w:proofErr w:type="spellStart"/>
+      <w:r>
+        <w:t>bcp</w:t>
+      </w:r>
+      <w:proofErr w:type="spellEnd"/>
+      <w:r>
+        <w:t xml:space="preserve"> d'erreur de promise (asynchronisme), avec les _.</w:t>
+      </w:r>
+      <w:proofErr w:type="spellStart"/>
+      <w:r>
+        <w:t>each</w:t>
+      </w:r>
+      <w:proofErr w:type="spellEnd"/>
+      <w:r>
+        <w:t xml:space="preserve">. J'ai tout repris, la logique c'est : </w:t>
+      </w:r>
+      <w:proofErr w:type="spellStart"/>
+      <w:r>
+        <w:t>kibana</w:t>
+      </w:r>
+      <w:proofErr w:type="spellEnd"/>
+      <w:r>
+        <w:t xml:space="preserve"> charge et compte les noms d'applications</w:t>
       </w:r>
       <w:r>
         <w:t xml:space="preserve"> (</w:t>
       </w:r>
       <w:r>
-        <w:t>nombre max de 10), et seulement apres qu'il ait fini, je refait une requete, qui va chercher le nombre d'erreur et le nombre de succes de cette application.</w:t>
-      </w:r>
-    </w:p>
-    <w:p>
-      <w:pPr>
-        <w:pStyle w:val="Paragraphedeliste"/>
-        <w:numPr>
-          <w:ilvl w:val="0"/>
-          <w:numId w:val="1"/>
-        </w:numPr>
-      </w:pPr>
-      <w:r>
-        <w:t>Kibana calcul une ligne supplémentaire "Other values", avec le nombre restant de données (etant donnée qu'il y en a plus de 10), cependant sur mes colonnes que j'ai ajouter, rien n'était indiqué, donc j'ai créer une nouvelle requete qui s'execute avant le traitement des données et qui me renvoie le nombre maximum d'erreur et de success, et puis au moment du traitement des données, des qu'il insert un nombre d'erreur (ou de succes), il increment une variable de cette somme, pour qu'a la fin du traitement on ai le total d'erreur que l'on a afficher (et de succes), et ensuite j'insert a coté de "Other values" le nombre total d'erreur – la somme trouvé pour avoir le restant.</w:t>
+        <w:t xml:space="preserve">nombre max de 10), et seulement </w:t>
+      </w:r>
+      <w:proofErr w:type="spellStart"/>
+      <w:r>
+        <w:t>apres</w:t>
+      </w:r>
+      <w:proofErr w:type="spellEnd"/>
+      <w:r>
+        <w:t xml:space="preserve"> qu'il ait fini, je </w:t>
+      </w:r>
+      <w:proofErr w:type="gramStart"/>
+      <w:r>
+        <w:t>refait</w:t>
+      </w:r>
+      <w:proofErr w:type="gramEnd"/>
+      <w:r>
+        <w:t xml:space="preserve"> une </w:t>
+      </w:r>
+      <w:proofErr w:type="spellStart"/>
+      <w:r>
+        <w:t>requete</w:t>
+      </w:r>
+      <w:proofErr w:type="spellEnd"/>
+      <w:r>
+        <w:t xml:space="preserve">, qui va chercher le nombre d'erreur et le nombre de </w:t>
+      </w:r>
+      <w:proofErr w:type="spellStart"/>
+      <w:r>
+        <w:t>succes</w:t>
+      </w:r>
+      <w:proofErr w:type="spellEnd"/>
+      <w:r>
+        <w:t xml:space="preserve"> de cette application.</w:t>
+      </w:r>
+    </w:p>
+    <w:p>
+      <w:pPr>
+        <w:pStyle w:val="Paragraphedeliste"/>
+        <w:numPr>
+          <w:ilvl w:val="0"/>
+          <w:numId w:val="1"/>
+        </w:numPr>
+      </w:pPr>
+      <w:proofErr w:type="spellStart"/>
+      <w:r>
+        <w:t>Kibana</w:t>
+      </w:r>
+      <w:proofErr w:type="spellEnd"/>
+      <w:r>
+        <w:t xml:space="preserve"> calcul une ligne supplémentaire "</w:t>
+      </w:r>
+      <w:proofErr w:type="spellStart"/>
+      <w:r>
+        <w:t>Other</w:t>
+      </w:r>
+      <w:proofErr w:type="spellEnd"/>
+      <w:r>
+        <w:t xml:space="preserve"> values", avec le nombre restant de données (</w:t>
+      </w:r>
+      <w:proofErr w:type="spellStart"/>
+      <w:r>
+        <w:t>etant</w:t>
+      </w:r>
+      <w:proofErr w:type="spellEnd"/>
+      <w:r>
+        <w:t xml:space="preserve"> donnée qu'il y en a plus de 10), cependant sur mes colonnes que j'ai ajouter, rien n'était indiqué, donc j'ai créer une nouvelle </w:t>
+      </w:r>
+      <w:proofErr w:type="spellStart"/>
+      <w:r>
+        <w:t>requete</w:t>
+      </w:r>
+      <w:proofErr w:type="spellEnd"/>
+      <w:r>
+        <w:t xml:space="preserve"> qui s'</w:t>
+      </w:r>
+      <w:proofErr w:type="spellStart"/>
+      <w:r>
+        <w:t>execute</w:t>
+      </w:r>
+      <w:proofErr w:type="spellEnd"/>
+      <w:r>
+        <w:t xml:space="preserve"> avant le traitement des données et qui me renvoie le nombre maximum d'erreur et de </w:t>
+      </w:r>
+      <w:proofErr w:type="spellStart"/>
+      <w:r>
+        <w:t>success</w:t>
+      </w:r>
+      <w:proofErr w:type="spellEnd"/>
+      <w:r>
+        <w:t xml:space="preserve">, et puis au moment du traitement des données, des qu'il insert un nombre d'erreur (ou de </w:t>
+      </w:r>
+      <w:proofErr w:type="spellStart"/>
+      <w:r>
+        <w:t>succes</w:t>
+      </w:r>
+      <w:proofErr w:type="spellEnd"/>
+      <w:r>
+        <w:t xml:space="preserve">), il </w:t>
+      </w:r>
+      <w:proofErr w:type="spellStart"/>
+      <w:r>
+        <w:t>increment</w:t>
+      </w:r>
+      <w:proofErr w:type="spellEnd"/>
+      <w:r>
+        <w:t xml:space="preserve"> une variable de cette somme, pour qu'a la fin du traitement on ai le total d'erreur que l'on a afficher (et de </w:t>
+      </w:r>
+      <w:proofErr w:type="spellStart"/>
+      <w:r>
+        <w:t>succes</w:t>
+      </w:r>
+      <w:proofErr w:type="spellEnd"/>
+      <w:r>
+        <w:t>), et ensuite j'insert a coté de "</w:t>
+      </w:r>
+      <w:proofErr w:type="spellStart"/>
+      <w:r>
+        <w:t>Other</w:t>
+      </w:r>
+      <w:proofErr w:type="spellEnd"/>
+      <w:r>
+        <w:t xml:space="preserve"> values" le nombre total d'erreur – la somme trouvé pour avoir le restant.</w:t>
       </w:r>
     </w:p>
     <w:p>
@@ -1120,8 +1551,53 @@
           <w:numId w:val="1"/>
         </w:numPr>
       </w:pPr>
-      <w:r>
-        <w:t xml:space="preserve">Idee : créer un style (ex : tablefixe), avec une requete spécifique a integrer dans le code (voir panel/terms/module.js et modifier module.html pour faire un tableau spécifique avec les bouton etc. Cool </w:t>
+      <w:proofErr w:type="spellStart"/>
+      <w:r>
+        <w:t>Idee</w:t>
+      </w:r>
+      <w:proofErr w:type="spellEnd"/>
+      <w:r>
+        <w:t xml:space="preserve"> : créer un style (ex : </w:t>
+      </w:r>
+      <w:proofErr w:type="spellStart"/>
+      <w:r>
+        <w:t>tablefixe</w:t>
+      </w:r>
+      <w:proofErr w:type="spellEnd"/>
+      <w:r>
+        <w:t xml:space="preserve">), avec une </w:t>
+      </w:r>
+      <w:proofErr w:type="spellStart"/>
+      <w:r>
+        <w:t>requete</w:t>
+      </w:r>
+      <w:proofErr w:type="spellEnd"/>
+      <w:r>
+        <w:t xml:space="preserve"> spécifique a </w:t>
+      </w:r>
+      <w:proofErr w:type="spellStart"/>
+      <w:r>
+        <w:t>integrer</w:t>
+      </w:r>
+      <w:proofErr w:type="spellEnd"/>
+      <w:r>
+        <w:t xml:space="preserve"> dans le code (voir panel/</w:t>
+      </w:r>
+      <w:proofErr w:type="spellStart"/>
+      <w:r>
+        <w:t>terms</w:t>
+      </w:r>
+      <w:proofErr w:type="spellEnd"/>
+      <w:r>
+        <w:t xml:space="preserve">/module.js et modifier module.html pour faire un tableau spécifique avec </w:t>
+      </w:r>
+      <w:proofErr w:type="gramStart"/>
+      <w:r>
+        <w:t>les bouton</w:t>
+      </w:r>
+      <w:proofErr w:type="gramEnd"/>
+      <w:r>
+        <w:t xml:space="preserve"> etc. Cool </w:t>
       </w:r>
       <w:r>
         <w:sym w:font="Wingdings" w:char="F04A"/>
@@ -1171,10 +1647,34 @@
         </w:numPr>
       </w:pPr>
       <w:r>
-        <w:t>Je dois créer un "widget" sur kibana, qui permet d</w:t>
-      </w:r>
-      <w:r>
-        <w:t>'ajouter des filtres précis sur kibana 3.</w:t>
+        <w:t>Je dois créer un "</w:t>
+      </w:r>
+      <w:proofErr w:type="spellStart"/>
+      <w:r>
+        <w:t>widget</w:t>
+      </w:r>
+      <w:proofErr w:type="spellEnd"/>
+      <w:r>
+        <w:t xml:space="preserve">" sur </w:t>
+      </w:r>
+      <w:proofErr w:type="spellStart"/>
+      <w:r>
+        <w:t>kibana</w:t>
+      </w:r>
+      <w:proofErr w:type="spellEnd"/>
+      <w:r>
+        <w:t>, qui permet d</w:t>
+      </w:r>
+      <w:r>
+        <w:t xml:space="preserve">'ajouter des filtres précis sur </w:t>
+      </w:r>
+      <w:proofErr w:type="spellStart"/>
+      <w:r>
+        <w:t>kibana</w:t>
+      </w:r>
+      <w:proofErr w:type="spellEnd"/>
+      <w:r>
+        <w:t xml:space="preserve"> 3.</w:t>
       </w:r>
     </w:p>
     <w:p>
@@ -1228,7 +1728,15 @@
         <w:t>génère</w:t>
       </w:r>
       <w:r>
-        <w:t xml:space="preserve"> la liste brute de toute les appli, etc… puis l'utilisateur </w:t>
+        <w:t xml:space="preserve"> la liste brute de toute les appli, </w:t>
+      </w:r>
+      <w:proofErr w:type="spellStart"/>
+      <w:r>
+        <w:t>etc</w:t>
+      </w:r>
+      <w:proofErr w:type="spellEnd"/>
+      <w:r>
+        <w:t xml:space="preserve">… puis l'utilisateur </w:t>
       </w:r>
       <w:r>
         <w:t>choisir</w:t>
@@ -1240,7 +1748,15 @@
         <w:t>parmi</w:t>
       </w:r>
       <w:r>
-        <w:t xml:space="preserve"> la liste pour ajouter au filtres de kibana.</w:t>
+        <w:t xml:space="preserve"> la liste pour ajouter au filtres de </w:t>
+      </w:r>
+      <w:proofErr w:type="spellStart"/>
+      <w:r>
+        <w:t>kibana</w:t>
+      </w:r>
+      <w:proofErr w:type="spellEnd"/>
+      <w:r>
+        <w:t>.</w:t>
       </w:r>
     </w:p>
     <w:p>
@@ -1281,8 +1797,13 @@
           <w:numId w:val="1"/>
         </w:numPr>
       </w:pPr>
-      <w:r>
-        <w:t xml:space="preserve">Mtn, je dois ajouter une ligne de constante sur un histogramme. </w:t>
+      <w:proofErr w:type="spellStart"/>
+      <w:r>
+        <w:t>Mtn</w:t>
+      </w:r>
+      <w:proofErr w:type="spellEnd"/>
+      <w:r>
+        <w:t xml:space="preserve">, je dois ajouter une ligne de constante sur un histogramme. </w:t>
       </w:r>
     </w:p>
     <w:p>
@@ -1342,7 +1863,15 @@
         <w:t>donnée</w:t>
       </w:r>
       <w:r>
-        <w:t>, dans elasticssearch, donc peu pas test.</w:t>
+        <w:t xml:space="preserve">, dans </w:t>
+      </w:r>
+      <w:proofErr w:type="spellStart"/>
+      <w:r>
+        <w:t>elasticssearch</w:t>
+      </w:r>
+      <w:proofErr w:type="spellEnd"/>
+      <w:r>
+        <w:t>, donc peu pas test.</w:t>
       </w:r>
     </w:p>
     <w:p>
@@ -1363,13 +1892,29 @@
         <w:t>après</w:t>
       </w:r>
       <w:r>
-        <w:t xml:space="preserve"> que Kibana est fait sa </w:t>
+        <w:t xml:space="preserve"> que </w:t>
+      </w:r>
+      <w:proofErr w:type="spellStart"/>
+      <w:r>
+        <w:t>Kibana</w:t>
+      </w:r>
+      <w:proofErr w:type="spellEnd"/>
+      <w:r>
+        <w:t xml:space="preserve"> est fait sa </w:t>
       </w:r>
       <w:r>
         <w:t>requête</w:t>
       </w:r>
       <w:r>
-        <w:t xml:space="preserve"> sur elasticsearch, </w:t>
+        <w:t xml:space="preserve"> sur </w:t>
+      </w:r>
+      <w:proofErr w:type="spellStart"/>
+      <w:r>
+        <w:t>elasticsearch</w:t>
+      </w:r>
+      <w:proofErr w:type="spellEnd"/>
+      <w:r>
+        <w:t xml:space="preserve">, </w:t>
       </w:r>
       <w:r>
         <w:t>problème</w:t>
@@ -1495,7 +2040,15 @@
         </w:numPr>
       </w:pPr>
       <w:r>
-        <w:t xml:space="preserve">Pour ça, lorsque kibana traite ses données pour les transformer en graphe, je créer une </w:t>
+        <w:t xml:space="preserve">Pour ça, lorsque </w:t>
+      </w:r>
+      <w:proofErr w:type="spellStart"/>
+      <w:r>
+        <w:t>kibana</w:t>
+      </w:r>
+      <w:proofErr w:type="spellEnd"/>
+      <w:r>
+        <w:t xml:space="preserve"> traite ses données pour les transformer en graphe, je créer une </w:t>
       </w:r>
       <w:r>
         <w:t>deuxième</w:t>
@@ -1546,7 +2099,15 @@
         <w:t>Problème</w:t>
       </w:r>
       <w:r>
-        <w:t xml:space="preserve"> : entre 2 enregistrements de valeurs, la courbe retourne a 0, et on observe donc des "trous" dans la courbe</w:t>
+        <w:t xml:space="preserve"> : entre 2 enregistrements de valeurs, la courbe retourne </w:t>
+      </w:r>
+      <w:proofErr w:type="gramStart"/>
+      <w:r>
+        <w:t>a</w:t>
+      </w:r>
+      <w:proofErr w:type="gramEnd"/>
+      <w:r>
+        <w:t xml:space="preserve"> 0, et on observe donc des "trous" dans la courbe</w:t>
       </w:r>
     </w:p>
     <w:p>
@@ -1567,7 +2128,39 @@
         <w:t>paramètre</w:t>
       </w:r>
       <w:r>
-        <w:t xml:space="preserve"> fill_style de "null" à "no". Fill c'est la liaison entre les points, et le no permet de ne pas remettre la courbe a 0 quand il n'a pas de valeur</w:t>
+        <w:t xml:space="preserve"> </w:t>
+      </w:r>
+      <w:proofErr w:type="spellStart"/>
+      <w:r>
+        <w:t>fill_style</w:t>
+      </w:r>
+      <w:proofErr w:type="spellEnd"/>
+      <w:r>
+        <w:t xml:space="preserve"> de "</w:t>
+      </w:r>
+      <w:proofErr w:type="spellStart"/>
+      <w:r>
+        <w:t>null</w:t>
+      </w:r>
+      <w:proofErr w:type="spellEnd"/>
+      <w:r>
+        <w:t xml:space="preserve">" à "no". </w:t>
+      </w:r>
+      <w:proofErr w:type="spellStart"/>
+      <w:r>
+        <w:t>Fill</w:t>
+      </w:r>
+      <w:proofErr w:type="spellEnd"/>
+      <w:r>
+        <w:t xml:space="preserve"> c'est la liaison entre les points, et le no permet de ne pas remettre la courbe </w:t>
+      </w:r>
+      <w:proofErr w:type="gramStart"/>
+      <w:r>
+        <w:t>a</w:t>
+      </w:r>
+      <w:proofErr w:type="gramEnd"/>
+      <w:r>
+        <w:t xml:space="preserve"> 0 quand il n'a pas de valeur</w:t>
       </w:r>
     </w:p>
     <w:p>
@@ -1600,7 +2193,31 @@
         </w:numPr>
       </w:pPr>
       <w:r>
-        <w:t xml:space="preserve"> checkbox dans les options du graphe, qui servira de test dans le code, puis input text pour entrer la valeur en dur pour le moment pour un graphe precis. OK</w:t>
+        <w:t xml:space="preserve"> </w:t>
+      </w:r>
+      <w:proofErr w:type="spellStart"/>
+      <w:r>
+        <w:t>checkbox</w:t>
+      </w:r>
+      <w:proofErr w:type="spellEnd"/>
+      <w:r>
+        <w:t xml:space="preserve"> dans les options du graphe, qui servira de test dans le code, puis input </w:t>
+      </w:r>
+      <w:proofErr w:type="spellStart"/>
+      <w:r>
+        <w:t>text</w:t>
+      </w:r>
+      <w:proofErr w:type="spellEnd"/>
+      <w:r>
+        <w:t xml:space="preserve"> pour entrer la valeur en dur pour le moment pour un graphe </w:t>
+      </w:r>
+      <w:proofErr w:type="spellStart"/>
+      <w:r>
+        <w:t>precis</w:t>
+      </w:r>
+      <w:proofErr w:type="spellEnd"/>
+      <w:r>
+        <w:t>. OK</w:t>
       </w:r>
     </w:p>
     <w:p>
@@ -1618,31 +2235,103 @@
         <w:t>orsque l'on filtre sur le champ</w:t>
       </w:r>
       <w:r>
-        <w:t xml:space="preserve"> NOM_MEDIATION, on ajoute automatiquement au graphe avec la chexbox coché, la valeur du SLA de cette mediation.</w:t>
-      </w:r>
-    </w:p>
-    <w:p>
-      <w:pPr>
-        <w:pStyle w:val="Paragraphedeliste"/>
-        <w:numPr>
-          <w:ilvl w:val="0"/>
-          <w:numId w:val="1"/>
-        </w:numPr>
-      </w:pPr>
-      <w:r>
-        <w:t>Reprise d'OFv4, petite correction, pour présentation devant l'equipe.</w:t>
-      </w:r>
-    </w:p>
-    <w:p>
-      <w:pPr>
-        <w:pStyle w:val="Paragraphedeliste"/>
-        <w:numPr>
-          <w:ilvl w:val="0"/>
-          <w:numId w:val="1"/>
-        </w:numPr>
-      </w:pPr>
-      <w:r>
-        <w:t>Correction de la fonction remove de Kibana, reprise a 0 des ids, decallage des ids.</w:t>
+        <w:t xml:space="preserve"> NOM_MEDIATION, on ajoute automatiquement au graphe avec la </w:t>
+      </w:r>
+      <w:proofErr w:type="spellStart"/>
+      <w:r>
+        <w:t>chexbox</w:t>
+      </w:r>
+      <w:proofErr w:type="spellEnd"/>
+      <w:r>
+        <w:t xml:space="preserve"> coché, la valeur du SLA de cette </w:t>
+      </w:r>
+      <w:proofErr w:type="spellStart"/>
+      <w:r>
+        <w:t>mediation</w:t>
+      </w:r>
+      <w:proofErr w:type="spellEnd"/>
+      <w:r>
+        <w:t>.</w:t>
+      </w:r>
+    </w:p>
+    <w:p>
+      <w:pPr>
+        <w:pStyle w:val="Paragraphedeliste"/>
+        <w:numPr>
+          <w:ilvl w:val="0"/>
+          <w:numId w:val="1"/>
+        </w:numPr>
+      </w:pPr>
+      <w:r>
+        <w:t>Reprise d'OFv4, petite correction, pour présentation devant l'</w:t>
+      </w:r>
+      <w:proofErr w:type="spellStart"/>
+      <w:r>
+        <w:t>equipe</w:t>
+      </w:r>
+      <w:proofErr w:type="spellEnd"/>
+      <w:r>
+        <w:t>.</w:t>
+      </w:r>
+    </w:p>
+    <w:p>
+      <w:pPr>
+        <w:pStyle w:val="Paragraphedeliste"/>
+        <w:numPr>
+          <w:ilvl w:val="0"/>
+          <w:numId w:val="1"/>
+        </w:numPr>
+      </w:pPr>
+      <w:r>
+        <w:t xml:space="preserve">Correction de la fonction </w:t>
+      </w:r>
+      <w:proofErr w:type="spellStart"/>
+      <w:r>
+        <w:t>remove</w:t>
+      </w:r>
+      <w:proofErr w:type="spellEnd"/>
+      <w:r>
+        <w:t xml:space="preserve"> de </w:t>
+      </w:r>
+      <w:proofErr w:type="spellStart"/>
+      <w:r>
+        <w:t>Kibana</w:t>
+      </w:r>
+      <w:proofErr w:type="spellEnd"/>
+      <w:r>
+        <w:t xml:space="preserve">, reprise </w:t>
+      </w:r>
+      <w:proofErr w:type="gramStart"/>
+      <w:r>
+        <w:t>a</w:t>
+      </w:r>
+      <w:proofErr w:type="gramEnd"/>
+      <w:r>
+        <w:t xml:space="preserve"> 0 des </w:t>
+      </w:r>
+      <w:proofErr w:type="spellStart"/>
+      <w:r>
+        <w:t>ids</w:t>
+      </w:r>
+      <w:proofErr w:type="spellEnd"/>
+      <w:r>
+        <w:t xml:space="preserve">, </w:t>
+      </w:r>
+      <w:proofErr w:type="spellStart"/>
+      <w:r>
+        <w:t>decallage</w:t>
+      </w:r>
+      <w:proofErr w:type="spellEnd"/>
+      <w:r>
+        <w:t xml:space="preserve"> des </w:t>
+      </w:r>
+      <w:proofErr w:type="spellStart"/>
+      <w:r>
+        <w:t>ids</w:t>
+      </w:r>
+      <w:proofErr w:type="spellEnd"/>
+      <w:r>
+        <w:t>.</w:t>
       </w:r>
     </w:p>
     <w:p>
@@ -1655,7 +2344,39 @@
       </w:pPr>
       <w:r>
         <w:lastRenderedPageBreak/>
-        <w:t>Correction d'asynchronisme get business fields dans la liste du cote resultats.</w:t>
+        <w:t xml:space="preserve">Correction d'asynchronisme </w:t>
+      </w:r>
+      <w:proofErr w:type="spellStart"/>
+      <w:r>
+        <w:t>get</w:t>
+      </w:r>
+      <w:proofErr w:type="spellEnd"/>
+      <w:r>
+        <w:t xml:space="preserve"> business </w:t>
+      </w:r>
+      <w:proofErr w:type="spellStart"/>
+      <w:r>
+        <w:t>fields</w:t>
+      </w:r>
+      <w:proofErr w:type="spellEnd"/>
+      <w:r>
+        <w:t xml:space="preserve"> dans la liste </w:t>
+      </w:r>
+      <w:proofErr w:type="gramStart"/>
+      <w:r>
+        <w:t>du</w:t>
+      </w:r>
+      <w:proofErr w:type="gramEnd"/>
+      <w:r>
+        <w:t xml:space="preserve"> cote </w:t>
+      </w:r>
+      <w:proofErr w:type="spellStart"/>
+      <w:r>
+        <w:t>resultats</w:t>
+      </w:r>
+      <w:proofErr w:type="spellEnd"/>
+      <w:r>
+        <w:t>.</w:t>
       </w:r>
     </w:p>
     <w:p>
@@ -1697,19 +2418,35 @@
         </w:numPr>
       </w:pPr>
       <w:r>
-        <w:t>Nouveau widget : faire des quartiles sur le temps de réponses.</w:t>
-      </w:r>
-    </w:p>
-    <w:p>
-      <w:pPr>
-        <w:pStyle w:val="Paragraphedeliste"/>
-        <w:numPr>
-          <w:ilvl w:val="0"/>
-          <w:numId w:val="1"/>
-        </w:numPr>
-      </w:pPr>
-      <w:r>
-        <w:t xml:space="preserve">Je dois utiliser le graphe existant, histogram, abscisse </w:t>
+        <w:t xml:space="preserve">Nouveau </w:t>
+      </w:r>
+      <w:proofErr w:type="spellStart"/>
+      <w:r>
+        <w:t>widget</w:t>
+      </w:r>
+      <w:proofErr w:type="spellEnd"/>
+      <w:r>
+        <w:t xml:space="preserve"> : faire des quartiles sur le temps de réponses.</w:t>
+      </w:r>
+    </w:p>
+    <w:p>
+      <w:pPr>
+        <w:pStyle w:val="Paragraphedeliste"/>
+        <w:numPr>
+          <w:ilvl w:val="0"/>
+          <w:numId w:val="1"/>
+        </w:numPr>
+      </w:pPr>
+      <w:r>
+        <w:t xml:space="preserve">Je dois utiliser le graphe existant, </w:t>
+      </w:r>
+      <w:proofErr w:type="spellStart"/>
+      <w:r>
+        <w:t>histogram</w:t>
+      </w:r>
+      <w:proofErr w:type="spellEnd"/>
+      <w:r>
+        <w:t xml:space="preserve">, abscisse </w:t>
       </w:r>
       <w:r>
         <w:t xml:space="preserve">: </w:t>
@@ -1721,55 +2458,113 @@
         <w:t xml:space="preserve">: </w:t>
       </w:r>
       <w:r>
-        <w:t>nb instances, et modifier le tooltip pour affichier les quartiles.</w:t>
-      </w:r>
-    </w:p>
-    <w:p>
-      <w:pPr>
-        <w:pStyle w:val="Paragraphedeliste"/>
-        <w:numPr>
-          <w:ilvl w:val="0"/>
-          <w:numId w:val="1"/>
-        </w:numPr>
-      </w:pPr>
-      <w:r>
-        <w:t>Probleme avec le http.post, il ne s'execute pas, ou pas au bon moment…</w:t>
-      </w:r>
-    </w:p>
-    <w:p>
-      <w:pPr>
-        <w:pStyle w:val="Paragraphedeliste"/>
-        <w:numPr>
-          <w:ilvl w:val="0"/>
-          <w:numId w:val="1"/>
-        </w:numPr>
-      </w:pPr>
-      <w:r>
-        <w:t>Faire un graphe avec abscisse : instance id, ordonnée : list des status.</w:t>
-      </w:r>
-    </w:p>
-    <w:p>
-      <w:pPr>
-        <w:pStyle w:val="Paragraphedeliste"/>
-        <w:numPr>
-          <w:ilvl w:val="0"/>
-          <w:numId w:val="1"/>
-        </w:numPr>
-      </w:pPr>
-      <w:r>
-        <w:t>Pas facile ..</w:t>
-      </w:r>
-    </w:p>
-    <w:p>
-      <w:pPr>
-        <w:pStyle w:val="Paragraphedeliste"/>
-        <w:numPr>
-          <w:ilvl w:val="0"/>
-          <w:numId w:val="1"/>
-        </w:numPr>
-      </w:pPr>
-      <w:r>
-        <w:t>Test : Kibana 4</w:t>
+        <w:t xml:space="preserve">nb instances, et modifier le </w:t>
+      </w:r>
+      <w:proofErr w:type="spellStart"/>
+      <w:r>
+        <w:t>tooltip</w:t>
+      </w:r>
+      <w:proofErr w:type="spellEnd"/>
+      <w:r>
+        <w:t xml:space="preserve"> pour </w:t>
+      </w:r>
+      <w:proofErr w:type="spellStart"/>
+      <w:r>
+        <w:t>affichier</w:t>
+      </w:r>
+      <w:proofErr w:type="spellEnd"/>
+      <w:r>
+        <w:t xml:space="preserve"> les quartiles.</w:t>
+      </w:r>
+    </w:p>
+    <w:p>
+      <w:pPr>
+        <w:pStyle w:val="Paragraphedeliste"/>
+        <w:numPr>
+          <w:ilvl w:val="0"/>
+          <w:numId w:val="1"/>
+        </w:numPr>
+      </w:pPr>
+      <w:proofErr w:type="spellStart"/>
+      <w:r>
+        <w:t>Probleme</w:t>
+      </w:r>
+      <w:proofErr w:type="spellEnd"/>
+      <w:r>
+        <w:t xml:space="preserve"> avec le http.post, il ne s'</w:t>
+      </w:r>
+      <w:proofErr w:type="spellStart"/>
+      <w:r>
+        <w:t>execute</w:t>
+      </w:r>
+      <w:proofErr w:type="spellEnd"/>
+      <w:r>
+        <w:t xml:space="preserve"> pas, ou pas au bon moment…</w:t>
+      </w:r>
+    </w:p>
+    <w:p>
+      <w:pPr>
+        <w:pStyle w:val="Paragraphedeliste"/>
+        <w:numPr>
+          <w:ilvl w:val="0"/>
+          <w:numId w:val="1"/>
+        </w:numPr>
+      </w:pPr>
+      <w:r>
+        <w:t xml:space="preserve">Faire un graphe avec abscisse : instance id, ordonnée : </w:t>
+      </w:r>
+      <w:proofErr w:type="spellStart"/>
+      <w:r>
+        <w:t>list</w:t>
+      </w:r>
+      <w:proofErr w:type="spellEnd"/>
+      <w:r>
+        <w:t xml:space="preserve"> des </w:t>
+      </w:r>
+      <w:proofErr w:type="spellStart"/>
+      <w:r>
+        <w:t>status</w:t>
+      </w:r>
+      <w:proofErr w:type="spellEnd"/>
+      <w:r>
+        <w:t>.</w:t>
+      </w:r>
+    </w:p>
+    <w:p>
+      <w:pPr>
+        <w:pStyle w:val="Paragraphedeliste"/>
+        <w:numPr>
+          <w:ilvl w:val="0"/>
+          <w:numId w:val="1"/>
+        </w:numPr>
+      </w:pPr>
+      <w:r>
+        <w:t xml:space="preserve">Pas </w:t>
+      </w:r>
+      <w:proofErr w:type="gramStart"/>
+      <w:r>
+        <w:t>facile ..</w:t>
+      </w:r>
+      <w:proofErr w:type="gramEnd"/>
+    </w:p>
+    <w:p>
+      <w:pPr>
+        <w:pStyle w:val="Paragraphedeliste"/>
+        <w:numPr>
+          <w:ilvl w:val="0"/>
+          <w:numId w:val="1"/>
+        </w:numPr>
+      </w:pPr>
+      <w:r>
+        <w:t xml:space="preserve">Test : </w:t>
+      </w:r>
+      <w:proofErr w:type="spellStart"/>
+      <w:r>
+        <w:t>Kibana</w:t>
+      </w:r>
+      <w:proofErr w:type="spellEnd"/>
+      <w:r>
+        <w:t xml:space="preserve"> 4</w:t>
       </w:r>
     </w:p>
     <w:p/>
@@ -1806,46 +2601,200 @@
         </w:numPr>
       </w:pPr>
       <w:r>
-        <w:t>Aie aie aie ….</w:t>
-      </w:r>
-      <w:r>
-        <w:t xml:space="preserve"> Les indexes dans elasticsearch où se trouvent les configurations, les dashboards de kibana, ont été malencontreusement supprimé, lors d'un packaging…</w:t>
-      </w:r>
-    </w:p>
-    <w:p>
-      <w:pPr>
-        <w:pStyle w:val="Paragraphedeliste"/>
-        <w:numPr>
-          <w:ilvl w:val="0"/>
-          <w:numId w:val="1"/>
-        </w:numPr>
-      </w:pPr>
-      <w:r>
-        <w:t>EA -&gt; fixer objectifs pour année prochaine.</w:t>
-      </w:r>
-    </w:p>
-    <w:p>
-      <w:pPr>
-        <w:pStyle w:val="Paragraphedeliste"/>
-        <w:numPr>
-          <w:ilvl w:val="0"/>
-          <w:numId w:val="1"/>
-        </w:numPr>
-      </w:pPr>
-      <w:r>
-        <w:t>Elaboration d'un tableau de tache avec temps estimé, % etc</w:t>
-      </w:r>
-    </w:p>
-    <w:p>
-      <w:pPr>
-        <w:pStyle w:val="Paragraphedeliste"/>
-        <w:numPr>
-          <w:ilvl w:val="0"/>
-          <w:numId w:val="1"/>
-        </w:numPr>
-      </w:pPr>
-      <w:r>
-        <w:t>Probleme avec les counts, surement a cause du nouveau modele de données. Les requetes faites par Kibana n'obtient pas les meme resultats lorsque je fais un requete similaire. Je ne sais pas qui de moi ou kibana a les bon resultats. Je cherche bcp sur ce point !</w:t>
+        <w:t xml:space="preserve">Aie </w:t>
+      </w:r>
+      <w:proofErr w:type="spellStart"/>
+      <w:r>
+        <w:t>aie</w:t>
+      </w:r>
+      <w:proofErr w:type="spellEnd"/>
+      <w:r>
+        <w:t xml:space="preserve"> </w:t>
+      </w:r>
+      <w:proofErr w:type="spellStart"/>
+      <w:r>
+        <w:t>aie</w:t>
+      </w:r>
+      <w:proofErr w:type="spellEnd"/>
+      <w:r>
+        <w:t xml:space="preserve"> ….</w:t>
+      </w:r>
+      <w:r>
+        <w:t xml:space="preserve"> Les indexes dans </w:t>
+      </w:r>
+      <w:proofErr w:type="spellStart"/>
+      <w:r>
+        <w:t>elasticsearch</w:t>
+      </w:r>
+      <w:proofErr w:type="spellEnd"/>
+      <w:r>
+        <w:t xml:space="preserve"> où se trouvent les configurations, les </w:t>
+      </w:r>
+      <w:proofErr w:type="spellStart"/>
+      <w:r>
+        <w:t>dashboards</w:t>
+      </w:r>
+      <w:proofErr w:type="spellEnd"/>
+      <w:r>
+        <w:t xml:space="preserve"> de </w:t>
+      </w:r>
+      <w:proofErr w:type="spellStart"/>
+      <w:r>
+        <w:t>kibana</w:t>
+      </w:r>
+      <w:proofErr w:type="spellEnd"/>
+      <w:r>
+        <w:t>, ont été malencontreusement supprimé, lors d'un packaging…</w:t>
+      </w:r>
+    </w:p>
+    <w:p>
+      <w:pPr>
+        <w:pStyle w:val="Paragraphedeliste"/>
+        <w:numPr>
+          <w:ilvl w:val="0"/>
+          <w:numId w:val="1"/>
+        </w:numPr>
+      </w:pPr>
+      <w:r>
+        <w:t xml:space="preserve">EA -&gt; </w:t>
+      </w:r>
+      <w:proofErr w:type="gramStart"/>
+      <w:r>
+        <w:t>fixer</w:t>
+      </w:r>
+      <w:proofErr w:type="gramEnd"/>
+      <w:r>
+        <w:t xml:space="preserve"> objectifs pour année prochaine.</w:t>
+      </w:r>
+    </w:p>
+    <w:p>
+      <w:pPr>
+        <w:pStyle w:val="Paragraphedeliste"/>
+        <w:numPr>
+          <w:ilvl w:val="0"/>
+          <w:numId w:val="1"/>
+        </w:numPr>
+      </w:pPr>
+      <w:r>
+        <w:t xml:space="preserve">Elaboration d'un tableau de tache avec temps estimé, % </w:t>
+      </w:r>
+      <w:proofErr w:type="spellStart"/>
+      <w:r>
+        <w:t>etc</w:t>
+      </w:r>
+      <w:proofErr w:type="spellEnd"/>
+    </w:p>
+    <w:p>
+      <w:pPr>
+        <w:pStyle w:val="Paragraphedeliste"/>
+        <w:numPr>
+          <w:ilvl w:val="0"/>
+          <w:numId w:val="1"/>
+        </w:numPr>
+      </w:pPr>
+      <w:proofErr w:type="spellStart"/>
+      <w:r>
+        <w:t>Probleme</w:t>
+      </w:r>
+      <w:proofErr w:type="spellEnd"/>
+      <w:r>
+        <w:t xml:space="preserve"> avec les </w:t>
+      </w:r>
+      <w:proofErr w:type="spellStart"/>
+      <w:r>
+        <w:t>counts</w:t>
+      </w:r>
+      <w:proofErr w:type="spellEnd"/>
+      <w:r>
+        <w:t xml:space="preserve">, surement </w:t>
+      </w:r>
+      <w:proofErr w:type="gramStart"/>
+      <w:r>
+        <w:t>a</w:t>
+      </w:r>
+      <w:proofErr w:type="gramEnd"/>
+      <w:r>
+        <w:t xml:space="preserve"> cause du nouveau </w:t>
+      </w:r>
+      <w:proofErr w:type="spellStart"/>
+      <w:r>
+        <w:t>modele</w:t>
+      </w:r>
+      <w:proofErr w:type="spellEnd"/>
+      <w:r>
+        <w:t xml:space="preserve"> de données. Les </w:t>
+      </w:r>
+      <w:proofErr w:type="spellStart"/>
+      <w:r>
+        <w:t>requetes</w:t>
+      </w:r>
+      <w:proofErr w:type="spellEnd"/>
+      <w:r>
+        <w:t xml:space="preserve"> faites par </w:t>
+      </w:r>
+      <w:proofErr w:type="spellStart"/>
+      <w:r>
+        <w:t>Kibana</w:t>
+      </w:r>
+      <w:proofErr w:type="spellEnd"/>
+      <w:r>
+        <w:t xml:space="preserve"> </w:t>
+      </w:r>
+      <w:proofErr w:type="gramStart"/>
+      <w:r>
+        <w:t>n'obtient</w:t>
+      </w:r>
+      <w:proofErr w:type="gramEnd"/>
+      <w:r>
+        <w:t xml:space="preserve"> pas les </w:t>
+      </w:r>
+      <w:proofErr w:type="spellStart"/>
+      <w:r>
+        <w:t>meme</w:t>
+      </w:r>
+      <w:proofErr w:type="spellEnd"/>
+      <w:r>
+        <w:t xml:space="preserve"> </w:t>
+      </w:r>
+      <w:proofErr w:type="spellStart"/>
+      <w:r>
+        <w:t>resultats</w:t>
+      </w:r>
+      <w:proofErr w:type="spellEnd"/>
+      <w:r>
+        <w:t xml:space="preserve"> lorsque je fais un </w:t>
+      </w:r>
+      <w:proofErr w:type="spellStart"/>
+      <w:r>
+        <w:t>requete</w:t>
+      </w:r>
+      <w:proofErr w:type="spellEnd"/>
+      <w:r>
+        <w:t xml:space="preserve"> similaire. Je ne sais pas qui de moi ou </w:t>
+      </w:r>
+      <w:proofErr w:type="spellStart"/>
+      <w:r>
+        <w:t>kibana</w:t>
+      </w:r>
+      <w:proofErr w:type="spellEnd"/>
+      <w:r>
+        <w:t xml:space="preserve"> a les bon </w:t>
+      </w:r>
+      <w:proofErr w:type="spellStart"/>
+      <w:r>
+        <w:t>resultats</w:t>
+      </w:r>
+      <w:proofErr w:type="spellEnd"/>
+      <w:r>
+        <w:t xml:space="preserve">. Je cherche </w:t>
+      </w:r>
+      <w:proofErr w:type="spellStart"/>
+      <w:r>
+        <w:t>bcp</w:t>
+      </w:r>
+      <w:proofErr w:type="spellEnd"/>
+      <w:r>
+        <w:t xml:space="preserve"> sur ce point !</w:t>
       </w:r>
     </w:p>
     <w:p/>
@@ -1900,7 +2849,39 @@
         </w:numPr>
       </w:pPr>
       <w:r>
-        <w:t>Remise en forme de kibana sur le nouveeau type plus quelques petite opti pour qu'il soit plus stable (ex: filtre type : value : boaType9, auto grace au fichier config.js)</w:t>
+        <w:t xml:space="preserve">Remise en forme de </w:t>
+      </w:r>
+      <w:proofErr w:type="spellStart"/>
+      <w:r>
+        <w:t>kibana</w:t>
+      </w:r>
+      <w:proofErr w:type="spellEnd"/>
+      <w:r>
+        <w:t xml:space="preserve"> sur le </w:t>
+      </w:r>
+      <w:proofErr w:type="spellStart"/>
+      <w:r>
+        <w:t>nouveeau</w:t>
+      </w:r>
+      <w:proofErr w:type="spellEnd"/>
+      <w:r>
+        <w:t xml:space="preserve"> type plus quelques petite </w:t>
+      </w:r>
+      <w:proofErr w:type="spellStart"/>
+      <w:r>
+        <w:t>opti</w:t>
+      </w:r>
+      <w:proofErr w:type="spellEnd"/>
+      <w:r>
+        <w:t xml:space="preserve"> pour qu'il soit plus stable (ex: filtre type : value : boaType9, auto </w:t>
+      </w:r>
+      <w:proofErr w:type="spellStart"/>
+      <w:r>
+        <w:t>grace</w:t>
+      </w:r>
+      <w:proofErr w:type="spellEnd"/>
+      <w:r>
+        <w:t xml:space="preserve"> au fichier config.js)</w:t>
       </w:r>
     </w:p>
     <w:p>
@@ -1915,7 +2896,39 @@
         <w:t>Nouvel tache : les liens des applis</w:t>
       </w:r>
       <w:r>
-        <w:t>, automatiqer les liens, temps estimé 2 jours, et il en faudra peu etre 3, mais ce n'est pas moi qui vais terminé cette tache parce qu'il vont livré la toute premiere version pendant que je serait en cours.</w:t>
+        <w:t xml:space="preserve">, </w:t>
+      </w:r>
+      <w:proofErr w:type="spellStart"/>
+      <w:r>
+        <w:t>automatiqer</w:t>
+      </w:r>
+      <w:proofErr w:type="spellEnd"/>
+      <w:r>
+        <w:t xml:space="preserve"> les liens, temps estimé 2 jours, et il en faudra peu </w:t>
+      </w:r>
+      <w:proofErr w:type="spellStart"/>
+      <w:r>
+        <w:t>etre</w:t>
+      </w:r>
+      <w:proofErr w:type="spellEnd"/>
+      <w:r>
+        <w:t xml:space="preserve"> 3, mais ce n'est pas moi qui vais </w:t>
+      </w:r>
+      <w:proofErr w:type="gramStart"/>
+      <w:r>
+        <w:t>terminé</w:t>
+      </w:r>
+      <w:proofErr w:type="gramEnd"/>
+      <w:r>
+        <w:t xml:space="preserve"> cette tache parce qu'il vont livré la toute </w:t>
+      </w:r>
+      <w:proofErr w:type="spellStart"/>
+      <w:r>
+        <w:t>premiere</w:t>
+      </w:r>
+      <w:proofErr w:type="spellEnd"/>
+      <w:r>
+        <w:t xml:space="preserve"> version pendant que je serait en cours.</w:t>
       </w:r>
       <w:r>
         <w:br w:type="page"/>
@@ -1967,29 +2980,58 @@
         </w:numPr>
       </w:pPr>
       <w:r>
-        <w:t>Il y a eu une migration de SVN vers Git, j'ai donc importe</w:t>
-      </w:r>
-      <w:r>
-        <w:t>r le "nouveau" projet avec git.</w:t>
-      </w:r>
-    </w:p>
-    <w:p>
-      <w:pPr>
-        <w:pStyle w:val="Paragraphedeliste"/>
-        <w:numPr>
-          <w:ilvl w:val="0"/>
-          <w:numId w:val="1"/>
-        </w:numPr>
-      </w:pPr>
-      <w:r>
-        <w:t xml:space="preserve">Proposition d'utiliser IntelliJ, suite a de nombreux </w:t>
+        <w:t xml:space="preserve">Il y a eu une migration de SVN vers Git, j'ai donc </w:t>
+      </w:r>
+      <w:proofErr w:type="gramStart"/>
+      <w:r>
+        <w:t>importe</w:t>
+      </w:r>
+      <w:r>
+        <w:t>r</w:t>
+      </w:r>
+      <w:proofErr w:type="gramEnd"/>
+      <w:r>
+        <w:t xml:space="preserve"> le "nouveau" projet avec git.</w:t>
+      </w:r>
+    </w:p>
+    <w:p>
+      <w:pPr>
+        <w:pStyle w:val="Paragraphedeliste"/>
+        <w:numPr>
+          <w:ilvl w:val="0"/>
+          <w:numId w:val="1"/>
+        </w:numPr>
+      </w:pPr>
+      <w:r>
+        <w:t xml:space="preserve">Proposition d'utiliser </w:t>
+      </w:r>
+      <w:proofErr w:type="spellStart"/>
+      <w:r>
+        <w:t>IntelliJ</w:t>
+      </w:r>
+      <w:proofErr w:type="spellEnd"/>
+      <w:r>
+        <w:t xml:space="preserve">, suite a de nombreux </w:t>
       </w:r>
       <w:r>
         <w:t>problèmes</w:t>
       </w:r>
       <w:r>
-        <w:t xml:space="preserve"> rencontrer sur eclipse (config, etc..)</w:t>
-      </w:r>
+        <w:t xml:space="preserve"> rencontrer sur </w:t>
+      </w:r>
+      <w:proofErr w:type="spellStart"/>
+      <w:r>
+        <w:t>eclipse</w:t>
+      </w:r>
+      <w:proofErr w:type="spellEnd"/>
+      <w:r>
+        <w:t xml:space="preserve"> (config, etc</w:t>
+      </w:r>
+      <w:proofErr w:type="gramStart"/>
+      <w:r>
+        <w:t>..)</w:t>
+      </w:r>
+      <w:proofErr w:type="gramEnd"/>
     </w:p>
     <w:p>
       <w:pPr>
@@ -2006,7 +3048,28 @@
         <w:t>Téléchargement</w:t>
       </w:r>
       <w:r>
-        <w:t xml:space="preserve"> de IntelliJ Idea, avec la licence </w:t>
+        <w:t xml:space="preserve"> </w:t>
+      </w:r>
+      <w:proofErr w:type="gramStart"/>
+      <w:r>
+        <w:t xml:space="preserve">de </w:t>
+      </w:r>
+      <w:proofErr w:type="spellStart"/>
+      <w:r>
+        <w:t>IntelliJ</w:t>
+      </w:r>
+      <w:proofErr w:type="spellEnd"/>
+      <w:proofErr w:type="gramEnd"/>
+      <w:r>
+        <w:t xml:space="preserve"> </w:t>
+      </w:r>
+      <w:proofErr w:type="spellStart"/>
+      <w:r>
+        <w:t>Idea</w:t>
+      </w:r>
+      <w:proofErr w:type="spellEnd"/>
+      <w:r>
+        <w:t xml:space="preserve">, avec la licence </w:t>
       </w:r>
       <w:r>
         <w:t>étudiante</w:t>
@@ -2027,19 +3090,59 @@
         <w:t>Configuration</w:t>
       </w:r>
       <w:r>
-        <w:t xml:space="preserve"> de tomcat, maven …</w:t>
-      </w:r>
-    </w:p>
-    <w:p>
-      <w:pPr>
-        <w:pStyle w:val="Paragraphedeliste"/>
-        <w:numPr>
-          <w:ilvl w:val="0"/>
-          <w:numId w:val="1"/>
-        </w:numPr>
-      </w:pPr>
-      <w:r>
-        <w:t>Configuration du plugin LiveEdit + extension chrome JetBains IDE Support, qui permet de faire du live coding, ce qui me permet de gagner b</w:t>
+        <w:t xml:space="preserve"> de </w:t>
+      </w:r>
+      <w:proofErr w:type="spellStart"/>
+      <w:r>
+        <w:t>tomcat</w:t>
+      </w:r>
+      <w:proofErr w:type="spellEnd"/>
+      <w:r>
+        <w:t xml:space="preserve">, </w:t>
+      </w:r>
+      <w:proofErr w:type="spellStart"/>
+      <w:r>
+        <w:t>maven</w:t>
+      </w:r>
+      <w:proofErr w:type="spellEnd"/>
+      <w:r>
+        <w:t xml:space="preserve"> …</w:t>
+      </w:r>
+    </w:p>
+    <w:p>
+      <w:pPr>
+        <w:pStyle w:val="Paragraphedeliste"/>
+        <w:numPr>
+          <w:ilvl w:val="0"/>
+          <w:numId w:val="1"/>
+        </w:numPr>
+      </w:pPr>
+      <w:r>
+        <w:t xml:space="preserve">Configuration du plugin </w:t>
+      </w:r>
+      <w:proofErr w:type="spellStart"/>
+      <w:r>
+        <w:t>LiveEdit</w:t>
+      </w:r>
+      <w:proofErr w:type="spellEnd"/>
+      <w:r>
+        <w:t xml:space="preserve"> + extension chrome </w:t>
+      </w:r>
+      <w:proofErr w:type="spellStart"/>
+      <w:r>
+        <w:t>JetBains</w:t>
+      </w:r>
+      <w:proofErr w:type="spellEnd"/>
+      <w:r>
+        <w:t xml:space="preserve"> IDE Support, qui permet de faire du live </w:t>
+      </w:r>
+      <w:proofErr w:type="spellStart"/>
+      <w:r>
+        <w:t>coding</w:t>
+      </w:r>
+      <w:proofErr w:type="spellEnd"/>
+      <w:r>
+        <w:t>, ce qui me permet de gagner b</w:t>
       </w:r>
       <w:r>
         <w:t>eau</w:t>
@@ -2075,20 +3178,86 @@
         <w:t>changement</w:t>
       </w:r>
       <w:r>
-        <w:t xml:space="preserve"> mon serveur tomcat.</w:t>
-      </w:r>
-    </w:p>
-    <w:p>
-      <w:pPr>
-        <w:pStyle w:val="Paragraphedeliste"/>
-        <w:numPr>
-          <w:ilvl w:val="0"/>
-          <w:numId w:val="1"/>
-        </w:numPr>
-      </w:pPr>
-      <w:r>
-        <w:t>Repackaging du projet toolbox-angular -&gt; separer les fichier d'import de ittbui et ittb utils</w:t>
-      </w:r>
+        <w:t xml:space="preserve"> mon serveur </w:t>
+      </w:r>
+      <w:proofErr w:type="spellStart"/>
+      <w:r>
+        <w:t>tomcat</w:t>
+      </w:r>
+      <w:proofErr w:type="spellEnd"/>
+      <w:r>
+        <w:t>.</w:t>
+      </w:r>
+    </w:p>
+    <w:p>
+      <w:pPr>
+        <w:pStyle w:val="Paragraphedeliste"/>
+        <w:numPr>
+          <w:ilvl w:val="0"/>
+          <w:numId w:val="1"/>
+        </w:numPr>
+      </w:pPr>
+      <w:proofErr w:type="spellStart"/>
+      <w:r>
+        <w:t>Repackaging</w:t>
+      </w:r>
+      <w:proofErr w:type="spellEnd"/>
+      <w:r>
+        <w:t xml:space="preserve"> du projet </w:t>
+      </w:r>
+      <w:proofErr w:type="spellStart"/>
+      <w:r>
+        <w:t>toolbox</w:t>
+      </w:r>
+      <w:proofErr w:type="spellEnd"/>
+      <w:r>
+        <w:t>-</w:t>
+      </w:r>
+      <w:proofErr w:type="spellStart"/>
+      <w:r>
+        <w:t>angular</w:t>
+      </w:r>
+      <w:proofErr w:type="spellEnd"/>
+      <w:r>
+        <w:t xml:space="preserve"> -&gt; </w:t>
+      </w:r>
+      <w:proofErr w:type="spellStart"/>
+      <w:r>
+        <w:t>separer</w:t>
+      </w:r>
+      <w:proofErr w:type="spellEnd"/>
+      <w:r>
+        <w:t xml:space="preserve"> </w:t>
+      </w:r>
+      <w:proofErr w:type="gramStart"/>
+      <w:r>
+        <w:t>les fichier</w:t>
+      </w:r>
+      <w:proofErr w:type="gramEnd"/>
+      <w:r>
+        <w:t xml:space="preserve"> d'import de </w:t>
+      </w:r>
+      <w:proofErr w:type="spellStart"/>
+      <w:r>
+        <w:t>ittbui</w:t>
+      </w:r>
+      <w:proofErr w:type="spellEnd"/>
+      <w:r>
+        <w:t xml:space="preserve"> et </w:t>
+      </w:r>
+      <w:proofErr w:type="spellStart"/>
+      <w:r>
+        <w:t>ittb</w:t>
+      </w:r>
+      <w:proofErr w:type="spellEnd"/>
+      <w:r>
+        <w:t xml:space="preserve"> </w:t>
+      </w:r>
+      <w:proofErr w:type="spellStart"/>
+      <w:r>
+        <w:t>utils</w:t>
+      </w:r>
+      <w:proofErr w:type="spellEnd"/>
     </w:p>
     <w:p>
       <w:pPr>
@@ -2128,8 +3297,21 @@
           <w:numId w:val="1"/>
         </w:numPr>
       </w:pPr>
-      <w:r>
-        <w:t>Angular-Material : 0.10.1 -&gt; 1.0.</w:t>
+      <w:proofErr w:type="spellStart"/>
+      <w:r>
+        <w:t>Angular</w:t>
+      </w:r>
+      <w:proofErr w:type="spellEnd"/>
+      <w:r>
+        <w:t>-</w:t>
+      </w:r>
+      <w:proofErr w:type="spellStart"/>
+      <w:r>
+        <w:t>Material</w:t>
+      </w:r>
+      <w:proofErr w:type="spellEnd"/>
+      <w:r>
+        <w:t xml:space="preserve"> : 0.10.1 -&gt; 1.0.</w:t>
       </w:r>
       <w:r>
         <w:t>0</w:t>
@@ -2143,8 +3325,21 @@
           <w:numId w:val="1"/>
         </w:numPr>
       </w:pPr>
-      <w:r>
-        <w:t>Ui-grid : 3.0.1 -&gt; 3.1.0</w:t>
+      <w:proofErr w:type="spellStart"/>
+      <w:r>
+        <w:t>Ui</w:t>
+      </w:r>
+      <w:proofErr w:type="spellEnd"/>
+      <w:r>
+        <w:t>-</w:t>
+      </w:r>
+      <w:proofErr w:type="spellStart"/>
+      <w:r>
+        <w:t>grid</w:t>
+      </w:r>
+      <w:proofErr w:type="spellEnd"/>
+      <w:r>
+        <w:t xml:space="preserve"> : 3.0.1 -&gt; 3.1.0</w:t>
       </w:r>
     </w:p>
     <w:p>
@@ -2155,8 +3350,13 @@
           <w:numId w:val="1"/>
         </w:numPr>
       </w:pPr>
-      <w:r>
-        <w:t>Angular-translate : 2.7.1 - &gt; 2.8.1</w:t>
+      <w:proofErr w:type="spellStart"/>
+      <w:r>
+        <w:t>Angular</w:t>
+      </w:r>
+      <w:proofErr w:type="spellEnd"/>
+      <w:r>
+        <w:t>-translate : 2.7.1 - &gt; 2.8.1</w:t>
       </w:r>
     </w:p>
     <w:p>
@@ -2167,8 +3367,55 @@
           <w:numId w:val="1"/>
         </w:numPr>
       </w:pPr>
-      <w:r>
-        <w:t>jQuery : 2.1.4 -&gt; 2.2.0</w:t>
+      <w:proofErr w:type="spellStart"/>
+      <w:r>
+        <w:t>jQuery</w:t>
+      </w:r>
+      <w:proofErr w:type="spellEnd"/>
+      <w:r>
+        <w:t xml:space="preserve"> : 2.1.4 -&gt; 2.2.0</w:t>
+      </w:r>
+    </w:p>
+    <w:p>
+      <w:pPr>
+        <w:pStyle w:val="Paragraphedeliste"/>
+        <w:numPr>
+          <w:ilvl w:val="1"/>
+          <w:numId w:val="1"/>
+        </w:numPr>
+      </w:pPr>
+      <w:proofErr w:type="spellStart"/>
+      <w:r>
+        <w:t>ui</w:t>
+      </w:r>
+      <w:proofErr w:type="spellEnd"/>
+      <w:r>
+        <w:t>-</w:t>
+      </w:r>
+      <w:proofErr w:type="spellStart"/>
+      <w:r>
+        <w:t>bootstrap</w:t>
+      </w:r>
+      <w:proofErr w:type="spellEnd"/>
+      <w:r>
+        <w:t xml:space="preserve"> : 0.13.0 -&gt; 1.1.0</w:t>
+      </w:r>
+    </w:p>
+    <w:p>
+      <w:pPr>
+        <w:pStyle w:val="Paragraphedeliste"/>
+        <w:numPr>
+          <w:ilvl w:val="1"/>
+          <w:numId w:val="1"/>
+        </w:numPr>
+      </w:pPr>
+      <w:proofErr w:type="spellStart"/>
+      <w:r>
+        <w:t>Momentjs</w:t>
+      </w:r>
+      <w:proofErr w:type="spellEnd"/>
+      <w:r>
+        <w:t xml:space="preserve"> : 2.10.6 -&gt; 2.11.1</w:t>
       </w:r>
     </w:p>
     <w:sectPr>

</xml_diff>

<commit_message>
update semaine 10 v10.0
</commit_message>
<xml_diff>
--- a/aide_rapport_alternance_1.docx
+++ b/aide_rapport_alternance_1.docx
@@ -3461,6 +3461,90 @@
       <w:r>
         <w:t xml:space="preserve"> de surcharger la page html avec tout les imports</w:t>
       </w:r>
+    </w:p>
+    <w:p>
+      <w:r>
+        <w:br w:type="page"/>
+      </w:r>
+    </w:p>
+    <w:p>
+      <w:pPr>
+        <w:jc w:val="center"/>
+        <w:rPr>
+          <w:b/>
+          <w:sz w:val="32"/>
+        </w:rPr>
+      </w:pPr>
+      <w:r>
+        <w:rPr>
+          <w:b/>
+          <w:sz w:val="32"/>
+        </w:rPr>
+        <w:lastRenderedPageBreak/>
+        <w:t>Semaine 10</w:t>
+      </w:r>
+    </w:p>
+    <w:p>
+      <w:pPr>
+        <w:jc w:val="center"/>
+      </w:pPr>
+      <w:r>
+        <w:t>01/02 – 05/02</w:t>
+      </w:r>
+    </w:p>
+    <w:p>
+      <w:pPr>
+        <w:pStyle w:val="Paragraphedeliste"/>
+        <w:numPr>
+          <w:ilvl w:val="0"/>
+          <w:numId w:val="1"/>
+        </w:numPr>
+      </w:pPr>
+      <w:r>
+        <w:t>Réorganisation</w:t>
+      </w:r>
+      <w:r>
+        <w:t xml:space="preserve"> des imports via </w:t>
+      </w:r>
+      <w:proofErr w:type="spellStart"/>
+      <w:r>
+        <w:t>RequireJS</w:t>
+      </w:r>
+      <w:proofErr w:type="spellEnd"/>
+      <w:r>
+        <w:t>, dans un</w:t>
+      </w:r>
+      <w:r>
+        <w:t>e</w:t>
+      </w:r>
+      <w:r>
+        <w:t xml:space="preserve"> configuration Framework (avec projet </w:t>
+      </w:r>
+      <w:proofErr w:type="spellStart"/>
+      <w:r>
+        <w:t>tooblox</w:t>
+      </w:r>
+      <w:proofErr w:type="spellEnd"/>
+      <w:r>
+        <w:t>-</w:t>
+      </w:r>
+      <w:proofErr w:type="spellStart"/>
+      <w:r>
+        <w:t>angular</w:t>
+      </w:r>
+      <w:proofErr w:type="spellEnd"/>
+      <w:r>
+        <w:t>) qu'utilise le projet OF pour son interface graphique.</w:t>
+      </w:r>
+    </w:p>
+    <w:p>
+      <w:pPr>
+        <w:pStyle w:val="Paragraphedeliste"/>
+        <w:numPr>
+          <w:ilvl w:val="0"/>
+          <w:numId w:val="1"/>
+        </w:numPr>
+      </w:pPr>
     </w:p>
     <w:sectPr>
       <w:pgSz w:w="11906" w:h="16838"/>

</xml_diff>

<commit_message>
update semaine 10 v10.1
</commit_message>
<xml_diff>
--- a/aide_rapport_alternance_1.docx
+++ b/aide_rapport_alternance_1.docx
@@ -41,15 +41,7 @@
         </w:numPr>
       </w:pPr>
       <w:r>
-        <w:t xml:space="preserve">Correction des dates, et du </w:t>
-      </w:r>
-      <w:proofErr w:type="spellStart"/>
-      <w:r>
-        <w:t>typeahead</w:t>
-      </w:r>
-      <w:proofErr w:type="spellEnd"/>
-      <w:r>
-        <w:t xml:space="preserve"> (ouverture, et non fermeture des choix)</w:t>
+        <w:t>Correction des dates, et du typeahead (ouverture, et non fermeture des choix)</w:t>
       </w:r>
     </w:p>
     <w:p>
@@ -119,40 +111,19 @@
         </w:numPr>
       </w:pPr>
       <w:r>
-        <w:t xml:space="preserve">Changement des noms </w:t>
-      </w:r>
-      <w:proofErr w:type="spellStart"/>
-      <w:r>
-        <w:t>Utils</w:t>
-      </w:r>
-      <w:proofErr w:type="spellEnd"/>
-      <w:r>
-        <w:t xml:space="preserve"> -&gt; </w:t>
-      </w:r>
-      <w:proofErr w:type="spellStart"/>
-      <w:r>
-        <w:t>Util</w:t>
-      </w:r>
-      <w:proofErr w:type="spellEnd"/>
-    </w:p>
-    <w:p>
-      <w:pPr>
-        <w:pStyle w:val="Paragraphedeliste"/>
-        <w:numPr>
-          <w:ilvl w:val="0"/>
-          <w:numId w:val="1"/>
-        </w:numPr>
-      </w:pPr>
-      <w:r>
-        <w:t>OF-</w:t>
-      </w:r>
-      <w:proofErr w:type="spellStart"/>
-      <w:r>
-        <w:t>core</w:t>
-      </w:r>
-      <w:proofErr w:type="spellEnd"/>
-      <w:r>
-        <w:t xml:space="preserve"> : jeux de tests pour mon appli, envoie de message dans la queue</w:t>
+        <w:t>Changement des noms Utils -&gt; Util</w:t>
+      </w:r>
+    </w:p>
+    <w:p>
+      <w:pPr>
+        <w:pStyle w:val="Paragraphedeliste"/>
+        <w:numPr>
+          <w:ilvl w:val="0"/>
+          <w:numId w:val="1"/>
+        </w:numPr>
+      </w:pPr>
+      <w:r>
+        <w:t>OF-core : jeux de tests pour mon appli, envoie de message dans la queue</w:t>
       </w:r>
     </w:p>
     <w:p>
@@ -239,15 +210,7 @@
         <w:t xml:space="preserve"> : </w:t>
       </w:r>
       <w:r>
-        <w:t xml:space="preserve">change </w:t>
-      </w:r>
-      <w:proofErr w:type="spellStart"/>
-      <w:r>
-        <w:t>gridApi</w:t>
-      </w:r>
-      <w:proofErr w:type="spellEnd"/>
-      <w:r>
-        <w:t xml:space="preserve">, pour spécifier l'action </w:t>
+        <w:t xml:space="preserve">change gridApi, pour spécifier l'action </w:t>
       </w:r>
       <w:r>
         <w:t>à</w:t>
@@ -298,13 +261,8 @@
         <w:t>après</w:t>
       </w:r>
       <w:r>
-        <w:t xml:space="preserve"> la collecte des messages, pour l'envoie dans </w:t>
-      </w:r>
-      <w:proofErr w:type="spellStart"/>
-      <w:r>
-        <w:t>ElasticSearch</w:t>
-      </w:r>
-      <w:proofErr w:type="spellEnd"/>
+        <w:t xml:space="preserve"> la collecte des messages, pour l'envoie dans ElasticSearch</w:t>
+      </w:r>
     </w:p>
     <w:p>
       <w:pPr>
@@ -330,23 +288,13 @@
         <w:t>problème</w:t>
       </w:r>
       <w:r>
-        <w:t xml:space="preserve">: le </w:t>
-      </w:r>
-      <w:proofErr w:type="spellStart"/>
-      <w:r>
-        <w:t>ng</w:t>
-      </w:r>
-      <w:proofErr w:type="spellEnd"/>
+        <w:t>: le ng</w:t>
+      </w:r>
       <w:r>
         <w:t>-</w:t>
       </w:r>
-      <w:proofErr w:type="spellStart"/>
-      <w:r>
-        <w:t>grid</w:t>
-      </w:r>
-      <w:proofErr w:type="spellEnd"/>
-      <w:r>
-        <w:t xml:space="preserve"> ne rafraichi pas les directives de </w:t>
+      <w:r>
+        <w:t xml:space="preserve">grid ne rafraichi pas les directives de </w:t>
       </w:r>
       <w:r>
         <w:t>statuts</w:t>
@@ -358,29 +306,13 @@
         <w:t>Résolution</w:t>
       </w:r>
       <w:r>
-        <w:t xml:space="preserve"> : </w:t>
-      </w:r>
-      <w:proofErr w:type="spellStart"/>
-      <w:r>
-        <w:t>watcher</w:t>
-      </w:r>
-      <w:proofErr w:type="spellEnd"/>
-      <w:r>
-        <w:t xml:space="preserve"> sur la cellule de la colonne, et si elle change, on met a jour l'</w:t>
+        <w:t xml:space="preserve"> : watcher sur la cellule de la colonne, et si elle change, on met a jour l'</w:t>
       </w:r>
       <w:r>
         <w:t>icone</w:t>
       </w:r>
       <w:r>
-        <w:t xml:space="preserve">, la couleur et le </w:t>
-      </w:r>
-      <w:proofErr w:type="spellStart"/>
-      <w:r>
-        <w:t>tooltip</w:t>
-      </w:r>
-      <w:proofErr w:type="spellEnd"/>
-      <w:r>
-        <w:t>.</w:t>
+        <w:t>, la couleur et le tooltip.</w:t>
       </w:r>
     </w:p>
     <w:p>
@@ -404,42 +336,10 @@
         </w:numPr>
       </w:pPr>
       <w:r>
-        <w:t>Début d'association d'of-</w:t>
-      </w:r>
-      <w:proofErr w:type="spellStart"/>
-      <w:r>
-        <w:t>core</w:t>
-      </w:r>
-      <w:proofErr w:type="spellEnd"/>
-      <w:r>
-        <w:t xml:space="preserve"> et of-</w:t>
-      </w:r>
-      <w:r>
-        <w:t xml:space="preserve">front. Je dois lancer </w:t>
-      </w:r>
-      <w:proofErr w:type="spellStart"/>
-      <w:r>
-        <w:t>elasticsearch</w:t>
-      </w:r>
-      <w:proofErr w:type="spellEnd"/>
-      <w:r>
-        <w:t xml:space="preserve"> et of </w:t>
-      </w:r>
-      <w:proofErr w:type="spellStart"/>
-      <w:r>
-        <w:t>core</w:t>
-      </w:r>
-      <w:proofErr w:type="spellEnd"/>
-      <w:r>
-        <w:t xml:space="preserve"> (collecte) depuis of front, des le lancement du serveur </w:t>
-      </w:r>
-      <w:proofErr w:type="spellStart"/>
-      <w:r>
-        <w:t>tomcat</w:t>
-      </w:r>
-      <w:proofErr w:type="spellEnd"/>
-      <w:r>
-        <w:t>.</w:t>
+        <w:t>Début d'association d'of-core et of-</w:t>
+      </w:r>
+      <w:r>
+        <w:t>front. Je dois lancer elasticsearch et of core (collecte) depuis of front, des le lancement du serveur tomcat.</w:t>
       </w:r>
     </w:p>
     <w:p>
@@ -489,57 +389,25 @@
         <w:t>leurs dépendances</w:t>
       </w:r>
       <w:r>
-        <w:t xml:space="preserve"> </w:t>
-      </w:r>
-      <w:proofErr w:type="spellStart"/>
-      <w:r>
-        <w:t>maven</w:t>
-      </w:r>
-      <w:proofErr w:type="spellEnd"/>
-      <w:r>
-        <w:t>. Test pour voir si tout fonctionne bien. OK.</w:t>
-      </w:r>
-    </w:p>
-    <w:p>
-      <w:pPr>
-        <w:pStyle w:val="Paragraphedeliste"/>
-        <w:numPr>
-          <w:ilvl w:val="0"/>
-          <w:numId w:val="1"/>
-        </w:numPr>
-      </w:pPr>
-      <w:r>
-        <w:t>Lancement d'</w:t>
-      </w:r>
-      <w:proofErr w:type="spellStart"/>
-      <w:r>
-        <w:t>Elasticsearch</w:t>
-      </w:r>
-      <w:proofErr w:type="spellEnd"/>
-      <w:r>
-        <w:t xml:space="preserve"> au </w:t>
+        <w:t xml:space="preserve"> maven. Test pour voir si tout fonctionne bien. OK.</w:t>
+      </w:r>
+    </w:p>
+    <w:p>
+      <w:pPr>
+        <w:pStyle w:val="Paragraphedeliste"/>
+        <w:numPr>
+          <w:ilvl w:val="0"/>
+          <w:numId w:val="1"/>
+        </w:numPr>
+      </w:pPr>
+      <w:r>
+        <w:t xml:space="preserve">Lancement d'Elasticsearch au </w:t>
       </w:r>
       <w:r>
         <w:t>démarrage</w:t>
       </w:r>
       <w:r>
-        <w:t xml:space="preserve"> de </w:t>
-      </w:r>
-      <w:proofErr w:type="spellStart"/>
-      <w:r>
-        <w:t>tomcat</w:t>
-      </w:r>
-      <w:proofErr w:type="spellEnd"/>
-      <w:r>
-        <w:t xml:space="preserve">. Un </w:t>
-      </w:r>
-      <w:proofErr w:type="spellStart"/>
-      <w:r>
-        <w:t>elasticsearch</w:t>
-      </w:r>
-      <w:proofErr w:type="spellEnd"/>
-      <w:r>
-        <w:t xml:space="preserve"> embarqué.  Ajout d'un plugin java, et modification pour qu'il s'adapte a nos besoins…</w:t>
+        <w:t xml:space="preserve"> de tomcat. Un elasticsearch embarqué.  Ajout d'un plugin java, et modification pour qu'il s'adapte a nos besoins…</w:t>
       </w:r>
       <w:r>
         <w:t>.. OK</w:t>
@@ -578,31 +446,7 @@
         <w:t>lution</w:t>
       </w:r>
       <w:r>
-        <w:t xml:space="preserve">: Enfaite il se trouve sur l'"url-pattern" de la </w:t>
-      </w:r>
-      <w:proofErr w:type="spellStart"/>
-      <w:r>
-        <w:t>servlet</w:t>
-      </w:r>
-      <w:proofErr w:type="spellEnd"/>
-      <w:r>
-        <w:t xml:space="preserve"> que le lance, je devais ajouter à "/</w:t>
-      </w:r>
-      <w:proofErr w:type="spellStart"/>
-      <w:r>
-        <w:t>elasticsearch</w:t>
-      </w:r>
-      <w:proofErr w:type="spellEnd"/>
-      <w:r>
-        <w:t xml:space="preserve">", "/*" a la fin, pour pouvoir explorer </w:t>
-      </w:r>
-      <w:proofErr w:type="spellStart"/>
-      <w:r>
-        <w:t>elasticsearch</w:t>
-      </w:r>
-      <w:proofErr w:type="spellEnd"/>
-      <w:r>
-        <w:t xml:space="preserve">, et pouvoir faire des </w:t>
+        <w:t xml:space="preserve">: Enfaite il se trouve sur l'"url-pattern" de la servlet que le lance, je devais ajouter à "/elasticsearch", "/*" a la fin, pour pouvoir explorer elasticsearch, et pouvoir faire des </w:t>
       </w:r>
       <w:r>
         <w:t>requête</w:t>
@@ -629,21 +473,85 @@
         <w:t>accès</w:t>
       </w:r>
       <w:r>
-        <w:t xml:space="preserve"> interdit, via </w:t>
-      </w:r>
-      <w:proofErr w:type="spellStart"/>
+        <w:t xml:space="preserve"> interdit, via CrsfFilters, pour les </w:t>
+      </w:r>
+      <w:r>
+        <w:t>requêtes</w:t>
+      </w:r>
+      <w:r>
+        <w:t xml:space="preserve"> de type POST, </w:t>
+      </w:r>
+    </w:p>
+    <w:p>
+      <w:pPr>
+        <w:pStyle w:val="Paragraphedeliste"/>
+        <w:numPr>
+          <w:ilvl w:val="2"/>
+          <w:numId w:val="1"/>
+        </w:numPr>
+        <w:rPr>
+          <w:lang w:val="en-US"/>
+        </w:rPr>
+      </w:pPr>
+      <w:r>
+        <w:t>Idée de ré</w:t>
+      </w:r>
+      <w:r>
+        <w:t>so</w:t>
+      </w:r>
+      <w:r>
+        <w:t>lution</w:t>
+      </w:r>
+      <w:r>
+        <w:t xml:space="preserve">: </w:t>
+      </w:r>
+      <w:r>
+        <w:t>création</w:t>
+      </w:r>
+      <w:r>
+        <w:t xml:space="preserve"> du </w:t>
+      </w:r>
       <w:r>
         <w:t>CrsfFilters</w:t>
       </w:r>
-      <w:proofErr w:type="spellEnd"/>
-      <w:r>
-        <w:t xml:space="preserve">, pour les </w:t>
+      <w:r>
+        <w:t xml:space="preserve"> perso pour qu'il accepte les </w:t>
       </w:r>
       <w:r>
         <w:t>requêtes</w:t>
       </w:r>
       <w:r>
-        <w:t xml:space="preserve"> de type POST, </w:t>
+        <w:t xml:space="preserve"> POST. </w:t>
+      </w:r>
+      <w:r>
+        <w:rPr>
+          <w:lang w:val="en-US"/>
+        </w:rPr>
+        <w:t xml:space="preserve">Definition du csrf filter </w:t>
+      </w:r>
+      <w:r>
+        <w:rPr>
+          <w:lang w:val="en-US"/>
+        </w:rPr>
+        <w:t>dans</w:t>
+      </w:r>
+      <w:r>
+        <w:rPr>
+          <w:lang w:val="en-US"/>
+        </w:rPr>
+        <w:t xml:space="preserve"> spring security avec &lt;security:csrf request-matcher</w:t>
+      </w:r>
+      <w:r>
+        <w:rPr>
+          <w:lang w:val="en-US"/>
+        </w:rPr>
+        <w:t>-ref</w:t>
+      </w:r>
+      <w:r>
+        <w:rPr>
+          <w:lang w:val="en-US"/>
+        </w:rPr>
+        <w:t>="maclass"/&gt;</w:t>
       </w:r>
     </w:p>
     <w:p>
@@ -653,124 +561,6 @@
           <w:ilvl w:val="2"/>
           <w:numId w:val="1"/>
         </w:numPr>
-        <w:rPr>
-          <w:lang w:val="en-US"/>
-        </w:rPr>
-      </w:pPr>
-      <w:r>
-        <w:t>Idée de ré</w:t>
-      </w:r>
-      <w:r>
-        <w:t>so</w:t>
-      </w:r>
-      <w:r>
-        <w:t>lution</w:t>
-      </w:r>
-      <w:r>
-        <w:t xml:space="preserve">: </w:t>
-      </w:r>
-      <w:r>
-        <w:t>création</w:t>
-      </w:r>
-      <w:r>
-        <w:t xml:space="preserve"> du </w:t>
-      </w:r>
-      <w:proofErr w:type="spellStart"/>
-      <w:r>
-        <w:t>CrsfFilters</w:t>
-      </w:r>
-      <w:proofErr w:type="spellEnd"/>
-      <w:r>
-        <w:t xml:space="preserve"> perso pour qu'il accepte les </w:t>
-      </w:r>
-      <w:r>
-        <w:t>requêtes</w:t>
-      </w:r>
-      <w:r>
-        <w:t xml:space="preserve"> POST. </w:t>
-      </w:r>
-      <w:r>
-        <w:rPr>
-          <w:lang w:val="en-US"/>
-        </w:rPr>
-        <w:t xml:space="preserve">Definition du </w:t>
-      </w:r>
-      <w:proofErr w:type="spellStart"/>
-      <w:r>
-        <w:rPr>
-          <w:lang w:val="en-US"/>
-        </w:rPr>
-        <w:t>csrf</w:t>
-      </w:r>
-      <w:proofErr w:type="spellEnd"/>
-      <w:r>
-        <w:rPr>
-          <w:lang w:val="en-US"/>
-        </w:rPr>
-        <w:t xml:space="preserve"> filter </w:t>
-      </w:r>
-      <w:proofErr w:type="spellStart"/>
-      <w:r>
-        <w:rPr>
-          <w:lang w:val="en-US"/>
-        </w:rPr>
-        <w:t>dans</w:t>
-      </w:r>
-      <w:proofErr w:type="spellEnd"/>
-      <w:r>
-        <w:rPr>
-          <w:lang w:val="en-US"/>
-        </w:rPr>
-        <w:t xml:space="preserve"> spring security avec &lt;</w:t>
-      </w:r>
-      <w:proofErr w:type="spellStart"/>
-      <w:r>
-        <w:rPr>
-          <w:lang w:val="en-US"/>
-        </w:rPr>
-        <w:t>security:csrf</w:t>
-      </w:r>
-      <w:proofErr w:type="spellEnd"/>
-      <w:r>
-        <w:rPr>
-          <w:lang w:val="en-US"/>
-        </w:rPr>
-        <w:t xml:space="preserve"> request-matcher</w:t>
-      </w:r>
-      <w:r>
-        <w:rPr>
-          <w:lang w:val="en-US"/>
-        </w:rPr>
-        <w:t>-ref</w:t>
-      </w:r>
-      <w:r>
-        <w:rPr>
-          <w:lang w:val="en-US"/>
-        </w:rPr>
-        <w:t>="</w:t>
-      </w:r>
-      <w:proofErr w:type="spellStart"/>
-      <w:r>
-        <w:rPr>
-          <w:lang w:val="en-US"/>
-        </w:rPr>
-        <w:t>maclass</w:t>
-      </w:r>
-      <w:proofErr w:type="spellEnd"/>
-      <w:r>
-        <w:rPr>
-          <w:lang w:val="en-US"/>
-        </w:rPr>
-        <w:t>"/&gt;</w:t>
-      </w:r>
-    </w:p>
-    <w:p>
-      <w:pPr>
-        <w:pStyle w:val="Paragraphedeliste"/>
-        <w:numPr>
-          <w:ilvl w:val="2"/>
-          <w:numId w:val="1"/>
-        </w:numPr>
       </w:pPr>
       <w:r>
         <w:t xml:space="preserve">Fonctionne -&gt; ajout des données déjà </w:t>
@@ -806,15 +596,7 @@
         <w:t>démarrage</w:t>
       </w:r>
       <w:r>
-        <w:t xml:space="preserve"> de </w:t>
-      </w:r>
-      <w:proofErr w:type="spellStart"/>
-      <w:r>
-        <w:t>tomcat</w:t>
-      </w:r>
-      <w:proofErr w:type="spellEnd"/>
-      <w:r>
-        <w:t xml:space="preserve">. Ex : log4j qui n'a pas </w:t>
+        <w:t xml:space="preserve"> de tomcat. Ex : log4j qui n'a pas </w:t>
       </w:r>
       <w:r>
         <w:t>accès</w:t>
@@ -835,26 +617,10 @@
         <w:t>Améliorer</w:t>
       </w:r>
       <w:r>
-        <w:t xml:space="preserve"> l'outil de </w:t>
-      </w:r>
-      <w:proofErr w:type="spellStart"/>
-      <w:r>
-        <w:t>versionning</w:t>
-      </w:r>
-      <w:proofErr w:type="spellEnd"/>
-      <w:r>
-        <w:t xml:space="preserve"> de documents.</w:t>
-      </w:r>
-      <w:r>
-        <w:t xml:space="preserve"> 2 logiques de </w:t>
-      </w:r>
-      <w:proofErr w:type="spellStart"/>
-      <w:r>
-        <w:t>versionning</w:t>
-      </w:r>
-      <w:proofErr w:type="spellEnd"/>
-      <w:r>
-        <w:t xml:space="preserve"> proposé, </w:t>
+        <w:t xml:space="preserve"> l'outil de versionning de documents.</w:t>
+      </w:r>
+      <w:r>
+        <w:t xml:space="preserve"> 2 logiques de versionning proposé, </w:t>
       </w:r>
       <w:r>
         <w:t>à</w:t>
@@ -872,15 +638,7 @@
         </w:numPr>
       </w:pPr>
       <w:r>
-        <w:t xml:space="preserve">Logique 1 : Comparer le nouveau document (avant insertion), avec le document actif. Puis ajouter dans la base de </w:t>
-      </w:r>
-      <w:proofErr w:type="spellStart"/>
-      <w:r>
-        <w:t>versionning</w:t>
-      </w:r>
-      <w:proofErr w:type="spellEnd"/>
-      <w:r>
-        <w:t xml:space="preserve">, que les champs qui diffère entre les 2. Et </w:t>
+        <w:t xml:space="preserve">Logique 1 : Comparer le nouveau document (avant insertion), avec le document actif. Puis ajouter dans la base de versionning, que les champs qui diffère entre les 2. Et </w:t>
       </w:r>
       <w:r>
         <w:t>insérer</w:t>
@@ -904,15 +662,7 @@
         <w:t>Insérer</w:t>
       </w:r>
       <w:r>
-        <w:t xml:space="preserve"> dans la base de </w:t>
-      </w:r>
-      <w:proofErr w:type="spellStart"/>
-      <w:r>
-        <w:t>versionning</w:t>
-      </w:r>
-      <w:proofErr w:type="spellEnd"/>
-      <w:r>
-        <w:t xml:space="preserve"> le document actif au complet, puis mettre le nouveau document comme actif. Et faire tournée une routine qui va comparer les champs et supprimer ceux qui sont identiques.</w:t>
+        <w:t xml:space="preserve"> dans la base de versionning le document actif au complet, puis mettre le nouveau document comme actif. Et faire tournée une routine qui va comparer les champs et supprimer ceux qui sont identiques.</w:t>
       </w:r>
     </w:p>
     <w:p>
@@ -933,15 +683,7 @@
         <w:t>surcharge</w:t>
       </w:r>
       <w:r>
-        <w:t xml:space="preserve"> de boucle pour comparé dans la base de </w:t>
-      </w:r>
-      <w:proofErr w:type="spellStart"/>
-      <w:r>
-        <w:t>versionning</w:t>
-      </w:r>
-      <w:proofErr w:type="spellEnd"/>
-      <w:r>
-        <w:t xml:space="preserve"> ce qui a changer etc.</w:t>
+        <w:t xml:space="preserve"> de boucle pour comparé dans la base de versionning ce qui a changer etc.</w:t>
       </w:r>
     </w:p>
     <w:p>
@@ -983,15 +725,7 @@
         <w:t>réellement</w:t>
       </w:r>
       <w:r>
-        <w:t xml:space="preserve"> changer, et nous permettra d'ajouter directement dans la base de </w:t>
-      </w:r>
-      <w:proofErr w:type="spellStart"/>
-      <w:r>
-        <w:t>versionning</w:t>
-      </w:r>
-      <w:proofErr w:type="spellEnd"/>
-      <w:r>
-        <w:t xml:space="preserve"> que les champs qui ont été modifié.</w:t>
+        <w:t xml:space="preserve"> changer, et nous permettra d'ajouter directement dans la base de versionning que les champs qui ont été modifié.</w:t>
       </w:r>
     </w:p>
     <w:p>
@@ -1003,15 +737,7 @@
         </w:numPr>
       </w:pPr>
       <w:r>
-        <w:t xml:space="preserve">Test de l'api java </w:t>
-      </w:r>
-      <w:proofErr w:type="spellStart"/>
-      <w:r>
-        <w:t>Javers</w:t>
-      </w:r>
-      <w:proofErr w:type="spellEnd"/>
-      <w:r>
-        <w:t xml:space="preserve"> qui compare 2 objet et renvoie les champs qui diffèrent.</w:t>
+        <w:t>Test de l'api java Javers qui compare 2 objet et renvoie les champs qui diffèrent.</w:t>
       </w:r>
     </w:p>
     <w:p>
@@ -1023,15 +749,7 @@
         </w:numPr>
       </w:pPr>
       <w:r>
-        <w:t xml:space="preserve">Implémentation de </w:t>
-      </w:r>
-      <w:proofErr w:type="spellStart"/>
-      <w:r>
-        <w:t>Javers</w:t>
-      </w:r>
-      <w:proofErr w:type="spellEnd"/>
-      <w:r>
-        <w:t xml:space="preserve"> dans le projet</w:t>
+        <w:t>Implémentation de Javers dans le projet</w:t>
       </w:r>
     </w:p>
     <w:p>
@@ -1156,15 +874,7 @@
         <w:t xml:space="preserve">(BOA) </w:t>
       </w:r>
       <w:r>
-        <w:t xml:space="preserve">modifier l'interface </w:t>
-      </w:r>
-      <w:proofErr w:type="spellStart"/>
-      <w:r>
-        <w:t>Kibana</w:t>
-      </w:r>
-      <w:proofErr w:type="spellEnd"/>
-      <w:r>
-        <w:t xml:space="preserve">, pour ajouter des colonnes au tableau, et donc modifier la </w:t>
+        <w:t xml:space="preserve">modifier l'interface Kibana, pour ajouter des colonnes au tableau, et donc modifier la </w:t>
       </w:r>
       <w:r>
         <w:t>requête</w:t>
@@ -1200,15 +910,7 @@
         <w:t>requête</w:t>
       </w:r>
       <w:r>
-        <w:t xml:space="preserve"> sur </w:t>
-      </w:r>
-      <w:proofErr w:type="spellStart"/>
-      <w:r>
-        <w:t>elasticsearch</w:t>
-      </w:r>
-      <w:proofErr w:type="spellEnd"/>
-      <w:r>
-        <w:t xml:space="preserve"> pour ajouter les données que je veux pour les </w:t>
+        <w:t xml:space="preserve"> sur elasticsearch pour ajouter les données que je veux pour les </w:t>
       </w:r>
       <w:r>
         <w:t>mettre</w:t>
@@ -1364,158 +1066,25 @@
         </w:numPr>
       </w:pPr>
       <w:r>
-        <w:t xml:space="preserve">Pas facile, </w:t>
-      </w:r>
-      <w:proofErr w:type="spellStart"/>
-      <w:r>
-        <w:t>bcp</w:t>
-      </w:r>
-      <w:proofErr w:type="spellEnd"/>
-      <w:r>
-        <w:t xml:space="preserve"> d'erreur de promise (asynchronisme), avec les _.</w:t>
-      </w:r>
-      <w:proofErr w:type="spellStart"/>
-      <w:r>
-        <w:t>each</w:t>
-      </w:r>
-      <w:proofErr w:type="spellEnd"/>
-      <w:r>
-        <w:t xml:space="preserve">. J'ai tout repris, la logique c'est : </w:t>
-      </w:r>
-      <w:proofErr w:type="spellStart"/>
-      <w:r>
-        <w:t>kibana</w:t>
-      </w:r>
-      <w:proofErr w:type="spellEnd"/>
-      <w:r>
-        <w:t xml:space="preserve"> charge et compte les noms d'applications</w:t>
+        <w:t>Pas facile, bcp d'erreur de promise (asynchronisme), avec les _.each. J'ai tout repris, la logique c'est : kibana charge et compte les noms d'applications</w:t>
       </w:r>
       <w:r>
         <w:t xml:space="preserve"> (</w:t>
       </w:r>
       <w:r>
-        <w:t xml:space="preserve">nombre max de 10), et seulement </w:t>
-      </w:r>
-      <w:proofErr w:type="spellStart"/>
-      <w:r>
-        <w:t>apres</w:t>
-      </w:r>
-      <w:proofErr w:type="spellEnd"/>
-      <w:r>
-        <w:t xml:space="preserve"> qu'il ait fini, je </w:t>
-      </w:r>
-      <w:proofErr w:type="gramStart"/>
-      <w:r>
-        <w:t>refait</w:t>
-      </w:r>
-      <w:proofErr w:type="gramEnd"/>
-      <w:r>
-        <w:t xml:space="preserve"> une </w:t>
-      </w:r>
-      <w:proofErr w:type="spellStart"/>
-      <w:r>
-        <w:t>requete</w:t>
-      </w:r>
-      <w:proofErr w:type="spellEnd"/>
-      <w:r>
-        <w:t xml:space="preserve">, qui va chercher le nombre d'erreur et le nombre de </w:t>
-      </w:r>
-      <w:proofErr w:type="spellStart"/>
-      <w:r>
-        <w:t>succes</w:t>
-      </w:r>
-      <w:proofErr w:type="spellEnd"/>
-      <w:r>
-        <w:t xml:space="preserve"> de cette application.</w:t>
-      </w:r>
-    </w:p>
-    <w:p>
-      <w:pPr>
-        <w:pStyle w:val="Paragraphedeliste"/>
-        <w:numPr>
-          <w:ilvl w:val="0"/>
-          <w:numId w:val="1"/>
-        </w:numPr>
-      </w:pPr>
-      <w:proofErr w:type="spellStart"/>
-      <w:r>
-        <w:t>Kibana</w:t>
-      </w:r>
-      <w:proofErr w:type="spellEnd"/>
-      <w:r>
-        <w:t xml:space="preserve"> calcul une ligne supplémentaire "</w:t>
-      </w:r>
-      <w:proofErr w:type="spellStart"/>
-      <w:r>
-        <w:t>Other</w:t>
-      </w:r>
-      <w:proofErr w:type="spellEnd"/>
-      <w:r>
-        <w:t xml:space="preserve"> values", avec le nombre restant de données (</w:t>
-      </w:r>
-      <w:proofErr w:type="spellStart"/>
-      <w:r>
-        <w:t>etant</w:t>
-      </w:r>
-      <w:proofErr w:type="spellEnd"/>
-      <w:r>
-        <w:t xml:space="preserve"> donnée qu'il y en a plus de 10), cependant sur mes colonnes que j'ai ajouter, rien n'était indiqué, donc j'ai créer une nouvelle </w:t>
-      </w:r>
-      <w:proofErr w:type="spellStart"/>
-      <w:r>
-        <w:t>requete</w:t>
-      </w:r>
-      <w:proofErr w:type="spellEnd"/>
-      <w:r>
-        <w:t xml:space="preserve"> qui s'</w:t>
-      </w:r>
-      <w:proofErr w:type="spellStart"/>
-      <w:r>
-        <w:t>execute</w:t>
-      </w:r>
-      <w:proofErr w:type="spellEnd"/>
-      <w:r>
-        <w:t xml:space="preserve"> avant le traitement des données et qui me renvoie le nombre maximum d'erreur et de </w:t>
-      </w:r>
-      <w:proofErr w:type="spellStart"/>
-      <w:r>
-        <w:t>success</w:t>
-      </w:r>
-      <w:proofErr w:type="spellEnd"/>
-      <w:r>
-        <w:t xml:space="preserve">, et puis au moment du traitement des données, des qu'il insert un nombre d'erreur (ou de </w:t>
-      </w:r>
-      <w:proofErr w:type="spellStart"/>
-      <w:r>
-        <w:t>succes</w:t>
-      </w:r>
-      <w:proofErr w:type="spellEnd"/>
-      <w:r>
-        <w:t xml:space="preserve">), il </w:t>
-      </w:r>
-      <w:proofErr w:type="spellStart"/>
-      <w:r>
-        <w:t>increment</w:t>
-      </w:r>
-      <w:proofErr w:type="spellEnd"/>
-      <w:r>
-        <w:t xml:space="preserve"> une variable de cette somme, pour qu'a la fin du traitement on ai le total d'erreur que l'on a afficher (et de </w:t>
-      </w:r>
-      <w:proofErr w:type="spellStart"/>
-      <w:r>
-        <w:t>succes</w:t>
-      </w:r>
-      <w:proofErr w:type="spellEnd"/>
-      <w:r>
-        <w:t>), et ensuite j'insert a coté de "</w:t>
-      </w:r>
-      <w:proofErr w:type="spellStart"/>
-      <w:r>
-        <w:t>Other</w:t>
-      </w:r>
-      <w:proofErr w:type="spellEnd"/>
-      <w:r>
-        <w:t xml:space="preserve"> values" le nombre total d'erreur – la somme trouvé pour avoir le restant.</w:t>
+        <w:t>nombre max de 10), et seulement apres qu'il ait fini, je refait une requete, qui va chercher le nombre d'erreur et le nombre de succes de cette application.</w:t>
+      </w:r>
+    </w:p>
+    <w:p>
+      <w:pPr>
+        <w:pStyle w:val="Paragraphedeliste"/>
+        <w:numPr>
+          <w:ilvl w:val="0"/>
+          <w:numId w:val="1"/>
+        </w:numPr>
+      </w:pPr>
+      <w:r>
+        <w:t>Kibana calcul une ligne supplémentaire "Other values", avec le nombre restant de données (etant donnée qu'il y en a plus de 10), cependant sur mes colonnes que j'ai ajouter, rien n'était indiqué, donc j'ai créer une nouvelle requete qui s'execute avant le traitement des données et qui me renvoie le nombre maximum d'erreur et de success, et puis au moment du traitement des données, des qu'il insert un nombre d'erreur (ou de succes), il increment une variable de cette somme, pour qu'a la fin du traitement on ai le total d'erreur que l'on a afficher (et de succes), et ensuite j'insert a coté de "Other values" le nombre total d'erreur – la somme trouvé pour avoir le restant.</w:t>
       </w:r>
     </w:p>
     <w:p>
@@ -1551,53 +1120,8 @@
           <w:numId w:val="1"/>
         </w:numPr>
       </w:pPr>
-      <w:proofErr w:type="spellStart"/>
-      <w:r>
-        <w:t>Idee</w:t>
-      </w:r>
-      <w:proofErr w:type="spellEnd"/>
-      <w:r>
-        <w:t xml:space="preserve"> : créer un style (ex : </w:t>
-      </w:r>
-      <w:proofErr w:type="spellStart"/>
-      <w:r>
-        <w:t>tablefixe</w:t>
-      </w:r>
-      <w:proofErr w:type="spellEnd"/>
-      <w:r>
-        <w:t xml:space="preserve">), avec une </w:t>
-      </w:r>
-      <w:proofErr w:type="spellStart"/>
-      <w:r>
-        <w:t>requete</w:t>
-      </w:r>
-      <w:proofErr w:type="spellEnd"/>
-      <w:r>
-        <w:t xml:space="preserve"> spécifique a </w:t>
-      </w:r>
-      <w:proofErr w:type="spellStart"/>
-      <w:r>
-        <w:t>integrer</w:t>
-      </w:r>
-      <w:proofErr w:type="spellEnd"/>
-      <w:r>
-        <w:t xml:space="preserve"> dans le code (voir panel/</w:t>
-      </w:r>
-      <w:proofErr w:type="spellStart"/>
-      <w:r>
-        <w:t>terms</w:t>
-      </w:r>
-      <w:proofErr w:type="spellEnd"/>
-      <w:r>
-        <w:t xml:space="preserve">/module.js et modifier module.html pour faire un tableau spécifique avec </w:t>
-      </w:r>
-      <w:proofErr w:type="gramStart"/>
-      <w:r>
-        <w:t>les bouton</w:t>
-      </w:r>
-      <w:proofErr w:type="gramEnd"/>
-      <w:r>
-        <w:t xml:space="preserve"> etc. Cool </w:t>
+      <w:r>
+        <w:t xml:space="preserve">Idee : créer un style (ex : tablefixe), avec une requete spécifique a integrer dans le code (voir panel/terms/module.js et modifier module.html pour faire un tableau spécifique avec les bouton etc. Cool </w:t>
       </w:r>
       <w:r>
         <w:sym w:font="Wingdings" w:char="F04A"/>
@@ -1647,34 +1171,10 @@
         </w:numPr>
       </w:pPr>
       <w:r>
-        <w:t>Je dois créer un "</w:t>
-      </w:r>
-      <w:proofErr w:type="spellStart"/>
-      <w:r>
-        <w:t>widget</w:t>
-      </w:r>
-      <w:proofErr w:type="spellEnd"/>
-      <w:r>
-        <w:t xml:space="preserve">" sur </w:t>
-      </w:r>
-      <w:proofErr w:type="spellStart"/>
-      <w:r>
-        <w:t>kibana</w:t>
-      </w:r>
-      <w:proofErr w:type="spellEnd"/>
-      <w:r>
-        <w:t>, qui permet d</w:t>
-      </w:r>
-      <w:r>
-        <w:t xml:space="preserve">'ajouter des filtres précis sur </w:t>
-      </w:r>
-      <w:proofErr w:type="spellStart"/>
-      <w:r>
-        <w:t>kibana</w:t>
-      </w:r>
-      <w:proofErr w:type="spellEnd"/>
-      <w:r>
-        <w:t xml:space="preserve"> 3.</w:t>
+        <w:t>Je dois créer un "widget" sur kibana, qui permet d</w:t>
+      </w:r>
+      <w:r>
+        <w:t>'ajouter des filtres précis sur kibana 3.</w:t>
       </w:r>
     </w:p>
     <w:p>
@@ -1728,15 +1228,7 @@
         <w:t>génère</w:t>
       </w:r>
       <w:r>
-        <w:t xml:space="preserve"> la liste brute de toute les appli, </w:t>
-      </w:r>
-      <w:proofErr w:type="spellStart"/>
-      <w:r>
-        <w:t>etc</w:t>
-      </w:r>
-      <w:proofErr w:type="spellEnd"/>
-      <w:r>
-        <w:t xml:space="preserve">… puis l'utilisateur </w:t>
+        <w:t xml:space="preserve"> la liste brute de toute les appli, etc… puis l'utilisateur </w:t>
       </w:r>
       <w:r>
         <w:t>choisir</w:t>
@@ -1748,15 +1240,7 @@
         <w:t>parmi</w:t>
       </w:r>
       <w:r>
-        <w:t xml:space="preserve"> la liste pour ajouter au filtres de </w:t>
-      </w:r>
-      <w:proofErr w:type="spellStart"/>
-      <w:r>
-        <w:t>kibana</w:t>
-      </w:r>
-      <w:proofErr w:type="spellEnd"/>
-      <w:r>
-        <w:t>.</w:t>
+        <w:t xml:space="preserve"> la liste pour ajouter au filtres de kibana.</w:t>
       </w:r>
     </w:p>
     <w:p>
@@ -1797,13 +1281,8 @@
           <w:numId w:val="1"/>
         </w:numPr>
       </w:pPr>
-      <w:proofErr w:type="spellStart"/>
-      <w:r>
-        <w:t>Mtn</w:t>
-      </w:r>
-      <w:proofErr w:type="spellEnd"/>
-      <w:r>
-        <w:t xml:space="preserve">, je dois ajouter une ligne de constante sur un histogramme. </w:t>
+      <w:r>
+        <w:t xml:space="preserve">Mtn, je dois ajouter une ligne de constante sur un histogramme. </w:t>
       </w:r>
     </w:p>
     <w:p>
@@ -1863,15 +1342,7 @@
         <w:t>donnée</w:t>
       </w:r>
       <w:r>
-        <w:t xml:space="preserve">, dans </w:t>
-      </w:r>
-      <w:proofErr w:type="spellStart"/>
-      <w:r>
-        <w:t>elasticssearch</w:t>
-      </w:r>
-      <w:proofErr w:type="spellEnd"/>
-      <w:r>
-        <w:t>, donc peu pas test.</w:t>
+        <w:t>, dans elasticssearch, donc peu pas test.</w:t>
       </w:r>
     </w:p>
     <w:p>
@@ -1892,29 +1363,13 @@
         <w:t>après</w:t>
       </w:r>
       <w:r>
-        <w:t xml:space="preserve"> que </w:t>
-      </w:r>
-      <w:proofErr w:type="spellStart"/>
-      <w:r>
-        <w:t>Kibana</w:t>
-      </w:r>
-      <w:proofErr w:type="spellEnd"/>
-      <w:r>
-        <w:t xml:space="preserve"> est fait sa </w:t>
+        <w:t xml:space="preserve"> que Kibana est fait sa </w:t>
       </w:r>
       <w:r>
         <w:t>requête</w:t>
       </w:r>
       <w:r>
-        <w:t xml:space="preserve"> sur </w:t>
-      </w:r>
-      <w:proofErr w:type="spellStart"/>
-      <w:r>
-        <w:t>elasticsearch</w:t>
-      </w:r>
-      <w:proofErr w:type="spellEnd"/>
-      <w:r>
-        <w:t xml:space="preserve">, </w:t>
+        <w:t xml:space="preserve"> sur elasticsearch, </w:t>
       </w:r>
       <w:r>
         <w:t>problème</w:t>
@@ -2040,15 +1495,7 @@
         </w:numPr>
       </w:pPr>
       <w:r>
-        <w:t xml:space="preserve">Pour ça, lorsque </w:t>
-      </w:r>
-      <w:proofErr w:type="spellStart"/>
-      <w:r>
-        <w:t>kibana</w:t>
-      </w:r>
-      <w:proofErr w:type="spellEnd"/>
-      <w:r>
-        <w:t xml:space="preserve"> traite ses données pour les transformer en graphe, je créer une </w:t>
+        <w:t xml:space="preserve">Pour ça, lorsque kibana traite ses données pour les transformer en graphe, je créer une </w:t>
       </w:r>
       <w:r>
         <w:t>deuxième</w:t>
@@ -2099,15 +1546,7 @@
         <w:t>Problème</w:t>
       </w:r>
       <w:r>
-        <w:t xml:space="preserve"> : entre 2 enregistrements de valeurs, la courbe retourne </w:t>
-      </w:r>
-      <w:proofErr w:type="gramStart"/>
-      <w:r>
-        <w:t>a</w:t>
-      </w:r>
-      <w:proofErr w:type="gramEnd"/>
-      <w:r>
-        <w:t xml:space="preserve"> 0, et on observe donc des "trous" dans la courbe</w:t>
+        <w:t xml:space="preserve"> : entre 2 enregistrements de valeurs, la courbe retourne a 0, et on observe donc des "trous" dans la courbe</w:t>
       </w:r>
     </w:p>
     <w:p>
@@ -2128,39 +1567,7 @@
         <w:t>paramètre</w:t>
       </w:r>
       <w:r>
-        <w:t xml:space="preserve"> </w:t>
-      </w:r>
-      <w:proofErr w:type="spellStart"/>
-      <w:r>
-        <w:t>fill_style</w:t>
-      </w:r>
-      <w:proofErr w:type="spellEnd"/>
-      <w:r>
-        <w:t xml:space="preserve"> de "</w:t>
-      </w:r>
-      <w:proofErr w:type="spellStart"/>
-      <w:r>
-        <w:t>null</w:t>
-      </w:r>
-      <w:proofErr w:type="spellEnd"/>
-      <w:r>
-        <w:t xml:space="preserve">" à "no". </w:t>
-      </w:r>
-      <w:proofErr w:type="spellStart"/>
-      <w:r>
-        <w:t>Fill</w:t>
-      </w:r>
-      <w:proofErr w:type="spellEnd"/>
-      <w:r>
-        <w:t xml:space="preserve"> c'est la liaison entre les points, et le no permet de ne pas remettre la courbe </w:t>
-      </w:r>
-      <w:proofErr w:type="gramStart"/>
-      <w:r>
-        <w:t>a</w:t>
-      </w:r>
-      <w:proofErr w:type="gramEnd"/>
-      <w:r>
-        <w:t xml:space="preserve"> 0 quand il n'a pas de valeur</w:t>
+        <w:t xml:space="preserve"> fill_style de "null" à "no". Fill c'est la liaison entre les points, et le no permet de ne pas remettre la courbe a 0 quand il n'a pas de valeur</w:t>
       </w:r>
     </w:p>
     <w:p>
@@ -2193,31 +1600,7 @@
         </w:numPr>
       </w:pPr>
       <w:r>
-        <w:t xml:space="preserve"> </w:t>
-      </w:r>
-      <w:proofErr w:type="spellStart"/>
-      <w:r>
-        <w:t>checkbox</w:t>
-      </w:r>
-      <w:proofErr w:type="spellEnd"/>
-      <w:r>
-        <w:t xml:space="preserve"> dans les options du graphe, qui servira de test dans le code, puis input </w:t>
-      </w:r>
-      <w:proofErr w:type="spellStart"/>
-      <w:r>
-        <w:t>text</w:t>
-      </w:r>
-      <w:proofErr w:type="spellEnd"/>
-      <w:r>
-        <w:t xml:space="preserve"> pour entrer la valeur en dur pour le moment pour un graphe </w:t>
-      </w:r>
-      <w:proofErr w:type="spellStart"/>
-      <w:r>
-        <w:t>precis</w:t>
-      </w:r>
-      <w:proofErr w:type="spellEnd"/>
-      <w:r>
-        <w:t>. OK</w:t>
+        <w:t xml:space="preserve"> checkbox dans les options du graphe, qui servira de test dans le code, puis input text pour entrer la valeur en dur pour le moment pour un graphe precis. OK</w:t>
       </w:r>
     </w:p>
     <w:p>
@@ -2235,103 +1618,31 @@
         <w:t>orsque l'on filtre sur le champ</w:t>
       </w:r>
       <w:r>
-        <w:t xml:space="preserve"> NOM_MEDIATION, on ajoute automatiquement au graphe avec la </w:t>
-      </w:r>
-      <w:proofErr w:type="spellStart"/>
-      <w:r>
-        <w:t>chexbox</w:t>
-      </w:r>
-      <w:proofErr w:type="spellEnd"/>
-      <w:r>
-        <w:t xml:space="preserve"> coché, la valeur du SLA de cette </w:t>
-      </w:r>
-      <w:proofErr w:type="spellStart"/>
-      <w:r>
-        <w:t>mediation</w:t>
-      </w:r>
-      <w:proofErr w:type="spellEnd"/>
-      <w:r>
-        <w:t>.</w:t>
-      </w:r>
-    </w:p>
-    <w:p>
-      <w:pPr>
-        <w:pStyle w:val="Paragraphedeliste"/>
-        <w:numPr>
-          <w:ilvl w:val="0"/>
-          <w:numId w:val="1"/>
-        </w:numPr>
-      </w:pPr>
-      <w:r>
-        <w:t>Reprise d'OFv4, petite correction, pour présentation devant l'</w:t>
-      </w:r>
-      <w:proofErr w:type="spellStart"/>
-      <w:r>
-        <w:t>equipe</w:t>
-      </w:r>
-      <w:proofErr w:type="spellEnd"/>
-      <w:r>
-        <w:t>.</w:t>
-      </w:r>
-    </w:p>
-    <w:p>
-      <w:pPr>
-        <w:pStyle w:val="Paragraphedeliste"/>
-        <w:numPr>
-          <w:ilvl w:val="0"/>
-          <w:numId w:val="1"/>
-        </w:numPr>
-      </w:pPr>
-      <w:r>
-        <w:t xml:space="preserve">Correction de la fonction </w:t>
-      </w:r>
-      <w:proofErr w:type="spellStart"/>
-      <w:r>
-        <w:t>remove</w:t>
-      </w:r>
-      <w:proofErr w:type="spellEnd"/>
-      <w:r>
-        <w:t xml:space="preserve"> de </w:t>
-      </w:r>
-      <w:proofErr w:type="spellStart"/>
-      <w:r>
-        <w:t>Kibana</w:t>
-      </w:r>
-      <w:proofErr w:type="spellEnd"/>
-      <w:r>
-        <w:t xml:space="preserve">, reprise </w:t>
-      </w:r>
-      <w:proofErr w:type="gramStart"/>
-      <w:r>
-        <w:t>a</w:t>
-      </w:r>
-      <w:proofErr w:type="gramEnd"/>
-      <w:r>
-        <w:t xml:space="preserve"> 0 des </w:t>
-      </w:r>
-      <w:proofErr w:type="spellStart"/>
-      <w:r>
-        <w:t>ids</w:t>
-      </w:r>
-      <w:proofErr w:type="spellEnd"/>
-      <w:r>
-        <w:t xml:space="preserve">, </w:t>
-      </w:r>
-      <w:proofErr w:type="spellStart"/>
-      <w:r>
-        <w:t>decallage</w:t>
-      </w:r>
-      <w:proofErr w:type="spellEnd"/>
-      <w:r>
-        <w:t xml:space="preserve"> des </w:t>
-      </w:r>
-      <w:proofErr w:type="spellStart"/>
-      <w:r>
-        <w:t>ids</w:t>
-      </w:r>
-      <w:proofErr w:type="spellEnd"/>
-      <w:r>
-        <w:t>.</w:t>
+        <w:t xml:space="preserve"> NOM_MEDIATION, on ajoute automatiquement au graphe avec la chexbox coché, la valeur du SLA de cette mediation.</w:t>
+      </w:r>
+    </w:p>
+    <w:p>
+      <w:pPr>
+        <w:pStyle w:val="Paragraphedeliste"/>
+        <w:numPr>
+          <w:ilvl w:val="0"/>
+          <w:numId w:val="1"/>
+        </w:numPr>
+      </w:pPr>
+      <w:r>
+        <w:t>Reprise d'OFv4, petite correction, pour présentation devant l'equipe.</w:t>
+      </w:r>
+    </w:p>
+    <w:p>
+      <w:pPr>
+        <w:pStyle w:val="Paragraphedeliste"/>
+        <w:numPr>
+          <w:ilvl w:val="0"/>
+          <w:numId w:val="1"/>
+        </w:numPr>
+      </w:pPr>
+      <w:r>
+        <w:t>Correction de la fonction remove de Kibana, reprise a 0 des ids, decallage des ids.</w:t>
       </w:r>
     </w:p>
     <w:p>
@@ -2344,39 +1655,7 @@
       </w:pPr>
       <w:r>
         <w:lastRenderedPageBreak/>
-        <w:t xml:space="preserve">Correction d'asynchronisme </w:t>
-      </w:r>
-      <w:proofErr w:type="spellStart"/>
-      <w:r>
-        <w:t>get</w:t>
-      </w:r>
-      <w:proofErr w:type="spellEnd"/>
-      <w:r>
-        <w:t xml:space="preserve"> business </w:t>
-      </w:r>
-      <w:proofErr w:type="spellStart"/>
-      <w:r>
-        <w:t>fields</w:t>
-      </w:r>
-      <w:proofErr w:type="spellEnd"/>
-      <w:r>
-        <w:t xml:space="preserve"> dans la liste </w:t>
-      </w:r>
-      <w:proofErr w:type="gramStart"/>
-      <w:r>
-        <w:t>du</w:t>
-      </w:r>
-      <w:proofErr w:type="gramEnd"/>
-      <w:r>
-        <w:t xml:space="preserve"> cote </w:t>
-      </w:r>
-      <w:proofErr w:type="spellStart"/>
-      <w:r>
-        <w:t>resultats</w:t>
-      </w:r>
-      <w:proofErr w:type="spellEnd"/>
-      <w:r>
-        <w:t>.</w:t>
+        <w:t>Correction d'asynchronisme get business fields dans la liste du cote resultats.</w:t>
       </w:r>
     </w:p>
     <w:p>
@@ -2418,35 +1697,19 @@
         </w:numPr>
       </w:pPr>
       <w:r>
-        <w:t xml:space="preserve">Nouveau </w:t>
-      </w:r>
-      <w:proofErr w:type="spellStart"/>
-      <w:r>
-        <w:t>widget</w:t>
-      </w:r>
-      <w:proofErr w:type="spellEnd"/>
-      <w:r>
-        <w:t xml:space="preserve"> : faire des quartiles sur le temps de réponses.</w:t>
-      </w:r>
-    </w:p>
-    <w:p>
-      <w:pPr>
-        <w:pStyle w:val="Paragraphedeliste"/>
-        <w:numPr>
-          <w:ilvl w:val="0"/>
-          <w:numId w:val="1"/>
-        </w:numPr>
-      </w:pPr>
-      <w:r>
-        <w:t xml:space="preserve">Je dois utiliser le graphe existant, </w:t>
-      </w:r>
-      <w:proofErr w:type="spellStart"/>
-      <w:r>
-        <w:t>histogram</w:t>
-      </w:r>
-      <w:proofErr w:type="spellEnd"/>
-      <w:r>
-        <w:t xml:space="preserve">, abscisse </w:t>
+        <w:t>Nouveau widget : faire des quartiles sur le temps de réponses.</w:t>
+      </w:r>
+    </w:p>
+    <w:p>
+      <w:pPr>
+        <w:pStyle w:val="Paragraphedeliste"/>
+        <w:numPr>
+          <w:ilvl w:val="0"/>
+          <w:numId w:val="1"/>
+        </w:numPr>
+      </w:pPr>
+      <w:r>
+        <w:t xml:space="preserve">Je dois utiliser le graphe existant, histogram, abscisse </w:t>
       </w:r>
       <w:r>
         <w:t xml:space="preserve">: </w:t>
@@ -2458,113 +1721,55 @@
         <w:t xml:space="preserve">: </w:t>
       </w:r>
       <w:r>
-        <w:t xml:space="preserve">nb instances, et modifier le </w:t>
-      </w:r>
-      <w:proofErr w:type="spellStart"/>
-      <w:r>
-        <w:t>tooltip</w:t>
-      </w:r>
-      <w:proofErr w:type="spellEnd"/>
-      <w:r>
-        <w:t xml:space="preserve"> pour </w:t>
-      </w:r>
-      <w:proofErr w:type="spellStart"/>
-      <w:r>
-        <w:t>affichier</w:t>
-      </w:r>
-      <w:proofErr w:type="spellEnd"/>
-      <w:r>
-        <w:t xml:space="preserve"> les quartiles.</w:t>
-      </w:r>
-    </w:p>
-    <w:p>
-      <w:pPr>
-        <w:pStyle w:val="Paragraphedeliste"/>
-        <w:numPr>
-          <w:ilvl w:val="0"/>
-          <w:numId w:val="1"/>
-        </w:numPr>
-      </w:pPr>
-      <w:proofErr w:type="spellStart"/>
-      <w:r>
-        <w:t>Probleme</w:t>
-      </w:r>
-      <w:proofErr w:type="spellEnd"/>
-      <w:r>
-        <w:t xml:space="preserve"> avec le http.post, il ne s'</w:t>
-      </w:r>
-      <w:proofErr w:type="spellStart"/>
-      <w:r>
-        <w:t>execute</w:t>
-      </w:r>
-      <w:proofErr w:type="spellEnd"/>
-      <w:r>
-        <w:t xml:space="preserve"> pas, ou pas au bon moment…</w:t>
-      </w:r>
-    </w:p>
-    <w:p>
-      <w:pPr>
-        <w:pStyle w:val="Paragraphedeliste"/>
-        <w:numPr>
-          <w:ilvl w:val="0"/>
-          <w:numId w:val="1"/>
-        </w:numPr>
-      </w:pPr>
-      <w:r>
-        <w:t xml:space="preserve">Faire un graphe avec abscisse : instance id, ordonnée : </w:t>
-      </w:r>
-      <w:proofErr w:type="spellStart"/>
-      <w:r>
-        <w:t>list</w:t>
-      </w:r>
-      <w:proofErr w:type="spellEnd"/>
-      <w:r>
-        <w:t xml:space="preserve"> des </w:t>
-      </w:r>
-      <w:proofErr w:type="spellStart"/>
-      <w:r>
-        <w:t>status</w:t>
-      </w:r>
-      <w:proofErr w:type="spellEnd"/>
-      <w:r>
-        <w:t>.</w:t>
-      </w:r>
-    </w:p>
-    <w:p>
-      <w:pPr>
-        <w:pStyle w:val="Paragraphedeliste"/>
-        <w:numPr>
-          <w:ilvl w:val="0"/>
-          <w:numId w:val="1"/>
-        </w:numPr>
-      </w:pPr>
-      <w:r>
-        <w:t xml:space="preserve">Pas </w:t>
-      </w:r>
-      <w:proofErr w:type="gramStart"/>
-      <w:r>
-        <w:t>facile ..</w:t>
-      </w:r>
-      <w:proofErr w:type="gramEnd"/>
-    </w:p>
-    <w:p>
-      <w:pPr>
-        <w:pStyle w:val="Paragraphedeliste"/>
-        <w:numPr>
-          <w:ilvl w:val="0"/>
-          <w:numId w:val="1"/>
-        </w:numPr>
-      </w:pPr>
-      <w:r>
-        <w:t xml:space="preserve">Test : </w:t>
-      </w:r>
-      <w:proofErr w:type="spellStart"/>
-      <w:r>
-        <w:t>Kibana</w:t>
-      </w:r>
-      <w:proofErr w:type="spellEnd"/>
-      <w:r>
-        <w:t xml:space="preserve"> 4</w:t>
+        <w:t>nb instances, et modifier le tooltip pour affichier les quartiles.</w:t>
+      </w:r>
+    </w:p>
+    <w:p>
+      <w:pPr>
+        <w:pStyle w:val="Paragraphedeliste"/>
+        <w:numPr>
+          <w:ilvl w:val="0"/>
+          <w:numId w:val="1"/>
+        </w:numPr>
+      </w:pPr>
+      <w:r>
+        <w:t>Probleme avec le http.post, il ne s'execute pas, ou pas au bon moment…</w:t>
+      </w:r>
+    </w:p>
+    <w:p>
+      <w:pPr>
+        <w:pStyle w:val="Paragraphedeliste"/>
+        <w:numPr>
+          <w:ilvl w:val="0"/>
+          <w:numId w:val="1"/>
+        </w:numPr>
+      </w:pPr>
+      <w:r>
+        <w:t>Faire un graphe avec abscisse : instance id, ordonnée : list des status.</w:t>
+      </w:r>
+    </w:p>
+    <w:p>
+      <w:pPr>
+        <w:pStyle w:val="Paragraphedeliste"/>
+        <w:numPr>
+          <w:ilvl w:val="0"/>
+          <w:numId w:val="1"/>
+        </w:numPr>
+      </w:pPr>
+      <w:r>
+        <w:t>Pas facile ..</w:t>
+      </w:r>
+    </w:p>
+    <w:p>
+      <w:pPr>
+        <w:pStyle w:val="Paragraphedeliste"/>
+        <w:numPr>
+          <w:ilvl w:val="0"/>
+          <w:numId w:val="1"/>
+        </w:numPr>
+      </w:pPr>
+      <w:r>
+        <w:t>Test : Kibana 4</w:t>
       </w:r>
     </w:p>
     <w:p/>
@@ -2601,200 +1806,46 @@
         </w:numPr>
       </w:pPr>
       <w:r>
-        <w:t xml:space="preserve">Aie </w:t>
-      </w:r>
-      <w:proofErr w:type="spellStart"/>
-      <w:r>
-        <w:t>aie</w:t>
-      </w:r>
-      <w:proofErr w:type="spellEnd"/>
-      <w:r>
-        <w:t xml:space="preserve"> </w:t>
-      </w:r>
-      <w:proofErr w:type="spellStart"/>
-      <w:r>
-        <w:t>aie</w:t>
-      </w:r>
-      <w:proofErr w:type="spellEnd"/>
-      <w:r>
-        <w:t xml:space="preserve"> ….</w:t>
-      </w:r>
-      <w:r>
-        <w:t xml:space="preserve"> Les indexes dans </w:t>
-      </w:r>
-      <w:proofErr w:type="spellStart"/>
-      <w:r>
-        <w:t>elasticsearch</w:t>
-      </w:r>
-      <w:proofErr w:type="spellEnd"/>
-      <w:r>
-        <w:t xml:space="preserve"> où se trouvent les configurations, les </w:t>
-      </w:r>
-      <w:proofErr w:type="spellStart"/>
-      <w:r>
-        <w:t>dashboards</w:t>
-      </w:r>
-      <w:proofErr w:type="spellEnd"/>
-      <w:r>
-        <w:t xml:space="preserve"> de </w:t>
-      </w:r>
-      <w:proofErr w:type="spellStart"/>
-      <w:r>
-        <w:t>kibana</w:t>
-      </w:r>
-      <w:proofErr w:type="spellEnd"/>
-      <w:r>
-        <w:t>, ont été malencontreusement supprimé, lors d'un packaging…</w:t>
-      </w:r>
-    </w:p>
-    <w:p>
-      <w:pPr>
-        <w:pStyle w:val="Paragraphedeliste"/>
-        <w:numPr>
-          <w:ilvl w:val="0"/>
-          <w:numId w:val="1"/>
-        </w:numPr>
-      </w:pPr>
-      <w:r>
-        <w:t xml:space="preserve">EA -&gt; </w:t>
-      </w:r>
-      <w:proofErr w:type="gramStart"/>
-      <w:r>
-        <w:t>fixer</w:t>
-      </w:r>
-      <w:proofErr w:type="gramEnd"/>
-      <w:r>
-        <w:t xml:space="preserve"> objectifs pour année prochaine.</w:t>
-      </w:r>
-    </w:p>
-    <w:p>
-      <w:pPr>
-        <w:pStyle w:val="Paragraphedeliste"/>
-        <w:numPr>
-          <w:ilvl w:val="0"/>
-          <w:numId w:val="1"/>
-        </w:numPr>
-      </w:pPr>
-      <w:r>
-        <w:t xml:space="preserve">Elaboration d'un tableau de tache avec temps estimé, % </w:t>
-      </w:r>
-      <w:proofErr w:type="spellStart"/>
-      <w:r>
-        <w:t>etc</w:t>
-      </w:r>
-      <w:proofErr w:type="spellEnd"/>
-    </w:p>
-    <w:p>
-      <w:pPr>
-        <w:pStyle w:val="Paragraphedeliste"/>
-        <w:numPr>
-          <w:ilvl w:val="0"/>
-          <w:numId w:val="1"/>
-        </w:numPr>
-      </w:pPr>
-      <w:proofErr w:type="spellStart"/>
-      <w:r>
-        <w:t>Probleme</w:t>
-      </w:r>
-      <w:proofErr w:type="spellEnd"/>
-      <w:r>
-        <w:t xml:space="preserve"> avec les </w:t>
-      </w:r>
-      <w:proofErr w:type="spellStart"/>
-      <w:r>
-        <w:t>counts</w:t>
-      </w:r>
-      <w:proofErr w:type="spellEnd"/>
-      <w:r>
-        <w:t xml:space="preserve">, surement </w:t>
-      </w:r>
-      <w:proofErr w:type="gramStart"/>
-      <w:r>
-        <w:t>a</w:t>
-      </w:r>
-      <w:proofErr w:type="gramEnd"/>
-      <w:r>
-        <w:t xml:space="preserve"> cause du nouveau </w:t>
-      </w:r>
-      <w:proofErr w:type="spellStart"/>
-      <w:r>
-        <w:t>modele</w:t>
-      </w:r>
-      <w:proofErr w:type="spellEnd"/>
-      <w:r>
-        <w:t xml:space="preserve"> de données. Les </w:t>
-      </w:r>
-      <w:proofErr w:type="spellStart"/>
-      <w:r>
-        <w:t>requetes</w:t>
-      </w:r>
-      <w:proofErr w:type="spellEnd"/>
-      <w:r>
-        <w:t xml:space="preserve"> faites par </w:t>
-      </w:r>
-      <w:proofErr w:type="spellStart"/>
-      <w:r>
-        <w:t>Kibana</w:t>
-      </w:r>
-      <w:proofErr w:type="spellEnd"/>
-      <w:r>
-        <w:t xml:space="preserve"> </w:t>
-      </w:r>
-      <w:proofErr w:type="gramStart"/>
-      <w:r>
-        <w:t>n'obtient</w:t>
-      </w:r>
-      <w:proofErr w:type="gramEnd"/>
-      <w:r>
-        <w:t xml:space="preserve"> pas les </w:t>
-      </w:r>
-      <w:proofErr w:type="spellStart"/>
-      <w:r>
-        <w:t>meme</w:t>
-      </w:r>
-      <w:proofErr w:type="spellEnd"/>
-      <w:r>
-        <w:t xml:space="preserve"> </w:t>
-      </w:r>
-      <w:proofErr w:type="spellStart"/>
-      <w:r>
-        <w:t>resultats</w:t>
-      </w:r>
-      <w:proofErr w:type="spellEnd"/>
-      <w:r>
-        <w:t xml:space="preserve"> lorsque je fais un </w:t>
-      </w:r>
-      <w:proofErr w:type="spellStart"/>
-      <w:r>
-        <w:t>requete</w:t>
-      </w:r>
-      <w:proofErr w:type="spellEnd"/>
-      <w:r>
-        <w:t xml:space="preserve"> similaire. Je ne sais pas qui de moi ou </w:t>
-      </w:r>
-      <w:proofErr w:type="spellStart"/>
-      <w:r>
-        <w:t>kibana</w:t>
-      </w:r>
-      <w:proofErr w:type="spellEnd"/>
-      <w:r>
-        <w:t xml:space="preserve"> a les bon </w:t>
-      </w:r>
-      <w:proofErr w:type="spellStart"/>
-      <w:r>
-        <w:t>resultats</w:t>
-      </w:r>
-      <w:proofErr w:type="spellEnd"/>
-      <w:r>
-        <w:t xml:space="preserve">. Je cherche </w:t>
-      </w:r>
-      <w:proofErr w:type="spellStart"/>
-      <w:r>
-        <w:t>bcp</w:t>
-      </w:r>
-      <w:proofErr w:type="spellEnd"/>
-      <w:r>
-        <w:t xml:space="preserve"> sur ce point !</w:t>
+        <w:t>Aie aie aie ….</w:t>
+      </w:r>
+      <w:r>
+        <w:t xml:space="preserve"> Les indexes dans elasticsearch où se trouvent les configurations, les dashboards de kibana, ont été malencontreusement supprimé, lors d'un packaging…</w:t>
+      </w:r>
+    </w:p>
+    <w:p>
+      <w:pPr>
+        <w:pStyle w:val="Paragraphedeliste"/>
+        <w:numPr>
+          <w:ilvl w:val="0"/>
+          <w:numId w:val="1"/>
+        </w:numPr>
+      </w:pPr>
+      <w:r>
+        <w:t>EA -&gt; fixer objectifs pour année prochaine.</w:t>
+      </w:r>
+    </w:p>
+    <w:p>
+      <w:pPr>
+        <w:pStyle w:val="Paragraphedeliste"/>
+        <w:numPr>
+          <w:ilvl w:val="0"/>
+          <w:numId w:val="1"/>
+        </w:numPr>
+      </w:pPr>
+      <w:r>
+        <w:t>Elaboration d'un tableau de tache avec temps estimé, % etc</w:t>
+      </w:r>
+    </w:p>
+    <w:p>
+      <w:pPr>
+        <w:pStyle w:val="Paragraphedeliste"/>
+        <w:numPr>
+          <w:ilvl w:val="0"/>
+          <w:numId w:val="1"/>
+        </w:numPr>
+      </w:pPr>
+      <w:r>
+        <w:t>Probleme avec les counts, surement a cause du nouveau modele de données. Les requetes faites par Kibana n'obtient pas les meme resultats lorsque je fais un requete similaire. Je ne sais pas qui de moi ou kibana a les bon resultats. Je cherche bcp sur ce point !</w:t>
       </w:r>
     </w:p>
     <w:p/>
@@ -2849,39 +1900,7 @@
         </w:numPr>
       </w:pPr>
       <w:r>
-        <w:t xml:space="preserve">Remise en forme de </w:t>
-      </w:r>
-      <w:proofErr w:type="spellStart"/>
-      <w:r>
-        <w:t>kibana</w:t>
-      </w:r>
-      <w:proofErr w:type="spellEnd"/>
-      <w:r>
-        <w:t xml:space="preserve"> sur le </w:t>
-      </w:r>
-      <w:proofErr w:type="spellStart"/>
-      <w:r>
-        <w:t>nouveeau</w:t>
-      </w:r>
-      <w:proofErr w:type="spellEnd"/>
-      <w:r>
-        <w:t xml:space="preserve"> type plus quelques petite </w:t>
-      </w:r>
-      <w:proofErr w:type="spellStart"/>
-      <w:r>
-        <w:t>opti</w:t>
-      </w:r>
-      <w:proofErr w:type="spellEnd"/>
-      <w:r>
-        <w:t xml:space="preserve"> pour qu'il soit plus stable (ex: filtre type : value : boaType9, auto </w:t>
-      </w:r>
-      <w:proofErr w:type="spellStart"/>
-      <w:r>
-        <w:t>grace</w:t>
-      </w:r>
-      <w:proofErr w:type="spellEnd"/>
-      <w:r>
-        <w:t xml:space="preserve"> au fichier config.js)</w:t>
+        <w:t>Remise en forme de kibana sur le nouveeau type plus quelques petite opti pour qu'il soit plus stable (ex: filtre type : value : boaType9, auto grace au fichier config.js)</w:t>
       </w:r>
     </w:p>
     <w:p>
@@ -2896,39 +1915,7 @@
         <w:t>Nouvel tache : les liens des applis</w:t>
       </w:r>
       <w:r>
-        <w:t xml:space="preserve">, </w:t>
-      </w:r>
-      <w:proofErr w:type="spellStart"/>
-      <w:r>
-        <w:t>automatiqer</w:t>
-      </w:r>
-      <w:proofErr w:type="spellEnd"/>
-      <w:r>
-        <w:t xml:space="preserve"> les liens, temps estimé 2 jours, et il en faudra peu </w:t>
-      </w:r>
-      <w:proofErr w:type="spellStart"/>
-      <w:r>
-        <w:t>etre</w:t>
-      </w:r>
-      <w:proofErr w:type="spellEnd"/>
-      <w:r>
-        <w:t xml:space="preserve"> 3, mais ce n'est pas moi qui vais </w:t>
-      </w:r>
-      <w:proofErr w:type="gramStart"/>
-      <w:r>
-        <w:t>terminé</w:t>
-      </w:r>
-      <w:proofErr w:type="gramEnd"/>
-      <w:r>
-        <w:t xml:space="preserve"> cette tache parce qu'il vont livré la toute </w:t>
-      </w:r>
-      <w:proofErr w:type="spellStart"/>
-      <w:r>
-        <w:t>premiere</w:t>
-      </w:r>
-      <w:proofErr w:type="spellEnd"/>
-      <w:r>
-        <w:t xml:space="preserve"> version pendant que je serait en cours.</w:t>
+        <w:t>, automatiqer les liens, temps estimé 2 jours, et il en faudra peu etre 3, mais ce n'est pas moi qui vais terminé cette tache parce qu'il vont livré la toute premiere version pendant que je serait en cours.</w:t>
       </w:r>
       <w:r>
         <w:br w:type="page"/>
@@ -2980,58 +1967,29 @@
         </w:numPr>
       </w:pPr>
       <w:r>
-        <w:t xml:space="preserve">Il y a eu une migration de SVN vers Git, j'ai donc </w:t>
-      </w:r>
-      <w:proofErr w:type="gramStart"/>
-      <w:r>
-        <w:t>importe</w:t>
-      </w:r>
-      <w:r>
-        <w:t>r</w:t>
-      </w:r>
-      <w:proofErr w:type="gramEnd"/>
-      <w:r>
-        <w:t xml:space="preserve"> le "nouveau" projet avec git.</w:t>
-      </w:r>
-    </w:p>
-    <w:p>
-      <w:pPr>
-        <w:pStyle w:val="Paragraphedeliste"/>
-        <w:numPr>
-          <w:ilvl w:val="0"/>
-          <w:numId w:val="1"/>
-        </w:numPr>
-      </w:pPr>
-      <w:r>
-        <w:t xml:space="preserve">Proposition d'utiliser </w:t>
-      </w:r>
-      <w:proofErr w:type="spellStart"/>
-      <w:r>
-        <w:t>IntelliJ</w:t>
-      </w:r>
-      <w:proofErr w:type="spellEnd"/>
-      <w:r>
-        <w:t xml:space="preserve">, suite a de nombreux </w:t>
+        <w:t>Il y a eu une migration de SVN vers Git, j'ai donc importe</w:t>
+      </w:r>
+      <w:r>
+        <w:t>r le "nouveau" projet avec git.</w:t>
+      </w:r>
+    </w:p>
+    <w:p>
+      <w:pPr>
+        <w:pStyle w:val="Paragraphedeliste"/>
+        <w:numPr>
+          <w:ilvl w:val="0"/>
+          <w:numId w:val="1"/>
+        </w:numPr>
+      </w:pPr>
+      <w:r>
+        <w:t xml:space="preserve">Proposition d'utiliser IntelliJ, suite a de nombreux </w:t>
       </w:r>
       <w:r>
         <w:t>problèmes</w:t>
       </w:r>
       <w:r>
-        <w:t xml:space="preserve"> rencontrer sur </w:t>
-      </w:r>
-      <w:proofErr w:type="spellStart"/>
-      <w:r>
-        <w:t>eclipse</w:t>
-      </w:r>
-      <w:proofErr w:type="spellEnd"/>
-      <w:r>
-        <w:t xml:space="preserve"> (config, etc</w:t>
-      </w:r>
-      <w:proofErr w:type="gramStart"/>
-      <w:r>
-        <w:t>..)</w:t>
-      </w:r>
-      <w:proofErr w:type="gramEnd"/>
+        <w:t xml:space="preserve"> rencontrer sur eclipse (config, etc..)</w:t>
+      </w:r>
     </w:p>
     <w:p>
       <w:pPr>
@@ -3048,28 +2006,7 @@
         <w:t>Téléchargement</w:t>
       </w:r>
       <w:r>
-        <w:t xml:space="preserve"> </w:t>
-      </w:r>
-      <w:proofErr w:type="gramStart"/>
-      <w:r>
-        <w:t xml:space="preserve">de </w:t>
-      </w:r>
-      <w:proofErr w:type="spellStart"/>
-      <w:r>
-        <w:t>IntelliJ</w:t>
-      </w:r>
-      <w:proofErr w:type="spellEnd"/>
-      <w:proofErr w:type="gramEnd"/>
-      <w:r>
-        <w:t xml:space="preserve"> </w:t>
-      </w:r>
-      <w:proofErr w:type="spellStart"/>
-      <w:r>
-        <w:t>Idea</w:t>
-      </w:r>
-      <w:proofErr w:type="spellEnd"/>
-      <w:r>
-        <w:t xml:space="preserve">, avec la licence </w:t>
+        <w:t xml:space="preserve"> de IntelliJ Idea, avec la licence </w:t>
       </w:r>
       <w:r>
         <w:t>étudiante</w:t>
@@ -3090,59 +2027,19 @@
         <w:t>Configuration</w:t>
       </w:r>
       <w:r>
-        <w:t xml:space="preserve"> de </w:t>
-      </w:r>
-      <w:proofErr w:type="spellStart"/>
-      <w:r>
-        <w:t>tomcat</w:t>
-      </w:r>
-      <w:proofErr w:type="spellEnd"/>
-      <w:r>
-        <w:t xml:space="preserve">, </w:t>
-      </w:r>
-      <w:proofErr w:type="spellStart"/>
-      <w:r>
-        <w:t>maven</w:t>
-      </w:r>
-      <w:proofErr w:type="spellEnd"/>
-      <w:r>
-        <w:t xml:space="preserve"> …</w:t>
-      </w:r>
-    </w:p>
-    <w:p>
-      <w:pPr>
-        <w:pStyle w:val="Paragraphedeliste"/>
-        <w:numPr>
-          <w:ilvl w:val="0"/>
-          <w:numId w:val="1"/>
-        </w:numPr>
-      </w:pPr>
-      <w:r>
-        <w:t xml:space="preserve">Configuration du plugin </w:t>
-      </w:r>
-      <w:proofErr w:type="spellStart"/>
-      <w:r>
-        <w:t>LiveEdit</w:t>
-      </w:r>
-      <w:proofErr w:type="spellEnd"/>
-      <w:r>
-        <w:t xml:space="preserve"> + extension chrome </w:t>
-      </w:r>
-      <w:proofErr w:type="spellStart"/>
-      <w:r>
-        <w:t>JetBains</w:t>
-      </w:r>
-      <w:proofErr w:type="spellEnd"/>
-      <w:r>
-        <w:t xml:space="preserve"> IDE Support, qui permet de faire du live </w:t>
-      </w:r>
-      <w:proofErr w:type="spellStart"/>
-      <w:r>
-        <w:t>coding</w:t>
-      </w:r>
-      <w:proofErr w:type="spellEnd"/>
-      <w:r>
-        <w:t>, ce qui me permet de gagner b</w:t>
+        <w:t xml:space="preserve"> de tomcat, maven …</w:t>
+      </w:r>
+    </w:p>
+    <w:p>
+      <w:pPr>
+        <w:pStyle w:val="Paragraphedeliste"/>
+        <w:numPr>
+          <w:ilvl w:val="0"/>
+          <w:numId w:val="1"/>
+        </w:numPr>
+      </w:pPr>
+      <w:r>
+        <w:t>Configuration du plugin LiveEdit + extension chrome JetBains IDE Support, qui permet de faire du live coding, ce qui me permet de gagner b</w:t>
       </w:r>
       <w:r>
         <w:t>eau</w:t>
@@ -3178,86 +2075,20 @@
         <w:t>changement</w:t>
       </w:r>
       <w:r>
-        <w:t xml:space="preserve"> mon serveur </w:t>
-      </w:r>
-      <w:proofErr w:type="spellStart"/>
-      <w:r>
-        <w:t>tomcat</w:t>
-      </w:r>
-      <w:proofErr w:type="spellEnd"/>
-      <w:r>
-        <w:t>.</w:t>
-      </w:r>
-    </w:p>
-    <w:p>
-      <w:pPr>
-        <w:pStyle w:val="Paragraphedeliste"/>
-        <w:numPr>
-          <w:ilvl w:val="0"/>
-          <w:numId w:val="1"/>
-        </w:numPr>
-      </w:pPr>
-      <w:proofErr w:type="spellStart"/>
-      <w:r>
-        <w:t>Repackaging</w:t>
-      </w:r>
-      <w:proofErr w:type="spellEnd"/>
-      <w:r>
-        <w:t xml:space="preserve"> du projet </w:t>
-      </w:r>
-      <w:proofErr w:type="spellStart"/>
-      <w:r>
-        <w:t>toolbox</w:t>
-      </w:r>
-      <w:proofErr w:type="spellEnd"/>
-      <w:r>
-        <w:t>-</w:t>
-      </w:r>
-      <w:proofErr w:type="spellStart"/>
-      <w:r>
-        <w:t>angular</w:t>
-      </w:r>
-      <w:proofErr w:type="spellEnd"/>
-      <w:r>
-        <w:t xml:space="preserve"> -&gt; </w:t>
-      </w:r>
-      <w:proofErr w:type="spellStart"/>
-      <w:r>
-        <w:t>separer</w:t>
-      </w:r>
-      <w:proofErr w:type="spellEnd"/>
-      <w:r>
-        <w:t xml:space="preserve"> </w:t>
-      </w:r>
-      <w:proofErr w:type="gramStart"/>
-      <w:r>
-        <w:t>les fichier</w:t>
-      </w:r>
-      <w:proofErr w:type="gramEnd"/>
-      <w:r>
-        <w:t xml:space="preserve"> d'import de </w:t>
-      </w:r>
-      <w:proofErr w:type="spellStart"/>
-      <w:r>
-        <w:t>ittbui</w:t>
-      </w:r>
-      <w:proofErr w:type="spellEnd"/>
-      <w:r>
-        <w:t xml:space="preserve"> et </w:t>
-      </w:r>
-      <w:proofErr w:type="spellStart"/>
-      <w:r>
-        <w:t>ittb</w:t>
-      </w:r>
-      <w:proofErr w:type="spellEnd"/>
-      <w:r>
-        <w:t xml:space="preserve"> </w:t>
-      </w:r>
-      <w:proofErr w:type="spellStart"/>
-      <w:r>
-        <w:t>utils</w:t>
-      </w:r>
-      <w:proofErr w:type="spellEnd"/>
+        <w:t xml:space="preserve"> mon serveur tomcat.</w:t>
+      </w:r>
+    </w:p>
+    <w:p>
+      <w:pPr>
+        <w:pStyle w:val="Paragraphedeliste"/>
+        <w:numPr>
+          <w:ilvl w:val="0"/>
+          <w:numId w:val="1"/>
+        </w:numPr>
+      </w:pPr>
+      <w:r>
+        <w:t>Repackaging du projet toolbox-angular -&gt; separer les fichier d'import de ittbui et ittb utils</w:t>
+      </w:r>
     </w:p>
     <w:p>
       <w:pPr>
@@ -3297,21 +2128,8 @@
           <w:numId w:val="1"/>
         </w:numPr>
       </w:pPr>
-      <w:proofErr w:type="spellStart"/>
-      <w:r>
-        <w:t>Angular</w:t>
-      </w:r>
-      <w:proofErr w:type="spellEnd"/>
-      <w:r>
-        <w:t>-</w:t>
-      </w:r>
-      <w:proofErr w:type="spellStart"/>
-      <w:r>
-        <w:t>Material</w:t>
-      </w:r>
-      <w:proofErr w:type="spellEnd"/>
-      <w:r>
-        <w:t xml:space="preserve"> : 0.10.1 -&gt; 1.0.</w:t>
+      <w:r>
+        <w:t>Angular-Material : 0.10.1 -&gt; 1.0.</w:t>
       </w:r>
       <w:r>
         <w:t>0</w:t>
@@ -3325,21 +2143,8 @@
           <w:numId w:val="1"/>
         </w:numPr>
       </w:pPr>
-      <w:proofErr w:type="spellStart"/>
-      <w:r>
-        <w:t>Ui</w:t>
-      </w:r>
-      <w:proofErr w:type="spellEnd"/>
-      <w:r>
-        <w:t>-</w:t>
-      </w:r>
-      <w:proofErr w:type="spellStart"/>
-      <w:r>
-        <w:t>grid</w:t>
-      </w:r>
-      <w:proofErr w:type="spellEnd"/>
-      <w:r>
-        <w:t xml:space="preserve"> : 3.0.1 -&gt; 3.1.0</w:t>
+      <w:r>
+        <w:t>Ui-grid : 3.0.1 -&gt; 3.1.0</w:t>
       </w:r>
     </w:p>
     <w:p>
@@ -3350,13 +2155,8 @@
           <w:numId w:val="1"/>
         </w:numPr>
       </w:pPr>
-      <w:proofErr w:type="spellStart"/>
-      <w:r>
-        <w:t>Angular</w:t>
-      </w:r>
-      <w:proofErr w:type="spellEnd"/>
-      <w:r>
-        <w:t>-translate : 2.7.1 - &gt; 2.8.1</w:t>
+      <w:r>
+        <w:t>Angular-translate : 2.7.1 - &gt; 2.8.1</w:t>
       </w:r>
     </w:p>
     <w:p>
@@ -3367,13 +2167,8 @@
           <w:numId w:val="1"/>
         </w:numPr>
       </w:pPr>
-      <w:proofErr w:type="spellStart"/>
-      <w:r>
-        <w:t>jQuery</w:t>
-      </w:r>
-      <w:proofErr w:type="spellEnd"/>
-      <w:r>
-        <w:t xml:space="preserve"> : 2.1.4 -&gt; 2.2.0</w:t>
+      <w:r>
+        <w:t>jQuery : 2.1.4 -&gt; 2.2.0</w:t>
       </w:r>
     </w:p>
     <w:p>
@@ -3384,21 +2179,8 @@
           <w:numId w:val="1"/>
         </w:numPr>
       </w:pPr>
-      <w:proofErr w:type="spellStart"/>
-      <w:r>
-        <w:t>ui</w:t>
-      </w:r>
-      <w:proofErr w:type="spellEnd"/>
-      <w:r>
-        <w:t>-</w:t>
-      </w:r>
-      <w:proofErr w:type="spellStart"/>
-      <w:r>
-        <w:t>bootstrap</w:t>
-      </w:r>
-      <w:proofErr w:type="spellEnd"/>
-      <w:r>
-        <w:t xml:space="preserve"> : 0.13.0 -&gt; 1.1.0</w:t>
+      <w:r>
+        <w:t>ui-bootstrap : 0.13.0 -&gt; 1.1.0</w:t>
       </w:r>
     </w:p>
     <w:p>
@@ -3409,57 +2191,20 @@
           <w:numId w:val="1"/>
         </w:numPr>
       </w:pPr>
-      <w:proofErr w:type="spellStart"/>
-      <w:r>
-        <w:t>Momentjs</w:t>
-      </w:r>
-      <w:proofErr w:type="spellEnd"/>
-      <w:r>
-        <w:t xml:space="preserve"> : 2.10.6 -&gt; 2.11.1</w:t>
-      </w:r>
-    </w:p>
-    <w:p>
-      <w:pPr>
-        <w:pStyle w:val="Paragraphedeliste"/>
-        <w:numPr>
-          <w:ilvl w:val="0"/>
-          <w:numId w:val="1"/>
-        </w:numPr>
-      </w:pPr>
-      <w:r>
-        <w:t xml:space="preserve">Reprendre </w:t>
-      </w:r>
-      <w:proofErr w:type="spellStart"/>
-      <w:r>
-        <w:t>requireJS</w:t>
-      </w:r>
-      <w:proofErr w:type="spellEnd"/>
-      <w:r>
-        <w:t xml:space="preserve">, pour faire quelques chose de plus propres pour normaliser, et </w:t>
-      </w:r>
-      <w:proofErr w:type="spellStart"/>
-      <w:r>
-        <w:t>inserer</w:t>
-      </w:r>
-      <w:proofErr w:type="spellEnd"/>
-      <w:r>
-        <w:t xml:space="preserve"> les fichiers </w:t>
-      </w:r>
-      <w:proofErr w:type="spellStart"/>
-      <w:r>
-        <w:t>css</w:t>
-      </w:r>
-      <w:proofErr w:type="spellEnd"/>
-      <w:r>
-        <w:t xml:space="preserve">, pour </w:t>
-      </w:r>
-      <w:proofErr w:type="spellStart"/>
-      <w:r>
-        <w:t>eviter</w:t>
-      </w:r>
-      <w:proofErr w:type="spellEnd"/>
-      <w:r>
-        <w:t xml:space="preserve"> de surcharger la page html avec tout les imports</w:t>
+      <w:r>
+        <w:t>Momentjs : 2.10.6 -&gt; 2.11.1</w:t>
+      </w:r>
+    </w:p>
+    <w:p>
+      <w:pPr>
+        <w:pStyle w:val="Paragraphedeliste"/>
+        <w:numPr>
+          <w:ilvl w:val="0"/>
+          <w:numId w:val="1"/>
+        </w:numPr>
+      </w:pPr>
+      <w:r>
+        <w:t>Reprendre requireJS, pour faire quelques chose de plus propres pour normaliser, et inserer les fichiers css, pour eviter de surcharger la page html avec tout les imports</w:t>
       </w:r>
     </w:p>
     <w:p>
@@ -3504,47 +2249,26 @@
         <w:t>Réorganisation</w:t>
       </w:r>
       <w:r>
-        <w:t xml:space="preserve"> des imports via </w:t>
-      </w:r>
-      <w:proofErr w:type="spellStart"/>
-      <w:r>
-        <w:t>RequireJS</w:t>
-      </w:r>
-      <w:proofErr w:type="spellEnd"/>
-      <w:r>
-        <w:t>, dans un</w:t>
+        <w:t xml:space="preserve"> des imports via RequireJS, dans un</w:t>
       </w:r>
       <w:r>
         <w:t>e</w:t>
       </w:r>
       <w:r>
-        <w:t xml:space="preserve"> configuration Framework (avec projet </w:t>
-      </w:r>
-      <w:proofErr w:type="spellStart"/>
-      <w:r>
-        <w:t>tooblox</w:t>
-      </w:r>
-      <w:proofErr w:type="spellEnd"/>
-      <w:r>
-        <w:t>-</w:t>
-      </w:r>
-      <w:proofErr w:type="spellStart"/>
-      <w:r>
-        <w:t>angular</w:t>
-      </w:r>
-      <w:proofErr w:type="spellEnd"/>
-      <w:r>
-        <w:t>) qu'utilise le projet OF pour son interface graphique.</w:t>
-      </w:r>
-    </w:p>
-    <w:p>
-      <w:pPr>
-        <w:pStyle w:val="Paragraphedeliste"/>
-        <w:numPr>
-          <w:ilvl w:val="0"/>
-          <w:numId w:val="1"/>
-        </w:numPr>
-      </w:pPr>
+        <w:t xml:space="preserve"> configuration Framework (avec projet tooblox-angular) qu'utilise le projet OF pour son interface graphique.</w:t>
+      </w:r>
+    </w:p>
+    <w:p>
+      <w:pPr>
+        <w:pStyle w:val="Paragraphedeliste"/>
+        <w:numPr>
+          <w:ilvl w:val="0"/>
+          <w:numId w:val="1"/>
+        </w:numPr>
+      </w:pPr>
+      <w:r>
+        <w:t>Séparation du framework, et de l'application (js, imports, css)</w:t>
+      </w:r>
     </w:p>
     <w:sectPr>
       <w:pgSz w:w="11906" w:h="16838"/>

</xml_diff>

<commit_message>
update semaine 10 v10.2
</commit_message>
<xml_diff>
--- a/aide_rapport_alternance_1.docx
+++ b/aide_rapport_alternance_1.docx
@@ -2268,6 +2268,18 @@
       </w:pPr>
       <w:r>
         <w:t>Séparation du framework, et de l'application (js, imports, css)</w:t>
+      </w:r>
+    </w:p>
+    <w:p>
+      <w:pPr>
+        <w:pStyle w:val="Paragraphedeliste"/>
+        <w:numPr>
+          <w:ilvl w:val="0"/>
+          <w:numId w:val="1"/>
+        </w:numPr>
+      </w:pPr>
+      <w:r>
+        <w:t>Réparation du champs autocomplete (probleme de nom de variable)</w:t>
       </w:r>
     </w:p>
     <w:sectPr>

</xml_diff>

<commit_message>
update semaine 10 v10.3
</commit_message>
<xml_diff>
--- a/aide_rapport_alternance_1.docx
+++ b/aide_rapport_alternance_1.docx
@@ -2280,6 +2280,18 @@
       </w:pPr>
       <w:r>
         <w:t>Réparation du champs autocomplete (probleme de nom de variable)</w:t>
+      </w:r>
+    </w:p>
+    <w:p>
+      <w:pPr>
+        <w:pStyle w:val="Paragraphedeliste"/>
+        <w:numPr>
+          <w:ilvl w:val="0"/>
+          <w:numId w:val="1"/>
+        </w:numPr>
+      </w:pPr>
+      <w:r>
+        <w:t>Env de test parce que trop chiant de recharger tomcat every time</w:t>
       </w:r>
     </w:p>
     <w:sectPr>

</xml_diff>

<commit_message>
update semaine 10 v10.4
</commit_message>
<xml_diff>
--- a/aide_rapport_alternance_1.docx
+++ b/aide_rapport_alternance_1.docx
@@ -2293,6 +2293,27 @@
       <w:r>
         <w:t>Env de test parce que trop chiant de recharger tomcat every time</w:t>
       </w:r>
+    </w:p>
+    <w:p>
+      <w:pPr>
+        <w:pStyle w:val="Paragraphedeliste"/>
+        <w:numPr>
+          <w:ilvl w:val="0"/>
+          <w:numId w:val="1"/>
+        </w:numPr>
+      </w:pPr>
+      <w:r>
+        <w:t>Opti du datepicker iitb ;)</w:t>
+      </w:r>
+    </w:p>
+    <w:p>
+      <w:pPr>
+        <w:pStyle w:val="Paragraphedeliste"/>
+        <w:numPr>
+          <w:ilvl w:val="0"/>
+          <w:numId w:val="1"/>
+        </w:numPr>
+      </w:pPr>
     </w:p>
     <w:sectPr>
       <w:pgSz w:w="11906" w:h="16838"/>

</xml_diff>

<commit_message>
update semaine 10 v10.5
</commit_message>
<xml_diff>
--- a/aide_rapport_alternance_1.docx
+++ b/aide_rapport_alternance_1.docx
@@ -2314,6 +2314,12 @@
           <w:numId w:val="1"/>
         </w:numPr>
       </w:pPr>
+      <w:r>
+        <w:t>Navbar passé de toolbox à of</w:t>
+      </w:r>
+      <w:r>
+        <w:t xml:space="preserve"> + opti</w:t>
+      </w:r>
     </w:p>
     <w:sectPr>
       <w:pgSz w:w="11906" w:h="16838"/>

</xml_diff>

<commit_message>
update semaine 11 v11.1
</commit_message>
<xml_diff>
--- a/aide_rapport_alternance_1.docx
+++ b/aide_rapport_alternance_1.docx
@@ -41,7 +41,15 @@
         </w:numPr>
       </w:pPr>
       <w:r>
-        <w:t>Correction des dates, et du typeahead (ouverture, et non fermeture des choix)</w:t>
+        <w:t xml:space="preserve">Correction des dates, et du </w:t>
+      </w:r>
+      <w:proofErr w:type="spellStart"/>
+      <w:r>
+        <w:t>typeahead</w:t>
+      </w:r>
+      <w:proofErr w:type="spellEnd"/>
+      <w:r>
+        <w:t xml:space="preserve"> (ouverture, et non fermeture des choix)</w:t>
       </w:r>
     </w:p>
     <w:p>
@@ -111,19 +119,40 @@
         </w:numPr>
       </w:pPr>
       <w:r>
-        <w:t>Changement des noms Utils -&gt; Util</w:t>
-      </w:r>
-    </w:p>
-    <w:p>
-      <w:pPr>
-        <w:pStyle w:val="Paragraphedeliste"/>
-        <w:numPr>
-          <w:ilvl w:val="0"/>
-          <w:numId w:val="1"/>
-        </w:numPr>
-      </w:pPr>
-      <w:r>
-        <w:t>OF-core : jeux de tests pour mon appli, envoie de message dans la queue</w:t>
+        <w:t xml:space="preserve">Changement des noms </w:t>
+      </w:r>
+      <w:proofErr w:type="spellStart"/>
+      <w:r>
+        <w:t>Utils</w:t>
+      </w:r>
+      <w:proofErr w:type="spellEnd"/>
+      <w:r>
+        <w:t xml:space="preserve"> -&gt; </w:t>
+      </w:r>
+      <w:proofErr w:type="spellStart"/>
+      <w:r>
+        <w:t>Util</w:t>
+      </w:r>
+      <w:proofErr w:type="spellEnd"/>
+    </w:p>
+    <w:p>
+      <w:pPr>
+        <w:pStyle w:val="Paragraphedeliste"/>
+        <w:numPr>
+          <w:ilvl w:val="0"/>
+          <w:numId w:val="1"/>
+        </w:numPr>
+      </w:pPr>
+      <w:r>
+        <w:t>OF-</w:t>
+      </w:r>
+      <w:proofErr w:type="spellStart"/>
+      <w:r>
+        <w:t>core</w:t>
+      </w:r>
+      <w:proofErr w:type="spellEnd"/>
+      <w:r>
+        <w:t xml:space="preserve"> : jeux de tests pour mon appli, envoie de message dans la queue</w:t>
       </w:r>
     </w:p>
     <w:p>
@@ -210,7 +239,15 @@
         <w:t xml:space="preserve"> : </w:t>
       </w:r>
       <w:r>
-        <w:t xml:space="preserve">change gridApi, pour spécifier l'action </w:t>
+        <w:t xml:space="preserve">change </w:t>
+      </w:r>
+      <w:proofErr w:type="spellStart"/>
+      <w:r>
+        <w:t>gridApi</w:t>
+      </w:r>
+      <w:proofErr w:type="spellEnd"/>
+      <w:r>
+        <w:t xml:space="preserve">, pour spécifier l'action </w:t>
       </w:r>
       <w:r>
         <w:t>à</w:t>
@@ -261,8 +298,13 @@
         <w:t>après</w:t>
       </w:r>
       <w:r>
-        <w:t xml:space="preserve"> la collecte des messages, pour l'envoie dans ElasticSearch</w:t>
-      </w:r>
+        <w:t xml:space="preserve"> la collecte des messages, pour l'envoie dans </w:t>
+      </w:r>
+      <w:proofErr w:type="spellStart"/>
+      <w:r>
+        <w:t>ElasticSearch</w:t>
+      </w:r>
+      <w:proofErr w:type="spellEnd"/>
     </w:p>
     <w:p>
       <w:pPr>
@@ -288,13 +330,23 @@
         <w:t>problème</w:t>
       </w:r>
       <w:r>
-        <w:t>: le ng</w:t>
-      </w:r>
+        <w:t xml:space="preserve">: le </w:t>
+      </w:r>
+      <w:proofErr w:type="spellStart"/>
+      <w:r>
+        <w:t>ng</w:t>
+      </w:r>
+      <w:proofErr w:type="spellEnd"/>
       <w:r>
         <w:t>-</w:t>
       </w:r>
-      <w:r>
-        <w:t xml:space="preserve">grid ne rafraichi pas les directives de </w:t>
+      <w:proofErr w:type="spellStart"/>
+      <w:r>
+        <w:t>grid</w:t>
+      </w:r>
+      <w:proofErr w:type="spellEnd"/>
+      <w:r>
+        <w:t xml:space="preserve"> ne rafraichi pas les directives de </w:t>
       </w:r>
       <w:r>
         <w:t>statuts</w:t>
@@ -306,13 +358,29 @@
         <w:t>Résolution</w:t>
       </w:r>
       <w:r>
-        <w:t xml:space="preserve"> : watcher sur la cellule de la colonne, et si elle change, on met a jour l'</w:t>
+        <w:t xml:space="preserve"> : </w:t>
+      </w:r>
+      <w:proofErr w:type="spellStart"/>
+      <w:r>
+        <w:t>watcher</w:t>
+      </w:r>
+      <w:proofErr w:type="spellEnd"/>
+      <w:r>
+        <w:t xml:space="preserve"> sur la cellule de la colonne, et si elle change, on met a jour l'</w:t>
       </w:r>
       <w:r>
         <w:t>icone</w:t>
       </w:r>
       <w:r>
-        <w:t>, la couleur et le tooltip.</w:t>
+        <w:t xml:space="preserve">, la couleur et le </w:t>
+      </w:r>
+      <w:proofErr w:type="spellStart"/>
+      <w:r>
+        <w:t>tooltip</w:t>
+      </w:r>
+      <w:proofErr w:type="spellEnd"/>
+      <w:r>
+        <w:t>.</w:t>
       </w:r>
     </w:p>
     <w:p>
@@ -336,10 +404,42 @@
         </w:numPr>
       </w:pPr>
       <w:r>
-        <w:t>Début d'association d'of-core et of-</w:t>
-      </w:r>
-      <w:r>
-        <w:t>front. Je dois lancer elasticsearch et of core (collecte) depuis of front, des le lancement du serveur tomcat.</w:t>
+        <w:t>Début d'association d'of-</w:t>
+      </w:r>
+      <w:proofErr w:type="spellStart"/>
+      <w:r>
+        <w:t>core</w:t>
+      </w:r>
+      <w:proofErr w:type="spellEnd"/>
+      <w:r>
+        <w:t xml:space="preserve"> et of-</w:t>
+      </w:r>
+      <w:r>
+        <w:t xml:space="preserve">front. Je dois lancer </w:t>
+      </w:r>
+      <w:proofErr w:type="spellStart"/>
+      <w:r>
+        <w:t>elasticsearch</w:t>
+      </w:r>
+      <w:proofErr w:type="spellEnd"/>
+      <w:r>
+        <w:t xml:space="preserve"> et of </w:t>
+      </w:r>
+      <w:proofErr w:type="spellStart"/>
+      <w:r>
+        <w:t>core</w:t>
+      </w:r>
+      <w:proofErr w:type="spellEnd"/>
+      <w:r>
+        <w:t xml:space="preserve"> (collecte) depuis of front, des le lancement du serveur </w:t>
+      </w:r>
+      <w:proofErr w:type="spellStart"/>
+      <w:r>
+        <w:t>tomcat</w:t>
+      </w:r>
+      <w:proofErr w:type="spellEnd"/>
+      <w:r>
+        <w:t>.</w:t>
       </w:r>
     </w:p>
     <w:p>
@@ -389,25 +489,57 @@
         <w:t>leurs dépendances</w:t>
       </w:r>
       <w:r>
-        <w:t xml:space="preserve"> maven. Test pour voir si tout fonctionne bien. OK.</w:t>
-      </w:r>
-    </w:p>
-    <w:p>
-      <w:pPr>
-        <w:pStyle w:val="Paragraphedeliste"/>
-        <w:numPr>
-          <w:ilvl w:val="0"/>
-          <w:numId w:val="1"/>
-        </w:numPr>
-      </w:pPr>
-      <w:r>
-        <w:t xml:space="preserve">Lancement d'Elasticsearch au </w:t>
+        <w:t xml:space="preserve"> </w:t>
+      </w:r>
+      <w:proofErr w:type="spellStart"/>
+      <w:r>
+        <w:t>maven</w:t>
+      </w:r>
+      <w:proofErr w:type="spellEnd"/>
+      <w:r>
+        <w:t>. Test pour voir si tout fonctionne bien. OK.</w:t>
+      </w:r>
+    </w:p>
+    <w:p>
+      <w:pPr>
+        <w:pStyle w:val="Paragraphedeliste"/>
+        <w:numPr>
+          <w:ilvl w:val="0"/>
+          <w:numId w:val="1"/>
+        </w:numPr>
+      </w:pPr>
+      <w:r>
+        <w:t>Lancement d'</w:t>
+      </w:r>
+      <w:proofErr w:type="spellStart"/>
+      <w:r>
+        <w:t>Elasticsearch</w:t>
+      </w:r>
+      <w:proofErr w:type="spellEnd"/>
+      <w:r>
+        <w:t xml:space="preserve"> au </w:t>
       </w:r>
       <w:r>
         <w:t>démarrage</w:t>
       </w:r>
       <w:r>
-        <w:t xml:space="preserve"> de tomcat. Un elasticsearch embarqué.  Ajout d'un plugin java, et modification pour qu'il s'adapte a nos besoins…</w:t>
+        <w:t xml:space="preserve"> de </w:t>
+      </w:r>
+      <w:proofErr w:type="spellStart"/>
+      <w:r>
+        <w:t>tomcat</w:t>
+      </w:r>
+      <w:proofErr w:type="spellEnd"/>
+      <w:r>
+        <w:t xml:space="preserve">. Un </w:t>
+      </w:r>
+      <w:proofErr w:type="spellStart"/>
+      <w:r>
+        <w:t>elasticsearch</w:t>
+      </w:r>
+      <w:proofErr w:type="spellEnd"/>
+      <w:r>
+        <w:t xml:space="preserve"> embarqué.  Ajout d'un plugin java, et modification pour qu'il s'adapte a nos besoins…</w:t>
       </w:r>
       <w:r>
         <w:t>.. OK</w:t>
@@ -446,7 +578,31 @@
         <w:t>lution</w:t>
       </w:r>
       <w:r>
-        <w:t xml:space="preserve">: Enfaite il se trouve sur l'"url-pattern" de la servlet que le lance, je devais ajouter à "/elasticsearch", "/*" a la fin, pour pouvoir explorer elasticsearch, et pouvoir faire des </w:t>
+        <w:t xml:space="preserve">: Enfaite il se trouve sur l'"url-pattern" de la </w:t>
+      </w:r>
+      <w:proofErr w:type="spellStart"/>
+      <w:r>
+        <w:t>servlet</w:t>
+      </w:r>
+      <w:proofErr w:type="spellEnd"/>
+      <w:r>
+        <w:t xml:space="preserve"> que le lance, je devais ajouter à "/</w:t>
+      </w:r>
+      <w:proofErr w:type="spellStart"/>
+      <w:r>
+        <w:t>elasticsearch</w:t>
+      </w:r>
+      <w:proofErr w:type="spellEnd"/>
+      <w:r>
+        <w:t xml:space="preserve">", "/*" a la fin, pour pouvoir explorer </w:t>
+      </w:r>
+      <w:proofErr w:type="spellStart"/>
+      <w:r>
+        <w:t>elasticsearch</w:t>
+      </w:r>
+      <w:proofErr w:type="spellEnd"/>
+      <w:r>
+        <w:t xml:space="preserve">, et pouvoir faire des </w:t>
       </w:r>
       <w:r>
         <w:t>requête</w:t>
@@ -473,7 +629,15 @@
         <w:t>accès</w:t>
       </w:r>
       <w:r>
-        <w:t xml:space="preserve"> interdit, via CrsfFilters, pour les </w:t>
+        <w:t xml:space="preserve"> interdit, via </w:t>
+      </w:r>
+      <w:proofErr w:type="spellStart"/>
+      <w:r>
+        <w:t>CrsfFilters</w:t>
+      </w:r>
+      <w:proofErr w:type="spellEnd"/>
+      <w:r>
+        <w:t xml:space="preserve">, pour les </w:t>
       </w:r>
       <w:r>
         <w:t>requêtes</w:t>
@@ -511,9 +675,11 @@
       <w:r>
         <w:t xml:space="preserve"> du </w:t>
       </w:r>
+      <w:proofErr w:type="spellStart"/>
       <w:r>
         <w:t>CrsfFilters</w:t>
       </w:r>
+      <w:proofErr w:type="spellEnd"/>
       <w:r>
         <w:t xml:space="preserve"> perso pour qu'il accepte les </w:t>
       </w:r>
@@ -527,19 +693,49 @@
         <w:rPr>
           <w:lang w:val="en-US"/>
         </w:rPr>
-        <w:t xml:space="preserve">Definition du csrf filter </w:t>
-      </w:r>
+        <w:t xml:space="preserve">Definition du </w:t>
+      </w:r>
+      <w:proofErr w:type="spellStart"/>
+      <w:r>
+        <w:rPr>
+          <w:lang w:val="en-US"/>
+        </w:rPr>
+        <w:t>csrf</w:t>
+      </w:r>
+      <w:proofErr w:type="spellEnd"/>
+      <w:r>
+        <w:rPr>
+          <w:lang w:val="en-US"/>
+        </w:rPr>
+        <w:t xml:space="preserve"> filter </w:t>
+      </w:r>
+      <w:proofErr w:type="spellStart"/>
       <w:r>
         <w:rPr>
           <w:lang w:val="en-US"/>
         </w:rPr>
         <w:t>dans</w:t>
       </w:r>
+      <w:proofErr w:type="spellEnd"/>
       <w:r>
         <w:rPr>
           <w:lang w:val="en-US"/>
         </w:rPr>
-        <w:t xml:space="preserve"> spring security avec &lt;security:csrf request-matcher</w:t>
+        <w:t xml:space="preserve"> spring security avec &lt;</w:t>
+      </w:r>
+      <w:proofErr w:type="spellStart"/>
+      <w:r>
+        <w:rPr>
+          <w:lang w:val="en-US"/>
+        </w:rPr>
+        <w:t>security:csrf</w:t>
+      </w:r>
+      <w:proofErr w:type="spellEnd"/>
+      <w:r>
+        <w:rPr>
+          <w:lang w:val="en-US"/>
+        </w:rPr>
+        <w:t xml:space="preserve"> request-matcher</w:t>
       </w:r>
       <w:r>
         <w:rPr>
@@ -551,7 +747,21 @@
         <w:rPr>
           <w:lang w:val="en-US"/>
         </w:rPr>
-        <w:t>="maclass"/&gt;</w:t>
+        <w:t>="</w:t>
+      </w:r>
+      <w:proofErr w:type="spellStart"/>
+      <w:r>
+        <w:rPr>
+          <w:lang w:val="en-US"/>
+        </w:rPr>
+        <w:t>maclass</w:t>
+      </w:r>
+      <w:proofErr w:type="spellEnd"/>
+      <w:r>
+        <w:rPr>
+          <w:lang w:val="en-US"/>
+        </w:rPr>
+        <w:t>"/&gt;</w:t>
       </w:r>
     </w:p>
     <w:p>
@@ -596,7 +806,15 @@
         <w:t>démarrage</w:t>
       </w:r>
       <w:r>
-        <w:t xml:space="preserve"> de tomcat. Ex : log4j qui n'a pas </w:t>
+        <w:t xml:space="preserve"> de </w:t>
+      </w:r>
+      <w:proofErr w:type="spellStart"/>
+      <w:r>
+        <w:t>tomcat</w:t>
+      </w:r>
+      <w:proofErr w:type="spellEnd"/>
+      <w:r>
+        <w:t xml:space="preserve">. Ex : log4j qui n'a pas </w:t>
       </w:r>
       <w:r>
         <w:t>accès</w:t>
@@ -617,10 +835,26 @@
         <w:t>Améliorer</w:t>
       </w:r>
       <w:r>
-        <w:t xml:space="preserve"> l'outil de versionning de documents.</w:t>
-      </w:r>
-      <w:r>
-        <w:t xml:space="preserve"> 2 logiques de versionning proposé, </w:t>
+        <w:t xml:space="preserve"> l'outil de </w:t>
+      </w:r>
+      <w:proofErr w:type="spellStart"/>
+      <w:r>
+        <w:t>versionning</w:t>
+      </w:r>
+      <w:proofErr w:type="spellEnd"/>
+      <w:r>
+        <w:t xml:space="preserve"> de documents.</w:t>
+      </w:r>
+      <w:r>
+        <w:t xml:space="preserve"> 2 logiques de </w:t>
+      </w:r>
+      <w:proofErr w:type="spellStart"/>
+      <w:r>
+        <w:t>versionning</w:t>
+      </w:r>
+      <w:proofErr w:type="spellEnd"/>
+      <w:r>
+        <w:t xml:space="preserve"> proposé, </w:t>
       </w:r>
       <w:r>
         <w:t>à</w:t>
@@ -638,7 +872,15 @@
         </w:numPr>
       </w:pPr>
       <w:r>
-        <w:t xml:space="preserve">Logique 1 : Comparer le nouveau document (avant insertion), avec le document actif. Puis ajouter dans la base de versionning, que les champs qui diffère entre les 2. Et </w:t>
+        <w:t xml:space="preserve">Logique 1 : Comparer le nouveau document (avant insertion), avec le document actif. Puis ajouter dans la base de </w:t>
+      </w:r>
+      <w:proofErr w:type="spellStart"/>
+      <w:r>
+        <w:t>versionning</w:t>
+      </w:r>
+      <w:proofErr w:type="spellEnd"/>
+      <w:r>
+        <w:t xml:space="preserve">, que les champs qui diffère entre les 2. Et </w:t>
       </w:r>
       <w:r>
         <w:t>insérer</w:t>
@@ -662,7 +904,15 @@
         <w:t>Insérer</w:t>
       </w:r>
       <w:r>
-        <w:t xml:space="preserve"> dans la base de versionning le document actif au complet, puis mettre le nouveau document comme actif. Et faire tournée une routine qui va comparer les champs et supprimer ceux qui sont identiques.</w:t>
+        <w:t xml:space="preserve"> dans la base de </w:t>
+      </w:r>
+      <w:proofErr w:type="spellStart"/>
+      <w:r>
+        <w:t>versionning</w:t>
+      </w:r>
+      <w:proofErr w:type="spellEnd"/>
+      <w:r>
+        <w:t xml:space="preserve"> le document actif au complet, puis mettre le nouveau document comme actif. Et faire tournée une routine qui va comparer les champs et supprimer ceux qui sont identiques.</w:t>
       </w:r>
     </w:p>
     <w:p>
@@ -683,7 +933,15 @@
         <w:t>surcharge</w:t>
       </w:r>
       <w:r>
-        <w:t xml:space="preserve"> de boucle pour comparé dans la base de versionning ce qui a changer etc.</w:t>
+        <w:t xml:space="preserve"> de boucle pour comparé dans la base de </w:t>
+      </w:r>
+      <w:proofErr w:type="spellStart"/>
+      <w:r>
+        <w:t>versionning</w:t>
+      </w:r>
+      <w:proofErr w:type="spellEnd"/>
+      <w:r>
+        <w:t xml:space="preserve"> ce qui a changer etc.</w:t>
       </w:r>
     </w:p>
     <w:p>
@@ -725,7 +983,15 @@
         <w:t>réellement</w:t>
       </w:r>
       <w:r>
-        <w:t xml:space="preserve"> changer, et nous permettra d'ajouter directement dans la base de versionning que les champs qui ont été modifié.</w:t>
+        <w:t xml:space="preserve"> changer, et nous permettra d'ajouter directement dans la base de </w:t>
+      </w:r>
+      <w:proofErr w:type="spellStart"/>
+      <w:r>
+        <w:t>versionning</w:t>
+      </w:r>
+      <w:proofErr w:type="spellEnd"/>
+      <w:r>
+        <w:t xml:space="preserve"> que les champs qui ont été modifié.</w:t>
       </w:r>
     </w:p>
     <w:p>
@@ -737,7 +1003,15 @@
         </w:numPr>
       </w:pPr>
       <w:r>
-        <w:t>Test de l'api java Javers qui compare 2 objet et renvoie les champs qui diffèrent.</w:t>
+        <w:t xml:space="preserve">Test de l'api java </w:t>
+      </w:r>
+      <w:proofErr w:type="spellStart"/>
+      <w:r>
+        <w:t>Javers</w:t>
+      </w:r>
+      <w:proofErr w:type="spellEnd"/>
+      <w:r>
+        <w:t xml:space="preserve"> qui compare 2 objet et renvoie les champs qui diffèrent.</w:t>
       </w:r>
     </w:p>
     <w:p>
@@ -749,7 +1023,15 @@
         </w:numPr>
       </w:pPr>
       <w:r>
-        <w:t>Implémentation de Javers dans le projet</w:t>
+        <w:t xml:space="preserve">Implémentation de </w:t>
+      </w:r>
+      <w:proofErr w:type="spellStart"/>
+      <w:r>
+        <w:t>Javers</w:t>
+      </w:r>
+      <w:proofErr w:type="spellEnd"/>
+      <w:r>
+        <w:t xml:space="preserve"> dans le projet</w:t>
       </w:r>
     </w:p>
     <w:p>
@@ -874,7 +1156,15 @@
         <w:t xml:space="preserve">(BOA) </w:t>
       </w:r>
       <w:r>
-        <w:t xml:space="preserve">modifier l'interface Kibana, pour ajouter des colonnes au tableau, et donc modifier la </w:t>
+        <w:t xml:space="preserve">modifier l'interface </w:t>
+      </w:r>
+      <w:proofErr w:type="spellStart"/>
+      <w:r>
+        <w:t>Kibana</w:t>
+      </w:r>
+      <w:proofErr w:type="spellEnd"/>
+      <w:r>
+        <w:t xml:space="preserve">, pour ajouter des colonnes au tableau, et donc modifier la </w:t>
       </w:r>
       <w:r>
         <w:t>requête</w:t>
@@ -910,7 +1200,15 @@
         <w:t>requête</w:t>
       </w:r>
       <w:r>
-        <w:t xml:space="preserve"> sur elasticsearch pour ajouter les données que je veux pour les </w:t>
+        <w:t xml:space="preserve"> sur </w:t>
+      </w:r>
+      <w:proofErr w:type="spellStart"/>
+      <w:r>
+        <w:t>elasticsearch</w:t>
+      </w:r>
+      <w:proofErr w:type="spellEnd"/>
+      <w:r>
+        <w:t xml:space="preserve"> pour ajouter les données que je veux pour les </w:t>
       </w:r>
       <w:r>
         <w:t>mettre</w:t>
@@ -1066,25 +1364,158 @@
         </w:numPr>
       </w:pPr>
       <w:r>
-        <w:t>Pas facile, bcp d'erreur de promise (asynchronisme), avec les _.each. J'ai tout repris, la logique c'est : kibana charge et compte les noms d'applications</w:t>
+        <w:t xml:space="preserve">Pas facile, </w:t>
+      </w:r>
+      <w:proofErr w:type="spellStart"/>
+      <w:r>
+        <w:t>bcp</w:t>
+      </w:r>
+      <w:proofErr w:type="spellEnd"/>
+      <w:r>
+        <w:t xml:space="preserve"> d'erreur de promise (asynchronisme), avec les _.</w:t>
+      </w:r>
+      <w:proofErr w:type="spellStart"/>
+      <w:r>
+        <w:t>each</w:t>
+      </w:r>
+      <w:proofErr w:type="spellEnd"/>
+      <w:r>
+        <w:t xml:space="preserve">. J'ai tout repris, la logique c'est : </w:t>
+      </w:r>
+      <w:proofErr w:type="spellStart"/>
+      <w:r>
+        <w:t>kibana</w:t>
+      </w:r>
+      <w:proofErr w:type="spellEnd"/>
+      <w:r>
+        <w:t xml:space="preserve"> charge et compte les noms d'applications</w:t>
       </w:r>
       <w:r>
         <w:t xml:space="preserve"> (</w:t>
       </w:r>
       <w:r>
-        <w:t>nombre max de 10), et seulement apres qu'il ait fini, je refait une requete, qui va chercher le nombre d'erreur et le nombre de succes de cette application.</w:t>
-      </w:r>
-    </w:p>
-    <w:p>
-      <w:pPr>
-        <w:pStyle w:val="Paragraphedeliste"/>
-        <w:numPr>
-          <w:ilvl w:val="0"/>
-          <w:numId w:val="1"/>
-        </w:numPr>
-      </w:pPr>
-      <w:r>
-        <w:t>Kibana calcul une ligne supplémentaire "Other values", avec le nombre restant de données (etant donnée qu'il y en a plus de 10), cependant sur mes colonnes que j'ai ajouter, rien n'était indiqué, donc j'ai créer une nouvelle requete qui s'execute avant le traitement des données et qui me renvoie le nombre maximum d'erreur et de success, et puis au moment du traitement des données, des qu'il insert un nombre d'erreur (ou de succes), il increment une variable de cette somme, pour qu'a la fin du traitement on ai le total d'erreur que l'on a afficher (et de succes), et ensuite j'insert a coté de "Other values" le nombre total d'erreur – la somme trouvé pour avoir le restant.</w:t>
+        <w:t xml:space="preserve">nombre max de 10), et seulement </w:t>
+      </w:r>
+      <w:proofErr w:type="spellStart"/>
+      <w:r>
+        <w:t>apres</w:t>
+      </w:r>
+      <w:proofErr w:type="spellEnd"/>
+      <w:r>
+        <w:t xml:space="preserve"> qu'il ait fini, je </w:t>
+      </w:r>
+      <w:proofErr w:type="gramStart"/>
+      <w:r>
+        <w:t>refait</w:t>
+      </w:r>
+      <w:proofErr w:type="gramEnd"/>
+      <w:r>
+        <w:t xml:space="preserve"> une </w:t>
+      </w:r>
+      <w:proofErr w:type="spellStart"/>
+      <w:r>
+        <w:t>requete</w:t>
+      </w:r>
+      <w:proofErr w:type="spellEnd"/>
+      <w:r>
+        <w:t xml:space="preserve">, qui va chercher le nombre d'erreur et le nombre de </w:t>
+      </w:r>
+      <w:proofErr w:type="spellStart"/>
+      <w:r>
+        <w:t>succes</w:t>
+      </w:r>
+      <w:proofErr w:type="spellEnd"/>
+      <w:r>
+        <w:t xml:space="preserve"> de cette application.</w:t>
+      </w:r>
+    </w:p>
+    <w:p>
+      <w:pPr>
+        <w:pStyle w:val="Paragraphedeliste"/>
+        <w:numPr>
+          <w:ilvl w:val="0"/>
+          <w:numId w:val="1"/>
+        </w:numPr>
+      </w:pPr>
+      <w:proofErr w:type="spellStart"/>
+      <w:r>
+        <w:t>Kibana</w:t>
+      </w:r>
+      <w:proofErr w:type="spellEnd"/>
+      <w:r>
+        <w:t xml:space="preserve"> calcul une ligne supplémentaire "</w:t>
+      </w:r>
+      <w:proofErr w:type="spellStart"/>
+      <w:r>
+        <w:t>Other</w:t>
+      </w:r>
+      <w:proofErr w:type="spellEnd"/>
+      <w:r>
+        <w:t xml:space="preserve"> values", avec le nombre restant de données (</w:t>
+      </w:r>
+      <w:proofErr w:type="spellStart"/>
+      <w:r>
+        <w:t>etant</w:t>
+      </w:r>
+      <w:proofErr w:type="spellEnd"/>
+      <w:r>
+        <w:t xml:space="preserve"> donnée qu'il y en a plus de 10), cependant sur mes colonnes que j'ai ajouter, rien n'était indiqué, donc j'ai créer une nouvelle </w:t>
+      </w:r>
+      <w:proofErr w:type="spellStart"/>
+      <w:r>
+        <w:t>requete</w:t>
+      </w:r>
+      <w:proofErr w:type="spellEnd"/>
+      <w:r>
+        <w:t xml:space="preserve"> qui s'</w:t>
+      </w:r>
+      <w:proofErr w:type="spellStart"/>
+      <w:r>
+        <w:t>execute</w:t>
+      </w:r>
+      <w:proofErr w:type="spellEnd"/>
+      <w:r>
+        <w:t xml:space="preserve"> avant le traitement des données et qui me renvoie le nombre maximum d'erreur et de </w:t>
+      </w:r>
+      <w:proofErr w:type="spellStart"/>
+      <w:r>
+        <w:t>success</w:t>
+      </w:r>
+      <w:proofErr w:type="spellEnd"/>
+      <w:r>
+        <w:t xml:space="preserve">, et puis au moment du traitement des données, des qu'il insert un nombre d'erreur (ou de </w:t>
+      </w:r>
+      <w:proofErr w:type="spellStart"/>
+      <w:r>
+        <w:t>succes</w:t>
+      </w:r>
+      <w:proofErr w:type="spellEnd"/>
+      <w:r>
+        <w:t xml:space="preserve">), il </w:t>
+      </w:r>
+      <w:proofErr w:type="spellStart"/>
+      <w:r>
+        <w:t>increment</w:t>
+      </w:r>
+      <w:proofErr w:type="spellEnd"/>
+      <w:r>
+        <w:t xml:space="preserve"> une variable de cette somme, pour qu'a la fin du traitement on ai le total d'erreur que l'on a afficher (et de </w:t>
+      </w:r>
+      <w:proofErr w:type="spellStart"/>
+      <w:r>
+        <w:t>succes</w:t>
+      </w:r>
+      <w:proofErr w:type="spellEnd"/>
+      <w:r>
+        <w:t>), et ensuite j'insert a coté de "</w:t>
+      </w:r>
+      <w:proofErr w:type="spellStart"/>
+      <w:r>
+        <w:t>Other</w:t>
+      </w:r>
+      <w:proofErr w:type="spellEnd"/>
+      <w:r>
+        <w:t xml:space="preserve"> values" le nombre total d'erreur – la somme trouvé pour avoir le restant.</w:t>
       </w:r>
     </w:p>
     <w:p>
@@ -1120,8 +1551,53 @@
           <w:numId w:val="1"/>
         </w:numPr>
       </w:pPr>
-      <w:r>
-        <w:t xml:space="preserve">Idee : créer un style (ex : tablefixe), avec une requete spécifique a integrer dans le code (voir panel/terms/module.js et modifier module.html pour faire un tableau spécifique avec les bouton etc. Cool </w:t>
+      <w:proofErr w:type="spellStart"/>
+      <w:r>
+        <w:t>Idee</w:t>
+      </w:r>
+      <w:proofErr w:type="spellEnd"/>
+      <w:r>
+        <w:t xml:space="preserve"> : créer un style (ex : </w:t>
+      </w:r>
+      <w:proofErr w:type="spellStart"/>
+      <w:r>
+        <w:t>tablefixe</w:t>
+      </w:r>
+      <w:proofErr w:type="spellEnd"/>
+      <w:r>
+        <w:t xml:space="preserve">), avec une </w:t>
+      </w:r>
+      <w:proofErr w:type="spellStart"/>
+      <w:r>
+        <w:t>requete</w:t>
+      </w:r>
+      <w:proofErr w:type="spellEnd"/>
+      <w:r>
+        <w:t xml:space="preserve"> spécifique a </w:t>
+      </w:r>
+      <w:proofErr w:type="spellStart"/>
+      <w:r>
+        <w:t>integrer</w:t>
+      </w:r>
+      <w:proofErr w:type="spellEnd"/>
+      <w:r>
+        <w:t xml:space="preserve"> dans le code (voir panel/</w:t>
+      </w:r>
+      <w:proofErr w:type="spellStart"/>
+      <w:r>
+        <w:t>terms</w:t>
+      </w:r>
+      <w:proofErr w:type="spellEnd"/>
+      <w:r>
+        <w:t xml:space="preserve">/module.js et modifier module.html pour faire un tableau spécifique avec </w:t>
+      </w:r>
+      <w:proofErr w:type="gramStart"/>
+      <w:r>
+        <w:t>les bouton</w:t>
+      </w:r>
+      <w:proofErr w:type="gramEnd"/>
+      <w:r>
+        <w:t xml:space="preserve"> etc. Cool </w:t>
       </w:r>
       <w:r>
         <w:sym w:font="Wingdings" w:char="F04A"/>
@@ -1171,10 +1647,34 @@
         </w:numPr>
       </w:pPr>
       <w:r>
-        <w:t>Je dois créer un "widget" sur kibana, qui permet d</w:t>
-      </w:r>
-      <w:r>
-        <w:t>'ajouter des filtres précis sur kibana 3.</w:t>
+        <w:t>Je dois créer un "</w:t>
+      </w:r>
+      <w:proofErr w:type="spellStart"/>
+      <w:r>
+        <w:t>widget</w:t>
+      </w:r>
+      <w:proofErr w:type="spellEnd"/>
+      <w:r>
+        <w:t xml:space="preserve">" sur </w:t>
+      </w:r>
+      <w:proofErr w:type="spellStart"/>
+      <w:r>
+        <w:t>kibana</w:t>
+      </w:r>
+      <w:proofErr w:type="spellEnd"/>
+      <w:r>
+        <w:t>, qui permet d</w:t>
+      </w:r>
+      <w:r>
+        <w:t xml:space="preserve">'ajouter des filtres précis sur </w:t>
+      </w:r>
+      <w:proofErr w:type="spellStart"/>
+      <w:r>
+        <w:t>kibana</w:t>
+      </w:r>
+      <w:proofErr w:type="spellEnd"/>
+      <w:r>
+        <w:t xml:space="preserve"> 3.</w:t>
       </w:r>
     </w:p>
     <w:p>
@@ -1228,7 +1728,15 @@
         <w:t>génère</w:t>
       </w:r>
       <w:r>
-        <w:t xml:space="preserve"> la liste brute de toute les appli, etc… puis l'utilisateur </w:t>
+        <w:t xml:space="preserve"> la liste brute de toute les appli, </w:t>
+      </w:r>
+      <w:proofErr w:type="spellStart"/>
+      <w:r>
+        <w:t>etc</w:t>
+      </w:r>
+      <w:proofErr w:type="spellEnd"/>
+      <w:r>
+        <w:t xml:space="preserve">… puis l'utilisateur </w:t>
       </w:r>
       <w:r>
         <w:t>choisir</w:t>
@@ -1240,7 +1748,15 @@
         <w:t>parmi</w:t>
       </w:r>
       <w:r>
-        <w:t xml:space="preserve"> la liste pour ajouter au filtres de kibana.</w:t>
+        <w:t xml:space="preserve"> la liste pour ajouter au filtres de </w:t>
+      </w:r>
+      <w:proofErr w:type="spellStart"/>
+      <w:r>
+        <w:t>kibana</w:t>
+      </w:r>
+      <w:proofErr w:type="spellEnd"/>
+      <w:r>
+        <w:t>.</w:t>
       </w:r>
     </w:p>
     <w:p>
@@ -1281,8 +1797,13 @@
           <w:numId w:val="1"/>
         </w:numPr>
       </w:pPr>
-      <w:r>
-        <w:t xml:space="preserve">Mtn, je dois ajouter une ligne de constante sur un histogramme. </w:t>
+      <w:proofErr w:type="spellStart"/>
+      <w:r>
+        <w:t>Mtn</w:t>
+      </w:r>
+      <w:proofErr w:type="spellEnd"/>
+      <w:r>
+        <w:t xml:space="preserve">, je dois ajouter une ligne de constante sur un histogramme. </w:t>
       </w:r>
     </w:p>
     <w:p>
@@ -1342,7 +1863,15 @@
         <w:t>donnée</w:t>
       </w:r>
       <w:r>
-        <w:t>, dans elasticssearch, donc peu pas test.</w:t>
+        <w:t xml:space="preserve">, dans </w:t>
+      </w:r>
+      <w:proofErr w:type="spellStart"/>
+      <w:r>
+        <w:t>elasticssearch</w:t>
+      </w:r>
+      <w:proofErr w:type="spellEnd"/>
+      <w:r>
+        <w:t>, donc peu pas test.</w:t>
       </w:r>
     </w:p>
     <w:p>
@@ -1363,13 +1892,29 @@
         <w:t>après</w:t>
       </w:r>
       <w:r>
-        <w:t xml:space="preserve"> que Kibana est fait sa </w:t>
+        <w:t xml:space="preserve"> que </w:t>
+      </w:r>
+      <w:proofErr w:type="spellStart"/>
+      <w:r>
+        <w:t>Kibana</w:t>
+      </w:r>
+      <w:proofErr w:type="spellEnd"/>
+      <w:r>
+        <w:t xml:space="preserve"> est fait sa </w:t>
       </w:r>
       <w:r>
         <w:t>requête</w:t>
       </w:r>
       <w:r>
-        <w:t xml:space="preserve"> sur elasticsearch, </w:t>
+        <w:t xml:space="preserve"> sur </w:t>
+      </w:r>
+      <w:proofErr w:type="spellStart"/>
+      <w:r>
+        <w:t>elasticsearch</w:t>
+      </w:r>
+      <w:proofErr w:type="spellEnd"/>
+      <w:r>
+        <w:t xml:space="preserve">, </w:t>
       </w:r>
       <w:r>
         <w:t>problème</w:t>
@@ -1495,7 +2040,15 @@
         </w:numPr>
       </w:pPr>
       <w:r>
-        <w:t xml:space="preserve">Pour ça, lorsque kibana traite ses données pour les transformer en graphe, je créer une </w:t>
+        <w:t xml:space="preserve">Pour ça, lorsque </w:t>
+      </w:r>
+      <w:proofErr w:type="spellStart"/>
+      <w:r>
+        <w:t>kibana</w:t>
+      </w:r>
+      <w:proofErr w:type="spellEnd"/>
+      <w:r>
+        <w:t xml:space="preserve"> traite ses données pour les transformer en graphe, je créer une </w:t>
       </w:r>
       <w:r>
         <w:t>deuxième</w:t>
@@ -1546,7 +2099,15 @@
         <w:t>Problème</w:t>
       </w:r>
       <w:r>
-        <w:t xml:space="preserve"> : entre 2 enregistrements de valeurs, la courbe retourne a 0, et on observe donc des "trous" dans la courbe</w:t>
+        <w:t xml:space="preserve"> : entre 2 enregistrements de valeurs, la courbe retourne </w:t>
+      </w:r>
+      <w:proofErr w:type="gramStart"/>
+      <w:r>
+        <w:t>a</w:t>
+      </w:r>
+      <w:proofErr w:type="gramEnd"/>
+      <w:r>
+        <w:t xml:space="preserve"> 0, et on observe donc des "trous" dans la courbe</w:t>
       </w:r>
     </w:p>
     <w:p>
@@ -1567,7 +2128,39 @@
         <w:t>paramètre</w:t>
       </w:r>
       <w:r>
-        <w:t xml:space="preserve"> fill_style de "null" à "no". Fill c'est la liaison entre les points, et le no permet de ne pas remettre la courbe a 0 quand il n'a pas de valeur</w:t>
+        <w:t xml:space="preserve"> </w:t>
+      </w:r>
+      <w:proofErr w:type="spellStart"/>
+      <w:r>
+        <w:t>fill_style</w:t>
+      </w:r>
+      <w:proofErr w:type="spellEnd"/>
+      <w:r>
+        <w:t xml:space="preserve"> de "</w:t>
+      </w:r>
+      <w:proofErr w:type="spellStart"/>
+      <w:r>
+        <w:t>null</w:t>
+      </w:r>
+      <w:proofErr w:type="spellEnd"/>
+      <w:r>
+        <w:t xml:space="preserve">" à "no". </w:t>
+      </w:r>
+      <w:proofErr w:type="spellStart"/>
+      <w:r>
+        <w:t>Fill</w:t>
+      </w:r>
+      <w:proofErr w:type="spellEnd"/>
+      <w:r>
+        <w:t xml:space="preserve"> c'est la liaison entre les points, et le no permet de ne pas remettre la courbe </w:t>
+      </w:r>
+      <w:proofErr w:type="gramStart"/>
+      <w:r>
+        <w:t>a</w:t>
+      </w:r>
+      <w:proofErr w:type="gramEnd"/>
+      <w:r>
+        <w:t xml:space="preserve"> 0 quand il n'a pas de valeur</w:t>
       </w:r>
     </w:p>
     <w:p>
@@ -1600,7 +2193,31 @@
         </w:numPr>
       </w:pPr>
       <w:r>
-        <w:t xml:space="preserve"> checkbox dans les options du graphe, qui servira de test dans le code, puis input text pour entrer la valeur en dur pour le moment pour un graphe precis. OK</w:t>
+        <w:t xml:space="preserve"> </w:t>
+      </w:r>
+      <w:proofErr w:type="spellStart"/>
+      <w:r>
+        <w:t>checkbox</w:t>
+      </w:r>
+      <w:proofErr w:type="spellEnd"/>
+      <w:r>
+        <w:t xml:space="preserve"> dans les options du graphe, qui servira de test dans le code, puis input </w:t>
+      </w:r>
+      <w:proofErr w:type="spellStart"/>
+      <w:r>
+        <w:t>text</w:t>
+      </w:r>
+      <w:proofErr w:type="spellEnd"/>
+      <w:r>
+        <w:t xml:space="preserve"> pour entrer la valeur en dur pour le moment pour un graphe </w:t>
+      </w:r>
+      <w:proofErr w:type="spellStart"/>
+      <w:r>
+        <w:t>precis</w:t>
+      </w:r>
+      <w:proofErr w:type="spellEnd"/>
+      <w:r>
+        <w:t>. OK</w:t>
       </w:r>
     </w:p>
     <w:p>
@@ -1618,31 +2235,103 @@
         <w:t>orsque l'on filtre sur le champ</w:t>
       </w:r>
       <w:r>
-        <w:t xml:space="preserve"> NOM_MEDIATION, on ajoute automatiquement au graphe avec la chexbox coché, la valeur du SLA de cette mediation.</w:t>
-      </w:r>
-    </w:p>
-    <w:p>
-      <w:pPr>
-        <w:pStyle w:val="Paragraphedeliste"/>
-        <w:numPr>
-          <w:ilvl w:val="0"/>
-          <w:numId w:val="1"/>
-        </w:numPr>
-      </w:pPr>
-      <w:r>
-        <w:t>Reprise d'OFv4, petite correction, pour présentation devant l'equipe.</w:t>
-      </w:r>
-    </w:p>
-    <w:p>
-      <w:pPr>
-        <w:pStyle w:val="Paragraphedeliste"/>
-        <w:numPr>
-          <w:ilvl w:val="0"/>
-          <w:numId w:val="1"/>
-        </w:numPr>
-      </w:pPr>
-      <w:r>
-        <w:t>Correction de la fonction remove de Kibana, reprise a 0 des ids, decallage des ids.</w:t>
+        <w:t xml:space="preserve"> NOM_MEDIATION, on ajoute automatiquement au graphe avec la </w:t>
+      </w:r>
+      <w:proofErr w:type="spellStart"/>
+      <w:r>
+        <w:t>chexbox</w:t>
+      </w:r>
+      <w:proofErr w:type="spellEnd"/>
+      <w:r>
+        <w:t xml:space="preserve"> coché, la valeur du SLA de cette </w:t>
+      </w:r>
+      <w:proofErr w:type="spellStart"/>
+      <w:r>
+        <w:t>mediation</w:t>
+      </w:r>
+      <w:proofErr w:type="spellEnd"/>
+      <w:r>
+        <w:t>.</w:t>
+      </w:r>
+    </w:p>
+    <w:p>
+      <w:pPr>
+        <w:pStyle w:val="Paragraphedeliste"/>
+        <w:numPr>
+          <w:ilvl w:val="0"/>
+          <w:numId w:val="1"/>
+        </w:numPr>
+      </w:pPr>
+      <w:r>
+        <w:t>Reprise d'OFv4, petite correction, pour présentation devant l'</w:t>
+      </w:r>
+      <w:proofErr w:type="spellStart"/>
+      <w:r>
+        <w:t>equipe</w:t>
+      </w:r>
+      <w:proofErr w:type="spellEnd"/>
+      <w:r>
+        <w:t>.</w:t>
+      </w:r>
+    </w:p>
+    <w:p>
+      <w:pPr>
+        <w:pStyle w:val="Paragraphedeliste"/>
+        <w:numPr>
+          <w:ilvl w:val="0"/>
+          <w:numId w:val="1"/>
+        </w:numPr>
+      </w:pPr>
+      <w:r>
+        <w:t xml:space="preserve">Correction de la fonction </w:t>
+      </w:r>
+      <w:proofErr w:type="spellStart"/>
+      <w:r>
+        <w:t>remove</w:t>
+      </w:r>
+      <w:proofErr w:type="spellEnd"/>
+      <w:r>
+        <w:t xml:space="preserve"> de </w:t>
+      </w:r>
+      <w:proofErr w:type="spellStart"/>
+      <w:r>
+        <w:t>Kibana</w:t>
+      </w:r>
+      <w:proofErr w:type="spellEnd"/>
+      <w:r>
+        <w:t xml:space="preserve">, reprise </w:t>
+      </w:r>
+      <w:proofErr w:type="gramStart"/>
+      <w:r>
+        <w:t>a</w:t>
+      </w:r>
+      <w:proofErr w:type="gramEnd"/>
+      <w:r>
+        <w:t xml:space="preserve"> 0 des </w:t>
+      </w:r>
+      <w:proofErr w:type="spellStart"/>
+      <w:r>
+        <w:t>ids</w:t>
+      </w:r>
+      <w:proofErr w:type="spellEnd"/>
+      <w:r>
+        <w:t xml:space="preserve">, </w:t>
+      </w:r>
+      <w:proofErr w:type="spellStart"/>
+      <w:r>
+        <w:t>decallage</w:t>
+      </w:r>
+      <w:proofErr w:type="spellEnd"/>
+      <w:r>
+        <w:t xml:space="preserve"> des </w:t>
+      </w:r>
+      <w:proofErr w:type="spellStart"/>
+      <w:r>
+        <w:t>ids</w:t>
+      </w:r>
+      <w:proofErr w:type="spellEnd"/>
+      <w:r>
+        <w:t>.</w:t>
       </w:r>
     </w:p>
     <w:p>
@@ -1655,7 +2344,39 @@
       </w:pPr>
       <w:r>
         <w:lastRenderedPageBreak/>
-        <w:t>Correction d'asynchronisme get business fields dans la liste du cote resultats.</w:t>
+        <w:t xml:space="preserve">Correction d'asynchronisme </w:t>
+      </w:r>
+      <w:proofErr w:type="spellStart"/>
+      <w:r>
+        <w:t>get</w:t>
+      </w:r>
+      <w:proofErr w:type="spellEnd"/>
+      <w:r>
+        <w:t xml:space="preserve"> business </w:t>
+      </w:r>
+      <w:proofErr w:type="spellStart"/>
+      <w:r>
+        <w:t>fields</w:t>
+      </w:r>
+      <w:proofErr w:type="spellEnd"/>
+      <w:r>
+        <w:t xml:space="preserve"> dans la liste </w:t>
+      </w:r>
+      <w:proofErr w:type="gramStart"/>
+      <w:r>
+        <w:t>du</w:t>
+      </w:r>
+      <w:proofErr w:type="gramEnd"/>
+      <w:r>
+        <w:t xml:space="preserve"> cote </w:t>
+      </w:r>
+      <w:proofErr w:type="spellStart"/>
+      <w:r>
+        <w:t>resultats</w:t>
+      </w:r>
+      <w:proofErr w:type="spellEnd"/>
+      <w:r>
+        <w:t>.</w:t>
       </w:r>
     </w:p>
     <w:p>
@@ -1697,19 +2418,35 @@
         </w:numPr>
       </w:pPr>
       <w:r>
-        <w:t>Nouveau widget : faire des quartiles sur le temps de réponses.</w:t>
-      </w:r>
-    </w:p>
-    <w:p>
-      <w:pPr>
-        <w:pStyle w:val="Paragraphedeliste"/>
-        <w:numPr>
-          <w:ilvl w:val="0"/>
-          <w:numId w:val="1"/>
-        </w:numPr>
-      </w:pPr>
-      <w:r>
-        <w:t xml:space="preserve">Je dois utiliser le graphe existant, histogram, abscisse </w:t>
+        <w:t xml:space="preserve">Nouveau </w:t>
+      </w:r>
+      <w:proofErr w:type="spellStart"/>
+      <w:r>
+        <w:t>widget</w:t>
+      </w:r>
+      <w:proofErr w:type="spellEnd"/>
+      <w:r>
+        <w:t xml:space="preserve"> : faire des quartiles sur le temps de réponses.</w:t>
+      </w:r>
+    </w:p>
+    <w:p>
+      <w:pPr>
+        <w:pStyle w:val="Paragraphedeliste"/>
+        <w:numPr>
+          <w:ilvl w:val="0"/>
+          <w:numId w:val="1"/>
+        </w:numPr>
+      </w:pPr>
+      <w:r>
+        <w:t xml:space="preserve">Je dois utiliser le graphe existant, </w:t>
+      </w:r>
+      <w:proofErr w:type="spellStart"/>
+      <w:r>
+        <w:t>histogram</w:t>
+      </w:r>
+      <w:proofErr w:type="spellEnd"/>
+      <w:r>
+        <w:t xml:space="preserve">, abscisse </w:t>
       </w:r>
       <w:r>
         <w:t xml:space="preserve">: </w:t>
@@ -1721,55 +2458,113 @@
         <w:t xml:space="preserve">: </w:t>
       </w:r>
       <w:r>
-        <w:t>nb instances, et modifier le tooltip pour affichier les quartiles.</w:t>
-      </w:r>
-    </w:p>
-    <w:p>
-      <w:pPr>
-        <w:pStyle w:val="Paragraphedeliste"/>
-        <w:numPr>
-          <w:ilvl w:val="0"/>
-          <w:numId w:val="1"/>
-        </w:numPr>
-      </w:pPr>
-      <w:r>
-        <w:t>Probleme avec le http.post, il ne s'execute pas, ou pas au bon moment…</w:t>
-      </w:r>
-    </w:p>
-    <w:p>
-      <w:pPr>
-        <w:pStyle w:val="Paragraphedeliste"/>
-        <w:numPr>
-          <w:ilvl w:val="0"/>
-          <w:numId w:val="1"/>
-        </w:numPr>
-      </w:pPr>
-      <w:r>
-        <w:t>Faire un graphe avec abscisse : instance id, ordonnée : list des status.</w:t>
-      </w:r>
-    </w:p>
-    <w:p>
-      <w:pPr>
-        <w:pStyle w:val="Paragraphedeliste"/>
-        <w:numPr>
-          <w:ilvl w:val="0"/>
-          <w:numId w:val="1"/>
-        </w:numPr>
-      </w:pPr>
-      <w:r>
-        <w:t>Pas facile ..</w:t>
-      </w:r>
-    </w:p>
-    <w:p>
-      <w:pPr>
-        <w:pStyle w:val="Paragraphedeliste"/>
-        <w:numPr>
-          <w:ilvl w:val="0"/>
-          <w:numId w:val="1"/>
-        </w:numPr>
-      </w:pPr>
-      <w:r>
-        <w:t>Test : Kibana 4</w:t>
+        <w:t xml:space="preserve">nb instances, et modifier le </w:t>
+      </w:r>
+      <w:proofErr w:type="spellStart"/>
+      <w:r>
+        <w:t>tooltip</w:t>
+      </w:r>
+      <w:proofErr w:type="spellEnd"/>
+      <w:r>
+        <w:t xml:space="preserve"> pour </w:t>
+      </w:r>
+      <w:proofErr w:type="spellStart"/>
+      <w:r>
+        <w:t>affichier</w:t>
+      </w:r>
+      <w:proofErr w:type="spellEnd"/>
+      <w:r>
+        <w:t xml:space="preserve"> les quartiles.</w:t>
+      </w:r>
+    </w:p>
+    <w:p>
+      <w:pPr>
+        <w:pStyle w:val="Paragraphedeliste"/>
+        <w:numPr>
+          <w:ilvl w:val="0"/>
+          <w:numId w:val="1"/>
+        </w:numPr>
+      </w:pPr>
+      <w:proofErr w:type="spellStart"/>
+      <w:r>
+        <w:t>Probleme</w:t>
+      </w:r>
+      <w:proofErr w:type="spellEnd"/>
+      <w:r>
+        <w:t xml:space="preserve"> avec le http.post, il ne s'</w:t>
+      </w:r>
+      <w:proofErr w:type="spellStart"/>
+      <w:r>
+        <w:t>execute</w:t>
+      </w:r>
+      <w:proofErr w:type="spellEnd"/>
+      <w:r>
+        <w:t xml:space="preserve"> pas, ou pas au bon moment…</w:t>
+      </w:r>
+    </w:p>
+    <w:p>
+      <w:pPr>
+        <w:pStyle w:val="Paragraphedeliste"/>
+        <w:numPr>
+          <w:ilvl w:val="0"/>
+          <w:numId w:val="1"/>
+        </w:numPr>
+      </w:pPr>
+      <w:r>
+        <w:t xml:space="preserve">Faire un graphe avec abscisse : instance id, ordonnée : </w:t>
+      </w:r>
+      <w:proofErr w:type="spellStart"/>
+      <w:r>
+        <w:t>list</w:t>
+      </w:r>
+      <w:proofErr w:type="spellEnd"/>
+      <w:r>
+        <w:t xml:space="preserve"> des </w:t>
+      </w:r>
+      <w:proofErr w:type="spellStart"/>
+      <w:r>
+        <w:t>status</w:t>
+      </w:r>
+      <w:proofErr w:type="spellEnd"/>
+      <w:r>
+        <w:t>.</w:t>
+      </w:r>
+    </w:p>
+    <w:p>
+      <w:pPr>
+        <w:pStyle w:val="Paragraphedeliste"/>
+        <w:numPr>
+          <w:ilvl w:val="0"/>
+          <w:numId w:val="1"/>
+        </w:numPr>
+      </w:pPr>
+      <w:r>
+        <w:t xml:space="preserve">Pas </w:t>
+      </w:r>
+      <w:proofErr w:type="gramStart"/>
+      <w:r>
+        <w:t>facile ..</w:t>
+      </w:r>
+      <w:proofErr w:type="gramEnd"/>
+    </w:p>
+    <w:p>
+      <w:pPr>
+        <w:pStyle w:val="Paragraphedeliste"/>
+        <w:numPr>
+          <w:ilvl w:val="0"/>
+          <w:numId w:val="1"/>
+        </w:numPr>
+      </w:pPr>
+      <w:r>
+        <w:t xml:space="preserve">Test : </w:t>
+      </w:r>
+      <w:proofErr w:type="spellStart"/>
+      <w:r>
+        <w:t>Kibana</w:t>
+      </w:r>
+      <w:proofErr w:type="spellEnd"/>
+      <w:r>
+        <w:t xml:space="preserve"> 4</w:t>
       </w:r>
     </w:p>
     <w:p/>
@@ -1806,46 +2601,200 @@
         </w:numPr>
       </w:pPr>
       <w:r>
-        <w:t>Aie aie aie ….</w:t>
-      </w:r>
-      <w:r>
-        <w:t xml:space="preserve"> Les indexes dans elasticsearch où se trouvent les configurations, les dashboards de kibana, ont été malencontreusement supprimé, lors d'un packaging…</w:t>
-      </w:r>
-    </w:p>
-    <w:p>
-      <w:pPr>
-        <w:pStyle w:val="Paragraphedeliste"/>
-        <w:numPr>
-          <w:ilvl w:val="0"/>
-          <w:numId w:val="1"/>
-        </w:numPr>
-      </w:pPr>
-      <w:r>
-        <w:t>EA -&gt; fixer objectifs pour année prochaine.</w:t>
-      </w:r>
-    </w:p>
-    <w:p>
-      <w:pPr>
-        <w:pStyle w:val="Paragraphedeliste"/>
-        <w:numPr>
-          <w:ilvl w:val="0"/>
-          <w:numId w:val="1"/>
-        </w:numPr>
-      </w:pPr>
-      <w:r>
-        <w:t>Elaboration d'un tableau de tache avec temps estimé, % etc</w:t>
-      </w:r>
-    </w:p>
-    <w:p>
-      <w:pPr>
-        <w:pStyle w:val="Paragraphedeliste"/>
-        <w:numPr>
-          <w:ilvl w:val="0"/>
-          <w:numId w:val="1"/>
-        </w:numPr>
-      </w:pPr>
-      <w:r>
-        <w:t>Probleme avec les counts, surement a cause du nouveau modele de données. Les requetes faites par Kibana n'obtient pas les meme resultats lorsque je fais un requete similaire. Je ne sais pas qui de moi ou kibana a les bon resultats. Je cherche bcp sur ce point !</w:t>
+        <w:t xml:space="preserve">Aie </w:t>
+      </w:r>
+      <w:proofErr w:type="spellStart"/>
+      <w:r>
+        <w:t>aie</w:t>
+      </w:r>
+      <w:proofErr w:type="spellEnd"/>
+      <w:r>
+        <w:t xml:space="preserve"> </w:t>
+      </w:r>
+      <w:proofErr w:type="spellStart"/>
+      <w:r>
+        <w:t>aie</w:t>
+      </w:r>
+      <w:proofErr w:type="spellEnd"/>
+      <w:r>
+        <w:t xml:space="preserve"> ….</w:t>
+      </w:r>
+      <w:r>
+        <w:t xml:space="preserve"> Les indexes dans </w:t>
+      </w:r>
+      <w:proofErr w:type="spellStart"/>
+      <w:r>
+        <w:t>elasticsearch</w:t>
+      </w:r>
+      <w:proofErr w:type="spellEnd"/>
+      <w:r>
+        <w:t xml:space="preserve"> où se trouvent les configurations, les </w:t>
+      </w:r>
+      <w:proofErr w:type="spellStart"/>
+      <w:r>
+        <w:t>dashboards</w:t>
+      </w:r>
+      <w:proofErr w:type="spellEnd"/>
+      <w:r>
+        <w:t xml:space="preserve"> de </w:t>
+      </w:r>
+      <w:proofErr w:type="spellStart"/>
+      <w:r>
+        <w:t>kibana</w:t>
+      </w:r>
+      <w:proofErr w:type="spellEnd"/>
+      <w:r>
+        <w:t>, ont été malencontreusement supprimé, lors d'un packaging…</w:t>
+      </w:r>
+    </w:p>
+    <w:p>
+      <w:pPr>
+        <w:pStyle w:val="Paragraphedeliste"/>
+        <w:numPr>
+          <w:ilvl w:val="0"/>
+          <w:numId w:val="1"/>
+        </w:numPr>
+      </w:pPr>
+      <w:r>
+        <w:t xml:space="preserve">EA -&gt; </w:t>
+      </w:r>
+      <w:proofErr w:type="gramStart"/>
+      <w:r>
+        <w:t>fixer</w:t>
+      </w:r>
+      <w:proofErr w:type="gramEnd"/>
+      <w:r>
+        <w:t xml:space="preserve"> objectifs pour année prochaine.</w:t>
+      </w:r>
+    </w:p>
+    <w:p>
+      <w:pPr>
+        <w:pStyle w:val="Paragraphedeliste"/>
+        <w:numPr>
+          <w:ilvl w:val="0"/>
+          <w:numId w:val="1"/>
+        </w:numPr>
+      </w:pPr>
+      <w:r>
+        <w:t xml:space="preserve">Elaboration d'un tableau de tache avec temps estimé, % </w:t>
+      </w:r>
+      <w:proofErr w:type="spellStart"/>
+      <w:r>
+        <w:t>etc</w:t>
+      </w:r>
+      <w:proofErr w:type="spellEnd"/>
+    </w:p>
+    <w:p>
+      <w:pPr>
+        <w:pStyle w:val="Paragraphedeliste"/>
+        <w:numPr>
+          <w:ilvl w:val="0"/>
+          <w:numId w:val="1"/>
+        </w:numPr>
+      </w:pPr>
+      <w:proofErr w:type="spellStart"/>
+      <w:r>
+        <w:t>Probleme</w:t>
+      </w:r>
+      <w:proofErr w:type="spellEnd"/>
+      <w:r>
+        <w:t xml:space="preserve"> avec les </w:t>
+      </w:r>
+      <w:proofErr w:type="spellStart"/>
+      <w:r>
+        <w:t>counts</w:t>
+      </w:r>
+      <w:proofErr w:type="spellEnd"/>
+      <w:r>
+        <w:t xml:space="preserve">, surement </w:t>
+      </w:r>
+      <w:proofErr w:type="gramStart"/>
+      <w:r>
+        <w:t>a</w:t>
+      </w:r>
+      <w:proofErr w:type="gramEnd"/>
+      <w:r>
+        <w:t xml:space="preserve"> cause du nouveau </w:t>
+      </w:r>
+      <w:proofErr w:type="spellStart"/>
+      <w:r>
+        <w:t>modele</w:t>
+      </w:r>
+      <w:proofErr w:type="spellEnd"/>
+      <w:r>
+        <w:t xml:space="preserve"> de données. Les </w:t>
+      </w:r>
+      <w:proofErr w:type="spellStart"/>
+      <w:r>
+        <w:t>requetes</w:t>
+      </w:r>
+      <w:proofErr w:type="spellEnd"/>
+      <w:r>
+        <w:t xml:space="preserve"> faites par </w:t>
+      </w:r>
+      <w:proofErr w:type="spellStart"/>
+      <w:r>
+        <w:t>Kibana</w:t>
+      </w:r>
+      <w:proofErr w:type="spellEnd"/>
+      <w:r>
+        <w:t xml:space="preserve"> </w:t>
+      </w:r>
+      <w:proofErr w:type="gramStart"/>
+      <w:r>
+        <w:t>n'obtient</w:t>
+      </w:r>
+      <w:proofErr w:type="gramEnd"/>
+      <w:r>
+        <w:t xml:space="preserve"> pas les </w:t>
+      </w:r>
+      <w:proofErr w:type="spellStart"/>
+      <w:r>
+        <w:t>meme</w:t>
+      </w:r>
+      <w:proofErr w:type="spellEnd"/>
+      <w:r>
+        <w:t xml:space="preserve"> </w:t>
+      </w:r>
+      <w:proofErr w:type="spellStart"/>
+      <w:r>
+        <w:t>resultats</w:t>
+      </w:r>
+      <w:proofErr w:type="spellEnd"/>
+      <w:r>
+        <w:t xml:space="preserve"> lorsque je fais un </w:t>
+      </w:r>
+      <w:proofErr w:type="spellStart"/>
+      <w:r>
+        <w:t>requete</w:t>
+      </w:r>
+      <w:proofErr w:type="spellEnd"/>
+      <w:r>
+        <w:t xml:space="preserve"> similaire. Je ne sais pas qui de moi ou </w:t>
+      </w:r>
+      <w:proofErr w:type="spellStart"/>
+      <w:r>
+        <w:t>kibana</w:t>
+      </w:r>
+      <w:proofErr w:type="spellEnd"/>
+      <w:r>
+        <w:t xml:space="preserve"> a les bon </w:t>
+      </w:r>
+      <w:proofErr w:type="spellStart"/>
+      <w:r>
+        <w:t>resultats</w:t>
+      </w:r>
+      <w:proofErr w:type="spellEnd"/>
+      <w:r>
+        <w:t xml:space="preserve">. Je cherche </w:t>
+      </w:r>
+      <w:proofErr w:type="spellStart"/>
+      <w:r>
+        <w:t>bcp</w:t>
+      </w:r>
+      <w:proofErr w:type="spellEnd"/>
+      <w:r>
+        <w:t xml:space="preserve"> sur ce point !</w:t>
       </w:r>
     </w:p>
     <w:p/>
@@ -1900,7 +2849,39 @@
         </w:numPr>
       </w:pPr>
       <w:r>
-        <w:t>Remise en forme de kibana sur le nouveeau type plus quelques petite opti pour qu'il soit plus stable (ex: filtre type : value : boaType9, auto grace au fichier config.js)</w:t>
+        <w:t xml:space="preserve">Remise en forme de </w:t>
+      </w:r>
+      <w:proofErr w:type="spellStart"/>
+      <w:r>
+        <w:t>kibana</w:t>
+      </w:r>
+      <w:proofErr w:type="spellEnd"/>
+      <w:r>
+        <w:t xml:space="preserve"> sur le </w:t>
+      </w:r>
+      <w:proofErr w:type="spellStart"/>
+      <w:r>
+        <w:t>nouveeau</w:t>
+      </w:r>
+      <w:proofErr w:type="spellEnd"/>
+      <w:r>
+        <w:t xml:space="preserve"> type plus quelques petite </w:t>
+      </w:r>
+      <w:proofErr w:type="spellStart"/>
+      <w:r>
+        <w:t>opti</w:t>
+      </w:r>
+      <w:proofErr w:type="spellEnd"/>
+      <w:r>
+        <w:t xml:space="preserve"> pour qu'il soit plus stable (ex: filtre type : value : boaType9, auto </w:t>
+      </w:r>
+      <w:proofErr w:type="spellStart"/>
+      <w:r>
+        <w:t>grace</w:t>
+      </w:r>
+      <w:proofErr w:type="spellEnd"/>
+      <w:r>
+        <w:t xml:space="preserve"> au fichier config.js)</w:t>
       </w:r>
     </w:p>
     <w:p>
@@ -1915,7 +2896,39 @@
         <w:t>Nouvel tache : les liens des applis</w:t>
       </w:r>
       <w:r>
-        <w:t>, automatiqer les liens, temps estimé 2 jours, et il en faudra peu etre 3, mais ce n'est pas moi qui vais terminé cette tache parce qu'il vont livré la toute premiere version pendant que je serait en cours.</w:t>
+        <w:t xml:space="preserve">, </w:t>
+      </w:r>
+      <w:proofErr w:type="spellStart"/>
+      <w:r>
+        <w:t>automatiqer</w:t>
+      </w:r>
+      <w:proofErr w:type="spellEnd"/>
+      <w:r>
+        <w:t xml:space="preserve"> les liens, temps estimé 2 jours, et il en faudra peu </w:t>
+      </w:r>
+      <w:proofErr w:type="spellStart"/>
+      <w:r>
+        <w:t>etre</w:t>
+      </w:r>
+      <w:proofErr w:type="spellEnd"/>
+      <w:r>
+        <w:t xml:space="preserve"> 3, mais ce n'est pas moi qui vais </w:t>
+      </w:r>
+      <w:proofErr w:type="gramStart"/>
+      <w:r>
+        <w:t>terminé</w:t>
+      </w:r>
+      <w:proofErr w:type="gramEnd"/>
+      <w:r>
+        <w:t xml:space="preserve"> cette tache parce qu'il vont livré la toute </w:t>
+      </w:r>
+      <w:proofErr w:type="spellStart"/>
+      <w:r>
+        <w:t>premiere</w:t>
+      </w:r>
+      <w:proofErr w:type="spellEnd"/>
+      <w:r>
+        <w:t xml:space="preserve"> version pendant que je serait en cours.</w:t>
       </w:r>
       <w:r>
         <w:br w:type="page"/>
@@ -1967,29 +2980,58 @@
         </w:numPr>
       </w:pPr>
       <w:r>
-        <w:t>Il y a eu une migration de SVN vers Git, j'ai donc importe</w:t>
-      </w:r>
-      <w:r>
-        <w:t>r le "nouveau" projet avec git.</w:t>
-      </w:r>
-    </w:p>
-    <w:p>
-      <w:pPr>
-        <w:pStyle w:val="Paragraphedeliste"/>
-        <w:numPr>
-          <w:ilvl w:val="0"/>
-          <w:numId w:val="1"/>
-        </w:numPr>
-      </w:pPr>
-      <w:r>
-        <w:t xml:space="preserve">Proposition d'utiliser IntelliJ, suite a de nombreux </w:t>
+        <w:t xml:space="preserve">Il y a eu une migration de SVN vers Git, j'ai donc </w:t>
+      </w:r>
+      <w:proofErr w:type="gramStart"/>
+      <w:r>
+        <w:t>importe</w:t>
+      </w:r>
+      <w:r>
+        <w:t>r</w:t>
+      </w:r>
+      <w:proofErr w:type="gramEnd"/>
+      <w:r>
+        <w:t xml:space="preserve"> le "nouveau" projet avec git.</w:t>
+      </w:r>
+    </w:p>
+    <w:p>
+      <w:pPr>
+        <w:pStyle w:val="Paragraphedeliste"/>
+        <w:numPr>
+          <w:ilvl w:val="0"/>
+          <w:numId w:val="1"/>
+        </w:numPr>
+      </w:pPr>
+      <w:r>
+        <w:t xml:space="preserve">Proposition d'utiliser </w:t>
+      </w:r>
+      <w:proofErr w:type="spellStart"/>
+      <w:r>
+        <w:t>IntelliJ</w:t>
+      </w:r>
+      <w:proofErr w:type="spellEnd"/>
+      <w:r>
+        <w:t xml:space="preserve">, suite a de nombreux </w:t>
       </w:r>
       <w:r>
         <w:t>problèmes</w:t>
       </w:r>
       <w:r>
-        <w:t xml:space="preserve"> rencontrer sur eclipse (config, etc..)</w:t>
-      </w:r>
+        <w:t xml:space="preserve"> rencontrer sur </w:t>
+      </w:r>
+      <w:proofErr w:type="spellStart"/>
+      <w:r>
+        <w:t>eclipse</w:t>
+      </w:r>
+      <w:proofErr w:type="spellEnd"/>
+      <w:r>
+        <w:t xml:space="preserve"> (config, etc</w:t>
+      </w:r>
+      <w:proofErr w:type="gramStart"/>
+      <w:r>
+        <w:t>..)</w:t>
+      </w:r>
+      <w:proofErr w:type="gramEnd"/>
     </w:p>
     <w:p>
       <w:pPr>
@@ -2006,7 +3048,28 @@
         <w:t>Téléchargement</w:t>
       </w:r>
       <w:r>
-        <w:t xml:space="preserve"> de IntelliJ Idea, avec la licence </w:t>
+        <w:t xml:space="preserve"> </w:t>
+      </w:r>
+      <w:proofErr w:type="gramStart"/>
+      <w:r>
+        <w:t xml:space="preserve">de </w:t>
+      </w:r>
+      <w:proofErr w:type="spellStart"/>
+      <w:r>
+        <w:t>IntelliJ</w:t>
+      </w:r>
+      <w:proofErr w:type="spellEnd"/>
+      <w:proofErr w:type="gramEnd"/>
+      <w:r>
+        <w:t xml:space="preserve"> </w:t>
+      </w:r>
+      <w:proofErr w:type="spellStart"/>
+      <w:r>
+        <w:t>Idea</w:t>
+      </w:r>
+      <w:proofErr w:type="spellEnd"/>
+      <w:r>
+        <w:t xml:space="preserve">, avec la licence </w:t>
       </w:r>
       <w:r>
         <w:t>étudiante</w:t>
@@ -2027,19 +3090,59 @@
         <w:t>Configuration</w:t>
       </w:r>
       <w:r>
-        <w:t xml:space="preserve"> de tomcat, maven …</w:t>
-      </w:r>
-    </w:p>
-    <w:p>
-      <w:pPr>
-        <w:pStyle w:val="Paragraphedeliste"/>
-        <w:numPr>
-          <w:ilvl w:val="0"/>
-          <w:numId w:val="1"/>
-        </w:numPr>
-      </w:pPr>
-      <w:r>
-        <w:t>Configuration du plugin LiveEdit + extension chrome JetBains IDE Support, qui permet de faire du live coding, ce qui me permet de gagner b</w:t>
+        <w:t xml:space="preserve"> de </w:t>
+      </w:r>
+      <w:proofErr w:type="spellStart"/>
+      <w:r>
+        <w:t>tomcat</w:t>
+      </w:r>
+      <w:proofErr w:type="spellEnd"/>
+      <w:r>
+        <w:t xml:space="preserve">, </w:t>
+      </w:r>
+      <w:proofErr w:type="spellStart"/>
+      <w:r>
+        <w:t>maven</w:t>
+      </w:r>
+      <w:proofErr w:type="spellEnd"/>
+      <w:r>
+        <w:t xml:space="preserve"> …</w:t>
+      </w:r>
+    </w:p>
+    <w:p>
+      <w:pPr>
+        <w:pStyle w:val="Paragraphedeliste"/>
+        <w:numPr>
+          <w:ilvl w:val="0"/>
+          <w:numId w:val="1"/>
+        </w:numPr>
+      </w:pPr>
+      <w:r>
+        <w:t xml:space="preserve">Configuration du plugin </w:t>
+      </w:r>
+      <w:proofErr w:type="spellStart"/>
+      <w:r>
+        <w:t>LiveEdit</w:t>
+      </w:r>
+      <w:proofErr w:type="spellEnd"/>
+      <w:r>
+        <w:t xml:space="preserve"> + extension chrome </w:t>
+      </w:r>
+      <w:proofErr w:type="spellStart"/>
+      <w:r>
+        <w:t>JetBains</w:t>
+      </w:r>
+      <w:proofErr w:type="spellEnd"/>
+      <w:r>
+        <w:t xml:space="preserve"> IDE Support, qui permet de faire du live </w:t>
+      </w:r>
+      <w:proofErr w:type="spellStart"/>
+      <w:r>
+        <w:t>coding</w:t>
+      </w:r>
+      <w:proofErr w:type="spellEnd"/>
+      <w:r>
+        <w:t>, ce qui me permet de gagner b</w:t>
       </w:r>
       <w:r>
         <w:t>eau</w:t>
@@ -2075,20 +3178,86 @@
         <w:t>changement</w:t>
       </w:r>
       <w:r>
-        <w:t xml:space="preserve"> mon serveur tomcat.</w:t>
-      </w:r>
-    </w:p>
-    <w:p>
-      <w:pPr>
-        <w:pStyle w:val="Paragraphedeliste"/>
-        <w:numPr>
-          <w:ilvl w:val="0"/>
-          <w:numId w:val="1"/>
-        </w:numPr>
-      </w:pPr>
-      <w:r>
-        <w:t>Repackaging du projet toolbox-angular -&gt; separer les fichier d'import de ittbui et ittb utils</w:t>
-      </w:r>
+        <w:t xml:space="preserve"> mon serveur </w:t>
+      </w:r>
+      <w:proofErr w:type="spellStart"/>
+      <w:r>
+        <w:t>tomcat</w:t>
+      </w:r>
+      <w:proofErr w:type="spellEnd"/>
+      <w:r>
+        <w:t>.</w:t>
+      </w:r>
+    </w:p>
+    <w:p>
+      <w:pPr>
+        <w:pStyle w:val="Paragraphedeliste"/>
+        <w:numPr>
+          <w:ilvl w:val="0"/>
+          <w:numId w:val="1"/>
+        </w:numPr>
+      </w:pPr>
+      <w:proofErr w:type="spellStart"/>
+      <w:r>
+        <w:t>Repackaging</w:t>
+      </w:r>
+      <w:proofErr w:type="spellEnd"/>
+      <w:r>
+        <w:t xml:space="preserve"> du projet </w:t>
+      </w:r>
+      <w:proofErr w:type="spellStart"/>
+      <w:r>
+        <w:t>toolbox</w:t>
+      </w:r>
+      <w:proofErr w:type="spellEnd"/>
+      <w:r>
+        <w:t>-</w:t>
+      </w:r>
+      <w:proofErr w:type="spellStart"/>
+      <w:r>
+        <w:t>angular</w:t>
+      </w:r>
+      <w:proofErr w:type="spellEnd"/>
+      <w:r>
+        <w:t xml:space="preserve"> -&gt; </w:t>
+      </w:r>
+      <w:proofErr w:type="spellStart"/>
+      <w:r>
+        <w:t>separer</w:t>
+      </w:r>
+      <w:proofErr w:type="spellEnd"/>
+      <w:r>
+        <w:t xml:space="preserve"> </w:t>
+      </w:r>
+      <w:proofErr w:type="gramStart"/>
+      <w:r>
+        <w:t>les fichier</w:t>
+      </w:r>
+      <w:proofErr w:type="gramEnd"/>
+      <w:r>
+        <w:t xml:space="preserve"> d'import de </w:t>
+      </w:r>
+      <w:proofErr w:type="spellStart"/>
+      <w:r>
+        <w:t>ittbui</w:t>
+      </w:r>
+      <w:proofErr w:type="spellEnd"/>
+      <w:r>
+        <w:t xml:space="preserve"> et </w:t>
+      </w:r>
+      <w:proofErr w:type="spellStart"/>
+      <w:r>
+        <w:t>ittb</w:t>
+      </w:r>
+      <w:proofErr w:type="spellEnd"/>
+      <w:r>
+        <w:t xml:space="preserve"> </w:t>
+      </w:r>
+      <w:proofErr w:type="spellStart"/>
+      <w:r>
+        <w:t>utils</w:t>
+      </w:r>
+      <w:proofErr w:type="spellEnd"/>
     </w:p>
     <w:p>
       <w:pPr>
@@ -2128,8 +3297,21 @@
           <w:numId w:val="1"/>
         </w:numPr>
       </w:pPr>
-      <w:r>
-        <w:t>Angular-Material : 0.10.1 -&gt; 1.0.</w:t>
+      <w:proofErr w:type="spellStart"/>
+      <w:r>
+        <w:t>Angular</w:t>
+      </w:r>
+      <w:proofErr w:type="spellEnd"/>
+      <w:r>
+        <w:t>-</w:t>
+      </w:r>
+      <w:proofErr w:type="spellStart"/>
+      <w:r>
+        <w:t>Material</w:t>
+      </w:r>
+      <w:proofErr w:type="spellEnd"/>
+      <w:r>
+        <w:t xml:space="preserve"> : 0.10.1 -&gt; 1.0.</w:t>
       </w:r>
       <w:r>
         <w:t>0</w:t>
@@ -2143,8 +3325,21 @@
           <w:numId w:val="1"/>
         </w:numPr>
       </w:pPr>
-      <w:r>
-        <w:t>Ui-grid : 3.0.1 -&gt; 3.1.0</w:t>
+      <w:proofErr w:type="spellStart"/>
+      <w:r>
+        <w:t>Ui</w:t>
+      </w:r>
+      <w:proofErr w:type="spellEnd"/>
+      <w:r>
+        <w:t>-</w:t>
+      </w:r>
+      <w:proofErr w:type="spellStart"/>
+      <w:r>
+        <w:t>grid</w:t>
+      </w:r>
+      <w:proofErr w:type="spellEnd"/>
+      <w:r>
+        <w:t xml:space="preserve"> : 3.0.1 -&gt; 3.1.0</w:t>
       </w:r>
     </w:p>
     <w:p>
@@ -2155,8 +3350,13 @@
           <w:numId w:val="1"/>
         </w:numPr>
       </w:pPr>
-      <w:r>
-        <w:t>Angular-translate : 2.7.1 - &gt; 2.8.1</w:t>
+      <w:proofErr w:type="spellStart"/>
+      <w:r>
+        <w:t>Angular</w:t>
+      </w:r>
+      <w:proofErr w:type="spellEnd"/>
+      <w:r>
+        <w:t>-translate : 2.7.1 - &gt; 2.8.1</w:t>
       </w:r>
     </w:p>
     <w:p>
@@ -2167,8 +3367,13 @@
           <w:numId w:val="1"/>
         </w:numPr>
       </w:pPr>
-      <w:r>
-        <w:t>jQuery : 2.1.4 -&gt; 2.2.0</w:t>
+      <w:proofErr w:type="spellStart"/>
+      <w:r>
+        <w:t>jQuery</w:t>
+      </w:r>
+      <w:proofErr w:type="spellEnd"/>
+      <w:r>
+        <w:t xml:space="preserve"> : 2.1.4 -&gt; 2.2.0</w:t>
       </w:r>
     </w:p>
     <w:p>
@@ -2179,8 +3384,21 @@
           <w:numId w:val="1"/>
         </w:numPr>
       </w:pPr>
-      <w:r>
-        <w:t>ui-bootstrap : 0.13.0 -&gt; 1.1.0</w:t>
+      <w:proofErr w:type="spellStart"/>
+      <w:r>
+        <w:t>ui</w:t>
+      </w:r>
+      <w:proofErr w:type="spellEnd"/>
+      <w:r>
+        <w:t>-</w:t>
+      </w:r>
+      <w:proofErr w:type="spellStart"/>
+      <w:r>
+        <w:t>bootstrap</w:t>
+      </w:r>
+      <w:proofErr w:type="spellEnd"/>
+      <w:r>
+        <w:t xml:space="preserve"> : 0.13.0 -&gt; 1.1.0</w:t>
       </w:r>
     </w:p>
     <w:p>
@@ -2191,20 +3409,57 @@
           <w:numId w:val="1"/>
         </w:numPr>
       </w:pPr>
-      <w:r>
-        <w:t>Momentjs : 2.10.6 -&gt; 2.11.1</w:t>
-      </w:r>
-    </w:p>
-    <w:p>
-      <w:pPr>
-        <w:pStyle w:val="Paragraphedeliste"/>
-        <w:numPr>
-          <w:ilvl w:val="0"/>
-          <w:numId w:val="1"/>
-        </w:numPr>
-      </w:pPr>
-      <w:r>
-        <w:t>Reprendre requireJS, pour faire quelques chose de plus propres pour normaliser, et inserer les fichiers css, pour eviter de surcharger la page html avec tout les imports</w:t>
+      <w:proofErr w:type="spellStart"/>
+      <w:r>
+        <w:t>Momentjs</w:t>
+      </w:r>
+      <w:proofErr w:type="spellEnd"/>
+      <w:r>
+        <w:t xml:space="preserve"> : 2.10.6 -&gt; 2.11.1</w:t>
+      </w:r>
+    </w:p>
+    <w:p>
+      <w:pPr>
+        <w:pStyle w:val="Paragraphedeliste"/>
+        <w:numPr>
+          <w:ilvl w:val="0"/>
+          <w:numId w:val="1"/>
+        </w:numPr>
+      </w:pPr>
+      <w:r>
+        <w:t xml:space="preserve">Reprendre </w:t>
+      </w:r>
+      <w:proofErr w:type="spellStart"/>
+      <w:r>
+        <w:t>requireJS</w:t>
+      </w:r>
+      <w:proofErr w:type="spellEnd"/>
+      <w:r>
+        <w:t xml:space="preserve">, pour faire quelques chose de plus propres pour normaliser, et </w:t>
+      </w:r>
+      <w:proofErr w:type="spellStart"/>
+      <w:r>
+        <w:t>inserer</w:t>
+      </w:r>
+      <w:proofErr w:type="spellEnd"/>
+      <w:r>
+        <w:t xml:space="preserve"> les fichiers </w:t>
+      </w:r>
+      <w:proofErr w:type="spellStart"/>
+      <w:r>
+        <w:t>css</w:t>
+      </w:r>
+      <w:proofErr w:type="spellEnd"/>
+      <w:r>
+        <w:t xml:space="preserve">, pour </w:t>
+      </w:r>
+      <w:proofErr w:type="spellStart"/>
+      <w:r>
+        <w:t>eviter</w:t>
+      </w:r>
+      <w:proofErr w:type="spellEnd"/>
+      <w:r>
+        <w:t xml:space="preserve"> de surcharger la page html avec tout les imports</w:t>
       </w:r>
     </w:p>
     <w:p>
@@ -2249,77 +3504,209 @@
         <w:t>Réorganisation</w:t>
       </w:r>
       <w:r>
-        <w:t xml:space="preserve"> des imports via RequireJS, dans un</w:t>
+        <w:t xml:space="preserve"> des imports via </w:t>
+      </w:r>
+      <w:proofErr w:type="spellStart"/>
+      <w:r>
+        <w:t>RequireJS</w:t>
+      </w:r>
+      <w:proofErr w:type="spellEnd"/>
+      <w:r>
+        <w:t>, dans un</w:t>
       </w:r>
       <w:r>
         <w:t>e</w:t>
       </w:r>
       <w:r>
-        <w:t xml:space="preserve"> configuration Framework (avec projet tooblox-angular) qu'utilise le projet OF pour son interface graphique.</w:t>
-      </w:r>
-    </w:p>
-    <w:p>
-      <w:pPr>
-        <w:pStyle w:val="Paragraphedeliste"/>
-        <w:numPr>
-          <w:ilvl w:val="0"/>
-          <w:numId w:val="1"/>
-        </w:numPr>
-      </w:pPr>
-      <w:r>
-        <w:t>Séparation du framework, et de l'application (js, imports, css)</w:t>
-      </w:r>
-    </w:p>
-    <w:p>
-      <w:pPr>
-        <w:pStyle w:val="Paragraphedeliste"/>
-        <w:numPr>
-          <w:ilvl w:val="0"/>
-          <w:numId w:val="1"/>
-        </w:numPr>
-      </w:pPr>
-      <w:r>
-        <w:t>Réparation du champs autocomplete (probleme de nom de variable)</w:t>
-      </w:r>
-    </w:p>
-    <w:p>
-      <w:pPr>
-        <w:pStyle w:val="Paragraphedeliste"/>
-        <w:numPr>
-          <w:ilvl w:val="0"/>
-          <w:numId w:val="1"/>
-        </w:numPr>
-      </w:pPr>
-      <w:r>
-        <w:t>Env de test parce que trop chiant de recharger tomcat every time</w:t>
-      </w:r>
-    </w:p>
-    <w:p>
-      <w:pPr>
-        <w:pStyle w:val="Paragraphedeliste"/>
-        <w:numPr>
-          <w:ilvl w:val="0"/>
-          <w:numId w:val="1"/>
-        </w:numPr>
-      </w:pPr>
-      <w:r>
-        <w:t>Opti du datepicker iitb ;)</w:t>
-      </w:r>
-    </w:p>
-    <w:p>
-      <w:pPr>
-        <w:pStyle w:val="Paragraphedeliste"/>
-        <w:numPr>
-          <w:ilvl w:val="0"/>
-          <w:numId w:val="1"/>
-        </w:numPr>
-      </w:pPr>
-      <w:r>
-        <w:t>Navbar passé de toolbox à of</w:t>
-      </w:r>
-      <w:r>
-        <w:t xml:space="preserve"> + opti</w:t>
-      </w:r>
+        <w:t xml:space="preserve"> configuration Framework (avec projet </w:t>
+      </w:r>
+      <w:proofErr w:type="spellStart"/>
+      <w:r>
+        <w:t>tooblox</w:t>
+      </w:r>
+      <w:proofErr w:type="spellEnd"/>
+      <w:r>
+        <w:t>-</w:t>
+      </w:r>
+      <w:proofErr w:type="spellStart"/>
+      <w:r>
+        <w:t>angular</w:t>
+      </w:r>
+      <w:proofErr w:type="spellEnd"/>
+      <w:r>
+        <w:t>) qu'utilise le projet OF pour son interface graphique.</w:t>
+      </w:r>
+    </w:p>
+    <w:p>
+      <w:pPr>
+        <w:pStyle w:val="Paragraphedeliste"/>
+        <w:numPr>
+          <w:ilvl w:val="0"/>
+          <w:numId w:val="1"/>
+        </w:numPr>
+      </w:pPr>
+      <w:r>
+        <w:t xml:space="preserve">Séparation du </w:t>
+      </w:r>
+      <w:proofErr w:type="spellStart"/>
+      <w:r>
+        <w:t>framework</w:t>
+      </w:r>
+      <w:proofErr w:type="spellEnd"/>
+      <w:r>
+        <w:t>, et de l'application (</w:t>
+      </w:r>
+      <w:proofErr w:type="spellStart"/>
+      <w:r>
+        <w:t>js</w:t>
+      </w:r>
+      <w:proofErr w:type="spellEnd"/>
+      <w:r>
+        <w:t xml:space="preserve">, imports, </w:t>
+      </w:r>
+      <w:proofErr w:type="spellStart"/>
+      <w:r>
+        <w:t>css</w:t>
+      </w:r>
+      <w:proofErr w:type="spellEnd"/>
+      <w:r>
+        <w:t>)</w:t>
+      </w:r>
+    </w:p>
+    <w:p>
+      <w:pPr>
+        <w:pStyle w:val="Paragraphedeliste"/>
+        <w:numPr>
+          <w:ilvl w:val="0"/>
+          <w:numId w:val="1"/>
+        </w:numPr>
+      </w:pPr>
+      <w:r>
+        <w:t xml:space="preserve">Réparation </w:t>
+      </w:r>
+      <w:proofErr w:type="gramStart"/>
+      <w:r>
+        <w:t>du champs</w:t>
+      </w:r>
+      <w:proofErr w:type="gramEnd"/>
+      <w:r>
+        <w:t xml:space="preserve"> </w:t>
+      </w:r>
+      <w:proofErr w:type="spellStart"/>
+      <w:r>
+        <w:t>autocomplete</w:t>
+      </w:r>
+      <w:proofErr w:type="spellEnd"/>
+      <w:r>
+        <w:t xml:space="preserve"> (</w:t>
+      </w:r>
+      <w:proofErr w:type="spellStart"/>
+      <w:r>
+        <w:t>probleme</w:t>
+      </w:r>
+      <w:proofErr w:type="spellEnd"/>
+      <w:r>
+        <w:t xml:space="preserve"> de nom de variable)</w:t>
+      </w:r>
+    </w:p>
+    <w:p>
+      <w:pPr>
+        <w:pStyle w:val="Paragraphedeliste"/>
+        <w:numPr>
+          <w:ilvl w:val="0"/>
+          <w:numId w:val="1"/>
+        </w:numPr>
+      </w:pPr>
+      <w:proofErr w:type="spellStart"/>
+      <w:r>
+        <w:t>Env</w:t>
+      </w:r>
+      <w:proofErr w:type="spellEnd"/>
+      <w:r>
+        <w:t xml:space="preserve"> de test parce que trop chiant de recharger </w:t>
+      </w:r>
+      <w:proofErr w:type="spellStart"/>
+      <w:r>
+        <w:t>tomcat</w:t>
+      </w:r>
+      <w:proofErr w:type="spellEnd"/>
+      <w:r>
+        <w:t xml:space="preserve"> </w:t>
+      </w:r>
+      <w:proofErr w:type="spellStart"/>
+      <w:r>
+        <w:t>every</w:t>
+      </w:r>
+      <w:proofErr w:type="spellEnd"/>
+      <w:r>
+        <w:t xml:space="preserve"> time</w:t>
+      </w:r>
+    </w:p>
+    <w:p>
+      <w:pPr>
+        <w:pStyle w:val="Paragraphedeliste"/>
+        <w:numPr>
+          <w:ilvl w:val="0"/>
+          <w:numId w:val="1"/>
+        </w:numPr>
+      </w:pPr>
+      <w:proofErr w:type="spellStart"/>
+      <w:r>
+        <w:t>Opti</w:t>
+      </w:r>
+      <w:proofErr w:type="spellEnd"/>
+      <w:r>
+        <w:t xml:space="preserve"> du </w:t>
+      </w:r>
+      <w:proofErr w:type="spellStart"/>
+      <w:r>
+        <w:t>datepicker</w:t>
+      </w:r>
+      <w:proofErr w:type="spellEnd"/>
+      <w:r>
+        <w:t xml:space="preserve"> </w:t>
+      </w:r>
+      <w:proofErr w:type="spellStart"/>
+      <w:r>
+        <w:t>iitb</w:t>
+      </w:r>
+      <w:proofErr w:type="spellEnd"/>
+      <w:r>
+        <w:t xml:space="preserve"> ;)</w:t>
+      </w:r>
+    </w:p>
+    <w:p>
+      <w:pPr>
+        <w:pStyle w:val="Paragraphedeliste"/>
+        <w:numPr>
+          <w:ilvl w:val="0"/>
+          <w:numId w:val="1"/>
+        </w:numPr>
+      </w:pPr>
+      <w:proofErr w:type="spellStart"/>
+      <w:r>
+        <w:t>Navbar</w:t>
+      </w:r>
+      <w:proofErr w:type="spellEnd"/>
+      <w:r>
+        <w:t xml:space="preserve"> passé de </w:t>
+      </w:r>
+      <w:proofErr w:type="spellStart"/>
+      <w:r>
+        <w:t>toolbox</w:t>
+      </w:r>
+      <w:proofErr w:type="spellEnd"/>
+      <w:r>
+        <w:t xml:space="preserve"> à of</w:t>
+      </w:r>
+      <w:r>
+        <w:t xml:space="preserve"> + </w:t>
+      </w:r>
+      <w:proofErr w:type="spellStart"/>
+      <w:r>
+        <w:t>opti</w:t>
+      </w:r>
+      <w:proofErr w:type="spellEnd"/>
     </w:p>
     <w:p/>
     <w:p/>
@@ -2355,8 +3742,52 @@
           <w:numId w:val="1"/>
         </w:numPr>
       </w:pPr>
-    </w:p>
-    <w:p/>
+      <w:proofErr w:type="spellStart"/>
+      <w:r>
+        <w:t>Separation</w:t>
+      </w:r>
+      <w:proofErr w:type="spellEnd"/>
+      <w:r>
+        <w:t xml:space="preserve"> du </w:t>
+      </w:r>
+      <w:proofErr w:type="spellStart"/>
+      <w:r>
+        <w:t>autocomplete</w:t>
+      </w:r>
+      <w:proofErr w:type="spellEnd"/>
+      <w:r>
+        <w:t xml:space="preserve"> </w:t>
+      </w:r>
+      <w:proofErr w:type="spellStart"/>
+      <w:r>
+        <w:t>ittb</w:t>
+      </w:r>
+      <w:proofErr w:type="spellEnd"/>
+      <w:r>
+        <w:t xml:space="preserve"> et of, tentation de </w:t>
+      </w:r>
+      <w:proofErr w:type="spellStart"/>
+      <w:r>
+        <w:t>generalisation</w:t>
+      </w:r>
+      <w:proofErr w:type="spellEnd"/>
+      <w:r>
+        <w:t xml:space="preserve">… </w:t>
+      </w:r>
+      <w:proofErr w:type="spellStart"/>
+      <w:r>
+        <w:t>probleme</w:t>
+      </w:r>
+      <w:proofErr w:type="spellEnd"/>
+      <w:r>
+        <w:t xml:space="preserve"> of </w:t>
+      </w:r>
+      <w:proofErr w:type="spellStart"/>
+      <w:r>
+        <w:t>demarrage</w:t>
+      </w:r>
+      <w:proofErr w:type="spellEnd"/>
+    </w:p>
     <w:sectPr>
       <w:pgSz w:w="11906" w:h="16838"/>
       <w:pgMar w:top="1417" w:right="1417" w:bottom="1417" w:left="1417" w:header="708" w:footer="708" w:gutter="0"/>

</xml_diff>

<commit_message>
update semaine 11 v11.2
</commit_message>
<xml_diff>
--- a/aide_rapport_alternance_1.docx
+++ b/aide_rapport_alternance_1.docx
@@ -41,15 +41,7 @@
         </w:numPr>
       </w:pPr>
       <w:r>
-        <w:t xml:space="preserve">Correction des dates, et du </w:t>
-      </w:r>
-      <w:proofErr w:type="spellStart"/>
-      <w:r>
-        <w:t>typeahead</w:t>
-      </w:r>
-      <w:proofErr w:type="spellEnd"/>
-      <w:r>
-        <w:t xml:space="preserve"> (ouverture, et non fermeture des choix)</w:t>
+        <w:t>Correction des dates, et du typeahead (ouverture, et non fermeture des choix)</w:t>
       </w:r>
     </w:p>
     <w:p>
@@ -119,40 +111,19 @@
         </w:numPr>
       </w:pPr>
       <w:r>
-        <w:t xml:space="preserve">Changement des noms </w:t>
-      </w:r>
-      <w:proofErr w:type="spellStart"/>
-      <w:r>
-        <w:t>Utils</w:t>
-      </w:r>
-      <w:proofErr w:type="spellEnd"/>
-      <w:r>
-        <w:t xml:space="preserve"> -&gt; </w:t>
-      </w:r>
-      <w:proofErr w:type="spellStart"/>
-      <w:r>
-        <w:t>Util</w:t>
-      </w:r>
-      <w:proofErr w:type="spellEnd"/>
-    </w:p>
-    <w:p>
-      <w:pPr>
-        <w:pStyle w:val="Paragraphedeliste"/>
-        <w:numPr>
-          <w:ilvl w:val="0"/>
-          <w:numId w:val="1"/>
-        </w:numPr>
-      </w:pPr>
-      <w:r>
-        <w:t>OF-</w:t>
-      </w:r>
-      <w:proofErr w:type="spellStart"/>
-      <w:r>
-        <w:t>core</w:t>
-      </w:r>
-      <w:proofErr w:type="spellEnd"/>
-      <w:r>
-        <w:t xml:space="preserve"> : jeux de tests pour mon appli, envoie de message dans la queue</w:t>
+        <w:t>Changement des noms Utils -&gt; Util</w:t>
+      </w:r>
+    </w:p>
+    <w:p>
+      <w:pPr>
+        <w:pStyle w:val="Paragraphedeliste"/>
+        <w:numPr>
+          <w:ilvl w:val="0"/>
+          <w:numId w:val="1"/>
+        </w:numPr>
+      </w:pPr>
+      <w:r>
+        <w:t>OF-core : jeux de tests pour mon appli, envoie de message dans la queue</w:t>
       </w:r>
     </w:p>
     <w:p>
@@ -239,15 +210,7 @@
         <w:t xml:space="preserve"> : </w:t>
       </w:r>
       <w:r>
-        <w:t xml:space="preserve">change </w:t>
-      </w:r>
-      <w:proofErr w:type="spellStart"/>
-      <w:r>
-        <w:t>gridApi</w:t>
-      </w:r>
-      <w:proofErr w:type="spellEnd"/>
-      <w:r>
-        <w:t xml:space="preserve">, pour spécifier l'action </w:t>
+        <w:t xml:space="preserve">change gridApi, pour spécifier l'action </w:t>
       </w:r>
       <w:r>
         <w:t>à</w:t>
@@ -298,13 +261,8 @@
         <w:t>après</w:t>
       </w:r>
       <w:r>
-        <w:t xml:space="preserve"> la collecte des messages, pour l'envoie dans </w:t>
-      </w:r>
-      <w:proofErr w:type="spellStart"/>
-      <w:r>
-        <w:t>ElasticSearch</w:t>
-      </w:r>
-      <w:proofErr w:type="spellEnd"/>
+        <w:t xml:space="preserve"> la collecte des messages, pour l'envoie dans ElasticSearch</w:t>
+      </w:r>
     </w:p>
     <w:p>
       <w:pPr>
@@ -330,23 +288,13 @@
         <w:t>problème</w:t>
       </w:r>
       <w:r>
-        <w:t xml:space="preserve">: le </w:t>
-      </w:r>
-      <w:proofErr w:type="spellStart"/>
-      <w:r>
-        <w:t>ng</w:t>
-      </w:r>
-      <w:proofErr w:type="spellEnd"/>
+        <w:t>: le ng</w:t>
+      </w:r>
       <w:r>
         <w:t>-</w:t>
       </w:r>
-      <w:proofErr w:type="spellStart"/>
-      <w:r>
-        <w:t>grid</w:t>
-      </w:r>
-      <w:proofErr w:type="spellEnd"/>
-      <w:r>
-        <w:t xml:space="preserve"> ne rafraichi pas les directives de </w:t>
+      <w:r>
+        <w:t xml:space="preserve">grid ne rafraichi pas les directives de </w:t>
       </w:r>
       <w:r>
         <w:t>statuts</w:t>
@@ -358,29 +306,13 @@
         <w:t>Résolution</w:t>
       </w:r>
       <w:r>
-        <w:t xml:space="preserve"> : </w:t>
-      </w:r>
-      <w:proofErr w:type="spellStart"/>
-      <w:r>
-        <w:t>watcher</w:t>
-      </w:r>
-      <w:proofErr w:type="spellEnd"/>
-      <w:r>
-        <w:t xml:space="preserve"> sur la cellule de la colonne, et si elle change, on met a jour l'</w:t>
+        <w:t xml:space="preserve"> : watcher sur la cellule de la colonne, et si elle change, on met a jour l'</w:t>
       </w:r>
       <w:r>
         <w:t>icone</w:t>
       </w:r>
       <w:r>
-        <w:t xml:space="preserve">, la couleur et le </w:t>
-      </w:r>
-      <w:proofErr w:type="spellStart"/>
-      <w:r>
-        <w:t>tooltip</w:t>
-      </w:r>
-      <w:proofErr w:type="spellEnd"/>
-      <w:r>
-        <w:t>.</w:t>
+        <w:t>, la couleur et le tooltip.</w:t>
       </w:r>
     </w:p>
     <w:p>
@@ -404,42 +336,10 @@
         </w:numPr>
       </w:pPr>
       <w:r>
-        <w:t>Début d'association d'of-</w:t>
-      </w:r>
-      <w:proofErr w:type="spellStart"/>
-      <w:r>
-        <w:t>core</w:t>
-      </w:r>
-      <w:proofErr w:type="spellEnd"/>
-      <w:r>
-        <w:t xml:space="preserve"> et of-</w:t>
-      </w:r>
-      <w:r>
-        <w:t xml:space="preserve">front. Je dois lancer </w:t>
-      </w:r>
-      <w:proofErr w:type="spellStart"/>
-      <w:r>
-        <w:t>elasticsearch</w:t>
-      </w:r>
-      <w:proofErr w:type="spellEnd"/>
-      <w:r>
-        <w:t xml:space="preserve"> et of </w:t>
-      </w:r>
-      <w:proofErr w:type="spellStart"/>
-      <w:r>
-        <w:t>core</w:t>
-      </w:r>
-      <w:proofErr w:type="spellEnd"/>
-      <w:r>
-        <w:t xml:space="preserve"> (collecte) depuis of front, des le lancement du serveur </w:t>
-      </w:r>
-      <w:proofErr w:type="spellStart"/>
-      <w:r>
-        <w:t>tomcat</w:t>
-      </w:r>
-      <w:proofErr w:type="spellEnd"/>
-      <w:r>
-        <w:t>.</w:t>
+        <w:t>Début d'association d'of-core et of-</w:t>
+      </w:r>
+      <w:r>
+        <w:t>front. Je dois lancer elasticsearch et of core (collecte) depuis of front, des le lancement du serveur tomcat.</w:t>
       </w:r>
     </w:p>
     <w:p>
@@ -489,57 +389,25 @@
         <w:t>leurs dépendances</w:t>
       </w:r>
       <w:r>
-        <w:t xml:space="preserve"> </w:t>
-      </w:r>
-      <w:proofErr w:type="spellStart"/>
-      <w:r>
-        <w:t>maven</w:t>
-      </w:r>
-      <w:proofErr w:type="spellEnd"/>
-      <w:r>
-        <w:t>. Test pour voir si tout fonctionne bien. OK.</w:t>
-      </w:r>
-    </w:p>
-    <w:p>
-      <w:pPr>
-        <w:pStyle w:val="Paragraphedeliste"/>
-        <w:numPr>
-          <w:ilvl w:val="0"/>
-          <w:numId w:val="1"/>
-        </w:numPr>
-      </w:pPr>
-      <w:r>
-        <w:t>Lancement d'</w:t>
-      </w:r>
-      <w:proofErr w:type="spellStart"/>
-      <w:r>
-        <w:t>Elasticsearch</w:t>
-      </w:r>
-      <w:proofErr w:type="spellEnd"/>
-      <w:r>
-        <w:t xml:space="preserve"> au </w:t>
+        <w:t xml:space="preserve"> maven. Test pour voir si tout fonctionne bien. OK.</w:t>
+      </w:r>
+    </w:p>
+    <w:p>
+      <w:pPr>
+        <w:pStyle w:val="Paragraphedeliste"/>
+        <w:numPr>
+          <w:ilvl w:val="0"/>
+          <w:numId w:val="1"/>
+        </w:numPr>
+      </w:pPr>
+      <w:r>
+        <w:t xml:space="preserve">Lancement d'Elasticsearch au </w:t>
       </w:r>
       <w:r>
         <w:t>démarrage</w:t>
       </w:r>
       <w:r>
-        <w:t xml:space="preserve"> de </w:t>
-      </w:r>
-      <w:proofErr w:type="spellStart"/>
-      <w:r>
-        <w:t>tomcat</w:t>
-      </w:r>
-      <w:proofErr w:type="spellEnd"/>
-      <w:r>
-        <w:t xml:space="preserve">. Un </w:t>
-      </w:r>
-      <w:proofErr w:type="spellStart"/>
-      <w:r>
-        <w:t>elasticsearch</w:t>
-      </w:r>
-      <w:proofErr w:type="spellEnd"/>
-      <w:r>
-        <w:t xml:space="preserve"> embarqué.  Ajout d'un plugin java, et modification pour qu'il s'adapte a nos besoins…</w:t>
+        <w:t xml:space="preserve"> de tomcat. Un elasticsearch embarqué.  Ajout d'un plugin java, et modification pour qu'il s'adapte a nos besoins…</w:t>
       </w:r>
       <w:r>
         <w:t>.. OK</w:t>
@@ -578,31 +446,7 @@
         <w:t>lution</w:t>
       </w:r>
       <w:r>
-        <w:t xml:space="preserve">: Enfaite il se trouve sur l'"url-pattern" de la </w:t>
-      </w:r>
-      <w:proofErr w:type="spellStart"/>
-      <w:r>
-        <w:t>servlet</w:t>
-      </w:r>
-      <w:proofErr w:type="spellEnd"/>
-      <w:r>
-        <w:t xml:space="preserve"> que le lance, je devais ajouter à "/</w:t>
-      </w:r>
-      <w:proofErr w:type="spellStart"/>
-      <w:r>
-        <w:t>elasticsearch</w:t>
-      </w:r>
-      <w:proofErr w:type="spellEnd"/>
-      <w:r>
-        <w:t xml:space="preserve">", "/*" a la fin, pour pouvoir explorer </w:t>
-      </w:r>
-      <w:proofErr w:type="spellStart"/>
-      <w:r>
-        <w:t>elasticsearch</w:t>
-      </w:r>
-      <w:proofErr w:type="spellEnd"/>
-      <w:r>
-        <w:t xml:space="preserve">, et pouvoir faire des </w:t>
+        <w:t xml:space="preserve">: Enfaite il se trouve sur l'"url-pattern" de la servlet que le lance, je devais ajouter à "/elasticsearch", "/*" a la fin, pour pouvoir explorer elasticsearch, et pouvoir faire des </w:t>
       </w:r>
       <w:r>
         <w:t>requête</w:t>
@@ -629,21 +473,85 @@
         <w:t>accès</w:t>
       </w:r>
       <w:r>
-        <w:t xml:space="preserve"> interdit, via </w:t>
-      </w:r>
-      <w:proofErr w:type="spellStart"/>
+        <w:t xml:space="preserve"> interdit, via CrsfFilters, pour les </w:t>
+      </w:r>
+      <w:r>
+        <w:t>requêtes</w:t>
+      </w:r>
+      <w:r>
+        <w:t xml:space="preserve"> de type POST, </w:t>
+      </w:r>
+    </w:p>
+    <w:p>
+      <w:pPr>
+        <w:pStyle w:val="Paragraphedeliste"/>
+        <w:numPr>
+          <w:ilvl w:val="2"/>
+          <w:numId w:val="1"/>
+        </w:numPr>
+        <w:rPr>
+          <w:lang w:val="en-US"/>
+        </w:rPr>
+      </w:pPr>
+      <w:r>
+        <w:t>Idée de ré</w:t>
+      </w:r>
+      <w:r>
+        <w:t>so</w:t>
+      </w:r>
+      <w:r>
+        <w:t>lution</w:t>
+      </w:r>
+      <w:r>
+        <w:t xml:space="preserve">: </w:t>
+      </w:r>
+      <w:r>
+        <w:t>création</w:t>
+      </w:r>
+      <w:r>
+        <w:t xml:space="preserve"> du </w:t>
+      </w:r>
       <w:r>
         <w:t>CrsfFilters</w:t>
       </w:r>
-      <w:proofErr w:type="spellEnd"/>
-      <w:r>
-        <w:t xml:space="preserve">, pour les </w:t>
+      <w:r>
+        <w:t xml:space="preserve"> perso pour qu'il accepte les </w:t>
       </w:r>
       <w:r>
         <w:t>requêtes</w:t>
       </w:r>
       <w:r>
-        <w:t xml:space="preserve"> de type POST, </w:t>
+        <w:t xml:space="preserve"> POST. </w:t>
+      </w:r>
+      <w:r>
+        <w:rPr>
+          <w:lang w:val="en-US"/>
+        </w:rPr>
+        <w:t xml:space="preserve">Definition du csrf filter </w:t>
+      </w:r>
+      <w:r>
+        <w:rPr>
+          <w:lang w:val="en-US"/>
+        </w:rPr>
+        <w:t>dans</w:t>
+      </w:r>
+      <w:r>
+        <w:rPr>
+          <w:lang w:val="en-US"/>
+        </w:rPr>
+        <w:t xml:space="preserve"> spring security avec &lt;security:csrf request-matcher</w:t>
+      </w:r>
+      <w:r>
+        <w:rPr>
+          <w:lang w:val="en-US"/>
+        </w:rPr>
+        <w:t>-ref</w:t>
+      </w:r>
+      <w:r>
+        <w:rPr>
+          <w:lang w:val="en-US"/>
+        </w:rPr>
+        <w:t>="maclass"/&gt;</w:t>
       </w:r>
     </w:p>
     <w:p>
@@ -653,124 +561,6 @@
           <w:ilvl w:val="2"/>
           <w:numId w:val="1"/>
         </w:numPr>
-        <w:rPr>
-          <w:lang w:val="en-US"/>
-        </w:rPr>
-      </w:pPr>
-      <w:r>
-        <w:t>Idée de ré</w:t>
-      </w:r>
-      <w:r>
-        <w:t>so</w:t>
-      </w:r>
-      <w:r>
-        <w:t>lution</w:t>
-      </w:r>
-      <w:r>
-        <w:t xml:space="preserve">: </w:t>
-      </w:r>
-      <w:r>
-        <w:t>création</w:t>
-      </w:r>
-      <w:r>
-        <w:t xml:space="preserve"> du </w:t>
-      </w:r>
-      <w:proofErr w:type="spellStart"/>
-      <w:r>
-        <w:t>CrsfFilters</w:t>
-      </w:r>
-      <w:proofErr w:type="spellEnd"/>
-      <w:r>
-        <w:t xml:space="preserve"> perso pour qu'il accepte les </w:t>
-      </w:r>
-      <w:r>
-        <w:t>requêtes</w:t>
-      </w:r>
-      <w:r>
-        <w:t xml:space="preserve"> POST. </w:t>
-      </w:r>
-      <w:r>
-        <w:rPr>
-          <w:lang w:val="en-US"/>
-        </w:rPr>
-        <w:t xml:space="preserve">Definition du </w:t>
-      </w:r>
-      <w:proofErr w:type="spellStart"/>
-      <w:r>
-        <w:rPr>
-          <w:lang w:val="en-US"/>
-        </w:rPr>
-        <w:t>csrf</w:t>
-      </w:r>
-      <w:proofErr w:type="spellEnd"/>
-      <w:r>
-        <w:rPr>
-          <w:lang w:val="en-US"/>
-        </w:rPr>
-        <w:t xml:space="preserve"> filter </w:t>
-      </w:r>
-      <w:proofErr w:type="spellStart"/>
-      <w:r>
-        <w:rPr>
-          <w:lang w:val="en-US"/>
-        </w:rPr>
-        <w:t>dans</w:t>
-      </w:r>
-      <w:proofErr w:type="spellEnd"/>
-      <w:r>
-        <w:rPr>
-          <w:lang w:val="en-US"/>
-        </w:rPr>
-        <w:t xml:space="preserve"> spring security avec &lt;</w:t>
-      </w:r>
-      <w:proofErr w:type="spellStart"/>
-      <w:r>
-        <w:rPr>
-          <w:lang w:val="en-US"/>
-        </w:rPr>
-        <w:t>security:csrf</w:t>
-      </w:r>
-      <w:proofErr w:type="spellEnd"/>
-      <w:r>
-        <w:rPr>
-          <w:lang w:val="en-US"/>
-        </w:rPr>
-        <w:t xml:space="preserve"> request-matcher</w:t>
-      </w:r>
-      <w:r>
-        <w:rPr>
-          <w:lang w:val="en-US"/>
-        </w:rPr>
-        <w:t>-ref</w:t>
-      </w:r>
-      <w:r>
-        <w:rPr>
-          <w:lang w:val="en-US"/>
-        </w:rPr>
-        <w:t>="</w:t>
-      </w:r>
-      <w:proofErr w:type="spellStart"/>
-      <w:r>
-        <w:rPr>
-          <w:lang w:val="en-US"/>
-        </w:rPr>
-        <w:t>maclass</w:t>
-      </w:r>
-      <w:proofErr w:type="spellEnd"/>
-      <w:r>
-        <w:rPr>
-          <w:lang w:val="en-US"/>
-        </w:rPr>
-        <w:t>"/&gt;</w:t>
-      </w:r>
-    </w:p>
-    <w:p>
-      <w:pPr>
-        <w:pStyle w:val="Paragraphedeliste"/>
-        <w:numPr>
-          <w:ilvl w:val="2"/>
-          <w:numId w:val="1"/>
-        </w:numPr>
       </w:pPr>
       <w:r>
         <w:t xml:space="preserve">Fonctionne -&gt; ajout des données déjà </w:t>
@@ -806,15 +596,7 @@
         <w:t>démarrage</w:t>
       </w:r>
       <w:r>
-        <w:t xml:space="preserve"> de </w:t>
-      </w:r>
-      <w:proofErr w:type="spellStart"/>
-      <w:r>
-        <w:t>tomcat</w:t>
-      </w:r>
-      <w:proofErr w:type="spellEnd"/>
-      <w:r>
-        <w:t xml:space="preserve">. Ex : log4j qui n'a pas </w:t>
+        <w:t xml:space="preserve"> de tomcat. Ex : log4j qui n'a pas </w:t>
       </w:r>
       <w:r>
         <w:t>accès</w:t>
@@ -835,26 +617,10 @@
         <w:t>Améliorer</w:t>
       </w:r>
       <w:r>
-        <w:t xml:space="preserve"> l'outil de </w:t>
-      </w:r>
-      <w:proofErr w:type="spellStart"/>
-      <w:r>
-        <w:t>versionning</w:t>
-      </w:r>
-      <w:proofErr w:type="spellEnd"/>
-      <w:r>
-        <w:t xml:space="preserve"> de documents.</w:t>
-      </w:r>
-      <w:r>
-        <w:t xml:space="preserve"> 2 logiques de </w:t>
-      </w:r>
-      <w:proofErr w:type="spellStart"/>
-      <w:r>
-        <w:t>versionning</w:t>
-      </w:r>
-      <w:proofErr w:type="spellEnd"/>
-      <w:r>
-        <w:t xml:space="preserve"> proposé, </w:t>
+        <w:t xml:space="preserve"> l'outil de versionning de documents.</w:t>
+      </w:r>
+      <w:r>
+        <w:t xml:space="preserve"> 2 logiques de versionning proposé, </w:t>
       </w:r>
       <w:r>
         <w:t>à</w:t>
@@ -872,15 +638,7 @@
         </w:numPr>
       </w:pPr>
       <w:r>
-        <w:t xml:space="preserve">Logique 1 : Comparer le nouveau document (avant insertion), avec le document actif. Puis ajouter dans la base de </w:t>
-      </w:r>
-      <w:proofErr w:type="spellStart"/>
-      <w:r>
-        <w:t>versionning</w:t>
-      </w:r>
-      <w:proofErr w:type="spellEnd"/>
-      <w:r>
-        <w:t xml:space="preserve">, que les champs qui diffère entre les 2. Et </w:t>
+        <w:t xml:space="preserve">Logique 1 : Comparer le nouveau document (avant insertion), avec le document actif. Puis ajouter dans la base de versionning, que les champs qui diffère entre les 2. Et </w:t>
       </w:r>
       <w:r>
         <w:t>insérer</w:t>
@@ -904,15 +662,7 @@
         <w:t>Insérer</w:t>
       </w:r>
       <w:r>
-        <w:t xml:space="preserve"> dans la base de </w:t>
-      </w:r>
-      <w:proofErr w:type="spellStart"/>
-      <w:r>
-        <w:t>versionning</w:t>
-      </w:r>
-      <w:proofErr w:type="spellEnd"/>
-      <w:r>
-        <w:t xml:space="preserve"> le document actif au complet, puis mettre le nouveau document comme actif. Et faire tournée une routine qui va comparer les champs et supprimer ceux qui sont identiques.</w:t>
+        <w:t xml:space="preserve"> dans la base de versionning le document actif au complet, puis mettre le nouveau document comme actif. Et faire tournée une routine qui va comparer les champs et supprimer ceux qui sont identiques.</w:t>
       </w:r>
     </w:p>
     <w:p>
@@ -933,15 +683,7 @@
         <w:t>surcharge</w:t>
       </w:r>
       <w:r>
-        <w:t xml:space="preserve"> de boucle pour comparé dans la base de </w:t>
-      </w:r>
-      <w:proofErr w:type="spellStart"/>
-      <w:r>
-        <w:t>versionning</w:t>
-      </w:r>
-      <w:proofErr w:type="spellEnd"/>
-      <w:r>
-        <w:t xml:space="preserve"> ce qui a changer etc.</w:t>
+        <w:t xml:space="preserve"> de boucle pour comparé dans la base de versionning ce qui a changer etc.</w:t>
       </w:r>
     </w:p>
     <w:p>
@@ -983,15 +725,7 @@
         <w:t>réellement</w:t>
       </w:r>
       <w:r>
-        <w:t xml:space="preserve"> changer, et nous permettra d'ajouter directement dans la base de </w:t>
-      </w:r>
-      <w:proofErr w:type="spellStart"/>
-      <w:r>
-        <w:t>versionning</w:t>
-      </w:r>
-      <w:proofErr w:type="spellEnd"/>
-      <w:r>
-        <w:t xml:space="preserve"> que les champs qui ont été modifié.</w:t>
+        <w:t xml:space="preserve"> changer, et nous permettra d'ajouter directement dans la base de versionning que les champs qui ont été modifié.</w:t>
       </w:r>
     </w:p>
     <w:p>
@@ -1003,15 +737,7 @@
         </w:numPr>
       </w:pPr>
       <w:r>
-        <w:t xml:space="preserve">Test de l'api java </w:t>
-      </w:r>
-      <w:proofErr w:type="spellStart"/>
-      <w:r>
-        <w:t>Javers</w:t>
-      </w:r>
-      <w:proofErr w:type="spellEnd"/>
-      <w:r>
-        <w:t xml:space="preserve"> qui compare 2 objet et renvoie les champs qui diffèrent.</w:t>
+        <w:t>Test de l'api java Javers qui compare 2 objet et renvoie les champs qui diffèrent.</w:t>
       </w:r>
     </w:p>
     <w:p>
@@ -1023,15 +749,7 @@
         </w:numPr>
       </w:pPr>
       <w:r>
-        <w:t xml:space="preserve">Implémentation de </w:t>
-      </w:r>
-      <w:proofErr w:type="spellStart"/>
-      <w:r>
-        <w:t>Javers</w:t>
-      </w:r>
-      <w:proofErr w:type="spellEnd"/>
-      <w:r>
-        <w:t xml:space="preserve"> dans le projet</w:t>
+        <w:t>Implémentation de Javers dans le projet</w:t>
       </w:r>
     </w:p>
     <w:p>
@@ -1156,15 +874,7 @@
         <w:t xml:space="preserve">(BOA) </w:t>
       </w:r>
       <w:r>
-        <w:t xml:space="preserve">modifier l'interface </w:t>
-      </w:r>
-      <w:proofErr w:type="spellStart"/>
-      <w:r>
-        <w:t>Kibana</w:t>
-      </w:r>
-      <w:proofErr w:type="spellEnd"/>
-      <w:r>
-        <w:t xml:space="preserve">, pour ajouter des colonnes au tableau, et donc modifier la </w:t>
+        <w:t xml:space="preserve">modifier l'interface Kibana, pour ajouter des colonnes au tableau, et donc modifier la </w:t>
       </w:r>
       <w:r>
         <w:t>requête</w:t>
@@ -1200,15 +910,7 @@
         <w:t>requête</w:t>
       </w:r>
       <w:r>
-        <w:t xml:space="preserve"> sur </w:t>
-      </w:r>
-      <w:proofErr w:type="spellStart"/>
-      <w:r>
-        <w:t>elasticsearch</w:t>
-      </w:r>
-      <w:proofErr w:type="spellEnd"/>
-      <w:r>
-        <w:t xml:space="preserve"> pour ajouter les données que je veux pour les </w:t>
+        <w:t xml:space="preserve"> sur elasticsearch pour ajouter les données que je veux pour les </w:t>
       </w:r>
       <w:r>
         <w:t>mettre</w:t>
@@ -1364,158 +1066,25 @@
         </w:numPr>
       </w:pPr>
       <w:r>
-        <w:t xml:space="preserve">Pas facile, </w:t>
-      </w:r>
-      <w:proofErr w:type="spellStart"/>
-      <w:r>
-        <w:t>bcp</w:t>
-      </w:r>
-      <w:proofErr w:type="spellEnd"/>
-      <w:r>
-        <w:t xml:space="preserve"> d'erreur de promise (asynchronisme), avec les _.</w:t>
-      </w:r>
-      <w:proofErr w:type="spellStart"/>
-      <w:r>
-        <w:t>each</w:t>
-      </w:r>
-      <w:proofErr w:type="spellEnd"/>
-      <w:r>
-        <w:t xml:space="preserve">. J'ai tout repris, la logique c'est : </w:t>
-      </w:r>
-      <w:proofErr w:type="spellStart"/>
-      <w:r>
-        <w:t>kibana</w:t>
-      </w:r>
-      <w:proofErr w:type="spellEnd"/>
-      <w:r>
-        <w:t xml:space="preserve"> charge et compte les noms d'applications</w:t>
+        <w:t>Pas facile, bcp d'erreur de promise (asynchronisme), avec les _.each. J'ai tout repris, la logique c'est : kibana charge et compte les noms d'applications</w:t>
       </w:r>
       <w:r>
         <w:t xml:space="preserve"> (</w:t>
       </w:r>
       <w:r>
-        <w:t xml:space="preserve">nombre max de 10), et seulement </w:t>
-      </w:r>
-      <w:proofErr w:type="spellStart"/>
-      <w:r>
-        <w:t>apres</w:t>
-      </w:r>
-      <w:proofErr w:type="spellEnd"/>
-      <w:r>
-        <w:t xml:space="preserve"> qu'il ait fini, je </w:t>
-      </w:r>
-      <w:proofErr w:type="gramStart"/>
-      <w:r>
-        <w:t>refait</w:t>
-      </w:r>
-      <w:proofErr w:type="gramEnd"/>
-      <w:r>
-        <w:t xml:space="preserve"> une </w:t>
-      </w:r>
-      <w:proofErr w:type="spellStart"/>
-      <w:r>
-        <w:t>requete</w:t>
-      </w:r>
-      <w:proofErr w:type="spellEnd"/>
-      <w:r>
-        <w:t xml:space="preserve">, qui va chercher le nombre d'erreur et le nombre de </w:t>
-      </w:r>
-      <w:proofErr w:type="spellStart"/>
-      <w:r>
-        <w:t>succes</w:t>
-      </w:r>
-      <w:proofErr w:type="spellEnd"/>
-      <w:r>
-        <w:t xml:space="preserve"> de cette application.</w:t>
-      </w:r>
-    </w:p>
-    <w:p>
-      <w:pPr>
-        <w:pStyle w:val="Paragraphedeliste"/>
-        <w:numPr>
-          <w:ilvl w:val="0"/>
-          <w:numId w:val="1"/>
-        </w:numPr>
-      </w:pPr>
-      <w:proofErr w:type="spellStart"/>
-      <w:r>
-        <w:t>Kibana</w:t>
-      </w:r>
-      <w:proofErr w:type="spellEnd"/>
-      <w:r>
-        <w:t xml:space="preserve"> calcul une ligne supplémentaire "</w:t>
-      </w:r>
-      <w:proofErr w:type="spellStart"/>
-      <w:r>
-        <w:t>Other</w:t>
-      </w:r>
-      <w:proofErr w:type="spellEnd"/>
-      <w:r>
-        <w:t xml:space="preserve"> values", avec le nombre restant de données (</w:t>
-      </w:r>
-      <w:proofErr w:type="spellStart"/>
-      <w:r>
-        <w:t>etant</w:t>
-      </w:r>
-      <w:proofErr w:type="spellEnd"/>
-      <w:r>
-        <w:t xml:space="preserve"> donnée qu'il y en a plus de 10), cependant sur mes colonnes que j'ai ajouter, rien n'était indiqué, donc j'ai créer une nouvelle </w:t>
-      </w:r>
-      <w:proofErr w:type="spellStart"/>
-      <w:r>
-        <w:t>requete</w:t>
-      </w:r>
-      <w:proofErr w:type="spellEnd"/>
-      <w:r>
-        <w:t xml:space="preserve"> qui s'</w:t>
-      </w:r>
-      <w:proofErr w:type="spellStart"/>
-      <w:r>
-        <w:t>execute</w:t>
-      </w:r>
-      <w:proofErr w:type="spellEnd"/>
-      <w:r>
-        <w:t xml:space="preserve"> avant le traitement des données et qui me renvoie le nombre maximum d'erreur et de </w:t>
-      </w:r>
-      <w:proofErr w:type="spellStart"/>
-      <w:r>
-        <w:t>success</w:t>
-      </w:r>
-      <w:proofErr w:type="spellEnd"/>
-      <w:r>
-        <w:t xml:space="preserve">, et puis au moment du traitement des données, des qu'il insert un nombre d'erreur (ou de </w:t>
-      </w:r>
-      <w:proofErr w:type="spellStart"/>
-      <w:r>
-        <w:t>succes</w:t>
-      </w:r>
-      <w:proofErr w:type="spellEnd"/>
-      <w:r>
-        <w:t xml:space="preserve">), il </w:t>
-      </w:r>
-      <w:proofErr w:type="spellStart"/>
-      <w:r>
-        <w:t>increment</w:t>
-      </w:r>
-      <w:proofErr w:type="spellEnd"/>
-      <w:r>
-        <w:t xml:space="preserve"> une variable de cette somme, pour qu'a la fin du traitement on ai le total d'erreur que l'on a afficher (et de </w:t>
-      </w:r>
-      <w:proofErr w:type="spellStart"/>
-      <w:r>
-        <w:t>succes</w:t>
-      </w:r>
-      <w:proofErr w:type="spellEnd"/>
-      <w:r>
-        <w:t>), et ensuite j'insert a coté de "</w:t>
-      </w:r>
-      <w:proofErr w:type="spellStart"/>
-      <w:r>
-        <w:t>Other</w:t>
-      </w:r>
-      <w:proofErr w:type="spellEnd"/>
-      <w:r>
-        <w:t xml:space="preserve"> values" le nombre total d'erreur – la somme trouvé pour avoir le restant.</w:t>
+        <w:t>nombre max de 10), et seulement apres qu'il ait fini, je refait une requete, qui va chercher le nombre d'erreur et le nombre de succes de cette application.</w:t>
+      </w:r>
+    </w:p>
+    <w:p>
+      <w:pPr>
+        <w:pStyle w:val="Paragraphedeliste"/>
+        <w:numPr>
+          <w:ilvl w:val="0"/>
+          <w:numId w:val="1"/>
+        </w:numPr>
+      </w:pPr>
+      <w:r>
+        <w:t>Kibana calcul une ligne supplémentaire "Other values", avec le nombre restant de données (etant donnée qu'il y en a plus de 10), cependant sur mes colonnes que j'ai ajouter, rien n'était indiqué, donc j'ai créer une nouvelle requete qui s'execute avant le traitement des données et qui me renvoie le nombre maximum d'erreur et de success, et puis au moment du traitement des données, des qu'il insert un nombre d'erreur (ou de succes), il increment une variable de cette somme, pour qu'a la fin du traitement on ai le total d'erreur que l'on a afficher (et de succes), et ensuite j'insert a coté de "Other values" le nombre total d'erreur – la somme trouvé pour avoir le restant.</w:t>
       </w:r>
     </w:p>
     <w:p>
@@ -1551,53 +1120,8 @@
           <w:numId w:val="1"/>
         </w:numPr>
       </w:pPr>
-      <w:proofErr w:type="spellStart"/>
-      <w:r>
-        <w:t>Idee</w:t>
-      </w:r>
-      <w:proofErr w:type="spellEnd"/>
-      <w:r>
-        <w:t xml:space="preserve"> : créer un style (ex : </w:t>
-      </w:r>
-      <w:proofErr w:type="spellStart"/>
-      <w:r>
-        <w:t>tablefixe</w:t>
-      </w:r>
-      <w:proofErr w:type="spellEnd"/>
-      <w:r>
-        <w:t xml:space="preserve">), avec une </w:t>
-      </w:r>
-      <w:proofErr w:type="spellStart"/>
-      <w:r>
-        <w:t>requete</w:t>
-      </w:r>
-      <w:proofErr w:type="spellEnd"/>
-      <w:r>
-        <w:t xml:space="preserve"> spécifique a </w:t>
-      </w:r>
-      <w:proofErr w:type="spellStart"/>
-      <w:r>
-        <w:t>integrer</w:t>
-      </w:r>
-      <w:proofErr w:type="spellEnd"/>
-      <w:r>
-        <w:t xml:space="preserve"> dans le code (voir panel/</w:t>
-      </w:r>
-      <w:proofErr w:type="spellStart"/>
-      <w:r>
-        <w:t>terms</w:t>
-      </w:r>
-      <w:proofErr w:type="spellEnd"/>
-      <w:r>
-        <w:t xml:space="preserve">/module.js et modifier module.html pour faire un tableau spécifique avec </w:t>
-      </w:r>
-      <w:proofErr w:type="gramStart"/>
-      <w:r>
-        <w:t>les bouton</w:t>
-      </w:r>
-      <w:proofErr w:type="gramEnd"/>
-      <w:r>
-        <w:t xml:space="preserve"> etc. Cool </w:t>
+      <w:r>
+        <w:t xml:space="preserve">Idee : créer un style (ex : tablefixe), avec une requete spécifique a integrer dans le code (voir panel/terms/module.js et modifier module.html pour faire un tableau spécifique avec les bouton etc. Cool </w:t>
       </w:r>
       <w:r>
         <w:sym w:font="Wingdings" w:char="F04A"/>
@@ -1647,34 +1171,10 @@
         </w:numPr>
       </w:pPr>
       <w:r>
-        <w:t>Je dois créer un "</w:t>
-      </w:r>
-      <w:proofErr w:type="spellStart"/>
-      <w:r>
-        <w:t>widget</w:t>
-      </w:r>
-      <w:proofErr w:type="spellEnd"/>
-      <w:r>
-        <w:t xml:space="preserve">" sur </w:t>
-      </w:r>
-      <w:proofErr w:type="spellStart"/>
-      <w:r>
-        <w:t>kibana</w:t>
-      </w:r>
-      <w:proofErr w:type="spellEnd"/>
-      <w:r>
-        <w:t>, qui permet d</w:t>
-      </w:r>
-      <w:r>
-        <w:t xml:space="preserve">'ajouter des filtres précis sur </w:t>
-      </w:r>
-      <w:proofErr w:type="spellStart"/>
-      <w:r>
-        <w:t>kibana</w:t>
-      </w:r>
-      <w:proofErr w:type="spellEnd"/>
-      <w:r>
-        <w:t xml:space="preserve"> 3.</w:t>
+        <w:t>Je dois créer un "widget" sur kibana, qui permet d</w:t>
+      </w:r>
+      <w:r>
+        <w:t>'ajouter des filtres précis sur kibana 3.</w:t>
       </w:r>
     </w:p>
     <w:p>
@@ -1728,15 +1228,7 @@
         <w:t>génère</w:t>
       </w:r>
       <w:r>
-        <w:t xml:space="preserve"> la liste brute de toute les appli, </w:t>
-      </w:r>
-      <w:proofErr w:type="spellStart"/>
-      <w:r>
-        <w:t>etc</w:t>
-      </w:r>
-      <w:proofErr w:type="spellEnd"/>
-      <w:r>
-        <w:t xml:space="preserve">… puis l'utilisateur </w:t>
+        <w:t xml:space="preserve"> la liste brute de toute les appli, etc… puis l'utilisateur </w:t>
       </w:r>
       <w:r>
         <w:t>choisir</w:t>
@@ -1748,15 +1240,7 @@
         <w:t>parmi</w:t>
       </w:r>
       <w:r>
-        <w:t xml:space="preserve"> la liste pour ajouter au filtres de </w:t>
-      </w:r>
-      <w:proofErr w:type="spellStart"/>
-      <w:r>
-        <w:t>kibana</w:t>
-      </w:r>
-      <w:proofErr w:type="spellEnd"/>
-      <w:r>
-        <w:t>.</w:t>
+        <w:t xml:space="preserve"> la liste pour ajouter au filtres de kibana.</w:t>
       </w:r>
     </w:p>
     <w:p>
@@ -1797,13 +1281,8 @@
           <w:numId w:val="1"/>
         </w:numPr>
       </w:pPr>
-      <w:proofErr w:type="spellStart"/>
-      <w:r>
-        <w:t>Mtn</w:t>
-      </w:r>
-      <w:proofErr w:type="spellEnd"/>
-      <w:r>
-        <w:t xml:space="preserve">, je dois ajouter une ligne de constante sur un histogramme. </w:t>
+      <w:r>
+        <w:t xml:space="preserve">Mtn, je dois ajouter une ligne de constante sur un histogramme. </w:t>
       </w:r>
     </w:p>
     <w:p>
@@ -1863,15 +1342,7 @@
         <w:t>donnée</w:t>
       </w:r>
       <w:r>
-        <w:t xml:space="preserve">, dans </w:t>
-      </w:r>
-      <w:proofErr w:type="spellStart"/>
-      <w:r>
-        <w:t>elasticssearch</w:t>
-      </w:r>
-      <w:proofErr w:type="spellEnd"/>
-      <w:r>
-        <w:t>, donc peu pas test.</w:t>
+        <w:t>, dans elasticssearch, donc peu pas test.</w:t>
       </w:r>
     </w:p>
     <w:p>
@@ -1892,29 +1363,13 @@
         <w:t>après</w:t>
       </w:r>
       <w:r>
-        <w:t xml:space="preserve"> que </w:t>
-      </w:r>
-      <w:proofErr w:type="spellStart"/>
-      <w:r>
-        <w:t>Kibana</w:t>
-      </w:r>
-      <w:proofErr w:type="spellEnd"/>
-      <w:r>
-        <w:t xml:space="preserve"> est fait sa </w:t>
+        <w:t xml:space="preserve"> que Kibana est fait sa </w:t>
       </w:r>
       <w:r>
         <w:t>requête</w:t>
       </w:r>
       <w:r>
-        <w:t xml:space="preserve"> sur </w:t>
-      </w:r>
-      <w:proofErr w:type="spellStart"/>
-      <w:r>
-        <w:t>elasticsearch</w:t>
-      </w:r>
-      <w:proofErr w:type="spellEnd"/>
-      <w:r>
-        <w:t xml:space="preserve">, </w:t>
+        <w:t xml:space="preserve"> sur elasticsearch, </w:t>
       </w:r>
       <w:r>
         <w:t>problème</w:t>
@@ -2040,15 +1495,7 @@
         </w:numPr>
       </w:pPr>
       <w:r>
-        <w:t xml:space="preserve">Pour ça, lorsque </w:t>
-      </w:r>
-      <w:proofErr w:type="spellStart"/>
-      <w:r>
-        <w:t>kibana</w:t>
-      </w:r>
-      <w:proofErr w:type="spellEnd"/>
-      <w:r>
-        <w:t xml:space="preserve"> traite ses données pour les transformer en graphe, je créer une </w:t>
+        <w:t xml:space="preserve">Pour ça, lorsque kibana traite ses données pour les transformer en graphe, je créer une </w:t>
       </w:r>
       <w:r>
         <w:t>deuxième</w:t>
@@ -2099,15 +1546,7 @@
         <w:t>Problème</w:t>
       </w:r>
       <w:r>
-        <w:t xml:space="preserve"> : entre 2 enregistrements de valeurs, la courbe retourne </w:t>
-      </w:r>
-      <w:proofErr w:type="gramStart"/>
-      <w:r>
-        <w:t>a</w:t>
-      </w:r>
-      <w:proofErr w:type="gramEnd"/>
-      <w:r>
-        <w:t xml:space="preserve"> 0, et on observe donc des "trous" dans la courbe</w:t>
+        <w:t xml:space="preserve"> : entre 2 enregistrements de valeurs, la courbe retourne a 0, et on observe donc des "trous" dans la courbe</w:t>
       </w:r>
     </w:p>
     <w:p>
@@ -2128,39 +1567,7 @@
         <w:t>paramètre</w:t>
       </w:r>
       <w:r>
-        <w:t xml:space="preserve"> </w:t>
-      </w:r>
-      <w:proofErr w:type="spellStart"/>
-      <w:r>
-        <w:t>fill_style</w:t>
-      </w:r>
-      <w:proofErr w:type="spellEnd"/>
-      <w:r>
-        <w:t xml:space="preserve"> de "</w:t>
-      </w:r>
-      <w:proofErr w:type="spellStart"/>
-      <w:r>
-        <w:t>null</w:t>
-      </w:r>
-      <w:proofErr w:type="spellEnd"/>
-      <w:r>
-        <w:t xml:space="preserve">" à "no". </w:t>
-      </w:r>
-      <w:proofErr w:type="spellStart"/>
-      <w:r>
-        <w:t>Fill</w:t>
-      </w:r>
-      <w:proofErr w:type="spellEnd"/>
-      <w:r>
-        <w:t xml:space="preserve"> c'est la liaison entre les points, et le no permet de ne pas remettre la courbe </w:t>
-      </w:r>
-      <w:proofErr w:type="gramStart"/>
-      <w:r>
-        <w:t>a</w:t>
-      </w:r>
-      <w:proofErr w:type="gramEnd"/>
-      <w:r>
-        <w:t xml:space="preserve"> 0 quand il n'a pas de valeur</w:t>
+        <w:t xml:space="preserve"> fill_style de "null" à "no". Fill c'est la liaison entre les points, et le no permet de ne pas remettre la courbe a 0 quand il n'a pas de valeur</w:t>
       </w:r>
     </w:p>
     <w:p>
@@ -2193,31 +1600,7 @@
         </w:numPr>
       </w:pPr>
       <w:r>
-        <w:t xml:space="preserve"> </w:t>
-      </w:r>
-      <w:proofErr w:type="spellStart"/>
-      <w:r>
-        <w:t>checkbox</w:t>
-      </w:r>
-      <w:proofErr w:type="spellEnd"/>
-      <w:r>
-        <w:t xml:space="preserve"> dans les options du graphe, qui servira de test dans le code, puis input </w:t>
-      </w:r>
-      <w:proofErr w:type="spellStart"/>
-      <w:r>
-        <w:t>text</w:t>
-      </w:r>
-      <w:proofErr w:type="spellEnd"/>
-      <w:r>
-        <w:t xml:space="preserve"> pour entrer la valeur en dur pour le moment pour un graphe </w:t>
-      </w:r>
-      <w:proofErr w:type="spellStart"/>
-      <w:r>
-        <w:t>precis</w:t>
-      </w:r>
-      <w:proofErr w:type="spellEnd"/>
-      <w:r>
-        <w:t>. OK</w:t>
+        <w:t xml:space="preserve"> checkbox dans les options du graphe, qui servira de test dans le code, puis input text pour entrer la valeur en dur pour le moment pour un graphe precis. OK</w:t>
       </w:r>
     </w:p>
     <w:p>
@@ -2235,103 +1618,31 @@
         <w:t>orsque l'on filtre sur le champ</w:t>
       </w:r>
       <w:r>
-        <w:t xml:space="preserve"> NOM_MEDIATION, on ajoute automatiquement au graphe avec la </w:t>
-      </w:r>
-      <w:proofErr w:type="spellStart"/>
-      <w:r>
-        <w:t>chexbox</w:t>
-      </w:r>
-      <w:proofErr w:type="spellEnd"/>
-      <w:r>
-        <w:t xml:space="preserve"> coché, la valeur du SLA de cette </w:t>
-      </w:r>
-      <w:proofErr w:type="spellStart"/>
-      <w:r>
-        <w:t>mediation</w:t>
-      </w:r>
-      <w:proofErr w:type="spellEnd"/>
-      <w:r>
-        <w:t>.</w:t>
-      </w:r>
-    </w:p>
-    <w:p>
-      <w:pPr>
-        <w:pStyle w:val="Paragraphedeliste"/>
-        <w:numPr>
-          <w:ilvl w:val="0"/>
-          <w:numId w:val="1"/>
-        </w:numPr>
-      </w:pPr>
-      <w:r>
-        <w:t>Reprise d'OFv4, petite correction, pour présentation devant l'</w:t>
-      </w:r>
-      <w:proofErr w:type="spellStart"/>
-      <w:r>
-        <w:t>equipe</w:t>
-      </w:r>
-      <w:proofErr w:type="spellEnd"/>
-      <w:r>
-        <w:t>.</w:t>
-      </w:r>
-    </w:p>
-    <w:p>
-      <w:pPr>
-        <w:pStyle w:val="Paragraphedeliste"/>
-        <w:numPr>
-          <w:ilvl w:val="0"/>
-          <w:numId w:val="1"/>
-        </w:numPr>
-      </w:pPr>
-      <w:r>
-        <w:t xml:space="preserve">Correction de la fonction </w:t>
-      </w:r>
-      <w:proofErr w:type="spellStart"/>
-      <w:r>
-        <w:t>remove</w:t>
-      </w:r>
-      <w:proofErr w:type="spellEnd"/>
-      <w:r>
-        <w:t xml:space="preserve"> de </w:t>
-      </w:r>
-      <w:proofErr w:type="spellStart"/>
-      <w:r>
-        <w:t>Kibana</w:t>
-      </w:r>
-      <w:proofErr w:type="spellEnd"/>
-      <w:r>
-        <w:t xml:space="preserve">, reprise </w:t>
-      </w:r>
-      <w:proofErr w:type="gramStart"/>
-      <w:r>
-        <w:t>a</w:t>
-      </w:r>
-      <w:proofErr w:type="gramEnd"/>
-      <w:r>
-        <w:t xml:space="preserve"> 0 des </w:t>
-      </w:r>
-      <w:proofErr w:type="spellStart"/>
-      <w:r>
-        <w:t>ids</w:t>
-      </w:r>
-      <w:proofErr w:type="spellEnd"/>
-      <w:r>
-        <w:t xml:space="preserve">, </w:t>
-      </w:r>
-      <w:proofErr w:type="spellStart"/>
-      <w:r>
-        <w:t>decallage</w:t>
-      </w:r>
-      <w:proofErr w:type="spellEnd"/>
-      <w:r>
-        <w:t xml:space="preserve"> des </w:t>
-      </w:r>
-      <w:proofErr w:type="spellStart"/>
-      <w:r>
-        <w:t>ids</w:t>
-      </w:r>
-      <w:proofErr w:type="spellEnd"/>
-      <w:r>
-        <w:t>.</w:t>
+        <w:t xml:space="preserve"> NOM_MEDIATION, on ajoute automatiquement au graphe avec la chexbox coché, la valeur du SLA de cette mediation.</w:t>
+      </w:r>
+    </w:p>
+    <w:p>
+      <w:pPr>
+        <w:pStyle w:val="Paragraphedeliste"/>
+        <w:numPr>
+          <w:ilvl w:val="0"/>
+          <w:numId w:val="1"/>
+        </w:numPr>
+      </w:pPr>
+      <w:r>
+        <w:t>Reprise d'OFv4, petite correction, pour présentation devant l'equipe.</w:t>
+      </w:r>
+    </w:p>
+    <w:p>
+      <w:pPr>
+        <w:pStyle w:val="Paragraphedeliste"/>
+        <w:numPr>
+          <w:ilvl w:val="0"/>
+          <w:numId w:val="1"/>
+        </w:numPr>
+      </w:pPr>
+      <w:r>
+        <w:t>Correction de la fonction remove de Kibana, reprise a 0 des ids, decallage des ids.</w:t>
       </w:r>
     </w:p>
     <w:p>
@@ -2344,39 +1655,7 @@
       </w:pPr>
       <w:r>
         <w:lastRenderedPageBreak/>
-        <w:t xml:space="preserve">Correction d'asynchronisme </w:t>
-      </w:r>
-      <w:proofErr w:type="spellStart"/>
-      <w:r>
-        <w:t>get</w:t>
-      </w:r>
-      <w:proofErr w:type="spellEnd"/>
-      <w:r>
-        <w:t xml:space="preserve"> business </w:t>
-      </w:r>
-      <w:proofErr w:type="spellStart"/>
-      <w:r>
-        <w:t>fields</w:t>
-      </w:r>
-      <w:proofErr w:type="spellEnd"/>
-      <w:r>
-        <w:t xml:space="preserve"> dans la liste </w:t>
-      </w:r>
-      <w:proofErr w:type="gramStart"/>
-      <w:r>
-        <w:t>du</w:t>
-      </w:r>
-      <w:proofErr w:type="gramEnd"/>
-      <w:r>
-        <w:t xml:space="preserve"> cote </w:t>
-      </w:r>
-      <w:proofErr w:type="spellStart"/>
-      <w:r>
-        <w:t>resultats</w:t>
-      </w:r>
-      <w:proofErr w:type="spellEnd"/>
-      <w:r>
-        <w:t>.</w:t>
+        <w:t>Correction d'asynchronisme get business fields dans la liste du cote resultats.</w:t>
       </w:r>
     </w:p>
     <w:p>
@@ -2418,35 +1697,19 @@
         </w:numPr>
       </w:pPr>
       <w:r>
-        <w:t xml:space="preserve">Nouveau </w:t>
-      </w:r>
-      <w:proofErr w:type="spellStart"/>
-      <w:r>
-        <w:t>widget</w:t>
-      </w:r>
-      <w:proofErr w:type="spellEnd"/>
-      <w:r>
-        <w:t xml:space="preserve"> : faire des quartiles sur le temps de réponses.</w:t>
-      </w:r>
-    </w:p>
-    <w:p>
-      <w:pPr>
-        <w:pStyle w:val="Paragraphedeliste"/>
-        <w:numPr>
-          <w:ilvl w:val="0"/>
-          <w:numId w:val="1"/>
-        </w:numPr>
-      </w:pPr>
-      <w:r>
-        <w:t xml:space="preserve">Je dois utiliser le graphe existant, </w:t>
-      </w:r>
-      <w:proofErr w:type="spellStart"/>
-      <w:r>
-        <w:t>histogram</w:t>
-      </w:r>
-      <w:proofErr w:type="spellEnd"/>
-      <w:r>
-        <w:t xml:space="preserve">, abscisse </w:t>
+        <w:t>Nouveau widget : faire des quartiles sur le temps de réponses.</w:t>
+      </w:r>
+    </w:p>
+    <w:p>
+      <w:pPr>
+        <w:pStyle w:val="Paragraphedeliste"/>
+        <w:numPr>
+          <w:ilvl w:val="0"/>
+          <w:numId w:val="1"/>
+        </w:numPr>
+      </w:pPr>
+      <w:r>
+        <w:t xml:space="preserve">Je dois utiliser le graphe existant, histogram, abscisse </w:t>
       </w:r>
       <w:r>
         <w:t xml:space="preserve">: </w:t>
@@ -2458,113 +1721,55 @@
         <w:t xml:space="preserve">: </w:t>
       </w:r>
       <w:r>
-        <w:t xml:space="preserve">nb instances, et modifier le </w:t>
-      </w:r>
-      <w:proofErr w:type="spellStart"/>
-      <w:r>
-        <w:t>tooltip</w:t>
-      </w:r>
-      <w:proofErr w:type="spellEnd"/>
-      <w:r>
-        <w:t xml:space="preserve"> pour </w:t>
-      </w:r>
-      <w:proofErr w:type="spellStart"/>
-      <w:r>
-        <w:t>affichier</w:t>
-      </w:r>
-      <w:proofErr w:type="spellEnd"/>
-      <w:r>
-        <w:t xml:space="preserve"> les quartiles.</w:t>
-      </w:r>
-    </w:p>
-    <w:p>
-      <w:pPr>
-        <w:pStyle w:val="Paragraphedeliste"/>
-        <w:numPr>
-          <w:ilvl w:val="0"/>
-          <w:numId w:val="1"/>
-        </w:numPr>
-      </w:pPr>
-      <w:proofErr w:type="spellStart"/>
-      <w:r>
-        <w:t>Probleme</w:t>
-      </w:r>
-      <w:proofErr w:type="spellEnd"/>
-      <w:r>
-        <w:t xml:space="preserve"> avec le http.post, il ne s'</w:t>
-      </w:r>
-      <w:proofErr w:type="spellStart"/>
-      <w:r>
-        <w:t>execute</w:t>
-      </w:r>
-      <w:proofErr w:type="spellEnd"/>
-      <w:r>
-        <w:t xml:space="preserve"> pas, ou pas au bon moment…</w:t>
-      </w:r>
-    </w:p>
-    <w:p>
-      <w:pPr>
-        <w:pStyle w:val="Paragraphedeliste"/>
-        <w:numPr>
-          <w:ilvl w:val="0"/>
-          <w:numId w:val="1"/>
-        </w:numPr>
-      </w:pPr>
-      <w:r>
-        <w:t xml:space="preserve">Faire un graphe avec abscisse : instance id, ordonnée : </w:t>
-      </w:r>
-      <w:proofErr w:type="spellStart"/>
-      <w:r>
-        <w:t>list</w:t>
-      </w:r>
-      <w:proofErr w:type="spellEnd"/>
-      <w:r>
-        <w:t xml:space="preserve"> des </w:t>
-      </w:r>
-      <w:proofErr w:type="spellStart"/>
-      <w:r>
-        <w:t>status</w:t>
-      </w:r>
-      <w:proofErr w:type="spellEnd"/>
-      <w:r>
-        <w:t>.</w:t>
-      </w:r>
-    </w:p>
-    <w:p>
-      <w:pPr>
-        <w:pStyle w:val="Paragraphedeliste"/>
-        <w:numPr>
-          <w:ilvl w:val="0"/>
-          <w:numId w:val="1"/>
-        </w:numPr>
-      </w:pPr>
-      <w:r>
-        <w:t xml:space="preserve">Pas </w:t>
-      </w:r>
-      <w:proofErr w:type="gramStart"/>
-      <w:r>
-        <w:t>facile ..</w:t>
-      </w:r>
-      <w:proofErr w:type="gramEnd"/>
-    </w:p>
-    <w:p>
-      <w:pPr>
-        <w:pStyle w:val="Paragraphedeliste"/>
-        <w:numPr>
-          <w:ilvl w:val="0"/>
-          <w:numId w:val="1"/>
-        </w:numPr>
-      </w:pPr>
-      <w:r>
-        <w:t xml:space="preserve">Test : </w:t>
-      </w:r>
-      <w:proofErr w:type="spellStart"/>
-      <w:r>
-        <w:t>Kibana</w:t>
-      </w:r>
-      <w:proofErr w:type="spellEnd"/>
-      <w:r>
-        <w:t xml:space="preserve"> 4</w:t>
+        <w:t>nb instances, et modifier le tooltip pour affichier les quartiles.</w:t>
+      </w:r>
+    </w:p>
+    <w:p>
+      <w:pPr>
+        <w:pStyle w:val="Paragraphedeliste"/>
+        <w:numPr>
+          <w:ilvl w:val="0"/>
+          <w:numId w:val="1"/>
+        </w:numPr>
+      </w:pPr>
+      <w:r>
+        <w:t>Probleme avec le http.post, il ne s'execute pas, ou pas au bon moment…</w:t>
+      </w:r>
+    </w:p>
+    <w:p>
+      <w:pPr>
+        <w:pStyle w:val="Paragraphedeliste"/>
+        <w:numPr>
+          <w:ilvl w:val="0"/>
+          <w:numId w:val="1"/>
+        </w:numPr>
+      </w:pPr>
+      <w:r>
+        <w:t>Faire un graphe avec abscisse : instance id, ordonnée : list des status.</w:t>
+      </w:r>
+    </w:p>
+    <w:p>
+      <w:pPr>
+        <w:pStyle w:val="Paragraphedeliste"/>
+        <w:numPr>
+          <w:ilvl w:val="0"/>
+          <w:numId w:val="1"/>
+        </w:numPr>
+      </w:pPr>
+      <w:r>
+        <w:t>Pas facile ..</w:t>
+      </w:r>
+    </w:p>
+    <w:p>
+      <w:pPr>
+        <w:pStyle w:val="Paragraphedeliste"/>
+        <w:numPr>
+          <w:ilvl w:val="0"/>
+          <w:numId w:val="1"/>
+        </w:numPr>
+      </w:pPr>
+      <w:r>
+        <w:t>Test : Kibana 4</w:t>
       </w:r>
     </w:p>
     <w:p/>
@@ -2601,200 +1806,46 @@
         </w:numPr>
       </w:pPr>
       <w:r>
-        <w:t xml:space="preserve">Aie </w:t>
-      </w:r>
-      <w:proofErr w:type="spellStart"/>
-      <w:r>
-        <w:t>aie</w:t>
-      </w:r>
-      <w:proofErr w:type="spellEnd"/>
-      <w:r>
-        <w:t xml:space="preserve"> </w:t>
-      </w:r>
-      <w:proofErr w:type="spellStart"/>
-      <w:r>
-        <w:t>aie</w:t>
-      </w:r>
-      <w:proofErr w:type="spellEnd"/>
-      <w:r>
-        <w:t xml:space="preserve"> ….</w:t>
-      </w:r>
-      <w:r>
-        <w:t xml:space="preserve"> Les indexes dans </w:t>
-      </w:r>
-      <w:proofErr w:type="spellStart"/>
-      <w:r>
-        <w:t>elasticsearch</w:t>
-      </w:r>
-      <w:proofErr w:type="spellEnd"/>
-      <w:r>
-        <w:t xml:space="preserve"> où se trouvent les configurations, les </w:t>
-      </w:r>
-      <w:proofErr w:type="spellStart"/>
-      <w:r>
-        <w:t>dashboards</w:t>
-      </w:r>
-      <w:proofErr w:type="spellEnd"/>
-      <w:r>
-        <w:t xml:space="preserve"> de </w:t>
-      </w:r>
-      <w:proofErr w:type="spellStart"/>
-      <w:r>
-        <w:t>kibana</w:t>
-      </w:r>
-      <w:proofErr w:type="spellEnd"/>
-      <w:r>
-        <w:t>, ont été malencontreusement supprimé, lors d'un packaging…</w:t>
-      </w:r>
-    </w:p>
-    <w:p>
-      <w:pPr>
-        <w:pStyle w:val="Paragraphedeliste"/>
-        <w:numPr>
-          <w:ilvl w:val="0"/>
-          <w:numId w:val="1"/>
-        </w:numPr>
-      </w:pPr>
-      <w:r>
-        <w:t xml:space="preserve">EA -&gt; </w:t>
-      </w:r>
-      <w:proofErr w:type="gramStart"/>
-      <w:r>
-        <w:t>fixer</w:t>
-      </w:r>
-      <w:proofErr w:type="gramEnd"/>
-      <w:r>
-        <w:t xml:space="preserve"> objectifs pour année prochaine.</w:t>
-      </w:r>
-    </w:p>
-    <w:p>
-      <w:pPr>
-        <w:pStyle w:val="Paragraphedeliste"/>
-        <w:numPr>
-          <w:ilvl w:val="0"/>
-          <w:numId w:val="1"/>
-        </w:numPr>
-      </w:pPr>
-      <w:r>
-        <w:t xml:space="preserve">Elaboration d'un tableau de tache avec temps estimé, % </w:t>
-      </w:r>
-      <w:proofErr w:type="spellStart"/>
-      <w:r>
-        <w:t>etc</w:t>
-      </w:r>
-      <w:proofErr w:type="spellEnd"/>
-    </w:p>
-    <w:p>
-      <w:pPr>
-        <w:pStyle w:val="Paragraphedeliste"/>
-        <w:numPr>
-          <w:ilvl w:val="0"/>
-          <w:numId w:val="1"/>
-        </w:numPr>
-      </w:pPr>
-      <w:proofErr w:type="spellStart"/>
-      <w:r>
-        <w:t>Probleme</w:t>
-      </w:r>
-      <w:proofErr w:type="spellEnd"/>
-      <w:r>
-        <w:t xml:space="preserve"> avec les </w:t>
-      </w:r>
-      <w:proofErr w:type="spellStart"/>
-      <w:r>
-        <w:t>counts</w:t>
-      </w:r>
-      <w:proofErr w:type="spellEnd"/>
-      <w:r>
-        <w:t xml:space="preserve">, surement </w:t>
-      </w:r>
-      <w:proofErr w:type="gramStart"/>
-      <w:r>
-        <w:t>a</w:t>
-      </w:r>
-      <w:proofErr w:type="gramEnd"/>
-      <w:r>
-        <w:t xml:space="preserve"> cause du nouveau </w:t>
-      </w:r>
-      <w:proofErr w:type="spellStart"/>
-      <w:r>
-        <w:t>modele</w:t>
-      </w:r>
-      <w:proofErr w:type="spellEnd"/>
-      <w:r>
-        <w:t xml:space="preserve"> de données. Les </w:t>
-      </w:r>
-      <w:proofErr w:type="spellStart"/>
-      <w:r>
-        <w:t>requetes</w:t>
-      </w:r>
-      <w:proofErr w:type="spellEnd"/>
-      <w:r>
-        <w:t xml:space="preserve"> faites par </w:t>
-      </w:r>
-      <w:proofErr w:type="spellStart"/>
-      <w:r>
-        <w:t>Kibana</w:t>
-      </w:r>
-      <w:proofErr w:type="spellEnd"/>
-      <w:r>
-        <w:t xml:space="preserve"> </w:t>
-      </w:r>
-      <w:proofErr w:type="gramStart"/>
-      <w:r>
-        <w:t>n'obtient</w:t>
-      </w:r>
-      <w:proofErr w:type="gramEnd"/>
-      <w:r>
-        <w:t xml:space="preserve"> pas les </w:t>
-      </w:r>
-      <w:proofErr w:type="spellStart"/>
-      <w:r>
-        <w:t>meme</w:t>
-      </w:r>
-      <w:proofErr w:type="spellEnd"/>
-      <w:r>
-        <w:t xml:space="preserve"> </w:t>
-      </w:r>
-      <w:proofErr w:type="spellStart"/>
-      <w:r>
-        <w:t>resultats</w:t>
-      </w:r>
-      <w:proofErr w:type="spellEnd"/>
-      <w:r>
-        <w:t xml:space="preserve"> lorsque je fais un </w:t>
-      </w:r>
-      <w:proofErr w:type="spellStart"/>
-      <w:r>
-        <w:t>requete</w:t>
-      </w:r>
-      <w:proofErr w:type="spellEnd"/>
-      <w:r>
-        <w:t xml:space="preserve"> similaire. Je ne sais pas qui de moi ou </w:t>
-      </w:r>
-      <w:proofErr w:type="spellStart"/>
-      <w:r>
-        <w:t>kibana</w:t>
-      </w:r>
-      <w:proofErr w:type="spellEnd"/>
-      <w:r>
-        <w:t xml:space="preserve"> a les bon </w:t>
-      </w:r>
-      <w:proofErr w:type="spellStart"/>
-      <w:r>
-        <w:t>resultats</w:t>
-      </w:r>
-      <w:proofErr w:type="spellEnd"/>
-      <w:r>
-        <w:t xml:space="preserve">. Je cherche </w:t>
-      </w:r>
-      <w:proofErr w:type="spellStart"/>
-      <w:r>
-        <w:t>bcp</w:t>
-      </w:r>
-      <w:proofErr w:type="spellEnd"/>
-      <w:r>
-        <w:t xml:space="preserve"> sur ce point !</w:t>
+        <w:t>Aie aie aie ….</w:t>
+      </w:r>
+      <w:r>
+        <w:t xml:space="preserve"> Les indexes dans elasticsearch où se trouvent les configurations, les dashboards de kibana, ont été malencontreusement supprimé, lors d'un packaging…</w:t>
+      </w:r>
+    </w:p>
+    <w:p>
+      <w:pPr>
+        <w:pStyle w:val="Paragraphedeliste"/>
+        <w:numPr>
+          <w:ilvl w:val="0"/>
+          <w:numId w:val="1"/>
+        </w:numPr>
+      </w:pPr>
+      <w:r>
+        <w:t>EA -&gt; fixer objectifs pour année prochaine.</w:t>
+      </w:r>
+    </w:p>
+    <w:p>
+      <w:pPr>
+        <w:pStyle w:val="Paragraphedeliste"/>
+        <w:numPr>
+          <w:ilvl w:val="0"/>
+          <w:numId w:val="1"/>
+        </w:numPr>
+      </w:pPr>
+      <w:r>
+        <w:t>Elaboration d'un tableau de tache avec temps estimé, % etc</w:t>
+      </w:r>
+    </w:p>
+    <w:p>
+      <w:pPr>
+        <w:pStyle w:val="Paragraphedeliste"/>
+        <w:numPr>
+          <w:ilvl w:val="0"/>
+          <w:numId w:val="1"/>
+        </w:numPr>
+      </w:pPr>
+      <w:r>
+        <w:t>Probleme avec les counts, surement a cause du nouveau modele de données. Les requetes faites par Kibana n'obtient pas les meme resultats lorsque je fais un requete similaire. Je ne sais pas qui de moi ou kibana a les bon resultats. Je cherche bcp sur ce point !</w:t>
       </w:r>
     </w:p>
     <w:p/>
@@ -2849,39 +1900,7 @@
         </w:numPr>
       </w:pPr>
       <w:r>
-        <w:t xml:space="preserve">Remise en forme de </w:t>
-      </w:r>
-      <w:proofErr w:type="spellStart"/>
-      <w:r>
-        <w:t>kibana</w:t>
-      </w:r>
-      <w:proofErr w:type="spellEnd"/>
-      <w:r>
-        <w:t xml:space="preserve"> sur le </w:t>
-      </w:r>
-      <w:proofErr w:type="spellStart"/>
-      <w:r>
-        <w:t>nouveeau</w:t>
-      </w:r>
-      <w:proofErr w:type="spellEnd"/>
-      <w:r>
-        <w:t xml:space="preserve"> type plus quelques petite </w:t>
-      </w:r>
-      <w:proofErr w:type="spellStart"/>
-      <w:r>
-        <w:t>opti</w:t>
-      </w:r>
-      <w:proofErr w:type="spellEnd"/>
-      <w:r>
-        <w:t xml:space="preserve"> pour qu'il soit plus stable (ex: filtre type : value : boaType9, auto </w:t>
-      </w:r>
-      <w:proofErr w:type="spellStart"/>
-      <w:r>
-        <w:t>grace</w:t>
-      </w:r>
-      <w:proofErr w:type="spellEnd"/>
-      <w:r>
-        <w:t xml:space="preserve"> au fichier config.js)</w:t>
+        <w:t>Remise en forme de kibana sur le nouveeau type plus quelques petite opti pour qu'il soit plus stable (ex: filtre type : value : boaType9, auto grace au fichier config.js)</w:t>
       </w:r>
     </w:p>
     <w:p>
@@ -2896,39 +1915,7 @@
         <w:t>Nouvel tache : les liens des applis</w:t>
       </w:r>
       <w:r>
-        <w:t xml:space="preserve">, </w:t>
-      </w:r>
-      <w:proofErr w:type="spellStart"/>
-      <w:r>
-        <w:t>automatiqer</w:t>
-      </w:r>
-      <w:proofErr w:type="spellEnd"/>
-      <w:r>
-        <w:t xml:space="preserve"> les liens, temps estimé 2 jours, et il en faudra peu </w:t>
-      </w:r>
-      <w:proofErr w:type="spellStart"/>
-      <w:r>
-        <w:t>etre</w:t>
-      </w:r>
-      <w:proofErr w:type="spellEnd"/>
-      <w:r>
-        <w:t xml:space="preserve"> 3, mais ce n'est pas moi qui vais </w:t>
-      </w:r>
-      <w:proofErr w:type="gramStart"/>
-      <w:r>
-        <w:t>terminé</w:t>
-      </w:r>
-      <w:proofErr w:type="gramEnd"/>
-      <w:r>
-        <w:t xml:space="preserve"> cette tache parce qu'il vont livré la toute </w:t>
-      </w:r>
-      <w:proofErr w:type="spellStart"/>
-      <w:r>
-        <w:t>premiere</w:t>
-      </w:r>
-      <w:proofErr w:type="spellEnd"/>
-      <w:r>
-        <w:t xml:space="preserve"> version pendant que je serait en cours.</w:t>
+        <w:t>, automatiqer les liens, temps estimé 2 jours, et il en faudra peu etre 3, mais ce n'est pas moi qui vais terminé cette tache parce qu'il vont livré la toute premiere version pendant que je serait en cours.</w:t>
       </w:r>
       <w:r>
         <w:br w:type="page"/>
@@ -2980,58 +1967,29 @@
         </w:numPr>
       </w:pPr>
       <w:r>
-        <w:t xml:space="preserve">Il y a eu une migration de SVN vers Git, j'ai donc </w:t>
-      </w:r>
-      <w:proofErr w:type="gramStart"/>
-      <w:r>
-        <w:t>importe</w:t>
-      </w:r>
-      <w:r>
-        <w:t>r</w:t>
-      </w:r>
-      <w:proofErr w:type="gramEnd"/>
-      <w:r>
-        <w:t xml:space="preserve"> le "nouveau" projet avec git.</w:t>
-      </w:r>
-    </w:p>
-    <w:p>
-      <w:pPr>
-        <w:pStyle w:val="Paragraphedeliste"/>
-        <w:numPr>
-          <w:ilvl w:val="0"/>
-          <w:numId w:val="1"/>
-        </w:numPr>
-      </w:pPr>
-      <w:r>
-        <w:t xml:space="preserve">Proposition d'utiliser </w:t>
-      </w:r>
-      <w:proofErr w:type="spellStart"/>
-      <w:r>
-        <w:t>IntelliJ</w:t>
-      </w:r>
-      <w:proofErr w:type="spellEnd"/>
-      <w:r>
-        <w:t xml:space="preserve">, suite a de nombreux </w:t>
+        <w:t>Il y a eu une migration de SVN vers Git, j'ai donc importe</w:t>
+      </w:r>
+      <w:r>
+        <w:t>r le "nouveau" projet avec git.</w:t>
+      </w:r>
+    </w:p>
+    <w:p>
+      <w:pPr>
+        <w:pStyle w:val="Paragraphedeliste"/>
+        <w:numPr>
+          <w:ilvl w:val="0"/>
+          <w:numId w:val="1"/>
+        </w:numPr>
+      </w:pPr>
+      <w:r>
+        <w:t xml:space="preserve">Proposition d'utiliser IntelliJ, suite a de nombreux </w:t>
       </w:r>
       <w:r>
         <w:t>problèmes</w:t>
       </w:r>
       <w:r>
-        <w:t xml:space="preserve"> rencontrer sur </w:t>
-      </w:r>
-      <w:proofErr w:type="spellStart"/>
-      <w:r>
-        <w:t>eclipse</w:t>
-      </w:r>
-      <w:proofErr w:type="spellEnd"/>
-      <w:r>
-        <w:t xml:space="preserve"> (config, etc</w:t>
-      </w:r>
-      <w:proofErr w:type="gramStart"/>
-      <w:r>
-        <w:t>..)</w:t>
-      </w:r>
-      <w:proofErr w:type="gramEnd"/>
+        <w:t xml:space="preserve"> rencontrer sur eclipse (config, etc..)</w:t>
+      </w:r>
     </w:p>
     <w:p>
       <w:pPr>
@@ -3048,28 +2006,7 @@
         <w:t>Téléchargement</w:t>
       </w:r>
       <w:r>
-        <w:t xml:space="preserve"> </w:t>
-      </w:r>
-      <w:proofErr w:type="gramStart"/>
-      <w:r>
-        <w:t xml:space="preserve">de </w:t>
-      </w:r>
-      <w:proofErr w:type="spellStart"/>
-      <w:r>
-        <w:t>IntelliJ</w:t>
-      </w:r>
-      <w:proofErr w:type="spellEnd"/>
-      <w:proofErr w:type="gramEnd"/>
-      <w:r>
-        <w:t xml:space="preserve"> </w:t>
-      </w:r>
-      <w:proofErr w:type="spellStart"/>
-      <w:r>
-        <w:t>Idea</w:t>
-      </w:r>
-      <w:proofErr w:type="spellEnd"/>
-      <w:r>
-        <w:t xml:space="preserve">, avec la licence </w:t>
+        <w:t xml:space="preserve"> de IntelliJ Idea, avec la licence </w:t>
       </w:r>
       <w:r>
         <w:t>étudiante</w:t>
@@ -3090,59 +2027,19 @@
         <w:t>Configuration</w:t>
       </w:r>
       <w:r>
-        <w:t xml:space="preserve"> de </w:t>
-      </w:r>
-      <w:proofErr w:type="spellStart"/>
-      <w:r>
-        <w:t>tomcat</w:t>
-      </w:r>
-      <w:proofErr w:type="spellEnd"/>
-      <w:r>
-        <w:t xml:space="preserve">, </w:t>
-      </w:r>
-      <w:proofErr w:type="spellStart"/>
-      <w:r>
-        <w:t>maven</w:t>
-      </w:r>
-      <w:proofErr w:type="spellEnd"/>
-      <w:r>
-        <w:t xml:space="preserve"> …</w:t>
-      </w:r>
-    </w:p>
-    <w:p>
-      <w:pPr>
-        <w:pStyle w:val="Paragraphedeliste"/>
-        <w:numPr>
-          <w:ilvl w:val="0"/>
-          <w:numId w:val="1"/>
-        </w:numPr>
-      </w:pPr>
-      <w:r>
-        <w:t xml:space="preserve">Configuration du plugin </w:t>
-      </w:r>
-      <w:proofErr w:type="spellStart"/>
-      <w:r>
-        <w:t>LiveEdit</w:t>
-      </w:r>
-      <w:proofErr w:type="spellEnd"/>
-      <w:r>
-        <w:t xml:space="preserve"> + extension chrome </w:t>
-      </w:r>
-      <w:proofErr w:type="spellStart"/>
-      <w:r>
-        <w:t>JetBains</w:t>
-      </w:r>
-      <w:proofErr w:type="spellEnd"/>
-      <w:r>
-        <w:t xml:space="preserve"> IDE Support, qui permet de faire du live </w:t>
-      </w:r>
-      <w:proofErr w:type="spellStart"/>
-      <w:r>
-        <w:t>coding</w:t>
-      </w:r>
-      <w:proofErr w:type="spellEnd"/>
-      <w:r>
-        <w:t>, ce qui me permet de gagner b</w:t>
+        <w:t xml:space="preserve"> de tomcat, maven …</w:t>
+      </w:r>
+    </w:p>
+    <w:p>
+      <w:pPr>
+        <w:pStyle w:val="Paragraphedeliste"/>
+        <w:numPr>
+          <w:ilvl w:val="0"/>
+          <w:numId w:val="1"/>
+        </w:numPr>
+      </w:pPr>
+      <w:r>
+        <w:t>Configuration du plugin LiveEdit + extension chrome JetBains IDE Support, qui permet de faire du live coding, ce qui me permet de gagner b</w:t>
       </w:r>
       <w:r>
         <w:t>eau</w:t>
@@ -3178,86 +2075,20 @@
         <w:t>changement</w:t>
       </w:r>
       <w:r>
-        <w:t xml:space="preserve"> mon serveur </w:t>
-      </w:r>
-      <w:proofErr w:type="spellStart"/>
-      <w:r>
-        <w:t>tomcat</w:t>
-      </w:r>
-      <w:proofErr w:type="spellEnd"/>
-      <w:r>
-        <w:t>.</w:t>
-      </w:r>
-    </w:p>
-    <w:p>
-      <w:pPr>
-        <w:pStyle w:val="Paragraphedeliste"/>
-        <w:numPr>
-          <w:ilvl w:val="0"/>
-          <w:numId w:val="1"/>
-        </w:numPr>
-      </w:pPr>
-      <w:proofErr w:type="spellStart"/>
-      <w:r>
-        <w:t>Repackaging</w:t>
-      </w:r>
-      <w:proofErr w:type="spellEnd"/>
-      <w:r>
-        <w:t xml:space="preserve"> du projet </w:t>
-      </w:r>
-      <w:proofErr w:type="spellStart"/>
-      <w:r>
-        <w:t>toolbox</w:t>
-      </w:r>
-      <w:proofErr w:type="spellEnd"/>
-      <w:r>
-        <w:t>-</w:t>
-      </w:r>
-      <w:proofErr w:type="spellStart"/>
-      <w:r>
-        <w:t>angular</w:t>
-      </w:r>
-      <w:proofErr w:type="spellEnd"/>
-      <w:r>
-        <w:t xml:space="preserve"> -&gt; </w:t>
-      </w:r>
-      <w:proofErr w:type="spellStart"/>
-      <w:r>
-        <w:t>separer</w:t>
-      </w:r>
-      <w:proofErr w:type="spellEnd"/>
-      <w:r>
-        <w:t xml:space="preserve"> </w:t>
-      </w:r>
-      <w:proofErr w:type="gramStart"/>
-      <w:r>
-        <w:t>les fichier</w:t>
-      </w:r>
-      <w:proofErr w:type="gramEnd"/>
-      <w:r>
-        <w:t xml:space="preserve"> d'import de </w:t>
-      </w:r>
-      <w:proofErr w:type="spellStart"/>
-      <w:r>
-        <w:t>ittbui</w:t>
-      </w:r>
-      <w:proofErr w:type="spellEnd"/>
-      <w:r>
-        <w:t xml:space="preserve"> et </w:t>
-      </w:r>
-      <w:proofErr w:type="spellStart"/>
-      <w:r>
-        <w:t>ittb</w:t>
-      </w:r>
-      <w:proofErr w:type="spellEnd"/>
-      <w:r>
-        <w:t xml:space="preserve"> </w:t>
-      </w:r>
-      <w:proofErr w:type="spellStart"/>
-      <w:r>
-        <w:t>utils</w:t>
-      </w:r>
-      <w:proofErr w:type="spellEnd"/>
+        <w:t xml:space="preserve"> mon serveur tomcat.</w:t>
+      </w:r>
+    </w:p>
+    <w:p>
+      <w:pPr>
+        <w:pStyle w:val="Paragraphedeliste"/>
+        <w:numPr>
+          <w:ilvl w:val="0"/>
+          <w:numId w:val="1"/>
+        </w:numPr>
+      </w:pPr>
+      <w:r>
+        <w:t>Repackaging du projet toolbox-angular -&gt; separer les fichier d'import de ittbui et ittb utils</w:t>
+      </w:r>
     </w:p>
     <w:p>
       <w:pPr>
@@ -3297,21 +2128,8 @@
           <w:numId w:val="1"/>
         </w:numPr>
       </w:pPr>
-      <w:proofErr w:type="spellStart"/>
-      <w:r>
-        <w:t>Angular</w:t>
-      </w:r>
-      <w:proofErr w:type="spellEnd"/>
-      <w:r>
-        <w:t>-</w:t>
-      </w:r>
-      <w:proofErr w:type="spellStart"/>
-      <w:r>
-        <w:t>Material</w:t>
-      </w:r>
-      <w:proofErr w:type="spellEnd"/>
-      <w:r>
-        <w:t xml:space="preserve"> : 0.10.1 -&gt; 1.0.</w:t>
+      <w:r>
+        <w:t>Angular-Material : 0.10.1 -&gt; 1.0.</w:t>
       </w:r>
       <w:r>
         <w:t>0</w:t>
@@ -3325,21 +2143,8 @@
           <w:numId w:val="1"/>
         </w:numPr>
       </w:pPr>
-      <w:proofErr w:type="spellStart"/>
-      <w:r>
-        <w:t>Ui</w:t>
-      </w:r>
-      <w:proofErr w:type="spellEnd"/>
-      <w:r>
-        <w:t>-</w:t>
-      </w:r>
-      <w:proofErr w:type="spellStart"/>
-      <w:r>
-        <w:t>grid</w:t>
-      </w:r>
-      <w:proofErr w:type="spellEnd"/>
-      <w:r>
-        <w:t xml:space="preserve"> : 3.0.1 -&gt; 3.1.0</w:t>
+      <w:r>
+        <w:t>Ui-grid : 3.0.1 -&gt; 3.1.0</w:t>
       </w:r>
     </w:p>
     <w:p>
@@ -3350,13 +2155,8 @@
           <w:numId w:val="1"/>
         </w:numPr>
       </w:pPr>
-      <w:proofErr w:type="spellStart"/>
-      <w:r>
-        <w:t>Angular</w:t>
-      </w:r>
-      <w:proofErr w:type="spellEnd"/>
-      <w:r>
-        <w:t>-translate : 2.7.1 - &gt; 2.8.1</w:t>
+      <w:r>
+        <w:t>Angular-translate : 2.7.1 - &gt; 2.8.1</w:t>
       </w:r>
     </w:p>
     <w:p>
@@ -3367,13 +2167,8 @@
           <w:numId w:val="1"/>
         </w:numPr>
       </w:pPr>
-      <w:proofErr w:type="spellStart"/>
-      <w:r>
-        <w:t>jQuery</w:t>
-      </w:r>
-      <w:proofErr w:type="spellEnd"/>
-      <w:r>
-        <w:t xml:space="preserve"> : 2.1.4 -&gt; 2.2.0</w:t>
+      <w:r>
+        <w:t>jQuery : 2.1.4 -&gt; 2.2.0</w:t>
       </w:r>
     </w:p>
     <w:p>
@@ -3384,21 +2179,8 @@
           <w:numId w:val="1"/>
         </w:numPr>
       </w:pPr>
-      <w:proofErr w:type="spellStart"/>
-      <w:r>
-        <w:t>ui</w:t>
-      </w:r>
-      <w:proofErr w:type="spellEnd"/>
-      <w:r>
-        <w:t>-</w:t>
-      </w:r>
-      <w:proofErr w:type="spellStart"/>
-      <w:r>
-        <w:t>bootstrap</w:t>
-      </w:r>
-      <w:proofErr w:type="spellEnd"/>
-      <w:r>
-        <w:t xml:space="preserve"> : 0.13.0 -&gt; 1.1.0</w:t>
+      <w:r>
+        <w:t>ui-bootstrap : 0.13.0 -&gt; 1.1.0</w:t>
       </w:r>
     </w:p>
     <w:p>
@@ -3409,57 +2191,20 @@
           <w:numId w:val="1"/>
         </w:numPr>
       </w:pPr>
-      <w:proofErr w:type="spellStart"/>
-      <w:r>
-        <w:t>Momentjs</w:t>
-      </w:r>
-      <w:proofErr w:type="spellEnd"/>
-      <w:r>
-        <w:t xml:space="preserve"> : 2.10.6 -&gt; 2.11.1</w:t>
-      </w:r>
-    </w:p>
-    <w:p>
-      <w:pPr>
-        <w:pStyle w:val="Paragraphedeliste"/>
-        <w:numPr>
-          <w:ilvl w:val="0"/>
-          <w:numId w:val="1"/>
-        </w:numPr>
-      </w:pPr>
-      <w:r>
-        <w:t xml:space="preserve">Reprendre </w:t>
-      </w:r>
-      <w:proofErr w:type="spellStart"/>
-      <w:r>
-        <w:t>requireJS</w:t>
-      </w:r>
-      <w:proofErr w:type="spellEnd"/>
-      <w:r>
-        <w:t xml:space="preserve">, pour faire quelques chose de plus propres pour normaliser, et </w:t>
-      </w:r>
-      <w:proofErr w:type="spellStart"/>
-      <w:r>
-        <w:t>inserer</w:t>
-      </w:r>
-      <w:proofErr w:type="spellEnd"/>
-      <w:r>
-        <w:t xml:space="preserve"> les fichiers </w:t>
-      </w:r>
-      <w:proofErr w:type="spellStart"/>
-      <w:r>
-        <w:t>css</w:t>
-      </w:r>
-      <w:proofErr w:type="spellEnd"/>
-      <w:r>
-        <w:t xml:space="preserve">, pour </w:t>
-      </w:r>
-      <w:proofErr w:type="spellStart"/>
-      <w:r>
-        <w:t>eviter</w:t>
-      </w:r>
-      <w:proofErr w:type="spellEnd"/>
-      <w:r>
-        <w:t xml:space="preserve"> de surcharger la page html avec tout les imports</w:t>
+      <w:r>
+        <w:t>Momentjs : 2.10.6 -&gt; 2.11.1</w:t>
+      </w:r>
+    </w:p>
+    <w:p>
+      <w:pPr>
+        <w:pStyle w:val="Paragraphedeliste"/>
+        <w:numPr>
+          <w:ilvl w:val="0"/>
+          <w:numId w:val="1"/>
+        </w:numPr>
+      </w:pPr>
+      <w:r>
+        <w:t>Reprendre requireJS, pour faire quelques chose de plus propres pour normaliser, et inserer les fichiers css, pour eviter de surcharger la page html avec tout les imports</w:t>
       </w:r>
     </w:p>
     <w:p>
@@ -3504,209 +2249,77 @@
         <w:t>Réorganisation</w:t>
       </w:r>
       <w:r>
-        <w:t xml:space="preserve"> des imports via </w:t>
-      </w:r>
-      <w:proofErr w:type="spellStart"/>
-      <w:r>
-        <w:t>RequireJS</w:t>
-      </w:r>
-      <w:proofErr w:type="spellEnd"/>
-      <w:r>
-        <w:t>, dans un</w:t>
+        <w:t xml:space="preserve"> des imports via RequireJS, dans un</w:t>
       </w:r>
       <w:r>
         <w:t>e</w:t>
       </w:r>
       <w:r>
-        <w:t xml:space="preserve"> configuration Framework (avec projet </w:t>
-      </w:r>
-      <w:proofErr w:type="spellStart"/>
-      <w:r>
-        <w:t>tooblox</w:t>
-      </w:r>
-      <w:proofErr w:type="spellEnd"/>
-      <w:r>
-        <w:t>-</w:t>
-      </w:r>
-      <w:proofErr w:type="spellStart"/>
-      <w:r>
-        <w:t>angular</w:t>
-      </w:r>
-      <w:proofErr w:type="spellEnd"/>
-      <w:r>
-        <w:t>) qu'utilise le projet OF pour son interface graphique.</w:t>
-      </w:r>
-    </w:p>
-    <w:p>
-      <w:pPr>
-        <w:pStyle w:val="Paragraphedeliste"/>
-        <w:numPr>
-          <w:ilvl w:val="0"/>
-          <w:numId w:val="1"/>
-        </w:numPr>
-      </w:pPr>
-      <w:r>
-        <w:t xml:space="preserve">Séparation du </w:t>
-      </w:r>
-      <w:proofErr w:type="spellStart"/>
-      <w:r>
-        <w:t>framework</w:t>
-      </w:r>
-      <w:proofErr w:type="spellEnd"/>
-      <w:r>
-        <w:t>, et de l'application (</w:t>
-      </w:r>
-      <w:proofErr w:type="spellStart"/>
-      <w:r>
-        <w:t>js</w:t>
-      </w:r>
-      <w:proofErr w:type="spellEnd"/>
-      <w:r>
-        <w:t xml:space="preserve">, imports, </w:t>
-      </w:r>
-      <w:proofErr w:type="spellStart"/>
-      <w:r>
-        <w:t>css</w:t>
-      </w:r>
-      <w:proofErr w:type="spellEnd"/>
-      <w:r>
-        <w:t>)</w:t>
-      </w:r>
-    </w:p>
-    <w:p>
-      <w:pPr>
-        <w:pStyle w:val="Paragraphedeliste"/>
-        <w:numPr>
-          <w:ilvl w:val="0"/>
-          <w:numId w:val="1"/>
-        </w:numPr>
-      </w:pPr>
-      <w:r>
-        <w:t xml:space="preserve">Réparation </w:t>
-      </w:r>
-      <w:proofErr w:type="gramStart"/>
-      <w:r>
-        <w:t>du champs</w:t>
-      </w:r>
-      <w:proofErr w:type="gramEnd"/>
-      <w:r>
-        <w:t xml:space="preserve"> </w:t>
-      </w:r>
-      <w:proofErr w:type="spellStart"/>
-      <w:r>
-        <w:t>autocomplete</w:t>
-      </w:r>
-      <w:proofErr w:type="spellEnd"/>
-      <w:r>
-        <w:t xml:space="preserve"> (</w:t>
-      </w:r>
-      <w:proofErr w:type="spellStart"/>
-      <w:r>
-        <w:t>probleme</w:t>
-      </w:r>
-      <w:proofErr w:type="spellEnd"/>
-      <w:r>
-        <w:t xml:space="preserve"> de nom de variable)</w:t>
-      </w:r>
-    </w:p>
-    <w:p>
-      <w:pPr>
-        <w:pStyle w:val="Paragraphedeliste"/>
-        <w:numPr>
-          <w:ilvl w:val="0"/>
-          <w:numId w:val="1"/>
-        </w:numPr>
-      </w:pPr>
-      <w:proofErr w:type="spellStart"/>
-      <w:r>
-        <w:t>Env</w:t>
-      </w:r>
-      <w:proofErr w:type="spellEnd"/>
-      <w:r>
-        <w:t xml:space="preserve"> de test parce que trop chiant de recharger </w:t>
-      </w:r>
-      <w:proofErr w:type="spellStart"/>
-      <w:r>
-        <w:t>tomcat</w:t>
-      </w:r>
-      <w:proofErr w:type="spellEnd"/>
-      <w:r>
-        <w:t xml:space="preserve"> </w:t>
-      </w:r>
-      <w:proofErr w:type="spellStart"/>
-      <w:r>
-        <w:t>every</w:t>
-      </w:r>
-      <w:proofErr w:type="spellEnd"/>
-      <w:r>
-        <w:t xml:space="preserve"> time</w:t>
-      </w:r>
-    </w:p>
-    <w:p>
-      <w:pPr>
-        <w:pStyle w:val="Paragraphedeliste"/>
-        <w:numPr>
-          <w:ilvl w:val="0"/>
-          <w:numId w:val="1"/>
-        </w:numPr>
-      </w:pPr>
-      <w:proofErr w:type="spellStart"/>
-      <w:r>
-        <w:t>Opti</w:t>
-      </w:r>
-      <w:proofErr w:type="spellEnd"/>
-      <w:r>
-        <w:t xml:space="preserve"> du </w:t>
-      </w:r>
-      <w:proofErr w:type="spellStart"/>
-      <w:r>
-        <w:t>datepicker</w:t>
-      </w:r>
-      <w:proofErr w:type="spellEnd"/>
-      <w:r>
-        <w:t xml:space="preserve"> </w:t>
-      </w:r>
-      <w:proofErr w:type="spellStart"/>
-      <w:r>
-        <w:t>iitb</w:t>
-      </w:r>
-      <w:proofErr w:type="spellEnd"/>
-      <w:r>
-        <w:t xml:space="preserve"> ;)</w:t>
-      </w:r>
-    </w:p>
-    <w:p>
-      <w:pPr>
-        <w:pStyle w:val="Paragraphedeliste"/>
-        <w:numPr>
-          <w:ilvl w:val="0"/>
-          <w:numId w:val="1"/>
-        </w:numPr>
-      </w:pPr>
-      <w:proofErr w:type="spellStart"/>
-      <w:r>
-        <w:t>Navbar</w:t>
-      </w:r>
-      <w:proofErr w:type="spellEnd"/>
-      <w:r>
-        <w:t xml:space="preserve"> passé de </w:t>
-      </w:r>
-      <w:proofErr w:type="spellStart"/>
-      <w:r>
-        <w:t>toolbox</w:t>
-      </w:r>
-      <w:proofErr w:type="spellEnd"/>
-      <w:r>
-        <w:t xml:space="preserve"> à of</w:t>
-      </w:r>
-      <w:r>
-        <w:t xml:space="preserve"> + </w:t>
-      </w:r>
-      <w:proofErr w:type="spellStart"/>
-      <w:r>
-        <w:t>opti</w:t>
-      </w:r>
-      <w:proofErr w:type="spellEnd"/>
+        <w:t xml:space="preserve"> configuration Framework (avec projet tooblox-angular) qu'utilise le projet OF pour son interface graphique.</w:t>
+      </w:r>
+    </w:p>
+    <w:p>
+      <w:pPr>
+        <w:pStyle w:val="Paragraphedeliste"/>
+        <w:numPr>
+          <w:ilvl w:val="0"/>
+          <w:numId w:val="1"/>
+        </w:numPr>
+      </w:pPr>
+      <w:r>
+        <w:t>Séparation du framework, et de l'application (js, imports, css)</w:t>
+      </w:r>
+    </w:p>
+    <w:p>
+      <w:pPr>
+        <w:pStyle w:val="Paragraphedeliste"/>
+        <w:numPr>
+          <w:ilvl w:val="0"/>
+          <w:numId w:val="1"/>
+        </w:numPr>
+      </w:pPr>
+      <w:r>
+        <w:t>Réparation du champs autocomplete (probleme de nom de variable)</w:t>
+      </w:r>
+    </w:p>
+    <w:p>
+      <w:pPr>
+        <w:pStyle w:val="Paragraphedeliste"/>
+        <w:numPr>
+          <w:ilvl w:val="0"/>
+          <w:numId w:val="1"/>
+        </w:numPr>
+      </w:pPr>
+      <w:r>
+        <w:t>Env de test parce que trop chiant de recharger tomcat every time</w:t>
+      </w:r>
+    </w:p>
+    <w:p>
+      <w:pPr>
+        <w:pStyle w:val="Paragraphedeliste"/>
+        <w:numPr>
+          <w:ilvl w:val="0"/>
+          <w:numId w:val="1"/>
+        </w:numPr>
+      </w:pPr>
+      <w:r>
+        <w:t>Opti du datepicker iitb ;)</w:t>
+      </w:r>
+    </w:p>
+    <w:p>
+      <w:pPr>
+        <w:pStyle w:val="Paragraphedeliste"/>
+        <w:numPr>
+          <w:ilvl w:val="0"/>
+          <w:numId w:val="1"/>
+        </w:numPr>
+      </w:pPr>
+      <w:r>
+        <w:t>Navbar passé de toolbox à of</w:t>
+      </w:r>
+      <w:r>
+        <w:t xml:space="preserve"> + opti</w:t>
+      </w:r>
     </w:p>
     <w:p/>
     <w:p/>
@@ -3742,51 +2355,21 @@
           <w:numId w:val="1"/>
         </w:numPr>
       </w:pPr>
-      <w:proofErr w:type="spellStart"/>
-      <w:r>
-        <w:t>Separation</w:t>
-      </w:r>
-      <w:proofErr w:type="spellEnd"/>
-      <w:r>
-        <w:t xml:space="preserve"> du </w:t>
-      </w:r>
-      <w:proofErr w:type="spellStart"/>
-      <w:r>
-        <w:t>autocomplete</w:t>
-      </w:r>
-      <w:proofErr w:type="spellEnd"/>
-      <w:r>
-        <w:t xml:space="preserve"> </w:t>
-      </w:r>
-      <w:proofErr w:type="spellStart"/>
-      <w:r>
-        <w:t>ittb</w:t>
-      </w:r>
-      <w:proofErr w:type="spellEnd"/>
-      <w:r>
-        <w:t xml:space="preserve"> et of, tentation de </w:t>
-      </w:r>
-      <w:proofErr w:type="spellStart"/>
-      <w:r>
-        <w:t>generalisation</w:t>
-      </w:r>
-      <w:proofErr w:type="spellEnd"/>
-      <w:r>
-        <w:t xml:space="preserve">… </w:t>
-      </w:r>
-      <w:proofErr w:type="spellStart"/>
-      <w:r>
-        <w:t>probleme</w:t>
-      </w:r>
-      <w:proofErr w:type="spellEnd"/>
-      <w:r>
-        <w:t xml:space="preserve"> of </w:t>
-      </w:r>
-      <w:proofErr w:type="spellStart"/>
-      <w:r>
-        <w:t>demarrage</w:t>
-      </w:r>
-      <w:proofErr w:type="spellEnd"/>
+      <w:r>
+        <w:t xml:space="preserve">Separation du autocomplete ittb et of, tentation de generalisation… </w:t>
+      </w:r>
+    </w:p>
+    <w:p>
+      <w:pPr>
+        <w:pStyle w:val="Paragraphedeliste"/>
+        <w:numPr>
+          <w:ilvl w:val="0"/>
+          <w:numId w:val="1"/>
+        </w:numPr>
+      </w:pPr>
+      <w:r>
+        <w:t>probleme of demarrage</w:t>
+      </w:r>
     </w:p>
     <w:sectPr>
       <w:pgSz w:w="11906" w:h="16838"/>

</xml_diff>

<commit_message>
update semaine 12 v12.0
</commit_message>
<xml_diff>
--- a/aide_rapport_alternance_1.docx
+++ b/aide_rapport_alternance_1.docx
@@ -41,7 +41,15 @@
         </w:numPr>
       </w:pPr>
       <w:r>
-        <w:t>Correction des dates, et du typeahead (ouverture, et non fermeture des choix)</w:t>
+        <w:t xml:space="preserve">Correction des dates, et du </w:t>
+      </w:r>
+      <w:proofErr w:type="spellStart"/>
+      <w:r>
+        <w:t>typeahead</w:t>
+      </w:r>
+      <w:proofErr w:type="spellEnd"/>
+      <w:r>
+        <w:t xml:space="preserve"> (ouverture, et non fermeture des choix)</w:t>
       </w:r>
     </w:p>
     <w:p>
@@ -111,19 +119,40 @@
         </w:numPr>
       </w:pPr>
       <w:r>
-        <w:t>Changement des noms Utils -&gt; Util</w:t>
-      </w:r>
-    </w:p>
-    <w:p>
-      <w:pPr>
-        <w:pStyle w:val="Paragraphedeliste"/>
-        <w:numPr>
-          <w:ilvl w:val="0"/>
-          <w:numId w:val="1"/>
-        </w:numPr>
-      </w:pPr>
-      <w:r>
-        <w:t>OF-core : jeux de tests pour mon appli, envoie de message dans la queue</w:t>
+        <w:t xml:space="preserve">Changement des noms </w:t>
+      </w:r>
+      <w:proofErr w:type="spellStart"/>
+      <w:r>
+        <w:t>Utils</w:t>
+      </w:r>
+      <w:proofErr w:type="spellEnd"/>
+      <w:r>
+        <w:t xml:space="preserve"> -&gt; </w:t>
+      </w:r>
+      <w:proofErr w:type="spellStart"/>
+      <w:r>
+        <w:t>Util</w:t>
+      </w:r>
+      <w:proofErr w:type="spellEnd"/>
+    </w:p>
+    <w:p>
+      <w:pPr>
+        <w:pStyle w:val="Paragraphedeliste"/>
+        <w:numPr>
+          <w:ilvl w:val="0"/>
+          <w:numId w:val="1"/>
+        </w:numPr>
+      </w:pPr>
+      <w:r>
+        <w:t>OF-</w:t>
+      </w:r>
+      <w:proofErr w:type="spellStart"/>
+      <w:r>
+        <w:t>core</w:t>
+      </w:r>
+      <w:proofErr w:type="spellEnd"/>
+      <w:r>
+        <w:t xml:space="preserve"> : jeux de tests pour mon appli, envoie de message dans la queue</w:t>
       </w:r>
     </w:p>
     <w:p>
@@ -210,7 +239,15 @@
         <w:t xml:space="preserve"> : </w:t>
       </w:r>
       <w:r>
-        <w:t xml:space="preserve">change gridApi, pour spécifier l'action </w:t>
+        <w:t xml:space="preserve">change </w:t>
+      </w:r>
+      <w:proofErr w:type="spellStart"/>
+      <w:r>
+        <w:t>gridApi</w:t>
+      </w:r>
+      <w:proofErr w:type="spellEnd"/>
+      <w:r>
+        <w:t xml:space="preserve">, pour spécifier l'action </w:t>
       </w:r>
       <w:r>
         <w:t>à</w:t>
@@ -261,8 +298,13 @@
         <w:t>après</w:t>
       </w:r>
       <w:r>
-        <w:t xml:space="preserve"> la collecte des messages, pour l'envoie dans ElasticSearch</w:t>
-      </w:r>
+        <w:t xml:space="preserve"> la collecte des messages, pour l'envoie dans </w:t>
+      </w:r>
+      <w:proofErr w:type="spellStart"/>
+      <w:r>
+        <w:t>ElasticSearch</w:t>
+      </w:r>
+      <w:proofErr w:type="spellEnd"/>
     </w:p>
     <w:p>
       <w:pPr>
@@ -288,13 +330,23 @@
         <w:t>problème</w:t>
       </w:r>
       <w:r>
-        <w:t>: le ng</w:t>
-      </w:r>
+        <w:t xml:space="preserve">: le </w:t>
+      </w:r>
+      <w:proofErr w:type="spellStart"/>
+      <w:r>
+        <w:t>ng</w:t>
+      </w:r>
+      <w:proofErr w:type="spellEnd"/>
       <w:r>
         <w:t>-</w:t>
       </w:r>
-      <w:r>
-        <w:t xml:space="preserve">grid ne rafraichi pas les directives de </w:t>
+      <w:proofErr w:type="spellStart"/>
+      <w:r>
+        <w:t>grid</w:t>
+      </w:r>
+      <w:proofErr w:type="spellEnd"/>
+      <w:r>
+        <w:t xml:space="preserve"> ne rafraichi pas les directives de </w:t>
       </w:r>
       <w:r>
         <w:t>statuts</w:t>
@@ -306,13 +358,29 @@
         <w:t>Résolution</w:t>
       </w:r>
       <w:r>
-        <w:t xml:space="preserve"> : watcher sur la cellule de la colonne, et si elle change, on met a jour l'</w:t>
+        <w:t xml:space="preserve"> : </w:t>
+      </w:r>
+      <w:proofErr w:type="spellStart"/>
+      <w:r>
+        <w:t>watcher</w:t>
+      </w:r>
+      <w:proofErr w:type="spellEnd"/>
+      <w:r>
+        <w:t xml:space="preserve"> sur la cellule de la colonne, et si elle change, on met a jour l'</w:t>
       </w:r>
       <w:r>
         <w:t>icone</w:t>
       </w:r>
       <w:r>
-        <w:t>, la couleur et le tooltip.</w:t>
+        <w:t xml:space="preserve">, la couleur et le </w:t>
+      </w:r>
+      <w:proofErr w:type="spellStart"/>
+      <w:r>
+        <w:t>tooltip</w:t>
+      </w:r>
+      <w:proofErr w:type="spellEnd"/>
+      <w:r>
+        <w:t>.</w:t>
       </w:r>
     </w:p>
     <w:p>
@@ -336,10 +404,42 @@
         </w:numPr>
       </w:pPr>
       <w:r>
-        <w:t>Début d'association d'of-core et of-</w:t>
-      </w:r>
-      <w:r>
-        <w:t>front. Je dois lancer elasticsearch et of core (collecte) depuis of front, des le lancement du serveur tomcat.</w:t>
+        <w:t>Début d'association d'of-</w:t>
+      </w:r>
+      <w:proofErr w:type="spellStart"/>
+      <w:r>
+        <w:t>core</w:t>
+      </w:r>
+      <w:proofErr w:type="spellEnd"/>
+      <w:r>
+        <w:t xml:space="preserve"> et of-</w:t>
+      </w:r>
+      <w:r>
+        <w:t xml:space="preserve">front. Je dois lancer </w:t>
+      </w:r>
+      <w:proofErr w:type="spellStart"/>
+      <w:r>
+        <w:t>elasticsearch</w:t>
+      </w:r>
+      <w:proofErr w:type="spellEnd"/>
+      <w:r>
+        <w:t xml:space="preserve"> et of </w:t>
+      </w:r>
+      <w:proofErr w:type="spellStart"/>
+      <w:r>
+        <w:t>core</w:t>
+      </w:r>
+      <w:proofErr w:type="spellEnd"/>
+      <w:r>
+        <w:t xml:space="preserve"> (collecte) depuis of front, des le lancement du serveur </w:t>
+      </w:r>
+      <w:proofErr w:type="spellStart"/>
+      <w:r>
+        <w:t>tomcat</w:t>
+      </w:r>
+      <w:proofErr w:type="spellEnd"/>
+      <w:r>
+        <w:t>.</w:t>
       </w:r>
     </w:p>
     <w:p>
@@ -389,25 +489,57 @@
         <w:t>leurs dépendances</w:t>
       </w:r>
       <w:r>
-        <w:t xml:space="preserve"> maven. Test pour voir si tout fonctionne bien. OK.</w:t>
-      </w:r>
-    </w:p>
-    <w:p>
-      <w:pPr>
-        <w:pStyle w:val="Paragraphedeliste"/>
-        <w:numPr>
-          <w:ilvl w:val="0"/>
-          <w:numId w:val="1"/>
-        </w:numPr>
-      </w:pPr>
-      <w:r>
-        <w:t xml:space="preserve">Lancement d'Elasticsearch au </w:t>
+        <w:t xml:space="preserve"> </w:t>
+      </w:r>
+      <w:proofErr w:type="spellStart"/>
+      <w:r>
+        <w:t>maven</w:t>
+      </w:r>
+      <w:proofErr w:type="spellEnd"/>
+      <w:r>
+        <w:t>. Test pour voir si tout fonctionne bien. OK.</w:t>
+      </w:r>
+    </w:p>
+    <w:p>
+      <w:pPr>
+        <w:pStyle w:val="Paragraphedeliste"/>
+        <w:numPr>
+          <w:ilvl w:val="0"/>
+          <w:numId w:val="1"/>
+        </w:numPr>
+      </w:pPr>
+      <w:r>
+        <w:t>Lancement d'</w:t>
+      </w:r>
+      <w:proofErr w:type="spellStart"/>
+      <w:r>
+        <w:t>Elasticsearch</w:t>
+      </w:r>
+      <w:proofErr w:type="spellEnd"/>
+      <w:r>
+        <w:t xml:space="preserve"> au </w:t>
       </w:r>
       <w:r>
         <w:t>démarrage</w:t>
       </w:r>
       <w:r>
-        <w:t xml:space="preserve"> de tomcat. Un elasticsearch embarqué.  Ajout d'un plugin java, et modification pour qu'il s'adapte a nos besoins…</w:t>
+        <w:t xml:space="preserve"> de </w:t>
+      </w:r>
+      <w:proofErr w:type="spellStart"/>
+      <w:r>
+        <w:t>tomcat</w:t>
+      </w:r>
+      <w:proofErr w:type="spellEnd"/>
+      <w:r>
+        <w:t xml:space="preserve">. Un </w:t>
+      </w:r>
+      <w:proofErr w:type="spellStart"/>
+      <w:r>
+        <w:t>elasticsearch</w:t>
+      </w:r>
+      <w:proofErr w:type="spellEnd"/>
+      <w:r>
+        <w:t xml:space="preserve"> embarqué.  Ajout d'un plugin java, et modification pour qu'il s'adapte a nos besoins…</w:t>
       </w:r>
       <w:r>
         <w:t>.. OK</w:t>
@@ -446,7 +578,31 @@
         <w:t>lution</w:t>
       </w:r>
       <w:r>
-        <w:t xml:space="preserve">: Enfaite il se trouve sur l'"url-pattern" de la servlet que le lance, je devais ajouter à "/elasticsearch", "/*" a la fin, pour pouvoir explorer elasticsearch, et pouvoir faire des </w:t>
+        <w:t xml:space="preserve">: Enfaite il se trouve sur l'"url-pattern" de la </w:t>
+      </w:r>
+      <w:proofErr w:type="spellStart"/>
+      <w:r>
+        <w:t>servlet</w:t>
+      </w:r>
+      <w:proofErr w:type="spellEnd"/>
+      <w:r>
+        <w:t xml:space="preserve"> que le lance, je devais ajouter à "/</w:t>
+      </w:r>
+      <w:proofErr w:type="spellStart"/>
+      <w:r>
+        <w:t>elasticsearch</w:t>
+      </w:r>
+      <w:proofErr w:type="spellEnd"/>
+      <w:r>
+        <w:t xml:space="preserve">", "/*" a la fin, pour pouvoir explorer </w:t>
+      </w:r>
+      <w:proofErr w:type="spellStart"/>
+      <w:r>
+        <w:t>elasticsearch</w:t>
+      </w:r>
+      <w:proofErr w:type="spellEnd"/>
+      <w:r>
+        <w:t xml:space="preserve">, et pouvoir faire des </w:t>
       </w:r>
       <w:r>
         <w:t>requête</w:t>
@@ -473,7 +629,15 @@
         <w:t>accès</w:t>
       </w:r>
       <w:r>
-        <w:t xml:space="preserve"> interdit, via CrsfFilters, pour les </w:t>
+        <w:t xml:space="preserve"> interdit, via </w:t>
+      </w:r>
+      <w:proofErr w:type="spellStart"/>
+      <w:r>
+        <w:t>CrsfFilters</w:t>
+      </w:r>
+      <w:proofErr w:type="spellEnd"/>
+      <w:r>
+        <w:t xml:space="preserve">, pour les </w:t>
       </w:r>
       <w:r>
         <w:t>requêtes</w:t>
@@ -511,9 +675,11 @@
       <w:r>
         <w:t xml:space="preserve"> du </w:t>
       </w:r>
+      <w:proofErr w:type="spellStart"/>
       <w:r>
         <w:t>CrsfFilters</w:t>
       </w:r>
+      <w:proofErr w:type="spellEnd"/>
       <w:r>
         <w:t xml:space="preserve"> perso pour qu'il accepte les </w:t>
       </w:r>
@@ -527,31 +693,75 @@
         <w:rPr>
           <w:lang w:val="en-US"/>
         </w:rPr>
-        <w:t xml:space="preserve">Definition du csrf filter </w:t>
-      </w:r>
+        <w:t xml:space="preserve">Definition du </w:t>
+      </w:r>
+      <w:proofErr w:type="spellStart"/>
       <w:r>
         <w:rPr>
           <w:lang w:val="en-US"/>
         </w:rPr>
+        <w:t>csrf</w:t>
+      </w:r>
+      <w:proofErr w:type="spellEnd"/>
+      <w:r>
+        <w:rPr>
+          <w:lang w:val="en-US"/>
+        </w:rPr>
+        <w:t xml:space="preserve"> filter </w:t>
+      </w:r>
+      <w:proofErr w:type="spellStart"/>
+      <w:r>
+        <w:rPr>
+          <w:lang w:val="en-US"/>
+        </w:rPr>
         <w:t>dans</w:t>
       </w:r>
+      <w:proofErr w:type="spellEnd"/>
       <w:r>
         <w:rPr>
           <w:lang w:val="en-US"/>
         </w:rPr>
-        <w:t xml:space="preserve"> spring security avec &lt;security:csrf request-matcher</w:t>
-      </w:r>
+        <w:t xml:space="preserve"> spring security avec &lt;</w:t>
+      </w:r>
+      <w:proofErr w:type="spellStart"/>
       <w:r>
         <w:rPr>
           <w:lang w:val="en-US"/>
         </w:rPr>
+        <w:t>security:csrf</w:t>
+      </w:r>
+      <w:proofErr w:type="spellEnd"/>
+      <w:r>
+        <w:rPr>
+          <w:lang w:val="en-US"/>
+        </w:rPr>
+        <w:t xml:space="preserve"> request-matcher</w:t>
+      </w:r>
+      <w:r>
+        <w:rPr>
+          <w:lang w:val="en-US"/>
+        </w:rPr>
         <w:t>-ref</w:t>
       </w:r>
       <w:r>
         <w:rPr>
           <w:lang w:val="en-US"/>
         </w:rPr>
-        <w:t>="maclass"/&gt;</w:t>
+        <w:t>="</w:t>
+      </w:r>
+      <w:proofErr w:type="spellStart"/>
+      <w:r>
+        <w:rPr>
+          <w:lang w:val="en-US"/>
+        </w:rPr>
+        <w:t>maclass</w:t>
+      </w:r>
+      <w:proofErr w:type="spellEnd"/>
+      <w:r>
+        <w:rPr>
+          <w:lang w:val="en-US"/>
+        </w:rPr>
+        <w:t>"/&gt;</w:t>
       </w:r>
     </w:p>
     <w:p>
@@ -596,7 +806,15 @@
         <w:t>démarrage</w:t>
       </w:r>
       <w:r>
-        <w:t xml:space="preserve"> de tomcat. Ex : log4j qui n'a pas </w:t>
+        <w:t xml:space="preserve"> de </w:t>
+      </w:r>
+      <w:proofErr w:type="spellStart"/>
+      <w:r>
+        <w:t>tomcat</w:t>
+      </w:r>
+      <w:proofErr w:type="spellEnd"/>
+      <w:r>
+        <w:t xml:space="preserve">. Ex : log4j qui n'a pas </w:t>
       </w:r>
       <w:r>
         <w:t>accès</w:t>
@@ -617,10 +835,26 @@
         <w:t>Améliorer</w:t>
       </w:r>
       <w:r>
-        <w:t xml:space="preserve"> l'outil de versionning de documents.</w:t>
-      </w:r>
-      <w:r>
-        <w:t xml:space="preserve"> 2 logiques de versionning proposé, </w:t>
+        <w:t xml:space="preserve"> l'outil de </w:t>
+      </w:r>
+      <w:proofErr w:type="spellStart"/>
+      <w:r>
+        <w:t>versionning</w:t>
+      </w:r>
+      <w:proofErr w:type="spellEnd"/>
+      <w:r>
+        <w:t xml:space="preserve"> de documents.</w:t>
+      </w:r>
+      <w:r>
+        <w:t xml:space="preserve"> 2 logiques de </w:t>
+      </w:r>
+      <w:proofErr w:type="spellStart"/>
+      <w:r>
+        <w:t>versionning</w:t>
+      </w:r>
+      <w:proofErr w:type="spellEnd"/>
+      <w:r>
+        <w:t xml:space="preserve"> proposé, </w:t>
       </w:r>
       <w:r>
         <w:t>à</w:t>
@@ -638,7 +872,15 @@
         </w:numPr>
       </w:pPr>
       <w:r>
-        <w:t xml:space="preserve">Logique 1 : Comparer le nouveau document (avant insertion), avec le document actif. Puis ajouter dans la base de versionning, que les champs qui diffère entre les 2. Et </w:t>
+        <w:t xml:space="preserve">Logique 1 : Comparer le nouveau document (avant insertion), avec le document actif. Puis ajouter dans la base de </w:t>
+      </w:r>
+      <w:proofErr w:type="spellStart"/>
+      <w:r>
+        <w:t>versionning</w:t>
+      </w:r>
+      <w:proofErr w:type="spellEnd"/>
+      <w:r>
+        <w:t xml:space="preserve">, que les champs qui diffère entre les 2. Et </w:t>
       </w:r>
       <w:r>
         <w:t>insérer</w:t>
@@ -662,7 +904,15 @@
         <w:t>Insérer</w:t>
       </w:r>
       <w:r>
-        <w:t xml:space="preserve"> dans la base de versionning le document actif au complet, puis mettre le nouveau document comme actif. Et faire tournée une routine qui va comparer les champs et supprimer ceux qui sont identiques.</w:t>
+        <w:t xml:space="preserve"> dans la base de </w:t>
+      </w:r>
+      <w:proofErr w:type="spellStart"/>
+      <w:r>
+        <w:t>versionning</w:t>
+      </w:r>
+      <w:proofErr w:type="spellEnd"/>
+      <w:r>
+        <w:t xml:space="preserve"> le document actif au complet, puis mettre le nouveau document comme actif. Et faire tournée une routine qui va comparer les champs et supprimer ceux qui sont identiques.</w:t>
       </w:r>
     </w:p>
     <w:p>
@@ -683,7 +933,15 @@
         <w:t>surcharge</w:t>
       </w:r>
       <w:r>
-        <w:t xml:space="preserve"> de boucle pour comparé dans la base de versionning ce qui a changer etc.</w:t>
+        <w:t xml:space="preserve"> de boucle pour comparé dans la base de </w:t>
+      </w:r>
+      <w:proofErr w:type="spellStart"/>
+      <w:r>
+        <w:t>versionning</w:t>
+      </w:r>
+      <w:proofErr w:type="spellEnd"/>
+      <w:r>
+        <w:t xml:space="preserve"> ce qui a changer etc.</w:t>
       </w:r>
     </w:p>
     <w:p>
@@ -725,7 +983,15 @@
         <w:t>réellement</w:t>
       </w:r>
       <w:r>
-        <w:t xml:space="preserve"> changer, et nous permettra d'ajouter directement dans la base de versionning que les champs qui ont été modifié.</w:t>
+        <w:t xml:space="preserve"> changer, et nous permettra d'ajouter directement dans la base de </w:t>
+      </w:r>
+      <w:proofErr w:type="spellStart"/>
+      <w:r>
+        <w:t>versionning</w:t>
+      </w:r>
+      <w:proofErr w:type="spellEnd"/>
+      <w:r>
+        <w:t xml:space="preserve"> que les champs qui ont été modifié.</w:t>
       </w:r>
     </w:p>
     <w:p>
@@ -737,7 +1003,15 @@
         </w:numPr>
       </w:pPr>
       <w:r>
-        <w:t>Test de l'api java Javers qui compare 2 objet et renvoie les champs qui diffèrent.</w:t>
+        <w:t xml:space="preserve">Test de l'api java </w:t>
+      </w:r>
+      <w:proofErr w:type="spellStart"/>
+      <w:r>
+        <w:t>Javers</w:t>
+      </w:r>
+      <w:proofErr w:type="spellEnd"/>
+      <w:r>
+        <w:t xml:space="preserve"> qui compare 2 objet et renvoie les champs qui diffèrent.</w:t>
       </w:r>
     </w:p>
     <w:p>
@@ -749,7 +1023,15 @@
         </w:numPr>
       </w:pPr>
       <w:r>
-        <w:t>Implémentation de Javers dans le projet</w:t>
+        <w:t xml:space="preserve">Implémentation de </w:t>
+      </w:r>
+      <w:proofErr w:type="spellStart"/>
+      <w:r>
+        <w:t>Javers</w:t>
+      </w:r>
+      <w:proofErr w:type="spellEnd"/>
+      <w:r>
+        <w:t xml:space="preserve"> dans le projet</w:t>
       </w:r>
     </w:p>
     <w:p>
@@ -874,7 +1156,15 @@
         <w:t xml:space="preserve">(BOA) </w:t>
       </w:r>
       <w:r>
-        <w:t xml:space="preserve">modifier l'interface Kibana, pour ajouter des colonnes au tableau, et donc modifier la </w:t>
+        <w:t xml:space="preserve">modifier l'interface </w:t>
+      </w:r>
+      <w:proofErr w:type="spellStart"/>
+      <w:r>
+        <w:t>Kibana</w:t>
+      </w:r>
+      <w:proofErr w:type="spellEnd"/>
+      <w:r>
+        <w:t xml:space="preserve">, pour ajouter des colonnes au tableau, et donc modifier la </w:t>
       </w:r>
       <w:r>
         <w:t>requête</w:t>
@@ -910,7 +1200,15 @@
         <w:t>requête</w:t>
       </w:r>
       <w:r>
-        <w:t xml:space="preserve"> sur elasticsearch pour ajouter les données que je veux pour les </w:t>
+        <w:t xml:space="preserve"> sur </w:t>
+      </w:r>
+      <w:proofErr w:type="spellStart"/>
+      <w:r>
+        <w:t>elasticsearch</w:t>
+      </w:r>
+      <w:proofErr w:type="spellEnd"/>
+      <w:r>
+        <w:t xml:space="preserve"> pour ajouter les données que je veux pour les </w:t>
       </w:r>
       <w:r>
         <w:t>mettre</w:t>
@@ -1066,25 +1364,158 @@
         </w:numPr>
       </w:pPr>
       <w:r>
-        <w:t>Pas facile, bcp d'erreur de promise (asynchronisme), avec les _.each. J'ai tout repris, la logique c'est : kibana charge et compte les noms d'applications</w:t>
+        <w:t xml:space="preserve">Pas facile, </w:t>
+      </w:r>
+      <w:proofErr w:type="spellStart"/>
+      <w:r>
+        <w:t>bcp</w:t>
+      </w:r>
+      <w:proofErr w:type="spellEnd"/>
+      <w:r>
+        <w:t xml:space="preserve"> d'erreur de promise (asynchronisme), avec les _.</w:t>
+      </w:r>
+      <w:proofErr w:type="spellStart"/>
+      <w:r>
+        <w:t>each</w:t>
+      </w:r>
+      <w:proofErr w:type="spellEnd"/>
+      <w:r>
+        <w:t xml:space="preserve">. J'ai tout repris, la logique c'est : </w:t>
+      </w:r>
+      <w:proofErr w:type="spellStart"/>
+      <w:r>
+        <w:t>kibana</w:t>
+      </w:r>
+      <w:proofErr w:type="spellEnd"/>
+      <w:r>
+        <w:t xml:space="preserve"> charge et compte les noms d'applications</w:t>
       </w:r>
       <w:r>
         <w:t xml:space="preserve"> (</w:t>
       </w:r>
       <w:r>
-        <w:t>nombre max de 10), et seulement apres qu'il ait fini, je refait une requete, qui va chercher le nombre d'erreur et le nombre de succes de cette application.</w:t>
-      </w:r>
-    </w:p>
-    <w:p>
-      <w:pPr>
-        <w:pStyle w:val="Paragraphedeliste"/>
-        <w:numPr>
-          <w:ilvl w:val="0"/>
-          <w:numId w:val="1"/>
-        </w:numPr>
-      </w:pPr>
-      <w:r>
-        <w:t>Kibana calcul une ligne supplémentaire "Other values", avec le nombre restant de données (etant donnée qu'il y en a plus de 10), cependant sur mes colonnes que j'ai ajouter, rien n'était indiqué, donc j'ai créer une nouvelle requete qui s'execute avant le traitement des données et qui me renvoie le nombre maximum d'erreur et de success, et puis au moment du traitement des données, des qu'il insert un nombre d'erreur (ou de succes), il increment une variable de cette somme, pour qu'a la fin du traitement on ai le total d'erreur que l'on a afficher (et de succes), et ensuite j'insert a coté de "Other values" le nombre total d'erreur – la somme trouvé pour avoir le restant.</w:t>
+        <w:t xml:space="preserve">nombre max de 10), et seulement </w:t>
+      </w:r>
+      <w:proofErr w:type="spellStart"/>
+      <w:r>
+        <w:t>apres</w:t>
+      </w:r>
+      <w:proofErr w:type="spellEnd"/>
+      <w:r>
+        <w:t xml:space="preserve"> qu'il ait fini, je </w:t>
+      </w:r>
+      <w:proofErr w:type="gramStart"/>
+      <w:r>
+        <w:t>refait</w:t>
+      </w:r>
+      <w:proofErr w:type="gramEnd"/>
+      <w:r>
+        <w:t xml:space="preserve"> une </w:t>
+      </w:r>
+      <w:proofErr w:type="spellStart"/>
+      <w:r>
+        <w:t>requete</w:t>
+      </w:r>
+      <w:proofErr w:type="spellEnd"/>
+      <w:r>
+        <w:t xml:space="preserve">, qui va chercher le nombre d'erreur et le nombre de </w:t>
+      </w:r>
+      <w:proofErr w:type="spellStart"/>
+      <w:r>
+        <w:t>succes</w:t>
+      </w:r>
+      <w:proofErr w:type="spellEnd"/>
+      <w:r>
+        <w:t xml:space="preserve"> de cette application.</w:t>
+      </w:r>
+    </w:p>
+    <w:p>
+      <w:pPr>
+        <w:pStyle w:val="Paragraphedeliste"/>
+        <w:numPr>
+          <w:ilvl w:val="0"/>
+          <w:numId w:val="1"/>
+        </w:numPr>
+      </w:pPr>
+      <w:proofErr w:type="spellStart"/>
+      <w:r>
+        <w:t>Kibana</w:t>
+      </w:r>
+      <w:proofErr w:type="spellEnd"/>
+      <w:r>
+        <w:t xml:space="preserve"> calcul une ligne supplémentaire "</w:t>
+      </w:r>
+      <w:proofErr w:type="spellStart"/>
+      <w:r>
+        <w:t>Other</w:t>
+      </w:r>
+      <w:proofErr w:type="spellEnd"/>
+      <w:r>
+        <w:t xml:space="preserve"> values", avec le nombre restant de données (</w:t>
+      </w:r>
+      <w:proofErr w:type="spellStart"/>
+      <w:r>
+        <w:t>etant</w:t>
+      </w:r>
+      <w:proofErr w:type="spellEnd"/>
+      <w:r>
+        <w:t xml:space="preserve"> donnée qu'il y en a plus de 10), cependant sur mes colonnes que j'ai ajouter, rien n'était indiqué, donc j'ai créer une nouvelle </w:t>
+      </w:r>
+      <w:proofErr w:type="spellStart"/>
+      <w:r>
+        <w:t>requete</w:t>
+      </w:r>
+      <w:proofErr w:type="spellEnd"/>
+      <w:r>
+        <w:t xml:space="preserve"> qui s'</w:t>
+      </w:r>
+      <w:proofErr w:type="spellStart"/>
+      <w:r>
+        <w:t>execute</w:t>
+      </w:r>
+      <w:proofErr w:type="spellEnd"/>
+      <w:r>
+        <w:t xml:space="preserve"> avant le traitement des données et qui me renvoie le nombre maximum d'erreur et de </w:t>
+      </w:r>
+      <w:proofErr w:type="spellStart"/>
+      <w:r>
+        <w:t>success</w:t>
+      </w:r>
+      <w:proofErr w:type="spellEnd"/>
+      <w:r>
+        <w:t xml:space="preserve">, et puis au moment du traitement des données, des qu'il insert un nombre d'erreur (ou de </w:t>
+      </w:r>
+      <w:proofErr w:type="spellStart"/>
+      <w:r>
+        <w:t>succes</w:t>
+      </w:r>
+      <w:proofErr w:type="spellEnd"/>
+      <w:r>
+        <w:t xml:space="preserve">), il </w:t>
+      </w:r>
+      <w:proofErr w:type="spellStart"/>
+      <w:r>
+        <w:t>increment</w:t>
+      </w:r>
+      <w:proofErr w:type="spellEnd"/>
+      <w:r>
+        <w:t xml:space="preserve"> une variable de cette somme, pour qu'a la fin du traitement on ai le total d'erreur que l'on a afficher (et de </w:t>
+      </w:r>
+      <w:proofErr w:type="spellStart"/>
+      <w:r>
+        <w:t>succes</w:t>
+      </w:r>
+      <w:proofErr w:type="spellEnd"/>
+      <w:r>
+        <w:t>), et ensuite j'insert a coté de "</w:t>
+      </w:r>
+      <w:proofErr w:type="spellStart"/>
+      <w:r>
+        <w:t>Other</w:t>
+      </w:r>
+      <w:proofErr w:type="spellEnd"/>
+      <w:r>
+        <w:t xml:space="preserve"> values" le nombre total d'erreur – la somme trouvé pour avoir le restant.</w:t>
       </w:r>
     </w:p>
     <w:p>
@@ -1120,8 +1551,53 @@
           <w:numId w:val="1"/>
         </w:numPr>
       </w:pPr>
-      <w:r>
-        <w:t xml:space="preserve">Idee : créer un style (ex : tablefixe), avec une requete spécifique a integrer dans le code (voir panel/terms/module.js et modifier module.html pour faire un tableau spécifique avec les bouton etc. Cool </w:t>
+      <w:proofErr w:type="spellStart"/>
+      <w:r>
+        <w:t>Idee</w:t>
+      </w:r>
+      <w:proofErr w:type="spellEnd"/>
+      <w:r>
+        <w:t xml:space="preserve"> : créer un style (ex : </w:t>
+      </w:r>
+      <w:proofErr w:type="spellStart"/>
+      <w:r>
+        <w:t>tablefixe</w:t>
+      </w:r>
+      <w:proofErr w:type="spellEnd"/>
+      <w:r>
+        <w:t xml:space="preserve">), avec une </w:t>
+      </w:r>
+      <w:proofErr w:type="spellStart"/>
+      <w:r>
+        <w:t>requete</w:t>
+      </w:r>
+      <w:proofErr w:type="spellEnd"/>
+      <w:r>
+        <w:t xml:space="preserve"> spécifique a </w:t>
+      </w:r>
+      <w:proofErr w:type="spellStart"/>
+      <w:r>
+        <w:t>integrer</w:t>
+      </w:r>
+      <w:proofErr w:type="spellEnd"/>
+      <w:r>
+        <w:t xml:space="preserve"> dans le code (voir panel/</w:t>
+      </w:r>
+      <w:proofErr w:type="spellStart"/>
+      <w:r>
+        <w:t>terms</w:t>
+      </w:r>
+      <w:proofErr w:type="spellEnd"/>
+      <w:r>
+        <w:t xml:space="preserve">/module.js et modifier module.html pour faire un tableau spécifique avec </w:t>
+      </w:r>
+      <w:proofErr w:type="gramStart"/>
+      <w:r>
+        <w:t>les bouton</w:t>
+      </w:r>
+      <w:proofErr w:type="gramEnd"/>
+      <w:r>
+        <w:t xml:space="preserve"> etc. Cool </w:t>
       </w:r>
       <w:r>
         <w:sym w:font="Wingdings" w:char="F04A"/>
@@ -1171,10 +1647,34 @@
         </w:numPr>
       </w:pPr>
       <w:r>
-        <w:t>Je dois créer un "widget" sur kibana, qui permet d</w:t>
-      </w:r>
-      <w:r>
-        <w:t>'ajouter des filtres précis sur kibana 3.</w:t>
+        <w:t>Je dois créer un "</w:t>
+      </w:r>
+      <w:proofErr w:type="spellStart"/>
+      <w:r>
+        <w:t>widget</w:t>
+      </w:r>
+      <w:proofErr w:type="spellEnd"/>
+      <w:r>
+        <w:t xml:space="preserve">" sur </w:t>
+      </w:r>
+      <w:proofErr w:type="spellStart"/>
+      <w:r>
+        <w:t>kibana</w:t>
+      </w:r>
+      <w:proofErr w:type="spellEnd"/>
+      <w:r>
+        <w:t>, qui permet d</w:t>
+      </w:r>
+      <w:r>
+        <w:t xml:space="preserve">'ajouter des filtres précis sur </w:t>
+      </w:r>
+      <w:proofErr w:type="spellStart"/>
+      <w:r>
+        <w:t>kibana</w:t>
+      </w:r>
+      <w:proofErr w:type="spellEnd"/>
+      <w:r>
+        <w:t xml:space="preserve"> 3.</w:t>
       </w:r>
     </w:p>
     <w:p>
@@ -1228,7 +1728,15 @@
         <w:t>génère</w:t>
       </w:r>
       <w:r>
-        <w:t xml:space="preserve"> la liste brute de toute les appli, etc… puis l'utilisateur </w:t>
+        <w:t xml:space="preserve"> la liste brute de toute les appli, </w:t>
+      </w:r>
+      <w:proofErr w:type="spellStart"/>
+      <w:r>
+        <w:t>etc</w:t>
+      </w:r>
+      <w:proofErr w:type="spellEnd"/>
+      <w:r>
+        <w:t xml:space="preserve">… puis l'utilisateur </w:t>
       </w:r>
       <w:r>
         <w:t>choisir</w:t>
@@ -1240,7 +1748,15 @@
         <w:t>parmi</w:t>
       </w:r>
       <w:r>
-        <w:t xml:space="preserve"> la liste pour ajouter au filtres de kibana.</w:t>
+        <w:t xml:space="preserve"> la liste pour ajouter au filtres de </w:t>
+      </w:r>
+      <w:proofErr w:type="spellStart"/>
+      <w:r>
+        <w:t>kibana</w:t>
+      </w:r>
+      <w:proofErr w:type="spellEnd"/>
+      <w:r>
+        <w:t>.</w:t>
       </w:r>
     </w:p>
     <w:p>
@@ -1281,8 +1797,13 @@
           <w:numId w:val="1"/>
         </w:numPr>
       </w:pPr>
-      <w:r>
-        <w:t xml:space="preserve">Mtn, je dois ajouter une ligne de constante sur un histogramme. </w:t>
+      <w:proofErr w:type="spellStart"/>
+      <w:r>
+        <w:t>Mtn</w:t>
+      </w:r>
+      <w:proofErr w:type="spellEnd"/>
+      <w:r>
+        <w:t xml:space="preserve">, je dois ajouter une ligne de constante sur un histogramme. </w:t>
       </w:r>
     </w:p>
     <w:p>
@@ -1342,7 +1863,15 @@
         <w:t>donnée</w:t>
       </w:r>
       <w:r>
-        <w:t>, dans elasticssearch, donc peu pas test.</w:t>
+        <w:t xml:space="preserve">, dans </w:t>
+      </w:r>
+      <w:proofErr w:type="spellStart"/>
+      <w:r>
+        <w:t>elasticssearch</w:t>
+      </w:r>
+      <w:proofErr w:type="spellEnd"/>
+      <w:r>
+        <w:t>, donc peu pas test.</w:t>
       </w:r>
     </w:p>
     <w:p>
@@ -1363,13 +1892,29 @@
         <w:t>après</w:t>
       </w:r>
       <w:r>
-        <w:t xml:space="preserve"> que Kibana est fait sa </w:t>
+        <w:t xml:space="preserve"> que </w:t>
+      </w:r>
+      <w:proofErr w:type="spellStart"/>
+      <w:r>
+        <w:t>Kibana</w:t>
+      </w:r>
+      <w:proofErr w:type="spellEnd"/>
+      <w:r>
+        <w:t xml:space="preserve"> est fait sa </w:t>
       </w:r>
       <w:r>
         <w:t>requête</w:t>
       </w:r>
       <w:r>
-        <w:t xml:space="preserve"> sur elasticsearch, </w:t>
+        <w:t xml:space="preserve"> sur </w:t>
+      </w:r>
+      <w:proofErr w:type="spellStart"/>
+      <w:r>
+        <w:t>elasticsearch</w:t>
+      </w:r>
+      <w:proofErr w:type="spellEnd"/>
+      <w:r>
+        <w:t xml:space="preserve">, </w:t>
       </w:r>
       <w:r>
         <w:t>problème</w:t>
@@ -1495,7 +2040,15 @@
         </w:numPr>
       </w:pPr>
       <w:r>
-        <w:t xml:space="preserve">Pour ça, lorsque kibana traite ses données pour les transformer en graphe, je créer une </w:t>
+        <w:t xml:space="preserve">Pour ça, lorsque </w:t>
+      </w:r>
+      <w:proofErr w:type="spellStart"/>
+      <w:r>
+        <w:t>kibana</w:t>
+      </w:r>
+      <w:proofErr w:type="spellEnd"/>
+      <w:r>
+        <w:t xml:space="preserve"> traite ses données pour les transformer en graphe, je créer une </w:t>
       </w:r>
       <w:r>
         <w:t>deuxième</w:t>
@@ -1546,7 +2099,15 @@
         <w:t>Problème</w:t>
       </w:r>
       <w:r>
-        <w:t xml:space="preserve"> : entre 2 enregistrements de valeurs, la courbe retourne a 0, et on observe donc des "trous" dans la courbe</w:t>
+        <w:t xml:space="preserve"> : entre 2 enregistrements de valeurs, la courbe retourne </w:t>
+      </w:r>
+      <w:proofErr w:type="gramStart"/>
+      <w:r>
+        <w:t>a</w:t>
+      </w:r>
+      <w:proofErr w:type="gramEnd"/>
+      <w:r>
+        <w:t xml:space="preserve"> 0, et on observe donc des "trous" dans la courbe</w:t>
       </w:r>
     </w:p>
     <w:p>
@@ -1567,7 +2128,39 @@
         <w:t>paramètre</w:t>
       </w:r>
       <w:r>
-        <w:t xml:space="preserve"> fill_style de "null" à "no". Fill c'est la liaison entre les points, et le no permet de ne pas remettre la courbe a 0 quand il n'a pas de valeur</w:t>
+        <w:t xml:space="preserve"> </w:t>
+      </w:r>
+      <w:proofErr w:type="spellStart"/>
+      <w:r>
+        <w:t>fill_style</w:t>
+      </w:r>
+      <w:proofErr w:type="spellEnd"/>
+      <w:r>
+        <w:t xml:space="preserve"> de "</w:t>
+      </w:r>
+      <w:proofErr w:type="spellStart"/>
+      <w:r>
+        <w:t>null</w:t>
+      </w:r>
+      <w:proofErr w:type="spellEnd"/>
+      <w:r>
+        <w:t xml:space="preserve">" à "no". </w:t>
+      </w:r>
+      <w:proofErr w:type="spellStart"/>
+      <w:r>
+        <w:t>Fill</w:t>
+      </w:r>
+      <w:proofErr w:type="spellEnd"/>
+      <w:r>
+        <w:t xml:space="preserve"> c'est la liaison entre les points, et le no permet de ne pas remettre la courbe </w:t>
+      </w:r>
+      <w:proofErr w:type="gramStart"/>
+      <w:r>
+        <w:t>a</w:t>
+      </w:r>
+      <w:proofErr w:type="gramEnd"/>
+      <w:r>
+        <w:t xml:space="preserve"> 0 quand il n'a pas de valeur</w:t>
       </w:r>
     </w:p>
     <w:p>
@@ -1600,7 +2193,31 @@
         </w:numPr>
       </w:pPr>
       <w:r>
-        <w:t xml:space="preserve"> checkbox dans les options du graphe, qui servira de test dans le code, puis input text pour entrer la valeur en dur pour le moment pour un graphe precis. OK</w:t>
+        <w:t xml:space="preserve"> </w:t>
+      </w:r>
+      <w:proofErr w:type="spellStart"/>
+      <w:r>
+        <w:t>checkbox</w:t>
+      </w:r>
+      <w:proofErr w:type="spellEnd"/>
+      <w:r>
+        <w:t xml:space="preserve"> dans les options du graphe, qui servira de test dans le code, puis input </w:t>
+      </w:r>
+      <w:proofErr w:type="spellStart"/>
+      <w:r>
+        <w:t>text</w:t>
+      </w:r>
+      <w:proofErr w:type="spellEnd"/>
+      <w:r>
+        <w:t xml:space="preserve"> pour entrer la valeur en dur pour le moment pour un graphe </w:t>
+      </w:r>
+      <w:proofErr w:type="spellStart"/>
+      <w:r>
+        <w:t>precis</w:t>
+      </w:r>
+      <w:proofErr w:type="spellEnd"/>
+      <w:r>
+        <w:t>. OK</w:t>
       </w:r>
     </w:p>
     <w:p>
@@ -1618,31 +2235,103 @@
         <w:t>orsque l'on filtre sur le champ</w:t>
       </w:r>
       <w:r>
-        <w:t xml:space="preserve"> NOM_MEDIATION, on ajoute automatiquement au graphe avec la chexbox coché, la valeur du SLA de cette mediation.</w:t>
-      </w:r>
-    </w:p>
-    <w:p>
-      <w:pPr>
-        <w:pStyle w:val="Paragraphedeliste"/>
-        <w:numPr>
-          <w:ilvl w:val="0"/>
-          <w:numId w:val="1"/>
-        </w:numPr>
-      </w:pPr>
-      <w:r>
-        <w:t>Reprise d'OFv4, petite correction, pour présentation devant l'equipe.</w:t>
-      </w:r>
-    </w:p>
-    <w:p>
-      <w:pPr>
-        <w:pStyle w:val="Paragraphedeliste"/>
-        <w:numPr>
-          <w:ilvl w:val="0"/>
-          <w:numId w:val="1"/>
-        </w:numPr>
-      </w:pPr>
-      <w:r>
-        <w:t>Correction de la fonction remove de Kibana, reprise a 0 des ids, decallage des ids.</w:t>
+        <w:t xml:space="preserve"> NOM_MEDIATION, on ajoute automatiquement au graphe avec la </w:t>
+      </w:r>
+      <w:proofErr w:type="spellStart"/>
+      <w:r>
+        <w:t>chexbox</w:t>
+      </w:r>
+      <w:proofErr w:type="spellEnd"/>
+      <w:r>
+        <w:t xml:space="preserve"> coché, la valeur du SLA de cette </w:t>
+      </w:r>
+      <w:proofErr w:type="spellStart"/>
+      <w:r>
+        <w:t>mediation</w:t>
+      </w:r>
+      <w:proofErr w:type="spellEnd"/>
+      <w:r>
+        <w:t>.</w:t>
+      </w:r>
+    </w:p>
+    <w:p>
+      <w:pPr>
+        <w:pStyle w:val="Paragraphedeliste"/>
+        <w:numPr>
+          <w:ilvl w:val="0"/>
+          <w:numId w:val="1"/>
+        </w:numPr>
+      </w:pPr>
+      <w:r>
+        <w:t>Reprise d'OFv4, petite correction, pour présentation devant l'</w:t>
+      </w:r>
+      <w:proofErr w:type="spellStart"/>
+      <w:r>
+        <w:t>equipe</w:t>
+      </w:r>
+      <w:proofErr w:type="spellEnd"/>
+      <w:r>
+        <w:t>.</w:t>
+      </w:r>
+    </w:p>
+    <w:p>
+      <w:pPr>
+        <w:pStyle w:val="Paragraphedeliste"/>
+        <w:numPr>
+          <w:ilvl w:val="0"/>
+          <w:numId w:val="1"/>
+        </w:numPr>
+      </w:pPr>
+      <w:r>
+        <w:t xml:space="preserve">Correction de la fonction </w:t>
+      </w:r>
+      <w:proofErr w:type="spellStart"/>
+      <w:r>
+        <w:t>remove</w:t>
+      </w:r>
+      <w:proofErr w:type="spellEnd"/>
+      <w:r>
+        <w:t xml:space="preserve"> de </w:t>
+      </w:r>
+      <w:proofErr w:type="spellStart"/>
+      <w:r>
+        <w:t>Kibana</w:t>
+      </w:r>
+      <w:proofErr w:type="spellEnd"/>
+      <w:r>
+        <w:t xml:space="preserve">, reprise </w:t>
+      </w:r>
+      <w:proofErr w:type="gramStart"/>
+      <w:r>
+        <w:t>a</w:t>
+      </w:r>
+      <w:proofErr w:type="gramEnd"/>
+      <w:r>
+        <w:t xml:space="preserve"> 0 des </w:t>
+      </w:r>
+      <w:proofErr w:type="spellStart"/>
+      <w:r>
+        <w:t>ids</w:t>
+      </w:r>
+      <w:proofErr w:type="spellEnd"/>
+      <w:r>
+        <w:t xml:space="preserve">, </w:t>
+      </w:r>
+      <w:proofErr w:type="spellStart"/>
+      <w:r>
+        <w:t>decallage</w:t>
+      </w:r>
+      <w:proofErr w:type="spellEnd"/>
+      <w:r>
+        <w:t xml:space="preserve"> des </w:t>
+      </w:r>
+      <w:proofErr w:type="spellStart"/>
+      <w:r>
+        <w:t>ids</w:t>
+      </w:r>
+      <w:proofErr w:type="spellEnd"/>
+      <w:r>
+        <w:t>.</w:t>
       </w:r>
     </w:p>
     <w:p>
@@ -1655,7 +2344,39 @@
       </w:pPr>
       <w:r>
         <w:lastRenderedPageBreak/>
-        <w:t>Correction d'asynchronisme get business fields dans la liste du cote resultats.</w:t>
+        <w:t xml:space="preserve">Correction d'asynchronisme </w:t>
+      </w:r>
+      <w:proofErr w:type="spellStart"/>
+      <w:r>
+        <w:t>get</w:t>
+      </w:r>
+      <w:proofErr w:type="spellEnd"/>
+      <w:r>
+        <w:t xml:space="preserve"> business </w:t>
+      </w:r>
+      <w:proofErr w:type="spellStart"/>
+      <w:r>
+        <w:t>fields</w:t>
+      </w:r>
+      <w:proofErr w:type="spellEnd"/>
+      <w:r>
+        <w:t xml:space="preserve"> dans la liste </w:t>
+      </w:r>
+      <w:proofErr w:type="gramStart"/>
+      <w:r>
+        <w:t>du</w:t>
+      </w:r>
+      <w:proofErr w:type="gramEnd"/>
+      <w:r>
+        <w:t xml:space="preserve"> cote </w:t>
+      </w:r>
+      <w:proofErr w:type="spellStart"/>
+      <w:r>
+        <w:t>resultats</w:t>
+      </w:r>
+      <w:proofErr w:type="spellEnd"/>
+      <w:r>
+        <w:t>.</w:t>
       </w:r>
     </w:p>
     <w:p>
@@ -1697,19 +2418,35 @@
         </w:numPr>
       </w:pPr>
       <w:r>
-        <w:t>Nouveau widget : faire des quartiles sur le temps de réponses.</w:t>
-      </w:r>
-    </w:p>
-    <w:p>
-      <w:pPr>
-        <w:pStyle w:val="Paragraphedeliste"/>
-        <w:numPr>
-          <w:ilvl w:val="0"/>
-          <w:numId w:val="1"/>
-        </w:numPr>
-      </w:pPr>
-      <w:r>
-        <w:t xml:space="preserve">Je dois utiliser le graphe existant, histogram, abscisse </w:t>
+        <w:t xml:space="preserve">Nouveau </w:t>
+      </w:r>
+      <w:proofErr w:type="spellStart"/>
+      <w:r>
+        <w:t>widget</w:t>
+      </w:r>
+      <w:proofErr w:type="spellEnd"/>
+      <w:r>
+        <w:t xml:space="preserve"> : faire des quartiles sur le temps de réponses.</w:t>
+      </w:r>
+    </w:p>
+    <w:p>
+      <w:pPr>
+        <w:pStyle w:val="Paragraphedeliste"/>
+        <w:numPr>
+          <w:ilvl w:val="0"/>
+          <w:numId w:val="1"/>
+        </w:numPr>
+      </w:pPr>
+      <w:r>
+        <w:t xml:space="preserve">Je dois utiliser le graphe existant, </w:t>
+      </w:r>
+      <w:proofErr w:type="spellStart"/>
+      <w:r>
+        <w:t>histogram</w:t>
+      </w:r>
+      <w:proofErr w:type="spellEnd"/>
+      <w:r>
+        <w:t xml:space="preserve">, abscisse </w:t>
       </w:r>
       <w:r>
         <w:t xml:space="preserve">: </w:t>
@@ -1721,55 +2458,113 @@
         <w:t xml:space="preserve">: </w:t>
       </w:r>
       <w:r>
-        <w:t>nb instances, et modifier le tooltip pour affichier les quartiles.</w:t>
-      </w:r>
-    </w:p>
-    <w:p>
-      <w:pPr>
-        <w:pStyle w:val="Paragraphedeliste"/>
-        <w:numPr>
-          <w:ilvl w:val="0"/>
-          <w:numId w:val="1"/>
-        </w:numPr>
-      </w:pPr>
-      <w:r>
-        <w:t>Probleme avec le http.post, il ne s'execute pas, ou pas au bon moment…</w:t>
-      </w:r>
-    </w:p>
-    <w:p>
-      <w:pPr>
-        <w:pStyle w:val="Paragraphedeliste"/>
-        <w:numPr>
-          <w:ilvl w:val="0"/>
-          <w:numId w:val="1"/>
-        </w:numPr>
-      </w:pPr>
-      <w:r>
-        <w:t>Faire un graphe avec abscisse : instance id, ordonnée : list des status.</w:t>
-      </w:r>
-    </w:p>
-    <w:p>
-      <w:pPr>
-        <w:pStyle w:val="Paragraphedeliste"/>
-        <w:numPr>
-          <w:ilvl w:val="0"/>
-          <w:numId w:val="1"/>
-        </w:numPr>
-      </w:pPr>
-      <w:r>
-        <w:t>Pas facile ..</w:t>
-      </w:r>
-    </w:p>
-    <w:p>
-      <w:pPr>
-        <w:pStyle w:val="Paragraphedeliste"/>
-        <w:numPr>
-          <w:ilvl w:val="0"/>
-          <w:numId w:val="1"/>
-        </w:numPr>
-      </w:pPr>
-      <w:r>
-        <w:t>Test : Kibana 4</w:t>
+        <w:t xml:space="preserve">nb instances, et modifier le </w:t>
+      </w:r>
+      <w:proofErr w:type="spellStart"/>
+      <w:r>
+        <w:t>tooltip</w:t>
+      </w:r>
+      <w:proofErr w:type="spellEnd"/>
+      <w:r>
+        <w:t xml:space="preserve"> pour </w:t>
+      </w:r>
+      <w:proofErr w:type="spellStart"/>
+      <w:r>
+        <w:t>affichier</w:t>
+      </w:r>
+      <w:proofErr w:type="spellEnd"/>
+      <w:r>
+        <w:t xml:space="preserve"> les quartiles.</w:t>
+      </w:r>
+    </w:p>
+    <w:p>
+      <w:pPr>
+        <w:pStyle w:val="Paragraphedeliste"/>
+        <w:numPr>
+          <w:ilvl w:val="0"/>
+          <w:numId w:val="1"/>
+        </w:numPr>
+      </w:pPr>
+      <w:proofErr w:type="spellStart"/>
+      <w:r>
+        <w:t>Probleme</w:t>
+      </w:r>
+      <w:proofErr w:type="spellEnd"/>
+      <w:r>
+        <w:t xml:space="preserve"> avec le http.post, il ne s'</w:t>
+      </w:r>
+      <w:proofErr w:type="spellStart"/>
+      <w:r>
+        <w:t>execute</w:t>
+      </w:r>
+      <w:proofErr w:type="spellEnd"/>
+      <w:r>
+        <w:t xml:space="preserve"> pas, ou pas au bon moment…</w:t>
+      </w:r>
+    </w:p>
+    <w:p>
+      <w:pPr>
+        <w:pStyle w:val="Paragraphedeliste"/>
+        <w:numPr>
+          <w:ilvl w:val="0"/>
+          <w:numId w:val="1"/>
+        </w:numPr>
+      </w:pPr>
+      <w:r>
+        <w:t xml:space="preserve">Faire un graphe avec abscisse : instance id, ordonnée : </w:t>
+      </w:r>
+      <w:proofErr w:type="spellStart"/>
+      <w:r>
+        <w:t>list</w:t>
+      </w:r>
+      <w:proofErr w:type="spellEnd"/>
+      <w:r>
+        <w:t xml:space="preserve"> des </w:t>
+      </w:r>
+      <w:proofErr w:type="spellStart"/>
+      <w:r>
+        <w:t>status</w:t>
+      </w:r>
+      <w:proofErr w:type="spellEnd"/>
+      <w:r>
+        <w:t>.</w:t>
+      </w:r>
+    </w:p>
+    <w:p>
+      <w:pPr>
+        <w:pStyle w:val="Paragraphedeliste"/>
+        <w:numPr>
+          <w:ilvl w:val="0"/>
+          <w:numId w:val="1"/>
+        </w:numPr>
+      </w:pPr>
+      <w:r>
+        <w:t xml:space="preserve">Pas </w:t>
+      </w:r>
+      <w:proofErr w:type="gramStart"/>
+      <w:r>
+        <w:t>facile ..</w:t>
+      </w:r>
+      <w:proofErr w:type="gramEnd"/>
+    </w:p>
+    <w:p>
+      <w:pPr>
+        <w:pStyle w:val="Paragraphedeliste"/>
+        <w:numPr>
+          <w:ilvl w:val="0"/>
+          <w:numId w:val="1"/>
+        </w:numPr>
+      </w:pPr>
+      <w:r>
+        <w:t xml:space="preserve">Test : </w:t>
+      </w:r>
+      <w:proofErr w:type="spellStart"/>
+      <w:r>
+        <w:t>Kibana</w:t>
+      </w:r>
+      <w:proofErr w:type="spellEnd"/>
+      <w:r>
+        <w:t xml:space="preserve"> 4</w:t>
       </w:r>
     </w:p>
     <w:p/>
@@ -1806,46 +2601,200 @@
         </w:numPr>
       </w:pPr>
       <w:r>
-        <w:t>Aie aie aie ….</w:t>
-      </w:r>
-      <w:r>
-        <w:t xml:space="preserve"> Les indexes dans elasticsearch où se trouvent les configurations, les dashboards de kibana, ont été malencontreusement supprimé, lors d'un packaging…</w:t>
-      </w:r>
-    </w:p>
-    <w:p>
-      <w:pPr>
-        <w:pStyle w:val="Paragraphedeliste"/>
-        <w:numPr>
-          <w:ilvl w:val="0"/>
-          <w:numId w:val="1"/>
-        </w:numPr>
-      </w:pPr>
-      <w:r>
-        <w:t>EA -&gt; fixer objectifs pour année prochaine.</w:t>
-      </w:r>
-    </w:p>
-    <w:p>
-      <w:pPr>
-        <w:pStyle w:val="Paragraphedeliste"/>
-        <w:numPr>
-          <w:ilvl w:val="0"/>
-          <w:numId w:val="1"/>
-        </w:numPr>
-      </w:pPr>
-      <w:r>
-        <w:t>Elaboration d'un tableau de tache avec temps estimé, % etc</w:t>
-      </w:r>
-    </w:p>
-    <w:p>
-      <w:pPr>
-        <w:pStyle w:val="Paragraphedeliste"/>
-        <w:numPr>
-          <w:ilvl w:val="0"/>
-          <w:numId w:val="1"/>
-        </w:numPr>
-      </w:pPr>
-      <w:r>
-        <w:t>Probleme avec les counts, surement a cause du nouveau modele de données. Les requetes faites par Kibana n'obtient pas les meme resultats lorsque je fais un requete similaire. Je ne sais pas qui de moi ou kibana a les bon resultats. Je cherche bcp sur ce point !</w:t>
+        <w:t xml:space="preserve">Aie </w:t>
+      </w:r>
+      <w:proofErr w:type="spellStart"/>
+      <w:r>
+        <w:t>aie</w:t>
+      </w:r>
+      <w:proofErr w:type="spellEnd"/>
+      <w:r>
+        <w:t xml:space="preserve"> </w:t>
+      </w:r>
+      <w:proofErr w:type="spellStart"/>
+      <w:r>
+        <w:t>aie</w:t>
+      </w:r>
+      <w:proofErr w:type="spellEnd"/>
+      <w:r>
+        <w:t xml:space="preserve"> ….</w:t>
+      </w:r>
+      <w:r>
+        <w:t xml:space="preserve"> Les indexes dans </w:t>
+      </w:r>
+      <w:proofErr w:type="spellStart"/>
+      <w:r>
+        <w:t>elasticsearch</w:t>
+      </w:r>
+      <w:proofErr w:type="spellEnd"/>
+      <w:r>
+        <w:t xml:space="preserve"> où se trouvent les configurations, les </w:t>
+      </w:r>
+      <w:proofErr w:type="spellStart"/>
+      <w:r>
+        <w:t>dashboards</w:t>
+      </w:r>
+      <w:proofErr w:type="spellEnd"/>
+      <w:r>
+        <w:t xml:space="preserve"> de </w:t>
+      </w:r>
+      <w:proofErr w:type="spellStart"/>
+      <w:r>
+        <w:t>kibana</w:t>
+      </w:r>
+      <w:proofErr w:type="spellEnd"/>
+      <w:r>
+        <w:t>, ont été malencontreusement supprimé, lors d'un packaging…</w:t>
+      </w:r>
+    </w:p>
+    <w:p>
+      <w:pPr>
+        <w:pStyle w:val="Paragraphedeliste"/>
+        <w:numPr>
+          <w:ilvl w:val="0"/>
+          <w:numId w:val="1"/>
+        </w:numPr>
+      </w:pPr>
+      <w:r>
+        <w:t xml:space="preserve">EA -&gt; </w:t>
+      </w:r>
+      <w:proofErr w:type="gramStart"/>
+      <w:r>
+        <w:t>fixer</w:t>
+      </w:r>
+      <w:proofErr w:type="gramEnd"/>
+      <w:r>
+        <w:t xml:space="preserve"> objectifs pour année prochaine.</w:t>
+      </w:r>
+    </w:p>
+    <w:p>
+      <w:pPr>
+        <w:pStyle w:val="Paragraphedeliste"/>
+        <w:numPr>
+          <w:ilvl w:val="0"/>
+          <w:numId w:val="1"/>
+        </w:numPr>
+      </w:pPr>
+      <w:r>
+        <w:t xml:space="preserve">Elaboration d'un tableau de tache avec temps estimé, % </w:t>
+      </w:r>
+      <w:proofErr w:type="spellStart"/>
+      <w:r>
+        <w:t>etc</w:t>
+      </w:r>
+      <w:proofErr w:type="spellEnd"/>
+    </w:p>
+    <w:p>
+      <w:pPr>
+        <w:pStyle w:val="Paragraphedeliste"/>
+        <w:numPr>
+          <w:ilvl w:val="0"/>
+          <w:numId w:val="1"/>
+        </w:numPr>
+      </w:pPr>
+      <w:proofErr w:type="spellStart"/>
+      <w:r>
+        <w:t>Probleme</w:t>
+      </w:r>
+      <w:proofErr w:type="spellEnd"/>
+      <w:r>
+        <w:t xml:space="preserve"> avec les </w:t>
+      </w:r>
+      <w:proofErr w:type="spellStart"/>
+      <w:r>
+        <w:t>counts</w:t>
+      </w:r>
+      <w:proofErr w:type="spellEnd"/>
+      <w:r>
+        <w:t xml:space="preserve">, surement </w:t>
+      </w:r>
+      <w:proofErr w:type="gramStart"/>
+      <w:r>
+        <w:t>a</w:t>
+      </w:r>
+      <w:proofErr w:type="gramEnd"/>
+      <w:r>
+        <w:t xml:space="preserve"> cause du nouveau </w:t>
+      </w:r>
+      <w:proofErr w:type="spellStart"/>
+      <w:r>
+        <w:t>modele</w:t>
+      </w:r>
+      <w:proofErr w:type="spellEnd"/>
+      <w:r>
+        <w:t xml:space="preserve"> de données. Les </w:t>
+      </w:r>
+      <w:proofErr w:type="spellStart"/>
+      <w:r>
+        <w:t>requetes</w:t>
+      </w:r>
+      <w:proofErr w:type="spellEnd"/>
+      <w:r>
+        <w:t xml:space="preserve"> faites par </w:t>
+      </w:r>
+      <w:proofErr w:type="spellStart"/>
+      <w:r>
+        <w:t>Kibana</w:t>
+      </w:r>
+      <w:proofErr w:type="spellEnd"/>
+      <w:r>
+        <w:t xml:space="preserve"> </w:t>
+      </w:r>
+      <w:proofErr w:type="gramStart"/>
+      <w:r>
+        <w:t>n'obtient</w:t>
+      </w:r>
+      <w:proofErr w:type="gramEnd"/>
+      <w:r>
+        <w:t xml:space="preserve"> pas les </w:t>
+      </w:r>
+      <w:proofErr w:type="spellStart"/>
+      <w:r>
+        <w:t>meme</w:t>
+      </w:r>
+      <w:proofErr w:type="spellEnd"/>
+      <w:r>
+        <w:t xml:space="preserve"> </w:t>
+      </w:r>
+      <w:proofErr w:type="spellStart"/>
+      <w:r>
+        <w:t>resultats</w:t>
+      </w:r>
+      <w:proofErr w:type="spellEnd"/>
+      <w:r>
+        <w:t xml:space="preserve"> lorsque je fais un </w:t>
+      </w:r>
+      <w:proofErr w:type="spellStart"/>
+      <w:r>
+        <w:t>requete</w:t>
+      </w:r>
+      <w:proofErr w:type="spellEnd"/>
+      <w:r>
+        <w:t xml:space="preserve"> similaire. Je ne sais pas qui de moi ou </w:t>
+      </w:r>
+      <w:proofErr w:type="spellStart"/>
+      <w:r>
+        <w:t>kibana</w:t>
+      </w:r>
+      <w:proofErr w:type="spellEnd"/>
+      <w:r>
+        <w:t xml:space="preserve"> a les bon </w:t>
+      </w:r>
+      <w:proofErr w:type="spellStart"/>
+      <w:r>
+        <w:t>resultats</w:t>
+      </w:r>
+      <w:proofErr w:type="spellEnd"/>
+      <w:r>
+        <w:t xml:space="preserve">. Je cherche </w:t>
+      </w:r>
+      <w:proofErr w:type="spellStart"/>
+      <w:r>
+        <w:t>bcp</w:t>
+      </w:r>
+      <w:proofErr w:type="spellEnd"/>
+      <w:r>
+        <w:t xml:space="preserve"> sur ce point !</w:t>
       </w:r>
     </w:p>
     <w:p/>
@@ -1900,7 +2849,39 @@
         </w:numPr>
       </w:pPr>
       <w:r>
-        <w:t>Remise en forme de kibana sur le nouveeau type plus quelques petite opti pour qu'il soit plus stable (ex: filtre type : value : boaType9, auto grace au fichier config.js)</w:t>
+        <w:t xml:space="preserve">Remise en forme de </w:t>
+      </w:r>
+      <w:proofErr w:type="spellStart"/>
+      <w:r>
+        <w:t>kibana</w:t>
+      </w:r>
+      <w:proofErr w:type="spellEnd"/>
+      <w:r>
+        <w:t xml:space="preserve"> sur le </w:t>
+      </w:r>
+      <w:proofErr w:type="spellStart"/>
+      <w:r>
+        <w:t>nouveeau</w:t>
+      </w:r>
+      <w:proofErr w:type="spellEnd"/>
+      <w:r>
+        <w:t xml:space="preserve"> type plus quelques petite </w:t>
+      </w:r>
+      <w:proofErr w:type="spellStart"/>
+      <w:r>
+        <w:t>opti</w:t>
+      </w:r>
+      <w:proofErr w:type="spellEnd"/>
+      <w:r>
+        <w:t xml:space="preserve"> pour qu'il soit plus stable (ex: filtre type : value : boaType9, auto </w:t>
+      </w:r>
+      <w:proofErr w:type="spellStart"/>
+      <w:r>
+        <w:t>grace</w:t>
+      </w:r>
+      <w:proofErr w:type="spellEnd"/>
+      <w:r>
+        <w:t xml:space="preserve"> au fichier config.js)</w:t>
       </w:r>
     </w:p>
     <w:p>
@@ -1915,7 +2896,39 @@
         <w:t>Nouvel tache : les liens des applis</w:t>
       </w:r>
       <w:r>
-        <w:t>, automatiqer les liens, temps estimé 2 jours, et il en faudra peu etre 3, mais ce n'est pas moi qui vais terminé cette tache parce qu'il vont livré la toute premiere version pendant que je serait en cours.</w:t>
+        <w:t xml:space="preserve">, </w:t>
+      </w:r>
+      <w:proofErr w:type="spellStart"/>
+      <w:r>
+        <w:t>automatiqer</w:t>
+      </w:r>
+      <w:proofErr w:type="spellEnd"/>
+      <w:r>
+        <w:t xml:space="preserve"> les liens, temps estimé 2 jours, et il en faudra peu </w:t>
+      </w:r>
+      <w:proofErr w:type="spellStart"/>
+      <w:r>
+        <w:t>etre</w:t>
+      </w:r>
+      <w:proofErr w:type="spellEnd"/>
+      <w:r>
+        <w:t xml:space="preserve"> 3, mais ce n'est pas moi qui vais </w:t>
+      </w:r>
+      <w:proofErr w:type="gramStart"/>
+      <w:r>
+        <w:t>terminé</w:t>
+      </w:r>
+      <w:proofErr w:type="gramEnd"/>
+      <w:r>
+        <w:t xml:space="preserve"> cette tache parce qu'il vont livré la toute </w:t>
+      </w:r>
+      <w:proofErr w:type="spellStart"/>
+      <w:r>
+        <w:t>premiere</w:t>
+      </w:r>
+      <w:proofErr w:type="spellEnd"/>
+      <w:r>
+        <w:t xml:space="preserve"> version pendant que je serait en cours.</w:t>
       </w:r>
       <w:r>
         <w:br w:type="page"/>
@@ -1967,29 +2980,58 @@
         </w:numPr>
       </w:pPr>
       <w:r>
-        <w:t>Il y a eu une migration de SVN vers Git, j'ai donc importe</w:t>
-      </w:r>
-      <w:r>
-        <w:t>r le "nouveau" projet avec git.</w:t>
-      </w:r>
-    </w:p>
-    <w:p>
-      <w:pPr>
-        <w:pStyle w:val="Paragraphedeliste"/>
-        <w:numPr>
-          <w:ilvl w:val="0"/>
-          <w:numId w:val="1"/>
-        </w:numPr>
-      </w:pPr>
-      <w:r>
-        <w:t xml:space="preserve">Proposition d'utiliser IntelliJ, suite a de nombreux </w:t>
+        <w:t xml:space="preserve">Il y a eu une migration de SVN vers Git, j'ai donc </w:t>
+      </w:r>
+      <w:proofErr w:type="gramStart"/>
+      <w:r>
+        <w:t>importe</w:t>
+      </w:r>
+      <w:r>
+        <w:t>r</w:t>
+      </w:r>
+      <w:proofErr w:type="gramEnd"/>
+      <w:r>
+        <w:t xml:space="preserve"> le "nouveau" projet avec git.</w:t>
+      </w:r>
+    </w:p>
+    <w:p>
+      <w:pPr>
+        <w:pStyle w:val="Paragraphedeliste"/>
+        <w:numPr>
+          <w:ilvl w:val="0"/>
+          <w:numId w:val="1"/>
+        </w:numPr>
+      </w:pPr>
+      <w:r>
+        <w:t xml:space="preserve">Proposition d'utiliser </w:t>
+      </w:r>
+      <w:proofErr w:type="spellStart"/>
+      <w:r>
+        <w:t>IntelliJ</w:t>
+      </w:r>
+      <w:proofErr w:type="spellEnd"/>
+      <w:r>
+        <w:t xml:space="preserve">, suite a de nombreux </w:t>
       </w:r>
       <w:r>
         <w:t>problèmes</w:t>
       </w:r>
       <w:r>
-        <w:t xml:space="preserve"> rencontrer sur eclipse (config, etc..)</w:t>
-      </w:r>
+        <w:t xml:space="preserve"> rencontrer sur </w:t>
+      </w:r>
+      <w:proofErr w:type="spellStart"/>
+      <w:r>
+        <w:t>eclipse</w:t>
+      </w:r>
+      <w:proofErr w:type="spellEnd"/>
+      <w:r>
+        <w:t xml:space="preserve"> (config, etc</w:t>
+      </w:r>
+      <w:proofErr w:type="gramStart"/>
+      <w:r>
+        <w:t>..)</w:t>
+      </w:r>
+      <w:proofErr w:type="gramEnd"/>
     </w:p>
     <w:p>
       <w:pPr>
@@ -2006,7 +3048,28 @@
         <w:t>Téléchargement</w:t>
       </w:r>
       <w:r>
-        <w:t xml:space="preserve"> de IntelliJ Idea, avec la licence </w:t>
+        <w:t xml:space="preserve"> </w:t>
+      </w:r>
+      <w:proofErr w:type="gramStart"/>
+      <w:r>
+        <w:t xml:space="preserve">de </w:t>
+      </w:r>
+      <w:proofErr w:type="spellStart"/>
+      <w:r>
+        <w:t>IntelliJ</w:t>
+      </w:r>
+      <w:proofErr w:type="spellEnd"/>
+      <w:proofErr w:type="gramEnd"/>
+      <w:r>
+        <w:t xml:space="preserve"> </w:t>
+      </w:r>
+      <w:proofErr w:type="spellStart"/>
+      <w:r>
+        <w:t>Idea</w:t>
+      </w:r>
+      <w:proofErr w:type="spellEnd"/>
+      <w:r>
+        <w:t xml:space="preserve">, avec la licence </w:t>
       </w:r>
       <w:r>
         <w:t>étudiante</w:t>
@@ -2027,19 +3090,59 @@
         <w:t>Configuration</w:t>
       </w:r>
       <w:r>
-        <w:t xml:space="preserve"> de tomcat, maven …</w:t>
-      </w:r>
-    </w:p>
-    <w:p>
-      <w:pPr>
-        <w:pStyle w:val="Paragraphedeliste"/>
-        <w:numPr>
-          <w:ilvl w:val="0"/>
-          <w:numId w:val="1"/>
-        </w:numPr>
-      </w:pPr>
-      <w:r>
-        <w:t>Configuration du plugin LiveEdit + extension chrome JetBains IDE Support, qui permet de faire du live coding, ce qui me permet de gagner b</w:t>
+        <w:t xml:space="preserve"> de </w:t>
+      </w:r>
+      <w:proofErr w:type="spellStart"/>
+      <w:r>
+        <w:t>tomcat</w:t>
+      </w:r>
+      <w:proofErr w:type="spellEnd"/>
+      <w:r>
+        <w:t xml:space="preserve">, </w:t>
+      </w:r>
+      <w:proofErr w:type="spellStart"/>
+      <w:r>
+        <w:t>maven</w:t>
+      </w:r>
+      <w:proofErr w:type="spellEnd"/>
+      <w:r>
+        <w:t xml:space="preserve"> …</w:t>
+      </w:r>
+    </w:p>
+    <w:p>
+      <w:pPr>
+        <w:pStyle w:val="Paragraphedeliste"/>
+        <w:numPr>
+          <w:ilvl w:val="0"/>
+          <w:numId w:val="1"/>
+        </w:numPr>
+      </w:pPr>
+      <w:r>
+        <w:t xml:space="preserve">Configuration du plugin </w:t>
+      </w:r>
+      <w:proofErr w:type="spellStart"/>
+      <w:r>
+        <w:t>LiveEdit</w:t>
+      </w:r>
+      <w:proofErr w:type="spellEnd"/>
+      <w:r>
+        <w:t xml:space="preserve"> + extension chrome </w:t>
+      </w:r>
+      <w:proofErr w:type="spellStart"/>
+      <w:r>
+        <w:t>JetBains</w:t>
+      </w:r>
+      <w:proofErr w:type="spellEnd"/>
+      <w:r>
+        <w:t xml:space="preserve"> IDE Support, qui permet de faire du live </w:t>
+      </w:r>
+      <w:proofErr w:type="spellStart"/>
+      <w:r>
+        <w:t>coding</w:t>
+      </w:r>
+      <w:proofErr w:type="spellEnd"/>
+      <w:r>
+        <w:t>, ce qui me permet de gagner b</w:t>
       </w:r>
       <w:r>
         <w:t>eau</w:t>
@@ -2075,20 +3178,86 @@
         <w:t>changement</w:t>
       </w:r>
       <w:r>
-        <w:t xml:space="preserve"> mon serveur tomcat.</w:t>
-      </w:r>
-    </w:p>
-    <w:p>
-      <w:pPr>
-        <w:pStyle w:val="Paragraphedeliste"/>
-        <w:numPr>
-          <w:ilvl w:val="0"/>
-          <w:numId w:val="1"/>
-        </w:numPr>
-      </w:pPr>
-      <w:r>
-        <w:t>Repackaging du projet toolbox-angular -&gt; separer les fichier d'import de ittbui et ittb utils</w:t>
-      </w:r>
+        <w:t xml:space="preserve"> mon serveur </w:t>
+      </w:r>
+      <w:proofErr w:type="spellStart"/>
+      <w:r>
+        <w:t>tomcat</w:t>
+      </w:r>
+      <w:proofErr w:type="spellEnd"/>
+      <w:r>
+        <w:t>.</w:t>
+      </w:r>
+    </w:p>
+    <w:p>
+      <w:pPr>
+        <w:pStyle w:val="Paragraphedeliste"/>
+        <w:numPr>
+          <w:ilvl w:val="0"/>
+          <w:numId w:val="1"/>
+        </w:numPr>
+      </w:pPr>
+      <w:proofErr w:type="spellStart"/>
+      <w:r>
+        <w:t>Repackaging</w:t>
+      </w:r>
+      <w:proofErr w:type="spellEnd"/>
+      <w:r>
+        <w:t xml:space="preserve"> du projet </w:t>
+      </w:r>
+      <w:proofErr w:type="spellStart"/>
+      <w:r>
+        <w:t>toolbox</w:t>
+      </w:r>
+      <w:proofErr w:type="spellEnd"/>
+      <w:r>
+        <w:t>-</w:t>
+      </w:r>
+      <w:proofErr w:type="spellStart"/>
+      <w:r>
+        <w:t>angular</w:t>
+      </w:r>
+      <w:proofErr w:type="spellEnd"/>
+      <w:r>
+        <w:t xml:space="preserve"> -&gt; </w:t>
+      </w:r>
+      <w:proofErr w:type="spellStart"/>
+      <w:r>
+        <w:t>separer</w:t>
+      </w:r>
+      <w:proofErr w:type="spellEnd"/>
+      <w:r>
+        <w:t xml:space="preserve"> </w:t>
+      </w:r>
+      <w:proofErr w:type="gramStart"/>
+      <w:r>
+        <w:t>les fichier</w:t>
+      </w:r>
+      <w:proofErr w:type="gramEnd"/>
+      <w:r>
+        <w:t xml:space="preserve"> d'import de </w:t>
+      </w:r>
+      <w:proofErr w:type="spellStart"/>
+      <w:r>
+        <w:t>ittbui</w:t>
+      </w:r>
+      <w:proofErr w:type="spellEnd"/>
+      <w:r>
+        <w:t xml:space="preserve"> et </w:t>
+      </w:r>
+      <w:proofErr w:type="spellStart"/>
+      <w:r>
+        <w:t>ittb</w:t>
+      </w:r>
+      <w:proofErr w:type="spellEnd"/>
+      <w:r>
+        <w:t xml:space="preserve"> </w:t>
+      </w:r>
+      <w:proofErr w:type="spellStart"/>
+      <w:r>
+        <w:t>utils</w:t>
+      </w:r>
+      <w:proofErr w:type="spellEnd"/>
     </w:p>
     <w:p>
       <w:pPr>
@@ -2128,8 +3297,21 @@
           <w:numId w:val="1"/>
         </w:numPr>
       </w:pPr>
-      <w:r>
-        <w:t>Angular-Material : 0.10.1 -&gt; 1.0.</w:t>
+      <w:proofErr w:type="spellStart"/>
+      <w:r>
+        <w:t>Angular</w:t>
+      </w:r>
+      <w:proofErr w:type="spellEnd"/>
+      <w:r>
+        <w:t>-</w:t>
+      </w:r>
+      <w:proofErr w:type="spellStart"/>
+      <w:r>
+        <w:t>Material</w:t>
+      </w:r>
+      <w:proofErr w:type="spellEnd"/>
+      <w:r>
+        <w:t xml:space="preserve"> : 0.10.1 -&gt; 1.0.</w:t>
       </w:r>
       <w:r>
         <w:t>0</w:t>
@@ -2143,8 +3325,21 @@
           <w:numId w:val="1"/>
         </w:numPr>
       </w:pPr>
-      <w:r>
-        <w:t>Ui-grid : 3.0.1 -&gt; 3.1.0</w:t>
+      <w:proofErr w:type="spellStart"/>
+      <w:r>
+        <w:t>Ui</w:t>
+      </w:r>
+      <w:proofErr w:type="spellEnd"/>
+      <w:r>
+        <w:t>-</w:t>
+      </w:r>
+      <w:proofErr w:type="spellStart"/>
+      <w:r>
+        <w:t>grid</w:t>
+      </w:r>
+      <w:proofErr w:type="spellEnd"/>
+      <w:r>
+        <w:t xml:space="preserve"> : 3.0.1 -&gt; 3.1.0</w:t>
       </w:r>
     </w:p>
     <w:p>
@@ -2155,8 +3350,13 @@
           <w:numId w:val="1"/>
         </w:numPr>
       </w:pPr>
-      <w:r>
-        <w:t>Angular-translate : 2.7.1 - &gt; 2.8.1</w:t>
+      <w:proofErr w:type="spellStart"/>
+      <w:r>
+        <w:t>Angular</w:t>
+      </w:r>
+      <w:proofErr w:type="spellEnd"/>
+      <w:r>
+        <w:t>-translate : 2.7.1 - &gt; 2.8.1</w:t>
       </w:r>
     </w:p>
     <w:p>
@@ -2167,8 +3367,13 @@
           <w:numId w:val="1"/>
         </w:numPr>
       </w:pPr>
-      <w:r>
-        <w:t>jQuery : 2.1.4 -&gt; 2.2.0</w:t>
+      <w:proofErr w:type="spellStart"/>
+      <w:r>
+        <w:t>jQuery</w:t>
+      </w:r>
+      <w:proofErr w:type="spellEnd"/>
+      <w:r>
+        <w:t xml:space="preserve"> : 2.1.4 -&gt; 2.2.0</w:t>
       </w:r>
     </w:p>
     <w:p>
@@ -2179,8 +3384,21 @@
           <w:numId w:val="1"/>
         </w:numPr>
       </w:pPr>
-      <w:r>
-        <w:t>ui-bootstrap : 0.13.0 -&gt; 1.1.0</w:t>
+      <w:proofErr w:type="spellStart"/>
+      <w:r>
+        <w:t>ui</w:t>
+      </w:r>
+      <w:proofErr w:type="spellEnd"/>
+      <w:r>
+        <w:t>-</w:t>
+      </w:r>
+      <w:proofErr w:type="spellStart"/>
+      <w:r>
+        <w:t>bootstrap</w:t>
+      </w:r>
+      <w:proofErr w:type="spellEnd"/>
+      <w:r>
+        <w:t xml:space="preserve"> : 0.13.0 -&gt; 1.1.0</w:t>
       </w:r>
     </w:p>
     <w:p>
@@ -2191,20 +3409,57 @@
           <w:numId w:val="1"/>
         </w:numPr>
       </w:pPr>
-      <w:r>
-        <w:t>Momentjs : 2.10.6 -&gt; 2.11.1</w:t>
-      </w:r>
-    </w:p>
-    <w:p>
-      <w:pPr>
-        <w:pStyle w:val="Paragraphedeliste"/>
-        <w:numPr>
-          <w:ilvl w:val="0"/>
-          <w:numId w:val="1"/>
-        </w:numPr>
-      </w:pPr>
-      <w:r>
-        <w:t>Reprendre requireJS, pour faire quelques chose de plus propres pour normaliser, et inserer les fichiers css, pour eviter de surcharger la page html avec tout les imports</w:t>
+      <w:proofErr w:type="spellStart"/>
+      <w:r>
+        <w:t>Momentjs</w:t>
+      </w:r>
+      <w:proofErr w:type="spellEnd"/>
+      <w:r>
+        <w:t xml:space="preserve"> : 2.10.6 -&gt; 2.11.1</w:t>
+      </w:r>
+    </w:p>
+    <w:p>
+      <w:pPr>
+        <w:pStyle w:val="Paragraphedeliste"/>
+        <w:numPr>
+          <w:ilvl w:val="0"/>
+          <w:numId w:val="1"/>
+        </w:numPr>
+      </w:pPr>
+      <w:r>
+        <w:t xml:space="preserve">Reprendre </w:t>
+      </w:r>
+      <w:proofErr w:type="spellStart"/>
+      <w:r>
+        <w:t>requireJS</w:t>
+      </w:r>
+      <w:proofErr w:type="spellEnd"/>
+      <w:r>
+        <w:t xml:space="preserve">, pour faire quelques chose de plus propres pour normaliser, et </w:t>
+      </w:r>
+      <w:proofErr w:type="spellStart"/>
+      <w:r>
+        <w:t>inserer</w:t>
+      </w:r>
+      <w:proofErr w:type="spellEnd"/>
+      <w:r>
+        <w:t xml:space="preserve"> les fichiers </w:t>
+      </w:r>
+      <w:proofErr w:type="spellStart"/>
+      <w:r>
+        <w:t>css</w:t>
+      </w:r>
+      <w:proofErr w:type="spellEnd"/>
+      <w:r>
+        <w:t xml:space="preserve">, pour </w:t>
+      </w:r>
+      <w:proofErr w:type="spellStart"/>
+      <w:r>
+        <w:t>eviter</w:t>
+      </w:r>
+      <w:proofErr w:type="spellEnd"/>
+      <w:r>
+        <w:t xml:space="preserve"> de surcharger la page html avec tout les imports</w:t>
       </w:r>
     </w:p>
     <w:p>
@@ -2249,77 +3504,209 @@
         <w:t>Réorganisation</w:t>
       </w:r>
       <w:r>
-        <w:t xml:space="preserve"> des imports via RequireJS, dans un</w:t>
+        <w:t xml:space="preserve"> des imports via </w:t>
+      </w:r>
+      <w:proofErr w:type="spellStart"/>
+      <w:r>
+        <w:t>RequireJS</w:t>
+      </w:r>
+      <w:proofErr w:type="spellEnd"/>
+      <w:r>
+        <w:t>, dans un</w:t>
       </w:r>
       <w:r>
         <w:t>e</w:t>
       </w:r>
       <w:r>
-        <w:t xml:space="preserve"> configuration Framework (avec projet tooblox-angular) qu'utilise le projet OF pour son interface graphique.</w:t>
-      </w:r>
-    </w:p>
-    <w:p>
-      <w:pPr>
-        <w:pStyle w:val="Paragraphedeliste"/>
-        <w:numPr>
-          <w:ilvl w:val="0"/>
-          <w:numId w:val="1"/>
-        </w:numPr>
-      </w:pPr>
-      <w:r>
-        <w:t>Séparation du framework, et de l'application (js, imports, css)</w:t>
-      </w:r>
-    </w:p>
-    <w:p>
-      <w:pPr>
-        <w:pStyle w:val="Paragraphedeliste"/>
-        <w:numPr>
-          <w:ilvl w:val="0"/>
-          <w:numId w:val="1"/>
-        </w:numPr>
-      </w:pPr>
-      <w:r>
-        <w:t>Réparation du champs autocomplete (probleme de nom de variable)</w:t>
-      </w:r>
-    </w:p>
-    <w:p>
-      <w:pPr>
-        <w:pStyle w:val="Paragraphedeliste"/>
-        <w:numPr>
-          <w:ilvl w:val="0"/>
-          <w:numId w:val="1"/>
-        </w:numPr>
-      </w:pPr>
-      <w:r>
-        <w:t>Env de test parce que trop chiant de recharger tomcat every time</w:t>
-      </w:r>
-    </w:p>
-    <w:p>
-      <w:pPr>
-        <w:pStyle w:val="Paragraphedeliste"/>
-        <w:numPr>
-          <w:ilvl w:val="0"/>
-          <w:numId w:val="1"/>
-        </w:numPr>
-      </w:pPr>
-      <w:r>
-        <w:t>Opti du datepicker iitb ;)</w:t>
-      </w:r>
-    </w:p>
-    <w:p>
-      <w:pPr>
-        <w:pStyle w:val="Paragraphedeliste"/>
-        <w:numPr>
-          <w:ilvl w:val="0"/>
-          <w:numId w:val="1"/>
-        </w:numPr>
-      </w:pPr>
-      <w:r>
-        <w:t>Navbar passé de toolbox à of</w:t>
-      </w:r>
-      <w:r>
-        <w:t xml:space="preserve"> + opti</w:t>
-      </w:r>
+        <w:t xml:space="preserve"> configuration Framework (avec projet </w:t>
+      </w:r>
+      <w:proofErr w:type="spellStart"/>
+      <w:r>
+        <w:t>tooblox</w:t>
+      </w:r>
+      <w:proofErr w:type="spellEnd"/>
+      <w:r>
+        <w:t>-</w:t>
+      </w:r>
+      <w:proofErr w:type="spellStart"/>
+      <w:r>
+        <w:t>angular</w:t>
+      </w:r>
+      <w:proofErr w:type="spellEnd"/>
+      <w:r>
+        <w:t>) qu'utilise le projet OF pour son interface graphique.</w:t>
+      </w:r>
+    </w:p>
+    <w:p>
+      <w:pPr>
+        <w:pStyle w:val="Paragraphedeliste"/>
+        <w:numPr>
+          <w:ilvl w:val="0"/>
+          <w:numId w:val="1"/>
+        </w:numPr>
+      </w:pPr>
+      <w:r>
+        <w:t xml:space="preserve">Séparation du </w:t>
+      </w:r>
+      <w:proofErr w:type="spellStart"/>
+      <w:r>
+        <w:t>framework</w:t>
+      </w:r>
+      <w:proofErr w:type="spellEnd"/>
+      <w:r>
+        <w:t>, et de l'application (</w:t>
+      </w:r>
+      <w:proofErr w:type="spellStart"/>
+      <w:r>
+        <w:t>js</w:t>
+      </w:r>
+      <w:proofErr w:type="spellEnd"/>
+      <w:r>
+        <w:t xml:space="preserve">, imports, </w:t>
+      </w:r>
+      <w:proofErr w:type="spellStart"/>
+      <w:r>
+        <w:t>css</w:t>
+      </w:r>
+      <w:proofErr w:type="spellEnd"/>
+      <w:r>
+        <w:t>)</w:t>
+      </w:r>
+    </w:p>
+    <w:p>
+      <w:pPr>
+        <w:pStyle w:val="Paragraphedeliste"/>
+        <w:numPr>
+          <w:ilvl w:val="0"/>
+          <w:numId w:val="1"/>
+        </w:numPr>
+      </w:pPr>
+      <w:r>
+        <w:t xml:space="preserve">Réparation </w:t>
+      </w:r>
+      <w:proofErr w:type="gramStart"/>
+      <w:r>
+        <w:t>du champs</w:t>
+      </w:r>
+      <w:proofErr w:type="gramEnd"/>
+      <w:r>
+        <w:t xml:space="preserve"> </w:t>
+      </w:r>
+      <w:proofErr w:type="spellStart"/>
+      <w:r>
+        <w:t>autocomplete</w:t>
+      </w:r>
+      <w:proofErr w:type="spellEnd"/>
+      <w:r>
+        <w:t xml:space="preserve"> (</w:t>
+      </w:r>
+      <w:proofErr w:type="spellStart"/>
+      <w:r>
+        <w:t>probleme</w:t>
+      </w:r>
+      <w:proofErr w:type="spellEnd"/>
+      <w:r>
+        <w:t xml:space="preserve"> de nom de variable)</w:t>
+      </w:r>
+    </w:p>
+    <w:p>
+      <w:pPr>
+        <w:pStyle w:val="Paragraphedeliste"/>
+        <w:numPr>
+          <w:ilvl w:val="0"/>
+          <w:numId w:val="1"/>
+        </w:numPr>
+      </w:pPr>
+      <w:proofErr w:type="spellStart"/>
+      <w:r>
+        <w:t>Env</w:t>
+      </w:r>
+      <w:proofErr w:type="spellEnd"/>
+      <w:r>
+        <w:t xml:space="preserve"> de test parce que trop chiant de recharger </w:t>
+      </w:r>
+      <w:proofErr w:type="spellStart"/>
+      <w:r>
+        <w:t>tomcat</w:t>
+      </w:r>
+      <w:proofErr w:type="spellEnd"/>
+      <w:r>
+        <w:t xml:space="preserve"> </w:t>
+      </w:r>
+      <w:proofErr w:type="spellStart"/>
+      <w:r>
+        <w:t>every</w:t>
+      </w:r>
+      <w:proofErr w:type="spellEnd"/>
+      <w:r>
+        <w:t xml:space="preserve"> time</w:t>
+      </w:r>
+    </w:p>
+    <w:p>
+      <w:pPr>
+        <w:pStyle w:val="Paragraphedeliste"/>
+        <w:numPr>
+          <w:ilvl w:val="0"/>
+          <w:numId w:val="1"/>
+        </w:numPr>
+      </w:pPr>
+      <w:proofErr w:type="spellStart"/>
+      <w:r>
+        <w:t>Opti</w:t>
+      </w:r>
+      <w:proofErr w:type="spellEnd"/>
+      <w:r>
+        <w:t xml:space="preserve"> du </w:t>
+      </w:r>
+      <w:proofErr w:type="spellStart"/>
+      <w:r>
+        <w:t>datepicker</w:t>
+      </w:r>
+      <w:proofErr w:type="spellEnd"/>
+      <w:r>
+        <w:t xml:space="preserve"> </w:t>
+      </w:r>
+      <w:proofErr w:type="spellStart"/>
+      <w:r>
+        <w:t>iitb</w:t>
+      </w:r>
+      <w:proofErr w:type="spellEnd"/>
+      <w:r>
+        <w:t xml:space="preserve"> ;)</w:t>
+      </w:r>
+    </w:p>
+    <w:p>
+      <w:pPr>
+        <w:pStyle w:val="Paragraphedeliste"/>
+        <w:numPr>
+          <w:ilvl w:val="0"/>
+          <w:numId w:val="1"/>
+        </w:numPr>
+      </w:pPr>
+      <w:proofErr w:type="spellStart"/>
+      <w:r>
+        <w:t>Navbar</w:t>
+      </w:r>
+      <w:proofErr w:type="spellEnd"/>
+      <w:r>
+        <w:t xml:space="preserve"> passé de </w:t>
+      </w:r>
+      <w:proofErr w:type="spellStart"/>
+      <w:r>
+        <w:t>toolbox</w:t>
+      </w:r>
+      <w:proofErr w:type="spellEnd"/>
+      <w:r>
+        <w:t xml:space="preserve"> à of</w:t>
+      </w:r>
+      <w:r>
+        <w:t xml:space="preserve"> + </w:t>
+      </w:r>
+      <w:proofErr w:type="spellStart"/>
+      <w:r>
+        <w:t>opti</w:t>
+      </w:r>
+      <w:proofErr w:type="spellEnd"/>
     </w:p>
     <w:p/>
     <w:p/>
@@ -2355,25 +3742,128 @@
           <w:numId w:val="1"/>
         </w:numPr>
       </w:pPr>
-      <w:r>
-        <w:t xml:space="preserve">Separation du autocomplete ittb et of, tentation de generalisation… </w:t>
-      </w:r>
-    </w:p>
-    <w:p>
-      <w:pPr>
-        <w:pStyle w:val="Paragraphedeliste"/>
-        <w:numPr>
-          <w:ilvl w:val="0"/>
-          <w:numId w:val="1"/>
-        </w:numPr>
-      </w:pPr>
-      <w:r>
-        <w:t>probleme of demarrage</w:t>
-      </w:r>
+      <w:proofErr w:type="spellStart"/>
+      <w:r>
+        <w:t>Separation</w:t>
+      </w:r>
+      <w:proofErr w:type="spellEnd"/>
+      <w:r>
+        <w:t xml:space="preserve"> du </w:t>
+      </w:r>
+      <w:proofErr w:type="spellStart"/>
+      <w:r>
+        <w:t>autocomplete</w:t>
+      </w:r>
+      <w:proofErr w:type="spellEnd"/>
+      <w:r>
+        <w:t xml:space="preserve"> </w:t>
+      </w:r>
+      <w:proofErr w:type="spellStart"/>
+      <w:r>
+        <w:t>ittb</w:t>
+      </w:r>
+      <w:proofErr w:type="spellEnd"/>
+      <w:r>
+        <w:t xml:space="preserve"> et of, tentation de </w:t>
+      </w:r>
+      <w:proofErr w:type="spellStart"/>
+      <w:r>
+        <w:t>generalisation</w:t>
+      </w:r>
+      <w:proofErr w:type="spellEnd"/>
+      <w:r>
+        <w:t xml:space="preserve">… </w:t>
+      </w:r>
+    </w:p>
+    <w:p>
+      <w:pPr>
+        <w:pStyle w:val="Paragraphedeliste"/>
+        <w:numPr>
+          <w:ilvl w:val="0"/>
+          <w:numId w:val="1"/>
+        </w:numPr>
+      </w:pPr>
+      <w:proofErr w:type="spellStart"/>
+      <w:r>
+        <w:t>probleme</w:t>
+      </w:r>
+      <w:proofErr w:type="spellEnd"/>
+      <w:r>
+        <w:t xml:space="preserve"> of </w:t>
+      </w:r>
+      <w:proofErr w:type="spellStart"/>
+      <w:r>
+        <w:t>demarrage</w:t>
+      </w:r>
+      <w:proofErr w:type="spellEnd"/>
       <w:r>
         <w:t>…</w:t>
       </w:r>
     </w:p>
+    <w:p/>
+    <w:p>
+      <w:pPr>
+        <w:jc w:val="center"/>
+        <w:rPr>
+          <w:b/>
+          <w:sz w:val="32"/>
+        </w:rPr>
+      </w:pPr>
+      <w:r>
+        <w:rPr>
+          <w:b/>
+          <w:sz w:val="32"/>
+        </w:rPr>
+        <w:t>Semaine 12</w:t>
+      </w:r>
+    </w:p>
+    <w:p>
+      <w:pPr>
+        <w:jc w:val="center"/>
+      </w:pPr>
+      <w:r>
+        <w:t>29/02 – 04/03</w:t>
+      </w:r>
+    </w:p>
+    <w:p>
+      <w:pPr>
+        <w:pStyle w:val="Paragraphedeliste"/>
+        <w:numPr>
+          <w:ilvl w:val="0"/>
+          <w:numId w:val="1"/>
+        </w:numPr>
+      </w:pPr>
+      <w:proofErr w:type="spellStart"/>
+      <w:r>
+        <w:t>mod</w:t>
+      </w:r>
+      <w:proofErr w:type="spellEnd"/>
+      <w:r>
+        <w:t xml:space="preserve"> </w:t>
+      </w:r>
+      <w:proofErr w:type="gramStart"/>
+      <w:r>
+        <w:t>de of-</w:t>
+      </w:r>
+      <w:proofErr w:type="spellStart"/>
+      <w:r>
+        <w:t>core</w:t>
+      </w:r>
+      <w:proofErr w:type="spellEnd"/>
+      <w:proofErr w:type="gramEnd"/>
+      <w:r>
+        <w:t xml:space="preserve">. Ajout du </w:t>
+      </w:r>
+      <w:proofErr w:type="spellStart"/>
+      <w:r>
+        <w:t>businessFields</w:t>
+      </w:r>
+      <w:proofErr w:type="spellEnd"/>
+      <w:r>
+        <w:t xml:space="preserve"> auto dans ES</w:t>
+      </w:r>
+    </w:p>
+    <w:p/>
     <w:sectPr>
       <w:pgSz w:w="11906" w:h="16838"/>
       <w:pgMar w:top="1417" w:right="1417" w:bottom="1417" w:left="1417" w:header="708" w:footer="708" w:gutter="0"/>

</xml_diff>

<commit_message>
update semaine 12 v12.1
</commit_message>
<xml_diff>
--- a/aide_rapport_alternance_1.docx
+++ b/aide_rapport_alternance_1.docx
@@ -3862,6 +3862,55 @@
       <w:r>
         <w:t xml:space="preserve"> auto dans ES</w:t>
       </w:r>
+    </w:p>
+    <w:p>
+      <w:pPr>
+        <w:pStyle w:val="Paragraphedeliste"/>
+        <w:numPr>
+          <w:ilvl w:val="0"/>
+          <w:numId w:val="1"/>
+        </w:numPr>
+      </w:pPr>
+      <w:proofErr w:type="spellStart"/>
+      <w:r>
+        <w:t>touch</w:t>
+      </w:r>
+      <w:proofErr w:type="spellEnd"/>
+      <w:r>
+        <w:t xml:space="preserve"> </w:t>
+      </w:r>
+      <w:proofErr w:type="spellStart"/>
+      <w:r>
+        <w:t>touch</w:t>
+      </w:r>
+      <w:proofErr w:type="spellEnd"/>
+      <w:r>
+        <w:t xml:space="preserve"> </w:t>
+      </w:r>
+      <w:proofErr w:type="gramStart"/>
+      <w:r>
+        <w:t xml:space="preserve">java </w:t>
+      </w:r>
+      <w:proofErr w:type="gramEnd"/>
+      <w:r>
+        <w:sym w:font="Wingdings" w:char="F04A"/>
+      </w:r>
+      <w:r>
+        <w:t xml:space="preserve">. Intégration des </w:t>
+      </w:r>
+      <w:proofErr w:type="spellStart"/>
+      <w:r>
+        <w:t>businessField</w:t>
+      </w:r>
+      <w:proofErr w:type="spellEnd"/>
+      <w:r>
+        <w:t xml:space="preserve"> dans </w:t>
+      </w:r>
+      <w:proofErr w:type="spellStart"/>
+      <w:r>
+        <w:t>elasticsearch</w:t>
+      </w:r>
+      <w:proofErr w:type="spellEnd"/>
     </w:p>
     <w:p/>
     <w:sectPr>

</xml_diff>

<commit_message>
update semaine 12 v12.2
</commit_message>
<xml_diff>
--- a/aide_rapport_alternance_1.docx
+++ b/aide_rapport_alternance_1.docx
@@ -3911,6 +3911,38 @@
         <w:t>elasticsearch</w:t>
       </w:r>
       <w:proofErr w:type="spellEnd"/>
+      <w:r>
+        <w:t xml:space="preserve">, ajout d'un </w:t>
+      </w:r>
+      <w:proofErr w:type="spellStart"/>
+      <w:r>
+        <w:t>businessfieldrepository</w:t>
+      </w:r>
+      <w:proofErr w:type="spellEnd"/>
+      <w:r>
+        <w:t xml:space="preserve"> qui </w:t>
+      </w:r>
+      <w:proofErr w:type="spellStart"/>
+      <w:r>
+        <w:t>herite</w:t>
+      </w:r>
+      <w:proofErr w:type="spellEnd"/>
+      <w:r>
+        <w:t xml:space="preserve"> d'une </w:t>
+      </w:r>
+      <w:proofErr w:type="spellStart"/>
+      <w:r>
+        <w:t>abstractRepository</w:t>
+      </w:r>
+      <w:proofErr w:type="spellEnd"/>
+      <w:r>
+        <w:t xml:space="preserve"> etc</w:t>
+      </w:r>
+      <w:proofErr w:type="gramStart"/>
+      <w:r>
+        <w:t>..</w:t>
+      </w:r>
+      <w:proofErr w:type="gramEnd"/>
     </w:p>
     <w:p/>
     <w:sectPr>

</xml_diff>

<commit_message>
update semaine 12 v12.3
</commit_message>
<xml_diff>
--- a/aide_rapport_alternance_1.docx
+++ b/aide_rapport_alternance_1.docx
@@ -41,15 +41,7 @@
         </w:numPr>
       </w:pPr>
       <w:r>
-        <w:t xml:space="preserve">Correction des dates, et du </w:t>
-      </w:r>
-      <w:proofErr w:type="spellStart"/>
-      <w:r>
-        <w:t>typeahead</w:t>
-      </w:r>
-      <w:proofErr w:type="spellEnd"/>
-      <w:r>
-        <w:t xml:space="preserve"> (ouverture, et non fermeture des choix)</w:t>
+        <w:t>Correction des dates, et du typeahead (ouverture, et non fermeture des choix)</w:t>
       </w:r>
     </w:p>
     <w:p>
@@ -119,40 +111,19 @@
         </w:numPr>
       </w:pPr>
       <w:r>
-        <w:t xml:space="preserve">Changement des noms </w:t>
-      </w:r>
-      <w:proofErr w:type="spellStart"/>
-      <w:r>
-        <w:t>Utils</w:t>
-      </w:r>
-      <w:proofErr w:type="spellEnd"/>
-      <w:r>
-        <w:t xml:space="preserve"> -&gt; </w:t>
-      </w:r>
-      <w:proofErr w:type="spellStart"/>
-      <w:r>
-        <w:t>Util</w:t>
-      </w:r>
-      <w:proofErr w:type="spellEnd"/>
-    </w:p>
-    <w:p>
-      <w:pPr>
-        <w:pStyle w:val="Paragraphedeliste"/>
-        <w:numPr>
-          <w:ilvl w:val="0"/>
-          <w:numId w:val="1"/>
-        </w:numPr>
-      </w:pPr>
-      <w:r>
-        <w:t>OF-</w:t>
-      </w:r>
-      <w:proofErr w:type="spellStart"/>
-      <w:r>
-        <w:t>core</w:t>
-      </w:r>
-      <w:proofErr w:type="spellEnd"/>
-      <w:r>
-        <w:t xml:space="preserve"> : jeux de tests pour mon appli, envoie de message dans la queue</w:t>
+        <w:t>Changement des noms Utils -&gt; Util</w:t>
+      </w:r>
+    </w:p>
+    <w:p>
+      <w:pPr>
+        <w:pStyle w:val="Paragraphedeliste"/>
+        <w:numPr>
+          <w:ilvl w:val="0"/>
+          <w:numId w:val="1"/>
+        </w:numPr>
+      </w:pPr>
+      <w:r>
+        <w:t>OF-core : jeux de tests pour mon appli, envoie de message dans la queue</w:t>
       </w:r>
     </w:p>
     <w:p>
@@ -239,15 +210,7 @@
         <w:t xml:space="preserve"> : </w:t>
       </w:r>
       <w:r>
-        <w:t xml:space="preserve">change </w:t>
-      </w:r>
-      <w:proofErr w:type="spellStart"/>
-      <w:r>
-        <w:t>gridApi</w:t>
-      </w:r>
-      <w:proofErr w:type="spellEnd"/>
-      <w:r>
-        <w:t xml:space="preserve">, pour spécifier l'action </w:t>
+        <w:t xml:space="preserve">change gridApi, pour spécifier l'action </w:t>
       </w:r>
       <w:r>
         <w:t>à</w:t>
@@ -298,13 +261,8 @@
         <w:t>après</w:t>
       </w:r>
       <w:r>
-        <w:t xml:space="preserve"> la collecte des messages, pour l'envoie dans </w:t>
-      </w:r>
-      <w:proofErr w:type="spellStart"/>
-      <w:r>
-        <w:t>ElasticSearch</w:t>
-      </w:r>
-      <w:proofErr w:type="spellEnd"/>
+        <w:t xml:space="preserve"> la collecte des messages, pour l'envoie dans ElasticSearch</w:t>
+      </w:r>
     </w:p>
     <w:p>
       <w:pPr>
@@ -330,23 +288,13 @@
         <w:t>problème</w:t>
       </w:r>
       <w:r>
-        <w:t xml:space="preserve">: le </w:t>
-      </w:r>
-      <w:proofErr w:type="spellStart"/>
-      <w:r>
-        <w:t>ng</w:t>
-      </w:r>
-      <w:proofErr w:type="spellEnd"/>
+        <w:t>: le ng</w:t>
+      </w:r>
       <w:r>
         <w:t>-</w:t>
       </w:r>
-      <w:proofErr w:type="spellStart"/>
-      <w:r>
-        <w:t>grid</w:t>
-      </w:r>
-      <w:proofErr w:type="spellEnd"/>
-      <w:r>
-        <w:t xml:space="preserve"> ne rafraichi pas les directives de </w:t>
+      <w:r>
+        <w:t xml:space="preserve">grid ne rafraichi pas les directives de </w:t>
       </w:r>
       <w:r>
         <w:t>statuts</w:t>
@@ -358,29 +306,13 @@
         <w:t>Résolution</w:t>
       </w:r>
       <w:r>
-        <w:t xml:space="preserve"> : </w:t>
-      </w:r>
-      <w:proofErr w:type="spellStart"/>
-      <w:r>
-        <w:t>watcher</w:t>
-      </w:r>
-      <w:proofErr w:type="spellEnd"/>
-      <w:r>
-        <w:t xml:space="preserve"> sur la cellule de la colonne, et si elle change, on met a jour l'</w:t>
+        <w:t xml:space="preserve"> : watcher sur la cellule de la colonne, et si elle change, on met a jour l'</w:t>
       </w:r>
       <w:r>
         <w:t>icone</w:t>
       </w:r>
       <w:r>
-        <w:t xml:space="preserve">, la couleur et le </w:t>
-      </w:r>
-      <w:proofErr w:type="spellStart"/>
-      <w:r>
-        <w:t>tooltip</w:t>
-      </w:r>
-      <w:proofErr w:type="spellEnd"/>
-      <w:r>
-        <w:t>.</w:t>
+        <w:t>, la couleur et le tooltip.</w:t>
       </w:r>
     </w:p>
     <w:p>
@@ -404,42 +336,10 @@
         </w:numPr>
       </w:pPr>
       <w:r>
-        <w:t>Début d'association d'of-</w:t>
-      </w:r>
-      <w:proofErr w:type="spellStart"/>
-      <w:r>
-        <w:t>core</w:t>
-      </w:r>
-      <w:proofErr w:type="spellEnd"/>
-      <w:r>
-        <w:t xml:space="preserve"> et of-</w:t>
-      </w:r>
-      <w:r>
-        <w:t xml:space="preserve">front. Je dois lancer </w:t>
-      </w:r>
-      <w:proofErr w:type="spellStart"/>
-      <w:r>
-        <w:t>elasticsearch</w:t>
-      </w:r>
-      <w:proofErr w:type="spellEnd"/>
-      <w:r>
-        <w:t xml:space="preserve"> et of </w:t>
-      </w:r>
-      <w:proofErr w:type="spellStart"/>
-      <w:r>
-        <w:t>core</w:t>
-      </w:r>
-      <w:proofErr w:type="spellEnd"/>
-      <w:r>
-        <w:t xml:space="preserve"> (collecte) depuis of front, des le lancement du serveur </w:t>
-      </w:r>
-      <w:proofErr w:type="spellStart"/>
-      <w:r>
-        <w:t>tomcat</w:t>
-      </w:r>
-      <w:proofErr w:type="spellEnd"/>
-      <w:r>
-        <w:t>.</w:t>
+        <w:t>Début d'association d'of-core et of-</w:t>
+      </w:r>
+      <w:r>
+        <w:t>front. Je dois lancer elasticsearch et of core (collecte) depuis of front, des le lancement du serveur tomcat.</w:t>
       </w:r>
     </w:p>
     <w:p>
@@ -489,57 +389,25 @@
         <w:t>leurs dépendances</w:t>
       </w:r>
       <w:r>
-        <w:t xml:space="preserve"> </w:t>
-      </w:r>
-      <w:proofErr w:type="spellStart"/>
-      <w:r>
-        <w:t>maven</w:t>
-      </w:r>
-      <w:proofErr w:type="spellEnd"/>
-      <w:r>
-        <w:t>. Test pour voir si tout fonctionne bien. OK.</w:t>
-      </w:r>
-    </w:p>
-    <w:p>
-      <w:pPr>
-        <w:pStyle w:val="Paragraphedeliste"/>
-        <w:numPr>
-          <w:ilvl w:val="0"/>
-          <w:numId w:val="1"/>
-        </w:numPr>
-      </w:pPr>
-      <w:r>
-        <w:t>Lancement d'</w:t>
-      </w:r>
-      <w:proofErr w:type="spellStart"/>
-      <w:r>
-        <w:t>Elasticsearch</w:t>
-      </w:r>
-      <w:proofErr w:type="spellEnd"/>
-      <w:r>
-        <w:t xml:space="preserve"> au </w:t>
+        <w:t xml:space="preserve"> maven. Test pour voir si tout fonctionne bien. OK.</w:t>
+      </w:r>
+    </w:p>
+    <w:p>
+      <w:pPr>
+        <w:pStyle w:val="Paragraphedeliste"/>
+        <w:numPr>
+          <w:ilvl w:val="0"/>
+          <w:numId w:val="1"/>
+        </w:numPr>
+      </w:pPr>
+      <w:r>
+        <w:t xml:space="preserve">Lancement d'Elasticsearch au </w:t>
       </w:r>
       <w:r>
         <w:t>démarrage</w:t>
       </w:r>
       <w:r>
-        <w:t xml:space="preserve"> de </w:t>
-      </w:r>
-      <w:proofErr w:type="spellStart"/>
-      <w:r>
-        <w:t>tomcat</w:t>
-      </w:r>
-      <w:proofErr w:type="spellEnd"/>
-      <w:r>
-        <w:t xml:space="preserve">. Un </w:t>
-      </w:r>
-      <w:proofErr w:type="spellStart"/>
-      <w:r>
-        <w:t>elasticsearch</w:t>
-      </w:r>
-      <w:proofErr w:type="spellEnd"/>
-      <w:r>
-        <w:t xml:space="preserve"> embarqué.  Ajout d'un plugin java, et modification pour qu'il s'adapte a nos besoins…</w:t>
+        <w:t xml:space="preserve"> de tomcat. Un elasticsearch embarqué.  Ajout d'un plugin java, et modification pour qu'il s'adapte a nos besoins…</w:t>
       </w:r>
       <w:r>
         <w:t>.. OK</w:t>
@@ -578,31 +446,7 @@
         <w:t>lution</w:t>
       </w:r>
       <w:r>
-        <w:t xml:space="preserve">: Enfaite il se trouve sur l'"url-pattern" de la </w:t>
-      </w:r>
-      <w:proofErr w:type="spellStart"/>
-      <w:r>
-        <w:t>servlet</w:t>
-      </w:r>
-      <w:proofErr w:type="spellEnd"/>
-      <w:r>
-        <w:t xml:space="preserve"> que le lance, je devais ajouter à "/</w:t>
-      </w:r>
-      <w:proofErr w:type="spellStart"/>
-      <w:r>
-        <w:t>elasticsearch</w:t>
-      </w:r>
-      <w:proofErr w:type="spellEnd"/>
-      <w:r>
-        <w:t xml:space="preserve">", "/*" a la fin, pour pouvoir explorer </w:t>
-      </w:r>
-      <w:proofErr w:type="spellStart"/>
-      <w:r>
-        <w:t>elasticsearch</w:t>
-      </w:r>
-      <w:proofErr w:type="spellEnd"/>
-      <w:r>
-        <w:t xml:space="preserve">, et pouvoir faire des </w:t>
+        <w:t xml:space="preserve">: Enfaite il se trouve sur l'"url-pattern" de la servlet que le lance, je devais ajouter à "/elasticsearch", "/*" a la fin, pour pouvoir explorer elasticsearch, et pouvoir faire des </w:t>
       </w:r>
       <w:r>
         <w:t>requête</w:t>
@@ -629,21 +473,85 @@
         <w:t>accès</w:t>
       </w:r>
       <w:r>
-        <w:t xml:space="preserve"> interdit, via </w:t>
-      </w:r>
-      <w:proofErr w:type="spellStart"/>
+        <w:t xml:space="preserve"> interdit, via CrsfFilters, pour les </w:t>
+      </w:r>
+      <w:r>
+        <w:t>requêtes</w:t>
+      </w:r>
+      <w:r>
+        <w:t xml:space="preserve"> de type POST, </w:t>
+      </w:r>
+    </w:p>
+    <w:p>
+      <w:pPr>
+        <w:pStyle w:val="Paragraphedeliste"/>
+        <w:numPr>
+          <w:ilvl w:val="2"/>
+          <w:numId w:val="1"/>
+        </w:numPr>
+        <w:rPr>
+          <w:lang w:val="en-US"/>
+        </w:rPr>
+      </w:pPr>
+      <w:r>
+        <w:t>Idée de ré</w:t>
+      </w:r>
+      <w:r>
+        <w:t>so</w:t>
+      </w:r>
+      <w:r>
+        <w:t>lution</w:t>
+      </w:r>
+      <w:r>
+        <w:t xml:space="preserve">: </w:t>
+      </w:r>
+      <w:r>
+        <w:t>création</w:t>
+      </w:r>
+      <w:r>
+        <w:t xml:space="preserve"> du </w:t>
+      </w:r>
       <w:r>
         <w:t>CrsfFilters</w:t>
       </w:r>
-      <w:proofErr w:type="spellEnd"/>
-      <w:r>
-        <w:t xml:space="preserve">, pour les </w:t>
+      <w:r>
+        <w:t xml:space="preserve"> perso pour qu'il accepte les </w:t>
       </w:r>
       <w:r>
         <w:t>requêtes</w:t>
       </w:r>
       <w:r>
-        <w:t xml:space="preserve"> de type POST, </w:t>
+        <w:t xml:space="preserve"> POST. </w:t>
+      </w:r>
+      <w:r>
+        <w:rPr>
+          <w:lang w:val="en-US"/>
+        </w:rPr>
+        <w:t xml:space="preserve">Definition du csrf filter </w:t>
+      </w:r>
+      <w:r>
+        <w:rPr>
+          <w:lang w:val="en-US"/>
+        </w:rPr>
+        <w:t>dans</w:t>
+      </w:r>
+      <w:r>
+        <w:rPr>
+          <w:lang w:val="en-US"/>
+        </w:rPr>
+        <w:t xml:space="preserve"> spring security avec &lt;security:csrf request-matcher</w:t>
+      </w:r>
+      <w:r>
+        <w:rPr>
+          <w:lang w:val="en-US"/>
+        </w:rPr>
+        <w:t>-ref</w:t>
+      </w:r>
+      <w:r>
+        <w:rPr>
+          <w:lang w:val="en-US"/>
+        </w:rPr>
+        <w:t>="maclass"/&gt;</w:t>
       </w:r>
     </w:p>
     <w:p>
@@ -653,124 +561,6 @@
           <w:ilvl w:val="2"/>
           <w:numId w:val="1"/>
         </w:numPr>
-        <w:rPr>
-          <w:lang w:val="en-US"/>
-        </w:rPr>
-      </w:pPr>
-      <w:r>
-        <w:t>Idée de ré</w:t>
-      </w:r>
-      <w:r>
-        <w:t>so</w:t>
-      </w:r>
-      <w:r>
-        <w:t>lution</w:t>
-      </w:r>
-      <w:r>
-        <w:t xml:space="preserve">: </w:t>
-      </w:r>
-      <w:r>
-        <w:t>création</w:t>
-      </w:r>
-      <w:r>
-        <w:t xml:space="preserve"> du </w:t>
-      </w:r>
-      <w:proofErr w:type="spellStart"/>
-      <w:r>
-        <w:t>CrsfFilters</w:t>
-      </w:r>
-      <w:proofErr w:type="spellEnd"/>
-      <w:r>
-        <w:t xml:space="preserve"> perso pour qu'il accepte les </w:t>
-      </w:r>
-      <w:r>
-        <w:t>requêtes</w:t>
-      </w:r>
-      <w:r>
-        <w:t xml:space="preserve"> POST. </w:t>
-      </w:r>
-      <w:r>
-        <w:rPr>
-          <w:lang w:val="en-US"/>
-        </w:rPr>
-        <w:t xml:space="preserve">Definition du </w:t>
-      </w:r>
-      <w:proofErr w:type="spellStart"/>
-      <w:r>
-        <w:rPr>
-          <w:lang w:val="en-US"/>
-        </w:rPr>
-        <w:t>csrf</w:t>
-      </w:r>
-      <w:proofErr w:type="spellEnd"/>
-      <w:r>
-        <w:rPr>
-          <w:lang w:val="en-US"/>
-        </w:rPr>
-        <w:t xml:space="preserve"> filter </w:t>
-      </w:r>
-      <w:proofErr w:type="spellStart"/>
-      <w:r>
-        <w:rPr>
-          <w:lang w:val="en-US"/>
-        </w:rPr>
-        <w:t>dans</w:t>
-      </w:r>
-      <w:proofErr w:type="spellEnd"/>
-      <w:r>
-        <w:rPr>
-          <w:lang w:val="en-US"/>
-        </w:rPr>
-        <w:t xml:space="preserve"> spring security avec &lt;</w:t>
-      </w:r>
-      <w:proofErr w:type="spellStart"/>
-      <w:r>
-        <w:rPr>
-          <w:lang w:val="en-US"/>
-        </w:rPr>
-        <w:t>security:csrf</w:t>
-      </w:r>
-      <w:proofErr w:type="spellEnd"/>
-      <w:r>
-        <w:rPr>
-          <w:lang w:val="en-US"/>
-        </w:rPr>
-        <w:t xml:space="preserve"> request-matcher</w:t>
-      </w:r>
-      <w:r>
-        <w:rPr>
-          <w:lang w:val="en-US"/>
-        </w:rPr>
-        <w:t>-ref</w:t>
-      </w:r>
-      <w:r>
-        <w:rPr>
-          <w:lang w:val="en-US"/>
-        </w:rPr>
-        <w:t>="</w:t>
-      </w:r>
-      <w:proofErr w:type="spellStart"/>
-      <w:r>
-        <w:rPr>
-          <w:lang w:val="en-US"/>
-        </w:rPr>
-        <w:t>maclass</w:t>
-      </w:r>
-      <w:proofErr w:type="spellEnd"/>
-      <w:r>
-        <w:rPr>
-          <w:lang w:val="en-US"/>
-        </w:rPr>
-        <w:t>"/&gt;</w:t>
-      </w:r>
-    </w:p>
-    <w:p>
-      <w:pPr>
-        <w:pStyle w:val="Paragraphedeliste"/>
-        <w:numPr>
-          <w:ilvl w:val="2"/>
-          <w:numId w:val="1"/>
-        </w:numPr>
       </w:pPr>
       <w:r>
         <w:t xml:space="preserve">Fonctionne -&gt; ajout des données déjà </w:t>
@@ -806,15 +596,7 @@
         <w:t>démarrage</w:t>
       </w:r>
       <w:r>
-        <w:t xml:space="preserve"> de </w:t>
-      </w:r>
-      <w:proofErr w:type="spellStart"/>
-      <w:r>
-        <w:t>tomcat</w:t>
-      </w:r>
-      <w:proofErr w:type="spellEnd"/>
-      <w:r>
-        <w:t xml:space="preserve">. Ex : log4j qui n'a pas </w:t>
+        <w:t xml:space="preserve"> de tomcat. Ex : log4j qui n'a pas </w:t>
       </w:r>
       <w:r>
         <w:t>accès</w:t>
@@ -835,26 +617,10 @@
         <w:t>Améliorer</w:t>
       </w:r>
       <w:r>
-        <w:t xml:space="preserve"> l'outil de </w:t>
-      </w:r>
-      <w:proofErr w:type="spellStart"/>
-      <w:r>
-        <w:t>versionning</w:t>
-      </w:r>
-      <w:proofErr w:type="spellEnd"/>
-      <w:r>
-        <w:t xml:space="preserve"> de documents.</w:t>
-      </w:r>
-      <w:r>
-        <w:t xml:space="preserve"> 2 logiques de </w:t>
-      </w:r>
-      <w:proofErr w:type="spellStart"/>
-      <w:r>
-        <w:t>versionning</w:t>
-      </w:r>
-      <w:proofErr w:type="spellEnd"/>
-      <w:r>
-        <w:t xml:space="preserve"> proposé, </w:t>
+        <w:t xml:space="preserve"> l'outil de versionning de documents.</w:t>
+      </w:r>
+      <w:r>
+        <w:t xml:space="preserve"> 2 logiques de versionning proposé, </w:t>
       </w:r>
       <w:r>
         <w:t>à</w:t>
@@ -872,15 +638,7 @@
         </w:numPr>
       </w:pPr>
       <w:r>
-        <w:t xml:space="preserve">Logique 1 : Comparer le nouveau document (avant insertion), avec le document actif. Puis ajouter dans la base de </w:t>
-      </w:r>
-      <w:proofErr w:type="spellStart"/>
-      <w:r>
-        <w:t>versionning</w:t>
-      </w:r>
-      <w:proofErr w:type="spellEnd"/>
-      <w:r>
-        <w:t xml:space="preserve">, que les champs qui diffère entre les 2. Et </w:t>
+        <w:t xml:space="preserve">Logique 1 : Comparer le nouveau document (avant insertion), avec le document actif. Puis ajouter dans la base de versionning, que les champs qui diffère entre les 2. Et </w:t>
       </w:r>
       <w:r>
         <w:t>insérer</w:t>
@@ -904,15 +662,7 @@
         <w:t>Insérer</w:t>
       </w:r>
       <w:r>
-        <w:t xml:space="preserve"> dans la base de </w:t>
-      </w:r>
-      <w:proofErr w:type="spellStart"/>
-      <w:r>
-        <w:t>versionning</w:t>
-      </w:r>
-      <w:proofErr w:type="spellEnd"/>
-      <w:r>
-        <w:t xml:space="preserve"> le document actif au complet, puis mettre le nouveau document comme actif. Et faire tournée une routine qui va comparer les champs et supprimer ceux qui sont identiques.</w:t>
+        <w:t xml:space="preserve"> dans la base de versionning le document actif au complet, puis mettre le nouveau document comme actif. Et faire tournée une routine qui va comparer les champs et supprimer ceux qui sont identiques.</w:t>
       </w:r>
     </w:p>
     <w:p>
@@ -933,15 +683,7 @@
         <w:t>surcharge</w:t>
       </w:r>
       <w:r>
-        <w:t xml:space="preserve"> de boucle pour comparé dans la base de </w:t>
-      </w:r>
-      <w:proofErr w:type="spellStart"/>
-      <w:r>
-        <w:t>versionning</w:t>
-      </w:r>
-      <w:proofErr w:type="spellEnd"/>
-      <w:r>
-        <w:t xml:space="preserve"> ce qui a changer etc.</w:t>
+        <w:t xml:space="preserve"> de boucle pour comparé dans la base de versionning ce qui a changer etc.</w:t>
       </w:r>
     </w:p>
     <w:p>
@@ -983,15 +725,7 @@
         <w:t>réellement</w:t>
       </w:r>
       <w:r>
-        <w:t xml:space="preserve"> changer, et nous permettra d'ajouter directement dans la base de </w:t>
-      </w:r>
-      <w:proofErr w:type="spellStart"/>
-      <w:r>
-        <w:t>versionning</w:t>
-      </w:r>
-      <w:proofErr w:type="spellEnd"/>
-      <w:r>
-        <w:t xml:space="preserve"> que les champs qui ont été modifié.</w:t>
+        <w:t xml:space="preserve"> changer, et nous permettra d'ajouter directement dans la base de versionning que les champs qui ont été modifié.</w:t>
       </w:r>
     </w:p>
     <w:p>
@@ -1003,15 +737,7 @@
         </w:numPr>
       </w:pPr>
       <w:r>
-        <w:t xml:space="preserve">Test de l'api java </w:t>
-      </w:r>
-      <w:proofErr w:type="spellStart"/>
-      <w:r>
-        <w:t>Javers</w:t>
-      </w:r>
-      <w:proofErr w:type="spellEnd"/>
-      <w:r>
-        <w:t xml:space="preserve"> qui compare 2 objet et renvoie les champs qui diffèrent.</w:t>
+        <w:t>Test de l'api java Javers qui compare 2 objet et renvoie les champs qui diffèrent.</w:t>
       </w:r>
     </w:p>
     <w:p>
@@ -1023,15 +749,7 @@
         </w:numPr>
       </w:pPr>
       <w:r>
-        <w:t xml:space="preserve">Implémentation de </w:t>
-      </w:r>
-      <w:proofErr w:type="spellStart"/>
-      <w:r>
-        <w:t>Javers</w:t>
-      </w:r>
-      <w:proofErr w:type="spellEnd"/>
-      <w:r>
-        <w:t xml:space="preserve"> dans le projet</w:t>
+        <w:t>Implémentation de Javers dans le projet</w:t>
       </w:r>
     </w:p>
     <w:p>
@@ -1156,15 +874,7 @@
         <w:t xml:space="preserve">(BOA) </w:t>
       </w:r>
       <w:r>
-        <w:t xml:space="preserve">modifier l'interface </w:t>
-      </w:r>
-      <w:proofErr w:type="spellStart"/>
-      <w:r>
-        <w:t>Kibana</w:t>
-      </w:r>
-      <w:proofErr w:type="spellEnd"/>
-      <w:r>
-        <w:t xml:space="preserve">, pour ajouter des colonnes au tableau, et donc modifier la </w:t>
+        <w:t xml:space="preserve">modifier l'interface Kibana, pour ajouter des colonnes au tableau, et donc modifier la </w:t>
       </w:r>
       <w:r>
         <w:t>requête</w:t>
@@ -1200,15 +910,7 @@
         <w:t>requête</w:t>
       </w:r>
       <w:r>
-        <w:t xml:space="preserve"> sur </w:t>
-      </w:r>
-      <w:proofErr w:type="spellStart"/>
-      <w:r>
-        <w:t>elasticsearch</w:t>
-      </w:r>
-      <w:proofErr w:type="spellEnd"/>
-      <w:r>
-        <w:t xml:space="preserve"> pour ajouter les données que je veux pour les </w:t>
+        <w:t xml:space="preserve"> sur elasticsearch pour ajouter les données que je veux pour les </w:t>
       </w:r>
       <w:r>
         <w:t>mettre</w:t>
@@ -1364,158 +1066,25 @@
         </w:numPr>
       </w:pPr>
       <w:r>
-        <w:t xml:space="preserve">Pas facile, </w:t>
-      </w:r>
-      <w:proofErr w:type="spellStart"/>
-      <w:r>
-        <w:t>bcp</w:t>
-      </w:r>
-      <w:proofErr w:type="spellEnd"/>
-      <w:r>
-        <w:t xml:space="preserve"> d'erreur de promise (asynchronisme), avec les _.</w:t>
-      </w:r>
-      <w:proofErr w:type="spellStart"/>
-      <w:r>
-        <w:t>each</w:t>
-      </w:r>
-      <w:proofErr w:type="spellEnd"/>
-      <w:r>
-        <w:t xml:space="preserve">. J'ai tout repris, la logique c'est : </w:t>
-      </w:r>
-      <w:proofErr w:type="spellStart"/>
-      <w:r>
-        <w:t>kibana</w:t>
-      </w:r>
-      <w:proofErr w:type="spellEnd"/>
-      <w:r>
-        <w:t xml:space="preserve"> charge et compte les noms d'applications</w:t>
+        <w:t>Pas facile, bcp d'erreur de promise (asynchronisme), avec les _.each. J'ai tout repris, la logique c'est : kibana charge et compte les noms d'applications</w:t>
       </w:r>
       <w:r>
         <w:t xml:space="preserve"> (</w:t>
       </w:r>
       <w:r>
-        <w:t xml:space="preserve">nombre max de 10), et seulement </w:t>
-      </w:r>
-      <w:proofErr w:type="spellStart"/>
-      <w:r>
-        <w:t>apres</w:t>
-      </w:r>
-      <w:proofErr w:type="spellEnd"/>
-      <w:r>
-        <w:t xml:space="preserve"> qu'il ait fini, je </w:t>
-      </w:r>
-      <w:proofErr w:type="gramStart"/>
-      <w:r>
-        <w:t>refait</w:t>
-      </w:r>
-      <w:proofErr w:type="gramEnd"/>
-      <w:r>
-        <w:t xml:space="preserve"> une </w:t>
-      </w:r>
-      <w:proofErr w:type="spellStart"/>
-      <w:r>
-        <w:t>requete</w:t>
-      </w:r>
-      <w:proofErr w:type="spellEnd"/>
-      <w:r>
-        <w:t xml:space="preserve">, qui va chercher le nombre d'erreur et le nombre de </w:t>
-      </w:r>
-      <w:proofErr w:type="spellStart"/>
-      <w:r>
-        <w:t>succes</w:t>
-      </w:r>
-      <w:proofErr w:type="spellEnd"/>
-      <w:r>
-        <w:t xml:space="preserve"> de cette application.</w:t>
-      </w:r>
-    </w:p>
-    <w:p>
-      <w:pPr>
-        <w:pStyle w:val="Paragraphedeliste"/>
-        <w:numPr>
-          <w:ilvl w:val="0"/>
-          <w:numId w:val="1"/>
-        </w:numPr>
-      </w:pPr>
-      <w:proofErr w:type="spellStart"/>
-      <w:r>
-        <w:t>Kibana</w:t>
-      </w:r>
-      <w:proofErr w:type="spellEnd"/>
-      <w:r>
-        <w:t xml:space="preserve"> calcul une ligne supplémentaire "</w:t>
-      </w:r>
-      <w:proofErr w:type="spellStart"/>
-      <w:r>
-        <w:t>Other</w:t>
-      </w:r>
-      <w:proofErr w:type="spellEnd"/>
-      <w:r>
-        <w:t xml:space="preserve"> values", avec le nombre restant de données (</w:t>
-      </w:r>
-      <w:proofErr w:type="spellStart"/>
-      <w:r>
-        <w:t>etant</w:t>
-      </w:r>
-      <w:proofErr w:type="spellEnd"/>
-      <w:r>
-        <w:t xml:space="preserve"> donnée qu'il y en a plus de 10), cependant sur mes colonnes que j'ai ajouter, rien n'était indiqué, donc j'ai créer une nouvelle </w:t>
-      </w:r>
-      <w:proofErr w:type="spellStart"/>
-      <w:r>
-        <w:t>requete</w:t>
-      </w:r>
-      <w:proofErr w:type="spellEnd"/>
-      <w:r>
-        <w:t xml:space="preserve"> qui s'</w:t>
-      </w:r>
-      <w:proofErr w:type="spellStart"/>
-      <w:r>
-        <w:t>execute</w:t>
-      </w:r>
-      <w:proofErr w:type="spellEnd"/>
-      <w:r>
-        <w:t xml:space="preserve"> avant le traitement des données et qui me renvoie le nombre maximum d'erreur et de </w:t>
-      </w:r>
-      <w:proofErr w:type="spellStart"/>
-      <w:r>
-        <w:t>success</w:t>
-      </w:r>
-      <w:proofErr w:type="spellEnd"/>
-      <w:r>
-        <w:t xml:space="preserve">, et puis au moment du traitement des données, des qu'il insert un nombre d'erreur (ou de </w:t>
-      </w:r>
-      <w:proofErr w:type="spellStart"/>
-      <w:r>
-        <w:t>succes</w:t>
-      </w:r>
-      <w:proofErr w:type="spellEnd"/>
-      <w:r>
-        <w:t xml:space="preserve">), il </w:t>
-      </w:r>
-      <w:proofErr w:type="spellStart"/>
-      <w:r>
-        <w:t>increment</w:t>
-      </w:r>
-      <w:proofErr w:type="spellEnd"/>
-      <w:r>
-        <w:t xml:space="preserve"> une variable de cette somme, pour qu'a la fin du traitement on ai le total d'erreur que l'on a afficher (et de </w:t>
-      </w:r>
-      <w:proofErr w:type="spellStart"/>
-      <w:r>
-        <w:t>succes</w:t>
-      </w:r>
-      <w:proofErr w:type="spellEnd"/>
-      <w:r>
-        <w:t>), et ensuite j'insert a coté de "</w:t>
-      </w:r>
-      <w:proofErr w:type="spellStart"/>
-      <w:r>
-        <w:t>Other</w:t>
-      </w:r>
-      <w:proofErr w:type="spellEnd"/>
-      <w:r>
-        <w:t xml:space="preserve"> values" le nombre total d'erreur – la somme trouvé pour avoir le restant.</w:t>
+        <w:t>nombre max de 10), et seulement apres qu'il ait fini, je refait une requete, qui va chercher le nombre d'erreur et le nombre de succes de cette application.</w:t>
+      </w:r>
+    </w:p>
+    <w:p>
+      <w:pPr>
+        <w:pStyle w:val="Paragraphedeliste"/>
+        <w:numPr>
+          <w:ilvl w:val="0"/>
+          <w:numId w:val="1"/>
+        </w:numPr>
+      </w:pPr>
+      <w:r>
+        <w:t>Kibana calcul une ligne supplémentaire "Other values", avec le nombre restant de données (etant donnée qu'il y en a plus de 10), cependant sur mes colonnes que j'ai ajouter, rien n'était indiqué, donc j'ai créer une nouvelle requete qui s'execute avant le traitement des données et qui me renvoie le nombre maximum d'erreur et de success, et puis au moment du traitement des données, des qu'il insert un nombre d'erreur (ou de succes), il increment une variable de cette somme, pour qu'a la fin du traitement on ai le total d'erreur que l'on a afficher (et de succes), et ensuite j'insert a coté de "Other values" le nombre total d'erreur – la somme trouvé pour avoir le restant.</w:t>
       </w:r>
     </w:p>
     <w:p>
@@ -1551,53 +1120,8 @@
           <w:numId w:val="1"/>
         </w:numPr>
       </w:pPr>
-      <w:proofErr w:type="spellStart"/>
-      <w:r>
-        <w:t>Idee</w:t>
-      </w:r>
-      <w:proofErr w:type="spellEnd"/>
-      <w:r>
-        <w:t xml:space="preserve"> : créer un style (ex : </w:t>
-      </w:r>
-      <w:proofErr w:type="spellStart"/>
-      <w:r>
-        <w:t>tablefixe</w:t>
-      </w:r>
-      <w:proofErr w:type="spellEnd"/>
-      <w:r>
-        <w:t xml:space="preserve">), avec une </w:t>
-      </w:r>
-      <w:proofErr w:type="spellStart"/>
-      <w:r>
-        <w:t>requete</w:t>
-      </w:r>
-      <w:proofErr w:type="spellEnd"/>
-      <w:r>
-        <w:t xml:space="preserve"> spécifique a </w:t>
-      </w:r>
-      <w:proofErr w:type="spellStart"/>
-      <w:r>
-        <w:t>integrer</w:t>
-      </w:r>
-      <w:proofErr w:type="spellEnd"/>
-      <w:r>
-        <w:t xml:space="preserve"> dans le code (voir panel/</w:t>
-      </w:r>
-      <w:proofErr w:type="spellStart"/>
-      <w:r>
-        <w:t>terms</w:t>
-      </w:r>
-      <w:proofErr w:type="spellEnd"/>
-      <w:r>
-        <w:t xml:space="preserve">/module.js et modifier module.html pour faire un tableau spécifique avec </w:t>
-      </w:r>
-      <w:proofErr w:type="gramStart"/>
-      <w:r>
-        <w:t>les bouton</w:t>
-      </w:r>
-      <w:proofErr w:type="gramEnd"/>
-      <w:r>
-        <w:t xml:space="preserve"> etc. Cool </w:t>
+      <w:r>
+        <w:t xml:space="preserve">Idee : créer un style (ex : tablefixe), avec une requete spécifique a integrer dans le code (voir panel/terms/module.js et modifier module.html pour faire un tableau spécifique avec les bouton etc. Cool </w:t>
       </w:r>
       <w:r>
         <w:sym w:font="Wingdings" w:char="F04A"/>
@@ -1647,34 +1171,10 @@
         </w:numPr>
       </w:pPr>
       <w:r>
-        <w:t>Je dois créer un "</w:t>
-      </w:r>
-      <w:proofErr w:type="spellStart"/>
-      <w:r>
-        <w:t>widget</w:t>
-      </w:r>
-      <w:proofErr w:type="spellEnd"/>
-      <w:r>
-        <w:t xml:space="preserve">" sur </w:t>
-      </w:r>
-      <w:proofErr w:type="spellStart"/>
-      <w:r>
-        <w:t>kibana</w:t>
-      </w:r>
-      <w:proofErr w:type="spellEnd"/>
-      <w:r>
-        <w:t>, qui permet d</w:t>
-      </w:r>
-      <w:r>
-        <w:t xml:space="preserve">'ajouter des filtres précis sur </w:t>
-      </w:r>
-      <w:proofErr w:type="spellStart"/>
-      <w:r>
-        <w:t>kibana</w:t>
-      </w:r>
-      <w:proofErr w:type="spellEnd"/>
-      <w:r>
-        <w:t xml:space="preserve"> 3.</w:t>
+        <w:t>Je dois créer un "widget" sur kibana, qui permet d</w:t>
+      </w:r>
+      <w:r>
+        <w:t>'ajouter des filtres précis sur kibana 3.</w:t>
       </w:r>
     </w:p>
     <w:p>
@@ -1728,15 +1228,7 @@
         <w:t>génère</w:t>
       </w:r>
       <w:r>
-        <w:t xml:space="preserve"> la liste brute de toute les appli, </w:t>
-      </w:r>
-      <w:proofErr w:type="spellStart"/>
-      <w:r>
-        <w:t>etc</w:t>
-      </w:r>
-      <w:proofErr w:type="spellEnd"/>
-      <w:r>
-        <w:t xml:space="preserve">… puis l'utilisateur </w:t>
+        <w:t xml:space="preserve"> la liste brute de toute les appli, etc… puis l'utilisateur </w:t>
       </w:r>
       <w:r>
         <w:t>choisir</w:t>
@@ -1748,15 +1240,7 @@
         <w:t>parmi</w:t>
       </w:r>
       <w:r>
-        <w:t xml:space="preserve"> la liste pour ajouter au filtres de </w:t>
-      </w:r>
-      <w:proofErr w:type="spellStart"/>
-      <w:r>
-        <w:t>kibana</w:t>
-      </w:r>
-      <w:proofErr w:type="spellEnd"/>
-      <w:r>
-        <w:t>.</w:t>
+        <w:t xml:space="preserve"> la liste pour ajouter au filtres de kibana.</w:t>
       </w:r>
     </w:p>
     <w:p>
@@ -1797,13 +1281,8 @@
           <w:numId w:val="1"/>
         </w:numPr>
       </w:pPr>
-      <w:proofErr w:type="spellStart"/>
-      <w:r>
-        <w:t>Mtn</w:t>
-      </w:r>
-      <w:proofErr w:type="spellEnd"/>
-      <w:r>
-        <w:t xml:space="preserve">, je dois ajouter une ligne de constante sur un histogramme. </w:t>
+      <w:r>
+        <w:t xml:space="preserve">Mtn, je dois ajouter une ligne de constante sur un histogramme. </w:t>
       </w:r>
     </w:p>
     <w:p>
@@ -1863,15 +1342,7 @@
         <w:t>donnée</w:t>
       </w:r>
       <w:r>
-        <w:t xml:space="preserve">, dans </w:t>
-      </w:r>
-      <w:proofErr w:type="spellStart"/>
-      <w:r>
-        <w:t>elasticssearch</w:t>
-      </w:r>
-      <w:proofErr w:type="spellEnd"/>
-      <w:r>
-        <w:t>, donc peu pas test.</w:t>
+        <w:t>, dans elasticssearch, donc peu pas test.</w:t>
       </w:r>
     </w:p>
     <w:p>
@@ -1892,29 +1363,13 @@
         <w:t>après</w:t>
       </w:r>
       <w:r>
-        <w:t xml:space="preserve"> que </w:t>
-      </w:r>
-      <w:proofErr w:type="spellStart"/>
-      <w:r>
-        <w:t>Kibana</w:t>
-      </w:r>
-      <w:proofErr w:type="spellEnd"/>
-      <w:r>
-        <w:t xml:space="preserve"> est fait sa </w:t>
+        <w:t xml:space="preserve"> que Kibana est fait sa </w:t>
       </w:r>
       <w:r>
         <w:t>requête</w:t>
       </w:r>
       <w:r>
-        <w:t xml:space="preserve"> sur </w:t>
-      </w:r>
-      <w:proofErr w:type="spellStart"/>
-      <w:r>
-        <w:t>elasticsearch</w:t>
-      </w:r>
-      <w:proofErr w:type="spellEnd"/>
-      <w:r>
-        <w:t xml:space="preserve">, </w:t>
+        <w:t xml:space="preserve"> sur elasticsearch, </w:t>
       </w:r>
       <w:r>
         <w:t>problème</w:t>
@@ -2040,15 +1495,7 @@
         </w:numPr>
       </w:pPr>
       <w:r>
-        <w:t xml:space="preserve">Pour ça, lorsque </w:t>
-      </w:r>
-      <w:proofErr w:type="spellStart"/>
-      <w:r>
-        <w:t>kibana</w:t>
-      </w:r>
-      <w:proofErr w:type="spellEnd"/>
-      <w:r>
-        <w:t xml:space="preserve"> traite ses données pour les transformer en graphe, je créer une </w:t>
+        <w:t xml:space="preserve">Pour ça, lorsque kibana traite ses données pour les transformer en graphe, je créer une </w:t>
       </w:r>
       <w:r>
         <w:t>deuxième</w:t>
@@ -2099,15 +1546,7 @@
         <w:t>Problème</w:t>
       </w:r>
       <w:r>
-        <w:t xml:space="preserve"> : entre 2 enregistrements de valeurs, la courbe retourne </w:t>
-      </w:r>
-      <w:proofErr w:type="gramStart"/>
-      <w:r>
-        <w:t>a</w:t>
-      </w:r>
-      <w:proofErr w:type="gramEnd"/>
-      <w:r>
-        <w:t xml:space="preserve"> 0, et on observe donc des "trous" dans la courbe</w:t>
+        <w:t xml:space="preserve"> : entre 2 enregistrements de valeurs, la courbe retourne a 0, et on observe donc des "trous" dans la courbe</w:t>
       </w:r>
     </w:p>
     <w:p>
@@ -2128,39 +1567,7 @@
         <w:t>paramètre</w:t>
       </w:r>
       <w:r>
-        <w:t xml:space="preserve"> </w:t>
-      </w:r>
-      <w:proofErr w:type="spellStart"/>
-      <w:r>
-        <w:t>fill_style</w:t>
-      </w:r>
-      <w:proofErr w:type="spellEnd"/>
-      <w:r>
-        <w:t xml:space="preserve"> de "</w:t>
-      </w:r>
-      <w:proofErr w:type="spellStart"/>
-      <w:r>
-        <w:t>null</w:t>
-      </w:r>
-      <w:proofErr w:type="spellEnd"/>
-      <w:r>
-        <w:t xml:space="preserve">" à "no". </w:t>
-      </w:r>
-      <w:proofErr w:type="spellStart"/>
-      <w:r>
-        <w:t>Fill</w:t>
-      </w:r>
-      <w:proofErr w:type="spellEnd"/>
-      <w:r>
-        <w:t xml:space="preserve"> c'est la liaison entre les points, et le no permet de ne pas remettre la courbe </w:t>
-      </w:r>
-      <w:proofErr w:type="gramStart"/>
-      <w:r>
-        <w:t>a</w:t>
-      </w:r>
-      <w:proofErr w:type="gramEnd"/>
-      <w:r>
-        <w:t xml:space="preserve"> 0 quand il n'a pas de valeur</w:t>
+        <w:t xml:space="preserve"> fill_style de "null" à "no". Fill c'est la liaison entre les points, et le no permet de ne pas remettre la courbe a 0 quand il n'a pas de valeur</w:t>
       </w:r>
     </w:p>
     <w:p>
@@ -2193,31 +1600,7 @@
         </w:numPr>
       </w:pPr>
       <w:r>
-        <w:t xml:space="preserve"> </w:t>
-      </w:r>
-      <w:proofErr w:type="spellStart"/>
-      <w:r>
-        <w:t>checkbox</w:t>
-      </w:r>
-      <w:proofErr w:type="spellEnd"/>
-      <w:r>
-        <w:t xml:space="preserve"> dans les options du graphe, qui servira de test dans le code, puis input </w:t>
-      </w:r>
-      <w:proofErr w:type="spellStart"/>
-      <w:r>
-        <w:t>text</w:t>
-      </w:r>
-      <w:proofErr w:type="spellEnd"/>
-      <w:r>
-        <w:t xml:space="preserve"> pour entrer la valeur en dur pour le moment pour un graphe </w:t>
-      </w:r>
-      <w:proofErr w:type="spellStart"/>
-      <w:r>
-        <w:t>precis</w:t>
-      </w:r>
-      <w:proofErr w:type="spellEnd"/>
-      <w:r>
-        <w:t>. OK</w:t>
+        <w:t xml:space="preserve"> checkbox dans les options du graphe, qui servira de test dans le code, puis input text pour entrer la valeur en dur pour le moment pour un graphe precis. OK</w:t>
       </w:r>
     </w:p>
     <w:p>
@@ -2235,103 +1618,31 @@
         <w:t>orsque l'on filtre sur le champ</w:t>
       </w:r>
       <w:r>
-        <w:t xml:space="preserve"> NOM_MEDIATION, on ajoute automatiquement au graphe avec la </w:t>
-      </w:r>
-      <w:proofErr w:type="spellStart"/>
-      <w:r>
-        <w:t>chexbox</w:t>
-      </w:r>
-      <w:proofErr w:type="spellEnd"/>
-      <w:r>
-        <w:t xml:space="preserve"> coché, la valeur du SLA de cette </w:t>
-      </w:r>
-      <w:proofErr w:type="spellStart"/>
-      <w:r>
-        <w:t>mediation</w:t>
-      </w:r>
-      <w:proofErr w:type="spellEnd"/>
-      <w:r>
-        <w:t>.</w:t>
-      </w:r>
-    </w:p>
-    <w:p>
-      <w:pPr>
-        <w:pStyle w:val="Paragraphedeliste"/>
-        <w:numPr>
-          <w:ilvl w:val="0"/>
-          <w:numId w:val="1"/>
-        </w:numPr>
-      </w:pPr>
-      <w:r>
-        <w:t>Reprise d'OFv4, petite correction, pour présentation devant l'</w:t>
-      </w:r>
-      <w:proofErr w:type="spellStart"/>
-      <w:r>
-        <w:t>equipe</w:t>
-      </w:r>
-      <w:proofErr w:type="spellEnd"/>
-      <w:r>
-        <w:t>.</w:t>
-      </w:r>
-    </w:p>
-    <w:p>
-      <w:pPr>
-        <w:pStyle w:val="Paragraphedeliste"/>
-        <w:numPr>
-          <w:ilvl w:val="0"/>
-          <w:numId w:val="1"/>
-        </w:numPr>
-      </w:pPr>
-      <w:r>
-        <w:t xml:space="preserve">Correction de la fonction </w:t>
-      </w:r>
-      <w:proofErr w:type="spellStart"/>
-      <w:r>
-        <w:t>remove</w:t>
-      </w:r>
-      <w:proofErr w:type="spellEnd"/>
-      <w:r>
-        <w:t xml:space="preserve"> de </w:t>
-      </w:r>
-      <w:proofErr w:type="spellStart"/>
-      <w:r>
-        <w:t>Kibana</w:t>
-      </w:r>
-      <w:proofErr w:type="spellEnd"/>
-      <w:r>
-        <w:t xml:space="preserve">, reprise </w:t>
-      </w:r>
-      <w:proofErr w:type="gramStart"/>
-      <w:r>
-        <w:t>a</w:t>
-      </w:r>
-      <w:proofErr w:type="gramEnd"/>
-      <w:r>
-        <w:t xml:space="preserve"> 0 des </w:t>
-      </w:r>
-      <w:proofErr w:type="spellStart"/>
-      <w:r>
-        <w:t>ids</w:t>
-      </w:r>
-      <w:proofErr w:type="spellEnd"/>
-      <w:r>
-        <w:t xml:space="preserve">, </w:t>
-      </w:r>
-      <w:proofErr w:type="spellStart"/>
-      <w:r>
-        <w:t>decallage</w:t>
-      </w:r>
-      <w:proofErr w:type="spellEnd"/>
-      <w:r>
-        <w:t xml:space="preserve"> des </w:t>
-      </w:r>
-      <w:proofErr w:type="spellStart"/>
-      <w:r>
-        <w:t>ids</w:t>
-      </w:r>
-      <w:proofErr w:type="spellEnd"/>
-      <w:r>
-        <w:t>.</w:t>
+        <w:t xml:space="preserve"> NOM_MEDIATION, on ajoute automatiquement au graphe avec la chexbox coché, la valeur du SLA de cette mediation.</w:t>
+      </w:r>
+    </w:p>
+    <w:p>
+      <w:pPr>
+        <w:pStyle w:val="Paragraphedeliste"/>
+        <w:numPr>
+          <w:ilvl w:val="0"/>
+          <w:numId w:val="1"/>
+        </w:numPr>
+      </w:pPr>
+      <w:r>
+        <w:t>Reprise d'OFv4, petite correction, pour présentation devant l'equipe.</w:t>
+      </w:r>
+    </w:p>
+    <w:p>
+      <w:pPr>
+        <w:pStyle w:val="Paragraphedeliste"/>
+        <w:numPr>
+          <w:ilvl w:val="0"/>
+          <w:numId w:val="1"/>
+        </w:numPr>
+      </w:pPr>
+      <w:r>
+        <w:t>Correction de la fonction remove de Kibana, reprise a 0 des ids, decallage des ids.</w:t>
       </w:r>
     </w:p>
     <w:p>
@@ -2344,39 +1655,7 @@
       </w:pPr>
       <w:r>
         <w:lastRenderedPageBreak/>
-        <w:t xml:space="preserve">Correction d'asynchronisme </w:t>
-      </w:r>
-      <w:proofErr w:type="spellStart"/>
-      <w:r>
-        <w:t>get</w:t>
-      </w:r>
-      <w:proofErr w:type="spellEnd"/>
-      <w:r>
-        <w:t xml:space="preserve"> business </w:t>
-      </w:r>
-      <w:proofErr w:type="spellStart"/>
-      <w:r>
-        <w:t>fields</w:t>
-      </w:r>
-      <w:proofErr w:type="spellEnd"/>
-      <w:r>
-        <w:t xml:space="preserve"> dans la liste </w:t>
-      </w:r>
-      <w:proofErr w:type="gramStart"/>
-      <w:r>
-        <w:t>du</w:t>
-      </w:r>
-      <w:proofErr w:type="gramEnd"/>
-      <w:r>
-        <w:t xml:space="preserve"> cote </w:t>
-      </w:r>
-      <w:proofErr w:type="spellStart"/>
-      <w:r>
-        <w:t>resultats</w:t>
-      </w:r>
-      <w:proofErr w:type="spellEnd"/>
-      <w:r>
-        <w:t>.</w:t>
+        <w:t>Correction d'asynchronisme get business fields dans la liste du cote resultats.</w:t>
       </w:r>
     </w:p>
     <w:p>
@@ -2418,35 +1697,19 @@
         </w:numPr>
       </w:pPr>
       <w:r>
-        <w:t xml:space="preserve">Nouveau </w:t>
-      </w:r>
-      <w:proofErr w:type="spellStart"/>
-      <w:r>
-        <w:t>widget</w:t>
-      </w:r>
-      <w:proofErr w:type="spellEnd"/>
-      <w:r>
-        <w:t xml:space="preserve"> : faire des quartiles sur le temps de réponses.</w:t>
-      </w:r>
-    </w:p>
-    <w:p>
-      <w:pPr>
-        <w:pStyle w:val="Paragraphedeliste"/>
-        <w:numPr>
-          <w:ilvl w:val="0"/>
-          <w:numId w:val="1"/>
-        </w:numPr>
-      </w:pPr>
-      <w:r>
-        <w:t xml:space="preserve">Je dois utiliser le graphe existant, </w:t>
-      </w:r>
-      <w:proofErr w:type="spellStart"/>
-      <w:r>
-        <w:t>histogram</w:t>
-      </w:r>
-      <w:proofErr w:type="spellEnd"/>
-      <w:r>
-        <w:t xml:space="preserve">, abscisse </w:t>
+        <w:t>Nouveau widget : faire des quartiles sur le temps de réponses.</w:t>
+      </w:r>
+    </w:p>
+    <w:p>
+      <w:pPr>
+        <w:pStyle w:val="Paragraphedeliste"/>
+        <w:numPr>
+          <w:ilvl w:val="0"/>
+          <w:numId w:val="1"/>
+        </w:numPr>
+      </w:pPr>
+      <w:r>
+        <w:t xml:space="preserve">Je dois utiliser le graphe existant, histogram, abscisse </w:t>
       </w:r>
       <w:r>
         <w:t xml:space="preserve">: </w:t>
@@ -2458,113 +1721,55 @@
         <w:t xml:space="preserve">: </w:t>
       </w:r>
       <w:r>
-        <w:t xml:space="preserve">nb instances, et modifier le </w:t>
-      </w:r>
-      <w:proofErr w:type="spellStart"/>
-      <w:r>
-        <w:t>tooltip</w:t>
-      </w:r>
-      <w:proofErr w:type="spellEnd"/>
-      <w:r>
-        <w:t xml:space="preserve"> pour </w:t>
-      </w:r>
-      <w:proofErr w:type="spellStart"/>
-      <w:r>
-        <w:t>affichier</w:t>
-      </w:r>
-      <w:proofErr w:type="spellEnd"/>
-      <w:r>
-        <w:t xml:space="preserve"> les quartiles.</w:t>
-      </w:r>
-    </w:p>
-    <w:p>
-      <w:pPr>
-        <w:pStyle w:val="Paragraphedeliste"/>
-        <w:numPr>
-          <w:ilvl w:val="0"/>
-          <w:numId w:val="1"/>
-        </w:numPr>
-      </w:pPr>
-      <w:proofErr w:type="spellStart"/>
-      <w:r>
-        <w:t>Probleme</w:t>
-      </w:r>
-      <w:proofErr w:type="spellEnd"/>
-      <w:r>
-        <w:t xml:space="preserve"> avec le http.post, il ne s'</w:t>
-      </w:r>
-      <w:proofErr w:type="spellStart"/>
-      <w:r>
-        <w:t>execute</w:t>
-      </w:r>
-      <w:proofErr w:type="spellEnd"/>
-      <w:r>
-        <w:t xml:space="preserve"> pas, ou pas au bon moment…</w:t>
-      </w:r>
-    </w:p>
-    <w:p>
-      <w:pPr>
-        <w:pStyle w:val="Paragraphedeliste"/>
-        <w:numPr>
-          <w:ilvl w:val="0"/>
-          <w:numId w:val="1"/>
-        </w:numPr>
-      </w:pPr>
-      <w:r>
-        <w:t xml:space="preserve">Faire un graphe avec abscisse : instance id, ordonnée : </w:t>
-      </w:r>
-      <w:proofErr w:type="spellStart"/>
-      <w:r>
-        <w:t>list</w:t>
-      </w:r>
-      <w:proofErr w:type="spellEnd"/>
-      <w:r>
-        <w:t xml:space="preserve"> des </w:t>
-      </w:r>
-      <w:proofErr w:type="spellStart"/>
-      <w:r>
-        <w:t>status</w:t>
-      </w:r>
-      <w:proofErr w:type="spellEnd"/>
-      <w:r>
-        <w:t>.</w:t>
-      </w:r>
-    </w:p>
-    <w:p>
-      <w:pPr>
-        <w:pStyle w:val="Paragraphedeliste"/>
-        <w:numPr>
-          <w:ilvl w:val="0"/>
-          <w:numId w:val="1"/>
-        </w:numPr>
-      </w:pPr>
-      <w:r>
-        <w:t xml:space="preserve">Pas </w:t>
-      </w:r>
-      <w:proofErr w:type="gramStart"/>
-      <w:r>
-        <w:t>facile ..</w:t>
-      </w:r>
-      <w:proofErr w:type="gramEnd"/>
-    </w:p>
-    <w:p>
-      <w:pPr>
-        <w:pStyle w:val="Paragraphedeliste"/>
-        <w:numPr>
-          <w:ilvl w:val="0"/>
-          <w:numId w:val="1"/>
-        </w:numPr>
-      </w:pPr>
-      <w:r>
-        <w:t xml:space="preserve">Test : </w:t>
-      </w:r>
-      <w:proofErr w:type="spellStart"/>
-      <w:r>
-        <w:t>Kibana</w:t>
-      </w:r>
-      <w:proofErr w:type="spellEnd"/>
-      <w:r>
-        <w:t xml:space="preserve"> 4</w:t>
+        <w:t>nb instances, et modifier le tooltip pour affichier les quartiles.</w:t>
+      </w:r>
+    </w:p>
+    <w:p>
+      <w:pPr>
+        <w:pStyle w:val="Paragraphedeliste"/>
+        <w:numPr>
+          <w:ilvl w:val="0"/>
+          <w:numId w:val="1"/>
+        </w:numPr>
+      </w:pPr>
+      <w:r>
+        <w:t>Probleme avec le http.post, il ne s'execute pas, ou pas au bon moment…</w:t>
+      </w:r>
+    </w:p>
+    <w:p>
+      <w:pPr>
+        <w:pStyle w:val="Paragraphedeliste"/>
+        <w:numPr>
+          <w:ilvl w:val="0"/>
+          <w:numId w:val="1"/>
+        </w:numPr>
+      </w:pPr>
+      <w:r>
+        <w:t>Faire un graphe avec abscisse : instance id, ordonnée : list des status.</w:t>
+      </w:r>
+    </w:p>
+    <w:p>
+      <w:pPr>
+        <w:pStyle w:val="Paragraphedeliste"/>
+        <w:numPr>
+          <w:ilvl w:val="0"/>
+          <w:numId w:val="1"/>
+        </w:numPr>
+      </w:pPr>
+      <w:r>
+        <w:t>Pas facile ..</w:t>
+      </w:r>
+    </w:p>
+    <w:p>
+      <w:pPr>
+        <w:pStyle w:val="Paragraphedeliste"/>
+        <w:numPr>
+          <w:ilvl w:val="0"/>
+          <w:numId w:val="1"/>
+        </w:numPr>
+      </w:pPr>
+      <w:r>
+        <w:t>Test : Kibana 4</w:t>
       </w:r>
     </w:p>
     <w:p/>
@@ -2601,200 +1806,46 @@
         </w:numPr>
       </w:pPr>
       <w:r>
-        <w:t xml:space="preserve">Aie </w:t>
-      </w:r>
-      <w:proofErr w:type="spellStart"/>
-      <w:r>
-        <w:t>aie</w:t>
-      </w:r>
-      <w:proofErr w:type="spellEnd"/>
-      <w:r>
-        <w:t xml:space="preserve"> </w:t>
-      </w:r>
-      <w:proofErr w:type="spellStart"/>
-      <w:r>
-        <w:t>aie</w:t>
-      </w:r>
-      <w:proofErr w:type="spellEnd"/>
-      <w:r>
-        <w:t xml:space="preserve"> ….</w:t>
-      </w:r>
-      <w:r>
-        <w:t xml:space="preserve"> Les indexes dans </w:t>
-      </w:r>
-      <w:proofErr w:type="spellStart"/>
-      <w:r>
-        <w:t>elasticsearch</w:t>
-      </w:r>
-      <w:proofErr w:type="spellEnd"/>
-      <w:r>
-        <w:t xml:space="preserve"> où se trouvent les configurations, les </w:t>
-      </w:r>
-      <w:proofErr w:type="spellStart"/>
-      <w:r>
-        <w:t>dashboards</w:t>
-      </w:r>
-      <w:proofErr w:type="spellEnd"/>
-      <w:r>
-        <w:t xml:space="preserve"> de </w:t>
-      </w:r>
-      <w:proofErr w:type="spellStart"/>
-      <w:r>
-        <w:t>kibana</w:t>
-      </w:r>
-      <w:proofErr w:type="spellEnd"/>
-      <w:r>
-        <w:t>, ont été malencontreusement supprimé, lors d'un packaging…</w:t>
-      </w:r>
-    </w:p>
-    <w:p>
-      <w:pPr>
-        <w:pStyle w:val="Paragraphedeliste"/>
-        <w:numPr>
-          <w:ilvl w:val="0"/>
-          <w:numId w:val="1"/>
-        </w:numPr>
-      </w:pPr>
-      <w:r>
-        <w:t xml:space="preserve">EA -&gt; </w:t>
-      </w:r>
-      <w:proofErr w:type="gramStart"/>
-      <w:r>
-        <w:t>fixer</w:t>
-      </w:r>
-      <w:proofErr w:type="gramEnd"/>
-      <w:r>
-        <w:t xml:space="preserve"> objectifs pour année prochaine.</w:t>
-      </w:r>
-    </w:p>
-    <w:p>
-      <w:pPr>
-        <w:pStyle w:val="Paragraphedeliste"/>
-        <w:numPr>
-          <w:ilvl w:val="0"/>
-          <w:numId w:val="1"/>
-        </w:numPr>
-      </w:pPr>
-      <w:r>
-        <w:t xml:space="preserve">Elaboration d'un tableau de tache avec temps estimé, % </w:t>
-      </w:r>
-      <w:proofErr w:type="spellStart"/>
-      <w:r>
-        <w:t>etc</w:t>
-      </w:r>
-      <w:proofErr w:type="spellEnd"/>
-    </w:p>
-    <w:p>
-      <w:pPr>
-        <w:pStyle w:val="Paragraphedeliste"/>
-        <w:numPr>
-          <w:ilvl w:val="0"/>
-          <w:numId w:val="1"/>
-        </w:numPr>
-      </w:pPr>
-      <w:proofErr w:type="spellStart"/>
-      <w:r>
-        <w:t>Probleme</w:t>
-      </w:r>
-      <w:proofErr w:type="spellEnd"/>
-      <w:r>
-        <w:t xml:space="preserve"> avec les </w:t>
-      </w:r>
-      <w:proofErr w:type="spellStart"/>
-      <w:r>
-        <w:t>counts</w:t>
-      </w:r>
-      <w:proofErr w:type="spellEnd"/>
-      <w:r>
-        <w:t xml:space="preserve">, surement </w:t>
-      </w:r>
-      <w:proofErr w:type="gramStart"/>
-      <w:r>
-        <w:t>a</w:t>
-      </w:r>
-      <w:proofErr w:type="gramEnd"/>
-      <w:r>
-        <w:t xml:space="preserve"> cause du nouveau </w:t>
-      </w:r>
-      <w:proofErr w:type="spellStart"/>
-      <w:r>
-        <w:t>modele</w:t>
-      </w:r>
-      <w:proofErr w:type="spellEnd"/>
-      <w:r>
-        <w:t xml:space="preserve"> de données. Les </w:t>
-      </w:r>
-      <w:proofErr w:type="spellStart"/>
-      <w:r>
-        <w:t>requetes</w:t>
-      </w:r>
-      <w:proofErr w:type="spellEnd"/>
-      <w:r>
-        <w:t xml:space="preserve"> faites par </w:t>
-      </w:r>
-      <w:proofErr w:type="spellStart"/>
-      <w:r>
-        <w:t>Kibana</w:t>
-      </w:r>
-      <w:proofErr w:type="spellEnd"/>
-      <w:r>
-        <w:t xml:space="preserve"> </w:t>
-      </w:r>
-      <w:proofErr w:type="gramStart"/>
-      <w:r>
-        <w:t>n'obtient</w:t>
-      </w:r>
-      <w:proofErr w:type="gramEnd"/>
-      <w:r>
-        <w:t xml:space="preserve"> pas les </w:t>
-      </w:r>
-      <w:proofErr w:type="spellStart"/>
-      <w:r>
-        <w:t>meme</w:t>
-      </w:r>
-      <w:proofErr w:type="spellEnd"/>
-      <w:r>
-        <w:t xml:space="preserve"> </w:t>
-      </w:r>
-      <w:proofErr w:type="spellStart"/>
-      <w:r>
-        <w:t>resultats</w:t>
-      </w:r>
-      <w:proofErr w:type="spellEnd"/>
-      <w:r>
-        <w:t xml:space="preserve"> lorsque je fais un </w:t>
-      </w:r>
-      <w:proofErr w:type="spellStart"/>
-      <w:r>
-        <w:t>requete</w:t>
-      </w:r>
-      <w:proofErr w:type="spellEnd"/>
-      <w:r>
-        <w:t xml:space="preserve"> similaire. Je ne sais pas qui de moi ou </w:t>
-      </w:r>
-      <w:proofErr w:type="spellStart"/>
-      <w:r>
-        <w:t>kibana</w:t>
-      </w:r>
-      <w:proofErr w:type="spellEnd"/>
-      <w:r>
-        <w:t xml:space="preserve"> a les bon </w:t>
-      </w:r>
-      <w:proofErr w:type="spellStart"/>
-      <w:r>
-        <w:t>resultats</w:t>
-      </w:r>
-      <w:proofErr w:type="spellEnd"/>
-      <w:r>
-        <w:t xml:space="preserve">. Je cherche </w:t>
-      </w:r>
-      <w:proofErr w:type="spellStart"/>
-      <w:r>
-        <w:t>bcp</w:t>
-      </w:r>
-      <w:proofErr w:type="spellEnd"/>
-      <w:r>
-        <w:t xml:space="preserve"> sur ce point !</w:t>
+        <w:t>Aie aie aie ….</w:t>
+      </w:r>
+      <w:r>
+        <w:t xml:space="preserve"> Les indexes dans elasticsearch où se trouvent les configurations, les dashboards de kibana, ont été malencontreusement supprimé, lors d'un packaging…</w:t>
+      </w:r>
+    </w:p>
+    <w:p>
+      <w:pPr>
+        <w:pStyle w:val="Paragraphedeliste"/>
+        <w:numPr>
+          <w:ilvl w:val="0"/>
+          <w:numId w:val="1"/>
+        </w:numPr>
+      </w:pPr>
+      <w:r>
+        <w:t>EA -&gt; fixer objectifs pour année prochaine.</w:t>
+      </w:r>
+    </w:p>
+    <w:p>
+      <w:pPr>
+        <w:pStyle w:val="Paragraphedeliste"/>
+        <w:numPr>
+          <w:ilvl w:val="0"/>
+          <w:numId w:val="1"/>
+        </w:numPr>
+      </w:pPr>
+      <w:r>
+        <w:t>Elaboration d'un tableau de tache avec temps estimé, % etc</w:t>
+      </w:r>
+    </w:p>
+    <w:p>
+      <w:pPr>
+        <w:pStyle w:val="Paragraphedeliste"/>
+        <w:numPr>
+          <w:ilvl w:val="0"/>
+          <w:numId w:val="1"/>
+        </w:numPr>
+      </w:pPr>
+      <w:r>
+        <w:t>Probleme avec les counts, surement a cause du nouveau modele de données. Les requetes faites par Kibana n'obtient pas les meme resultats lorsque je fais un requete similaire. Je ne sais pas qui de moi ou kibana a les bon resultats. Je cherche bcp sur ce point !</w:t>
       </w:r>
     </w:p>
     <w:p/>
@@ -2849,39 +1900,7 @@
         </w:numPr>
       </w:pPr>
       <w:r>
-        <w:t xml:space="preserve">Remise en forme de </w:t>
-      </w:r>
-      <w:proofErr w:type="spellStart"/>
-      <w:r>
-        <w:t>kibana</w:t>
-      </w:r>
-      <w:proofErr w:type="spellEnd"/>
-      <w:r>
-        <w:t xml:space="preserve"> sur le </w:t>
-      </w:r>
-      <w:proofErr w:type="spellStart"/>
-      <w:r>
-        <w:t>nouveeau</w:t>
-      </w:r>
-      <w:proofErr w:type="spellEnd"/>
-      <w:r>
-        <w:t xml:space="preserve"> type plus quelques petite </w:t>
-      </w:r>
-      <w:proofErr w:type="spellStart"/>
-      <w:r>
-        <w:t>opti</w:t>
-      </w:r>
-      <w:proofErr w:type="spellEnd"/>
-      <w:r>
-        <w:t xml:space="preserve"> pour qu'il soit plus stable (ex: filtre type : value : boaType9, auto </w:t>
-      </w:r>
-      <w:proofErr w:type="spellStart"/>
-      <w:r>
-        <w:t>grace</w:t>
-      </w:r>
-      <w:proofErr w:type="spellEnd"/>
-      <w:r>
-        <w:t xml:space="preserve"> au fichier config.js)</w:t>
+        <w:t>Remise en forme de kibana sur le nouveeau type plus quelques petite opti pour qu'il soit plus stable (ex: filtre type : value : boaType9, auto grace au fichier config.js)</w:t>
       </w:r>
     </w:p>
     <w:p>
@@ -2896,39 +1915,7 @@
         <w:t>Nouvel tache : les liens des applis</w:t>
       </w:r>
       <w:r>
-        <w:t xml:space="preserve">, </w:t>
-      </w:r>
-      <w:proofErr w:type="spellStart"/>
-      <w:r>
-        <w:t>automatiqer</w:t>
-      </w:r>
-      <w:proofErr w:type="spellEnd"/>
-      <w:r>
-        <w:t xml:space="preserve"> les liens, temps estimé 2 jours, et il en faudra peu </w:t>
-      </w:r>
-      <w:proofErr w:type="spellStart"/>
-      <w:r>
-        <w:t>etre</w:t>
-      </w:r>
-      <w:proofErr w:type="spellEnd"/>
-      <w:r>
-        <w:t xml:space="preserve"> 3, mais ce n'est pas moi qui vais </w:t>
-      </w:r>
-      <w:proofErr w:type="gramStart"/>
-      <w:r>
-        <w:t>terminé</w:t>
-      </w:r>
-      <w:proofErr w:type="gramEnd"/>
-      <w:r>
-        <w:t xml:space="preserve"> cette tache parce qu'il vont livré la toute </w:t>
-      </w:r>
-      <w:proofErr w:type="spellStart"/>
-      <w:r>
-        <w:t>premiere</w:t>
-      </w:r>
-      <w:proofErr w:type="spellEnd"/>
-      <w:r>
-        <w:t xml:space="preserve"> version pendant que je serait en cours.</w:t>
+        <w:t>, automatiqer les liens, temps estimé 2 jours, et il en faudra peu etre 3, mais ce n'est pas moi qui vais terminé cette tache parce qu'il vont livré la toute premiere version pendant que je serait en cours.</w:t>
       </w:r>
       <w:r>
         <w:br w:type="page"/>
@@ -2980,58 +1967,29 @@
         </w:numPr>
       </w:pPr>
       <w:r>
-        <w:t xml:space="preserve">Il y a eu une migration de SVN vers Git, j'ai donc </w:t>
-      </w:r>
-      <w:proofErr w:type="gramStart"/>
-      <w:r>
-        <w:t>importe</w:t>
-      </w:r>
-      <w:r>
-        <w:t>r</w:t>
-      </w:r>
-      <w:proofErr w:type="gramEnd"/>
-      <w:r>
-        <w:t xml:space="preserve"> le "nouveau" projet avec git.</w:t>
-      </w:r>
-    </w:p>
-    <w:p>
-      <w:pPr>
-        <w:pStyle w:val="Paragraphedeliste"/>
-        <w:numPr>
-          <w:ilvl w:val="0"/>
-          <w:numId w:val="1"/>
-        </w:numPr>
-      </w:pPr>
-      <w:r>
-        <w:t xml:space="preserve">Proposition d'utiliser </w:t>
-      </w:r>
-      <w:proofErr w:type="spellStart"/>
-      <w:r>
-        <w:t>IntelliJ</w:t>
-      </w:r>
-      <w:proofErr w:type="spellEnd"/>
-      <w:r>
-        <w:t xml:space="preserve">, suite a de nombreux </w:t>
+        <w:t>Il y a eu une migration de SVN vers Git, j'ai donc importe</w:t>
+      </w:r>
+      <w:r>
+        <w:t>r le "nouveau" projet avec git.</w:t>
+      </w:r>
+    </w:p>
+    <w:p>
+      <w:pPr>
+        <w:pStyle w:val="Paragraphedeliste"/>
+        <w:numPr>
+          <w:ilvl w:val="0"/>
+          <w:numId w:val="1"/>
+        </w:numPr>
+      </w:pPr>
+      <w:r>
+        <w:t xml:space="preserve">Proposition d'utiliser IntelliJ, suite a de nombreux </w:t>
       </w:r>
       <w:r>
         <w:t>problèmes</w:t>
       </w:r>
       <w:r>
-        <w:t xml:space="preserve"> rencontrer sur </w:t>
-      </w:r>
-      <w:proofErr w:type="spellStart"/>
-      <w:r>
-        <w:t>eclipse</w:t>
-      </w:r>
-      <w:proofErr w:type="spellEnd"/>
-      <w:r>
-        <w:t xml:space="preserve"> (config, etc</w:t>
-      </w:r>
-      <w:proofErr w:type="gramStart"/>
-      <w:r>
-        <w:t>..)</w:t>
-      </w:r>
-      <w:proofErr w:type="gramEnd"/>
+        <w:t xml:space="preserve"> rencontrer sur eclipse (config, etc..)</w:t>
+      </w:r>
     </w:p>
     <w:p>
       <w:pPr>
@@ -3048,28 +2006,7 @@
         <w:t>Téléchargement</w:t>
       </w:r>
       <w:r>
-        <w:t xml:space="preserve"> </w:t>
-      </w:r>
-      <w:proofErr w:type="gramStart"/>
-      <w:r>
-        <w:t xml:space="preserve">de </w:t>
-      </w:r>
-      <w:proofErr w:type="spellStart"/>
-      <w:r>
-        <w:t>IntelliJ</w:t>
-      </w:r>
-      <w:proofErr w:type="spellEnd"/>
-      <w:proofErr w:type="gramEnd"/>
-      <w:r>
-        <w:t xml:space="preserve"> </w:t>
-      </w:r>
-      <w:proofErr w:type="spellStart"/>
-      <w:r>
-        <w:t>Idea</w:t>
-      </w:r>
-      <w:proofErr w:type="spellEnd"/>
-      <w:r>
-        <w:t xml:space="preserve">, avec la licence </w:t>
+        <w:t xml:space="preserve"> de IntelliJ Idea, avec la licence </w:t>
       </w:r>
       <w:r>
         <w:t>étudiante</w:t>
@@ -3090,59 +2027,19 @@
         <w:t>Configuration</w:t>
       </w:r>
       <w:r>
-        <w:t xml:space="preserve"> de </w:t>
-      </w:r>
-      <w:proofErr w:type="spellStart"/>
-      <w:r>
-        <w:t>tomcat</w:t>
-      </w:r>
-      <w:proofErr w:type="spellEnd"/>
-      <w:r>
-        <w:t xml:space="preserve">, </w:t>
-      </w:r>
-      <w:proofErr w:type="spellStart"/>
-      <w:r>
-        <w:t>maven</w:t>
-      </w:r>
-      <w:proofErr w:type="spellEnd"/>
-      <w:r>
-        <w:t xml:space="preserve"> …</w:t>
-      </w:r>
-    </w:p>
-    <w:p>
-      <w:pPr>
-        <w:pStyle w:val="Paragraphedeliste"/>
-        <w:numPr>
-          <w:ilvl w:val="0"/>
-          <w:numId w:val="1"/>
-        </w:numPr>
-      </w:pPr>
-      <w:r>
-        <w:t xml:space="preserve">Configuration du plugin </w:t>
-      </w:r>
-      <w:proofErr w:type="spellStart"/>
-      <w:r>
-        <w:t>LiveEdit</w:t>
-      </w:r>
-      <w:proofErr w:type="spellEnd"/>
-      <w:r>
-        <w:t xml:space="preserve"> + extension chrome </w:t>
-      </w:r>
-      <w:proofErr w:type="spellStart"/>
-      <w:r>
-        <w:t>JetBains</w:t>
-      </w:r>
-      <w:proofErr w:type="spellEnd"/>
-      <w:r>
-        <w:t xml:space="preserve"> IDE Support, qui permet de faire du live </w:t>
-      </w:r>
-      <w:proofErr w:type="spellStart"/>
-      <w:r>
-        <w:t>coding</w:t>
-      </w:r>
-      <w:proofErr w:type="spellEnd"/>
-      <w:r>
-        <w:t>, ce qui me permet de gagner b</w:t>
+        <w:t xml:space="preserve"> de tomcat, maven …</w:t>
+      </w:r>
+    </w:p>
+    <w:p>
+      <w:pPr>
+        <w:pStyle w:val="Paragraphedeliste"/>
+        <w:numPr>
+          <w:ilvl w:val="0"/>
+          <w:numId w:val="1"/>
+        </w:numPr>
+      </w:pPr>
+      <w:r>
+        <w:t>Configuration du plugin LiveEdit + extension chrome JetBains IDE Support, qui permet de faire du live coding, ce qui me permet de gagner b</w:t>
       </w:r>
       <w:r>
         <w:t>eau</w:t>
@@ -3178,86 +2075,20 @@
         <w:t>changement</w:t>
       </w:r>
       <w:r>
-        <w:t xml:space="preserve"> mon serveur </w:t>
-      </w:r>
-      <w:proofErr w:type="spellStart"/>
-      <w:r>
-        <w:t>tomcat</w:t>
-      </w:r>
-      <w:proofErr w:type="spellEnd"/>
-      <w:r>
-        <w:t>.</w:t>
-      </w:r>
-    </w:p>
-    <w:p>
-      <w:pPr>
-        <w:pStyle w:val="Paragraphedeliste"/>
-        <w:numPr>
-          <w:ilvl w:val="0"/>
-          <w:numId w:val="1"/>
-        </w:numPr>
-      </w:pPr>
-      <w:proofErr w:type="spellStart"/>
-      <w:r>
-        <w:t>Repackaging</w:t>
-      </w:r>
-      <w:proofErr w:type="spellEnd"/>
-      <w:r>
-        <w:t xml:space="preserve"> du projet </w:t>
-      </w:r>
-      <w:proofErr w:type="spellStart"/>
-      <w:r>
-        <w:t>toolbox</w:t>
-      </w:r>
-      <w:proofErr w:type="spellEnd"/>
-      <w:r>
-        <w:t>-</w:t>
-      </w:r>
-      <w:proofErr w:type="spellStart"/>
-      <w:r>
-        <w:t>angular</w:t>
-      </w:r>
-      <w:proofErr w:type="spellEnd"/>
-      <w:r>
-        <w:t xml:space="preserve"> -&gt; </w:t>
-      </w:r>
-      <w:proofErr w:type="spellStart"/>
-      <w:r>
-        <w:t>separer</w:t>
-      </w:r>
-      <w:proofErr w:type="spellEnd"/>
-      <w:r>
-        <w:t xml:space="preserve"> </w:t>
-      </w:r>
-      <w:proofErr w:type="gramStart"/>
-      <w:r>
-        <w:t>les fichier</w:t>
-      </w:r>
-      <w:proofErr w:type="gramEnd"/>
-      <w:r>
-        <w:t xml:space="preserve"> d'import de </w:t>
-      </w:r>
-      <w:proofErr w:type="spellStart"/>
-      <w:r>
-        <w:t>ittbui</w:t>
-      </w:r>
-      <w:proofErr w:type="spellEnd"/>
-      <w:r>
-        <w:t xml:space="preserve"> et </w:t>
-      </w:r>
-      <w:proofErr w:type="spellStart"/>
-      <w:r>
-        <w:t>ittb</w:t>
-      </w:r>
-      <w:proofErr w:type="spellEnd"/>
-      <w:r>
-        <w:t xml:space="preserve"> </w:t>
-      </w:r>
-      <w:proofErr w:type="spellStart"/>
-      <w:r>
-        <w:t>utils</w:t>
-      </w:r>
-      <w:proofErr w:type="spellEnd"/>
+        <w:t xml:space="preserve"> mon serveur tomcat.</w:t>
+      </w:r>
+    </w:p>
+    <w:p>
+      <w:pPr>
+        <w:pStyle w:val="Paragraphedeliste"/>
+        <w:numPr>
+          <w:ilvl w:val="0"/>
+          <w:numId w:val="1"/>
+        </w:numPr>
+      </w:pPr>
+      <w:r>
+        <w:t>Repackaging du projet toolbox-angular -&gt; separer les fichier d'import de ittbui et ittb utils</w:t>
+      </w:r>
     </w:p>
     <w:p>
       <w:pPr>
@@ -3297,21 +2128,8 @@
           <w:numId w:val="1"/>
         </w:numPr>
       </w:pPr>
-      <w:proofErr w:type="spellStart"/>
-      <w:r>
-        <w:t>Angular</w:t>
-      </w:r>
-      <w:proofErr w:type="spellEnd"/>
-      <w:r>
-        <w:t>-</w:t>
-      </w:r>
-      <w:proofErr w:type="spellStart"/>
-      <w:r>
-        <w:t>Material</w:t>
-      </w:r>
-      <w:proofErr w:type="spellEnd"/>
-      <w:r>
-        <w:t xml:space="preserve"> : 0.10.1 -&gt; 1.0.</w:t>
+      <w:r>
+        <w:t>Angular-Material : 0.10.1 -&gt; 1.0.</w:t>
       </w:r>
       <w:r>
         <w:t>0</w:t>
@@ -3325,21 +2143,8 @@
           <w:numId w:val="1"/>
         </w:numPr>
       </w:pPr>
-      <w:proofErr w:type="spellStart"/>
-      <w:r>
-        <w:t>Ui</w:t>
-      </w:r>
-      <w:proofErr w:type="spellEnd"/>
-      <w:r>
-        <w:t>-</w:t>
-      </w:r>
-      <w:proofErr w:type="spellStart"/>
-      <w:r>
-        <w:t>grid</w:t>
-      </w:r>
-      <w:proofErr w:type="spellEnd"/>
-      <w:r>
-        <w:t xml:space="preserve"> : 3.0.1 -&gt; 3.1.0</w:t>
+      <w:r>
+        <w:t>Ui-grid : 3.0.1 -&gt; 3.1.0</w:t>
       </w:r>
     </w:p>
     <w:p>
@@ -3350,13 +2155,8 @@
           <w:numId w:val="1"/>
         </w:numPr>
       </w:pPr>
-      <w:proofErr w:type="spellStart"/>
-      <w:r>
-        <w:t>Angular</w:t>
-      </w:r>
-      <w:proofErr w:type="spellEnd"/>
-      <w:r>
-        <w:t>-translate : 2.7.1 - &gt; 2.8.1</w:t>
+      <w:r>
+        <w:t>Angular-translate : 2.7.1 - &gt; 2.8.1</w:t>
       </w:r>
     </w:p>
     <w:p>
@@ -3367,13 +2167,8 @@
           <w:numId w:val="1"/>
         </w:numPr>
       </w:pPr>
-      <w:proofErr w:type="spellStart"/>
-      <w:r>
-        <w:t>jQuery</w:t>
-      </w:r>
-      <w:proofErr w:type="spellEnd"/>
-      <w:r>
-        <w:t xml:space="preserve"> : 2.1.4 -&gt; 2.2.0</w:t>
+      <w:r>
+        <w:t>jQuery : 2.1.4 -&gt; 2.2.0</w:t>
       </w:r>
     </w:p>
     <w:p>
@@ -3384,21 +2179,8 @@
           <w:numId w:val="1"/>
         </w:numPr>
       </w:pPr>
-      <w:proofErr w:type="spellStart"/>
-      <w:r>
-        <w:t>ui</w:t>
-      </w:r>
-      <w:proofErr w:type="spellEnd"/>
-      <w:r>
-        <w:t>-</w:t>
-      </w:r>
-      <w:proofErr w:type="spellStart"/>
-      <w:r>
-        <w:t>bootstrap</w:t>
-      </w:r>
-      <w:proofErr w:type="spellEnd"/>
-      <w:r>
-        <w:t xml:space="preserve"> : 0.13.0 -&gt; 1.1.0</w:t>
+      <w:r>
+        <w:t>ui-bootstrap : 0.13.0 -&gt; 1.1.0</w:t>
       </w:r>
     </w:p>
     <w:p>
@@ -3409,57 +2191,20 @@
           <w:numId w:val="1"/>
         </w:numPr>
       </w:pPr>
-      <w:proofErr w:type="spellStart"/>
-      <w:r>
-        <w:t>Momentjs</w:t>
-      </w:r>
-      <w:proofErr w:type="spellEnd"/>
-      <w:r>
-        <w:t xml:space="preserve"> : 2.10.6 -&gt; 2.11.1</w:t>
-      </w:r>
-    </w:p>
-    <w:p>
-      <w:pPr>
-        <w:pStyle w:val="Paragraphedeliste"/>
-        <w:numPr>
-          <w:ilvl w:val="0"/>
-          <w:numId w:val="1"/>
-        </w:numPr>
-      </w:pPr>
-      <w:r>
-        <w:t xml:space="preserve">Reprendre </w:t>
-      </w:r>
-      <w:proofErr w:type="spellStart"/>
-      <w:r>
-        <w:t>requireJS</w:t>
-      </w:r>
-      <w:proofErr w:type="spellEnd"/>
-      <w:r>
-        <w:t xml:space="preserve">, pour faire quelques chose de plus propres pour normaliser, et </w:t>
-      </w:r>
-      <w:proofErr w:type="spellStart"/>
-      <w:r>
-        <w:t>inserer</w:t>
-      </w:r>
-      <w:proofErr w:type="spellEnd"/>
-      <w:r>
-        <w:t xml:space="preserve"> les fichiers </w:t>
-      </w:r>
-      <w:proofErr w:type="spellStart"/>
-      <w:r>
-        <w:t>css</w:t>
-      </w:r>
-      <w:proofErr w:type="spellEnd"/>
-      <w:r>
-        <w:t xml:space="preserve">, pour </w:t>
-      </w:r>
-      <w:proofErr w:type="spellStart"/>
-      <w:r>
-        <w:t>eviter</w:t>
-      </w:r>
-      <w:proofErr w:type="spellEnd"/>
-      <w:r>
-        <w:t xml:space="preserve"> de surcharger la page html avec tout les imports</w:t>
+      <w:r>
+        <w:t>Momentjs : 2.10.6 -&gt; 2.11.1</w:t>
+      </w:r>
+    </w:p>
+    <w:p>
+      <w:pPr>
+        <w:pStyle w:val="Paragraphedeliste"/>
+        <w:numPr>
+          <w:ilvl w:val="0"/>
+          <w:numId w:val="1"/>
+        </w:numPr>
+      </w:pPr>
+      <w:r>
+        <w:t>Reprendre requireJS, pour faire quelques chose de plus propres pour normaliser, et inserer les fichiers css, pour eviter de surcharger la page html avec tout les imports</w:t>
       </w:r>
     </w:p>
     <w:p>
@@ -3504,209 +2249,77 @@
         <w:t>Réorganisation</w:t>
       </w:r>
       <w:r>
-        <w:t xml:space="preserve"> des imports via </w:t>
-      </w:r>
-      <w:proofErr w:type="spellStart"/>
-      <w:r>
-        <w:t>RequireJS</w:t>
-      </w:r>
-      <w:proofErr w:type="spellEnd"/>
-      <w:r>
-        <w:t>, dans un</w:t>
+        <w:t xml:space="preserve"> des imports via RequireJS, dans un</w:t>
       </w:r>
       <w:r>
         <w:t>e</w:t>
       </w:r>
       <w:r>
-        <w:t xml:space="preserve"> configuration Framework (avec projet </w:t>
-      </w:r>
-      <w:proofErr w:type="spellStart"/>
-      <w:r>
-        <w:t>tooblox</w:t>
-      </w:r>
-      <w:proofErr w:type="spellEnd"/>
-      <w:r>
-        <w:t>-</w:t>
-      </w:r>
-      <w:proofErr w:type="spellStart"/>
-      <w:r>
-        <w:t>angular</w:t>
-      </w:r>
-      <w:proofErr w:type="spellEnd"/>
-      <w:r>
-        <w:t>) qu'utilise le projet OF pour son interface graphique.</w:t>
-      </w:r>
-    </w:p>
-    <w:p>
-      <w:pPr>
-        <w:pStyle w:val="Paragraphedeliste"/>
-        <w:numPr>
-          <w:ilvl w:val="0"/>
-          <w:numId w:val="1"/>
-        </w:numPr>
-      </w:pPr>
-      <w:r>
-        <w:t xml:space="preserve">Séparation du </w:t>
-      </w:r>
-      <w:proofErr w:type="spellStart"/>
-      <w:r>
-        <w:t>framework</w:t>
-      </w:r>
-      <w:proofErr w:type="spellEnd"/>
-      <w:r>
-        <w:t>, et de l'application (</w:t>
-      </w:r>
-      <w:proofErr w:type="spellStart"/>
-      <w:r>
-        <w:t>js</w:t>
-      </w:r>
-      <w:proofErr w:type="spellEnd"/>
-      <w:r>
-        <w:t xml:space="preserve">, imports, </w:t>
-      </w:r>
-      <w:proofErr w:type="spellStart"/>
-      <w:r>
-        <w:t>css</w:t>
-      </w:r>
-      <w:proofErr w:type="spellEnd"/>
-      <w:r>
-        <w:t>)</w:t>
-      </w:r>
-    </w:p>
-    <w:p>
-      <w:pPr>
-        <w:pStyle w:val="Paragraphedeliste"/>
-        <w:numPr>
-          <w:ilvl w:val="0"/>
-          <w:numId w:val="1"/>
-        </w:numPr>
-      </w:pPr>
-      <w:r>
-        <w:t xml:space="preserve">Réparation </w:t>
-      </w:r>
-      <w:proofErr w:type="gramStart"/>
-      <w:r>
-        <w:t>du champs</w:t>
-      </w:r>
-      <w:proofErr w:type="gramEnd"/>
-      <w:r>
-        <w:t xml:space="preserve"> </w:t>
-      </w:r>
-      <w:proofErr w:type="spellStart"/>
-      <w:r>
-        <w:t>autocomplete</w:t>
-      </w:r>
-      <w:proofErr w:type="spellEnd"/>
-      <w:r>
-        <w:t xml:space="preserve"> (</w:t>
-      </w:r>
-      <w:proofErr w:type="spellStart"/>
-      <w:r>
-        <w:t>probleme</w:t>
-      </w:r>
-      <w:proofErr w:type="spellEnd"/>
-      <w:r>
-        <w:t xml:space="preserve"> de nom de variable)</w:t>
-      </w:r>
-    </w:p>
-    <w:p>
-      <w:pPr>
-        <w:pStyle w:val="Paragraphedeliste"/>
-        <w:numPr>
-          <w:ilvl w:val="0"/>
-          <w:numId w:val="1"/>
-        </w:numPr>
-      </w:pPr>
-      <w:proofErr w:type="spellStart"/>
-      <w:r>
-        <w:t>Env</w:t>
-      </w:r>
-      <w:proofErr w:type="spellEnd"/>
-      <w:r>
-        <w:t xml:space="preserve"> de test parce que trop chiant de recharger </w:t>
-      </w:r>
-      <w:proofErr w:type="spellStart"/>
-      <w:r>
-        <w:t>tomcat</w:t>
-      </w:r>
-      <w:proofErr w:type="spellEnd"/>
-      <w:r>
-        <w:t xml:space="preserve"> </w:t>
-      </w:r>
-      <w:proofErr w:type="spellStart"/>
-      <w:r>
-        <w:t>every</w:t>
-      </w:r>
-      <w:proofErr w:type="spellEnd"/>
-      <w:r>
-        <w:t xml:space="preserve"> time</w:t>
-      </w:r>
-    </w:p>
-    <w:p>
-      <w:pPr>
-        <w:pStyle w:val="Paragraphedeliste"/>
-        <w:numPr>
-          <w:ilvl w:val="0"/>
-          <w:numId w:val="1"/>
-        </w:numPr>
-      </w:pPr>
-      <w:proofErr w:type="spellStart"/>
-      <w:r>
-        <w:t>Opti</w:t>
-      </w:r>
-      <w:proofErr w:type="spellEnd"/>
-      <w:r>
-        <w:t xml:space="preserve"> du </w:t>
-      </w:r>
-      <w:proofErr w:type="spellStart"/>
-      <w:r>
-        <w:t>datepicker</w:t>
-      </w:r>
-      <w:proofErr w:type="spellEnd"/>
-      <w:r>
-        <w:t xml:space="preserve"> </w:t>
-      </w:r>
-      <w:proofErr w:type="spellStart"/>
-      <w:r>
-        <w:t>iitb</w:t>
-      </w:r>
-      <w:proofErr w:type="spellEnd"/>
-      <w:r>
-        <w:t xml:space="preserve"> ;)</w:t>
-      </w:r>
-    </w:p>
-    <w:p>
-      <w:pPr>
-        <w:pStyle w:val="Paragraphedeliste"/>
-        <w:numPr>
-          <w:ilvl w:val="0"/>
-          <w:numId w:val="1"/>
-        </w:numPr>
-      </w:pPr>
-      <w:proofErr w:type="spellStart"/>
-      <w:r>
-        <w:t>Navbar</w:t>
-      </w:r>
-      <w:proofErr w:type="spellEnd"/>
-      <w:r>
-        <w:t xml:space="preserve"> passé de </w:t>
-      </w:r>
-      <w:proofErr w:type="spellStart"/>
-      <w:r>
-        <w:t>toolbox</w:t>
-      </w:r>
-      <w:proofErr w:type="spellEnd"/>
-      <w:r>
-        <w:t xml:space="preserve"> à of</w:t>
-      </w:r>
-      <w:r>
-        <w:t xml:space="preserve"> + </w:t>
-      </w:r>
-      <w:proofErr w:type="spellStart"/>
-      <w:r>
-        <w:t>opti</w:t>
-      </w:r>
-      <w:proofErr w:type="spellEnd"/>
+        <w:t xml:space="preserve"> configuration Framework (avec projet tooblox-angular) qu'utilise le projet OF pour son interface graphique.</w:t>
+      </w:r>
+    </w:p>
+    <w:p>
+      <w:pPr>
+        <w:pStyle w:val="Paragraphedeliste"/>
+        <w:numPr>
+          <w:ilvl w:val="0"/>
+          <w:numId w:val="1"/>
+        </w:numPr>
+      </w:pPr>
+      <w:r>
+        <w:t>Séparation du framework, et de l'application (js, imports, css)</w:t>
+      </w:r>
+    </w:p>
+    <w:p>
+      <w:pPr>
+        <w:pStyle w:val="Paragraphedeliste"/>
+        <w:numPr>
+          <w:ilvl w:val="0"/>
+          <w:numId w:val="1"/>
+        </w:numPr>
+      </w:pPr>
+      <w:r>
+        <w:t>Réparation du champs autocomplete (probleme de nom de variable)</w:t>
+      </w:r>
+    </w:p>
+    <w:p>
+      <w:pPr>
+        <w:pStyle w:val="Paragraphedeliste"/>
+        <w:numPr>
+          <w:ilvl w:val="0"/>
+          <w:numId w:val="1"/>
+        </w:numPr>
+      </w:pPr>
+      <w:r>
+        <w:t>Env de test parce que trop chiant de recharger tomcat every time</w:t>
+      </w:r>
+    </w:p>
+    <w:p>
+      <w:pPr>
+        <w:pStyle w:val="Paragraphedeliste"/>
+        <w:numPr>
+          <w:ilvl w:val="0"/>
+          <w:numId w:val="1"/>
+        </w:numPr>
+      </w:pPr>
+      <w:r>
+        <w:t>Opti du datepicker iitb ;)</w:t>
+      </w:r>
+    </w:p>
+    <w:p>
+      <w:pPr>
+        <w:pStyle w:val="Paragraphedeliste"/>
+        <w:numPr>
+          <w:ilvl w:val="0"/>
+          <w:numId w:val="1"/>
+        </w:numPr>
+      </w:pPr>
+      <w:r>
+        <w:t>Navbar passé de toolbox à of</w:t>
+      </w:r>
+      <w:r>
+        <w:t xml:space="preserve"> + opti</w:t>
+      </w:r>
     </w:p>
     <w:p/>
     <w:p/>
@@ -3742,60 +2355,21 @@
           <w:numId w:val="1"/>
         </w:numPr>
       </w:pPr>
-      <w:proofErr w:type="spellStart"/>
-      <w:r>
-        <w:t>Separation</w:t>
-      </w:r>
-      <w:proofErr w:type="spellEnd"/>
-      <w:r>
-        <w:t xml:space="preserve"> du </w:t>
-      </w:r>
-      <w:proofErr w:type="spellStart"/>
-      <w:r>
-        <w:t>autocomplete</w:t>
-      </w:r>
-      <w:proofErr w:type="spellEnd"/>
-      <w:r>
-        <w:t xml:space="preserve"> </w:t>
-      </w:r>
-      <w:proofErr w:type="spellStart"/>
-      <w:r>
-        <w:t>ittb</w:t>
-      </w:r>
-      <w:proofErr w:type="spellEnd"/>
-      <w:r>
-        <w:t xml:space="preserve"> et of, tentation de </w:t>
-      </w:r>
-      <w:proofErr w:type="spellStart"/>
-      <w:r>
-        <w:t>generalisation</w:t>
-      </w:r>
-      <w:proofErr w:type="spellEnd"/>
-      <w:r>
-        <w:t xml:space="preserve">… </w:t>
-      </w:r>
-    </w:p>
-    <w:p>
-      <w:pPr>
-        <w:pStyle w:val="Paragraphedeliste"/>
-        <w:numPr>
-          <w:ilvl w:val="0"/>
-          <w:numId w:val="1"/>
-        </w:numPr>
-      </w:pPr>
-      <w:proofErr w:type="spellStart"/>
-      <w:r>
-        <w:t>probleme</w:t>
-      </w:r>
-      <w:proofErr w:type="spellEnd"/>
-      <w:r>
-        <w:t xml:space="preserve"> of </w:t>
-      </w:r>
-      <w:proofErr w:type="spellStart"/>
-      <w:r>
-        <w:t>demarrage</w:t>
-      </w:r>
-      <w:proofErr w:type="spellEnd"/>
+      <w:r>
+        <w:t xml:space="preserve">Separation du autocomplete ittb et of, tentation de generalisation… </w:t>
+      </w:r>
+    </w:p>
+    <w:p>
+      <w:pPr>
+        <w:pStyle w:val="Paragraphedeliste"/>
+        <w:numPr>
+          <w:ilvl w:val="0"/>
+          <w:numId w:val="1"/>
+        </w:numPr>
+      </w:pPr>
+      <w:r>
+        <w:t>probleme of demarrage</w:t>
+      </w:r>
       <w:r>
         <w:t>…</w:t>
       </w:r>
@@ -3833,116 +2407,42 @@
           <w:numId w:val="1"/>
         </w:numPr>
       </w:pPr>
-      <w:proofErr w:type="spellStart"/>
-      <w:r>
-        <w:t>mod</w:t>
-      </w:r>
-      <w:proofErr w:type="spellEnd"/>
-      <w:r>
-        <w:t xml:space="preserve"> </w:t>
-      </w:r>
-      <w:proofErr w:type="gramStart"/>
-      <w:r>
-        <w:t>de of-</w:t>
-      </w:r>
-      <w:proofErr w:type="spellStart"/>
-      <w:r>
-        <w:t>core</w:t>
-      </w:r>
-      <w:proofErr w:type="spellEnd"/>
-      <w:proofErr w:type="gramEnd"/>
-      <w:r>
-        <w:t xml:space="preserve">. Ajout du </w:t>
-      </w:r>
-      <w:proofErr w:type="spellStart"/>
-      <w:r>
-        <w:t>businessFields</w:t>
-      </w:r>
-      <w:proofErr w:type="spellEnd"/>
-      <w:r>
-        <w:t xml:space="preserve"> auto dans ES</w:t>
-      </w:r>
-    </w:p>
-    <w:p>
-      <w:pPr>
-        <w:pStyle w:val="Paragraphedeliste"/>
-        <w:numPr>
-          <w:ilvl w:val="0"/>
-          <w:numId w:val="1"/>
-        </w:numPr>
-      </w:pPr>
-      <w:proofErr w:type="spellStart"/>
-      <w:r>
-        <w:t>touch</w:t>
-      </w:r>
-      <w:proofErr w:type="spellEnd"/>
-      <w:r>
-        <w:t xml:space="preserve"> </w:t>
-      </w:r>
-      <w:proofErr w:type="spellStart"/>
-      <w:r>
-        <w:t>touch</w:t>
-      </w:r>
-      <w:proofErr w:type="spellEnd"/>
-      <w:r>
-        <w:t xml:space="preserve"> </w:t>
-      </w:r>
-      <w:proofErr w:type="gramStart"/>
-      <w:r>
-        <w:t xml:space="preserve">java </w:t>
-      </w:r>
-      <w:proofErr w:type="gramEnd"/>
+      <w:r>
+        <w:t>mod de of-core. Ajout du businessFields auto dans ES</w:t>
+      </w:r>
+    </w:p>
+    <w:p>
+      <w:pPr>
+        <w:pStyle w:val="Paragraphedeliste"/>
+        <w:numPr>
+          <w:ilvl w:val="0"/>
+          <w:numId w:val="1"/>
+        </w:numPr>
+      </w:pPr>
+      <w:r>
+        <w:t xml:space="preserve">touch touch java </w:t>
+      </w:r>
       <w:r>
         <w:sym w:font="Wingdings" w:char="F04A"/>
       </w:r>
       <w:r>
-        <w:t xml:space="preserve">. Intégration des </w:t>
-      </w:r>
-      <w:proofErr w:type="spellStart"/>
-      <w:r>
-        <w:t>businessField</w:t>
-      </w:r>
-      <w:proofErr w:type="spellEnd"/>
-      <w:r>
-        <w:t xml:space="preserve"> dans </w:t>
-      </w:r>
-      <w:proofErr w:type="spellStart"/>
-      <w:r>
-        <w:t>elasticsearch</w:t>
-      </w:r>
-      <w:proofErr w:type="spellEnd"/>
-      <w:r>
-        <w:t xml:space="preserve">, ajout d'un </w:t>
-      </w:r>
-      <w:proofErr w:type="spellStart"/>
-      <w:r>
-        <w:t>businessfieldrepository</w:t>
-      </w:r>
-      <w:proofErr w:type="spellEnd"/>
-      <w:r>
-        <w:t xml:space="preserve"> qui </w:t>
-      </w:r>
-      <w:proofErr w:type="spellStart"/>
-      <w:r>
-        <w:t>herite</w:t>
-      </w:r>
-      <w:proofErr w:type="spellEnd"/>
-      <w:r>
-        <w:t xml:space="preserve"> d'une </w:t>
-      </w:r>
-      <w:proofErr w:type="spellStart"/>
-      <w:r>
-        <w:t>abstractRepository</w:t>
-      </w:r>
-      <w:proofErr w:type="spellEnd"/>
-      <w:r>
-        <w:t xml:space="preserve"> etc</w:t>
-      </w:r>
-      <w:proofErr w:type="gramStart"/>
-      <w:r>
-        <w:t>..</w:t>
-      </w:r>
-      <w:proofErr w:type="gramEnd"/>
+        <w:t>. Intégration des businessField dans elasticsearch</w:t>
+      </w:r>
+      <w:r>
+        <w:t>, ajout d'un businessfieldrepository qui herite d'une abstractRepository etc..</w:t>
+      </w:r>
+    </w:p>
+    <w:p>
+      <w:pPr>
+        <w:pStyle w:val="Paragraphedeliste"/>
+        <w:numPr>
+          <w:ilvl w:val="0"/>
+          <w:numId w:val="1"/>
+        </w:numPr>
+      </w:pPr>
+      <w:r>
+        <w:t>Ajout du businessField dans elasticsearch en java</w:t>
+      </w:r>
     </w:p>
     <w:p/>
     <w:sectPr>

</xml_diff>

<commit_message>
u^pdate semaine 12 v12.4
</commit_message>
<xml_diff>
--- a/aide_rapport_alternance_1.docx
+++ b/aide_rapport_alternance_1.docx
@@ -2457,6 +2457,18 @@
       </w:pPr>
       <w:r>
         <w:t>Creation d'une classe de test, instance descriptionTest. Qui permet d'ajouter dans elasticsearch une instance description qui va bien, et tester si elle est bien dans ES</w:t>
+      </w:r>
+    </w:p>
+    <w:p>
+      <w:pPr>
+        <w:pStyle w:val="Paragraphedeliste"/>
+        <w:numPr>
+          <w:ilvl w:val="0"/>
+          <w:numId w:val="1"/>
+        </w:numPr>
+      </w:pPr>
+      <w:r>
+        <w:t>Reprise de l'IHM, sur les businessFields</w:t>
       </w:r>
     </w:p>
     <w:sectPr>

</xml_diff>

<commit_message>
update semaine 13 v13.1
</commit_message>
<xml_diff>
--- a/aide_rapport_alternance_1.docx
+++ b/aide_rapport_alternance_1.docx
@@ -1072,7 +1072,15 @@
         <w:t xml:space="preserve"> (</w:t>
       </w:r>
       <w:r>
-        <w:t>nombre max de 10), et seulement apres qu'il ait fini, je refait une requete, qui va chercher le nombre d'erreur et le nombre de succes de cette application.</w:t>
+        <w:t xml:space="preserve">nombre max de 10), et seulement apres qu'il ait fini, je </w:t>
+      </w:r>
+      <w:proofErr w:type="gramStart"/>
+      <w:r>
+        <w:t>refait</w:t>
+      </w:r>
+      <w:proofErr w:type="gramEnd"/>
+      <w:r>
+        <w:t xml:space="preserve"> une requete, qui va chercher le nombre d'erreur et le nombre de succes de cette application.</w:t>
       </w:r>
     </w:p>
     <w:p>
@@ -1121,7 +1129,15 @@
         </w:numPr>
       </w:pPr>
       <w:r>
-        <w:t xml:space="preserve">Idee : créer un style (ex : tablefixe), avec une requete spécifique a integrer dans le code (voir panel/terms/module.js et modifier module.html pour faire un tableau spécifique avec les bouton etc. Cool </w:t>
+        <w:t xml:space="preserve">Idee : créer un style (ex : tablefixe), avec une requete spécifique a integrer dans le code (voir panel/terms/module.js et modifier module.html pour faire un tableau spécifique avec </w:t>
+      </w:r>
+      <w:proofErr w:type="gramStart"/>
+      <w:r>
+        <w:t>les bouton</w:t>
+      </w:r>
+      <w:proofErr w:type="gramEnd"/>
+      <w:r>
+        <w:t xml:space="preserve"> etc. Cool </w:t>
       </w:r>
       <w:r>
         <w:sym w:font="Wingdings" w:char="F04A"/>
@@ -1546,7 +1562,15 @@
         <w:t>Problème</w:t>
       </w:r>
       <w:r>
-        <w:t xml:space="preserve"> : entre 2 enregistrements de valeurs, la courbe retourne a 0, et on observe donc des "trous" dans la courbe</w:t>
+        <w:t xml:space="preserve"> : entre 2 enregistrements de valeurs, la courbe retourne </w:t>
+      </w:r>
+      <w:proofErr w:type="gramStart"/>
+      <w:r>
+        <w:t>a</w:t>
+      </w:r>
+      <w:proofErr w:type="gramEnd"/>
+      <w:r>
+        <w:t xml:space="preserve"> 0, et on observe donc des "trous" dans la courbe</w:t>
       </w:r>
     </w:p>
     <w:p>
@@ -1567,7 +1591,15 @@
         <w:t>paramètre</w:t>
       </w:r>
       <w:r>
-        <w:t xml:space="preserve"> fill_style de "null" à "no". Fill c'est la liaison entre les points, et le no permet de ne pas remettre la courbe a 0 quand il n'a pas de valeur</w:t>
+        <w:t xml:space="preserve"> fill_style de "null" à "no". Fill c'est la liaison entre les points, et le no permet de ne pas remettre la courbe </w:t>
+      </w:r>
+      <w:proofErr w:type="gramStart"/>
+      <w:r>
+        <w:t>a</w:t>
+      </w:r>
+      <w:proofErr w:type="gramEnd"/>
+      <w:r>
+        <w:t xml:space="preserve"> 0 quand il n'a pas de valeur</w:t>
       </w:r>
     </w:p>
     <w:p>
@@ -1642,7 +1674,15 @@
         </w:numPr>
       </w:pPr>
       <w:r>
-        <w:t>Correction de la fonction remove de Kibana, reprise a 0 des ids, decallage des ids.</w:t>
+        <w:t xml:space="preserve">Correction de la fonction remove de Kibana, reprise </w:t>
+      </w:r>
+      <w:proofErr w:type="gramStart"/>
+      <w:r>
+        <w:t>a</w:t>
+      </w:r>
+      <w:proofErr w:type="gramEnd"/>
+      <w:r>
+        <w:t xml:space="preserve"> 0 des ids, decallage des ids.</w:t>
       </w:r>
     </w:p>
     <w:p>
@@ -1655,7 +1695,15 @@
       </w:pPr>
       <w:r>
         <w:lastRenderedPageBreak/>
-        <w:t>Correction d'asynchronisme get business fields dans la liste du cote resultats.</w:t>
+        <w:t xml:space="preserve">Correction d'asynchronisme get business fields dans la liste </w:t>
+      </w:r>
+      <w:proofErr w:type="gramStart"/>
+      <w:r>
+        <w:t>du</w:t>
+      </w:r>
+      <w:proofErr w:type="gramEnd"/>
+      <w:r>
+        <w:t xml:space="preserve"> cote resultats.</w:t>
       </w:r>
     </w:p>
     <w:p>
@@ -1757,8 +1805,13 @@
         </w:numPr>
       </w:pPr>
       <w:r>
-        <w:t>Pas facile ..</w:t>
-      </w:r>
+        <w:t xml:space="preserve">Pas </w:t>
+      </w:r>
+      <w:proofErr w:type="gramStart"/>
+      <w:r>
+        <w:t>facile ..</w:t>
+      </w:r>
+      <w:proofErr w:type="gramEnd"/>
     </w:p>
     <w:p>
       <w:pPr>
@@ -1821,7 +1874,15 @@
         </w:numPr>
       </w:pPr>
       <w:r>
-        <w:t>EA -&gt; fixer objectifs pour année prochaine.</w:t>
+        <w:t xml:space="preserve">EA -&gt; </w:t>
+      </w:r>
+      <w:proofErr w:type="gramStart"/>
+      <w:r>
+        <w:t>fixer</w:t>
+      </w:r>
+      <w:proofErr w:type="gramEnd"/>
+      <w:r>
+        <w:t xml:space="preserve"> objectifs pour année prochaine.</w:t>
       </w:r>
     </w:p>
     <w:p>
@@ -1845,7 +1906,23 @@
         </w:numPr>
       </w:pPr>
       <w:r>
-        <w:t>Probleme avec les counts, surement a cause du nouveau modele de données. Les requetes faites par Kibana n'obtient pas les meme resultats lorsque je fais un requete similaire. Je ne sais pas qui de moi ou kibana a les bon resultats. Je cherche bcp sur ce point !</w:t>
+        <w:t xml:space="preserve">Probleme avec les counts, surement </w:t>
+      </w:r>
+      <w:proofErr w:type="gramStart"/>
+      <w:r>
+        <w:t>a</w:t>
+      </w:r>
+      <w:proofErr w:type="gramEnd"/>
+      <w:r>
+        <w:t xml:space="preserve"> cause du nouveau modele de données. Les requetes faites par Kibana </w:t>
+      </w:r>
+      <w:proofErr w:type="gramStart"/>
+      <w:r>
+        <w:t>n'obtient</w:t>
+      </w:r>
+      <w:proofErr w:type="gramEnd"/>
+      <w:r>
+        <w:t xml:space="preserve"> pas les meme resultats lorsque je fais un requete similaire. Je ne sais pas qui de moi ou kibana a les bon resultats. Je cherche bcp sur ce point !</w:t>
       </w:r>
     </w:p>
     <w:p/>
@@ -1915,7 +1992,15 @@
         <w:t>Nouvel tache : les liens des applis</w:t>
       </w:r>
       <w:r>
-        <w:t>, automatiqer les liens, temps estimé 2 jours, et il en faudra peu etre 3, mais ce n'est pas moi qui vais terminé cette tache parce qu'il vont livré la toute premiere version pendant que je serait en cours.</w:t>
+        <w:t xml:space="preserve">, automatiqer les liens, temps estimé 2 jours, et il en faudra peu etre 3, mais ce n'est pas moi qui vais </w:t>
+      </w:r>
+      <w:proofErr w:type="gramStart"/>
+      <w:r>
+        <w:t>terminé</w:t>
+      </w:r>
+      <w:proofErr w:type="gramEnd"/>
+      <w:r>
+        <w:t xml:space="preserve"> cette tache parce qu'il vont livré la toute premiere version pendant que je serait en cours.</w:t>
       </w:r>
       <w:r>
         <w:br w:type="page"/>
@@ -1967,10 +2052,18 @@
         </w:numPr>
       </w:pPr>
       <w:r>
-        <w:t>Il y a eu une migration de SVN vers Git, j'ai donc importe</w:t>
-      </w:r>
-      <w:r>
-        <w:t>r le "nouveau" projet avec git.</w:t>
+        <w:t xml:space="preserve">Il y a eu une migration de SVN vers Git, j'ai donc </w:t>
+      </w:r>
+      <w:proofErr w:type="gramStart"/>
+      <w:r>
+        <w:t>importe</w:t>
+      </w:r>
+      <w:r>
+        <w:t>r</w:t>
+      </w:r>
+      <w:proofErr w:type="gramEnd"/>
+      <w:r>
+        <w:t xml:space="preserve"> le "nouveau" projet avec git.</w:t>
       </w:r>
     </w:p>
     <w:p>
@@ -1988,8 +2081,13 @@
         <w:t>problèmes</w:t>
       </w:r>
       <w:r>
-        <w:t xml:space="preserve"> rencontrer sur eclipse (config, etc..)</w:t>
-      </w:r>
+        <w:t xml:space="preserve"> rencontrer sur eclipse (config, etc</w:t>
+      </w:r>
+      <w:proofErr w:type="gramStart"/>
+      <w:r>
+        <w:t>..)</w:t>
+      </w:r>
+      <w:proofErr w:type="gramEnd"/>
     </w:p>
     <w:p>
       <w:pPr>
@@ -2006,7 +2104,15 @@
         <w:t>Téléchargement</w:t>
       </w:r>
       <w:r>
-        <w:t xml:space="preserve"> de IntelliJ Idea, avec la licence </w:t>
+        <w:t xml:space="preserve"> </w:t>
+      </w:r>
+      <w:proofErr w:type="gramStart"/>
+      <w:r>
+        <w:t>de IntelliJ</w:t>
+      </w:r>
+      <w:proofErr w:type="gramEnd"/>
+      <w:r>
+        <w:t xml:space="preserve"> Idea, avec la licence </w:t>
       </w:r>
       <w:r>
         <w:t>étudiante</w:t>
@@ -2087,7 +2193,15 @@
         </w:numPr>
       </w:pPr>
       <w:r>
-        <w:t>Repackaging du projet toolbox-angular -&gt; separer les fichier d'import de ittbui et ittb utils</w:t>
+        <w:t xml:space="preserve">Repackaging du projet toolbox-angular -&gt; separer </w:t>
+      </w:r>
+      <w:proofErr w:type="gramStart"/>
+      <w:r>
+        <w:t>les fichier</w:t>
+      </w:r>
+      <w:proofErr w:type="gramEnd"/>
+      <w:r>
+        <w:t xml:space="preserve"> d'import de ittbui et ittb utils</w:t>
       </w:r>
     </w:p>
     <w:p>
@@ -2279,7 +2393,15 @@
         </w:numPr>
       </w:pPr>
       <w:r>
-        <w:t>Réparation du champs autocomplete (probleme de nom de variable)</w:t>
+        <w:t xml:space="preserve">Réparation </w:t>
+      </w:r>
+      <w:proofErr w:type="gramStart"/>
+      <w:r>
+        <w:t>du champs</w:t>
+      </w:r>
+      <w:proofErr w:type="gramEnd"/>
+      <w:r>
+        <w:t xml:space="preserve"> autocomplete (probleme de nom de variable)</w:t>
       </w:r>
     </w:p>
     <w:p>
@@ -2411,20 +2533,33 @@
         </w:numPr>
       </w:pPr>
       <w:r>
-        <w:t>mod de of-core. Ajout du businessFields auto dans ES</w:t>
-      </w:r>
-    </w:p>
-    <w:p>
-      <w:pPr>
-        <w:pStyle w:val="Paragraphedeliste"/>
-        <w:numPr>
-          <w:ilvl w:val="0"/>
-          <w:numId w:val="1"/>
-        </w:numPr>
-      </w:pPr>
-      <w:r>
-        <w:t xml:space="preserve">touch touch java </w:t>
-      </w:r>
+        <w:t xml:space="preserve">mod </w:t>
+      </w:r>
+      <w:proofErr w:type="gramStart"/>
+      <w:r>
+        <w:t>de of-core</w:t>
+      </w:r>
+      <w:proofErr w:type="gramEnd"/>
+      <w:r>
+        <w:t>. Ajout du businessFields auto dans ES</w:t>
+      </w:r>
+    </w:p>
+    <w:p>
+      <w:pPr>
+        <w:pStyle w:val="Paragraphedeliste"/>
+        <w:numPr>
+          <w:ilvl w:val="0"/>
+          <w:numId w:val="1"/>
+        </w:numPr>
+      </w:pPr>
+      <w:r>
+        <w:t xml:space="preserve">touch touch </w:t>
+      </w:r>
+      <w:proofErr w:type="gramStart"/>
+      <w:r>
+        <w:t xml:space="preserve">java </w:t>
+      </w:r>
+      <w:proofErr w:type="gramEnd"/>
       <w:r>
         <w:sym w:font="Wingdings" w:char="F04A"/>
       </w:r>
@@ -2432,8 +2567,13 @@
         <w:t>. Intégration des businessField dans elasticsearch</w:t>
       </w:r>
       <w:r>
-        <w:t>, ajout d'un businessfieldrepository qui herite d'une abstractRepository etc..</w:t>
-      </w:r>
+        <w:t>, ajout d'un businessfieldrepository qui herite d'une abstractRepository etc</w:t>
+      </w:r>
+      <w:proofErr w:type="gramStart"/>
+      <w:r>
+        <w:t>..</w:t>
+      </w:r>
+      <w:proofErr w:type="gramEnd"/>
     </w:p>
     <w:p>
       <w:pPr>
@@ -2511,6 +2651,9 @@
       </w:pPr>
       <w:r>
         <w:t>Retour sur IHM, evolution, refresh auto de la requete</w:t>
+      </w:r>
+      <w:r>
+        <w:t xml:space="preserve"> OK</w:t>
       </w:r>
     </w:p>
     <w:sectPr>

</xml_diff>

<commit_message>
update semaine 13 v13.2
</commit_message>
<xml_diff>
--- a/aide_rapport_alternance_1.docx
+++ b/aide_rapport_alternance_1.docx
@@ -1072,15 +1072,7 @@
         <w:t xml:space="preserve"> (</w:t>
       </w:r>
       <w:r>
-        <w:t xml:space="preserve">nombre max de 10), et seulement apres qu'il ait fini, je </w:t>
-      </w:r>
-      <w:proofErr w:type="gramStart"/>
-      <w:r>
-        <w:t>refait</w:t>
-      </w:r>
-      <w:proofErr w:type="gramEnd"/>
-      <w:r>
-        <w:t xml:space="preserve"> une requete, qui va chercher le nombre d'erreur et le nombre de succes de cette application.</w:t>
+        <w:t>nombre max de 10), et seulement apres qu'il ait fini, je refait une requete, qui va chercher le nombre d'erreur et le nombre de succes de cette application.</w:t>
       </w:r>
     </w:p>
     <w:p>
@@ -1129,15 +1121,7 @@
         </w:numPr>
       </w:pPr>
       <w:r>
-        <w:t xml:space="preserve">Idee : créer un style (ex : tablefixe), avec une requete spécifique a integrer dans le code (voir panel/terms/module.js et modifier module.html pour faire un tableau spécifique avec </w:t>
-      </w:r>
-      <w:proofErr w:type="gramStart"/>
-      <w:r>
-        <w:t>les bouton</w:t>
-      </w:r>
-      <w:proofErr w:type="gramEnd"/>
-      <w:r>
-        <w:t xml:space="preserve"> etc. Cool </w:t>
+        <w:t xml:space="preserve">Idee : créer un style (ex : tablefixe), avec une requete spécifique a integrer dans le code (voir panel/terms/module.js et modifier module.html pour faire un tableau spécifique avec les bouton etc. Cool </w:t>
       </w:r>
       <w:r>
         <w:sym w:font="Wingdings" w:char="F04A"/>
@@ -1562,15 +1546,7 @@
         <w:t>Problème</w:t>
       </w:r>
       <w:r>
-        <w:t xml:space="preserve"> : entre 2 enregistrements de valeurs, la courbe retourne </w:t>
-      </w:r>
-      <w:proofErr w:type="gramStart"/>
-      <w:r>
-        <w:t>a</w:t>
-      </w:r>
-      <w:proofErr w:type="gramEnd"/>
-      <w:r>
-        <w:t xml:space="preserve"> 0, et on observe donc des "trous" dans la courbe</w:t>
+        <w:t xml:space="preserve"> : entre 2 enregistrements de valeurs, la courbe retourne a 0, et on observe donc des "trous" dans la courbe</w:t>
       </w:r>
     </w:p>
     <w:p>
@@ -1591,15 +1567,7 @@
         <w:t>paramètre</w:t>
       </w:r>
       <w:r>
-        <w:t xml:space="preserve"> fill_style de "null" à "no". Fill c'est la liaison entre les points, et le no permet de ne pas remettre la courbe </w:t>
-      </w:r>
-      <w:proofErr w:type="gramStart"/>
-      <w:r>
-        <w:t>a</w:t>
-      </w:r>
-      <w:proofErr w:type="gramEnd"/>
-      <w:r>
-        <w:t xml:space="preserve"> 0 quand il n'a pas de valeur</w:t>
+        <w:t xml:space="preserve"> fill_style de "null" à "no". Fill c'est la liaison entre les points, et le no permet de ne pas remettre la courbe a 0 quand il n'a pas de valeur</w:t>
       </w:r>
     </w:p>
     <w:p>
@@ -1674,15 +1642,7 @@
         </w:numPr>
       </w:pPr>
       <w:r>
-        <w:t xml:space="preserve">Correction de la fonction remove de Kibana, reprise </w:t>
-      </w:r>
-      <w:proofErr w:type="gramStart"/>
-      <w:r>
-        <w:t>a</w:t>
-      </w:r>
-      <w:proofErr w:type="gramEnd"/>
-      <w:r>
-        <w:t xml:space="preserve"> 0 des ids, decallage des ids.</w:t>
+        <w:t>Correction de la fonction remove de Kibana, reprise a 0 des ids, decallage des ids.</w:t>
       </w:r>
     </w:p>
     <w:p>
@@ -1695,15 +1655,7 @@
       </w:pPr>
       <w:r>
         <w:lastRenderedPageBreak/>
-        <w:t xml:space="preserve">Correction d'asynchronisme get business fields dans la liste </w:t>
-      </w:r>
-      <w:proofErr w:type="gramStart"/>
-      <w:r>
-        <w:t>du</w:t>
-      </w:r>
-      <w:proofErr w:type="gramEnd"/>
-      <w:r>
-        <w:t xml:space="preserve"> cote resultats.</w:t>
+        <w:t>Correction d'asynchronisme get business fields dans la liste du cote resultats.</w:t>
       </w:r>
     </w:p>
     <w:p>
@@ -1805,13 +1757,8 @@
         </w:numPr>
       </w:pPr>
       <w:r>
-        <w:t xml:space="preserve">Pas </w:t>
-      </w:r>
-      <w:proofErr w:type="gramStart"/>
-      <w:r>
-        <w:t>facile ..</w:t>
-      </w:r>
-      <w:proofErr w:type="gramEnd"/>
+        <w:t>Pas facile ..</w:t>
+      </w:r>
     </w:p>
     <w:p>
       <w:pPr>
@@ -1874,15 +1821,7 @@
         </w:numPr>
       </w:pPr>
       <w:r>
-        <w:t xml:space="preserve">EA -&gt; </w:t>
-      </w:r>
-      <w:proofErr w:type="gramStart"/>
-      <w:r>
-        <w:t>fixer</w:t>
-      </w:r>
-      <w:proofErr w:type="gramEnd"/>
-      <w:r>
-        <w:t xml:space="preserve"> objectifs pour année prochaine.</w:t>
+        <w:t>EA -&gt; fixer objectifs pour année prochaine.</w:t>
       </w:r>
     </w:p>
     <w:p>
@@ -1906,23 +1845,7 @@
         </w:numPr>
       </w:pPr>
       <w:r>
-        <w:t xml:space="preserve">Probleme avec les counts, surement </w:t>
-      </w:r>
-      <w:proofErr w:type="gramStart"/>
-      <w:r>
-        <w:t>a</w:t>
-      </w:r>
-      <w:proofErr w:type="gramEnd"/>
-      <w:r>
-        <w:t xml:space="preserve"> cause du nouveau modele de données. Les requetes faites par Kibana </w:t>
-      </w:r>
-      <w:proofErr w:type="gramStart"/>
-      <w:r>
-        <w:t>n'obtient</w:t>
-      </w:r>
-      <w:proofErr w:type="gramEnd"/>
-      <w:r>
-        <w:t xml:space="preserve"> pas les meme resultats lorsque je fais un requete similaire. Je ne sais pas qui de moi ou kibana a les bon resultats. Je cherche bcp sur ce point !</w:t>
+        <w:t>Probleme avec les counts, surement a cause du nouveau modele de données. Les requetes faites par Kibana n'obtient pas les meme resultats lorsque je fais un requete similaire. Je ne sais pas qui de moi ou kibana a les bon resultats. Je cherche bcp sur ce point !</w:t>
       </w:r>
     </w:p>
     <w:p/>
@@ -1992,15 +1915,7 @@
         <w:t>Nouvel tache : les liens des applis</w:t>
       </w:r>
       <w:r>
-        <w:t xml:space="preserve">, automatiqer les liens, temps estimé 2 jours, et il en faudra peu etre 3, mais ce n'est pas moi qui vais </w:t>
-      </w:r>
-      <w:proofErr w:type="gramStart"/>
-      <w:r>
-        <w:t>terminé</w:t>
-      </w:r>
-      <w:proofErr w:type="gramEnd"/>
-      <w:r>
-        <w:t xml:space="preserve"> cette tache parce qu'il vont livré la toute premiere version pendant que je serait en cours.</w:t>
+        <w:t>, automatiqer les liens, temps estimé 2 jours, et il en faudra peu etre 3, mais ce n'est pas moi qui vais terminé cette tache parce qu'il vont livré la toute premiere version pendant que je serait en cours.</w:t>
       </w:r>
       <w:r>
         <w:br w:type="page"/>
@@ -2052,18 +1967,10 @@
         </w:numPr>
       </w:pPr>
       <w:r>
-        <w:t xml:space="preserve">Il y a eu une migration de SVN vers Git, j'ai donc </w:t>
-      </w:r>
-      <w:proofErr w:type="gramStart"/>
-      <w:r>
-        <w:t>importe</w:t>
-      </w:r>
-      <w:r>
-        <w:t>r</w:t>
-      </w:r>
-      <w:proofErr w:type="gramEnd"/>
-      <w:r>
-        <w:t xml:space="preserve"> le "nouveau" projet avec git.</w:t>
+        <w:t>Il y a eu une migration de SVN vers Git, j'ai donc importe</w:t>
+      </w:r>
+      <w:r>
+        <w:t>r le "nouveau" projet avec git.</w:t>
       </w:r>
     </w:p>
     <w:p>
@@ -2081,13 +1988,8 @@
         <w:t>problèmes</w:t>
       </w:r>
       <w:r>
-        <w:t xml:space="preserve"> rencontrer sur eclipse (config, etc</w:t>
-      </w:r>
-      <w:proofErr w:type="gramStart"/>
-      <w:r>
-        <w:t>..)</w:t>
-      </w:r>
-      <w:proofErr w:type="gramEnd"/>
+        <w:t xml:space="preserve"> rencontrer sur eclipse (config, etc..)</w:t>
+      </w:r>
     </w:p>
     <w:p>
       <w:pPr>
@@ -2104,15 +2006,7 @@
         <w:t>Téléchargement</w:t>
       </w:r>
       <w:r>
-        <w:t xml:space="preserve"> </w:t>
-      </w:r>
-      <w:proofErr w:type="gramStart"/>
-      <w:r>
-        <w:t>de IntelliJ</w:t>
-      </w:r>
-      <w:proofErr w:type="gramEnd"/>
-      <w:r>
-        <w:t xml:space="preserve"> Idea, avec la licence </w:t>
+        <w:t xml:space="preserve"> de IntelliJ Idea, avec la licence </w:t>
       </w:r>
       <w:r>
         <w:t>étudiante</w:t>
@@ -2193,15 +2087,7 @@
         </w:numPr>
       </w:pPr>
       <w:r>
-        <w:t xml:space="preserve">Repackaging du projet toolbox-angular -&gt; separer </w:t>
-      </w:r>
-      <w:proofErr w:type="gramStart"/>
-      <w:r>
-        <w:t>les fichier</w:t>
-      </w:r>
-      <w:proofErr w:type="gramEnd"/>
-      <w:r>
-        <w:t xml:space="preserve"> d'import de ittbui et ittb utils</w:t>
+        <w:t>Repackaging du projet toolbox-angular -&gt; separer les fichier d'import de ittbui et ittb utils</w:t>
       </w:r>
     </w:p>
     <w:p>
@@ -2393,15 +2279,7 @@
         </w:numPr>
       </w:pPr>
       <w:r>
-        <w:t xml:space="preserve">Réparation </w:t>
-      </w:r>
-      <w:proofErr w:type="gramStart"/>
-      <w:r>
-        <w:t>du champs</w:t>
-      </w:r>
-      <w:proofErr w:type="gramEnd"/>
-      <w:r>
-        <w:t xml:space="preserve"> autocomplete (probleme de nom de variable)</w:t>
+        <w:t>Réparation du champs autocomplete (probleme de nom de variable)</w:t>
       </w:r>
     </w:p>
     <w:p>
@@ -2533,33 +2411,20 @@
         </w:numPr>
       </w:pPr>
       <w:r>
-        <w:t xml:space="preserve">mod </w:t>
-      </w:r>
-      <w:proofErr w:type="gramStart"/>
-      <w:r>
-        <w:t>de of-core</w:t>
-      </w:r>
-      <w:proofErr w:type="gramEnd"/>
-      <w:r>
-        <w:t>. Ajout du businessFields auto dans ES</w:t>
-      </w:r>
-    </w:p>
-    <w:p>
-      <w:pPr>
-        <w:pStyle w:val="Paragraphedeliste"/>
-        <w:numPr>
-          <w:ilvl w:val="0"/>
-          <w:numId w:val="1"/>
-        </w:numPr>
-      </w:pPr>
-      <w:r>
-        <w:t xml:space="preserve">touch touch </w:t>
-      </w:r>
-      <w:proofErr w:type="gramStart"/>
-      <w:r>
-        <w:t xml:space="preserve">java </w:t>
-      </w:r>
-      <w:proofErr w:type="gramEnd"/>
+        <w:t>mod de of-core. Ajout du businessFields auto dans ES</w:t>
+      </w:r>
+    </w:p>
+    <w:p>
+      <w:pPr>
+        <w:pStyle w:val="Paragraphedeliste"/>
+        <w:numPr>
+          <w:ilvl w:val="0"/>
+          <w:numId w:val="1"/>
+        </w:numPr>
+      </w:pPr>
+      <w:r>
+        <w:t xml:space="preserve">touch touch java </w:t>
+      </w:r>
       <w:r>
         <w:sym w:font="Wingdings" w:char="F04A"/>
       </w:r>
@@ -2567,13 +2432,8 @@
         <w:t>. Intégration des businessField dans elasticsearch</w:t>
       </w:r>
       <w:r>
-        <w:t>, ajout d'un businessfieldrepository qui herite d'une abstractRepository etc</w:t>
-      </w:r>
-      <w:proofErr w:type="gramStart"/>
-      <w:r>
-        <w:t>..</w:t>
-      </w:r>
-      <w:proofErr w:type="gramEnd"/>
+        <w:t>, ajout d'un businessfieldrepository qui herite d'une abstractRepository etc..</w:t>
+      </w:r>
     </w:p>
     <w:p>
       <w:pPr>
@@ -2654,6 +2514,18 @@
       </w:r>
       <w:r>
         <w:t xml:space="preserve"> OK</w:t>
+      </w:r>
+    </w:p>
+    <w:p>
+      <w:pPr>
+        <w:pStyle w:val="Paragraphedeliste"/>
+        <w:numPr>
+          <w:ilvl w:val="0"/>
+          <w:numId w:val="1"/>
+        </w:numPr>
+      </w:pPr>
+      <w:r>
+        <w:t>Test de performance sur le dépillage de la queue</w:t>
       </w:r>
     </w:p>
     <w:sectPr>

</xml_diff>

<commit_message>
update semaine 14 v14.0
</commit_message>
<xml_diff>
--- a/aide_rapport_alternance_1.docx
+++ b/aide_rapport_alternance_1.docx
@@ -41,7 +41,15 @@
         </w:numPr>
       </w:pPr>
       <w:r>
-        <w:t>Correction des dates, et du typeahead (ouverture, et non fermeture des choix)</w:t>
+        <w:t xml:space="preserve">Correction des dates, et du </w:t>
+      </w:r>
+      <w:proofErr w:type="spellStart"/>
+      <w:r>
+        <w:t>typeahead</w:t>
+      </w:r>
+      <w:proofErr w:type="spellEnd"/>
+      <w:r>
+        <w:t xml:space="preserve"> (ouverture, et non fermeture des choix)</w:t>
       </w:r>
     </w:p>
     <w:p>
@@ -111,19 +119,40 @@
         </w:numPr>
       </w:pPr>
       <w:r>
-        <w:t>Changement des noms Utils -&gt; Util</w:t>
-      </w:r>
-    </w:p>
-    <w:p>
-      <w:pPr>
-        <w:pStyle w:val="Paragraphedeliste"/>
-        <w:numPr>
-          <w:ilvl w:val="0"/>
-          <w:numId w:val="1"/>
-        </w:numPr>
-      </w:pPr>
-      <w:r>
-        <w:t>OF-core : jeux de tests pour mon appli, envoie de message dans la queue</w:t>
+        <w:t xml:space="preserve">Changement des noms </w:t>
+      </w:r>
+      <w:proofErr w:type="spellStart"/>
+      <w:r>
+        <w:t>Utils</w:t>
+      </w:r>
+      <w:proofErr w:type="spellEnd"/>
+      <w:r>
+        <w:t xml:space="preserve"> -&gt; </w:t>
+      </w:r>
+      <w:proofErr w:type="spellStart"/>
+      <w:r>
+        <w:t>Util</w:t>
+      </w:r>
+      <w:proofErr w:type="spellEnd"/>
+    </w:p>
+    <w:p>
+      <w:pPr>
+        <w:pStyle w:val="Paragraphedeliste"/>
+        <w:numPr>
+          <w:ilvl w:val="0"/>
+          <w:numId w:val="1"/>
+        </w:numPr>
+      </w:pPr>
+      <w:r>
+        <w:t>OF-</w:t>
+      </w:r>
+      <w:proofErr w:type="spellStart"/>
+      <w:r>
+        <w:t>core</w:t>
+      </w:r>
+      <w:proofErr w:type="spellEnd"/>
+      <w:r>
+        <w:t xml:space="preserve"> : jeux de tests pour mon appli, envoie de message dans la queue</w:t>
       </w:r>
     </w:p>
     <w:p>
@@ -210,7 +239,15 @@
         <w:t xml:space="preserve"> : </w:t>
       </w:r>
       <w:r>
-        <w:t xml:space="preserve">change gridApi, pour spécifier l'action </w:t>
+        <w:t xml:space="preserve">change </w:t>
+      </w:r>
+      <w:proofErr w:type="spellStart"/>
+      <w:r>
+        <w:t>gridApi</w:t>
+      </w:r>
+      <w:proofErr w:type="spellEnd"/>
+      <w:r>
+        <w:t xml:space="preserve">, pour spécifier l'action </w:t>
       </w:r>
       <w:r>
         <w:t>à</w:t>
@@ -261,8 +298,13 @@
         <w:t>après</w:t>
       </w:r>
       <w:r>
-        <w:t xml:space="preserve"> la collecte des messages, pour l'envoie dans ElasticSearch</w:t>
-      </w:r>
+        <w:t xml:space="preserve"> la collecte des messages, pour l'envoie dans </w:t>
+      </w:r>
+      <w:proofErr w:type="spellStart"/>
+      <w:r>
+        <w:t>ElasticSearch</w:t>
+      </w:r>
+      <w:proofErr w:type="spellEnd"/>
     </w:p>
     <w:p>
       <w:pPr>
@@ -288,13 +330,23 @@
         <w:t>problème</w:t>
       </w:r>
       <w:r>
-        <w:t>: le ng</w:t>
-      </w:r>
+        <w:t xml:space="preserve">: le </w:t>
+      </w:r>
+      <w:proofErr w:type="spellStart"/>
+      <w:r>
+        <w:t>ng</w:t>
+      </w:r>
+      <w:proofErr w:type="spellEnd"/>
       <w:r>
         <w:t>-</w:t>
       </w:r>
-      <w:r>
-        <w:t xml:space="preserve">grid ne rafraichi pas les directives de </w:t>
+      <w:proofErr w:type="spellStart"/>
+      <w:r>
+        <w:t>grid</w:t>
+      </w:r>
+      <w:proofErr w:type="spellEnd"/>
+      <w:r>
+        <w:t xml:space="preserve"> ne rafraichi pas les directives de </w:t>
       </w:r>
       <w:r>
         <w:t>statuts</w:t>
@@ -306,13 +358,29 @@
         <w:t>Résolution</w:t>
       </w:r>
       <w:r>
-        <w:t xml:space="preserve"> : watcher sur la cellule de la colonne, et si elle change, on met a jour l'</w:t>
+        <w:t xml:space="preserve"> : </w:t>
+      </w:r>
+      <w:proofErr w:type="spellStart"/>
+      <w:r>
+        <w:t>watcher</w:t>
+      </w:r>
+      <w:proofErr w:type="spellEnd"/>
+      <w:r>
+        <w:t xml:space="preserve"> sur la cellule de la colonne, et si elle change, on met a jour l'</w:t>
       </w:r>
       <w:r>
         <w:t>icone</w:t>
       </w:r>
       <w:r>
-        <w:t>, la couleur et le tooltip.</w:t>
+        <w:t xml:space="preserve">, la couleur et le </w:t>
+      </w:r>
+      <w:proofErr w:type="spellStart"/>
+      <w:r>
+        <w:t>tooltip</w:t>
+      </w:r>
+      <w:proofErr w:type="spellEnd"/>
+      <w:r>
+        <w:t>.</w:t>
       </w:r>
     </w:p>
     <w:p>
@@ -336,10 +404,42 @@
         </w:numPr>
       </w:pPr>
       <w:r>
-        <w:t>Début d'association d'of-core et of-</w:t>
-      </w:r>
-      <w:r>
-        <w:t>front. Je dois lancer elasticsearch et of core (collecte) depuis of front, des le lancement du serveur tomcat.</w:t>
+        <w:t>Début d'association d'of-</w:t>
+      </w:r>
+      <w:proofErr w:type="spellStart"/>
+      <w:r>
+        <w:t>core</w:t>
+      </w:r>
+      <w:proofErr w:type="spellEnd"/>
+      <w:r>
+        <w:t xml:space="preserve"> et of-</w:t>
+      </w:r>
+      <w:r>
+        <w:t xml:space="preserve">front. Je dois lancer </w:t>
+      </w:r>
+      <w:proofErr w:type="spellStart"/>
+      <w:r>
+        <w:t>elasticsearch</w:t>
+      </w:r>
+      <w:proofErr w:type="spellEnd"/>
+      <w:r>
+        <w:t xml:space="preserve"> et of </w:t>
+      </w:r>
+      <w:proofErr w:type="spellStart"/>
+      <w:r>
+        <w:t>core</w:t>
+      </w:r>
+      <w:proofErr w:type="spellEnd"/>
+      <w:r>
+        <w:t xml:space="preserve"> (collecte) depuis of front, des le lancement du serveur </w:t>
+      </w:r>
+      <w:proofErr w:type="spellStart"/>
+      <w:r>
+        <w:t>tomcat</w:t>
+      </w:r>
+      <w:proofErr w:type="spellEnd"/>
+      <w:r>
+        <w:t>.</w:t>
       </w:r>
     </w:p>
     <w:p>
@@ -389,25 +489,57 @@
         <w:t>leurs dépendances</w:t>
       </w:r>
       <w:r>
-        <w:t xml:space="preserve"> maven. Test pour voir si tout fonctionne bien. OK.</w:t>
-      </w:r>
-    </w:p>
-    <w:p>
-      <w:pPr>
-        <w:pStyle w:val="Paragraphedeliste"/>
-        <w:numPr>
-          <w:ilvl w:val="0"/>
-          <w:numId w:val="1"/>
-        </w:numPr>
-      </w:pPr>
-      <w:r>
-        <w:t xml:space="preserve">Lancement d'Elasticsearch au </w:t>
+        <w:t xml:space="preserve"> </w:t>
+      </w:r>
+      <w:proofErr w:type="spellStart"/>
+      <w:r>
+        <w:t>maven</w:t>
+      </w:r>
+      <w:proofErr w:type="spellEnd"/>
+      <w:r>
+        <w:t>. Test pour voir si tout fonctionne bien. OK.</w:t>
+      </w:r>
+    </w:p>
+    <w:p>
+      <w:pPr>
+        <w:pStyle w:val="Paragraphedeliste"/>
+        <w:numPr>
+          <w:ilvl w:val="0"/>
+          <w:numId w:val="1"/>
+        </w:numPr>
+      </w:pPr>
+      <w:r>
+        <w:t>Lancement d'</w:t>
+      </w:r>
+      <w:proofErr w:type="spellStart"/>
+      <w:r>
+        <w:t>Elasticsearch</w:t>
+      </w:r>
+      <w:proofErr w:type="spellEnd"/>
+      <w:r>
+        <w:t xml:space="preserve"> au </w:t>
       </w:r>
       <w:r>
         <w:t>démarrage</w:t>
       </w:r>
       <w:r>
-        <w:t xml:space="preserve"> de tomcat. Un elasticsearch embarqué.  Ajout d'un plugin java, et modification pour qu'il s'adapte a nos besoins…</w:t>
+        <w:t xml:space="preserve"> de </w:t>
+      </w:r>
+      <w:proofErr w:type="spellStart"/>
+      <w:r>
+        <w:t>tomcat</w:t>
+      </w:r>
+      <w:proofErr w:type="spellEnd"/>
+      <w:r>
+        <w:t xml:space="preserve">. Un </w:t>
+      </w:r>
+      <w:proofErr w:type="spellStart"/>
+      <w:r>
+        <w:t>elasticsearch</w:t>
+      </w:r>
+      <w:proofErr w:type="spellEnd"/>
+      <w:r>
+        <w:t xml:space="preserve"> embarqué.  Ajout d'un plugin java, et modification pour qu'il s'adapte a nos besoins…</w:t>
       </w:r>
       <w:r>
         <w:t>.. OK</w:t>
@@ -446,7 +578,31 @@
         <w:t>lution</w:t>
       </w:r>
       <w:r>
-        <w:t xml:space="preserve">: Enfaite il se trouve sur l'"url-pattern" de la servlet que le lance, je devais ajouter à "/elasticsearch", "/*" a la fin, pour pouvoir explorer elasticsearch, et pouvoir faire des </w:t>
+        <w:t xml:space="preserve">: Enfaite il se trouve sur l'"url-pattern" de la </w:t>
+      </w:r>
+      <w:proofErr w:type="spellStart"/>
+      <w:r>
+        <w:t>servlet</w:t>
+      </w:r>
+      <w:proofErr w:type="spellEnd"/>
+      <w:r>
+        <w:t xml:space="preserve"> que le lance, je devais ajouter à "/</w:t>
+      </w:r>
+      <w:proofErr w:type="spellStart"/>
+      <w:r>
+        <w:t>elasticsearch</w:t>
+      </w:r>
+      <w:proofErr w:type="spellEnd"/>
+      <w:r>
+        <w:t xml:space="preserve">", "/*" a la fin, pour pouvoir explorer </w:t>
+      </w:r>
+      <w:proofErr w:type="spellStart"/>
+      <w:r>
+        <w:t>elasticsearch</w:t>
+      </w:r>
+      <w:proofErr w:type="spellEnd"/>
+      <w:r>
+        <w:t xml:space="preserve">, et pouvoir faire des </w:t>
       </w:r>
       <w:r>
         <w:t>requête</w:t>
@@ -473,7 +629,15 @@
         <w:t>accès</w:t>
       </w:r>
       <w:r>
-        <w:t xml:space="preserve"> interdit, via CrsfFilters, pour les </w:t>
+        <w:t xml:space="preserve"> interdit, via </w:t>
+      </w:r>
+      <w:proofErr w:type="spellStart"/>
+      <w:r>
+        <w:t>CrsfFilters</w:t>
+      </w:r>
+      <w:proofErr w:type="spellEnd"/>
+      <w:r>
+        <w:t xml:space="preserve">, pour les </w:t>
       </w:r>
       <w:r>
         <w:t>requêtes</w:t>
@@ -511,9 +675,11 @@
       <w:r>
         <w:t xml:space="preserve"> du </w:t>
       </w:r>
+      <w:proofErr w:type="spellStart"/>
       <w:r>
         <w:t>CrsfFilters</w:t>
       </w:r>
+      <w:proofErr w:type="spellEnd"/>
       <w:r>
         <w:t xml:space="preserve"> perso pour qu'il accepte les </w:t>
       </w:r>
@@ -527,31 +693,75 @@
         <w:rPr>
           <w:lang w:val="en-US"/>
         </w:rPr>
-        <w:t xml:space="preserve">Definition du csrf filter </w:t>
-      </w:r>
+        <w:t xml:space="preserve">Definition du </w:t>
+      </w:r>
+      <w:proofErr w:type="spellStart"/>
       <w:r>
         <w:rPr>
           <w:lang w:val="en-US"/>
         </w:rPr>
+        <w:t>csrf</w:t>
+      </w:r>
+      <w:proofErr w:type="spellEnd"/>
+      <w:r>
+        <w:rPr>
+          <w:lang w:val="en-US"/>
+        </w:rPr>
+        <w:t xml:space="preserve"> filter </w:t>
+      </w:r>
+      <w:proofErr w:type="spellStart"/>
+      <w:r>
+        <w:rPr>
+          <w:lang w:val="en-US"/>
+        </w:rPr>
         <w:t>dans</w:t>
       </w:r>
+      <w:proofErr w:type="spellEnd"/>
       <w:r>
         <w:rPr>
           <w:lang w:val="en-US"/>
         </w:rPr>
-        <w:t xml:space="preserve"> spring security avec &lt;security:csrf request-matcher</w:t>
-      </w:r>
+        <w:t xml:space="preserve"> spring security avec &lt;</w:t>
+      </w:r>
+      <w:proofErr w:type="spellStart"/>
       <w:r>
         <w:rPr>
           <w:lang w:val="en-US"/>
         </w:rPr>
+        <w:t>security:csrf</w:t>
+      </w:r>
+      <w:proofErr w:type="spellEnd"/>
+      <w:r>
+        <w:rPr>
+          <w:lang w:val="en-US"/>
+        </w:rPr>
+        <w:t xml:space="preserve"> request-matcher</w:t>
+      </w:r>
+      <w:r>
+        <w:rPr>
+          <w:lang w:val="en-US"/>
+        </w:rPr>
         <w:t>-ref</w:t>
       </w:r>
       <w:r>
         <w:rPr>
           <w:lang w:val="en-US"/>
         </w:rPr>
-        <w:t>="maclass"/&gt;</w:t>
+        <w:t>="</w:t>
+      </w:r>
+      <w:proofErr w:type="spellStart"/>
+      <w:r>
+        <w:rPr>
+          <w:lang w:val="en-US"/>
+        </w:rPr>
+        <w:t>maclass</w:t>
+      </w:r>
+      <w:proofErr w:type="spellEnd"/>
+      <w:r>
+        <w:rPr>
+          <w:lang w:val="en-US"/>
+        </w:rPr>
+        <w:t>"/&gt;</w:t>
       </w:r>
     </w:p>
     <w:p>
@@ -596,7 +806,15 @@
         <w:t>démarrage</w:t>
       </w:r>
       <w:r>
-        <w:t xml:space="preserve"> de tomcat. Ex : log4j qui n'a pas </w:t>
+        <w:t xml:space="preserve"> de </w:t>
+      </w:r>
+      <w:proofErr w:type="spellStart"/>
+      <w:r>
+        <w:t>tomcat</w:t>
+      </w:r>
+      <w:proofErr w:type="spellEnd"/>
+      <w:r>
+        <w:t xml:space="preserve">. Ex : log4j qui n'a pas </w:t>
       </w:r>
       <w:r>
         <w:t>accès</w:t>
@@ -617,10 +835,26 @@
         <w:t>Améliorer</w:t>
       </w:r>
       <w:r>
-        <w:t xml:space="preserve"> l'outil de versionning de documents.</w:t>
-      </w:r>
-      <w:r>
-        <w:t xml:space="preserve"> 2 logiques de versionning proposé, </w:t>
+        <w:t xml:space="preserve"> l'outil de </w:t>
+      </w:r>
+      <w:proofErr w:type="spellStart"/>
+      <w:r>
+        <w:t>versionning</w:t>
+      </w:r>
+      <w:proofErr w:type="spellEnd"/>
+      <w:r>
+        <w:t xml:space="preserve"> de documents.</w:t>
+      </w:r>
+      <w:r>
+        <w:t xml:space="preserve"> 2 logiques de </w:t>
+      </w:r>
+      <w:proofErr w:type="spellStart"/>
+      <w:r>
+        <w:t>versionning</w:t>
+      </w:r>
+      <w:proofErr w:type="spellEnd"/>
+      <w:r>
+        <w:t xml:space="preserve"> proposé, </w:t>
       </w:r>
       <w:r>
         <w:t>à</w:t>
@@ -638,7 +872,15 @@
         </w:numPr>
       </w:pPr>
       <w:r>
-        <w:t xml:space="preserve">Logique 1 : Comparer le nouveau document (avant insertion), avec le document actif. Puis ajouter dans la base de versionning, que les champs qui diffère entre les 2. Et </w:t>
+        <w:t xml:space="preserve">Logique 1 : Comparer le nouveau document (avant insertion), avec le document actif. Puis ajouter dans la base de </w:t>
+      </w:r>
+      <w:proofErr w:type="spellStart"/>
+      <w:r>
+        <w:t>versionning</w:t>
+      </w:r>
+      <w:proofErr w:type="spellEnd"/>
+      <w:r>
+        <w:t xml:space="preserve">, que les champs qui diffère entre les 2. Et </w:t>
       </w:r>
       <w:r>
         <w:t>insérer</w:t>
@@ -662,7 +904,15 @@
         <w:t>Insérer</w:t>
       </w:r>
       <w:r>
-        <w:t xml:space="preserve"> dans la base de versionning le document actif au complet, puis mettre le nouveau document comme actif. Et faire tournée une routine qui va comparer les champs et supprimer ceux qui sont identiques.</w:t>
+        <w:t xml:space="preserve"> dans la base de </w:t>
+      </w:r>
+      <w:proofErr w:type="spellStart"/>
+      <w:r>
+        <w:t>versionning</w:t>
+      </w:r>
+      <w:proofErr w:type="spellEnd"/>
+      <w:r>
+        <w:t xml:space="preserve"> le document actif au complet, puis mettre le nouveau document comme actif. Et faire tournée une routine qui va comparer les champs et supprimer ceux qui sont identiques.</w:t>
       </w:r>
     </w:p>
     <w:p>
@@ -683,7 +933,15 @@
         <w:t>surcharge</w:t>
       </w:r>
       <w:r>
-        <w:t xml:space="preserve"> de boucle pour comparé dans la base de versionning ce qui a changer etc.</w:t>
+        <w:t xml:space="preserve"> de boucle pour comparé dans la base de </w:t>
+      </w:r>
+      <w:proofErr w:type="spellStart"/>
+      <w:r>
+        <w:t>versionning</w:t>
+      </w:r>
+      <w:proofErr w:type="spellEnd"/>
+      <w:r>
+        <w:t xml:space="preserve"> ce qui a changer etc.</w:t>
       </w:r>
     </w:p>
     <w:p>
@@ -725,7 +983,15 @@
         <w:t>réellement</w:t>
       </w:r>
       <w:r>
-        <w:t xml:space="preserve"> changer, et nous permettra d'ajouter directement dans la base de versionning que les champs qui ont été modifié.</w:t>
+        <w:t xml:space="preserve"> changer, et nous permettra d'ajouter directement dans la base de </w:t>
+      </w:r>
+      <w:proofErr w:type="spellStart"/>
+      <w:r>
+        <w:t>versionning</w:t>
+      </w:r>
+      <w:proofErr w:type="spellEnd"/>
+      <w:r>
+        <w:t xml:space="preserve"> que les champs qui ont été modifié.</w:t>
       </w:r>
     </w:p>
     <w:p>
@@ -737,7 +1003,15 @@
         </w:numPr>
       </w:pPr>
       <w:r>
-        <w:t>Test de l'api java Javers qui compare 2 objet et renvoie les champs qui diffèrent.</w:t>
+        <w:t xml:space="preserve">Test de l'api java </w:t>
+      </w:r>
+      <w:proofErr w:type="spellStart"/>
+      <w:r>
+        <w:t>Javers</w:t>
+      </w:r>
+      <w:proofErr w:type="spellEnd"/>
+      <w:r>
+        <w:t xml:space="preserve"> qui compare 2 objet et renvoie les champs qui diffèrent.</w:t>
       </w:r>
     </w:p>
     <w:p>
@@ -749,7 +1023,15 @@
         </w:numPr>
       </w:pPr>
       <w:r>
-        <w:t>Implémentation de Javers dans le projet</w:t>
+        <w:t xml:space="preserve">Implémentation de </w:t>
+      </w:r>
+      <w:proofErr w:type="spellStart"/>
+      <w:r>
+        <w:t>Javers</w:t>
+      </w:r>
+      <w:proofErr w:type="spellEnd"/>
+      <w:r>
+        <w:t xml:space="preserve"> dans le projet</w:t>
       </w:r>
     </w:p>
     <w:p>
@@ -874,7 +1156,15 @@
         <w:t xml:space="preserve">(BOA) </w:t>
       </w:r>
       <w:r>
-        <w:t xml:space="preserve">modifier l'interface Kibana, pour ajouter des colonnes au tableau, et donc modifier la </w:t>
+        <w:t xml:space="preserve">modifier l'interface </w:t>
+      </w:r>
+      <w:proofErr w:type="spellStart"/>
+      <w:r>
+        <w:t>Kibana</w:t>
+      </w:r>
+      <w:proofErr w:type="spellEnd"/>
+      <w:r>
+        <w:t xml:space="preserve">, pour ajouter des colonnes au tableau, et donc modifier la </w:t>
       </w:r>
       <w:r>
         <w:t>requête</w:t>
@@ -910,7 +1200,15 @@
         <w:t>requête</w:t>
       </w:r>
       <w:r>
-        <w:t xml:space="preserve"> sur elasticsearch pour ajouter les données que je veux pour les </w:t>
+        <w:t xml:space="preserve"> sur </w:t>
+      </w:r>
+      <w:proofErr w:type="spellStart"/>
+      <w:r>
+        <w:t>elasticsearch</w:t>
+      </w:r>
+      <w:proofErr w:type="spellEnd"/>
+      <w:r>
+        <w:t xml:space="preserve"> pour ajouter les données que je veux pour les </w:t>
       </w:r>
       <w:r>
         <w:t>mettre</w:t>
@@ -1066,25 +1364,158 @@
         </w:numPr>
       </w:pPr>
       <w:r>
-        <w:t>Pas facile, bcp d'erreur de promise (asynchronisme), avec les _.each. J'ai tout repris, la logique c'est : kibana charge et compte les noms d'applications</w:t>
+        <w:t xml:space="preserve">Pas facile, </w:t>
+      </w:r>
+      <w:proofErr w:type="spellStart"/>
+      <w:r>
+        <w:t>bcp</w:t>
+      </w:r>
+      <w:proofErr w:type="spellEnd"/>
+      <w:r>
+        <w:t xml:space="preserve"> d'erreur de promise (asynchronisme), avec les _.</w:t>
+      </w:r>
+      <w:proofErr w:type="spellStart"/>
+      <w:r>
+        <w:t>each</w:t>
+      </w:r>
+      <w:proofErr w:type="spellEnd"/>
+      <w:r>
+        <w:t xml:space="preserve">. J'ai tout repris, la logique c'est : </w:t>
+      </w:r>
+      <w:proofErr w:type="spellStart"/>
+      <w:r>
+        <w:t>kibana</w:t>
+      </w:r>
+      <w:proofErr w:type="spellEnd"/>
+      <w:r>
+        <w:t xml:space="preserve"> charge et compte les noms d'applications</w:t>
       </w:r>
       <w:r>
         <w:t xml:space="preserve"> (</w:t>
       </w:r>
       <w:r>
-        <w:t>nombre max de 10), et seulement apres qu'il ait fini, je refait une requete, qui va chercher le nombre d'erreur et le nombre de succes de cette application.</w:t>
-      </w:r>
-    </w:p>
-    <w:p>
-      <w:pPr>
-        <w:pStyle w:val="Paragraphedeliste"/>
-        <w:numPr>
-          <w:ilvl w:val="0"/>
-          <w:numId w:val="1"/>
-        </w:numPr>
-      </w:pPr>
-      <w:r>
-        <w:t>Kibana calcul une ligne supplémentaire "Other values", avec le nombre restant de données (etant donnée qu'il y en a plus de 10), cependant sur mes colonnes que j'ai ajouter, rien n'était indiqué, donc j'ai créer une nouvelle requete qui s'execute avant le traitement des données et qui me renvoie le nombre maximum d'erreur et de success, et puis au moment du traitement des données, des qu'il insert un nombre d'erreur (ou de succes), il increment une variable de cette somme, pour qu'a la fin du traitement on ai le total d'erreur que l'on a afficher (et de succes), et ensuite j'insert a coté de "Other values" le nombre total d'erreur – la somme trouvé pour avoir le restant.</w:t>
+        <w:t xml:space="preserve">nombre max de 10), et seulement </w:t>
+      </w:r>
+      <w:proofErr w:type="spellStart"/>
+      <w:r>
+        <w:t>apres</w:t>
+      </w:r>
+      <w:proofErr w:type="spellEnd"/>
+      <w:r>
+        <w:t xml:space="preserve"> qu'il ait fini, je </w:t>
+      </w:r>
+      <w:proofErr w:type="gramStart"/>
+      <w:r>
+        <w:t>refait</w:t>
+      </w:r>
+      <w:proofErr w:type="gramEnd"/>
+      <w:r>
+        <w:t xml:space="preserve"> une </w:t>
+      </w:r>
+      <w:proofErr w:type="spellStart"/>
+      <w:r>
+        <w:t>requete</w:t>
+      </w:r>
+      <w:proofErr w:type="spellEnd"/>
+      <w:r>
+        <w:t xml:space="preserve">, qui va chercher le nombre d'erreur et le nombre de </w:t>
+      </w:r>
+      <w:proofErr w:type="spellStart"/>
+      <w:r>
+        <w:t>succes</w:t>
+      </w:r>
+      <w:proofErr w:type="spellEnd"/>
+      <w:r>
+        <w:t xml:space="preserve"> de cette application.</w:t>
+      </w:r>
+    </w:p>
+    <w:p>
+      <w:pPr>
+        <w:pStyle w:val="Paragraphedeliste"/>
+        <w:numPr>
+          <w:ilvl w:val="0"/>
+          <w:numId w:val="1"/>
+        </w:numPr>
+      </w:pPr>
+      <w:proofErr w:type="spellStart"/>
+      <w:r>
+        <w:t>Kibana</w:t>
+      </w:r>
+      <w:proofErr w:type="spellEnd"/>
+      <w:r>
+        <w:t xml:space="preserve"> calcul une ligne supplémentaire "</w:t>
+      </w:r>
+      <w:proofErr w:type="spellStart"/>
+      <w:r>
+        <w:t>Other</w:t>
+      </w:r>
+      <w:proofErr w:type="spellEnd"/>
+      <w:r>
+        <w:t xml:space="preserve"> values", avec le nombre restant de données (</w:t>
+      </w:r>
+      <w:proofErr w:type="spellStart"/>
+      <w:r>
+        <w:t>etant</w:t>
+      </w:r>
+      <w:proofErr w:type="spellEnd"/>
+      <w:r>
+        <w:t xml:space="preserve"> donnée qu'il y en a plus de 10), cependant sur mes colonnes que j'ai ajouter, rien n'était indiqué, donc j'ai créer une nouvelle </w:t>
+      </w:r>
+      <w:proofErr w:type="spellStart"/>
+      <w:r>
+        <w:t>requete</w:t>
+      </w:r>
+      <w:proofErr w:type="spellEnd"/>
+      <w:r>
+        <w:t xml:space="preserve"> qui s'</w:t>
+      </w:r>
+      <w:proofErr w:type="spellStart"/>
+      <w:r>
+        <w:t>execute</w:t>
+      </w:r>
+      <w:proofErr w:type="spellEnd"/>
+      <w:r>
+        <w:t xml:space="preserve"> avant le traitement des données et qui me renvoie le nombre maximum d'erreur et de </w:t>
+      </w:r>
+      <w:proofErr w:type="spellStart"/>
+      <w:r>
+        <w:t>success</w:t>
+      </w:r>
+      <w:proofErr w:type="spellEnd"/>
+      <w:r>
+        <w:t xml:space="preserve">, et puis au moment du traitement des données, des qu'il insert un nombre d'erreur (ou de </w:t>
+      </w:r>
+      <w:proofErr w:type="spellStart"/>
+      <w:r>
+        <w:t>succes</w:t>
+      </w:r>
+      <w:proofErr w:type="spellEnd"/>
+      <w:r>
+        <w:t xml:space="preserve">), il </w:t>
+      </w:r>
+      <w:proofErr w:type="spellStart"/>
+      <w:r>
+        <w:t>increment</w:t>
+      </w:r>
+      <w:proofErr w:type="spellEnd"/>
+      <w:r>
+        <w:t xml:space="preserve"> une variable de cette somme, pour qu'a la fin du traitement on ai le total d'erreur que l'on a afficher (et de </w:t>
+      </w:r>
+      <w:proofErr w:type="spellStart"/>
+      <w:r>
+        <w:t>succes</w:t>
+      </w:r>
+      <w:proofErr w:type="spellEnd"/>
+      <w:r>
+        <w:t>), et ensuite j'insert a coté de "</w:t>
+      </w:r>
+      <w:proofErr w:type="spellStart"/>
+      <w:r>
+        <w:t>Other</w:t>
+      </w:r>
+      <w:proofErr w:type="spellEnd"/>
+      <w:r>
+        <w:t xml:space="preserve"> values" le nombre total d'erreur – la somme trouvé pour avoir le restant.</w:t>
       </w:r>
     </w:p>
     <w:p>
@@ -1120,8 +1551,53 @@
           <w:numId w:val="1"/>
         </w:numPr>
       </w:pPr>
-      <w:r>
-        <w:t xml:space="preserve">Idee : créer un style (ex : tablefixe), avec une requete spécifique a integrer dans le code (voir panel/terms/module.js et modifier module.html pour faire un tableau spécifique avec les bouton etc. Cool </w:t>
+      <w:proofErr w:type="spellStart"/>
+      <w:r>
+        <w:t>Idee</w:t>
+      </w:r>
+      <w:proofErr w:type="spellEnd"/>
+      <w:r>
+        <w:t xml:space="preserve"> : créer un style (ex : </w:t>
+      </w:r>
+      <w:proofErr w:type="spellStart"/>
+      <w:r>
+        <w:t>tablefixe</w:t>
+      </w:r>
+      <w:proofErr w:type="spellEnd"/>
+      <w:r>
+        <w:t xml:space="preserve">), avec une </w:t>
+      </w:r>
+      <w:proofErr w:type="spellStart"/>
+      <w:r>
+        <w:t>requete</w:t>
+      </w:r>
+      <w:proofErr w:type="spellEnd"/>
+      <w:r>
+        <w:t xml:space="preserve"> spécifique a </w:t>
+      </w:r>
+      <w:proofErr w:type="spellStart"/>
+      <w:r>
+        <w:t>integrer</w:t>
+      </w:r>
+      <w:proofErr w:type="spellEnd"/>
+      <w:r>
+        <w:t xml:space="preserve"> dans le code (voir panel/</w:t>
+      </w:r>
+      <w:proofErr w:type="spellStart"/>
+      <w:r>
+        <w:t>terms</w:t>
+      </w:r>
+      <w:proofErr w:type="spellEnd"/>
+      <w:r>
+        <w:t xml:space="preserve">/module.js et modifier module.html pour faire un tableau spécifique avec </w:t>
+      </w:r>
+      <w:proofErr w:type="gramStart"/>
+      <w:r>
+        <w:t>les bouton</w:t>
+      </w:r>
+      <w:proofErr w:type="gramEnd"/>
+      <w:r>
+        <w:t xml:space="preserve"> etc. Cool </w:t>
       </w:r>
       <w:r>
         <w:sym w:font="Wingdings" w:char="F04A"/>
@@ -1171,10 +1647,34 @@
         </w:numPr>
       </w:pPr>
       <w:r>
-        <w:t>Je dois créer un "widget" sur kibana, qui permet d</w:t>
-      </w:r>
-      <w:r>
-        <w:t>'ajouter des filtres précis sur kibana 3.</w:t>
+        <w:t>Je dois créer un "</w:t>
+      </w:r>
+      <w:proofErr w:type="spellStart"/>
+      <w:r>
+        <w:t>widget</w:t>
+      </w:r>
+      <w:proofErr w:type="spellEnd"/>
+      <w:r>
+        <w:t xml:space="preserve">" sur </w:t>
+      </w:r>
+      <w:proofErr w:type="spellStart"/>
+      <w:r>
+        <w:t>kibana</w:t>
+      </w:r>
+      <w:proofErr w:type="spellEnd"/>
+      <w:r>
+        <w:t>, qui permet d</w:t>
+      </w:r>
+      <w:r>
+        <w:t xml:space="preserve">'ajouter des filtres précis sur </w:t>
+      </w:r>
+      <w:proofErr w:type="spellStart"/>
+      <w:r>
+        <w:t>kibana</w:t>
+      </w:r>
+      <w:proofErr w:type="spellEnd"/>
+      <w:r>
+        <w:t xml:space="preserve"> 3.</w:t>
       </w:r>
     </w:p>
     <w:p>
@@ -1228,7 +1728,15 @@
         <w:t>génère</w:t>
       </w:r>
       <w:r>
-        <w:t xml:space="preserve"> la liste brute de toute les appli, etc… puis l'utilisateur </w:t>
+        <w:t xml:space="preserve"> la liste brute de toute les appli, </w:t>
+      </w:r>
+      <w:proofErr w:type="spellStart"/>
+      <w:r>
+        <w:t>etc</w:t>
+      </w:r>
+      <w:proofErr w:type="spellEnd"/>
+      <w:r>
+        <w:t xml:space="preserve">… puis l'utilisateur </w:t>
       </w:r>
       <w:r>
         <w:t>choisir</w:t>
@@ -1240,7 +1748,15 @@
         <w:t>parmi</w:t>
       </w:r>
       <w:r>
-        <w:t xml:space="preserve"> la liste pour ajouter au filtres de kibana.</w:t>
+        <w:t xml:space="preserve"> la liste pour ajouter au filtres de </w:t>
+      </w:r>
+      <w:proofErr w:type="spellStart"/>
+      <w:r>
+        <w:t>kibana</w:t>
+      </w:r>
+      <w:proofErr w:type="spellEnd"/>
+      <w:r>
+        <w:t>.</w:t>
       </w:r>
     </w:p>
     <w:p>
@@ -1281,8 +1797,13 @@
           <w:numId w:val="1"/>
         </w:numPr>
       </w:pPr>
-      <w:r>
-        <w:t xml:space="preserve">Mtn, je dois ajouter une ligne de constante sur un histogramme. </w:t>
+      <w:proofErr w:type="spellStart"/>
+      <w:r>
+        <w:t>Mtn</w:t>
+      </w:r>
+      <w:proofErr w:type="spellEnd"/>
+      <w:r>
+        <w:t xml:space="preserve">, je dois ajouter une ligne de constante sur un histogramme. </w:t>
       </w:r>
     </w:p>
     <w:p>
@@ -1342,7 +1863,15 @@
         <w:t>donnée</w:t>
       </w:r>
       <w:r>
-        <w:t>, dans elasticssearch, donc peu pas test.</w:t>
+        <w:t xml:space="preserve">, dans </w:t>
+      </w:r>
+      <w:proofErr w:type="spellStart"/>
+      <w:r>
+        <w:t>elasticssearch</w:t>
+      </w:r>
+      <w:proofErr w:type="spellEnd"/>
+      <w:r>
+        <w:t>, donc peu pas test.</w:t>
       </w:r>
     </w:p>
     <w:p>
@@ -1363,13 +1892,29 @@
         <w:t>après</w:t>
       </w:r>
       <w:r>
-        <w:t xml:space="preserve"> que Kibana est fait sa </w:t>
+        <w:t xml:space="preserve"> que </w:t>
+      </w:r>
+      <w:proofErr w:type="spellStart"/>
+      <w:r>
+        <w:t>Kibana</w:t>
+      </w:r>
+      <w:proofErr w:type="spellEnd"/>
+      <w:r>
+        <w:t xml:space="preserve"> est fait sa </w:t>
       </w:r>
       <w:r>
         <w:t>requête</w:t>
       </w:r>
       <w:r>
-        <w:t xml:space="preserve"> sur elasticsearch, </w:t>
+        <w:t xml:space="preserve"> sur </w:t>
+      </w:r>
+      <w:proofErr w:type="spellStart"/>
+      <w:r>
+        <w:t>elasticsearch</w:t>
+      </w:r>
+      <w:proofErr w:type="spellEnd"/>
+      <w:r>
+        <w:t xml:space="preserve">, </w:t>
       </w:r>
       <w:r>
         <w:t>problème</w:t>
@@ -1495,7 +2040,15 @@
         </w:numPr>
       </w:pPr>
       <w:r>
-        <w:t xml:space="preserve">Pour ça, lorsque kibana traite ses données pour les transformer en graphe, je créer une </w:t>
+        <w:t xml:space="preserve">Pour ça, lorsque </w:t>
+      </w:r>
+      <w:proofErr w:type="spellStart"/>
+      <w:r>
+        <w:t>kibana</w:t>
+      </w:r>
+      <w:proofErr w:type="spellEnd"/>
+      <w:r>
+        <w:t xml:space="preserve"> traite ses données pour les transformer en graphe, je créer une </w:t>
       </w:r>
       <w:r>
         <w:t>deuxième</w:t>
@@ -1546,7 +2099,15 @@
         <w:t>Problème</w:t>
       </w:r>
       <w:r>
-        <w:t xml:space="preserve"> : entre 2 enregistrements de valeurs, la courbe retourne a 0, et on observe donc des "trous" dans la courbe</w:t>
+        <w:t xml:space="preserve"> : entre 2 enregistrements de valeurs, la courbe retourne </w:t>
+      </w:r>
+      <w:proofErr w:type="gramStart"/>
+      <w:r>
+        <w:t>a</w:t>
+      </w:r>
+      <w:proofErr w:type="gramEnd"/>
+      <w:r>
+        <w:t xml:space="preserve"> 0, et on observe donc des "trous" dans la courbe</w:t>
       </w:r>
     </w:p>
     <w:p>
@@ -1567,7 +2128,39 @@
         <w:t>paramètre</w:t>
       </w:r>
       <w:r>
-        <w:t xml:space="preserve"> fill_style de "null" à "no". Fill c'est la liaison entre les points, et le no permet de ne pas remettre la courbe a 0 quand il n'a pas de valeur</w:t>
+        <w:t xml:space="preserve"> </w:t>
+      </w:r>
+      <w:proofErr w:type="spellStart"/>
+      <w:r>
+        <w:t>fill_style</w:t>
+      </w:r>
+      <w:proofErr w:type="spellEnd"/>
+      <w:r>
+        <w:t xml:space="preserve"> de "</w:t>
+      </w:r>
+      <w:proofErr w:type="spellStart"/>
+      <w:r>
+        <w:t>null</w:t>
+      </w:r>
+      <w:proofErr w:type="spellEnd"/>
+      <w:r>
+        <w:t xml:space="preserve">" à "no". </w:t>
+      </w:r>
+      <w:proofErr w:type="spellStart"/>
+      <w:r>
+        <w:t>Fill</w:t>
+      </w:r>
+      <w:proofErr w:type="spellEnd"/>
+      <w:r>
+        <w:t xml:space="preserve"> c'est la liaison entre les points, et le no permet de ne pas remettre la courbe </w:t>
+      </w:r>
+      <w:proofErr w:type="gramStart"/>
+      <w:r>
+        <w:t>a</w:t>
+      </w:r>
+      <w:proofErr w:type="gramEnd"/>
+      <w:r>
+        <w:t xml:space="preserve"> 0 quand il n'a pas de valeur</w:t>
       </w:r>
     </w:p>
     <w:p>
@@ -1600,7 +2193,31 @@
         </w:numPr>
       </w:pPr>
       <w:r>
-        <w:t xml:space="preserve"> checkbox dans les options du graphe, qui servira de test dans le code, puis input text pour entrer la valeur en dur pour le moment pour un graphe precis. OK</w:t>
+        <w:t xml:space="preserve"> </w:t>
+      </w:r>
+      <w:proofErr w:type="spellStart"/>
+      <w:r>
+        <w:t>checkbox</w:t>
+      </w:r>
+      <w:proofErr w:type="spellEnd"/>
+      <w:r>
+        <w:t xml:space="preserve"> dans les options du graphe, qui servira de test dans le code, puis input </w:t>
+      </w:r>
+      <w:proofErr w:type="spellStart"/>
+      <w:r>
+        <w:t>text</w:t>
+      </w:r>
+      <w:proofErr w:type="spellEnd"/>
+      <w:r>
+        <w:t xml:space="preserve"> pour entrer la valeur en dur pour le moment pour un graphe </w:t>
+      </w:r>
+      <w:proofErr w:type="spellStart"/>
+      <w:r>
+        <w:t>precis</w:t>
+      </w:r>
+      <w:proofErr w:type="spellEnd"/>
+      <w:r>
+        <w:t>. OK</w:t>
       </w:r>
     </w:p>
     <w:p>
@@ -1618,31 +2235,103 @@
         <w:t>orsque l'on filtre sur le champ</w:t>
       </w:r>
       <w:r>
-        <w:t xml:space="preserve"> NOM_MEDIATION, on ajoute automatiquement au graphe avec la chexbox coché, la valeur du SLA de cette mediation.</w:t>
-      </w:r>
-    </w:p>
-    <w:p>
-      <w:pPr>
-        <w:pStyle w:val="Paragraphedeliste"/>
-        <w:numPr>
-          <w:ilvl w:val="0"/>
-          <w:numId w:val="1"/>
-        </w:numPr>
-      </w:pPr>
-      <w:r>
-        <w:t>Reprise d'OFv4, petite correction, pour présentation devant l'equipe.</w:t>
-      </w:r>
-    </w:p>
-    <w:p>
-      <w:pPr>
-        <w:pStyle w:val="Paragraphedeliste"/>
-        <w:numPr>
-          <w:ilvl w:val="0"/>
-          <w:numId w:val="1"/>
-        </w:numPr>
-      </w:pPr>
-      <w:r>
-        <w:t>Correction de la fonction remove de Kibana, reprise a 0 des ids, decallage des ids.</w:t>
+        <w:t xml:space="preserve"> NOM_MEDIATION, on ajoute automatiquement au graphe avec la </w:t>
+      </w:r>
+      <w:proofErr w:type="spellStart"/>
+      <w:r>
+        <w:t>chexbox</w:t>
+      </w:r>
+      <w:proofErr w:type="spellEnd"/>
+      <w:r>
+        <w:t xml:space="preserve"> coché, la valeur du SLA de cette </w:t>
+      </w:r>
+      <w:proofErr w:type="spellStart"/>
+      <w:r>
+        <w:t>mediation</w:t>
+      </w:r>
+      <w:proofErr w:type="spellEnd"/>
+      <w:r>
+        <w:t>.</w:t>
+      </w:r>
+    </w:p>
+    <w:p>
+      <w:pPr>
+        <w:pStyle w:val="Paragraphedeliste"/>
+        <w:numPr>
+          <w:ilvl w:val="0"/>
+          <w:numId w:val="1"/>
+        </w:numPr>
+      </w:pPr>
+      <w:r>
+        <w:t>Reprise d'OFv4, petite correction, pour présentation devant l'</w:t>
+      </w:r>
+      <w:proofErr w:type="spellStart"/>
+      <w:r>
+        <w:t>equipe</w:t>
+      </w:r>
+      <w:proofErr w:type="spellEnd"/>
+      <w:r>
+        <w:t>.</w:t>
+      </w:r>
+    </w:p>
+    <w:p>
+      <w:pPr>
+        <w:pStyle w:val="Paragraphedeliste"/>
+        <w:numPr>
+          <w:ilvl w:val="0"/>
+          <w:numId w:val="1"/>
+        </w:numPr>
+      </w:pPr>
+      <w:r>
+        <w:t xml:space="preserve">Correction de la fonction </w:t>
+      </w:r>
+      <w:proofErr w:type="spellStart"/>
+      <w:r>
+        <w:t>remove</w:t>
+      </w:r>
+      <w:proofErr w:type="spellEnd"/>
+      <w:r>
+        <w:t xml:space="preserve"> de </w:t>
+      </w:r>
+      <w:proofErr w:type="spellStart"/>
+      <w:r>
+        <w:t>Kibana</w:t>
+      </w:r>
+      <w:proofErr w:type="spellEnd"/>
+      <w:r>
+        <w:t xml:space="preserve">, reprise </w:t>
+      </w:r>
+      <w:proofErr w:type="gramStart"/>
+      <w:r>
+        <w:t>a</w:t>
+      </w:r>
+      <w:proofErr w:type="gramEnd"/>
+      <w:r>
+        <w:t xml:space="preserve"> 0 des </w:t>
+      </w:r>
+      <w:proofErr w:type="spellStart"/>
+      <w:r>
+        <w:t>ids</w:t>
+      </w:r>
+      <w:proofErr w:type="spellEnd"/>
+      <w:r>
+        <w:t xml:space="preserve">, </w:t>
+      </w:r>
+      <w:proofErr w:type="spellStart"/>
+      <w:r>
+        <w:t>decallage</w:t>
+      </w:r>
+      <w:proofErr w:type="spellEnd"/>
+      <w:r>
+        <w:t xml:space="preserve"> des </w:t>
+      </w:r>
+      <w:proofErr w:type="spellStart"/>
+      <w:r>
+        <w:t>ids</w:t>
+      </w:r>
+      <w:proofErr w:type="spellEnd"/>
+      <w:r>
+        <w:t>.</w:t>
       </w:r>
     </w:p>
     <w:p>
@@ -1655,7 +2344,39 @@
       </w:pPr>
       <w:r>
         <w:lastRenderedPageBreak/>
-        <w:t>Correction d'asynchronisme get business fields dans la liste du cote resultats.</w:t>
+        <w:t xml:space="preserve">Correction d'asynchronisme </w:t>
+      </w:r>
+      <w:proofErr w:type="spellStart"/>
+      <w:r>
+        <w:t>get</w:t>
+      </w:r>
+      <w:proofErr w:type="spellEnd"/>
+      <w:r>
+        <w:t xml:space="preserve"> business </w:t>
+      </w:r>
+      <w:proofErr w:type="spellStart"/>
+      <w:r>
+        <w:t>fields</w:t>
+      </w:r>
+      <w:proofErr w:type="spellEnd"/>
+      <w:r>
+        <w:t xml:space="preserve"> dans la liste </w:t>
+      </w:r>
+      <w:proofErr w:type="gramStart"/>
+      <w:r>
+        <w:t>du</w:t>
+      </w:r>
+      <w:proofErr w:type="gramEnd"/>
+      <w:r>
+        <w:t xml:space="preserve"> cote </w:t>
+      </w:r>
+      <w:proofErr w:type="spellStart"/>
+      <w:r>
+        <w:t>resultats</w:t>
+      </w:r>
+      <w:proofErr w:type="spellEnd"/>
+      <w:r>
+        <w:t>.</w:t>
       </w:r>
     </w:p>
     <w:p>
@@ -1697,19 +2418,35 @@
         </w:numPr>
       </w:pPr>
       <w:r>
-        <w:t>Nouveau widget : faire des quartiles sur le temps de réponses.</w:t>
-      </w:r>
-    </w:p>
-    <w:p>
-      <w:pPr>
-        <w:pStyle w:val="Paragraphedeliste"/>
-        <w:numPr>
-          <w:ilvl w:val="0"/>
-          <w:numId w:val="1"/>
-        </w:numPr>
-      </w:pPr>
-      <w:r>
-        <w:t xml:space="preserve">Je dois utiliser le graphe existant, histogram, abscisse </w:t>
+        <w:t xml:space="preserve">Nouveau </w:t>
+      </w:r>
+      <w:proofErr w:type="spellStart"/>
+      <w:r>
+        <w:t>widget</w:t>
+      </w:r>
+      <w:proofErr w:type="spellEnd"/>
+      <w:r>
+        <w:t xml:space="preserve"> : faire des quartiles sur le temps de réponses.</w:t>
+      </w:r>
+    </w:p>
+    <w:p>
+      <w:pPr>
+        <w:pStyle w:val="Paragraphedeliste"/>
+        <w:numPr>
+          <w:ilvl w:val="0"/>
+          <w:numId w:val="1"/>
+        </w:numPr>
+      </w:pPr>
+      <w:r>
+        <w:t xml:space="preserve">Je dois utiliser le graphe existant, </w:t>
+      </w:r>
+      <w:proofErr w:type="spellStart"/>
+      <w:r>
+        <w:t>histogram</w:t>
+      </w:r>
+      <w:proofErr w:type="spellEnd"/>
+      <w:r>
+        <w:t xml:space="preserve">, abscisse </w:t>
       </w:r>
       <w:r>
         <w:t xml:space="preserve">: </w:t>
@@ -1721,55 +2458,113 @@
         <w:t xml:space="preserve">: </w:t>
       </w:r>
       <w:r>
-        <w:t>nb instances, et modifier le tooltip pour affichier les quartiles.</w:t>
-      </w:r>
-    </w:p>
-    <w:p>
-      <w:pPr>
-        <w:pStyle w:val="Paragraphedeliste"/>
-        <w:numPr>
-          <w:ilvl w:val="0"/>
-          <w:numId w:val="1"/>
-        </w:numPr>
-      </w:pPr>
-      <w:r>
-        <w:t>Probleme avec le http.post, il ne s'execute pas, ou pas au bon moment…</w:t>
-      </w:r>
-    </w:p>
-    <w:p>
-      <w:pPr>
-        <w:pStyle w:val="Paragraphedeliste"/>
-        <w:numPr>
-          <w:ilvl w:val="0"/>
-          <w:numId w:val="1"/>
-        </w:numPr>
-      </w:pPr>
-      <w:r>
-        <w:t>Faire un graphe avec abscisse : instance id, ordonnée : list des status.</w:t>
-      </w:r>
-    </w:p>
-    <w:p>
-      <w:pPr>
-        <w:pStyle w:val="Paragraphedeliste"/>
-        <w:numPr>
-          <w:ilvl w:val="0"/>
-          <w:numId w:val="1"/>
-        </w:numPr>
-      </w:pPr>
-      <w:r>
-        <w:t>Pas facile ..</w:t>
-      </w:r>
-    </w:p>
-    <w:p>
-      <w:pPr>
-        <w:pStyle w:val="Paragraphedeliste"/>
-        <w:numPr>
-          <w:ilvl w:val="0"/>
-          <w:numId w:val="1"/>
-        </w:numPr>
-      </w:pPr>
-      <w:r>
-        <w:t>Test : Kibana 4</w:t>
+        <w:t xml:space="preserve">nb instances, et modifier le </w:t>
+      </w:r>
+      <w:proofErr w:type="spellStart"/>
+      <w:r>
+        <w:t>tooltip</w:t>
+      </w:r>
+      <w:proofErr w:type="spellEnd"/>
+      <w:r>
+        <w:t xml:space="preserve"> pour </w:t>
+      </w:r>
+      <w:proofErr w:type="spellStart"/>
+      <w:r>
+        <w:t>affichier</w:t>
+      </w:r>
+      <w:proofErr w:type="spellEnd"/>
+      <w:r>
+        <w:t xml:space="preserve"> les quartiles.</w:t>
+      </w:r>
+    </w:p>
+    <w:p>
+      <w:pPr>
+        <w:pStyle w:val="Paragraphedeliste"/>
+        <w:numPr>
+          <w:ilvl w:val="0"/>
+          <w:numId w:val="1"/>
+        </w:numPr>
+      </w:pPr>
+      <w:proofErr w:type="spellStart"/>
+      <w:r>
+        <w:t>Probleme</w:t>
+      </w:r>
+      <w:proofErr w:type="spellEnd"/>
+      <w:r>
+        <w:t xml:space="preserve"> avec le http.post, il ne s'</w:t>
+      </w:r>
+      <w:proofErr w:type="spellStart"/>
+      <w:r>
+        <w:t>execute</w:t>
+      </w:r>
+      <w:proofErr w:type="spellEnd"/>
+      <w:r>
+        <w:t xml:space="preserve"> pas, ou pas au bon moment…</w:t>
+      </w:r>
+    </w:p>
+    <w:p>
+      <w:pPr>
+        <w:pStyle w:val="Paragraphedeliste"/>
+        <w:numPr>
+          <w:ilvl w:val="0"/>
+          <w:numId w:val="1"/>
+        </w:numPr>
+      </w:pPr>
+      <w:r>
+        <w:t xml:space="preserve">Faire un graphe avec abscisse : instance id, ordonnée : </w:t>
+      </w:r>
+      <w:proofErr w:type="spellStart"/>
+      <w:r>
+        <w:t>list</w:t>
+      </w:r>
+      <w:proofErr w:type="spellEnd"/>
+      <w:r>
+        <w:t xml:space="preserve"> des </w:t>
+      </w:r>
+      <w:proofErr w:type="spellStart"/>
+      <w:r>
+        <w:t>status</w:t>
+      </w:r>
+      <w:proofErr w:type="spellEnd"/>
+      <w:r>
+        <w:t>.</w:t>
+      </w:r>
+    </w:p>
+    <w:p>
+      <w:pPr>
+        <w:pStyle w:val="Paragraphedeliste"/>
+        <w:numPr>
+          <w:ilvl w:val="0"/>
+          <w:numId w:val="1"/>
+        </w:numPr>
+      </w:pPr>
+      <w:r>
+        <w:t xml:space="preserve">Pas </w:t>
+      </w:r>
+      <w:proofErr w:type="gramStart"/>
+      <w:r>
+        <w:t>facile ..</w:t>
+      </w:r>
+      <w:proofErr w:type="gramEnd"/>
+    </w:p>
+    <w:p>
+      <w:pPr>
+        <w:pStyle w:val="Paragraphedeliste"/>
+        <w:numPr>
+          <w:ilvl w:val="0"/>
+          <w:numId w:val="1"/>
+        </w:numPr>
+      </w:pPr>
+      <w:r>
+        <w:t xml:space="preserve">Test : </w:t>
+      </w:r>
+      <w:proofErr w:type="spellStart"/>
+      <w:r>
+        <w:t>Kibana</w:t>
+      </w:r>
+      <w:proofErr w:type="spellEnd"/>
+      <w:r>
+        <w:t xml:space="preserve"> 4</w:t>
       </w:r>
     </w:p>
     <w:p/>
@@ -1806,46 +2601,200 @@
         </w:numPr>
       </w:pPr>
       <w:r>
-        <w:t>Aie aie aie ….</w:t>
-      </w:r>
-      <w:r>
-        <w:t xml:space="preserve"> Les indexes dans elasticsearch où se trouvent les configurations, les dashboards de kibana, ont été malencontreusement supprimé, lors d'un packaging…</w:t>
-      </w:r>
-    </w:p>
-    <w:p>
-      <w:pPr>
-        <w:pStyle w:val="Paragraphedeliste"/>
-        <w:numPr>
-          <w:ilvl w:val="0"/>
-          <w:numId w:val="1"/>
-        </w:numPr>
-      </w:pPr>
-      <w:r>
-        <w:t>EA -&gt; fixer objectifs pour année prochaine.</w:t>
-      </w:r>
-    </w:p>
-    <w:p>
-      <w:pPr>
-        <w:pStyle w:val="Paragraphedeliste"/>
-        <w:numPr>
-          <w:ilvl w:val="0"/>
-          <w:numId w:val="1"/>
-        </w:numPr>
-      </w:pPr>
-      <w:r>
-        <w:t>Elaboration d'un tableau de tache avec temps estimé, % etc</w:t>
-      </w:r>
-    </w:p>
-    <w:p>
-      <w:pPr>
-        <w:pStyle w:val="Paragraphedeliste"/>
-        <w:numPr>
-          <w:ilvl w:val="0"/>
-          <w:numId w:val="1"/>
-        </w:numPr>
-      </w:pPr>
-      <w:r>
-        <w:t>Probleme avec les counts, surement a cause du nouveau modele de données. Les requetes faites par Kibana n'obtient pas les meme resultats lorsque je fais un requete similaire. Je ne sais pas qui de moi ou kibana a les bon resultats. Je cherche bcp sur ce point !</w:t>
+        <w:t xml:space="preserve">Aie </w:t>
+      </w:r>
+      <w:proofErr w:type="spellStart"/>
+      <w:r>
+        <w:t>aie</w:t>
+      </w:r>
+      <w:proofErr w:type="spellEnd"/>
+      <w:r>
+        <w:t xml:space="preserve"> </w:t>
+      </w:r>
+      <w:proofErr w:type="spellStart"/>
+      <w:r>
+        <w:t>aie</w:t>
+      </w:r>
+      <w:proofErr w:type="spellEnd"/>
+      <w:r>
+        <w:t xml:space="preserve"> ….</w:t>
+      </w:r>
+      <w:r>
+        <w:t xml:space="preserve"> Les indexes dans </w:t>
+      </w:r>
+      <w:proofErr w:type="spellStart"/>
+      <w:r>
+        <w:t>elasticsearch</w:t>
+      </w:r>
+      <w:proofErr w:type="spellEnd"/>
+      <w:r>
+        <w:t xml:space="preserve"> où se trouvent les configurations, les </w:t>
+      </w:r>
+      <w:proofErr w:type="spellStart"/>
+      <w:r>
+        <w:t>dashboards</w:t>
+      </w:r>
+      <w:proofErr w:type="spellEnd"/>
+      <w:r>
+        <w:t xml:space="preserve"> de </w:t>
+      </w:r>
+      <w:proofErr w:type="spellStart"/>
+      <w:r>
+        <w:t>kibana</w:t>
+      </w:r>
+      <w:proofErr w:type="spellEnd"/>
+      <w:r>
+        <w:t>, ont été malencontreusement supprimé, lors d'un packaging…</w:t>
+      </w:r>
+    </w:p>
+    <w:p>
+      <w:pPr>
+        <w:pStyle w:val="Paragraphedeliste"/>
+        <w:numPr>
+          <w:ilvl w:val="0"/>
+          <w:numId w:val="1"/>
+        </w:numPr>
+      </w:pPr>
+      <w:r>
+        <w:t xml:space="preserve">EA -&gt; </w:t>
+      </w:r>
+      <w:proofErr w:type="gramStart"/>
+      <w:r>
+        <w:t>fixer</w:t>
+      </w:r>
+      <w:proofErr w:type="gramEnd"/>
+      <w:r>
+        <w:t xml:space="preserve"> objectifs pour année prochaine.</w:t>
+      </w:r>
+    </w:p>
+    <w:p>
+      <w:pPr>
+        <w:pStyle w:val="Paragraphedeliste"/>
+        <w:numPr>
+          <w:ilvl w:val="0"/>
+          <w:numId w:val="1"/>
+        </w:numPr>
+      </w:pPr>
+      <w:r>
+        <w:t xml:space="preserve">Elaboration d'un tableau de tache avec temps estimé, % </w:t>
+      </w:r>
+      <w:proofErr w:type="spellStart"/>
+      <w:r>
+        <w:t>etc</w:t>
+      </w:r>
+      <w:proofErr w:type="spellEnd"/>
+    </w:p>
+    <w:p>
+      <w:pPr>
+        <w:pStyle w:val="Paragraphedeliste"/>
+        <w:numPr>
+          <w:ilvl w:val="0"/>
+          <w:numId w:val="1"/>
+        </w:numPr>
+      </w:pPr>
+      <w:proofErr w:type="spellStart"/>
+      <w:r>
+        <w:t>Probleme</w:t>
+      </w:r>
+      <w:proofErr w:type="spellEnd"/>
+      <w:r>
+        <w:t xml:space="preserve"> avec les </w:t>
+      </w:r>
+      <w:proofErr w:type="spellStart"/>
+      <w:r>
+        <w:t>counts</w:t>
+      </w:r>
+      <w:proofErr w:type="spellEnd"/>
+      <w:r>
+        <w:t xml:space="preserve">, surement </w:t>
+      </w:r>
+      <w:proofErr w:type="gramStart"/>
+      <w:r>
+        <w:t>a</w:t>
+      </w:r>
+      <w:proofErr w:type="gramEnd"/>
+      <w:r>
+        <w:t xml:space="preserve"> cause du nouveau </w:t>
+      </w:r>
+      <w:proofErr w:type="spellStart"/>
+      <w:r>
+        <w:t>modele</w:t>
+      </w:r>
+      <w:proofErr w:type="spellEnd"/>
+      <w:r>
+        <w:t xml:space="preserve"> de données. Les </w:t>
+      </w:r>
+      <w:proofErr w:type="spellStart"/>
+      <w:r>
+        <w:t>requetes</w:t>
+      </w:r>
+      <w:proofErr w:type="spellEnd"/>
+      <w:r>
+        <w:t xml:space="preserve"> faites par </w:t>
+      </w:r>
+      <w:proofErr w:type="spellStart"/>
+      <w:r>
+        <w:t>Kibana</w:t>
+      </w:r>
+      <w:proofErr w:type="spellEnd"/>
+      <w:r>
+        <w:t xml:space="preserve"> </w:t>
+      </w:r>
+      <w:proofErr w:type="gramStart"/>
+      <w:r>
+        <w:t>n'obtient</w:t>
+      </w:r>
+      <w:proofErr w:type="gramEnd"/>
+      <w:r>
+        <w:t xml:space="preserve"> pas les </w:t>
+      </w:r>
+      <w:proofErr w:type="spellStart"/>
+      <w:r>
+        <w:t>meme</w:t>
+      </w:r>
+      <w:proofErr w:type="spellEnd"/>
+      <w:r>
+        <w:t xml:space="preserve"> </w:t>
+      </w:r>
+      <w:proofErr w:type="spellStart"/>
+      <w:r>
+        <w:t>resultats</w:t>
+      </w:r>
+      <w:proofErr w:type="spellEnd"/>
+      <w:r>
+        <w:t xml:space="preserve"> lorsque je fais un </w:t>
+      </w:r>
+      <w:proofErr w:type="spellStart"/>
+      <w:r>
+        <w:t>requete</w:t>
+      </w:r>
+      <w:proofErr w:type="spellEnd"/>
+      <w:r>
+        <w:t xml:space="preserve"> similaire. Je ne sais pas qui de moi ou </w:t>
+      </w:r>
+      <w:proofErr w:type="spellStart"/>
+      <w:r>
+        <w:t>kibana</w:t>
+      </w:r>
+      <w:proofErr w:type="spellEnd"/>
+      <w:r>
+        <w:t xml:space="preserve"> a les bon </w:t>
+      </w:r>
+      <w:proofErr w:type="spellStart"/>
+      <w:r>
+        <w:t>resultats</w:t>
+      </w:r>
+      <w:proofErr w:type="spellEnd"/>
+      <w:r>
+        <w:t xml:space="preserve">. Je cherche </w:t>
+      </w:r>
+      <w:proofErr w:type="spellStart"/>
+      <w:r>
+        <w:t>bcp</w:t>
+      </w:r>
+      <w:proofErr w:type="spellEnd"/>
+      <w:r>
+        <w:t xml:space="preserve"> sur ce point !</w:t>
       </w:r>
     </w:p>
     <w:p/>
@@ -1900,7 +2849,39 @@
         </w:numPr>
       </w:pPr>
       <w:r>
-        <w:t>Remise en forme de kibana sur le nouveeau type plus quelques petite opti pour qu'il soit plus stable (ex: filtre type : value : boaType9, auto grace au fichier config.js)</w:t>
+        <w:t xml:space="preserve">Remise en forme de </w:t>
+      </w:r>
+      <w:proofErr w:type="spellStart"/>
+      <w:r>
+        <w:t>kibana</w:t>
+      </w:r>
+      <w:proofErr w:type="spellEnd"/>
+      <w:r>
+        <w:t xml:space="preserve"> sur le </w:t>
+      </w:r>
+      <w:proofErr w:type="spellStart"/>
+      <w:r>
+        <w:t>nouveeau</w:t>
+      </w:r>
+      <w:proofErr w:type="spellEnd"/>
+      <w:r>
+        <w:t xml:space="preserve"> type plus quelques petite </w:t>
+      </w:r>
+      <w:proofErr w:type="spellStart"/>
+      <w:r>
+        <w:t>opti</w:t>
+      </w:r>
+      <w:proofErr w:type="spellEnd"/>
+      <w:r>
+        <w:t xml:space="preserve"> pour qu'il soit plus stable (ex: filtre type : value : boaType9, auto </w:t>
+      </w:r>
+      <w:proofErr w:type="spellStart"/>
+      <w:r>
+        <w:t>grace</w:t>
+      </w:r>
+      <w:proofErr w:type="spellEnd"/>
+      <w:r>
+        <w:t xml:space="preserve"> au fichier config.js)</w:t>
       </w:r>
     </w:p>
     <w:p>
@@ -1915,7 +2896,39 @@
         <w:t>Nouvel tache : les liens des applis</w:t>
       </w:r>
       <w:r>
-        <w:t>, automatiqer les liens, temps estimé 2 jours, et il en faudra peu etre 3, mais ce n'est pas moi qui vais terminé cette tache parce qu'il vont livré la toute premiere version pendant que je serait en cours.</w:t>
+        <w:t xml:space="preserve">, </w:t>
+      </w:r>
+      <w:proofErr w:type="spellStart"/>
+      <w:r>
+        <w:t>automatiqer</w:t>
+      </w:r>
+      <w:proofErr w:type="spellEnd"/>
+      <w:r>
+        <w:t xml:space="preserve"> les liens, temps estimé 2 jours, et il en faudra peu </w:t>
+      </w:r>
+      <w:proofErr w:type="spellStart"/>
+      <w:r>
+        <w:t>etre</w:t>
+      </w:r>
+      <w:proofErr w:type="spellEnd"/>
+      <w:r>
+        <w:t xml:space="preserve"> 3, mais ce n'est pas moi qui vais </w:t>
+      </w:r>
+      <w:proofErr w:type="gramStart"/>
+      <w:r>
+        <w:t>terminé</w:t>
+      </w:r>
+      <w:proofErr w:type="gramEnd"/>
+      <w:r>
+        <w:t xml:space="preserve"> cette tache parce qu'il vont livré la toute </w:t>
+      </w:r>
+      <w:proofErr w:type="spellStart"/>
+      <w:r>
+        <w:t>premiere</w:t>
+      </w:r>
+      <w:proofErr w:type="spellEnd"/>
+      <w:r>
+        <w:t xml:space="preserve"> version pendant que je serait en cours.</w:t>
       </w:r>
       <w:r>
         <w:br w:type="page"/>
@@ -1967,29 +2980,58 @@
         </w:numPr>
       </w:pPr>
       <w:r>
-        <w:t>Il y a eu une migration de SVN vers Git, j'ai donc importe</w:t>
-      </w:r>
-      <w:r>
-        <w:t>r le "nouveau" projet avec git.</w:t>
-      </w:r>
-    </w:p>
-    <w:p>
-      <w:pPr>
-        <w:pStyle w:val="Paragraphedeliste"/>
-        <w:numPr>
-          <w:ilvl w:val="0"/>
-          <w:numId w:val="1"/>
-        </w:numPr>
-      </w:pPr>
-      <w:r>
-        <w:t xml:space="preserve">Proposition d'utiliser IntelliJ, suite a de nombreux </w:t>
+        <w:t xml:space="preserve">Il y a eu une migration de SVN vers Git, j'ai donc </w:t>
+      </w:r>
+      <w:proofErr w:type="gramStart"/>
+      <w:r>
+        <w:t>importe</w:t>
+      </w:r>
+      <w:r>
+        <w:t>r</w:t>
+      </w:r>
+      <w:proofErr w:type="gramEnd"/>
+      <w:r>
+        <w:t xml:space="preserve"> le "nouveau" projet avec git.</w:t>
+      </w:r>
+    </w:p>
+    <w:p>
+      <w:pPr>
+        <w:pStyle w:val="Paragraphedeliste"/>
+        <w:numPr>
+          <w:ilvl w:val="0"/>
+          <w:numId w:val="1"/>
+        </w:numPr>
+      </w:pPr>
+      <w:r>
+        <w:t xml:space="preserve">Proposition d'utiliser </w:t>
+      </w:r>
+      <w:proofErr w:type="spellStart"/>
+      <w:r>
+        <w:t>IntelliJ</w:t>
+      </w:r>
+      <w:proofErr w:type="spellEnd"/>
+      <w:r>
+        <w:t xml:space="preserve">, suite a de nombreux </w:t>
       </w:r>
       <w:r>
         <w:t>problèmes</w:t>
       </w:r>
       <w:r>
-        <w:t xml:space="preserve"> rencontrer sur eclipse (config, etc..)</w:t>
-      </w:r>
+        <w:t xml:space="preserve"> rencontrer sur </w:t>
+      </w:r>
+      <w:proofErr w:type="spellStart"/>
+      <w:r>
+        <w:t>eclipse</w:t>
+      </w:r>
+      <w:proofErr w:type="spellEnd"/>
+      <w:r>
+        <w:t xml:space="preserve"> (config, etc</w:t>
+      </w:r>
+      <w:proofErr w:type="gramStart"/>
+      <w:r>
+        <w:t>..)</w:t>
+      </w:r>
+      <w:proofErr w:type="gramEnd"/>
     </w:p>
     <w:p>
       <w:pPr>
@@ -2006,7 +3048,28 @@
         <w:t>Téléchargement</w:t>
       </w:r>
       <w:r>
-        <w:t xml:space="preserve"> de IntelliJ Idea, avec la licence </w:t>
+        <w:t xml:space="preserve"> </w:t>
+      </w:r>
+      <w:proofErr w:type="gramStart"/>
+      <w:r>
+        <w:t xml:space="preserve">de </w:t>
+      </w:r>
+      <w:proofErr w:type="spellStart"/>
+      <w:r>
+        <w:t>IntelliJ</w:t>
+      </w:r>
+      <w:proofErr w:type="spellEnd"/>
+      <w:proofErr w:type="gramEnd"/>
+      <w:r>
+        <w:t xml:space="preserve"> </w:t>
+      </w:r>
+      <w:proofErr w:type="spellStart"/>
+      <w:r>
+        <w:t>Idea</w:t>
+      </w:r>
+      <w:proofErr w:type="spellEnd"/>
+      <w:r>
+        <w:t xml:space="preserve">, avec la licence </w:t>
       </w:r>
       <w:r>
         <w:t>étudiante</w:t>
@@ -2027,19 +3090,59 @@
         <w:t>Configuration</w:t>
       </w:r>
       <w:r>
-        <w:t xml:space="preserve"> de tomcat, maven …</w:t>
-      </w:r>
-    </w:p>
-    <w:p>
-      <w:pPr>
-        <w:pStyle w:val="Paragraphedeliste"/>
-        <w:numPr>
-          <w:ilvl w:val="0"/>
-          <w:numId w:val="1"/>
-        </w:numPr>
-      </w:pPr>
-      <w:r>
-        <w:t>Configuration du plugin LiveEdit + extension chrome JetBains IDE Support, qui permet de faire du live coding, ce qui me permet de gagner b</w:t>
+        <w:t xml:space="preserve"> de </w:t>
+      </w:r>
+      <w:proofErr w:type="spellStart"/>
+      <w:r>
+        <w:t>tomcat</w:t>
+      </w:r>
+      <w:proofErr w:type="spellEnd"/>
+      <w:r>
+        <w:t xml:space="preserve">, </w:t>
+      </w:r>
+      <w:proofErr w:type="spellStart"/>
+      <w:r>
+        <w:t>maven</w:t>
+      </w:r>
+      <w:proofErr w:type="spellEnd"/>
+      <w:r>
+        <w:t xml:space="preserve"> …</w:t>
+      </w:r>
+    </w:p>
+    <w:p>
+      <w:pPr>
+        <w:pStyle w:val="Paragraphedeliste"/>
+        <w:numPr>
+          <w:ilvl w:val="0"/>
+          <w:numId w:val="1"/>
+        </w:numPr>
+      </w:pPr>
+      <w:r>
+        <w:t xml:space="preserve">Configuration du plugin </w:t>
+      </w:r>
+      <w:proofErr w:type="spellStart"/>
+      <w:r>
+        <w:t>LiveEdit</w:t>
+      </w:r>
+      <w:proofErr w:type="spellEnd"/>
+      <w:r>
+        <w:t xml:space="preserve"> + extension chrome </w:t>
+      </w:r>
+      <w:proofErr w:type="spellStart"/>
+      <w:r>
+        <w:t>JetBains</w:t>
+      </w:r>
+      <w:proofErr w:type="spellEnd"/>
+      <w:r>
+        <w:t xml:space="preserve"> IDE Support, qui permet de faire du live </w:t>
+      </w:r>
+      <w:proofErr w:type="spellStart"/>
+      <w:r>
+        <w:t>coding</w:t>
+      </w:r>
+      <w:proofErr w:type="spellEnd"/>
+      <w:r>
+        <w:t>, ce qui me permet de gagner b</w:t>
       </w:r>
       <w:r>
         <w:t>eau</w:t>
@@ -2075,20 +3178,86 @@
         <w:t>changement</w:t>
       </w:r>
       <w:r>
-        <w:t xml:space="preserve"> mon serveur tomcat.</w:t>
-      </w:r>
-    </w:p>
-    <w:p>
-      <w:pPr>
-        <w:pStyle w:val="Paragraphedeliste"/>
-        <w:numPr>
-          <w:ilvl w:val="0"/>
-          <w:numId w:val="1"/>
-        </w:numPr>
-      </w:pPr>
-      <w:r>
-        <w:t>Repackaging du projet toolbox-angular -&gt; separer les fichier d'import de ittbui et ittb utils</w:t>
-      </w:r>
+        <w:t xml:space="preserve"> mon serveur </w:t>
+      </w:r>
+      <w:proofErr w:type="spellStart"/>
+      <w:r>
+        <w:t>tomcat</w:t>
+      </w:r>
+      <w:proofErr w:type="spellEnd"/>
+      <w:r>
+        <w:t>.</w:t>
+      </w:r>
+    </w:p>
+    <w:p>
+      <w:pPr>
+        <w:pStyle w:val="Paragraphedeliste"/>
+        <w:numPr>
+          <w:ilvl w:val="0"/>
+          <w:numId w:val="1"/>
+        </w:numPr>
+      </w:pPr>
+      <w:proofErr w:type="spellStart"/>
+      <w:r>
+        <w:t>Repackaging</w:t>
+      </w:r>
+      <w:proofErr w:type="spellEnd"/>
+      <w:r>
+        <w:t xml:space="preserve"> du projet </w:t>
+      </w:r>
+      <w:proofErr w:type="spellStart"/>
+      <w:r>
+        <w:t>toolbox</w:t>
+      </w:r>
+      <w:proofErr w:type="spellEnd"/>
+      <w:r>
+        <w:t>-</w:t>
+      </w:r>
+      <w:proofErr w:type="spellStart"/>
+      <w:r>
+        <w:t>angular</w:t>
+      </w:r>
+      <w:proofErr w:type="spellEnd"/>
+      <w:r>
+        <w:t xml:space="preserve"> -&gt; </w:t>
+      </w:r>
+      <w:proofErr w:type="spellStart"/>
+      <w:r>
+        <w:t>separer</w:t>
+      </w:r>
+      <w:proofErr w:type="spellEnd"/>
+      <w:r>
+        <w:t xml:space="preserve"> </w:t>
+      </w:r>
+      <w:proofErr w:type="gramStart"/>
+      <w:r>
+        <w:t>les fichier</w:t>
+      </w:r>
+      <w:proofErr w:type="gramEnd"/>
+      <w:r>
+        <w:t xml:space="preserve"> d'import de </w:t>
+      </w:r>
+      <w:proofErr w:type="spellStart"/>
+      <w:r>
+        <w:t>ittbui</w:t>
+      </w:r>
+      <w:proofErr w:type="spellEnd"/>
+      <w:r>
+        <w:t xml:space="preserve"> et </w:t>
+      </w:r>
+      <w:proofErr w:type="spellStart"/>
+      <w:r>
+        <w:t>ittb</w:t>
+      </w:r>
+      <w:proofErr w:type="spellEnd"/>
+      <w:r>
+        <w:t xml:space="preserve"> </w:t>
+      </w:r>
+      <w:proofErr w:type="spellStart"/>
+      <w:r>
+        <w:t>utils</w:t>
+      </w:r>
+      <w:proofErr w:type="spellEnd"/>
     </w:p>
     <w:p>
       <w:pPr>
@@ -2128,8 +3297,21 @@
           <w:numId w:val="1"/>
         </w:numPr>
       </w:pPr>
-      <w:r>
-        <w:t>Angular-Material : 0.10.1 -&gt; 1.0.</w:t>
+      <w:proofErr w:type="spellStart"/>
+      <w:r>
+        <w:t>Angular</w:t>
+      </w:r>
+      <w:proofErr w:type="spellEnd"/>
+      <w:r>
+        <w:t>-</w:t>
+      </w:r>
+      <w:proofErr w:type="spellStart"/>
+      <w:r>
+        <w:t>Material</w:t>
+      </w:r>
+      <w:proofErr w:type="spellEnd"/>
+      <w:r>
+        <w:t xml:space="preserve"> : 0.10.1 -&gt; 1.0.</w:t>
       </w:r>
       <w:r>
         <w:t>0</w:t>
@@ -2143,8 +3325,21 @@
           <w:numId w:val="1"/>
         </w:numPr>
       </w:pPr>
-      <w:r>
-        <w:t>Ui-grid : 3.0.1 -&gt; 3.1.0</w:t>
+      <w:proofErr w:type="spellStart"/>
+      <w:r>
+        <w:t>Ui</w:t>
+      </w:r>
+      <w:proofErr w:type="spellEnd"/>
+      <w:r>
+        <w:t>-</w:t>
+      </w:r>
+      <w:proofErr w:type="spellStart"/>
+      <w:r>
+        <w:t>grid</w:t>
+      </w:r>
+      <w:proofErr w:type="spellEnd"/>
+      <w:r>
+        <w:t xml:space="preserve"> : 3.0.1 -&gt; 3.1.0</w:t>
       </w:r>
     </w:p>
     <w:p>
@@ -2155,8 +3350,13 @@
           <w:numId w:val="1"/>
         </w:numPr>
       </w:pPr>
-      <w:r>
-        <w:t>Angular-translate : 2.7.1 - &gt; 2.8.1</w:t>
+      <w:proofErr w:type="spellStart"/>
+      <w:r>
+        <w:t>Angular</w:t>
+      </w:r>
+      <w:proofErr w:type="spellEnd"/>
+      <w:r>
+        <w:t>-translate : 2.7.1 - &gt; 2.8.1</w:t>
       </w:r>
     </w:p>
     <w:p>
@@ -2167,8 +3367,13 @@
           <w:numId w:val="1"/>
         </w:numPr>
       </w:pPr>
-      <w:r>
-        <w:t>jQuery : 2.1.4 -&gt; 2.2.0</w:t>
+      <w:proofErr w:type="spellStart"/>
+      <w:r>
+        <w:t>jQuery</w:t>
+      </w:r>
+      <w:proofErr w:type="spellEnd"/>
+      <w:r>
+        <w:t xml:space="preserve"> : 2.1.4 -&gt; 2.2.0</w:t>
       </w:r>
     </w:p>
     <w:p>
@@ -2179,8 +3384,21 @@
           <w:numId w:val="1"/>
         </w:numPr>
       </w:pPr>
-      <w:r>
-        <w:t>ui-bootstrap : 0.13.0 -&gt; 1.1.0</w:t>
+      <w:proofErr w:type="spellStart"/>
+      <w:r>
+        <w:t>ui</w:t>
+      </w:r>
+      <w:proofErr w:type="spellEnd"/>
+      <w:r>
+        <w:t>-</w:t>
+      </w:r>
+      <w:proofErr w:type="spellStart"/>
+      <w:r>
+        <w:t>bootstrap</w:t>
+      </w:r>
+      <w:proofErr w:type="spellEnd"/>
+      <w:r>
+        <w:t xml:space="preserve"> : 0.13.0 -&gt; 1.1.0</w:t>
       </w:r>
     </w:p>
     <w:p>
@@ -2191,20 +3409,57 @@
           <w:numId w:val="1"/>
         </w:numPr>
       </w:pPr>
-      <w:r>
-        <w:t>Momentjs : 2.10.6 -&gt; 2.11.1</w:t>
-      </w:r>
-    </w:p>
-    <w:p>
-      <w:pPr>
-        <w:pStyle w:val="Paragraphedeliste"/>
-        <w:numPr>
-          <w:ilvl w:val="0"/>
-          <w:numId w:val="1"/>
-        </w:numPr>
-      </w:pPr>
-      <w:r>
-        <w:t>Reprendre requireJS, pour faire quelques chose de plus propres pour normaliser, et inserer les fichiers css, pour eviter de surcharger la page html avec tout les imports</w:t>
+      <w:proofErr w:type="spellStart"/>
+      <w:r>
+        <w:t>Momentjs</w:t>
+      </w:r>
+      <w:proofErr w:type="spellEnd"/>
+      <w:r>
+        <w:t xml:space="preserve"> : 2.10.6 -&gt; 2.11.1</w:t>
+      </w:r>
+    </w:p>
+    <w:p>
+      <w:pPr>
+        <w:pStyle w:val="Paragraphedeliste"/>
+        <w:numPr>
+          <w:ilvl w:val="0"/>
+          <w:numId w:val="1"/>
+        </w:numPr>
+      </w:pPr>
+      <w:r>
+        <w:t xml:space="preserve">Reprendre </w:t>
+      </w:r>
+      <w:proofErr w:type="spellStart"/>
+      <w:r>
+        <w:t>requireJS</w:t>
+      </w:r>
+      <w:proofErr w:type="spellEnd"/>
+      <w:r>
+        <w:t xml:space="preserve">, pour faire quelques chose de plus propres pour normaliser, et </w:t>
+      </w:r>
+      <w:proofErr w:type="spellStart"/>
+      <w:r>
+        <w:t>inserer</w:t>
+      </w:r>
+      <w:proofErr w:type="spellEnd"/>
+      <w:r>
+        <w:t xml:space="preserve"> les fichiers </w:t>
+      </w:r>
+      <w:proofErr w:type="spellStart"/>
+      <w:r>
+        <w:t>css</w:t>
+      </w:r>
+      <w:proofErr w:type="spellEnd"/>
+      <w:r>
+        <w:t xml:space="preserve">, pour </w:t>
+      </w:r>
+      <w:proofErr w:type="spellStart"/>
+      <w:r>
+        <w:t>eviter</w:t>
+      </w:r>
+      <w:proofErr w:type="spellEnd"/>
+      <w:r>
+        <w:t xml:space="preserve"> de surcharger la page html avec tout les imports</w:t>
       </w:r>
     </w:p>
     <w:p>
@@ -2249,77 +3504,209 @@
         <w:t>Réorganisation</w:t>
       </w:r>
       <w:r>
-        <w:t xml:space="preserve"> des imports via RequireJS, dans un</w:t>
+        <w:t xml:space="preserve"> des imports via </w:t>
+      </w:r>
+      <w:proofErr w:type="spellStart"/>
+      <w:r>
+        <w:t>RequireJS</w:t>
+      </w:r>
+      <w:proofErr w:type="spellEnd"/>
+      <w:r>
+        <w:t>, dans un</w:t>
       </w:r>
       <w:r>
         <w:t>e</w:t>
       </w:r>
       <w:r>
-        <w:t xml:space="preserve"> configuration Framework (avec projet tooblox-angular) qu'utilise le projet OF pour son interface graphique.</w:t>
-      </w:r>
-    </w:p>
-    <w:p>
-      <w:pPr>
-        <w:pStyle w:val="Paragraphedeliste"/>
-        <w:numPr>
-          <w:ilvl w:val="0"/>
-          <w:numId w:val="1"/>
-        </w:numPr>
-      </w:pPr>
-      <w:r>
-        <w:t>Séparation du framework, et de l'application (js, imports, css)</w:t>
-      </w:r>
-    </w:p>
-    <w:p>
-      <w:pPr>
-        <w:pStyle w:val="Paragraphedeliste"/>
-        <w:numPr>
-          <w:ilvl w:val="0"/>
-          <w:numId w:val="1"/>
-        </w:numPr>
-      </w:pPr>
-      <w:r>
-        <w:t>Réparation du champs autocomplete (probleme de nom de variable)</w:t>
-      </w:r>
-    </w:p>
-    <w:p>
-      <w:pPr>
-        <w:pStyle w:val="Paragraphedeliste"/>
-        <w:numPr>
-          <w:ilvl w:val="0"/>
-          <w:numId w:val="1"/>
-        </w:numPr>
-      </w:pPr>
-      <w:r>
-        <w:t>Env de test parce que trop chiant de recharger tomcat every time</w:t>
-      </w:r>
-    </w:p>
-    <w:p>
-      <w:pPr>
-        <w:pStyle w:val="Paragraphedeliste"/>
-        <w:numPr>
-          <w:ilvl w:val="0"/>
-          <w:numId w:val="1"/>
-        </w:numPr>
-      </w:pPr>
-      <w:r>
-        <w:t>Opti du datepicker iitb ;)</w:t>
-      </w:r>
-    </w:p>
-    <w:p>
-      <w:pPr>
-        <w:pStyle w:val="Paragraphedeliste"/>
-        <w:numPr>
-          <w:ilvl w:val="0"/>
-          <w:numId w:val="1"/>
-        </w:numPr>
-      </w:pPr>
-      <w:r>
-        <w:t>Navbar passé de toolbox à of</w:t>
-      </w:r>
-      <w:r>
-        <w:t xml:space="preserve"> + opti</w:t>
-      </w:r>
+        <w:t xml:space="preserve"> configuration Framework (avec projet </w:t>
+      </w:r>
+      <w:proofErr w:type="spellStart"/>
+      <w:r>
+        <w:t>tooblox</w:t>
+      </w:r>
+      <w:proofErr w:type="spellEnd"/>
+      <w:r>
+        <w:t>-</w:t>
+      </w:r>
+      <w:proofErr w:type="spellStart"/>
+      <w:r>
+        <w:t>angular</w:t>
+      </w:r>
+      <w:proofErr w:type="spellEnd"/>
+      <w:r>
+        <w:t>) qu'utilise le projet OF pour son interface graphique.</w:t>
+      </w:r>
+    </w:p>
+    <w:p>
+      <w:pPr>
+        <w:pStyle w:val="Paragraphedeliste"/>
+        <w:numPr>
+          <w:ilvl w:val="0"/>
+          <w:numId w:val="1"/>
+        </w:numPr>
+      </w:pPr>
+      <w:r>
+        <w:t xml:space="preserve">Séparation du </w:t>
+      </w:r>
+      <w:proofErr w:type="spellStart"/>
+      <w:r>
+        <w:t>framework</w:t>
+      </w:r>
+      <w:proofErr w:type="spellEnd"/>
+      <w:r>
+        <w:t>, et de l'application (</w:t>
+      </w:r>
+      <w:proofErr w:type="spellStart"/>
+      <w:r>
+        <w:t>js</w:t>
+      </w:r>
+      <w:proofErr w:type="spellEnd"/>
+      <w:r>
+        <w:t xml:space="preserve">, imports, </w:t>
+      </w:r>
+      <w:proofErr w:type="spellStart"/>
+      <w:r>
+        <w:t>css</w:t>
+      </w:r>
+      <w:proofErr w:type="spellEnd"/>
+      <w:r>
+        <w:t>)</w:t>
+      </w:r>
+    </w:p>
+    <w:p>
+      <w:pPr>
+        <w:pStyle w:val="Paragraphedeliste"/>
+        <w:numPr>
+          <w:ilvl w:val="0"/>
+          <w:numId w:val="1"/>
+        </w:numPr>
+      </w:pPr>
+      <w:r>
+        <w:t xml:space="preserve">Réparation </w:t>
+      </w:r>
+      <w:proofErr w:type="gramStart"/>
+      <w:r>
+        <w:t>du champs</w:t>
+      </w:r>
+      <w:proofErr w:type="gramEnd"/>
+      <w:r>
+        <w:t xml:space="preserve"> </w:t>
+      </w:r>
+      <w:proofErr w:type="spellStart"/>
+      <w:r>
+        <w:t>autocomplete</w:t>
+      </w:r>
+      <w:proofErr w:type="spellEnd"/>
+      <w:r>
+        <w:t xml:space="preserve"> (</w:t>
+      </w:r>
+      <w:proofErr w:type="spellStart"/>
+      <w:r>
+        <w:t>probleme</w:t>
+      </w:r>
+      <w:proofErr w:type="spellEnd"/>
+      <w:r>
+        <w:t xml:space="preserve"> de nom de variable)</w:t>
+      </w:r>
+    </w:p>
+    <w:p>
+      <w:pPr>
+        <w:pStyle w:val="Paragraphedeliste"/>
+        <w:numPr>
+          <w:ilvl w:val="0"/>
+          <w:numId w:val="1"/>
+        </w:numPr>
+      </w:pPr>
+      <w:proofErr w:type="spellStart"/>
+      <w:r>
+        <w:t>Env</w:t>
+      </w:r>
+      <w:proofErr w:type="spellEnd"/>
+      <w:r>
+        <w:t xml:space="preserve"> de test parce que trop chiant de recharger </w:t>
+      </w:r>
+      <w:proofErr w:type="spellStart"/>
+      <w:r>
+        <w:t>tomcat</w:t>
+      </w:r>
+      <w:proofErr w:type="spellEnd"/>
+      <w:r>
+        <w:t xml:space="preserve"> </w:t>
+      </w:r>
+      <w:proofErr w:type="spellStart"/>
+      <w:r>
+        <w:t>every</w:t>
+      </w:r>
+      <w:proofErr w:type="spellEnd"/>
+      <w:r>
+        <w:t xml:space="preserve"> time</w:t>
+      </w:r>
+    </w:p>
+    <w:p>
+      <w:pPr>
+        <w:pStyle w:val="Paragraphedeliste"/>
+        <w:numPr>
+          <w:ilvl w:val="0"/>
+          <w:numId w:val="1"/>
+        </w:numPr>
+      </w:pPr>
+      <w:proofErr w:type="spellStart"/>
+      <w:r>
+        <w:t>Opti</w:t>
+      </w:r>
+      <w:proofErr w:type="spellEnd"/>
+      <w:r>
+        <w:t xml:space="preserve"> du </w:t>
+      </w:r>
+      <w:proofErr w:type="spellStart"/>
+      <w:r>
+        <w:t>datepicker</w:t>
+      </w:r>
+      <w:proofErr w:type="spellEnd"/>
+      <w:r>
+        <w:t xml:space="preserve"> </w:t>
+      </w:r>
+      <w:proofErr w:type="spellStart"/>
+      <w:r>
+        <w:t>iitb</w:t>
+      </w:r>
+      <w:proofErr w:type="spellEnd"/>
+      <w:r>
+        <w:t xml:space="preserve"> ;)</w:t>
+      </w:r>
+    </w:p>
+    <w:p>
+      <w:pPr>
+        <w:pStyle w:val="Paragraphedeliste"/>
+        <w:numPr>
+          <w:ilvl w:val="0"/>
+          <w:numId w:val="1"/>
+        </w:numPr>
+      </w:pPr>
+      <w:proofErr w:type="spellStart"/>
+      <w:r>
+        <w:t>Navbar</w:t>
+      </w:r>
+      <w:proofErr w:type="spellEnd"/>
+      <w:r>
+        <w:t xml:space="preserve"> passé de </w:t>
+      </w:r>
+      <w:proofErr w:type="spellStart"/>
+      <w:r>
+        <w:t>toolbox</w:t>
+      </w:r>
+      <w:proofErr w:type="spellEnd"/>
+      <w:r>
+        <w:t xml:space="preserve"> à of</w:t>
+      </w:r>
+      <w:r>
+        <w:t xml:space="preserve"> + </w:t>
+      </w:r>
+      <w:proofErr w:type="spellStart"/>
+      <w:r>
+        <w:t>opti</w:t>
+      </w:r>
+      <w:proofErr w:type="spellEnd"/>
     </w:p>
     <w:p/>
     <w:p/>
@@ -2355,21 +3742,60 @@
           <w:numId w:val="1"/>
         </w:numPr>
       </w:pPr>
-      <w:r>
-        <w:t xml:space="preserve">Separation du autocomplete ittb et of, tentation de generalisation… </w:t>
-      </w:r>
-    </w:p>
-    <w:p>
-      <w:pPr>
-        <w:pStyle w:val="Paragraphedeliste"/>
-        <w:numPr>
-          <w:ilvl w:val="0"/>
-          <w:numId w:val="1"/>
-        </w:numPr>
-      </w:pPr>
-      <w:r>
-        <w:t>probleme of demarrage</w:t>
-      </w:r>
+      <w:proofErr w:type="spellStart"/>
+      <w:r>
+        <w:t>Separation</w:t>
+      </w:r>
+      <w:proofErr w:type="spellEnd"/>
+      <w:r>
+        <w:t xml:space="preserve"> du </w:t>
+      </w:r>
+      <w:proofErr w:type="spellStart"/>
+      <w:r>
+        <w:t>autocomplete</w:t>
+      </w:r>
+      <w:proofErr w:type="spellEnd"/>
+      <w:r>
+        <w:t xml:space="preserve"> </w:t>
+      </w:r>
+      <w:proofErr w:type="spellStart"/>
+      <w:r>
+        <w:t>ittb</w:t>
+      </w:r>
+      <w:proofErr w:type="spellEnd"/>
+      <w:r>
+        <w:t xml:space="preserve"> et of, tentation de </w:t>
+      </w:r>
+      <w:proofErr w:type="spellStart"/>
+      <w:r>
+        <w:t>generalisation</w:t>
+      </w:r>
+      <w:proofErr w:type="spellEnd"/>
+      <w:r>
+        <w:t xml:space="preserve">… </w:t>
+      </w:r>
+    </w:p>
+    <w:p>
+      <w:pPr>
+        <w:pStyle w:val="Paragraphedeliste"/>
+        <w:numPr>
+          <w:ilvl w:val="0"/>
+          <w:numId w:val="1"/>
+        </w:numPr>
+      </w:pPr>
+      <w:proofErr w:type="spellStart"/>
+      <w:r>
+        <w:t>probleme</w:t>
+      </w:r>
+      <w:proofErr w:type="spellEnd"/>
+      <w:r>
+        <w:t xml:space="preserve"> of </w:t>
+      </w:r>
+      <w:proofErr w:type="spellStart"/>
+      <w:r>
+        <w:t>demarrage</w:t>
+      </w:r>
+      <w:proofErr w:type="spellEnd"/>
       <w:r>
         <w:t>…</w:t>
       </w:r>
@@ -2410,66 +3836,194 @@
           <w:numId w:val="1"/>
         </w:numPr>
       </w:pPr>
-      <w:r>
-        <w:t>mod de of-core. Ajout du businessFields auto dans ES</w:t>
-      </w:r>
-    </w:p>
-    <w:p>
-      <w:pPr>
-        <w:pStyle w:val="Paragraphedeliste"/>
-        <w:numPr>
-          <w:ilvl w:val="0"/>
-          <w:numId w:val="1"/>
-        </w:numPr>
-      </w:pPr>
-      <w:r>
-        <w:t xml:space="preserve">touch touch java </w:t>
-      </w:r>
+      <w:proofErr w:type="spellStart"/>
+      <w:r>
+        <w:t>mod</w:t>
+      </w:r>
+      <w:proofErr w:type="spellEnd"/>
+      <w:r>
+        <w:t xml:space="preserve"> </w:t>
+      </w:r>
+      <w:proofErr w:type="gramStart"/>
+      <w:r>
+        <w:t>de of-</w:t>
+      </w:r>
+      <w:proofErr w:type="spellStart"/>
+      <w:r>
+        <w:t>core</w:t>
+      </w:r>
+      <w:proofErr w:type="spellEnd"/>
+      <w:proofErr w:type="gramEnd"/>
+      <w:r>
+        <w:t xml:space="preserve">. Ajout du </w:t>
+      </w:r>
+      <w:proofErr w:type="spellStart"/>
+      <w:r>
+        <w:t>businessFields</w:t>
+      </w:r>
+      <w:proofErr w:type="spellEnd"/>
+      <w:r>
+        <w:t xml:space="preserve"> auto dans ES</w:t>
+      </w:r>
+    </w:p>
+    <w:p>
+      <w:pPr>
+        <w:pStyle w:val="Paragraphedeliste"/>
+        <w:numPr>
+          <w:ilvl w:val="0"/>
+          <w:numId w:val="1"/>
+        </w:numPr>
+      </w:pPr>
+      <w:proofErr w:type="spellStart"/>
+      <w:r>
+        <w:t>touch</w:t>
+      </w:r>
+      <w:proofErr w:type="spellEnd"/>
+      <w:r>
+        <w:t xml:space="preserve"> </w:t>
+      </w:r>
+      <w:proofErr w:type="spellStart"/>
+      <w:r>
+        <w:t>touch</w:t>
+      </w:r>
+      <w:proofErr w:type="spellEnd"/>
+      <w:r>
+        <w:t xml:space="preserve"> </w:t>
+      </w:r>
+      <w:proofErr w:type="gramStart"/>
+      <w:r>
+        <w:t xml:space="preserve">java </w:t>
+      </w:r>
+      <w:proofErr w:type="gramEnd"/>
       <w:r>
         <w:sym w:font="Wingdings" w:char="F04A"/>
       </w:r>
       <w:r>
-        <w:t>. Intégration des businessField dans elasticsearch</w:t>
-      </w:r>
-      <w:r>
-        <w:t>, ajout d'un businessfieldrepository qui herite d'une abstractRepository etc..</w:t>
-      </w:r>
-    </w:p>
-    <w:p>
-      <w:pPr>
-        <w:pStyle w:val="Paragraphedeliste"/>
-        <w:numPr>
-          <w:ilvl w:val="0"/>
-          <w:numId w:val="1"/>
-        </w:numPr>
-      </w:pPr>
-      <w:r>
-        <w:t>Ajout du businessField dans elasticsearch en java</w:t>
-      </w:r>
-    </w:p>
-    <w:p>
-      <w:pPr>
-        <w:pStyle w:val="Paragraphedeliste"/>
-        <w:numPr>
-          <w:ilvl w:val="0"/>
-          <w:numId w:val="1"/>
-        </w:numPr>
-      </w:pPr>
-      <w:r>
-        <w:t>Creation d'une classe de test, instance descriptionTest. Qui permet d'ajouter dans elasticsearch une instance description qui va bien, et tester si elle est bien dans ES</w:t>
-      </w:r>
-    </w:p>
-    <w:p>
-      <w:pPr>
-        <w:pStyle w:val="Paragraphedeliste"/>
-        <w:numPr>
-          <w:ilvl w:val="0"/>
-          <w:numId w:val="1"/>
-        </w:numPr>
-      </w:pPr>
-      <w:r>
-        <w:t>Reprise de l'IHM, sur les businessFields</w:t>
-      </w:r>
+        <w:t xml:space="preserve">. Intégration des </w:t>
+      </w:r>
+      <w:proofErr w:type="spellStart"/>
+      <w:r>
+        <w:t>businessField</w:t>
+      </w:r>
+      <w:proofErr w:type="spellEnd"/>
+      <w:r>
+        <w:t xml:space="preserve"> dans </w:t>
+      </w:r>
+      <w:proofErr w:type="spellStart"/>
+      <w:r>
+        <w:t>elasticsearch</w:t>
+      </w:r>
+      <w:proofErr w:type="spellEnd"/>
+      <w:r>
+        <w:t xml:space="preserve">, ajout d'un </w:t>
+      </w:r>
+      <w:proofErr w:type="spellStart"/>
+      <w:r>
+        <w:t>businessfieldrepository</w:t>
+      </w:r>
+      <w:proofErr w:type="spellEnd"/>
+      <w:r>
+        <w:t xml:space="preserve"> qui </w:t>
+      </w:r>
+      <w:proofErr w:type="spellStart"/>
+      <w:r>
+        <w:t>herite</w:t>
+      </w:r>
+      <w:proofErr w:type="spellEnd"/>
+      <w:r>
+        <w:t xml:space="preserve"> d'une </w:t>
+      </w:r>
+      <w:proofErr w:type="spellStart"/>
+      <w:r>
+        <w:t>abstractRepository</w:t>
+      </w:r>
+      <w:proofErr w:type="spellEnd"/>
+      <w:r>
+        <w:t xml:space="preserve"> etc</w:t>
+      </w:r>
+      <w:proofErr w:type="gramStart"/>
+      <w:r>
+        <w:t>..</w:t>
+      </w:r>
+      <w:proofErr w:type="gramEnd"/>
+    </w:p>
+    <w:p>
+      <w:pPr>
+        <w:pStyle w:val="Paragraphedeliste"/>
+        <w:numPr>
+          <w:ilvl w:val="0"/>
+          <w:numId w:val="1"/>
+        </w:numPr>
+      </w:pPr>
+      <w:r>
+        <w:t xml:space="preserve">Ajout du </w:t>
+      </w:r>
+      <w:proofErr w:type="spellStart"/>
+      <w:r>
+        <w:t>businessField</w:t>
+      </w:r>
+      <w:proofErr w:type="spellEnd"/>
+      <w:r>
+        <w:t xml:space="preserve"> dans </w:t>
+      </w:r>
+      <w:proofErr w:type="spellStart"/>
+      <w:r>
+        <w:t>elasticsearch</w:t>
+      </w:r>
+      <w:proofErr w:type="spellEnd"/>
+      <w:r>
+        <w:t xml:space="preserve"> en java</w:t>
+      </w:r>
+    </w:p>
+    <w:p>
+      <w:pPr>
+        <w:pStyle w:val="Paragraphedeliste"/>
+        <w:numPr>
+          <w:ilvl w:val="0"/>
+          <w:numId w:val="1"/>
+        </w:numPr>
+      </w:pPr>
+      <w:proofErr w:type="spellStart"/>
+      <w:r>
+        <w:t>Creation</w:t>
+      </w:r>
+      <w:proofErr w:type="spellEnd"/>
+      <w:r>
+        <w:t xml:space="preserve"> d'une classe de test, instance </w:t>
+      </w:r>
+      <w:proofErr w:type="spellStart"/>
+      <w:r>
+        <w:t>descriptionTest</w:t>
+      </w:r>
+      <w:proofErr w:type="spellEnd"/>
+      <w:r>
+        <w:t xml:space="preserve">. Qui permet d'ajouter dans </w:t>
+      </w:r>
+      <w:proofErr w:type="spellStart"/>
+      <w:r>
+        <w:t>elasticsearch</w:t>
+      </w:r>
+      <w:proofErr w:type="spellEnd"/>
+      <w:r>
+        <w:t xml:space="preserve"> une instance description qui va bien, et tester si elle est bien dans ES</w:t>
+      </w:r>
+    </w:p>
+    <w:p>
+      <w:pPr>
+        <w:pStyle w:val="Paragraphedeliste"/>
+        <w:numPr>
+          <w:ilvl w:val="0"/>
+          <w:numId w:val="1"/>
+        </w:numPr>
+      </w:pPr>
+      <w:r>
+        <w:t xml:space="preserve">Reprise de l'IHM, sur les </w:t>
+      </w:r>
+      <w:proofErr w:type="spellStart"/>
+      <w:r>
+        <w:t>businessFields</w:t>
+      </w:r>
+      <w:proofErr w:type="spellEnd"/>
     </w:p>
     <w:p>
       <w:r>
@@ -2510,8 +4064,29 @@
         </w:numPr>
       </w:pPr>
       <w:r>
-        <w:t>Retour sur IHM, evolution, refresh auto de la requete</w:t>
-      </w:r>
+        <w:t xml:space="preserve">Retour sur IHM, </w:t>
+      </w:r>
+      <w:proofErr w:type="spellStart"/>
+      <w:r>
+        <w:t>evolution</w:t>
+      </w:r>
+      <w:proofErr w:type="spellEnd"/>
+      <w:r>
+        <w:t xml:space="preserve">, </w:t>
+      </w:r>
+      <w:proofErr w:type="spellStart"/>
+      <w:r>
+        <w:t>refresh</w:t>
+      </w:r>
+      <w:proofErr w:type="spellEnd"/>
+      <w:r>
+        <w:t xml:space="preserve"> auto de la </w:t>
+      </w:r>
+      <w:proofErr w:type="spellStart"/>
+      <w:r>
+        <w:t>requete</w:t>
+      </w:r>
+      <w:proofErr w:type="spellEnd"/>
       <w:r>
         <w:t xml:space="preserve"> OK</w:t>
       </w:r>
@@ -2525,7 +4100,15 @@
         </w:numPr>
       </w:pPr>
       <w:r>
-        <w:t>Test de performance sur le dépillage de la queue</w:t>
+        <w:t xml:space="preserve">Test de performance sur le </w:t>
+      </w:r>
+      <w:proofErr w:type="spellStart"/>
+      <w:r>
+        <w:t>dépillage</w:t>
+      </w:r>
+      <w:proofErr w:type="spellEnd"/>
+      <w:r>
+        <w:t xml:space="preserve"> de la queue</w:t>
       </w:r>
       <w:r>
         <w:t>. Pas tip top, cependant l'empilage non plus …</w:t>
@@ -2539,20 +4122,57 @@
           <w:numId w:val="1"/>
         </w:numPr>
       </w:pPr>
-      <w:r>
-        <w:t>Corrgier le filtre du navbar sur les descriptionType dans l'autocomplete. OK</w:t>
-      </w:r>
-    </w:p>
-    <w:p>
-      <w:pPr>
-        <w:pStyle w:val="Paragraphedeliste"/>
-        <w:numPr>
-          <w:ilvl w:val="0"/>
-          <w:numId w:val="1"/>
-        </w:numPr>
-      </w:pPr>
-      <w:r>
-        <w:t>MAJ Redmine + Git commit</w:t>
+      <w:proofErr w:type="spellStart"/>
+      <w:r>
+        <w:t>Corrgier</w:t>
+      </w:r>
+      <w:proofErr w:type="spellEnd"/>
+      <w:r>
+        <w:t xml:space="preserve"> le filtre du </w:t>
+      </w:r>
+      <w:proofErr w:type="spellStart"/>
+      <w:r>
+        <w:t>navbar</w:t>
+      </w:r>
+      <w:proofErr w:type="spellEnd"/>
+      <w:r>
+        <w:t xml:space="preserve"> sur les </w:t>
+      </w:r>
+      <w:proofErr w:type="spellStart"/>
+      <w:r>
+        <w:t>descriptionType</w:t>
+      </w:r>
+      <w:proofErr w:type="spellEnd"/>
+      <w:r>
+        <w:t xml:space="preserve"> dans l'</w:t>
+      </w:r>
+      <w:proofErr w:type="spellStart"/>
+      <w:r>
+        <w:t>autocomplete</w:t>
+      </w:r>
+      <w:proofErr w:type="spellEnd"/>
+      <w:r>
+        <w:t>. OK</w:t>
+      </w:r>
+    </w:p>
+    <w:p>
+      <w:pPr>
+        <w:pStyle w:val="Paragraphedeliste"/>
+        <w:numPr>
+          <w:ilvl w:val="0"/>
+          <w:numId w:val="1"/>
+        </w:numPr>
+      </w:pPr>
+      <w:r>
+        <w:t xml:space="preserve">MAJ </w:t>
+      </w:r>
+      <w:proofErr w:type="spellStart"/>
+      <w:r>
+        <w:t>Redmine</w:t>
+      </w:r>
+      <w:proofErr w:type="spellEnd"/>
+      <w:r>
+        <w:t xml:space="preserve"> + Git commit</w:t>
       </w:r>
     </w:p>
     <w:p/>
@@ -2589,8 +4209,45 @@
         </w:numPr>
       </w:pPr>
       <w:r>
-        <w:t>Fil d'ariane, redmine 3544, anomalie. Chiffrage 2 j.</w:t>
-      </w:r>
+        <w:t>Fil d'</w:t>
+      </w:r>
+      <w:proofErr w:type="spellStart"/>
+      <w:r>
+        <w:t>ariane</w:t>
+      </w:r>
+      <w:proofErr w:type="spellEnd"/>
+      <w:r>
+        <w:t xml:space="preserve">, </w:t>
+      </w:r>
+      <w:proofErr w:type="spellStart"/>
+      <w:r>
+        <w:t>redmine</w:t>
+      </w:r>
+      <w:proofErr w:type="spellEnd"/>
+      <w:r>
+        <w:t xml:space="preserve"> 3544, anomalie. Chiffrage 2 j.</w:t>
+      </w:r>
+    </w:p>
+    <w:p>
+      <w:pPr>
+        <w:pStyle w:val="Paragraphedeliste"/>
+        <w:numPr>
+          <w:ilvl w:val="0"/>
+          <w:numId w:val="1"/>
+        </w:numPr>
+      </w:pPr>
+      <w:r>
+        <w:t>Migration environnement sur nouvelle machine.</w:t>
+      </w:r>
+    </w:p>
+    <w:p>
+      <w:pPr>
+        <w:pStyle w:val="Paragraphedeliste"/>
+        <w:numPr>
+          <w:ilvl w:val="0"/>
+          <w:numId w:val="1"/>
+        </w:numPr>
+      </w:pPr>
     </w:p>
     <w:sectPr>
       <w:pgSz w:w="11906" w:h="16838"/>

</xml_diff>

<commit_message>
create semaine 15 + init. v15.0
</commit_message>
<xml_diff>
--- a/aide_rapport_alternance_1.docx
+++ b/aide_rapport_alternance_1.docx
@@ -2664,6 +2664,104 @@
         <w:t>Probleme avec les url pour passer de of a kibana.</w:t>
       </w:r>
     </w:p>
+    <w:p>
+      <w:pPr>
+        <w:pStyle w:val="Paragraphedeliste"/>
+        <w:numPr>
+          <w:ilvl w:val="1"/>
+          <w:numId w:val="1"/>
+        </w:numPr>
+      </w:pPr>
+      <w:r>
+        <w:t>Quelqu’un d’autre s’en charge</w:t>
+      </w:r>
+    </w:p>
+    <w:p>
+      <w:pPr>
+        <w:pStyle w:val="Paragraphedeliste"/>
+        <w:numPr>
+          <w:ilvl w:val="0"/>
+          <w:numId w:val="1"/>
+        </w:numPr>
+      </w:pPr>
+      <w:r>
+        <w:t>Aide sur le core, probleme au demarrage</w:t>
+      </w:r>
+    </w:p>
+    <w:p/>
+    <w:p>
+      <w:pPr>
+        <w:jc w:val="center"/>
+        <w:rPr>
+          <w:b/>
+          <w:sz w:val="32"/>
+        </w:rPr>
+      </w:pPr>
+      <w:r>
+        <w:rPr>
+          <w:b/>
+          <w:sz w:val="32"/>
+        </w:rPr>
+        <w:t>Semaine 15</w:t>
+      </w:r>
+    </w:p>
+    <w:p>
+      <w:pPr>
+        <w:jc w:val="center"/>
+      </w:pPr>
+      <w:r>
+        <w:t>04/04 – 08/04</w:t>
+      </w:r>
+    </w:p>
+    <w:p>
+      <w:pPr>
+        <w:pStyle w:val="Paragraphedeliste"/>
+        <w:numPr>
+          <w:ilvl w:val="0"/>
+          <w:numId w:val="1"/>
+        </w:numPr>
+      </w:pPr>
+      <w:r>
+        <w:t>Reprise sur le front, fil d’arianne. Simplifié, et plus stable.</w:t>
+      </w:r>
+    </w:p>
+    <w:p>
+      <w:pPr>
+        <w:pStyle w:val="Paragraphedeliste"/>
+        <w:numPr>
+          <w:ilvl w:val="0"/>
+          <w:numId w:val="1"/>
+        </w:numPr>
+      </w:pPr>
+      <w:r>
+        <w:t xml:space="preserve">Creation de la vue du details d’une instance. </w:t>
+      </w:r>
+    </w:p>
+    <w:p>
+      <w:pPr>
+        <w:pStyle w:val="Paragraphedeliste"/>
+        <w:numPr>
+          <w:ilvl w:val="1"/>
+          <w:numId w:val="1"/>
+        </w:numPr>
+      </w:pPr>
+      <w:r>
+        <w:t>Maquettage, qui a été ensuite validé par le restant de l’equipe, et modifié suite au debat.</w:t>
+      </w:r>
+    </w:p>
+    <w:p>
+      <w:pPr>
+        <w:pStyle w:val="Paragraphedeliste"/>
+        <w:numPr>
+          <w:ilvl w:val="1"/>
+          <w:numId w:val="1"/>
+        </w:numPr>
+      </w:pPr>
+      <w:r>
+        <w:t>Developpement de cette vue.</w:t>
+      </w:r>
+    </w:p>
+    <w:p/>
     <w:sectPr>
       <w:pgSz w:w="11906" w:h="16838"/>
       <w:pgMar w:top="1417" w:right="1417" w:bottom="1417" w:left="1417" w:header="708" w:footer="708" w:gutter="0"/>

</xml_diff>

<commit_message>
update semaine 16 v16.0
</commit_message>
<xml_diff>
--- a/aide_rapport_alternance_1.docx
+++ b/aide_rapport_alternance_1.docx
@@ -2843,6 +2843,21 @@
       </w:pPr>
       <w:r>
         <w:t>Probleme pour ouvrir les choix au premier clic !</w:t>
+      </w:r>
+      <w:r>
+        <w:t xml:space="preserve"> reussi</w:t>
+      </w:r>
+    </w:p>
+    <w:p>
+      <w:pPr>
+        <w:pStyle w:val="Paragraphedeliste"/>
+        <w:numPr>
+          <w:ilvl w:val="0"/>
+          <w:numId w:val="1"/>
+        </w:numPr>
+      </w:pPr>
+      <w:r>
+        <w:t>Continuer service search, pour le retour precedant sauver la search</w:t>
       </w:r>
     </w:p>
     <w:sectPr>

</xml_diff>

<commit_message>
init semaine 17 + tache
</commit_message>
<xml_diff>
--- a/aide_rapport_alternance_1.docx
+++ b/aide_rapport_alternance_1.docx
@@ -2858,6 +2858,61 @@
       </w:pPr>
       <w:r>
         <w:t>Continuer service search, pour le retour precedant sauver la search</w:t>
+      </w:r>
+    </w:p>
+    <w:p/>
+    <w:p>
+      <w:pPr>
+        <w:jc w:val="center"/>
+        <w:rPr>
+          <w:b/>
+          <w:sz w:val="32"/>
+        </w:rPr>
+      </w:pPr>
+      <w:r>
+        <w:rPr>
+          <w:b/>
+          <w:sz w:val="32"/>
+        </w:rPr>
+        <w:t>Semaine 17</w:t>
+      </w:r>
+    </w:p>
+    <w:p>
+      <w:pPr>
+        <w:jc w:val="center"/>
+      </w:pPr>
+      <w:r>
+        <w:t>02/05 – 04/05</w:t>
+      </w:r>
+    </w:p>
+    <w:p>
+      <w:pPr>
+        <w:pStyle w:val="Paragraphedeliste"/>
+        <w:numPr>
+          <w:ilvl w:val="0"/>
+          <w:numId w:val="1"/>
+        </w:numPr>
+      </w:pPr>
+      <w:r>
+        <w:t>Mise en place d’un menu avec arborescence, comme dans l’explorer Windows.</w:t>
+      </w:r>
+    </w:p>
+    <w:p>
+      <w:pPr>
+        <w:pStyle w:val="Paragraphedeliste"/>
+        <w:numPr>
+          <w:ilvl w:val="0"/>
+          <w:numId w:val="1"/>
+        </w:numPr>
+      </w:pPr>
+      <w:r>
+        <w:t>Reprise du tableur Excel, avec les taches, amélioration, imitations tableau SCRUM, avec a faire, en cours et terminé. Des % de taches realisé. Et je devrait envoyé ce tableur toute mes semaines d’entreprises a mon tutuer, et manager, pour qu’il</w:t>
+      </w:r>
+      <w:r>
+        <w:t>s</w:t>
+      </w:r>
+      <w:r>
+        <w:t xml:space="preserve"> voient l’avancement du projet</w:t>
       </w:r>
     </w:p>
     <w:sectPr>

</xml_diff>

<commit_message>
update tache + init poster
</commit_message>
<xml_diff>
--- a/aide_rapport_alternance_1.docx
+++ b/aide_rapport_alternance_1.docx
@@ -339,7 +339,13 @@
         <w:t>Début d'association d'of-core et of-</w:t>
       </w:r>
       <w:r>
-        <w:t>front. Je dois lancer elasticsearch et of core (collecte) depuis of front, des le lancement du serveur tomcat.</w:t>
+        <w:t xml:space="preserve">front. Je dois lancer </w:t>
+      </w:r>
+      <w:r>
+        <w:t>ElasticSearch</w:t>
+      </w:r>
+      <w:r>
+        <w:t xml:space="preserve"> et of core (collecte) depuis of front, des le lancement du serveur tomcat.</w:t>
       </w:r>
     </w:p>
     <w:p>
@@ -401,13 +407,25 @@
         </w:numPr>
       </w:pPr>
       <w:r>
-        <w:t xml:space="preserve">Lancement d'Elasticsearch au </w:t>
+        <w:t>Lancement d'</w:t>
+      </w:r>
+      <w:r>
+        <w:t>ElasticSearch</w:t>
+      </w:r>
+      <w:r>
+        <w:t xml:space="preserve"> au </w:t>
       </w:r>
       <w:r>
         <w:t>démarrage</w:t>
       </w:r>
       <w:r>
-        <w:t xml:space="preserve"> de tomcat. Un elasticsearch embarqué.  Ajout d'un plugin java, et modification pour qu'il s'adapte a nos besoins…</w:t>
+        <w:t xml:space="preserve"> de tomcat. Un </w:t>
+      </w:r>
+      <w:r>
+        <w:t>ElasticSearch</w:t>
+      </w:r>
+      <w:r>
+        <w:t xml:space="preserve"> embarqué.  Ajout d'un plugin java, et modification pour qu'il s'adapte a nos besoins…</w:t>
       </w:r>
       <w:r>
         <w:t>.. OK</w:t>
@@ -446,7 +464,13 @@
         <w:t>lution</w:t>
       </w:r>
       <w:r>
-        <w:t xml:space="preserve">: Enfaite il se trouve sur l'"url-pattern" de la servlet que le lance, je devais ajouter à "/elasticsearch", "/*" a la fin, pour pouvoir explorer elasticsearch, et pouvoir faire des </w:t>
+        <w:t xml:space="preserve">: Enfaite il se trouve sur l'"url-pattern" de la servlet que le lance, je devais ajouter à "/elasticsearch", "/*" a la fin, pour pouvoir explorer </w:t>
+      </w:r>
+      <w:r>
+        <w:t>ElasticSearch</w:t>
+      </w:r>
+      <w:r>
+        <w:t xml:space="preserve">, et pouvoir faire des </w:t>
       </w:r>
       <w:r>
         <w:t>requête</w:t>
@@ -910,7 +934,13 @@
         <w:t>requête</w:t>
       </w:r>
       <w:r>
-        <w:t xml:space="preserve"> sur elasticsearch pour ajouter les données que je veux pour les </w:t>
+        <w:t xml:space="preserve"> sur </w:t>
+      </w:r>
+      <w:r>
+        <w:t>ElasticSearch</w:t>
+      </w:r>
+      <w:r>
+        <w:t xml:space="preserve"> pour ajouter les données que je veux pour les </w:t>
       </w:r>
       <w:r>
         <w:t>mettre</w:t>
@@ -1066,25 +1096,103 @@
         </w:numPr>
       </w:pPr>
       <w:r>
-        <w:t>Pas facile, bcp d'erreur de promise (asynchronisme), avec les _.each. J'ai tout repris, la logique c'est : kibana charge et compte les noms d'applications</w:t>
+        <w:t xml:space="preserve">Pas facile, </w:t>
+      </w:r>
+      <w:r>
+        <w:t>beaucoup</w:t>
+      </w:r>
+      <w:r>
+        <w:t xml:space="preserve"> d'erreur de promise (asynchronisme), avec les _.each. J'ai tout repris, la logique c'est : </w:t>
+      </w:r>
+      <w:r>
+        <w:t>Kibana</w:t>
+      </w:r>
+      <w:r>
+        <w:t xml:space="preserve"> charge et compte les noms d'applications</w:t>
       </w:r>
       <w:r>
         <w:t xml:space="preserve"> (</w:t>
       </w:r>
       <w:r>
-        <w:t>nombre max de 10), et seulement apres qu'il ait fini, je refait une requete, qui va chercher le nombre d'erreur et le nombre de succes de cette application.</w:t>
-      </w:r>
-    </w:p>
-    <w:p>
-      <w:pPr>
-        <w:pStyle w:val="Paragraphedeliste"/>
-        <w:numPr>
-          <w:ilvl w:val="0"/>
-          <w:numId w:val="1"/>
-        </w:numPr>
-      </w:pPr>
-      <w:r>
-        <w:t>Kibana calcul une ligne supplémentaire "Other values", avec le nombre restant de données (etant donnée qu'il y en a plus de 10), cependant sur mes colonnes que j'ai ajouter, rien n'était indiqué, donc j'ai créer une nouvelle requete qui s'execute avant le traitement des données et qui me renvoie le nombre maximum d'erreur et de success, et puis au moment du traitement des données, des qu'il insert un nombre d'erreur (ou de succes), il increment une variable de cette somme, pour qu'a la fin du traitement on ai le total d'erreur que l'on a afficher (et de succes), et ensuite j'insert a coté de "Other values" le nombre total d'erreur – la somme trouvé pour avoir le restant.</w:t>
+        <w:t xml:space="preserve">nombre max de 10), et seulement </w:t>
+      </w:r>
+      <w:r>
+        <w:t>après</w:t>
+      </w:r>
+      <w:r>
+        <w:t xml:space="preserve"> qu'il ait fini, je </w:t>
+      </w:r>
+      <w:r>
+        <w:t>refais</w:t>
+      </w:r>
+      <w:r>
+        <w:t xml:space="preserve"> une </w:t>
+      </w:r>
+      <w:r>
+        <w:t>requête</w:t>
+      </w:r>
+      <w:r>
+        <w:t xml:space="preserve">, qui va chercher le nombre d'erreur et le nombre de </w:t>
+      </w:r>
+      <w:r>
+        <w:t>succès</w:t>
+      </w:r>
+      <w:r>
+        <w:t xml:space="preserve"> de cette application.</w:t>
+      </w:r>
+    </w:p>
+    <w:p>
+      <w:pPr>
+        <w:pStyle w:val="Paragraphedeliste"/>
+        <w:numPr>
+          <w:ilvl w:val="0"/>
+          <w:numId w:val="1"/>
+        </w:numPr>
+      </w:pPr>
+      <w:r>
+        <w:t>Kibana calcul une ligne supplémentaire "Other values", avec le nombre restant de données (</w:t>
+      </w:r>
+      <w:r>
+        <w:t>étant</w:t>
+      </w:r>
+      <w:r>
+        <w:t xml:space="preserve"> donnée qu'il y en a plus de 10), cependant sur mes colonnes que j'ai ajouter, rien n'était indiqué, donc j'ai créer une nouvelle </w:t>
+      </w:r>
+      <w:r>
+        <w:t>requête</w:t>
+      </w:r>
+      <w:r>
+        <w:t xml:space="preserve"> qui s'</w:t>
+      </w:r>
+      <w:r>
+        <w:t>exécute</w:t>
+      </w:r>
+      <w:r>
+        <w:t xml:space="preserve"> avant le traitement des données et qui me renvoie le nombre maximum d'erreur et de </w:t>
+      </w:r>
+      <w:r>
+        <w:t>succès</w:t>
+      </w:r>
+      <w:r>
+        <w:t xml:space="preserve">, et puis au moment du traitement des données, des qu'il insert un nombre d'erreur (ou de </w:t>
+      </w:r>
+      <w:r>
+        <w:t>succès</w:t>
+      </w:r>
+      <w:r>
+        <w:t xml:space="preserve">), il </w:t>
+      </w:r>
+      <w:r>
+        <w:t>incrémente</w:t>
+      </w:r>
+      <w:r>
+        <w:t xml:space="preserve"> une variable de cette somme, pour qu'a la fin du traitement on ai le total d'erreur que l'on a afficher (et de </w:t>
+      </w:r>
+      <w:r>
+        <w:t>succès</w:t>
+      </w:r>
+      <w:r>
+        <w:t>), et ensuite j'insert a coté de "Other values" le nombre total d'erreur – la somme trouvé pour avoir le restant.</w:t>
       </w:r>
     </w:p>
     <w:p>
@@ -1121,7 +1229,34 @@
         </w:numPr>
       </w:pPr>
       <w:r>
-        <w:t xml:space="preserve">Idee : créer un style (ex : tablefixe), avec une requete spécifique a integrer dans le code (voir panel/terms/module.js et modifier module.html pour faire un tableau spécifique avec les bouton etc. Cool </w:t>
+        <w:t>Idée</w:t>
+      </w:r>
+      <w:r>
+        <w:t xml:space="preserve"> : créer un style (ex : tablefixe), avec une </w:t>
+      </w:r>
+      <w:r>
+        <w:t>requête</w:t>
+      </w:r>
+      <w:r>
+        <w:t xml:space="preserve"> spécifique </w:t>
+      </w:r>
+      <w:r>
+        <w:t>à</w:t>
+      </w:r>
+      <w:r>
+        <w:t xml:space="preserve"> </w:t>
+      </w:r>
+      <w:r>
+        <w:t>intégrer</w:t>
+      </w:r>
+      <w:r>
+        <w:t xml:space="preserve"> dans le code (voir panel/terms/module.js et modifier module.html pour faire un tableau spécifique avec </w:t>
+      </w:r>
+      <w:r>
+        <w:t>le bouton</w:t>
+      </w:r>
+      <w:r>
+        <w:t xml:space="preserve"> etc. Cool </w:t>
       </w:r>
       <w:r>
         <w:sym w:font="Wingdings" w:char="F04A"/>
@@ -1171,10 +1306,22 @@
         </w:numPr>
       </w:pPr>
       <w:r>
-        <w:t>Je dois créer un "widget" sur kibana, qui permet d</w:t>
-      </w:r>
-      <w:r>
-        <w:t>'ajouter des filtres précis sur kibana 3.</w:t>
+        <w:t xml:space="preserve">Je dois créer un "widget" sur </w:t>
+      </w:r>
+      <w:r>
+        <w:t>Kibana</w:t>
+      </w:r>
+      <w:r>
+        <w:t>, qui permet d</w:t>
+      </w:r>
+      <w:r>
+        <w:t xml:space="preserve">'ajouter des filtres précis sur </w:t>
+      </w:r>
+      <w:r>
+        <w:t>Kibana</w:t>
+      </w:r>
+      <w:r>
+        <w:t xml:space="preserve"> 3.</w:t>
       </w:r>
     </w:p>
     <w:p>
@@ -1240,7 +1387,13 @@
         <w:t>parmi</w:t>
       </w:r>
       <w:r>
-        <w:t xml:space="preserve"> la liste pour ajouter au filtres de kibana.</w:t>
+        <w:t xml:space="preserve"> la liste pour ajouter au filtres de </w:t>
+      </w:r>
+      <w:r>
+        <w:t>Kibana</w:t>
+      </w:r>
+      <w:r>
+        <w:t>.</w:t>
       </w:r>
     </w:p>
     <w:p>
@@ -1282,7 +1435,10 @@
         </w:numPr>
       </w:pPr>
       <w:r>
-        <w:t xml:space="preserve">Mtn, je dois ajouter une ligne de constante sur un histogramme. </w:t>
+        <w:t>Maintenant</w:t>
+      </w:r>
+      <w:r>
+        <w:t xml:space="preserve">, je dois ajouter une ligne de constante sur un histogramme. </w:t>
       </w:r>
     </w:p>
     <w:p>
@@ -1342,7 +1498,13 @@
         <w:t>donnée</w:t>
       </w:r>
       <w:r>
-        <w:t>, dans elasticssearch, donc peu pas test.</w:t>
+        <w:t xml:space="preserve">, dans </w:t>
+      </w:r>
+      <w:r>
+        <w:t>ElasticSearch</w:t>
+      </w:r>
+      <w:r>
+        <w:t>, donc peu pas test.</w:t>
       </w:r>
     </w:p>
     <w:p>
@@ -1369,7 +1531,13 @@
         <w:t>requête</w:t>
       </w:r>
       <w:r>
-        <w:t xml:space="preserve"> sur elasticsearch, </w:t>
+        <w:t xml:space="preserve"> sur </w:t>
+      </w:r>
+      <w:r>
+        <w:t>ElasticSearch</w:t>
+      </w:r>
+      <w:r>
+        <w:t xml:space="preserve">, </w:t>
       </w:r>
       <w:r>
         <w:t>problème</w:t>
@@ -1495,7 +1663,13 @@
         </w:numPr>
       </w:pPr>
       <w:r>
-        <w:t xml:space="preserve">Pour ça, lorsque kibana traite ses données pour les transformer en graphe, je créer une </w:t>
+        <w:t xml:space="preserve">Pour ça, lorsque </w:t>
+      </w:r>
+      <w:r>
+        <w:t>Kibana</w:t>
+      </w:r>
+      <w:r>
+        <w:t xml:space="preserve"> traite ses données pour les transformer en graphe, je créer une </w:t>
       </w:r>
       <w:r>
         <w:t>deuxième</w:t>
@@ -1546,7 +1720,13 @@
         <w:t>Problème</w:t>
       </w:r>
       <w:r>
-        <w:t xml:space="preserve"> : entre 2 enregistrements de valeurs, la courbe retourne a 0, et on observe donc des "trous" dans la courbe</w:t>
+        <w:t xml:space="preserve"> : entre 2 enregistrements de valeurs, la courbe retourne </w:t>
+      </w:r>
+      <w:r>
+        <w:t>à</w:t>
+      </w:r>
+      <w:r>
+        <w:t xml:space="preserve"> 0, et on observe donc des "trous" dans la courbe</w:t>
       </w:r>
     </w:p>
     <w:p>
@@ -1567,7 +1747,13 @@
         <w:t>paramètre</w:t>
       </w:r>
       <w:r>
-        <w:t xml:space="preserve"> fill_style de "null" à "no". Fill c'est la liaison entre les points, et le no permet de ne pas remettre la courbe a 0 quand il n'a pas de valeur</w:t>
+        <w:t xml:space="preserve"> fill_style de "null" à "no". Fill c'est la liaison entre les points, et le no permet de ne pas remettre la courbe </w:t>
+      </w:r>
+      <w:r>
+        <w:t>à</w:t>
+      </w:r>
+      <w:r>
+        <w:t xml:space="preserve"> 0 quand il n'a pas de valeur</w:t>
       </w:r>
     </w:p>
     <w:p>
@@ -1600,7 +1786,13 @@
         </w:numPr>
       </w:pPr>
       <w:r>
-        <w:t xml:space="preserve"> checkbox dans les options du graphe, qui servira de test dans le code, puis input text pour entrer la valeur en dur pour le moment pour un graphe precis. OK</w:t>
+        <w:t xml:space="preserve"> checkbox dans les options du graphe, qui servira de test dans le code, puis input text pour entrer la valeur en dur pour le moment pour un graphe </w:t>
+      </w:r>
+      <w:r>
+        <w:t>précis</w:t>
+      </w:r>
+      <w:r>
+        <w:t>. OK</w:t>
       </w:r>
     </w:p>
     <w:p>
@@ -1618,31 +1810,55 @@
         <w:t>orsque l'on filtre sur le champ</w:t>
       </w:r>
       <w:r>
-        <w:t xml:space="preserve"> NOM_MEDIATION, on ajoute automatiquement au graphe avec la chexbox coché, la valeur du SLA de cette mediation.</w:t>
-      </w:r>
-    </w:p>
-    <w:p>
-      <w:pPr>
-        <w:pStyle w:val="Paragraphedeliste"/>
-        <w:numPr>
-          <w:ilvl w:val="0"/>
-          <w:numId w:val="1"/>
-        </w:numPr>
-      </w:pPr>
-      <w:r>
-        <w:t>Reprise d'OFv4, petite correction, pour présentation devant l'equipe.</w:t>
-      </w:r>
-    </w:p>
-    <w:p>
-      <w:pPr>
-        <w:pStyle w:val="Paragraphedeliste"/>
-        <w:numPr>
-          <w:ilvl w:val="0"/>
-          <w:numId w:val="1"/>
-        </w:numPr>
-      </w:pPr>
-      <w:r>
-        <w:t>Correction de la fonction remove de Kibana, reprise a 0 des ids, decallage des ids.</w:t>
+        <w:t xml:space="preserve"> NOM_MEDIATION, on ajoute automatiquement au graphe avec la chexbox coché, la valeur du SLA de cette </w:t>
+      </w:r>
+      <w:r>
+        <w:t>médiation</w:t>
+      </w:r>
+      <w:r>
+        <w:t>.</w:t>
+      </w:r>
+    </w:p>
+    <w:p>
+      <w:pPr>
+        <w:pStyle w:val="Paragraphedeliste"/>
+        <w:numPr>
+          <w:ilvl w:val="0"/>
+          <w:numId w:val="1"/>
+        </w:numPr>
+      </w:pPr>
+      <w:r>
+        <w:t>Reprise d'OFv4, petite correction, pour présentation devant l'</w:t>
+      </w:r>
+      <w:r>
+        <w:t>équipe</w:t>
+      </w:r>
+      <w:r>
+        <w:t>.</w:t>
+      </w:r>
+    </w:p>
+    <w:p>
+      <w:pPr>
+        <w:pStyle w:val="Paragraphedeliste"/>
+        <w:numPr>
+          <w:ilvl w:val="0"/>
+          <w:numId w:val="1"/>
+        </w:numPr>
+      </w:pPr>
+      <w:r>
+        <w:t xml:space="preserve">Correction de la fonction remove de Kibana, reprise </w:t>
+      </w:r>
+      <w:r>
+        <w:t>à</w:t>
+      </w:r>
+      <w:r>
+        <w:t xml:space="preserve"> 0 des ids, </w:t>
+      </w:r>
+      <w:r>
+        <w:t>décalage</w:t>
+      </w:r>
+      <w:r>
+        <w:t xml:space="preserve"> des ids.</w:t>
       </w:r>
     </w:p>
     <w:p>
@@ -1655,7 +1871,7 @@
       </w:pPr>
       <w:r>
         <w:lastRenderedPageBreak/>
-        <w:t>Correction d'asynchronisme get business fields dans la liste du cote resultats.</w:t>
+        <w:t>Correction d'asynchronisme get business fields dans la liste du côté résultats.</w:t>
       </w:r>
     </w:p>
     <w:p>
@@ -1721,43 +1937,73 @@
         <w:t xml:space="preserve">: </w:t>
       </w:r>
       <w:r>
-        <w:t>nb instances, et modifier le tooltip pour affichier les quartiles.</w:t>
-      </w:r>
-    </w:p>
-    <w:p>
-      <w:pPr>
-        <w:pStyle w:val="Paragraphedeliste"/>
-        <w:numPr>
-          <w:ilvl w:val="0"/>
-          <w:numId w:val="1"/>
-        </w:numPr>
-      </w:pPr>
-      <w:r>
-        <w:t>Probleme avec le http.post, il ne s'execute pas, ou pas au bon moment…</w:t>
-      </w:r>
-    </w:p>
-    <w:p>
-      <w:pPr>
-        <w:pStyle w:val="Paragraphedeliste"/>
-        <w:numPr>
-          <w:ilvl w:val="0"/>
-          <w:numId w:val="1"/>
-        </w:numPr>
-      </w:pPr>
-      <w:r>
-        <w:t>Faire un graphe avec abscisse : instance id, ordonnée : list des status.</w:t>
-      </w:r>
-    </w:p>
-    <w:p>
-      <w:pPr>
-        <w:pStyle w:val="Paragraphedeliste"/>
-        <w:numPr>
-          <w:ilvl w:val="0"/>
-          <w:numId w:val="1"/>
-        </w:numPr>
-      </w:pPr>
-      <w:r>
-        <w:t>Pas facile ..</w:t>
+        <w:t xml:space="preserve">nb instances, et modifier le tooltip pour </w:t>
+      </w:r>
+      <w:r>
+        <w:t>afficher</w:t>
+      </w:r>
+      <w:r>
+        <w:t xml:space="preserve"> les quartiles.</w:t>
+      </w:r>
+    </w:p>
+    <w:p>
+      <w:pPr>
+        <w:pStyle w:val="Paragraphedeliste"/>
+        <w:numPr>
+          <w:ilvl w:val="0"/>
+          <w:numId w:val="1"/>
+        </w:numPr>
+      </w:pPr>
+      <w:r>
+        <w:t>Problème</w:t>
+      </w:r>
+      <w:r>
+        <w:t xml:space="preserve"> avec le http.post, il ne s'</w:t>
+      </w:r>
+      <w:r>
+        <w:t>exécute</w:t>
+      </w:r>
+      <w:r>
+        <w:t xml:space="preserve"> pas, ou pas au bon moment…</w:t>
+      </w:r>
+    </w:p>
+    <w:p>
+      <w:pPr>
+        <w:pStyle w:val="Paragraphedeliste"/>
+        <w:numPr>
+          <w:ilvl w:val="0"/>
+          <w:numId w:val="1"/>
+        </w:numPr>
+      </w:pPr>
+      <w:r>
+        <w:t xml:space="preserve">Faire un graphe avec abscisse : instance id, ordonnée : </w:t>
+      </w:r>
+      <w:r>
+        <w:t>liste</w:t>
+      </w:r>
+      <w:r>
+        <w:t xml:space="preserve"> des </w:t>
+      </w:r>
+      <w:r>
+        <w:t>statuts</w:t>
+      </w:r>
+      <w:r>
+        <w:t>.</w:t>
+      </w:r>
+    </w:p>
+    <w:p>
+      <w:pPr>
+        <w:pStyle w:val="Paragraphedeliste"/>
+        <w:numPr>
+          <w:ilvl w:val="0"/>
+          <w:numId w:val="1"/>
+        </w:numPr>
+      </w:pPr>
+      <w:r>
+        <w:t xml:space="preserve">Pas </w:t>
+      </w:r>
+      <w:r>
+        <w:t>facile...</w:t>
       </w:r>
     </w:p>
     <w:p>
@@ -1809,43 +2055,133 @@
         <w:t>Aie aie aie ….</w:t>
       </w:r>
       <w:r>
-        <w:t xml:space="preserve"> Les indexes dans elasticsearch où se trouvent les configurations, les dashboards de kibana, ont été malencontreusement supprimé, lors d'un packaging…</w:t>
-      </w:r>
-    </w:p>
-    <w:p>
-      <w:pPr>
-        <w:pStyle w:val="Paragraphedeliste"/>
-        <w:numPr>
-          <w:ilvl w:val="0"/>
-          <w:numId w:val="1"/>
-        </w:numPr>
-      </w:pPr>
-      <w:r>
-        <w:t>EA -&gt; fixer objectifs pour année prochaine.</w:t>
-      </w:r>
-    </w:p>
-    <w:p>
-      <w:pPr>
-        <w:pStyle w:val="Paragraphedeliste"/>
-        <w:numPr>
-          <w:ilvl w:val="0"/>
-          <w:numId w:val="1"/>
-        </w:numPr>
-      </w:pPr>
-      <w:r>
-        <w:t>Elaboration d'un tableau de tache avec temps estimé, % etc</w:t>
-      </w:r>
-    </w:p>
-    <w:p>
-      <w:pPr>
-        <w:pStyle w:val="Paragraphedeliste"/>
-        <w:numPr>
-          <w:ilvl w:val="0"/>
-          <w:numId w:val="1"/>
-        </w:numPr>
-      </w:pPr>
-      <w:r>
-        <w:t>Probleme avec les counts, surement a cause du nouveau modele de données. Les requetes faites par Kibana n'obtient pas les meme resultats lorsque je fais un requete similaire. Je ne sais pas qui de moi ou kibana a les bon resultats. Je cherche bcp sur ce point !</w:t>
+        <w:t xml:space="preserve"> Les indexes dans </w:t>
+      </w:r>
+      <w:r>
+        <w:t>ElasticSearch</w:t>
+      </w:r>
+      <w:r>
+        <w:t xml:space="preserve"> où se trouvent les configurations, les </w:t>
+      </w:r>
+      <w:r>
+        <w:t>Dashboard</w:t>
+      </w:r>
+      <w:r>
+        <w:t xml:space="preserve"> de </w:t>
+      </w:r>
+      <w:r>
+        <w:t>Kibana</w:t>
+      </w:r>
+      <w:r>
+        <w:t>, ont été malencontreusement supprimé, lors d'un packaging…</w:t>
+      </w:r>
+    </w:p>
+    <w:p>
+      <w:pPr>
+        <w:pStyle w:val="Paragraphedeliste"/>
+        <w:numPr>
+          <w:ilvl w:val="0"/>
+          <w:numId w:val="1"/>
+        </w:numPr>
+      </w:pPr>
+      <w:r>
+        <w:t xml:space="preserve">EA -&gt; </w:t>
+      </w:r>
+      <w:r>
+        <w:t>fixé</w:t>
+      </w:r>
+      <w:r>
+        <w:t xml:space="preserve"> objectifs pour année prochaine.</w:t>
+      </w:r>
+    </w:p>
+    <w:p>
+      <w:pPr>
+        <w:pStyle w:val="Paragraphedeliste"/>
+        <w:numPr>
+          <w:ilvl w:val="0"/>
+          <w:numId w:val="1"/>
+        </w:numPr>
+      </w:pPr>
+      <w:r>
+        <w:t xml:space="preserve">Elaboration d'un tableau de tache avec temps estimé, % </w:t>
+      </w:r>
+      <w:r>
+        <w:t>etc.</w:t>
+      </w:r>
+    </w:p>
+    <w:p>
+      <w:pPr>
+        <w:pStyle w:val="Paragraphedeliste"/>
+        <w:numPr>
+          <w:ilvl w:val="0"/>
+          <w:numId w:val="1"/>
+        </w:numPr>
+      </w:pPr>
+      <w:r>
+        <w:t>Problème</w:t>
+      </w:r>
+      <w:r>
+        <w:t xml:space="preserve"> avec les counts, surement </w:t>
+      </w:r>
+      <w:r>
+        <w:t>à</w:t>
+      </w:r>
+      <w:r>
+        <w:t xml:space="preserve"> cause du nouveau </w:t>
+      </w:r>
+      <w:r>
+        <w:t>modèle</w:t>
+      </w:r>
+      <w:r>
+        <w:t xml:space="preserve"> de données. Les </w:t>
+      </w:r>
+      <w:r>
+        <w:t>requêtes</w:t>
+      </w:r>
+      <w:r>
+        <w:t xml:space="preserve"> faites par Kibana </w:t>
+      </w:r>
+      <w:r>
+        <w:t>n’obtiennent</w:t>
+      </w:r>
+      <w:r>
+        <w:t xml:space="preserve"> pas </w:t>
+      </w:r>
+      <w:r>
+        <w:t>les mêmes résultats</w:t>
+      </w:r>
+      <w:r>
+        <w:t xml:space="preserve"> lorsque je fais </w:t>
+      </w:r>
+      <w:r>
+        <w:t>une</w:t>
+      </w:r>
+      <w:r>
+        <w:t xml:space="preserve"> </w:t>
+      </w:r>
+      <w:r>
+        <w:t>requête</w:t>
+      </w:r>
+      <w:r>
+        <w:t xml:space="preserve"> similaire. Je ne sais pas qui de moi ou </w:t>
+      </w:r>
+      <w:r>
+        <w:t>Kibana</w:t>
+      </w:r>
+      <w:r>
+        <w:t xml:space="preserve"> a les bon </w:t>
+      </w:r>
+      <w:r>
+        <w:t>résultats</w:t>
+      </w:r>
+      <w:r>
+        <w:t xml:space="preserve">. Je cherche </w:t>
+      </w:r>
+      <w:r>
+        <w:t>beaucoup</w:t>
+      </w:r>
+      <w:r>
+        <w:t xml:space="preserve"> sur ce point !</w:t>
       </w:r>
     </w:p>
     <w:p/>
@@ -1900,7 +2236,31 @@
         </w:numPr>
       </w:pPr>
       <w:r>
-        <w:t>Remise en forme de kibana sur le nouveeau type plus quelques petite opti pour qu'il soit plus stable (ex: filtre type : value : boaType9, auto grace au fichier config.js)</w:t>
+        <w:t xml:space="preserve">Remise en forme de </w:t>
+      </w:r>
+      <w:r>
+        <w:t>Kibana</w:t>
+      </w:r>
+      <w:r>
+        <w:t xml:space="preserve"> sur le </w:t>
+      </w:r>
+      <w:r>
+        <w:t>nouveau</w:t>
+      </w:r>
+      <w:r>
+        <w:t xml:space="preserve"> type plus quelques petite </w:t>
+      </w:r>
+      <w:r>
+        <w:t>optimisation</w:t>
+      </w:r>
+      <w:r>
+        <w:t xml:space="preserve"> pour qu'il soit plus stable (ex: filtre type : value : boaType9, auto </w:t>
+      </w:r>
+      <w:r>
+        <w:t>grâce</w:t>
+      </w:r>
+      <w:r>
+        <w:t xml:space="preserve"> au fichier config.js)</w:t>
       </w:r>
     </w:p>
     <w:p>
@@ -1915,7 +2275,49 @@
         <w:t>Nouvel tache : les liens des applis</w:t>
       </w:r>
       <w:r>
-        <w:t>, automatiqer les liens, temps estimé 2 jours, et il en faudra peu etre 3, mais ce n'est pas moi qui vais terminé cette tache parce qu'il vont livré la toute premiere version pendant que je serait en cours.</w:t>
+        <w:t xml:space="preserve">, </w:t>
+      </w:r>
+      <w:r>
+        <w:t>automatiser</w:t>
+      </w:r>
+      <w:r>
+        <w:t xml:space="preserve"> les liens, temps estimé 2 jours, et il en faudra peu </w:t>
+      </w:r>
+      <w:r>
+        <w:t>être</w:t>
+      </w:r>
+      <w:r>
+        <w:t xml:space="preserve"> 3, mais ce n'est pas moi qui vais </w:t>
+      </w:r>
+      <w:r>
+        <w:t>terminer</w:t>
+      </w:r>
+      <w:r>
+        <w:t xml:space="preserve"> cette tache parce </w:t>
+      </w:r>
+      <w:r>
+        <w:t>qu’ils vont</w:t>
+      </w:r>
+      <w:r>
+        <w:t xml:space="preserve"> </w:t>
+      </w:r>
+      <w:r>
+        <w:t>livrer</w:t>
+      </w:r>
+      <w:r>
+        <w:t xml:space="preserve"> la toute </w:t>
+      </w:r>
+      <w:r>
+        <w:t>première</w:t>
+      </w:r>
+      <w:r>
+        <w:t xml:space="preserve"> version pendant que je </w:t>
+      </w:r>
+      <w:r>
+        <w:t>serais</w:t>
+      </w:r>
+      <w:r>
+        <w:t xml:space="preserve"> en cours.</w:t>
       </w:r>
       <w:r>
         <w:br w:type="page"/>
@@ -1967,46 +2369,64 @@
         </w:numPr>
       </w:pPr>
       <w:r>
-        <w:t>Il y a eu une migration de SVN vers Git, j'ai donc importe</w:t>
-      </w:r>
-      <w:r>
-        <w:t>r le "nouveau" projet avec git.</w:t>
-      </w:r>
-    </w:p>
-    <w:p>
-      <w:pPr>
-        <w:pStyle w:val="Paragraphedeliste"/>
-        <w:numPr>
-          <w:ilvl w:val="0"/>
-          <w:numId w:val="1"/>
-        </w:numPr>
-      </w:pPr>
-      <w:r>
-        <w:t xml:space="preserve">Proposition d'utiliser IntelliJ, suite a de nombreux </w:t>
+        <w:t xml:space="preserve">Il y a eu une migration de SVN vers Git, j'ai donc </w:t>
+      </w:r>
+      <w:r>
+        <w:t>importé</w:t>
+      </w:r>
+      <w:r>
+        <w:t xml:space="preserve"> le "nouveau" projet avec git.</w:t>
+      </w:r>
+    </w:p>
+    <w:p>
+      <w:pPr>
+        <w:pStyle w:val="Paragraphedeliste"/>
+        <w:numPr>
+          <w:ilvl w:val="0"/>
+          <w:numId w:val="1"/>
+        </w:numPr>
+      </w:pPr>
+      <w:r>
+        <w:t xml:space="preserve">Proposition d'utiliser IntelliJ, suite </w:t>
+      </w:r>
+      <w:r>
+        <w:t>à</w:t>
+      </w:r>
+      <w:r>
+        <w:t xml:space="preserve"> de nombreux </w:t>
       </w:r>
       <w:r>
         <w:t>problèmes</w:t>
       </w:r>
       <w:r>
-        <w:t xml:space="preserve"> rencontrer sur eclipse (config, etc..)</w:t>
-      </w:r>
-    </w:p>
-    <w:p>
-      <w:pPr>
-        <w:pStyle w:val="Paragraphedeliste"/>
-        <w:numPr>
-          <w:ilvl w:val="0"/>
-          <w:numId w:val="1"/>
-        </w:numPr>
-      </w:pPr>
-      <w:r>
         <w:t xml:space="preserve"> </w:t>
       </w:r>
       <w:r>
+        <w:t>rencontrés sur eclipse (config, etc....)</w:t>
+      </w:r>
+    </w:p>
+    <w:p>
+      <w:pPr>
+        <w:pStyle w:val="Paragraphedeliste"/>
+        <w:numPr>
+          <w:ilvl w:val="0"/>
+          <w:numId w:val="1"/>
+        </w:numPr>
+      </w:pPr>
+      <w:r>
+        <w:t xml:space="preserve"> </w:t>
+      </w:r>
+      <w:r>
         <w:t>Téléchargement</w:t>
       </w:r>
       <w:r>
-        <w:t xml:space="preserve"> de IntelliJ Idea, avec la licence </w:t>
+        <w:t xml:space="preserve"> </w:t>
+      </w:r>
+      <w:r>
+        <w:t>d’IntelliJ</w:t>
+      </w:r>
+      <w:r>
+        <w:t xml:space="preserve"> Idea, avec la licence </w:t>
       </w:r>
       <w:r>
         <w:t>étudiante</w:t>
@@ -2087,7 +2507,25 @@
         </w:numPr>
       </w:pPr>
       <w:r>
-        <w:t>Repackaging du projet toolbox-angular -&gt; separer les fichier d'import de ittbui et ittb utils</w:t>
+        <w:t xml:space="preserve">Repackaging du projet toolbox-angular -&gt; </w:t>
+      </w:r>
+      <w:r>
+        <w:t>séparé</w:t>
+      </w:r>
+      <w:r>
+        <w:t xml:space="preserve"> </w:t>
+      </w:r>
+      <w:r>
+        <w:t>le fichier</w:t>
+      </w:r>
+      <w:r>
+        <w:t xml:space="preserve"> d'import </w:t>
+      </w:r>
+      <w:r>
+        <w:t>d’ittbui</w:t>
+      </w:r>
+      <w:r>
+        <w:t xml:space="preserve"> et ittb utils</w:t>
       </w:r>
     </w:p>
     <w:p>
@@ -2204,7 +2642,7 @@
         </w:numPr>
       </w:pPr>
       <w:r>
-        <w:t>Reprendre requireJS, pour faire quelques chose de plus propres pour normaliser, et inserer les fichiers css, pour eviter de surcharger la page html avec tout les imports</w:t>
+        <w:t>Reprendre requireJS, pour faire quelques chose de plus propres pour normaliser, et insérer les fichiers css, pour éviter de surcharger la page html avec tout les imports</w:t>
       </w:r>
     </w:p>
     <w:p>
@@ -2267,58 +2705,102 @@
         </w:numPr>
       </w:pPr>
       <w:r>
-        <w:t>Séparation du framework, et de l'application (js, imports, css)</w:t>
-      </w:r>
-    </w:p>
-    <w:p>
-      <w:pPr>
-        <w:pStyle w:val="Paragraphedeliste"/>
-        <w:numPr>
-          <w:ilvl w:val="0"/>
-          <w:numId w:val="1"/>
-        </w:numPr>
-      </w:pPr>
-      <w:r>
-        <w:t>Réparation du champs autocomplete (probleme de nom de variable)</w:t>
-      </w:r>
-    </w:p>
-    <w:p>
-      <w:pPr>
-        <w:pStyle w:val="Paragraphedeliste"/>
-        <w:numPr>
-          <w:ilvl w:val="0"/>
-          <w:numId w:val="1"/>
-        </w:numPr>
-      </w:pPr>
-      <w:r>
-        <w:t>Env de test parce que trop chiant de recharger tomcat every time</w:t>
-      </w:r>
-    </w:p>
-    <w:p>
-      <w:pPr>
-        <w:pStyle w:val="Paragraphedeliste"/>
-        <w:numPr>
-          <w:ilvl w:val="0"/>
-          <w:numId w:val="1"/>
-        </w:numPr>
-      </w:pPr>
-      <w:r>
-        <w:t>Opti du datepicker iitb ;)</w:t>
-      </w:r>
-    </w:p>
-    <w:p>
-      <w:pPr>
-        <w:pStyle w:val="Paragraphedeliste"/>
-        <w:numPr>
-          <w:ilvl w:val="0"/>
-          <w:numId w:val="1"/>
-        </w:numPr>
-      </w:pPr>
-      <w:r>
-        <w:t>Navbar passé de toolbox à of</w:t>
-      </w:r>
-      <w:r>
-        <w:t xml:space="preserve"> + opti</w:t>
+        <w:t xml:space="preserve">Séparation du </w:t>
+      </w:r>
+      <w:r>
+        <w:t>Framework</w:t>
+      </w:r>
+      <w:r>
+        <w:t>, et de l'application (js, imports, css)</w:t>
+      </w:r>
+    </w:p>
+    <w:p>
+      <w:pPr>
+        <w:pStyle w:val="Paragraphedeliste"/>
+        <w:numPr>
+          <w:ilvl w:val="0"/>
+          <w:numId w:val="1"/>
+        </w:numPr>
+      </w:pPr>
+      <w:r>
+        <w:t xml:space="preserve">Réparation </w:t>
+      </w:r>
+      <w:r>
+        <w:t>du champ</w:t>
+      </w:r>
+      <w:r>
+        <w:t xml:space="preserve"> autocomplete (</w:t>
+      </w:r>
+      <w:r>
+        <w:t>problème</w:t>
+      </w:r>
+      <w:r>
+        <w:t xml:space="preserve"> de nom de variable)</w:t>
+      </w:r>
+    </w:p>
+    <w:p>
+      <w:pPr>
+        <w:pStyle w:val="Paragraphedeliste"/>
+        <w:numPr>
+          <w:ilvl w:val="0"/>
+          <w:numId w:val="1"/>
+        </w:numPr>
+      </w:pPr>
+      <w:r>
+        <w:t>Env. de test parce que trop chiant de recharger tomcat tout le temps</w:t>
+      </w:r>
+    </w:p>
+    <w:p>
+      <w:pPr>
+        <w:pStyle w:val="Paragraphedeliste"/>
+        <w:numPr>
+          <w:ilvl w:val="0"/>
+          <w:numId w:val="1"/>
+        </w:numPr>
+      </w:pPr>
+      <w:r>
+        <w:t>Optimisation</w:t>
+      </w:r>
+      <w:r>
+        <w:t xml:space="preserve"> du </w:t>
+      </w:r>
+      <w:proofErr w:type="spellStart"/>
+      <w:r>
+        <w:t>datepicker</w:t>
+      </w:r>
+      <w:proofErr w:type="spellEnd"/>
+      <w:r>
+        <w:t xml:space="preserve"> </w:t>
+      </w:r>
+      <w:r>
+        <w:t>ittb</w:t>
+      </w:r>
+      <w:r>
+        <w:t xml:space="preserve"> ;)</w:t>
+      </w:r>
+    </w:p>
+    <w:p>
+      <w:pPr>
+        <w:pStyle w:val="Paragraphedeliste"/>
+        <w:numPr>
+          <w:ilvl w:val="0"/>
+          <w:numId w:val="1"/>
+        </w:numPr>
+      </w:pPr>
+      <w:r>
+        <w:t xml:space="preserve">Navbar passé de </w:t>
+      </w:r>
+      <w:r>
+        <w:t>tooblox</w:t>
+      </w:r>
+      <w:r>
+        <w:t xml:space="preserve"> à of</w:t>
+      </w:r>
+      <w:r>
+        <w:t xml:space="preserve"> + </w:t>
+      </w:r>
+      <w:r>
+        <w:t>optimisation</w:t>
       </w:r>
     </w:p>
     <w:p/>
@@ -2356,19 +2838,34 @@
         </w:numPr>
       </w:pPr>
       <w:r>
-        <w:t xml:space="preserve">Separation du autocomplete ittb et of, tentation de generalisation… </w:t>
-      </w:r>
-    </w:p>
-    <w:p>
-      <w:pPr>
-        <w:pStyle w:val="Paragraphedeliste"/>
-        <w:numPr>
-          <w:ilvl w:val="0"/>
-          <w:numId w:val="1"/>
-        </w:numPr>
-      </w:pPr>
-      <w:r>
-        <w:t>probleme of demarrage</w:t>
+        <w:t>Séparation</w:t>
+      </w:r>
+      <w:r>
+        <w:t xml:space="preserve"> du autocomplete ittb et of, tentation de </w:t>
+      </w:r>
+      <w:r>
+        <w:t>généralisation</w:t>
+      </w:r>
+      <w:r>
+        <w:t xml:space="preserve">… </w:t>
+      </w:r>
+    </w:p>
+    <w:p>
+      <w:pPr>
+        <w:pStyle w:val="Paragraphedeliste"/>
+        <w:numPr>
+          <w:ilvl w:val="0"/>
+          <w:numId w:val="1"/>
+        </w:numPr>
+      </w:pPr>
+      <w:r>
+        <w:t>problème</w:t>
+      </w:r>
+      <w:r>
+        <w:t xml:space="preserve"> of </w:t>
+      </w:r>
+      <w:r>
+        <w:t>démarrage</w:t>
       </w:r>
       <w:r>
         <w:t>…</w:t>
@@ -2411,52 +2908,91 @@
         </w:numPr>
       </w:pPr>
       <w:r>
-        <w:t>mod de of-core. Ajout du businessFields auto dans ES</w:t>
-      </w:r>
-    </w:p>
-    <w:p>
-      <w:pPr>
-        <w:pStyle w:val="Paragraphedeliste"/>
-        <w:numPr>
-          <w:ilvl w:val="0"/>
-          <w:numId w:val="1"/>
-        </w:numPr>
-      </w:pPr>
-      <w:r>
-        <w:t xml:space="preserve">touch touch java </w:t>
+        <w:t>modification</w:t>
+      </w:r>
+      <w:r>
+        <w:t xml:space="preserve"> </w:t>
+      </w:r>
+      <w:r>
+        <w:t>d’of-core</w:t>
+      </w:r>
+      <w:r>
+        <w:t>. Ajout du businessFields auto dans ES</w:t>
+      </w:r>
+    </w:p>
+    <w:p>
+      <w:pPr>
+        <w:pStyle w:val="Paragraphedeliste"/>
+        <w:numPr>
+          <w:ilvl w:val="0"/>
+          <w:numId w:val="1"/>
+        </w:numPr>
+      </w:pPr>
+      <w:r>
+        <w:t xml:space="preserve">touch touch </w:t>
+      </w:r>
+      <w:r>
+        <w:t>java</w:t>
       </w:r>
       <w:r>
         <w:sym w:font="Wingdings" w:char="F04A"/>
       </w:r>
       <w:r>
-        <w:t>. Intégration des businessField dans elasticsearch</w:t>
-      </w:r>
-      <w:r>
-        <w:t>, ajout d'un businessfieldrepository qui herite d'une abstractRepository etc..</w:t>
-      </w:r>
-    </w:p>
-    <w:p>
-      <w:pPr>
-        <w:pStyle w:val="Paragraphedeliste"/>
-        <w:numPr>
-          <w:ilvl w:val="0"/>
-          <w:numId w:val="1"/>
-        </w:numPr>
-      </w:pPr>
-      <w:r>
-        <w:t>Ajout du businessField dans elasticsearch en java</w:t>
-      </w:r>
-    </w:p>
-    <w:p>
-      <w:pPr>
-        <w:pStyle w:val="Paragraphedeliste"/>
-        <w:numPr>
-          <w:ilvl w:val="0"/>
-          <w:numId w:val="1"/>
-        </w:numPr>
-      </w:pPr>
-      <w:r>
-        <w:t>Creation d'une classe de test, instance descriptionTest. Qui permet d'ajouter dans elasticsearch une instance description qui va bien, et tester si elle est bien dans ES</w:t>
+        <w:t xml:space="preserve">. Intégration des businessField dans </w:t>
+      </w:r>
+      <w:r>
+        <w:t>ElasticSearch</w:t>
+      </w:r>
+      <w:r>
+        <w:t xml:space="preserve">, ajout d'un businessfieldrepository qui </w:t>
+      </w:r>
+      <w:r>
+        <w:t>hérite</w:t>
+      </w:r>
+      <w:r>
+        <w:t xml:space="preserve"> d'une abstractRepository etc</w:t>
+      </w:r>
+      <w:r>
+        <w:t>...</w:t>
+      </w:r>
+    </w:p>
+    <w:p>
+      <w:pPr>
+        <w:pStyle w:val="Paragraphedeliste"/>
+        <w:numPr>
+          <w:ilvl w:val="0"/>
+          <w:numId w:val="1"/>
+        </w:numPr>
+      </w:pPr>
+      <w:r>
+        <w:t xml:space="preserve">Ajout du businessField dans </w:t>
+      </w:r>
+      <w:r>
+        <w:t>ElasticSearch</w:t>
+      </w:r>
+      <w:r>
+        <w:t xml:space="preserve"> en java</w:t>
+      </w:r>
+    </w:p>
+    <w:p>
+      <w:pPr>
+        <w:pStyle w:val="Paragraphedeliste"/>
+        <w:numPr>
+          <w:ilvl w:val="0"/>
+          <w:numId w:val="1"/>
+        </w:numPr>
+      </w:pPr>
+      <w:r>
+        <w:t>Création</w:t>
+      </w:r>
+      <w:r>
+        <w:t xml:space="preserve"> d'une classe de test, instance descriptionTest. Qui permet d'ajouter dans </w:t>
+      </w:r>
+      <w:r>
+        <w:t>ElasticSearch</w:t>
+      </w:r>
+      <w:r>
+        <w:t xml:space="preserve"> une instance description qui va bien, et tester si elle est bien dans ES</w:t>
       </w:r>
     </w:p>
     <w:p>
@@ -2510,7 +3046,16 @@
         </w:numPr>
       </w:pPr>
       <w:r>
-        <w:t>Retour sur IHM, evolution, refresh auto de la requete</w:t>
+        <w:t xml:space="preserve">Retour sur IHM, </w:t>
+      </w:r>
+      <w:r>
+        <w:t>évolution</w:t>
+      </w:r>
+      <w:r>
+        <w:t xml:space="preserve">, refresh auto de la </w:t>
+      </w:r>
+      <w:r>
+        <w:t>requête</w:t>
       </w:r>
       <w:r>
         <w:t xml:space="preserve"> OK</w:t>
@@ -2525,7 +3070,13 @@
         </w:numPr>
       </w:pPr>
       <w:r>
-        <w:t>Test de performance sur le dépillage de la queue</w:t>
+        <w:t xml:space="preserve">Test de performance sur le </w:t>
+      </w:r>
+      <w:r>
+        <w:t>dépilage</w:t>
+      </w:r>
+      <w:r>
+        <w:t xml:space="preserve"> de la queue</w:t>
       </w:r>
       <w:r>
         <w:t>. Pas tip top, cependant l'empilage non plus …</w:t>
@@ -2540,7 +3091,10 @@
         </w:numPr>
       </w:pPr>
       <w:r>
-        <w:t>Corrgier le filtre du navbar sur les descriptionType dans l'autocomplete. OK</w:t>
+        <w:t>Corriger</w:t>
+      </w:r>
+      <w:r>
+        <w:t xml:space="preserve"> le filtre du navbar sur les descriptionType dans l'autocomplete. OK</w:t>
       </w:r>
     </w:p>
     <w:p>
@@ -2589,7 +3143,19 @@
         </w:numPr>
       </w:pPr>
       <w:r>
-        <w:t>Fil d'ariane, redmine 3544, anomalie. Chiffrage 2 j.</w:t>
+        <w:t>Fil d'</w:t>
+      </w:r>
+      <w:r>
+        <w:t>Ariane</w:t>
+      </w:r>
+      <w:r>
+        <w:t xml:space="preserve">, </w:t>
+      </w:r>
+      <w:r>
+        <w:t>Redmine</w:t>
+      </w:r>
+      <w:r>
+        <w:t xml:space="preserve"> 3544, anomalie. Chiffrage 2 j.</w:t>
       </w:r>
     </w:p>
     <w:p>
@@ -2625,7 +3191,13 @@
         </w:numPr>
       </w:pPr>
       <w:r>
-        <w:t>J’ai trouvé une version static de Kibana 4. A tester !</w:t>
+        <w:t xml:space="preserve">J’ai trouvé une version </w:t>
+      </w:r>
+      <w:r>
+        <w:t>statique</w:t>
+      </w:r>
+      <w:r>
+        <w:t xml:space="preserve"> de Kibana 4. A tester !</w:t>
       </w:r>
     </w:p>
     <w:p>
@@ -2637,7 +3209,13 @@
         </w:numPr>
       </w:pPr>
       <w:r>
-        <w:t xml:space="preserve">Kibana ajouter dans of-front. </w:t>
+        <w:t xml:space="preserve">Kibana </w:t>
+      </w:r>
+      <w:r>
+        <w:t>ajouté</w:t>
+      </w:r>
+      <w:r>
+        <w:t xml:space="preserve"> dans of-front. </w:t>
       </w:r>
     </w:p>
     <w:p>
@@ -2661,7 +3239,22 @@
         </w:numPr>
       </w:pPr>
       <w:r>
-        <w:t>Probleme avec les url pour passer de of a kibana.</w:t>
+        <w:t>Problème</w:t>
+      </w:r>
+      <w:r>
+        <w:t xml:space="preserve"> avec les url pour passer </w:t>
+      </w:r>
+      <w:r>
+        <w:t>d’of</w:t>
+      </w:r>
+      <w:r>
+        <w:t xml:space="preserve"> a </w:t>
+      </w:r>
+      <w:r>
+        <w:t>Kibana</w:t>
+      </w:r>
+      <w:r>
+        <w:t>.</w:t>
       </w:r>
     </w:p>
     <w:p>
@@ -2685,7 +3278,16 @@
         </w:numPr>
       </w:pPr>
       <w:r>
-        <w:t>Aide sur le core, probleme au demarrage</w:t>
+        <w:t xml:space="preserve">Aide sur le core, </w:t>
+      </w:r>
+      <w:r>
+        <w:t>problème</w:t>
+      </w:r>
+      <w:r>
+        <w:t xml:space="preserve"> au </w:t>
+      </w:r>
+      <w:r>
+        <w:t>démarrage</w:t>
       </w:r>
     </w:p>
     <w:p/>
@@ -2722,19 +3324,34 @@
         </w:numPr>
       </w:pPr>
       <w:r>
-        <w:t>Reprise sur le front, fil d’arianne. Simplifié, et plus stable.</w:t>
-      </w:r>
-    </w:p>
-    <w:p>
-      <w:pPr>
-        <w:pStyle w:val="Paragraphedeliste"/>
-        <w:numPr>
-          <w:ilvl w:val="0"/>
-          <w:numId w:val="1"/>
-        </w:numPr>
-      </w:pPr>
-      <w:r>
-        <w:t xml:space="preserve">Creation de la vue du details d’une instance. </w:t>
+        <w:t>Reprise sur le front, fil d’</w:t>
+      </w:r>
+      <w:r>
+        <w:t>Ariane</w:t>
+      </w:r>
+      <w:r>
+        <w:t>. Simplifié, et plus stable.</w:t>
+      </w:r>
+    </w:p>
+    <w:p>
+      <w:pPr>
+        <w:pStyle w:val="Paragraphedeliste"/>
+        <w:numPr>
+          <w:ilvl w:val="0"/>
+          <w:numId w:val="1"/>
+        </w:numPr>
+      </w:pPr>
+      <w:r>
+        <w:t>Création</w:t>
+      </w:r>
+      <w:r>
+        <w:t xml:space="preserve"> de la vue </w:t>
+      </w:r>
+      <w:r>
+        <w:t>du détail</w:t>
+      </w:r>
+      <w:r>
+        <w:t xml:space="preserve"> d’une instance. </w:t>
       </w:r>
     </w:p>
     <w:p>
@@ -2746,7 +3363,19 @@
         </w:numPr>
       </w:pPr>
       <w:r>
-        <w:t>Maquettage, qui a été ensuite validé par le restant de l’equipe, et modifié suite au debat.</w:t>
+        <w:t>Maquettage, qui a été ensuite validé par le restant de l’</w:t>
+      </w:r>
+      <w:r>
+        <w:t>équipe</w:t>
+      </w:r>
+      <w:r>
+        <w:t xml:space="preserve">, et modifié suite au </w:t>
+      </w:r>
+      <w:r>
+        <w:t>débat</w:t>
+      </w:r>
+      <w:r>
+        <w:t>.</w:t>
       </w:r>
     </w:p>
     <w:p>
@@ -2758,7 +3387,10 @@
         </w:numPr>
       </w:pPr>
       <w:r>
-        <w:t>Developpement de cette vue.</w:t>
+        <w:t>Développement</w:t>
+      </w:r>
+      <w:r>
+        <w:t xml:space="preserve"> de cette vue.</w:t>
       </w:r>
       <w:r>
         <w:t xml:space="preserve"> Estimation 2j</w:t>
@@ -2776,7 +3408,40 @@
         </w:numPr>
       </w:pPr>
       <w:r>
-        <w:t>Creation d’un service angular, qui enregistre la recherche fait precedament, pour que lorsque l’on revient en arriere apres avoir vu des details, ça ne reinitialise pas les champs. (2j)</w:t>
+        <w:t>Création</w:t>
+      </w:r>
+      <w:r>
+        <w:t xml:space="preserve"> d’un service angular, qui enregistre la recherche fait </w:t>
+      </w:r>
+      <w:r>
+        <w:t>précédemment</w:t>
+      </w:r>
+      <w:r>
+        <w:t xml:space="preserve">, pour que lorsque l’on revient en </w:t>
+      </w:r>
+      <w:r>
+        <w:t>arrière</w:t>
+      </w:r>
+      <w:r>
+        <w:t xml:space="preserve"> </w:t>
+      </w:r>
+      <w:r>
+        <w:t>après</w:t>
+      </w:r>
+      <w:r>
+        <w:t xml:space="preserve"> avoir vu des </w:t>
+      </w:r>
+      <w:r>
+        <w:t>détails</w:t>
+      </w:r>
+      <w:r>
+        <w:t xml:space="preserve">, ça ne </w:t>
+      </w:r>
+      <w:r>
+        <w:t>réinitialise</w:t>
+      </w:r>
+      <w:r>
+        <w:t xml:space="preserve"> pas les champs. (2j)</w:t>
       </w:r>
     </w:p>
     <w:p>
@@ -2788,7 +3453,16 @@
         </w:numPr>
       </w:pPr>
       <w:r>
-        <w:t>Probleme avec autocomplete. Marche plus avec les regex (text taper a la main)</w:t>
+        <w:t>Problème</w:t>
+      </w:r>
+      <w:r>
+        <w:t xml:space="preserve"> avec autocomplete. Marche plus avec les regex (</w:t>
+      </w:r>
+      <w:r>
+        <w:t>texte</w:t>
+      </w:r>
+      <w:r>
+        <w:t xml:space="preserve"> taper a la main)</w:t>
       </w:r>
     </w:p>
     <w:p>
@@ -2830,34 +3504,52 @@
         </w:numPr>
       </w:pPr>
       <w:r>
-        <w:t xml:space="preserve">Correction du autocomplete avec les textes taper a la main. </w:t>
-      </w:r>
-    </w:p>
-    <w:p>
-      <w:pPr>
-        <w:pStyle w:val="Paragraphedeliste"/>
-        <w:numPr>
-          <w:ilvl w:val="0"/>
-          <w:numId w:val="1"/>
-        </w:numPr>
-      </w:pPr>
-      <w:r>
-        <w:t>Probleme pour ouvrir les choix au premier clic !</w:t>
-      </w:r>
-      <w:r>
-        <w:t xml:space="preserve"> reussi</w:t>
-      </w:r>
-    </w:p>
-    <w:p>
-      <w:pPr>
-        <w:pStyle w:val="Paragraphedeliste"/>
-        <w:numPr>
-          <w:ilvl w:val="0"/>
-          <w:numId w:val="1"/>
-        </w:numPr>
-      </w:pPr>
-      <w:r>
-        <w:t>Continuer service search, pour le retour precedant sauver la search</w:t>
+        <w:t xml:space="preserve">Correction </w:t>
+      </w:r>
+      <w:r>
+        <w:t>de l’autocomplete</w:t>
+      </w:r>
+      <w:r>
+        <w:t xml:space="preserve"> avec les textes taper a la main. </w:t>
+      </w:r>
+    </w:p>
+    <w:p>
+      <w:pPr>
+        <w:pStyle w:val="Paragraphedeliste"/>
+        <w:numPr>
+          <w:ilvl w:val="0"/>
+          <w:numId w:val="1"/>
+        </w:numPr>
+      </w:pPr>
+      <w:r>
+        <w:t>Problème</w:t>
+      </w:r>
+      <w:r>
+        <w:t xml:space="preserve"> pour ouvrir les choix au premier clic !</w:t>
+      </w:r>
+      <w:r>
+        <w:t xml:space="preserve"> </w:t>
+      </w:r>
+      <w:r>
+        <w:t>réussi</w:t>
+      </w:r>
+    </w:p>
+    <w:p>
+      <w:pPr>
+        <w:pStyle w:val="Paragraphedeliste"/>
+        <w:numPr>
+          <w:ilvl w:val="0"/>
+          <w:numId w:val="1"/>
+        </w:numPr>
+      </w:pPr>
+      <w:r>
+        <w:t xml:space="preserve">Continuer service search, pour le retour </w:t>
+      </w:r>
+      <w:r>
+        <w:t>précédant</w:t>
+      </w:r>
+      <w:r>
+        <w:t xml:space="preserve"> sauver la search</w:t>
       </w:r>
     </w:p>
     <w:p/>
@@ -2906,7 +3598,37 @@
         </w:numPr>
       </w:pPr>
       <w:r>
-        <w:t>Reprise du tableur Excel, avec les taches, amélioration, imitations tableau SCRUM, avec a faire, en cours et terminé. Des % de taches realisé. Et je devrait envoyé ce tableur toute mes semaines d’entreprises a mon tutuer, et manager, pour qu’il</w:t>
+        <w:t xml:space="preserve">Reprise du tableur Excel, avec les taches, amélioration, imitations tableau SCRUM, avec a faire, en cours et terminé. Des % de taches </w:t>
+      </w:r>
+      <w:r>
+        <w:t>réalisé</w:t>
+      </w:r>
+      <w:r>
+        <w:t xml:space="preserve">. Et je </w:t>
+      </w:r>
+      <w:r>
+        <w:t>devrais</w:t>
+      </w:r>
+      <w:r>
+        <w:t xml:space="preserve"> </w:t>
+      </w:r>
+      <w:r>
+        <w:t>envoyer</w:t>
+      </w:r>
+      <w:r>
+        <w:t xml:space="preserve"> ce tableur toute mes semaines d’entreprises </w:t>
+      </w:r>
+      <w:r>
+        <w:t>à</w:t>
+      </w:r>
+      <w:r>
+        <w:t xml:space="preserve"> mon </w:t>
+      </w:r>
+      <w:r>
+        <w:t>tuteur</w:t>
+      </w:r>
+      <w:r>
+        <w:t>, et manager, pour qu’il</w:t>
       </w:r>
       <w:r>
         <w:t>s</w:t>
@@ -3529,4 +4251,16 @@
   <a:objectDefaults/>
   <a:extraClrSchemeLst/>
 </a:theme>
+</file>
+
+<file path=customXml/item1.xml><?xml version="1.0" encoding="utf-8"?>
+<b:Sources xmlns:b="http://schemas.openxmlformats.org/officeDocument/2006/bibliography" xmlns="http://schemas.openxmlformats.org/officeDocument/2006/bibliography" SelectedStyle="\APA.XSL" StyleName="APA Fifth Edition"/>
+</file>
+
+<file path=customXml/itemProps1.xml><?xml version="1.0" encoding="utf-8"?>
+<ds:datastoreItem xmlns:ds="http://schemas.openxmlformats.org/officeDocument/2006/customXml" ds:itemID="{DABB08B3-565D-464F-A6C2-736089FC0DE1}">
+  <ds:schemaRefs>
+    <ds:schemaRef ds:uri="http://schemas.openxmlformats.org/officeDocument/2006/bibliography"/>
+  </ds:schemaRefs>
+</ds:datastoreItem>
 </file>
</xml_diff>